<commit_message>
Iniciando descrição de Análise Colaborativa
</commit_message>
<xml_diff>
--- a/doc/atual_TCC_final/2022_KaikiMelloDosSantos_TCC.docx
+++ b/doc/atual_TCC_final/2022_KaikiMelloDosSantos_TCC.docx
@@ -20,16 +20,16 @@
           <w:color w:val="000000"/>
         </w:rPr>
         <w:drawing>
-          <wp:inline distT="0" distB="0" distL="0" distR="0" wp14:anchorId="5A7DDDFB" wp14:editId="29B9C173">
+          <wp:inline distT="0" distB="0" distL="0" distR="0" wp14:anchorId="247EA7C1" wp14:editId="29F64B91">
             <wp:extent cx="4362450" cy="1285875"/>
             <wp:effectExtent l="0" t="0" r="0" b="0"/>
-            <wp:docPr id="10" name="image3.png"/>
+            <wp:docPr id="10" name="image4.png"/>
             <wp:cNvGraphicFramePr/>
             <a:graphic xmlns:a="http://schemas.openxmlformats.org/drawingml/2006/main">
               <a:graphicData uri="http://schemas.openxmlformats.org/drawingml/2006/picture">
                 <pic:pic xmlns:pic="http://schemas.openxmlformats.org/drawingml/2006/picture">
                   <pic:nvPicPr>
-                    <pic:cNvPr id="0" name="image3.png"/>
+                    <pic:cNvPr id="0" name="image4.png"/>
                     <pic:cNvPicPr preferRelativeResize="0"/>
                   </pic:nvPicPr>
                   <pic:blipFill>
@@ -334,7 +334,31 @@
           <w:sz w:val="24"/>
           <w:szCs w:val="24"/>
         </w:rPr>
-        <w:t>Coorientadora: Catuxe Varjão de Santana Oliveira</w:t>
+        <w:t xml:space="preserve">Coorientadora: </w:t>
+      </w:r>
+      <w:proofErr w:type="spellStart"/>
+      <w:r>
+        <w:rPr>
+          <w:rFonts w:ascii="Arial" w:eastAsia="Arial" w:hAnsi="Arial" w:cs="Arial"/>
+          <w:b/>
+          <w:i/>
+          <w:color w:val="000000"/>
+          <w:sz w:val="24"/>
+          <w:szCs w:val="24"/>
+        </w:rPr>
+        <w:t>Catuxe</w:t>
+      </w:r>
+      <w:proofErr w:type="spellEnd"/>
+      <w:r>
+        <w:rPr>
+          <w:rFonts w:ascii="Arial" w:eastAsia="Arial" w:hAnsi="Arial" w:cs="Arial"/>
+          <w:b/>
+          <w:i/>
+          <w:color w:val="000000"/>
+          <w:sz w:val="24"/>
+          <w:szCs w:val="24"/>
+        </w:rPr>
+        <w:t xml:space="preserve"> Varjão de Santana Oliveira</w:t>
       </w:r>
     </w:p>
     <w:p>
@@ -496,16 +520,16 @@
           <w:szCs w:val="24"/>
         </w:rPr>
         <w:drawing>
-          <wp:inline distT="0" distB="0" distL="0" distR="0" wp14:anchorId="563F1565" wp14:editId="4D249B82">
+          <wp:inline distT="0" distB="0" distL="0" distR="0" wp14:anchorId="68BDB2D8" wp14:editId="5082F903">
             <wp:extent cx="1057275" cy="695325"/>
             <wp:effectExtent l="0" t="0" r="0" b="0"/>
-            <wp:docPr id="12" name="image1.png"/>
+            <wp:docPr id="12" name="image2.png"/>
             <wp:cNvGraphicFramePr/>
             <a:graphic xmlns:a="http://schemas.openxmlformats.org/drawingml/2006/main">
               <a:graphicData uri="http://schemas.openxmlformats.org/drawingml/2006/picture">
                 <pic:pic xmlns:pic="http://schemas.openxmlformats.org/drawingml/2006/picture">
                   <pic:nvPicPr>
-                    <pic:cNvPr id="0" name="image1.png"/>
+                    <pic:cNvPr id="0" name="image2.png"/>
                     <pic:cNvPicPr preferRelativeResize="0"/>
                   </pic:nvPicPr>
                   <pic:blipFill>
@@ -942,7 +966,61 @@
           <w:sz w:val="24"/>
           <w:szCs w:val="24"/>
         </w:rPr>
-        <w:t>A música é um dos elementos culturais mais antigos da sociedade e está presente em todo mundo em diferentes culturas. Seu conteúdo pode impactar, gerar debates e formar opiniões na vida dos consumidores. Segundo Silva e Domingues (2022), a música está relacionada com a formação do indivíduo e não é meramente uma forma de passatempo. O processo de compor e produzir canções busca criar melodias e arranjos que transmitam sentimentos e sensações que conectem o artista a seu público através da música. Adiyansjah, Gunawan e Suhartono (2019) consideram a música como trabalho criativo humano que busca manifestar ideias e emoções através de sons, e esses podem ser classificados em diversos gêneros (e.g. pop, jazz, forró).</w:t>
+        <w:t xml:space="preserve">A música é um dos elementos culturais mais antigos da sociedade e está presente em todo mundo em diferentes culturas. Seu conteúdo pode impactar, gerar debates e formar opiniões na vida dos consumidores. Segundo Silva e Domingues (2022), a música está relacionada com a formação do indivíduo e não é meramente uma forma de passatempo. O processo de compor e produzir canções busca criar melodias e arranjos que transmitam sentimentos e sensações que conectem o artista a seu público através da música. </w:t>
+      </w:r>
+      <w:proofErr w:type="spellStart"/>
+      <w:r>
+        <w:rPr>
+          <w:rFonts w:ascii="Arial" w:eastAsia="Arial" w:hAnsi="Arial" w:cs="Arial"/>
+          <w:sz w:val="24"/>
+          <w:szCs w:val="24"/>
+        </w:rPr>
+        <w:t>Adiyansjah</w:t>
+      </w:r>
+      <w:proofErr w:type="spellEnd"/>
+      <w:r>
+        <w:rPr>
+          <w:rFonts w:ascii="Arial" w:eastAsia="Arial" w:hAnsi="Arial" w:cs="Arial"/>
+          <w:sz w:val="24"/>
+          <w:szCs w:val="24"/>
+        </w:rPr>
+        <w:t xml:space="preserve">, </w:t>
+      </w:r>
+      <w:proofErr w:type="spellStart"/>
+      <w:r>
+        <w:rPr>
+          <w:rFonts w:ascii="Arial" w:eastAsia="Arial" w:hAnsi="Arial" w:cs="Arial"/>
+          <w:sz w:val="24"/>
+          <w:szCs w:val="24"/>
+        </w:rPr>
+        <w:t>Gunawan</w:t>
+      </w:r>
+      <w:proofErr w:type="spellEnd"/>
+      <w:r>
+        <w:rPr>
+          <w:rFonts w:ascii="Arial" w:eastAsia="Arial" w:hAnsi="Arial" w:cs="Arial"/>
+          <w:sz w:val="24"/>
+          <w:szCs w:val="24"/>
+        </w:rPr>
+        <w:t xml:space="preserve"> e </w:t>
+      </w:r>
+      <w:proofErr w:type="spellStart"/>
+      <w:r>
+        <w:rPr>
+          <w:rFonts w:ascii="Arial" w:eastAsia="Arial" w:hAnsi="Arial" w:cs="Arial"/>
+          <w:sz w:val="24"/>
+          <w:szCs w:val="24"/>
+        </w:rPr>
+        <w:t>Suhartono</w:t>
+      </w:r>
+      <w:proofErr w:type="spellEnd"/>
+      <w:r>
+        <w:rPr>
+          <w:rFonts w:ascii="Arial" w:eastAsia="Arial" w:hAnsi="Arial" w:cs="Arial"/>
+          <w:sz w:val="24"/>
+          <w:szCs w:val="24"/>
+        </w:rPr>
+        <w:t xml:space="preserve"> (2019) consideram a música como trabalho criativo humano que busca manifestar ideias e emoções através de sons, e esses podem ser classificados em diversos gêneros (e.g. pop, jazz, forró).</w:t>
       </w:r>
     </w:p>
     <w:p>
@@ -963,7 +1041,205 @@
           <w:sz w:val="24"/>
           <w:szCs w:val="24"/>
         </w:rPr>
-        <w:t xml:space="preserve">O mercado musical nunca esteve tão imerso no ramo digital quanto atualmente, desde antes do surgimento do MP3 (formalmente MPEG-1 Audio Layer III ou MPEG-2 Audio Layer III) a indústria fonográfica vem se adaptando aos novos meios de criação, composição, consumo e distribuição de obras musicais. A popularização ágil da música em formato digital proporcionou o surgimento dos serviços de streaming de música como Spotify, Tidal, Apple Music entre outros. Estes vêm se destacando por motivarem cada vez mais ganhos no faturamento do setor fonográfico. De acordo com relatório publicado em 2021 pela Federação Internacional da Indústria Fonográfica (IFPI - International Federation of the Phonographic Industry), o comércio global de músicas registrou crescimento de 7,4% em 2020, onde esse valor em receitas totais no mesmo ano foram de 21,6 bilhões de dólares, sendo esse crescimento impulsionado pelo streaming. </w:t>
+        <w:t xml:space="preserve">O mercado musical nunca esteve tão imerso no ramo digital quanto atualmente, desde antes do surgimento do MP3 (formalmente MPEG-1 </w:t>
+      </w:r>
+      <w:proofErr w:type="spellStart"/>
+      <w:r>
+        <w:rPr>
+          <w:rFonts w:ascii="Arial" w:eastAsia="Arial" w:hAnsi="Arial" w:cs="Arial"/>
+          <w:sz w:val="24"/>
+          <w:szCs w:val="24"/>
+        </w:rPr>
+        <w:t>Audio</w:t>
+      </w:r>
+      <w:proofErr w:type="spellEnd"/>
+      <w:r>
+        <w:rPr>
+          <w:rFonts w:ascii="Arial" w:eastAsia="Arial" w:hAnsi="Arial" w:cs="Arial"/>
+          <w:sz w:val="24"/>
+          <w:szCs w:val="24"/>
+        </w:rPr>
+        <w:t xml:space="preserve"> </w:t>
+      </w:r>
+      <w:proofErr w:type="spellStart"/>
+      <w:r>
+        <w:rPr>
+          <w:rFonts w:ascii="Arial" w:eastAsia="Arial" w:hAnsi="Arial" w:cs="Arial"/>
+          <w:sz w:val="24"/>
+          <w:szCs w:val="24"/>
+        </w:rPr>
+        <w:t>Layer</w:t>
+      </w:r>
+      <w:proofErr w:type="spellEnd"/>
+      <w:r>
+        <w:rPr>
+          <w:rFonts w:ascii="Arial" w:eastAsia="Arial" w:hAnsi="Arial" w:cs="Arial"/>
+          <w:sz w:val="24"/>
+          <w:szCs w:val="24"/>
+        </w:rPr>
+        <w:t xml:space="preserve"> III ou MPEG-2 </w:t>
+      </w:r>
+      <w:proofErr w:type="spellStart"/>
+      <w:r>
+        <w:rPr>
+          <w:rFonts w:ascii="Arial" w:eastAsia="Arial" w:hAnsi="Arial" w:cs="Arial"/>
+          <w:sz w:val="24"/>
+          <w:szCs w:val="24"/>
+        </w:rPr>
+        <w:t>Audio</w:t>
+      </w:r>
+      <w:proofErr w:type="spellEnd"/>
+      <w:r>
+        <w:rPr>
+          <w:rFonts w:ascii="Arial" w:eastAsia="Arial" w:hAnsi="Arial" w:cs="Arial"/>
+          <w:sz w:val="24"/>
+          <w:szCs w:val="24"/>
+        </w:rPr>
+        <w:t xml:space="preserve"> </w:t>
+      </w:r>
+      <w:proofErr w:type="spellStart"/>
+      <w:r>
+        <w:rPr>
+          <w:rFonts w:ascii="Arial" w:eastAsia="Arial" w:hAnsi="Arial" w:cs="Arial"/>
+          <w:sz w:val="24"/>
+          <w:szCs w:val="24"/>
+        </w:rPr>
+        <w:t>Layer</w:t>
+      </w:r>
+      <w:proofErr w:type="spellEnd"/>
+      <w:r>
+        <w:rPr>
+          <w:rFonts w:ascii="Arial" w:eastAsia="Arial" w:hAnsi="Arial" w:cs="Arial"/>
+          <w:sz w:val="24"/>
+          <w:szCs w:val="24"/>
+        </w:rPr>
+        <w:t xml:space="preserve"> III) a indústria fonográfica vem se adaptando aos novos meios de criação, composição, consumo e distribuição de obras musicais. A popularização ágil da música em formato digital proporcionou o surgimento dos serviços de streaming de música como </w:t>
+      </w:r>
+      <w:proofErr w:type="spellStart"/>
+      <w:r>
+        <w:rPr>
+          <w:rFonts w:ascii="Arial" w:eastAsia="Arial" w:hAnsi="Arial" w:cs="Arial"/>
+          <w:sz w:val="24"/>
+          <w:szCs w:val="24"/>
+        </w:rPr>
+        <w:t>Spotify</w:t>
+      </w:r>
+      <w:proofErr w:type="spellEnd"/>
+      <w:r>
+        <w:rPr>
+          <w:rFonts w:ascii="Arial" w:eastAsia="Arial" w:hAnsi="Arial" w:cs="Arial"/>
+          <w:sz w:val="24"/>
+          <w:szCs w:val="24"/>
+        </w:rPr>
+        <w:t xml:space="preserve">, </w:t>
+      </w:r>
+      <w:proofErr w:type="spellStart"/>
+      <w:r>
+        <w:rPr>
+          <w:rFonts w:ascii="Arial" w:eastAsia="Arial" w:hAnsi="Arial" w:cs="Arial"/>
+          <w:sz w:val="24"/>
+          <w:szCs w:val="24"/>
+        </w:rPr>
+        <w:t>Tidal</w:t>
+      </w:r>
+      <w:proofErr w:type="spellEnd"/>
+      <w:r>
+        <w:rPr>
+          <w:rFonts w:ascii="Arial" w:eastAsia="Arial" w:hAnsi="Arial" w:cs="Arial"/>
+          <w:sz w:val="24"/>
+          <w:szCs w:val="24"/>
+        </w:rPr>
+        <w:t xml:space="preserve">, Apple Music entre outros. Estes vêm se destacando por motivarem cada vez mais ganhos no faturamento do setor fonográfico. De acordo com relatório publicado em 2021 pela Federação Internacional da Indústria Fonográfica (IFPI - </w:t>
+      </w:r>
+      <w:proofErr w:type="spellStart"/>
+      <w:r>
+        <w:rPr>
+          <w:rFonts w:ascii="Arial" w:eastAsia="Arial" w:hAnsi="Arial" w:cs="Arial"/>
+          <w:sz w:val="24"/>
+          <w:szCs w:val="24"/>
+        </w:rPr>
+        <w:t>International</w:t>
+      </w:r>
+      <w:proofErr w:type="spellEnd"/>
+      <w:r>
+        <w:rPr>
+          <w:rFonts w:ascii="Arial" w:eastAsia="Arial" w:hAnsi="Arial" w:cs="Arial"/>
+          <w:sz w:val="24"/>
+          <w:szCs w:val="24"/>
+        </w:rPr>
+        <w:t xml:space="preserve"> Federation </w:t>
+      </w:r>
+      <w:proofErr w:type="spellStart"/>
+      <w:r>
+        <w:rPr>
+          <w:rFonts w:ascii="Arial" w:eastAsia="Arial" w:hAnsi="Arial" w:cs="Arial"/>
+          <w:sz w:val="24"/>
+          <w:szCs w:val="24"/>
+        </w:rPr>
+        <w:t>of</w:t>
+      </w:r>
+      <w:proofErr w:type="spellEnd"/>
+      <w:r>
+        <w:rPr>
+          <w:rFonts w:ascii="Arial" w:eastAsia="Arial" w:hAnsi="Arial" w:cs="Arial"/>
+          <w:sz w:val="24"/>
+          <w:szCs w:val="24"/>
+        </w:rPr>
+        <w:t xml:space="preserve"> </w:t>
+      </w:r>
+      <w:proofErr w:type="spellStart"/>
+      <w:r>
+        <w:rPr>
+          <w:rFonts w:ascii="Arial" w:eastAsia="Arial" w:hAnsi="Arial" w:cs="Arial"/>
+          <w:sz w:val="24"/>
+          <w:szCs w:val="24"/>
+        </w:rPr>
+        <w:t>the</w:t>
+      </w:r>
+      <w:proofErr w:type="spellEnd"/>
+      <w:r>
+        <w:rPr>
+          <w:rFonts w:ascii="Arial" w:eastAsia="Arial" w:hAnsi="Arial" w:cs="Arial"/>
+          <w:sz w:val="24"/>
+          <w:szCs w:val="24"/>
+        </w:rPr>
+        <w:t xml:space="preserve"> </w:t>
+      </w:r>
+      <w:proofErr w:type="spellStart"/>
+      <w:r>
+        <w:rPr>
+          <w:rFonts w:ascii="Arial" w:eastAsia="Arial" w:hAnsi="Arial" w:cs="Arial"/>
+          <w:sz w:val="24"/>
+          <w:szCs w:val="24"/>
+        </w:rPr>
+        <w:t>Phonographic</w:t>
+      </w:r>
+      <w:proofErr w:type="spellEnd"/>
+      <w:r>
+        <w:rPr>
+          <w:rFonts w:ascii="Arial" w:eastAsia="Arial" w:hAnsi="Arial" w:cs="Arial"/>
+          <w:sz w:val="24"/>
+          <w:szCs w:val="24"/>
+        </w:rPr>
+        <w:t xml:space="preserve"> </w:t>
+      </w:r>
+      <w:proofErr w:type="spellStart"/>
+      <w:r>
+        <w:rPr>
+          <w:rFonts w:ascii="Arial" w:eastAsia="Arial" w:hAnsi="Arial" w:cs="Arial"/>
+          <w:sz w:val="24"/>
+          <w:szCs w:val="24"/>
+        </w:rPr>
+        <w:t>Industry</w:t>
+      </w:r>
+      <w:proofErr w:type="spellEnd"/>
+      <w:r>
+        <w:rPr>
+          <w:rFonts w:ascii="Arial" w:eastAsia="Arial" w:hAnsi="Arial" w:cs="Arial"/>
+          <w:sz w:val="24"/>
+          <w:szCs w:val="24"/>
+        </w:rPr>
+        <w:t xml:space="preserve">), o comércio global de músicas registrou crescimento de 7,4% em 2020, onde esse valor em receitas totais no mesmo ano foram de 21,6 bilhões de dólares, sendo esse crescimento impulsionado pelo streaming. </w:t>
       </w:r>
     </w:p>
     <w:p>
@@ -1743,7 +2019,25 @@
           <w:sz w:val="24"/>
           <w:szCs w:val="24"/>
         </w:rPr>
-        <w:t>Este estudo propõe o desenvolvimento de um sistema de recomendação de músicas faz uso dos metadados que descrevem as faixas e das interações do usuário com o sistema para sugerir músicas de forma personalizada ao usuário. Considerando o desenvolvimento do software quanto a natureza, a metodologia é aplicada.</w:t>
+        <w:t xml:space="preserve">Este estudo propõe o desenvolvimento de um sistema de recomendação de músicas faz uso dos metadados que descrevem as faixas e das interações do usuário com o sistema para sugerir músicas de forma personalizada ao usuário. Considerando o desenvolvimento do software quanto </w:t>
+      </w:r>
+      <w:proofErr w:type="gramStart"/>
+      <w:r>
+        <w:rPr>
+          <w:rFonts w:ascii="Arial" w:eastAsia="Arial" w:hAnsi="Arial" w:cs="Arial"/>
+          <w:sz w:val="24"/>
+          <w:szCs w:val="24"/>
+        </w:rPr>
+        <w:t>a natureza, a metodologia é</w:t>
+      </w:r>
+      <w:proofErr w:type="gramEnd"/>
+      <w:r>
+        <w:rPr>
+          <w:rFonts w:ascii="Arial" w:eastAsia="Arial" w:hAnsi="Arial" w:cs="Arial"/>
+          <w:sz w:val="24"/>
+          <w:szCs w:val="24"/>
+        </w:rPr>
+        <w:t xml:space="preserve"> aplicada.</w:t>
       </w:r>
     </w:p>
     <w:p>
@@ -1763,7 +2057,43 @@
           <w:sz w:val="24"/>
           <w:szCs w:val="24"/>
         </w:rPr>
-        <w:t>Além disso, este trabalho segue a metodologia de pesquisa quantitativa que de acordo com Apuke (2017) é um método de pesquisa que lida com análise de variáveis e de dados usando técnicas estatísticas para obter resultados e responder perguntas. Serão definidas e utilizadas métricas para  quantificar o desempenho do sistema de recomendação e do algoritmo de classificação.</w:t>
+        <w:t xml:space="preserve">Além disso, este trabalho segue a metodologia de pesquisa quantitativa que de acordo com </w:t>
+      </w:r>
+      <w:proofErr w:type="spellStart"/>
+      <w:r>
+        <w:rPr>
+          <w:rFonts w:ascii="Arial" w:eastAsia="Arial" w:hAnsi="Arial" w:cs="Arial"/>
+          <w:sz w:val="24"/>
+          <w:szCs w:val="24"/>
+        </w:rPr>
+        <w:t>Apuke</w:t>
+      </w:r>
+      <w:proofErr w:type="spellEnd"/>
+      <w:r>
+        <w:rPr>
+          <w:rFonts w:ascii="Arial" w:eastAsia="Arial" w:hAnsi="Arial" w:cs="Arial"/>
+          <w:sz w:val="24"/>
+          <w:szCs w:val="24"/>
+        </w:rPr>
+        <w:t xml:space="preserve"> (2017) é um método de pesquisa que lida com análise de variáveis e de dados usando técnicas estatísticas para obter resultados e responder perguntas. Serão definidas e utilizadas métricas </w:t>
+      </w:r>
+      <w:proofErr w:type="gramStart"/>
+      <w:r>
+        <w:rPr>
+          <w:rFonts w:ascii="Arial" w:eastAsia="Arial" w:hAnsi="Arial" w:cs="Arial"/>
+          <w:sz w:val="24"/>
+          <w:szCs w:val="24"/>
+        </w:rPr>
+        <w:t>para  quantificar</w:t>
+      </w:r>
+      <w:proofErr w:type="gramEnd"/>
+      <w:r>
+        <w:rPr>
+          <w:rFonts w:ascii="Arial" w:eastAsia="Arial" w:hAnsi="Arial" w:cs="Arial"/>
+          <w:sz w:val="24"/>
+          <w:szCs w:val="24"/>
+        </w:rPr>
+        <w:t xml:space="preserve"> o desempenho do sistema de recomendação e do algoritmo de classificação.</w:t>
       </w:r>
     </w:p>
     <w:p>
@@ -1847,7 +2177,47 @@
           <w:sz w:val="24"/>
           <w:szCs w:val="24"/>
         </w:rPr>
-        <w:t>os Datasets são conjuntos de dados específicos que servem de amostras para treinamento de algoritmos de Inteligência Artificial e recomendação, nessa etapa será selecionado um ou mais Datasets que possam ser utilizados no processo de desenvolvimento do sistema de recomendação.</w:t>
+        <w:t xml:space="preserve">os </w:t>
+      </w:r>
+      <w:proofErr w:type="spellStart"/>
+      <w:r>
+        <w:rPr>
+          <w:rFonts w:ascii="Arial" w:eastAsia="Arial" w:hAnsi="Arial" w:cs="Arial"/>
+          <w:color w:val="000000"/>
+          <w:sz w:val="24"/>
+          <w:szCs w:val="24"/>
+        </w:rPr>
+        <w:t>Datasets</w:t>
+      </w:r>
+      <w:proofErr w:type="spellEnd"/>
+      <w:r>
+        <w:rPr>
+          <w:rFonts w:ascii="Arial" w:eastAsia="Arial" w:hAnsi="Arial" w:cs="Arial"/>
+          <w:color w:val="000000"/>
+          <w:sz w:val="24"/>
+          <w:szCs w:val="24"/>
+        </w:rPr>
+        <w:t xml:space="preserve"> são conjuntos de dados específicos que servem de amostras para treinamento de algoritmos de Inteligência Artificial e recomendação, nessa etapa será selecionado um ou mais </w:t>
+      </w:r>
+      <w:proofErr w:type="spellStart"/>
+      <w:r>
+        <w:rPr>
+          <w:rFonts w:ascii="Arial" w:eastAsia="Arial" w:hAnsi="Arial" w:cs="Arial"/>
+          <w:color w:val="000000"/>
+          <w:sz w:val="24"/>
+          <w:szCs w:val="24"/>
+        </w:rPr>
+        <w:t>Datasets</w:t>
+      </w:r>
+      <w:proofErr w:type="spellEnd"/>
+      <w:r>
+        <w:rPr>
+          <w:rFonts w:ascii="Arial" w:eastAsia="Arial" w:hAnsi="Arial" w:cs="Arial"/>
+          <w:color w:val="000000"/>
+          <w:sz w:val="24"/>
+          <w:szCs w:val="24"/>
+        </w:rPr>
+        <w:t xml:space="preserve"> que possam ser utilizados no processo de desenvolvimento do sistema de recomendação.</w:t>
       </w:r>
     </w:p>
     <w:p>
@@ -2192,7 +2562,7 @@
       <w:sdt>
         <w:sdtPr>
           <w:tag w:val="goog_rdk_0"/>
-          <w:id w:val="-1098947524"/>
+          <w:id w:val="-1013998795"/>
         </w:sdtPr>
         <w:sdtContent>
           <w:commentRangeStart w:id="1"/>
@@ -2492,6 +2862,7 @@
         </w:rPr>
         <w:t>Nesta seção são apresentados os algoritmos desenvolvidos para o sistema de recomendação híbrido. Foram combinadas duas estratégias de recomendação (baseado em conteúdo e colaborativo) com o algoritmo de classificação vizinho mais próximo (</w:t>
       </w:r>
+      <w:proofErr w:type="spellStart"/>
       <w:r>
         <w:rPr>
           <w:rFonts w:ascii="Arial" w:eastAsia="Arial" w:hAnsi="Arial" w:cs="Arial"/>
@@ -2499,20 +2870,59 @@
           <w:sz w:val="24"/>
           <w:szCs w:val="24"/>
         </w:rPr>
-        <w:t>Nearest Neighbor</w:t>
-      </w:r>
-      <w:r>
-        <w:rPr>
-          <w:rFonts w:ascii="Arial" w:eastAsia="Arial" w:hAnsi="Arial" w:cs="Arial"/>
-          <w:sz w:val="24"/>
-          <w:szCs w:val="24"/>
-        </w:rPr>
-        <w:t xml:space="preserve"> (k-NN)).O conjunto desses algoritmos de recomendação irão resultar no sistema de recomendação híbrido final</w:t>
+        <w:t>Nearest</w:t>
+      </w:r>
+      <w:proofErr w:type="spellEnd"/>
+      <w:r>
+        <w:rPr>
+          <w:rFonts w:ascii="Arial" w:eastAsia="Arial" w:hAnsi="Arial" w:cs="Arial"/>
+          <w:i/>
+          <w:sz w:val="24"/>
+          <w:szCs w:val="24"/>
+        </w:rPr>
+        <w:t xml:space="preserve"> </w:t>
+      </w:r>
+      <w:proofErr w:type="spellStart"/>
+      <w:r>
+        <w:rPr>
+          <w:rFonts w:ascii="Arial" w:eastAsia="Arial" w:hAnsi="Arial" w:cs="Arial"/>
+          <w:i/>
+          <w:sz w:val="24"/>
+          <w:szCs w:val="24"/>
+        </w:rPr>
+        <w:t>Neighbor</w:t>
+      </w:r>
+      <w:proofErr w:type="spellEnd"/>
+      <w:r>
+        <w:rPr>
+          <w:rFonts w:ascii="Arial" w:eastAsia="Arial" w:hAnsi="Arial" w:cs="Arial"/>
+          <w:sz w:val="24"/>
+          <w:szCs w:val="24"/>
+        </w:rPr>
+        <w:t xml:space="preserve"> (k-NN)</w:t>
+      </w:r>
+      <w:proofErr w:type="gramStart"/>
+      <w:r>
+        <w:rPr>
+          <w:rFonts w:ascii="Arial" w:eastAsia="Arial" w:hAnsi="Arial" w:cs="Arial"/>
+          <w:sz w:val="24"/>
+          <w:szCs w:val="24"/>
+        </w:rPr>
+        <w:t>).O</w:t>
+      </w:r>
+      <w:proofErr w:type="gramEnd"/>
+      <w:r>
+        <w:rPr>
+          <w:rFonts w:ascii="Arial" w:eastAsia="Arial" w:hAnsi="Arial" w:cs="Arial"/>
+          <w:sz w:val="24"/>
+          <w:szCs w:val="24"/>
+        </w:rPr>
+        <w:t xml:space="preserve"> conjunto desses algoritmos de recomendação irão resultar no sistema de recomendação híbrido final</w:t>
       </w:r>
       <w:sdt>
         <w:sdtPr>
           <w:tag w:val="goog_rdk_1"/>
-          <w:id w:val="502405381"/>
+          <w:id w:val="1022515513"/>
         </w:sdtPr>
         <w:sdtContent>
           <w:ins w:id="2" w:author="João Paulo" w:date="2023-01-13T11:12:00Z">
@@ -2657,6 +3067,7 @@
         </w:rPr>
         <w:t xml:space="preserve">, </w:t>
       </w:r>
+      <w:proofErr w:type="gramStart"/>
       <w:r>
         <w:rPr>
           <w:rFonts w:ascii="Arial" w:eastAsia="Arial" w:hAnsi="Arial" w:cs="Arial"/>
@@ -2680,16 +3091,45 @@
           <w:sz w:val="24"/>
           <w:szCs w:val="24"/>
         </w:rPr>
-        <w:t>gênero.</w:t>
-      </w:r>
-      <w:r>
-        <w:rPr>
-          <w:rFonts w:ascii="Arial" w:eastAsia="Arial" w:hAnsi="Arial" w:cs="Arial"/>
-          <w:color w:val="000000"/>
-          <w:sz w:val="24"/>
-          <w:szCs w:val="24"/>
-        </w:rPr>
-        <w:t xml:space="preserve"> Estes atributos são utilizados para sugerir  filmes  similares a um determinado filme que o usuário gostou. Ao usar o</w:t>
+        <w:t>gênero</w:t>
+      </w:r>
+      <w:proofErr w:type="gramEnd"/>
+      <w:r>
+        <w:rPr>
+          <w:rFonts w:ascii="Arial" w:eastAsia="Arial" w:hAnsi="Arial" w:cs="Arial"/>
+          <w:sz w:val="24"/>
+          <w:szCs w:val="24"/>
+        </w:rPr>
+        <w:t>.</w:t>
+      </w:r>
+      <w:r>
+        <w:rPr>
+          <w:rFonts w:ascii="Arial" w:eastAsia="Arial" w:hAnsi="Arial" w:cs="Arial"/>
+          <w:color w:val="000000"/>
+          <w:sz w:val="24"/>
+          <w:szCs w:val="24"/>
+        </w:rPr>
+        <w:t xml:space="preserve"> Estes atributos são utilizados para </w:t>
+      </w:r>
+      <w:proofErr w:type="gramStart"/>
+      <w:r>
+        <w:rPr>
+          <w:rFonts w:ascii="Arial" w:eastAsia="Arial" w:hAnsi="Arial" w:cs="Arial"/>
+          <w:color w:val="000000"/>
+          <w:sz w:val="24"/>
+          <w:szCs w:val="24"/>
+        </w:rPr>
+        <w:t>sugerir  filmes</w:t>
+      </w:r>
+      <w:proofErr w:type="gramEnd"/>
+      <w:r>
+        <w:rPr>
+          <w:rFonts w:ascii="Arial" w:eastAsia="Arial" w:hAnsi="Arial" w:cs="Arial"/>
+          <w:color w:val="000000"/>
+          <w:sz w:val="24"/>
+          <w:szCs w:val="24"/>
+        </w:rPr>
+        <w:t xml:space="preserve">  similares a um determinado filme que o usuário gostou. Ao usar o</w:t>
       </w:r>
       <w:r>
         <w:rPr>
@@ -2742,7 +3182,38 @@
           <w:sz w:val="24"/>
           <w:szCs w:val="24"/>
         </w:rPr>
-        <w:t xml:space="preserve"> conteúdo dos filmes foi realizada uma etapa de pré-processamento dos dados, nessa etapa foi percebido a necessidade de excluir algumas linhas que possuíam dados mal formatados (ex. linhas do  dataframe </w:t>
+        <w:t xml:space="preserve"> conteúdo dos filmes foi realizada uma etapa de pré-processamento dos dados, nessa etapa foi percebido a necessidade de excluir algumas linhas que possuíam dados mal formatados (ex. linhas </w:t>
+      </w:r>
+      <w:proofErr w:type="gramStart"/>
+      <w:r>
+        <w:rPr>
+          <w:rFonts w:ascii="Arial" w:eastAsia="Arial" w:hAnsi="Arial" w:cs="Arial"/>
+          <w:color w:val="000000"/>
+          <w:sz w:val="24"/>
+          <w:szCs w:val="24"/>
+        </w:rPr>
+        <w:t xml:space="preserve">do  </w:t>
+      </w:r>
+      <w:proofErr w:type="spellStart"/>
+      <w:r>
+        <w:rPr>
+          <w:rFonts w:ascii="Arial" w:eastAsia="Arial" w:hAnsi="Arial" w:cs="Arial"/>
+          <w:color w:val="000000"/>
+          <w:sz w:val="24"/>
+          <w:szCs w:val="24"/>
+        </w:rPr>
+        <w:t>dataframe</w:t>
+      </w:r>
+      <w:proofErr w:type="spellEnd"/>
+      <w:proofErr w:type="gramEnd"/>
+      <w:r>
+        <w:rPr>
+          <w:rFonts w:ascii="Arial" w:eastAsia="Arial" w:hAnsi="Arial" w:cs="Arial"/>
+          <w:color w:val="000000"/>
+          <w:sz w:val="24"/>
+          <w:szCs w:val="24"/>
+        </w:rPr>
+        <w:t xml:space="preserve"> </w:t>
       </w:r>
       <w:r>
         <w:rPr>
@@ -2781,7 +3252,7 @@
       <w:sdt>
         <w:sdtPr>
           <w:tag w:val="goog_rdk_2"/>
-          <w:id w:val="788551015"/>
+          <w:id w:val="768896524"/>
         </w:sdtPr>
         <w:sdtContent>
           <w:commentRangeStart w:id="3"/>
@@ -2802,7 +3273,25 @@
           <w:sz w:val="24"/>
           <w:szCs w:val="24"/>
         </w:rPr>
-        <w:t>presentes no dataframe de filmes</w:t>
+        <w:t xml:space="preserve">presentes no </w:t>
+      </w:r>
+      <w:proofErr w:type="spellStart"/>
+      <w:r>
+        <w:rPr>
+          <w:rFonts w:ascii="Arial" w:eastAsia="Arial" w:hAnsi="Arial" w:cs="Arial"/>
+          <w:sz w:val="24"/>
+          <w:szCs w:val="24"/>
+        </w:rPr>
+        <w:t>dataframe</w:t>
+      </w:r>
+      <w:proofErr w:type="spellEnd"/>
+      <w:r>
+        <w:rPr>
+          <w:rFonts w:ascii="Arial" w:eastAsia="Arial" w:hAnsi="Arial" w:cs="Arial"/>
+          <w:sz w:val="24"/>
+          <w:szCs w:val="24"/>
+        </w:rPr>
+        <w:t xml:space="preserve"> de filmes</w:t>
       </w:r>
       <w:commentRangeEnd w:id="3"/>
       <w:r>
@@ -2835,17 +3324,90 @@
           <w:sz w:val="24"/>
           <w:szCs w:val="24"/>
         </w:rPr>
-        <w:t xml:space="preserve">Para implementação desse recomendador de conteúdo baseado em metadados, foi mesclado o dataframe filmes (que contém a  coluna gêneros) com os dataframes de créditos (contém o elenco e a equipe) e </w:t>
+        <w:t xml:space="preserve">Para implementação desse </w:t>
+      </w:r>
+      <w:proofErr w:type="spellStart"/>
+      <w:r>
+        <w:rPr>
+          <w:rFonts w:ascii="Arial" w:eastAsia="Arial" w:hAnsi="Arial" w:cs="Arial"/>
+          <w:sz w:val="24"/>
+          <w:szCs w:val="24"/>
+        </w:rPr>
+        <w:t>recomendador</w:t>
+      </w:r>
+      <w:proofErr w:type="spellEnd"/>
+      <w:r>
+        <w:rPr>
+          <w:rFonts w:ascii="Arial" w:eastAsia="Arial" w:hAnsi="Arial" w:cs="Arial"/>
+          <w:sz w:val="24"/>
+          <w:szCs w:val="24"/>
+        </w:rPr>
+        <w:t xml:space="preserve"> de conteúdo baseado em metadados, foi mesclado o </w:t>
+      </w:r>
+      <w:proofErr w:type="spellStart"/>
+      <w:r>
+        <w:rPr>
+          <w:rFonts w:ascii="Arial" w:eastAsia="Arial" w:hAnsi="Arial" w:cs="Arial"/>
+          <w:sz w:val="24"/>
+          <w:szCs w:val="24"/>
+        </w:rPr>
+        <w:t>dataframe</w:t>
+      </w:r>
+      <w:proofErr w:type="spellEnd"/>
+      <w:r>
+        <w:rPr>
+          <w:rFonts w:ascii="Arial" w:eastAsia="Arial" w:hAnsi="Arial" w:cs="Arial"/>
+          <w:sz w:val="24"/>
+          <w:szCs w:val="24"/>
+        </w:rPr>
+        <w:t xml:space="preserve"> filmes (que contém </w:t>
+      </w:r>
+      <w:proofErr w:type="gramStart"/>
+      <w:r>
+        <w:rPr>
+          <w:rFonts w:ascii="Arial" w:eastAsia="Arial" w:hAnsi="Arial" w:cs="Arial"/>
+          <w:sz w:val="24"/>
+          <w:szCs w:val="24"/>
+        </w:rPr>
+        <w:t>a  coluna</w:t>
+      </w:r>
+      <w:proofErr w:type="gramEnd"/>
+      <w:r>
+        <w:rPr>
+          <w:rFonts w:ascii="Arial" w:eastAsia="Arial" w:hAnsi="Arial" w:cs="Arial"/>
+          <w:sz w:val="24"/>
+          <w:szCs w:val="24"/>
+        </w:rPr>
+        <w:t xml:space="preserve"> gêneros) com os </w:t>
+      </w:r>
+      <w:proofErr w:type="spellStart"/>
+      <w:r>
+        <w:rPr>
+          <w:rFonts w:ascii="Arial" w:eastAsia="Arial" w:hAnsi="Arial" w:cs="Arial"/>
+          <w:sz w:val="24"/>
+          <w:szCs w:val="24"/>
+        </w:rPr>
+        <w:t>dataframes</w:t>
+      </w:r>
+      <w:proofErr w:type="spellEnd"/>
+      <w:r>
+        <w:rPr>
+          <w:rFonts w:ascii="Arial" w:eastAsia="Arial" w:hAnsi="Arial" w:cs="Arial"/>
+          <w:sz w:val="24"/>
+          <w:szCs w:val="24"/>
+        </w:rPr>
+        <w:t xml:space="preserve"> de créditos (contém o elenco e a equipe) e </w:t>
       </w:r>
       <w:sdt>
         <w:sdtPr>
           <w:tag w:val="goog_rdk_3"/>
-          <w:id w:val="1593510556"/>
+          <w:id w:val="-1488240878"/>
         </w:sdtPr>
         <w:sdtContent>
           <w:commentRangeStart w:id="4"/>
         </w:sdtContent>
       </w:sdt>
+      <w:proofErr w:type="spellStart"/>
       <w:r>
         <w:rPr>
           <w:rFonts w:ascii="Arial" w:eastAsia="Arial" w:hAnsi="Arial" w:cs="Arial"/>
@@ -2855,6 +3417,7 @@
         <w:t>palavras+chave</w:t>
       </w:r>
       <w:commentRangeEnd w:id="4"/>
+      <w:proofErr w:type="spellEnd"/>
       <w:r>
         <w:commentReference w:id="4"/>
       </w:r>
@@ -2866,6 +3429,7 @@
         </w:rPr>
         <w:t xml:space="preserve">. Após isso é criada a variável </w:t>
       </w:r>
+      <w:proofErr w:type="spellStart"/>
       <w:r>
         <w:rPr>
           <w:rFonts w:ascii="Arial" w:eastAsia="Arial" w:hAnsi="Arial" w:cs="Arial"/>
@@ -2873,16 +3437,9 @@
           <w:sz w:val="24"/>
           <w:szCs w:val="24"/>
         </w:rPr>
-        <w:t xml:space="preserve">smd </w:t>
-      </w:r>
-      <w:r>
-        <w:rPr>
-          <w:rFonts w:ascii="Arial" w:eastAsia="Arial" w:hAnsi="Arial" w:cs="Arial"/>
-          <w:sz w:val="24"/>
-          <w:szCs w:val="24"/>
-        </w:rPr>
-        <w:t xml:space="preserve">(similar movie metadata) que será o principal dataframe utilizado nessa etapa. </w:t>
-      </w:r>
+        <w:t>smd</w:t>
+      </w:r>
+      <w:proofErr w:type="spellEnd"/>
       <w:r>
         <w:rPr>
           <w:rFonts w:ascii="Arial" w:eastAsia="Arial" w:hAnsi="Arial" w:cs="Arial"/>
@@ -2890,16 +3447,71 @@
           <w:sz w:val="24"/>
           <w:szCs w:val="24"/>
         </w:rPr>
-        <w:t xml:space="preserve">smd </w:t>
-      </w:r>
-      <w:r>
-        <w:rPr>
-          <w:rFonts w:ascii="Arial" w:eastAsia="Arial" w:hAnsi="Arial" w:cs="Arial"/>
-          <w:sz w:val="24"/>
-          <w:szCs w:val="24"/>
-        </w:rPr>
-        <w:t xml:space="preserve">(similar movie metadata) é um subconjunto de dados do </w:t>
-      </w:r>
+        <w:t xml:space="preserve"> </w:t>
+      </w:r>
+      <w:r>
+        <w:rPr>
+          <w:rFonts w:ascii="Arial" w:eastAsia="Arial" w:hAnsi="Arial" w:cs="Arial"/>
+          <w:sz w:val="24"/>
+          <w:szCs w:val="24"/>
+        </w:rPr>
+        <w:t xml:space="preserve">(similar </w:t>
+      </w:r>
+      <w:proofErr w:type="spellStart"/>
+      <w:r>
+        <w:rPr>
+          <w:rFonts w:ascii="Arial" w:eastAsia="Arial" w:hAnsi="Arial" w:cs="Arial"/>
+          <w:sz w:val="24"/>
+          <w:szCs w:val="24"/>
+        </w:rPr>
+        <w:t>movie</w:t>
+      </w:r>
+      <w:proofErr w:type="spellEnd"/>
+      <w:r>
+        <w:rPr>
+          <w:rFonts w:ascii="Arial" w:eastAsia="Arial" w:hAnsi="Arial" w:cs="Arial"/>
+          <w:sz w:val="24"/>
+          <w:szCs w:val="24"/>
+        </w:rPr>
+        <w:t xml:space="preserve"> </w:t>
+      </w:r>
+      <w:proofErr w:type="spellStart"/>
+      <w:r>
+        <w:rPr>
+          <w:rFonts w:ascii="Arial" w:eastAsia="Arial" w:hAnsi="Arial" w:cs="Arial"/>
+          <w:sz w:val="24"/>
+          <w:szCs w:val="24"/>
+        </w:rPr>
+        <w:t>metadata</w:t>
+      </w:r>
+      <w:proofErr w:type="spellEnd"/>
+      <w:r>
+        <w:rPr>
+          <w:rFonts w:ascii="Arial" w:eastAsia="Arial" w:hAnsi="Arial" w:cs="Arial"/>
+          <w:sz w:val="24"/>
+          <w:szCs w:val="24"/>
+        </w:rPr>
+        <w:t xml:space="preserve">) que será o principal </w:t>
+      </w:r>
+      <w:proofErr w:type="spellStart"/>
+      <w:r>
+        <w:rPr>
+          <w:rFonts w:ascii="Arial" w:eastAsia="Arial" w:hAnsi="Arial" w:cs="Arial"/>
+          <w:sz w:val="24"/>
+          <w:szCs w:val="24"/>
+        </w:rPr>
+        <w:t>dataframe</w:t>
+      </w:r>
+      <w:proofErr w:type="spellEnd"/>
+      <w:r>
+        <w:rPr>
+          <w:rFonts w:ascii="Arial" w:eastAsia="Arial" w:hAnsi="Arial" w:cs="Arial"/>
+          <w:sz w:val="24"/>
+          <w:szCs w:val="24"/>
+        </w:rPr>
+        <w:t xml:space="preserve"> utilizado nessa etapa. </w:t>
+      </w:r>
+      <w:proofErr w:type="spellStart"/>
       <w:r>
         <w:rPr>
           <w:rFonts w:ascii="Arial" w:eastAsia="Arial" w:hAnsi="Arial" w:cs="Arial"/>
@@ -2907,15 +3519,197 @@
           <w:sz w:val="24"/>
           <w:szCs w:val="24"/>
         </w:rPr>
-        <w:t xml:space="preserve">md_filmes </w:t>
-      </w:r>
-      <w:r>
-        <w:rPr>
-          <w:rFonts w:ascii="Arial" w:eastAsia="Arial" w:hAnsi="Arial" w:cs="Arial"/>
-          <w:sz w:val="24"/>
-          <w:szCs w:val="24"/>
-        </w:rPr>
-        <w:t>(movie data filmes) filtrado pelo conjunto de dados do dataframe links_small.</w:t>
+        <w:t>smd</w:t>
+      </w:r>
+      <w:proofErr w:type="spellEnd"/>
+      <w:r>
+        <w:rPr>
+          <w:rFonts w:ascii="Arial" w:eastAsia="Arial" w:hAnsi="Arial" w:cs="Arial"/>
+          <w:i/>
+          <w:sz w:val="24"/>
+          <w:szCs w:val="24"/>
+        </w:rPr>
+        <w:t xml:space="preserve"> </w:t>
+      </w:r>
+      <w:r>
+        <w:rPr>
+          <w:rFonts w:ascii="Arial" w:eastAsia="Arial" w:hAnsi="Arial" w:cs="Arial"/>
+          <w:sz w:val="24"/>
+          <w:szCs w:val="24"/>
+        </w:rPr>
+        <w:t xml:space="preserve">(similar </w:t>
+      </w:r>
+      <w:proofErr w:type="spellStart"/>
+      <w:r>
+        <w:rPr>
+          <w:rFonts w:ascii="Arial" w:eastAsia="Arial" w:hAnsi="Arial" w:cs="Arial"/>
+          <w:sz w:val="24"/>
+          <w:szCs w:val="24"/>
+        </w:rPr>
+        <w:t>movie</w:t>
+      </w:r>
+      <w:proofErr w:type="spellEnd"/>
+      <w:r>
+        <w:rPr>
+          <w:rFonts w:ascii="Arial" w:eastAsia="Arial" w:hAnsi="Arial" w:cs="Arial"/>
+          <w:sz w:val="24"/>
+          <w:szCs w:val="24"/>
+        </w:rPr>
+        <w:t xml:space="preserve"> </w:t>
+      </w:r>
+      <w:proofErr w:type="spellStart"/>
+      <w:r>
+        <w:rPr>
+          <w:rFonts w:ascii="Arial" w:eastAsia="Arial" w:hAnsi="Arial" w:cs="Arial"/>
+          <w:sz w:val="24"/>
+          <w:szCs w:val="24"/>
+        </w:rPr>
+        <w:t>metadata</w:t>
+      </w:r>
+      <w:proofErr w:type="spellEnd"/>
+      <w:r>
+        <w:rPr>
+          <w:rFonts w:ascii="Arial" w:eastAsia="Arial" w:hAnsi="Arial" w:cs="Arial"/>
+          <w:sz w:val="24"/>
+          <w:szCs w:val="24"/>
+        </w:rPr>
+        <w:t xml:space="preserve">) é um subconjunto de dados do </w:t>
+      </w:r>
+      <w:proofErr w:type="spellStart"/>
+      <w:r>
+        <w:rPr>
+          <w:rFonts w:ascii="Arial" w:eastAsia="Arial" w:hAnsi="Arial" w:cs="Arial"/>
+          <w:i/>
+          <w:sz w:val="24"/>
+          <w:szCs w:val="24"/>
+        </w:rPr>
+        <w:t>md_filmes</w:t>
+      </w:r>
+      <w:proofErr w:type="spellEnd"/>
+      <w:r>
+        <w:rPr>
+          <w:rFonts w:ascii="Arial" w:eastAsia="Arial" w:hAnsi="Arial" w:cs="Arial"/>
+          <w:i/>
+          <w:sz w:val="24"/>
+          <w:szCs w:val="24"/>
+        </w:rPr>
+        <w:t xml:space="preserve"> </w:t>
+      </w:r>
+      <w:r>
+        <w:rPr>
+          <w:rFonts w:ascii="Arial" w:eastAsia="Arial" w:hAnsi="Arial" w:cs="Arial"/>
+          <w:sz w:val="24"/>
+          <w:szCs w:val="24"/>
+        </w:rPr>
+        <w:t>(</w:t>
+      </w:r>
+      <w:proofErr w:type="spellStart"/>
+      <w:r>
+        <w:rPr>
+          <w:rFonts w:ascii="Arial" w:eastAsia="Arial" w:hAnsi="Arial" w:cs="Arial"/>
+          <w:sz w:val="24"/>
+          <w:szCs w:val="24"/>
+        </w:rPr>
+        <w:t>movie</w:t>
+      </w:r>
+      <w:proofErr w:type="spellEnd"/>
+      <w:r>
+        <w:rPr>
+          <w:rFonts w:ascii="Arial" w:eastAsia="Arial" w:hAnsi="Arial" w:cs="Arial"/>
+          <w:sz w:val="24"/>
+          <w:szCs w:val="24"/>
+        </w:rPr>
+        <w:t xml:space="preserve"> data filmes) filtrado pelo conjunto de dados do </w:t>
+      </w:r>
+      <w:proofErr w:type="spellStart"/>
+      <w:r>
+        <w:rPr>
+          <w:rFonts w:ascii="Arial" w:eastAsia="Arial" w:hAnsi="Arial" w:cs="Arial"/>
+          <w:sz w:val="24"/>
+          <w:szCs w:val="24"/>
+        </w:rPr>
+        <w:t>dataframe</w:t>
+      </w:r>
+      <w:proofErr w:type="spellEnd"/>
+      <w:r>
+        <w:rPr>
+          <w:rFonts w:ascii="Arial" w:eastAsia="Arial" w:hAnsi="Arial" w:cs="Arial"/>
+          <w:sz w:val="24"/>
+          <w:szCs w:val="24"/>
+        </w:rPr>
+        <w:t xml:space="preserve"> </w:t>
+      </w:r>
+      <w:proofErr w:type="spellStart"/>
+      <w:r>
+        <w:rPr>
+          <w:rFonts w:ascii="Arial" w:eastAsia="Arial" w:hAnsi="Arial" w:cs="Arial"/>
+          <w:sz w:val="24"/>
+          <w:szCs w:val="24"/>
+        </w:rPr>
+        <w:t>links_small</w:t>
+      </w:r>
+      <w:proofErr w:type="spellEnd"/>
+      <w:r>
+        <w:rPr>
+          <w:rFonts w:ascii="Arial" w:eastAsia="Arial" w:hAnsi="Arial" w:cs="Arial"/>
+          <w:sz w:val="24"/>
+          <w:szCs w:val="24"/>
+        </w:rPr>
+        <w:t xml:space="preserve">, também é criado </w:t>
+      </w:r>
+      <w:proofErr w:type="spellStart"/>
+      <w:r>
+        <w:rPr>
+          <w:rFonts w:ascii="Arial" w:eastAsia="Arial" w:hAnsi="Arial" w:cs="Arial"/>
+          <w:sz w:val="24"/>
+          <w:szCs w:val="24"/>
+        </w:rPr>
+        <w:t>dataframe</w:t>
+      </w:r>
+      <w:proofErr w:type="spellEnd"/>
+      <w:r>
+        <w:rPr>
+          <w:rFonts w:ascii="Arial" w:eastAsia="Arial" w:hAnsi="Arial" w:cs="Arial"/>
+          <w:sz w:val="24"/>
+          <w:szCs w:val="24"/>
+        </w:rPr>
+        <w:t xml:space="preserve"> </w:t>
+      </w:r>
+      <w:proofErr w:type="spellStart"/>
+      <w:r>
+        <w:rPr>
+          <w:rFonts w:ascii="Arial" w:eastAsia="Arial" w:hAnsi="Arial" w:cs="Arial"/>
+          <w:sz w:val="24"/>
+          <w:szCs w:val="24"/>
+        </w:rPr>
+        <w:t>ds_filmes</w:t>
+      </w:r>
+      <w:proofErr w:type="spellEnd"/>
+      <w:r>
+        <w:rPr>
+          <w:rFonts w:ascii="Arial" w:eastAsia="Arial" w:hAnsi="Arial" w:cs="Arial"/>
+          <w:sz w:val="24"/>
+          <w:szCs w:val="24"/>
+        </w:rPr>
+        <w:t xml:space="preserve"> que será utilizado na implementação do </w:t>
+      </w:r>
+      <w:proofErr w:type="spellStart"/>
+      <w:r>
+        <w:rPr>
+          <w:rFonts w:ascii="Arial" w:eastAsia="Arial" w:hAnsi="Arial" w:cs="Arial"/>
+          <w:sz w:val="24"/>
+          <w:szCs w:val="24"/>
+        </w:rPr>
+        <w:t>kNN</w:t>
+      </w:r>
+      <w:proofErr w:type="spellEnd"/>
+      <w:r>
+        <w:rPr>
+          <w:rFonts w:ascii="Arial" w:eastAsia="Arial" w:hAnsi="Arial" w:cs="Arial"/>
+          <w:sz w:val="24"/>
+          <w:szCs w:val="24"/>
+        </w:rPr>
+        <w:t>.</w:t>
       </w:r>
     </w:p>
     <w:p>
@@ -2935,8 +3729,63 @@
           <w:sz w:val="24"/>
           <w:szCs w:val="24"/>
         </w:rPr>
-        <w:t xml:space="preserve">Com todos esses dados em um dataframe foi definido que da equipe (crew) será utilizado apenas o diretor, já que os outros não contribuem muito para a impressão do filme, no caso do elenco (cast) foram selecionados os três principais atores. Logo após, é aplicado nas colunas a função </w:t>
-      </w:r>
+        <w:t xml:space="preserve">Com todos esses dados em um </w:t>
+      </w:r>
+      <w:proofErr w:type="spellStart"/>
+      <w:r>
+        <w:rPr>
+          <w:rFonts w:ascii="Arial" w:eastAsia="Arial" w:hAnsi="Arial" w:cs="Arial"/>
+          <w:sz w:val="24"/>
+          <w:szCs w:val="24"/>
+        </w:rPr>
+        <w:t>dataframe</w:t>
+      </w:r>
+      <w:proofErr w:type="spellEnd"/>
+      <w:r>
+        <w:rPr>
+          <w:rFonts w:ascii="Arial" w:eastAsia="Arial" w:hAnsi="Arial" w:cs="Arial"/>
+          <w:sz w:val="24"/>
+          <w:szCs w:val="24"/>
+        </w:rPr>
+        <w:t xml:space="preserve"> foi definido que da equipe (</w:t>
+      </w:r>
+      <w:proofErr w:type="spellStart"/>
+      <w:r>
+        <w:rPr>
+          <w:rFonts w:ascii="Arial" w:eastAsia="Arial" w:hAnsi="Arial" w:cs="Arial"/>
+          <w:sz w:val="24"/>
+          <w:szCs w:val="24"/>
+        </w:rPr>
+        <w:t>crew</w:t>
+      </w:r>
+      <w:proofErr w:type="spellEnd"/>
+      <w:r>
+        <w:rPr>
+          <w:rFonts w:ascii="Arial" w:eastAsia="Arial" w:hAnsi="Arial" w:cs="Arial"/>
+          <w:sz w:val="24"/>
+          <w:szCs w:val="24"/>
+        </w:rPr>
+        <w:t>) será utilizado apenas o diretor, já que os outros não contribuem muito para a impressão do filme, no caso do elenco (</w:t>
+      </w:r>
+      <w:proofErr w:type="spellStart"/>
+      <w:r>
+        <w:rPr>
+          <w:rFonts w:ascii="Arial" w:eastAsia="Arial" w:hAnsi="Arial" w:cs="Arial"/>
+          <w:sz w:val="24"/>
+          <w:szCs w:val="24"/>
+        </w:rPr>
+        <w:t>cast</w:t>
+      </w:r>
+      <w:proofErr w:type="spellEnd"/>
+      <w:r>
+        <w:rPr>
+          <w:rFonts w:ascii="Arial" w:eastAsia="Arial" w:hAnsi="Arial" w:cs="Arial"/>
+          <w:sz w:val="24"/>
+          <w:szCs w:val="24"/>
+        </w:rPr>
+        <w:t xml:space="preserve">) foram selecionados os três principais atores. Logo após, é aplicado nas colunas a função </w:t>
+      </w:r>
+      <w:proofErr w:type="spellStart"/>
       <w:r>
         <w:rPr>
           <w:rFonts w:ascii="Arial" w:eastAsia="Arial" w:hAnsi="Arial" w:cs="Arial"/>
@@ -2944,15 +3793,61 @@
           <w:sz w:val="24"/>
           <w:szCs w:val="24"/>
         </w:rPr>
-        <w:t xml:space="preserve">literal_eval, </w:t>
-      </w:r>
-      <w:r>
-        <w:rPr>
-          <w:rFonts w:ascii="Arial" w:eastAsia="Arial" w:hAnsi="Arial" w:cs="Arial"/>
-          <w:sz w:val="24"/>
-          <w:szCs w:val="24"/>
-        </w:rPr>
-        <w:t>que visa avaliar qualquer string passada para ela e converte em seu objeto python correspondente.</w:t>
+        <w:t>literal_eval</w:t>
+      </w:r>
+      <w:proofErr w:type="spellEnd"/>
+      <w:r>
+        <w:rPr>
+          <w:rFonts w:ascii="Arial" w:eastAsia="Arial" w:hAnsi="Arial" w:cs="Arial"/>
+          <w:i/>
+          <w:sz w:val="24"/>
+          <w:szCs w:val="24"/>
+        </w:rPr>
+        <w:t xml:space="preserve">, </w:t>
+      </w:r>
+      <w:r>
+        <w:rPr>
+          <w:rFonts w:ascii="Arial" w:eastAsia="Arial" w:hAnsi="Arial" w:cs="Arial"/>
+          <w:sz w:val="24"/>
+          <w:szCs w:val="24"/>
+        </w:rPr>
+        <w:t xml:space="preserve">que visa avaliar qualquer </w:t>
+      </w:r>
+      <w:proofErr w:type="spellStart"/>
+      <w:r>
+        <w:rPr>
+          <w:rFonts w:ascii="Arial" w:eastAsia="Arial" w:hAnsi="Arial" w:cs="Arial"/>
+          <w:sz w:val="24"/>
+          <w:szCs w:val="24"/>
+        </w:rPr>
+        <w:t>string</w:t>
+      </w:r>
+      <w:proofErr w:type="spellEnd"/>
+      <w:r>
+        <w:rPr>
+          <w:rFonts w:ascii="Arial" w:eastAsia="Arial" w:hAnsi="Arial" w:cs="Arial"/>
+          <w:sz w:val="24"/>
+          <w:szCs w:val="24"/>
+        </w:rPr>
+        <w:t xml:space="preserve"> passada para ela e converte em seu objeto </w:t>
+      </w:r>
+      <w:proofErr w:type="spellStart"/>
+      <w:r>
+        <w:rPr>
+          <w:rFonts w:ascii="Arial" w:eastAsia="Arial" w:hAnsi="Arial" w:cs="Arial"/>
+          <w:sz w:val="24"/>
+          <w:szCs w:val="24"/>
+        </w:rPr>
+        <w:t>python</w:t>
+      </w:r>
+      <w:proofErr w:type="spellEnd"/>
+      <w:r>
+        <w:rPr>
+          <w:rFonts w:ascii="Arial" w:eastAsia="Arial" w:hAnsi="Arial" w:cs="Arial"/>
+          <w:sz w:val="24"/>
+          <w:szCs w:val="24"/>
+        </w:rPr>
+        <w:t xml:space="preserve"> correspondente.</w:t>
       </w:r>
     </w:p>
     <w:p>
@@ -2972,8 +3867,28 @@
           <w:sz w:val="24"/>
           <w:szCs w:val="24"/>
         </w:rPr>
-        <w:t xml:space="preserve">Em seguida é criada a função para obter o nome dos diretores que constam na coluna crew em </w:t>
-      </w:r>
+        <w:lastRenderedPageBreak/>
+        <w:t xml:space="preserve">Em seguida é criada a função para obter o nome dos diretores que constam na coluna </w:t>
+      </w:r>
+      <w:proofErr w:type="spellStart"/>
+      <w:r>
+        <w:rPr>
+          <w:rFonts w:ascii="Arial" w:eastAsia="Arial" w:hAnsi="Arial" w:cs="Arial"/>
+          <w:sz w:val="24"/>
+          <w:szCs w:val="24"/>
+        </w:rPr>
+        <w:t>crew</w:t>
+      </w:r>
+      <w:proofErr w:type="spellEnd"/>
+      <w:r>
+        <w:rPr>
+          <w:rFonts w:ascii="Arial" w:eastAsia="Arial" w:hAnsi="Arial" w:cs="Arial"/>
+          <w:sz w:val="24"/>
+          <w:szCs w:val="24"/>
+        </w:rPr>
+        <w:t xml:space="preserve"> em </w:t>
+      </w:r>
+      <w:proofErr w:type="spellStart"/>
       <w:r>
         <w:rPr>
           <w:rFonts w:ascii="Arial" w:eastAsia="Arial" w:hAnsi="Arial" w:cs="Arial"/>
@@ -2981,24 +3896,43 @@
           <w:sz w:val="24"/>
           <w:szCs w:val="24"/>
         </w:rPr>
-        <w:t xml:space="preserve">smd </w:t>
-      </w:r>
-      <w:r>
-        <w:rPr>
-          <w:rFonts w:ascii="Arial" w:eastAsia="Arial" w:hAnsi="Arial" w:cs="Arial"/>
-          <w:sz w:val="24"/>
-          <w:szCs w:val="24"/>
-        </w:rPr>
-        <w:t xml:space="preserve">e cria uma nova coluna “director” que vai receber esse dado. </w:t>
-      </w:r>
-      <w:r>
-        <w:rPr>
-          <w:rFonts w:ascii="Arial" w:eastAsia="Arial" w:hAnsi="Arial" w:cs="Arial"/>
-          <w:sz w:val="24"/>
-          <w:szCs w:val="24"/>
-        </w:rPr>
-        <w:lastRenderedPageBreak/>
-        <w:t>Posteriormente, os nomes dos atores que constam no elenco são organizados e são selecionados os três principais atores.</w:t>
+        <w:t>smd</w:t>
+      </w:r>
+      <w:proofErr w:type="spellEnd"/>
+      <w:r>
+        <w:rPr>
+          <w:rFonts w:ascii="Arial" w:eastAsia="Arial" w:hAnsi="Arial" w:cs="Arial"/>
+          <w:i/>
+          <w:sz w:val="24"/>
+          <w:szCs w:val="24"/>
+        </w:rPr>
+        <w:t xml:space="preserve"> </w:t>
+      </w:r>
+      <w:r>
+        <w:rPr>
+          <w:rFonts w:ascii="Arial" w:eastAsia="Arial" w:hAnsi="Arial" w:cs="Arial"/>
+          <w:sz w:val="24"/>
+          <w:szCs w:val="24"/>
+        </w:rPr>
+        <w:t>e cria uma nova coluna “</w:t>
+      </w:r>
+      <w:proofErr w:type="spellStart"/>
+      <w:r>
+        <w:rPr>
+          <w:rFonts w:ascii="Arial" w:eastAsia="Arial" w:hAnsi="Arial" w:cs="Arial"/>
+          <w:sz w:val="24"/>
+          <w:szCs w:val="24"/>
+        </w:rPr>
+        <w:t>director</w:t>
+      </w:r>
+      <w:proofErr w:type="spellEnd"/>
+      <w:r>
+        <w:rPr>
+          <w:rFonts w:ascii="Arial" w:eastAsia="Arial" w:hAnsi="Arial" w:cs="Arial"/>
+          <w:sz w:val="24"/>
+          <w:szCs w:val="24"/>
+        </w:rPr>
+        <w:t>” que vai receber esse dado. Posteriormente, os nomes dos atores que constam no elenco são organizados e são selecionados os três principais atores.</w:t>
       </w:r>
     </w:p>
     <w:p>
@@ -3019,16 +3953,16 @@
           <w:szCs w:val="24"/>
         </w:rPr>
         <w:drawing>
-          <wp:inline distT="114300" distB="114300" distL="114300" distR="114300" wp14:anchorId="106E9F93" wp14:editId="7EEC799B">
+          <wp:inline distT="114300" distB="114300" distL="114300" distR="114300" wp14:anchorId="4B97BB2F" wp14:editId="16F4E4C6">
             <wp:extent cx="5759775" cy="3263900"/>
             <wp:effectExtent l="0" t="0" r="0" b="0"/>
-            <wp:docPr id="14" name="image2.png"/>
+            <wp:docPr id="15" name="image1.png"/>
             <wp:cNvGraphicFramePr/>
             <a:graphic xmlns:a="http://schemas.openxmlformats.org/drawingml/2006/main">
               <a:graphicData uri="http://schemas.openxmlformats.org/drawingml/2006/picture">
                 <pic:pic xmlns:pic="http://schemas.openxmlformats.org/drawingml/2006/picture">
                   <pic:nvPicPr>
-                    <pic:cNvPr id="0" name="image2.png"/>
+                    <pic:cNvPr id="0" name="image1.png"/>
                     <pic:cNvPicPr preferRelativeResize="0"/>
                   </pic:nvPicPr>
                   <pic:blipFill>
@@ -3084,7 +4018,61 @@
           <w:sz w:val="24"/>
           <w:szCs w:val="24"/>
         </w:rPr>
-        <w:t>A abordagem utilizada é criar um despejo (dump) de metadados que consiste em gêneros, diretor, atores principais e palavras-chave para cada filme. Aplicou-se   remoção dos espaços e conversão para minúsculas de todas as características, para que o algoritmo  não confunda Johnny Depp e Johnny Galecky, além de mencionar o diretor três vezes para obter maior peso em relação a todo o elenco pretendendo aumentar a similaridade de filmes com o mesmo diretor.</w:t>
+        <w:t>A abordagem utilizada é criar um despejo (</w:t>
+      </w:r>
+      <w:proofErr w:type="spellStart"/>
+      <w:r>
+        <w:rPr>
+          <w:rFonts w:ascii="Arial" w:eastAsia="Arial" w:hAnsi="Arial" w:cs="Arial"/>
+          <w:sz w:val="24"/>
+          <w:szCs w:val="24"/>
+        </w:rPr>
+        <w:t>dump</w:t>
+      </w:r>
+      <w:proofErr w:type="spellEnd"/>
+      <w:r>
+        <w:rPr>
+          <w:rFonts w:ascii="Arial" w:eastAsia="Arial" w:hAnsi="Arial" w:cs="Arial"/>
+          <w:sz w:val="24"/>
+          <w:szCs w:val="24"/>
+        </w:rPr>
+        <w:t xml:space="preserve">) de metadados que consiste em gêneros, diretor, atores principais e palavras-chave para cada filme. Aplicou-se   remoção dos espaços e conversão para minúsculas de todas as características, para que o </w:t>
+      </w:r>
+      <w:proofErr w:type="gramStart"/>
+      <w:r>
+        <w:rPr>
+          <w:rFonts w:ascii="Arial" w:eastAsia="Arial" w:hAnsi="Arial" w:cs="Arial"/>
+          <w:sz w:val="24"/>
+          <w:szCs w:val="24"/>
+        </w:rPr>
+        <w:t>algoritmo  não</w:t>
+      </w:r>
+      <w:proofErr w:type="gramEnd"/>
+      <w:r>
+        <w:rPr>
+          <w:rFonts w:ascii="Arial" w:eastAsia="Arial" w:hAnsi="Arial" w:cs="Arial"/>
+          <w:sz w:val="24"/>
+          <w:szCs w:val="24"/>
+        </w:rPr>
+        <w:t xml:space="preserve"> confunda Johnny Depp e Johnny </w:t>
+      </w:r>
+      <w:proofErr w:type="spellStart"/>
+      <w:r>
+        <w:rPr>
+          <w:rFonts w:ascii="Arial" w:eastAsia="Arial" w:hAnsi="Arial" w:cs="Arial"/>
+          <w:sz w:val="24"/>
+          <w:szCs w:val="24"/>
+        </w:rPr>
+        <w:t>Galecky</w:t>
+      </w:r>
+      <w:proofErr w:type="spellEnd"/>
+      <w:r>
+        <w:rPr>
+          <w:rFonts w:ascii="Arial" w:eastAsia="Arial" w:hAnsi="Arial" w:cs="Arial"/>
+          <w:sz w:val="24"/>
+          <w:szCs w:val="24"/>
+        </w:rPr>
+        <w:t>, além de mencionar o diretor três vezes para obter maior peso em relação a todo o elenco pretendendo aumentar a similaridade de filmes com o mesmo diretor.</w:t>
       </w:r>
     </w:p>
     <w:p>
@@ -3109,7 +4097,7 @@
       <w:sdt>
         <w:sdtPr>
           <w:tag w:val="goog_rdk_4"/>
-          <w:id w:val="-1648271075"/>
+          <w:id w:val="-1154982246"/>
         </w:sdtPr>
         <w:sdtContent>
           <w:commentRangeStart w:id="5"/>
@@ -3118,7 +4106,7 @@
       <w:sdt>
         <w:sdtPr>
           <w:tag w:val="goog_rdk_5"/>
-          <w:id w:val="-348173853"/>
+          <w:id w:val="-2040193635"/>
         </w:sdtPr>
         <w:sdtContent>
           <w:commentRangeStart w:id="6"/>
@@ -3127,7 +4115,7 @@
       <w:sdt>
         <w:sdtPr>
           <w:tag w:val="goog_rdk_6"/>
-          <w:id w:val="-491027999"/>
+          <w:id w:val="1839421069"/>
         </w:sdtPr>
         <w:sdtContent>
           <w:commentRangeStart w:id="7"/>
@@ -3161,6 +4149,7 @@
         </w:rPr>
         <w:t xml:space="preserve"> antes de colocá-las em uso, calculada a contagem de frequência de cada palavra e é criada uma série que contém essas informações. As palavras-chave ocorrem em frequências que variam de 1 a 610, palavras que ocorrem uma única vez não tem utilidade e podem ser removidas com segurança resultando numa série contendo as palavras-chaves filtradas. Então é aplicada a função </w:t>
       </w:r>
+      <w:proofErr w:type="spellStart"/>
       <w:r>
         <w:rPr>
           <w:rFonts w:ascii="Arial" w:eastAsia="Arial" w:hAnsi="Arial" w:cs="Arial"/>
@@ -3168,16 +4157,9 @@
           <w:sz w:val="24"/>
           <w:szCs w:val="24"/>
         </w:rPr>
-        <w:t xml:space="preserve">filtrar_palavras_chave </w:t>
-      </w:r>
-      <w:r>
-        <w:rPr>
-          <w:rFonts w:ascii="Arial" w:eastAsia="Arial" w:hAnsi="Arial" w:cs="Arial"/>
-          <w:sz w:val="24"/>
-          <w:szCs w:val="24"/>
-        </w:rPr>
-        <w:t xml:space="preserve">na coluna de palavras-chave do dataframe </w:t>
-      </w:r>
+        <w:t>filtrar_palavras_chave</w:t>
+      </w:r>
+      <w:proofErr w:type="spellEnd"/>
       <w:r>
         <w:rPr>
           <w:rFonts w:ascii="Arial" w:eastAsia="Arial" w:hAnsi="Arial" w:cs="Arial"/>
@@ -3185,7 +4167,53 @@
           <w:sz w:val="24"/>
           <w:szCs w:val="24"/>
         </w:rPr>
-        <w:t xml:space="preserve">smd </w:t>
+        <w:t xml:space="preserve"> </w:t>
+      </w:r>
+      <w:r>
+        <w:rPr>
+          <w:rFonts w:ascii="Arial" w:eastAsia="Arial" w:hAnsi="Arial" w:cs="Arial"/>
+          <w:sz w:val="24"/>
+          <w:szCs w:val="24"/>
+        </w:rPr>
+        <w:t xml:space="preserve">na coluna de palavras-chave do </w:t>
+      </w:r>
+      <w:proofErr w:type="spellStart"/>
+      <w:r>
+        <w:rPr>
+          <w:rFonts w:ascii="Arial" w:eastAsia="Arial" w:hAnsi="Arial" w:cs="Arial"/>
+          <w:sz w:val="24"/>
+          <w:szCs w:val="24"/>
+        </w:rPr>
+        <w:t>dataframe</w:t>
+      </w:r>
+      <w:proofErr w:type="spellEnd"/>
+      <w:r>
+        <w:rPr>
+          <w:rFonts w:ascii="Arial" w:eastAsia="Arial" w:hAnsi="Arial" w:cs="Arial"/>
+          <w:sz w:val="24"/>
+          <w:szCs w:val="24"/>
+        </w:rPr>
+        <w:t xml:space="preserve"> </w:t>
+      </w:r>
+      <w:proofErr w:type="spellStart"/>
+      <w:r>
+        <w:rPr>
+          <w:rFonts w:ascii="Arial" w:eastAsia="Arial" w:hAnsi="Arial" w:cs="Arial"/>
+          <w:i/>
+          <w:sz w:val="24"/>
+          <w:szCs w:val="24"/>
+        </w:rPr>
+        <w:t>smd</w:t>
+      </w:r>
+      <w:proofErr w:type="spellEnd"/>
+      <w:r>
+        <w:rPr>
+          <w:rFonts w:ascii="Arial" w:eastAsia="Arial" w:hAnsi="Arial" w:cs="Arial"/>
+          <w:i/>
+          <w:sz w:val="24"/>
+          <w:szCs w:val="24"/>
+        </w:rPr>
+        <w:t xml:space="preserve"> </w:t>
       </w:r>
       <w:r>
         <w:rPr>
@@ -3238,16 +4266,16 @@
         </w:rPr>
         <w:lastRenderedPageBreak/>
         <w:drawing>
-          <wp:inline distT="114300" distB="114300" distL="114300" distR="114300" wp14:anchorId="510219C8" wp14:editId="58A3EBD7">
+          <wp:inline distT="114300" distB="114300" distL="114300" distR="114300" wp14:anchorId="4BF94C95" wp14:editId="35FBC300">
             <wp:extent cx="5759775" cy="3771900"/>
             <wp:effectExtent l="0" t="0" r="0" b="0"/>
-            <wp:docPr id="13" name="image5.png"/>
+            <wp:docPr id="13" name="image3.png"/>
             <wp:cNvGraphicFramePr/>
             <a:graphic xmlns:a="http://schemas.openxmlformats.org/drawingml/2006/main">
               <a:graphicData uri="http://schemas.openxmlformats.org/drawingml/2006/picture">
                 <pic:pic xmlns:pic="http://schemas.openxmlformats.org/drawingml/2006/picture">
                   <pic:nvPicPr>
-                    <pic:cNvPr id="0" name="image5.png"/>
+                    <pic:cNvPr id="0" name="image3.png"/>
                     <pic:cNvPicPr preferRelativeResize="0"/>
                   </pic:nvPicPr>
                   <pic:blipFill>
@@ -3303,8 +4331,45 @@
           <w:sz w:val="24"/>
           <w:szCs w:val="24"/>
         </w:rPr>
-        <w:t xml:space="preserve">Logo depois as palavras passam pelo processo de Stemming onde serão convertidas em seu radical para que palavras como Cats e Cat sejam consideradas iguais e para isso é feito o uso do objeto </w:t>
-      </w:r>
+        <w:t xml:space="preserve">Logo depois as palavras passam pelo processo de </w:t>
+      </w:r>
+      <w:proofErr w:type="spellStart"/>
+      <w:r>
+        <w:rPr>
+          <w:rFonts w:ascii="Arial" w:eastAsia="Arial" w:hAnsi="Arial" w:cs="Arial"/>
+          <w:sz w:val="24"/>
+          <w:szCs w:val="24"/>
+        </w:rPr>
+        <w:t>Stemming</w:t>
+      </w:r>
+      <w:proofErr w:type="spellEnd"/>
+      <w:r>
+        <w:rPr>
+          <w:rFonts w:ascii="Arial" w:eastAsia="Arial" w:hAnsi="Arial" w:cs="Arial"/>
+          <w:sz w:val="24"/>
+          <w:szCs w:val="24"/>
+        </w:rPr>
+        <w:t xml:space="preserve"> onde serão convertidas em seu radical para que palavras como Cats e </w:t>
+      </w:r>
+      <w:proofErr w:type="spellStart"/>
+      <w:r>
+        <w:rPr>
+          <w:rFonts w:ascii="Arial" w:eastAsia="Arial" w:hAnsi="Arial" w:cs="Arial"/>
+          <w:sz w:val="24"/>
+          <w:szCs w:val="24"/>
+        </w:rPr>
+        <w:t>Cat</w:t>
+      </w:r>
+      <w:proofErr w:type="spellEnd"/>
+      <w:r>
+        <w:rPr>
+          <w:rFonts w:ascii="Arial" w:eastAsia="Arial" w:hAnsi="Arial" w:cs="Arial"/>
+          <w:sz w:val="24"/>
+          <w:szCs w:val="24"/>
+        </w:rPr>
+        <w:t xml:space="preserve"> sejam consideradas iguais e para isso é feito o uso do objeto </w:t>
+      </w:r>
+      <w:proofErr w:type="spellStart"/>
       <w:r>
         <w:rPr>
           <w:rFonts w:ascii="Arial" w:eastAsia="Arial" w:hAnsi="Arial" w:cs="Arial"/>
@@ -3314,13 +4379,32 @@
         </w:rPr>
         <w:t>SnowballStemmer</w:t>
       </w:r>
-      <w:r>
-        <w:rPr>
-          <w:rFonts w:ascii="Arial" w:eastAsia="Arial" w:hAnsi="Arial" w:cs="Arial"/>
-          <w:sz w:val="24"/>
-          <w:szCs w:val="24"/>
-        </w:rPr>
-        <w:t>. E então é criada uma colunas contendo a sopa de palavras (</w:t>
+      <w:proofErr w:type="spellEnd"/>
+      <w:r>
+        <w:rPr>
+          <w:rFonts w:ascii="Arial" w:eastAsia="Arial" w:hAnsi="Arial" w:cs="Arial"/>
+          <w:sz w:val="24"/>
+          <w:szCs w:val="24"/>
+        </w:rPr>
+        <w:t xml:space="preserve">. E então é criada </w:t>
+      </w:r>
+      <w:proofErr w:type="gramStart"/>
+      <w:r>
+        <w:rPr>
+          <w:rFonts w:ascii="Arial" w:eastAsia="Arial" w:hAnsi="Arial" w:cs="Arial"/>
+          <w:sz w:val="24"/>
+          <w:szCs w:val="24"/>
+        </w:rPr>
+        <w:t>uma colunas</w:t>
+      </w:r>
+      <w:proofErr w:type="gramEnd"/>
+      <w:r>
+        <w:rPr>
+          <w:rFonts w:ascii="Arial" w:eastAsia="Arial" w:hAnsi="Arial" w:cs="Arial"/>
+          <w:sz w:val="24"/>
+          <w:szCs w:val="24"/>
+        </w:rPr>
+        <w:t xml:space="preserve"> contendo a sopa de palavras (</w:t>
       </w:r>
       <w:r>
         <w:rPr>
@@ -3329,7 +4413,27 @@
           <w:sz w:val="24"/>
           <w:szCs w:val="24"/>
         </w:rPr>
-        <w:t>bag of words</w:t>
+        <w:t xml:space="preserve">bag </w:t>
+      </w:r>
+      <w:proofErr w:type="spellStart"/>
+      <w:r>
+        <w:rPr>
+          <w:rFonts w:ascii="Arial" w:eastAsia="Arial" w:hAnsi="Arial" w:cs="Arial"/>
+          <w:i/>
+          <w:sz w:val="24"/>
+          <w:szCs w:val="24"/>
+        </w:rPr>
+        <w:t>of</w:t>
+      </w:r>
+      <w:proofErr w:type="spellEnd"/>
+      <w:r>
+        <w:rPr>
+          <w:rFonts w:ascii="Arial" w:eastAsia="Arial" w:hAnsi="Arial" w:cs="Arial"/>
+          <w:i/>
+          <w:sz w:val="24"/>
+          <w:szCs w:val="24"/>
+        </w:rPr>
+        <w:t xml:space="preserve"> words</w:t>
       </w:r>
       <w:r>
         <w:rPr>
@@ -3359,6 +4463,7 @@
         </w:rPr>
         <w:t xml:space="preserve">Por conseguinte, é usado o </w:t>
       </w:r>
+      <w:proofErr w:type="spellStart"/>
       <w:r>
         <w:rPr>
           <w:rFonts w:ascii="Arial" w:eastAsia="Arial" w:hAnsi="Arial" w:cs="Arial"/>
@@ -3368,14 +4473,52 @@
         </w:rPr>
         <w:t>CountVectorizer</w:t>
       </w:r>
-      <w:r>
-        <w:rPr>
-          <w:rFonts w:ascii="Arial" w:eastAsia="Arial" w:hAnsi="Arial" w:cs="Arial"/>
-          <w:sz w:val="24"/>
-          <w:szCs w:val="24"/>
-        </w:rPr>
-        <w:t xml:space="preserve"> da biblioteca do Scikit Learn para criar uma matriz de contagem de tokens, os parâmetro utilizados são </w:t>
-      </w:r>
+      <w:proofErr w:type="spellEnd"/>
+      <w:r>
+        <w:rPr>
+          <w:rFonts w:ascii="Arial" w:eastAsia="Arial" w:hAnsi="Arial" w:cs="Arial"/>
+          <w:sz w:val="24"/>
+          <w:szCs w:val="24"/>
+        </w:rPr>
+        <w:t xml:space="preserve"> da biblioteca do </w:t>
+      </w:r>
+      <w:proofErr w:type="spellStart"/>
+      <w:r>
+        <w:rPr>
+          <w:rFonts w:ascii="Arial" w:eastAsia="Arial" w:hAnsi="Arial" w:cs="Arial"/>
+          <w:sz w:val="24"/>
+          <w:szCs w:val="24"/>
+        </w:rPr>
+        <w:t>Scikit</w:t>
+      </w:r>
+      <w:proofErr w:type="spellEnd"/>
+      <w:r>
+        <w:rPr>
+          <w:rFonts w:ascii="Arial" w:eastAsia="Arial" w:hAnsi="Arial" w:cs="Arial"/>
+          <w:sz w:val="24"/>
+          <w:szCs w:val="24"/>
+        </w:rPr>
+        <w:t xml:space="preserve"> </w:t>
+      </w:r>
+      <w:proofErr w:type="spellStart"/>
+      <w:r>
+        <w:rPr>
+          <w:rFonts w:ascii="Arial" w:eastAsia="Arial" w:hAnsi="Arial" w:cs="Arial"/>
+          <w:sz w:val="24"/>
+          <w:szCs w:val="24"/>
+        </w:rPr>
+        <w:t>Learn</w:t>
+      </w:r>
+      <w:proofErr w:type="spellEnd"/>
+      <w:r>
+        <w:rPr>
+          <w:rFonts w:ascii="Arial" w:eastAsia="Arial" w:hAnsi="Arial" w:cs="Arial"/>
+          <w:sz w:val="24"/>
+          <w:szCs w:val="24"/>
+        </w:rPr>
+        <w:t xml:space="preserve"> para criar uma matriz de contagem de tokens, os parâmetro utilizados são </w:t>
+      </w:r>
+      <w:proofErr w:type="spellStart"/>
       <w:r>
         <w:rPr>
           <w:rFonts w:ascii="Arial" w:eastAsia="Arial" w:hAnsi="Arial" w:cs="Arial"/>
@@ -3385,6 +4528,7 @@
         </w:rPr>
         <w:t>analyzer</w:t>
       </w:r>
+      <w:proofErr w:type="spellEnd"/>
       <w:r>
         <w:rPr>
           <w:rFonts w:ascii="Arial" w:eastAsia="Arial" w:hAnsi="Arial" w:cs="Arial"/>
@@ -3396,7 +4540,7 @@
       <w:sdt>
         <w:sdtPr>
           <w:tag w:val="goog_rdk_7"/>
-          <w:id w:val="792489091"/>
+          <w:id w:val="-247040288"/>
         </w:sdtPr>
         <w:sdtContent>
           <w:commentRangeStart w:id="8"/>
@@ -3408,9 +4552,19 @@
           <w:sz w:val="24"/>
           <w:szCs w:val="24"/>
         </w:rPr>
-        <w:t>n-grams</w:t>
+        <w:t>n-</w:t>
+      </w:r>
+      <w:proofErr w:type="spellStart"/>
+      <w:r>
+        <w:rPr>
+          <w:rFonts w:ascii="Arial" w:eastAsia="Arial" w:hAnsi="Arial" w:cs="Arial"/>
+          <w:sz w:val="24"/>
+          <w:szCs w:val="24"/>
+        </w:rPr>
+        <w:t>grams</w:t>
       </w:r>
       <w:commentRangeEnd w:id="8"/>
+      <w:proofErr w:type="spellEnd"/>
       <w:r>
         <w:commentReference w:id="8"/>
       </w:r>
@@ -3422,6 +4576,7 @@
         </w:rPr>
         <w:t xml:space="preserve"> de palavras, </w:t>
       </w:r>
+      <w:proofErr w:type="spellStart"/>
       <w:r>
         <w:rPr>
           <w:rFonts w:ascii="Arial" w:eastAsia="Arial" w:hAnsi="Arial" w:cs="Arial"/>
@@ -3429,16 +4584,9 @@
           <w:sz w:val="24"/>
           <w:szCs w:val="24"/>
         </w:rPr>
-        <w:t xml:space="preserve">ngram_range </w:t>
-      </w:r>
-      <w:r>
-        <w:rPr>
-          <w:rFonts w:ascii="Arial" w:eastAsia="Arial" w:hAnsi="Arial" w:cs="Arial"/>
-          <w:sz w:val="24"/>
-          <w:szCs w:val="24"/>
-        </w:rPr>
-        <w:t xml:space="preserve">se refere ao intervalo de n-gramas do texto que será incluído na sopa de palavras, nesse caso são unigramas e bigramas, </w:t>
-      </w:r>
+        <w:t>ngram_range</w:t>
+      </w:r>
+      <w:proofErr w:type="spellEnd"/>
       <w:r>
         <w:rPr>
           <w:rFonts w:ascii="Arial" w:eastAsia="Arial" w:hAnsi="Arial" w:cs="Arial"/>
@@ -3446,7 +4594,53 @@
           <w:sz w:val="24"/>
           <w:szCs w:val="24"/>
         </w:rPr>
-        <w:t xml:space="preserve">min_df </w:t>
+        <w:t xml:space="preserve"> </w:t>
+      </w:r>
+      <w:r>
+        <w:rPr>
+          <w:rFonts w:ascii="Arial" w:eastAsia="Arial" w:hAnsi="Arial" w:cs="Arial"/>
+          <w:sz w:val="24"/>
+          <w:szCs w:val="24"/>
+        </w:rPr>
+        <w:t xml:space="preserve">se refere ao intervalo de n-gramas do texto que será incluído na sopa de palavras, nesse caso são </w:t>
+      </w:r>
+      <w:proofErr w:type="spellStart"/>
+      <w:r>
+        <w:rPr>
+          <w:rFonts w:ascii="Arial" w:eastAsia="Arial" w:hAnsi="Arial" w:cs="Arial"/>
+          <w:sz w:val="24"/>
+          <w:szCs w:val="24"/>
+        </w:rPr>
+        <w:t>unigramas</w:t>
+      </w:r>
+      <w:proofErr w:type="spellEnd"/>
+      <w:r>
+        <w:rPr>
+          <w:rFonts w:ascii="Arial" w:eastAsia="Arial" w:hAnsi="Arial" w:cs="Arial"/>
+          <w:sz w:val="24"/>
+          <w:szCs w:val="24"/>
+        </w:rPr>
+        <w:t xml:space="preserve"> e bigramas, </w:t>
+      </w:r>
+      <w:proofErr w:type="spellStart"/>
+      <w:r>
+        <w:rPr>
+          <w:rFonts w:ascii="Arial" w:eastAsia="Arial" w:hAnsi="Arial" w:cs="Arial"/>
+          <w:i/>
+          <w:sz w:val="24"/>
+          <w:szCs w:val="24"/>
+        </w:rPr>
+        <w:t>min_df</w:t>
+      </w:r>
+      <w:proofErr w:type="spellEnd"/>
+      <w:r>
+        <w:rPr>
+          <w:rFonts w:ascii="Arial" w:eastAsia="Arial" w:hAnsi="Arial" w:cs="Arial"/>
+          <w:i/>
+          <w:sz w:val="24"/>
+          <w:szCs w:val="24"/>
+        </w:rPr>
+        <w:t xml:space="preserve"> </w:t>
       </w:r>
       <w:r>
         <w:rPr>
@@ -3456,6 +4650,7 @@
         </w:rPr>
         <w:t xml:space="preserve">que é usado para remover palavras que aparecem com pouca frequência e </w:t>
       </w:r>
+      <w:proofErr w:type="spellStart"/>
       <w:r>
         <w:rPr>
           <w:rFonts w:ascii="Arial" w:eastAsia="Arial" w:hAnsi="Arial" w:cs="Arial"/>
@@ -3465,6 +4660,7 @@
         </w:rPr>
         <w:t>stop_words</w:t>
       </w:r>
+      <w:proofErr w:type="spellEnd"/>
       <w:r>
         <w:rPr>
           <w:rFonts w:ascii="Arial" w:eastAsia="Arial" w:hAnsi="Arial" w:cs="Arial"/>
@@ -3490,6 +4686,7 @@
         </w:rPr>
         <w:t xml:space="preserve"> Em seguida é aplicada a função </w:t>
       </w:r>
+      <w:proofErr w:type="spellStart"/>
       <w:r>
         <w:rPr>
           <w:rFonts w:ascii="Arial" w:eastAsia="Arial" w:hAnsi="Arial" w:cs="Arial"/>
@@ -3499,6 +4696,7 @@
         </w:rPr>
         <w:t>fit_transform</w:t>
       </w:r>
+      <w:proofErr w:type="spellEnd"/>
       <w:r>
         <w:rPr>
           <w:rFonts w:ascii="Arial" w:eastAsia="Arial" w:hAnsi="Arial" w:cs="Arial"/>
@@ -3507,6 +4705,7 @@
         </w:rPr>
         <w:t xml:space="preserve"> que irá aprender o dicionário de vocabulário e retornar uma matriz documento-termo, posteriormente é calculada a similaridade cosseno e criada uma série chamada de </w:t>
       </w:r>
+      <w:proofErr w:type="spellStart"/>
       <w:r>
         <w:rPr>
           <w:rFonts w:ascii="Arial" w:eastAsia="Arial" w:hAnsi="Arial" w:cs="Arial"/>
@@ -3516,14 +4715,34 @@
         </w:rPr>
         <w:t>indices</w:t>
       </w:r>
-      <w:r>
-        <w:rPr>
-          <w:rFonts w:ascii="Arial" w:eastAsia="Arial" w:hAnsi="Arial" w:cs="Arial"/>
-          <w:sz w:val="24"/>
-          <w:szCs w:val="24"/>
-        </w:rPr>
-        <w:t xml:space="preserve"> que contém os títulos e seus respectivos índices no dataframe </w:t>
-      </w:r>
+      <w:proofErr w:type="spellEnd"/>
+      <w:r>
+        <w:rPr>
+          <w:rFonts w:ascii="Arial" w:eastAsia="Arial" w:hAnsi="Arial" w:cs="Arial"/>
+          <w:sz w:val="24"/>
+          <w:szCs w:val="24"/>
+        </w:rPr>
+        <w:t xml:space="preserve"> que contém os títulos e seus respectivos índices no </w:t>
+      </w:r>
+      <w:proofErr w:type="spellStart"/>
+      <w:r>
+        <w:rPr>
+          <w:rFonts w:ascii="Arial" w:eastAsia="Arial" w:hAnsi="Arial" w:cs="Arial"/>
+          <w:sz w:val="24"/>
+          <w:szCs w:val="24"/>
+        </w:rPr>
+        <w:t>dataframe</w:t>
+      </w:r>
+      <w:proofErr w:type="spellEnd"/>
+      <w:r>
+        <w:rPr>
+          <w:rFonts w:ascii="Arial" w:eastAsia="Arial" w:hAnsi="Arial" w:cs="Arial"/>
+          <w:sz w:val="24"/>
+          <w:szCs w:val="24"/>
+        </w:rPr>
+        <w:t xml:space="preserve"> </w:t>
+      </w:r>
+      <w:proofErr w:type="spellStart"/>
       <w:r>
         <w:rPr>
           <w:rFonts w:ascii="Arial" w:eastAsia="Arial" w:hAnsi="Arial" w:cs="Arial"/>
@@ -3533,6 +4752,7 @@
         </w:rPr>
         <w:t>smd</w:t>
       </w:r>
+      <w:proofErr w:type="spellEnd"/>
       <w:r>
         <w:rPr>
           <w:rFonts w:ascii="Arial" w:eastAsia="Arial" w:hAnsi="Arial" w:cs="Arial"/>
@@ -3656,8 +4876,534 @@
           <w:sz w:val="24"/>
           <w:szCs w:val="24"/>
         </w:rPr>
-        <w:t xml:space="preserve">a um determinado filme, ou seja, não é capaz de capturar gostos e fornecer recomendações entre gêneros. </w:t>
-      </w:r>
+        <w:t>a um determinado filme, ou seja, não é capaz de capturar gostos e preconceitos pessoais de um usuário o que torna essa técnica um mecanismo impessoal. Qualquer usuário independente de quem seja, que usar esse mecanismo, irá obter as mesmas recomendações caso realize uma consulta para um determinado filme.</w:t>
+      </w:r>
+    </w:p>
+    <w:p>
+      <w:pPr>
+        <w:spacing w:after="0" w:line="360" w:lineRule="auto"/>
+        <w:ind w:firstLine="720"/>
+        <w:jc w:val="both"/>
+        <w:rPr>
+          <w:rFonts w:ascii="Arial" w:eastAsia="Arial" w:hAnsi="Arial" w:cs="Arial"/>
+          <w:sz w:val="24"/>
+          <w:szCs w:val="24"/>
+        </w:rPr>
+      </w:pPr>
+      <w:r>
+        <w:rPr>
+          <w:rFonts w:ascii="Arial" w:eastAsia="Arial" w:hAnsi="Arial" w:cs="Arial"/>
+          <w:sz w:val="24"/>
+          <w:szCs w:val="24"/>
+        </w:rPr>
+        <w:t xml:space="preserve">Desse modo, foi implementado um </w:t>
+      </w:r>
+      <w:proofErr w:type="spellStart"/>
+      <w:r>
+        <w:rPr>
+          <w:rFonts w:ascii="Arial" w:eastAsia="Arial" w:hAnsi="Arial" w:cs="Arial"/>
+          <w:sz w:val="24"/>
+          <w:szCs w:val="24"/>
+        </w:rPr>
+        <w:t>recomendador</w:t>
+      </w:r>
+      <w:proofErr w:type="spellEnd"/>
+      <w:r>
+        <w:rPr>
+          <w:rFonts w:ascii="Arial" w:eastAsia="Arial" w:hAnsi="Arial" w:cs="Arial"/>
+          <w:sz w:val="24"/>
+          <w:szCs w:val="24"/>
+        </w:rPr>
+        <w:t xml:space="preserve"> que usa a técnica de </w:t>
+      </w:r>
+      <w:r>
+        <w:rPr>
+          <w:rFonts w:ascii="Arial" w:eastAsia="Arial" w:hAnsi="Arial" w:cs="Arial"/>
+          <w:i/>
+          <w:sz w:val="24"/>
+          <w:szCs w:val="24"/>
+        </w:rPr>
+        <w:t>Filtragem Colaborativa</w:t>
+      </w:r>
+      <w:r>
+        <w:rPr>
+          <w:rFonts w:ascii="Arial" w:eastAsia="Arial" w:hAnsi="Arial" w:cs="Arial"/>
+          <w:sz w:val="24"/>
+          <w:szCs w:val="24"/>
+        </w:rPr>
+        <w:t xml:space="preserve"> para oferecer recomendações mais customizadas e pessoais para o usuário. Essa técnica é baseada na ideia de que indivíduos semelhantes a um usuário, podem ser usados para prever o quanto esse usuário vai gostar de um determinado produto (ex. os filmes) ou serviço que esses indivíduos </w:t>
+      </w:r>
+      <w:r>
+        <w:rPr>
+          <w:rFonts w:ascii="Arial" w:eastAsia="Arial" w:hAnsi="Arial" w:cs="Arial"/>
+          <w:color w:val="202124"/>
+          <w:sz w:val="24"/>
+          <w:szCs w:val="24"/>
+          <w:highlight w:val="white"/>
+        </w:rPr>
+        <w:t>consumiram</w:t>
+      </w:r>
+      <w:r>
+        <w:rPr>
+          <w:rFonts w:ascii="Arial" w:eastAsia="Arial" w:hAnsi="Arial" w:cs="Arial"/>
+          <w:sz w:val="24"/>
+          <w:szCs w:val="24"/>
+        </w:rPr>
+        <w:t>/experimentaram, mas o usuário não.</w:t>
+      </w:r>
+    </w:p>
+    <w:p>
+      <w:pPr>
+        <w:spacing w:after="0" w:line="360" w:lineRule="auto"/>
+        <w:ind w:firstLine="720"/>
+        <w:jc w:val="both"/>
+        <w:rPr>
+          <w:rFonts w:ascii="Arial" w:eastAsia="Arial" w:hAnsi="Arial" w:cs="Arial"/>
+          <w:sz w:val="24"/>
+          <w:szCs w:val="24"/>
+        </w:rPr>
+      </w:pPr>
+    </w:p>
+    <w:p>
+      <w:pPr>
+        <w:spacing w:after="0" w:line="360" w:lineRule="auto"/>
+        <w:jc w:val="center"/>
+        <w:rPr>
+          <w:rFonts w:ascii="Arial" w:eastAsia="Arial" w:hAnsi="Arial" w:cs="Arial"/>
+          <w:sz w:val="20"/>
+          <w:szCs w:val="20"/>
+        </w:rPr>
+      </w:pPr>
+      <w:r>
+        <w:rPr>
+          <w:rFonts w:ascii="Arial" w:eastAsia="Arial" w:hAnsi="Arial" w:cs="Arial"/>
+          <w:b/>
+          <w:sz w:val="20"/>
+          <w:szCs w:val="20"/>
+        </w:rPr>
+        <w:t xml:space="preserve">Figura 1: </w:t>
+      </w:r>
+      <w:r>
+        <w:rPr>
+          <w:rFonts w:ascii="Arial" w:eastAsia="Arial" w:hAnsi="Arial" w:cs="Arial"/>
+          <w:sz w:val="20"/>
+          <w:szCs w:val="20"/>
+        </w:rPr>
+        <w:t>Funcionamento da Filtragem Colaborativa baseada em usuários</w:t>
+      </w:r>
+    </w:p>
+    <w:p>
+      <w:pPr>
+        <w:spacing w:after="0" w:line="360" w:lineRule="auto"/>
+        <w:ind w:firstLine="720"/>
+        <w:jc w:val="right"/>
+        <w:rPr>
+          <w:rFonts w:ascii="Arial" w:eastAsia="Arial" w:hAnsi="Arial" w:cs="Arial"/>
+          <w:sz w:val="24"/>
+          <w:szCs w:val="24"/>
+        </w:rPr>
+      </w:pPr>
+      <w:sdt>
+        <w:sdtPr>
+          <w:tag w:val="goog_rdk_8"/>
+          <w:id w:val="653956483"/>
+        </w:sdtPr>
+        <w:sdtContent>
+          <w:commentRangeStart w:id="9"/>
+        </w:sdtContent>
+      </w:sdt>
+      <w:r>
+        <w:rPr>
+          <w:rFonts w:ascii="Arial" w:eastAsia="Arial" w:hAnsi="Arial" w:cs="Arial"/>
+          <w:noProof/>
+          <w:sz w:val="24"/>
+          <w:szCs w:val="24"/>
+        </w:rPr>
+        <w:drawing>
+          <wp:inline distT="114300" distB="114300" distL="114300" distR="114300" wp14:anchorId="1674ACCC" wp14:editId="1515C0C4">
+            <wp:extent cx="5762625" cy="2485387"/>
+            <wp:effectExtent l="0" t="0" r="0" b="0"/>
+            <wp:docPr id="14" name="image5.png"/>
+            <wp:cNvGraphicFramePr/>
+            <a:graphic xmlns:a="http://schemas.openxmlformats.org/drawingml/2006/main">
+              <a:graphicData uri="http://schemas.openxmlformats.org/drawingml/2006/picture">
+                <pic:pic xmlns:pic="http://schemas.openxmlformats.org/drawingml/2006/picture">
+                  <pic:nvPicPr>
+                    <pic:cNvPr id="0" name="image5.png"/>
+                    <pic:cNvPicPr preferRelativeResize="0"/>
+                  </pic:nvPicPr>
+                  <pic:blipFill>
+                    <a:blip r:embed="rId13"/>
+                    <a:srcRect t="31504" b="25324"/>
+                    <a:stretch>
+                      <a:fillRect/>
+                    </a:stretch>
+                  </pic:blipFill>
+                  <pic:spPr>
+                    <a:xfrm>
+                      <a:off x="0" y="0"/>
+                      <a:ext cx="5762625" cy="2485387"/>
+                    </a:xfrm>
+                    <a:prstGeom prst="rect">
+                      <a:avLst/>
+                    </a:prstGeom>
+                    <a:ln/>
+                  </pic:spPr>
+                </pic:pic>
+              </a:graphicData>
+            </a:graphic>
+          </wp:inline>
+        </w:drawing>
+      </w:r>
+      <w:commentRangeEnd w:id="9"/>
+      <w:r>
+        <w:commentReference w:id="9"/>
+      </w:r>
+    </w:p>
+    <w:p>
+      <w:pPr>
+        <w:spacing w:after="0" w:line="360" w:lineRule="auto"/>
+        <w:jc w:val="center"/>
+        <w:rPr>
+          <w:rFonts w:ascii="Arial" w:eastAsia="Arial" w:hAnsi="Arial" w:cs="Arial"/>
+          <w:sz w:val="20"/>
+          <w:szCs w:val="20"/>
+        </w:rPr>
+      </w:pPr>
+    </w:p>
+    <w:p>
+      <w:pPr>
+        <w:spacing w:after="0" w:line="360" w:lineRule="auto"/>
+        <w:ind w:firstLine="720"/>
+        <w:jc w:val="both"/>
+        <w:rPr>
+          <w:rFonts w:ascii="Arial" w:eastAsia="Arial" w:hAnsi="Arial" w:cs="Arial"/>
+          <w:sz w:val="24"/>
+          <w:szCs w:val="24"/>
+        </w:rPr>
+      </w:pPr>
+    </w:p>
+    <w:p>
+      <w:pPr>
+        <w:spacing w:after="0" w:line="360" w:lineRule="auto"/>
+        <w:ind w:firstLine="720"/>
+        <w:jc w:val="both"/>
+        <w:rPr>
+          <w:rFonts w:ascii="Arial" w:eastAsia="Arial" w:hAnsi="Arial" w:cs="Arial"/>
+          <w:sz w:val="24"/>
+          <w:szCs w:val="24"/>
+        </w:rPr>
+      </w:pPr>
+      <w:r>
+        <w:rPr>
+          <w:rFonts w:ascii="Arial" w:eastAsia="Arial" w:hAnsi="Arial" w:cs="Arial"/>
+          <w:sz w:val="24"/>
+          <w:szCs w:val="24"/>
+        </w:rPr>
+        <w:t xml:space="preserve">A implementação do </w:t>
+      </w:r>
+      <w:proofErr w:type="spellStart"/>
+      <w:r>
+        <w:rPr>
+          <w:rFonts w:ascii="Arial" w:eastAsia="Arial" w:hAnsi="Arial" w:cs="Arial"/>
+          <w:sz w:val="24"/>
+          <w:szCs w:val="24"/>
+        </w:rPr>
+        <w:t>recomendador</w:t>
+      </w:r>
+      <w:proofErr w:type="spellEnd"/>
+      <w:r>
+        <w:rPr>
+          <w:rFonts w:ascii="Arial" w:eastAsia="Arial" w:hAnsi="Arial" w:cs="Arial"/>
+          <w:sz w:val="24"/>
+          <w:szCs w:val="24"/>
+        </w:rPr>
+        <w:t xml:space="preserve"> baseado na técnica de </w:t>
+      </w:r>
+      <w:r>
+        <w:rPr>
+          <w:rFonts w:ascii="Arial" w:eastAsia="Arial" w:hAnsi="Arial" w:cs="Arial"/>
+          <w:i/>
+          <w:sz w:val="24"/>
+          <w:szCs w:val="24"/>
+        </w:rPr>
+        <w:t>Filtragem Colaborativa</w:t>
+      </w:r>
+      <w:r>
+        <w:rPr>
+          <w:rFonts w:ascii="Arial" w:eastAsia="Arial" w:hAnsi="Arial" w:cs="Arial"/>
+          <w:sz w:val="24"/>
+          <w:szCs w:val="24"/>
+        </w:rPr>
+        <w:t xml:space="preserve"> foi feita utilizando a biblioteca </w:t>
+      </w:r>
+      <w:proofErr w:type="spellStart"/>
+      <w:r>
+        <w:rPr>
+          <w:rFonts w:ascii="Arial" w:eastAsia="Arial" w:hAnsi="Arial" w:cs="Arial"/>
+          <w:i/>
+          <w:sz w:val="24"/>
+          <w:szCs w:val="24"/>
+        </w:rPr>
+        <w:t>Surprise</w:t>
+      </w:r>
+      <w:proofErr w:type="spellEnd"/>
+      <w:r>
+        <w:rPr>
+          <w:rFonts w:ascii="Arial" w:eastAsia="Arial" w:hAnsi="Arial" w:cs="Arial"/>
+          <w:sz w:val="24"/>
+          <w:szCs w:val="24"/>
+        </w:rPr>
+        <w:t xml:space="preserve"> que usou algoritmos extremamente poderosos como </w:t>
+      </w:r>
+      <w:r>
+        <w:rPr>
+          <w:rFonts w:ascii="Arial" w:eastAsia="Arial" w:hAnsi="Arial" w:cs="Arial"/>
+          <w:i/>
+          <w:sz w:val="24"/>
+          <w:szCs w:val="24"/>
+        </w:rPr>
+        <w:t xml:space="preserve">SVD </w:t>
+      </w:r>
+      <w:r>
+        <w:rPr>
+          <w:rFonts w:ascii="Arial" w:eastAsia="Arial" w:hAnsi="Arial" w:cs="Arial"/>
+          <w:sz w:val="24"/>
+          <w:szCs w:val="24"/>
+        </w:rPr>
+        <w:t xml:space="preserve">(Singular </w:t>
+      </w:r>
+      <w:proofErr w:type="spellStart"/>
+      <w:r>
+        <w:rPr>
+          <w:rFonts w:ascii="Arial" w:eastAsia="Arial" w:hAnsi="Arial" w:cs="Arial"/>
+          <w:sz w:val="24"/>
+          <w:szCs w:val="24"/>
+        </w:rPr>
+        <w:t>Value</w:t>
+      </w:r>
+      <w:proofErr w:type="spellEnd"/>
+      <w:r>
+        <w:rPr>
+          <w:rFonts w:ascii="Arial" w:eastAsia="Arial" w:hAnsi="Arial" w:cs="Arial"/>
+          <w:sz w:val="24"/>
+          <w:szCs w:val="24"/>
+        </w:rPr>
+        <w:t xml:space="preserve"> </w:t>
+      </w:r>
+      <w:proofErr w:type="spellStart"/>
+      <w:r>
+        <w:rPr>
+          <w:rFonts w:ascii="Arial" w:eastAsia="Arial" w:hAnsi="Arial" w:cs="Arial"/>
+          <w:sz w:val="24"/>
+          <w:szCs w:val="24"/>
+        </w:rPr>
+        <w:t>Decomposition</w:t>
+      </w:r>
+      <w:proofErr w:type="spellEnd"/>
+      <w:r>
+        <w:rPr>
+          <w:rFonts w:ascii="Arial" w:eastAsia="Arial" w:hAnsi="Arial" w:cs="Arial"/>
+          <w:sz w:val="24"/>
+          <w:szCs w:val="24"/>
+        </w:rPr>
+        <w:t xml:space="preserve"> - Decomposição de Valor Singular) para minimizar o </w:t>
+      </w:r>
+      <w:r>
+        <w:rPr>
+          <w:rFonts w:ascii="Arial" w:eastAsia="Arial" w:hAnsi="Arial" w:cs="Arial"/>
+          <w:i/>
+          <w:sz w:val="24"/>
+          <w:szCs w:val="24"/>
+        </w:rPr>
+        <w:t xml:space="preserve">RMSE </w:t>
+      </w:r>
+      <w:r>
+        <w:rPr>
+          <w:rFonts w:ascii="Arial" w:eastAsia="Arial" w:hAnsi="Arial" w:cs="Arial"/>
+          <w:sz w:val="24"/>
+          <w:szCs w:val="24"/>
+        </w:rPr>
+        <w:t xml:space="preserve">(Root </w:t>
+      </w:r>
+      <w:proofErr w:type="spellStart"/>
+      <w:r>
+        <w:rPr>
+          <w:rFonts w:ascii="Arial" w:eastAsia="Arial" w:hAnsi="Arial" w:cs="Arial"/>
+          <w:sz w:val="24"/>
+          <w:szCs w:val="24"/>
+        </w:rPr>
+        <w:t>Mean</w:t>
+      </w:r>
+      <w:proofErr w:type="spellEnd"/>
+      <w:r>
+        <w:rPr>
+          <w:rFonts w:ascii="Arial" w:eastAsia="Arial" w:hAnsi="Arial" w:cs="Arial"/>
+          <w:sz w:val="24"/>
+          <w:szCs w:val="24"/>
+        </w:rPr>
+        <w:t xml:space="preserve"> Square </w:t>
+      </w:r>
+      <w:proofErr w:type="spellStart"/>
+      <w:r>
+        <w:rPr>
+          <w:rFonts w:ascii="Arial" w:eastAsia="Arial" w:hAnsi="Arial" w:cs="Arial"/>
+          <w:sz w:val="24"/>
+          <w:szCs w:val="24"/>
+        </w:rPr>
+        <w:t>Error</w:t>
+      </w:r>
+      <w:proofErr w:type="spellEnd"/>
+      <w:r>
+        <w:rPr>
+          <w:rFonts w:ascii="Arial" w:eastAsia="Arial" w:hAnsi="Arial" w:cs="Arial"/>
+          <w:sz w:val="24"/>
+          <w:szCs w:val="24"/>
+        </w:rPr>
+        <w:t xml:space="preserve"> - Raiz do Erro Quadrático Médio) e fornecer ótimas recomendações.</w:t>
+      </w:r>
+    </w:p>
+    <w:p>
+      <w:pPr>
+        <w:spacing w:after="0" w:line="360" w:lineRule="auto"/>
+        <w:ind w:firstLine="720"/>
+        <w:jc w:val="both"/>
+        <w:rPr>
+          <w:rFonts w:ascii="Arial" w:eastAsia="Arial" w:hAnsi="Arial" w:cs="Arial"/>
+          <w:sz w:val="24"/>
+          <w:szCs w:val="24"/>
+        </w:rPr>
+      </w:pPr>
+      <w:r>
+        <w:rPr>
+          <w:rFonts w:ascii="Arial" w:eastAsia="Arial" w:hAnsi="Arial" w:cs="Arial"/>
+          <w:sz w:val="24"/>
+          <w:szCs w:val="24"/>
+        </w:rPr>
+        <w:lastRenderedPageBreak/>
+        <w:t xml:space="preserve">A princípio foi criado um objeto </w:t>
+      </w:r>
+      <w:r>
+        <w:rPr>
+          <w:rFonts w:ascii="Arial" w:eastAsia="Arial" w:hAnsi="Arial" w:cs="Arial"/>
+          <w:i/>
+          <w:sz w:val="24"/>
+          <w:szCs w:val="24"/>
+        </w:rPr>
+        <w:t xml:space="preserve">Reader </w:t>
+      </w:r>
+      <w:r>
+        <w:rPr>
+          <w:rFonts w:ascii="Arial" w:eastAsia="Arial" w:hAnsi="Arial" w:cs="Arial"/>
+          <w:sz w:val="24"/>
+          <w:szCs w:val="24"/>
+        </w:rPr>
+        <w:t>que é usado para analisar um arquivo contendo avaliações, e em resumo é utilizado para definir as configurações de leitura dos dados de entrada para o algoritmo de recomendação. Logo após, o código carrega um conjunto de dados de avaliações dos filmes (</w:t>
+      </w:r>
+      <w:proofErr w:type="spellStart"/>
+      <w:r>
+        <w:rPr>
+          <w:rFonts w:ascii="Arial" w:eastAsia="Arial" w:hAnsi="Arial" w:cs="Arial"/>
+          <w:sz w:val="24"/>
+          <w:szCs w:val="24"/>
+        </w:rPr>
+        <w:t>ratings_small</w:t>
+      </w:r>
+      <w:proofErr w:type="spellEnd"/>
+      <w:r>
+        <w:rPr>
+          <w:rFonts w:ascii="Arial" w:eastAsia="Arial" w:hAnsi="Arial" w:cs="Arial"/>
+          <w:sz w:val="24"/>
+          <w:szCs w:val="24"/>
+        </w:rPr>
+        <w:t xml:space="preserve"> arquivo CSV) usando a biblioteca Pandas e criado o </w:t>
+      </w:r>
+      <w:proofErr w:type="spellStart"/>
+      <w:r>
+        <w:rPr>
+          <w:rFonts w:ascii="Arial" w:eastAsia="Arial" w:hAnsi="Arial" w:cs="Arial"/>
+          <w:sz w:val="24"/>
+          <w:szCs w:val="24"/>
+        </w:rPr>
+        <w:t>dataframe</w:t>
+      </w:r>
+      <w:proofErr w:type="spellEnd"/>
+      <w:r>
+        <w:rPr>
+          <w:rFonts w:ascii="Arial" w:eastAsia="Arial" w:hAnsi="Arial" w:cs="Arial"/>
+          <w:sz w:val="24"/>
+          <w:szCs w:val="24"/>
+        </w:rPr>
+        <w:t xml:space="preserve"> </w:t>
+      </w:r>
+      <w:proofErr w:type="spellStart"/>
+      <w:r>
+        <w:rPr>
+          <w:rFonts w:ascii="Arial" w:eastAsia="Arial" w:hAnsi="Arial" w:cs="Arial"/>
+          <w:sz w:val="24"/>
+          <w:szCs w:val="24"/>
+        </w:rPr>
+        <w:t>ds_avaliações</w:t>
+      </w:r>
+      <w:proofErr w:type="spellEnd"/>
+      <w:r>
+        <w:rPr>
+          <w:rFonts w:ascii="Arial" w:eastAsia="Arial" w:hAnsi="Arial" w:cs="Arial"/>
+          <w:sz w:val="24"/>
+          <w:szCs w:val="24"/>
+        </w:rPr>
+        <w:t xml:space="preserve"> que será usado no </w:t>
+      </w:r>
+      <w:proofErr w:type="spellStart"/>
+      <w:r>
+        <w:rPr>
+          <w:rFonts w:ascii="Arial" w:eastAsia="Arial" w:hAnsi="Arial" w:cs="Arial"/>
+          <w:sz w:val="24"/>
+          <w:szCs w:val="24"/>
+        </w:rPr>
+        <w:t>kNN</w:t>
+      </w:r>
+      <w:proofErr w:type="spellEnd"/>
+      <w:r>
+        <w:rPr>
+          <w:rFonts w:ascii="Arial" w:eastAsia="Arial" w:hAnsi="Arial" w:cs="Arial"/>
+          <w:sz w:val="24"/>
+          <w:szCs w:val="24"/>
+        </w:rPr>
+        <w:t>.</w:t>
+      </w:r>
+    </w:p>
+    <w:p>
+      <w:pPr>
+        <w:spacing w:after="0" w:line="360" w:lineRule="auto"/>
+        <w:ind w:firstLine="720"/>
+        <w:jc w:val="both"/>
+        <w:rPr>
+          <w:rFonts w:ascii="Arial" w:eastAsia="Arial" w:hAnsi="Arial" w:cs="Arial"/>
+          <w:sz w:val="24"/>
+          <w:szCs w:val="24"/>
+        </w:rPr>
+      </w:pPr>
+      <w:r>
+        <w:rPr>
+          <w:rFonts w:ascii="Arial" w:eastAsia="Arial" w:hAnsi="Arial" w:cs="Arial"/>
+          <w:sz w:val="24"/>
+          <w:szCs w:val="24"/>
+        </w:rPr>
+        <w:t xml:space="preserve">Em seguida </w:t>
+      </w:r>
+    </w:p>
+    <w:p>
+      <w:pPr>
+        <w:spacing w:after="0" w:line="360" w:lineRule="auto"/>
+        <w:ind w:firstLine="720"/>
+        <w:jc w:val="both"/>
+        <w:rPr>
+          <w:rFonts w:ascii="Arial" w:eastAsia="Arial" w:hAnsi="Arial" w:cs="Arial"/>
+          <w:sz w:val="24"/>
+          <w:szCs w:val="24"/>
+        </w:rPr>
+      </w:pPr>
     </w:p>
     <w:p>
       <w:pPr>
@@ -4075,33 +5821,13 @@
           <w:szCs w:val="26"/>
         </w:rPr>
       </w:pPr>
-    </w:p>
-    <w:p>
-      <w:pPr>
+      <w:r>
         <w:rPr>
           <w:rFonts w:ascii="Arial" w:eastAsia="Arial" w:hAnsi="Arial" w:cs="Arial"/>
           <w:b/>
           <w:sz w:val="26"/>
           <w:szCs w:val="26"/>
         </w:rPr>
-      </w:pPr>
-    </w:p>
-    <w:p>
-      <w:pPr>
-        <w:rPr>
-          <w:rFonts w:ascii="Arial" w:eastAsia="Arial" w:hAnsi="Arial" w:cs="Arial"/>
-          <w:b/>
-          <w:sz w:val="26"/>
-          <w:szCs w:val="26"/>
-        </w:rPr>
-      </w:pPr>
-      <w:r>
-        <w:rPr>
-          <w:rFonts w:ascii="Arial" w:eastAsia="Arial" w:hAnsi="Arial" w:cs="Arial"/>
-          <w:b/>
-          <w:sz w:val="26"/>
-          <w:szCs w:val="26"/>
-        </w:rPr>
         <w:lastRenderedPageBreak/>
         <w:t>4 CONSIDERAÇÕES FINAIS</w:t>
       </w:r>
@@ -4243,7 +5969,25 @@
           <w:sz w:val="24"/>
           <w:szCs w:val="24"/>
         </w:rPr>
-        <w:t>Como trabalhos futuros esse trabalho poderá receber o feedback do usuário sobre a sugestão, fazer recomendações de playlists completas para os usuários e fornecer sugestões analisando o sentimento da pessoa obtendo assim um maior nível de personalização na recomendação.</w:t>
+        <w:t xml:space="preserve">Como trabalhos futuros esse trabalho poderá receber o feedback do usuário sobre a sugestão, fazer recomendações de playlists completas para os usuários e </w:t>
+      </w:r>
+      <w:proofErr w:type="spellStart"/>
+      <w:r>
+        <w:rPr>
+          <w:rFonts w:ascii="Arial" w:eastAsia="Arial" w:hAnsi="Arial" w:cs="Arial"/>
+          <w:sz w:val="24"/>
+          <w:szCs w:val="24"/>
+        </w:rPr>
+        <w:t>fornecer</w:t>
+      </w:r>
+      <w:proofErr w:type="spellEnd"/>
+      <w:r>
+        <w:rPr>
+          <w:rFonts w:ascii="Arial" w:eastAsia="Arial" w:hAnsi="Arial" w:cs="Arial"/>
+          <w:sz w:val="24"/>
+          <w:szCs w:val="24"/>
+        </w:rPr>
+        <w:t xml:space="preserve"> sugestões analisando o sentimento da pessoa obtendo assim um maior nível de personalização na recomendação.</w:t>
       </w:r>
     </w:p>
     <w:p>
@@ -4313,20 +6057,20 @@
           <w:noProof/>
         </w:rPr>
         <w:drawing>
-          <wp:inline distT="0" distB="0" distL="0" distR="0" wp14:anchorId="239B7D4F" wp14:editId="1F231040">
+          <wp:inline distT="0" distB="0" distL="0" distR="0" wp14:anchorId="7E90CA95" wp14:editId="13B8BCDA">
             <wp:extent cx="8188196" cy="5358766"/>
             <wp:effectExtent l="0" t="0" r="0" b="0"/>
-            <wp:docPr id="11" name="image4.jpg"/>
+            <wp:docPr id="11" name="image6.jpg"/>
             <wp:cNvGraphicFramePr/>
             <a:graphic xmlns:a="http://schemas.openxmlformats.org/drawingml/2006/main">
               <a:graphicData uri="http://schemas.openxmlformats.org/drawingml/2006/picture">
                 <pic:pic xmlns:pic="http://schemas.openxmlformats.org/drawingml/2006/picture">
                   <pic:nvPicPr>
-                    <pic:cNvPr id="0" name="image4.jpg"/>
+                    <pic:cNvPr id="0" name="image6.jpg"/>
                     <pic:cNvPicPr preferRelativeResize="0"/>
                   </pic:nvPicPr>
                   <pic:blipFill>
-                    <a:blip r:embed="rId13"/>
+                    <a:blip r:embed="rId14"/>
                     <a:srcRect l="5495" t="8598" r="5181" b="8721"/>
                     <a:stretch>
                       <a:fillRect/>
@@ -4399,7 +6143,169 @@
           <w:sz w:val="24"/>
           <w:szCs w:val="24"/>
         </w:rPr>
-        <w:t>ADIYANSJAH; GUNAWAN, A. A. S.; SUHARTONO, D. Music recommender system based on genre using convolutional recurrent neural networks. Procedia computer science, v. 157, p. 99–109, 2019.</w:t>
+        <w:t xml:space="preserve">ADIYANSJAH; GUNAWAN, A. A. S.; SUHARTONO, D. Music </w:t>
+      </w:r>
+      <w:proofErr w:type="spellStart"/>
+      <w:r>
+        <w:rPr>
+          <w:rFonts w:ascii="Arial" w:eastAsia="Arial" w:hAnsi="Arial" w:cs="Arial"/>
+          <w:sz w:val="24"/>
+          <w:szCs w:val="24"/>
+        </w:rPr>
+        <w:t>recommender</w:t>
+      </w:r>
+      <w:proofErr w:type="spellEnd"/>
+      <w:r>
+        <w:rPr>
+          <w:rFonts w:ascii="Arial" w:eastAsia="Arial" w:hAnsi="Arial" w:cs="Arial"/>
+          <w:sz w:val="24"/>
+          <w:szCs w:val="24"/>
+        </w:rPr>
+        <w:t xml:space="preserve"> system </w:t>
+      </w:r>
+      <w:proofErr w:type="spellStart"/>
+      <w:r>
+        <w:rPr>
+          <w:rFonts w:ascii="Arial" w:eastAsia="Arial" w:hAnsi="Arial" w:cs="Arial"/>
+          <w:sz w:val="24"/>
+          <w:szCs w:val="24"/>
+        </w:rPr>
+        <w:t>based</w:t>
+      </w:r>
+      <w:proofErr w:type="spellEnd"/>
+      <w:r>
+        <w:rPr>
+          <w:rFonts w:ascii="Arial" w:eastAsia="Arial" w:hAnsi="Arial" w:cs="Arial"/>
+          <w:sz w:val="24"/>
+          <w:szCs w:val="24"/>
+        </w:rPr>
+        <w:t xml:space="preserve"> </w:t>
+      </w:r>
+      <w:proofErr w:type="spellStart"/>
+      <w:r>
+        <w:rPr>
+          <w:rFonts w:ascii="Arial" w:eastAsia="Arial" w:hAnsi="Arial" w:cs="Arial"/>
+          <w:sz w:val="24"/>
+          <w:szCs w:val="24"/>
+        </w:rPr>
+        <w:t>on</w:t>
+      </w:r>
+      <w:proofErr w:type="spellEnd"/>
+      <w:r>
+        <w:rPr>
+          <w:rFonts w:ascii="Arial" w:eastAsia="Arial" w:hAnsi="Arial" w:cs="Arial"/>
+          <w:sz w:val="24"/>
+          <w:szCs w:val="24"/>
+        </w:rPr>
+        <w:t xml:space="preserve"> </w:t>
+      </w:r>
+      <w:proofErr w:type="spellStart"/>
+      <w:r>
+        <w:rPr>
+          <w:rFonts w:ascii="Arial" w:eastAsia="Arial" w:hAnsi="Arial" w:cs="Arial"/>
+          <w:sz w:val="24"/>
+          <w:szCs w:val="24"/>
+        </w:rPr>
+        <w:t>genre</w:t>
+      </w:r>
+      <w:proofErr w:type="spellEnd"/>
+      <w:r>
+        <w:rPr>
+          <w:rFonts w:ascii="Arial" w:eastAsia="Arial" w:hAnsi="Arial" w:cs="Arial"/>
+          <w:sz w:val="24"/>
+          <w:szCs w:val="24"/>
+        </w:rPr>
+        <w:t xml:space="preserve"> </w:t>
+      </w:r>
+      <w:proofErr w:type="spellStart"/>
+      <w:r>
+        <w:rPr>
+          <w:rFonts w:ascii="Arial" w:eastAsia="Arial" w:hAnsi="Arial" w:cs="Arial"/>
+          <w:sz w:val="24"/>
+          <w:szCs w:val="24"/>
+        </w:rPr>
+        <w:t>using</w:t>
+      </w:r>
+      <w:proofErr w:type="spellEnd"/>
+      <w:r>
+        <w:rPr>
+          <w:rFonts w:ascii="Arial" w:eastAsia="Arial" w:hAnsi="Arial" w:cs="Arial"/>
+          <w:sz w:val="24"/>
+          <w:szCs w:val="24"/>
+        </w:rPr>
+        <w:t xml:space="preserve"> </w:t>
+      </w:r>
+      <w:proofErr w:type="spellStart"/>
+      <w:r>
+        <w:rPr>
+          <w:rFonts w:ascii="Arial" w:eastAsia="Arial" w:hAnsi="Arial" w:cs="Arial"/>
+          <w:sz w:val="24"/>
+          <w:szCs w:val="24"/>
+        </w:rPr>
+        <w:t>convolutional</w:t>
+      </w:r>
+      <w:proofErr w:type="spellEnd"/>
+      <w:r>
+        <w:rPr>
+          <w:rFonts w:ascii="Arial" w:eastAsia="Arial" w:hAnsi="Arial" w:cs="Arial"/>
+          <w:sz w:val="24"/>
+          <w:szCs w:val="24"/>
+        </w:rPr>
+        <w:t xml:space="preserve"> recurrent </w:t>
+      </w:r>
+      <w:proofErr w:type="gramStart"/>
+      <w:r>
+        <w:rPr>
+          <w:rFonts w:ascii="Arial" w:eastAsia="Arial" w:hAnsi="Arial" w:cs="Arial"/>
+          <w:sz w:val="24"/>
+          <w:szCs w:val="24"/>
+        </w:rPr>
+        <w:t>neural networks</w:t>
+      </w:r>
+      <w:proofErr w:type="gramEnd"/>
+      <w:r>
+        <w:rPr>
+          <w:rFonts w:ascii="Arial" w:eastAsia="Arial" w:hAnsi="Arial" w:cs="Arial"/>
+          <w:sz w:val="24"/>
+          <w:szCs w:val="24"/>
+        </w:rPr>
+        <w:t xml:space="preserve">. Procedia </w:t>
+      </w:r>
+      <w:proofErr w:type="spellStart"/>
+      <w:r>
+        <w:rPr>
+          <w:rFonts w:ascii="Arial" w:eastAsia="Arial" w:hAnsi="Arial" w:cs="Arial"/>
+          <w:sz w:val="24"/>
+          <w:szCs w:val="24"/>
+        </w:rPr>
+        <w:t>computer</w:t>
+      </w:r>
+      <w:proofErr w:type="spellEnd"/>
+      <w:r>
+        <w:rPr>
+          <w:rFonts w:ascii="Arial" w:eastAsia="Arial" w:hAnsi="Arial" w:cs="Arial"/>
+          <w:sz w:val="24"/>
+          <w:szCs w:val="24"/>
+        </w:rPr>
+        <w:t xml:space="preserve"> </w:t>
+      </w:r>
+      <w:proofErr w:type="spellStart"/>
+      <w:r>
+        <w:rPr>
+          <w:rFonts w:ascii="Arial" w:eastAsia="Arial" w:hAnsi="Arial" w:cs="Arial"/>
+          <w:sz w:val="24"/>
+          <w:szCs w:val="24"/>
+        </w:rPr>
+        <w:t>science</w:t>
+      </w:r>
+      <w:proofErr w:type="spellEnd"/>
+      <w:r>
+        <w:rPr>
+          <w:rFonts w:ascii="Arial" w:eastAsia="Arial" w:hAnsi="Arial" w:cs="Arial"/>
+          <w:sz w:val="24"/>
+          <w:szCs w:val="24"/>
+        </w:rPr>
+        <w:t>, v. 157, p. 99–109, 2019.</w:t>
       </w:r>
     </w:p>
     <w:p>
@@ -4431,7 +6337,205 @@
           <w:sz w:val="24"/>
           <w:szCs w:val="24"/>
         </w:rPr>
-        <w:t>APUKE, O. D. Quantitative research methods: A synopsis approach. Kuwait Chapter of Arabian Journal of Business and Management Review, American University, v. 33, n. 5471, p. 1–8, 2017.</w:t>
+        <w:t xml:space="preserve">APUKE, O. D. </w:t>
+      </w:r>
+      <w:proofErr w:type="spellStart"/>
+      <w:r>
+        <w:rPr>
+          <w:rFonts w:ascii="Arial" w:eastAsia="Arial" w:hAnsi="Arial" w:cs="Arial"/>
+          <w:sz w:val="24"/>
+          <w:szCs w:val="24"/>
+        </w:rPr>
+        <w:t>Quantitative</w:t>
+      </w:r>
+      <w:proofErr w:type="spellEnd"/>
+      <w:r>
+        <w:rPr>
+          <w:rFonts w:ascii="Arial" w:eastAsia="Arial" w:hAnsi="Arial" w:cs="Arial"/>
+          <w:sz w:val="24"/>
+          <w:szCs w:val="24"/>
+        </w:rPr>
+        <w:t xml:space="preserve"> </w:t>
+      </w:r>
+      <w:proofErr w:type="spellStart"/>
+      <w:r>
+        <w:rPr>
+          <w:rFonts w:ascii="Arial" w:eastAsia="Arial" w:hAnsi="Arial" w:cs="Arial"/>
+          <w:sz w:val="24"/>
+          <w:szCs w:val="24"/>
+        </w:rPr>
+        <w:t>research</w:t>
+      </w:r>
+      <w:proofErr w:type="spellEnd"/>
+      <w:r>
+        <w:rPr>
+          <w:rFonts w:ascii="Arial" w:eastAsia="Arial" w:hAnsi="Arial" w:cs="Arial"/>
+          <w:sz w:val="24"/>
+          <w:szCs w:val="24"/>
+        </w:rPr>
+        <w:t xml:space="preserve"> </w:t>
+      </w:r>
+      <w:proofErr w:type="spellStart"/>
+      <w:r>
+        <w:rPr>
+          <w:rFonts w:ascii="Arial" w:eastAsia="Arial" w:hAnsi="Arial" w:cs="Arial"/>
+          <w:sz w:val="24"/>
+          <w:szCs w:val="24"/>
+        </w:rPr>
+        <w:t>methods</w:t>
+      </w:r>
+      <w:proofErr w:type="spellEnd"/>
+      <w:r>
+        <w:rPr>
+          <w:rFonts w:ascii="Arial" w:eastAsia="Arial" w:hAnsi="Arial" w:cs="Arial"/>
+          <w:sz w:val="24"/>
+          <w:szCs w:val="24"/>
+        </w:rPr>
+        <w:t xml:space="preserve">: A </w:t>
+      </w:r>
+      <w:proofErr w:type="spellStart"/>
+      <w:r>
+        <w:rPr>
+          <w:rFonts w:ascii="Arial" w:eastAsia="Arial" w:hAnsi="Arial" w:cs="Arial"/>
+          <w:sz w:val="24"/>
+          <w:szCs w:val="24"/>
+        </w:rPr>
+        <w:t>synopsis</w:t>
+      </w:r>
+      <w:proofErr w:type="spellEnd"/>
+      <w:r>
+        <w:rPr>
+          <w:rFonts w:ascii="Arial" w:eastAsia="Arial" w:hAnsi="Arial" w:cs="Arial"/>
+          <w:sz w:val="24"/>
+          <w:szCs w:val="24"/>
+        </w:rPr>
+        <w:t xml:space="preserve"> approach. Kuwait </w:t>
+      </w:r>
+      <w:proofErr w:type="spellStart"/>
+      <w:r>
+        <w:rPr>
+          <w:rFonts w:ascii="Arial" w:eastAsia="Arial" w:hAnsi="Arial" w:cs="Arial"/>
+          <w:sz w:val="24"/>
+          <w:szCs w:val="24"/>
+        </w:rPr>
+        <w:t>Chapter</w:t>
+      </w:r>
+      <w:proofErr w:type="spellEnd"/>
+      <w:r>
+        <w:rPr>
+          <w:rFonts w:ascii="Arial" w:eastAsia="Arial" w:hAnsi="Arial" w:cs="Arial"/>
+          <w:sz w:val="24"/>
+          <w:szCs w:val="24"/>
+        </w:rPr>
+        <w:t xml:space="preserve"> </w:t>
+      </w:r>
+      <w:proofErr w:type="spellStart"/>
+      <w:r>
+        <w:rPr>
+          <w:rFonts w:ascii="Arial" w:eastAsia="Arial" w:hAnsi="Arial" w:cs="Arial"/>
+          <w:sz w:val="24"/>
+          <w:szCs w:val="24"/>
+        </w:rPr>
+        <w:t>of</w:t>
+      </w:r>
+      <w:proofErr w:type="spellEnd"/>
+      <w:r>
+        <w:rPr>
+          <w:rFonts w:ascii="Arial" w:eastAsia="Arial" w:hAnsi="Arial" w:cs="Arial"/>
+          <w:sz w:val="24"/>
+          <w:szCs w:val="24"/>
+        </w:rPr>
+        <w:t xml:space="preserve"> </w:t>
+      </w:r>
+      <w:proofErr w:type="spellStart"/>
+      <w:r>
+        <w:rPr>
+          <w:rFonts w:ascii="Arial" w:eastAsia="Arial" w:hAnsi="Arial" w:cs="Arial"/>
+          <w:sz w:val="24"/>
+          <w:szCs w:val="24"/>
+        </w:rPr>
+        <w:t>Arabian</w:t>
+      </w:r>
+      <w:proofErr w:type="spellEnd"/>
+      <w:r>
+        <w:rPr>
+          <w:rFonts w:ascii="Arial" w:eastAsia="Arial" w:hAnsi="Arial" w:cs="Arial"/>
+          <w:sz w:val="24"/>
+          <w:szCs w:val="24"/>
+        </w:rPr>
+        <w:t xml:space="preserve"> </w:t>
+      </w:r>
+      <w:proofErr w:type="spellStart"/>
+      <w:r>
+        <w:rPr>
+          <w:rFonts w:ascii="Arial" w:eastAsia="Arial" w:hAnsi="Arial" w:cs="Arial"/>
+          <w:sz w:val="24"/>
+          <w:szCs w:val="24"/>
+        </w:rPr>
+        <w:t>Journal</w:t>
+      </w:r>
+      <w:proofErr w:type="spellEnd"/>
+      <w:r>
+        <w:rPr>
+          <w:rFonts w:ascii="Arial" w:eastAsia="Arial" w:hAnsi="Arial" w:cs="Arial"/>
+          <w:sz w:val="24"/>
+          <w:szCs w:val="24"/>
+        </w:rPr>
+        <w:t xml:space="preserve"> </w:t>
+      </w:r>
+      <w:proofErr w:type="spellStart"/>
+      <w:r>
+        <w:rPr>
+          <w:rFonts w:ascii="Arial" w:eastAsia="Arial" w:hAnsi="Arial" w:cs="Arial"/>
+          <w:sz w:val="24"/>
+          <w:szCs w:val="24"/>
+        </w:rPr>
+        <w:t>of</w:t>
+      </w:r>
+      <w:proofErr w:type="spellEnd"/>
+      <w:r>
+        <w:rPr>
+          <w:rFonts w:ascii="Arial" w:eastAsia="Arial" w:hAnsi="Arial" w:cs="Arial"/>
+          <w:sz w:val="24"/>
+          <w:szCs w:val="24"/>
+        </w:rPr>
+        <w:t xml:space="preserve"> Business </w:t>
+      </w:r>
+      <w:proofErr w:type="spellStart"/>
+      <w:r>
+        <w:rPr>
+          <w:rFonts w:ascii="Arial" w:eastAsia="Arial" w:hAnsi="Arial" w:cs="Arial"/>
+          <w:sz w:val="24"/>
+          <w:szCs w:val="24"/>
+        </w:rPr>
+        <w:t>and</w:t>
+      </w:r>
+      <w:proofErr w:type="spellEnd"/>
+      <w:r>
+        <w:rPr>
+          <w:rFonts w:ascii="Arial" w:eastAsia="Arial" w:hAnsi="Arial" w:cs="Arial"/>
+          <w:sz w:val="24"/>
+          <w:szCs w:val="24"/>
+        </w:rPr>
+        <w:t xml:space="preserve"> Management Review, American </w:t>
+      </w:r>
+      <w:proofErr w:type="spellStart"/>
+      <w:r>
+        <w:rPr>
+          <w:rFonts w:ascii="Arial" w:eastAsia="Arial" w:hAnsi="Arial" w:cs="Arial"/>
+          <w:sz w:val="24"/>
+          <w:szCs w:val="24"/>
+        </w:rPr>
+        <w:t>University</w:t>
+      </w:r>
+      <w:proofErr w:type="spellEnd"/>
+      <w:r>
+        <w:rPr>
+          <w:rFonts w:ascii="Arial" w:eastAsia="Arial" w:hAnsi="Arial" w:cs="Arial"/>
+          <w:sz w:val="24"/>
+          <w:szCs w:val="24"/>
+        </w:rPr>
+        <w:t>, v. 33, n. 5471, p. 1–8, 2017.</w:t>
       </w:r>
     </w:p>
     <w:p>
@@ -4463,7 +6567,25 @@
           <w:sz w:val="24"/>
           <w:szCs w:val="24"/>
         </w:rPr>
-        <w:t>DA SILVA, William Rodrigues; DOMINGUES, Marcos Aurélio. Musipath: um sistema para exploração de relacionamentos de artistas em redes de músicas. Brazilian Journal of Development, v. 8, n. 4, p. 27802-27820, 2022.</w:t>
+        <w:t>DA SILVA, A. R. O que está por trás dos sistemas de recomendação</w:t>
+      </w:r>
+      <w:proofErr w:type="gramStart"/>
+      <w:r>
+        <w:rPr>
+          <w:rFonts w:ascii="Arial" w:eastAsia="Arial" w:hAnsi="Arial" w:cs="Arial"/>
+          <w:sz w:val="24"/>
+          <w:szCs w:val="24"/>
+        </w:rPr>
+        <w:t>? ,</w:t>
+      </w:r>
+      <w:proofErr w:type="gramEnd"/>
+      <w:r>
+        <w:rPr>
+          <w:rFonts w:ascii="Arial" w:eastAsia="Arial" w:hAnsi="Arial" w:cs="Arial"/>
+          <w:sz w:val="24"/>
+          <w:szCs w:val="24"/>
+        </w:rPr>
+        <w:t xml:space="preserve"> 9 out. 2019. Disponível em: &lt;https://statplace.com.br/blog/o-que-esta-por-tras-dos-sistemas-de-recomendacao/&gt;</w:t>
       </w:r>
     </w:p>
     <w:p>
@@ -4495,7 +6617,97 @@
           <w:sz w:val="24"/>
           <w:szCs w:val="24"/>
         </w:rPr>
-        <w:t>INTERNATIONAL FEDERATION OF THE PHONOGRAPHIC INDUSTRY. IFPI issues Global Music Report 2021. [S. l.], 23 mar. 2021. Disponível em: https://www.ifpi.org/ifpi-issues-annual-global-music-report-2021/. Acesso em: 31 maio 2022.</w:t>
+        <w:t xml:space="preserve">DA SILVA, William Rodrigues; DOMINGUES, Marcos Aurélio. </w:t>
+      </w:r>
+      <w:proofErr w:type="spellStart"/>
+      <w:r>
+        <w:rPr>
+          <w:rFonts w:ascii="Arial" w:eastAsia="Arial" w:hAnsi="Arial" w:cs="Arial"/>
+          <w:sz w:val="24"/>
+          <w:szCs w:val="24"/>
+        </w:rPr>
+        <w:t>Musipath</w:t>
+      </w:r>
+      <w:proofErr w:type="spellEnd"/>
+      <w:r>
+        <w:rPr>
+          <w:rFonts w:ascii="Arial" w:eastAsia="Arial" w:hAnsi="Arial" w:cs="Arial"/>
+          <w:sz w:val="24"/>
+          <w:szCs w:val="24"/>
+        </w:rPr>
+        <w:t>: um sistema para exploração de relacionamentos de artistas em redes de músicas. </w:t>
+      </w:r>
+      <w:proofErr w:type="spellStart"/>
+      <w:r>
+        <w:rPr>
+          <w:rFonts w:ascii="Arial" w:eastAsia="Arial" w:hAnsi="Arial" w:cs="Arial"/>
+          <w:sz w:val="24"/>
+          <w:szCs w:val="24"/>
+        </w:rPr>
+        <w:t>Brazilian</w:t>
+      </w:r>
+      <w:proofErr w:type="spellEnd"/>
+      <w:r>
+        <w:rPr>
+          <w:rFonts w:ascii="Arial" w:eastAsia="Arial" w:hAnsi="Arial" w:cs="Arial"/>
+          <w:sz w:val="24"/>
+          <w:szCs w:val="24"/>
+        </w:rPr>
+        <w:t xml:space="preserve"> </w:t>
+      </w:r>
+      <w:proofErr w:type="spellStart"/>
+      <w:r>
+        <w:rPr>
+          <w:rFonts w:ascii="Arial" w:eastAsia="Arial" w:hAnsi="Arial" w:cs="Arial"/>
+          <w:sz w:val="24"/>
+          <w:szCs w:val="24"/>
+        </w:rPr>
+        <w:t>Journal</w:t>
+      </w:r>
+      <w:proofErr w:type="spellEnd"/>
+      <w:r>
+        <w:rPr>
+          <w:rFonts w:ascii="Arial" w:eastAsia="Arial" w:hAnsi="Arial" w:cs="Arial"/>
+          <w:sz w:val="24"/>
+          <w:szCs w:val="24"/>
+        </w:rPr>
+        <w:t xml:space="preserve"> </w:t>
+      </w:r>
+      <w:proofErr w:type="spellStart"/>
+      <w:r>
+        <w:rPr>
+          <w:rFonts w:ascii="Arial" w:eastAsia="Arial" w:hAnsi="Arial" w:cs="Arial"/>
+          <w:sz w:val="24"/>
+          <w:szCs w:val="24"/>
+        </w:rPr>
+        <w:t>of</w:t>
+      </w:r>
+      <w:proofErr w:type="spellEnd"/>
+      <w:r>
+        <w:rPr>
+          <w:rFonts w:ascii="Arial" w:eastAsia="Arial" w:hAnsi="Arial" w:cs="Arial"/>
+          <w:sz w:val="24"/>
+          <w:szCs w:val="24"/>
+        </w:rPr>
+        <w:t xml:space="preserve"> </w:t>
+      </w:r>
+      <w:proofErr w:type="spellStart"/>
+      <w:r>
+        <w:rPr>
+          <w:rFonts w:ascii="Arial" w:eastAsia="Arial" w:hAnsi="Arial" w:cs="Arial"/>
+          <w:sz w:val="24"/>
+          <w:szCs w:val="24"/>
+        </w:rPr>
+        <w:t>Development</w:t>
+      </w:r>
+      <w:proofErr w:type="spellEnd"/>
+      <w:r>
+        <w:rPr>
+          <w:rFonts w:ascii="Arial" w:eastAsia="Arial" w:hAnsi="Arial" w:cs="Arial"/>
+          <w:sz w:val="24"/>
+          <w:szCs w:val="24"/>
+        </w:rPr>
+        <w:t>, v. 8, n. 4, p. 27802-27820, 2022.</w:t>
       </w:r>
     </w:p>
     <w:p>
@@ -4527,7 +6739,25 @@
           <w:sz w:val="24"/>
           <w:szCs w:val="24"/>
         </w:rPr>
-        <w:t>JORDAO, Pedro Henrique Ribeiro. SISTEMA DE RECOMENDAÇÃO DE MUSICAS USANDO LDA E ATRIBUTOS DE AUDIO. 2016. Dissertação de Mestrado. Universidade Federal do Rio de Janeiro.</w:t>
+        <w:t xml:space="preserve">INTERNATIONAL FEDERATION OF THE PHONOGRAPHIC INDUSTRY. IFPI </w:t>
+      </w:r>
+      <w:proofErr w:type="spellStart"/>
+      <w:r>
+        <w:rPr>
+          <w:rFonts w:ascii="Arial" w:eastAsia="Arial" w:hAnsi="Arial" w:cs="Arial"/>
+          <w:sz w:val="24"/>
+          <w:szCs w:val="24"/>
+        </w:rPr>
+        <w:t>issues</w:t>
+      </w:r>
+      <w:proofErr w:type="spellEnd"/>
+      <w:r>
+        <w:rPr>
+          <w:rFonts w:ascii="Arial" w:eastAsia="Arial" w:hAnsi="Arial" w:cs="Arial"/>
+          <w:sz w:val="24"/>
+          <w:szCs w:val="24"/>
+        </w:rPr>
+        <w:t xml:space="preserve"> Global Music Report 2021. [S. l.], 23 mar. 2021. Disponível em: https://www.ifpi.org/ifpi-issues-annual-global-music-report-2021/. Acesso em: 31 maio 2022.</w:t>
       </w:r>
     </w:p>
     <w:p>
@@ -4559,7 +6789,7 @@
           <w:sz w:val="24"/>
           <w:szCs w:val="24"/>
         </w:rPr>
-        <w:t>RICCI, F. et al. (EDS.). Recommender Systems Handbook. Boston, MA: Springer US, 2011.</w:t>
+        <w:t>JORDAO, Pedro Henrique Ribeiro. SISTEMA DE RECOMENDAÇÃO DE MUSICAS USANDO LDA E ATRIBUTOS DE AUDIO. 2016. Dissertação de Mestrado. Universidade Federal do Rio de Janeiro.</w:t>
       </w:r>
     </w:p>
     <w:p>
@@ -4591,7 +6821,111 @@
           <w:sz w:val="24"/>
           <w:szCs w:val="24"/>
         </w:rPr>
-        <w:t>ROCCA, B.; ROCCA, J. Introduction to recommender systems. Disponível em: &lt;https://towardsdatascience.com/introduction-to-recommender-systems-6c66cf15ada&gt;. Acesso em: 9 jun. 2022.</w:t>
+        <w:t>RICCI, F. et al. (EDS.). </w:t>
+      </w:r>
+      <w:proofErr w:type="spellStart"/>
+      <w:r>
+        <w:rPr>
+          <w:rFonts w:ascii="Arial" w:eastAsia="Arial" w:hAnsi="Arial" w:cs="Arial"/>
+          <w:sz w:val="24"/>
+          <w:szCs w:val="24"/>
+        </w:rPr>
+        <w:t>Recommender</w:t>
+      </w:r>
+      <w:proofErr w:type="spellEnd"/>
+      <w:r>
+        <w:rPr>
+          <w:rFonts w:ascii="Arial" w:eastAsia="Arial" w:hAnsi="Arial" w:cs="Arial"/>
+          <w:sz w:val="24"/>
+          <w:szCs w:val="24"/>
+        </w:rPr>
+        <w:t xml:space="preserve"> Systems Handbook. Boston, MA: Springer US, 2011.</w:t>
+      </w:r>
+    </w:p>
+    <w:p>
+      <w:pPr>
+        <w:shd w:val="clear" w:color="auto" w:fill="FFFFFF"/>
+        <w:spacing w:after="0" w:line="240" w:lineRule="auto"/>
+        <w:jc w:val="both"/>
+        <w:rPr>
+          <w:rFonts w:ascii="Arial" w:eastAsia="Arial" w:hAnsi="Arial" w:cs="Arial"/>
+          <w:sz w:val="24"/>
+          <w:szCs w:val="24"/>
+        </w:rPr>
+      </w:pPr>
+    </w:p>
+    <w:p>
+      <w:pPr>
+        <w:shd w:val="clear" w:color="auto" w:fill="FFFFFF"/>
+        <w:spacing w:after="0" w:line="240" w:lineRule="auto"/>
+        <w:jc w:val="both"/>
+        <w:rPr>
+          <w:rFonts w:ascii="Arial" w:eastAsia="Arial" w:hAnsi="Arial" w:cs="Arial"/>
+          <w:sz w:val="24"/>
+          <w:szCs w:val="24"/>
+        </w:rPr>
+      </w:pPr>
+      <w:r>
+        <w:rPr>
+          <w:rFonts w:ascii="Arial" w:eastAsia="Arial" w:hAnsi="Arial" w:cs="Arial"/>
+          <w:sz w:val="24"/>
+          <w:szCs w:val="24"/>
+        </w:rPr>
+        <w:t>ROCCA, B.; ROCCA, J. </w:t>
+      </w:r>
+      <w:proofErr w:type="spellStart"/>
+      <w:r>
+        <w:rPr>
+          <w:rFonts w:ascii="Arial" w:eastAsia="Arial" w:hAnsi="Arial" w:cs="Arial"/>
+          <w:sz w:val="24"/>
+          <w:szCs w:val="24"/>
+        </w:rPr>
+        <w:t>Introduction</w:t>
+      </w:r>
+      <w:proofErr w:type="spellEnd"/>
+      <w:r>
+        <w:rPr>
+          <w:rFonts w:ascii="Arial" w:eastAsia="Arial" w:hAnsi="Arial" w:cs="Arial"/>
+          <w:sz w:val="24"/>
+          <w:szCs w:val="24"/>
+        </w:rPr>
+        <w:t xml:space="preserve"> </w:t>
+      </w:r>
+      <w:proofErr w:type="spellStart"/>
+      <w:r>
+        <w:rPr>
+          <w:rFonts w:ascii="Arial" w:eastAsia="Arial" w:hAnsi="Arial" w:cs="Arial"/>
+          <w:sz w:val="24"/>
+          <w:szCs w:val="24"/>
+        </w:rPr>
+        <w:t>to</w:t>
+      </w:r>
+      <w:proofErr w:type="spellEnd"/>
+      <w:r>
+        <w:rPr>
+          <w:rFonts w:ascii="Arial" w:eastAsia="Arial" w:hAnsi="Arial" w:cs="Arial"/>
+          <w:sz w:val="24"/>
+          <w:szCs w:val="24"/>
+        </w:rPr>
+        <w:t xml:space="preserve"> </w:t>
+      </w:r>
+      <w:proofErr w:type="spellStart"/>
+      <w:r>
+        <w:rPr>
+          <w:rFonts w:ascii="Arial" w:eastAsia="Arial" w:hAnsi="Arial" w:cs="Arial"/>
+          <w:sz w:val="24"/>
+          <w:szCs w:val="24"/>
+        </w:rPr>
+        <w:t>recommender</w:t>
+      </w:r>
+      <w:proofErr w:type="spellEnd"/>
+      <w:r>
+        <w:rPr>
+          <w:rFonts w:ascii="Arial" w:eastAsia="Arial" w:hAnsi="Arial" w:cs="Arial"/>
+          <w:sz w:val="24"/>
+          <w:szCs w:val="24"/>
+        </w:rPr>
+        <w:t xml:space="preserve"> systems. Disponível em: &lt;https://towardsdatascience.com/introduction-to-recommender-systems-6c66cf15ada&gt;. Acesso em: 9 jun. 2022.</w:t>
       </w:r>
     </w:p>
     <w:p>
@@ -4683,8 +7017,17 @@
           <w:rFonts w:ascii="Arial" w:eastAsia="Arial" w:hAnsi="Arial" w:cs="Arial"/>
           <w:color w:val="000000"/>
         </w:rPr>
-        <w:t>Vamos precisar acrescentar uma seção aqui para descrever os datasets</w:t>
-      </w:r>
+        <w:t xml:space="preserve">Vamos precisar acrescentar uma seção aqui para descrever os </w:t>
+      </w:r>
+      <w:proofErr w:type="spellStart"/>
+      <w:r>
+        <w:rPr>
+          <w:rFonts w:ascii="Arial" w:eastAsia="Arial" w:hAnsi="Arial" w:cs="Arial"/>
+          <w:color w:val="000000"/>
+        </w:rPr>
+        <w:t>datasets</w:t>
+      </w:r>
+      <w:proofErr w:type="spellEnd"/>
     </w:p>
   </w:comment>
   <w:comment w:id="3" w:author="Kaiki Mello dos Santos" w:date="2023-03-04T17:21:00Z" w:initials="">
@@ -4787,7 +7130,23 @@
           <w:rFonts w:ascii="Arial" w:eastAsia="Arial" w:hAnsi="Arial" w:cs="Arial"/>
           <w:color w:val="000000"/>
         </w:rPr>
-        <w:t>No Kaggle ele não aprofunda a explicação ele diz:</w:t>
+        <w:t xml:space="preserve">No </w:t>
+      </w:r>
+      <w:proofErr w:type="spellStart"/>
+      <w:r>
+        <w:rPr>
+          <w:rFonts w:ascii="Arial" w:eastAsia="Arial" w:hAnsi="Arial" w:cs="Arial"/>
+          <w:color w:val="000000"/>
+        </w:rPr>
+        <w:t>Kaggle</w:t>
+      </w:r>
+      <w:proofErr w:type="spellEnd"/>
+      <w:r>
+        <w:rPr>
+          <w:rFonts w:ascii="Arial" w:eastAsia="Arial" w:hAnsi="Arial" w:cs="Arial"/>
+          <w:color w:val="000000"/>
+        </w:rPr>
+        <w:t xml:space="preserve"> ele não aprofunda a explicação ele diz:</w:t>
       </w:r>
     </w:p>
     <w:p>
@@ -4883,7 +7242,23 @@
           <w:rFonts w:ascii="Arial" w:eastAsia="Arial" w:hAnsi="Arial" w:cs="Arial"/>
           <w:color w:val="000000"/>
         </w:rPr>
-        <w:t>Creio eu que devido ao fator de quando essas palavras foram aplicadas no countVectorizer não irão impactar na matriz de tokens retornada</w:t>
+        <w:t xml:space="preserve">Creio eu que devido ao fator de quando essas palavras foram aplicadas no </w:t>
+      </w:r>
+      <w:proofErr w:type="spellStart"/>
+      <w:r>
+        <w:rPr>
+          <w:rFonts w:ascii="Arial" w:eastAsia="Arial" w:hAnsi="Arial" w:cs="Arial"/>
+          <w:color w:val="000000"/>
+        </w:rPr>
+        <w:t>countVectorizer</w:t>
+      </w:r>
+      <w:proofErr w:type="spellEnd"/>
+      <w:r>
+        <w:rPr>
+          <w:rFonts w:ascii="Arial" w:eastAsia="Arial" w:hAnsi="Arial" w:cs="Arial"/>
+          <w:color w:val="000000"/>
+        </w:rPr>
+        <w:t xml:space="preserve"> não irão impactar na matriz de tokens retornada</w:t>
       </w:r>
     </w:p>
   </w:comment>
@@ -4939,39 +7314,67 @@
       </w:r>
     </w:p>
   </w:comment>
+  <w:comment w:id="9" w:author="Kaiki Mello dos Santos" w:date="2023-03-05T19:02:00Z" w:initials="">
+    <w:p>
+      <w:pPr>
+        <w:widowControl w:val="0"/>
+        <w:pBdr>
+          <w:top w:val="nil"/>
+          <w:left w:val="nil"/>
+          <w:bottom w:val="nil"/>
+          <w:right w:val="nil"/>
+          <w:between w:val="nil"/>
+        </w:pBdr>
+        <w:spacing w:after="0" w:line="240" w:lineRule="auto"/>
+        <w:rPr>
+          <w:rFonts w:ascii="Arial" w:eastAsia="Arial" w:hAnsi="Arial" w:cs="Arial"/>
+          <w:color w:val="000000"/>
+        </w:rPr>
+      </w:pPr>
+      <w:r>
+        <w:rPr>
+          <w:rFonts w:ascii="Arial" w:eastAsia="Arial" w:hAnsi="Arial" w:cs="Arial"/>
+          <w:color w:val="000000"/>
+        </w:rPr>
+        <w:t>Verificar como colocar a referência</w:t>
+      </w:r>
+    </w:p>
+  </w:comment>
 </w:comments>
 </file>
 
 <file path=word/commentsExtended.xml><?xml version="1.0" encoding="utf-8"?>
 <w15:commentsEx xmlns:wpc="http://schemas.microsoft.com/office/word/2010/wordprocessingCanvas" xmlns:cx="http://schemas.microsoft.com/office/drawing/2014/chartex" xmlns:cx1="http://schemas.microsoft.com/office/drawing/2015/9/8/chartex" xmlns:cx2="http://schemas.microsoft.com/office/drawing/2015/10/21/chartex" xmlns:cx3="http://schemas.microsoft.com/office/drawing/2016/5/9/chartex" xmlns:cx4="http://schemas.microsoft.com/office/drawing/2016/5/10/chartex" xmlns:cx5="http://schemas.microsoft.com/office/drawing/2016/5/11/chartex" xmlns:cx6="http://schemas.microsoft.com/office/drawing/2016/5/12/chartex" xmlns:cx7="http://schemas.microsoft.com/office/drawing/2016/5/13/chartex" xmlns:cx8="http://schemas.microsoft.com/office/drawing/2016/5/14/chartex" xmlns:mc="http://schemas.openxmlformats.org/markup-compatibility/2006" xmlns:aink="http://schemas.microsoft.com/office/drawing/2016/ink" xmlns:am3d="http://schemas.microsoft.com/office/drawing/2017/model3d" xmlns:o="urn:schemas-microsoft-com:office:office" xmlns:oel="http://schemas.microsoft.com/office/2019/extlst" xmlns:r="http://schemas.openxmlformats.org/officeDocument/2006/relationships" xmlns:m="http://schemas.openxmlformats.org/officeDocument/2006/math" xmlns:v="urn:schemas-microsoft-com:vml" xmlns:wp14="http://schemas.microsoft.com/office/word/2010/wordprocessingDrawing" xmlns:wp="http://schemas.openxmlformats.org/drawingml/2006/wordprocessingDrawing" xmlns:w10="urn:schemas-microsoft-com:office:word" xmlns:w="http://schemas.openxmlformats.org/wordprocessingml/2006/main" xmlns:w14="http://schemas.microsoft.com/office/word/2010/wordml" xmlns:w15="http://schemas.microsoft.com/office/word/2012/wordml" xmlns:w16cex="http://schemas.microsoft.com/office/word/2018/wordml/cex" xmlns:w16cid="http://schemas.microsoft.com/office/word/2016/wordml/cid" xmlns:w16="http://schemas.microsoft.com/office/word/2018/wordml" xmlns:w16sdtdh="http://schemas.microsoft.com/office/word/2020/wordml/sdtdatahash" xmlns:w16se="http://schemas.microsoft.com/office/word/2015/wordml/symex" xmlns:wpg="http://schemas.microsoft.com/office/word/2010/wordprocessingGroup" xmlns:wpi="http://schemas.microsoft.com/office/word/2010/wordprocessingInk" xmlns:wne="http://schemas.microsoft.com/office/word/2006/wordml" xmlns:wps="http://schemas.microsoft.com/office/word/2010/wordprocessingShape" mc:Ignorable="w14 w15 w16se w16cid w16 w16cex w16sdtdh wp14">
-  <w15:commentEx w15:paraId="000000C7" w15:done="0"/>
-  <w15:commentEx w15:paraId="000000C6" w15:done="0"/>
-  <w15:commentEx w15:paraId="000000BE" w15:done="0"/>
-  <w15:commentEx w15:paraId="000000BF" w15:done="0"/>
-  <w15:commentEx w15:paraId="000000C4" w15:paraIdParent="000000BF" w15:done="0"/>
-  <w15:commentEx w15:paraId="000000C5" w15:paraIdParent="000000BF" w15:done="0"/>
-  <w15:commentEx w15:paraId="000000C8" w15:done="0"/>
+  <w15:commentEx w15:paraId="000000D2" w15:done="0"/>
+  <w15:commentEx w15:paraId="000000D1" w15:done="0"/>
+  <w15:commentEx w15:paraId="000000C9" w15:done="0"/>
+  <w15:commentEx w15:paraId="000000CA" w15:done="0"/>
+  <w15:commentEx w15:paraId="000000CF" w15:paraIdParent="000000CA" w15:done="0"/>
+  <w15:commentEx w15:paraId="000000D0" w15:paraIdParent="000000CA" w15:done="0"/>
+  <w15:commentEx w15:paraId="000000D3" w15:done="0"/>
+  <w15:commentEx w15:paraId="000000D4" w15:done="0"/>
 </w15:commentsEx>
 </file>
 
 <file path=word/commentsIds.xml><?xml version="1.0" encoding="utf-8"?>
 <w16cid:commentsIds xmlns:wpc="http://schemas.microsoft.com/office/word/2010/wordprocessingCanvas" xmlns:cx="http://schemas.microsoft.com/office/drawing/2014/chartex" xmlns:cx1="http://schemas.microsoft.com/office/drawing/2015/9/8/chartex" xmlns:cx2="http://schemas.microsoft.com/office/drawing/2015/10/21/chartex" xmlns:cx3="http://schemas.microsoft.com/office/drawing/2016/5/9/chartex" xmlns:cx4="http://schemas.microsoft.com/office/drawing/2016/5/10/chartex" xmlns:cx5="http://schemas.microsoft.com/office/drawing/2016/5/11/chartex" xmlns:cx6="http://schemas.microsoft.com/office/drawing/2016/5/12/chartex" xmlns:cx7="http://schemas.microsoft.com/office/drawing/2016/5/13/chartex" xmlns:cx8="http://schemas.microsoft.com/office/drawing/2016/5/14/chartex" xmlns:mc="http://schemas.openxmlformats.org/markup-compatibility/2006" xmlns:aink="http://schemas.microsoft.com/office/drawing/2016/ink" xmlns:am3d="http://schemas.microsoft.com/office/drawing/2017/model3d" xmlns:o="urn:schemas-microsoft-com:office:office" xmlns:oel="http://schemas.microsoft.com/office/2019/extlst" xmlns:r="http://schemas.openxmlformats.org/officeDocument/2006/relationships" xmlns:m="http://schemas.openxmlformats.org/officeDocument/2006/math" xmlns:v="urn:schemas-microsoft-com:vml" xmlns:wp14="http://schemas.microsoft.com/office/word/2010/wordprocessingDrawing" xmlns:wp="http://schemas.openxmlformats.org/drawingml/2006/wordprocessingDrawing" xmlns:w10="urn:schemas-microsoft-com:office:word" xmlns:w="http://schemas.openxmlformats.org/wordprocessingml/2006/main" xmlns:w14="http://schemas.microsoft.com/office/word/2010/wordml" xmlns:w15="http://schemas.microsoft.com/office/word/2012/wordml" xmlns:w16cex="http://schemas.microsoft.com/office/word/2018/wordml/cex" xmlns:w16cid="http://schemas.microsoft.com/office/word/2016/wordml/cid" xmlns:w16="http://schemas.microsoft.com/office/word/2018/wordml" xmlns:w16sdtdh="http://schemas.microsoft.com/office/word/2020/wordml/sdtdatahash" xmlns:w16se="http://schemas.microsoft.com/office/word/2015/wordml/symex" xmlns:wpg="http://schemas.microsoft.com/office/word/2010/wordprocessingGroup" xmlns:wpi="http://schemas.microsoft.com/office/word/2010/wordprocessingInk" xmlns:wne="http://schemas.microsoft.com/office/word/2006/wordml" xmlns:wps="http://schemas.microsoft.com/office/word/2010/wordprocessingShape" mc:Ignorable="w14 w15 w16se w16cid w16 w16cex w16sdtdh wp14">
-  <w16cid:commentId w16cid:paraId="000000C7" w16cid:durableId="27ADEF3F"/>
-  <w16cid:commentId w16cid:paraId="000000C6" w16cid:durableId="27ADEF3E"/>
-  <w16cid:commentId w16cid:paraId="000000BE" w16cid:durableId="27ADEF3D"/>
-  <w16cid:commentId w16cid:paraId="000000BF" w16cid:durableId="27ADEF3C"/>
-  <w16cid:commentId w16cid:paraId="000000C4" w16cid:durableId="27ADEF3B"/>
-  <w16cid:commentId w16cid:paraId="000000C5" w16cid:durableId="27ADEF3A"/>
-  <w16cid:commentId w16cid:paraId="000000C8" w16cid:durableId="27ADEF39"/>
+  <w16cid:commentId w16cid:paraId="000000D2" w16cid:durableId="27AF523C"/>
+  <w16cid:commentId w16cid:paraId="000000D1" w16cid:durableId="27AF523B"/>
+  <w16cid:commentId w16cid:paraId="000000C9" w16cid:durableId="27AF523A"/>
+  <w16cid:commentId w16cid:paraId="000000CA" w16cid:durableId="27AF5239"/>
+  <w16cid:commentId w16cid:paraId="000000CF" w16cid:durableId="27AF5238"/>
+  <w16cid:commentId w16cid:paraId="000000D0" w16cid:durableId="27AF5237"/>
+  <w16cid:commentId w16cid:paraId="000000D3" w16cid:durableId="27AF5236"/>
+  <w16cid:commentId w16cid:paraId="000000D4" w16cid:durableId="27AF5235"/>
 </w16cid:commentsIds>
 </file>
 
 <file path=word/numbering.xml><?xml version="1.0" encoding="utf-8"?>
 <w:numbering xmlns:wpc="http://schemas.microsoft.com/office/word/2010/wordprocessingCanvas" xmlns:cx="http://schemas.microsoft.com/office/drawing/2014/chartex" xmlns:cx1="http://schemas.microsoft.com/office/drawing/2015/9/8/chartex" xmlns:cx2="http://schemas.microsoft.com/office/drawing/2015/10/21/chartex" xmlns:cx3="http://schemas.microsoft.com/office/drawing/2016/5/9/chartex" xmlns:cx4="http://schemas.microsoft.com/office/drawing/2016/5/10/chartex" xmlns:cx5="http://schemas.microsoft.com/office/drawing/2016/5/11/chartex" xmlns:cx6="http://schemas.microsoft.com/office/drawing/2016/5/12/chartex" xmlns:cx7="http://schemas.microsoft.com/office/drawing/2016/5/13/chartex" xmlns:cx8="http://schemas.microsoft.com/office/drawing/2016/5/14/chartex" xmlns:mc="http://schemas.openxmlformats.org/markup-compatibility/2006" xmlns:aink="http://schemas.microsoft.com/office/drawing/2016/ink" xmlns:am3d="http://schemas.microsoft.com/office/drawing/2017/model3d" xmlns:o="urn:schemas-microsoft-com:office:office" xmlns:oel="http://schemas.microsoft.com/office/2019/extlst" xmlns:r="http://schemas.openxmlformats.org/officeDocument/2006/relationships" xmlns:m="http://schemas.openxmlformats.org/officeDocument/2006/math" xmlns:v="urn:schemas-microsoft-com:vml" xmlns:wp14="http://schemas.microsoft.com/office/word/2010/wordprocessingDrawing" xmlns:wp="http://schemas.openxmlformats.org/drawingml/2006/wordprocessingDrawing" xmlns:w10="urn:schemas-microsoft-com:office:word" xmlns:w="http://schemas.openxmlformats.org/wordprocessingml/2006/main" xmlns:w14="http://schemas.microsoft.com/office/word/2010/wordml" xmlns:w15="http://schemas.microsoft.com/office/word/2012/wordml" xmlns:w16cex="http://schemas.microsoft.com/office/word/2018/wordml/cex" xmlns:w16cid="http://schemas.microsoft.com/office/word/2016/wordml/cid" xmlns:w16="http://schemas.microsoft.com/office/word/2018/wordml" xmlns:w16sdtdh="http://schemas.microsoft.com/office/word/2020/wordml/sdtdatahash" xmlns:w16se="http://schemas.microsoft.com/office/word/2015/wordml/symex" xmlns:wpg="http://schemas.microsoft.com/office/word/2010/wordprocessingGroup" xmlns:wpi="http://schemas.microsoft.com/office/word/2010/wordprocessingInk" xmlns:wne="http://schemas.microsoft.com/office/word/2006/wordml" xmlns:wps="http://schemas.microsoft.com/office/word/2010/wordprocessingShape" mc:Ignorable="w14 w15 w16se w16cid w16 w16cex w16sdtdh wp14">
   <w:abstractNum w:abstractNumId="0" w15:restartNumberingAfterBreak="0">
-    <w:nsid w:val="2B8415DD"/>
+    <w:nsid w:val="1CE54641"/>
     <w:multiLevelType w:val="multilevel"/>
-    <w:tmpl w:val="D720600C"/>
+    <w:tmpl w:val="D0B2BD72"/>
     <w:lvl w:ilvl="0">
       <w:start w:val="1"/>
       <w:numFmt w:val="bullet"/>
@@ -5082,9 +7485,9 @@
     </w:lvl>
   </w:abstractNum>
   <w:abstractNum w:abstractNumId="1" w15:restartNumberingAfterBreak="0">
-    <w:nsid w:val="3A936BC1"/>
+    <w:nsid w:val="307D5D91"/>
     <w:multiLevelType w:val="multilevel"/>
-    <w:tmpl w:val="3626E152"/>
+    <w:tmpl w:val="8ACC5C2E"/>
     <w:lvl w:ilvl="0">
       <w:start w:val="1"/>
       <w:numFmt w:val="bullet"/>
@@ -5195,95 +7598,9 @@
     </w:lvl>
   </w:abstractNum>
   <w:abstractNum w:abstractNumId="2" w15:restartNumberingAfterBreak="0">
-    <w:nsid w:val="3D07691C"/>
+    <w:nsid w:val="4D600F44"/>
     <w:multiLevelType w:val="multilevel"/>
-    <w:tmpl w:val="664858B6"/>
-    <w:lvl w:ilvl="0">
-      <w:start w:val="1"/>
-      <w:numFmt w:val="decimal"/>
-      <w:lvlText w:val="%1"/>
-      <w:lvlJc w:val="left"/>
-      <w:pPr>
-        <w:ind w:left="435" w:hanging="435"/>
-      </w:pPr>
-    </w:lvl>
-    <w:lvl w:ilvl="1">
-      <w:start w:val="1"/>
-      <w:numFmt w:val="decimal"/>
-      <w:lvlText w:val="%1.%2"/>
-      <w:lvlJc w:val="left"/>
-      <w:pPr>
-        <w:ind w:left="435" w:hanging="435"/>
-      </w:pPr>
-    </w:lvl>
-    <w:lvl w:ilvl="2">
-      <w:start w:val="1"/>
-      <w:numFmt w:val="decimal"/>
-      <w:lvlText w:val="%1.%2.%3"/>
-      <w:lvlJc w:val="left"/>
-      <w:pPr>
-        <w:ind w:left="720" w:hanging="720"/>
-      </w:pPr>
-    </w:lvl>
-    <w:lvl w:ilvl="3">
-      <w:start w:val="1"/>
-      <w:numFmt w:val="decimal"/>
-      <w:lvlText w:val="%1.%2.%3.%4"/>
-      <w:lvlJc w:val="left"/>
-      <w:pPr>
-        <w:ind w:left="1080" w:hanging="1080"/>
-      </w:pPr>
-    </w:lvl>
-    <w:lvl w:ilvl="4">
-      <w:start w:val="1"/>
-      <w:numFmt w:val="decimal"/>
-      <w:lvlText w:val="%1.%2.%3.%4.%5"/>
-      <w:lvlJc w:val="left"/>
-      <w:pPr>
-        <w:ind w:left="1080" w:hanging="1080"/>
-      </w:pPr>
-    </w:lvl>
-    <w:lvl w:ilvl="5">
-      <w:start w:val="1"/>
-      <w:numFmt w:val="decimal"/>
-      <w:lvlText w:val="%1.%2.%3.%4.%5.%6"/>
-      <w:lvlJc w:val="left"/>
-      <w:pPr>
-        <w:ind w:left="1440" w:hanging="1440"/>
-      </w:pPr>
-    </w:lvl>
-    <w:lvl w:ilvl="6">
-      <w:start w:val="1"/>
-      <w:numFmt w:val="decimal"/>
-      <w:lvlText w:val="%1.%2.%3.%4.%5.%6.%7"/>
-      <w:lvlJc w:val="left"/>
-      <w:pPr>
-        <w:ind w:left="1440" w:hanging="1440"/>
-      </w:pPr>
-    </w:lvl>
-    <w:lvl w:ilvl="7">
-      <w:start w:val="1"/>
-      <w:numFmt w:val="decimal"/>
-      <w:lvlText w:val="%1.%2.%3.%4.%5.%6.%7.%8"/>
-      <w:lvlJc w:val="left"/>
-      <w:pPr>
-        <w:ind w:left="1800" w:hanging="1800"/>
-      </w:pPr>
-    </w:lvl>
-    <w:lvl w:ilvl="8">
-      <w:start w:val="1"/>
-      <w:numFmt w:val="decimal"/>
-      <w:lvlText w:val="%1.%2.%3.%4.%5.%6.%7.%8.%9"/>
-      <w:lvlJc w:val="left"/>
-      <w:pPr>
-        <w:ind w:left="1800" w:hanging="1800"/>
-      </w:pPr>
-    </w:lvl>
-  </w:abstractNum>
-  <w:abstractNum w:abstractNumId="3" w15:restartNumberingAfterBreak="0">
-    <w:nsid w:val="46097CF1"/>
-    <w:multiLevelType w:val="multilevel"/>
-    <w:tmpl w:val="D4D0C5DA"/>
+    <w:tmpl w:val="BEA44A1A"/>
     <w:lvl w:ilvl="0">
       <w:start w:val="3"/>
       <w:numFmt w:val="decimal"/>
@@ -5376,16 +7693,102 @@
       </w:pPr>
     </w:lvl>
   </w:abstractNum>
-  <w:num w:numId="1" w16cid:durableId="157817637">
+  <w:abstractNum w:abstractNumId="3" w15:restartNumberingAfterBreak="0">
+    <w:nsid w:val="560E0DB3"/>
+    <w:multiLevelType w:val="multilevel"/>
+    <w:tmpl w:val="A1023972"/>
+    <w:lvl w:ilvl="0">
+      <w:start w:val="1"/>
+      <w:numFmt w:val="decimal"/>
+      <w:lvlText w:val="%1"/>
+      <w:lvlJc w:val="left"/>
+      <w:pPr>
+        <w:ind w:left="435" w:hanging="435"/>
+      </w:pPr>
+    </w:lvl>
+    <w:lvl w:ilvl="1">
+      <w:start w:val="1"/>
+      <w:numFmt w:val="decimal"/>
+      <w:lvlText w:val="%1.%2"/>
+      <w:lvlJc w:val="left"/>
+      <w:pPr>
+        <w:ind w:left="435" w:hanging="435"/>
+      </w:pPr>
+    </w:lvl>
+    <w:lvl w:ilvl="2">
+      <w:start w:val="1"/>
+      <w:numFmt w:val="decimal"/>
+      <w:lvlText w:val="%1.%2.%3"/>
+      <w:lvlJc w:val="left"/>
+      <w:pPr>
+        <w:ind w:left="720" w:hanging="720"/>
+      </w:pPr>
+    </w:lvl>
+    <w:lvl w:ilvl="3">
+      <w:start w:val="1"/>
+      <w:numFmt w:val="decimal"/>
+      <w:lvlText w:val="%1.%2.%3.%4"/>
+      <w:lvlJc w:val="left"/>
+      <w:pPr>
+        <w:ind w:left="1080" w:hanging="1080"/>
+      </w:pPr>
+    </w:lvl>
+    <w:lvl w:ilvl="4">
+      <w:start w:val="1"/>
+      <w:numFmt w:val="decimal"/>
+      <w:lvlText w:val="%1.%2.%3.%4.%5"/>
+      <w:lvlJc w:val="left"/>
+      <w:pPr>
+        <w:ind w:left="1080" w:hanging="1080"/>
+      </w:pPr>
+    </w:lvl>
+    <w:lvl w:ilvl="5">
+      <w:start w:val="1"/>
+      <w:numFmt w:val="decimal"/>
+      <w:lvlText w:val="%1.%2.%3.%4.%5.%6"/>
+      <w:lvlJc w:val="left"/>
+      <w:pPr>
+        <w:ind w:left="1440" w:hanging="1440"/>
+      </w:pPr>
+    </w:lvl>
+    <w:lvl w:ilvl="6">
+      <w:start w:val="1"/>
+      <w:numFmt w:val="decimal"/>
+      <w:lvlText w:val="%1.%2.%3.%4.%5.%6.%7"/>
+      <w:lvlJc w:val="left"/>
+      <w:pPr>
+        <w:ind w:left="1440" w:hanging="1440"/>
+      </w:pPr>
+    </w:lvl>
+    <w:lvl w:ilvl="7">
+      <w:start w:val="1"/>
+      <w:numFmt w:val="decimal"/>
+      <w:lvlText w:val="%1.%2.%3.%4.%5.%6.%7.%8"/>
+      <w:lvlJc w:val="left"/>
+      <w:pPr>
+        <w:ind w:left="1800" w:hanging="1800"/>
+      </w:pPr>
+    </w:lvl>
+    <w:lvl w:ilvl="8">
+      <w:start w:val="1"/>
+      <w:numFmt w:val="decimal"/>
+      <w:lvlText w:val="%1.%2.%3.%4.%5.%6.%7.%8.%9"/>
+      <w:lvlJc w:val="left"/>
+      <w:pPr>
+        <w:ind w:left="1800" w:hanging="1800"/>
+      </w:pPr>
+    </w:lvl>
+  </w:abstractNum>
+  <w:num w:numId="1" w16cid:durableId="442262480">
+    <w:abstractNumId w:val="2"/>
+  </w:num>
+  <w:num w:numId="2" w16cid:durableId="899944582">
+    <w:abstractNumId w:val="0"/>
+  </w:num>
+  <w:num w:numId="3" w16cid:durableId="161507788">
     <w:abstractNumId w:val="3"/>
   </w:num>
-  <w:num w:numId="2" w16cid:durableId="976109191">
-    <w:abstractNumId w:val="0"/>
-  </w:num>
-  <w:num w:numId="3" w16cid:durableId="1683894434">
-    <w:abstractNumId w:val="2"/>
-  </w:num>
-  <w:num w:numId="4" w16cid:durableId="51392767">
+  <w:num w:numId="4" w16cid:durableId="973410968">
     <w:abstractNumId w:val="1"/>
   </w:num>
 </w:numbering>
@@ -6405,7 +8808,7 @@
 
 <file path=customXml/item1.xml><?xml version="1.0" encoding="utf-8"?>
 <go:gDocsCustomXmlDataStorage xmlns:go="http://customooxmlschemas.google.com/" xmlns:r="http://schemas.openxmlformats.org/officeDocument/2006/relationships" uri="GoogleDocsCustomDataVersion1">
-  <go:docsCustomData xmlns:go="http://customooxmlschemas.google.com/" roundtripDataSignature="AMtx7mjBXosSNfQ8RPaRgJHdljulmMfUpQ==">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</go:docsCustomData>
+  <go:docsCustomData xmlns:go="http://customooxmlschemas.google.com/" roundtripDataSignature="AMtx7mjMZ8GEJUsUI7KIMgw4IFLSJMpamQ==">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</go:docsCustomData>
 </go:gDocsCustomXmlDataStorage>
 </file>
 

</xml_diff>

<commit_message>
Algumas alterações no conteúdo de Análise Colaborativa
</commit_message>
<xml_diff>
--- a/doc/atual_TCC_final/2022_KaikiMelloDosSantos_TCC.docx
+++ b/doc/atual_TCC_final/2022_KaikiMelloDosSantos_TCC.docx
@@ -20,16 +20,16 @@
           <w:color w:val="000000"/>
         </w:rPr>
         <w:drawing>
-          <wp:inline distT="0" distB="0" distL="0" distR="0" wp14:anchorId="247EA7C1" wp14:editId="29F64B91">
+          <wp:inline distT="0" distB="0" distL="0" distR="0" wp14:anchorId="2B57EF56" wp14:editId="67858D88">
             <wp:extent cx="4362450" cy="1285875"/>
             <wp:effectExtent l="0" t="0" r="0" b="0"/>
-            <wp:docPr id="10" name="image4.png"/>
+            <wp:docPr id="10" name="image1.png"/>
             <wp:cNvGraphicFramePr/>
             <a:graphic xmlns:a="http://schemas.openxmlformats.org/drawingml/2006/main">
               <a:graphicData uri="http://schemas.openxmlformats.org/drawingml/2006/picture">
                 <pic:pic xmlns:pic="http://schemas.openxmlformats.org/drawingml/2006/picture">
                   <pic:nvPicPr>
-                    <pic:cNvPr id="0" name="image4.png"/>
+                    <pic:cNvPr id="0" name="image1.png"/>
                     <pic:cNvPicPr preferRelativeResize="0"/>
                   </pic:nvPicPr>
                   <pic:blipFill>
@@ -334,31 +334,7 @@
           <w:sz w:val="24"/>
           <w:szCs w:val="24"/>
         </w:rPr>
-        <w:t xml:space="preserve">Coorientadora: </w:t>
-      </w:r>
-      <w:proofErr w:type="spellStart"/>
-      <w:r>
-        <w:rPr>
-          <w:rFonts w:ascii="Arial" w:eastAsia="Arial" w:hAnsi="Arial" w:cs="Arial"/>
-          <w:b/>
-          <w:i/>
-          <w:color w:val="000000"/>
-          <w:sz w:val="24"/>
-          <w:szCs w:val="24"/>
-        </w:rPr>
-        <w:t>Catuxe</w:t>
-      </w:r>
-      <w:proofErr w:type="spellEnd"/>
-      <w:r>
-        <w:rPr>
-          <w:rFonts w:ascii="Arial" w:eastAsia="Arial" w:hAnsi="Arial" w:cs="Arial"/>
-          <w:b/>
-          <w:i/>
-          <w:color w:val="000000"/>
-          <w:sz w:val="24"/>
-          <w:szCs w:val="24"/>
-        </w:rPr>
-        <w:t xml:space="preserve"> Varjão de Santana Oliveira</w:t>
+        <w:t>Coorientadora: Catuxe Varjão de Santana Oliveira</w:t>
       </w:r>
     </w:p>
     <w:p>
@@ -520,16 +496,16 @@
           <w:szCs w:val="24"/>
         </w:rPr>
         <w:drawing>
-          <wp:inline distT="0" distB="0" distL="0" distR="0" wp14:anchorId="68BDB2D8" wp14:editId="5082F903">
+          <wp:inline distT="0" distB="0" distL="0" distR="0" wp14:anchorId="09938BB4" wp14:editId="7C631E14">
             <wp:extent cx="1057275" cy="695325"/>
             <wp:effectExtent l="0" t="0" r="0" b="0"/>
-            <wp:docPr id="12" name="image2.png"/>
+            <wp:docPr id="12" name="image6.png"/>
             <wp:cNvGraphicFramePr/>
             <a:graphic xmlns:a="http://schemas.openxmlformats.org/drawingml/2006/main">
               <a:graphicData uri="http://schemas.openxmlformats.org/drawingml/2006/picture">
                 <pic:pic xmlns:pic="http://schemas.openxmlformats.org/drawingml/2006/picture">
                   <pic:nvPicPr>
-                    <pic:cNvPr id="0" name="image2.png"/>
+                    <pic:cNvPr id="0" name="image6.png"/>
                     <pic:cNvPicPr preferRelativeResize="0"/>
                   </pic:nvPicPr>
                   <pic:blipFill>
@@ -589,9 +565,23 @@
         <w:rPr>
           <w:rFonts w:ascii="Arial" w:eastAsia="Arial" w:hAnsi="Arial" w:cs="Arial"/>
           <w:b/>
-          <w:color w:val="000000"/>
-        </w:rPr>
-        <w:t>MAIO/2022</w:t>
+        </w:rPr>
+        <w:t>ABRIL</w:t>
+      </w:r>
+      <w:r>
+        <w:rPr>
+          <w:rFonts w:ascii="Arial" w:eastAsia="Arial" w:hAnsi="Arial" w:cs="Arial"/>
+          <w:b/>
+          <w:color w:val="000000"/>
+        </w:rPr>
+        <w:t>/202</w:t>
+      </w:r>
+      <w:r>
+        <w:rPr>
+          <w:rFonts w:ascii="Arial" w:eastAsia="Arial" w:hAnsi="Arial" w:cs="Arial"/>
+          <w:b/>
+        </w:rPr>
+        <w:t>3</w:t>
       </w:r>
     </w:p>
     <w:p>
@@ -966,61 +956,7 @@
           <w:sz w:val="24"/>
           <w:szCs w:val="24"/>
         </w:rPr>
-        <w:t xml:space="preserve">A música é um dos elementos culturais mais antigos da sociedade e está presente em todo mundo em diferentes culturas. Seu conteúdo pode impactar, gerar debates e formar opiniões na vida dos consumidores. Segundo Silva e Domingues (2022), a música está relacionada com a formação do indivíduo e não é meramente uma forma de passatempo. O processo de compor e produzir canções busca criar melodias e arranjos que transmitam sentimentos e sensações que conectem o artista a seu público através da música. </w:t>
-      </w:r>
-      <w:proofErr w:type="spellStart"/>
-      <w:r>
-        <w:rPr>
-          <w:rFonts w:ascii="Arial" w:eastAsia="Arial" w:hAnsi="Arial" w:cs="Arial"/>
-          <w:sz w:val="24"/>
-          <w:szCs w:val="24"/>
-        </w:rPr>
-        <w:t>Adiyansjah</w:t>
-      </w:r>
-      <w:proofErr w:type="spellEnd"/>
-      <w:r>
-        <w:rPr>
-          <w:rFonts w:ascii="Arial" w:eastAsia="Arial" w:hAnsi="Arial" w:cs="Arial"/>
-          <w:sz w:val="24"/>
-          <w:szCs w:val="24"/>
-        </w:rPr>
-        <w:t xml:space="preserve">, </w:t>
-      </w:r>
-      <w:proofErr w:type="spellStart"/>
-      <w:r>
-        <w:rPr>
-          <w:rFonts w:ascii="Arial" w:eastAsia="Arial" w:hAnsi="Arial" w:cs="Arial"/>
-          <w:sz w:val="24"/>
-          <w:szCs w:val="24"/>
-        </w:rPr>
-        <w:t>Gunawan</w:t>
-      </w:r>
-      <w:proofErr w:type="spellEnd"/>
-      <w:r>
-        <w:rPr>
-          <w:rFonts w:ascii="Arial" w:eastAsia="Arial" w:hAnsi="Arial" w:cs="Arial"/>
-          <w:sz w:val="24"/>
-          <w:szCs w:val="24"/>
-        </w:rPr>
-        <w:t xml:space="preserve"> e </w:t>
-      </w:r>
-      <w:proofErr w:type="spellStart"/>
-      <w:r>
-        <w:rPr>
-          <w:rFonts w:ascii="Arial" w:eastAsia="Arial" w:hAnsi="Arial" w:cs="Arial"/>
-          <w:sz w:val="24"/>
-          <w:szCs w:val="24"/>
-        </w:rPr>
-        <w:t>Suhartono</w:t>
-      </w:r>
-      <w:proofErr w:type="spellEnd"/>
-      <w:r>
-        <w:rPr>
-          <w:rFonts w:ascii="Arial" w:eastAsia="Arial" w:hAnsi="Arial" w:cs="Arial"/>
-          <w:sz w:val="24"/>
-          <w:szCs w:val="24"/>
-        </w:rPr>
-        <w:t xml:space="preserve"> (2019) consideram a música como trabalho criativo humano que busca manifestar ideias e emoções através de sons, e esses podem ser classificados em diversos gêneros (e.g. pop, jazz, forró).</w:t>
+        <w:t>A música é um dos elementos culturais mais antigos da sociedade e está presente em todo mundo em diferentes culturas. Seu conteúdo pode impactar, gerar debates e formar opiniões na vida dos consumidores. Segundo Silva e Domingues (2022), a música está relacionada com a formação do indivíduo e não é meramente uma forma de passatempo. O processo de compor e produzir canções busca criar melodias e arranjos que transmitam sentimentos e sensações que conectem o artista a seu público através da música. Adiyansjah, Gunawan e Suhartono (2019) consideram a música como trabalho criativo humano que busca manifestar ideias e emoções através de sons, e esses podem ser classificados em diversos gêneros (e.g. pop, jazz, forró).</w:t>
       </w:r>
     </w:p>
     <w:p>
@@ -1041,205 +977,7 @@
           <w:sz w:val="24"/>
           <w:szCs w:val="24"/>
         </w:rPr>
-        <w:t xml:space="preserve">O mercado musical nunca esteve tão imerso no ramo digital quanto atualmente, desde antes do surgimento do MP3 (formalmente MPEG-1 </w:t>
-      </w:r>
-      <w:proofErr w:type="spellStart"/>
-      <w:r>
-        <w:rPr>
-          <w:rFonts w:ascii="Arial" w:eastAsia="Arial" w:hAnsi="Arial" w:cs="Arial"/>
-          <w:sz w:val="24"/>
-          <w:szCs w:val="24"/>
-        </w:rPr>
-        <w:t>Audio</w:t>
-      </w:r>
-      <w:proofErr w:type="spellEnd"/>
-      <w:r>
-        <w:rPr>
-          <w:rFonts w:ascii="Arial" w:eastAsia="Arial" w:hAnsi="Arial" w:cs="Arial"/>
-          <w:sz w:val="24"/>
-          <w:szCs w:val="24"/>
-        </w:rPr>
-        <w:t xml:space="preserve"> </w:t>
-      </w:r>
-      <w:proofErr w:type="spellStart"/>
-      <w:r>
-        <w:rPr>
-          <w:rFonts w:ascii="Arial" w:eastAsia="Arial" w:hAnsi="Arial" w:cs="Arial"/>
-          <w:sz w:val="24"/>
-          <w:szCs w:val="24"/>
-        </w:rPr>
-        <w:t>Layer</w:t>
-      </w:r>
-      <w:proofErr w:type="spellEnd"/>
-      <w:r>
-        <w:rPr>
-          <w:rFonts w:ascii="Arial" w:eastAsia="Arial" w:hAnsi="Arial" w:cs="Arial"/>
-          <w:sz w:val="24"/>
-          <w:szCs w:val="24"/>
-        </w:rPr>
-        <w:t xml:space="preserve"> III ou MPEG-2 </w:t>
-      </w:r>
-      <w:proofErr w:type="spellStart"/>
-      <w:r>
-        <w:rPr>
-          <w:rFonts w:ascii="Arial" w:eastAsia="Arial" w:hAnsi="Arial" w:cs="Arial"/>
-          <w:sz w:val="24"/>
-          <w:szCs w:val="24"/>
-        </w:rPr>
-        <w:t>Audio</w:t>
-      </w:r>
-      <w:proofErr w:type="spellEnd"/>
-      <w:r>
-        <w:rPr>
-          <w:rFonts w:ascii="Arial" w:eastAsia="Arial" w:hAnsi="Arial" w:cs="Arial"/>
-          <w:sz w:val="24"/>
-          <w:szCs w:val="24"/>
-        </w:rPr>
-        <w:t xml:space="preserve"> </w:t>
-      </w:r>
-      <w:proofErr w:type="spellStart"/>
-      <w:r>
-        <w:rPr>
-          <w:rFonts w:ascii="Arial" w:eastAsia="Arial" w:hAnsi="Arial" w:cs="Arial"/>
-          <w:sz w:val="24"/>
-          <w:szCs w:val="24"/>
-        </w:rPr>
-        <w:t>Layer</w:t>
-      </w:r>
-      <w:proofErr w:type="spellEnd"/>
-      <w:r>
-        <w:rPr>
-          <w:rFonts w:ascii="Arial" w:eastAsia="Arial" w:hAnsi="Arial" w:cs="Arial"/>
-          <w:sz w:val="24"/>
-          <w:szCs w:val="24"/>
-        </w:rPr>
-        <w:t xml:space="preserve"> III) a indústria fonográfica vem se adaptando aos novos meios de criação, composição, consumo e distribuição de obras musicais. A popularização ágil da música em formato digital proporcionou o surgimento dos serviços de streaming de música como </w:t>
-      </w:r>
-      <w:proofErr w:type="spellStart"/>
-      <w:r>
-        <w:rPr>
-          <w:rFonts w:ascii="Arial" w:eastAsia="Arial" w:hAnsi="Arial" w:cs="Arial"/>
-          <w:sz w:val="24"/>
-          <w:szCs w:val="24"/>
-        </w:rPr>
-        <w:t>Spotify</w:t>
-      </w:r>
-      <w:proofErr w:type="spellEnd"/>
-      <w:r>
-        <w:rPr>
-          <w:rFonts w:ascii="Arial" w:eastAsia="Arial" w:hAnsi="Arial" w:cs="Arial"/>
-          <w:sz w:val="24"/>
-          <w:szCs w:val="24"/>
-        </w:rPr>
-        <w:t xml:space="preserve">, </w:t>
-      </w:r>
-      <w:proofErr w:type="spellStart"/>
-      <w:r>
-        <w:rPr>
-          <w:rFonts w:ascii="Arial" w:eastAsia="Arial" w:hAnsi="Arial" w:cs="Arial"/>
-          <w:sz w:val="24"/>
-          <w:szCs w:val="24"/>
-        </w:rPr>
-        <w:t>Tidal</w:t>
-      </w:r>
-      <w:proofErr w:type="spellEnd"/>
-      <w:r>
-        <w:rPr>
-          <w:rFonts w:ascii="Arial" w:eastAsia="Arial" w:hAnsi="Arial" w:cs="Arial"/>
-          <w:sz w:val="24"/>
-          <w:szCs w:val="24"/>
-        </w:rPr>
-        <w:t xml:space="preserve">, Apple Music entre outros. Estes vêm se destacando por motivarem cada vez mais ganhos no faturamento do setor fonográfico. De acordo com relatório publicado em 2021 pela Federação Internacional da Indústria Fonográfica (IFPI - </w:t>
-      </w:r>
-      <w:proofErr w:type="spellStart"/>
-      <w:r>
-        <w:rPr>
-          <w:rFonts w:ascii="Arial" w:eastAsia="Arial" w:hAnsi="Arial" w:cs="Arial"/>
-          <w:sz w:val="24"/>
-          <w:szCs w:val="24"/>
-        </w:rPr>
-        <w:t>International</w:t>
-      </w:r>
-      <w:proofErr w:type="spellEnd"/>
-      <w:r>
-        <w:rPr>
-          <w:rFonts w:ascii="Arial" w:eastAsia="Arial" w:hAnsi="Arial" w:cs="Arial"/>
-          <w:sz w:val="24"/>
-          <w:szCs w:val="24"/>
-        </w:rPr>
-        <w:t xml:space="preserve"> Federation </w:t>
-      </w:r>
-      <w:proofErr w:type="spellStart"/>
-      <w:r>
-        <w:rPr>
-          <w:rFonts w:ascii="Arial" w:eastAsia="Arial" w:hAnsi="Arial" w:cs="Arial"/>
-          <w:sz w:val="24"/>
-          <w:szCs w:val="24"/>
-        </w:rPr>
-        <w:t>of</w:t>
-      </w:r>
-      <w:proofErr w:type="spellEnd"/>
-      <w:r>
-        <w:rPr>
-          <w:rFonts w:ascii="Arial" w:eastAsia="Arial" w:hAnsi="Arial" w:cs="Arial"/>
-          <w:sz w:val="24"/>
-          <w:szCs w:val="24"/>
-        </w:rPr>
-        <w:t xml:space="preserve"> </w:t>
-      </w:r>
-      <w:proofErr w:type="spellStart"/>
-      <w:r>
-        <w:rPr>
-          <w:rFonts w:ascii="Arial" w:eastAsia="Arial" w:hAnsi="Arial" w:cs="Arial"/>
-          <w:sz w:val="24"/>
-          <w:szCs w:val="24"/>
-        </w:rPr>
-        <w:t>the</w:t>
-      </w:r>
-      <w:proofErr w:type="spellEnd"/>
-      <w:r>
-        <w:rPr>
-          <w:rFonts w:ascii="Arial" w:eastAsia="Arial" w:hAnsi="Arial" w:cs="Arial"/>
-          <w:sz w:val="24"/>
-          <w:szCs w:val="24"/>
-        </w:rPr>
-        <w:t xml:space="preserve"> </w:t>
-      </w:r>
-      <w:proofErr w:type="spellStart"/>
-      <w:r>
-        <w:rPr>
-          <w:rFonts w:ascii="Arial" w:eastAsia="Arial" w:hAnsi="Arial" w:cs="Arial"/>
-          <w:sz w:val="24"/>
-          <w:szCs w:val="24"/>
-        </w:rPr>
-        <w:t>Phonographic</w:t>
-      </w:r>
-      <w:proofErr w:type="spellEnd"/>
-      <w:r>
-        <w:rPr>
-          <w:rFonts w:ascii="Arial" w:eastAsia="Arial" w:hAnsi="Arial" w:cs="Arial"/>
-          <w:sz w:val="24"/>
-          <w:szCs w:val="24"/>
-        </w:rPr>
-        <w:t xml:space="preserve"> </w:t>
-      </w:r>
-      <w:proofErr w:type="spellStart"/>
-      <w:r>
-        <w:rPr>
-          <w:rFonts w:ascii="Arial" w:eastAsia="Arial" w:hAnsi="Arial" w:cs="Arial"/>
-          <w:sz w:val="24"/>
-          <w:szCs w:val="24"/>
-        </w:rPr>
-        <w:t>Industry</w:t>
-      </w:r>
-      <w:proofErr w:type="spellEnd"/>
-      <w:r>
-        <w:rPr>
-          <w:rFonts w:ascii="Arial" w:eastAsia="Arial" w:hAnsi="Arial" w:cs="Arial"/>
-          <w:sz w:val="24"/>
-          <w:szCs w:val="24"/>
-        </w:rPr>
-        <w:t xml:space="preserve">), o comércio global de músicas registrou crescimento de 7,4% em 2020, onde esse valor em receitas totais no mesmo ano foram de 21,6 bilhões de dólares, sendo esse crescimento impulsionado pelo streaming. </w:t>
+        <w:t xml:space="preserve">O mercado musical nunca esteve tão imerso no ramo digital quanto atualmente, desde antes do surgimento do MP3 (formalmente MPEG-1 Audio Layer III ou MPEG-2 Audio Layer III) a indústria fonográfica vem se adaptando aos novos meios de criação, composição, consumo e distribuição de obras musicais. A popularização ágil da música em formato digital proporcionou o surgimento dos serviços de streaming de música como Spotify, Tidal, Apple Music entre outros. Estes vêm se destacando por motivarem cada vez mais ganhos no faturamento do setor fonográfico. De acordo com relatório publicado em 2021 pela Federação Internacional da Indústria Fonográfica (IFPI - International Federation of the Phonographic Industry), o comércio global de músicas registrou crescimento de 7,4% em 2020, onde esse valor em receitas totais no mesmo ano foram de 21,6 bilhões de dólares, sendo esse crescimento impulsionado pelo streaming. </w:t>
       </w:r>
     </w:p>
     <w:p>
@@ -1536,109 +1274,71 @@
     </w:p>
     <w:p>
       <w:pPr>
-        <w:spacing w:after="240" w:line="360" w:lineRule="auto"/>
-        <w:jc w:val="both"/>
-        <w:rPr>
-          <w:rFonts w:ascii="Arial" w:eastAsia="Arial" w:hAnsi="Arial" w:cs="Arial"/>
-          <w:color w:val="FF0000"/>
-          <w:sz w:val="24"/>
-          <w:szCs w:val="24"/>
-        </w:rPr>
-      </w:pPr>
-    </w:p>
-    <w:p>
-      <w:pPr>
-        <w:spacing w:after="240" w:line="360" w:lineRule="auto"/>
-        <w:jc w:val="both"/>
-        <w:rPr>
-          <w:rFonts w:ascii="Arial" w:eastAsia="Arial" w:hAnsi="Arial" w:cs="Arial"/>
-          <w:color w:val="FF0000"/>
-          <w:sz w:val="24"/>
-          <w:szCs w:val="24"/>
-        </w:rPr>
-      </w:pPr>
-    </w:p>
-    <w:p>
-      <w:pPr>
         <w:spacing w:after="240" w:line="240" w:lineRule="auto"/>
         <w:rPr>
           <w:rFonts w:ascii="Arial" w:eastAsia="Arial" w:hAnsi="Arial" w:cs="Arial"/>
-          <w:b/>
+          <w:sz w:val="24"/>
+          <w:szCs w:val="24"/>
+        </w:rPr>
+      </w:pPr>
+      <w:r>
+        <w:rPr>
+          <w:rFonts w:ascii="Arial" w:eastAsia="Arial" w:hAnsi="Arial" w:cs="Arial"/>
+          <w:b/>
+          <w:color w:val="000000"/>
           <w:sz w:val="26"/>
           <w:szCs w:val="26"/>
         </w:rPr>
-      </w:pPr>
-    </w:p>
-    <w:p>
-      <w:pPr>
-        <w:spacing w:after="240" w:line="240" w:lineRule="auto"/>
-        <w:rPr>
-          <w:rFonts w:ascii="Arial" w:eastAsia="Arial" w:hAnsi="Arial" w:cs="Arial"/>
-          <w:b/>
-          <w:color w:val="000000"/>
-          <w:sz w:val="26"/>
-          <w:szCs w:val="26"/>
-        </w:rPr>
-      </w:pPr>
-    </w:p>
-    <w:p>
-      <w:pPr>
-        <w:spacing w:after="240" w:line="240" w:lineRule="auto"/>
-        <w:rPr>
-          <w:rFonts w:ascii="Arial" w:eastAsia="Arial" w:hAnsi="Arial" w:cs="Arial"/>
-          <w:sz w:val="24"/>
-          <w:szCs w:val="24"/>
-        </w:rPr>
-      </w:pPr>
-      <w:r>
-        <w:rPr>
-          <w:rFonts w:ascii="Arial" w:eastAsia="Arial" w:hAnsi="Arial" w:cs="Arial"/>
-          <w:b/>
-          <w:color w:val="000000"/>
-          <w:sz w:val="26"/>
-          <w:szCs w:val="26"/>
+        <w:t>1.2 OBJETIVO GERAL</w:t>
+      </w:r>
+    </w:p>
+    <w:p>
+      <w:pPr>
+        <w:spacing w:after="0" w:line="360" w:lineRule="auto"/>
+        <w:ind w:firstLine="709"/>
+        <w:jc w:val="both"/>
+        <w:rPr>
+          <w:rFonts w:ascii="Arial" w:eastAsia="Arial" w:hAnsi="Arial" w:cs="Arial"/>
+          <w:color w:val="000000"/>
+          <w:sz w:val="24"/>
+          <w:szCs w:val="24"/>
+        </w:rPr>
+      </w:pPr>
+      <w:r>
+        <w:rPr>
+          <w:rFonts w:ascii="Arial" w:eastAsia="Arial" w:hAnsi="Arial" w:cs="Arial"/>
+          <w:color w:val="000000"/>
+          <w:sz w:val="24"/>
+          <w:szCs w:val="24"/>
+        </w:rPr>
+        <w:t xml:space="preserve">Este trabalho tem como objetivo implementar um sistema de recomendação de músicas, tendo como base a análise da similaridade dos metadados que descrevem as faixas mais </w:t>
+      </w:r>
+      <w:r>
+        <w:rPr>
+          <w:rFonts w:ascii="Arial" w:eastAsia="Arial" w:hAnsi="Arial" w:cs="Arial"/>
+          <w:sz w:val="24"/>
+          <w:szCs w:val="24"/>
+        </w:rPr>
+        <w:t>apreciadas</w:t>
+      </w:r>
+      <w:r>
+        <w:rPr>
+          <w:rFonts w:ascii="Arial" w:eastAsia="Arial" w:hAnsi="Arial" w:cs="Arial"/>
+          <w:color w:val="000000"/>
+          <w:sz w:val="24"/>
+          <w:szCs w:val="24"/>
+        </w:rPr>
+        <w:t xml:space="preserve"> pelo usuário. Além disso, o objetivo visa utilizar a interação </w:t>
+      </w:r>
+      <w:r>
+        <w:rPr>
+          <w:rFonts w:ascii="Arial" w:eastAsia="Arial" w:hAnsi="Arial" w:cs="Arial"/>
+          <w:color w:val="000000"/>
+          <w:sz w:val="24"/>
+          <w:szCs w:val="24"/>
         </w:rPr>
         <w:lastRenderedPageBreak/>
-        <w:t>1.2 OBJETIVO GERAL</w:t>
-      </w:r>
-    </w:p>
-    <w:p>
-      <w:pPr>
-        <w:spacing w:after="0" w:line="360" w:lineRule="auto"/>
-        <w:ind w:firstLine="709"/>
-        <w:jc w:val="both"/>
-        <w:rPr>
-          <w:rFonts w:ascii="Arial" w:eastAsia="Arial" w:hAnsi="Arial" w:cs="Arial"/>
-          <w:color w:val="000000"/>
-          <w:sz w:val="24"/>
-          <w:szCs w:val="24"/>
-        </w:rPr>
-      </w:pPr>
-      <w:r>
-        <w:rPr>
-          <w:rFonts w:ascii="Arial" w:eastAsia="Arial" w:hAnsi="Arial" w:cs="Arial"/>
-          <w:color w:val="000000"/>
-          <w:sz w:val="24"/>
-          <w:szCs w:val="24"/>
-        </w:rPr>
-        <w:t xml:space="preserve">Este trabalho tem como objetivo implementar um sistema de recomendação de músicas, tendo como base a análise da similaridade dos metadados que descrevem as faixas mais </w:t>
-      </w:r>
-      <w:r>
-        <w:rPr>
-          <w:rFonts w:ascii="Arial" w:eastAsia="Arial" w:hAnsi="Arial" w:cs="Arial"/>
-          <w:sz w:val="24"/>
-          <w:szCs w:val="24"/>
-        </w:rPr>
-        <w:t>apreciadas</w:t>
-      </w:r>
-      <w:r>
-        <w:rPr>
-          <w:rFonts w:ascii="Arial" w:eastAsia="Arial" w:hAnsi="Arial" w:cs="Arial"/>
-          <w:color w:val="000000"/>
-          <w:sz w:val="24"/>
-          <w:szCs w:val="24"/>
-        </w:rPr>
-        <w:t xml:space="preserve"> pelo usuário. Além disso, o objetivo visa utilizar a interação do indivíduo com o software para gerar melhores recomendações, sendo estas personalizadas para cada usuário.</w:t>
+        <w:t>do indivíduo com o software para gerar melhores recomendações, sendo estas personalizadas para cada usuário.</w:t>
       </w:r>
     </w:p>
     <w:p>
@@ -1991,13 +1691,43 @@
           <w:szCs w:val="26"/>
         </w:rPr>
       </w:pPr>
-      <w:r>
+    </w:p>
+    <w:p>
+      <w:pPr>
         <w:rPr>
           <w:rFonts w:ascii="Arial" w:eastAsia="Arial" w:hAnsi="Arial" w:cs="Arial"/>
           <w:b/>
           <w:sz w:val="26"/>
           <w:szCs w:val="26"/>
         </w:rPr>
+      </w:pPr>
+    </w:p>
+    <w:p>
+      <w:pPr>
+        <w:rPr>
+          <w:rFonts w:ascii="Arial" w:eastAsia="Arial" w:hAnsi="Arial" w:cs="Arial"/>
+          <w:b/>
+          <w:sz w:val="26"/>
+          <w:szCs w:val="26"/>
+        </w:rPr>
+      </w:pPr>
+    </w:p>
+    <w:p>
+      <w:pPr>
+        <w:rPr>
+          <w:rFonts w:ascii="Arial" w:eastAsia="Arial" w:hAnsi="Arial" w:cs="Arial"/>
+          <w:b/>
+          <w:sz w:val="26"/>
+          <w:szCs w:val="26"/>
+        </w:rPr>
+      </w:pPr>
+      <w:r>
+        <w:rPr>
+          <w:rFonts w:ascii="Arial" w:eastAsia="Arial" w:hAnsi="Arial" w:cs="Arial"/>
+          <w:b/>
+          <w:sz w:val="26"/>
+          <w:szCs w:val="26"/>
+        </w:rPr>
         <w:lastRenderedPageBreak/>
         <w:t>2 METODOLOGIA</w:t>
       </w:r>
@@ -2019,25 +1749,7 @@
           <w:sz w:val="24"/>
           <w:szCs w:val="24"/>
         </w:rPr>
-        <w:t xml:space="preserve">Este estudo propõe o desenvolvimento de um sistema de recomendação de músicas faz uso dos metadados que descrevem as faixas e das interações do usuário com o sistema para sugerir músicas de forma personalizada ao usuário. Considerando o desenvolvimento do software quanto </w:t>
-      </w:r>
-      <w:proofErr w:type="gramStart"/>
-      <w:r>
-        <w:rPr>
-          <w:rFonts w:ascii="Arial" w:eastAsia="Arial" w:hAnsi="Arial" w:cs="Arial"/>
-          <w:sz w:val="24"/>
-          <w:szCs w:val="24"/>
-        </w:rPr>
-        <w:t>a natureza, a metodologia é</w:t>
-      </w:r>
-      <w:proofErr w:type="gramEnd"/>
-      <w:r>
-        <w:rPr>
-          <w:rFonts w:ascii="Arial" w:eastAsia="Arial" w:hAnsi="Arial" w:cs="Arial"/>
-          <w:sz w:val="24"/>
-          <w:szCs w:val="24"/>
-        </w:rPr>
-        <w:t xml:space="preserve"> aplicada.</w:t>
+        <w:t>Este estudo propõe o desenvolvimento de um sistema de recomendação de músicas faz uso dos metadados que descrevem as faixas e das interações do usuário com o sistema para sugerir músicas de forma personalizada ao usuário. Considerando o desenvolvimento do software quanto a natureza, a metodologia é aplicada.</w:t>
       </w:r>
     </w:p>
     <w:p>
@@ -2057,43 +1769,7 @@
           <w:sz w:val="24"/>
           <w:szCs w:val="24"/>
         </w:rPr>
-        <w:t xml:space="preserve">Além disso, este trabalho segue a metodologia de pesquisa quantitativa que de acordo com </w:t>
-      </w:r>
-      <w:proofErr w:type="spellStart"/>
-      <w:r>
-        <w:rPr>
-          <w:rFonts w:ascii="Arial" w:eastAsia="Arial" w:hAnsi="Arial" w:cs="Arial"/>
-          <w:sz w:val="24"/>
-          <w:szCs w:val="24"/>
-        </w:rPr>
-        <w:t>Apuke</w:t>
-      </w:r>
-      <w:proofErr w:type="spellEnd"/>
-      <w:r>
-        <w:rPr>
-          <w:rFonts w:ascii="Arial" w:eastAsia="Arial" w:hAnsi="Arial" w:cs="Arial"/>
-          <w:sz w:val="24"/>
-          <w:szCs w:val="24"/>
-        </w:rPr>
-        <w:t xml:space="preserve"> (2017) é um método de pesquisa que lida com análise de variáveis e de dados usando técnicas estatísticas para obter resultados e responder perguntas. Serão definidas e utilizadas métricas </w:t>
-      </w:r>
-      <w:proofErr w:type="gramStart"/>
-      <w:r>
-        <w:rPr>
-          <w:rFonts w:ascii="Arial" w:eastAsia="Arial" w:hAnsi="Arial" w:cs="Arial"/>
-          <w:sz w:val="24"/>
-          <w:szCs w:val="24"/>
-        </w:rPr>
-        <w:t>para  quantificar</w:t>
-      </w:r>
-      <w:proofErr w:type="gramEnd"/>
-      <w:r>
-        <w:rPr>
-          <w:rFonts w:ascii="Arial" w:eastAsia="Arial" w:hAnsi="Arial" w:cs="Arial"/>
-          <w:sz w:val="24"/>
-          <w:szCs w:val="24"/>
-        </w:rPr>
-        <w:t xml:space="preserve"> o desempenho do sistema de recomendação e do algoritmo de classificação.</w:t>
+        <w:t>Além disso, este trabalho segue a metodologia de pesquisa quantitativa que de acordo com Apuke (2017) é um método de pesquisa que lida com análise de variáveis e de dados usando técnicas estatísticas para obter resultados e responder perguntas. Serão definidas e utilizadas métricas para  quantificar o desempenho do sistema de recomendação e do algoritmo de classificação.</w:t>
       </w:r>
     </w:p>
     <w:p>
@@ -2177,47 +1853,7 @@
           <w:sz w:val="24"/>
           <w:szCs w:val="24"/>
         </w:rPr>
-        <w:t xml:space="preserve">os </w:t>
-      </w:r>
-      <w:proofErr w:type="spellStart"/>
-      <w:r>
-        <w:rPr>
-          <w:rFonts w:ascii="Arial" w:eastAsia="Arial" w:hAnsi="Arial" w:cs="Arial"/>
-          <w:color w:val="000000"/>
-          <w:sz w:val="24"/>
-          <w:szCs w:val="24"/>
-        </w:rPr>
-        <w:t>Datasets</w:t>
-      </w:r>
-      <w:proofErr w:type="spellEnd"/>
-      <w:r>
-        <w:rPr>
-          <w:rFonts w:ascii="Arial" w:eastAsia="Arial" w:hAnsi="Arial" w:cs="Arial"/>
-          <w:color w:val="000000"/>
-          <w:sz w:val="24"/>
-          <w:szCs w:val="24"/>
-        </w:rPr>
-        <w:t xml:space="preserve"> são conjuntos de dados específicos que servem de amostras para treinamento de algoritmos de Inteligência Artificial e recomendação, nessa etapa será selecionado um ou mais </w:t>
-      </w:r>
-      <w:proofErr w:type="spellStart"/>
-      <w:r>
-        <w:rPr>
-          <w:rFonts w:ascii="Arial" w:eastAsia="Arial" w:hAnsi="Arial" w:cs="Arial"/>
-          <w:color w:val="000000"/>
-          <w:sz w:val="24"/>
-          <w:szCs w:val="24"/>
-        </w:rPr>
-        <w:t>Datasets</w:t>
-      </w:r>
-      <w:proofErr w:type="spellEnd"/>
-      <w:r>
-        <w:rPr>
-          <w:rFonts w:ascii="Arial" w:eastAsia="Arial" w:hAnsi="Arial" w:cs="Arial"/>
-          <w:color w:val="000000"/>
-          <w:sz w:val="24"/>
-          <w:szCs w:val="24"/>
-        </w:rPr>
-        <w:t xml:space="preserve"> que possam ser utilizados no processo de desenvolvimento do sistema de recomendação.</w:t>
+        <w:t>os Datasets são conjuntos de dados específicos que servem de amostras para treinamento de algoritmos de Inteligência Artificial e recomendação, nessa etapa será selecionado um ou mais Datasets que possam ser utilizados no processo de desenvolvimento do sistema de recomendação.</w:t>
       </w:r>
     </w:p>
     <w:p>
@@ -2562,7 +2198,7 @@
       <w:sdt>
         <w:sdtPr>
           <w:tag w:val="goog_rdk_0"/>
-          <w:id w:val="-1013998795"/>
+          <w:id w:val="-1465958551"/>
         </w:sdtPr>
         <w:sdtContent>
           <w:commentRangeStart w:id="1"/>
@@ -2862,7 +2498,6 @@
         </w:rPr>
         <w:t>Nesta seção são apresentados os algoritmos desenvolvidos para o sistema de recomendação híbrido. Foram combinadas duas estratégias de recomendação (baseado em conteúdo e colaborativo) com o algoritmo de classificação vizinho mais próximo (</w:t>
       </w:r>
-      <w:proofErr w:type="spellStart"/>
       <w:r>
         <w:rPr>
           <w:rFonts w:ascii="Arial" w:eastAsia="Arial" w:hAnsi="Arial" w:cs="Arial"/>
@@ -2870,59 +2505,20 @@
           <w:sz w:val="24"/>
           <w:szCs w:val="24"/>
         </w:rPr>
-        <w:t>Nearest</w:t>
-      </w:r>
-      <w:proofErr w:type="spellEnd"/>
-      <w:r>
-        <w:rPr>
-          <w:rFonts w:ascii="Arial" w:eastAsia="Arial" w:hAnsi="Arial" w:cs="Arial"/>
-          <w:i/>
-          <w:sz w:val="24"/>
-          <w:szCs w:val="24"/>
-        </w:rPr>
-        <w:t xml:space="preserve"> </w:t>
-      </w:r>
-      <w:proofErr w:type="spellStart"/>
-      <w:r>
-        <w:rPr>
-          <w:rFonts w:ascii="Arial" w:eastAsia="Arial" w:hAnsi="Arial" w:cs="Arial"/>
-          <w:i/>
-          <w:sz w:val="24"/>
-          <w:szCs w:val="24"/>
-        </w:rPr>
-        <w:t>Neighbor</w:t>
-      </w:r>
-      <w:proofErr w:type="spellEnd"/>
-      <w:r>
-        <w:rPr>
-          <w:rFonts w:ascii="Arial" w:eastAsia="Arial" w:hAnsi="Arial" w:cs="Arial"/>
-          <w:sz w:val="24"/>
-          <w:szCs w:val="24"/>
-        </w:rPr>
-        <w:t xml:space="preserve"> (k-NN)</w:t>
-      </w:r>
-      <w:proofErr w:type="gramStart"/>
-      <w:r>
-        <w:rPr>
-          <w:rFonts w:ascii="Arial" w:eastAsia="Arial" w:hAnsi="Arial" w:cs="Arial"/>
-          <w:sz w:val="24"/>
-          <w:szCs w:val="24"/>
-        </w:rPr>
-        <w:t>).O</w:t>
-      </w:r>
-      <w:proofErr w:type="gramEnd"/>
-      <w:r>
-        <w:rPr>
-          <w:rFonts w:ascii="Arial" w:eastAsia="Arial" w:hAnsi="Arial" w:cs="Arial"/>
-          <w:sz w:val="24"/>
-          <w:szCs w:val="24"/>
-        </w:rPr>
-        <w:t xml:space="preserve"> conjunto desses algoritmos de recomendação irão resultar no sistema de recomendação híbrido final</w:t>
+        <w:t>Nearest Neighbor</w:t>
+      </w:r>
+      <w:r>
+        <w:rPr>
+          <w:rFonts w:ascii="Arial" w:eastAsia="Arial" w:hAnsi="Arial" w:cs="Arial"/>
+          <w:sz w:val="24"/>
+          <w:szCs w:val="24"/>
+        </w:rPr>
+        <w:t xml:space="preserve"> (k-NN)).O conjunto desses algoritmos de recomendação irão resultar no sistema de recomendação híbrido final</w:t>
       </w:r>
       <w:sdt>
         <w:sdtPr>
           <w:tag w:val="goog_rdk_1"/>
-          <w:id w:val="1022515513"/>
+          <w:id w:val="-446773967"/>
         </w:sdtPr>
         <w:sdtContent>
           <w:ins w:id="2" w:author="João Paulo" w:date="2023-01-13T11:12:00Z">
@@ -3067,7 +2663,6 @@
         </w:rPr>
         <w:t xml:space="preserve">, </w:t>
       </w:r>
-      <w:proofErr w:type="gramStart"/>
       <w:r>
         <w:rPr>
           <w:rFonts w:ascii="Arial" w:eastAsia="Arial" w:hAnsi="Arial" w:cs="Arial"/>
@@ -3091,45 +2686,16 @@
           <w:sz w:val="24"/>
           <w:szCs w:val="24"/>
         </w:rPr>
-        <w:t>gênero</w:t>
-      </w:r>
-      <w:proofErr w:type="gramEnd"/>
-      <w:r>
-        <w:rPr>
-          <w:rFonts w:ascii="Arial" w:eastAsia="Arial" w:hAnsi="Arial" w:cs="Arial"/>
-          <w:sz w:val="24"/>
-          <w:szCs w:val="24"/>
-        </w:rPr>
-        <w:t>.</w:t>
-      </w:r>
-      <w:r>
-        <w:rPr>
-          <w:rFonts w:ascii="Arial" w:eastAsia="Arial" w:hAnsi="Arial" w:cs="Arial"/>
-          <w:color w:val="000000"/>
-          <w:sz w:val="24"/>
-          <w:szCs w:val="24"/>
-        </w:rPr>
-        <w:t xml:space="preserve"> Estes atributos são utilizados para </w:t>
-      </w:r>
-      <w:proofErr w:type="gramStart"/>
-      <w:r>
-        <w:rPr>
-          <w:rFonts w:ascii="Arial" w:eastAsia="Arial" w:hAnsi="Arial" w:cs="Arial"/>
-          <w:color w:val="000000"/>
-          <w:sz w:val="24"/>
-          <w:szCs w:val="24"/>
-        </w:rPr>
-        <w:t>sugerir  filmes</w:t>
-      </w:r>
-      <w:proofErr w:type="gramEnd"/>
-      <w:r>
-        <w:rPr>
-          <w:rFonts w:ascii="Arial" w:eastAsia="Arial" w:hAnsi="Arial" w:cs="Arial"/>
-          <w:color w:val="000000"/>
-          <w:sz w:val="24"/>
-          <w:szCs w:val="24"/>
-        </w:rPr>
-        <w:t xml:space="preserve">  similares a um determinado filme que o usuário gostou. Ao usar o</w:t>
+        <w:t>gênero.</w:t>
+      </w:r>
+      <w:r>
+        <w:rPr>
+          <w:rFonts w:ascii="Arial" w:eastAsia="Arial" w:hAnsi="Arial" w:cs="Arial"/>
+          <w:color w:val="000000"/>
+          <w:sz w:val="24"/>
+          <w:szCs w:val="24"/>
+        </w:rPr>
+        <w:t xml:space="preserve"> Estes atributos são utilizados para sugerir  filmes  similares a um determinado filme que o usuário gostou. Ao usar o</w:t>
       </w:r>
       <w:r>
         <w:rPr>
@@ -3182,38 +2748,7 @@
           <w:sz w:val="24"/>
           <w:szCs w:val="24"/>
         </w:rPr>
-        <w:t xml:space="preserve"> conteúdo dos filmes foi realizada uma etapa de pré-processamento dos dados, nessa etapa foi percebido a necessidade de excluir algumas linhas que possuíam dados mal formatados (ex. linhas </w:t>
-      </w:r>
-      <w:proofErr w:type="gramStart"/>
-      <w:r>
-        <w:rPr>
-          <w:rFonts w:ascii="Arial" w:eastAsia="Arial" w:hAnsi="Arial" w:cs="Arial"/>
-          <w:color w:val="000000"/>
-          <w:sz w:val="24"/>
-          <w:szCs w:val="24"/>
-        </w:rPr>
-        <w:t xml:space="preserve">do  </w:t>
-      </w:r>
-      <w:proofErr w:type="spellStart"/>
-      <w:r>
-        <w:rPr>
-          <w:rFonts w:ascii="Arial" w:eastAsia="Arial" w:hAnsi="Arial" w:cs="Arial"/>
-          <w:color w:val="000000"/>
-          <w:sz w:val="24"/>
-          <w:szCs w:val="24"/>
-        </w:rPr>
-        <w:t>dataframe</w:t>
-      </w:r>
-      <w:proofErr w:type="spellEnd"/>
-      <w:proofErr w:type="gramEnd"/>
-      <w:r>
-        <w:rPr>
-          <w:rFonts w:ascii="Arial" w:eastAsia="Arial" w:hAnsi="Arial" w:cs="Arial"/>
-          <w:color w:val="000000"/>
-          <w:sz w:val="24"/>
-          <w:szCs w:val="24"/>
-        </w:rPr>
-        <w:t xml:space="preserve"> </w:t>
+        <w:t xml:space="preserve"> conteúdo dos filmes foi realizada uma etapa de pré-processamento dos dados, nessa etapa foi percebido a necessidade de excluir algumas linhas que possuíam dados mal formatados (ex. linhas do  dataframe </w:t>
       </w:r>
       <w:r>
         <w:rPr>
@@ -3252,7 +2787,7 @@
       <w:sdt>
         <w:sdtPr>
           <w:tag w:val="goog_rdk_2"/>
-          <w:id w:val="768896524"/>
+          <w:id w:val="1640605608"/>
         </w:sdtPr>
         <w:sdtContent>
           <w:commentRangeStart w:id="3"/>
@@ -3273,25 +2808,7 @@
           <w:sz w:val="24"/>
           <w:szCs w:val="24"/>
         </w:rPr>
-        <w:t xml:space="preserve">presentes no </w:t>
-      </w:r>
-      <w:proofErr w:type="spellStart"/>
-      <w:r>
-        <w:rPr>
-          <w:rFonts w:ascii="Arial" w:eastAsia="Arial" w:hAnsi="Arial" w:cs="Arial"/>
-          <w:sz w:val="24"/>
-          <w:szCs w:val="24"/>
-        </w:rPr>
-        <w:t>dataframe</w:t>
-      </w:r>
-      <w:proofErr w:type="spellEnd"/>
-      <w:r>
-        <w:rPr>
-          <w:rFonts w:ascii="Arial" w:eastAsia="Arial" w:hAnsi="Arial" w:cs="Arial"/>
-          <w:sz w:val="24"/>
-          <w:szCs w:val="24"/>
-        </w:rPr>
-        <w:t xml:space="preserve"> de filmes</w:t>
+        <w:t>presentes no dataframe de filmes</w:t>
       </w:r>
       <w:commentRangeEnd w:id="3"/>
       <w:r>
@@ -3324,90 +2841,17 @@
           <w:sz w:val="24"/>
           <w:szCs w:val="24"/>
         </w:rPr>
-        <w:t xml:space="preserve">Para implementação desse </w:t>
-      </w:r>
-      <w:proofErr w:type="spellStart"/>
-      <w:r>
-        <w:rPr>
-          <w:rFonts w:ascii="Arial" w:eastAsia="Arial" w:hAnsi="Arial" w:cs="Arial"/>
-          <w:sz w:val="24"/>
-          <w:szCs w:val="24"/>
-        </w:rPr>
-        <w:t>recomendador</w:t>
-      </w:r>
-      <w:proofErr w:type="spellEnd"/>
-      <w:r>
-        <w:rPr>
-          <w:rFonts w:ascii="Arial" w:eastAsia="Arial" w:hAnsi="Arial" w:cs="Arial"/>
-          <w:sz w:val="24"/>
-          <w:szCs w:val="24"/>
-        </w:rPr>
-        <w:t xml:space="preserve"> de conteúdo baseado em metadados, foi mesclado o </w:t>
-      </w:r>
-      <w:proofErr w:type="spellStart"/>
-      <w:r>
-        <w:rPr>
-          <w:rFonts w:ascii="Arial" w:eastAsia="Arial" w:hAnsi="Arial" w:cs="Arial"/>
-          <w:sz w:val="24"/>
-          <w:szCs w:val="24"/>
-        </w:rPr>
-        <w:t>dataframe</w:t>
-      </w:r>
-      <w:proofErr w:type="spellEnd"/>
-      <w:r>
-        <w:rPr>
-          <w:rFonts w:ascii="Arial" w:eastAsia="Arial" w:hAnsi="Arial" w:cs="Arial"/>
-          <w:sz w:val="24"/>
-          <w:szCs w:val="24"/>
-        </w:rPr>
-        <w:t xml:space="preserve"> filmes (que contém </w:t>
-      </w:r>
-      <w:proofErr w:type="gramStart"/>
-      <w:r>
-        <w:rPr>
-          <w:rFonts w:ascii="Arial" w:eastAsia="Arial" w:hAnsi="Arial" w:cs="Arial"/>
-          <w:sz w:val="24"/>
-          <w:szCs w:val="24"/>
-        </w:rPr>
-        <w:t>a  coluna</w:t>
-      </w:r>
-      <w:proofErr w:type="gramEnd"/>
-      <w:r>
-        <w:rPr>
-          <w:rFonts w:ascii="Arial" w:eastAsia="Arial" w:hAnsi="Arial" w:cs="Arial"/>
-          <w:sz w:val="24"/>
-          <w:szCs w:val="24"/>
-        </w:rPr>
-        <w:t xml:space="preserve"> gêneros) com os </w:t>
-      </w:r>
-      <w:proofErr w:type="spellStart"/>
-      <w:r>
-        <w:rPr>
-          <w:rFonts w:ascii="Arial" w:eastAsia="Arial" w:hAnsi="Arial" w:cs="Arial"/>
-          <w:sz w:val="24"/>
-          <w:szCs w:val="24"/>
-        </w:rPr>
-        <w:t>dataframes</w:t>
-      </w:r>
-      <w:proofErr w:type="spellEnd"/>
-      <w:r>
-        <w:rPr>
-          <w:rFonts w:ascii="Arial" w:eastAsia="Arial" w:hAnsi="Arial" w:cs="Arial"/>
-          <w:sz w:val="24"/>
-          <w:szCs w:val="24"/>
-        </w:rPr>
-        <w:t xml:space="preserve"> de créditos (contém o elenco e a equipe) e </w:t>
+        <w:t xml:space="preserve">Para implementação desse recomendador de conteúdo baseado em metadados, foi mesclado o dataframe filmes (que contém a  coluna gêneros) com os dataframes de créditos (contém o elenco e a equipe) e </w:t>
       </w:r>
       <w:sdt>
         <w:sdtPr>
           <w:tag w:val="goog_rdk_3"/>
-          <w:id w:val="-1488240878"/>
+          <w:id w:val="972020047"/>
         </w:sdtPr>
         <w:sdtContent>
           <w:commentRangeStart w:id="4"/>
         </w:sdtContent>
       </w:sdt>
-      <w:proofErr w:type="spellStart"/>
       <w:r>
         <w:rPr>
           <w:rFonts w:ascii="Arial" w:eastAsia="Arial" w:hAnsi="Arial" w:cs="Arial"/>
@@ -3417,7 +2861,6 @@
         <w:t>palavras+chave</w:t>
       </w:r>
       <w:commentRangeEnd w:id="4"/>
-      <w:proofErr w:type="spellEnd"/>
       <w:r>
         <w:commentReference w:id="4"/>
       </w:r>
@@ -3429,7 +2872,6 @@
         </w:rPr>
         <w:t xml:space="preserve">. Após isso é criada a variável </w:t>
       </w:r>
-      <w:proofErr w:type="spellStart"/>
       <w:r>
         <w:rPr>
           <w:rFonts w:ascii="Arial" w:eastAsia="Arial" w:hAnsi="Arial" w:cs="Arial"/>
@@ -3437,9 +2879,16 @@
           <w:sz w:val="24"/>
           <w:szCs w:val="24"/>
         </w:rPr>
-        <w:t>smd</w:t>
-      </w:r>
-      <w:proofErr w:type="spellEnd"/>
+        <w:t xml:space="preserve">smd </w:t>
+      </w:r>
+      <w:r>
+        <w:rPr>
+          <w:rFonts w:ascii="Arial" w:eastAsia="Arial" w:hAnsi="Arial" w:cs="Arial"/>
+          <w:sz w:val="24"/>
+          <w:szCs w:val="24"/>
+        </w:rPr>
+        <w:t xml:space="preserve">(similar movie metadata) que será o principal dataframe utilizado nessa etapa. </w:t>
+      </w:r>
       <w:r>
         <w:rPr>
           <w:rFonts w:ascii="Arial" w:eastAsia="Arial" w:hAnsi="Arial" w:cs="Arial"/>
@@ -3447,71 +2896,16 @@
           <w:sz w:val="24"/>
           <w:szCs w:val="24"/>
         </w:rPr>
-        <w:t xml:space="preserve"> </w:t>
-      </w:r>
-      <w:r>
-        <w:rPr>
-          <w:rFonts w:ascii="Arial" w:eastAsia="Arial" w:hAnsi="Arial" w:cs="Arial"/>
-          <w:sz w:val="24"/>
-          <w:szCs w:val="24"/>
-        </w:rPr>
-        <w:t xml:space="preserve">(similar </w:t>
-      </w:r>
-      <w:proofErr w:type="spellStart"/>
-      <w:r>
-        <w:rPr>
-          <w:rFonts w:ascii="Arial" w:eastAsia="Arial" w:hAnsi="Arial" w:cs="Arial"/>
-          <w:sz w:val="24"/>
-          <w:szCs w:val="24"/>
-        </w:rPr>
-        <w:t>movie</w:t>
-      </w:r>
-      <w:proofErr w:type="spellEnd"/>
-      <w:r>
-        <w:rPr>
-          <w:rFonts w:ascii="Arial" w:eastAsia="Arial" w:hAnsi="Arial" w:cs="Arial"/>
-          <w:sz w:val="24"/>
-          <w:szCs w:val="24"/>
-        </w:rPr>
-        <w:t xml:space="preserve"> </w:t>
-      </w:r>
-      <w:proofErr w:type="spellStart"/>
-      <w:r>
-        <w:rPr>
-          <w:rFonts w:ascii="Arial" w:eastAsia="Arial" w:hAnsi="Arial" w:cs="Arial"/>
-          <w:sz w:val="24"/>
-          <w:szCs w:val="24"/>
-        </w:rPr>
-        <w:t>metadata</w:t>
-      </w:r>
-      <w:proofErr w:type="spellEnd"/>
-      <w:r>
-        <w:rPr>
-          <w:rFonts w:ascii="Arial" w:eastAsia="Arial" w:hAnsi="Arial" w:cs="Arial"/>
-          <w:sz w:val="24"/>
-          <w:szCs w:val="24"/>
-        </w:rPr>
-        <w:t xml:space="preserve">) que será o principal </w:t>
-      </w:r>
-      <w:proofErr w:type="spellStart"/>
-      <w:r>
-        <w:rPr>
-          <w:rFonts w:ascii="Arial" w:eastAsia="Arial" w:hAnsi="Arial" w:cs="Arial"/>
-          <w:sz w:val="24"/>
-          <w:szCs w:val="24"/>
-        </w:rPr>
-        <w:t>dataframe</w:t>
-      </w:r>
-      <w:proofErr w:type="spellEnd"/>
-      <w:r>
-        <w:rPr>
-          <w:rFonts w:ascii="Arial" w:eastAsia="Arial" w:hAnsi="Arial" w:cs="Arial"/>
-          <w:sz w:val="24"/>
-          <w:szCs w:val="24"/>
-        </w:rPr>
-        <w:t xml:space="preserve"> utilizado nessa etapa. </w:t>
-      </w:r>
-      <w:proofErr w:type="spellStart"/>
+        <w:t xml:space="preserve">smd </w:t>
+      </w:r>
+      <w:r>
+        <w:rPr>
+          <w:rFonts w:ascii="Arial" w:eastAsia="Arial" w:hAnsi="Arial" w:cs="Arial"/>
+          <w:sz w:val="24"/>
+          <w:szCs w:val="24"/>
+        </w:rPr>
+        <w:t xml:space="preserve">(similar movie metadata) é um subconjunto de dados do </w:t>
+      </w:r>
       <w:r>
         <w:rPr>
           <w:rFonts w:ascii="Arial" w:eastAsia="Arial" w:hAnsi="Arial" w:cs="Arial"/>
@@ -3519,9 +2913,36 @@
           <w:sz w:val="24"/>
           <w:szCs w:val="24"/>
         </w:rPr>
-        <w:t>smd</w:t>
-      </w:r>
-      <w:proofErr w:type="spellEnd"/>
+        <w:t xml:space="preserve">md_filmes </w:t>
+      </w:r>
+      <w:r>
+        <w:rPr>
+          <w:rFonts w:ascii="Arial" w:eastAsia="Arial" w:hAnsi="Arial" w:cs="Arial"/>
+          <w:sz w:val="24"/>
+          <w:szCs w:val="24"/>
+        </w:rPr>
+        <w:t>(movie data filmes) filtrado pelo conjunto de dados do dataframe links_small, também é criado dataframe ds_filmes que será utilizado na implementação do kNN.</w:t>
+      </w:r>
+    </w:p>
+    <w:p>
+      <w:pPr>
+        <w:spacing w:after="0" w:line="360" w:lineRule="auto"/>
+        <w:ind w:firstLine="708"/>
+        <w:jc w:val="both"/>
+        <w:rPr>
+          <w:rFonts w:ascii="Arial" w:eastAsia="Arial" w:hAnsi="Arial" w:cs="Arial"/>
+          <w:sz w:val="24"/>
+          <w:szCs w:val="24"/>
+        </w:rPr>
+      </w:pPr>
+      <w:r>
+        <w:rPr>
+          <w:rFonts w:ascii="Arial" w:eastAsia="Arial" w:hAnsi="Arial" w:cs="Arial"/>
+          <w:sz w:val="24"/>
+          <w:szCs w:val="24"/>
+        </w:rPr>
+        <w:t xml:space="preserve">Com todos esses dados em um dataframe foi definido que da equipe (crew) será utilizado apenas o diretor, já que os outros não contribuem muito para a impressão do filme, no caso do elenco (cast) foram selecionados os três principais atores. Logo após, é aplicado nas colunas a função </w:t>
+      </w:r>
       <w:r>
         <w:rPr>
           <w:rFonts w:ascii="Arial" w:eastAsia="Arial" w:hAnsi="Arial" w:cs="Arial"/>
@@ -3529,53 +2950,37 @@
           <w:sz w:val="24"/>
           <w:szCs w:val="24"/>
         </w:rPr>
-        <w:t xml:space="preserve"> </w:t>
-      </w:r>
-      <w:r>
-        <w:rPr>
-          <w:rFonts w:ascii="Arial" w:eastAsia="Arial" w:hAnsi="Arial" w:cs="Arial"/>
-          <w:sz w:val="24"/>
-          <w:szCs w:val="24"/>
-        </w:rPr>
-        <w:t xml:space="preserve">(similar </w:t>
-      </w:r>
-      <w:proofErr w:type="spellStart"/>
-      <w:r>
-        <w:rPr>
-          <w:rFonts w:ascii="Arial" w:eastAsia="Arial" w:hAnsi="Arial" w:cs="Arial"/>
-          <w:sz w:val="24"/>
-          <w:szCs w:val="24"/>
-        </w:rPr>
-        <w:t>movie</w:t>
-      </w:r>
-      <w:proofErr w:type="spellEnd"/>
-      <w:r>
-        <w:rPr>
-          <w:rFonts w:ascii="Arial" w:eastAsia="Arial" w:hAnsi="Arial" w:cs="Arial"/>
-          <w:sz w:val="24"/>
-          <w:szCs w:val="24"/>
-        </w:rPr>
-        <w:t xml:space="preserve"> </w:t>
-      </w:r>
-      <w:proofErr w:type="spellStart"/>
-      <w:r>
-        <w:rPr>
-          <w:rFonts w:ascii="Arial" w:eastAsia="Arial" w:hAnsi="Arial" w:cs="Arial"/>
-          <w:sz w:val="24"/>
-          <w:szCs w:val="24"/>
-        </w:rPr>
-        <w:t>metadata</w:t>
-      </w:r>
-      <w:proofErr w:type="spellEnd"/>
-      <w:r>
-        <w:rPr>
-          <w:rFonts w:ascii="Arial" w:eastAsia="Arial" w:hAnsi="Arial" w:cs="Arial"/>
-          <w:sz w:val="24"/>
-          <w:szCs w:val="24"/>
-        </w:rPr>
-        <w:t xml:space="preserve">) é um subconjunto de dados do </w:t>
-      </w:r>
-      <w:proofErr w:type="spellStart"/>
+        <w:t xml:space="preserve">literal_eval, </w:t>
+      </w:r>
+      <w:r>
+        <w:rPr>
+          <w:rFonts w:ascii="Arial" w:eastAsia="Arial" w:hAnsi="Arial" w:cs="Arial"/>
+          <w:sz w:val="24"/>
+          <w:szCs w:val="24"/>
+        </w:rPr>
+        <w:t>que visa avaliar qualquer string passada para ela e converte em seu objeto python correspondente.</w:t>
+      </w:r>
+    </w:p>
+    <w:p>
+      <w:pPr>
+        <w:spacing w:after="0" w:line="360" w:lineRule="auto"/>
+        <w:ind w:firstLine="708"/>
+        <w:jc w:val="both"/>
+        <w:rPr>
+          <w:rFonts w:ascii="Arial" w:eastAsia="Arial" w:hAnsi="Arial" w:cs="Arial"/>
+          <w:sz w:val="24"/>
+          <w:szCs w:val="24"/>
+        </w:rPr>
+      </w:pPr>
+      <w:r>
+        <w:rPr>
+          <w:rFonts w:ascii="Arial" w:eastAsia="Arial" w:hAnsi="Arial" w:cs="Arial"/>
+          <w:sz w:val="24"/>
+          <w:szCs w:val="24"/>
+        </w:rPr>
+        <w:lastRenderedPageBreak/>
+        <w:t xml:space="preserve">Em seguida é criada a função para obter o nome dos diretores que constam na coluna crew em </w:t>
+      </w:r>
       <w:r>
         <w:rPr>
           <w:rFonts w:ascii="Arial" w:eastAsia="Arial" w:hAnsi="Arial" w:cs="Arial"/>
@@ -3583,356 +2988,15 @@
           <w:sz w:val="24"/>
           <w:szCs w:val="24"/>
         </w:rPr>
-        <w:t>md_filmes</w:t>
-      </w:r>
-      <w:proofErr w:type="spellEnd"/>
-      <w:r>
-        <w:rPr>
-          <w:rFonts w:ascii="Arial" w:eastAsia="Arial" w:hAnsi="Arial" w:cs="Arial"/>
-          <w:i/>
-          <w:sz w:val="24"/>
-          <w:szCs w:val="24"/>
-        </w:rPr>
-        <w:t xml:space="preserve"> </w:t>
-      </w:r>
-      <w:r>
-        <w:rPr>
-          <w:rFonts w:ascii="Arial" w:eastAsia="Arial" w:hAnsi="Arial" w:cs="Arial"/>
-          <w:sz w:val="24"/>
-          <w:szCs w:val="24"/>
-        </w:rPr>
-        <w:t>(</w:t>
-      </w:r>
-      <w:proofErr w:type="spellStart"/>
-      <w:r>
-        <w:rPr>
-          <w:rFonts w:ascii="Arial" w:eastAsia="Arial" w:hAnsi="Arial" w:cs="Arial"/>
-          <w:sz w:val="24"/>
-          <w:szCs w:val="24"/>
-        </w:rPr>
-        <w:t>movie</w:t>
-      </w:r>
-      <w:proofErr w:type="spellEnd"/>
-      <w:r>
-        <w:rPr>
-          <w:rFonts w:ascii="Arial" w:eastAsia="Arial" w:hAnsi="Arial" w:cs="Arial"/>
-          <w:sz w:val="24"/>
-          <w:szCs w:val="24"/>
-        </w:rPr>
-        <w:t xml:space="preserve"> data filmes) filtrado pelo conjunto de dados do </w:t>
-      </w:r>
-      <w:proofErr w:type="spellStart"/>
-      <w:r>
-        <w:rPr>
-          <w:rFonts w:ascii="Arial" w:eastAsia="Arial" w:hAnsi="Arial" w:cs="Arial"/>
-          <w:sz w:val="24"/>
-          <w:szCs w:val="24"/>
-        </w:rPr>
-        <w:t>dataframe</w:t>
-      </w:r>
-      <w:proofErr w:type="spellEnd"/>
-      <w:r>
-        <w:rPr>
-          <w:rFonts w:ascii="Arial" w:eastAsia="Arial" w:hAnsi="Arial" w:cs="Arial"/>
-          <w:sz w:val="24"/>
-          <w:szCs w:val="24"/>
-        </w:rPr>
-        <w:t xml:space="preserve"> </w:t>
-      </w:r>
-      <w:proofErr w:type="spellStart"/>
-      <w:r>
-        <w:rPr>
-          <w:rFonts w:ascii="Arial" w:eastAsia="Arial" w:hAnsi="Arial" w:cs="Arial"/>
-          <w:sz w:val="24"/>
-          <w:szCs w:val="24"/>
-        </w:rPr>
-        <w:t>links_small</w:t>
-      </w:r>
-      <w:proofErr w:type="spellEnd"/>
-      <w:r>
-        <w:rPr>
-          <w:rFonts w:ascii="Arial" w:eastAsia="Arial" w:hAnsi="Arial" w:cs="Arial"/>
-          <w:sz w:val="24"/>
-          <w:szCs w:val="24"/>
-        </w:rPr>
-        <w:t xml:space="preserve">, também é criado </w:t>
-      </w:r>
-      <w:proofErr w:type="spellStart"/>
-      <w:r>
-        <w:rPr>
-          <w:rFonts w:ascii="Arial" w:eastAsia="Arial" w:hAnsi="Arial" w:cs="Arial"/>
-          <w:sz w:val="24"/>
-          <w:szCs w:val="24"/>
-        </w:rPr>
-        <w:t>dataframe</w:t>
-      </w:r>
-      <w:proofErr w:type="spellEnd"/>
-      <w:r>
-        <w:rPr>
-          <w:rFonts w:ascii="Arial" w:eastAsia="Arial" w:hAnsi="Arial" w:cs="Arial"/>
-          <w:sz w:val="24"/>
-          <w:szCs w:val="24"/>
-        </w:rPr>
-        <w:t xml:space="preserve"> </w:t>
-      </w:r>
-      <w:proofErr w:type="spellStart"/>
-      <w:r>
-        <w:rPr>
-          <w:rFonts w:ascii="Arial" w:eastAsia="Arial" w:hAnsi="Arial" w:cs="Arial"/>
-          <w:sz w:val="24"/>
-          <w:szCs w:val="24"/>
-        </w:rPr>
-        <w:t>ds_filmes</w:t>
-      </w:r>
-      <w:proofErr w:type="spellEnd"/>
-      <w:r>
-        <w:rPr>
-          <w:rFonts w:ascii="Arial" w:eastAsia="Arial" w:hAnsi="Arial" w:cs="Arial"/>
-          <w:sz w:val="24"/>
-          <w:szCs w:val="24"/>
-        </w:rPr>
-        <w:t xml:space="preserve"> que será utilizado na implementação do </w:t>
-      </w:r>
-      <w:proofErr w:type="spellStart"/>
-      <w:r>
-        <w:rPr>
-          <w:rFonts w:ascii="Arial" w:eastAsia="Arial" w:hAnsi="Arial" w:cs="Arial"/>
-          <w:sz w:val="24"/>
-          <w:szCs w:val="24"/>
-        </w:rPr>
-        <w:t>kNN</w:t>
-      </w:r>
-      <w:proofErr w:type="spellEnd"/>
-      <w:r>
-        <w:rPr>
-          <w:rFonts w:ascii="Arial" w:eastAsia="Arial" w:hAnsi="Arial" w:cs="Arial"/>
-          <w:sz w:val="24"/>
-          <w:szCs w:val="24"/>
-        </w:rPr>
-        <w:t>.</w:t>
-      </w:r>
-    </w:p>
-    <w:p>
-      <w:pPr>
-        <w:spacing w:after="0" w:line="360" w:lineRule="auto"/>
-        <w:ind w:firstLine="708"/>
-        <w:jc w:val="both"/>
-        <w:rPr>
-          <w:rFonts w:ascii="Arial" w:eastAsia="Arial" w:hAnsi="Arial" w:cs="Arial"/>
-          <w:sz w:val="24"/>
-          <w:szCs w:val="24"/>
-        </w:rPr>
-      </w:pPr>
-      <w:r>
-        <w:rPr>
-          <w:rFonts w:ascii="Arial" w:eastAsia="Arial" w:hAnsi="Arial" w:cs="Arial"/>
-          <w:sz w:val="24"/>
-          <w:szCs w:val="24"/>
-        </w:rPr>
-        <w:t xml:space="preserve">Com todos esses dados em um </w:t>
-      </w:r>
-      <w:proofErr w:type="spellStart"/>
-      <w:r>
-        <w:rPr>
-          <w:rFonts w:ascii="Arial" w:eastAsia="Arial" w:hAnsi="Arial" w:cs="Arial"/>
-          <w:sz w:val="24"/>
-          <w:szCs w:val="24"/>
-        </w:rPr>
-        <w:t>dataframe</w:t>
-      </w:r>
-      <w:proofErr w:type="spellEnd"/>
-      <w:r>
-        <w:rPr>
-          <w:rFonts w:ascii="Arial" w:eastAsia="Arial" w:hAnsi="Arial" w:cs="Arial"/>
-          <w:sz w:val="24"/>
-          <w:szCs w:val="24"/>
-        </w:rPr>
-        <w:t xml:space="preserve"> foi definido que da equipe (</w:t>
-      </w:r>
-      <w:proofErr w:type="spellStart"/>
-      <w:r>
-        <w:rPr>
-          <w:rFonts w:ascii="Arial" w:eastAsia="Arial" w:hAnsi="Arial" w:cs="Arial"/>
-          <w:sz w:val="24"/>
-          <w:szCs w:val="24"/>
-        </w:rPr>
-        <w:t>crew</w:t>
-      </w:r>
-      <w:proofErr w:type="spellEnd"/>
-      <w:r>
-        <w:rPr>
-          <w:rFonts w:ascii="Arial" w:eastAsia="Arial" w:hAnsi="Arial" w:cs="Arial"/>
-          <w:sz w:val="24"/>
-          <w:szCs w:val="24"/>
-        </w:rPr>
-        <w:t>) será utilizado apenas o diretor, já que os outros não contribuem muito para a impressão do filme, no caso do elenco (</w:t>
-      </w:r>
-      <w:proofErr w:type="spellStart"/>
-      <w:r>
-        <w:rPr>
-          <w:rFonts w:ascii="Arial" w:eastAsia="Arial" w:hAnsi="Arial" w:cs="Arial"/>
-          <w:sz w:val="24"/>
-          <w:szCs w:val="24"/>
-        </w:rPr>
-        <w:t>cast</w:t>
-      </w:r>
-      <w:proofErr w:type="spellEnd"/>
-      <w:r>
-        <w:rPr>
-          <w:rFonts w:ascii="Arial" w:eastAsia="Arial" w:hAnsi="Arial" w:cs="Arial"/>
-          <w:sz w:val="24"/>
-          <w:szCs w:val="24"/>
-        </w:rPr>
-        <w:t xml:space="preserve">) foram selecionados os três principais atores. Logo após, é aplicado nas colunas a função </w:t>
-      </w:r>
-      <w:proofErr w:type="spellStart"/>
-      <w:r>
-        <w:rPr>
-          <w:rFonts w:ascii="Arial" w:eastAsia="Arial" w:hAnsi="Arial" w:cs="Arial"/>
-          <w:i/>
-          <w:sz w:val="24"/>
-          <w:szCs w:val="24"/>
-        </w:rPr>
-        <w:t>literal_eval</w:t>
-      </w:r>
-      <w:proofErr w:type="spellEnd"/>
-      <w:r>
-        <w:rPr>
-          <w:rFonts w:ascii="Arial" w:eastAsia="Arial" w:hAnsi="Arial" w:cs="Arial"/>
-          <w:i/>
-          <w:sz w:val="24"/>
-          <w:szCs w:val="24"/>
-        </w:rPr>
-        <w:t xml:space="preserve">, </w:t>
-      </w:r>
-      <w:r>
-        <w:rPr>
-          <w:rFonts w:ascii="Arial" w:eastAsia="Arial" w:hAnsi="Arial" w:cs="Arial"/>
-          <w:sz w:val="24"/>
-          <w:szCs w:val="24"/>
-        </w:rPr>
-        <w:t xml:space="preserve">que visa avaliar qualquer </w:t>
-      </w:r>
-      <w:proofErr w:type="spellStart"/>
-      <w:r>
-        <w:rPr>
-          <w:rFonts w:ascii="Arial" w:eastAsia="Arial" w:hAnsi="Arial" w:cs="Arial"/>
-          <w:sz w:val="24"/>
-          <w:szCs w:val="24"/>
-        </w:rPr>
-        <w:t>string</w:t>
-      </w:r>
-      <w:proofErr w:type="spellEnd"/>
-      <w:r>
-        <w:rPr>
-          <w:rFonts w:ascii="Arial" w:eastAsia="Arial" w:hAnsi="Arial" w:cs="Arial"/>
-          <w:sz w:val="24"/>
-          <w:szCs w:val="24"/>
-        </w:rPr>
-        <w:t xml:space="preserve"> passada para ela e converte em seu objeto </w:t>
-      </w:r>
-      <w:proofErr w:type="spellStart"/>
-      <w:r>
-        <w:rPr>
-          <w:rFonts w:ascii="Arial" w:eastAsia="Arial" w:hAnsi="Arial" w:cs="Arial"/>
-          <w:sz w:val="24"/>
-          <w:szCs w:val="24"/>
-        </w:rPr>
-        <w:t>python</w:t>
-      </w:r>
-      <w:proofErr w:type="spellEnd"/>
-      <w:r>
-        <w:rPr>
-          <w:rFonts w:ascii="Arial" w:eastAsia="Arial" w:hAnsi="Arial" w:cs="Arial"/>
-          <w:sz w:val="24"/>
-          <w:szCs w:val="24"/>
-        </w:rPr>
-        <w:t xml:space="preserve"> correspondente.</w:t>
-      </w:r>
-    </w:p>
-    <w:p>
-      <w:pPr>
-        <w:spacing w:after="0" w:line="360" w:lineRule="auto"/>
-        <w:ind w:firstLine="708"/>
-        <w:jc w:val="both"/>
-        <w:rPr>
-          <w:rFonts w:ascii="Arial" w:eastAsia="Arial" w:hAnsi="Arial" w:cs="Arial"/>
-          <w:sz w:val="24"/>
-          <w:szCs w:val="24"/>
-        </w:rPr>
-      </w:pPr>
-      <w:r>
-        <w:rPr>
-          <w:rFonts w:ascii="Arial" w:eastAsia="Arial" w:hAnsi="Arial" w:cs="Arial"/>
-          <w:sz w:val="24"/>
-          <w:szCs w:val="24"/>
-        </w:rPr>
-        <w:lastRenderedPageBreak/>
-        <w:t xml:space="preserve">Em seguida é criada a função para obter o nome dos diretores que constam na coluna </w:t>
-      </w:r>
-      <w:proofErr w:type="spellStart"/>
-      <w:r>
-        <w:rPr>
-          <w:rFonts w:ascii="Arial" w:eastAsia="Arial" w:hAnsi="Arial" w:cs="Arial"/>
-          <w:sz w:val="24"/>
-          <w:szCs w:val="24"/>
-        </w:rPr>
-        <w:t>crew</w:t>
-      </w:r>
-      <w:proofErr w:type="spellEnd"/>
-      <w:r>
-        <w:rPr>
-          <w:rFonts w:ascii="Arial" w:eastAsia="Arial" w:hAnsi="Arial" w:cs="Arial"/>
-          <w:sz w:val="24"/>
-          <w:szCs w:val="24"/>
-        </w:rPr>
-        <w:t xml:space="preserve"> em </w:t>
-      </w:r>
-      <w:proofErr w:type="spellStart"/>
-      <w:r>
-        <w:rPr>
-          <w:rFonts w:ascii="Arial" w:eastAsia="Arial" w:hAnsi="Arial" w:cs="Arial"/>
-          <w:i/>
-          <w:sz w:val="24"/>
-          <w:szCs w:val="24"/>
-        </w:rPr>
-        <w:t>smd</w:t>
-      </w:r>
-      <w:proofErr w:type="spellEnd"/>
-      <w:r>
-        <w:rPr>
-          <w:rFonts w:ascii="Arial" w:eastAsia="Arial" w:hAnsi="Arial" w:cs="Arial"/>
-          <w:i/>
-          <w:sz w:val="24"/>
-          <w:szCs w:val="24"/>
-        </w:rPr>
-        <w:t xml:space="preserve"> </w:t>
-      </w:r>
-      <w:r>
-        <w:rPr>
-          <w:rFonts w:ascii="Arial" w:eastAsia="Arial" w:hAnsi="Arial" w:cs="Arial"/>
-          <w:sz w:val="24"/>
-          <w:szCs w:val="24"/>
-        </w:rPr>
-        <w:t>e cria uma nova coluna “</w:t>
-      </w:r>
-      <w:proofErr w:type="spellStart"/>
-      <w:r>
-        <w:rPr>
-          <w:rFonts w:ascii="Arial" w:eastAsia="Arial" w:hAnsi="Arial" w:cs="Arial"/>
-          <w:sz w:val="24"/>
-          <w:szCs w:val="24"/>
-        </w:rPr>
-        <w:t>director</w:t>
-      </w:r>
-      <w:proofErr w:type="spellEnd"/>
-      <w:r>
-        <w:rPr>
-          <w:rFonts w:ascii="Arial" w:eastAsia="Arial" w:hAnsi="Arial" w:cs="Arial"/>
-          <w:sz w:val="24"/>
-          <w:szCs w:val="24"/>
-        </w:rPr>
-        <w:t>” que vai receber esse dado. Posteriormente, os nomes dos atores que constam no elenco são organizados e são selecionados os três principais atores.</w:t>
+        <w:t xml:space="preserve">smd </w:t>
+      </w:r>
+      <w:r>
+        <w:rPr>
+          <w:rFonts w:ascii="Arial" w:eastAsia="Arial" w:hAnsi="Arial" w:cs="Arial"/>
+          <w:sz w:val="24"/>
+          <w:szCs w:val="24"/>
+        </w:rPr>
+        <w:t>e cria uma nova coluna “director” que vai receber esse dado. Posteriormente, os nomes dos atores que constam no elenco são organizados e são selecionados os três principais atores.</w:t>
       </w:r>
     </w:p>
     <w:p>
@@ -3953,16 +3017,16 @@
           <w:szCs w:val="24"/>
         </w:rPr>
         <w:drawing>
-          <wp:inline distT="114300" distB="114300" distL="114300" distR="114300" wp14:anchorId="4B97BB2F" wp14:editId="16F4E4C6">
+          <wp:inline distT="114300" distB="114300" distL="114300" distR="114300" wp14:anchorId="0185CD1F" wp14:editId="051AC873">
             <wp:extent cx="5759775" cy="3263900"/>
             <wp:effectExtent l="0" t="0" r="0" b="0"/>
-            <wp:docPr id="15" name="image1.png"/>
+            <wp:docPr id="15" name="image2.png"/>
             <wp:cNvGraphicFramePr/>
             <a:graphic xmlns:a="http://schemas.openxmlformats.org/drawingml/2006/main">
               <a:graphicData uri="http://schemas.openxmlformats.org/drawingml/2006/picture">
                 <pic:pic xmlns:pic="http://schemas.openxmlformats.org/drawingml/2006/picture">
                   <pic:nvPicPr>
-                    <pic:cNvPr id="0" name="image1.png"/>
+                    <pic:cNvPr id="0" name="image2.png"/>
                     <pic:cNvPicPr preferRelativeResize="0"/>
                   </pic:nvPicPr>
                   <pic:blipFill>
@@ -4018,61 +3082,7 @@
           <w:sz w:val="24"/>
           <w:szCs w:val="24"/>
         </w:rPr>
-        <w:t>A abordagem utilizada é criar um despejo (</w:t>
-      </w:r>
-      <w:proofErr w:type="spellStart"/>
-      <w:r>
-        <w:rPr>
-          <w:rFonts w:ascii="Arial" w:eastAsia="Arial" w:hAnsi="Arial" w:cs="Arial"/>
-          <w:sz w:val="24"/>
-          <w:szCs w:val="24"/>
-        </w:rPr>
-        <w:t>dump</w:t>
-      </w:r>
-      <w:proofErr w:type="spellEnd"/>
-      <w:r>
-        <w:rPr>
-          <w:rFonts w:ascii="Arial" w:eastAsia="Arial" w:hAnsi="Arial" w:cs="Arial"/>
-          <w:sz w:val="24"/>
-          <w:szCs w:val="24"/>
-        </w:rPr>
-        <w:t xml:space="preserve">) de metadados que consiste em gêneros, diretor, atores principais e palavras-chave para cada filme. Aplicou-se   remoção dos espaços e conversão para minúsculas de todas as características, para que o </w:t>
-      </w:r>
-      <w:proofErr w:type="gramStart"/>
-      <w:r>
-        <w:rPr>
-          <w:rFonts w:ascii="Arial" w:eastAsia="Arial" w:hAnsi="Arial" w:cs="Arial"/>
-          <w:sz w:val="24"/>
-          <w:szCs w:val="24"/>
-        </w:rPr>
-        <w:t>algoritmo  não</w:t>
-      </w:r>
-      <w:proofErr w:type="gramEnd"/>
-      <w:r>
-        <w:rPr>
-          <w:rFonts w:ascii="Arial" w:eastAsia="Arial" w:hAnsi="Arial" w:cs="Arial"/>
-          <w:sz w:val="24"/>
-          <w:szCs w:val="24"/>
-        </w:rPr>
-        <w:t xml:space="preserve"> confunda Johnny Depp e Johnny </w:t>
-      </w:r>
-      <w:proofErr w:type="spellStart"/>
-      <w:r>
-        <w:rPr>
-          <w:rFonts w:ascii="Arial" w:eastAsia="Arial" w:hAnsi="Arial" w:cs="Arial"/>
-          <w:sz w:val="24"/>
-          <w:szCs w:val="24"/>
-        </w:rPr>
-        <w:t>Galecky</w:t>
-      </w:r>
-      <w:proofErr w:type="spellEnd"/>
-      <w:r>
-        <w:rPr>
-          <w:rFonts w:ascii="Arial" w:eastAsia="Arial" w:hAnsi="Arial" w:cs="Arial"/>
-          <w:sz w:val="24"/>
-          <w:szCs w:val="24"/>
-        </w:rPr>
-        <w:t>, além de mencionar o diretor três vezes para obter maior peso em relação a todo o elenco pretendendo aumentar a similaridade de filmes com o mesmo diretor.</w:t>
+        <w:t>A abordagem utilizada é criar um despejo (dump) de metadados que consiste em gêneros, diretor, atores principais e palavras-chave para cada filme. Aplicou-se   remoção dos espaços e conversão para minúsculas de todas as características, para que o algoritmo  não confunda Johnny Depp e Johnny Galecky, além de mencionar o diretor três vezes para obter maior peso em relação a todo o elenco pretendendo aumentar a similaridade de filmes com o mesmo diretor.</w:t>
       </w:r>
     </w:p>
     <w:p>
@@ -4097,7 +3107,7 @@
       <w:sdt>
         <w:sdtPr>
           <w:tag w:val="goog_rdk_4"/>
-          <w:id w:val="-1154982246"/>
+          <w:id w:val="-1406298085"/>
         </w:sdtPr>
         <w:sdtContent>
           <w:commentRangeStart w:id="5"/>
@@ -4106,7 +3116,7 @@
       <w:sdt>
         <w:sdtPr>
           <w:tag w:val="goog_rdk_5"/>
-          <w:id w:val="-2040193635"/>
+          <w:id w:val="-1819332078"/>
         </w:sdtPr>
         <w:sdtContent>
           <w:commentRangeStart w:id="6"/>
@@ -4115,7 +3125,7 @@
       <w:sdt>
         <w:sdtPr>
           <w:tag w:val="goog_rdk_6"/>
-          <w:id w:val="1839421069"/>
+          <w:id w:val="1010953036"/>
         </w:sdtPr>
         <w:sdtContent>
           <w:commentRangeStart w:id="7"/>
@@ -4149,7 +3159,6 @@
         </w:rPr>
         <w:t xml:space="preserve"> antes de colocá-las em uso, calculada a contagem de frequência de cada palavra e é criada uma série que contém essas informações. As palavras-chave ocorrem em frequências que variam de 1 a 610, palavras que ocorrem uma única vez não tem utilidade e podem ser removidas com segurança resultando numa série contendo as palavras-chaves filtradas. Então é aplicada a função </w:t>
       </w:r>
-      <w:proofErr w:type="spellStart"/>
       <w:r>
         <w:rPr>
           <w:rFonts w:ascii="Arial" w:eastAsia="Arial" w:hAnsi="Arial" w:cs="Arial"/>
@@ -4157,9 +3166,16 @@
           <w:sz w:val="24"/>
           <w:szCs w:val="24"/>
         </w:rPr>
-        <w:t>filtrar_palavras_chave</w:t>
-      </w:r>
-      <w:proofErr w:type="spellEnd"/>
+        <w:t xml:space="preserve">filtrar_palavras_chave </w:t>
+      </w:r>
+      <w:r>
+        <w:rPr>
+          <w:rFonts w:ascii="Arial" w:eastAsia="Arial" w:hAnsi="Arial" w:cs="Arial"/>
+          <w:sz w:val="24"/>
+          <w:szCs w:val="24"/>
+        </w:rPr>
+        <w:t xml:space="preserve">na coluna de palavras-chave do dataframe </w:t>
+      </w:r>
       <w:r>
         <w:rPr>
           <w:rFonts w:ascii="Arial" w:eastAsia="Arial" w:hAnsi="Arial" w:cs="Arial"/>
@@ -4167,53 +3183,7 @@
           <w:sz w:val="24"/>
           <w:szCs w:val="24"/>
         </w:rPr>
-        <w:t xml:space="preserve"> </w:t>
-      </w:r>
-      <w:r>
-        <w:rPr>
-          <w:rFonts w:ascii="Arial" w:eastAsia="Arial" w:hAnsi="Arial" w:cs="Arial"/>
-          <w:sz w:val="24"/>
-          <w:szCs w:val="24"/>
-        </w:rPr>
-        <w:t xml:space="preserve">na coluna de palavras-chave do </w:t>
-      </w:r>
-      <w:proofErr w:type="spellStart"/>
-      <w:r>
-        <w:rPr>
-          <w:rFonts w:ascii="Arial" w:eastAsia="Arial" w:hAnsi="Arial" w:cs="Arial"/>
-          <w:sz w:val="24"/>
-          <w:szCs w:val="24"/>
-        </w:rPr>
-        <w:t>dataframe</w:t>
-      </w:r>
-      <w:proofErr w:type="spellEnd"/>
-      <w:r>
-        <w:rPr>
-          <w:rFonts w:ascii="Arial" w:eastAsia="Arial" w:hAnsi="Arial" w:cs="Arial"/>
-          <w:sz w:val="24"/>
-          <w:szCs w:val="24"/>
-        </w:rPr>
-        <w:t xml:space="preserve"> </w:t>
-      </w:r>
-      <w:proofErr w:type="spellStart"/>
-      <w:r>
-        <w:rPr>
-          <w:rFonts w:ascii="Arial" w:eastAsia="Arial" w:hAnsi="Arial" w:cs="Arial"/>
-          <w:i/>
-          <w:sz w:val="24"/>
-          <w:szCs w:val="24"/>
-        </w:rPr>
-        <w:t>smd</w:t>
-      </w:r>
-      <w:proofErr w:type="spellEnd"/>
-      <w:r>
-        <w:rPr>
-          <w:rFonts w:ascii="Arial" w:eastAsia="Arial" w:hAnsi="Arial" w:cs="Arial"/>
-          <w:i/>
-          <w:sz w:val="24"/>
-          <w:szCs w:val="24"/>
-        </w:rPr>
-        <w:t xml:space="preserve"> </w:t>
+        <w:t xml:space="preserve">smd </w:t>
       </w:r>
       <w:r>
         <w:rPr>
@@ -4266,16 +3236,16 @@
         </w:rPr>
         <w:lastRenderedPageBreak/>
         <w:drawing>
-          <wp:inline distT="114300" distB="114300" distL="114300" distR="114300" wp14:anchorId="4BF94C95" wp14:editId="35FBC300">
+          <wp:inline distT="114300" distB="114300" distL="114300" distR="114300" wp14:anchorId="6F88A15E" wp14:editId="67A38452">
             <wp:extent cx="5759775" cy="3771900"/>
             <wp:effectExtent l="0" t="0" r="0" b="0"/>
-            <wp:docPr id="13" name="image3.png"/>
+            <wp:docPr id="13" name="image4.png"/>
             <wp:cNvGraphicFramePr/>
             <a:graphic xmlns:a="http://schemas.openxmlformats.org/drawingml/2006/main">
               <a:graphicData uri="http://schemas.openxmlformats.org/drawingml/2006/picture">
                 <pic:pic xmlns:pic="http://schemas.openxmlformats.org/drawingml/2006/picture">
                   <pic:nvPicPr>
-                    <pic:cNvPr id="0" name="image3.png"/>
+                    <pic:cNvPr id="0" name="image4.png"/>
                     <pic:cNvPicPr preferRelativeResize="0"/>
                   </pic:nvPicPr>
                   <pic:blipFill>
@@ -4331,45 +3301,8 @@
           <w:sz w:val="24"/>
           <w:szCs w:val="24"/>
         </w:rPr>
-        <w:t xml:space="preserve">Logo depois as palavras passam pelo processo de </w:t>
-      </w:r>
-      <w:proofErr w:type="spellStart"/>
-      <w:r>
-        <w:rPr>
-          <w:rFonts w:ascii="Arial" w:eastAsia="Arial" w:hAnsi="Arial" w:cs="Arial"/>
-          <w:sz w:val="24"/>
-          <w:szCs w:val="24"/>
-        </w:rPr>
-        <w:t>Stemming</w:t>
-      </w:r>
-      <w:proofErr w:type="spellEnd"/>
-      <w:r>
-        <w:rPr>
-          <w:rFonts w:ascii="Arial" w:eastAsia="Arial" w:hAnsi="Arial" w:cs="Arial"/>
-          <w:sz w:val="24"/>
-          <w:szCs w:val="24"/>
-        </w:rPr>
-        <w:t xml:space="preserve"> onde serão convertidas em seu radical para que palavras como Cats e </w:t>
-      </w:r>
-      <w:proofErr w:type="spellStart"/>
-      <w:r>
-        <w:rPr>
-          <w:rFonts w:ascii="Arial" w:eastAsia="Arial" w:hAnsi="Arial" w:cs="Arial"/>
-          <w:sz w:val="24"/>
-          <w:szCs w:val="24"/>
-        </w:rPr>
-        <w:t>Cat</w:t>
-      </w:r>
-      <w:proofErr w:type="spellEnd"/>
-      <w:r>
-        <w:rPr>
-          <w:rFonts w:ascii="Arial" w:eastAsia="Arial" w:hAnsi="Arial" w:cs="Arial"/>
-          <w:sz w:val="24"/>
-          <w:szCs w:val="24"/>
-        </w:rPr>
-        <w:t xml:space="preserve"> sejam consideradas iguais e para isso é feito o uso do objeto </w:t>
-      </w:r>
-      <w:proofErr w:type="spellStart"/>
+        <w:t xml:space="preserve">Logo depois as palavras passam pelo processo de Stemming onde serão convertidas em seu radical para que palavras como Cats e Cat sejam consideradas iguais e para isso é feito o uso do objeto </w:t>
+      </w:r>
       <w:r>
         <w:rPr>
           <w:rFonts w:ascii="Arial" w:eastAsia="Arial" w:hAnsi="Arial" w:cs="Arial"/>
@@ -4379,32 +3312,13 @@
         </w:rPr>
         <w:t>SnowballStemmer</w:t>
       </w:r>
-      <w:proofErr w:type="spellEnd"/>
-      <w:r>
-        <w:rPr>
-          <w:rFonts w:ascii="Arial" w:eastAsia="Arial" w:hAnsi="Arial" w:cs="Arial"/>
-          <w:sz w:val="24"/>
-          <w:szCs w:val="24"/>
-        </w:rPr>
-        <w:t xml:space="preserve">. E então é criada </w:t>
-      </w:r>
-      <w:proofErr w:type="gramStart"/>
-      <w:r>
-        <w:rPr>
-          <w:rFonts w:ascii="Arial" w:eastAsia="Arial" w:hAnsi="Arial" w:cs="Arial"/>
-          <w:sz w:val="24"/>
-          <w:szCs w:val="24"/>
-        </w:rPr>
-        <w:t>uma colunas</w:t>
-      </w:r>
-      <w:proofErr w:type="gramEnd"/>
-      <w:r>
-        <w:rPr>
-          <w:rFonts w:ascii="Arial" w:eastAsia="Arial" w:hAnsi="Arial" w:cs="Arial"/>
-          <w:sz w:val="24"/>
-          <w:szCs w:val="24"/>
-        </w:rPr>
-        <w:t xml:space="preserve"> contendo a sopa de palavras (</w:t>
+      <w:r>
+        <w:rPr>
+          <w:rFonts w:ascii="Arial" w:eastAsia="Arial" w:hAnsi="Arial" w:cs="Arial"/>
+          <w:sz w:val="24"/>
+          <w:szCs w:val="24"/>
+        </w:rPr>
+        <w:t>. E então é criada uma colunas contendo a sopa de palavras (</w:t>
       </w:r>
       <w:r>
         <w:rPr>
@@ -4413,9 +3327,36 @@
           <w:sz w:val="24"/>
           <w:szCs w:val="24"/>
         </w:rPr>
-        <w:t xml:space="preserve">bag </w:t>
-      </w:r>
-      <w:proofErr w:type="spellStart"/>
+        <w:t>bag of words</w:t>
+      </w:r>
+      <w:r>
+        <w:rPr>
+          <w:rFonts w:ascii="Arial" w:eastAsia="Arial" w:hAnsi="Arial" w:cs="Arial"/>
+          <w:sz w:val="24"/>
+          <w:szCs w:val="24"/>
+        </w:rPr>
+        <w:t xml:space="preserve">) que é a união das colunas palavras-chave, elenco, diretor e gênero. </w:t>
+      </w:r>
+    </w:p>
+    <w:p>
+      <w:pPr>
+        <w:spacing w:after="0" w:line="360" w:lineRule="auto"/>
+        <w:ind w:firstLine="708"/>
+        <w:jc w:val="both"/>
+        <w:rPr>
+          <w:rFonts w:ascii="Arial" w:eastAsia="Arial" w:hAnsi="Arial" w:cs="Arial"/>
+          <w:sz w:val="24"/>
+          <w:szCs w:val="24"/>
+        </w:rPr>
+      </w:pPr>
+      <w:r>
+        <w:rPr>
+          <w:rFonts w:ascii="Arial" w:eastAsia="Arial" w:hAnsi="Arial" w:cs="Arial"/>
+          <w:sz w:val="24"/>
+          <w:szCs w:val="24"/>
+        </w:rPr>
+        <w:t xml:space="preserve">Por conseguinte, é usado o </w:t>
+      </w:r>
       <w:r>
         <w:rPr>
           <w:rFonts w:ascii="Arial" w:eastAsia="Arial" w:hAnsi="Arial" w:cs="Arial"/>
@@ -4423,9 +3364,16 @@
           <w:sz w:val="24"/>
           <w:szCs w:val="24"/>
         </w:rPr>
-        <w:t>of</w:t>
-      </w:r>
-      <w:proofErr w:type="spellEnd"/>
+        <w:t>CountVectorizer</w:t>
+      </w:r>
+      <w:r>
+        <w:rPr>
+          <w:rFonts w:ascii="Arial" w:eastAsia="Arial" w:hAnsi="Arial" w:cs="Arial"/>
+          <w:sz w:val="24"/>
+          <w:szCs w:val="24"/>
+        </w:rPr>
+        <w:t xml:space="preserve"> da biblioteca do Scikit Learn para criar uma matriz de contagem de tokens, os parâmetro utilizados são </w:t>
+      </w:r>
       <w:r>
         <w:rPr>
           <w:rFonts w:ascii="Arial" w:eastAsia="Arial" w:hAnsi="Arial" w:cs="Arial"/>
@@ -4433,102 +3381,8 @@
           <w:sz w:val="24"/>
           <w:szCs w:val="24"/>
         </w:rPr>
-        <w:t xml:space="preserve"> words</w:t>
-      </w:r>
-      <w:r>
-        <w:rPr>
-          <w:rFonts w:ascii="Arial" w:eastAsia="Arial" w:hAnsi="Arial" w:cs="Arial"/>
-          <w:sz w:val="24"/>
-          <w:szCs w:val="24"/>
-        </w:rPr>
-        <w:t xml:space="preserve">) que é a união das colunas palavras-chave, elenco, diretor e gênero. </w:t>
-      </w:r>
-    </w:p>
-    <w:p>
-      <w:pPr>
-        <w:spacing w:after="0" w:line="360" w:lineRule="auto"/>
-        <w:ind w:firstLine="708"/>
-        <w:jc w:val="both"/>
-        <w:rPr>
-          <w:rFonts w:ascii="Arial" w:eastAsia="Arial" w:hAnsi="Arial" w:cs="Arial"/>
-          <w:sz w:val="24"/>
-          <w:szCs w:val="24"/>
-        </w:rPr>
-      </w:pPr>
-      <w:r>
-        <w:rPr>
-          <w:rFonts w:ascii="Arial" w:eastAsia="Arial" w:hAnsi="Arial" w:cs="Arial"/>
-          <w:sz w:val="24"/>
-          <w:szCs w:val="24"/>
-        </w:rPr>
-        <w:t xml:space="preserve">Por conseguinte, é usado o </w:t>
-      </w:r>
-      <w:proofErr w:type="spellStart"/>
-      <w:r>
-        <w:rPr>
-          <w:rFonts w:ascii="Arial" w:eastAsia="Arial" w:hAnsi="Arial" w:cs="Arial"/>
-          <w:i/>
-          <w:sz w:val="24"/>
-          <w:szCs w:val="24"/>
-        </w:rPr>
-        <w:t>CountVectorizer</w:t>
-      </w:r>
-      <w:proofErr w:type="spellEnd"/>
-      <w:r>
-        <w:rPr>
-          <w:rFonts w:ascii="Arial" w:eastAsia="Arial" w:hAnsi="Arial" w:cs="Arial"/>
-          <w:sz w:val="24"/>
-          <w:szCs w:val="24"/>
-        </w:rPr>
-        <w:t xml:space="preserve"> da biblioteca do </w:t>
-      </w:r>
-      <w:proofErr w:type="spellStart"/>
-      <w:r>
-        <w:rPr>
-          <w:rFonts w:ascii="Arial" w:eastAsia="Arial" w:hAnsi="Arial" w:cs="Arial"/>
-          <w:sz w:val="24"/>
-          <w:szCs w:val="24"/>
-        </w:rPr>
-        <w:t>Scikit</w:t>
-      </w:r>
-      <w:proofErr w:type="spellEnd"/>
-      <w:r>
-        <w:rPr>
-          <w:rFonts w:ascii="Arial" w:eastAsia="Arial" w:hAnsi="Arial" w:cs="Arial"/>
-          <w:sz w:val="24"/>
-          <w:szCs w:val="24"/>
-        </w:rPr>
-        <w:t xml:space="preserve"> </w:t>
-      </w:r>
-      <w:proofErr w:type="spellStart"/>
-      <w:r>
-        <w:rPr>
-          <w:rFonts w:ascii="Arial" w:eastAsia="Arial" w:hAnsi="Arial" w:cs="Arial"/>
-          <w:sz w:val="24"/>
-          <w:szCs w:val="24"/>
-        </w:rPr>
-        <w:t>Learn</w:t>
-      </w:r>
-      <w:proofErr w:type="spellEnd"/>
-      <w:r>
-        <w:rPr>
-          <w:rFonts w:ascii="Arial" w:eastAsia="Arial" w:hAnsi="Arial" w:cs="Arial"/>
-          <w:sz w:val="24"/>
-          <w:szCs w:val="24"/>
-        </w:rPr>
-        <w:t xml:space="preserve"> para criar uma matriz de contagem de tokens, os parâmetro utilizados são </w:t>
-      </w:r>
-      <w:proofErr w:type="spellStart"/>
-      <w:r>
-        <w:rPr>
-          <w:rFonts w:ascii="Arial" w:eastAsia="Arial" w:hAnsi="Arial" w:cs="Arial"/>
-          <w:i/>
-          <w:sz w:val="24"/>
-          <w:szCs w:val="24"/>
-        </w:rPr>
         <w:t>analyzer</w:t>
       </w:r>
-      <w:proofErr w:type="spellEnd"/>
       <w:r>
         <w:rPr>
           <w:rFonts w:ascii="Arial" w:eastAsia="Arial" w:hAnsi="Arial" w:cs="Arial"/>
@@ -4540,7 +3394,7 @@
       <w:sdt>
         <w:sdtPr>
           <w:tag w:val="goog_rdk_7"/>
-          <w:id w:val="-247040288"/>
+          <w:id w:val="633447835"/>
         </w:sdtPr>
         <w:sdtContent>
           <w:commentRangeStart w:id="8"/>
@@ -4552,19 +3406,9 @@
           <w:sz w:val="24"/>
           <w:szCs w:val="24"/>
         </w:rPr>
-        <w:t>n-</w:t>
-      </w:r>
-      <w:proofErr w:type="spellStart"/>
-      <w:r>
-        <w:rPr>
-          <w:rFonts w:ascii="Arial" w:eastAsia="Arial" w:hAnsi="Arial" w:cs="Arial"/>
-          <w:sz w:val="24"/>
-          <w:szCs w:val="24"/>
-        </w:rPr>
-        <w:t>grams</w:t>
+        <w:t>n-grams</w:t>
       </w:r>
       <w:commentRangeEnd w:id="8"/>
-      <w:proofErr w:type="spellEnd"/>
       <w:r>
         <w:commentReference w:id="8"/>
       </w:r>
@@ -4576,7 +3420,6 @@
         </w:rPr>
         <w:t xml:space="preserve"> de palavras, </w:t>
       </w:r>
-      <w:proofErr w:type="spellStart"/>
       <w:r>
         <w:rPr>
           <w:rFonts w:ascii="Arial" w:eastAsia="Arial" w:hAnsi="Arial" w:cs="Arial"/>
@@ -4584,9 +3427,16 @@
           <w:sz w:val="24"/>
           <w:szCs w:val="24"/>
         </w:rPr>
-        <w:t>ngram_range</w:t>
-      </w:r>
-      <w:proofErr w:type="spellEnd"/>
+        <w:t xml:space="preserve">ngram_range </w:t>
+      </w:r>
+      <w:r>
+        <w:rPr>
+          <w:rFonts w:ascii="Arial" w:eastAsia="Arial" w:hAnsi="Arial" w:cs="Arial"/>
+          <w:sz w:val="24"/>
+          <w:szCs w:val="24"/>
+        </w:rPr>
+        <w:t xml:space="preserve">se refere ao intervalo de n-gramas do texto que será incluído na sopa de palavras, nesse caso são unigramas e bigramas, </w:t>
+      </w:r>
       <w:r>
         <w:rPr>
           <w:rFonts w:ascii="Arial" w:eastAsia="Arial" w:hAnsi="Arial" w:cs="Arial"/>
@@ -4594,35 +3444,16 @@
           <w:sz w:val="24"/>
           <w:szCs w:val="24"/>
         </w:rPr>
-        <w:t xml:space="preserve"> </w:t>
-      </w:r>
-      <w:r>
-        <w:rPr>
-          <w:rFonts w:ascii="Arial" w:eastAsia="Arial" w:hAnsi="Arial" w:cs="Arial"/>
-          <w:sz w:val="24"/>
-          <w:szCs w:val="24"/>
-        </w:rPr>
-        <w:t xml:space="preserve">se refere ao intervalo de n-gramas do texto que será incluído na sopa de palavras, nesse caso são </w:t>
-      </w:r>
-      <w:proofErr w:type="spellStart"/>
-      <w:r>
-        <w:rPr>
-          <w:rFonts w:ascii="Arial" w:eastAsia="Arial" w:hAnsi="Arial" w:cs="Arial"/>
-          <w:sz w:val="24"/>
-          <w:szCs w:val="24"/>
-        </w:rPr>
-        <w:t>unigramas</w:t>
-      </w:r>
-      <w:proofErr w:type="spellEnd"/>
-      <w:r>
-        <w:rPr>
-          <w:rFonts w:ascii="Arial" w:eastAsia="Arial" w:hAnsi="Arial" w:cs="Arial"/>
-          <w:sz w:val="24"/>
-          <w:szCs w:val="24"/>
-        </w:rPr>
-        <w:t xml:space="preserve"> e bigramas, </w:t>
-      </w:r>
-      <w:proofErr w:type="spellStart"/>
+        <w:t xml:space="preserve">min_df </w:t>
+      </w:r>
+      <w:r>
+        <w:rPr>
+          <w:rFonts w:ascii="Arial" w:eastAsia="Arial" w:hAnsi="Arial" w:cs="Arial"/>
+          <w:sz w:val="24"/>
+          <w:szCs w:val="24"/>
+        </w:rPr>
+        <w:t xml:space="preserve">que é usado para remover palavras que aparecem com pouca frequência e </w:t>
+      </w:r>
       <w:r>
         <w:rPr>
           <w:rFonts w:ascii="Arial" w:eastAsia="Arial" w:hAnsi="Arial" w:cs="Arial"/>
@@ -4630,9 +3461,16 @@
           <w:sz w:val="24"/>
           <w:szCs w:val="24"/>
         </w:rPr>
-        <w:t>min_df</w:t>
-      </w:r>
-      <w:proofErr w:type="spellEnd"/>
+        <w:t>stop_words</w:t>
+      </w:r>
+      <w:r>
+        <w:rPr>
+          <w:rFonts w:ascii="Arial" w:eastAsia="Arial" w:hAnsi="Arial" w:cs="Arial"/>
+          <w:sz w:val="24"/>
+          <w:szCs w:val="24"/>
+        </w:rPr>
+        <w:t xml:space="preserve"> que irá remover palavras de parada da língua inglesa dos tokens resultantes</w:t>
+      </w:r>
       <w:r>
         <w:rPr>
           <w:rFonts w:ascii="Arial" w:eastAsia="Arial" w:hAnsi="Arial" w:cs="Arial"/>
@@ -4640,17 +3478,16 @@
           <w:sz w:val="24"/>
           <w:szCs w:val="24"/>
         </w:rPr>
-        <w:t xml:space="preserve"> </w:t>
-      </w:r>
-      <w:r>
-        <w:rPr>
-          <w:rFonts w:ascii="Arial" w:eastAsia="Arial" w:hAnsi="Arial" w:cs="Arial"/>
-          <w:sz w:val="24"/>
-          <w:szCs w:val="24"/>
-        </w:rPr>
-        <w:t xml:space="preserve">que é usado para remover palavras que aparecem com pouca frequência e </w:t>
-      </w:r>
-      <w:proofErr w:type="spellStart"/>
+        <w:t>.</w:t>
+      </w:r>
+      <w:r>
+        <w:rPr>
+          <w:rFonts w:ascii="Arial" w:eastAsia="Arial" w:hAnsi="Arial" w:cs="Arial"/>
+          <w:sz w:val="24"/>
+          <w:szCs w:val="24"/>
+        </w:rPr>
+        <w:t xml:space="preserve"> Em seguida é aplicada a função </w:t>
+      </w:r>
       <w:r>
         <w:rPr>
           <w:rFonts w:ascii="Arial" w:eastAsia="Arial" w:hAnsi="Arial" w:cs="Arial"/>
@@ -4658,16 +3495,15 @@
           <w:sz w:val="24"/>
           <w:szCs w:val="24"/>
         </w:rPr>
-        <w:t>stop_words</w:t>
-      </w:r>
-      <w:proofErr w:type="spellEnd"/>
-      <w:r>
-        <w:rPr>
-          <w:rFonts w:ascii="Arial" w:eastAsia="Arial" w:hAnsi="Arial" w:cs="Arial"/>
-          <w:sz w:val="24"/>
-          <w:szCs w:val="24"/>
-        </w:rPr>
-        <w:t xml:space="preserve"> que irá remover palavras de parada da língua inglesa dos tokens resultantes</w:t>
+        <w:t>fit_transform</w:t>
+      </w:r>
+      <w:r>
+        <w:rPr>
+          <w:rFonts w:ascii="Arial" w:eastAsia="Arial" w:hAnsi="Arial" w:cs="Arial"/>
+          <w:sz w:val="24"/>
+          <w:szCs w:val="24"/>
+        </w:rPr>
+        <w:t xml:space="preserve"> que irá aprender o dicionário de vocabulário e retornar uma matriz documento-termo, posteriormente é calculada a similaridade cosseno e criada uma série chamada de </w:t>
       </w:r>
       <w:r>
         <w:rPr>
@@ -4676,17 +3512,16 @@
           <w:sz w:val="24"/>
           <w:szCs w:val="24"/>
         </w:rPr>
-        <w:t>.</w:t>
-      </w:r>
-      <w:r>
-        <w:rPr>
-          <w:rFonts w:ascii="Arial" w:eastAsia="Arial" w:hAnsi="Arial" w:cs="Arial"/>
-          <w:sz w:val="24"/>
-          <w:szCs w:val="24"/>
-        </w:rPr>
-        <w:t xml:space="preserve"> Em seguida é aplicada a função </w:t>
-      </w:r>
-      <w:proofErr w:type="spellStart"/>
+        <w:t>indices</w:t>
+      </w:r>
+      <w:r>
+        <w:rPr>
+          <w:rFonts w:ascii="Arial" w:eastAsia="Arial" w:hAnsi="Arial" w:cs="Arial"/>
+          <w:sz w:val="24"/>
+          <w:szCs w:val="24"/>
+        </w:rPr>
+        <w:t xml:space="preserve"> que contém os títulos e seus respectivos índices no dataframe </w:t>
+      </w:r>
       <w:r>
         <w:rPr>
           <w:rFonts w:ascii="Arial" w:eastAsia="Arial" w:hAnsi="Arial" w:cs="Arial"/>
@@ -4694,65 +3529,8 @@
           <w:sz w:val="24"/>
           <w:szCs w:val="24"/>
         </w:rPr>
-        <w:t>fit_transform</w:t>
-      </w:r>
-      <w:proofErr w:type="spellEnd"/>
-      <w:r>
-        <w:rPr>
-          <w:rFonts w:ascii="Arial" w:eastAsia="Arial" w:hAnsi="Arial" w:cs="Arial"/>
-          <w:sz w:val="24"/>
-          <w:szCs w:val="24"/>
-        </w:rPr>
-        <w:t xml:space="preserve"> que irá aprender o dicionário de vocabulário e retornar uma matriz documento-termo, posteriormente é calculada a similaridade cosseno e criada uma série chamada de </w:t>
-      </w:r>
-      <w:proofErr w:type="spellStart"/>
-      <w:r>
-        <w:rPr>
-          <w:rFonts w:ascii="Arial" w:eastAsia="Arial" w:hAnsi="Arial" w:cs="Arial"/>
-          <w:i/>
-          <w:sz w:val="24"/>
-          <w:szCs w:val="24"/>
-        </w:rPr>
-        <w:t>indices</w:t>
-      </w:r>
-      <w:proofErr w:type="spellEnd"/>
-      <w:r>
-        <w:rPr>
-          <w:rFonts w:ascii="Arial" w:eastAsia="Arial" w:hAnsi="Arial" w:cs="Arial"/>
-          <w:sz w:val="24"/>
-          <w:szCs w:val="24"/>
-        </w:rPr>
-        <w:t xml:space="preserve"> que contém os títulos e seus respectivos índices no </w:t>
-      </w:r>
-      <w:proofErr w:type="spellStart"/>
-      <w:r>
-        <w:rPr>
-          <w:rFonts w:ascii="Arial" w:eastAsia="Arial" w:hAnsi="Arial" w:cs="Arial"/>
-          <w:sz w:val="24"/>
-          <w:szCs w:val="24"/>
-        </w:rPr>
-        <w:t>dataframe</w:t>
-      </w:r>
-      <w:proofErr w:type="spellEnd"/>
-      <w:r>
-        <w:rPr>
-          <w:rFonts w:ascii="Arial" w:eastAsia="Arial" w:hAnsi="Arial" w:cs="Arial"/>
-          <w:sz w:val="24"/>
-          <w:szCs w:val="24"/>
-        </w:rPr>
-        <w:t xml:space="preserve"> </w:t>
-      </w:r>
-      <w:proofErr w:type="spellStart"/>
-      <w:r>
-        <w:rPr>
-          <w:rFonts w:ascii="Arial" w:eastAsia="Arial" w:hAnsi="Arial" w:cs="Arial"/>
-          <w:i/>
-          <w:sz w:val="24"/>
-          <w:szCs w:val="24"/>
-        </w:rPr>
         <w:t>smd</w:t>
       </w:r>
-      <w:proofErr w:type="spellEnd"/>
       <w:r>
         <w:rPr>
           <w:rFonts w:ascii="Arial" w:eastAsia="Arial" w:hAnsi="Arial" w:cs="Arial"/>
@@ -4896,25 +3674,7 @@
           <w:sz w:val="24"/>
           <w:szCs w:val="24"/>
         </w:rPr>
-        <w:t xml:space="preserve">Desse modo, foi implementado um </w:t>
-      </w:r>
-      <w:proofErr w:type="spellStart"/>
-      <w:r>
-        <w:rPr>
-          <w:rFonts w:ascii="Arial" w:eastAsia="Arial" w:hAnsi="Arial" w:cs="Arial"/>
-          <w:sz w:val="24"/>
-          <w:szCs w:val="24"/>
-        </w:rPr>
-        <w:t>recomendador</w:t>
-      </w:r>
-      <w:proofErr w:type="spellEnd"/>
-      <w:r>
-        <w:rPr>
-          <w:rFonts w:ascii="Arial" w:eastAsia="Arial" w:hAnsi="Arial" w:cs="Arial"/>
-          <w:sz w:val="24"/>
-          <w:szCs w:val="24"/>
-        </w:rPr>
-        <w:t xml:space="preserve"> que usa a técnica de </w:t>
+        <w:t xml:space="preserve">Desse modo, foi implementado um recomendador que usa a técnica de </w:t>
       </w:r>
       <w:r>
         <w:rPr>
@@ -5006,7 +3766,7 @@
       <w:sdt>
         <w:sdtPr>
           <w:tag w:val="goog_rdk_8"/>
-          <w:id w:val="653956483"/>
+          <w:id w:val="78265678"/>
         </w:sdtPr>
         <w:sdtContent>
           <w:commentRangeStart w:id="9"/>
@@ -5020,7 +3780,7 @@
           <w:szCs w:val="24"/>
         </w:rPr>
         <w:drawing>
-          <wp:inline distT="114300" distB="114300" distL="114300" distR="114300" wp14:anchorId="1674ACCC" wp14:editId="1515C0C4">
+          <wp:inline distT="114300" distB="114300" distL="114300" distR="114300" wp14:anchorId="07183168" wp14:editId="462C20AC">
             <wp:extent cx="5762625" cy="2485387"/>
             <wp:effectExtent l="0" t="0" r="0" b="0"/>
             <wp:docPr id="14" name="image5.png"/>
@@ -5100,25 +3860,7 @@
           <w:sz w:val="24"/>
           <w:szCs w:val="24"/>
         </w:rPr>
-        <w:t xml:space="preserve">A implementação do </w:t>
-      </w:r>
-      <w:proofErr w:type="spellStart"/>
-      <w:r>
-        <w:rPr>
-          <w:rFonts w:ascii="Arial" w:eastAsia="Arial" w:hAnsi="Arial" w:cs="Arial"/>
-          <w:sz w:val="24"/>
-          <w:szCs w:val="24"/>
-        </w:rPr>
-        <w:t>recomendador</w:t>
-      </w:r>
-      <w:proofErr w:type="spellEnd"/>
-      <w:r>
-        <w:rPr>
-          <w:rFonts w:ascii="Arial" w:eastAsia="Arial" w:hAnsi="Arial" w:cs="Arial"/>
-          <w:sz w:val="24"/>
-          <w:szCs w:val="24"/>
-        </w:rPr>
-        <w:t xml:space="preserve"> baseado na técnica de </w:t>
+        <w:t xml:space="preserve">A implementação do recomendador baseado na técnica de </w:t>
       </w:r>
       <w:r>
         <w:rPr>
@@ -5137,7 +3879,6 @@
         </w:rPr>
         <w:t xml:space="preserve"> foi feita utilizando a biblioteca </w:t>
       </w:r>
-      <w:proofErr w:type="spellStart"/>
       <w:r>
         <w:rPr>
           <w:rFonts w:ascii="Arial" w:eastAsia="Arial" w:hAnsi="Arial" w:cs="Arial"/>
@@ -5147,7 +3888,6 @@
         </w:rPr>
         <w:t>Surprise</w:t>
       </w:r>
-      <w:proofErr w:type="spellEnd"/>
       <w:r>
         <w:rPr>
           <w:rFonts w:ascii="Arial" w:eastAsia="Arial" w:hAnsi="Arial" w:cs="Arial"/>
@@ -5171,43 +3911,7 @@
           <w:sz w:val="24"/>
           <w:szCs w:val="24"/>
         </w:rPr>
-        <w:t xml:space="preserve">(Singular </w:t>
-      </w:r>
-      <w:proofErr w:type="spellStart"/>
-      <w:r>
-        <w:rPr>
-          <w:rFonts w:ascii="Arial" w:eastAsia="Arial" w:hAnsi="Arial" w:cs="Arial"/>
-          <w:sz w:val="24"/>
-          <w:szCs w:val="24"/>
-        </w:rPr>
-        <w:t>Value</w:t>
-      </w:r>
-      <w:proofErr w:type="spellEnd"/>
-      <w:r>
-        <w:rPr>
-          <w:rFonts w:ascii="Arial" w:eastAsia="Arial" w:hAnsi="Arial" w:cs="Arial"/>
-          <w:sz w:val="24"/>
-          <w:szCs w:val="24"/>
-        </w:rPr>
-        <w:t xml:space="preserve"> </w:t>
-      </w:r>
-      <w:proofErr w:type="spellStart"/>
-      <w:r>
-        <w:rPr>
-          <w:rFonts w:ascii="Arial" w:eastAsia="Arial" w:hAnsi="Arial" w:cs="Arial"/>
-          <w:sz w:val="24"/>
-          <w:szCs w:val="24"/>
-        </w:rPr>
-        <w:t>Decomposition</w:t>
-      </w:r>
-      <w:proofErr w:type="spellEnd"/>
-      <w:r>
-        <w:rPr>
-          <w:rFonts w:ascii="Arial" w:eastAsia="Arial" w:hAnsi="Arial" w:cs="Arial"/>
-          <w:sz w:val="24"/>
-          <w:szCs w:val="24"/>
-        </w:rPr>
-        <w:t xml:space="preserve"> - Decomposição de Valor Singular) para minimizar o </w:t>
+        <w:t xml:space="preserve">(Singular Value Decomposition - Decomposição de Valor Singular) para minimizar o </w:t>
       </w:r>
       <w:r>
         <w:rPr>
@@ -5224,43 +3928,7 @@
           <w:sz w:val="24"/>
           <w:szCs w:val="24"/>
         </w:rPr>
-        <w:t xml:space="preserve">(Root </w:t>
-      </w:r>
-      <w:proofErr w:type="spellStart"/>
-      <w:r>
-        <w:rPr>
-          <w:rFonts w:ascii="Arial" w:eastAsia="Arial" w:hAnsi="Arial" w:cs="Arial"/>
-          <w:sz w:val="24"/>
-          <w:szCs w:val="24"/>
-        </w:rPr>
-        <w:t>Mean</w:t>
-      </w:r>
-      <w:proofErr w:type="spellEnd"/>
-      <w:r>
-        <w:rPr>
-          <w:rFonts w:ascii="Arial" w:eastAsia="Arial" w:hAnsi="Arial" w:cs="Arial"/>
-          <w:sz w:val="24"/>
-          <w:szCs w:val="24"/>
-        </w:rPr>
-        <w:t xml:space="preserve"> Square </w:t>
-      </w:r>
-      <w:proofErr w:type="spellStart"/>
-      <w:r>
-        <w:rPr>
-          <w:rFonts w:ascii="Arial" w:eastAsia="Arial" w:hAnsi="Arial" w:cs="Arial"/>
-          <w:sz w:val="24"/>
-          <w:szCs w:val="24"/>
-        </w:rPr>
-        <w:t>Error</w:t>
-      </w:r>
-      <w:proofErr w:type="spellEnd"/>
-      <w:r>
-        <w:rPr>
-          <w:rFonts w:ascii="Arial" w:eastAsia="Arial" w:hAnsi="Arial" w:cs="Arial"/>
-          <w:sz w:val="24"/>
-          <w:szCs w:val="24"/>
-        </w:rPr>
-        <w:t xml:space="preserve"> - Raiz do Erro Quadrático Médio) e fornecer ótimas recomendações.</w:t>
+        <w:t>(Root Mean Square Error - Raiz do Erro Quadrático Médio) e fornecer ótimas recomendações.</w:t>
       </w:r>
     </w:p>
     <w:p>
@@ -5298,72 +3966,176 @@
           <w:sz w:val="24"/>
           <w:szCs w:val="24"/>
         </w:rPr>
-        <w:t>que é usado para analisar um arquivo contendo avaliações, e em resumo é utilizado para definir as configurações de leitura dos dados de entrada para o algoritmo de recomendação. Logo após, o código carrega um conjunto de dados de avaliações dos filmes (</w:t>
-      </w:r>
-      <w:proofErr w:type="spellStart"/>
-      <w:r>
-        <w:rPr>
-          <w:rFonts w:ascii="Arial" w:eastAsia="Arial" w:hAnsi="Arial" w:cs="Arial"/>
-          <w:sz w:val="24"/>
-          <w:szCs w:val="24"/>
-        </w:rPr>
-        <w:t>ratings_small</w:t>
-      </w:r>
-      <w:proofErr w:type="spellEnd"/>
-      <w:r>
-        <w:rPr>
-          <w:rFonts w:ascii="Arial" w:eastAsia="Arial" w:hAnsi="Arial" w:cs="Arial"/>
-          <w:sz w:val="24"/>
-          <w:szCs w:val="24"/>
-        </w:rPr>
-        <w:t xml:space="preserve"> arquivo CSV) usando a biblioteca Pandas e criado o </w:t>
-      </w:r>
-      <w:proofErr w:type="spellStart"/>
-      <w:r>
-        <w:rPr>
-          <w:rFonts w:ascii="Arial" w:eastAsia="Arial" w:hAnsi="Arial" w:cs="Arial"/>
-          <w:sz w:val="24"/>
-          <w:szCs w:val="24"/>
-        </w:rPr>
-        <w:t>dataframe</w:t>
-      </w:r>
-      <w:proofErr w:type="spellEnd"/>
-      <w:r>
-        <w:rPr>
-          <w:rFonts w:ascii="Arial" w:eastAsia="Arial" w:hAnsi="Arial" w:cs="Arial"/>
-          <w:sz w:val="24"/>
-          <w:szCs w:val="24"/>
-        </w:rPr>
-        <w:t xml:space="preserve"> </w:t>
-      </w:r>
-      <w:proofErr w:type="spellStart"/>
-      <w:r>
-        <w:rPr>
-          <w:rFonts w:ascii="Arial" w:eastAsia="Arial" w:hAnsi="Arial" w:cs="Arial"/>
-          <w:sz w:val="24"/>
-          <w:szCs w:val="24"/>
-        </w:rPr>
-        <w:t>ds_avaliações</w:t>
-      </w:r>
-      <w:proofErr w:type="spellEnd"/>
-      <w:r>
-        <w:rPr>
-          <w:rFonts w:ascii="Arial" w:eastAsia="Arial" w:hAnsi="Arial" w:cs="Arial"/>
-          <w:sz w:val="24"/>
-          <w:szCs w:val="24"/>
-        </w:rPr>
-        <w:t xml:space="preserve"> que será usado no </w:t>
-      </w:r>
-      <w:proofErr w:type="spellStart"/>
-      <w:r>
-        <w:rPr>
-          <w:rFonts w:ascii="Arial" w:eastAsia="Arial" w:hAnsi="Arial" w:cs="Arial"/>
-          <w:sz w:val="24"/>
-          <w:szCs w:val="24"/>
-        </w:rPr>
-        <w:t>kNN</w:t>
-      </w:r>
-      <w:proofErr w:type="spellEnd"/>
+        <w:t>que é usado para analisar um arquivo contendo avaliações, e quem em resumo define as configurações de leitura dos dados de entrada para o algoritmo de recomendação. Logo após, o código carrega um conjunto de dados de avaliações dos filmes (ratings_small arquivo CSV) usando a biblioteca Pandas e criado o dataframe ds_avaliações que será usado na implementação do kNN.</w:t>
+      </w:r>
+    </w:p>
+    <w:p>
+      <w:pPr>
+        <w:spacing w:after="0" w:line="360" w:lineRule="auto"/>
+        <w:ind w:firstLine="720"/>
+        <w:jc w:val="both"/>
+        <w:rPr>
+          <w:rFonts w:ascii="Arial" w:eastAsia="Arial" w:hAnsi="Arial" w:cs="Arial"/>
+          <w:sz w:val="24"/>
+          <w:szCs w:val="24"/>
+        </w:rPr>
+      </w:pPr>
+      <w:r>
+        <w:rPr>
+          <w:rFonts w:ascii="Arial" w:eastAsia="Arial" w:hAnsi="Arial" w:cs="Arial"/>
+          <w:sz w:val="24"/>
+          <w:szCs w:val="24"/>
+        </w:rPr>
+        <w:t xml:space="preserve">Em seguida é feito o uso da biblioteca Surprise para carregar esses dados em um objeto </w:t>
+      </w:r>
+      <w:r>
+        <w:rPr>
+          <w:rFonts w:ascii="Arial" w:eastAsia="Arial" w:hAnsi="Arial" w:cs="Arial"/>
+          <w:i/>
+          <w:sz w:val="24"/>
+          <w:szCs w:val="24"/>
+        </w:rPr>
+        <w:t xml:space="preserve">Dataset </w:t>
+      </w:r>
+      <w:r>
+        <w:rPr>
+          <w:rFonts w:ascii="Arial" w:eastAsia="Arial" w:hAnsi="Arial" w:cs="Arial"/>
+          <w:sz w:val="24"/>
+          <w:szCs w:val="24"/>
+        </w:rPr>
+        <w:t xml:space="preserve">fazendo o uso da função </w:t>
+      </w:r>
+      <w:r>
+        <w:rPr>
+          <w:rFonts w:ascii="Arial" w:eastAsia="Arial" w:hAnsi="Arial" w:cs="Arial"/>
+          <w:i/>
+          <w:sz w:val="24"/>
+          <w:szCs w:val="24"/>
+        </w:rPr>
+        <w:t>load_from_df,</w:t>
+      </w:r>
+      <w:r>
+        <w:rPr>
+          <w:rFonts w:ascii="Arial" w:eastAsia="Arial" w:hAnsi="Arial" w:cs="Arial"/>
+          <w:sz w:val="24"/>
+          <w:szCs w:val="24"/>
+        </w:rPr>
+        <w:t xml:space="preserve"> onde são passados como parâmetros as colunas que contém as informações relevantes do dataframe </w:t>
+      </w:r>
+      <w:r>
+        <w:rPr>
+          <w:rFonts w:ascii="Arial" w:eastAsia="Arial" w:hAnsi="Arial" w:cs="Arial"/>
+          <w:i/>
+          <w:sz w:val="24"/>
+          <w:szCs w:val="24"/>
+        </w:rPr>
+        <w:t xml:space="preserve">avaliações </w:t>
+      </w:r>
+      <w:r>
+        <w:rPr>
+          <w:rFonts w:ascii="Arial" w:eastAsia="Arial" w:hAnsi="Arial" w:cs="Arial"/>
+          <w:sz w:val="24"/>
+          <w:szCs w:val="24"/>
+        </w:rPr>
+        <w:t xml:space="preserve"> (‘user_id’, ‘movie_id’, ‘rating’) e o objeto </w:t>
+      </w:r>
+      <w:r>
+        <w:rPr>
+          <w:rFonts w:ascii="Arial" w:eastAsia="Arial" w:hAnsi="Arial" w:cs="Arial"/>
+          <w:i/>
+          <w:sz w:val="24"/>
+          <w:szCs w:val="24"/>
+        </w:rPr>
+        <w:t>Reader</w:t>
+      </w:r>
+      <w:r>
+        <w:rPr>
+          <w:rFonts w:ascii="Arial" w:eastAsia="Arial" w:hAnsi="Arial" w:cs="Arial"/>
+          <w:sz w:val="24"/>
+          <w:szCs w:val="24"/>
+        </w:rPr>
+        <w:t xml:space="preserve"> para que a biblioteca possa ler corretamente os dados do dataframe. </w:t>
+      </w:r>
+    </w:p>
+    <w:p>
+      <w:pPr>
+        <w:spacing w:after="0" w:line="360" w:lineRule="auto"/>
+        <w:ind w:firstLine="720"/>
+        <w:jc w:val="both"/>
+        <w:rPr>
+          <w:rFonts w:ascii="Arial" w:eastAsia="Arial" w:hAnsi="Arial" w:cs="Arial"/>
+          <w:sz w:val="24"/>
+          <w:szCs w:val="24"/>
+        </w:rPr>
+      </w:pPr>
+      <w:r>
+        <w:rPr>
+          <w:rFonts w:ascii="Arial" w:eastAsia="Arial" w:hAnsi="Arial" w:cs="Arial"/>
+          <w:sz w:val="24"/>
+          <w:szCs w:val="24"/>
+        </w:rPr>
+        <w:t xml:space="preserve">Logo após é criado um objeto </w:t>
+      </w:r>
+      <w:r>
+        <w:rPr>
+          <w:rFonts w:ascii="Arial" w:eastAsia="Arial" w:hAnsi="Arial" w:cs="Arial"/>
+          <w:i/>
+          <w:sz w:val="24"/>
+          <w:szCs w:val="24"/>
+        </w:rPr>
+        <w:t>SVD</w:t>
+      </w:r>
+      <w:r>
+        <w:rPr>
+          <w:rFonts w:ascii="Arial" w:eastAsia="Arial" w:hAnsi="Arial" w:cs="Arial"/>
+          <w:sz w:val="24"/>
+          <w:szCs w:val="24"/>
+        </w:rPr>
+        <w:t xml:space="preserve"> e utilizada função </w:t>
+      </w:r>
+      <w:r>
+        <w:rPr>
+          <w:rFonts w:ascii="Arial" w:eastAsia="Arial" w:hAnsi="Arial" w:cs="Arial"/>
+          <w:i/>
+          <w:sz w:val="24"/>
+          <w:szCs w:val="24"/>
+        </w:rPr>
+        <w:t>cross_validate</w:t>
+      </w:r>
+      <w:r>
+        <w:rPr>
+          <w:rFonts w:ascii="Arial" w:eastAsia="Arial" w:hAnsi="Arial" w:cs="Arial"/>
+          <w:sz w:val="24"/>
+          <w:szCs w:val="24"/>
+        </w:rPr>
+        <w:t xml:space="preserve"> passando como parâmetros o objeto </w:t>
+      </w:r>
+      <w:r>
+        <w:rPr>
+          <w:rFonts w:ascii="Arial" w:eastAsia="Arial" w:hAnsi="Arial" w:cs="Arial"/>
+          <w:i/>
+          <w:sz w:val="24"/>
+          <w:szCs w:val="24"/>
+        </w:rPr>
+        <w:t xml:space="preserve">SVD, </w:t>
+      </w:r>
+      <w:r>
+        <w:rPr>
+          <w:rFonts w:ascii="Arial" w:eastAsia="Arial" w:hAnsi="Arial" w:cs="Arial"/>
+          <w:sz w:val="24"/>
+          <w:szCs w:val="24"/>
+        </w:rPr>
+        <w:t xml:space="preserve">os dados, as medidas e a flag verdadeiro para o atributo verbose, essa função é usada para avaliar o desempenho do modelo com base nas métricas de erro </w:t>
+      </w:r>
+      <w:r>
+        <w:rPr>
+          <w:rFonts w:ascii="Arial" w:eastAsia="Arial" w:hAnsi="Arial" w:cs="Arial"/>
+          <w:i/>
+          <w:sz w:val="24"/>
+          <w:szCs w:val="24"/>
+        </w:rPr>
+        <w:t>RMSE (Root Mean Square Error - Raiz do erro quadrático médio) e MAE (Mean Absolute Error - Erro Absoluto Médio)</w:t>
+      </w:r>
       <w:r>
         <w:rPr>
           <w:rFonts w:ascii="Arial" w:eastAsia="Arial" w:hAnsi="Arial" w:cs="Arial"/>
@@ -5390,65 +4162,92 @@
           <w:sz w:val="24"/>
           <w:szCs w:val="24"/>
         </w:rPr>
-        <w:t xml:space="preserve">Em seguida </w:t>
-      </w:r>
-    </w:p>
-    <w:p>
-      <w:pPr>
-        <w:spacing w:after="0" w:line="360" w:lineRule="auto"/>
-        <w:ind w:firstLine="720"/>
-        <w:jc w:val="both"/>
-        <w:rPr>
-          <w:rFonts w:ascii="Arial" w:eastAsia="Arial" w:hAnsi="Arial" w:cs="Arial"/>
-          <w:sz w:val="24"/>
-          <w:szCs w:val="24"/>
-        </w:rPr>
-      </w:pPr>
-    </w:p>
-    <w:p>
-      <w:pPr>
-        <w:spacing w:after="0" w:line="360" w:lineRule="auto"/>
-        <w:ind w:firstLine="720"/>
-        <w:jc w:val="both"/>
-        <w:rPr>
-          <w:rFonts w:ascii="Arial" w:eastAsia="Arial" w:hAnsi="Arial" w:cs="Arial"/>
-          <w:sz w:val="24"/>
-          <w:szCs w:val="24"/>
-        </w:rPr>
-      </w:pPr>
-    </w:p>
-    <w:p>
-      <w:pPr>
-        <w:spacing w:after="0" w:line="360" w:lineRule="auto"/>
-        <w:ind w:firstLine="720"/>
-        <w:jc w:val="both"/>
-        <w:rPr>
-          <w:rFonts w:ascii="Arial" w:eastAsia="Arial" w:hAnsi="Arial" w:cs="Arial"/>
-          <w:b/>
-          <w:sz w:val="26"/>
-          <w:szCs w:val="26"/>
-        </w:rPr>
-      </w:pPr>
-      <w:r>
-        <w:rPr>
-          <w:rFonts w:ascii="Arial" w:eastAsia="Arial" w:hAnsi="Arial" w:cs="Arial"/>
-          <w:sz w:val="24"/>
-          <w:szCs w:val="24"/>
-        </w:rPr>
-        <w:t xml:space="preserve"> </w:t>
-      </w:r>
-    </w:p>
-    <w:p>
-      <w:pPr>
-        <w:pBdr>
-          <w:top w:val="nil"/>
-          <w:left w:val="nil"/>
-          <w:bottom w:val="nil"/>
-          <w:right w:val="nil"/>
-          <w:between w:val="nil"/>
-        </w:pBdr>
-        <w:spacing w:after="0" w:line="360" w:lineRule="auto"/>
-        <w:ind w:left="435"/>
+        <w:t xml:space="preserve">Por fim é feito o uso da função </w:t>
+      </w:r>
+      <w:r>
+        <w:rPr>
+          <w:rFonts w:ascii="Arial" w:eastAsia="Arial" w:hAnsi="Arial" w:cs="Arial"/>
+          <w:i/>
+          <w:sz w:val="24"/>
+          <w:szCs w:val="24"/>
+        </w:rPr>
+        <w:t xml:space="preserve">build_full_trainset </w:t>
+      </w:r>
+      <w:r>
+        <w:rPr>
+          <w:rFonts w:ascii="Arial" w:eastAsia="Arial" w:hAnsi="Arial" w:cs="Arial"/>
+          <w:sz w:val="24"/>
+          <w:szCs w:val="24"/>
+        </w:rPr>
+        <w:t xml:space="preserve">para criar um objeto </w:t>
+      </w:r>
+      <w:r>
+        <w:rPr>
+          <w:rFonts w:ascii="Arial" w:eastAsia="Arial" w:hAnsi="Arial" w:cs="Arial"/>
+          <w:i/>
+          <w:sz w:val="24"/>
+          <w:szCs w:val="24"/>
+        </w:rPr>
+        <w:t xml:space="preserve">trainset </w:t>
+      </w:r>
+      <w:r>
+        <w:rPr>
+          <w:rFonts w:ascii="Arial" w:eastAsia="Arial" w:hAnsi="Arial" w:cs="Arial"/>
+          <w:sz w:val="24"/>
+          <w:szCs w:val="24"/>
+        </w:rPr>
+        <w:t xml:space="preserve">que contém todos os dados disponíveis de treinamento, logo após o modelo é treinado com esse conjunto de dados completo usando a função </w:t>
+      </w:r>
+      <w:r>
+        <w:rPr>
+          <w:rFonts w:ascii="Arial" w:eastAsia="Arial" w:hAnsi="Arial" w:cs="Arial"/>
+          <w:i/>
+          <w:sz w:val="24"/>
+          <w:szCs w:val="24"/>
+        </w:rPr>
+        <w:t xml:space="preserve">SVD.fit </w:t>
+      </w:r>
+      <w:r>
+        <w:rPr>
+          <w:rFonts w:ascii="Arial" w:eastAsia="Arial" w:hAnsi="Arial" w:cs="Arial"/>
+          <w:sz w:val="24"/>
+          <w:szCs w:val="24"/>
+        </w:rPr>
+        <w:t xml:space="preserve">que treina o modelo de recomendação usando a técnica de </w:t>
+      </w:r>
+      <w:sdt>
+        <w:sdtPr>
+          <w:tag w:val="goog_rdk_9"/>
+          <w:id w:val="1469168414"/>
+        </w:sdtPr>
+        <w:sdtContent>
+          <w:commentRangeStart w:id="10"/>
+        </w:sdtContent>
+      </w:sdt>
+      <w:r>
+        <w:rPr>
+          <w:rFonts w:ascii="Arial" w:eastAsia="Arial" w:hAnsi="Arial" w:cs="Arial"/>
+          <w:sz w:val="24"/>
+          <w:szCs w:val="24"/>
+        </w:rPr>
+        <w:t>decomposição de valores singulares (SVD)</w:t>
+      </w:r>
+      <w:commentRangeEnd w:id="10"/>
+      <w:r>
+        <w:commentReference w:id="10"/>
+      </w:r>
+      <w:r>
+        <w:rPr>
+          <w:rFonts w:ascii="Arial" w:eastAsia="Arial" w:hAnsi="Arial" w:cs="Arial"/>
+          <w:sz w:val="24"/>
+          <w:szCs w:val="24"/>
+        </w:rPr>
+        <w:t>.</w:t>
+      </w:r>
+    </w:p>
+    <w:p>
+      <w:pPr>
+        <w:spacing w:after="0" w:line="360" w:lineRule="auto"/>
         <w:jc w:val="both"/>
         <w:rPr>
           <w:rFonts w:ascii="Arial" w:eastAsia="Arial" w:hAnsi="Arial" w:cs="Arial"/>
@@ -5597,42 +4396,6 @@
     </w:p>
     <w:p>
       <w:pPr>
-        <w:pBdr>
-          <w:top w:val="nil"/>
-          <w:left w:val="nil"/>
-          <w:bottom w:val="nil"/>
-          <w:right w:val="nil"/>
-          <w:between w:val="nil"/>
-        </w:pBdr>
-        <w:spacing w:after="0" w:line="360" w:lineRule="auto"/>
-        <w:jc w:val="both"/>
-        <w:rPr>
-          <w:rFonts w:ascii="Arial" w:eastAsia="Arial" w:hAnsi="Arial" w:cs="Arial"/>
-          <w:sz w:val="24"/>
-          <w:szCs w:val="24"/>
-        </w:rPr>
-      </w:pPr>
-    </w:p>
-    <w:p>
-      <w:pPr>
-        <w:pBdr>
-          <w:top w:val="nil"/>
-          <w:left w:val="nil"/>
-          <w:bottom w:val="nil"/>
-          <w:right w:val="nil"/>
-          <w:between w:val="nil"/>
-        </w:pBdr>
-        <w:spacing w:after="0" w:line="360" w:lineRule="auto"/>
-        <w:jc w:val="both"/>
-        <w:rPr>
-          <w:rFonts w:ascii="Arial" w:eastAsia="Arial" w:hAnsi="Arial" w:cs="Arial"/>
-          <w:sz w:val="24"/>
-          <w:szCs w:val="24"/>
-        </w:rPr>
-      </w:pPr>
-    </w:p>
-    <w:p>
-      <w:pPr>
         <w:rPr>
           <w:rFonts w:ascii="Arial" w:eastAsia="Arial" w:hAnsi="Arial" w:cs="Arial"/>
           <w:b/>
@@ -5741,93 +4504,13 @@
           <w:szCs w:val="26"/>
         </w:rPr>
       </w:pPr>
-    </w:p>
-    <w:p>
-      <w:pPr>
+      <w:r>
         <w:rPr>
           <w:rFonts w:ascii="Arial" w:eastAsia="Arial" w:hAnsi="Arial" w:cs="Arial"/>
           <w:b/>
           <w:sz w:val="26"/>
           <w:szCs w:val="26"/>
         </w:rPr>
-      </w:pPr>
-    </w:p>
-    <w:p>
-      <w:pPr>
-        <w:rPr>
-          <w:rFonts w:ascii="Arial" w:eastAsia="Arial" w:hAnsi="Arial" w:cs="Arial"/>
-          <w:b/>
-          <w:sz w:val="26"/>
-          <w:szCs w:val="26"/>
-        </w:rPr>
-      </w:pPr>
-    </w:p>
-    <w:p>
-      <w:pPr>
-        <w:rPr>
-          <w:rFonts w:ascii="Arial" w:eastAsia="Arial" w:hAnsi="Arial" w:cs="Arial"/>
-          <w:b/>
-          <w:sz w:val="26"/>
-          <w:szCs w:val="26"/>
-        </w:rPr>
-      </w:pPr>
-    </w:p>
-    <w:p>
-      <w:pPr>
-        <w:rPr>
-          <w:rFonts w:ascii="Arial" w:eastAsia="Arial" w:hAnsi="Arial" w:cs="Arial"/>
-          <w:b/>
-          <w:sz w:val="26"/>
-          <w:szCs w:val="26"/>
-        </w:rPr>
-      </w:pPr>
-    </w:p>
-    <w:p>
-      <w:pPr>
-        <w:rPr>
-          <w:rFonts w:ascii="Arial" w:eastAsia="Arial" w:hAnsi="Arial" w:cs="Arial"/>
-          <w:b/>
-          <w:sz w:val="26"/>
-          <w:szCs w:val="26"/>
-        </w:rPr>
-      </w:pPr>
-    </w:p>
-    <w:p>
-      <w:pPr>
-        <w:rPr>
-          <w:rFonts w:ascii="Arial" w:eastAsia="Arial" w:hAnsi="Arial" w:cs="Arial"/>
-          <w:b/>
-          <w:sz w:val="26"/>
-          <w:szCs w:val="26"/>
-        </w:rPr>
-      </w:pPr>
-    </w:p>
-    <w:p>
-      <w:pPr>
-        <w:rPr>
-          <w:rFonts w:ascii="Arial" w:eastAsia="Arial" w:hAnsi="Arial" w:cs="Arial"/>
-          <w:b/>
-          <w:sz w:val="26"/>
-          <w:szCs w:val="26"/>
-        </w:rPr>
-      </w:pPr>
-    </w:p>
-    <w:p>
-      <w:pPr>
-        <w:rPr>
-          <w:rFonts w:ascii="Arial" w:eastAsia="Arial" w:hAnsi="Arial" w:cs="Arial"/>
-          <w:b/>
-          <w:sz w:val="26"/>
-          <w:szCs w:val="26"/>
-        </w:rPr>
-      </w:pPr>
-      <w:r>
-        <w:rPr>
-          <w:rFonts w:ascii="Arial" w:eastAsia="Arial" w:hAnsi="Arial" w:cs="Arial"/>
-          <w:b/>
-          <w:sz w:val="26"/>
-          <w:szCs w:val="26"/>
-        </w:rPr>
         <w:lastRenderedPageBreak/>
         <w:t>4 CONSIDERAÇÕES FINAIS</w:t>
       </w:r>
@@ -5969,25 +4652,7 @@
           <w:sz w:val="24"/>
           <w:szCs w:val="24"/>
         </w:rPr>
-        <w:t xml:space="preserve">Como trabalhos futuros esse trabalho poderá receber o feedback do usuário sobre a sugestão, fazer recomendações de playlists completas para os usuários e </w:t>
-      </w:r>
-      <w:proofErr w:type="spellStart"/>
-      <w:r>
-        <w:rPr>
-          <w:rFonts w:ascii="Arial" w:eastAsia="Arial" w:hAnsi="Arial" w:cs="Arial"/>
-          <w:sz w:val="24"/>
-          <w:szCs w:val="24"/>
-        </w:rPr>
-        <w:t>fornecer</w:t>
-      </w:r>
-      <w:proofErr w:type="spellEnd"/>
-      <w:r>
-        <w:rPr>
-          <w:rFonts w:ascii="Arial" w:eastAsia="Arial" w:hAnsi="Arial" w:cs="Arial"/>
-          <w:sz w:val="24"/>
-          <w:szCs w:val="24"/>
-        </w:rPr>
-        <w:t xml:space="preserve"> sugestões analisando o sentimento da pessoa obtendo assim um maior nível de personalização na recomendação.</w:t>
+        <w:t>Como trabalhos futuros esse trabalho poderá receber o feedback do usuário sobre a sugestão, fazer recomendações de playlists completas para os usuários e fornecer sugestões analisando o sentimento da pessoa obtendo assim um maior nível de personalização na recomendação.</w:t>
       </w:r>
     </w:p>
     <w:p>
@@ -6057,16 +4722,16 @@
           <w:noProof/>
         </w:rPr>
         <w:drawing>
-          <wp:inline distT="0" distB="0" distL="0" distR="0" wp14:anchorId="7E90CA95" wp14:editId="13B8BCDA">
+          <wp:inline distT="0" distB="0" distL="0" distR="0" wp14:anchorId="25EE41AD" wp14:editId="405A3F7F">
             <wp:extent cx="8188196" cy="5358766"/>
             <wp:effectExtent l="0" t="0" r="0" b="0"/>
-            <wp:docPr id="11" name="image6.jpg"/>
+            <wp:docPr id="11" name="image3.jpg"/>
             <wp:cNvGraphicFramePr/>
             <a:graphic xmlns:a="http://schemas.openxmlformats.org/drawingml/2006/main">
               <a:graphicData uri="http://schemas.openxmlformats.org/drawingml/2006/picture">
                 <pic:pic xmlns:pic="http://schemas.openxmlformats.org/drawingml/2006/picture">
                   <pic:nvPicPr>
-                    <pic:cNvPr id="0" name="image6.jpg"/>
+                    <pic:cNvPr id="0" name="image3.jpg"/>
                     <pic:cNvPicPr preferRelativeResize="0"/>
                   </pic:nvPicPr>
                   <pic:blipFill>
@@ -6143,169 +4808,7 @@
           <w:sz w:val="24"/>
           <w:szCs w:val="24"/>
         </w:rPr>
-        <w:t xml:space="preserve">ADIYANSJAH; GUNAWAN, A. A. S.; SUHARTONO, D. Music </w:t>
-      </w:r>
-      <w:proofErr w:type="spellStart"/>
-      <w:r>
-        <w:rPr>
-          <w:rFonts w:ascii="Arial" w:eastAsia="Arial" w:hAnsi="Arial" w:cs="Arial"/>
-          <w:sz w:val="24"/>
-          <w:szCs w:val="24"/>
-        </w:rPr>
-        <w:t>recommender</w:t>
-      </w:r>
-      <w:proofErr w:type="spellEnd"/>
-      <w:r>
-        <w:rPr>
-          <w:rFonts w:ascii="Arial" w:eastAsia="Arial" w:hAnsi="Arial" w:cs="Arial"/>
-          <w:sz w:val="24"/>
-          <w:szCs w:val="24"/>
-        </w:rPr>
-        <w:t xml:space="preserve"> system </w:t>
-      </w:r>
-      <w:proofErr w:type="spellStart"/>
-      <w:r>
-        <w:rPr>
-          <w:rFonts w:ascii="Arial" w:eastAsia="Arial" w:hAnsi="Arial" w:cs="Arial"/>
-          <w:sz w:val="24"/>
-          <w:szCs w:val="24"/>
-        </w:rPr>
-        <w:t>based</w:t>
-      </w:r>
-      <w:proofErr w:type="spellEnd"/>
-      <w:r>
-        <w:rPr>
-          <w:rFonts w:ascii="Arial" w:eastAsia="Arial" w:hAnsi="Arial" w:cs="Arial"/>
-          <w:sz w:val="24"/>
-          <w:szCs w:val="24"/>
-        </w:rPr>
-        <w:t xml:space="preserve"> </w:t>
-      </w:r>
-      <w:proofErr w:type="spellStart"/>
-      <w:r>
-        <w:rPr>
-          <w:rFonts w:ascii="Arial" w:eastAsia="Arial" w:hAnsi="Arial" w:cs="Arial"/>
-          <w:sz w:val="24"/>
-          <w:szCs w:val="24"/>
-        </w:rPr>
-        <w:t>on</w:t>
-      </w:r>
-      <w:proofErr w:type="spellEnd"/>
-      <w:r>
-        <w:rPr>
-          <w:rFonts w:ascii="Arial" w:eastAsia="Arial" w:hAnsi="Arial" w:cs="Arial"/>
-          <w:sz w:val="24"/>
-          <w:szCs w:val="24"/>
-        </w:rPr>
-        <w:t xml:space="preserve"> </w:t>
-      </w:r>
-      <w:proofErr w:type="spellStart"/>
-      <w:r>
-        <w:rPr>
-          <w:rFonts w:ascii="Arial" w:eastAsia="Arial" w:hAnsi="Arial" w:cs="Arial"/>
-          <w:sz w:val="24"/>
-          <w:szCs w:val="24"/>
-        </w:rPr>
-        <w:t>genre</w:t>
-      </w:r>
-      <w:proofErr w:type="spellEnd"/>
-      <w:r>
-        <w:rPr>
-          <w:rFonts w:ascii="Arial" w:eastAsia="Arial" w:hAnsi="Arial" w:cs="Arial"/>
-          <w:sz w:val="24"/>
-          <w:szCs w:val="24"/>
-        </w:rPr>
-        <w:t xml:space="preserve"> </w:t>
-      </w:r>
-      <w:proofErr w:type="spellStart"/>
-      <w:r>
-        <w:rPr>
-          <w:rFonts w:ascii="Arial" w:eastAsia="Arial" w:hAnsi="Arial" w:cs="Arial"/>
-          <w:sz w:val="24"/>
-          <w:szCs w:val="24"/>
-        </w:rPr>
-        <w:t>using</w:t>
-      </w:r>
-      <w:proofErr w:type="spellEnd"/>
-      <w:r>
-        <w:rPr>
-          <w:rFonts w:ascii="Arial" w:eastAsia="Arial" w:hAnsi="Arial" w:cs="Arial"/>
-          <w:sz w:val="24"/>
-          <w:szCs w:val="24"/>
-        </w:rPr>
-        <w:t xml:space="preserve"> </w:t>
-      </w:r>
-      <w:proofErr w:type="spellStart"/>
-      <w:r>
-        <w:rPr>
-          <w:rFonts w:ascii="Arial" w:eastAsia="Arial" w:hAnsi="Arial" w:cs="Arial"/>
-          <w:sz w:val="24"/>
-          <w:szCs w:val="24"/>
-        </w:rPr>
-        <w:t>convolutional</w:t>
-      </w:r>
-      <w:proofErr w:type="spellEnd"/>
-      <w:r>
-        <w:rPr>
-          <w:rFonts w:ascii="Arial" w:eastAsia="Arial" w:hAnsi="Arial" w:cs="Arial"/>
-          <w:sz w:val="24"/>
-          <w:szCs w:val="24"/>
-        </w:rPr>
-        <w:t xml:space="preserve"> recurrent </w:t>
-      </w:r>
-      <w:proofErr w:type="gramStart"/>
-      <w:r>
-        <w:rPr>
-          <w:rFonts w:ascii="Arial" w:eastAsia="Arial" w:hAnsi="Arial" w:cs="Arial"/>
-          <w:sz w:val="24"/>
-          <w:szCs w:val="24"/>
-        </w:rPr>
-        <w:t>neural networks</w:t>
-      </w:r>
-      <w:proofErr w:type="gramEnd"/>
-      <w:r>
-        <w:rPr>
-          <w:rFonts w:ascii="Arial" w:eastAsia="Arial" w:hAnsi="Arial" w:cs="Arial"/>
-          <w:sz w:val="24"/>
-          <w:szCs w:val="24"/>
-        </w:rPr>
-        <w:t xml:space="preserve">. Procedia </w:t>
-      </w:r>
-      <w:proofErr w:type="spellStart"/>
-      <w:r>
-        <w:rPr>
-          <w:rFonts w:ascii="Arial" w:eastAsia="Arial" w:hAnsi="Arial" w:cs="Arial"/>
-          <w:sz w:val="24"/>
-          <w:szCs w:val="24"/>
-        </w:rPr>
-        <w:t>computer</w:t>
-      </w:r>
-      <w:proofErr w:type="spellEnd"/>
-      <w:r>
-        <w:rPr>
-          <w:rFonts w:ascii="Arial" w:eastAsia="Arial" w:hAnsi="Arial" w:cs="Arial"/>
-          <w:sz w:val="24"/>
-          <w:szCs w:val="24"/>
-        </w:rPr>
-        <w:t xml:space="preserve"> </w:t>
-      </w:r>
-      <w:proofErr w:type="spellStart"/>
-      <w:r>
-        <w:rPr>
-          <w:rFonts w:ascii="Arial" w:eastAsia="Arial" w:hAnsi="Arial" w:cs="Arial"/>
-          <w:sz w:val="24"/>
-          <w:szCs w:val="24"/>
-        </w:rPr>
-        <w:t>science</w:t>
-      </w:r>
-      <w:proofErr w:type="spellEnd"/>
-      <w:r>
-        <w:rPr>
-          <w:rFonts w:ascii="Arial" w:eastAsia="Arial" w:hAnsi="Arial" w:cs="Arial"/>
-          <w:sz w:val="24"/>
-          <w:szCs w:val="24"/>
-        </w:rPr>
-        <w:t>, v. 157, p. 99–109, 2019.</w:t>
+        <w:t>ADIYANSJAH; GUNAWAN, A. A. S.; SUHARTONO, D. Music recommender system based on genre using convolutional recurrent neural networks. Procedia computer science, v. 157, p. 99–109, 2019.</w:t>
       </w:r>
     </w:p>
     <w:p>
@@ -6337,205 +4840,7 @@
           <w:sz w:val="24"/>
           <w:szCs w:val="24"/>
         </w:rPr>
-        <w:t xml:space="preserve">APUKE, O. D. </w:t>
-      </w:r>
-      <w:proofErr w:type="spellStart"/>
-      <w:r>
-        <w:rPr>
-          <w:rFonts w:ascii="Arial" w:eastAsia="Arial" w:hAnsi="Arial" w:cs="Arial"/>
-          <w:sz w:val="24"/>
-          <w:szCs w:val="24"/>
-        </w:rPr>
-        <w:t>Quantitative</w:t>
-      </w:r>
-      <w:proofErr w:type="spellEnd"/>
-      <w:r>
-        <w:rPr>
-          <w:rFonts w:ascii="Arial" w:eastAsia="Arial" w:hAnsi="Arial" w:cs="Arial"/>
-          <w:sz w:val="24"/>
-          <w:szCs w:val="24"/>
-        </w:rPr>
-        <w:t xml:space="preserve"> </w:t>
-      </w:r>
-      <w:proofErr w:type="spellStart"/>
-      <w:r>
-        <w:rPr>
-          <w:rFonts w:ascii="Arial" w:eastAsia="Arial" w:hAnsi="Arial" w:cs="Arial"/>
-          <w:sz w:val="24"/>
-          <w:szCs w:val="24"/>
-        </w:rPr>
-        <w:t>research</w:t>
-      </w:r>
-      <w:proofErr w:type="spellEnd"/>
-      <w:r>
-        <w:rPr>
-          <w:rFonts w:ascii="Arial" w:eastAsia="Arial" w:hAnsi="Arial" w:cs="Arial"/>
-          <w:sz w:val="24"/>
-          <w:szCs w:val="24"/>
-        </w:rPr>
-        <w:t xml:space="preserve"> </w:t>
-      </w:r>
-      <w:proofErr w:type="spellStart"/>
-      <w:r>
-        <w:rPr>
-          <w:rFonts w:ascii="Arial" w:eastAsia="Arial" w:hAnsi="Arial" w:cs="Arial"/>
-          <w:sz w:val="24"/>
-          <w:szCs w:val="24"/>
-        </w:rPr>
-        <w:t>methods</w:t>
-      </w:r>
-      <w:proofErr w:type="spellEnd"/>
-      <w:r>
-        <w:rPr>
-          <w:rFonts w:ascii="Arial" w:eastAsia="Arial" w:hAnsi="Arial" w:cs="Arial"/>
-          <w:sz w:val="24"/>
-          <w:szCs w:val="24"/>
-        </w:rPr>
-        <w:t xml:space="preserve">: A </w:t>
-      </w:r>
-      <w:proofErr w:type="spellStart"/>
-      <w:r>
-        <w:rPr>
-          <w:rFonts w:ascii="Arial" w:eastAsia="Arial" w:hAnsi="Arial" w:cs="Arial"/>
-          <w:sz w:val="24"/>
-          <w:szCs w:val="24"/>
-        </w:rPr>
-        <w:t>synopsis</w:t>
-      </w:r>
-      <w:proofErr w:type="spellEnd"/>
-      <w:r>
-        <w:rPr>
-          <w:rFonts w:ascii="Arial" w:eastAsia="Arial" w:hAnsi="Arial" w:cs="Arial"/>
-          <w:sz w:val="24"/>
-          <w:szCs w:val="24"/>
-        </w:rPr>
-        <w:t xml:space="preserve"> approach. Kuwait </w:t>
-      </w:r>
-      <w:proofErr w:type="spellStart"/>
-      <w:r>
-        <w:rPr>
-          <w:rFonts w:ascii="Arial" w:eastAsia="Arial" w:hAnsi="Arial" w:cs="Arial"/>
-          <w:sz w:val="24"/>
-          <w:szCs w:val="24"/>
-        </w:rPr>
-        <w:t>Chapter</w:t>
-      </w:r>
-      <w:proofErr w:type="spellEnd"/>
-      <w:r>
-        <w:rPr>
-          <w:rFonts w:ascii="Arial" w:eastAsia="Arial" w:hAnsi="Arial" w:cs="Arial"/>
-          <w:sz w:val="24"/>
-          <w:szCs w:val="24"/>
-        </w:rPr>
-        <w:t xml:space="preserve"> </w:t>
-      </w:r>
-      <w:proofErr w:type="spellStart"/>
-      <w:r>
-        <w:rPr>
-          <w:rFonts w:ascii="Arial" w:eastAsia="Arial" w:hAnsi="Arial" w:cs="Arial"/>
-          <w:sz w:val="24"/>
-          <w:szCs w:val="24"/>
-        </w:rPr>
-        <w:t>of</w:t>
-      </w:r>
-      <w:proofErr w:type="spellEnd"/>
-      <w:r>
-        <w:rPr>
-          <w:rFonts w:ascii="Arial" w:eastAsia="Arial" w:hAnsi="Arial" w:cs="Arial"/>
-          <w:sz w:val="24"/>
-          <w:szCs w:val="24"/>
-        </w:rPr>
-        <w:t xml:space="preserve"> </w:t>
-      </w:r>
-      <w:proofErr w:type="spellStart"/>
-      <w:r>
-        <w:rPr>
-          <w:rFonts w:ascii="Arial" w:eastAsia="Arial" w:hAnsi="Arial" w:cs="Arial"/>
-          <w:sz w:val="24"/>
-          <w:szCs w:val="24"/>
-        </w:rPr>
-        <w:t>Arabian</w:t>
-      </w:r>
-      <w:proofErr w:type="spellEnd"/>
-      <w:r>
-        <w:rPr>
-          <w:rFonts w:ascii="Arial" w:eastAsia="Arial" w:hAnsi="Arial" w:cs="Arial"/>
-          <w:sz w:val="24"/>
-          <w:szCs w:val="24"/>
-        </w:rPr>
-        <w:t xml:space="preserve"> </w:t>
-      </w:r>
-      <w:proofErr w:type="spellStart"/>
-      <w:r>
-        <w:rPr>
-          <w:rFonts w:ascii="Arial" w:eastAsia="Arial" w:hAnsi="Arial" w:cs="Arial"/>
-          <w:sz w:val="24"/>
-          <w:szCs w:val="24"/>
-        </w:rPr>
-        <w:t>Journal</w:t>
-      </w:r>
-      <w:proofErr w:type="spellEnd"/>
-      <w:r>
-        <w:rPr>
-          <w:rFonts w:ascii="Arial" w:eastAsia="Arial" w:hAnsi="Arial" w:cs="Arial"/>
-          <w:sz w:val="24"/>
-          <w:szCs w:val="24"/>
-        </w:rPr>
-        <w:t xml:space="preserve"> </w:t>
-      </w:r>
-      <w:proofErr w:type="spellStart"/>
-      <w:r>
-        <w:rPr>
-          <w:rFonts w:ascii="Arial" w:eastAsia="Arial" w:hAnsi="Arial" w:cs="Arial"/>
-          <w:sz w:val="24"/>
-          <w:szCs w:val="24"/>
-        </w:rPr>
-        <w:t>of</w:t>
-      </w:r>
-      <w:proofErr w:type="spellEnd"/>
-      <w:r>
-        <w:rPr>
-          <w:rFonts w:ascii="Arial" w:eastAsia="Arial" w:hAnsi="Arial" w:cs="Arial"/>
-          <w:sz w:val="24"/>
-          <w:szCs w:val="24"/>
-        </w:rPr>
-        <w:t xml:space="preserve"> Business </w:t>
-      </w:r>
-      <w:proofErr w:type="spellStart"/>
-      <w:r>
-        <w:rPr>
-          <w:rFonts w:ascii="Arial" w:eastAsia="Arial" w:hAnsi="Arial" w:cs="Arial"/>
-          <w:sz w:val="24"/>
-          <w:szCs w:val="24"/>
-        </w:rPr>
-        <w:t>and</w:t>
-      </w:r>
-      <w:proofErr w:type="spellEnd"/>
-      <w:r>
-        <w:rPr>
-          <w:rFonts w:ascii="Arial" w:eastAsia="Arial" w:hAnsi="Arial" w:cs="Arial"/>
-          <w:sz w:val="24"/>
-          <w:szCs w:val="24"/>
-        </w:rPr>
-        <w:t xml:space="preserve"> Management Review, American </w:t>
-      </w:r>
-      <w:proofErr w:type="spellStart"/>
-      <w:r>
-        <w:rPr>
-          <w:rFonts w:ascii="Arial" w:eastAsia="Arial" w:hAnsi="Arial" w:cs="Arial"/>
-          <w:sz w:val="24"/>
-          <w:szCs w:val="24"/>
-        </w:rPr>
-        <w:t>University</w:t>
-      </w:r>
-      <w:proofErr w:type="spellEnd"/>
-      <w:r>
-        <w:rPr>
-          <w:rFonts w:ascii="Arial" w:eastAsia="Arial" w:hAnsi="Arial" w:cs="Arial"/>
-          <w:sz w:val="24"/>
-          <w:szCs w:val="24"/>
-        </w:rPr>
-        <w:t>, v. 33, n. 5471, p. 1–8, 2017.</w:t>
+        <w:t>APUKE, O. D. Quantitative research methods: A synopsis approach. Kuwait Chapter of Arabian Journal of Business and Management Review, American University, v. 33, n. 5471, p. 1–8, 2017.</w:t>
       </w:r>
     </w:p>
     <w:p>
@@ -6567,25 +4872,7 @@
           <w:sz w:val="24"/>
           <w:szCs w:val="24"/>
         </w:rPr>
-        <w:t>DA SILVA, A. R. O que está por trás dos sistemas de recomendação</w:t>
-      </w:r>
-      <w:proofErr w:type="gramStart"/>
-      <w:r>
-        <w:rPr>
-          <w:rFonts w:ascii="Arial" w:eastAsia="Arial" w:hAnsi="Arial" w:cs="Arial"/>
-          <w:sz w:val="24"/>
-          <w:szCs w:val="24"/>
-        </w:rPr>
-        <w:t>? ,</w:t>
-      </w:r>
-      <w:proofErr w:type="gramEnd"/>
-      <w:r>
-        <w:rPr>
-          <w:rFonts w:ascii="Arial" w:eastAsia="Arial" w:hAnsi="Arial" w:cs="Arial"/>
-          <w:sz w:val="24"/>
-          <w:szCs w:val="24"/>
-        </w:rPr>
-        <w:t xml:space="preserve"> 9 out. 2019. Disponível em: &lt;https://statplace.com.br/blog/o-que-esta-por-tras-dos-sistemas-de-recomendacao/&gt;</w:t>
+        <w:t>DA SILVA, A. R. O que está por trás dos sistemas de recomendação? , 9 out. 2019. Disponível em: &lt;https://statplace.com.br/blog/o-que-esta-por-tras-dos-sistemas-de-recomendacao/&gt;</w:t>
       </w:r>
     </w:p>
     <w:p>
@@ -6617,97 +4904,7 @@
           <w:sz w:val="24"/>
           <w:szCs w:val="24"/>
         </w:rPr>
-        <w:t xml:space="preserve">DA SILVA, William Rodrigues; DOMINGUES, Marcos Aurélio. </w:t>
-      </w:r>
-      <w:proofErr w:type="spellStart"/>
-      <w:r>
-        <w:rPr>
-          <w:rFonts w:ascii="Arial" w:eastAsia="Arial" w:hAnsi="Arial" w:cs="Arial"/>
-          <w:sz w:val="24"/>
-          <w:szCs w:val="24"/>
-        </w:rPr>
-        <w:t>Musipath</w:t>
-      </w:r>
-      <w:proofErr w:type="spellEnd"/>
-      <w:r>
-        <w:rPr>
-          <w:rFonts w:ascii="Arial" w:eastAsia="Arial" w:hAnsi="Arial" w:cs="Arial"/>
-          <w:sz w:val="24"/>
-          <w:szCs w:val="24"/>
-        </w:rPr>
-        <w:t>: um sistema para exploração de relacionamentos de artistas em redes de músicas. </w:t>
-      </w:r>
-      <w:proofErr w:type="spellStart"/>
-      <w:r>
-        <w:rPr>
-          <w:rFonts w:ascii="Arial" w:eastAsia="Arial" w:hAnsi="Arial" w:cs="Arial"/>
-          <w:sz w:val="24"/>
-          <w:szCs w:val="24"/>
-        </w:rPr>
-        <w:t>Brazilian</w:t>
-      </w:r>
-      <w:proofErr w:type="spellEnd"/>
-      <w:r>
-        <w:rPr>
-          <w:rFonts w:ascii="Arial" w:eastAsia="Arial" w:hAnsi="Arial" w:cs="Arial"/>
-          <w:sz w:val="24"/>
-          <w:szCs w:val="24"/>
-        </w:rPr>
-        <w:t xml:space="preserve"> </w:t>
-      </w:r>
-      <w:proofErr w:type="spellStart"/>
-      <w:r>
-        <w:rPr>
-          <w:rFonts w:ascii="Arial" w:eastAsia="Arial" w:hAnsi="Arial" w:cs="Arial"/>
-          <w:sz w:val="24"/>
-          <w:szCs w:val="24"/>
-        </w:rPr>
-        <w:t>Journal</w:t>
-      </w:r>
-      <w:proofErr w:type="spellEnd"/>
-      <w:r>
-        <w:rPr>
-          <w:rFonts w:ascii="Arial" w:eastAsia="Arial" w:hAnsi="Arial" w:cs="Arial"/>
-          <w:sz w:val="24"/>
-          <w:szCs w:val="24"/>
-        </w:rPr>
-        <w:t xml:space="preserve"> </w:t>
-      </w:r>
-      <w:proofErr w:type="spellStart"/>
-      <w:r>
-        <w:rPr>
-          <w:rFonts w:ascii="Arial" w:eastAsia="Arial" w:hAnsi="Arial" w:cs="Arial"/>
-          <w:sz w:val="24"/>
-          <w:szCs w:val="24"/>
-        </w:rPr>
-        <w:t>of</w:t>
-      </w:r>
-      <w:proofErr w:type="spellEnd"/>
-      <w:r>
-        <w:rPr>
-          <w:rFonts w:ascii="Arial" w:eastAsia="Arial" w:hAnsi="Arial" w:cs="Arial"/>
-          <w:sz w:val="24"/>
-          <w:szCs w:val="24"/>
-        </w:rPr>
-        <w:t xml:space="preserve"> </w:t>
-      </w:r>
-      <w:proofErr w:type="spellStart"/>
-      <w:r>
-        <w:rPr>
-          <w:rFonts w:ascii="Arial" w:eastAsia="Arial" w:hAnsi="Arial" w:cs="Arial"/>
-          <w:sz w:val="24"/>
-          <w:szCs w:val="24"/>
-        </w:rPr>
-        <w:t>Development</w:t>
-      </w:r>
-      <w:proofErr w:type="spellEnd"/>
-      <w:r>
-        <w:rPr>
-          <w:rFonts w:ascii="Arial" w:eastAsia="Arial" w:hAnsi="Arial" w:cs="Arial"/>
-          <w:sz w:val="24"/>
-          <w:szCs w:val="24"/>
-        </w:rPr>
-        <w:t>, v. 8, n. 4, p. 27802-27820, 2022.</w:t>
+        <w:t>DA SILVA, William Rodrigues; DOMINGUES, Marcos Aurélio. Musipath: um sistema para exploração de relacionamentos de artistas em redes de músicas. Brazilian Journal of Development, v. 8, n. 4, p. 27802-27820, 2022.</w:t>
       </w:r>
     </w:p>
     <w:p>
@@ -6739,25 +4936,7 @@
           <w:sz w:val="24"/>
           <w:szCs w:val="24"/>
         </w:rPr>
-        <w:t xml:space="preserve">INTERNATIONAL FEDERATION OF THE PHONOGRAPHIC INDUSTRY. IFPI </w:t>
-      </w:r>
-      <w:proofErr w:type="spellStart"/>
-      <w:r>
-        <w:rPr>
-          <w:rFonts w:ascii="Arial" w:eastAsia="Arial" w:hAnsi="Arial" w:cs="Arial"/>
-          <w:sz w:val="24"/>
-          <w:szCs w:val="24"/>
-        </w:rPr>
-        <w:t>issues</w:t>
-      </w:r>
-      <w:proofErr w:type="spellEnd"/>
-      <w:r>
-        <w:rPr>
-          <w:rFonts w:ascii="Arial" w:eastAsia="Arial" w:hAnsi="Arial" w:cs="Arial"/>
-          <w:sz w:val="24"/>
-          <w:szCs w:val="24"/>
-        </w:rPr>
-        <w:t xml:space="preserve"> Global Music Report 2021. [S. l.], 23 mar. 2021. Disponível em: https://www.ifpi.org/ifpi-issues-annual-global-music-report-2021/. Acesso em: 31 maio 2022.</w:t>
+        <w:t>INTERNATIONAL FEDERATION OF THE PHONOGRAPHIC INDUSTRY. IFPI issues Global Music Report 2021. [S. l.], 23 mar. 2021. Disponível em: https://www.ifpi.org/ifpi-issues-annual-global-music-report-2021/. Acesso em: 31 maio 2022.</w:t>
       </w:r>
     </w:p>
     <w:p>
@@ -6821,25 +5000,7 @@
           <w:sz w:val="24"/>
           <w:szCs w:val="24"/>
         </w:rPr>
-        <w:t>RICCI, F. et al. (EDS.). </w:t>
-      </w:r>
-      <w:proofErr w:type="spellStart"/>
-      <w:r>
-        <w:rPr>
-          <w:rFonts w:ascii="Arial" w:eastAsia="Arial" w:hAnsi="Arial" w:cs="Arial"/>
-          <w:sz w:val="24"/>
-          <w:szCs w:val="24"/>
-        </w:rPr>
-        <w:t>Recommender</w:t>
-      </w:r>
-      <w:proofErr w:type="spellEnd"/>
-      <w:r>
-        <w:rPr>
-          <w:rFonts w:ascii="Arial" w:eastAsia="Arial" w:hAnsi="Arial" w:cs="Arial"/>
-          <w:sz w:val="24"/>
-          <w:szCs w:val="24"/>
-        </w:rPr>
-        <w:t xml:space="preserve"> Systems Handbook. Boston, MA: Springer US, 2011.</w:t>
+        <w:t>RICCI, F. et al. (EDS.). Recommender Systems Handbook. Boston, MA: Springer US, 2011.</w:t>
       </w:r>
     </w:p>
     <w:p>
@@ -6871,61 +5032,7 @@
           <w:sz w:val="24"/>
           <w:szCs w:val="24"/>
         </w:rPr>
-        <w:t>ROCCA, B.; ROCCA, J. </w:t>
-      </w:r>
-      <w:proofErr w:type="spellStart"/>
-      <w:r>
-        <w:rPr>
-          <w:rFonts w:ascii="Arial" w:eastAsia="Arial" w:hAnsi="Arial" w:cs="Arial"/>
-          <w:sz w:val="24"/>
-          <w:szCs w:val="24"/>
-        </w:rPr>
-        <w:t>Introduction</w:t>
-      </w:r>
-      <w:proofErr w:type="spellEnd"/>
-      <w:r>
-        <w:rPr>
-          <w:rFonts w:ascii="Arial" w:eastAsia="Arial" w:hAnsi="Arial" w:cs="Arial"/>
-          <w:sz w:val="24"/>
-          <w:szCs w:val="24"/>
-        </w:rPr>
-        <w:t xml:space="preserve"> </w:t>
-      </w:r>
-      <w:proofErr w:type="spellStart"/>
-      <w:r>
-        <w:rPr>
-          <w:rFonts w:ascii="Arial" w:eastAsia="Arial" w:hAnsi="Arial" w:cs="Arial"/>
-          <w:sz w:val="24"/>
-          <w:szCs w:val="24"/>
-        </w:rPr>
-        <w:t>to</w:t>
-      </w:r>
-      <w:proofErr w:type="spellEnd"/>
-      <w:r>
-        <w:rPr>
-          <w:rFonts w:ascii="Arial" w:eastAsia="Arial" w:hAnsi="Arial" w:cs="Arial"/>
-          <w:sz w:val="24"/>
-          <w:szCs w:val="24"/>
-        </w:rPr>
-        <w:t xml:space="preserve"> </w:t>
-      </w:r>
-      <w:proofErr w:type="spellStart"/>
-      <w:r>
-        <w:rPr>
-          <w:rFonts w:ascii="Arial" w:eastAsia="Arial" w:hAnsi="Arial" w:cs="Arial"/>
-          <w:sz w:val="24"/>
-          <w:szCs w:val="24"/>
-        </w:rPr>
-        <w:t>recommender</w:t>
-      </w:r>
-      <w:proofErr w:type="spellEnd"/>
-      <w:r>
-        <w:rPr>
-          <w:rFonts w:ascii="Arial" w:eastAsia="Arial" w:hAnsi="Arial" w:cs="Arial"/>
-          <w:sz w:val="24"/>
-          <w:szCs w:val="24"/>
-        </w:rPr>
-        <w:t xml:space="preserve"> systems. Disponível em: &lt;https://towardsdatascience.com/introduction-to-recommender-systems-6c66cf15ada&gt;. Acesso em: 9 jun. 2022.</w:t>
+        <w:t>ROCCA, B.; ROCCA, J. Introduction to recommender systems. Disponível em: &lt;https://towardsdatascience.com/introduction-to-recommender-systems-6c66cf15ada&gt;. Acesso em: 9 jun. 2022.</w:t>
       </w:r>
     </w:p>
     <w:p>
@@ -7017,17 +5124,8 @@
           <w:rFonts w:ascii="Arial" w:eastAsia="Arial" w:hAnsi="Arial" w:cs="Arial"/>
           <w:color w:val="000000"/>
         </w:rPr>
-        <w:t xml:space="preserve">Vamos precisar acrescentar uma seção aqui para descrever os </w:t>
-      </w:r>
-      <w:proofErr w:type="spellStart"/>
-      <w:r>
-        <w:rPr>
-          <w:rFonts w:ascii="Arial" w:eastAsia="Arial" w:hAnsi="Arial" w:cs="Arial"/>
-          <w:color w:val="000000"/>
-        </w:rPr>
-        <w:t>datasets</w:t>
-      </w:r>
-      <w:proofErr w:type="spellEnd"/>
+        <w:t>Vamos precisar acrescentar uma seção aqui para descrever os datasets</w:t>
+      </w:r>
     </w:p>
   </w:comment>
   <w:comment w:id="3" w:author="Kaiki Mello dos Santos" w:date="2023-03-04T17:21:00Z" w:initials="">
@@ -7130,23 +5228,7 @@
           <w:rFonts w:ascii="Arial" w:eastAsia="Arial" w:hAnsi="Arial" w:cs="Arial"/>
           <w:color w:val="000000"/>
         </w:rPr>
-        <w:t xml:space="preserve">No </w:t>
-      </w:r>
-      <w:proofErr w:type="spellStart"/>
-      <w:r>
-        <w:rPr>
-          <w:rFonts w:ascii="Arial" w:eastAsia="Arial" w:hAnsi="Arial" w:cs="Arial"/>
-          <w:color w:val="000000"/>
-        </w:rPr>
-        <w:t>Kaggle</w:t>
-      </w:r>
-      <w:proofErr w:type="spellEnd"/>
-      <w:r>
-        <w:rPr>
-          <w:rFonts w:ascii="Arial" w:eastAsia="Arial" w:hAnsi="Arial" w:cs="Arial"/>
-          <w:color w:val="000000"/>
-        </w:rPr>
-        <w:t xml:space="preserve"> ele não aprofunda a explicação ele diz:</w:t>
+        <w:t>No Kaggle ele não aprofunda a explicação ele diz:</w:t>
       </w:r>
     </w:p>
     <w:p>
@@ -7242,23 +5324,7 @@
           <w:rFonts w:ascii="Arial" w:eastAsia="Arial" w:hAnsi="Arial" w:cs="Arial"/>
           <w:color w:val="000000"/>
         </w:rPr>
-        <w:t xml:space="preserve">Creio eu que devido ao fator de quando essas palavras foram aplicadas no </w:t>
-      </w:r>
-      <w:proofErr w:type="spellStart"/>
-      <w:r>
-        <w:rPr>
-          <w:rFonts w:ascii="Arial" w:eastAsia="Arial" w:hAnsi="Arial" w:cs="Arial"/>
-          <w:color w:val="000000"/>
-        </w:rPr>
-        <w:t>countVectorizer</w:t>
-      </w:r>
-      <w:proofErr w:type="spellEnd"/>
-      <w:r>
-        <w:rPr>
-          <w:rFonts w:ascii="Arial" w:eastAsia="Arial" w:hAnsi="Arial" w:cs="Arial"/>
-          <w:color w:val="000000"/>
-        </w:rPr>
-        <w:t xml:space="preserve"> não irão impactar na matriz de tokens retornada</w:t>
+        <w:t>Creio eu que devido ao fator de quando essas palavras foram aplicadas no countVectorizer não irão impactar na matriz de tokens retornada</w:t>
       </w:r>
     </w:p>
   </w:comment>
@@ -7340,48 +5406,76 @@
       </w:r>
     </w:p>
   </w:comment>
+  <w:comment w:id="10" w:author="Kaiki Mello dos Santos" w:date="2023-03-06T18:06:00Z" w:initials="">
+    <w:p>
+      <w:pPr>
+        <w:widowControl w:val="0"/>
+        <w:pBdr>
+          <w:top w:val="nil"/>
+          <w:left w:val="nil"/>
+          <w:bottom w:val="nil"/>
+          <w:right w:val="nil"/>
+          <w:between w:val="nil"/>
+        </w:pBdr>
+        <w:spacing w:after="0" w:line="240" w:lineRule="auto"/>
+        <w:rPr>
+          <w:rFonts w:ascii="Arial" w:eastAsia="Arial" w:hAnsi="Arial" w:cs="Arial"/>
+          <w:color w:val="000000"/>
+        </w:rPr>
+      </w:pPr>
+      <w:r>
+        <w:rPr>
+          <w:rFonts w:ascii="Arial" w:eastAsia="Arial" w:hAnsi="Arial" w:cs="Arial"/>
+          <w:color w:val="000000"/>
+        </w:rPr>
+        <w:t>Falar sobre isso na fundamentação</w:t>
+      </w:r>
+    </w:p>
+  </w:comment>
 </w:comments>
 </file>
 
 <file path=word/commentsExtended.xml><?xml version="1.0" encoding="utf-8"?>
 <w15:commentsEx xmlns:wpc="http://schemas.microsoft.com/office/word/2010/wordprocessingCanvas" xmlns:cx="http://schemas.microsoft.com/office/drawing/2014/chartex" xmlns:cx1="http://schemas.microsoft.com/office/drawing/2015/9/8/chartex" xmlns:cx2="http://schemas.microsoft.com/office/drawing/2015/10/21/chartex" xmlns:cx3="http://schemas.microsoft.com/office/drawing/2016/5/9/chartex" xmlns:cx4="http://schemas.microsoft.com/office/drawing/2016/5/10/chartex" xmlns:cx5="http://schemas.microsoft.com/office/drawing/2016/5/11/chartex" xmlns:cx6="http://schemas.microsoft.com/office/drawing/2016/5/12/chartex" xmlns:cx7="http://schemas.microsoft.com/office/drawing/2016/5/13/chartex" xmlns:cx8="http://schemas.microsoft.com/office/drawing/2016/5/14/chartex" xmlns:mc="http://schemas.openxmlformats.org/markup-compatibility/2006" xmlns:aink="http://schemas.microsoft.com/office/drawing/2016/ink" xmlns:am3d="http://schemas.microsoft.com/office/drawing/2017/model3d" xmlns:o="urn:schemas-microsoft-com:office:office" xmlns:oel="http://schemas.microsoft.com/office/2019/extlst" xmlns:r="http://schemas.openxmlformats.org/officeDocument/2006/relationships" xmlns:m="http://schemas.openxmlformats.org/officeDocument/2006/math" xmlns:v="urn:schemas-microsoft-com:vml" xmlns:wp14="http://schemas.microsoft.com/office/word/2010/wordprocessingDrawing" xmlns:wp="http://schemas.openxmlformats.org/drawingml/2006/wordprocessingDrawing" xmlns:w10="urn:schemas-microsoft-com:office:word" xmlns:w="http://schemas.openxmlformats.org/wordprocessingml/2006/main" xmlns:w14="http://schemas.microsoft.com/office/word/2010/wordml" xmlns:w15="http://schemas.microsoft.com/office/word/2012/wordml" xmlns:w16cex="http://schemas.microsoft.com/office/word/2018/wordml/cex" xmlns:w16cid="http://schemas.microsoft.com/office/word/2016/wordml/cid" xmlns:w16="http://schemas.microsoft.com/office/word/2018/wordml" xmlns:w16sdtdh="http://schemas.microsoft.com/office/word/2020/wordml/sdtdatahash" xmlns:w16se="http://schemas.microsoft.com/office/word/2015/wordml/symex" xmlns:wpg="http://schemas.microsoft.com/office/word/2010/wordprocessingGroup" xmlns:wpi="http://schemas.microsoft.com/office/word/2010/wordprocessingInk" xmlns:wne="http://schemas.microsoft.com/office/word/2006/wordml" xmlns:wps="http://schemas.microsoft.com/office/word/2010/wordprocessingShape" mc:Ignorable="w14 w15 w16se w16cid w16 w16cex w16sdtdh wp14">
-  <w15:commentEx w15:paraId="000000D2" w15:done="0"/>
-  <w15:commentEx w15:paraId="000000D1" w15:done="0"/>
-  <w15:commentEx w15:paraId="000000C9" w15:done="0"/>
-  <w15:commentEx w15:paraId="000000CA" w15:done="0"/>
-  <w15:commentEx w15:paraId="000000CF" w15:paraIdParent="000000CA" w15:done="0"/>
-  <w15:commentEx w15:paraId="000000D0" w15:paraIdParent="000000CA" w15:done="0"/>
-  <w15:commentEx w15:paraId="000000D3" w15:done="0"/>
-  <w15:commentEx w15:paraId="000000D4" w15:done="0"/>
+  <w15:commentEx w15:paraId="000000C7" w15:done="0"/>
+  <w15:commentEx w15:paraId="000000C6" w15:done="0"/>
+  <w15:commentEx w15:paraId="000000BC" w15:done="0"/>
+  <w15:commentEx w15:paraId="000000BD" w15:done="0"/>
+  <w15:commentEx w15:paraId="000000C2" w15:paraIdParent="000000BD" w15:done="0"/>
+  <w15:commentEx w15:paraId="000000C3" w15:paraIdParent="000000BD" w15:done="0"/>
+  <w15:commentEx w15:paraId="000000C5" w15:done="0"/>
+  <w15:commentEx w15:paraId="000000C8" w15:done="0"/>
+  <w15:commentEx w15:paraId="000000C4" w15:done="0"/>
 </w15:commentsEx>
 </file>
 
 <file path=word/commentsIds.xml><?xml version="1.0" encoding="utf-8"?>
 <w16cid:commentsIds xmlns:wpc="http://schemas.microsoft.com/office/word/2010/wordprocessingCanvas" xmlns:cx="http://schemas.microsoft.com/office/drawing/2014/chartex" xmlns:cx1="http://schemas.microsoft.com/office/drawing/2015/9/8/chartex" xmlns:cx2="http://schemas.microsoft.com/office/drawing/2015/10/21/chartex" xmlns:cx3="http://schemas.microsoft.com/office/drawing/2016/5/9/chartex" xmlns:cx4="http://schemas.microsoft.com/office/drawing/2016/5/10/chartex" xmlns:cx5="http://schemas.microsoft.com/office/drawing/2016/5/11/chartex" xmlns:cx6="http://schemas.microsoft.com/office/drawing/2016/5/12/chartex" xmlns:cx7="http://schemas.microsoft.com/office/drawing/2016/5/13/chartex" xmlns:cx8="http://schemas.microsoft.com/office/drawing/2016/5/14/chartex" xmlns:mc="http://schemas.openxmlformats.org/markup-compatibility/2006" xmlns:aink="http://schemas.microsoft.com/office/drawing/2016/ink" xmlns:am3d="http://schemas.microsoft.com/office/drawing/2017/model3d" xmlns:o="urn:schemas-microsoft-com:office:office" xmlns:oel="http://schemas.microsoft.com/office/2019/extlst" xmlns:r="http://schemas.openxmlformats.org/officeDocument/2006/relationships" xmlns:m="http://schemas.openxmlformats.org/officeDocument/2006/math" xmlns:v="urn:schemas-microsoft-com:vml" xmlns:wp14="http://schemas.microsoft.com/office/word/2010/wordprocessingDrawing" xmlns:wp="http://schemas.openxmlformats.org/drawingml/2006/wordprocessingDrawing" xmlns:w10="urn:schemas-microsoft-com:office:word" xmlns:w="http://schemas.openxmlformats.org/wordprocessingml/2006/main" xmlns:w14="http://schemas.microsoft.com/office/word/2010/wordml" xmlns:w15="http://schemas.microsoft.com/office/word/2012/wordml" xmlns:w16cex="http://schemas.microsoft.com/office/word/2018/wordml/cex" xmlns:w16cid="http://schemas.microsoft.com/office/word/2016/wordml/cid" xmlns:w16="http://schemas.microsoft.com/office/word/2018/wordml" xmlns:w16sdtdh="http://schemas.microsoft.com/office/word/2020/wordml/sdtdatahash" xmlns:w16se="http://schemas.microsoft.com/office/word/2015/wordml/symex" xmlns:wpg="http://schemas.microsoft.com/office/word/2010/wordprocessingGroup" xmlns:wpi="http://schemas.microsoft.com/office/word/2010/wordprocessingInk" xmlns:wne="http://schemas.microsoft.com/office/word/2006/wordml" xmlns:wps="http://schemas.microsoft.com/office/word/2010/wordprocessingShape" mc:Ignorable="w14 w15 w16se w16cid w16 w16cex w16sdtdh wp14">
-  <w16cid:commentId w16cid:paraId="000000D2" w16cid:durableId="27AF523C"/>
-  <w16cid:commentId w16cid:paraId="000000D1" w16cid:durableId="27AF523B"/>
-  <w16cid:commentId w16cid:paraId="000000C9" w16cid:durableId="27AF523A"/>
-  <w16cid:commentId w16cid:paraId="000000CA" w16cid:durableId="27AF5239"/>
-  <w16cid:commentId w16cid:paraId="000000CF" w16cid:durableId="27AF5238"/>
-  <w16cid:commentId w16cid:paraId="000000D0" w16cid:durableId="27AF5237"/>
-  <w16cid:commentId w16cid:paraId="000000D3" w16cid:durableId="27AF5236"/>
-  <w16cid:commentId w16cid:paraId="000000D4" w16cid:durableId="27AF5235"/>
+  <w16cid:commentId w16cid:paraId="000000C7" w16cid:durableId="27B09FD3"/>
+  <w16cid:commentId w16cid:paraId="000000C6" w16cid:durableId="27B09FD2"/>
+  <w16cid:commentId w16cid:paraId="000000BC" w16cid:durableId="27B09FD1"/>
+  <w16cid:commentId w16cid:paraId="000000BD" w16cid:durableId="27B09FD0"/>
+  <w16cid:commentId w16cid:paraId="000000C2" w16cid:durableId="27B09FCF"/>
+  <w16cid:commentId w16cid:paraId="000000C3" w16cid:durableId="27B09FCE"/>
+  <w16cid:commentId w16cid:paraId="000000C5" w16cid:durableId="27B09FCD"/>
+  <w16cid:commentId w16cid:paraId="000000C8" w16cid:durableId="27B09FCC"/>
+  <w16cid:commentId w16cid:paraId="000000C4" w16cid:durableId="27B09FCB"/>
 </w16cid:commentsIds>
 </file>
 
 <file path=word/numbering.xml><?xml version="1.0" encoding="utf-8"?>
 <w:numbering xmlns:wpc="http://schemas.microsoft.com/office/word/2010/wordprocessingCanvas" xmlns:cx="http://schemas.microsoft.com/office/drawing/2014/chartex" xmlns:cx1="http://schemas.microsoft.com/office/drawing/2015/9/8/chartex" xmlns:cx2="http://schemas.microsoft.com/office/drawing/2015/10/21/chartex" xmlns:cx3="http://schemas.microsoft.com/office/drawing/2016/5/9/chartex" xmlns:cx4="http://schemas.microsoft.com/office/drawing/2016/5/10/chartex" xmlns:cx5="http://schemas.microsoft.com/office/drawing/2016/5/11/chartex" xmlns:cx6="http://schemas.microsoft.com/office/drawing/2016/5/12/chartex" xmlns:cx7="http://schemas.microsoft.com/office/drawing/2016/5/13/chartex" xmlns:cx8="http://schemas.microsoft.com/office/drawing/2016/5/14/chartex" xmlns:mc="http://schemas.openxmlformats.org/markup-compatibility/2006" xmlns:aink="http://schemas.microsoft.com/office/drawing/2016/ink" xmlns:am3d="http://schemas.microsoft.com/office/drawing/2017/model3d" xmlns:o="urn:schemas-microsoft-com:office:office" xmlns:oel="http://schemas.microsoft.com/office/2019/extlst" xmlns:r="http://schemas.openxmlformats.org/officeDocument/2006/relationships" xmlns:m="http://schemas.openxmlformats.org/officeDocument/2006/math" xmlns:v="urn:schemas-microsoft-com:vml" xmlns:wp14="http://schemas.microsoft.com/office/word/2010/wordprocessingDrawing" xmlns:wp="http://schemas.openxmlformats.org/drawingml/2006/wordprocessingDrawing" xmlns:w10="urn:schemas-microsoft-com:office:word" xmlns:w="http://schemas.openxmlformats.org/wordprocessingml/2006/main" xmlns:w14="http://schemas.microsoft.com/office/word/2010/wordml" xmlns:w15="http://schemas.microsoft.com/office/word/2012/wordml" xmlns:w16cex="http://schemas.microsoft.com/office/word/2018/wordml/cex" xmlns:w16cid="http://schemas.microsoft.com/office/word/2016/wordml/cid" xmlns:w16="http://schemas.microsoft.com/office/word/2018/wordml" xmlns:w16sdtdh="http://schemas.microsoft.com/office/word/2020/wordml/sdtdatahash" xmlns:w16se="http://schemas.microsoft.com/office/word/2015/wordml/symex" xmlns:wpg="http://schemas.microsoft.com/office/word/2010/wordprocessingGroup" xmlns:wpi="http://schemas.microsoft.com/office/word/2010/wordprocessingInk" xmlns:wne="http://schemas.microsoft.com/office/word/2006/wordml" xmlns:wps="http://schemas.microsoft.com/office/word/2010/wordprocessingShape" mc:Ignorable="w14 w15 w16se w16cid w16 w16cex w16sdtdh wp14">
   <w:abstractNum w:abstractNumId="0" w15:restartNumberingAfterBreak="0">
-    <w:nsid w:val="1CE54641"/>
+    <w:nsid w:val="16741868"/>
     <w:multiLevelType w:val="multilevel"/>
-    <w:tmpl w:val="D0B2BD72"/>
+    <w:tmpl w:val="EA48690E"/>
     <w:lvl w:ilvl="0">
       <w:start w:val="1"/>
       <w:numFmt w:val="bullet"/>
       <w:lvlText w:val="●"/>
       <w:lvlJc w:val="left"/>
       <w:pPr>
-        <w:ind w:left="1429" w:hanging="360"/>
+        <w:ind w:left="720" w:hanging="360"/>
       </w:pPr>
       <w:rPr>
         <w:rFonts w:ascii="Noto Sans Symbols" w:eastAsia="Noto Sans Symbols" w:hAnsi="Noto Sans Symbols" w:cs="Noto Sans Symbols"/>
@@ -7393,7 +5487,7 @@
       <w:lvlText w:val="o"/>
       <w:lvlJc w:val="left"/>
       <w:pPr>
-        <w:ind w:left="2149" w:hanging="360"/>
+        <w:ind w:left="1440" w:hanging="360"/>
       </w:pPr>
       <w:rPr>
         <w:rFonts w:ascii="Courier New" w:eastAsia="Courier New" w:hAnsi="Courier New" w:cs="Courier New"/>
@@ -7405,7 +5499,7 @@
       <w:lvlText w:val="▪"/>
       <w:lvlJc w:val="left"/>
       <w:pPr>
-        <w:ind w:left="2869" w:hanging="360"/>
+        <w:ind w:left="2160" w:hanging="360"/>
       </w:pPr>
       <w:rPr>
         <w:rFonts w:ascii="Noto Sans Symbols" w:eastAsia="Noto Sans Symbols" w:hAnsi="Noto Sans Symbols" w:cs="Noto Sans Symbols"/>
@@ -7417,7 +5511,7 @@
       <w:lvlText w:val="●"/>
       <w:lvlJc w:val="left"/>
       <w:pPr>
-        <w:ind w:left="3589" w:hanging="360"/>
+        <w:ind w:left="2880" w:hanging="360"/>
       </w:pPr>
       <w:rPr>
         <w:rFonts w:ascii="Noto Sans Symbols" w:eastAsia="Noto Sans Symbols" w:hAnsi="Noto Sans Symbols" w:cs="Noto Sans Symbols"/>
@@ -7429,7 +5523,7 @@
       <w:lvlText w:val="o"/>
       <w:lvlJc w:val="left"/>
       <w:pPr>
-        <w:ind w:left="4309" w:hanging="360"/>
+        <w:ind w:left="3600" w:hanging="360"/>
       </w:pPr>
       <w:rPr>
         <w:rFonts w:ascii="Courier New" w:eastAsia="Courier New" w:hAnsi="Courier New" w:cs="Courier New"/>
@@ -7441,7 +5535,7 @@
       <w:lvlText w:val="▪"/>
       <w:lvlJc w:val="left"/>
       <w:pPr>
-        <w:ind w:left="5029" w:hanging="360"/>
+        <w:ind w:left="4320" w:hanging="360"/>
       </w:pPr>
       <w:rPr>
         <w:rFonts w:ascii="Noto Sans Symbols" w:eastAsia="Noto Sans Symbols" w:hAnsi="Noto Sans Symbols" w:cs="Noto Sans Symbols"/>
@@ -7453,7 +5547,7 @@
       <w:lvlText w:val="●"/>
       <w:lvlJc w:val="left"/>
       <w:pPr>
-        <w:ind w:left="5749" w:hanging="360"/>
+        <w:ind w:left="5040" w:hanging="360"/>
       </w:pPr>
       <w:rPr>
         <w:rFonts w:ascii="Noto Sans Symbols" w:eastAsia="Noto Sans Symbols" w:hAnsi="Noto Sans Symbols" w:cs="Noto Sans Symbols"/>
@@ -7465,7 +5559,7 @@
       <w:lvlText w:val="o"/>
       <w:lvlJc w:val="left"/>
       <w:pPr>
-        <w:ind w:left="6469" w:hanging="360"/>
+        <w:ind w:left="5760" w:hanging="360"/>
       </w:pPr>
       <w:rPr>
         <w:rFonts w:ascii="Courier New" w:eastAsia="Courier New" w:hAnsi="Courier New" w:cs="Courier New"/>
@@ -7477,7 +5571,7 @@
       <w:lvlText w:val="▪"/>
       <w:lvlJc w:val="left"/>
       <w:pPr>
-        <w:ind w:left="7189" w:hanging="360"/>
+        <w:ind w:left="6480" w:hanging="360"/>
       </w:pPr>
       <w:rPr>
         <w:rFonts w:ascii="Noto Sans Symbols" w:eastAsia="Noto Sans Symbols" w:hAnsi="Noto Sans Symbols" w:cs="Noto Sans Symbols"/>
@@ -7485,16 +5579,16 @@
     </w:lvl>
   </w:abstractNum>
   <w:abstractNum w:abstractNumId="1" w15:restartNumberingAfterBreak="0">
-    <w:nsid w:val="307D5D91"/>
+    <w:nsid w:val="28492E6F"/>
     <w:multiLevelType w:val="multilevel"/>
-    <w:tmpl w:val="8ACC5C2E"/>
+    <w:tmpl w:val="364A1D24"/>
     <w:lvl w:ilvl="0">
       <w:start w:val="1"/>
       <w:numFmt w:val="bullet"/>
       <w:lvlText w:val="●"/>
       <w:lvlJc w:val="left"/>
       <w:pPr>
-        <w:ind w:left="720" w:hanging="360"/>
+        <w:ind w:left="1429" w:hanging="360"/>
       </w:pPr>
       <w:rPr>
         <w:rFonts w:ascii="Noto Sans Symbols" w:eastAsia="Noto Sans Symbols" w:hAnsi="Noto Sans Symbols" w:cs="Noto Sans Symbols"/>
@@ -7506,7 +5600,7 @@
       <w:lvlText w:val="o"/>
       <w:lvlJc w:val="left"/>
       <w:pPr>
-        <w:ind w:left="1440" w:hanging="360"/>
+        <w:ind w:left="2149" w:hanging="360"/>
       </w:pPr>
       <w:rPr>
         <w:rFonts w:ascii="Courier New" w:eastAsia="Courier New" w:hAnsi="Courier New" w:cs="Courier New"/>
@@ -7518,7 +5612,7 @@
       <w:lvlText w:val="▪"/>
       <w:lvlJc w:val="left"/>
       <w:pPr>
-        <w:ind w:left="2160" w:hanging="360"/>
+        <w:ind w:left="2869" w:hanging="360"/>
       </w:pPr>
       <w:rPr>
         <w:rFonts w:ascii="Noto Sans Symbols" w:eastAsia="Noto Sans Symbols" w:hAnsi="Noto Sans Symbols" w:cs="Noto Sans Symbols"/>
@@ -7530,7 +5624,7 @@
       <w:lvlText w:val="●"/>
       <w:lvlJc w:val="left"/>
       <w:pPr>
-        <w:ind w:left="2880" w:hanging="360"/>
+        <w:ind w:left="3589" w:hanging="360"/>
       </w:pPr>
       <w:rPr>
         <w:rFonts w:ascii="Noto Sans Symbols" w:eastAsia="Noto Sans Symbols" w:hAnsi="Noto Sans Symbols" w:cs="Noto Sans Symbols"/>
@@ -7542,7 +5636,7 @@
       <w:lvlText w:val="o"/>
       <w:lvlJc w:val="left"/>
       <w:pPr>
-        <w:ind w:left="3600" w:hanging="360"/>
+        <w:ind w:left="4309" w:hanging="360"/>
       </w:pPr>
       <w:rPr>
         <w:rFonts w:ascii="Courier New" w:eastAsia="Courier New" w:hAnsi="Courier New" w:cs="Courier New"/>
@@ -7554,7 +5648,7 @@
       <w:lvlText w:val="▪"/>
       <w:lvlJc w:val="left"/>
       <w:pPr>
-        <w:ind w:left="4320" w:hanging="360"/>
+        <w:ind w:left="5029" w:hanging="360"/>
       </w:pPr>
       <w:rPr>
         <w:rFonts w:ascii="Noto Sans Symbols" w:eastAsia="Noto Sans Symbols" w:hAnsi="Noto Sans Symbols" w:cs="Noto Sans Symbols"/>
@@ -7566,7 +5660,7 @@
       <w:lvlText w:val="●"/>
       <w:lvlJc w:val="left"/>
       <w:pPr>
-        <w:ind w:left="5040" w:hanging="360"/>
+        <w:ind w:left="5749" w:hanging="360"/>
       </w:pPr>
       <w:rPr>
         <w:rFonts w:ascii="Noto Sans Symbols" w:eastAsia="Noto Sans Symbols" w:hAnsi="Noto Sans Symbols" w:cs="Noto Sans Symbols"/>
@@ -7578,7 +5672,7 @@
       <w:lvlText w:val="o"/>
       <w:lvlJc w:val="left"/>
       <w:pPr>
-        <w:ind w:left="5760" w:hanging="360"/>
+        <w:ind w:left="6469" w:hanging="360"/>
       </w:pPr>
       <w:rPr>
         <w:rFonts w:ascii="Courier New" w:eastAsia="Courier New" w:hAnsi="Courier New" w:cs="Courier New"/>
@@ -7590,7 +5684,7 @@
       <w:lvlText w:val="▪"/>
       <w:lvlJc w:val="left"/>
       <w:pPr>
-        <w:ind w:left="6480" w:hanging="360"/>
+        <w:ind w:left="7189" w:hanging="360"/>
       </w:pPr>
       <w:rPr>
         <w:rFonts w:ascii="Noto Sans Symbols" w:eastAsia="Noto Sans Symbols" w:hAnsi="Noto Sans Symbols" w:cs="Noto Sans Symbols"/>
@@ -7598,9 +5692,95 @@
     </w:lvl>
   </w:abstractNum>
   <w:abstractNum w:abstractNumId="2" w15:restartNumberingAfterBreak="0">
-    <w:nsid w:val="4D600F44"/>
+    <w:nsid w:val="2BF34446"/>
     <w:multiLevelType w:val="multilevel"/>
-    <w:tmpl w:val="BEA44A1A"/>
+    <w:tmpl w:val="CD082EDC"/>
+    <w:lvl w:ilvl="0">
+      <w:start w:val="1"/>
+      <w:numFmt w:val="decimal"/>
+      <w:lvlText w:val="%1"/>
+      <w:lvlJc w:val="left"/>
+      <w:pPr>
+        <w:ind w:left="435" w:hanging="435"/>
+      </w:pPr>
+    </w:lvl>
+    <w:lvl w:ilvl="1">
+      <w:start w:val="1"/>
+      <w:numFmt w:val="decimal"/>
+      <w:lvlText w:val="%1.%2"/>
+      <w:lvlJc w:val="left"/>
+      <w:pPr>
+        <w:ind w:left="435" w:hanging="435"/>
+      </w:pPr>
+    </w:lvl>
+    <w:lvl w:ilvl="2">
+      <w:start w:val="1"/>
+      <w:numFmt w:val="decimal"/>
+      <w:lvlText w:val="%1.%2.%3"/>
+      <w:lvlJc w:val="left"/>
+      <w:pPr>
+        <w:ind w:left="720" w:hanging="720"/>
+      </w:pPr>
+    </w:lvl>
+    <w:lvl w:ilvl="3">
+      <w:start w:val="1"/>
+      <w:numFmt w:val="decimal"/>
+      <w:lvlText w:val="%1.%2.%3.%4"/>
+      <w:lvlJc w:val="left"/>
+      <w:pPr>
+        <w:ind w:left="1080" w:hanging="1080"/>
+      </w:pPr>
+    </w:lvl>
+    <w:lvl w:ilvl="4">
+      <w:start w:val="1"/>
+      <w:numFmt w:val="decimal"/>
+      <w:lvlText w:val="%1.%2.%3.%4.%5"/>
+      <w:lvlJc w:val="left"/>
+      <w:pPr>
+        <w:ind w:left="1080" w:hanging="1080"/>
+      </w:pPr>
+    </w:lvl>
+    <w:lvl w:ilvl="5">
+      <w:start w:val="1"/>
+      <w:numFmt w:val="decimal"/>
+      <w:lvlText w:val="%1.%2.%3.%4.%5.%6"/>
+      <w:lvlJc w:val="left"/>
+      <w:pPr>
+        <w:ind w:left="1440" w:hanging="1440"/>
+      </w:pPr>
+    </w:lvl>
+    <w:lvl w:ilvl="6">
+      <w:start w:val="1"/>
+      <w:numFmt w:val="decimal"/>
+      <w:lvlText w:val="%1.%2.%3.%4.%5.%6.%7"/>
+      <w:lvlJc w:val="left"/>
+      <w:pPr>
+        <w:ind w:left="1440" w:hanging="1440"/>
+      </w:pPr>
+    </w:lvl>
+    <w:lvl w:ilvl="7">
+      <w:start w:val="1"/>
+      <w:numFmt w:val="decimal"/>
+      <w:lvlText w:val="%1.%2.%3.%4.%5.%6.%7.%8"/>
+      <w:lvlJc w:val="left"/>
+      <w:pPr>
+        <w:ind w:left="1800" w:hanging="1800"/>
+      </w:pPr>
+    </w:lvl>
+    <w:lvl w:ilvl="8">
+      <w:start w:val="1"/>
+      <w:numFmt w:val="decimal"/>
+      <w:lvlText w:val="%1.%2.%3.%4.%5.%6.%7.%8.%9"/>
+      <w:lvlJc w:val="left"/>
+      <w:pPr>
+        <w:ind w:left="1800" w:hanging="1800"/>
+      </w:pPr>
+    </w:lvl>
+  </w:abstractNum>
+  <w:abstractNum w:abstractNumId="3" w15:restartNumberingAfterBreak="0">
+    <w:nsid w:val="3C49058B"/>
+    <w:multiLevelType w:val="multilevel"/>
+    <w:tmpl w:val="BDCA8508"/>
     <w:lvl w:ilvl="0">
       <w:start w:val="3"/>
       <w:numFmt w:val="decimal"/>
@@ -7693,103 +5873,17 @@
       </w:pPr>
     </w:lvl>
   </w:abstractNum>
-  <w:abstractNum w:abstractNumId="3" w15:restartNumberingAfterBreak="0">
-    <w:nsid w:val="560E0DB3"/>
-    <w:multiLevelType w:val="multilevel"/>
-    <w:tmpl w:val="A1023972"/>
-    <w:lvl w:ilvl="0">
-      <w:start w:val="1"/>
-      <w:numFmt w:val="decimal"/>
-      <w:lvlText w:val="%1"/>
-      <w:lvlJc w:val="left"/>
-      <w:pPr>
-        <w:ind w:left="435" w:hanging="435"/>
-      </w:pPr>
-    </w:lvl>
-    <w:lvl w:ilvl="1">
-      <w:start w:val="1"/>
-      <w:numFmt w:val="decimal"/>
-      <w:lvlText w:val="%1.%2"/>
-      <w:lvlJc w:val="left"/>
-      <w:pPr>
-        <w:ind w:left="435" w:hanging="435"/>
-      </w:pPr>
-    </w:lvl>
-    <w:lvl w:ilvl="2">
-      <w:start w:val="1"/>
-      <w:numFmt w:val="decimal"/>
-      <w:lvlText w:val="%1.%2.%3"/>
-      <w:lvlJc w:val="left"/>
-      <w:pPr>
-        <w:ind w:left="720" w:hanging="720"/>
-      </w:pPr>
-    </w:lvl>
-    <w:lvl w:ilvl="3">
-      <w:start w:val="1"/>
-      <w:numFmt w:val="decimal"/>
-      <w:lvlText w:val="%1.%2.%3.%4"/>
-      <w:lvlJc w:val="left"/>
-      <w:pPr>
-        <w:ind w:left="1080" w:hanging="1080"/>
-      </w:pPr>
-    </w:lvl>
-    <w:lvl w:ilvl="4">
-      <w:start w:val="1"/>
-      <w:numFmt w:val="decimal"/>
-      <w:lvlText w:val="%1.%2.%3.%4.%5"/>
-      <w:lvlJc w:val="left"/>
-      <w:pPr>
-        <w:ind w:left="1080" w:hanging="1080"/>
-      </w:pPr>
-    </w:lvl>
-    <w:lvl w:ilvl="5">
-      <w:start w:val="1"/>
-      <w:numFmt w:val="decimal"/>
-      <w:lvlText w:val="%1.%2.%3.%4.%5.%6"/>
-      <w:lvlJc w:val="left"/>
-      <w:pPr>
-        <w:ind w:left="1440" w:hanging="1440"/>
-      </w:pPr>
-    </w:lvl>
-    <w:lvl w:ilvl="6">
-      <w:start w:val="1"/>
-      <w:numFmt w:val="decimal"/>
-      <w:lvlText w:val="%1.%2.%3.%4.%5.%6.%7"/>
-      <w:lvlJc w:val="left"/>
-      <w:pPr>
-        <w:ind w:left="1440" w:hanging="1440"/>
-      </w:pPr>
-    </w:lvl>
-    <w:lvl w:ilvl="7">
-      <w:start w:val="1"/>
-      <w:numFmt w:val="decimal"/>
-      <w:lvlText w:val="%1.%2.%3.%4.%5.%6.%7.%8"/>
-      <w:lvlJc w:val="left"/>
-      <w:pPr>
-        <w:ind w:left="1800" w:hanging="1800"/>
-      </w:pPr>
-    </w:lvl>
-    <w:lvl w:ilvl="8">
-      <w:start w:val="1"/>
-      <w:numFmt w:val="decimal"/>
-      <w:lvlText w:val="%1.%2.%3.%4.%5.%6.%7.%8.%9"/>
-      <w:lvlJc w:val="left"/>
-      <w:pPr>
-        <w:ind w:left="1800" w:hanging="1800"/>
-      </w:pPr>
-    </w:lvl>
-  </w:abstractNum>
-  <w:num w:numId="1" w16cid:durableId="442262480">
+  <w:num w:numId="1" w16cid:durableId="1057165690">
+    <w:abstractNumId w:val="3"/>
+  </w:num>
+  <w:num w:numId="2" w16cid:durableId="1696074717">
+    <w:abstractNumId w:val="1"/>
+  </w:num>
+  <w:num w:numId="3" w16cid:durableId="470249872">
     <w:abstractNumId w:val="2"/>
   </w:num>
-  <w:num w:numId="2" w16cid:durableId="899944582">
+  <w:num w:numId="4" w16cid:durableId="1106122718">
     <w:abstractNumId w:val="0"/>
-  </w:num>
-  <w:num w:numId="3" w16cid:durableId="161507788">
-    <w:abstractNumId w:val="3"/>
-  </w:num>
-  <w:num w:numId="4" w16cid:durableId="973410968">
-    <w:abstractNumId w:val="1"/>
   </w:num>
 </w:numbering>
 </file>
@@ -8808,7 +6902,7 @@
 
 <file path=customXml/item1.xml><?xml version="1.0" encoding="utf-8"?>
 <go:gDocsCustomXmlDataStorage xmlns:go="http://customooxmlschemas.google.com/" xmlns:r="http://schemas.openxmlformats.org/officeDocument/2006/relationships" uri="GoogleDocsCustomDataVersion1">
-  <go:docsCustomData xmlns:go="http://customooxmlschemas.google.com/" roundtripDataSignature="AMtx7mjMZ8GEJUsUI7KIMgw4IFLSJMpamQ==">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</go:docsCustomData>
+  <go:docsCustomData xmlns:go="http://customooxmlschemas.google.com/" roundtripDataSignature="AMtx7miM6awsbY3OdoAd27ixtvP+VNf2ow==">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</go:docsCustomData>
 </go:gDocsCustomXmlDataStorage>
 </file>
 

</xml_diff>

<commit_message>
Iniciando a escrita do mecanismo KNN
</commit_message>
<xml_diff>
--- a/doc/atual_TCC_final/2022_KaikiMelloDosSantos_TCC.docx
+++ b/doc/atual_TCC_final/2022_KaikiMelloDosSantos_TCC.docx
@@ -20,7 +20,7 @@
           <w:color w:val="000000"/>
         </w:rPr>
         <w:drawing>
-          <wp:inline distT="0" distB="0" distL="0" distR="0" wp14:anchorId="4C92D290" wp14:editId="37A4AE7D">
+          <wp:inline distT="0" distB="0" distL="0" distR="0" wp14:anchorId="3870A3EF" wp14:editId="544DD9B8">
             <wp:extent cx="4362450" cy="1285875"/>
             <wp:effectExtent l="0" t="0" r="0" b="0"/>
             <wp:docPr id="10" name="image1.png"/>
@@ -520,16 +520,16 @@
           <w:szCs w:val="24"/>
         </w:rPr>
         <w:drawing>
-          <wp:inline distT="0" distB="0" distL="0" distR="0" wp14:anchorId="43C6B286" wp14:editId="38BB929A">
+          <wp:inline distT="0" distB="0" distL="0" distR="0" wp14:anchorId="49A65623" wp14:editId="0D4364F2">
             <wp:extent cx="1057275" cy="695325"/>
             <wp:effectExtent l="0" t="0" r="0" b="0"/>
-            <wp:docPr id="12" name="image2.png"/>
+            <wp:docPr id="12" name="image4.png"/>
             <wp:cNvGraphicFramePr/>
             <a:graphic xmlns:a="http://schemas.openxmlformats.org/drawingml/2006/main">
               <a:graphicData uri="http://schemas.openxmlformats.org/drawingml/2006/picture">
                 <pic:pic xmlns:pic="http://schemas.openxmlformats.org/drawingml/2006/picture">
                   <pic:nvPicPr>
-                    <pic:cNvPr id="0" name="image2.png"/>
+                    <pic:cNvPr id="0" name="image4.png"/>
                     <pic:cNvPicPr preferRelativeResize="0"/>
                   </pic:nvPicPr>
                   <pic:blipFill>
@@ -2576,7 +2576,7 @@
       <w:sdt>
         <w:sdtPr>
           <w:tag w:val="goog_rdk_0"/>
-          <w:id w:val="-1548686009"/>
+          <w:id w:val="1837189249"/>
         </w:sdtPr>
         <w:sdtContent>
           <w:commentRangeStart w:id="1"/>
@@ -2936,7 +2936,7 @@
       <w:sdt>
         <w:sdtPr>
           <w:tag w:val="goog_rdk_1"/>
-          <w:id w:val="1495523996"/>
+          <w:id w:val="-478160820"/>
         </w:sdtPr>
         <w:sdtContent>
           <w:ins w:id="2" w:author="João Paulo" w:date="2023-01-13T11:12:00Z">
@@ -3151,7 +3151,72 @@
           <w:sz w:val="24"/>
           <w:szCs w:val="24"/>
         </w:rPr>
-        <w:t>s metadados dos filmes (conteúdo) para construir esse mecanismo, isso é conhecido como filtragem baseada em conteúdo.</w:t>
+        <w:t xml:space="preserve">s metadados dos filmes (conteúdo) para construir esse mecanismo, isso é conhecido como filtragem baseada em conteúdo. Para iniciar a implementação desse mecanismo foram lidos os </w:t>
+      </w:r>
+      <w:proofErr w:type="spellStart"/>
+      <w:r>
+        <w:rPr>
+          <w:rFonts w:ascii="Arial" w:eastAsia="Arial" w:hAnsi="Arial" w:cs="Arial"/>
+          <w:sz w:val="24"/>
+          <w:szCs w:val="24"/>
+        </w:rPr>
+        <w:t>datasets</w:t>
+      </w:r>
+      <w:proofErr w:type="spellEnd"/>
+      <w:r>
+        <w:rPr>
+          <w:rFonts w:ascii="Arial" w:eastAsia="Arial" w:hAnsi="Arial" w:cs="Arial"/>
+          <w:sz w:val="24"/>
+          <w:szCs w:val="24"/>
+        </w:rPr>
+        <w:t xml:space="preserve"> e criada a variável </w:t>
+      </w:r>
+      <w:proofErr w:type="spellStart"/>
+      <w:r>
+        <w:rPr>
+          <w:rFonts w:ascii="Arial" w:eastAsia="Arial" w:hAnsi="Arial" w:cs="Arial"/>
+          <w:i/>
+          <w:sz w:val="24"/>
+          <w:szCs w:val="24"/>
+        </w:rPr>
+        <w:t>ds_links</w:t>
+      </w:r>
+      <w:proofErr w:type="spellEnd"/>
+      <w:r>
+        <w:rPr>
+          <w:rFonts w:ascii="Arial" w:eastAsia="Arial" w:hAnsi="Arial" w:cs="Arial"/>
+          <w:i/>
+          <w:sz w:val="24"/>
+          <w:szCs w:val="24"/>
+        </w:rPr>
+        <w:t xml:space="preserve"> </w:t>
+      </w:r>
+      <w:r>
+        <w:rPr>
+          <w:rFonts w:ascii="Arial" w:eastAsia="Arial" w:hAnsi="Arial" w:cs="Arial"/>
+          <w:sz w:val="24"/>
+          <w:szCs w:val="24"/>
+        </w:rPr>
+        <w:t xml:space="preserve">(que contém os dados de </w:t>
+      </w:r>
+      <w:proofErr w:type="spellStart"/>
+      <w:r>
+        <w:rPr>
+          <w:rFonts w:ascii="Arial" w:eastAsia="Arial" w:hAnsi="Arial" w:cs="Arial"/>
+          <w:i/>
+          <w:sz w:val="24"/>
+          <w:szCs w:val="24"/>
+        </w:rPr>
+        <w:t>links_small</w:t>
+      </w:r>
+      <w:proofErr w:type="spellEnd"/>
+      <w:r>
+        <w:rPr>
+          <w:rFonts w:ascii="Arial" w:eastAsia="Arial" w:hAnsi="Arial" w:cs="Arial"/>
+          <w:sz w:val="24"/>
+          <w:szCs w:val="24"/>
+        </w:rPr>
+        <w:t>) que será usada no k-NN.</w:t>
       </w:r>
     </w:p>
     <w:p>
@@ -3196,7 +3261,17 @@
           <w:sz w:val="24"/>
           <w:szCs w:val="24"/>
         </w:rPr>
-        <w:t xml:space="preserve"> conteúdo dos filmes foi realizada uma etapa de pré-processamento dos dados, nessa etapa foi percebido a necessidade de excluir algumas linhas que possuíam dados mal formatados (ex. linhas do  </w:t>
+        <w:t xml:space="preserve"> conteúdo dos filmes foi realizada uma etapa de pré-processamento dos dados, nessa etapa foi percebido a necessidade de excluir algumas linhas que possuíam dados mal formatados (ex. linhas </w:t>
+      </w:r>
+      <w:proofErr w:type="gramStart"/>
+      <w:r>
+        <w:rPr>
+          <w:rFonts w:ascii="Arial" w:eastAsia="Arial" w:hAnsi="Arial" w:cs="Arial"/>
+          <w:color w:val="000000"/>
+          <w:sz w:val="24"/>
+          <w:szCs w:val="24"/>
+        </w:rPr>
+        <w:t xml:space="preserve">do  </w:t>
       </w:r>
       <w:proofErr w:type="spellStart"/>
       <w:r>
@@ -3209,6 +3284,7 @@
         <w:t>dataframe</w:t>
       </w:r>
       <w:proofErr w:type="spellEnd"/>
+      <w:proofErr w:type="gramEnd"/>
       <w:r>
         <w:rPr>
           <w:rFonts w:ascii="Arial" w:eastAsia="Arial" w:hAnsi="Arial" w:cs="Arial"/>
@@ -3255,7 +3331,7 @@
       <w:sdt>
         <w:sdtPr>
           <w:tag w:val="goog_rdk_2"/>
-          <w:id w:val="-219519696"/>
+          <w:id w:val="1257330177"/>
         </w:sdtPr>
         <w:sdtContent>
           <w:commentRangeStart w:id="3"/>
@@ -3363,7 +3439,25 @@
           <w:sz w:val="24"/>
           <w:szCs w:val="24"/>
         </w:rPr>
-        <w:t xml:space="preserve"> filmes (que contém a  coluna gêneros) com os </w:t>
+        <w:t xml:space="preserve"> filmes (que contém </w:t>
+      </w:r>
+      <w:proofErr w:type="gramStart"/>
+      <w:r>
+        <w:rPr>
+          <w:rFonts w:ascii="Arial" w:eastAsia="Arial" w:hAnsi="Arial" w:cs="Arial"/>
+          <w:sz w:val="24"/>
+          <w:szCs w:val="24"/>
+        </w:rPr>
+        <w:t>a  coluna</w:t>
+      </w:r>
+      <w:proofErr w:type="gramEnd"/>
+      <w:r>
+        <w:rPr>
+          <w:rFonts w:ascii="Arial" w:eastAsia="Arial" w:hAnsi="Arial" w:cs="Arial"/>
+          <w:sz w:val="24"/>
+          <w:szCs w:val="24"/>
+        </w:rPr>
+        <w:t xml:space="preserve"> gêneros) com os </w:t>
       </w:r>
       <w:proofErr w:type="spellStart"/>
       <w:r>
@@ -3386,7 +3480,7 @@
       <w:sdt>
         <w:sdtPr>
           <w:tag w:val="goog_rdk_3"/>
-          <w:id w:val="-516536958"/>
+          <w:id w:val="-1733992192"/>
         </w:sdtPr>
         <w:sdtContent>
           <w:commentRangeStart w:id="4"/>
@@ -3768,7 +3862,16 @@
           <w:sz w:val="24"/>
           <w:szCs w:val="24"/>
         </w:rPr>
-        <w:t xml:space="preserve">) foram selecionados os três principais atores. Logo após, é aplicado nas colunas a função </w:t>
+        <w:t xml:space="preserve">) foram selecionados os três principais </w:t>
+      </w:r>
+      <w:r>
+        <w:rPr>
+          <w:rFonts w:ascii="Arial" w:eastAsia="Arial" w:hAnsi="Arial" w:cs="Arial"/>
+          <w:sz w:val="24"/>
+          <w:szCs w:val="24"/>
+        </w:rPr>
+        <w:lastRenderedPageBreak/>
+        <w:t xml:space="preserve">atores. Logo após, é aplicado nas colunas a função </w:t>
       </w:r>
       <w:proofErr w:type="spellStart"/>
       <w:r>
@@ -3852,7 +3955,6 @@
           <w:sz w:val="24"/>
           <w:szCs w:val="24"/>
         </w:rPr>
-        <w:lastRenderedPageBreak/>
         <w:t xml:space="preserve">Em seguida é criada a função para obter o nome dos diretores que constam na coluna </w:t>
       </w:r>
       <w:proofErr w:type="spellStart"/>
@@ -3938,16 +4040,16 @@
           <w:szCs w:val="24"/>
         </w:rPr>
         <w:drawing>
-          <wp:inline distT="114300" distB="114300" distL="114300" distR="114300" wp14:anchorId="0EF3E235" wp14:editId="3D39D0F0">
+          <wp:inline distT="114300" distB="114300" distL="114300" distR="114300" wp14:anchorId="6D843E6D" wp14:editId="055BC361">
             <wp:extent cx="5759775" cy="3263900"/>
             <wp:effectExtent l="0" t="0" r="0" b="0"/>
-            <wp:docPr id="15" name="image3.png"/>
+            <wp:docPr id="15" name="image2.png"/>
             <wp:cNvGraphicFramePr/>
             <a:graphic xmlns:a="http://schemas.openxmlformats.org/drawingml/2006/main">
               <a:graphicData uri="http://schemas.openxmlformats.org/drawingml/2006/picture">
                 <pic:pic xmlns:pic="http://schemas.openxmlformats.org/drawingml/2006/picture">
                   <pic:nvPicPr>
-                    <pic:cNvPr id="0" name="image3.png"/>
+                    <pic:cNvPr id="0" name="image2.png"/>
                     <pic:cNvPicPr preferRelativeResize="0"/>
                   </pic:nvPicPr>
                   <pic:blipFill>
@@ -4082,7 +4184,7 @@
       <w:sdt>
         <w:sdtPr>
           <w:tag w:val="goog_rdk_4"/>
-          <w:id w:val="1171072347"/>
+          <w:id w:val="-2085130230"/>
         </w:sdtPr>
         <w:sdtContent>
           <w:commentRangeStart w:id="5"/>
@@ -4091,7 +4193,7 @@
       <w:sdt>
         <w:sdtPr>
           <w:tag w:val="goog_rdk_5"/>
-          <w:id w:val="1708071067"/>
+          <w:id w:val="2098594080"/>
         </w:sdtPr>
         <w:sdtContent>
           <w:commentRangeStart w:id="6"/>
@@ -4100,7 +4202,7 @@
       <w:sdt>
         <w:sdtPr>
           <w:tag w:val="goog_rdk_6"/>
-          <w:id w:val="1249156833"/>
+          <w:id w:val="-2072180598"/>
         </w:sdtPr>
         <w:sdtContent>
           <w:commentRangeStart w:id="7"/>
@@ -4249,18 +4351,17 @@
           <w:sz w:val="24"/>
           <w:szCs w:val="24"/>
         </w:rPr>
-        <w:lastRenderedPageBreak/>
         <w:drawing>
-          <wp:inline distT="114300" distB="114300" distL="114300" distR="114300" wp14:anchorId="6E115E2D" wp14:editId="2B56E021">
+          <wp:inline distT="114300" distB="114300" distL="114300" distR="114300" wp14:anchorId="2C630362" wp14:editId="6D858158">
             <wp:extent cx="5759775" cy="3771900"/>
             <wp:effectExtent l="0" t="0" r="0" b="0"/>
-            <wp:docPr id="13" name="image4.png"/>
+            <wp:docPr id="13" name="image3.png"/>
             <wp:cNvGraphicFramePr/>
             <a:graphic xmlns:a="http://schemas.openxmlformats.org/drawingml/2006/main">
               <a:graphicData uri="http://schemas.openxmlformats.org/drawingml/2006/picture">
                 <pic:pic xmlns:pic="http://schemas.openxmlformats.org/drawingml/2006/picture">
                   <pic:nvPicPr>
-                    <pic:cNvPr id="0" name="image4.png"/>
+                    <pic:cNvPr id="0" name="image3.png"/>
                     <pic:cNvPicPr preferRelativeResize="0"/>
                   </pic:nvPicPr>
                   <pic:blipFill>
@@ -4525,7 +4626,7 @@
       <w:sdt>
         <w:sdtPr>
           <w:tag w:val="goog_rdk_7"/>
-          <w:id w:val="-1829054897"/>
+          <w:id w:val="-1078978747"/>
         </w:sdtPr>
         <w:sdtContent>
           <w:commentRangeStart w:id="8"/>
@@ -4746,30 +4847,6 @@
         </w:rPr>
         <w:t>.</w:t>
       </w:r>
-    </w:p>
-    <w:p>
-      <w:pPr>
-        <w:spacing w:after="0" w:line="360" w:lineRule="auto"/>
-        <w:ind w:firstLine="708"/>
-        <w:jc w:val="both"/>
-        <w:rPr>
-          <w:rFonts w:ascii="Arial" w:eastAsia="Arial" w:hAnsi="Arial" w:cs="Arial"/>
-          <w:sz w:val="24"/>
-          <w:szCs w:val="24"/>
-        </w:rPr>
-      </w:pPr>
-    </w:p>
-    <w:p>
-      <w:pPr>
-        <w:spacing w:after="0" w:line="360" w:lineRule="auto"/>
-        <w:ind w:firstLine="708"/>
-        <w:jc w:val="both"/>
-        <w:rPr>
-          <w:rFonts w:ascii="Arial" w:eastAsia="Arial" w:hAnsi="Arial" w:cs="Arial"/>
-          <w:sz w:val="24"/>
-          <w:szCs w:val="24"/>
-        </w:rPr>
-      </w:pPr>
     </w:p>
     <w:p>
       <w:pPr>
@@ -4991,7 +5068,7 @@
       <w:sdt>
         <w:sdtPr>
           <w:tag w:val="goog_rdk_8"/>
-          <w:id w:val="-200247669"/>
+          <w:id w:val="147409185"/>
         </w:sdtPr>
         <w:sdtContent>
           <w:commentRangeStart w:id="9"/>
@@ -5005,16 +5082,16 @@
           <w:szCs w:val="24"/>
         </w:rPr>
         <w:drawing>
-          <wp:inline distT="114300" distB="114300" distL="114300" distR="114300" wp14:anchorId="3EE12E86" wp14:editId="5FC2B108">
+          <wp:inline distT="114300" distB="114300" distL="114300" distR="114300" wp14:anchorId="35BFF665" wp14:editId="205C4A0C">
             <wp:extent cx="5762625" cy="2485387"/>
             <wp:effectExtent l="0" t="0" r="0" b="0"/>
-            <wp:docPr id="14" name="image5.png"/>
+            <wp:docPr id="14" name="image6.png"/>
             <wp:cNvGraphicFramePr/>
             <a:graphic xmlns:a="http://schemas.openxmlformats.org/drawingml/2006/main">
               <a:graphicData uri="http://schemas.openxmlformats.org/drawingml/2006/picture">
                 <pic:pic xmlns:pic="http://schemas.openxmlformats.org/drawingml/2006/picture">
                   <pic:nvPicPr>
-                    <pic:cNvPr id="0" name="image5.png"/>
+                    <pic:cNvPr id="0" name="image6.png"/>
                     <pic:cNvPicPr preferRelativeResize="0"/>
                   </pic:nvPicPr>
                   <pic:blipFill>
@@ -5851,7 +5928,7 @@
       <w:sdt>
         <w:sdtPr>
           <w:tag w:val="goog_rdk_9"/>
-          <w:id w:val="1924375412"/>
+          <w:id w:val="326098809"/>
         </w:sdtPr>
         <w:sdtContent>
           <w:commentRangeStart w:id="10"/>
@@ -5877,18 +5954,6 @@
         </w:rPr>
         <w:t>.</w:t>
       </w:r>
-    </w:p>
-    <w:p>
-      <w:pPr>
-        <w:spacing w:after="0" w:line="360" w:lineRule="auto"/>
-        <w:jc w:val="both"/>
-        <w:rPr>
-          <w:rFonts w:ascii="Arial" w:eastAsia="Arial" w:hAnsi="Arial" w:cs="Arial"/>
-          <w:b/>
-          <w:sz w:val="26"/>
-          <w:szCs w:val="26"/>
-        </w:rPr>
-      </w:pPr>
     </w:p>
     <w:p>
       <w:pPr>
@@ -6076,6 +6141,7 @@
           <w:sz w:val="26"/>
           <w:szCs w:val="26"/>
         </w:rPr>
+        <w:lastRenderedPageBreak/>
         <w:t>NEAREST NEIGHBOR (k-NN) - VIZINHOS MAIS PRÓXIMOS</w:t>
       </w:r>
     </w:p>
@@ -6096,7 +6162,79 @@
           <w:sz w:val="24"/>
           <w:szCs w:val="24"/>
         </w:rPr>
-        <w:t>Inicialmente</w:t>
+        <w:t xml:space="preserve">Em adicional foi desenvolvido o mecanismo de recomendação usando o K-NN (K - </w:t>
+      </w:r>
+      <w:proofErr w:type="spellStart"/>
+      <w:r>
+        <w:rPr>
+          <w:rFonts w:ascii="Arial" w:eastAsia="Arial" w:hAnsi="Arial" w:cs="Arial"/>
+          <w:sz w:val="24"/>
+          <w:szCs w:val="24"/>
+        </w:rPr>
+        <w:t>Nearest</w:t>
+      </w:r>
+      <w:proofErr w:type="spellEnd"/>
+      <w:r>
+        <w:rPr>
+          <w:rFonts w:ascii="Arial" w:eastAsia="Arial" w:hAnsi="Arial" w:cs="Arial"/>
+          <w:sz w:val="24"/>
+          <w:szCs w:val="24"/>
+        </w:rPr>
+        <w:t xml:space="preserve"> </w:t>
+      </w:r>
+      <w:proofErr w:type="spellStart"/>
+      <w:r>
+        <w:rPr>
+          <w:rFonts w:ascii="Arial" w:eastAsia="Arial" w:hAnsi="Arial" w:cs="Arial"/>
+          <w:sz w:val="24"/>
+          <w:szCs w:val="24"/>
+        </w:rPr>
+        <w:t>Neighbors</w:t>
+      </w:r>
+      <w:proofErr w:type="spellEnd"/>
+      <w:r>
+        <w:rPr>
+          <w:rFonts w:ascii="Arial" w:eastAsia="Arial" w:hAnsi="Arial" w:cs="Arial"/>
+          <w:sz w:val="24"/>
+          <w:szCs w:val="24"/>
+        </w:rPr>
+        <w:t xml:space="preserve"> ou K - Vizinhos </w:t>
+      </w:r>
+      <w:proofErr w:type="gramStart"/>
+      <w:r>
+        <w:rPr>
+          <w:rFonts w:ascii="Arial" w:eastAsia="Arial" w:hAnsi="Arial" w:cs="Arial"/>
+          <w:sz w:val="24"/>
+          <w:szCs w:val="24"/>
+        </w:rPr>
+        <w:t>mais Próximos</w:t>
+      </w:r>
+      <w:proofErr w:type="gramEnd"/>
+      <w:r>
+        <w:rPr>
+          <w:rFonts w:ascii="Arial" w:eastAsia="Arial" w:hAnsi="Arial" w:cs="Arial"/>
+          <w:sz w:val="24"/>
+          <w:szCs w:val="24"/>
+        </w:rPr>
+        <w:t xml:space="preserve">) que usa a técnica de filtragem colaborativa baseada em usuários. Que tem por objetivo realizar a recomendação de filmes para um usuário específico com base nas avaliações de outros usuários. Esse algoritmo faz uso de alguns </w:t>
+      </w:r>
+      <w:proofErr w:type="spellStart"/>
+      <w:r>
+        <w:rPr>
+          <w:rFonts w:ascii="Arial" w:eastAsia="Arial" w:hAnsi="Arial" w:cs="Arial"/>
+          <w:sz w:val="24"/>
+          <w:szCs w:val="24"/>
+        </w:rPr>
+        <w:t>dataframes</w:t>
+      </w:r>
+      <w:proofErr w:type="spellEnd"/>
+      <w:r>
+        <w:rPr>
+          <w:rFonts w:ascii="Arial" w:eastAsia="Arial" w:hAnsi="Arial" w:cs="Arial"/>
+          <w:sz w:val="24"/>
+          <w:szCs w:val="24"/>
+        </w:rPr>
+        <w:t xml:space="preserve"> criados nas seções anteriores.</w:t>
       </w:r>
     </w:p>
     <w:p>
@@ -6110,6 +6248,291 @@
           <w:szCs w:val="24"/>
         </w:rPr>
       </w:pPr>
+      <w:r>
+        <w:rPr>
+          <w:rFonts w:ascii="Arial" w:eastAsia="Arial" w:hAnsi="Arial" w:cs="Arial"/>
+          <w:sz w:val="24"/>
+          <w:szCs w:val="24"/>
+        </w:rPr>
+        <w:t xml:space="preserve">Para implementação desse mecanismo são verificados se os identificadores </w:t>
+      </w:r>
+      <w:r>
+        <w:rPr>
+          <w:rFonts w:ascii="Arial" w:eastAsia="Arial" w:hAnsi="Arial" w:cs="Arial"/>
+          <w:i/>
+          <w:sz w:val="24"/>
+          <w:szCs w:val="24"/>
+        </w:rPr>
+        <w:t xml:space="preserve">id </w:t>
+      </w:r>
+      <w:r>
+        <w:rPr>
+          <w:rFonts w:ascii="Arial" w:eastAsia="Arial" w:hAnsi="Arial" w:cs="Arial"/>
+          <w:sz w:val="24"/>
+          <w:szCs w:val="24"/>
+        </w:rPr>
+        <w:t>e</w:t>
+      </w:r>
+      <w:r>
+        <w:rPr>
+          <w:rFonts w:ascii="Arial" w:eastAsia="Arial" w:hAnsi="Arial" w:cs="Arial"/>
+          <w:i/>
+          <w:sz w:val="24"/>
+          <w:szCs w:val="24"/>
+        </w:rPr>
+        <w:t xml:space="preserve"> </w:t>
+      </w:r>
+      <w:proofErr w:type="spellStart"/>
+      <w:r>
+        <w:rPr>
+          <w:rFonts w:ascii="Arial" w:eastAsia="Arial" w:hAnsi="Arial" w:cs="Arial"/>
+          <w:i/>
+          <w:sz w:val="24"/>
+          <w:szCs w:val="24"/>
+        </w:rPr>
+        <w:t>imdb_ids</w:t>
+      </w:r>
+      <w:proofErr w:type="spellEnd"/>
+      <w:r>
+        <w:rPr>
+          <w:rFonts w:ascii="Arial" w:eastAsia="Arial" w:hAnsi="Arial" w:cs="Arial"/>
+          <w:i/>
+          <w:sz w:val="24"/>
+          <w:szCs w:val="24"/>
+        </w:rPr>
+        <w:t xml:space="preserve"> </w:t>
+      </w:r>
+      <w:r>
+        <w:rPr>
+          <w:rFonts w:ascii="Arial" w:eastAsia="Arial" w:hAnsi="Arial" w:cs="Arial"/>
+          <w:sz w:val="24"/>
+          <w:szCs w:val="24"/>
+        </w:rPr>
+        <w:t xml:space="preserve">são nulos no </w:t>
+      </w:r>
+      <w:proofErr w:type="spellStart"/>
+      <w:r>
+        <w:rPr>
+          <w:rFonts w:ascii="Arial" w:eastAsia="Arial" w:hAnsi="Arial" w:cs="Arial"/>
+          <w:i/>
+          <w:sz w:val="24"/>
+          <w:szCs w:val="24"/>
+        </w:rPr>
+        <w:t>ds_filmes</w:t>
+      </w:r>
+      <w:proofErr w:type="spellEnd"/>
+      <w:r>
+        <w:rPr>
+          <w:rFonts w:ascii="Arial" w:eastAsia="Arial" w:hAnsi="Arial" w:cs="Arial"/>
+          <w:sz w:val="24"/>
+          <w:szCs w:val="24"/>
+        </w:rPr>
+        <w:t xml:space="preserve"> (criada na análise de conteúdo que contém o dataset de filmes), em seguida é extraída a coluna </w:t>
+      </w:r>
+      <w:proofErr w:type="spellStart"/>
+      <w:r>
+        <w:rPr>
+          <w:rFonts w:ascii="Arial" w:eastAsia="Arial" w:hAnsi="Arial" w:cs="Arial"/>
+          <w:sz w:val="24"/>
+          <w:szCs w:val="24"/>
+        </w:rPr>
+        <w:t>imdbId</w:t>
+      </w:r>
+      <w:proofErr w:type="spellEnd"/>
+      <w:r>
+        <w:rPr>
+          <w:rFonts w:ascii="Arial" w:eastAsia="Arial" w:hAnsi="Arial" w:cs="Arial"/>
+          <w:sz w:val="24"/>
+          <w:szCs w:val="24"/>
+        </w:rPr>
+        <w:t xml:space="preserve"> e convertida para o tipo de dado inteiro e então feito o merge com </w:t>
+      </w:r>
+      <w:proofErr w:type="spellStart"/>
+      <w:r>
+        <w:rPr>
+          <w:rFonts w:ascii="Arial" w:eastAsia="Arial" w:hAnsi="Arial" w:cs="Arial"/>
+          <w:i/>
+          <w:sz w:val="24"/>
+          <w:szCs w:val="24"/>
+        </w:rPr>
+        <w:t>ds_links</w:t>
+      </w:r>
+      <w:proofErr w:type="spellEnd"/>
+      <w:r>
+        <w:rPr>
+          <w:rFonts w:ascii="Arial" w:eastAsia="Arial" w:hAnsi="Arial" w:cs="Arial"/>
+          <w:i/>
+          <w:sz w:val="24"/>
+          <w:szCs w:val="24"/>
+        </w:rPr>
+        <w:t>,</w:t>
+      </w:r>
+      <w:r>
+        <w:rPr>
+          <w:rFonts w:ascii="Arial" w:eastAsia="Arial" w:hAnsi="Arial" w:cs="Arial"/>
+          <w:sz w:val="24"/>
+          <w:szCs w:val="24"/>
+        </w:rPr>
+        <w:t xml:space="preserve"> além disso são selecionadas as colunas </w:t>
+      </w:r>
+      <w:proofErr w:type="spellStart"/>
+      <w:r>
+        <w:rPr>
+          <w:rFonts w:ascii="Arial" w:eastAsia="Arial" w:hAnsi="Arial" w:cs="Arial"/>
+          <w:i/>
+          <w:sz w:val="24"/>
+          <w:szCs w:val="24"/>
+        </w:rPr>
+        <w:t>movieId</w:t>
+      </w:r>
+      <w:proofErr w:type="spellEnd"/>
+      <w:r>
+        <w:rPr>
+          <w:rFonts w:ascii="Arial" w:eastAsia="Arial" w:hAnsi="Arial" w:cs="Arial"/>
+          <w:i/>
+          <w:sz w:val="24"/>
+          <w:szCs w:val="24"/>
+        </w:rPr>
+        <w:t xml:space="preserve"> </w:t>
+      </w:r>
+      <w:r>
+        <w:rPr>
+          <w:rFonts w:ascii="Arial" w:eastAsia="Arial" w:hAnsi="Arial" w:cs="Arial"/>
+          <w:sz w:val="24"/>
+          <w:szCs w:val="24"/>
+        </w:rPr>
+        <w:t xml:space="preserve">e </w:t>
+      </w:r>
+      <w:proofErr w:type="spellStart"/>
+      <w:r>
+        <w:rPr>
+          <w:rFonts w:ascii="Arial" w:eastAsia="Arial" w:hAnsi="Arial" w:cs="Arial"/>
+          <w:i/>
+          <w:sz w:val="24"/>
+          <w:szCs w:val="24"/>
+        </w:rPr>
+        <w:t>title</w:t>
+      </w:r>
+      <w:proofErr w:type="spellEnd"/>
+      <w:r>
+        <w:rPr>
+          <w:rFonts w:ascii="Arial" w:eastAsia="Arial" w:hAnsi="Arial" w:cs="Arial"/>
+          <w:i/>
+          <w:sz w:val="24"/>
+          <w:szCs w:val="24"/>
+        </w:rPr>
+        <w:t xml:space="preserve"> </w:t>
+      </w:r>
+      <w:r>
+        <w:rPr>
+          <w:rFonts w:ascii="Arial" w:eastAsia="Arial" w:hAnsi="Arial" w:cs="Arial"/>
+          <w:sz w:val="24"/>
+          <w:szCs w:val="24"/>
+        </w:rPr>
+        <w:t xml:space="preserve">do </w:t>
+      </w:r>
+      <w:proofErr w:type="spellStart"/>
+      <w:r>
+        <w:rPr>
+          <w:rFonts w:ascii="Arial" w:eastAsia="Arial" w:hAnsi="Arial" w:cs="Arial"/>
+          <w:i/>
+          <w:sz w:val="24"/>
+          <w:szCs w:val="24"/>
+        </w:rPr>
+        <w:t>ds_filmes</w:t>
+      </w:r>
+      <w:proofErr w:type="spellEnd"/>
+      <w:r>
+        <w:rPr>
+          <w:rFonts w:ascii="Arial" w:eastAsia="Arial" w:hAnsi="Arial" w:cs="Arial"/>
+          <w:i/>
+          <w:sz w:val="24"/>
+          <w:szCs w:val="24"/>
+        </w:rPr>
+        <w:t xml:space="preserve"> </w:t>
+      </w:r>
+      <w:r>
+        <w:rPr>
+          <w:rFonts w:ascii="Arial" w:eastAsia="Arial" w:hAnsi="Arial" w:cs="Arial"/>
+          <w:sz w:val="24"/>
+          <w:szCs w:val="24"/>
+        </w:rPr>
+        <w:t xml:space="preserve">e do </w:t>
+      </w:r>
+      <w:proofErr w:type="spellStart"/>
+      <w:r>
+        <w:rPr>
+          <w:rFonts w:ascii="Arial" w:eastAsia="Arial" w:hAnsi="Arial" w:cs="Arial"/>
+          <w:sz w:val="24"/>
+          <w:szCs w:val="24"/>
+        </w:rPr>
+        <w:t>ds_avaliacoes</w:t>
+      </w:r>
+      <w:proofErr w:type="spellEnd"/>
+      <w:r>
+        <w:rPr>
+          <w:rFonts w:ascii="Arial" w:eastAsia="Arial" w:hAnsi="Arial" w:cs="Arial"/>
+          <w:sz w:val="24"/>
+          <w:szCs w:val="24"/>
+        </w:rPr>
+        <w:t xml:space="preserve"> (dataset de avaliações criado na análise colaborativa) foram selecionadas as colunas </w:t>
+      </w:r>
+      <w:proofErr w:type="spellStart"/>
+      <w:r>
+        <w:rPr>
+          <w:rFonts w:ascii="Arial" w:eastAsia="Arial" w:hAnsi="Arial" w:cs="Arial"/>
+          <w:i/>
+          <w:sz w:val="24"/>
+          <w:szCs w:val="24"/>
+        </w:rPr>
+        <w:t>userId</w:t>
+      </w:r>
+      <w:proofErr w:type="spellEnd"/>
+      <w:r>
+        <w:rPr>
+          <w:rFonts w:ascii="Arial" w:eastAsia="Arial" w:hAnsi="Arial" w:cs="Arial"/>
+          <w:sz w:val="24"/>
+          <w:szCs w:val="24"/>
+        </w:rPr>
+        <w:t xml:space="preserve">, </w:t>
+      </w:r>
+      <w:proofErr w:type="spellStart"/>
+      <w:r>
+        <w:rPr>
+          <w:rFonts w:ascii="Arial" w:eastAsia="Arial" w:hAnsi="Arial" w:cs="Arial"/>
+          <w:i/>
+          <w:sz w:val="24"/>
+          <w:szCs w:val="24"/>
+        </w:rPr>
+        <w:t>movieId</w:t>
+      </w:r>
+      <w:proofErr w:type="spellEnd"/>
+      <w:r>
+        <w:rPr>
+          <w:rFonts w:ascii="Arial" w:eastAsia="Arial" w:hAnsi="Arial" w:cs="Arial"/>
+          <w:i/>
+          <w:sz w:val="24"/>
+          <w:szCs w:val="24"/>
+        </w:rPr>
+        <w:t xml:space="preserve"> </w:t>
+      </w:r>
+      <w:r>
+        <w:rPr>
+          <w:rFonts w:ascii="Arial" w:eastAsia="Arial" w:hAnsi="Arial" w:cs="Arial"/>
+          <w:sz w:val="24"/>
+          <w:szCs w:val="24"/>
+        </w:rPr>
+        <w:t xml:space="preserve">e </w:t>
+      </w:r>
+      <w:r>
+        <w:rPr>
+          <w:rFonts w:ascii="Arial" w:eastAsia="Arial" w:hAnsi="Arial" w:cs="Arial"/>
+          <w:i/>
+          <w:sz w:val="24"/>
+          <w:szCs w:val="24"/>
+        </w:rPr>
+        <w:t>rating.</w:t>
+      </w:r>
     </w:p>
     <w:p>
       <w:pPr>
@@ -6122,6 +6545,106 @@
           <w:szCs w:val="24"/>
         </w:rPr>
       </w:pPr>
+      <w:r>
+        <w:rPr>
+          <w:rFonts w:ascii="Arial" w:eastAsia="Arial" w:hAnsi="Arial" w:cs="Arial"/>
+          <w:sz w:val="24"/>
+          <w:szCs w:val="24"/>
+        </w:rPr>
+        <w:t xml:space="preserve">É realizado um merge entre </w:t>
+      </w:r>
+      <w:proofErr w:type="spellStart"/>
+      <w:r>
+        <w:rPr>
+          <w:rFonts w:ascii="Arial" w:eastAsia="Arial" w:hAnsi="Arial" w:cs="Arial"/>
+          <w:i/>
+          <w:sz w:val="24"/>
+          <w:szCs w:val="24"/>
+        </w:rPr>
+        <w:t>ds_filmes</w:t>
+      </w:r>
+      <w:proofErr w:type="spellEnd"/>
+      <w:r>
+        <w:rPr>
+          <w:rFonts w:ascii="Arial" w:eastAsia="Arial" w:hAnsi="Arial" w:cs="Arial"/>
+          <w:i/>
+          <w:sz w:val="24"/>
+          <w:szCs w:val="24"/>
+        </w:rPr>
+        <w:t xml:space="preserve"> </w:t>
+      </w:r>
+      <w:r>
+        <w:rPr>
+          <w:rFonts w:ascii="Arial" w:eastAsia="Arial" w:hAnsi="Arial" w:cs="Arial"/>
+          <w:sz w:val="24"/>
+          <w:szCs w:val="24"/>
+        </w:rPr>
+        <w:t xml:space="preserve">e </w:t>
+      </w:r>
+      <w:proofErr w:type="spellStart"/>
+      <w:r>
+        <w:rPr>
+          <w:rFonts w:ascii="Arial" w:eastAsia="Arial" w:hAnsi="Arial" w:cs="Arial"/>
+          <w:i/>
+          <w:sz w:val="24"/>
+          <w:szCs w:val="24"/>
+        </w:rPr>
+        <w:t>ds_avaliações</w:t>
+      </w:r>
+      <w:proofErr w:type="spellEnd"/>
+      <w:r>
+        <w:rPr>
+          <w:rFonts w:ascii="Arial" w:eastAsia="Arial" w:hAnsi="Arial" w:cs="Arial"/>
+          <w:i/>
+          <w:sz w:val="24"/>
+          <w:szCs w:val="24"/>
+        </w:rPr>
+        <w:t xml:space="preserve"> </w:t>
+      </w:r>
+      <w:r>
+        <w:rPr>
+          <w:rFonts w:ascii="Arial" w:eastAsia="Arial" w:hAnsi="Arial" w:cs="Arial"/>
+          <w:sz w:val="24"/>
+          <w:szCs w:val="24"/>
+        </w:rPr>
+        <w:t xml:space="preserve">e então realizado um </w:t>
+      </w:r>
+      <w:proofErr w:type="spellStart"/>
+      <w:r>
+        <w:rPr>
+          <w:rFonts w:ascii="Arial" w:eastAsia="Arial" w:hAnsi="Arial" w:cs="Arial"/>
+          <w:sz w:val="24"/>
+          <w:szCs w:val="24"/>
+        </w:rPr>
+        <w:t>pivot</w:t>
+      </w:r>
+      <w:proofErr w:type="spellEnd"/>
+      <w:r>
+        <w:rPr>
+          <w:rFonts w:ascii="Arial" w:eastAsia="Arial" w:hAnsi="Arial" w:cs="Arial"/>
+          <w:sz w:val="24"/>
+          <w:szCs w:val="24"/>
+        </w:rPr>
+        <w:t xml:space="preserve"> no </w:t>
+      </w:r>
+      <w:proofErr w:type="spellStart"/>
+      <w:r>
+        <w:rPr>
+          <w:rFonts w:ascii="Arial" w:eastAsia="Arial" w:hAnsi="Arial" w:cs="Arial"/>
+          <w:sz w:val="24"/>
+          <w:szCs w:val="24"/>
+        </w:rPr>
+        <w:t>dataframe</w:t>
+      </w:r>
+      <w:proofErr w:type="spellEnd"/>
+      <w:r>
+        <w:rPr>
+          <w:rFonts w:ascii="Arial" w:eastAsia="Arial" w:hAnsi="Arial" w:cs="Arial"/>
+          <w:sz w:val="24"/>
+          <w:szCs w:val="24"/>
+        </w:rPr>
+        <w:t xml:space="preserve"> onde os dados ficam distribuídos no formato de uma matriz onde as linhas são os usuários, as colunas são os títulos dos filmes e os valores são as avaliações dadas pelos usuários aos filmes.</w:t>
+      </w:r>
     </w:p>
     <w:p>
       <w:pPr>
@@ -6142,6 +6665,7 @@
         <w:jc w:val="both"/>
         <w:rPr>
           <w:rFonts w:ascii="Arial" w:eastAsia="Arial" w:hAnsi="Arial" w:cs="Arial"/>
+          <w:i/>
           <w:sz w:val="24"/>
           <w:szCs w:val="24"/>
         </w:rPr>
@@ -6294,151 +6818,28 @@
     <w:p>
       <w:pPr>
         <w:spacing w:after="0" w:line="360" w:lineRule="auto"/>
-        <w:ind w:firstLine="720"/>
-        <w:jc w:val="both"/>
-        <w:rPr>
-          <w:rFonts w:ascii="Arial" w:eastAsia="Arial" w:hAnsi="Arial" w:cs="Arial"/>
-          <w:sz w:val="24"/>
-          <w:szCs w:val="24"/>
-        </w:rPr>
-      </w:pPr>
-    </w:p>
-    <w:p>
-      <w:pPr>
-        <w:spacing w:after="0" w:line="360" w:lineRule="auto"/>
-        <w:ind w:firstLine="720"/>
-        <w:jc w:val="both"/>
-        <w:rPr>
-          <w:rFonts w:ascii="Arial" w:eastAsia="Arial" w:hAnsi="Arial" w:cs="Arial"/>
-          <w:sz w:val="24"/>
-          <w:szCs w:val="24"/>
-        </w:rPr>
-      </w:pPr>
-    </w:p>
-    <w:p>
-      <w:pPr>
-        <w:spacing w:after="0" w:line="360" w:lineRule="auto"/>
-        <w:ind w:firstLine="720"/>
-        <w:jc w:val="both"/>
-        <w:rPr>
-          <w:rFonts w:ascii="Arial" w:eastAsia="Arial" w:hAnsi="Arial" w:cs="Arial"/>
-          <w:sz w:val="24"/>
-          <w:szCs w:val="24"/>
-        </w:rPr>
-      </w:pPr>
-    </w:p>
-    <w:p>
-      <w:pPr>
-        <w:spacing w:after="0" w:line="360" w:lineRule="auto"/>
-        <w:ind w:firstLine="720"/>
-        <w:jc w:val="both"/>
-        <w:rPr>
-          <w:rFonts w:ascii="Arial" w:eastAsia="Arial" w:hAnsi="Arial" w:cs="Arial"/>
-          <w:sz w:val="24"/>
-          <w:szCs w:val="24"/>
-        </w:rPr>
-      </w:pPr>
-    </w:p>
-    <w:p>
-      <w:pPr>
-        <w:spacing w:after="0" w:line="360" w:lineRule="auto"/>
-        <w:ind w:firstLine="720"/>
-        <w:jc w:val="both"/>
-        <w:rPr>
-          <w:rFonts w:ascii="Arial" w:eastAsia="Arial" w:hAnsi="Arial" w:cs="Arial"/>
-          <w:sz w:val="24"/>
-          <w:szCs w:val="24"/>
-        </w:rPr>
-      </w:pPr>
-    </w:p>
-    <w:p>
-      <w:pPr>
-        <w:spacing w:after="0" w:line="360" w:lineRule="auto"/>
-        <w:ind w:firstLine="720"/>
-        <w:jc w:val="both"/>
-        <w:rPr>
-          <w:rFonts w:ascii="Arial" w:eastAsia="Arial" w:hAnsi="Arial" w:cs="Arial"/>
-          <w:sz w:val="24"/>
-          <w:szCs w:val="24"/>
-        </w:rPr>
-      </w:pPr>
-    </w:p>
-    <w:p>
-      <w:pPr>
-        <w:spacing w:after="0" w:line="360" w:lineRule="auto"/>
-        <w:ind w:firstLine="720"/>
-        <w:jc w:val="both"/>
-        <w:rPr>
-          <w:rFonts w:ascii="Arial" w:eastAsia="Arial" w:hAnsi="Arial" w:cs="Arial"/>
-          <w:sz w:val="24"/>
-          <w:szCs w:val="24"/>
-        </w:rPr>
-      </w:pPr>
-    </w:p>
-    <w:p>
-      <w:pPr>
-        <w:spacing w:after="0" w:line="360" w:lineRule="auto"/>
-        <w:ind w:firstLine="720"/>
-        <w:jc w:val="both"/>
-        <w:rPr>
-          <w:rFonts w:ascii="Arial" w:eastAsia="Arial" w:hAnsi="Arial" w:cs="Arial"/>
-          <w:sz w:val="24"/>
-          <w:szCs w:val="24"/>
-        </w:rPr>
-      </w:pPr>
-    </w:p>
-    <w:p>
-      <w:pPr>
-        <w:spacing w:after="0" w:line="360" w:lineRule="auto"/>
-        <w:ind w:firstLine="720"/>
-        <w:jc w:val="both"/>
-        <w:rPr>
-          <w:rFonts w:ascii="Arial" w:eastAsia="Arial" w:hAnsi="Arial" w:cs="Arial"/>
-          <w:sz w:val="24"/>
-          <w:szCs w:val="24"/>
-        </w:rPr>
-      </w:pPr>
-    </w:p>
-    <w:p>
-      <w:pPr>
-        <w:spacing w:after="0" w:line="360" w:lineRule="auto"/>
-        <w:ind w:firstLine="720"/>
-        <w:jc w:val="both"/>
-        <w:rPr>
-          <w:rFonts w:ascii="Arial" w:eastAsia="Arial" w:hAnsi="Arial" w:cs="Arial"/>
-          <w:sz w:val="24"/>
-          <w:szCs w:val="24"/>
-        </w:rPr>
-      </w:pPr>
-    </w:p>
-    <w:p>
-      <w:pPr>
-        <w:spacing w:after="0" w:line="360" w:lineRule="auto"/>
-        <w:ind w:firstLine="720"/>
-        <w:jc w:val="both"/>
-        <w:rPr>
-          <w:rFonts w:ascii="Arial" w:eastAsia="Arial" w:hAnsi="Arial" w:cs="Arial"/>
-          <w:sz w:val="24"/>
-          <w:szCs w:val="24"/>
-        </w:rPr>
-      </w:pPr>
-    </w:p>
-    <w:p>
-      <w:pPr>
-        <w:spacing w:after="0" w:line="360" w:lineRule="auto"/>
-        <w:ind w:firstLine="720"/>
-        <w:jc w:val="both"/>
-        <w:rPr>
-          <w:rFonts w:ascii="Arial" w:eastAsia="Arial" w:hAnsi="Arial" w:cs="Arial"/>
-          <w:sz w:val="24"/>
-          <w:szCs w:val="24"/>
-        </w:rPr>
-      </w:pPr>
-    </w:p>
-    <w:p>
-      <w:pPr>
-        <w:spacing w:after="0" w:line="360" w:lineRule="auto"/>
-        <w:ind w:firstLine="720"/>
+        <w:jc w:val="both"/>
+        <w:rPr>
+          <w:rFonts w:ascii="Arial" w:eastAsia="Arial" w:hAnsi="Arial" w:cs="Arial"/>
+          <w:sz w:val="24"/>
+          <w:szCs w:val="24"/>
+        </w:rPr>
+      </w:pPr>
+    </w:p>
+    <w:p>
+      <w:pPr>
+        <w:spacing w:after="0" w:line="360" w:lineRule="auto"/>
+        <w:jc w:val="both"/>
+        <w:rPr>
+          <w:rFonts w:ascii="Arial" w:eastAsia="Arial" w:hAnsi="Arial" w:cs="Arial"/>
+          <w:sz w:val="24"/>
+          <w:szCs w:val="24"/>
+        </w:rPr>
+      </w:pPr>
+    </w:p>
+    <w:p>
+      <w:pPr>
+        <w:spacing w:after="0" w:line="360" w:lineRule="auto"/>
         <w:jc w:val="both"/>
         <w:rPr>
           <w:rFonts w:ascii="Arial" w:eastAsia="Arial" w:hAnsi="Arial" w:cs="Arial"/>
@@ -7182,16 +7583,16 @@
           <w:noProof/>
         </w:rPr>
         <w:drawing>
-          <wp:inline distT="0" distB="0" distL="0" distR="0" wp14:anchorId="4B0E5E64" wp14:editId="0147FE0B">
+          <wp:inline distT="0" distB="0" distL="0" distR="0" wp14:anchorId="0F918188" wp14:editId="5C2309B5">
             <wp:extent cx="8188196" cy="5358766"/>
             <wp:effectExtent l="0" t="0" r="0" b="0"/>
-            <wp:docPr id="11" name="image6.jpg"/>
+            <wp:docPr id="11" name="image5.jpg"/>
             <wp:cNvGraphicFramePr/>
             <a:graphic xmlns:a="http://schemas.openxmlformats.org/drawingml/2006/main">
               <a:graphicData uri="http://schemas.openxmlformats.org/drawingml/2006/picture">
                 <pic:pic xmlns:pic="http://schemas.openxmlformats.org/drawingml/2006/picture">
                   <pic:nvPicPr>
-                    <pic:cNvPr id="0" name="image6.jpg"/>
+                    <pic:cNvPr id="0" name="image5.jpg"/>
                     <pic:cNvPicPr preferRelativeResize="0"/>
                   </pic:nvPicPr>
                   <pic:blipFill>
@@ -8496,38 +8897,463 @@
 
 <file path=word/commentsExtended.xml><?xml version="1.0" encoding="utf-8"?>
 <w15:commentsEx xmlns:wpc="http://schemas.microsoft.com/office/word/2010/wordprocessingCanvas" xmlns:cx="http://schemas.microsoft.com/office/drawing/2014/chartex" xmlns:cx1="http://schemas.microsoft.com/office/drawing/2015/9/8/chartex" xmlns:cx2="http://schemas.microsoft.com/office/drawing/2015/10/21/chartex" xmlns:cx3="http://schemas.microsoft.com/office/drawing/2016/5/9/chartex" xmlns:cx4="http://schemas.microsoft.com/office/drawing/2016/5/10/chartex" xmlns:cx5="http://schemas.microsoft.com/office/drawing/2016/5/11/chartex" xmlns:cx6="http://schemas.microsoft.com/office/drawing/2016/5/12/chartex" xmlns:cx7="http://schemas.microsoft.com/office/drawing/2016/5/13/chartex" xmlns:cx8="http://schemas.microsoft.com/office/drawing/2016/5/14/chartex" xmlns:mc="http://schemas.openxmlformats.org/markup-compatibility/2006" xmlns:aink="http://schemas.microsoft.com/office/drawing/2016/ink" xmlns:am3d="http://schemas.microsoft.com/office/drawing/2017/model3d" xmlns:o="urn:schemas-microsoft-com:office:office" xmlns:oel="http://schemas.microsoft.com/office/2019/extlst" xmlns:r="http://schemas.openxmlformats.org/officeDocument/2006/relationships" xmlns:m="http://schemas.openxmlformats.org/officeDocument/2006/math" xmlns:v="urn:schemas-microsoft-com:vml" xmlns:wp14="http://schemas.microsoft.com/office/word/2010/wordprocessingDrawing" xmlns:wp="http://schemas.openxmlformats.org/drawingml/2006/wordprocessingDrawing" xmlns:w10="urn:schemas-microsoft-com:office:word" xmlns:w="http://schemas.openxmlformats.org/wordprocessingml/2006/main" xmlns:w14="http://schemas.microsoft.com/office/word/2010/wordml" xmlns:w15="http://schemas.microsoft.com/office/word/2012/wordml" xmlns:w16cex="http://schemas.microsoft.com/office/word/2018/wordml/cex" xmlns:w16cid="http://schemas.microsoft.com/office/word/2016/wordml/cid" xmlns:w16="http://schemas.microsoft.com/office/word/2018/wordml" xmlns:w16sdtdh="http://schemas.microsoft.com/office/word/2020/wordml/sdtdatahash" xmlns:w16se="http://schemas.microsoft.com/office/word/2015/wordml/symex" xmlns:wpg="http://schemas.microsoft.com/office/word/2010/wordprocessingGroup" xmlns:wpi="http://schemas.microsoft.com/office/word/2010/wordprocessingInk" xmlns:wne="http://schemas.microsoft.com/office/word/2006/wordml" xmlns:wps="http://schemas.microsoft.com/office/word/2010/wordprocessingShape" mc:Ignorable="w14 w15 w16se w16cid w16 w16cex w16sdtdh wp14">
-  <w15:commentEx w15:paraId="000000F8" w15:done="0"/>
-  <w15:commentEx w15:paraId="000000F7" w15:done="0"/>
-  <w15:commentEx w15:paraId="000000ED" w15:done="0"/>
-  <w15:commentEx w15:paraId="000000EE" w15:done="0"/>
-  <w15:commentEx w15:paraId="000000F3" w15:paraIdParent="000000EE" w15:done="0"/>
-  <w15:commentEx w15:paraId="000000F4" w15:paraIdParent="000000EE" w15:done="0"/>
-  <w15:commentEx w15:paraId="000000F6" w15:done="0"/>
-  <w15:commentEx w15:paraId="000000F9" w15:done="0"/>
-  <w15:commentEx w15:paraId="000000F5" w15:done="0"/>
+  <w15:commentEx w15:paraId="000000EA" w15:done="0"/>
+  <w15:commentEx w15:paraId="000000E9" w15:done="0"/>
+  <w15:commentEx w15:paraId="000000DF" w15:done="0"/>
+  <w15:commentEx w15:paraId="000000E0" w15:done="0"/>
+  <w15:commentEx w15:paraId="000000E5" w15:paraIdParent="000000E0" w15:done="0"/>
+  <w15:commentEx w15:paraId="000000E6" w15:paraIdParent="000000E0" w15:done="0"/>
+  <w15:commentEx w15:paraId="000000E8" w15:done="0"/>
+  <w15:commentEx w15:paraId="000000EB" w15:done="0"/>
+  <w15:commentEx w15:paraId="000000E7" w15:done="0"/>
 </w15:commentsEx>
 </file>
 
 <file path=word/commentsIds.xml><?xml version="1.0" encoding="utf-8"?>
 <w16cid:commentsIds xmlns:wpc="http://schemas.microsoft.com/office/word/2010/wordprocessingCanvas" xmlns:cx="http://schemas.microsoft.com/office/drawing/2014/chartex" xmlns:cx1="http://schemas.microsoft.com/office/drawing/2015/9/8/chartex" xmlns:cx2="http://schemas.microsoft.com/office/drawing/2015/10/21/chartex" xmlns:cx3="http://schemas.microsoft.com/office/drawing/2016/5/9/chartex" xmlns:cx4="http://schemas.microsoft.com/office/drawing/2016/5/10/chartex" xmlns:cx5="http://schemas.microsoft.com/office/drawing/2016/5/11/chartex" xmlns:cx6="http://schemas.microsoft.com/office/drawing/2016/5/12/chartex" xmlns:cx7="http://schemas.microsoft.com/office/drawing/2016/5/13/chartex" xmlns:cx8="http://schemas.microsoft.com/office/drawing/2016/5/14/chartex" xmlns:mc="http://schemas.openxmlformats.org/markup-compatibility/2006" xmlns:aink="http://schemas.microsoft.com/office/drawing/2016/ink" xmlns:am3d="http://schemas.microsoft.com/office/drawing/2017/model3d" xmlns:o="urn:schemas-microsoft-com:office:office" xmlns:oel="http://schemas.microsoft.com/office/2019/extlst" xmlns:r="http://schemas.openxmlformats.org/officeDocument/2006/relationships" xmlns:m="http://schemas.openxmlformats.org/officeDocument/2006/math" xmlns:v="urn:schemas-microsoft-com:vml" xmlns:wp14="http://schemas.microsoft.com/office/word/2010/wordprocessingDrawing" xmlns:wp="http://schemas.openxmlformats.org/drawingml/2006/wordprocessingDrawing" xmlns:w10="urn:schemas-microsoft-com:office:word" xmlns:w="http://schemas.openxmlformats.org/wordprocessingml/2006/main" xmlns:w14="http://schemas.microsoft.com/office/word/2010/wordml" xmlns:w15="http://schemas.microsoft.com/office/word/2012/wordml" xmlns:w16cex="http://schemas.microsoft.com/office/word/2018/wordml/cex" xmlns:w16cid="http://schemas.microsoft.com/office/word/2016/wordml/cid" xmlns:w16="http://schemas.microsoft.com/office/word/2018/wordml" xmlns:w16sdtdh="http://schemas.microsoft.com/office/word/2020/wordml/sdtdatahash" xmlns:w16se="http://schemas.microsoft.com/office/word/2015/wordml/symex" xmlns:wpg="http://schemas.microsoft.com/office/word/2010/wordprocessingGroup" xmlns:wpi="http://schemas.microsoft.com/office/word/2010/wordprocessingInk" xmlns:wne="http://schemas.microsoft.com/office/word/2006/wordml" xmlns:wps="http://schemas.microsoft.com/office/word/2010/wordprocessingShape" mc:Ignorable="w14 w15 w16se w16cid w16 w16cex w16sdtdh wp14">
-  <w16cid:commentId w16cid:paraId="000000F8" w16cid:durableId="27B2129B"/>
-  <w16cid:commentId w16cid:paraId="000000F7" w16cid:durableId="27B2129A"/>
-  <w16cid:commentId w16cid:paraId="000000ED" w16cid:durableId="27B21299"/>
-  <w16cid:commentId w16cid:paraId="000000EE" w16cid:durableId="27B21298"/>
-  <w16cid:commentId w16cid:paraId="000000F3" w16cid:durableId="27B21297"/>
-  <w16cid:commentId w16cid:paraId="000000F4" w16cid:durableId="27B21296"/>
-  <w16cid:commentId w16cid:paraId="000000F6" w16cid:durableId="27B21295"/>
-  <w16cid:commentId w16cid:paraId="000000F9" w16cid:durableId="27B21294"/>
-  <w16cid:commentId w16cid:paraId="000000F5" w16cid:durableId="27B21293"/>
+  <w16cid:commentId w16cid:paraId="000000EA" w16cid:durableId="27B361F0"/>
+  <w16cid:commentId w16cid:paraId="000000E9" w16cid:durableId="27B361EF"/>
+  <w16cid:commentId w16cid:paraId="000000DF" w16cid:durableId="27B361EE"/>
+  <w16cid:commentId w16cid:paraId="000000E0" w16cid:durableId="27B361ED"/>
+  <w16cid:commentId w16cid:paraId="000000E5" w16cid:durableId="27B361EC"/>
+  <w16cid:commentId w16cid:paraId="000000E6" w16cid:durableId="27B361EB"/>
+  <w16cid:commentId w16cid:paraId="000000E8" w16cid:durableId="27B361EA"/>
+  <w16cid:commentId w16cid:paraId="000000EB" w16cid:durableId="27B361E9"/>
+  <w16cid:commentId w16cid:paraId="000000E7" w16cid:durableId="27B361E8"/>
 </w16cid:commentsIds>
 </file>
 
 <file path=word/numbering.xml><?xml version="1.0" encoding="utf-8"?>
 <w:numbering xmlns:wpc="http://schemas.microsoft.com/office/word/2010/wordprocessingCanvas" xmlns:cx="http://schemas.microsoft.com/office/drawing/2014/chartex" xmlns:cx1="http://schemas.microsoft.com/office/drawing/2015/9/8/chartex" xmlns:cx2="http://schemas.microsoft.com/office/drawing/2015/10/21/chartex" xmlns:cx3="http://schemas.microsoft.com/office/drawing/2016/5/9/chartex" xmlns:cx4="http://schemas.microsoft.com/office/drawing/2016/5/10/chartex" xmlns:cx5="http://schemas.microsoft.com/office/drawing/2016/5/11/chartex" xmlns:cx6="http://schemas.microsoft.com/office/drawing/2016/5/12/chartex" xmlns:cx7="http://schemas.microsoft.com/office/drawing/2016/5/13/chartex" xmlns:cx8="http://schemas.microsoft.com/office/drawing/2016/5/14/chartex" xmlns:mc="http://schemas.openxmlformats.org/markup-compatibility/2006" xmlns:aink="http://schemas.microsoft.com/office/drawing/2016/ink" xmlns:am3d="http://schemas.microsoft.com/office/drawing/2017/model3d" xmlns:o="urn:schemas-microsoft-com:office:office" xmlns:oel="http://schemas.microsoft.com/office/2019/extlst" xmlns:r="http://schemas.openxmlformats.org/officeDocument/2006/relationships" xmlns:m="http://schemas.openxmlformats.org/officeDocument/2006/math" xmlns:v="urn:schemas-microsoft-com:vml" xmlns:wp14="http://schemas.microsoft.com/office/word/2010/wordprocessingDrawing" xmlns:wp="http://schemas.openxmlformats.org/drawingml/2006/wordprocessingDrawing" xmlns:w10="urn:schemas-microsoft-com:office:word" xmlns:w="http://schemas.openxmlformats.org/wordprocessingml/2006/main" xmlns:w14="http://schemas.microsoft.com/office/word/2010/wordml" xmlns:w15="http://schemas.microsoft.com/office/word/2012/wordml" xmlns:w16cex="http://schemas.microsoft.com/office/word/2018/wordml/cex" xmlns:w16cid="http://schemas.microsoft.com/office/word/2016/wordml/cid" xmlns:w16="http://schemas.microsoft.com/office/word/2018/wordml" xmlns:w16sdtdh="http://schemas.microsoft.com/office/word/2020/wordml/sdtdatahash" xmlns:w16se="http://schemas.microsoft.com/office/word/2015/wordml/symex" xmlns:wpg="http://schemas.microsoft.com/office/word/2010/wordprocessingGroup" xmlns:wpi="http://schemas.microsoft.com/office/word/2010/wordprocessingInk" xmlns:wne="http://schemas.microsoft.com/office/word/2006/wordml" xmlns:wps="http://schemas.microsoft.com/office/word/2010/wordprocessingShape" mc:Ignorable="w14 w15 w16se w16cid w16 w16cex w16sdtdh wp14">
   <w:abstractNum w:abstractNumId="0" w15:restartNumberingAfterBreak="0">
-    <w:nsid w:val="13513FE0"/>
+    <w:nsid w:val="1DDB149B"/>
     <w:multiLevelType w:val="multilevel"/>
-    <w:tmpl w:val="491ABE28"/>
+    <w:tmpl w:val="6AB2A47E"/>
+    <w:lvl w:ilvl="0">
+      <w:start w:val="1"/>
+      <w:numFmt w:val="bullet"/>
+      <w:lvlText w:val="●"/>
+      <w:lvlJc w:val="left"/>
+      <w:pPr>
+        <w:ind w:left="720" w:hanging="360"/>
+      </w:pPr>
+      <w:rPr>
+        <w:rFonts w:ascii="Noto Sans Symbols" w:eastAsia="Noto Sans Symbols" w:hAnsi="Noto Sans Symbols" w:cs="Noto Sans Symbols"/>
+      </w:rPr>
+    </w:lvl>
+    <w:lvl w:ilvl="1">
+      <w:start w:val="1"/>
+      <w:numFmt w:val="bullet"/>
+      <w:lvlText w:val="o"/>
+      <w:lvlJc w:val="left"/>
+      <w:pPr>
+        <w:ind w:left="1440" w:hanging="360"/>
+      </w:pPr>
+      <w:rPr>
+        <w:rFonts w:ascii="Courier New" w:eastAsia="Courier New" w:hAnsi="Courier New" w:cs="Courier New"/>
+      </w:rPr>
+    </w:lvl>
+    <w:lvl w:ilvl="2">
+      <w:start w:val="1"/>
+      <w:numFmt w:val="bullet"/>
+      <w:lvlText w:val="▪"/>
+      <w:lvlJc w:val="left"/>
+      <w:pPr>
+        <w:ind w:left="2160" w:hanging="360"/>
+      </w:pPr>
+      <w:rPr>
+        <w:rFonts w:ascii="Noto Sans Symbols" w:eastAsia="Noto Sans Symbols" w:hAnsi="Noto Sans Symbols" w:cs="Noto Sans Symbols"/>
+      </w:rPr>
+    </w:lvl>
+    <w:lvl w:ilvl="3">
+      <w:start w:val="1"/>
+      <w:numFmt w:val="bullet"/>
+      <w:lvlText w:val="●"/>
+      <w:lvlJc w:val="left"/>
+      <w:pPr>
+        <w:ind w:left="2880" w:hanging="360"/>
+      </w:pPr>
+      <w:rPr>
+        <w:rFonts w:ascii="Noto Sans Symbols" w:eastAsia="Noto Sans Symbols" w:hAnsi="Noto Sans Symbols" w:cs="Noto Sans Symbols"/>
+      </w:rPr>
+    </w:lvl>
+    <w:lvl w:ilvl="4">
+      <w:start w:val="1"/>
+      <w:numFmt w:val="bullet"/>
+      <w:lvlText w:val="o"/>
+      <w:lvlJc w:val="left"/>
+      <w:pPr>
+        <w:ind w:left="3600" w:hanging="360"/>
+      </w:pPr>
+      <w:rPr>
+        <w:rFonts w:ascii="Courier New" w:eastAsia="Courier New" w:hAnsi="Courier New" w:cs="Courier New"/>
+      </w:rPr>
+    </w:lvl>
+    <w:lvl w:ilvl="5">
+      <w:start w:val="1"/>
+      <w:numFmt w:val="bullet"/>
+      <w:lvlText w:val="▪"/>
+      <w:lvlJc w:val="left"/>
+      <w:pPr>
+        <w:ind w:left="4320" w:hanging="360"/>
+      </w:pPr>
+      <w:rPr>
+        <w:rFonts w:ascii="Noto Sans Symbols" w:eastAsia="Noto Sans Symbols" w:hAnsi="Noto Sans Symbols" w:cs="Noto Sans Symbols"/>
+      </w:rPr>
+    </w:lvl>
+    <w:lvl w:ilvl="6">
+      <w:start w:val="1"/>
+      <w:numFmt w:val="bullet"/>
+      <w:lvlText w:val="●"/>
+      <w:lvlJc w:val="left"/>
+      <w:pPr>
+        <w:ind w:left="5040" w:hanging="360"/>
+      </w:pPr>
+      <w:rPr>
+        <w:rFonts w:ascii="Noto Sans Symbols" w:eastAsia="Noto Sans Symbols" w:hAnsi="Noto Sans Symbols" w:cs="Noto Sans Symbols"/>
+      </w:rPr>
+    </w:lvl>
+    <w:lvl w:ilvl="7">
+      <w:start w:val="1"/>
+      <w:numFmt w:val="bullet"/>
+      <w:lvlText w:val="o"/>
+      <w:lvlJc w:val="left"/>
+      <w:pPr>
+        <w:ind w:left="5760" w:hanging="360"/>
+      </w:pPr>
+      <w:rPr>
+        <w:rFonts w:ascii="Courier New" w:eastAsia="Courier New" w:hAnsi="Courier New" w:cs="Courier New"/>
+      </w:rPr>
+    </w:lvl>
+    <w:lvl w:ilvl="8">
+      <w:start w:val="1"/>
+      <w:numFmt w:val="bullet"/>
+      <w:lvlText w:val="▪"/>
+      <w:lvlJc w:val="left"/>
+      <w:pPr>
+        <w:ind w:left="6480" w:hanging="360"/>
+      </w:pPr>
+      <w:rPr>
+        <w:rFonts w:ascii="Noto Sans Symbols" w:eastAsia="Noto Sans Symbols" w:hAnsi="Noto Sans Symbols" w:cs="Noto Sans Symbols"/>
+      </w:rPr>
+    </w:lvl>
+  </w:abstractNum>
+  <w:abstractNum w:abstractNumId="1" w15:restartNumberingAfterBreak="0">
+    <w:nsid w:val="217D6FA4"/>
+    <w:multiLevelType w:val="multilevel"/>
+    <w:tmpl w:val="7FE84BB0"/>
+    <w:lvl w:ilvl="0">
+      <w:start w:val="1"/>
+      <w:numFmt w:val="decimal"/>
+      <w:lvlText w:val="%1"/>
+      <w:lvlJc w:val="left"/>
+      <w:pPr>
+        <w:ind w:left="435" w:hanging="435"/>
+      </w:pPr>
+    </w:lvl>
+    <w:lvl w:ilvl="1">
+      <w:start w:val="1"/>
+      <w:numFmt w:val="decimal"/>
+      <w:lvlText w:val="%1.%2"/>
+      <w:lvlJc w:val="left"/>
+      <w:pPr>
+        <w:ind w:left="435" w:hanging="435"/>
+      </w:pPr>
+    </w:lvl>
+    <w:lvl w:ilvl="2">
+      <w:start w:val="1"/>
+      <w:numFmt w:val="decimal"/>
+      <w:lvlText w:val="%1.%2.%3"/>
+      <w:lvlJc w:val="left"/>
+      <w:pPr>
+        <w:ind w:left="720" w:hanging="720"/>
+      </w:pPr>
+    </w:lvl>
+    <w:lvl w:ilvl="3">
+      <w:start w:val="1"/>
+      <w:numFmt w:val="decimal"/>
+      <w:lvlText w:val="%1.%2.%3.%4"/>
+      <w:lvlJc w:val="left"/>
+      <w:pPr>
+        <w:ind w:left="1080" w:hanging="1080"/>
+      </w:pPr>
+    </w:lvl>
+    <w:lvl w:ilvl="4">
+      <w:start w:val="1"/>
+      <w:numFmt w:val="decimal"/>
+      <w:lvlText w:val="%1.%2.%3.%4.%5"/>
+      <w:lvlJc w:val="left"/>
+      <w:pPr>
+        <w:ind w:left="1080" w:hanging="1080"/>
+      </w:pPr>
+    </w:lvl>
+    <w:lvl w:ilvl="5">
+      <w:start w:val="1"/>
+      <w:numFmt w:val="decimal"/>
+      <w:lvlText w:val="%1.%2.%3.%4.%5.%6"/>
+      <w:lvlJc w:val="left"/>
+      <w:pPr>
+        <w:ind w:left="1440" w:hanging="1440"/>
+      </w:pPr>
+    </w:lvl>
+    <w:lvl w:ilvl="6">
+      <w:start w:val="1"/>
+      <w:numFmt w:val="decimal"/>
+      <w:lvlText w:val="%1.%2.%3.%4.%5.%6.%7"/>
+      <w:lvlJc w:val="left"/>
+      <w:pPr>
+        <w:ind w:left="1440" w:hanging="1440"/>
+      </w:pPr>
+    </w:lvl>
+    <w:lvl w:ilvl="7">
+      <w:start w:val="1"/>
+      <w:numFmt w:val="decimal"/>
+      <w:lvlText w:val="%1.%2.%3.%4.%5.%6.%7.%8"/>
+      <w:lvlJc w:val="left"/>
+      <w:pPr>
+        <w:ind w:left="1800" w:hanging="1800"/>
+      </w:pPr>
+    </w:lvl>
+    <w:lvl w:ilvl="8">
+      <w:start w:val="1"/>
+      <w:numFmt w:val="decimal"/>
+      <w:lvlText w:val="%1.%2.%3.%4.%5.%6.%7.%8.%9"/>
+      <w:lvlJc w:val="left"/>
+      <w:pPr>
+        <w:ind w:left="1800" w:hanging="1800"/>
+      </w:pPr>
+    </w:lvl>
+  </w:abstractNum>
+  <w:abstractNum w:abstractNumId="2" w15:restartNumberingAfterBreak="0">
+    <w:nsid w:val="4E0D08FC"/>
+    <w:multiLevelType w:val="multilevel"/>
+    <w:tmpl w:val="DC3A4684"/>
+    <w:lvl w:ilvl="0">
+      <w:start w:val="1"/>
+      <w:numFmt w:val="bullet"/>
+      <w:lvlText w:val="●"/>
+      <w:lvlJc w:val="left"/>
+      <w:pPr>
+        <w:ind w:left="1429" w:hanging="360"/>
+      </w:pPr>
+      <w:rPr>
+        <w:rFonts w:ascii="Noto Sans Symbols" w:eastAsia="Noto Sans Symbols" w:hAnsi="Noto Sans Symbols" w:cs="Noto Sans Symbols"/>
+      </w:rPr>
+    </w:lvl>
+    <w:lvl w:ilvl="1">
+      <w:start w:val="1"/>
+      <w:numFmt w:val="bullet"/>
+      <w:lvlText w:val="o"/>
+      <w:lvlJc w:val="left"/>
+      <w:pPr>
+        <w:ind w:left="2149" w:hanging="360"/>
+      </w:pPr>
+      <w:rPr>
+        <w:rFonts w:ascii="Courier New" w:eastAsia="Courier New" w:hAnsi="Courier New" w:cs="Courier New"/>
+      </w:rPr>
+    </w:lvl>
+    <w:lvl w:ilvl="2">
+      <w:start w:val="1"/>
+      <w:numFmt w:val="bullet"/>
+      <w:lvlText w:val="▪"/>
+      <w:lvlJc w:val="left"/>
+      <w:pPr>
+        <w:ind w:left="2869" w:hanging="360"/>
+      </w:pPr>
+      <w:rPr>
+        <w:rFonts w:ascii="Noto Sans Symbols" w:eastAsia="Noto Sans Symbols" w:hAnsi="Noto Sans Symbols" w:cs="Noto Sans Symbols"/>
+      </w:rPr>
+    </w:lvl>
+    <w:lvl w:ilvl="3">
+      <w:start w:val="1"/>
+      <w:numFmt w:val="bullet"/>
+      <w:lvlText w:val="●"/>
+      <w:lvlJc w:val="left"/>
+      <w:pPr>
+        <w:ind w:left="3589" w:hanging="360"/>
+      </w:pPr>
+      <w:rPr>
+        <w:rFonts w:ascii="Noto Sans Symbols" w:eastAsia="Noto Sans Symbols" w:hAnsi="Noto Sans Symbols" w:cs="Noto Sans Symbols"/>
+      </w:rPr>
+    </w:lvl>
+    <w:lvl w:ilvl="4">
+      <w:start w:val="1"/>
+      <w:numFmt w:val="bullet"/>
+      <w:lvlText w:val="o"/>
+      <w:lvlJc w:val="left"/>
+      <w:pPr>
+        <w:ind w:left="4309" w:hanging="360"/>
+      </w:pPr>
+      <w:rPr>
+        <w:rFonts w:ascii="Courier New" w:eastAsia="Courier New" w:hAnsi="Courier New" w:cs="Courier New"/>
+      </w:rPr>
+    </w:lvl>
+    <w:lvl w:ilvl="5">
+      <w:start w:val="1"/>
+      <w:numFmt w:val="bullet"/>
+      <w:lvlText w:val="▪"/>
+      <w:lvlJc w:val="left"/>
+      <w:pPr>
+        <w:ind w:left="5029" w:hanging="360"/>
+      </w:pPr>
+      <w:rPr>
+        <w:rFonts w:ascii="Noto Sans Symbols" w:eastAsia="Noto Sans Symbols" w:hAnsi="Noto Sans Symbols" w:cs="Noto Sans Symbols"/>
+      </w:rPr>
+    </w:lvl>
+    <w:lvl w:ilvl="6">
+      <w:start w:val="1"/>
+      <w:numFmt w:val="bullet"/>
+      <w:lvlText w:val="●"/>
+      <w:lvlJc w:val="left"/>
+      <w:pPr>
+        <w:ind w:left="5749" w:hanging="360"/>
+      </w:pPr>
+      <w:rPr>
+        <w:rFonts w:ascii="Noto Sans Symbols" w:eastAsia="Noto Sans Symbols" w:hAnsi="Noto Sans Symbols" w:cs="Noto Sans Symbols"/>
+      </w:rPr>
+    </w:lvl>
+    <w:lvl w:ilvl="7">
+      <w:start w:val="1"/>
+      <w:numFmt w:val="bullet"/>
+      <w:lvlText w:val="o"/>
+      <w:lvlJc w:val="left"/>
+      <w:pPr>
+        <w:ind w:left="6469" w:hanging="360"/>
+      </w:pPr>
+      <w:rPr>
+        <w:rFonts w:ascii="Courier New" w:eastAsia="Courier New" w:hAnsi="Courier New" w:cs="Courier New"/>
+      </w:rPr>
+    </w:lvl>
+    <w:lvl w:ilvl="8">
+      <w:start w:val="1"/>
+      <w:numFmt w:val="bullet"/>
+      <w:lvlText w:val="▪"/>
+      <w:lvlJc w:val="left"/>
+      <w:pPr>
+        <w:ind w:left="7189" w:hanging="360"/>
+      </w:pPr>
+      <w:rPr>
+        <w:rFonts w:ascii="Noto Sans Symbols" w:eastAsia="Noto Sans Symbols" w:hAnsi="Noto Sans Symbols" w:cs="Noto Sans Symbols"/>
+      </w:rPr>
+    </w:lvl>
+  </w:abstractNum>
+  <w:abstractNum w:abstractNumId="3" w15:restartNumberingAfterBreak="0">
+    <w:nsid w:val="4F4727A4"/>
+    <w:multiLevelType w:val="multilevel"/>
+    <w:tmpl w:val="F74E21E6"/>
+    <w:lvl w:ilvl="0">
+      <w:start w:val="1"/>
+      <w:numFmt w:val="bullet"/>
+      <w:lvlText w:val="●"/>
+      <w:lvlJc w:val="left"/>
+      <w:pPr>
+        <w:ind w:left="1440" w:hanging="360"/>
+      </w:pPr>
+      <w:rPr>
+        <w:u w:val="none"/>
+      </w:rPr>
+    </w:lvl>
+    <w:lvl w:ilvl="1">
+      <w:start w:val="1"/>
+      <w:numFmt w:val="bullet"/>
+      <w:lvlText w:val="○"/>
+      <w:lvlJc w:val="left"/>
+      <w:pPr>
+        <w:ind w:left="2160" w:hanging="360"/>
+      </w:pPr>
+      <w:rPr>
+        <w:u w:val="none"/>
+      </w:rPr>
+    </w:lvl>
+    <w:lvl w:ilvl="2">
+      <w:start w:val="1"/>
+      <w:numFmt w:val="bullet"/>
+      <w:lvlText w:val="■"/>
+      <w:lvlJc w:val="left"/>
+      <w:pPr>
+        <w:ind w:left="2880" w:hanging="360"/>
+      </w:pPr>
+      <w:rPr>
+        <w:u w:val="none"/>
+      </w:rPr>
+    </w:lvl>
+    <w:lvl w:ilvl="3">
+      <w:start w:val="1"/>
+      <w:numFmt w:val="bullet"/>
+      <w:lvlText w:val="●"/>
+      <w:lvlJc w:val="left"/>
+      <w:pPr>
+        <w:ind w:left="3600" w:hanging="360"/>
+      </w:pPr>
+      <w:rPr>
+        <w:u w:val="none"/>
+      </w:rPr>
+    </w:lvl>
+    <w:lvl w:ilvl="4">
+      <w:start w:val="1"/>
+      <w:numFmt w:val="bullet"/>
+      <w:lvlText w:val="○"/>
+      <w:lvlJc w:val="left"/>
+      <w:pPr>
+        <w:ind w:left="4320" w:hanging="360"/>
+      </w:pPr>
+      <w:rPr>
+        <w:u w:val="none"/>
+      </w:rPr>
+    </w:lvl>
+    <w:lvl w:ilvl="5">
+      <w:start w:val="1"/>
+      <w:numFmt w:val="bullet"/>
+      <w:lvlText w:val="■"/>
+      <w:lvlJc w:val="left"/>
+      <w:pPr>
+        <w:ind w:left="5040" w:hanging="360"/>
+      </w:pPr>
+      <w:rPr>
+        <w:u w:val="none"/>
+      </w:rPr>
+    </w:lvl>
+    <w:lvl w:ilvl="6">
+      <w:start w:val="1"/>
+      <w:numFmt w:val="bullet"/>
+      <w:lvlText w:val="●"/>
+      <w:lvlJc w:val="left"/>
+      <w:pPr>
+        <w:ind w:left="5760" w:hanging="360"/>
+      </w:pPr>
+      <w:rPr>
+        <w:u w:val="none"/>
+      </w:rPr>
+    </w:lvl>
+    <w:lvl w:ilvl="7">
+      <w:start w:val="1"/>
+      <w:numFmt w:val="bullet"/>
+      <w:lvlText w:val="○"/>
+      <w:lvlJc w:val="left"/>
+      <w:pPr>
+        <w:ind w:left="6480" w:hanging="360"/>
+      </w:pPr>
+      <w:rPr>
+        <w:u w:val="none"/>
+      </w:rPr>
+    </w:lvl>
+    <w:lvl w:ilvl="8">
+      <w:start w:val="1"/>
+      <w:numFmt w:val="bullet"/>
+      <w:lvlText w:val="■"/>
+      <w:lvlJc w:val="left"/>
+      <w:pPr>
+        <w:ind w:left="7200" w:hanging="360"/>
+      </w:pPr>
+      <w:rPr>
+        <w:u w:val="none"/>
+      </w:rPr>
+    </w:lvl>
+  </w:abstractNum>
+  <w:abstractNum w:abstractNumId="4" w15:restartNumberingAfterBreak="0">
+    <w:nsid w:val="5A967C25"/>
+    <w:multiLevelType w:val="multilevel"/>
+    <w:tmpl w:val="B6B4B8A0"/>
     <w:lvl w:ilvl="0">
       <w:start w:val="3"/>
       <w:numFmt w:val="decimal"/>
@@ -8620,445 +9446,20 @@
       </w:pPr>
     </w:lvl>
   </w:abstractNum>
-  <w:abstractNum w:abstractNumId="1" w15:restartNumberingAfterBreak="0">
-    <w:nsid w:val="1EB946D7"/>
-    <w:multiLevelType w:val="multilevel"/>
-    <w:tmpl w:val="C0EA4C0C"/>
-    <w:lvl w:ilvl="0">
-      <w:start w:val="1"/>
-      <w:numFmt w:val="bullet"/>
-      <w:lvlText w:val="●"/>
-      <w:lvlJc w:val="left"/>
-      <w:pPr>
-        <w:ind w:left="720" w:hanging="360"/>
-      </w:pPr>
-      <w:rPr>
-        <w:rFonts w:ascii="Noto Sans Symbols" w:eastAsia="Noto Sans Symbols" w:hAnsi="Noto Sans Symbols" w:cs="Noto Sans Symbols"/>
-      </w:rPr>
-    </w:lvl>
-    <w:lvl w:ilvl="1">
-      <w:start w:val="1"/>
-      <w:numFmt w:val="bullet"/>
-      <w:lvlText w:val="o"/>
-      <w:lvlJc w:val="left"/>
-      <w:pPr>
-        <w:ind w:left="1440" w:hanging="360"/>
-      </w:pPr>
-      <w:rPr>
-        <w:rFonts w:ascii="Courier New" w:eastAsia="Courier New" w:hAnsi="Courier New" w:cs="Courier New"/>
-      </w:rPr>
-    </w:lvl>
-    <w:lvl w:ilvl="2">
-      <w:start w:val="1"/>
-      <w:numFmt w:val="bullet"/>
-      <w:lvlText w:val="▪"/>
-      <w:lvlJc w:val="left"/>
-      <w:pPr>
-        <w:ind w:left="2160" w:hanging="360"/>
-      </w:pPr>
-      <w:rPr>
-        <w:rFonts w:ascii="Noto Sans Symbols" w:eastAsia="Noto Sans Symbols" w:hAnsi="Noto Sans Symbols" w:cs="Noto Sans Symbols"/>
-      </w:rPr>
-    </w:lvl>
-    <w:lvl w:ilvl="3">
-      <w:start w:val="1"/>
-      <w:numFmt w:val="bullet"/>
-      <w:lvlText w:val="●"/>
-      <w:lvlJc w:val="left"/>
-      <w:pPr>
-        <w:ind w:left="2880" w:hanging="360"/>
-      </w:pPr>
-      <w:rPr>
-        <w:rFonts w:ascii="Noto Sans Symbols" w:eastAsia="Noto Sans Symbols" w:hAnsi="Noto Sans Symbols" w:cs="Noto Sans Symbols"/>
-      </w:rPr>
-    </w:lvl>
-    <w:lvl w:ilvl="4">
-      <w:start w:val="1"/>
-      <w:numFmt w:val="bullet"/>
-      <w:lvlText w:val="o"/>
-      <w:lvlJc w:val="left"/>
-      <w:pPr>
-        <w:ind w:left="3600" w:hanging="360"/>
-      </w:pPr>
-      <w:rPr>
-        <w:rFonts w:ascii="Courier New" w:eastAsia="Courier New" w:hAnsi="Courier New" w:cs="Courier New"/>
-      </w:rPr>
-    </w:lvl>
-    <w:lvl w:ilvl="5">
-      <w:start w:val="1"/>
-      <w:numFmt w:val="bullet"/>
-      <w:lvlText w:val="▪"/>
-      <w:lvlJc w:val="left"/>
-      <w:pPr>
-        <w:ind w:left="4320" w:hanging="360"/>
-      </w:pPr>
-      <w:rPr>
-        <w:rFonts w:ascii="Noto Sans Symbols" w:eastAsia="Noto Sans Symbols" w:hAnsi="Noto Sans Symbols" w:cs="Noto Sans Symbols"/>
-      </w:rPr>
-    </w:lvl>
-    <w:lvl w:ilvl="6">
-      <w:start w:val="1"/>
-      <w:numFmt w:val="bullet"/>
-      <w:lvlText w:val="●"/>
-      <w:lvlJc w:val="left"/>
-      <w:pPr>
-        <w:ind w:left="5040" w:hanging="360"/>
-      </w:pPr>
-      <w:rPr>
-        <w:rFonts w:ascii="Noto Sans Symbols" w:eastAsia="Noto Sans Symbols" w:hAnsi="Noto Sans Symbols" w:cs="Noto Sans Symbols"/>
-      </w:rPr>
-    </w:lvl>
-    <w:lvl w:ilvl="7">
-      <w:start w:val="1"/>
-      <w:numFmt w:val="bullet"/>
-      <w:lvlText w:val="o"/>
-      <w:lvlJc w:val="left"/>
-      <w:pPr>
-        <w:ind w:left="5760" w:hanging="360"/>
-      </w:pPr>
-      <w:rPr>
-        <w:rFonts w:ascii="Courier New" w:eastAsia="Courier New" w:hAnsi="Courier New" w:cs="Courier New"/>
-      </w:rPr>
-    </w:lvl>
-    <w:lvl w:ilvl="8">
-      <w:start w:val="1"/>
-      <w:numFmt w:val="bullet"/>
-      <w:lvlText w:val="▪"/>
-      <w:lvlJc w:val="left"/>
-      <w:pPr>
-        <w:ind w:left="6480" w:hanging="360"/>
-      </w:pPr>
-      <w:rPr>
-        <w:rFonts w:ascii="Noto Sans Symbols" w:eastAsia="Noto Sans Symbols" w:hAnsi="Noto Sans Symbols" w:cs="Noto Sans Symbols"/>
-      </w:rPr>
-    </w:lvl>
-  </w:abstractNum>
-  <w:abstractNum w:abstractNumId="2" w15:restartNumberingAfterBreak="0">
-    <w:nsid w:val="3E6D1D87"/>
-    <w:multiLevelType w:val="multilevel"/>
-    <w:tmpl w:val="DA989A22"/>
-    <w:lvl w:ilvl="0">
-      <w:start w:val="1"/>
-      <w:numFmt w:val="bullet"/>
-      <w:lvlText w:val="●"/>
-      <w:lvlJc w:val="left"/>
-      <w:pPr>
-        <w:ind w:left="1440" w:hanging="360"/>
-      </w:pPr>
-      <w:rPr>
-        <w:u w:val="none"/>
-      </w:rPr>
-    </w:lvl>
-    <w:lvl w:ilvl="1">
-      <w:start w:val="1"/>
-      <w:numFmt w:val="bullet"/>
-      <w:lvlText w:val="○"/>
-      <w:lvlJc w:val="left"/>
-      <w:pPr>
-        <w:ind w:left="2160" w:hanging="360"/>
-      </w:pPr>
-      <w:rPr>
-        <w:u w:val="none"/>
-      </w:rPr>
-    </w:lvl>
-    <w:lvl w:ilvl="2">
-      <w:start w:val="1"/>
-      <w:numFmt w:val="bullet"/>
-      <w:lvlText w:val="■"/>
-      <w:lvlJc w:val="left"/>
-      <w:pPr>
-        <w:ind w:left="2880" w:hanging="360"/>
-      </w:pPr>
-      <w:rPr>
-        <w:u w:val="none"/>
-      </w:rPr>
-    </w:lvl>
-    <w:lvl w:ilvl="3">
-      <w:start w:val="1"/>
-      <w:numFmt w:val="bullet"/>
-      <w:lvlText w:val="●"/>
-      <w:lvlJc w:val="left"/>
-      <w:pPr>
-        <w:ind w:left="3600" w:hanging="360"/>
-      </w:pPr>
-      <w:rPr>
-        <w:u w:val="none"/>
-      </w:rPr>
-    </w:lvl>
-    <w:lvl w:ilvl="4">
-      <w:start w:val="1"/>
-      <w:numFmt w:val="bullet"/>
-      <w:lvlText w:val="○"/>
-      <w:lvlJc w:val="left"/>
-      <w:pPr>
-        <w:ind w:left="4320" w:hanging="360"/>
-      </w:pPr>
-      <w:rPr>
-        <w:u w:val="none"/>
-      </w:rPr>
-    </w:lvl>
-    <w:lvl w:ilvl="5">
-      <w:start w:val="1"/>
-      <w:numFmt w:val="bullet"/>
-      <w:lvlText w:val="■"/>
-      <w:lvlJc w:val="left"/>
-      <w:pPr>
-        <w:ind w:left="5040" w:hanging="360"/>
-      </w:pPr>
-      <w:rPr>
-        <w:u w:val="none"/>
-      </w:rPr>
-    </w:lvl>
-    <w:lvl w:ilvl="6">
-      <w:start w:val="1"/>
-      <w:numFmt w:val="bullet"/>
-      <w:lvlText w:val="●"/>
-      <w:lvlJc w:val="left"/>
-      <w:pPr>
-        <w:ind w:left="5760" w:hanging="360"/>
-      </w:pPr>
-      <w:rPr>
-        <w:u w:val="none"/>
-      </w:rPr>
-    </w:lvl>
-    <w:lvl w:ilvl="7">
-      <w:start w:val="1"/>
-      <w:numFmt w:val="bullet"/>
-      <w:lvlText w:val="○"/>
-      <w:lvlJc w:val="left"/>
-      <w:pPr>
-        <w:ind w:left="6480" w:hanging="360"/>
-      </w:pPr>
-      <w:rPr>
-        <w:u w:val="none"/>
-      </w:rPr>
-    </w:lvl>
-    <w:lvl w:ilvl="8">
-      <w:start w:val="1"/>
-      <w:numFmt w:val="bullet"/>
-      <w:lvlText w:val="■"/>
-      <w:lvlJc w:val="left"/>
-      <w:pPr>
-        <w:ind w:left="7200" w:hanging="360"/>
-      </w:pPr>
-      <w:rPr>
-        <w:u w:val="none"/>
-      </w:rPr>
-    </w:lvl>
-  </w:abstractNum>
-  <w:abstractNum w:abstractNumId="3" w15:restartNumberingAfterBreak="0">
-    <w:nsid w:val="53911BF7"/>
-    <w:multiLevelType w:val="multilevel"/>
-    <w:tmpl w:val="26E47C50"/>
-    <w:lvl w:ilvl="0">
-      <w:start w:val="1"/>
-      <w:numFmt w:val="bullet"/>
-      <w:lvlText w:val="●"/>
-      <w:lvlJc w:val="left"/>
-      <w:pPr>
-        <w:ind w:left="1429" w:hanging="360"/>
-      </w:pPr>
-      <w:rPr>
-        <w:rFonts w:ascii="Noto Sans Symbols" w:eastAsia="Noto Sans Symbols" w:hAnsi="Noto Sans Symbols" w:cs="Noto Sans Symbols"/>
-      </w:rPr>
-    </w:lvl>
-    <w:lvl w:ilvl="1">
-      <w:start w:val="1"/>
-      <w:numFmt w:val="bullet"/>
-      <w:lvlText w:val="o"/>
-      <w:lvlJc w:val="left"/>
-      <w:pPr>
-        <w:ind w:left="2149" w:hanging="360"/>
-      </w:pPr>
-      <w:rPr>
-        <w:rFonts w:ascii="Courier New" w:eastAsia="Courier New" w:hAnsi="Courier New" w:cs="Courier New"/>
-      </w:rPr>
-    </w:lvl>
-    <w:lvl w:ilvl="2">
-      <w:start w:val="1"/>
-      <w:numFmt w:val="bullet"/>
-      <w:lvlText w:val="▪"/>
-      <w:lvlJc w:val="left"/>
-      <w:pPr>
-        <w:ind w:left="2869" w:hanging="360"/>
-      </w:pPr>
-      <w:rPr>
-        <w:rFonts w:ascii="Noto Sans Symbols" w:eastAsia="Noto Sans Symbols" w:hAnsi="Noto Sans Symbols" w:cs="Noto Sans Symbols"/>
-      </w:rPr>
-    </w:lvl>
-    <w:lvl w:ilvl="3">
-      <w:start w:val="1"/>
-      <w:numFmt w:val="bullet"/>
-      <w:lvlText w:val="●"/>
-      <w:lvlJc w:val="left"/>
-      <w:pPr>
-        <w:ind w:left="3589" w:hanging="360"/>
-      </w:pPr>
-      <w:rPr>
-        <w:rFonts w:ascii="Noto Sans Symbols" w:eastAsia="Noto Sans Symbols" w:hAnsi="Noto Sans Symbols" w:cs="Noto Sans Symbols"/>
-      </w:rPr>
-    </w:lvl>
-    <w:lvl w:ilvl="4">
-      <w:start w:val="1"/>
-      <w:numFmt w:val="bullet"/>
-      <w:lvlText w:val="o"/>
-      <w:lvlJc w:val="left"/>
-      <w:pPr>
-        <w:ind w:left="4309" w:hanging="360"/>
-      </w:pPr>
-      <w:rPr>
-        <w:rFonts w:ascii="Courier New" w:eastAsia="Courier New" w:hAnsi="Courier New" w:cs="Courier New"/>
-      </w:rPr>
-    </w:lvl>
-    <w:lvl w:ilvl="5">
-      <w:start w:val="1"/>
-      <w:numFmt w:val="bullet"/>
-      <w:lvlText w:val="▪"/>
-      <w:lvlJc w:val="left"/>
-      <w:pPr>
-        <w:ind w:left="5029" w:hanging="360"/>
-      </w:pPr>
-      <w:rPr>
-        <w:rFonts w:ascii="Noto Sans Symbols" w:eastAsia="Noto Sans Symbols" w:hAnsi="Noto Sans Symbols" w:cs="Noto Sans Symbols"/>
-      </w:rPr>
-    </w:lvl>
-    <w:lvl w:ilvl="6">
-      <w:start w:val="1"/>
-      <w:numFmt w:val="bullet"/>
-      <w:lvlText w:val="●"/>
-      <w:lvlJc w:val="left"/>
-      <w:pPr>
-        <w:ind w:left="5749" w:hanging="360"/>
-      </w:pPr>
-      <w:rPr>
-        <w:rFonts w:ascii="Noto Sans Symbols" w:eastAsia="Noto Sans Symbols" w:hAnsi="Noto Sans Symbols" w:cs="Noto Sans Symbols"/>
-      </w:rPr>
-    </w:lvl>
-    <w:lvl w:ilvl="7">
-      <w:start w:val="1"/>
-      <w:numFmt w:val="bullet"/>
-      <w:lvlText w:val="o"/>
-      <w:lvlJc w:val="left"/>
-      <w:pPr>
-        <w:ind w:left="6469" w:hanging="360"/>
-      </w:pPr>
-      <w:rPr>
-        <w:rFonts w:ascii="Courier New" w:eastAsia="Courier New" w:hAnsi="Courier New" w:cs="Courier New"/>
-      </w:rPr>
-    </w:lvl>
-    <w:lvl w:ilvl="8">
-      <w:start w:val="1"/>
-      <w:numFmt w:val="bullet"/>
-      <w:lvlText w:val="▪"/>
-      <w:lvlJc w:val="left"/>
-      <w:pPr>
-        <w:ind w:left="7189" w:hanging="360"/>
-      </w:pPr>
-      <w:rPr>
-        <w:rFonts w:ascii="Noto Sans Symbols" w:eastAsia="Noto Sans Symbols" w:hAnsi="Noto Sans Symbols" w:cs="Noto Sans Symbols"/>
-      </w:rPr>
-    </w:lvl>
-  </w:abstractNum>
-  <w:abstractNum w:abstractNumId="4" w15:restartNumberingAfterBreak="0">
-    <w:nsid w:val="77A41D42"/>
-    <w:multiLevelType w:val="multilevel"/>
-    <w:tmpl w:val="631EC9E6"/>
-    <w:lvl w:ilvl="0">
-      <w:start w:val="1"/>
-      <w:numFmt w:val="decimal"/>
-      <w:lvlText w:val="%1"/>
-      <w:lvlJc w:val="left"/>
-      <w:pPr>
-        <w:ind w:left="435" w:hanging="435"/>
-      </w:pPr>
-    </w:lvl>
-    <w:lvl w:ilvl="1">
-      <w:start w:val="1"/>
-      <w:numFmt w:val="decimal"/>
-      <w:lvlText w:val="%1.%2"/>
-      <w:lvlJc w:val="left"/>
-      <w:pPr>
-        <w:ind w:left="435" w:hanging="435"/>
-      </w:pPr>
-    </w:lvl>
-    <w:lvl w:ilvl="2">
-      <w:start w:val="1"/>
-      <w:numFmt w:val="decimal"/>
-      <w:lvlText w:val="%1.%2.%3"/>
-      <w:lvlJc w:val="left"/>
-      <w:pPr>
-        <w:ind w:left="720" w:hanging="720"/>
-      </w:pPr>
-    </w:lvl>
-    <w:lvl w:ilvl="3">
-      <w:start w:val="1"/>
-      <w:numFmt w:val="decimal"/>
-      <w:lvlText w:val="%1.%2.%3.%4"/>
-      <w:lvlJc w:val="left"/>
-      <w:pPr>
-        <w:ind w:left="1080" w:hanging="1080"/>
-      </w:pPr>
-    </w:lvl>
-    <w:lvl w:ilvl="4">
-      <w:start w:val="1"/>
-      <w:numFmt w:val="decimal"/>
-      <w:lvlText w:val="%1.%2.%3.%4.%5"/>
-      <w:lvlJc w:val="left"/>
-      <w:pPr>
-        <w:ind w:left="1080" w:hanging="1080"/>
-      </w:pPr>
-    </w:lvl>
-    <w:lvl w:ilvl="5">
-      <w:start w:val="1"/>
-      <w:numFmt w:val="decimal"/>
-      <w:lvlText w:val="%1.%2.%3.%4.%5.%6"/>
-      <w:lvlJc w:val="left"/>
-      <w:pPr>
-        <w:ind w:left="1440" w:hanging="1440"/>
-      </w:pPr>
-    </w:lvl>
-    <w:lvl w:ilvl="6">
-      <w:start w:val="1"/>
-      <w:numFmt w:val="decimal"/>
-      <w:lvlText w:val="%1.%2.%3.%4.%5.%6.%7"/>
-      <w:lvlJc w:val="left"/>
-      <w:pPr>
-        <w:ind w:left="1440" w:hanging="1440"/>
-      </w:pPr>
-    </w:lvl>
-    <w:lvl w:ilvl="7">
-      <w:start w:val="1"/>
-      <w:numFmt w:val="decimal"/>
-      <w:lvlText w:val="%1.%2.%3.%4.%5.%6.%7.%8"/>
-      <w:lvlJc w:val="left"/>
-      <w:pPr>
-        <w:ind w:left="1800" w:hanging="1800"/>
-      </w:pPr>
-    </w:lvl>
-    <w:lvl w:ilvl="8">
-      <w:start w:val="1"/>
-      <w:numFmt w:val="decimal"/>
-      <w:lvlText w:val="%1.%2.%3.%4.%5.%6.%7.%8.%9"/>
-      <w:lvlJc w:val="left"/>
-      <w:pPr>
-        <w:ind w:left="1800" w:hanging="1800"/>
-      </w:pPr>
-    </w:lvl>
-  </w:abstractNum>
-  <w:num w:numId="1" w16cid:durableId="1079254131">
-    <w:abstractNumId w:val="0"/>
+  <w:num w:numId="1" w16cid:durableId="531190329">
+    <w:abstractNumId w:val="4"/>
   </w:num>
-  <w:num w:numId="2" w16cid:durableId="423116191">
+  <w:num w:numId="2" w16cid:durableId="812676722">
+    <w:abstractNumId w:val="3"/>
+  </w:num>
+  <w:num w:numId="3" w16cid:durableId="1588028501">
     <w:abstractNumId w:val="2"/>
   </w:num>
-  <w:num w:numId="3" w16cid:durableId="2108577766">
-    <w:abstractNumId w:val="3"/>
+  <w:num w:numId="4" w16cid:durableId="1162162882">
+    <w:abstractNumId w:val="1"/>
   </w:num>
-  <w:num w:numId="4" w16cid:durableId="644626883">
-    <w:abstractNumId w:val="4"/>
-  </w:num>
-  <w:num w:numId="5" w16cid:durableId="1494683452">
-    <w:abstractNumId w:val="1"/>
+  <w:num w:numId="5" w16cid:durableId="127095411">
+    <w:abstractNumId w:val="0"/>
   </w:num>
 </w:numbering>
 </file>
@@ -10077,7 +10478,7 @@
 
 <file path=customXml/item1.xml><?xml version="1.0" encoding="utf-8"?>
 <go:gDocsCustomXmlDataStorage xmlns:go="http://customooxmlschemas.google.com/" xmlns:r="http://schemas.openxmlformats.org/officeDocument/2006/relationships" uri="GoogleDocsCustomDataVersion1">
-  <go:docsCustomData xmlns:go="http://customooxmlschemas.google.com/" roundtripDataSignature="AMtx7miM6awsbY3OdoAd27ixtvP+VNf2ow==">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</go:docsCustomData>
+  <go:docsCustomData xmlns:go="http://customooxmlschemas.google.com/" roundtripDataSignature="AMtx7miM6awsbY3OdoAd27ixtvP+VNf2ow==">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</go:docsCustomData>
 </go:gDocsCustomXmlDataStorage>
 </file>
 

</xml_diff>

<commit_message>
Finalizando a descrição do algoritmo KNN, falta os pseudocódigos
</commit_message>
<xml_diff>
--- a/doc/atual_TCC_final/2022_KaikiMelloDosSantos_TCC.docx
+++ b/doc/atual_TCC_final/2022_KaikiMelloDosSantos_TCC.docx
@@ -20,16 +20,16 @@
           <w:color w:val="000000"/>
         </w:rPr>
         <w:drawing>
-          <wp:inline distT="0" distB="0" distL="0" distR="0" wp14:anchorId="3870A3EF" wp14:editId="544DD9B8">
+          <wp:inline distT="0" distB="0" distL="0" distR="0" wp14:anchorId="1AC7CE9D" wp14:editId="7E4E15D4">
             <wp:extent cx="4362450" cy="1285875"/>
             <wp:effectExtent l="0" t="0" r="0" b="0"/>
-            <wp:docPr id="10" name="image1.png"/>
+            <wp:docPr id="10" name="image3.png"/>
             <wp:cNvGraphicFramePr/>
             <a:graphic xmlns:a="http://schemas.openxmlformats.org/drawingml/2006/main">
               <a:graphicData uri="http://schemas.openxmlformats.org/drawingml/2006/picture">
                 <pic:pic xmlns:pic="http://schemas.openxmlformats.org/drawingml/2006/picture">
                   <pic:nvPicPr>
-                    <pic:cNvPr id="0" name="image1.png"/>
+                    <pic:cNvPr id="0" name="image3.png"/>
                     <pic:cNvPicPr preferRelativeResize="0"/>
                   </pic:nvPicPr>
                   <pic:blipFill>
@@ -520,16 +520,16 @@
           <w:szCs w:val="24"/>
         </w:rPr>
         <w:drawing>
-          <wp:inline distT="0" distB="0" distL="0" distR="0" wp14:anchorId="49A65623" wp14:editId="0D4364F2">
+          <wp:inline distT="0" distB="0" distL="0" distR="0" wp14:anchorId="14A85A15" wp14:editId="1994990B">
             <wp:extent cx="1057275" cy="695325"/>
             <wp:effectExtent l="0" t="0" r="0" b="0"/>
-            <wp:docPr id="12" name="image4.png"/>
+            <wp:docPr id="12" name="image1.png"/>
             <wp:cNvGraphicFramePr/>
             <a:graphic xmlns:a="http://schemas.openxmlformats.org/drawingml/2006/main">
               <a:graphicData uri="http://schemas.openxmlformats.org/drawingml/2006/picture">
                 <pic:pic xmlns:pic="http://schemas.openxmlformats.org/drawingml/2006/picture">
                   <pic:nvPicPr>
-                    <pic:cNvPr id="0" name="image4.png"/>
+                    <pic:cNvPr id="0" name="image1.png"/>
                     <pic:cNvPicPr preferRelativeResize="0"/>
                   </pic:nvPicPr>
                   <pic:blipFill>
@@ -1589,7 +1589,6 @@
         <w:rPr>
           <w:rFonts w:ascii="Arial" w:eastAsia="Arial" w:hAnsi="Arial" w:cs="Arial"/>
           <w:b/>
-          <w:color w:val="000000"/>
           <w:sz w:val="26"/>
           <w:szCs w:val="26"/>
         </w:rPr>
@@ -2576,7 +2575,7 @@
       <w:sdt>
         <w:sdtPr>
           <w:tag w:val="goog_rdk_0"/>
-          <w:id w:val="1837189249"/>
+          <w:id w:val="-971821960"/>
         </w:sdtPr>
         <w:sdtContent>
           <w:commentRangeStart w:id="1"/>
@@ -2931,12 +2930,12 @@
           <w:sz w:val="24"/>
           <w:szCs w:val="24"/>
         </w:rPr>
-        <w:t xml:space="preserve"> conjunto desses algoritmos de recomendação irão resultar no sistema de recomendação híbrido final</w:t>
+        <w:t xml:space="preserve"> conjunto desses algoritmos irão resultar no sistema de recomendação híbrido final</w:t>
       </w:r>
       <w:sdt>
         <w:sdtPr>
           <w:tag w:val="goog_rdk_1"/>
-          <w:id w:val="-478160820"/>
+          <w:id w:val="-962496186"/>
         </w:sdtPr>
         <w:sdtContent>
           <w:ins w:id="2" w:author="João Paulo" w:date="2023-01-13T11:12:00Z">
@@ -3261,17 +3260,7 @@
           <w:sz w:val="24"/>
           <w:szCs w:val="24"/>
         </w:rPr>
-        <w:t xml:space="preserve"> conteúdo dos filmes foi realizada uma etapa de pré-processamento dos dados, nessa etapa foi percebido a necessidade de excluir algumas linhas que possuíam dados mal formatados (ex. linhas </w:t>
-      </w:r>
-      <w:proofErr w:type="gramStart"/>
-      <w:r>
-        <w:rPr>
-          <w:rFonts w:ascii="Arial" w:eastAsia="Arial" w:hAnsi="Arial" w:cs="Arial"/>
-          <w:color w:val="000000"/>
-          <w:sz w:val="24"/>
-          <w:szCs w:val="24"/>
-        </w:rPr>
-        <w:t xml:space="preserve">do  </w:t>
+        <w:t xml:space="preserve"> conteúdo dos filmes foi realizada uma etapa de pré-processamento dos dados, nessa etapa foi percebido a necessidade de excluir algumas linhas que possuíam dados mal formatados (ex. linhas do  </w:t>
       </w:r>
       <w:proofErr w:type="spellStart"/>
       <w:r>
@@ -3284,7 +3273,6 @@
         <w:t>dataframe</w:t>
       </w:r>
       <w:proofErr w:type="spellEnd"/>
-      <w:proofErr w:type="gramEnd"/>
       <w:r>
         <w:rPr>
           <w:rFonts w:ascii="Arial" w:eastAsia="Arial" w:hAnsi="Arial" w:cs="Arial"/>
@@ -3309,42 +3297,24 @@
           <w:sz w:val="24"/>
           <w:szCs w:val="24"/>
         </w:rPr>
-        <w:t>), criar colunas</w:t>
-      </w:r>
-      <w:r>
-        <w:rPr>
-          <w:rFonts w:ascii="Arial" w:eastAsia="Arial" w:hAnsi="Arial" w:cs="Arial"/>
-          <w:sz w:val="24"/>
-          <w:szCs w:val="24"/>
-        </w:rPr>
-        <w:t xml:space="preserve"> e organizar dados de algumas colunas (ex. coluna de ano e gênero respectivamente) além de</w:t>
-      </w:r>
-      <w:r>
-        <w:rPr>
-          <w:rFonts w:ascii="Arial" w:eastAsia="Arial" w:hAnsi="Arial" w:cs="Arial"/>
-          <w:color w:val="000000"/>
-          <w:sz w:val="24"/>
-          <w:szCs w:val="24"/>
-        </w:rPr>
-        <w:t xml:space="preserve"> remover </w:t>
-      </w:r>
-      <w:sdt>
-        <w:sdtPr>
-          <w:tag w:val="goog_rdk_2"/>
-          <w:id w:val="1257330177"/>
-        </w:sdtPr>
-        <w:sdtContent>
-          <w:commentRangeStart w:id="3"/>
-        </w:sdtContent>
-      </w:sdt>
-      <w:r>
-        <w:rPr>
-          <w:rFonts w:ascii="Arial" w:eastAsia="Arial" w:hAnsi="Arial" w:cs="Arial"/>
-          <w:color w:val="000000"/>
-          <w:sz w:val="24"/>
-          <w:szCs w:val="24"/>
-        </w:rPr>
-        <w:t xml:space="preserve">dados duplicados </w:t>
+        <w:t xml:space="preserve">), criar colunas </w:t>
+      </w:r>
+      <w:r>
+        <w:rPr>
+          <w:rFonts w:ascii="Arial" w:eastAsia="Arial" w:hAnsi="Arial" w:cs="Arial"/>
+          <w:sz w:val="24"/>
+          <w:szCs w:val="24"/>
+        </w:rPr>
+        <w:t>ano e organizar dados em formato de lista da coluna de gênero além de</w:t>
+      </w:r>
+      <w:r>
+        <w:rPr>
+          <w:rFonts w:ascii="Arial" w:eastAsia="Arial" w:hAnsi="Arial" w:cs="Arial"/>
+          <w:color w:val="000000"/>
+          <w:sz w:val="24"/>
+          <w:szCs w:val="24"/>
+        </w:rPr>
+        <w:t xml:space="preserve"> remover dados duplicados </w:t>
       </w:r>
       <w:r>
         <w:rPr>
@@ -3370,11 +3340,7 @@
           <w:sz w:val="24"/>
           <w:szCs w:val="24"/>
         </w:rPr>
-        <w:t xml:space="preserve"> de filmes</w:t>
-      </w:r>
-      <w:commentRangeEnd w:id="3"/>
-      <w:r>
-        <w:commentReference w:id="3"/>
+        <w:t xml:space="preserve"> de filmes, como haviam linhas inteiras duplicadas e linhas que só se diferenciavam pela popularidade, foram considerado os dados dos filmes com maior popularidade</w:t>
       </w:r>
       <w:r>
         <w:rPr>
@@ -3421,7 +3387,7 @@
           <w:sz w:val="24"/>
           <w:szCs w:val="24"/>
         </w:rPr>
-        <w:t xml:space="preserve"> de conteúdo baseado em metadados, foi mesclado o </w:t>
+        <w:t xml:space="preserve"> de conteúdo baseado em metadados, uniu-se o </w:t>
       </w:r>
       <w:proofErr w:type="spellStart"/>
       <w:r>
@@ -3439,25 +3405,7 @@
           <w:sz w:val="24"/>
           <w:szCs w:val="24"/>
         </w:rPr>
-        <w:t xml:space="preserve"> filmes (que contém </w:t>
-      </w:r>
-      <w:proofErr w:type="gramStart"/>
-      <w:r>
-        <w:rPr>
-          <w:rFonts w:ascii="Arial" w:eastAsia="Arial" w:hAnsi="Arial" w:cs="Arial"/>
-          <w:sz w:val="24"/>
-          <w:szCs w:val="24"/>
-        </w:rPr>
-        <w:t>a  coluna</w:t>
-      </w:r>
-      <w:proofErr w:type="gramEnd"/>
-      <w:r>
-        <w:rPr>
-          <w:rFonts w:ascii="Arial" w:eastAsia="Arial" w:hAnsi="Arial" w:cs="Arial"/>
-          <w:sz w:val="24"/>
-          <w:szCs w:val="24"/>
-        </w:rPr>
-        <w:t xml:space="preserve"> gêneros) com os </w:t>
+        <w:t xml:space="preserve"> filmes (que contém a coluna gêneros) com os </w:t>
       </w:r>
       <w:proofErr w:type="spellStart"/>
       <w:r>
@@ -3475,38 +3423,43 @@
           <w:sz w:val="24"/>
           <w:szCs w:val="24"/>
         </w:rPr>
-        <w:t xml:space="preserve"> de créditos (contém o elenco e a equipe) e </w:t>
-      </w:r>
-      <w:sdt>
-        <w:sdtPr>
-          <w:tag w:val="goog_rdk_3"/>
-          <w:id w:val="-1733992192"/>
-        </w:sdtPr>
-        <w:sdtContent>
-          <w:commentRangeStart w:id="4"/>
-        </w:sdtContent>
-      </w:sdt>
-      <w:proofErr w:type="spellStart"/>
-      <w:r>
-        <w:rPr>
-          <w:rFonts w:ascii="Arial" w:eastAsia="Arial" w:hAnsi="Arial" w:cs="Arial"/>
-          <w:sz w:val="24"/>
-          <w:szCs w:val="24"/>
-        </w:rPr>
-        <w:t>palavras+chave</w:t>
-      </w:r>
-      <w:commentRangeEnd w:id="4"/>
-      <w:proofErr w:type="spellEnd"/>
-      <w:r>
-        <w:commentReference w:id="4"/>
-      </w:r>
-      <w:r>
-        <w:rPr>
-          <w:rFonts w:ascii="Arial" w:eastAsia="Arial" w:hAnsi="Arial" w:cs="Arial"/>
-          <w:sz w:val="24"/>
-          <w:szCs w:val="24"/>
-        </w:rPr>
-        <w:t xml:space="preserve">. Após isso é criada a variável </w:t>
+        <w:t xml:space="preserve"> de créditos (contém o elenco e a equipe) e palavras-chave do </w:t>
+      </w:r>
+      <w:proofErr w:type="spellStart"/>
+      <w:r>
+        <w:rPr>
+          <w:rFonts w:ascii="Arial" w:eastAsia="Arial" w:hAnsi="Arial" w:cs="Arial"/>
+          <w:sz w:val="24"/>
+          <w:szCs w:val="24"/>
+        </w:rPr>
+        <w:t>dataframe</w:t>
+      </w:r>
+      <w:proofErr w:type="spellEnd"/>
+      <w:r>
+        <w:rPr>
+          <w:rFonts w:ascii="Arial" w:eastAsia="Arial" w:hAnsi="Arial" w:cs="Arial"/>
+          <w:sz w:val="24"/>
+          <w:szCs w:val="24"/>
+        </w:rPr>
+        <w:t xml:space="preserve"> de palavras-chave (</w:t>
+      </w:r>
+      <w:proofErr w:type="spellStart"/>
+      <w:r>
+        <w:rPr>
+          <w:rFonts w:ascii="Arial" w:eastAsia="Arial" w:hAnsi="Arial" w:cs="Arial"/>
+          <w:sz w:val="24"/>
+          <w:szCs w:val="24"/>
+        </w:rPr>
+        <w:t>keywords</w:t>
+      </w:r>
+      <w:proofErr w:type="spellEnd"/>
+      <w:r>
+        <w:rPr>
+          <w:rFonts w:ascii="Arial" w:eastAsia="Arial" w:hAnsi="Arial" w:cs="Arial"/>
+          <w:sz w:val="24"/>
+          <w:szCs w:val="24"/>
+        </w:rPr>
+        <w:t xml:space="preserve">). Após isso é criada a variável </w:t>
       </w:r>
       <w:proofErr w:type="spellStart"/>
       <w:r>
@@ -3590,25 +3543,14 @@
         </w:rPr>
         <w:t xml:space="preserve"> utilizado nessa etapa. </w:t>
       </w:r>
-      <w:proofErr w:type="spellStart"/>
-      <w:r>
-        <w:rPr>
-          <w:rFonts w:ascii="Arial" w:eastAsia="Arial" w:hAnsi="Arial" w:cs="Arial"/>
-          <w:i/>
-          <w:sz w:val="24"/>
-          <w:szCs w:val="24"/>
-        </w:rPr>
-        <w:t>smd</w:t>
-      </w:r>
-      <w:proofErr w:type="spellEnd"/>
-      <w:r>
-        <w:rPr>
-          <w:rFonts w:ascii="Arial" w:eastAsia="Arial" w:hAnsi="Arial" w:cs="Arial"/>
-          <w:i/>
-          <w:sz w:val="24"/>
-          <w:szCs w:val="24"/>
-        </w:rPr>
-        <w:t xml:space="preserve"> </w:t>
+      <w:r>
+        <w:rPr>
+          <w:rFonts w:ascii="Arial" w:eastAsia="Arial" w:hAnsi="Arial" w:cs="Arial"/>
+          <w:i/>
+          <w:sz w:val="24"/>
+          <w:szCs w:val="24"/>
+        </w:rPr>
+        <w:t xml:space="preserve">SMD </w:t>
       </w:r>
       <w:r>
         <w:rPr>
@@ -3826,7 +3768,7 @@
           <w:sz w:val="24"/>
           <w:szCs w:val="24"/>
         </w:rPr>
-        <w:t xml:space="preserve"> foi definido que da equipe (</w:t>
+        <w:t xml:space="preserve"> foi definido que do atributo equipe (</w:t>
       </w:r>
       <w:proofErr w:type="spellStart"/>
       <w:r>
@@ -3844,7 +3786,16 @@
           <w:sz w:val="24"/>
           <w:szCs w:val="24"/>
         </w:rPr>
-        <w:t>) será utilizado apenas o diretor, já que os outros não contribuem muito para a impressão do filme, no caso do elenco (</w:t>
+        <w:t xml:space="preserve">) será utilizado apenas informações relacionadas ao diretor, já que os outros não </w:t>
+      </w:r>
+      <w:r>
+        <w:rPr>
+          <w:rFonts w:ascii="Arial" w:eastAsia="Arial" w:hAnsi="Arial" w:cs="Arial"/>
+          <w:sz w:val="24"/>
+          <w:szCs w:val="24"/>
+        </w:rPr>
+        <w:lastRenderedPageBreak/>
+        <w:t>contribuem muito para a impressão do filme (ex. Steven Spielberg, Christopher Nolan, Tim Burton). No caso do atributo elenco (</w:t>
       </w:r>
       <w:proofErr w:type="spellStart"/>
       <w:r>
@@ -3862,16 +3813,7 @@
           <w:sz w:val="24"/>
           <w:szCs w:val="24"/>
         </w:rPr>
-        <w:t xml:space="preserve">) foram selecionados os três principais </w:t>
-      </w:r>
-      <w:r>
-        <w:rPr>
-          <w:rFonts w:ascii="Arial" w:eastAsia="Arial" w:hAnsi="Arial" w:cs="Arial"/>
-          <w:sz w:val="24"/>
-          <w:szCs w:val="24"/>
-        </w:rPr>
-        <w:lastRenderedPageBreak/>
-        <w:t xml:space="preserve">atores. Logo após, é aplicado nas colunas a função </w:t>
+        <w:t xml:space="preserve">) foram selecionados os três principais atores. Logo após, é aplicado nas colunas a função </w:t>
       </w:r>
       <w:proofErr w:type="spellStart"/>
       <w:r>
@@ -3955,7 +3897,26 @@
           <w:sz w:val="24"/>
           <w:szCs w:val="24"/>
         </w:rPr>
-        <w:t xml:space="preserve">Em seguida é criada a função para obter o nome dos diretores que constam na coluna </w:t>
+        <w:t>Em seguida é criada a função (</w:t>
+      </w:r>
+      <w:proofErr w:type="spellStart"/>
+      <w:r>
+        <w:rPr>
+          <w:rFonts w:ascii="Arial" w:eastAsia="Arial" w:hAnsi="Arial" w:cs="Arial"/>
+          <w:i/>
+          <w:sz w:val="24"/>
+          <w:szCs w:val="24"/>
+        </w:rPr>
+        <w:t>obter_diretor</w:t>
+      </w:r>
+      <w:proofErr w:type="spellEnd"/>
+      <w:r>
+        <w:rPr>
+          <w:rFonts w:ascii="Arial" w:eastAsia="Arial" w:hAnsi="Arial" w:cs="Arial"/>
+          <w:sz w:val="24"/>
+          <w:szCs w:val="24"/>
+        </w:rPr>
+        <w:t xml:space="preserve">) para obter o nome dos diretores que constam na coluna </w:t>
       </w:r>
       <w:proofErr w:type="spellStart"/>
       <w:r>
@@ -3973,35 +3934,7 @@
           <w:sz w:val="24"/>
           <w:szCs w:val="24"/>
         </w:rPr>
-        <w:t xml:space="preserve"> em </w:t>
-      </w:r>
-      <w:proofErr w:type="spellStart"/>
-      <w:r>
-        <w:rPr>
-          <w:rFonts w:ascii="Arial" w:eastAsia="Arial" w:hAnsi="Arial" w:cs="Arial"/>
-          <w:i/>
-          <w:sz w:val="24"/>
-          <w:szCs w:val="24"/>
-        </w:rPr>
-        <w:t>smd</w:t>
-      </w:r>
-      <w:proofErr w:type="spellEnd"/>
-      <w:r>
-        <w:rPr>
-          <w:rFonts w:ascii="Arial" w:eastAsia="Arial" w:hAnsi="Arial" w:cs="Arial"/>
-          <w:i/>
-          <w:sz w:val="24"/>
-          <w:szCs w:val="24"/>
-        </w:rPr>
-        <w:t xml:space="preserve"> </w:t>
-      </w:r>
-      <w:r>
-        <w:rPr>
-          <w:rFonts w:ascii="Arial" w:eastAsia="Arial" w:hAnsi="Arial" w:cs="Arial"/>
-          <w:sz w:val="24"/>
-          <w:szCs w:val="24"/>
-        </w:rPr>
-        <w:t>e cria uma nova coluna “</w:t>
+        <w:t xml:space="preserve"> e cria uma nova coluna “</w:t>
       </w:r>
       <w:proofErr w:type="spellStart"/>
       <w:r>
@@ -4040,16 +3973,16 @@
           <w:szCs w:val="24"/>
         </w:rPr>
         <w:drawing>
-          <wp:inline distT="114300" distB="114300" distL="114300" distR="114300" wp14:anchorId="6D843E6D" wp14:editId="055BC361">
+          <wp:inline distT="114300" distB="114300" distL="114300" distR="114300" wp14:anchorId="74C0046C" wp14:editId="0576A3BE">
             <wp:extent cx="5759775" cy="3263900"/>
             <wp:effectExtent l="0" t="0" r="0" b="0"/>
-            <wp:docPr id="15" name="image2.png"/>
+            <wp:docPr id="15" name="image4.png"/>
             <wp:cNvGraphicFramePr/>
             <a:graphic xmlns:a="http://schemas.openxmlformats.org/drawingml/2006/main">
               <a:graphicData uri="http://schemas.openxmlformats.org/drawingml/2006/picture">
                 <pic:pic xmlns:pic="http://schemas.openxmlformats.org/drawingml/2006/picture">
                   <pic:nvPicPr>
-                    <pic:cNvPr id="0" name="image2.png"/>
+                    <pic:cNvPr id="0" name="image4.png"/>
                     <pic:cNvPicPr preferRelativeResize="0"/>
                   </pic:nvPicPr>
                   <pic:blipFill>
@@ -4087,6 +4020,32 @@
           <w:szCs w:val="24"/>
         </w:rPr>
       </w:pPr>
+      <w:r>
+        <w:rPr>
+          <w:rFonts w:ascii="Arial" w:eastAsia="Arial" w:hAnsi="Arial" w:cs="Arial"/>
+          <w:sz w:val="24"/>
+          <w:szCs w:val="24"/>
+        </w:rPr>
+        <w:t>A abordagem utilizada é criar um despejo (</w:t>
+      </w:r>
+      <w:proofErr w:type="spellStart"/>
+      <w:r>
+        <w:rPr>
+          <w:rFonts w:ascii="Arial" w:eastAsia="Arial" w:hAnsi="Arial" w:cs="Arial"/>
+          <w:sz w:val="24"/>
+          <w:szCs w:val="24"/>
+        </w:rPr>
+        <w:t>dump</w:t>
+      </w:r>
+      <w:proofErr w:type="spellEnd"/>
+      <w:r>
+        <w:rPr>
+          <w:rFonts w:ascii="Arial" w:eastAsia="Arial" w:hAnsi="Arial" w:cs="Arial"/>
+          <w:sz w:val="24"/>
+          <w:szCs w:val="24"/>
+        </w:rPr>
+        <w:t>) de metadados que consiste em gêneros, diretor, atores principais e palavras-chave para cada filme. Aplicou-se   remoção dos espaços e conversão para minúsculas das características diretor, atores principais e palavras-chave, além de mencionar o diretor três vezes para obter maior peso em relação a todo o elenco, pretendendo aumentar a similaridade de filmes com o mesmo diretor.</w:t>
+      </w:r>
     </w:p>
     <w:p>
       <w:pPr>
@@ -4105,238 +4064,106 @@
           <w:sz w:val="24"/>
           <w:szCs w:val="24"/>
         </w:rPr>
-        <w:t>A abordagem utilizada é criar um despejo (</w:t>
-      </w:r>
-      <w:proofErr w:type="spellStart"/>
-      <w:r>
-        <w:rPr>
-          <w:rFonts w:ascii="Arial" w:eastAsia="Arial" w:hAnsi="Arial" w:cs="Arial"/>
-          <w:sz w:val="24"/>
-          <w:szCs w:val="24"/>
-        </w:rPr>
-        <w:t>dump</w:t>
-      </w:r>
-      <w:proofErr w:type="spellEnd"/>
-      <w:r>
-        <w:rPr>
-          <w:rFonts w:ascii="Arial" w:eastAsia="Arial" w:hAnsi="Arial" w:cs="Arial"/>
-          <w:sz w:val="24"/>
-          <w:szCs w:val="24"/>
-        </w:rPr>
-        <w:t xml:space="preserve">) de metadados que consiste em gêneros, diretor, atores principais e palavras-chave para cada filme. Aplicou-se   remoção dos espaços e conversão para minúsculas de todas as características, para que o </w:t>
-      </w:r>
-      <w:proofErr w:type="gramStart"/>
-      <w:r>
-        <w:rPr>
-          <w:rFonts w:ascii="Arial" w:eastAsia="Arial" w:hAnsi="Arial" w:cs="Arial"/>
-          <w:sz w:val="24"/>
-          <w:szCs w:val="24"/>
-        </w:rPr>
-        <w:t>algoritmo  não</w:t>
-      </w:r>
-      <w:proofErr w:type="gramEnd"/>
-      <w:r>
-        <w:rPr>
-          <w:rFonts w:ascii="Arial" w:eastAsia="Arial" w:hAnsi="Arial" w:cs="Arial"/>
-          <w:sz w:val="24"/>
-          <w:szCs w:val="24"/>
-        </w:rPr>
-        <w:t xml:space="preserve"> confunda Johnny Depp e Johnny </w:t>
-      </w:r>
-      <w:proofErr w:type="spellStart"/>
-      <w:r>
-        <w:rPr>
-          <w:rFonts w:ascii="Arial" w:eastAsia="Arial" w:hAnsi="Arial" w:cs="Arial"/>
-          <w:sz w:val="24"/>
-          <w:szCs w:val="24"/>
-        </w:rPr>
-        <w:t>Galecky</w:t>
-      </w:r>
-      <w:proofErr w:type="spellEnd"/>
-      <w:r>
-        <w:rPr>
-          <w:rFonts w:ascii="Arial" w:eastAsia="Arial" w:hAnsi="Arial" w:cs="Arial"/>
-          <w:sz w:val="24"/>
-          <w:szCs w:val="24"/>
-        </w:rPr>
-        <w:t>, além de mencionar o diretor três vezes para obter maior peso em relação a todo o elenco pretendendo aumentar a similaridade de filmes com o mesmo diretor.</w:t>
+        <w:t xml:space="preserve">Seguidamente é realizado um pré-processamento nas palavras chaves antes de colocá-las em uso para o cálculo da similaridade cosseno, calculada a contagem de frequência de cada palavra e é criada uma série que contém essas informações. As palavras-chave ocorrem em frequências que variam de 1 a 610, palavras que ocorrem uma única vez não tem utilidade e podem ser removidas com segurança resultando numa série contendo as palavras-chaves filtradas. Então é aplicada a </w:t>
+      </w:r>
+      <w:r>
+        <w:rPr>
+          <w:rFonts w:ascii="Arial" w:eastAsia="Arial" w:hAnsi="Arial" w:cs="Arial"/>
+          <w:sz w:val="24"/>
+          <w:szCs w:val="24"/>
+        </w:rPr>
+        <w:lastRenderedPageBreak/>
+        <w:t xml:space="preserve">função </w:t>
+      </w:r>
+      <w:proofErr w:type="spellStart"/>
+      <w:r>
+        <w:rPr>
+          <w:rFonts w:ascii="Arial" w:eastAsia="Arial" w:hAnsi="Arial" w:cs="Arial"/>
+          <w:i/>
+          <w:sz w:val="24"/>
+          <w:szCs w:val="24"/>
+        </w:rPr>
+        <w:t>filtrar_palavras_chave</w:t>
+      </w:r>
+      <w:proofErr w:type="spellEnd"/>
+      <w:r>
+        <w:rPr>
+          <w:rFonts w:ascii="Arial" w:eastAsia="Arial" w:hAnsi="Arial" w:cs="Arial"/>
+          <w:i/>
+          <w:sz w:val="24"/>
+          <w:szCs w:val="24"/>
+        </w:rPr>
+        <w:t xml:space="preserve"> </w:t>
+      </w:r>
+      <w:r>
+        <w:rPr>
+          <w:rFonts w:ascii="Arial" w:eastAsia="Arial" w:hAnsi="Arial" w:cs="Arial"/>
+          <w:sz w:val="24"/>
+          <w:szCs w:val="24"/>
+        </w:rPr>
+        <w:t xml:space="preserve">na coluna de palavras-chave do </w:t>
+      </w:r>
+      <w:proofErr w:type="spellStart"/>
+      <w:r>
+        <w:rPr>
+          <w:rFonts w:ascii="Arial" w:eastAsia="Arial" w:hAnsi="Arial" w:cs="Arial"/>
+          <w:sz w:val="24"/>
+          <w:szCs w:val="24"/>
+        </w:rPr>
+        <w:t>dataframe</w:t>
+      </w:r>
+      <w:proofErr w:type="spellEnd"/>
+      <w:r>
+        <w:rPr>
+          <w:rFonts w:ascii="Arial" w:eastAsia="Arial" w:hAnsi="Arial" w:cs="Arial"/>
+          <w:sz w:val="24"/>
+          <w:szCs w:val="24"/>
+        </w:rPr>
+        <w:t xml:space="preserve"> </w:t>
+      </w:r>
+      <w:proofErr w:type="spellStart"/>
+      <w:r>
+        <w:rPr>
+          <w:rFonts w:ascii="Arial" w:eastAsia="Arial" w:hAnsi="Arial" w:cs="Arial"/>
+          <w:i/>
+          <w:sz w:val="24"/>
+          <w:szCs w:val="24"/>
+        </w:rPr>
+        <w:t>smd</w:t>
+      </w:r>
+      <w:proofErr w:type="spellEnd"/>
+      <w:r>
+        <w:rPr>
+          <w:rFonts w:ascii="Arial" w:eastAsia="Arial" w:hAnsi="Arial" w:cs="Arial"/>
+          <w:i/>
+          <w:sz w:val="24"/>
+          <w:szCs w:val="24"/>
+        </w:rPr>
+        <w:t xml:space="preserve"> </w:t>
+      </w:r>
+      <w:r>
+        <w:rPr>
+          <w:rFonts w:ascii="Arial" w:eastAsia="Arial" w:hAnsi="Arial" w:cs="Arial"/>
+          <w:sz w:val="24"/>
+          <w:szCs w:val="24"/>
+        </w:rPr>
+        <w:t>visando selecionar apenas palavras que estejam na série filtrada anteriormente.</w:t>
       </w:r>
     </w:p>
     <w:p>
       <w:pPr>
         <w:spacing w:after="0" w:line="360" w:lineRule="auto"/>
-        <w:ind w:firstLine="708"/>
-        <w:jc w:val="both"/>
-        <w:rPr>
-          <w:rFonts w:ascii="Arial" w:eastAsia="Arial" w:hAnsi="Arial" w:cs="Arial"/>
-          <w:sz w:val="24"/>
-          <w:szCs w:val="24"/>
-        </w:rPr>
-      </w:pPr>
-      <w:r>
-        <w:rPr>
-          <w:rFonts w:ascii="Arial" w:eastAsia="Arial" w:hAnsi="Arial" w:cs="Arial"/>
-          <w:sz w:val="24"/>
-          <w:szCs w:val="24"/>
-        </w:rPr>
-        <w:t xml:space="preserve">Seguidamente é realizado um pré-processamento nas </w:t>
-      </w:r>
-      <w:sdt>
-        <w:sdtPr>
-          <w:tag w:val="goog_rdk_4"/>
-          <w:id w:val="-2085130230"/>
-        </w:sdtPr>
-        <w:sdtContent>
-          <w:commentRangeStart w:id="5"/>
-        </w:sdtContent>
-      </w:sdt>
-      <w:sdt>
-        <w:sdtPr>
-          <w:tag w:val="goog_rdk_5"/>
-          <w:id w:val="2098594080"/>
-        </w:sdtPr>
-        <w:sdtContent>
-          <w:commentRangeStart w:id="6"/>
-        </w:sdtContent>
-      </w:sdt>
-      <w:sdt>
-        <w:sdtPr>
-          <w:tag w:val="goog_rdk_6"/>
-          <w:id w:val="-2072180598"/>
-        </w:sdtPr>
-        <w:sdtContent>
-          <w:commentRangeStart w:id="7"/>
-        </w:sdtContent>
-      </w:sdt>
-      <w:r>
-        <w:rPr>
-          <w:rFonts w:ascii="Arial" w:eastAsia="Arial" w:hAnsi="Arial" w:cs="Arial"/>
-          <w:sz w:val="24"/>
-          <w:szCs w:val="24"/>
-        </w:rPr>
-        <w:t>palavras chaves</w:t>
-      </w:r>
-      <w:commentRangeEnd w:id="5"/>
-      <w:r>
-        <w:commentReference w:id="5"/>
-      </w:r>
-      <w:commentRangeEnd w:id="6"/>
-      <w:r>
-        <w:commentReference w:id="6"/>
-      </w:r>
-      <w:commentRangeEnd w:id="7"/>
-      <w:r>
-        <w:commentReference w:id="7"/>
-      </w:r>
-      <w:r>
-        <w:rPr>
-          <w:rFonts w:ascii="Arial" w:eastAsia="Arial" w:hAnsi="Arial" w:cs="Arial"/>
-          <w:sz w:val="24"/>
-          <w:szCs w:val="24"/>
-        </w:rPr>
-        <w:t xml:space="preserve"> antes de colocá-las em uso, calculada a contagem de frequência de cada palavra e é criada uma série que contém essas informações. As palavras-chave ocorrem em frequências que variam de 1 a 610, palavras que ocorrem uma única vez não tem utilidade e podem ser removidas com segurança resultando numa série contendo as palavras-chaves filtradas. Então é aplicada a função </w:t>
-      </w:r>
-      <w:proofErr w:type="spellStart"/>
-      <w:r>
-        <w:rPr>
-          <w:rFonts w:ascii="Arial" w:eastAsia="Arial" w:hAnsi="Arial" w:cs="Arial"/>
-          <w:i/>
-          <w:sz w:val="24"/>
-          <w:szCs w:val="24"/>
-        </w:rPr>
-        <w:t>filtrar_palavras_chave</w:t>
-      </w:r>
-      <w:proofErr w:type="spellEnd"/>
-      <w:r>
-        <w:rPr>
-          <w:rFonts w:ascii="Arial" w:eastAsia="Arial" w:hAnsi="Arial" w:cs="Arial"/>
-          <w:i/>
-          <w:sz w:val="24"/>
-          <w:szCs w:val="24"/>
-        </w:rPr>
-        <w:t xml:space="preserve"> </w:t>
-      </w:r>
-      <w:r>
-        <w:rPr>
-          <w:rFonts w:ascii="Arial" w:eastAsia="Arial" w:hAnsi="Arial" w:cs="Arial"/>
-          <w:sz w:val="24"/>
-          <w:szCs w:val="24"/>
-        </w:rPr>
-        <w:t xml:space="preserve">na coluna de palavras-chave do </w:t>
-      </w:r>
-      <w:proofErr w:type="spellStart"/>
-      <w:r>
-        <w:rPr>
-          <w:rFonts w:ascii="Arial" w:eastAsia="Arial" w:hAnsi="Arial" w:cs="Arial"/>
-          <w:sz w:val="24"/>
-          <w:szCs w:val="24"/>
-        </w:rPr>
-        <w:t>dataframe</w:t>
-      </w:r>
-      <w:proofErr w:type="spellEnd"/>
-      <w:r>
-        <w:rPr>
-          <w:rFonts w:ascii="Arial" w:eastAsia="Arial" w:hAnsi="Arial" w:cs="Arial"/>
-          <w:sz w:val="24"/>
-          <w:szCs w:val="24"/>
-        </w:rPr>
-        <w:t xml:space="preserve"> </w:t>
-      </w:r>
-      <w:proofErr w:type="spellStart"/>
-      <w:r>
-        <w:rPr>
-          <w:rFonts w:ascii="Arial" w:eastAsia="Arial" w:hAnsi="Arial" w:cs="Arial"/>
-          <w:i/>
-          <w:sz w:val="24"/>
-          <w:szCs w:val="24"/>
-        </w:rPr>
-        <w:t>smd</w:t>
-      </w:r>
-      <w:proofErr w:type="spellEnd"/>
-      <w:r>
-        <w:rPr>
-          <w:rFonts w:ascii="Arial" w:eastAsia="Arial" w:hAnsi="Arial" w:cs="Arial"/>
-          <w:i/>
-          <w:sz w:val="24"/>
-          <w:szCs w:val="24"/>
-        </w:rPr>
-        <w:t xml:space="preserve"> </w:t>
-      </w:r>
-      <w:r>
-        <w:rPr>
-          <w:rFonts w:ascii="Arial" w:eastAsia="Arial" w:hAnsi="Arial" w:cs="Arial"/>
-          <w:sz w:val="24"/>
-          <w:szCs w:val="24"/>
-        </w:rPr>
-        <w:t>visando selecionar apenas palavras que estejam na série filtrada anteriormente.</w:t>
-      </w:r>
+        <w:jc w:val="both"/>
+        <w:rPr>
+          <w:rFonts w:ascii="Arial" w:eastAsia="Arial" w:hAnsi="Arial" w:cs="Arial"/>
+          <w:sz w:val="24"/>
+          <w:szCs w:val="24"/>
+        </w:rPr>
+      </w:pPr>
     </w:p>
     <w:p>
       <w:pPr>
         <w:spacing w:after="0" w:line="360" w:lineRule="auto"/>
-        <w:ind w:firstLine="708"/>
-        <w:jc w:val="both"/>
-        <w:rPr>
-          <w:rFonts w:ascii="Arial" w:eastAsia="Arial" w:hAnsi="Arial" w:cs="Arial"/>
-          <w:sz w:val="24"/>
-          <w:szCs w:val="24"/>
-        </w:rPr>
-      </w:pPr>
-    </w:p>
-    <w:p>
-      <w:pPr>
-        <w:spacing w:after="0" w:line="360" w:lineRule="auto"/>
-        <w:jc w:val="both"/>
-        <w:rPr>
-          <w:rFonts w:ascii="Arial" w:eastAsia="Arial" w:hAnsi="Arial" w:cs="Arial"/>
-          <w:sz w:val="24"/>
-          <w:szCs w:val="24"/>
-        </w:rPr>
-      </w:pPr>
-    </w:p>
-    <w:p>
-      <w:pPr>
-        <w:spacing w:after="0" w:line="360" w:lineRule="auto"/>
         <w:jc w:val="both"/>
         <w:rPr>
           <w:rFonts w:ascii="Arial" w:eastAsia="Arial" w:hAnsi="Arial" w:cs="Arial"/>
@@ -4352,16 +4179,16 @@
           <w:szCs w:val="24"/>
         </w:rPr>
         <w:drawing>
-          <wp:inline distT="114300" distB="114300" distL="114300" distR="114300" wp14:anchorId="2C630362" wp14:editId="6D858158">
+          <wp:inline distT="114300" distB="114300" distL="114300" distR="114300" wp14:anchorId="337450EB" wp14:editId="1051173F">
             <wp:extent cx="5759775" cy="3771900"/>
             <wp:effectExtent l="0" t="0" r="0" b="0"/>
-            <wp:docPr id="13" name="image3.png"/>
+            <wp:docPr id="13" name="image2.png"/>
             <wp:cNvGraphicFramePr/>
             <a:graphic xmlns:a="http://schemas.openxmlformats.org/drawingml/2006/main">
               <a:graphicData uri="http://schemas.openxmlformats.org/drawingml/2006/picture">
                 <pic:pic xmlns:pic="http://schemas.openxmlformats.org/drawingml/2006/picture">
                   <pic:nvPicPr>
-                    <pic:cNvPr id="0" name="image3.png"/>
+                    <pic:cNvPr id="0" name="image2.png"/>
                     <pic:cNvPicPr preferRelativeResize="0"/>
                   </pic:nvPicPr>
                   <pic:blipFill>
@@ -4399,6 +4226,124 @@
           <w:szCs w:val="24"/>
         </w:rPr>
       </w:pPr>
+      <w:r>
+        <w:rPr>
+          <w:rFonts w:ascii="Arial" w:eastAsia="Arial" w:hAnsi="Arial" w:cs="Arial"/>
+          <w:sz w:val="24"/>
+          <w:szCs w:val="24"/>
+        </w:rPr>
+        <w:t xml:space="preserve">Logo depois as palavras passam pelo processo de </w:t>
+      </w:r>
+      <w:proofErr w:type="spellStart"/>
+      <w:r>
+        <w:rPr>
+          <w:rFonts w:ascii="Arial" w:eastAsia="Arial" w:hAnsi="Arial" w:cs="Arial"/>
+          <w:sz w:val="24"/>
+          <w:szCs w:val="24"/>
+        </w:rPr>
+        <w:t>Stemming</w:t>
+      </w:r>
+      <w:proofErr w:type="spellEnd"/>
+      <w:r>
+        <w:rPr>
+          <w:rFonts w:ascii="Arial" w:eastAsia="Arial" w:hAnsi="Arial" w:cs="Arial"/>
+          <w:sz w:val="24"/>
+          <w:szCs w:val="24"/>
+        </w:rPr>
+        <w:t xml:space="preserve"> onde serão convertidas em seu radical para que palavras como Cats e </w:t>
+      </w:r>
+      <w:proofErr w:type="spellStart"/>
+      <w:r>
+        <w:rPr>
+          <w:rFonts w:ascii="Arial" w:eastAsia="Arial" w:hAnsi="Arial" w:cs="Arial"/>
+          <w:sz w:val="24"/>
+          <w:szCs w:val="24"/>
+        </w:rPr>
+        <w:t>Cat</w:t>
+      </w:r>
+      <w:proofErr w:type="spellEnd"/>
+      <w:r>
+        <w:rPr>
+          <w:rFonts w:ascii="Arial" w:eastAsia="Arial" w:hAnsi="Arial" w:cs="Arial"/>
+          <w:sz w:val="24"/>
+          <w:szCs w:val="24"/>
+        </w:rPr>
+        <w:t xml:space="preserve"> sejam consideradas iguais e para isso é feito o uso do objeto </w:t>
+      </w:r>
+      <w:proofErr w:type="spellStart"/>
+      <w:r>
+        <w:rPr>
+          <w:rFonts w:ascii="Arial" w:eastAsia="Arial" w:hAnsi="Arial" w:cs="Arial"/>
+          <w:i/>
+          <w:sz w:val="24"/>
+          <w:szCs w:val="24"/>
+        </w:rPr>
+        <w:t>SnowballStemmer</w:t>
+      </w:r>
+      <w:proofErr w:type="spellEnd"/>
+      <w:r>
+        <w:rPr>
+          <w:rFonts w:ascii="Arial" w:eastAsia="Arial" w:hAnsi="Arial" w:cs="Arial"/>
+          <w:sz w:val="24"/>
+          <w:szCs w:val="24"/>
+        </w:rPr>
+        <w:t xml:space="preserve">. E então é criada </w:t>
+      </w:r>
+      <w:proofErr w:type="gramStart"/>
+      <w:r>
+        <w:rPr>
+          <w:rFonts w:ascii="Arial" w:eastAsia="Arial" w:hAnsi="Arial" w:cs="Arial"/>
+          <w:sz w:val="24"/>
+          <w:szCs w:val="24"/>
+        </w:rPr>
+        <w:t>uma colunas</w:t>
+      </w:r>
+      <w:proofErr w:type="gramEnd"/>
+      <w:r>
+        <w:rPr>
+          <w:rFonts w:ascii="Arial" w:eastAsia="Arial" w:hAnsi="Arial" w:cs="Arial"/>
+          <w:sz w:val="24"/>
+          <w:szCs w:val="24"/>
+        </w:rPr>
+        <w:t xml:space="preserve"> contendo a sopa de palavras (</w:t>
+      </w:r>
+      <w:r>
+        <w:rPr>
+          <w:rFonts w:ascii="Arial" w:eastAsia="Arial" w:hAnsi="Arial" w:cs="Arial"/>
+          <w:i/>
+          <w:sz w:val="24"/>
+          <w:szCs w:val="24"/>
+        </w:rPr>
+        <w:t xml:space="preserve">bag </w:t>
+      </w:r>
+      <w:proofErr w:type="spellStart"/>
+      <w:r>
+        <w:rPr>
+          <w:rFonts w:ascii="Arial" w:eastAsia="Arial" w:hAnsi="Arial" w:cs="Arial"/>
+          <w:i/>
+          <w:sz w:val="24"/>
+          <w:szCs w:val="24"/>
+        </w:rPr>
+        <w:t>of</w:t>
+      </w:r>
+      <w:proofErr w:type="spellEnd"/>
+      <w:r>
+        <w:rPr>
+          <w:rFonts w:ascii="Arial" w:eastAsia="Arial" w:hAnsi="Arial" w:cs="Arial"/>
+          <w:i/>
+          <w:sz w:val="24"/>
+          <w:szCs w:val="24"/>
+        </w:rPr>
+        <w:t xml:space="preserve"> words</w:t>
+      </w:r>
+      <w:r>
+        <w:rPr>
+          <w:rFonts w:ascii="Arial" w:eastAsia="Arial" w:hAnsi="Arial" w:cs="Arial"/>
+          <w:sz w:val="24"/>
+          <w:szCs w:val="24"/>
+        </w:rPr>
+        <w:t xml:space="preserve">) que é a união das colunas palavras-chave, elenco, diretor e gênero. </w:t>
+      </w:r>
     </w:p>
     <w:p>
       <w:pPr>
@@ -4417,136 +4362,6 @@
           <w:sz w:val="24"/>
           <w:szCs w:val="24"/>
         </w:rPr>
-        <w:t xml:space="preserve">Logo depois as palavras passam pelo processo de </w:t>
-      </w:r>
-      <w:proofErr w:type="spellStart"/>
-      <w:r>
-        <w:rPr>
-          <w:rFonts w:ascii="Arial" w:eastAsia="Arial" w:hAnsi="Arial" w:cs="Arial"/>
-          <w:sz w:val="24"/>
-          <w:szCs w:val="24"/>
-        </w:rPr>
-        <w:t>Stemming</w:t>
-      </w:r>
-      <w:proofErr w:type="spellEnd"/>
-      <w:r>
-        <w:rPr>
-          <w:rFonts w:ascii="Arial" w:eastAsia="Arial" w:hAnsi="Arial" w:cs="Arial"/>
-          <w:sz w:val="24"/>
-          <w:szCs w:val="24"/>
-        </w:rPr>
-        <w:t xml:space="preserve"> onde serão convertidas em seu radical para que palavras como Cats e </w:t>
-      </w:r>
-      <w:proofErr w:type="spellStart"/>
-      <w:r>
-        <w:rPr>
-          <w:rFonts w:ascii="Arial" w:eastAsia="Arial" w:hAnsi="Arial" w:cs="Arial"/>
-          <w:sz w:val="24"/>
-          <w:szCs w:val="24"/>
-        </w:rPr>
-        <w:t>Cat</w:t>
-      </w:r>
-      <w:proofErr w:type="spellEnd"/>
-      <w:r>
-        <w:rPr>
-          <w:rFonts w:ascii="Arial" w:eastAsia="Arial" w:hAnsi="Arial" w:cs="Arial"/>
-          <w:sz w:val="24"/>
-          <w:szCs w:val="24"/>
-        </w:rPr>
-        <w:t xml:space="preserve"> sejam consideradas iguais e para isso é feito o uso do objeto </w:t>
-      </w:r>
-      <w:proofErr w:type="spellStart"/>
-      <w:r>
-        <w:rPr>
-          <w:rFonts w:ascii="Arial" w:eastAsia="Arial" w:hAnsi="Arial" w:cs="Arial"/>
-          <w:i/>
-          <w:sz w:val="24"/>
-          <w:szCs w:val="24"/>
-        </w:rPr>
-        <w:t>SnowballStemmer</w:t>
-      </w:r>
-      <w:proofErr w:type="spellEnd"/>
-      <w:r>
-        <w:rPr>
-          <w:rFonts w:ascii="Arial" w:eastAsia="Arial" w:hAnsi="Arial" w:cs="Arial"/>
-          <w:sz w:val="24"/>
-          <w:szCs w:val="24"/>
-        </w:rPr>
-        <w:t xml:space="preserve">. E então é criada </w:t>
-      </w:r>
-      <w:proofErr w:type="gramStart"/>
-      <w:r>
-        <w:rPr>
-          <w:rFonts w:ascii="Arial" w:eastAsia="Arial" w:hAnsi="Arial" w:cs="Arial"/>
-          <w:sz w:val="24"/>
-          <w:szCs w:val="24"/>
-        </w:rPr>
-        <w:t>uma colunas</w:t>
-      </w:r>
-      <w:proofErr w:type="gramEnd"/>
-      <w:r>
-        <w:rPr>
-          <w:rFonts w:ascii="Arial" w:eastAsia="Arial" w:hAnsi="Arial" w:cs="Arial"/>
-          <w:sz w:val="24"/>
-          <w:szCs w:val="24"/>
-        </w:rPr>
-        <w:t xml:space="preserve"> contendo a sopa de palavras (</w:t>
-      </w:r>
-      <w:r>
-        <w:rPr>
-          <w:rFonts w:ascii="Arial" w:eastAsia="Arial" w:hAnsi="Arial" w:cs="Arial"/>
-          <w:i/>
-          <w:sz w:val="24"/>
-          <w:szCs w:val="24"/>
-        </w:rPr>
-        <w:t xml:space="preserve">bag </w:t>
-      </w:r>
-      <w:proofErr w:type="spellStart"/>
-      <w:r>
-        <w:rPr>
-          <w:rFonts w:ascii="Arial" w:eastAsia="Arial" w:hAnsi="Arial" w:cs="Arial"/>
-          <w:i/>
-          <w:sz w:val="24"/>
-          <w:szCs w:val="24"/>
-        </w:rPr>
-        <w:t>of</w:t>
-      </w:r>
-      <w:proofErr w:type="spellEnd"/>
-      <w:r>
-        <w:rPr>
-          <w:rFonts w:ascii="Arial" w:eastAsia="Arial" w:hAnsi="Arial" w:cs="Arial"/>
-          <w:i/>
-          <w:sz w:val="24"/>
-          <w:szCs w:val="24"/>
-        </w:rPr>
-        <w:t xml:space="preserve"> words</w:t>
-      </w:r>
-      <w:r>
-        <w:rPr>
-          <w:rFonts w:ascii="Arial" w:eastAsia="Arial" w:hAnsi="Arial" w:cs="Arial"/>
-          <w:sz w:val="24"/>
-          <w:szCs w:val="24"/>
-        </w:rPr>
-        <w:t xml:space="preserve">) que é a união das colunas palavras-chave, elenco, diretor e gênero. </w:t>
-      </w:r>
-    </w:p>
-    <w:p>
-      <w:pPr>
-        <w:spacing w:after="0" w:line="360" w:lineRule="auto"/>
-        <w:ind w:firstLine="708"/>
-        <w:jc w:val="both"/>
-        <w:rPr>
-          <w:rFonts w:ascii="Arial" w:eastAsia="Arial" w:hAnsi="Arial" w:cs="Arial"/>
-          <w:sz w:val="24"/>
-          <w:szCs w:val="24"/>
-        </w:rPr>
-      </w:pPr>
-      <w:r>
-        <w:rPr>
-          <w:rFonts w:ascii="Arial" w:eastAsia="Arial" w:hAnsi="Arial" w:cs="Arial"/>
-          <w:sz w:val="24"/>
-          <w:szCs w:val="24"/>
-        </w:rPr>
         <w:t xml:space="preserve">Por conseguinte, é usado o </w:t>
       </w:r>
       <w:proofErr w:type="spellStart"/>
@@ -4625,11 +4440,11 @@
       </w:r>
       <w:sdt>
         <w:sdtPr>
-          <w:tag w:val="goog_rdk_7"/>
-          <w:id w:val="-1078978747"/>
+          <w:tag w:val="goog_rdk_2"/>
+          <w:id w:val="-1066183570"/>
         </w:sdtPr>
         <w:sdtContent>
-          <w:commentRangeStart w:id="8"/>
+          <w:commentRangeStart w:id="3"/>
         </w:sdtContent>
       </w:sdt>
       <w:r>
@@ -4649,10 +4464,10 @@
         </w:rPr>
         <w:t>grams</w:t>
       </w:r>
-      <w:commentRangeEnd w:id="8"/>
-      <w:proofErr w:type="spellEnd"/>
-      <w:r>
-        <w:commentReference w:id="8"/>
+      <w:commentRangeEnd w:id="3"/>
+      <w:proofErr w:type="spellEnd"/>
+      <w:r>
+        <w:commentReference w:id="3"/>
       </w:r>
       <w:r>
         <w:rPr>
@@ -4753,7 +4568,61 @@
           <w:sz w:val="24"/>
           <w:szCs w:val="24"/>
         </w:rPr>
-        <w:t xml:space="preserve"> que irá remover palavras de parada da língua inglesa dos tokens resultantes</w:t>
+        <w:t xml:space="preserve"> que irá remover palavras de parada da língua inglesa dos tokens resultantes (ex. "a", "</w:t>
+      </w:r>
+      <w:proofErr w:type="spellStart"/>
+      <w:r>
+        <w:rPr>
+          <w:rFonts w:ascii="Arial" w:eastAsia="Arial" w:hAnsi="Arial" w:cs="Arial"/>
+          <w:sz w:val="24"/>
+          <w:szCs w:val="24"/>
+        </w:rPr>
+        <w:t>the</w:t>
+      </w:r>
+      <w:proofErr w:type="spellEnd"/>
+      <w:r>
+        <w:rPr>
+          <w:rFonts w:ascii="Arial" w:eastAsia="Arial" w:hAnsi="Arial" w:cs="Arial"/>
+          <w:sz w:val="24"/>
+          <w:szCs w:val="24"/>
+        </w:rPr>
+        <w:t>", "</w:t>
+      </w:r>
+      <w:proofErr w:type="spellStart"/>
+      <w:r>
+        <w:rPr>
+          <w:rFonts w:ascii="Arial" w:eastAsia="Arial" w:hAnsi="Arial" w:cs="Arial"/>
+          <w:sz w:val="24"/>
+          <w:szCs w:val="24"/>
+        </w:rPr>
+        <w:t>this</w:t>
+      </w:r>
+      <w:proofErr w:type="spellEnd"/>
+      <w:r>
+        <w:rPr>
+          <w:rFonts w:ascii="Arial" w:eastAsia="Arial" w:hAnsi="Arial" w:cs="Arial"/>
+          <w:sz w:val="24"/>
+          <w:szCs w:val="24"/>
+        </w:rPr>
+        <w:t>", "</w:t>
+      </w:r>
+      <w:proofErr w:type="spellStart"/>
+      <w:r>
+        <w:rPr>
+          <w:rFonts w:ascii="Arial" w:eastAsia="Arial" w:hAnsi="Arial" w:cs="Arial"/>
+          <w:sz w:val="24"/>
+          <w:szCs w:val="24"/>
+        </w:rPr>
+        <w:t>and</w:t>
+      </w:r>
+      <w:proofErr w:type="spellEnd"/>
+      <w:r>
+        <w:rPr>
+          <w:rFonts w:ascii="Arial" w:eastAsia="Arial" w:hAnsi="Arial" w:cs="Arial"/>
+          <w:sz w:val="24"/>
+          <w:szCs w:val="24"/>
+        </w:rPr>
+        <w:t>")</w:t>
       </w:r>
       <w:r>
         <w:rPr>
@@ -4847,18 +4716,6 @@
         </w:rPr>
         <w:t>.</w:t>
       </w:r>
-    </w:p>
-    <w:p>
-      <w:pPr>
-        <w:spacing w:after="0" w:line="360" w:lineRule="auto"/>
-        <w:ind w:firstLine="708"/>
-        <w:jc w:val="both"/>
-        <w:rPr>
-          <w:rFonts w:ascii="Arial" w:eastAsia="Arial" w:hAnsi="Arial" w:cs="Arial"/>
-          <w:sz w:val="24"/>
-          <w:szCs w:val="24"/>
-        </w:rPr>
-      </w:pPr>
     </w:p>
     <w:p>
       <w:pPr>
@@ -4938,7 +4795,7 @@
           <w:sz w:val="24"/>
           <w:szCs w:val="24"/>
         </w:rPr>
-        <w:t>a um determinado filme, ou seja, não é capaz de capturar gostos e preconceitos pessoais de um usuário o que torna essa técnica um mecanismo impessoal. Qualquer usuário independente de quem seja, que usar esse mecanismo, irá obter as mesmas recomendações caso realize uma consulta para um determinado filme.</w:t>
+        <w:t>a um outro determinado filme, ou seja, não é capaz de capturar gostos e preconceitos pessoais de um usuário, o que torna essa técnica um mecanismo impessoal. Qualquer usuário independente de quem seja, que usar esse mecanismo, irá obter as mesmas recomendações caso realize uma consulta para um determinado filme.</w:t>
       </w:r>
     </w:p>
     <w:p>
@@ -4958,25 +4815,7 @@
           <w:sz w:val="24"/>
           <w:szCs w:val="24"/>
         </w:rPr>
-        <w:t xml:space="preserve">Desse modo, foi implementado um </w:t>
-      </w:r>
-      <w:proofErr w:type="spellStart"/>
-      <w:r>
-        <w:rPr>
-          <w:rFonts w:ascii="Arial" w:eastAsia="Arial" w:hAnsi="Arial" w:cs="Arial"/>
-          <w:sz w:val="24"/>
-          <w:szCs w:val="24"/>
-        </w:rPr>
-        <w:t>recomendador</w:t>
-      </w:r>
-      <w:proofErr w:type="spellEnd"/>
-      <w:r>
-        <w:rPr>
-          <w:rFonts w:ascii="Arial" w:eastAsia="Arial" w:hAnsi="Arial" w:cs="Arial"/>
-          <w:sz w:val="24"/>
-          <w:szCs w:val="24"/>
-        </w:rPr>
-        <w:t xml:space="preserve"> que usa a técnica de </w:t>
+        <w:t xml:space="preserve">Desse modo, foi implementado um algoritmo que usa a técnica de </w:t>
       </w:r>
       <w:r>
         <w:rPr>
@@ -5067,11 +4906,11 @@
       </w:pPr>
       <w:sdt>
         <w:sdtPr>
-          <w:tag w:val="goog_rdk_8"/>
-          <w:id w:val="147409185"/>
+          <w:tag w:val="goog_rdk_3"/>
+          <w:id w:val="-2128456268"/>
         </w:sdtPr>
         <w:sdtContent>
-          <w:commentRangeStart w:id="9"/>
+          <w:commentRangeStart w:id="4"/>
         </w:sdtContent>
       </w:sdt>
       <w:r>
@@ -5082,16 +4921,16 @@
           <w:szCs w:val="24"/>
         </w:rPr>
         <w:drawing>
-          <wp:inline distT="114300" distB="114300" distL="114300" distR="114300" wp14:anchorId="35BFF665" wp14:editId="205C4A0C">
+          <wp:inline distT="114300" distB="114300" distL="114300" distR="114300" wp14:anchorId="11F5977E" wp14:editId="15C17AD1">
             <wp:extent cx="5762625" cy="2485387"/>
             <wp:effectExtent l="0" t="0" r="0" b="0"/>
-            <wp:docPr id="14" name="image6.png"/>
+            <wp:docPr id="14" name="image5.png"/>
             <wp:cNvGraphicFramePr/>
             <a:graphic xmlns:a="http://schemas.openxmlformats.org/drawingml/2006/main">
               <a:graphicData uri="http://schemas.openxmlformats.org/drawingml/2006/picture">
                 <pic:pic xmlns:pic="http://schemas.openxmlformats.org/drawingml/2006/picture">
                   <pic:nvPicPr>
-                    <pic:cNvPr id="0" name="image6.png"/>
+                    <pic:cNvPr id="0" name="image5.png"/>
                     <pic:cNvPicPr preferRelativeResize="0"/>
                   </pic:nvPicPr>
                   <pic:blipFill>
@@ -5117,9 +4956,9 @@
           </wp:inline>
         </w:drawing>
       </w:r>
-      <w:commentRangeEnd w:id="9"/>
-      <w:r>
-        <w:commentReference w:id="9"/>
+      <w:commentRangeEnd w:id="4"/>
+      <w:r>
+        <w:commentReference w:id="4"/>
       </w:r>
     </w:p>
     <w:p>
@@ -5216,7 +5055,7 @@
           <w:sz w:val="24"/>
           <w:szCs w:val="24"/>
         </w:rPr>
-        <w:t xml:space="preserve"> que usou algoritmos extremamente poderosos como </w:t>
+        <w:t xml:space="preserve"> que usou algoritmos como </w:t>
       </w:r>
       <w:r>
         <w:rPr>
@@ -5360,25 +5199,7 @@
           <w:sz w:val="24"/>
           <w:szCs w:val="24"/>
         </w:rPr>
-        <w:t>que é usado para analisar um arquivo contendo avaliações, e quem em resumo define as configurações de leitura dos dados de entrada para o algoritmo de recomendação. Logo após, o código carrega um conjunto de dados de avaliações dos filmes (</w:t>
-      </w:r>
-      <w:proofErr w:type="spellStart"/>
-      <w:r>
-        <w:rPr>
-          <w:rFonts w:ascii="Arial" w:eastAsia="Arial" w:hAnsi="Arial" w:cs="Arial"/>
-          <w:sz w:val="24"/>
-          <w:szCs w:val="24"/>
-        </w:rPr>
-        <w:t>ratings_small</w:t>
-      </w:r>
-      <w:proofErr w:type="spellEnd"/>
-      <w:r>
-        <w:rPr>
-          <w:rFonts w:ascii="Arial" w:eastAsia="Arial" w:hAnsi="Arial" w:cs="Arial"/>
-          <w:sz w:val="24"/>
-          <w:szCs w:val="24"/>
-        </w:rPr>
-        <w:t xml:space="preserve"> arquivo CSV) usando a biblioteca Pandas e criado o </w:t>
+        <w:t xml:space="preserve">que é usado para analisar um arquivo contendo avaliações, e que em resumo define as configurações de leitura dos dados de entrada para o algoritmo de recomendação. Logo após, o código carrega um conjunto de dados de avaliações dos filmes usando a biblioteca Pandas e criado o </w:t>
       </w:r>
       <w:proofErr w:type="spellStart"/>
       <w:r>
@@ -5927,11 +5748,11 @@
       </w:r>
       <w:sdt>
         <w:sdtPr>
-          <w:tag w:val="goog_rdk_9"/>
-          <w:id w:val="326098809"/>
+          <w:tag w:val="goog_rdk_4"/>
+          <w:id w:val="2097442409"/>
         </w:sdtPr>
         <w:sdtContent>
-          <w:commentRangeStart w:id="10"/>
+          <w:commentRangeStart w:id="5"/>
         </w:sdtContent>
       </w:sdt>
       <w:r>
@@ -5942,9 +5763,9 @@
         </w:rPr>
         <w:t>decomposição de valores singulares (SVD)</w:t>
       </w:r>
-      <w:commentRangeEnd w:id="10"/>
-      <w:r>
-        <w:commentReference w:id="10"/>
+      <w:commentRangeEnd w:id="5"/>
+      <w:r>
+        <w:commentReference w:id="5"/>
       </w:r>
       <w:r>
         <w:rPr>
@@ -5954,6 +5775,18 @@
         </w:rPr>
         <w:t>.</w:t>
       </w:r>
+    </w:p>
+    <w:p>
+      <w:pPr>
+        <w:spacing w:after="0" w:line="360" w:lineRule="auto"/>
+        <w:jc w:val="both"/>
+        <w:rPr>
+          <w:rFonts w:ascii="Arial" w:eastAsia="Arial" w:hAnsi="Arial" w:cs="Arial"/>
+          <w:b/>
+          <w:sz w:val="26"/>
+          <w:szCs w:val="26"/>
+        </w:rPr>
+      </w:pPr>
     </w:p>
     <w:p>
       <w:pPr>
@@ -6234,7 +6067,7 @@
           <w:sz w:val="24"/>
           <w:szCs w:val="24"/>
         </w:rPr>
-        <w:t xml:space="preserve"> criados nas seções anteriores.</w:t>
+        <w:t xml:space="preserve"> criados nas seções anteriores e que são passados como parâmetros da função.</w:t>
       </w:r>
     </w:p>
     <w:p>
@@ -6365,6 +6198,23 @@
           <w:sz w:val="24"/>
           <w:szCs w:val="24"/>
         </w:rPr>
+        <w:t xml:space="preserve"> </w:t>
+      </w:r>
+      <w:r>
+        <w:rPr>
+          <w:rFonts w:ascii="Arial" w:eastAsia="Arial" w:hAnsi="Arial" w:cs="Arial"/>
+          <w:sz w:val="24"/>
+          <w:szCs w:val="24"/>
+        </w:rPr>
+        <w:t>(criada na análise de conteúdo)</w:t>
+      </w:r>
+      <w:r>
+        <w:rPr>
+          <w:rFonts w:ascii="Arial" w:eastAsia="Arial" w:hAnsi="Arial" w:cs="Arial"/>
+          <w:i/>
+          <w:sz w:val="24"/>
+          <w:szCs w:val="24"/>
+        </w:rPr>
         <w:t>,</w:t>
       </w:r>
       <w:r>
@@ -6607,6 +6457,34 @@
           <w:sz w:val="24"/>
           <w:szCs w:val="24"/>
         </w:rPr>
+        <w:t xml:space="preserve">usando a coluna de </w:t>
+      </w:r>
+      <w:proofErr w:type="spellStart"/>
+      <w:r>
+        <w:rPr>
+          <w:rFonts w:ascii="Arial" w:eastAsia="Arial" w:hAnsi="Arial" w:cs="Arial"/>
+          <w:i/>
+          <w:sz w:val="24"/>
+          <w:szCs w:val="24"/>
+        </w:rPr>
+        <w:t>movieId</w:t>
+      </w:r>
+      <w:proofErr w:type="spellEnd"/>
+      <w:r>
+        <w:rPr>
+          <w:rFonts w:ascii="Arial" w:eastAsia="Arial" w:hAnsi="Arial" w:cs="Arial"/>
+          <w:i/>
+          <w:sz w:val="24"/>
+          <w:szCs w:val="24"/>
+        </w:rPr>
+        <w:t xml:space="preserve"> </w:t>
+      </w:r>
+      <w:r>
+        <w:rPr>
+          <w:rFonts w:ascii="Arial" w:eastAsia="Arial" w:hAnsi="Arial" w:cs="Arial"/>
+          <w:sz w:val="24"/>
+          <w:szCs w:val="24"/>
+        </w:rPr>
         <w:t xml:space="preserve">e então realizado um </w:t>
       </w:r>
       <w:proofErr w:type="spellStart"/>
@@ -6643,7 +6521,99 @@
           <w:sz w:val="24"/>
           <w:szCs w:val="24"/>
         </w:rPr>
-        <w:t xml:space="preserve"> onde os dados ficam distribuídos no formato de uma matriz onde as linhas são os usuários, as colunas são os títulos dos filmes e os valores são as avaliações dadas pelos usuários aos filmes.</w:t>
+        <w:t xml:space="preserve"> onde os dados ficam distribuídos no formato de uma matriz onde as linhas são os usuários, as colunas são os títulos dos filmes e os valores são as avaliações dadas pelos usuários aos filmes, e os valores NA ou </w:t>
+      </w:r>
+      <w:proofErr w:type="spellStart"/>
+      <w:proofErr w:type="gramStart"/>
+      <w:r>
+        <w:rPr>
+          <w:rFonts w:ascii="Arial" w:eastAsia="Arial" w:hAnsi="Arial" w:cs="Arial"/>
+          <w:sz w:val="24"/>
+          <w:szCs w:val="24"/>
+        </w:rPr>
+        <w:t>NaN</w:t>
+      </w:r>
+      <w:proofErr w:type="spellEnd"/>
+      <w:r>
+        <w:rPr>
+          <w:rFonts w:ascii="Arial" w:eastAsia="Arial" w:hAnsi="Arial" w:cs="Arial"/>
+          <w:sz w:val="24"/>
+          <w:szCs w:val="24"/>
+        </w:rPr>
+        <w:t>(</w:t>
+      </w:r>
+      <w:proofErr w:type="spellStart"/>
+      <w:proofErr w:type="gramEnd"/>
+      <w:r>
+        <w:rPr>
+          <w:rFonts w:ascii="Arial" w:eastAsia="Arial" w:hAnsi="Arial" w:cs="Arial"/>
+          <w:sz w:val="24"/>
+          <w:szCs w:val="24"/>
+        </w:rPr>
+        <w:t>Not</w:t>
+      </w:r>
+      <w:proofErr w:type="spellEnd"/>
+      <w:r>
+        <w:rPr>
+          <w:rFonts w:ascii="Arial" w:eastAsia="Arial" w:hAnsi="Arial" w:cs="Arial"/>
+          <w:sz w:val="24"/>
+          <w:szCs w:val="24"/>
+        </w:rPr>
+        <w:t xml:space="preserve"> </w:t>
+      </w:r>
+      <w:proofErr w:type="spellStart"/>
+      <w:r>
+        <w:rPr>
+          <w:rFonts w:ascii="Arial" w:eastAsia="Arial" w:hAnsi="Arial" w:cs="Arial"/>
+          <w:sz w:val="24"/>
+          <w:szCs w:val="24"/>
+        </w:rPr>
+        <w:t>Avaliable</w:t>
+      </w:r>
+      <w:proofErr w:type="spellEnd"/>
+      <w:r>
+        <w:rPr>
+          <w:rFonts w:ascii="Arial" w:eastAsia="Arial" w:hAnsi="Arial" w:cs="Arial"/>
+          <w:sz w:val="24"/>
+          <w:szCs w:val="24"/>
+        </w:rPr>
+        <w:t xml:space="preserve"> e </w:t>
+      </w:r>
+      <w:proofErr w:type="spellStart"/>
+      <w:r>
+        <w:rPr>
+          <w:rFonts w:ascii="Arial" w:eastAsia="Arial" w:hAnsi="Arial" w:cs="Arial"/>
+          <w:sz w:val="24"/>
+          <w:szCs w:val="24"/>
+        </w:rPr>
+        <w:t>Not</w:t>
+      </w:r>
+      <w:proofErr w:type="spellEnd"/>
+      <w:r>
+        <w:rPr>
+          <w:rFonts w:ascii="Arial" w:eastAsia="Arial" w:hAnsi="Arial" w:cs="Arial"/>
+          <w:sz w:val="24"/>
+          <w:szCs w:val="24"/>
+        </w:rPr>
+        <w:t xml:space="preserve"> a </w:t>
+      </w:r>
+      <w:proofErr w:type="spellStart"/>
+      <w:r>
+        <w:rPr>
+          <w:rFonts w:ascii="Arial" w:eastAsia="Arial" w:hAnsi="Arial" w:cs="Arial"/>
+          <w:sz w:val="24"/>
+          <w:szCs w:val="24"/>
+        </w:rPr>
+        <w:t>Number</w:t>
+      </w:r>
+      <w:proofErr w:type="spellEnd"/>
+      <w:r>
+        <w:rPr>
+          <w:rFonts w:ascii="Arial" w:eastAsia="Arial" w:hAnsi="Arial" w:cs="Arial"/>
+          <w:sz w:val="24"/>
+          <w:szCs w:val="24"/>
+        </w:rPr>
+        <w:t xml:space="preserve"> respectivamente) são substituídos pela nota zero.</w:t>
       </w:r>
     </w:p>
     <w:p>
@@ -6657,6 +6627,136 @@
           <w:szCs w:val="24"/>
         </w:rPr>
       </w:pPr>
+      <w:r>
+        <w:rPr>
+          <w:rFonts w:ascii="Arial" w:eastAsia="Arial" w:hAnsi="Arial" w:cs="Arial"/>
+          <w:sz w:val="24"/>
+          <w:szCs w:val="24"/>
+        </w:rPr>
+        <w:t xml:space="preserve">Em seguida é instanciado o modelo de vizinhos mais próximos </w:t>
+      </w:r>
+      <w:proofErr w:type="spellStart"/>
+      <w:r>
+        <w:rPr>
+          <w:rFonts w:ascii="Arial" w:eastAsia="Arial" w:hAnsi="Arial" w:cs="Arial"/>
+          <w:i/>
+          <w:sz w:val="24"/>
+          <w:szCs w:val="24"/>
+        </w:rPr>
+        <w:t>Nearest</w:t>
+      </w:r>
+      <w:proofErr w:type="spellEnd"/>
+      <w:r>
+        <w:rPr>
+          <w:rFonts w:ascii="Arial" w:eastAsia="Arial" w:hAnsi="Arial" w:cs="Arial"/>
+          <w:i/>
+          <w:sz w:val="24"/>
+          <w:szCs w:val="24"/>
+        </w:rPr>
+        <w:t xml:space="preserve"> </w:t>
+      </w:r>
+      <w:proofErr w:type="spellStart"/>
+      <w:r>
+        <w:rPr>
+          <w:rFonts w:ascii="Arial" w:eastAsia="Arial" w:hAnsi="Arial" w:cs="Arial"/>
+          <w:i/>
+          <w:sz w:val="24"/>
+          <w:szCs w:val="24"/>
+        </w:rPr>
+        <w:t>Neighbors</w:t>
+      </w:r>
+      <w:proofErr w:type="spellEnd"/>
+      <w:r>
+        <w:rPr>
+          <w:rFonts w:ascii="Arial" w:eastAsia="Arial" w:hAnsi="Arial" w:cs="Arial"/>
+          <w:i/>
+          <w:sz w:val="24"/>
+          <w:szCs w:val="24"/>
+        </w:rPr>
+        <w:t xml:space="preserve"> </w:t>
+      </w:r>
+      <w:r>
+        <w:rPr>
+          <w:rFonts w:ascii="Arial" w:eastAsia="Arial" w:hAnsi="Arial" w:cs="Arial"/>
+          <w:sz w:val="24"/>
+          <w:szCs w:val="24"/>
+        </w:rPr>
+        <w:t xml:space="preserve">- que implementa o aprendizado não supervisionado dos vizinhos mais próximos - com o </w:t>
+      </w:r>
+      <w:proofErr w:type="spellStart"/>
+      <w:r>
+        <w:rPr>
+          <w:rFonts w:ascii="Arial" w:eastAsia="Arial" w:hAnsi="Arial" w:cs="Arial"/>
+          <w:sz w:val="24"/>
+          <w:szCs w:val="24"/>
+        </w:rPr>
+        <w:t>hiperparâmetro</w:t>
+      </w:r>
+      <w:proofErr w:type="spellEnd"/>
+      <w:r>
+        <w:rPr>
+          <w:rFonts w:ascii="Arial" w:eastAsia="Arial" w:hAnsi="Arial" w:cs="Arial"/>
+          <w:sz w:val="24"/>
+          <w:szCs w:val="24"/>
+        </w:rPr>
+        <w:t xml:space="preserve"> da métrica de distância do cosseno, em seguida é  definida a quantidade de vizinhos a serem avaliados que no caso do algoritmo são quatro é buscado o índice do usuário no </w:t>
+      </w:r>
+      <w:proofErr w:type="spellStart"/>
+      <w:r>
+        <w:rPr>
+          <w:rFonts w:ascii="Arial" w:eastAsia="Arial" w:hAnsi="Arial" w:cs="Arial"/>
+          <w:i/>
+          <w:sz w:val="24"/>
+          <w:szCs w:val="24"/>
+        </w:rPr>
+        <w:t>df_recommender</w:t>
+      </w:r>
+      <w:proofErr w:type="spellEnd"/>
+      <w:r>
+        <w:rPr>
+          <w:rFonts w:ascii="Arial" w:eastAsia="Arial" w:hAnsi="Arial" w:cs="Arial"/>
+          <w:i/>
+          <w:sz w:val="24"/>
+          <w:szCs w:val="24"/>
+        </w:rPr>
+        <w:t xml:space="preserve"> </w:t>
+      </w:r>
+      <w:r>
+        <w:rPr>
+          <w:rFonts w:ascii="Arial" w:eastAsia="Arial" w:hAnsi="Arial" w:cs="Arial"/>
+          <w:sz w:val="24"/>
+          <w:szCs w:val="24"/>
+        </w:rPr>
+        <w:t xml:space="preserve">e então é chamada a função </w:t>
+      </w:r>
+      <w:proofErr w:type="spellStart"/>
+      <w:r>
+        <w:rPr>
+          <w:rFonts w:ascii="Arial" w:eastAsia="Arial" w:hAnsi="Arial" w:cs="Arial"/>
+          <w:i/>
+          <w:sz w:val="24"/>
+          <w:szCs w:val="24"/>
+        </w:rPr>
+        <w:t>kneighbors</w:t>
+      </w:r>
+      <w:proofErr w:type="spellEnd"/>
+      <w:r>
+        <w:rPr>
+          <w:rFonts w:ascii="Arial" w:eastAsia="Arial" w:hAnsi="Arial" w:cs="Arial"/>
+          <w:i/>
+          <w:sz w:val="24"/>
+          <w:szCs w:val="24"/>
+        </w:rPr>
+        <w:t xml:space="preserve"> </w:t>
+      </w:r>
+      <w:r>
+        <w:rPr>
+          <w:rFonts w:ascii="Arial" w:eastAsia="Arial" w:hAnsi="Arial" w:cs="Arial"/>
+          <w:sz w:val="24"/>
+          <w:szCs w:val="24"/>
+        </w:rPr>
+        <w:t>que irá encontrar os vizinhos mais próximos do usuário com base nas avaliações dadas pelos outros usuários.</w:t>
+      </w:r>
     </w:p>
     <w:p>
       <w:pPr>
@@ -6665,11 +6765,174 @@
         <w:jc w:val="both"/>
         <w:rPr>
           <w:rFonts w:ascii="Arial" w:eastAsia="Arial" w:hAnsi="Arial" w:cs="Arial"/>
-          <w:i/>
-          <w:sz w:val="24"/>
-          <w:szCs w:val="24"/>
-        </w:rPr>
-      </w:pPr>
+          <w:sz w:val="24"/>
+          <w:szCs w:val="24"/>
+        </w:rPr>
+      </w:pPr>
+      <w:r>
+        <w:rPr>
+          <w:rFonts w:ascii="Arial" w:eastAsia="Arial" w:hAnsi="Arial" w:cs="Arial"/>
+          <w:sz w:val="24"/>
+          <w:szCs w:val="24"/>
+        </w:rPr>
+        <w:t xml:space="preserve">A função </w:t>
+      </w:r>
+      <w:proofErr w:type="spellStart"/>
+      <w:r>
+        <w:rPr>
+          <w:rFonts w:ascii="Arial" w:eastAsia="Arial" w:hAnsi="Arial" w:cs="Arial"/>
+          <w:i/>
+          <w:sz w:val="24"/>
+          <w:szCs w:val="24"/>
+        </w:rPr>
+        <w:t>kneighbors</w:t>
+      </w:r>
+      <w:proofErr w:type="spellEnd"/>
+      <w:r>
+        <w:rPr>
+          <w:rFonts w:ascii="Arial" w:eastAsia="Arial" w:hAnsi="Arial" w:cs="Arial"/>
+          <w:i/>
+          <w:sz w:val="24"/>
+          <w:szCs w:val="24"/>
+        </w:rPr>
+        <w:t xml:space="preserve"> </w:t>
+      </w:r>
+      <w:r>
+        <w:rPr>
+          <w:rFonts w:ascii="Arial" w:eastAsia="Arial" w:hAnsi="Arial" w:cs="Arial"/>
+          <w:sz w:val="24"/>
+          <w:szCs w:val="24"/>
+        </w:rPr>
+        <w:t xml:space="preserve">retorna dois </w:t>
+      </w:r>
+      <w:proofErr w:type="spellStart"/>
+      <w:r>
+        <w:rPr>
+          <w:rFonts w:ascii="Arial" w:eastAsia="Arial" w:hAnsi="Arial" w:cs="Arial"/>
+          <w:sz w:val="24"/>
+          <w:szCs w:val="24"/>
+        </w:rPr>
+        <w:t>arrays</w:t>
+      </w:r>
+      <w:proofErr w:type="spellEnd"/>
+      <w:r>
+        <w:rPr>
+          <w:rFonts w:ascii="Arial" w:eastAsia="Arial" w:hAnsi="Arial" w:cs="Arial"/>
+          <w:sz w:val="24"/>
+          <w:szCs w:val="24"/>
+        </w:rPr>
+        <w:t xml:space="preserve"> um contendo as distâncias dos vizinhos mais próximos e o outro contendo os índices desses vizinhos, a seguir é criada uma lista de </w:t>
+      </w:r>
+      <w:proofErr w:type="spellStart"/>
+      <w:r>
+        <w:rPr>
+          <w:rFonts w:ascii="Arial" w:eastAsia="Arial" w:hAnsi="Arial" w:cs="Arial"/>
+          <w:sz w:val="24"/>
+          <w:szCs w:val="24"/>
+        </w:rPr>
+        <w:t>dataframes</w:t>
+      </w:r>
+      <w:proofErr w:type="spellEnd"/>
+      <w:r>
+        <w:rPr>
+          <w:rFonts w:ascii="Arial" w:eastAsia="Arial" w:hAnsi="Arial" w:cs="Arial"/>
+          <w:sz w:val="24"/>
+          <w:szCs w:val="24"/>
+        </w:rPr>
+        <w:t xml:space="preserve">, onde cada </w:t>
+      </w:r>
+      <w:proofErr w:type="spellStart"/>
+      <w:r>
+        <w:rPr>
+          <w:rFonts w:ascii="Arial" w:eastAsia="Arial" w:hAnsi="Arial" w:cs="Arial"/>
+          <w:sz w:val="24"/>
+          <w:szCs w:val="24"/>
+        </w:rPr>
+        <w:t>dataframe</w:t>
+      </w:r>
+      <w:proofErr w:type="spellEnd"/>
+      <w:r>
+        <w:rPr>
+          <w:rFonts w:ascii="Arial" w:eastAsia="Arial" w:hAnsi="Arial" w:cs="Arial"/>
+          <w:sz w:val="24"/>
+          <w:szCs w:val="24"/>
+        </w:rPr>
+        <w:t xml:space="preserve"> é composto pelos títulos de filmes e as avaliações dadas pelo usuário e os vizinhos mais próximos. Posteriormente é feito uma mescla entre o </w:t>
+      </w:r>
+      <w:proofErr w:type="spellStart"/>
+      <w:r>
+        <w:rPr>
+          <w:rFonts w:ascii="Arial" w:eastAsia="Arial" w:hAnsi="Arial" w:cs="Arial"/>
+          <w:sz w:val="24"/>
+          <w:szCs w:val="24"/>
+        </w:rPr>
+        <w:t>dataframe</w:t>
+      </w:r>
+      <w:proofErr w:type="spellEnd"/>
+      <w:r>
+        <w:rPr>
+          <w:rFonts w:ascii="Arial" w:eastAsia="Arial" w:hAnsi="Arial" w:cs="Arial"/>
+          <w:sz w:val="24"/>
+          <w:szCs w:val="24"/>
+        </w:rPr>
+        <w:t xml:space="preserve"> do usuário e seus vizinhos mais próximos utilizando a função </w:t>
+      </w:r>
+      <w:proofErr w:type="spellStart"/>
+      <w:r>
+        <w:rPr>
+          <w:rFonts w:ascii="Arial" w:eastAsia="Arial" w:hAnsi="Arial" w:cs="Arial"/>
+          <w:i/>
+          <w:sz w:val="24"/>
+          <w:szCs w:val="24"/>
+        </w:rPr>
+        <w:t>reduce</w:t>
+      </w:r>
+      <w:proofErr w:type="spellEnd"/>
+      <w:r>
+        <w:rPr>
+          <w:rFonts w:ascii="Arial" w:eastAsia="Arial" w:hAnsi="Arial" w:cs="Arial"/>
+          <w:i/>
+          <w:sz w:val="24"/>
+          <w:szCs w:val="24"/>
+        </w:rPr>
+        <w:t xml:space="preserve"> </w:t>
+      </w:r>
+      <w:r>
+        <w:rPr>
+          <w:rFonts w:ascii="Arial" w:eastAsia="Arial" w:hAnsi="Arial" w:cs="Arial"/>
+          <w:sz w:val="24"/>
+          <w:szCs w:val="24"/>
+        </w:rPr>
+        <w:t xml:space="preserve">do módulo </w:t>
+      </w:r>
+      <w:proofErr w:type="spellStart"/>
+      <w:r>
+        <w:rPr>
+          <w:rFonts w:ascii="Arial" w:eastAsia="Arial" w:hAnsi="Arial" w:cs="Arial"/>
+          <w:i/>
+          <w:sz w:val="24"/>
+          <w:szCs w:val="24"/>
+        </w:rPr>
+        <w:t>functools</w:t>
+      </w:r>
+      <w:proofErr w:type="spellEnd"/>
+      <w:r>
+        <w:rPr>
+          <w:rFonts w:ascii="Arial" w:eastAsia="Arial" w:hAnsi="Arial" w:cs="Arial"/>
+          <w:i/>
+          <w:sz w:val="24"/>
+          <w:szCs w:val="24"/>
+        </w:rPr>
+        <w:t xml:space="preserve"> </w:t>
+      </w:r>
+      <w:r>
+        <w:rPr>
+          <w:rFonts w:ascii="Arial" w:eastAsia="Arial" w:hAnsi="Arial" w:cs="Arial"/>
+          <w:sz w:val="24"/>
+          <w:szCs w:val="24"/>
+        </w:rPr>
+        <w:t>que aplica uma função de dois argumentos cumulativamente aos itens da sequência.</w:t>
+      </w:r>
     </w:p>
     <w:p>
       <w:pPr>
@@ -6682,6 +6945,115 @@
           <w:szCs w:val="24"/>
         </w:rPr>
       </w:pPr>
+      <w:r>
+        <w:rPr>
+          <w:rFonts w:ascii="Arial" w:eastAsia="Arial" w:hAnsi="Arial" w:cs="Arial"/>
+          <w:sz w:val="24"/>
+          <w:szCs w:val="24"/>
+        </w:rPr>
+        <w:lastRenderedPageBreak/>
+        <w:t xml:space="preserve">Logo depois, a variável </w:t>
+      </w:r>
+      <w:proofErr w:type="spellStart"/>
+      <w:r>
+        <w:rPr>
+          <w:rFonts w:ascii="Arial" w:eastAsia="Arial" w:hAnsi="Arial" w:cs="Arial"/>
+          <w:sz w:val="24"/>
+          <w:szCs w:val="24"/>
+        </w:rPr>
+        <w:t>ds_titulos</w:t>
+      </w:r>
+      <w:proofErr w:type="spellEnd"/>
+      <w:r>
+        <w:rPr>
+          <w:rFonts w:ascii="Arial" w:eastAsia="Arial" w:hAnsi="Arial" w:cs="Arial"/>
+          <w:sz w:val="24"/>
+          <w:szCs w:val="24"/>
+        </w:rPr>
+        <w:t xml:space="preserve"> (dataset títulos) que foi criada após a aplicação do </w:t>
+      </w:r>
+      <w:proofErr w:type="spellStart"/>
+      <w:r>
+        <w:rPr>
+          <w:rFonts w:ascii="Arial" w:eastAsia="Arial" w:hAnsi="Arial" w:cs="Arial"/>
+          <w:i/>
+          <w:sz w:val="24"/>
+          <w:szCs w:val="24"/>
+        </w:rPr>
+        <w:t>reduce</w:t>
+      </w:r>
+      <w:proofErr w:type="spellEnd"/>
+      <w:r>
+        <w:rPr>
+          <w:rFonts w:ascii="Arial" w:eastAsia="Arial" w:hAnsi="Arial" w:cs="Arial"/>
+          <w:sz w:val="24"/>
+          <w:szCs w:val="24"/>
+        </w:rPr>
+        <w:t>,</w:t>
+      </w:r>
+      <w:r>
+        <w:rPr>
+          <w:rFonts w:ascii="Arial" w:eastAsia="Arial" w:hAnsi="Arial" w:cs="Arial"/>
+          <w:i/>
+          <w:sz w:val="24"/>
+          <w:szCs w:val="24"/>
+        </w:rPr>
+        <w:t xml:space="preserve"> </w:t>
+      </w:r>
+      <w:r>
+        <w:rPr>
+          <w:rFonts w:ascii="Arial" w:eastAsia="Arial" w:hAnsi="Arial" w:cs="Arial"/>
+          <w:sz w:val="24"/>
+          <w:szCs w:val="24"/>
+        </w:rPr>
+        <w:t xml:space="preserve">é ordenada de forma decrescente pelos vizinhos mais próximos e então é feito um filtro de todos os filmes que os vizinhos mais próximos assistiram e avaliaram e o usuário não. Após isso, é criada a coluna de média que em </w:t>
+      </w:r>
+      <w:proofErr w:type="spellStart"/>
+      <w:r>
+        <w:rPr>
+          <w:rFonts w:ascii="Arial" w:eastAsia="Arial" w:hAnsi="Arial" w:cs="Arial"/>
+          <w:i/>
+          <w:sz w:val="24"/>
+          <w:szCs w:val="24"/>
+        </w:rPr>
+        <w:t>ds_titulos</w:t>
+      </w:r>
+      <w:proofErr w:type="spellEnd"/>
+      <w:r>
+        <w:rPr>
+          <w:rFonts w:ascii="Arial" w:eastAsia="Arial" w:hAnsi="Arial" w:cs="Arial"/>
+          <w:i/>
+          <w:sz w:val="24"/>
+          <w:szCs w:val="24"/>
+        </w:rPr>
+        <w:t xml:space="preserve"> </w:t>
+      </w:r>
+      <w:r>
+        <w:rPr>
+          <w:rFonts w:ascii="Arial" w:eastAsia="Arial" w:hAnsi="Arial" w:cs="Arial"/>
+          <w:sz w:val="24"/>
+          <w:szCs w:val="24"/>
+        </w:rPr>
+        <w:t xml:space="preserve">que é calculada através da soma </w:t>
+      </w:r>
+      <w:proofErr w:type="gramStart"/>
+      <w:r>
+        <w:rPr>
+          <w:rFonts w:ascii="Arial" w:eastAsia="Arial" w:hAnsi="Arial" w:cs="Arial"/>
+          <w:sz w:val="24"/>
+          <w:szCs w:val="24"/>
+        </w:rPr>
+        <w:t>dos avaliações</w:t>
+      </w:r>
+      <w:proofErr w:type="gramEnd"/>
+      <w:r>
+        <w:rPr>
+          <w:rFonts w:ascii="Arial" w:eastAsia="Arial" w:hAnsi="Arial" w:cs="Arial"/>
+          <w:sz w:val="24"/>
+          <w:szCs w:val="24"/>
+        </w:rPr>
+        <w:t xml:space="preserve"> de cada vizinho dividida pela quantidade de vizinhos mais próximos. </w:t>
+      </w:r>
     </w:p>
     <w:p>
       <w:pPr>
@@ -6694,6 +7066,79 @@
           <w:szCs w:val="24"/>
         </w:rPr>
       </w:pPr>
+      <w:r>
+        <w:rPr>
+          <w:rFonts w:ascii="Arial" w:eastAsia="Arial" w:hAnsi="Arial" w:cs="Arial"/>
+          <w:sz w:val="24"/>
+          <w:szCs w:val="24"/>
+        </w:rPr>
+        <w:t xml:space="preserve">A seguir é resetado o índice do </w:t>
+      </w:r>
+      <w:proofErr w:type="spellStart"/>
+      <w:r>
+        <w:rPr>
+          <w:rFonts w:ascii="Arial" w:eastAsia="Arial" w:hAnsi="Arial" w:cs="Arial"/>
+          <w:i/>
+          <w:sz w:val="24"/>
+          <w:szCs w:val="24"/>
+        </w:rPr>
+        <w:t>ds_titulos</w:t>
+      </w:r>
+      <w:proofErr w:type="spellEnd"/>
+      <w:r>
+        <w:rPr>
+          <w:rFonts w:ascii="Arial" w:eastAsia="Arial" w:hAnsi="Arial" w:cs="Arial"/>
+          <w:i/>
+          <w:sz w:val="24"/>
+          <w:szCs w:val="24"/>
+        </w:rPr>
+        <w:t xml:space="preserve"> </w:t>
+      </w:r>
+      <w:r>
+        <w:rPr>
+          <w:rFonts w:ascii="Arial" w:eastAsia="Arial" w:hAnsi="Arial" w:cs="Arial"/>
+          <w:sz w:val="24"/>
+          <w:szCs w:val="24"/>
+        </w:rPr>
+        <w:t>(que antes eram os títulos dos filmes) para inteiros e os títulos passam a ser uma coluna, após isso é realizada a normalização dos valores da média para que os valores fiquem entre 0 e 1 conforme a função</w:t>
+      </w:r>
+      <w:r>
+        <w:rPr>
+          <w:rFonts w:ascii="Arial" w:eastAsia="Arial" w:hAnsi="Arial" w:cs="Arial"/>
+          <w:i/>
+          <w:sz w:val="24"/>
+          <w:szCs w:val="24"/>
+        </w:rPr>
+        <w:t xml:space="preserve"> </w:t>
+      </w:r>
+      <w:proofErr w:type="spellStart"/>
+      <w:r>
+        <w:rPr>
+          <w:rFonts w:ascii="Arial" w:eastAsia="Arial" w:hAnsi="Arial" w:cs="Arial"/>
+          <w:i/>
+          <w:sz w:val="24"/>
+          <w:szCs w:val="24"/>
+        </w:rPr>
+        <w:t>normalizacao_valores</w:t>
+      </w:r>
+      <w:proofErr w:type="spellEnd"/>
+      <w:r>
+        <w:rPr>
+          <w:rFonts w:ascii="Arial" w:eastAsia="Arial" w:hAnsi="Arial" w:cs="Arial"/>
+          <w:i/>
+          <w:sz w:val="24"/>
+          <w:szCs w:val="24"/>
+        </w:rPr>
+        <w:t xml:space="preserve"> </w:t>
+      </w:r>
+      <w:r>
+        <w:rPr>
+          <w:rFonts w:ascii="Arial" w:eastAsia="Arial" w:hAnsi="Arial" w:cs="Arial"/>
+          <w:sz w:val="24"/>
+          <w:szCs w:val="24"/>
+        </w:rPr>
+        <w:t>que está descrita logo abaixo:</w:t>
+      </w:r>
     </w:p>
     <w:p>
       <w:pPr>
@@ -6704,8 +7149,18 @@
           <w:rFonts w:ascii="Arial" w:eastAsia="Arial" w:hAnsi="Arial" w:cs="Arial"/>
           <w:sz w:val="24"/>
           <w:szCs w:val="24"/>
-        </w:rPr>
-      </w:pPr>
+          <w:highlight w:val="yellow"/>
+        </w:rPr>
+      </w:pPr>
+      <w:r>
+        <w:rPr>
+          <w:rFonts w:ascii="Arial" w:eastAsia="Arial" w:hAnsi="Arial" w:cs="Arial"/>
+          <w:sz w:val="24"/>
+          <w:szCs w:val="24"/>
+          <w:highlight w:val="yellow"/>
+        </w:rPr>
+        <w:t>Adicionar a função</w:t>
+      </w:r>
     </w:p>
     <w:p>
       <w:pPr>
@@ -6730,6 +7185,95 @@
           <w:szCs w:val="24"/>
         </w:rPr>
       </w:pPr>
+      <w:r>
+        <w:rPr>
+          <w:rFonts w:ascii="Arial" w:eastAsia="Arial" w:hAnsi="Arial" w:cs="Arial"/>
+          <w:sz w:val="24"/>
+          <w:szCs w:val="24"/>
+        </w:rPr>
+        <w:t xml:space="preserve">Essa função faz uso do </w:t>
+      </w:r>
+      <w:proofErr w:type="spellStart"/>
+      <w:r>
+        <w:rPr>
+          <w:rFonts w:ascii="Arial" w:eastAsia="Arial" w:hAnsi="Arial" w:cs="Arial"/>
+          <w:i/>
+          <w:sz w:val="24"/>
+          <w:szCs w:val="24"/>
+        </w:rPr>
+        <w:t>MinMaxScaler</w:t>
+      </w:r>
+      <w:proofErr w:type="spellEnd"/>
+      <w:r>
+        <w:rPr>
+          <w:rFonts w:ascii="Arial" w:eastAsia="Arial" w:hAnsi="Arial" w:cs="Arial"/>
+          <w:i/>
+          <w:sz w:val="24"/>
+          <w:szCs w:val="24"/>
+        </w:rPr>
+        <w:t xml:space="preserve"> </w:t>
+      </w:r>
+      <w:r>
+        <w:rPr>
+          <w:rFonts w:ascii="Arial" w:eastAsia="Arial" w:hAnsi="Arial" w:cs="Arial"/>
+          <w:sz w:val="24"/>
+          <w:szCs w:val="24"/>
+        </w:rPr>
+        <w:t xml:space="preserve">do </w:t>
+      </w:r>
+      <w:proofErr w:type="spellStart"/>
+      <w:r>
+        <w:rPr>
+          <w:rFonts w:ascii="Arial" w:eastAsia="Arial" w:hAnsi="Arial" w:cs="Arial"/>
+          <w:sz w:val="24"/>
+          <w:szCs w:val="24"/>
+        </w:rPr>
+        <w:t>Scikit</w:t>
+      </w:r>
+      <w:proofErr w:type="spellEnd"/>
+      <w:r>
+        <w:rPr>
+          <w:rFonts w:ascii="Arial" w:eastAsia="Arial" w:hAnsi="Arial" w:cs="Arial"/>
+          <w:sz w:val="24"/>
+          <w:szCs w:val="24"/>
+        </w:rPr>
+        <w:t xml:space="preserve"> </w:t>
+      </w:r>
+      <w:proofErr w:type="spellStart"/>
+      <w:r>
+        <w:rPr>
+          <w:rFonts w:ascii="Arial" w:eastAsia="Arial" w:hAnsi="Arial" w:cs="Arial"/>
+          <w:sz w:val="24"/>
+          <w:szCs w:val="24"/>
+        </w:rPr>
+        <w:t>Learn</w:t>
+      </w:r>
+      <w:proofErr w:type="spellEnd"/>
+      <w:r>
+        <w:rPr>
+          <w:rFonts w:ascii="Arial" w:eastAsia="Arial" w:hAnsi="Arial" w:cs="Arial"/>
+          <w:sz w:val="24"/>
+          <w:szCs w:val="24"/>
+        </w:rPr>
+        <w:t xml:space="preserve"> que irá transformar os valores dimensionando cada valor para um determinado intervalo, nesse caso deixando os valores padronizados entre o intervalo de 0 e 1, em seguida é criada uma coluna chamada </w:t>
+      </w:r>
+      <w:r>
+        <w:rPr>
+          <w:rFonts w:ascii="Arial" w:eastAsia="Arial" w:hAnsi="Arial" w:cs="Arial"/>
+          <w:i/>
+          <w:sz w:val="24"/>
+          <w:szCs w:val="24"/>
+        </w:rPr>
+        <w:t xml:space="preserve">est </w:t>
+      </w:r>
+      <w:r>
+        <w:rPr>
+          <w:rFonts w:ascii="Arial" w:eastAsia="Arial" w:hAnsi="Arial" w:cs="Arial"/>
+          <w:sz w:val="24"/>
+          <w:szCs w:val="24"/>
+        </w:rPr>
+        <w:t>(estimativa) onde os valores retornados pela função são atribuídos a essa coluna.</w:t>
+      </w:r>
     </w:p>
     <w:p>
       <w:pPr>
@@ -6742,6 +7286,94 @@
           <w:szCs w:val="24"/>
         </w:rPr>
       </w:pPr>
+      <w:r>
+        <w:rPr>
+          <w:rFonts w:ascii="Arial" w:eastAsia="Arial" w:hAnsi="Arial" w:cs="Arial"/>
+          <w:sz w:val="24"/>
+          <w:szCs w:val="24"/>
+        </w:rPr>
+        <w:t xml:space="preserve">Enfim, são selecionadas as colunas </w:t>
+      </w:r>
+      <w:r>
+        <w:rPr>
+          <w:rFonts w:ascii="Arial" w:eastAsia="Arial" w:hAnsi="Arial" w:cs="Arial"/>
+          <w:i/>
+          <w:sz w:val="24"/>
+          <w:szCs w:val="24"/>
+        </w:rPr>
+        <w:t xml:space="preserve">títulos </w:t>
+      </w:r>
+      <w:r>
+        <w:rPr>
+          <w:rFonts w:ascii="Arial" w:eastAsia="Arial" w:hAnsi="Arial" w:cs="Arial"/>
+          <w:sz w:val="24"/>
+          <w:szCs w:val="24"/>
+        </w:rPr>
+        <w:t xml:space="preserve">e </w:t>
+      </w:r>
+      <w:r>
+        <w:rPr>
+          <w:rFonts w:ascii="Arial" w:eastAsia="Arial" w:hAnsi="Arial" w:cs="Arial"/>
+          <w:i/>
+          <w:sz w:val="24"/>
+          <w:szCs w:val="24"/>
+        </w:rPr>
+        <w:t xml:space="preserve">est </w:t>
+      </w:r>
+      <w:r>
+        <w:rPr>
+          <w:rFonts w:ascii="Arial" w:eastAsia="Arial" w:hAnsi="Arial" w:cs="Arial"/>
+          <w:sz w:val="24"/>
+          <w:szCs w:val="24"/>
+        </w:rPr>
+        <w:t xml:space="preserve">do </w:t>
+      </w:r>
+      <w:proofErr w:type="spellStart"/>
+      <w:r>
+        <w:rPr>
+          <w:rFonts w:ascii="Arial" w:eastAsia="Arial" w:hAnsi="Arial" w:cs="Arial"/>
+          <w:i/>
+          <w:sz w:val="24"/>
+          <w:szCs w:val="24"/>
+        </w:rPr>
+        <w:t>ds_titulos</w:t>
+      </w:r>
+      <w:proofErr w:type="spellEnd"/>
+      <w:r>
+        <w:rPr>
+          <w:rFonts w:ascii="Arial" w:eastAsia="Arial" w:hAnsi="Arial" w:cs="Arial"/>
+          <w:i/>
+          <w:sz w:val="24"/>
+          <w:szCs w:val="24"/>
+        </w:rPr>
+        <w:t xml:space="preserve"> </w:t>
+      </w:r>
+      <w:r>
+        <w:rPr>
+          <w:rFonts w:ascii="Arial" w:eastAsia="Arial" w:hAnsi="Arial" w:cs="Arial"/>
+          <w:sz w:val="24"/>
+          <w:szCs w:val="24"/>
+        </w:rPr>
+        <w:t xml:space="preserve">ordenados os títulos de forma decrescente pelos valores da coluna de estimativas e logo em seguida é retornado o </w:t>
+      </w:r>
+      <w:proofErr w:type="spellStart"/>
+      <w:r>
+        <w:rPr>
+          <w:rFonts w:ascii="Arial" w:eastAsia="Arial" w:hAnsi="Arial" w:cs="Arial"/>
+          <w:sz w:val="24"/>
+          <w:szCs w:val="24"/>
+        </w:rPr>
+        <w:t>dataframe</w:t>
+      </w:r>
+      <w:proofErr w:type="spellEnd"/>
+      <w:r>
+        <w:rPr>
+          <w:rFonts w:ascii="Arial" w:eastAsia="Arial" w:hAnsi="Arial" w:cs="Arial"/>
+          <w:sz w:val="24"/>
+          <w:szCs w:val="24"/>
+        </w:rPr>
+        <w:t xml:space="preserve"> contendo os dez títulos e as respectivas estimativas dos filmes que foram avaliados pelos os vizinhos mais próximos e que o usuário ainda não assistiu.</w:t>
+      </w:r>
     </w:p>
     <w:p>
       <w:pPr>
@@ -6774,6 +7406,7 @@
         <w:jc w:val="both"/>
         <w:rPr>
           <w:rFonts w:ascii="Arial" w:eastAsia="Arial" w:hAnsi="Arial" w:cs="Arial"/>
+          <w:i/>
           <w:sz w:val="24"/>
           <w:szCs w:val="24"/>
         </w:rPr>
@@ -6818,28 +7451,7 @@
     <w:p>
       <w:pPr>
         <w:spacing w:after="0" w:line="360" w:lineRule="auto"/>
-        <w:jc w:val="both"/>
-        <w:rPr>
-          <w:rFonts w:ascii="Arial" w:eastAsia="Arial" w:hAnsi="Arial" w:cs="Arial"/>
-          <w:sz w:val="24"/>
-          <w:szCs w:val="24"/>
-        </w:rPr>
-      </w:pPr>
-    </w:p>
-    <w:p>
-      <w:pPr>
-        <w:spacing w:after="0" w:line="360" w:lineRule="auto"/>
-        <w:jc w:val="both"/>
-        <w:rPr>
-          <w:rFonts w:ascii="Arial" w:eastAsia="Arial" w:hAnsi="Arial" w:cs="Arial"/>
-          <w:sz w:val="24"/>
-          <w:szCs w:val="24"/>
-        </w:rPr>
-      </w:pPr>
-    </w:p>
-    <w:p>
-      <w:pPr>
-        <w:spacing w:after="0" w:line="360" w:lineRule="auto"/>
+        <w:ind w:firstLine="720"/>
         <w:jc w:val="both"/>
         <w:rPr>
           <w:rFonts w:ascii="Arial" w:eastAsia="Arial" w:hAnsi="Arial" w:cs="Arial"/>
@@ -6852,6 +7464,50 @@
       <w:pPr>
         <w:spacing w:after="0" w:line="360" w:lineRule="auto"/>
         <w:ind w:firstLine="720"/>
+        <w:jc w:val="both"/>
+        <w:rPr>
+          <w:rFonts w:ascii="Arial" w:eastAsia="Arial" w:hAnsi="Arial" w:cs="Arial"/>
+          <w:sz w:val="24"/>
+          <w:szCs w:val="24"/>
+        </w:rPr>
+      </w:pPr>
+    </w:p>
+    <w:p>
+      <w:pPr>
+        <w:spacing w:after="0" w:line="360" w:lineRule="auto"/>
+        <w:jc w:val="both"/>
+        <w:rPr>
+          <w:rFonts w:ascii="Arial" w:eastAsia="Arial" w:hAnsi="Arial" w:cs="Arial"/>
+          <w:sz w:val="24"/>
+          <w:szCs w:val="24"/>
+        </w:rPr>
+      </w:pPr>
+    </w:p>
+    <w:p>
+      <w:pPr>
+        <w:spacing w:after="0" w:line="360" w:lineRule="auto"/>
+        <w:jc w:val="both"/>
+        <w:rPr>
+          <w:rFonts w:ascii="Arial" w:eastAsia="Arial" w:hAnsi="Arial" w:cs="Arial"/>
+          <w:sz w:val="24"/>
+          <w:szCs w:val="24"/>
+        </w:rPr>
+      </w:pPr>
+    </w:p>
+    <w:p>
+      <w:pPr>
+        <w:spacing w:after="0" w:line="360" w:lineRule="auto"/>
+        <w:jc w:val="both"/>
+        <w:rPr>
+          <w:rFonts w:ascii="Arial" w:eastAsia="Arial" w:hAnsi="Arial" w:cs="Arial"/>
+          <w:sz w:val="24"/>
+          <w:szCs w:val="24"/>
+        </w:rPr>
+      </w:pPr>
+    </w:p>
+    <w:p>
+      <w:pPr>
+        <w:spacing w:after="0" w:line="360" w:lineRule="auto"/>
         <w:jc w:val="both"/>
         <w:rPr>
           <w:rFonts w:ascii="Arial" w:eastAsia="Arial" w:hAnsi="Arial" w:cs="Arial"/>
@@ -7583,16 +8239,16 @@
           <w:noProof/>
         </w:rPr>
         <w:drawing>
-          <wp:inline distT="0" distB="0" distL="0" distR="0" wp14:anchorId="0F918188" wp14:editId="5C2309B5">
+          <wp:inline distT="0" distB="0" distL="0" distR="0" wp14:anchorId="3A9166B0" wp14:editId="771D41B4">
             <wp:extent cx="8188196" cy="5358766"/>
             <wp:effectExtent l="0" t="0" r="0" b="0"/>
-            <wp:docPr id="11" name="image5.jpg"/>
+            <wp:docPr id="11" name="image6.jpg"/>
             <wp:cNvGraphicFramePr/>
             <a:graphic xmlns:a="http://schemas.openxmlformats.org/drawingml/2006/main">
               <a:graphicData uri="http://schemas.openxmlformats.org/drawingml/2006/picture">
                 <pic:pic xmlns:pic="http://schemas.openxmlformats.org/drawingml/2006/picture">
                   <pic:nvPicPr>
-                    <pic:cNvPr id="0" name="image5.jpg"/>
+                    <pic:cNvPr id="0" name="image6.jpg"/>
                     <pic:cNvPicPr preferRelativeResize="0"/>
                   </pic:nvPicPr>
                   <pic:blipFill>
@@ -8556,7 +9212,7 @@
       <w:proofErr w:type="spellEnd"/>
     </w:p>
   </w:comment>
-  <w:comment w:id="3" w:author="Kaiki Mello dos Santos" w:date="2023-03-04T17:21:00Z" w:initials="">
+  <w:comment w:id="3" w:author="Kaiki Mello dos Santos" w:date="2023-03-04T19:10:00Z" w:initials="">
     <w:p>
       <w:pPr>
         <w:widowControl w:val="0"/>
@@ -8578,11 +9234,11 @@
           <w:rFonts w:ascii="Arial" w:eastAsia="Arial" w:hAnsi="Arial" w:cs="Arial"/>
           <w:color w:val="000000"/>
         </w:rPr>
-        <w:t>Devo citar que na remoção dos duplicados permaneceram dados com popularidade maior?</w:t>
+        <w:t>Lembrar de falar sobre o que é isso!</w:t>
       </w:r>
     </w:p>
   </w:comment>
-  <w:comment w:id="4" w:author="Kaiki Mello dos Santos" w:date="2023-03-04T17:23:00Z" w:initials="">
+  <w:comment w:id="4" w:author="Kaiki Mello dos Santos" w:date="2023-03-05T19:02:00Z" w:initials="">
     <w:p>
       <w:pPr>
         <w:widowControl w:val="0"/>
@@ -8604,11 +9260,11 @@
           <w:rFonts w:ascii="Arial" w:eastAsia="Arial" w:hAnsi="Arial" w:cs="Arial"/>
           <w:color w:val="000000"/>
         </w:rPr>
-        <w:t>Deixa assim mesmo?</w:t>
+        <w:t>Verificar como colocar a referência</w:t>
       </w:r>
     </w:p>
   </w:comment>
-  <w:comment w:id="5" w:author="João Paulo" w:date="2023-01-13T12:41:00Z" w:initials="">
+  <w:comment w:id="5" w:author="Kaiki Mello dos Santos" w:date="2023-03-06T18:06:00Z" w:initials="">
     <w:p>
       <w:pPr>
         <w:widowControl w:val="0"/>
@@ -8630,264 +9286,6 @@
           <w:rFonts w:ascii="Arial" w:eastAsia="Arial" w:hAnsi="Arial" w:cs="Arial"/>
           <w:color w:val="000000"/>
         </w:rPr>
-        <w:t>Não entendi essa parte de palavras-chave que são removidas e não tem utilidade</w:t>
-      </w:r>
-    </w:p>
-  </w:comment>
-  <w:comment w:id="6" w:author="Kaiki Mello dos Santos" w:date="2023-01-14T02:30:00Z" w:initials="">
-    <w:p>
-      <w:pPr>
-        <w:widowControl w:val="0"/>
-        <w:pBdr>
-          <w:top w:val="nil"/>
-          <w:left w:val="nil"/>
-          <w:bottom w:val="nil"/>
-          <w:right w:val="nil"/>
-          <w:between w:val="nil"/>
-        </w:pBdr>
-        <w:spacing w:after="0" w:line="240" w:lineRule="auto"/>
-        <w:rPr>
-          <w:rFonts w:ascii="Arial" w:eastAsia="Arial" w:hAnsi="Arial" w:cs="Arial"/>
-          <w:color w:val="000000"/>
-        </w:rPr>
-      </w:pPr>
-      <w:r>
-        <w:rPr>
-          <w:rFonts w:ascii="Arial" w:eastAsia="Arial" w:hAnsi="Arial" w:cs="Arial"/>
-          <w:color w:val="000000"/>
-        </w:rPr>
-        <w:t xml:space="preserve">No </w:t>
-      </w:r>
-      <w:proofErr w:type="spellStart"/>
-      <w:r>
-        <w:rPr>
-          <w:rFonts w:ascii="Arial" w:eastAsia="Arial" w:hAnsi="Arial" w:cs="Arial"/>
-          <w:color w:val="000000"/>
-        </w:rPr>
-        <w:t>Kaggle</w:t>
-      </w:r>
-      <w:proofErr w:type="spellEnd"/>
-      <w:r>
-        <w:rPr>
-          <w:rFonts w:ascii="Arial" w:eastAsia="Arial" w:hAnsi="Arial" w:cs="Arial"/>
-          <w:color w:val="000000"/>
-        </w:rPr>
-        <w:t xml:space="preserve"> ele não aprofunda a explicação ele diz:</w:t>
-      </w:r>
-    </w:p>
-    <w:p>
-      <w:pPr>
-        <w:widowControl w:val="0"/>
-        <w:pBdr>
-          <w:top w:val="nil"/>
-          <w:left w:val="nil"/>
-          <w:bottom w:val="nil"/>
-          <w:right w:val="nil"/>
-          <w:between w:val="nil"/>
-        </w:pBdr>
-        <w:spacing w:after="0" w:line="240" w:lineRule="auto"/>
-        <w:rPr>
-          <w:rFonts w:ascii="Arial" w:eastAsia="Arial" w:hAnsi="Arial" w:cs="Arial"/>
-          <w:color w:val="000000"/>
-        </w:rPr>
-      </w:pPr>
-      <w:r>
-        <w:rPr>
-          <w:rFonts w:ascii="Arial" w:eastAsia="Arial" w:hAnsi="Arial" w:cs="Arial"/>
-          <w:color w:val="000000"/>
-        </w:rPr>
-        <w:t>"Não temos nenhum uso para palavras-chave que ocorrem apenas uma vez.", </w:t>
-      </w:r>
-    </w:p>
-    <w:p>
-      <w:pPr>
-        <w:widowControl w:val="0"/>
-        <w:pBdr>
-          <w:top w:val="nil"/>
-          <w:left w:val="nil"/>
-          <w:bottom w:val="nil"/>
-          <w:right w:val="nil"/>
-          <w:between w:val="nil"/>
-        </w:pBdr>
-        <w:spacing w:after="0" w:line="240" w:lineRule="auto"/>
-        <w:rPr>
-          <w:rFonts w:ascii="Arial" w:eastAsia="Arial" w:hAnsi="Arial" w:cs="Arial"/>
-          <w:color w:val="000000"/>
-        </w:rPr>
-      </w:pPr>
-      <w:r>
-        <w:rPr>
-          <w:rFonts w:ascii="Arial" w:eastAsia="Arial" w:hAnsi="Arial" w:cs="Arial"/>
-          <w:color w:val="000000"/>
-        </w:rPr>
-        <w:t>Já no livro ele fala: </w:t>
-      </w:r>
-    </w:p>
-    <w:p>
-      <w:pPr>
-        <w:widowControl w:val="0"/>
-        <w:pBdr>
-          <w:top w:val="nil"/>
-          <w:left w:val="nil"/>
-          <w:bottom w:val="nil"/>
-          <w:right w:val="nil"/>
-          <w:between w:val="nil"/>
-        </w:pBdr>
-        <w:spacing w:after="0" w:line="240" w:lineRule="auto"/>
-        <w:rPr>
-          <w:rFonts w:ascii="Arial" w:eastAsia="Arial" w:hAnsi="Arial" w:cs="Arial"/>
-          <w:color w:val="000000"/>
-        </w:rPr>
-      </w:pPr>
-      <w:r>
-        <w:rPr>
-          <w:rFonts w:ascii="Arial" w:eastAsia="Arial" w:hAnsi="Arial" w:cs="Arial"/>
-          <w:color w:val="000000"/>
-        </w:rPr>
-        <w:t>"Na verdade, é perfeitamente possível que certas palavras-chave tenham aparecido em apenas um filme (tornando-as inúteis)."</w:t>
-      </w:r>
-    </w:p>
-    <w:p>
-      <w:pPr>
-        <w:widowControl w:val="0"/>
-        <w:pBdr>
-          <w:top w:val="nil"/>
-          <w:left w:val="nil"/>
-          <w:bottom w:val="nil"/>
-          <w:right w:val="nil"/>
-          <w:between w:val="nil"/>
-        </w:pBdr>
-        <w:spacing w:after="0" w:line="240" w:lineRule="auto"/>
-        <w:rPr>
-          <w:rFonts w:ascii="Arial" w:eastAsia="Arial" w:hAnsi="Arial" w:cs="Arial"/>
-          <w:color w:val="000000"/>
-        </w:rPr>
-      </w:pPr>
-      <w:r>
-        <w:rPr>
-          <w:rFonts w:ascii="Arial" w:eastAsia="Arial" w:hAnsi="Arial" w:cs="Arial"/>
-          <w:color w:val="000000"/>
-        </w:rPr>
-        <w:t xml:space="preserve">Creio eu que devido ao fator de quando essas palavras foram aplicadas no </w:t>
-      </w:r>
-      <w:proofErr w:type="spellStart"/>
-      <w:r>
-        <w:rPr>
-          <w:rFonts w:ascii="Arial" w:eastAsia="Arial" w:hAnsi="Arial" w:cs="Arial"/>
-          <w:color w:val="000000"/>
-        </w:rPr>
-        <w:t>countVectorizer</w:t>
-      </w:r>
-      <w:proofErr w:type="spellEnd"/>
-      <w:r>
-        <w:rPr>
-          <w:rFonts w:ascii="Arial" w:eastAsia="Arial" w:hAnsi="Arial" w:cs="Arial"/>
-          <w:color w:val="000000"/>
-        </w:rPr>
-        <w:t xml:space="preserve"> não irão impactar na matriz de tokens retornada</w:t>
-      </w:r>
-    </w:p>
-  </w:comment>
-  <w:comment w:id="7" w:author="João Paulo" w:date="2023-01-15T15:06:00Z" w:initials="">
-    <w:p>
-      <w:pPr>
-        <w:widowControl w:val="0"/>
-        <w:pBdr>
-          <w:top w:val="nil"/>
-          <w:left w:val="nil"/>
-          <w:bottom w:val="nil"/>
-          <w:right w:val="nil"/>
-          <w:between w:val="nil"/>
-        </w:pBdr>
-        <w:spacing w:after="0" w:line="240" w:lineRule="auto"/>
-        <w:rPr>
-          <w:rFonts w:ascii="Arial" w:eastAsia="Arial" w:hAnsi="Arial" w:cs="Arial"/>
-          <w:color w:val="000000"/>
-        </w:rPr>
-      </w:pPr>
-      <w:r>
-        <w:rPr>
-          <w:rFonts w:ascii="Arial" w:eastAsia="Arial" w:hAnsi="Arial" w:cs="Arial"/>
-          <w:color w:val="000000"/>
-        </w:rPr>
-        <w:t>Isso precisa ser explorado melhor. Verifique se no código são removidas as palavras que ocorrem apenas uma vez. Só faz sentido se for palavras que ocorrem apenas uma vez em todo conjunto de dados. ocorrer apenas uma vez na descrição de um filme não é problema.</w:t>
-      </w:r>
-    </w:p>
-  </w:comment>
-  <w:comment w:id="8" w:author="Kaiki Mello dos Santos" w:date="2023-03-04T19:10:00Z" w:initials="">
-    <w:p>
-      <w:pPr>
-        <w:widowControl w:val="0"/>
-        <w:pBdr>
-          <w:top w:val="nil"/>
-          <w:left w:val="nil"/>
-          <w:bottom w:val="nil"/>
-          <w:right w:val="nil"/>
-          <w:between w:val="nil"/>
-        </w:pBdr>
-        <w:spacing w:after="0" w:line="240" w:lineRule="auto"/>
-        <w:rPr>
-          <w:rFonts w:ascii="Arial" w:eastAsia="Arial" w:hAnsi="Arial" w:cs="Arial"/>
-          <w:color w:val="000000"/>
-        </w:rPr>
-      </w:pPr>
-      <w:r>
-        <w:rPr>
-          <w:rFonts w:ascii="Arial" w:eastAsia="Arial" w:hAnsi="Arial" w:cs="Arial"/>
-          <w:color w:val="000000"/>
-        </w:rPr>
-        <w:t>Lembrar de falar sobre o que é isso!</w:t>
-      </w:r>
-    </w:p>
-  </w:comment>
-  <w:comment w:id="9" w:author="Kaiki Mello dos Santos" w:date="2023-03-05T19:02:00Z" w:initials="">
-    <w:p>
-      <w:pPr>
-        <w:widowControl w:val="0"/>
-        <w:pBdr>
-          <w:top w:val="nil"/>
-          <w:left w:val="nil"/>
-          <w:bottom w:val="nil"/>
-          <w:right w:val="nil"/>
-          <w:between w:val="nil"/>
-        </w:pBdr>
-        <w:spacing w:after="0" w:line="240" w:lineRule="auto"/>
-        <w:rPr>
-          <w:rFonts w:ascii="Arial" w:eastAsia="Arial" w:hAnsi="Arial" w:cs="Arial"/>
-          <w:color w:val="000000"/>
-        </w:rPr>
-      </w:pPr>
-      <w:r>
-        <w:rPr>
-          <w:rFonts w:ascii="Arial" w:eastAsia="Arial" w:hAnsi="Arial" w:cs="Arial"/>
-          <w:color w:val="000000"/>
-        </w:rPr>
-        <w:t>Verificar como colocar a referência</w:t>
-      </w:r>
-    </w:p>
-  </w:comment>
-  <w:comment w:id="10" w:author="Kaiki Mello dos Santos" w:date="2023-03-06T18:06:00Z" w:initials="">
-    <w:p>
-      <w:pPr>
-        <w:widowControl w:val="0"/>
-        <w:pBdr>
-          <w:top w:val="nil"/>
-          <w:left w:val="nil"/>
-          <w:bottom w:val="nil"/>
-          <w:right w:val="nil"/>
-          <w:between w:val="nil"/>
-        </w:pBdr>
-        <w:spacing w:after="0" w:line="240" w:lineRule="auto"/>
-        <w:rPr>
-          <w:rFonts w:ascii="Arial" w:eastAsia="Arial" w:hAnsi="Arial" w:cs="Arial"/>
-          <w:color w:val="000000"/>
-        </w:rPr>
-      </w:pPr>
-      <w:r>
-        <w:rPr>
-          <w:rFonts w:ascii="Arial" w:eastAsia="Arial" w:hAnsi="Arial" w:cs="Arial"/>
-          <w:color w:val="000000"/>
-        </w:rPr>
         <w:t>Falar sobre isso na fundamentação</w:t>
       </w:r>
     </w:p>
@@ -8897,38 +9295,141 @@
 
 <file path=word/commentsExtended.xml><?xml version="1.0" encoding="utf-8"?>
 <w15:commentsEx xmlns:wpc="http://schemas.microsoft.com/office/word/2010/wordprocessingCanvas" xmlns:cx="http://schemas.microsoft.com/office/drawing/2014/chartex" xmlns:cx1="http://schemas.microsoft.com/office/drawing/2015/9/8/chartex" xmlns:cx2="http://schemas.microsoft.com/office/drawing/2015/10/21/chartex" xmlns:cx3="http://schemas.microsoft.com/office/drawing/2016/5/9/chartex" xmlns:cx4="http://schemas.microsoft.com/office/drawing/2016/5/10/chartex" xmlns:cx5="http://schemas.microsoft.com/office/drawing/2016/5/11/chartex" xmlns:cx6="http://schemas.microsoft.com/office/drawing/2016/5/12/chartex" xmlns:cx7="http://schemas.microsoft.com/office/drawing/2016/5/13/chartex" xmlns:cx8="http://schemas.microsoft.com/office/drawing/2016/5/14/chartex" xmlns:mc="http://schemas.openxmlformats.org/markup-compatibility/2006" xmlns:aink="http://schemas.microsoft.com/office/drawing/2016/ink" xmlns:am3d="http://schemas.microsoft.com/office/drawing/2017/model3d" xmlns:o="urn:schemas-microsoft-com:office:office" xmlns:oel="http://schemas.microsoft.com/office/2019/extlst" xmlns:r="http://schemas.openxmlformats.org/officeDocument/2006/relationships" xmlns:m="http://schemas.openxmlformats.org/officeDocument/2006/math" xmlns:v="urn:schemas-microsoft-com:vml" xmlns:wp14="http://schemas.microsoft.com/office/word/2010/wordprocessingDrawing" xmlns:wp="http://schemas.openxmlformats.org/drawingml/2006/wordprocessingDrawing" xmlns:w10="urn:schemas-microsoft-com:office:word" xmlns:w="http://schemas.openxmlformats.org/wordprocessingml/2006/main" xmlns:w14="http://schemas.microsoft.com/office/word/2010/wordml" xmlns:w15="http://schemas.microsoft.com/office/word/2012/wordml" xmlns:w16cex="http://schemas.microsoft.com/office/word/2018/wordml/cex" xmlns:w16cid="http://schemas.microsoft.com/office/word/2016/wordml/cid" xmlns:w16="http://schemas.microsoft.com/office/word/2018/wordml" xmlns:w16sdtdh="http://schemas.microsoft.com/office/word/2020/wordml/sdtdatahash" xmlns:w16se="http://schemas.microsoft.com/office/word/2015/wordml/symex" xmlns:wpg="http://schemas.microsoft.com/office/word/2010/wordprocessingGroup" xmlns:wpi="http://schemas.microsoft.com/office/word/2010/wordprocessingInk" xmlns:wne="http://schemas.microsoft.com/office/word/2006/wordml" xmlns:wps="http://schemas.microsoft.com/office/word/2010/wordprocessingShape" mc:Ignorable="w14 w15 w16se w16cid w16 w16cex w16sdtdh wp14">
-  <w15:commentEx w15:paraId="000000EA" w15:done="0"/>
-  <w15:commentEx w15:paraId="000000E9" w15:done="0"/>
+  <w15:commentEx w15:paraId="000000DE" w15:done="0"/>
+  <w15:commentEx w15:paraId="000000DD" w15:done="0"/>
   <w15:commentEx w15:paraId="000000DF" w15:done="0"/>
-  <w15:commentEx w15:paraId="000000E0" w15:done="0"/>
-  <w15:commentEx w15:paraId="000000E5" w15:paraIdParent="000000E0" w15:done="0"/>
-  <w15:commentEx w15:paraId="000000E6" w15:paraIdParent="000000E0" w15:done="0"/>
-  <w15:commentEx w15:paraId="000000E8" w15:done="0"/>
-  <w15:commentEx w15:paraId="000000EB" w15:done="0"/>
-  <w15:commentEx w15:paraId="000000E7" w15:done="0"/>
+  <w15:commentEx w15:paraId="000000DC" w15:done="0"/>
 </w15:commentsEx>
 </file>
 
 <file path=word/commentsIds.xml><?xml version="1.0" encoding="utf-8"?>
 <w16cid:commentsIds xmlns:wpc="http://schemas.microsoft.com/office/word/2010/wordprocessingCanvas" xmlns:cx="http://schemas.microsoft.com/office/drawing/2014/chartex" xmlns:cx1="http://schemas.microsoft.com/office/drawing/2015/9/8/chartex" xmlns:cx2="http://schemas.microsoft.com/office/drawing/2015/10/21/chartex" xmlns:cx3="http://schemas.microsoft.com/office/drawing/2016/5/9/chartex" xmlns:cx4="http://schemas.microsoft.com/office/drawing/2016/5/10/chartex" xmlns:cx5="http://schemas.microsoft.com/office/drawing/2016/5/11/chartex" xmlns:cx6="http://schemas.microsoft.com/office/drawing/2016/5/12/chartex" xmlns:cx7="http://schemas.microsoft.com/office/drawing/2016/5/13/chartex" xmlns:cx8="http://schemas.microsoft.com/office/drawing/2016/5/14/chartex" xmlns:mc="http://schemas.openxmlformats.org/markup-compatibility/2006" xmlns:aink="http://schemas.microsoft.com/office/drawing/2016/ink" xmlns:am3d="http://schemas.microsoft.com/office/drawing/2017/model3d" xmlns:o="urn:schemas-microsoft-com:office:office" xmlns:oel="http://schemas.microsoft.com/office/2019/extlst" xmlns:r="http://schemas.openxmlformats.org/officeDocument/2006/relationships" xmlns:m="http://schemas.openxmlformats.org/officeDocument/2006/math" xmlns:v="urn:schemas-microsoft-com:vml" xmlns:wp14="http://schemas.microsoft.com/office/word/2010/wordprocessingDrawing" xmlns:wp="http://schemas.openxmlformats.org/drawingml/2006/wordprocessingDrawing" xmlns:w10="urn:schemas-microsoft-com:office:word" xmlns:w="http://schemas.openxmlformats.org/wordprocessingml/2006/main" xmlns:w14="http://schemas.microsoft.com/office/word/2010/wordml" xmlns:w15="http://schemas.microsoft.com/office/word/2012/wordml" xmlns:w16cex="http://schemas.microsoft.com/office/word/2018/wordml/cex" xmlns:w16cid="http://schemas.microsoft.com/office/word/2016/wordml/cid" xmlns:w16="http://schemas.microsoft.com/office/word/2018/wordml" xmlns:w16sdtdh="http://schemas.microsoft.com/office/word/2020/wordml/sdtdatahash" xmlns:w16se="http://schemas.microsoft.com/office/word/2015/wordml/symex" xmlns:wpg="http://schemas.microsoft.com/office/word/2010/wordprocessingGroup" xmlns:wpi="http://schemas.microsoft.com/office/word/2010/wordprocessingInk" xmlns:wne="http://schemas.microsoft.com/office/word/2006/wordml" xmlns:wps="http://schemas.microsoft.com/office/word/2010/wordprocessingShape" mc:Ignorable="w14 w15 w16se w16cid w16 w16cex w16sdtdh wp14">
-  <w16cid:commentId w16cid:paraId="000000EA" w16cid:durableId="27B361F0"/>
-  <w16cid:commentId w16cid:paraId="000000E9" w16cid:durableId="27B361EF"/>
-  <w16cid:commentId w16cid:paraId="000000DF" w16cid:durableId="27B361EE"/>
-  <w16cid:commentId w16cid:paraId="000000E0" w16cid:durableId="27B361ED"/>
-  <w16cid:commentId w16cid:paraId="000000E5" w16cid:durableId="27B361EC"/>
-  <w16cid:commentId w16cid:paraId="000000E6" w16cid:durableId="27B361EB"/>
-  <w16cid:commentId w16cid:paraId="000000E8" w16cid:durableId="27B361EA"/>
-  <w16cid:commentId w16cid:paraId="000000EB" w16cid:durableId="27B361E9"/>
-  <w16cid:commentId w16cid:paraId="000000E7" w16cid:durableId="27B361E8"/>
+  <w16cid:commentId w16cid:paraId="000000DE" w16cid:durableId="27BD87C6"/>
+  <w16cid:commentId w16cid:paraId="000000DD" w16cid:durableId="27BD87C5"/>
+  <w16cid:commentId w16cid:paraId="000000DF" w16cid:durableId="27BD87C4"/>
+  <w16cid:commentId w16cid:paraId="000000DC" w16cid:durableId="27BD87C3"/>
 </w16cid:commentsIds>
 </file>
 
 <file path=word/numbering.xml><?xml version="1.0" encoding="utf-8"?>
 <w:numbering xmlns:wpc="http://schemas.microsoft.com/office/word/2010/wordprocessingCanvas" xmlns:cx="http://schemas.microsoft.com/office/drawing/2014/chartex" xmlns:cx1="http://schemas.microsoft.com/office/drawing/2015/9/8/chartex" xmlns:cx2="http://schemas.microsoft.com/office/drawing/2015/10/21/chartex" xmlns:cx3="http://schemas.microsoft.com/office/drawing/2016/5/9/chartex" xmlns:cx4="http://schemas.microsoft.com/office/drawing/2016/5/10/chartex" xmlns:cx5="http://schemas.microsoft.com/office/drawing/2016/5/11/chartex" xmlns:cx6="http://schemas.microsoft.com/office/drawing/2016/5/12/chartex" xmlns:cx7="http://schemas.microsoft.com/office/drawing/2016/5/13/chartex" xmlns:cx8="http://schemas.microsoft.com/office/drawing/2016/5/14/chartex" xmlns:mc="http://schemas.openxmlformats.org/markup-compatibility/2006" xmlns:aink="http://schemas.microsoft.com/office/drawing/2016/ink" xmlns:am3d="http://schemas.microsoft.com/office/drawing/2017/model3d" xmlns:o="urn:schemas-microsoft-com:office:office" xmlns:oel="http://schemas.microsoft.com/office/2019/extlst" xmlns:r="http://schemas.openxmlformats.org/officeDocument/2006/relationships" xmlns:m="http://schemas.openxmlformats.org/officeDocument/2006/math" xmlns:v="urn:schemas-microsoft-com:vml" xmlns:wp14="http://schemas.microsoft.com/office/word/2010/wordprocessingDrawing" xmlns:wp="http://schemas.openxmlformats.org/drawingml/2006/wordprocessingDrawing" xmlns:w10="urn:schemas-microsoft-com:office:word" xmlns:w="http://schemas.openxmlformats.org/wordprocessingml/2006/main" xmlns:w14="http://schemas.microsoft.com/office/word/2010/wordml" xmlns:w15="http://schemas.microsoft.com/office/word/2012/wordml" xmlns:w16cex="http://schemas.microsoft.com/office/word/2018/wordml/cex" xmlns:w16cid="http://schemas.microsoft.com/office/word/2016/wordml/cid" xmlns:w16="http://schemas.microsoft.com/office/word/2018/wordml" xmlns:w16sdtdh="http://schemas.microsoft.com/office/word/2020/wordml/sdtdatahash" xmlns:w16se="http://schemas.microsoft.com/office/word/2015/wordml/symex" xmlns:wpg="http://schemas.microsoft.com/office/word/2010/wordprocessingGroup" xmlns:wpi="http://schemas.microsoft.com/office/word/2010/wordprocessingInk" xmlns:wne="http://schemas.microsoft.com/office/word/2006/wordml" xmlns:wps="http://schemas.microsoft.com/office/word/2010/wordprocessingShape" mc:Ignorable="w14 w15 w16se w16cid w16 w16cex w16sdtdh wp14">
   <w:abstractNum w:abstractNumId="0" w15:restartNumberingAfterBreak="0">
-    <w:nsid w:val="1DDB149B"/>
+    <w:nsid w:val="2B7B499B"/>
     <w:multiLevelType w:val="multilevel"/>
-    <w:tmpl w:val="6AB2A47E"/>
+    <w:tmpl w:val="097079FC"/>
+    <w:lvl w:ilvl="0">
+      <w:start w:val="1"/>
+      <w:numFmt w:val="bullet"/>
+      <w:lvlText w:val="●"/>
+      <w:lvlJc w:val="left"/>
+      <w:pPr>
+        <w:ind w:left="1440" w:hanging="360"/>
+      </w:pPr>
+      <w:rPr>
+        <w:u w:val="none"/>
+      </w:rPr>
+    </w:lvl>
+    <w:lvl w:ilvl="1">
+      <w:start w:val="1"/>
+      <w:numFmt w:val="bullet"/>
+      <w:lvlText w:val="○"/>
+      <w:lvlJc w:val="left"/>
+      <w:pPr>
+        <w:ind w:left="2160" w:hanging="360"/>
+      </w:pPr>
+      <w:rPr>
+        <w:u w:val="none"/>
+      </w:rPr>
+    </w:lvl>
+    <w:lvl w:ilvl="2">
+      <w:start w:val="1"/>
+      <w:numFmt w:val="bullet"/>
+      <w:lvlText w:val="■"/>
+      <w:lvlJc w:val="left"/>
+      <w:pPr>
+        <w:ind w:left="2880" w:hanging="360"/>
+      </w:pPr>
+      <w:rPr>
+        <w:u w:val="none"/>
+      </w:rPr>
+    </w:lvl>
+    <w:lvl w:ilvl="3">
+      <w:start w:val="1"/>
+      <w:numFmt w:val="bullet"/>
+      <w:lvlText w:val="●"/>
+      <w:lvlJc w:val="left"/>
+      <w:pPr>
+        <w:ind w:left="3600" w:hanging="360"/>
+      </w:pPr>
+      <w:rPr>
+        <w:u w:val="none"/>
+      </w:rPr>
+    </w:lvl>
+    <w:lvl w:ilvl="4">
+      <w:start w:val="1"/>
+      <w:numFmt w:val="bullet"/>
+      <w:lvlText w:val="○"/>
+      <w:lvlJc w:val="left"/>
+      <w:pPr>
+        <w:ind w:left="4320" w:hanging="360"/>
+      </w:pPr>
+      <w:rPr>
+        <w:u w:val="none"/>
+      </w:rPr>
+    </w:lvl>
+    <w:lvl w:ilvl="5">
+      <w:start w:val="1"/>
+      <w:numFmt w:val="bullet"/>
+      <w:lvlText w:val="■"/>
+      <w:lvlJc w:val="left"/>
+      <w:pPr>
+        <w:ind w:left="5040" w:hanging="360"/>
+      </w:pPr>
+      <w:rPr>
+        <w:u w:val="none"/>
+      </w:rPr>
+    </w:lvl>
+    <w:lvl w:ilvl="6">
+      <w:start w:val="1"/>
+      <w:numFmt w:val="bullet"/>
+      <w:lvlText w:val="●"/>
+      <w:lvlJc w:val="left"/>
+      <w:pPr>
+        <w:ind w:left="5760" w:hanging="360"/>
+      </w:pPr>
+      <w:rPr>
+        <w:u w:val="none"/>
+      </w:rPr>
+    </w:lvl>
+    <w:lvl w:ilvl="7">
+      <w:start w:val="1"/>
+      <w:numFmt w:val="bullet"/>
+      <w:lvlText w:val="○"/>
+      <w:lvlJc w:val="left"/>
+      <w:pPr>
+        <w:ind w:left="6480" w:hanging="360"/>
+      </w:pPr>
+      <w:rPr>
+        <w:u w:val="none"/>
+      </w:rPr>
+    </w:lvl>
+    <w:lvl w:ilvl="8">
+      <w:start w:val="1"/>
+      <w:numFmt w:val="bullet"/>
+      <w:lvlText w:val="■"/>
+      <w:lvlJc w:val="left"/>
+      <w:pPr>
+        <w:ind w:left="7200" w:hanging="360"/>
+      </w:pPr>
+      <w:rPr>
+        <w:u w:val="none"/>
+      </w:rPr>
+    </w:lvl>
+  </w:abstractNum>
+  <w:abstractNum w:abstractNumId="1" w15:restartNumberingAfterBreak="0">
+    <w:nsid w:val="587E228A"/>
+    <w:multiLevelType w:val="multilevel"/>
+    <w:tmpl w:val="87DC9E00"/>
     <w:lvl w:ilvl="0">
       <w:start w:val="1"/>
       <w:numFmt w:val="bullet"/>
@@ -9038,10 +9539,10 @@
       </w:rPr>
     </w:lvl>
   </w:abstractNum>
-  <w:abstractNum w:abstractNumId="1" w15:restartNumberingAfterBreak="0">
-    <w:nsid w:val="217D6FA4"/>
+  <w:abstractNum w:abstractNumId="2" w15:restartNumberingAfterBreak="0">
+    <w:nsid w:val="647F2DF5"/>
     <w:multiLevelType w:val="multilevel"/>
-    <w:tmpl w:val="7FE84BB0"/>
+    <w:tmpl w:val="B3AAECC8"/>
     <w:lvl w:ilvl="0">
       <w:start w:val="1"/>
       <w:numFmt w:val="decimal"/>
@@ -9124,10 +9625,10 @@
       </w:pPr>
     </w:lvl>
   </w:abstractNum>
-  <w:abstractNum w:abstractNumId="2" w15:restartNumberingAfterBreak="0">
-    <w:nsid w:val="4E0D08FC"/>
+  <w:abstractNum w:abstractNumId="3" w15:restartNumberingAfterBreak="0">
+    <w:nsid w:val="6E9A5B10"/>
     <w:multiLevelType w:val="multilevel"/>
-    <w:tmpl w:val="DC3A4684"/>
+    <w:tmpl w:val="593CEE06"/>
     <w:lvl w:ilvl="0">
       <w:start w:val="1"/>
       <w:numFmt w:val="bullet"/>
@@ -9237,123 +9738,10 @@
       </w:rPr>
     </w:lvl>
   </w:abstractNum>
-  <w:abstractNum w:abstractNumId="3" w15:restartNumberingAfterBreak="0">
-    <w:nsid w:val="4F4727A4"/>
+  <w:abstractNum w:abstractNumId="4" w15:restartNumberingAfterBreak="0">
+    <w:nsid w:val="6F5739A8"/>
     <w:multiLevelType w:val="multilevel"/>
-    <w:tmpl w:val="F74E21E6"/>
-    <w:lvl w:ilvl="0">
-      <w:start w:val="1"/>
-      <w:numFmt w:val="bullet"/>
-      <w:lvlText w:val="●"/>
-      <w:lvlJc w:val="left"/>
-      <w:pPr>
-        <w:ind w:left="1440" w:hanging="360"/>
-      </w:pPr>
-      <w:rPr>
-        <w:u w:val="none"/>
-      </w:rPr>
-    </w:lvl>
-    <w:lvl w:ilvl="1">
-      <w:start w:val="1"/>
-      <w:numFmt w:val="bullet"/>
-      <w:lvlText w:val="○"/>
-      <w:lvlJc w:val="left"/>
-      <w:pPr>
-        <w:ind w:left="2160" w:hanging="360"/>
-      </w:pPr>
-      <w:rPr>
-        <w:u w:val="none"/>
-      </w:rPr>
-    </w:lvl>
-    <w:lvl w:ilvl="2">
-      <w:start w:val="1"/>
-      <w:numFmt w:val="bullet"/>
-      <w:lvlText w:val="■"/>
-      <w:lvlJc w:val="left"/>
-      <w:pPr>
-        <w:ind w:left="2880" w:hanging="360"/>
-      </w:pPr>
-      <w:rPr>
-        <w:u w:val="none"/>
-      </w:rPr>
-    </w:lvl>
-    <w:lvl w:ilvl="3">
-      <w:start w:val="1"/>
-      <w:numFmt w:val="bullet"/>
-      <w:lvlText w:val="●"/>
-      <w:lvlJc w:val="left"/>
-      <w:pPr>
-        <w:ind w:left="3600" w:hanging="360"/>
-      </w:pPr>
-      <w:rPr>
-        <w:u w:val="none"/>
-      </w:rPr>
-    </w:lvl>
-    <w:lvl w:ilvl="4">
-      <w:start w:val="1"/>
-      <w:numFmt w:val="bullet"/>
-      <w:lvlText w:val="○"/>
-      <w:lvlJc w:val="left"/>
-      <w:pPr>
-        <w:ind w:left="4320" w:hanging="360"/>
-      </w:pPr>
-      <w:rPr>
-        <w:u w:val="none"/>
-      </w:rPr>
-    </w:lvl>
-    <w:lvl w:ilvl="5">
-      <w:start w:val="1"/>
-      <w:numFmt w:val="bullet"/>
-      <w:lvlText w:val="■"/>
-      <w:lvlJc w:val="left"/>
-      <w:pPr>
-        <w:ind w:left="5040" w:hanging="360"/>
-      </w:pPr>
-      <w:rPr>
-        <w:u w:val="none"/>
-      </w:rPr>
-    </w:lvl>
-    <w:lvl w:ilvl="6">
-      <w:start w:val="1"/>
-      <w:numFmt w:val="bullet"/>
-      <w:lvlText w:val="●"/>
-      <w:lvlJc w:val="left"/>
-      <w:pPr>
-        <w:ind w:left="5760" w:hanging="360"/>
-      </w:pPr>
-      <w:rPr>
-        <w:u w:val="none"/>
-      </w:rPr>
-    </w:lvl>
-    <w:lvl w:ilvl="7">
-      <w:start w:val="1"/>
-      <w:numFmt w:val="bullet"/>
-      <w:lvlText w:val="○"/>
-      <w:lvlJc w:val="left"/>
-      <w:pPr>
-        <w:ind w:left="6480" w:hanging="360"/>
-      </w:pPr>
-      <w:rPr>
-        <w:u w:val="none"/>
-      </w:rPr>
-    </w:lvl>
-    <w:lvl w:ilvl="8">
-      <w:start w:val="1"/>
-      <w:numFmt w:val="bullet"/>
-      <w:lvlText w:val="■"/>
-      <w:lvlJc w:val="left"/>
-      <w:pPr>
-        <w:ind w:left="7200" w:hanging="360"/>
-      </w:pPr>
-      <w:rPr>
-        <w:u w:val="none"/>
-      </w:rPr>
-    </w:lvl>
-  </w:abstractNum>
-  <w:abstractNum w:abstractNumId="4" w15:restartNumberingAfterBreak="0">
-    <w:nsid w:val="5A967C25"/>
-    <w:multiLevelType w:val="multilevel"/>
-    <w:tmpl w:val="B6B4B8A0"/>
+    <w:tmpl w:val="5D1C65D8"/>
     <w:lvl w:ilvl="0">
       <w:start w:val="3"/>
       <w:numFmt w:val="decimal"/>
@@ -9446,20 +9834,20 @@
       </w:pPr>
     </w:lvl>
   </w:abstractNum>
-  <w:num w:numId="1" w16cid:durableId="531190329">
+  <w:num w:numId="1" w16cid:durableId="1655377687">
     <w:abstractNumId w:val="4"/>
   </w:num>
-  <w:num w:numId="2" w16cid:durableId="812676722">
+  <w:num w:numId="2" w16cid:durableId="635256987">
+    <w:abstractNumId w:val="0"/>
+  </w:num>
+  <w:num w:numId="3" w16cid:durableId="652758009">
     <w:abstractNumId w:val="3"/>
   </w:num>
-  <w:num w:numId="3" w16cid:durableId="1588028501">
+  <w:num w:numId="4" w16cid:durableId="761032382">
     <w:abstractNumId w:val="2"/>
   </w:num>
-  <w:num w:numId="4" w16cid:durableId="1162162882">
+  <w:num w:numId="5" w16cid:durableId="709957292">
     <w:abstractNumId w:val="1"/>
-  </w:num>
-  <w:num w:numId="5" w16cid:durableId="127095411">
-    <w:abstractNumId w:val="0"/>
   </w:num>
 </w:numbering>
 </file>
@@ -10478,7 +10866,7 @@
 
 <file path=customXml/item1.xml><?xml version="1.0" encoding="utf-8"?>
 <go:gDocsCustomXmlDataStorage xmlns:go="http://customooxmlschemas.google.com/" xmlns:r="http://schemas.openxmlformats.org/officeDocument/2006/relationships" uri="GoogleDocsCustomDataVersion1">
-  <go:docsCustomData xmlns:go="http://customooxmlschemas.google.com/" roundtripDataSignature="AMtx7miM6awsbY3OdoAd27ixtvP+VNf2ow==">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</go:docsCustomData>
+  <go:docsCustomData xmlns:go="http://customooxmlschemas.google.com/" roundtripDataSignature="AMtx7mg/d2nCf3momOujiKJtWEBdJ2/3Vg==">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</go:docsCustomData>
 </go:gDocsCustomXmlDataStorage>
 </file>
 

</xml_diff>

<commit_message>
Inserindo pseudocódigo de análise baseada em conteúdo
</commit_message>
<xml_diff>
--- a/doc/atual_TCC_final/2022_KaikiMelloDosSantos_TCC.docx
+++ b/doc/atual_TCC_final/2022_KaikiMelloDosSantos_TCC.docx
@@ -20,16 +20,16 @@
           <w:color w:val="000000"/>
         </w:rPr>
         <w:drawing>
-          <wp:inline distT="0" distB="0" distL="0" distR="0" wp14:anchorId="1AC7CE9D" wp14:editId="7E4E15D4">
+          <wp:inline distT="0" distB="0" distL="0" distR="0" wp14:anchorId="0993B4F9" wp14:editId="0292579A">
             <wp:extent cx="4362450" cy="1285875"/>
             <wp:effectExtent l="0" t="0" r="0" b="0"/>
-            <wp:docPr id="10" name="image3.png"/>
+            <wp:docPr id="10" name="image4.png"/>
             <wp:cNvGraphicFramePr/>
             <a:graphic xmlns:a="http://schemas.openxmlformats.org/drawingml/2006/main">
               <a:graphicData uri="http://schemas.openxmlformats.org/drawingml/2006/picture">
                 <pic:pic xmlns:pic="http://schemas.openxmlformats.org/drawingml/2006/picture">
                   <pic:nvPicPr>
-                    <pic:cNvPr id="0" name="image3.png"/>
+                    <pic:cNvPr id="0" name="image4.png"/>
                     <pic:cNvPicPr preferRelativeResize="0"/>
                   </pic:nvPicPr>
                   <pic:blipFill>
@@ -520,10 +520,10 @@
           <w:szCs w:val="24"/>
         </w:rPr>
         <w:drawing>
-          <wp:inline distT="0" distB="0" distL="0" distR="0" wp14:anchorId="14A85A15" wp14:editId="1994990B">
+          <wp:inline distT="0" distB="0" distL="0" distR="0" wp14:anchorId="433769B0" wp14:editId="3FDE6E5D">
             <wp:extent cx="1057275" cy="695325"/>
             <wp:effectExtent l="0" t="0" r="0" b="0"/>
-            <wp:docPr id="12" name="image1.png"/>
+            <wp:docPr id="13" name="image1.png"/>
             <wp:cNvGraphicFramePr/>
             <a:graphic xmlns:a="http://schemas.openxmlformats.org/drawingml/2006/main">
               <a:graphicData uri="http://schemas.openxmlformats.org/drawingml/2006/picture">
@@ -1574,12 +1574,13 @@
     </w:p>
     <w:p>
       <w:pPr>
-        <w:spacing w:after="240" w:line="240" w:lineRule="auto"/>
-        <w:rPr>
-          <w:rFonts w:ascii="Arial" w:eastAsia="Arial" w:hAnsi="Arial" w:cs="Arial"/>
-          <w:b/>
-          <w:sz w:val="26"/>
-          <w:szCs w:val="26"/>
+        <w:spacing w:after="240" w:line="360" w:lineRule="auto"/>
+        <w:jc w:val="both"/>
+        <w:rPr>
+          <w:rFonts w:ascii="Arial" w:eastAsia="Arial" w:hAnsi="Arial" w:cs="Arial"/>
+          <w:color w:val="FF0000"/>
+          <w:sz w:val="24"/>
+          <w:szCs w:val="24"/>
         </w:rPr>
       </w:pPr>
     </w:p>
@@ -2575,7 +2576,7 @@
       <w:sdt>
         <w:sdtPr>
           <w:tag w:val="goog_rdk_0"/>
-          <w:id w:val="-971821960"/>
+          <w:id w:val="-1942444673"/>
         </w:sdtPr>
         <w:sdtContent>
           <w:commentRangeStart w:id="1"/>
@@ -2597,6 +2598,30 @@
       <w:r>
         <w:commentReference w:id="1"/>
       </w:r>
+    </w:p>
+    <w:p>
+      <w:pPr>
+        <w:spacing w:after="240" w:line="240" w:lineRule="auto"/>
+        <w:jc w:val="both"/>
+        <w:rPr>
+          <w:rFonts w:ascii="Arial" w:eastAsia="Arial" w:hAnsi="Arial" w:cs="Arial"/>
+          <w:b/>
+          <w:sz w:val="26"/>
+          <w:szCs w:val="26"/>
+        </w:rPr>
+      </w:pPr>
+    </w:p>
+    <w:p>
+      <w:pPr>
+        <w:spacing w:after="240" w:line="240" w:lineRule="auto"/>
+        <w:jc w:val="both"/>
+        <w:rPr>
+          <w:rFonts w:ascii="Arial" w:eastAsia="Arial" w:hAnsi="Arial" w:cs="Arial"/>
+          <w:b/>
+          <w:sz w:val="26"/>
+          <w:szCs w:val="26"/>
+        </w:rPr>
+      </w:pPr>
     </w:p>
     <w:p>
       <w:pPr>
@@ -2787,6 +2812,16 @@
           <w:szCs w:val="26"/>
         </w:rPr>
       </w:pPr>
+      <w:r>
+        <w:rPr>
+          <w:rFonts w:ascii="Arial" w:eastAsia="Arial" w:hAnsi="Arial" w:cs="Arial"/>
+          <w:b/>
+          <w:sz w:val="26"/>
+          <w:szCs w:val="26"/>
+        </w:rPr>
+        <w:lastRenderedPageBreak/>
+        <w:t xml:space="preserve">3 ALGORITMOS </w:t>
+      </w:r>
     </w:p>
     <w:p>
       <w:pPr>
@@ -2797,67 +2832,6 @@
           <w:right w:val="nil"/>
           <w:between w:val="nil"/>
         </w:pBdr>
-        <w:rPr>
-          <w:rFonts w:ascii="Arial" w:eastAsia="Arial" w:hAnsi="Arial" w:cs="Arial"/>
-          <w:b/>
-          <w:sz w:val="26"/>
-          <w:szCs w:val="26"/>
-        </w:rPr>
-      </w:pPr>
-    </w:p>
-    <w:p>
-      <w:pPr>
-        <w:pBdr>
-          <w:top w:val="nil"/>
-          <w:left w:val="nil"/>
-          <w:bottom w:val="nil"/>
-          <w:right w:val="nil"/>
-          <w:between w:val="nil"/>
-        </w:pBdr>
-        <w:rPr>
-          <w:rFonts w:ascii="Arial" w:eastAsia="Arial" w:hAnsi="Arial" w:cs="Arial"/>
-          <w:b/>
-          <w:sz w:val="26"/>
-          <w:szCs w:val="26"/>
-        </w:rPr>
-      </w:pPr>
-    </w:p>
-    <w:p>
-      <w:pPr>
-        <w:pBdr>
-          <w:top w:val="nil"/>
-          <w:left w:val="nil"/>
-          <w:bottom w:val="nil"/>
-          <w:right w:val="nil"/>
-          <w:between w:val="nil"/>
-        </w:pBdr>
-        <w:rPr>
-          <w:rFonts w:ascii="Arial" w:eastAsia="Arial" w:hAnsi="Arial" w:cs="Arial"/>
-          <w:b/>
-          <w:sz w:val="26"/>
-          <w:szCs w:val="26"/>
-        </w:rPr>
-      </w:pPr>
-      <w:r>
-        <w:rPr>
-          <w:rFonts w:ascii="Arial" w:eastAsia="Arial" w:hAnsi="Arial" w:cs="Arial"/>
-          <w:b/>
-          <w:sz w:val="26"/>
-          <w:szCs w:val="26"/>
-        </w:rPr>
-        <w:lastRenderedPageBreak/>
-        <w:t xml:space="preserve">3 ALGORITMOS </w:t>
-      </w:r>
-    </w:p>
-    <w:p>
-      <w:pPr>
-        <w:pBdr>
-          <w:top w:val="nil"/>
-          <w:left w:val="nil"/>
-          <w:bottom w:val="nil"/>
-          <w:right w:val="nil"/>
-          <w:between w:val="nil"/>
-        </w:pBdr>
         <w:spacing w:after="0" w:line="360" w:lineRule="auto"/>
         <w:ind w:firstLine="709"/>
         <w:jc w:val="both"/>
@@ -2935,7 +2909,7 @@
       <w:sdt>
         <w:sdtPr>
           <w:tag w:val="goog_rdk_1"/>
-          <w:id w:val="-962496186"/>
+          <w:id w:val="-1344553623"/>
         </w:sdtPr>
         <w:sdtContent>
           <w:ins w:id="2" w:author="João Paulo" w:date="2023-01-13T11:12:00Z">
@@ -3973,16 +3947,16 @@
           <w:szCs w:val="24"/>
         </w:rPr>
         <w:drawing>
-          <wp:inline distT="114300" distB="114300" distL="114300" distR="114300" wp14:anchorId="74C0046C" wp14:editId="0576A3BE">
+          <wp:inline distT="114300" distB="114300" distL="114300" distR="114300" wp14:anchorId="533CC611" wp14:editId="5D8763AC">
             <wp:extent cx="5759775" cy="3263900"/>
             <wp:effectExtent l="0" t="0" r="0" b="0"/>
-            <wp:docPr id="15" name="image4.png"/>
+            <wp:docPr id="16" name="image3.png"/>
             <wp:cNvGraphicFramePr/>
             <a:graphic xmlns:a="http://schemas.openxmlformats.org/drawingml/2006/main">
               <a:graphicData uri="http://schemas.openxmlformats.org/drawingml/2006/picture">
                 <pic:pic xmlns:pic="http://schemas.openxmlformats.org/drawingml/2006/picture">
                   <pic:nvPicPr>
-                    <pic:cNvPr id="0" name="image4.png"/>
+                    <pic:cNvPr id="0" name="image3.png"/>
                     <pic:cNvPicPr preferRelativeResize="0"/>
                   </pic:nvPicPr>
                   <pic:blipFill>
@@ -4179,10 +4153,10 @@
           <w:szCs w:val="24"/>
         </w:rPr>
         <w:drawing>
-          <wp:inline distT="114300" distB="114300" distL="114300" distR="114300" wp14:anchorId="337450EB" wp14:editId="1051173F">
+          <wp:inline distT="114300" distB="114300" distL="114300" distR="114300" wp14:anchorId="2E07B419" wp14:editId="7894EB29">
             <wp:extent cx="5759775" cy="3771900"/>
             <wp:effectExtent l="0" t="0" r="0" b="0"/>
-            <wp:docPr id="13" name="image2.png"/>
+            <wp:docPr id="14" name="image2.png"/>
             <wp:cNvGraphicFramePr/>
             <a:graphic xmlns:a="http://schemas.openxmlformats.org/drawingml/2006/main">
               <a:graphicData uri="http://schemas.openxmlformats.org/drawingml/2006/picture">
@@ -4441,7 +4415,7 @@
       <w:sdt>
         <w:sdtPr>
           <w:tag w:val="goog_rdk_2"/>
-          <w:id w:val="-1066183570"/>
+          <w:id w:val="-1196380385"/>
         </w:sdtPr>
         <w:sdtContent>
           <w:commentRangeStart w:id="3"/>
@@ -4639,7 +4613,93 @@
           <w:sz w:val="24"/>
           <w:szCs w:val="24"/>
         </w:rPr>
-        <w:t xml:space="preserve"> Em seguida é aplicada a função </w:t>
+        <w:t xml:space="preserve"> </w:t>
+      </w:r>
+    </w:p>
+    <w:p>
+      <w:pPr>
+        <w:spacing w:after="0" w:line="360" w:lineRule="auto"/>
+        <w:jc w:val="both"/>
+        <w:rPr>
+          <w:rFonts w:ascii="Arial" w:eastAsia="Arial" w:hAnsi="Arial" w:cs="Arial"/>
+          <w:sz w:val="24"/>
+          <w:szCs w:val="24"/>
+        </w:rPr>
+      </w:pPr>
+      <w:r>
+        <w:rPr>
+          <w:rFonts w:ascii="Arial" w:eastAsia="Arial" w:hAnsi="Arial" w:cs="Arial"/>
+          <w:noProof/>
+          <w:sz w:val="24"/>
+          <w:szCs w:val="24"/>
+        </w:rPr>
+        <w:lastRenderedPageBreak/>
+        <w:drawing>
+          <wp:inline distT="114300" distB="114300" distL="114300" distR="114300" wp14:anchorId="040E7A0F" wp14:editId="3A6D5629">
+            <wp:extent cx="5759775" cy="3784600"/>
+            <wp:effectExtent l="0" t="0" r="0" b="0"/>
+            <wp:docPr id="11" name="image5.png"/>
+            <wp:cNvGraphicFramePr/>
+            <a:graphic xmlns:a="http://schemas.openxmlformats.org/drawingml/2006/main">
+              <a:graphicData uri="http://schemas.openxmlformats.org/drawingml/2006/picture">
+                <pic:pic xmlns:pic="http://schemas.openxmlformats.org/drawingml/2006/picture">
+                  <pic:nvPicPr>
+                    <pic:cNvPr id="0" name="image5.png"/>
+                    <pic:cNvPicPr preferRelativeResize="0"/>
+                  </pic:nvPicPr>
+                  <pic:blipFill>
+                    <a:blip r:embed="rId13"/>
+                    <a:srcRect/>
+                    <a:stretch>
+                      <a:fillRect/>
+                    </a:stretch>
+                  </pic:blipFill>
+                  <pic:spPr>
+                    <a:xfrm>
+                      <a:off x="0" y="0"/>
+                      <a:ext cx="5759775" cy="3784600"/>
+                    </a:xfrm>
+                    <a:prstGeom prst="rect">
+                      <a:avLst/>
+                    </a:prstGeom>
+                    <a:ln/>
+                  </pic:spPr>
+                </pic:pic>
+              </a:graphicData>
+            </a:graphic>
+          </wp:inline>
+        </w:drawing>
+      </w:r>
+    </w:p>
+    <w:p>
+      <w:pPr>
+        <w:spacing w:after="0" w:line="360" w:lineRule="auto"/>
+        <w:jc w:val="both"/>
+        <w:rPr>
+          <w:rFonts w:ascii="Arial" w:eastAsia="Arial" w:hAnsi="Arial" w:cs="Arial"/>
+          <w:sz w:val="24"/>
+          <w:szCs w:val="24"/>
+        </w:rPr>
+      </w:pPr>
+    </w:p>
+    <w:p>
+      <w:pPr>
+        <w:spacing w:after="0" w:line="360" w:lineRule="auto"/>
+        <w:ind w:firstLine="708"/>
+        <w:jc w:val="both"/>
+        <w:rPr>
+          <w:rFonts w:ascii="Arial" w:eastAsia="Arial" w:hAnsi="Arial" w:cs="Arial"/>
+          <w:sz w:val="24"/>
+          <w:szCs w:val="24"/>
+        </w:rPr>
+      </w:pPr>
+      <w:r>
+        <w:rPr>
+          <w:rFonts w:ascii="Arial" w:eastAsia="Arial" w:hAnsi="Arial" w:cs="Arial"/>
+          <w:sz w:val="24"/>
+          <w:szCs w:val="24"/>
+        </w:rPr>
+        <w:t xml:space="preserve">Em seguida é aplicada a função </w:t>
       </w:r>
       <w:proofErr w:type="spellStart"/>
       <w:r>
@@ -4716,6 +4776,174 @@
         </w:rPr>
         <w:t>.</w:t>
       </w:r>
+    </w:p>
+    <w:p>
+      <w:pPr>
+        <w:spacing w:after="0" w:line="360" w:lineRule="auto"/>
+        <w:ind w:firstLine="708"/>
+        <w:jc w:val="both"/>
+        <w:rPr>
+          <w:rFonts w:ascii="Arial" w:eastAsia="Arial" w:hAnsi="Arial" w:cs="Arial"/>
+          <w:sz w:val="24"/>
+          <w:szCs w:val="24"/>
+        </w:rPr>
+      </w:pPr>
+    </w:p>
+    <w:p>
+      <w:pPr>
+        <w:spacing w:after="0" w:line="360" w:lineRule="auto"/>
+        <w:ind w:firstLine="708"/>
+        <w:jc w:val="both"/>
+        <w:rPr>
+          <w:rFonts w:ascii="Arial" w:eastAsia="Arial" w:hAnsi="Arial" w:cs="Arial"/>
+          <w:sz w:val="24"/>
+          <w:szCs w:val="24"/>
+        </w:rPr>
+      </w:pPr>
+    </w:p>
+    <w:p>
+      <w:pPr>
+        <w:spacing w:after="0" w:line="360" w:lineRule="auto"/>
+        <w:ind w:firstLine="708"/>
+        <w:jc w:val="both"/>
+        <w:rPr>
+          <w:rFonts w:ascii="Arial" w:eastAsia="Arial" w:hAnsi="Arial" w:cs="Arial"/>
+          <w:sz w:val="24"/>
+          <w:szCs w:val="24"/>
+        </w:rPr>
+      </w:pPr>
+    </w:p>
+    <w:p>
+      <w:pPr>
+        <w:spacing w:after="0" w:line="360" w:lineRule="auto"/>
+        <w:ind w:firstLine="708"/>
+        <w:jc w:val="both"/>
+        <w:rPr>
+          <w:rFonts w:ascii="Arial" w:eastAsia="Arial" w:hAnsi="Arial" w:cs="Arial"/>
+          <w:sz w:val="24"/>
+          <w:szCs w:val="24"/>
+        </w:rPr>
+      </w:pPr>
+    </w:p>
+    <w:p>
+      <w:pPr>
+        <w:spacing w:after="0" w:line="360" w:lineRule="auto"/>
+        <w:ind w:firstLine="708"/>
+        <w:jc w:val="both"/>
+        <w:rPr>
+          <w:rFonts w:ascii="Arial" w:eastAsia="Arial" w:hAnsi="Arial" w:cs="Arial"/>
+          <w:sz w:val="24"/>
+          <w:szCs w:val="24"/>
+        </w:rPr>
+      </w:pPr>
+    </w:p>
+    <w:p>
+      <w:pPr>
+        <w:spacing w:after="0" w:line="360" w:lineRule="auto"/>
+        <w:ind w:firstLine="708"/>
+        <w:jc w:val="both"/>
+        <w:rPr>
+          <w:rFonts w:ascii="Arial" w:eastAsia="Arial" w:hAnsi="Arial" w:cs="Arial"/>
+          <w:sz w:val="24"/>
+          <w:szCs w:val="24"/>
+        </w:rPr>
+      </w:pPr>
+    </w:p>
+    <w:p>
+      <w:pPr>
+        <w:spacing w:after="0" w:line="360" w:lineRule="auto"/>
+        <w:ind w:firstLine="708"/>
+        <w:jc w:val="both"/>
+        <w:rPr>
+          <w:rFonts w:ascii="Arial" w:eastAsia="Arial" w:hAnsi="Arial" w:cs="Arial"/>
+          <w:sz w:val="24"/>
+          <w:szCs w:val="24"/>
+        </w:rPr>
+      </w:pPr>
+    </w:p>
+    <w:p>
+      <w:pPr>
+        <w:spacing w:after="0" w:line="360" w:lineRule="auto"/>
+        <w:ind w:firstLine="708"/>
+        <w:jc w:val="both"/>
+        <w:rPr>
+          <w:rFonts w:ascii="Arial" w:eastAsia="Arial" w:hAnsi="Arial" w:cs="Arial"/>
+          <w:sz w:val="24"/>
+          <w:szCs w:val="24"/>
+        </w:rPr>
+      </w:pPr>
+    </w:p>
+    <w:p>
+      <w:pPr>
+        <w:spacing w:after="0" w:line="360" w:lineRule="auto"/>
+        <w:ind w:firstLine="708"/>
+        <w:jc w:val="both"/>
+        <w:rPr>
+          <w:rFonts w:ascii="Arial" w:eastAsia="Arial" w:hAnsi="Arial" w:cs="Arial"/>
+          <w:sz w:val="24"/>
+          <w:szCs w:val="24"/>
+        </w:rPr>
+      </w:pPr>
+    </w:p>
+    <w:p>
+      <w:pPr>
+        <w:spacing w:after="0" w:line="360" w:lineRule="auto"/>
+        <w:ind w:firstLine="708"/>
+        <w:jc w:val="both"/>
+        <w:rPr>
+          <w:rFonts w:ascii="Arial" w:eastAsia="Arial" w:hAnsi="Arial" w:cs="Arial"/>
+          <w:sz w:val="24"/>
+          <w:szCs w:val="24"/>
+        </w:rPr>
+      </w:pPr>
+    </w:p>
+    <w:p>
+      <w:pPr>
+        <w:spacing w:after="0" w:line="360" w:lineRule="auto"/>
+        <w:ind w:firstLine="708"/>
+        <w:jc w:val="both"/>
+        <w:rPr>
+          <w:rFonts w:ascii="Arial" w:eastAsia="Arial" w:hAnsi="Arial" w:cs="Arial"/>
+          <w:sz w:val="24"/>
+          <w:szCs w:val="24"/>
+        </w:rPr>
+      </w:pPr>
+    </w:p>
+    <w:p>
+      <w:pPr>
+        <w:spacing w:after="0" w:line="360" w:lineRule="auto"/>
+        <w:ind w:firstLine="708"/>
+        <w:jc w:val="both"/>
+        <w:rPr>
+          <w:rFonts w:ascii="Arial" w:eastAsia="Arial" w:hAnsi="Arial" w:cs="Arial"/>
+          <w:sz w:val="24"/>
+          <w:szCs w:val="24"/>
+        </w:rPr>
+      </w:pPr>
+    </w:p>
+    <w:p>
+      <w:pPr>
+        <w:spacing w:after="0" w:line="360" w:lineRule="auto"/>
+        <w:ind w:firstLine="708"/>
+        <w:jc w:val="both"/>
+        <w:rPr>
+          <w:rFonts w:ascii="Arial" w:eastAsia="Arial" w:hAnsi="Arial" w:cs="Arial"/>
+          <w:sz w:val="24"/>
+          <w:szCs w:val="24"/>
+        </w:rPr>
+      </w:pPr>
+    </w:p>
+    <w:p>
+      <w:pPr>
+        <w:spacing w:after="0" w:line="360" w:lineRule="auto"/>
+        <w:ind w:firstLine="708"/>
+        <w:jc w:val="both"/>
+        <w:rPr>
+          <w:rFonts w:ascii="Arial" w:eastAsia="Arial" w:hAnsi="Arial" w:cs="Arial"/>
+          <w:sz w:val="24"/>
+          <w:szCs w:val="24"/>
+        </w:rPr>
+      </w:pPr>
     </w:p>
     <w:p>
       <w:pPr>
@@ -4907,7 +5135,7 @@
       <w:sdt>
         <w:sdtPr>
           <w:tag w:val="goog_rdk_3"/>
-          <w:id w:val="-2128456268"/>
+          <w:id w:val="-364287167"/>
         </w:sdtPr>
         <w:sdtContent>
           <w:commentRangeStart w:id="4"/>
@@ -4921,20 +5149,20 @@
           <w:szCs w:val="24"/>
         </w:rPr>
         <w:drawing>
-          <wp:inline distT="114300" distB="114300" distL="114300" distR="114300" wp14:anchorId="11F5977E" wp14:editId="15C17AD1">
+          <wp:inline distT="114300" distB="114300" distL="114300" distR="114300" wp14:anchorId="0F8F2C07" wp14:editId="0298C6D0">
             <wp:extent cx="5762625" cy="2485387"/>
             <wp:effectExtent l="0" t="0" r="0" b="0"/>
-            <wp:docPr id="14" name="image5.png"/>
+            <wp:docPr id="15" name="image6.png"/>
             <wp:cNvGraphicFramePr/>
             <a:graphic xmlns:a="http://schemas.openxmlformats.org/drawingml/2006/main">
               <a:graphicData uri="http://schemas.openxmlformats.org/drawingml/2006/picture">
                 <pic:pic xmlns:pic="http://schemas.openxmlformats.org/drawingml/2006/picture">
                   <pic:nvPicPr>
-                    <pic:cNvPr id="0" name="image5.png"/>
+                    <pic:cNvPr id="0" name="image6.png"/>
                     <pic:cNvPicPr preferRelativeResize="0"/>
                   </pic:nvPicPr>
                   <pic:blipFill>
-                    <a:blip r:embed="rId13"/>
+                    <a:blip r:embed="rId14"/>
                     <a:srcRect t="31504" b="25324"/>
                     <a:stretch>
                       <a:fillRect/>
@@ -5749,7 +5977,7 @@
       <w:sdt>
         <w:sdtPr>
           <w:tag w:val="goog_rdk_4"/>
-          <w:id w:val="2097442409"/>
+          <w:id w:val="1708055911"/>
         </w:sdtPr>
         <w:sdtContent>
           <w:commentRangeStart w:id="5"/>
@@ -8239,20 +8467,20 @@
           <w:noProof/>
         </w:rPr>
         <w:drawing>
-          <wp:inline distT="0" distB="0" distL="0" distR="0" wp14:anchorId="3A9166B0" wp14:editId="771D41B4">
+          <wp:inline distT="0" distB="0" distL="0" distR="0" wp14:anchorId="3A0FCADE" wp14:editId="0AE66E10">
             <wp:extent cx="8188196" cy="5358766"/>
             <wp:effectExtent l="0" t="0" r="0" b="0"/>
-            <wp:docPr id="11" name="image6.jpg"/>
+            <wp:docPr id="12" name="image7.jpg"/>
             <wp:cNvGraphicFramePr/>
             <a:graphic xmlns:a="http://schemas.openxmlformats.org/drawingml/2006/main">
               <a:graphicData uri="http://schemas.openxmlformats.org/drawingml/2006/picture">
                 <pic:pic xmlns:pic="http://schemas.openxmlformats.org/drawingml/2006/picture">
                   <pic:nvPicPr>
-                    <pic:cNvPr id="0" name="image6.jpg"/>
+                    <pic:cNvPr id="0" name="image7.jpg"/>
                     <pic:cNvPicPr preferRelativeResize="0"/>
                   </pic:nvPicPr>
                   <pic:blipFill>
-                    <a:blip r:embed="rId14"/>
+                    <a:blip r:embed="rId15"/>
                     <a:srcRect l="5495" t="8598" r="5181" b="8721"/>
                     <a:stretch>
                       <a:fillRect/>
@@ -9295,28 +9523,28 @@
 
 <file path=word/commentsExtended.xml><?xml version="1.0" encoding="utf-8"?>
 <w15:commentsEx xmlns:wpc="http://schemas.microsoft.com/office/word/2010/wordprocessingCanvas" xmlns:cx="http://schemas.microsoft.com/office/drawing/2014/chartex" xmlns:cx1="http://schemas.microsoft.com/office/drawing/2015/9/8/chartex" xmlns:cx2="http://schemas.microsoft.com/office/drawing/2015/10/21/chartex" xmlns:cx3="http://schemas.microsoft.com/office/drawing/2016/5/9/chartex" xmlns:cx4="http://schemas.microsoft.com/office/drawing/2016/5/10/chartex" xmlns:cx5="http://schemas.microsoft.com/office/drawing/2016/5/11/chartex" xmlns:cx6="http://schemas.microsoft.com/office/drawing/2016/5/12/chartex" xmlns:cx7="http://schemas.microsoft.com/office/drawing/2016/5/13/chartex" xmlns:cx8="http://schemas.microsoft.com/office/drawing/2016/5/14/chartex" xmlns:mc="http://schemas.openxmlformats.org/markup-compatibility/2006" xmlns:aink="http://schemas.microsoft.com/office/drawing/2016/ink" xmlns:am3d="http://schemas.microsoft.com/office/drawing/2017/model3d" xmlns:o="urn:schemas-microsoft-com:office:office" xmlns:oel="http://schemas.microsoft.com/office/2019/extlst" xmlns:r="http://schemas.openxmlformats.org/officeDocument/2006/relationships" xmlns:m="http://schemas.openxmlformats.org/officeDocument/2006/math" xmlns:v="urn:schemas-microsoft-com:vml" xmlns:wp14="http://schemas.microsoft.com/office/word/2010/wordprocessingDrawing" xmlns:wp="http://schemas.openxmlformats.org/drawingml/2006/wordprocessingDrawing" xmlns:w10="urn:schemas-microsoft-com:office:word" xmlns:w="http://schemas.openxmlformats.org/wordprocessingml/2006/main" xmlns:w14="http://schemas.microsoft.com/office/word/2010/wordml" xmlns:w15="http://schemas.microsoft.com/office/word/2012/wordml" xmlns:w16cex="http://schemas.microsoft.com/office/word/2018/wordml/cex" xmlns:w16cid="http://schemas.microsoft.com/office/word/2016/wordml/cid" xmlns:w16="http://schemas.microsoft.com/office/word/2018/wordml" xmlns:w16sdtdh="http://schemas.microsoft.com/office/word/2020/wordml/sdtdatahash" xmlns:w16se="http://schemas.microsoft.com/office/word/2015/wordml/symex" xmlns:wpg="http://schemas.microsoft.com/office/word/2010/wordprocessingGroup" xmlns:wpi="http://schemas.microsoft.com/office/word/2010/wordprocessingInk" xmlns:wne="http://schemas.microsoft.com/office/word/2006/wordml" xmlns:wps="http://schemas.microsoft.com/office/word/2010/wordprocessingShape" mc:Ignorable="w14 w15 w16se w16cid w16 w16cex w16sdtdh wp14">
-  <w15:commentEx w15:paraId="000000DE" w15:done="0"/>
-  <w15:commentEx w15:paraId="000000DD" w15:done="0"/>
-  <w15:commentEx w15:paraId="000000DF" w15:done="0"/>
-  <w15:commentEx w15:paraId="000000DC" w15:done="0"/>
+  <w15:commentEx w15:paraId="000000EF" w15:done="0"/>
+  <w15:commentEx w15:paraId="000000EE" w15:done="0"/>
+  <w15:commentEx w15:paraId="000000F0" w15:done="0"/>
+  <w15:commentEx w15:paraId="000000ED" w15:done="0"/>
 </w15:commentsEx>
 </file>
 
 <file path=word/commentsIds.xml><?xml version="1.0" encoding="utf-8"?>
 <w16cid:commentsIds xmlns:wpc="http://schemas.microsoft.com/office/word/2010/wordprocessingCanvas" xmlns:cx="http://schemas.microsoft.com/office/drawing/2014/chartex" xmlns:cx1="http://schemas.microsoft.com/office/drawing/2015/9/8/chartex" xmlns:cx2="http://schemas.microsoft.com/office/drawing/2015/10/21/chartex" xmlns:cx3="http://schemas.microsoft.com/office/drawing/2016/5/9/chartex" xmlns:cx4="http://schemas.microsoft.com/office/drawing/2016/5/10/chartex" xmlns:cx5="http://schemas.microsoft.com/office/drawing/2016/5/11/chartex" xmlns:cx6="http://schemas.microsoft.com/office/drawing/2016/5/12/chartex" xmlns:cx7="http://schemas.microsoft.com/office/drawing/2016/5/13/chartex" xmlns:cx8="http://schemas.microsoft.com/office/drawing/2016/5/14/chartex" xmlns:mc="http://schemas.openxmlformats.org/markup-compatibility/2006" xmlns:aink="http://schemas.microsoft.com/office/drawing/2016/ink" xmlns:am3d="http://schemas.microsoft.com/office/drawing/2017/model3d" xmlns:o="urn:schemas-microsoft-com:office:office" xmlns:oel="http://schemas.microsoft.com/office/2019/extlst" xmlns:r="http://schemas.openxmlformats.org/officeDocument/2006/relationships" xmlns:m="http://schemas.openxmlformats.org/officeDocument/2006/math" xmlns:v="urn:schemas-microsoft-com:vml" xmlns:wp14="http://schemas.microsoft.com/office/word/2010/wordprocessingDrawing" xmlns:wp="http://schemas.openxmlformats.org/drawingml/2006/wordprocessingDrawing" xmlns:w10="urn:schemas-microsoft-com:office:word" xmlns:w="http://schemas.openxmlformats.org/wordprocessingml/2006/main" xmlns:w14="http://schemas.microsoft.com/office/word/2010/wordml" xmlns:w15="http://schemas.microsoft.com/office/word/2012/wordml" xmlns:w16cex="http://schemas.microsoft.com/office/word/2018/wordml/cex" xmlns:w16cid="http://schemas.microsoft.com/office/word/2016/wordml/cid" xmlns:w16="http://schemas.microsoft.com/office/word/2018/wordml" xmlns:w16sdtdh="http://schemas.microsoft.com/office/word/2020/wordml/sdtdatahash" xmlns:w16se="http://schemas.microsoft.com/office/word/2015/wordml/symex" xmlns:wpg="http://schemas.microsoft.com/office/word/2010/wordprocessingGroup" xmlns:wpi="http://schemas.microsoft.com/office/word/2010/wordprocessingInk" xmlns:wne="http://schemas.microsoft.com/office/word/2006/wordml" xmlns:wps="http://schemas.microsoft.com/office/word/2010/wordprocessingShape" mc:Ignorable="w14 w15 w16se w16cid w16 w16cex w16sdtdh wp14">
-  <w16cid:commentId w16cid:paraId="000000DE" w16cid:durableId="27BD87C6"/>
-  <w16cid:commentId w16cid:paraId="000000DD" w16cid:durableId="27BD87C5"/>
-  <w16cid:commentId w16cid:paraId="000000DF" w16cid:durableId="27BD87C4"/>
-  <w16cid:commentId w16cid:paraId="000000DC" w16cid:durableId="27BD87C3"/>
+  <w16cid:commentId w16cid:paraId="000000EF" w16cid:durableId="27BDDA4F"/>
+  <w16cid:commentId w16cid:paraId="000000EE" w16cid:durableId="27BDDA4E"/>
+  <w16cid:commentId w16cid:paraId="000000F0" w16cid:durableId="27BDDA4D"/>
+  <w16cid:commentId w16cid:paraId="000000ED" w16cid:durableId="27BDDA4C"/>
 </w16cid:commentsIds>
 </file>
 
 <file path=word/numbering.xml><?xml version="1.0" encoding="utf-8"?>
 <w:numbering xmlns:wpc="http://schemas.microsoft.com/office/word/2010/wordprocessingCanvas" xmlns:cx="http://schemas.microsoft.com/office/drawing/2014/chartex" xmlns:cx1="http://schemas.microsoft.com/office/drawing/2015/9/8/chartex" xmlns:cx2="http://schemas.microsoft.com/office/drawing/2015/10/21/chartex" xmlns:cx3="http://schemas.microsoft.com/office/drawing/2016/5/9/chartex" xmlns:cx4="http://schemas.microsoft.com/office/drawing/2016/5/10/chartex" xmlns:cx5="http://schemas.microsoft.com/office/drawing/2016/5/11/chartex" xmlns:cx6="http://schemas.microsoft.com/office/drawing/2016/5/12/chartex" xmlns:cx7="http://schemas.microsoft.com/office/drawing/2016/5/13/chartex" xmlns:cx8="http://schemas.microsoft.com/office/drawing/2016/5/14/chartex" xmlns:mc="http://schemas.openxmlformats.org/markup-compatibility/2006" xmlns:aink="http://schemas.microsoft.com/office/drawing/2016/ink" xmlns:am3d="http://schemas.microsoft.com/office/drawing/2017/model3d" xmlns:o="urn:schemas-microsoft-com:office:office" xmlns:oel="http://schemas.microsoft.com/office/2019/extlst" xmlns:r="http://schemas.openxmlformats.org/officeDocument/2006/relationships" xmlns:m="http://schemas.openxmlformats.org/officeDocument/2006/math" xmlns:v="urn:schemas-microsoft-com:vml" xmlns:wp14="http://schemas.microsoft.com/office/word/2010/wordprocessingDrawing" xmlns:wp="http://schemas.openxmlformats.org/drawingml/2006/wordprocessingDrawing" xmlns:w10="urn:schemas-microsoft-com:office:word" xmlns:w="http://schemas.openxmlformats.org/wordprocessingml/2006/main" xmlns:w14="http://schemas.microsoft.com/office/word/2010/wordml" xmlns:w15="http://schemas.microsoft.com/office/word/2012/wordml" xmlns:w16cex="http://schemas.microsoft.com/office/word/2018/wordml/cex" xmlns:w16cid="http://schemas.microsoft.com/office/word/2016/wordml/cid" xmlns:w16="http://schemas.microsoft.com/office/word/2018/wordml" xmlns:w16sdtdh="http://schemas.microsoft.com/office/word/2020/wordml/sdtdatahash" xmlns:w16se="http://schemas.microsoft.com/office/word/2015/wordml/symex" xmlns:wpg="http://schemas.microsoft.com/office/word/2010/wordprocessingGroup" xmlns:wpi="http://schemas.microsoft.com/office/word/2010/wordprocessingInk" xmlns:wne="http://schemas.microsoft.com/office/word/2006/wordml" xmlns:wps="http://schemas.microsoft.com/office/word/2010/wordprocessingShape" mc:Ignorable="w14 w15 w16se w16cid w16 w16cex w16sdtdh wp14">
   <w:abstractNum w:abstractNumId="0" w15:restartNumberingAfterBreak="0">
-    <w:nsid w:val="2B7B499B"/>
+    <w:nsid w:val="40147609"/>
     <w:multiLevelType w:val="multilevel"/>
-    <w:tmpl w:val="097079FC"/>
+    <w:tmpl w:val="0B589FBA"/>
     <w:lvl w:ilvl="0">
       <w:start w:val="1"/>
       <w:numFmt w:val="bullet"/>
@@ -9427,9 +9655,9 @@
     </w:lvl>
   </w:abstractNum>
   <w:abstractNum w:abstractNumId="1" w15:restartNumberingAfterBreak="0">
-    <w:nsid w:val="587E228A"/>
+    <w:nsid w:val="492E3C51"/>
     <w:multiLevelType w:val="multilevel"/>
-    <w:tmpl w:val="87DC9E00"/>
+    <w:tmpl w:val="3AA42176"/>
     <w:lvl w:ilvl="0">
       <w:start w:val="1"/>
       <w:numFmt w:val="bullet"/>
@@ -9540,9 +9768,9 @@
     </w:lvl>
   </w:abstractNum>
   <w:abstractNum w:abstractNumId="2" w15:restartNumberingAfterBreak="0">
-    <w:nsid w:val="647F2DF5"/>
+    <w:nsid w:val="61D0263A"/>
     <w:multiLevelType w:val="multilevel"/>
-    <w:tmpl w:val="B3AAECC8"/>
+    <w:tmpl w:val="7A580DB6"/>
     <w:lvl w:ilvl="0">
       <w:start w:val="1"/>
       <w:numFmt w:val="decimal"/>
@@ -9626,9 +9854,9 @@
     </w:lvl>
   </w:abstractNum>
   <w:abstractNum w:abstractNumId="3" w15:restartNumberingAfterBreak="0">
-    <w:nsid w:val="6E9A5B10"/>
+    <w:nsid w:val="6F1301EC"/>
     <w:multiLevelType w:val="multilevel"/>
-    <w:tmpl w:val="593CEE06"/>
+    <w:tmpl w:val="EBEA2F74"/>
     <w:lvl w:ilvl="0">
       <w:start w:val="1"/>
       <w:numFmt w:val="bullet"/>
@@ -9739,9 +9967,9 @@
     </w:lvl>
   </w:abstractNum>
   <w:abstractNum w:abstractNumId="4" w15:restartNumberingAfterBreak="0">
-    <w:nsid w:val="6F5739A8"/>
+    <w:nsid w:val="7FF939CB"/>
     <w:multiLevelType w:val="multilevel"/>
-    <w:tmpl w:val="5D1C65D8"/>
+    <w:tmpl w:val="BF408668"/>
     <w:lvl w:ilvl="0">
       <w:start w:val="3"/>
       <w:numFmt w:val="decimal"/>
@@ -9834,19 +10062,19 @@
       </w:pPr>
     </w:lvl>
   </w:abstractNum>
-  <w:num w:numId="1" w16cid:durableId="1655377687">
+  <w:num w:numId="1" w16cid:durableId="379019730">
     <w:abstractNumId w:val="4"/>
   </w:num>
-  <w:num w:numId="2" w16cid:durableId="635256987">
+  <w:num w:numId="2" w16cid:durableId="830103494">
     <w:abstractNumId w:val="0"/>
   </w:num>
-  <w:num w:numId="3" w16cid:durableId="652758009">
+  <w:num w:numId="3" w16cid:durableId="1369793907">
     <w:abstractNumId w:val="3"/>
   </w:num>
-  <w:num w:numId="4" w16cid:durableId="761032382">
+  <w:num w:numId="4" w16cid:durableId="1131826212">
     <w:abstractNumId w:val="2"/>
   </w:num>
-  <w:num w:numId="5" w16cid:durableId="709957292">
+  <w:num w:numId="5" w16cid:durableId="624503099">
     <w:abstractNumId w:val="1"/>
   </w:num>
 </w:numbering>
@@ -10866,7 +11094,7 @@
 
 <file path=customXml/item1.xml><?xml version="1.0" encoding="utf-8"?>
 <go:gDocsCustomXmlDataStorage xmlns:go="http://customooxmlschemas.google.com/" xmlns:r="http://schemas.openxmlformats.org/officeDocument/2006/relationships" uri="GoogleDocsCustomDataVersion1">
-  <go:docsCustomData xmlns:go="http://customooxmlschemas.google.com/" roundtripDataSignature="AMtx7mg/d2nCf3momOujiKJtWEBdJ2/3Vg==">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</go:docsCustomData>
+  <go:docsCustomData xmlns:go="http://customooxmlschemas.google.com/" roundtripDataSignature="AMtx7mg/d2nCf3momOujiKJtWEBdJ2/3Vg==">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</go:docsCustomData>
 </go:gDocsCustomXmlDataStorage>
 </file>
 

</xml_diff>

<commit_message>
Adicionando imagens de Bas. em Cont.  e Filt. Colaborativa
</commit_message>
<xml_diff>
--- a/doc/atual_TCC_final/2022_KaikiMelloDosSantos_TCC.docx
+++ b/doc/atual_TCC_final/2022_KaikiMelloDosSantos_TCC.docx
@@ -20,20 +20,20 @@
           <w:color w:val="000000"/>
         </w:rPr>
         <w:drawing>
-          <wp:inline distT="0" distB="0" distL="0" distR="0" wp14:anchorId="0993B4F9" wp14:editId="0292579A">
+          <wp:inline distT="0" distB="0" distL="0" distR="0" wp14:anchorId="2DF365DA" wp14:editId="6D971ECE">
             <wp:extent cx="4362450" cy="1285875"/>
             <wp:effectExtent l="0" t="0" r="0" b="0"/>
-            <wp:docPr id="10" name="image4.png"/>
+            <wp:docPr id="11" name="image3.png"/>
             <wp:cNvGraphicFramePr/>
             <a:graphic xmlns:a="http://schemas.openxmlformats.org/drawingml/2006/main">
               <a:graphicData uri="http://schemas.openxmlformats.org/drawingml/2006/picture">
                 <pic:pic xmlns:pic="http://schemas.openxmlformats.org/drawingml/2006/picture">
                   <pic:nvPicPr>
-                    <pic:cNvPr id="0" name="image4.png"/>
+                    <pic:cNvPr id="0" name="image3.png"/>
                     <pic:cNvPicPr preferRelativeResize="0"/>
                   </pic:nvPicPr>
                   <pic:blipFill>
-                    <a:blip r:embed="rId6"/>
+                    <a:blip r:embed="rId8"/>
                     <a:srcRect/>
                     <a:stretch>
                       <a:fillRect/>
@@ -520,10 +520,10 @@
           <w:szCs w:val="24"/>
         </w:rPr>
         <w:drawing>
-          <wp:inline distT="0" distB="0" distL="0" distR="0" wp14:anchorId="433769B0" wp14:editId="3FDE6E5D">
+          <wp:inline distT="0" distB="0" distL="0" distR="0" wp14:anchorId="5985B108" wp14:editId="78E564D5">
             <wp:extent cx="1057275" cy="695325"/>
             <wp:effectExtent l="0" t="0" r="0" b="0"/>
-            <wp:docPr id="13" name="image1.png"/>
+            <wp:docPr id="14" name="image1.png"/>
             <wp:cNvGraphicFramePr/>
             <a:graphic xmlns:a="http://schemas.openxmlformats.org/drawingml/2006/main">
               <a:graphicData uri="http://schemas.openxmlformats.org/drawingml/2006/picture">
@@ -533,7 +533,7 @@
                     <pic:cNvPicPr preferRelativeResize="0"/>
                   </pic:nvPicPr>
                   <pic:blipFill>
-                    <a:blip r:embed="rId7"/>
+                    <a:blip r:embed="rId9"/>
                     <a:srcRect/>
                     <a:stretch>
                       <a:fillRect/>
@@ -1574,13 +1574,12 @@
     </w:p>
     <w:p>
       <w:pPr>
-        <w:spacing w:after="240" w:line="360" w:lineRule="auto"/>
-        <w:jc w:val="both"/>
-        <w:rPr>
-          <w:rFonts w:ascii="Arial" w:eastAsia="Arial" w:hAnsi="Arial" w:cs="Arial"/>
-          <w:color w:val="FF0000"/>
-          <w:sz w:val="24"/>
-          <w:szCs w:val="24"/>
+        <w:spacing w:after="240" w:line="240" w:lineRule="auto"/>
+        <w:rPr>
+          <w:rFonts w:ascii="Arial" w:eastAsia="Arial" w:hAnsi="Arial" w:cs="Arial"/>
+          <w:b/>
+          <w:sz w:val="26"/>
+          <w:szCs w:val="26"/>
         </w:rPr>
       </w:pPr>
     </w:p>
@@ -2576,7 +2575,7 @@
       <w:sdt>
         <w:sdtPr>
           <w:tag w:val="goog_rdk_0"/>
-          <w:id w:val="-1942444673"/>
+          <w:id w:val="690884322"/>
         </w:sdtPr>
         <w:sdtContent>
           <w:commentRangeStart w:id="1"/>
@@ -2598,30 +2597,6 @@
       <w:r>
         <w:commentReference w:id="1"/>
       </w:r>
-    </w:p>
-    <w:p>
-      <w:pPr>
-        <w:spacing w:after="240" w:line="240" w:lineRule="auto"/>
-        <w:jc w:val="both"/>
-        <w:rPr>
-          <w:rFonts w:ascii="Arial" w:eastAsia="Arial" w:hAnsi="Arial" w:cs="Arial"/>
-          <w:b/>
-          <w:sz w:val="26"/>
-          <w:szCs w:val="26"/>
-        </w:rPr>
-      </w:pPr>
-    </w:p>
-    <w:p>
-      <w:pPr>
-        <w:spacing w:after="240" w:line="240" w:lineRule="auto"/>
-        <w:jc w:val="both"/>
-        <w:rPr>
-          <w:rFonts w:ascii="Arial" w:eastAsia="Arial" w:hAnsi="Arial" w:cs="Arial"/>
-          <w:b/>
-          <w:sz w:val="26"/>
-          <w:szCs w:val="26"/>
-        </w:rPr>
-      </w:pPr>
     </w:p>
     <w:p>
       <w:pPr>
@@ -2812,16 +2787,6 @@
           <w:szCs w:val="26"/>
         </w:rPr>
       </w:pPr>
-      <w:r>
-        <w:rPr>
-          <w:rFonts w:ascii="Arial" w:eastAsia="Arial" w:hAnsi="Arial" w:cs="Arial"/>
-          <w:b/>
-          <w:sz w:val="26"/>
-          <w:szCs w:val="26"/>
-        </w:rPr>
-        <w:lastRenderedPageBreak/>
-        <w:t xml:space="preserve">3 ALGORITMOS </w:t>
-      </w:r>
     </w:p>
     <w:p>
       <w:pPr>
@@ -2832,6 +2797,67 @@
           <w:right w:val="nil"/>
           <w:between w:val="nil"/>
         </w:pBdr>
+        <w:rPr>
+          <w:rFonts w:ascii="Arial" w:eastAsia="Arial" w:hAnsi="Arial" w:cs="Arial"/>
+          <w:b/>
+          <w:sz w:val="26"/>
+          <w:szCs w:val="26"/>
+        </w:rPr>
+      </w:pPr>
+    </w:p>
+    <w:p>
+      <w:pPr>
+        <w:pBdr>
+          <w:top w:val="nil"/>
+          <w:left w:val="nil"/>
+          <w:bottom w:val="nil"/>
+          <w:right w:val="nil"/>
+          <w:between w:val="nil"/>
+        </w:pBdr>
+        <w:rPr>
+          <w:rFonts w:ascii="Arial" w:eastAsia="Arial" w:hAnsi="Arial" w:cs="Arial"/>
+          <w:b/>
+          <w:sz w:val="26"/>
+          <w:szCs w:val="26"/>
+        </w:rPr>
+      </w:pPr>
+    </w:p>
+    <w:p>
+      <w:pPr>
+        <w:pBdr>
+          <w:top w:val="nil"/>
+          <w:left w:val="nil"/>
+          <w:bottom w:val="nil"/>
+          <w:right w:val="nil"/>
+          <w:between w:val="nil"/>
+        </w:pBdr>
+        <w:rPr>
+          <w:rFonts w:ascii="Arial" w:eastAsia="Arial" w:hAnsi="Arial" w:cs="Arial"/>
+          <w:b/>
+          <w:sz w:val="26"/>
+          <w:szCs w:val="26"/>
+        </w:rPr>
+      </w:pPr>
+      <w:r>
+        <w:rPr>
+          <w:rFonts w:ascii="Arial" w:eastAsia="Arial" w:hAnsi="Arial" w:cs="Arial"/>
+          <w:b/>
+          <w:sz w:val="26"/>
+          <w:szCs w:val="26"/>
+        </w:rPr>
+        <w:lastRenderedPageBreak/>
+        <w:t xml:space="preserve">3 ALGORITMOS </w:t>
+      </w:r>
+    </w:p>
+    <w:p>
+      <w:pPr>
+        <w:pBdr>
+          <w:top w:val="nil"/>
+          <w:left w:val="nil"/>
+          <w:bottom w:val="nil"/>
+          <w:right w:val="nil"/>
+          <w:between w:val="nil"/>
+        </w:pBdr>
         <w:spacing w:after="0" w:line="360" w:lineRule="auto"/>
         <w:ind w:firstLine="709"/>
         <w:jc w:val="both"/>
@@ -2909,7 +2935,7 @@
       <w:sdt>
         <w:sdtPr>
           <w:tag w:val="goog_rdk_1"/>
-          <w:id w:val="-1344553623"/>
+          <w:id w:val="1543789199"/>
         </w:sdtPr>
         <w:sdtContent>
           <w:ins w:id="2" w:author="João Paulo" w:date="2023-01-13T11:12:00Z">
@@ -3947,20 +3973,20 @@
           <w:szCs w:val="24"/>
         </w:rPr>
         <w:drawing>
-          <wp:inline distT="114300" distB="114300" distL="114300" distR="114300" wp14:anchorId="533CC611" wp14:editId="5D8763AC">
+          <wp:inline distT="114300" distB="114300" distL="114300" distR="114300" wp14:anchorId="135A32EC" wp14:editId="06603ECF">
             <wp:extent cx="5759775" cy="3263900"/>
             <wp:effectExtent l="0" t="0" r="0" b="0"/>
-            <wp:docPr id="16" name="image3.png"/>
+            <wp:docPr id="17" name="image5.png"/>
             <wp:cNvGraphicFramePr/>
             <a:graphic xmlns:a="http://schemas.openxmlformats.org/drawingml/2006/main">
               <a:graphicData uri="http://schemas.openxmlformats.org/drawingml/2006/picture">
                 <pic:pic xmlns:pic="http://schemas.openxmlformats.org/drawingml/2006/picture">
                   <pic:nvPicPr>
-                    <pic:cNvPr id="0" name="image3.png"/>
+                    <pic:cNvPr id="0" name="image5.png"/>
                     <pic:cNvPicPr preferRelativeResize="0"/>
                   </pic:nvPicPr>
                   <pic:blipFill>
-                    <a:blip r:embed="rId11"/>
+                    <a:blip r:embed="rId13"/>
                     <a:srcRect/>
                     <a:stretch>
                       <a:fillRect/>
@@ -4134,17 +4160,6 @@
           <w:szCs w:val="24"/>
         </w:rPr>
       </w:pPr>
-    </w:p>
-    <w:p>
-      <w:pPr>
-        <w:spacing w:after="0" w:line="360" w:lineRule="auto"/>
-        <w:jc w:val="both"/>
-        <w:rPr>
-          <w:rFonts w:ascii="Arial" w:eastAsia="Arial" w:hAnsi="Arial" w:cs="Arial"/>
-          <w:sz w:val="24"/>
-          <w:szCs w:val="24"/>
-        </w:rPr>
-      </w:pPr>
       <w:r>
         <w:rPr>
           <w:rFonts w:ascii="Arial" w:eastAsia="Arial" w:hAnsi="Arial" w:cs="Arial"/>
@@ -4153,20 +4168,20 @@
           <w:szCs w:val="24"/>
         </w:rPr>
         <w:drawing>
-          <wp:inline distT="114300" distB="114300" distL="114300" distR="114300" wp14:anchorId="2E07B419" wp14:editId="7894EB29">
+          <wp:inline distT="114300" distB="114300" distL="114300" distR="114300" wp14:anchorId="35565215" wp14:editId="4B97C306">
             <wp:extent cx="5759775" cy="3771900"/>
             <wp:effectExtent l="0" t="0" r="0" b="0"/>
-            <wp:docPr id="14" name="image2.png"/>
+            <wp:docPr id="15" name="image6.png"/>
             <wp:cNvGraphicFramePr/>
             <a:graphic xmlns:a="http://schemas.openxmlformats.org/drawingml/2006/main">
               <a:graphicData uri="http://schemas.openxmlformats.org/drawingml/2006/picture">
                 <pic:pic xmlns:pic="http://schemas.openxmlformats.org/drawingml/2006/picture">
                   <pic:nvPicPr>
-                    <pic:cNvPr id="0" name="image2.png"/>
+                    <pic:cNvPr id="0" name="image6.png"/>
                     <pic:cNvPicPr preferRelativeResize="0"/>
                   </pic:nvPicPr>
                   <pic:blipFill>
-                    <a:blip r:embed="rId12"/>
+                    <a:blip r:embed="rId14"/>
                     <a:srcRect/>
                     <a:stretch>
                       <a:fillRect/>
@@ -4316,27 +4331,7 @@
           <w:sz w:val="24"/>
           <w:szCs w:val="24"/>
         </w:rPr>
-        <w:t xml:space="preserve">) que é a união das colunas palavras-chave, elenco, diretor e gênero. </w:t>
-      </w:r>
-    </w:p>
-    <w:p>
-      <w:pPr>
-        <w:spacing w:after="0" w:line="360" w:lineRule="auto"/>
-        <w:ind w:firstLine="708"/>
-        <w:jc w:val="both"/>
-        <w:rPr>
-          <w:rFonts w:ascii="Arial" w:eastAsia="Arial" w:hAnsi="Arial" w:cs="Arial"/>
-          <w:sz w:val="24"/>
-          <w:szCs w:val="24"/>
-        </w:rPr>
-      </w:pPr>
-      <w:r>
-        <w:rPr>
-          <w:rFonts w:ascii="Arial" w:eastAsia="Arial" w:hAnsi="Arial" w:cs="Arial"/>
-          <w:sz w:val="24"/>
-          <w:szCs w:val="24"/>
-        </w:rPr>
-        <w:t xml:space="preserve">Por conseguinte, é usado o </w:t>
+        <w:t xml:space="preserve">) que é a união das colunas palavras-chave, elenco, diretor e gênero. Em seguida é usado o </w:t>
       </w:r>
       <w:proofErr w:type="spellStart"/>
       <w:r>
@@ -4391,229 +4386,7 @@
           <w:sz w:val="24"/>
           <w:szCs w:val="24"/>
         </w:rPr>
-        <w:t xml:space="preserve"> para criar uma matriz de contagem de tokens, os parâmetro utilizados são </w:t>
-      </w:r>
-      <w:proofErr w:type="spellStart"/>
-      <w:r>
-        <w:rPr>
-          <w:rFonts w:ascii="Arial" w:eastAsia="Arial" w:hAnsi="Arial" w:cs="Arial"/>
-          <w:i/>
-          <w:sz w:val="24"/>
-          <w:szCs w:val="24"/>
-        </w:rPr>
-        <w:t>analyzer</w:t>
-      </w:r>
-      <w:proofErr w:type="spellEnd"/>
-      <w:r>
-        <w:rPr>
-          <w:rFonts w:ascii="Arial" w:eastAsia="Arial" w:hAnsi="Arial" w:cs="Arial"/>
-          <w:sz w:val="24"/>
-          <w:szCs w:val="24"/>
-        </w:rPr>
-        <w:t xml:space="preserve"> informando que o recurso deve ser feito de </w:t>
-      </w:r>
-      <w:sdt>
-        <w:sdtPr>
-          <w:tag w:val="goog_rdk_2"/>
-          <w:id w:val="-1196380385"/>
-        </w:sdtPr>
-        <w:sdtContent>
-          <w:commentRangeStart w:id="3"/>
-        </w:sdtContent>
-      </w:sdt>
-      <w:r>
-        <w:rPr>
-          <w:rFonts w:ascii="Arial" w:eastAsia="Arial" w:hAnsi="Arial" w:cs="Arial"/>
-          <w:sz w:val="24"/>
-          <w:szCs w:val="24"/>
-        </w:rPr>
-        <w:t>n-</w:t>
-      </w:r>
-      <w:proofErr w:type="spellStart"/>
-      <w:r>
-        <w:rPr>
-          <w:rFonts w:ascii="Arial" w:eastAsia="Arial" w:hAnsi="Arial" w:cs="Arial"/>
-          <w:sz w:val="24"/>
-          <w:szCs w:val="24"/>
-        </w:rPr>
-        <w:t>grams</w:t>
-      </w:r>
-      <w:commentRangeEnd w:id="3"/>
-      <w:proofErr w:type="spellEnd"/>
-      <w:r>
-        <w:commentReference w:id="3"/>
-      </w:r>
-      <w:r>
-        <w:rPr>
-          <w:rFonts w:ascii="Arial" w:eastAsia="Arial" w:hAnsi="Arial" w:cs="Arial"/>
-          <w:sz w:val="24"/>
-          <w:szCs w:val="24"/>
-        </w:rPr>
-        <w:t xml:space="preserve"> de palavras, </w:t>
-      </w:r>
-      <w:proofErr w:type="spellStart"/>
-      <w:r>
-        <w:rPr>
-          <w:rFonts w:ascii="Arial" w:eastAsia="Arial" w:hAnsi="Arial" w:cs="Arial"/>
-          <w:i/>
-          <w:sz w:val="24"/>
-          <w:szCs w:val="24"/>
-        </w:rPr>
-        <w:t>ngram_range</w:t>
-      </w:r>
-      <w:proofErr w:type="spellEnd"/>
-      <w:r>
-        <w:rPr>
-          <w:rFonts w:ascii="Arial" w:eastAsia="Arial" w:hAnsi="Arial" w:cs="Arial"/>
-          <w:i/>
-          <w:sz w:val="24"/>
-          <w:szCs w:val="24"/>
-        </w:rPr>
-        <w:t xml:space="preserve"> </w:t>
-      </w:r>
-      <w:r>
-        <w:rPr>
-          <w:rFonts w:ascii="Arial" w:eastAsia="Arial" w:hAnsi="Arial" w:cs="Arial"/>
-          <w:sz w:val="24"/>
-          <w:szCs w:val="24"/>
-        </w:rPr>
-        <w:t xml:space="preserve">se refere ao intervalo de n-gramas do texto que será incluído na sopa de palavras, nesse caso são </w:t>
-      </w:r>
-      <w:proofErr w:type="spellStart"/>
-      <w:r>
-        <w:rPr>
-          <w:rFonts w:ascii="Arial" w:eastAsia="Arial" w:hAnsi="Arial" w:cs="Arial"/>
-          <w:sz w:val="24"/>
-          <w:szCs w:val="24"/>
-        </w:rPr>
-        <w:t>unigramas</w:t>
-      </w:r>
-      <w:proofErr w:type="spellEnd"/>
-      <w:r>
-        <w:rPr>
-          <w:rFonts w:ascii="Arial" w:eastAsia="Arial" w:hAnsi="Arial" w:cs="Arial"/>
-          <w:sz w:val="24"/>
-          <w:szCs w:val="24"/>
-        </w:rPr>
-        <w:t xml:space="preserve"> e bigramas, </w:t>
-      </w:r>
-      <w:proofErr w:type="spellStart"/>
-      <w:r>
-        <w:rPr>
-          <w:rFonts w:ascii="Arial" w:eastAsia="Arial" w:hAnsi="Arial" w:cs="Arial"/>
-          <w:i/>
-          <w:sz w:val="24"/>
-          <w:szCs w:val="24"/>
-        </w:rPr>
-        <w:t>min_df</w:t>
-      </w:r>
-      <w:proofErr w:type="spellEnd"/>
-      <w:r>
-        <w:rPr>
-          <w:rFonts w:ascii="Arial" w:eastAsia="Arial" w:hAnsi="Arial" w:cs="Arial"/>
-          <w:i/>
-          <w:sz w:val="24"/>
-          <w:szCs w:val="24"/>
-        </w:rPr>
-        <w:t xml:space="preserve"> </w:t>
-      </w:r>
-      <w:r>
-        <w:rPr>
-          <w:rFonts w:ascii="Arial" w:eastAsia="Arial" w:hAnsi="Arial" w:cs="Arial"/>
-          <w:sz w:val="24"/>
-          <w:szCs w:val="24"/>
-        </w:rPr>
-        <w:t xml:space="preserve">que é usado para remover palavras que aparecem com pouca frequência e </w:t>
-      </w:r>
-      <w:proofErr w:type="spellStart"/>
-      <w:r>
-        <w:rPr>
-          <w:rFonts w:ascii="Arial" w:eastAsia="Arial" w:hAnsi="Arial" w:cs="Arial"/>
-          <w:i/>
-          <w:sz w:val="24"/>
-          <w:szCs w:val="24"/>
-        </w:rPr>
-        <w:t>stop_words</w:t>
-      </w:r>
-      <w:proofErr w:type="spellEnd"/>
-      <w:r>
-        <w:rPr>
-          <w:rFonts w:ascii="Arial" w:eastAsia="Arial" w:hAnsi="Arial" w:cs="Arial"/>
-          <w:sz w:val="24"/>
-          <w:szCs w:val="24"/>
-        </w:rPr>
-        <w:t xml:space="preserve"> que irá remover palavras de parada da língua inglesa dos tokens resultantes (ex. "a", "</w:t>
-      </w:r>
-      <w:proofErr w:type="spellStart"/>
-      <w:r>
-        <w:rPr>
-          <w:rFonts w:ascii="Arial" w:eastAsia="Arial" w:hAnsi="Arial" w:cs="Arial"/>
-          <w:sz w:val="24"/>
-          <w:szCs w:val="24"/>
-        </w:rPr>
-        <w:t>the</w:t>
-      </w:r>
-      <w:proofErr w:type="spellEnd"/>
-      <w:r>
-        <w:rPr>
-          <w:rFonts w:ascii="Arial" w:eastAsia="Arial" w:hAnsi="Arial" w:cs="Arial"/>
-          <w:sz w:val="24"/>
-          <w:szCs w:val="24"/>
-        </w:rPr>
-        <w:t>", "</w:t>
-      </w:r>
-      <w:proofErr w:type="spellStart"/>
-      <w:r>
-        <w:rPr>
-          <w:rFonts w:ascii="Arial" w:eastAsia="Arial" w:hAnsi="Arial" w:cs="Arial"/>
-          <w:sz w:val="24"/>
-          <w:szCs w:val="24"/>
-        </w:rPr>
-        <w:t>this</w:t>
-      </w:r>
-      <w:proofErr w:type="spellEnd"/>
-      <w:r>
-        <w:rPr>
-          <w:rFonts w:ascii="Arial" w:eastAsia="Arial" w:hAnsi="Arial" w:cs="Arial"/>
-          <w:sz w:val="24"/>
-          <w:szCs w:val="24"/>
-        </w:rPr>
-        <w:t>", "</w:t>
-      </w:r>
-      <w:proofErr w:type="spellStart"/>
-      <w:r>
-        <w:rPr>
-          <w:rFonts w:ascii="Arial" w:eastAsia="Arial" w:hAnsi="Arial" w:cs="Arial"/>
-          <w:sz w:val="24"/>
-          <w:szCs w:val="24"/>
-        </w:rPr>
-        <w:t>and</w:t>
-      </w:r>
-      <w:proofErr w:type="spellEnd"/>
-      <w:r>
-        <w:rPr>
-          <w:rFonts w:ascii="Arial" w:eastAsia="Arial" w:hAnsi="Arial" w:cs="Arial"/>
-          <w:sz w:val="24"/>
-          <w:szCs w:val="24"/>
-        </w:rPr>
-        <w:t>")</w:t>
-      </w:r>
-      <w:r>
-        <w:rPr>
-          <w:rFonts w:ascii="Arial" w:eastAsia="Arial" w:hAnsi="Arial" w:cs="Arial"/>
-          <w:i/>
-          <w:sz w:val="24"/>
-          <w:szCs w:val="24"/>
-        </w:rPr>
-        <w:t>.</w:t>
-      </w:r>
-      <w:r>
-        <w:rPr>
-          <w:rFonts w:ascii="Arial" w:eastAsia="Arial" w:hAnsi="Arial" w:cs="Arial"/>
-          <w:sz w:val="24"/>
-          <w:szCs w:val="24"/>
-        </w:rPr>
-        <w:t xml:space="preserve"> </w:t>
+        <w:t xml:space="preserve"> para criar uma matriz de contagem de tokens, como está descrito na figura abaixo:</w:t>
       </w:r>
     </w:p>
     <w:p>
@@ -4633,22 +4406,21 @@
           <w:sz w:val="24"/>
           <w:szCs w:val="24"/>
         </w:rPr>
-        <w:lastRenderedPageBreak/>
         <w:drawing>
-          <wp:inline distT="114300" distB="114300" distL="114300" distR="114300" wp14:anchorId="040E7A0F" wp14:editId="3A6D5629">
-            <wp:extent cx="5759775" cy="3784600"/>
+          <wp:inline distT="114300" distB="114300" distL="114300" distR="114300" wp14:anchorId="18219D64" wp14:editId="5C9FC17E">
+            <wp:extent cx="5759775" cy="2463800"/>
             <wp:effectExtent l="0" t="0" r="0" b="0"/>
-            <wp:docPr id="11" name="image5.png"/>
+            <wp:docPr id="13" name="image4.png"/>
             <wp:cNvGraphicFramePr/>
             <a:graphic xmlns:a="http://schemas.openxmlformats.org/drawingml/2006/main">
               <a:graphicData uri="http://schemas.openxmlformats.org/drawingml/2006/picture">
                 <pic:pic xmlns:pic="http://schemas.openxmlformats.org/drawingml/2006/picture">
                   <pic:nvPicPr>
-                    <pic:cNvPr id="0" name="image5.png"/>
+                    <pic:cNvPr id="0" name="image4.png"/>
                     <pic:cNvPicPr preferRelativeResize="0"/>
                   </pic:nvPicPr>
                   <pic:blipFill>
-                    <a:blip r:embed="rId13"/>
+                    <a:blip r:embed="rId15"/>
                     <a:srcRect/>
                     <a:stretch>
                       <a:fillRect/>
@@ -4657,7 +4429,7 @@
                   <pic:spPr>
                     <a:xfrm>
                       <a:off x="0" y="0"/>
-                      <a:ext cx="5759775" cy="3784600"/>
+                      <a:ext cx="5759775" cy="2463800"/>
                     </a:xfrm>
                     <a:prstGeom prst="rect">
                       <a:avLst/>
@@ -4674,17 +4446,6 @@
     <w:p>
       <w:pPr>
         <w:spacing w:after="0" w:line="360" w:lineRule="auto"/>
-        <w:jc w:val="both"/>
-        <w:rPr>
-          <w:rFonts w:ascii="Arial" w:eastAsia="Arial" w:hAnsi="Arial" w:cs="Arial"/>
-          <w:sz w:val="24"/>
-          <w:szCs w:val="24"/>
-        </w:rPr>
-      </w:pPr>
-    </w:p>
-    <w:p>
-      <w:pPr>
-        <w:spacing w:after="0" w:line="360" w:lineRule="auto"/>
         <w:ind w:firstLine="708"/>
         <w:jc w:val="both"/>
         <w:rPr>
@@ -4699,6 +4460,260 @@
           <w:sz w:val="24"/>
           <w:szCs w:val="24"/>
         </w:rPr>
+        <w:lastRenderedPageBreak/>
+        <w:t xml:space="preserve">Os parâmetro utilizados no </w:t>
+      </w:r>
+      <w:proofErr w:type="spellStart"/>
+      <w:r>
+        <w:rPr>
+          <w:rFonts w:ascii="Arial" w:eastAsia="Arial" w:hAnsi="Arial" w:cs="Arial"/>
+          <w:i/>
+          <w:sz w:val="24"/>
+          <w:szCs w:val="24"/>
+        </w:rPr>
+        <w:t>CountVectorizer</w:t>
+      </w:r>
+      <w:proofErr w:type="spellEnd"/>
+      <w:r>
+        <w:rPr>
+          <w:rFonts w:ascii="Arial" w:eastAsia="Arial" w:hAnsi="Arial" w:cs="Arial"/>
+          <w:sz w:val="24"/>
+          <w:szCs w:val="24"/>
+        </w:rPr>
+        <w:t xml:space="preserve"> são: </w:t>
+      </w:r>
+      <w:proofErr w:type="spellStart"/>
+      <w:r>
+        <w:rPr>
+          <w:rFonts w:ascii="Arial" w:eastAsia="Arial" w:hAnsi="Arial" w:cs="Arial"/>
+          <w:i/>
+          <w:sz w:val="24"/>
+          <w:szCs w:val="24"/>
+        </w:rPr>
+        <w:t>analyzer</w:t>
+      </w:r>
+      <w:proofErr w:type="spellEnd"/>
+      <w:r>
+        <w:rPr>
+          <w:rFonts w:ascii="Arial" w:eastAsia="Arial" w:hAnsi="Arial" w:cs="Arial"/>
+          <w:sz w:val="24"/>
+          <w:szCs w:val="24"/>
+        </w:rPr>
+        <w:t xml:space="preserve"> informando que o recurso deve ser feito de </w:t>
+      </w:r>
+      <w:sdt>
+        <w:sdtPr>
+          <w:tag w:val="goog_rdk_2"/>
+          <w:id w:val="-2120741921"/>
+        </w:sdtPr>
+        <w:sdtContent>
+          <w:commentRangeStart w:id="3"/>
+        </w:sdtContent>
+      </w:sdt>
+      <w:r>
+        <w:rPr>
+          <w:rFonts w:ascii="Arial" w:eastAsia="Arial" w:hAnsi="Arial" w:cs="Arial"/>
+          <w:sz w:val="24"/>
+          <w:szCs w:val="24"/>
+        </w:rPr>
+        <w:t>n-</w:t>
+      </w:r>
+      <w:proofErr w:type="spellStart"/>
+      <w:r>
+        <w:rPr>
+          <w:rFonts w:ascii="Arial" w:eastAsia="Arial" w:hAnsi="Arial" w:cs="Arial"/>
+          <w:sz w:val="24"/>
+          <w:szCs w:val="24"/>
+        </w:rPr>
+        <w:t>grams</w:t>
+      </w:r>
+      <w:commentRangeEnd w:id="3"/>
+      <w:proofErr w:type="spellEnd"/>
+      <w:r>
+        <w:commentReference w:id="3"/>
+      </w:r>
+      <w:r>
+        <w:rPr>
+          <w:rFonts w:ascii="Arial" w:eastAsia="Arial" w:hAnsi="Arial" w:cs="Arial"/>
+          <w:sz w:val="24"/>
+          <w:szCs w:val="24"/>
+        </w:rPr>
+        <w:t xml:space="preserve"> de palavras, </w:t>
+      </w:r>
+      <w:proofErr w:type="spellStart"/>
+      <w:r>
+        <w:rPr>
+          <w:rFonts w:ascii="Arial" w:eastAsia="Arial" w:hAnsi="Arial" w:cs="Arial"/>
+          <w:i/>
+          <w:sz w:val="24"/>
+          <w:szCs w:val="24"/>
+        </w:rPr>
+        <w:t>ngram_range</w:t>
+      </w:r>
+      <w:proofErr w:type="spellEnd"/>
+      <w:r>
+        <w:rPr>
+          <w:rFonts w:ascii="Arial" w:eastAsia="Arial" w:hAnsi="Arial" w:cs="Arial"/>
+          <w:i/>
+          <w:sz w:val="24"/>
+          <w:szCs w:val="24"/>
+        </w:rPr>
+        <w:t xml:space="preserve"> </w:t>
+      </w:r>
+      <w:r>
+        <w:rPr>
+          <w:rFonts w:ascii="Arial" w:eastAsia="Arial" w:hAnsi="Arial" w:cs="Arial"/>
+          <w:sz w:val="24"/>
+          <w:szCs w:val="24"/>
+        </w:rPr>
+        <w:t xml:space="preserve">se refere ao intervalo de n-gramas do texto que será incluído na sopa de palavras, nesse caso são </w:t>
+      </w:r>
+      <w:proofErr w:type="spellStart"/>
+      <w:r>
+        <w:rPr>
+          <w:rFonts w:ascii="Arial" w:eastAsia="Arial" w:hAnsi="Arial" w:cs="Arial"/>
+          <w:sz w:val="24"/>
+          <w:szCs w:val="24"/>
+        </w:rPr>
+        <w:t>unigramas</w:t>
+      </w:r>
+      <w:proofErr w:type="spellEnd"/>
+      <w:r>
+        <w:rPr>
+          <w:rFonts w:ascii="Arial" w:eastAsia="Arial" w:hAnsi="Arial" w:cs="Arial"/>
+          <w:sz w:val="24"/>
+          <w:szCs w:val="24"/>
+        </w:rPr>
+        <w:t xml:space="preserve"> e bigramas, </w:t>
+      </w:r>
+      <w:proofErr w:type="spellStart"/>
+      <w:r>
+        <w:rPr>
+          <w:rFonts w:ascii="Arial" w:eastAsia="Arial" w:hAnsi="Arial" w:cs="Arial"/>
+          <w:i/>
+          <w:sz w:val="24"/>
+          <w:szCs w:val="24"/>
+        </w:rPr>
+        <w:t>min_df</w:t>
+      </w:r>
+      <w:proofErr w:type="spellEnd"/>
+      <w:r>
+        <w:rPr>
+          <w:rFonts w:ascii="Arial" w:eastAsia="Arial" w:hAnsi="Arial" w:cs="Arial"/>
+          <w:i/>
+          <w:sz w:val="24"/>
+          <w:szCs w:val="24"/>
+        </w:rPr>
+        <w:t xml:space="preserve"> </w:t>
+      </w:r>
+      <w:r>
+        <w:rPr>
+          <w:rFonts w:ascii="Arial" w:eastAsia="Arial" w:hAnsi="Arial" w:cs="Arial"/>
+          <w:sz w:val="24"/>
+          <w:szCs w:val="24"/>
+        </w:rPr>
+        <w:t xml:space="preserve">que é usado para remover palavras que aparecem com pouca frequência e </w:t>
+      </w:r>
+      <w:proofErr w:type="spellStart"/>
+      <w:r>
+        <w:rPr>
+          <w:rFonts w:ascii="Arial" w:eastAsia="Arial" w:hAnsi="Arial" w:cs="Arial"/>
+          <w:i/>
+          <w:sz w:val="24"/>
+          <w:szCs w:val="24"/>
+        </w:rPr>
+        <w:t>stop_words</w:t>
+      </w:r>
+      <w:proofErr w:type="spellEnd"/>
+      <w:r>
+        <w:rPr>
+          <w:rFonts w:ascii="Arial" w:eastAsia="Arial" w:hAnsi="Arial" w:cs="Arial"/>
+          <w:sz w:val="24"/>
+          <w:szCs w:val="24"/>
+        </w:rPr>
+        <w:t xml:space="preserve"> que irá remover palavras de parada da língua inglesa dos tokens resultantes (ex. "a", "</w:t>
+      </w:r>
+      <w:proofErr w:type="spellStart"/>
+      <w:r>
+        <w:rPr>
+          <w:rFonts w:ascii="Arial" w:eastAsia="Arial" w:hAnsi="Arial" w:cs="Arial"/>
+          <w:sz w:val="24"/>
+          <w:szCs w:val="24"/>
+        </w:rPr>
+        <w:t>the</w:t>
+      </w:r>
+      <w:proofErr w:type="spellEnd"/>
+      <w:r>
+        <w:rPr>
+          <w:rFonts w:ascii="Arial" w:eastAsia="Arial" w:hAnsi="Arial" w:cs="Arial"/>
+          <w:sz w:val="24"/>
+          <w:szCs w:val="24"/>
+        </w:rPr>
+        <w:t>", "</w:t>
+      </w:r>
+      <w:proofErr w:type="spellStart"/>
+      <w:r>
+        <w:rPr>
+          <w:rFonts w:ascii="Arial" w:eastAsia="Arial" w:hAnsi="Arial" w:cs="Arial"/>
+          <w:sz w:val="24"/>
+          <w:szCs w:val="24"/>
+        </w:rPr>
+        <w:t>this</w:t>
+      </w:r>
+      <w:proofErr w:type="spellEnd"/>
+      <w:r>
+        <w:rPr>
+          <w:rFonts w:ascii="Arial" w:eastAsia="Arial" w:hAnsi="Arial" w:cs="Arial"/>
+          <w:sz w:val="24"/>
+          <w:szCs w:val="24"/>
+        </w:rPr>
+        <w:t>", "</w:t>
+      </w:r>
+      <w:proofErr w:type="spellStart"/>
+      <w:r>
+        <w:rPr>
+          <w:rFonts w:ascii="Arial" w:eastAsia="Arial" w:hAnsi="Arial" w:cs="Arial"/>
+          <w:sz w:val="24"/>
+          <w:szCs w:val="24"/>
+        </w:rPr>
+        <w:t>and</w:t>
+      </w:r>
+      <w:proofErr w:type="spellEnd"/>
+      <w:r>
+        <w:rPr>
+          <w:rFonts w:ascii="Arial" w:eastAsia="Arial" w:hAnsi="Arial" w:cs="Arial"/>
+          <w:sz w:val="24"/>
+          <w:szCs w:val="24"/>
+        </w:rPr>
+        <w:t>")</w:t>
+      </w:r>
+      <w:r>
+        <w:rPr>
+          <w:rFonts w:ascii="Arial" w:eastAsia="Arial" w:hAnsi="Arial" w:cs="Arial"/>
+          <w:i/>
+          <w:sz w:val="24"/>
+          <w:szCs w:val="24"/>
+        </w:rPr>
+        <w:t>.</w:t>
+      </w:r>
+    </w:p>
+    <w:p>
+      <w:pPr>
+        <w:spacing w:after="0" w:line="360" w:lineRule="auto"/>
+        <w:ind w:firstLine="708"/>
+        <w:jc w:val="both"/>
+        <w:rPr>
+          <w:rFonts w:ascii="Arial" w:eastAsia="Arial" w:hAnsi="Arial" w:cs="Arial"/>
+          <w:sz w:val="24"/>
+          <w:szCs w:val="24"/>
+        </w:rPr>
+      </w:pPr>
+      <w:r>
+        <w:rPr>
+          <w:rFonts w:ascii="Arial" w:eastAsia="Arial" w:hAnsi="Arial" w:cs="Arial"/>
+          <w:sz w:val="24"/>
+          <w:szCs w:val="24"/>
+        </w:rPr>
         <w:t xml:space="preserve">Em seguida é aplicada a função </w:t>
       </w:r>
       <w:proofErr w:type="spellStart"/>
@@ -4776,6 +4791,126 @@
         </w:rPr>
         <w:t>.</w:t>
       </w:r>
+    </w:p>
+    <w:p>
+      <w:pPr>
+        <w:spacing w:after="0" w:line="360" w:lineRule="auto"/>
+        <w:ind w:firstLine="708"/>
+        <w:jc w:val="both"/>
+        <w:rPr>
+          <w:rFonts w:ascii="Arial" w:eastAsia="Arial" w:hAnsi="Arial" w:cs="Arial"/>
+          <w:sz w:val="24"/>
+          <w:szCs w:val="24"/>
+        </w:rPr>
+      </w:pPr>
+    </w:p>
+    <w:p>
+      <w:pPr>
+        <w:spacing w:after="0" w:line="360" w:lineRule="auto"/>
+        <w:ind w:firstLine="708"/>
+        <w:jc w:val="both"/>
+        <w:rPr>
+          <w:rFonts w:ascii="Arial" w:eastAsia="Arial" w:hAnsi="Arial" w:cs="Arial"/>
+          <w:sz w:val="24"/>
+          <w:szCs w:val="24"/>
+        </w:rPr>
+      </w:pPr>
+    </w:p>
+    <w:p>
+      <w:pPr>
+        <w:spacing w:after="0" w:line="360" w:lineRule="auto"/>
+        <w:ind w:firstLine="708"/>
+        <w:jc w:val="both"/>
+        <w:rPr>
+          <w:rFonts w:ascii="Arial" w:eastAsia="Arial" w:hAnsi="Arial" w:cs="Arial"/>
+          <w:sz w:val="24"/>
+          <w:szCs w:val="24"/>
+        </w:rPr>
+      </w:pPr>
+    </w:p>
+    <w:p>
+      <w:pPr>
+        <w:spacing w:after="0" w:line="360" w:lineRule="auto"/>
+        <w:ind w:firstLine="708"/>
+        <w:jc w:val="both"/>
+        <w:rPr>
+          <w:rFonts w:ascii="Arial" w:eastAsia="Arial" w:hAnsi="Arial" w:cs="Arial"/>
+          <w:sz w:val="24"/>
+          <w:szCs w:val="24"/>
+        </w:rPr>
+      </w:pPr>
+    </w:p>
+    <w:p>
+      <w:pPr>
+        <w:spacing w:after="0" w:line="360" w:lineRule="auto"/>
+        <w:ind w:firstLine="708"/>
+        <w:jc w:val="both"/>
+        <w:rPr>
+          <w:rFonts w:ascii="Arial" w:eastAsia="Arial" w:hAnsi="Arial" w:cs="Arial"/>
+          <w:sz w:val="24"/>
+          <w:szCs w:val="24"/>
+        </w:rPr>
+      </w:pPr>
+    </w:p>
+    <w:p>
+      <w:pPr>
+        <w:spacing w:after="0" w:line="360" w:lineRule="auto"/>
+        <w:ind w:firstLine="708"/>
+        <w:jc w:val="both"/>
+        <w:rPr>
+          <w:rFonts w:ascii="Arial" w:eastAsia="Arial" w:hAnsi="Arial" w:cs="Arial"/>
+          <w:sz w:val="24"/>
+          <w:szCs w:val="24"/>
+        </w:rPr>
+      </w:pPr>
+    </w:p>
+    <w:p>
+      <w:pPr>
+        <w:spacing w:after="0" w:line="360" w:lineRule="auto"/>
+        <w:ind w:firstLine="708"/>
+        <w:jc w:val="both"/>
+        <w:rPr>
+          <w:rFonts w:ascii="Arial" w:eastAsia="Arial" w:hAnsi="Arial" w:cs="Arial"/>
+          <w:sz w:val="24"/>
+          <w:szCs w:val="24"/>
+        </w:rPr>
+      </w:pPr>
+    </w:p>
+    <w:p>
+      <w:pPr>
+        <w:spacing w:after="0" w:line="360" w:lineRule="auto"/>
+        <w:ind w:firstLine="708"/>
+        <w:jc w:val="both"/>
+        <w:rPr>
+          <w:rFonts w:ascii="Arial" w:eastAsia="Arial" w:hAnsi="Arial" w:cs="Arial"/>
+          <w:sz w:val="24"/>
+          <w:szCs w:val="24"/>
+        </w:rPr>
+      </w:pPr>
+    </w:p>
+    <w:p>
+      <w:pPr>
+        <w:spacing w:after="0" w:line="360" w:lineRule="auto"/>
+        <w:ind w:firstLine="708"/>
+        <w:jc w:val="both"/>
+        <w:rPr>
+          <w:rFonts w:ascii="Arial" w:eastAsia="Arial" w:hAnsi="Arial" w:cs="Arial"/>
+          <w:sz w:val="24"/>
+          <w:szCs w:val="24"/>
+        </w:rPr>
+      </w:pPr>
+    </w:p>
+    <w:p>
+      <w:pPr>
+        <w:spacing w:after="0" w:line="360" w:lineRule="auto"/>
+        <w:ind w:firstLine="708"/>
+        <w:jc w:val="both"/>
+        <w:rPr>
+          <w:rFonts w:ascii="Arial" w:eastAsia="Arial" w:hAnsi="Arial" w:cs="Arial"/>
+          <w:sz w:val="24"/>
+          <w:szCs w:val="24"/>
+        </w:rPr>
+      </w:pPr>
     </w:p>
     <w:p>
       <w:pPr>
@@ -5135,7 +5270,7 @@
       <w:sdt>
         <w:sdtPr>
           <w:tag w:val="goog_rdk_3"/>
-          <w:id w:val="-364287167"/>
+          <w:id w:val="483975040"/>
         </w:sdtPr>
         <w:sdtContent>
           <w:commentRangeStart w:id="4"/>
@@ -5149,20 +5284,20 @@
           <w:szCs w:val="24"/>
         </w:rPr>
         <w:drawing>
-          <wp:inline distT="114300" distB="114300" distL="114300" distR="114300" wp14:anchorId="0F8F2C07" wp14:editId="0298C6D0">
+          <wp:inline distT="114300" distB="114300" distL="114300" distR="114300" wp14:anchorId="77CEF981" wp14:editId="5A46B7EF">
             <wp:extent cx="5762625" cy="2485387"/>
             <wp:effectExtent l="0" t="0" r="0" b="0"/>
-            <wp:docPr id="15" name="image6.png"/>
+            <wp:docPr id="16" name="image7.png"/>
             <wp:cNvGraphicFramePr/>
             <a:graphic xmlns:a="http://schemas.openxmlformats.org/drawingml/2006/main">
               <a:graphicData uri="http://schemas.openxmlformats.org/drawingml/2006/picture">
                 <pic:pic xmlns:pic="http://schemas.openxmlformats.org/drawingml/2006/picture">
                   <pic:nvPicPr>
-                    <pic:cNvPr id="0" name="image6.png"/>
+                    <pic:cNvPr id="0" name="image7.png"/>
                     <pic:cNvPicPr preferRelativeResize="0"/>
                   </pic:nvPicPr>
                   <pic:blipFill>
-                    <a:blip r:embed="rId14"/>
+                    <a:blip r:embed="rId16"/>
                     <a:srcRect t="31504" b="25324"/>
                     <a:stretch>
                       <a:fillRect/>
@@ -5192,11 +5327,11 @@
     <w:p>
       <w:pPr>
         <w:spacing w:after="0" w:line="360" w:lineRule="auto"/>
-        <w:jc w:val="center"/>
-        <w:rPr>
-          <w:rFonts w:ascii="Arial" w:eastAsia="Arial" w:hAnsi="Arial" w:cs="Arial"/>
-          <w:sz w:val="20"/>
-          <w:szCs w:val="20"/>
+        <w:jc w:val="both"/>
+        <w:rPr>
+          <w:rFonts w:ascii="Arial" w:eastAsia="Arial" w:hAnsi="Arial" w:cs="Arial"/>
+          <w:sz w:val="24"/>
+          <w:szCs w:val="24"/>
         </w:rPr>
       </w:pPr>
     </w:p>
@@ -5211,6 +5346,174 @@
           <w:szCs w:val="24"/>
         </w:rPr>
       </w:pPr>
+      <w:r>
+        <w:rPr>
+          <w:rFonts w:ascii="Arial" w:eastAsia="Arial" w:hAnsi="Arial" w:cs="Arial"/>
+          <w:sz w:val="24"/>
+          <w:szCs w:val="24"/>
+        </w:rPr>
+        <w:t xml:space="preserve">A implementação do </w:t>
+      </w:r>
+      <w:proofErr w:type="spellStart"/>
+      <w:r>
+        <w:rPr>
+          <w:rFonts w:ascii="Arial" w:eastAsia="Arial" w:hAnsi="Arial" w:cs="Arial"/>
+          <w:sz w:val="24"/>
+          <w:szCs w:val="24"/>
+        </w:rPr>
+        <w:t>recomendador</w:t>
+      </w:r>
+      <w:proofErr w:type="spellEnd"/>
+      <w:r>
+        <w:rPr>
+          <w:rFonts w:ascii="Arial" w:eastAsia="Arial" w:hAnsi="Arial" w:cs="Arial"/>
+          <w:sz w:val="24"/>
+          <w:szCs w:val="24"/>
+        </w:rPr>
+        <w:t xml:space="preserve"> baseado na técnica de </w:t>
+      </w:r>
+      <w:r>
+        <w:rPr>
+          <w:rFonts w:ascii="Arial" w:eastAsia="Arial" w:hAnsi="Arial" w:cs="Arial"/>
+          <w:i/>
+          <w:sz w:val="24"/>
+          <w:szCs w:val="24"/>
+        </w:rPr>
+        <w:t>Filtragem Colaborativa</w:t>
+      </w:r>
+      <w:r>
+        <w:rPr>
+          <w:rFonts w:ascii="Arial" w:eastAsia="Arial" w:hAnsi="Arial" w:cs="Arial"/>
+          <w:sz w:val="24"/>
+          <w:szCs w:val="24"/>
+        </w:rPr>
+        <w:t xml:space="preserve"> foi feita utilizando a biblioteca </w:t>
+      </w:r>
+      <w:proofErr w:type="spellStart"/>
+      <w:r>
+        <w:rPr>
+          <w:rFonts w:ascii="Arial" w:eastAsia="Arial" w:hAnsi="Arial" w:cs="Arial"/>
+          <w:i/>
+          <w:sz w:val="24"/>
+          <w:szCs w:val="24"/>
+        </w:rPr>
+        <w:t>Surprise</w:t>
+      </w:r>
+      <w:proofErr w:type="spellEnd"/>
+      <w:r>
+        <w:rPr>
+          <w:rFonts w:ascii="Arial" w:eastAsia="Arial" w:hAnsi="Arial" w:cs="Arial"/>
+          <w:sz w:val="24"/>
+          <w:szCs w:val="24"/>
+        </w:rPr>
+        <w:t xml:space="preserve"> que usou algoritmos como </w:t>
+      </w:r>
+      <w:r>
+        <w:rPr>
+          <w:rFonts w:ascii="Arial" w:eastAsia="Arial" w:hAnsi="Arial" w:cs="Arial"/>
+          <w:i/>
+          <w:sz w:val="24"/>
+          <w:szCs w:val="24"/>
+        </w:rPr>
+        <w:t xml:space="preserve">SVD </w:t>
+      </w:r>
+      <w:r>
+        <w:rPr>
+          <w:rFonts w:ascii="Arial" w:eastAsia="Arial" w:hAnsi="Arial" w:cs="Arial"/>
+          <w:sz w:val="24"/>
+          <w:szCs w:val="24"/>
+        </w:rPr>
+        <w:t xml:space="preserve">(Singular </w:t>
+      </w:r>
+      <w:proofErr w:type="spellStart"/>
+      <w:r>
+        <w:rPr>
+          <w:rFonts w:ascii="Arial" w:eastAsia="Arial" w:hAnsi="Arial" w:cs="Arial"/>
+          <w:sz w:val="24"/>
+          <w:szCs w:val="24"/>
+        </w:rPr>
+        <w:t>Value</w:t>
+      </w:r>
+      <w:proofErr w:type="spellEnd"/>
+      <w:r>
+        <w:rPr>
+          <w:rFonts w:ascii="Arial" w:eastAsia="Arial" w:hAnsi="Arial" w:cs="Arial"/>
+          <w:sz w:val="24"/>
+          <w:szCs w:val="24"/>
+        </w:rPr>
+        <w:t xml:space="preserve"> </w:t>
+      </w:r>
+      <w:proofErr w:type="spellStart"/>
+      <w:r>
+        <w:rPr>
+          <w:rFonts w:ascii="Arial" w:eastAsia="Arial" w:hAnsi="Arial" w:cs="Arial"/>
+          <w:sz w:val="24"/>
+          <w:szCs w:val="24"/>
+        </w:rPr>
+        <w:t>Decomposition</w:t>
+      </w:r>
+      <w:proofErr w:type="spellEnd"/>
+      <w:r>
+        <w:rPr>
+          <w:rFonts w:ascii="Arial" w:eastAsia="Arial" w:hAnsi="Arial" w:cs="Arial"/>
+          <w:sz w:val="24"/>
+          <w:szCs w:val="24"/>
+        </w:rPr>
+        <w:t xml:space="preserve"> - Decomposição de Valor Singular) para minimizar o </w:t>
+      </w:r>
+      <w:r>
+        <w:rPr>
+          <w:rFonts w:ascii="Arial" w:eastAsia="Arial" w:hAnsi="Arial" w:cs="Arial"/>
+          <w:i/>
+          <w:sz w:val="24"/>
+          <w:szCs w:val="24"/>
+        </w:rPr>
+        <w:t xml:space="preserve">RMSE </w:t>
+      </w:r>
+      <w:r>
+        <w:rPr>
+          <w:rFonts w:ascii="Arial" w:eastAsia="Arial" w:hAnsi="Arial" w:cs="Arial"/>
+          <w:sz w:val="24"/>
+          <w:szCs w:val="24"/>
+        </w:rPr>
+        <w:t xml:space="preserve">(Root </w:t>
+      </w:r>
+      <w:proofErr w:type="spellStart"/>
+      <w:r>
+        <w:rPr>
+          <w:rFonts w:ascii="Arial" w:eastAsia="Arial" w:hAnsi="Arial" w:cs="Arial"/>
+          <w:sz w:val="24"/>
+          <w:szCs w:val="24"/>
+        </w:rPr>
+        <w:t>Mean</w:t>
+      </w:r>
+      <w:proofErr w:type="spellEnd"/>
+      <w:r>
+        <w:rPr>
+          <w:rFonts w:ascii="Arial" w:eastAsia="Arial" w:hAnsi="Arial" w:cs="Arial"/>
+          <w:sz w:val="24"/>
+          <w:szCs w:val="24"/>
+        </w:rPr>
+        <w:t xml:space="preserve"> Square </w:t>
+      </w:r>
+      <w:proofErr w:type="spellStart"/>
+      <w:r>
+        <w:rPr>
+          <w:rFonts w:ascii="Arial" w:eastAsia="Arial" w:hAnsi="Arial" w:cs="Arial"/>
+          <w:sz w:val="24"/>
+          <w:szCs w:val="24"/>
+        </w:rPr>
+        <w:t>Error</w:t>
+      </w:r>
+      <w:proofErr w:type="spellEnd"/>
+      <w:r>
+        <w:rPr>
+          <w:rFonts w:ascii="Arial" w:eastAsia="Arial" w:hAnsi="Arial" w:cs="Arial"/>
+          <w:sz w:val="24"/>
+          <w:szCs w:val="24"/>
+        </w:rPr>
+        <w:t xml:space="preserve"> - Raiz do Erro Quadrático Médio) e fornecer ótimas recomendações.</w:t>
+      </w:r>
     </w:p>
     <w:p>
       <w:pPr>
@@ -5229,48 +5532,166 @@
           <w:sz w:val="24"/>
           <w:szCs w:val="24"/>
         </w:rPr>
-        <w:t xml:space="preserve">A implementação do </w:t>
-      </w:r>
-      <w:proofErr w:type="spellStart"/>
-      <w:r>
-        <w:rPr>
-          <w:rFonts w:ascii="Arial" w:eastAsia="Arial" w:hAnsi="Arial" w:cs="Arial"/>
-          <w:sz w:val="24"/>
-          <w:szCs w:val="24"/>
-        </w:rPr>
-        <w:t>recomendador</w:t>
-      </w:r>
-      <w:proofErr w:type="spellEnd"/>
-      <w:r>
-        <w:rPr>
-          <w:rFonts w:ascii="Arial" w:eastAsia="Arial" w:hAnsi="Arial" w:cs="Arial"/>
-          <w:sz w:val="24"/>
-          <w:szCs w:val="24"/>
-        </w:rPr>
-        <w:t xml:space="preserve"> baseado na técnica de </w:t>
-      </w:r>
-      <w:r>
-        <w:rPr>
-          <w:rFonts w:ascii="Arial" w:eastAsia="Arial" w:hAnsi="Arial" w:cs="Arial"/>
-          <w:i/>
-          <w:sz w:val="24"/>
-          <w:szCs w:val="24"/>
-        </w:rPr>
-        <w:t>Filtragem Colaborativa</w:t>
-      </w:r>
-      <w:r>
-        <w:rPr>
-          <w:rFonts w:ascii="Arial" w:eastAsia="Arial" w:hAnsi="Arial" w:cs="Arial"/>
-          <w:sz w:val="24"/>
-          <w:szCs w:val="24"/>
-        </w:rPr>
-        <w:t xml:space="preserve"> foi feita utilizando a biblioteca </w:t>
-      </w:r>
-      <w:proofErr w:type="spellStart"/>
-      <w:r>
-        <w:rPr>
-          <w:rFonts w:ascii="Arial" w:eastAsia="Arial" w:hAnsi="Arial" w:cs="Arial"/>
-          <w:i/>
+        <w:t xml:space="preserve">A princípio foi criado um objeto </w:t>
+      </w:r>
+      <w:r>
+        <w:rPr>
+          <w:rFonts w:ascii="Arial" w:eastAsia="Arial" w:hAnsi="Arial" w:cs="Arial"/>
+          <w:i/>
+          <w:sz w:val="24"/>
+          <w:szCs w:val="24"/>
+        </w:rPr>
+        <w:t xml:space="preserve">Reader </w:t>
+      </w:r>
+      <w:r>
+        <w:rPr>
+          <w:rFonts w:ascii="Arial" w:eastAsia="Arial" w:hAnsi="Arial" w:cs="Arial"/>
+          <w:sz w:val="24"/>
+          <w:szCs w:val="24"/>
+        </w:rPr>
+        <w:t xml:space="preserve">que é usado para analisar um arquivo contendo avaliações, e que em resumo define as configurações de leitura dos dados </w:t>
+      </w:r>
+      <w:r>
+        <w:rPr>
+          <w:rFonts w:ascii="Arial" w:eastAsia="Arial" w:hAnsi="Arial" w:cs="Arial"/>
+          <w:sz w:val="24"/>
+          <w:szCs w:val="24"/>
+        </w:rPr>
+        <w:lastRenderedPageBreak/>
+        <w:t xml:space="preserve">de entrada para o algoritmo de recomendação. Logo após, o código carrega um conjunto de dados de avaliações dos filmes usando a biblioteca Pandas e criado o </w:t>
+      </w:r>
+      <w:proofErr w:type="spellStart"/>
+      <w:r>
+        <w:rPr>
+          <w:rFonts w:ascii="Arial" w:eastAsia="Arial" w:hAnsi="Arial" w:cs="Arial"/>
+          <w:sz w:val="24"/>
+          <w:szCs w:val="24"/>
+        </w:rPr>
+        <w:t>dataframe</w:t>
+      </w:r>
+      <w:proofErr w:type="spellEnd"/>
+      <w:r>
+        <w:rPr>
+          <w:rFonts w:ascii="Arial" w:eastAsia="Arial" w:hAnsi="Arial" w:cs="Arial"/>
+          <w:sz w:val="24"/>
+          <w:szCs w:val="24"/>
+        </w:rPr>
+        <w:t xml:space="preserve"> </w:t>
+      </w:r>
+      <w:proofErr w:type="spellStart"/>
+      <w:r>
+        <w:rPr>
+          <w:rFonts w:ascii="Arial" w:eastAsia="Arial" w:hAnsi="Arial" w:cs="Arial"/>
+          <w:sz w:val="24"/>
+          <w:szCs w:val="24"/>
+        </w:rPr>
+        <w:t>ds_avaliações</w:t>
+      </w:r>
+      <w:proofErr w:type="spellEnd"/>
+      <w:r>
+        <w:rPr>
+          <w:rFonts w:ascii="Arial" w:eastAsia="Arial" w:hAnsi="Arial" w:cs="Arial"/>
+          <w:sz w:val="24"/>
+          <w:szCs w:val="24"/>
+        </w:rPr>
+        <w:t xml:space="preserve"> que será usado na implementação do </w:t>
+      </w:r>
+      <w:proofErr w:type="spellStart"/>
+      <w:r>
+        <w:rPr>
+          <w:rFonts w:ascii="Arial" w:eastAsia="Arial" w:hAnsi="Arial" w:cs="Arial"/>
+          <w:sz w:val="24"/>
+          <w:szCs w:val="24"/>
+        </w:rPr>
+        <w:t>kNN</w:t>
+      </w:r>
+      <w:proofErr w:type="spellEnd"/>
+      <w:r>
+        <w:rPr>
+          <w:rFonts w:ascii="Arial" w:eastAsia="Arial" w:hAnsi="Arial" w:cs="Arial"/>
+          <w:sz w:val="24"/>
+          <w:szCs w:val="24"/>
+        </w:rPr>
+        <w:t>.</w:t>
+      </w:r>
+    </w:p>
+    <w:p>
+      <w:pPr>
+        <w:spacing w:after="0" w:line="360" w:lineRule="auto"/>
+        <w:jc w:val="both"/>
+        <w:rPr>
+          <w:rFonts w:ascii="Arial" w:eastAsia="Arial" w:hAnsi="Arial" w:cs="Arial"/>
+          <w:sz w:val="24"/>
+          <w:szCs w:val="24"/>
+        </w:rPr>
+      </w:pPr>
+      <w:r>
+        <w:rPr>
+          <w:rFonts w:ascii="Arial" w:eastAsia="Arial" w:hAnsi="Arial" w:cs="Arial"/>
+          <w:noProof/>
+          <w:sz w:val="24"/>
+          <w:szCs w:val="24"/>
+        </w:rPr>
+        <w:drawing>
+          <wp:inline distT="114300" distB="114300" distL="114300" distR="114300" wp14:anchorId="660B1F38" wp14:editId="53B9878D">
+            <wp:extent cx="5759775" cy="3276600"/>
+            <wp:effectExtent l="0" t="0" r="0" b="0"/>
+            <wp:docPr id="10" name="image2.png"/>
+            <wp:cNvGraphicFramePr/>
+            <a:graphic xmlns:a="http://schemas.openxmlformats.org/drawingml/2006/main">
+              <a:graphicData uri="http://schemas.openxmlformats.org/drawingml/2006/picture">
+                <pic:pic xmlns:pic="http://schemas.openxmlformats.org/drawingml/2006/picture">
+                  <pic:nvPicPr>
+                    <pic:cNvPr id="0" name="image2.png"/>
+                    <pic:cNvPicPr preferRelativeResize="0"/>
+                  </pic:nvPicPr>
+                  <pic:blipFill>
+                    <a:blip r:embed="rId17"/>
+                    <a:srcRect/>
+                    <a:stretch>
+                      <a:fillRect/>
+                    </a:stretch>
+                  </pic:blipFill>
+                  <pic:spPr>
+                    <a:xfrm>
+                      <a:off x="0" y="0"/>
+                      <a:ext cx="5759775" cy="3276600"/>
+                    </a:xfrm>
+                    <a:prstGeom prst="rect">
+                      <a:avLst/>
+                    </a:prstGeom>
+                    <a:ln/>
+                  </pic:spPr>
+                </pic:pic>
+              </a:graphicData>
+            </a:graphic>
+          </wp:inline>
+        </w:drawing>
+      </w:r>
+    </w:p>
+    <w:p>
+      <w:pPr>
+        <w:spacing w:after="0" w:line="360" w:lineRule="auto"/>
+        <w:ind w:firstLine="720"/>
+        <w:jc w:val="both"/>
+        <w:rPr>
+          <w:rFonts w:ascii="Arial" w:eastAsia="Arial" w:hAnsi="Arial" w:cs="Arial"/>
+          <w:sz w:val="24"/>
+          <w:szCs w:val="24"/>
+        </w:rPr>
+      </w:pPr>
+      <w:r>
+        <w:rPr>
+          <w:rFonts w:ascii="Arial" w:eastAsia="Arial" w:hAnsi="Arial" w:cs="Arial"/>
+          <w:sz w:val="24"/>
+          <w:szCs w:val="24"/>
+        </w:rPr>
+        <w:t xml:space="preserve">Em seguida é feito o uso da biblioteca </w:t>
+      </w:r>
+      <w:proofErr w:type="spellStart"/>
+      <w:r>
+        <w:rPr>
+          <w:rFonts w:ascii="Arial" w:eastAsia="Arial" w:hAnsi="Arial" w:cs="Arial"/>
           <w:sz w:val="24"/>
           <w:szCs w:val="24"/>
         </w:rPr>
@@ -5283,33 +5704,79 @@
           <w:sz w:val="24"/>
           <w:szCs w:val="24"/>
         </w:rPr>
-        <w:t xml:space="preserve"> que usou algoritmos como </w:t>
-      </w:r>
-      <w:r>
-        <w:rPr>
-          <w:rFonts w:ascii="Arial" w:eastAsia="Arial" w:hAnsi="Arial" w:cs="Arial"/>
-          <w:i/>
-          <w:sz w:val="24"/>
-          <w:szCs w:val="24"/>
-        </w:rPr>
-        <w:t xml:space="preserve">SVD </w:t>
-      </w:r>
-      <w:r>
-        <w:rPr>
-          <w:rFonts w:ascii="Arial" w:eastAsia="Arial" w:hAnsi="Arial" w:cs="Arial"/>
-          <w:sz w:val="24"/>
-          <w:szCs w:val="24"/>
-        </w:rPr>
-        <w:t xml:space="preserve">(Singular </w:t>
-      </w:r>
-      <w:proofErr w:type="spellStart"/>
-      <w:r>
-        <w:rPr>
-          <w:rFonts w:ascii="Arial" w:eastAsia="Arial" w:hAnsi="Arial" w:cs="Arial"/>
-          <w:sz w:val="24"/>
-          <w:szCs w:val="24"/>
-        </w:rPr>
-        <w:t>Value</w:t>
+        <w:t xml:space="preserve"> para carregar esses dados em um objeto </w:t>
+      </w:r>
+      <w:r>
+        <w:rPr>
+          <w:rFonts w:ascii="Arial" w:eastAsia="Arial" w:hAnsi="Arial" w:cs="Arial"/>
+          <w:i/>
+          <w:sz w:val="24"/>
+          <w:szCs w:val="24"/>
+        </w:rPr>
+        <w:t xml:space="preserve">Dataset </w:t>
+      </w:r>
+      <w:r>
+        <w:rPr>
+          <w:rFonts w:ascii="Arial" w:eastAsia="Arial" w:hAnsi="Arial" w:cs="Arial"/>
+          <w:sz w:val="24"/>
+          <w:szCs w:val="24"/>
+        </w:rPr>
+        <w:t xml:space="preserve">fazendo o uso da função </w:t>
+      </w:r>
+      <w:proofErr w:type="spellStart"/>
+      <w:r>
+        <w:rPr>
+          <w:rFonts w:ascii="Arial" w:eastAsia="Arial" w:hAnsi="Arial" w:cs="Arial"/>
+          <w:i/>
+          <w:sz w:val="24"/>
+          <w:szCs w:val="24"/>
+        </w:rPr>
+        <w:t>load_from_df</w:t>
+      </w:r>
+      <w:proofErr w:type="spellEnd"/>
+      <w:r>
+        <w:rPr>
+          <w:rFonts w:ascii="Arial" w:eastAsia="Arial" w:hAnsi="Arial" w:cs="Arial"/>
+          <w:i/>
+          <w:sz w:val="24"/>
+          <w:szCs w:val="24"/>
+        </w:rPr>
+        <w:t>,</w:t>
+      </w:r>
+      <w:r>
+        <w:rPr>
+          <w:rFonts w:ascii="Arial" w:eastAsia="Arial" w:hAnsi="Arial" w:cs="Arial"/>
+          <w:sz w:val="24"/>
+          <w:szCs w:val="24"/>
+        </w:rPr>
+        <w:t xml:space="preserve"> que carrega um conjunto de dados de um </w:t>
+      </w:r>
+      <w:proofErr w:type="spellStart"/>
+      <w:r>
+        <w:rPr>
+          <w:rFonts w:ascii="Arial" w:eastAsia="Arial" w:hAnsi="Arial" w:cs="Arial"/>
+          <w:sz w:val="24"/>
+          <w:szCs w:val="24"/>
+        </w:rPr>
+        <w:t>dataframe</w:t>
+      </w:r>
+      <w:proofErr w:type="spellEnd"/>
+      <w:r>
+        <w:rPr>
+          <w:rFonts w:ascii="Arial" w:eastAsia="Arial" w:hAnsi="Arial" w:cs="Arial"/>
+          <w:sz w:val="24"/>
+          <w:szCs w:val="24"/>
+        </w:rPr>
+        <w:t xml:space="preserve"> pandas, onde são passados como parâmetros as colunas que contém as informações relevantes do </w:t>
+      </w:r>
+      <w:proofErr w:type="spellStart"/>
+      <w:r>
+        <w:rPr>
+          <w:rFonts w:ascii="Arial" w:eastAsia="Arial" w:hAnsi="Arial" w:cs="Arial"/>
+          <w:sz w:val="24"/>
+          <w:szCs w:val="24"/>
+        </w:rPr>
+        <w:t>dataframe</w:t>
       </w:r>
       <w:proofErr w:type="spellEnd"/>
       <w:r>
@@ -5320,45 +5787,271 @@
         </w:rPr>
         <w:t xml:space="preserve"> </w:t>
       </w:r>
-      <w:proofErr w:type="spellStart"/>
-      <w:r>
-        <w:rPr>
-          <w:rFonts w:ascii="Arial" w:eastAsia="Arial" w:hAnsi="Arial" w:cs="Arial"/>
-          <w:sz w:val="24"/>
-          <w:szCs w:val="24"/>
-        </w:rPr>
-        <w:t>Decomposition</w:t>
-      </w:r>
-      <w:proofErr w:type="spellEnd"/>
-      <w:r>
-        <w:rPr>
-          <w:rFonts w:ascii="Arial" w:eastAsia="Arial" w:hAnsi="Arial" w:cs="Arial"/>
-          <w:sz w:val="24"/>
-          <w:szCs w:val="24"/>
-        </w:rPr>
-        <w:t xml:space="preserve"> - Decomposição de Valor Singular) para minimizar o </w:t>
-      </w:r>
-      <w:r>
-        <w:rPr>
-          <w:rFonts w:ascii="Arial" w:eastAsia="Arial" w:hAnsi="Arial" w:cs="Arial"/>
-          <w:i/>
-          <w:sz w:val="24"/>
-          <w:szCs w:val="24"/>
-        </w:rPr>
-        <w:t xml:space="preserve">RMSE </w:t>
-      </w:r>
-      <w:r>
-        <w:rPr>
-          <w:rFonts w:ascii="Arial" w:eastAsia="Arial" w:hAnsi="Arial" w:cs="Arial"/>
-          <w:sz w:val="24"/>
-          <w:szCs w:val="24"/>
-        </w:rPr>
-        <w:t xml:space="preserve">(Root </w:t>
-      </w:r>
-      <w:proofErr w:type="spellStart"/>
-      <w:r>
-        <w:rPr>
-          <w:rFonts w:ascii="Arial" w:eastAsia="Arial" w:hAnsi="Arial" w:cs="Arial"/>
+      <w:proofErr w:type="gramStart"/>
+      <w:r>
+        <w:rPr>
+          <w:rFonts w:ascii="Arial" w:eastAsia="Arial" w:hAnsi="Arial" w:cs="Arial"/>
+          <w:i/>
+          <w:sz w:val="24"/>
+          <w:szCs w:val="24"/>
+        </w:rPr>
+        <w:t xml:space="preserve">avaliações </w:t>
+      </w:r>
+      <w:r>
+        <w:rPr>
+          <w:rFonts w:ascii="Arial" w:eastAsia="Arial" w:hAnsi="Arial" w:cs="Arial"/>
+          <w:sz w:val="24"/>
+          <w:szCs w:val="24"/>
+        </w:rPr>
+        <w:t xml:space="preserve"> (</w:t>
+      </w:r>
+      <w:proofErr w:type="gramEnd"/>
+      <w:r>
+        <w:rPr>
+          <w:rFonts w:ascii="Arial" w:eastAsia="Arial" w:hAnsi="Arial" w:cs="Arial"/>
+          <w:sz w:val="24"/>
+          <w:szCs w:val="24"/>
+        </w:rPr>
+        <w:t>‘</w:t>
+      </w:r>
+      <w:proofErr w:type="spellStart"/>
+      <w:r>
+        <w:rPr>
+          <w:rFonts w:ascii="Arial" w:eastAsia="Arial" w:hAnsi="Arial" w:cs="Arial"/>
+          <w:sz w:val="24"/>
+          <w:szCs w:val="24"/>
+        </w:rPr>
+        <w:t>user_id</w:t>
+      </w:r>
+      <w:proofErr w:type="spellEnd"/>
+      <w:r>
+        <w:rPr>
+          <w:rFonts w:ascii="Arial" w:eastAsia="Arial" w:hAnsi="Arial" w:cs="Arial"/>
+          <w:sz w:val="24"/>
+          <w:szCs w:val="24"/>
+        </w:rPr>
+        <w:t>’, ‘</w:t>
+      </w:r>
+      <w:proofErr w:type="spellStart"/>
+      <w:r>
+        <w:rPr>
+          <w:rFonts w:ascii="Arial" w:eastAsia="Arial" w:hAnsi="Arial" w:cs="Arial"/>
+          <w:sz w:val="24"/>
+          <w:szCs w:val="24"/>
+        </w:rPr>
+        <w:t>movie_id</w:t>
+      </w:r>
+      <w:proofErr w:type="spellEnd"/>
+      <w:r>
+        <w:rPr>
+          <w:rFonts w:ascii="Arial" w:eastAsia="Arial" w:hAnsi="Arial" w:cs="Arial"/>
+          <w:sz w:val="24"/>
+          <w:szCs w:val="24"/>
+        </w:rPr>
+        <w:t xml:space="preserve">’, ‘rating’) e o objeto </w:t>
+      </w:r>
+      <w:r>
+        <w:rPr>
+          <w:rFonts w:ascii="Arial" w:eastAsia="Arial" w:hAnsi="Arial" w:cs="Arial"/>
+          <w:i/>
+          <w:sz w:val="24"/>
+          <w:szCs w:val="24"/>
+        </w:rPr>
+        <w:t>Reader</w:t>
+      </w:r>
+      <w:r>
+        <w:rPr>
+          <w:rFonts w:ascii="Arial" w:eastAsia="Arial" w:hAnsi="Arial" w:cs="Arial"/>
+          <w:sz w:val="24"/>
+          <w:szCs w:val="24"/>
+        </w:rPr>
+        <w:t xml:space="preserve"> para que a biblioteca possa ler corretamente os dados do </w:t>
+      </w:r>
+      <w:proofErr w:type="spellStart"/>
+      <w:r>
+        <w:rPr>
+          <w:rFonts w:ascii="Arial" w:eastAsia="Arial" w:hAnsi="Arial" w:cs="Arial"/>
+          <w:sz w:val="24"/>
+          <w:szCs w:val="24"/>
+        </w:rPr>
+        <w:t>dataframe</w:t>
+      </w:r>
+      <w:proofErr w:type="spellEnd"/>
+      <w:r>
+        <w:rPr>
+          <w:rFonts w:ascii="Arial" w:eastAsia="Arial" w:hAnsi="Arial" w:cs="Arial"/>
+          <w:sz w:val="24"/>
+          <w:szCs w:val="24"/>
+        </w:rPr>
+        <w:t xml:space="preserve">. </w:t>
+      </w:r>
+    </w:p>
+    <w:p>
+      <w:pPr>
+        <w:spacing w:after="0" w:line="360" w:lineRule="auto"/>
+        <w:ind w:firstLine="720"/>
+        <w:jc w:val="both"/>
+        <w:rPr>
+          <w:rFonts w:ascii="Arial" w:eastAsia="Arial" w:hAnsi="Arial" w:cs="Arial"/>
+          <w:sz w:val="24"/>
+          <w:szCs w:val="24"/>
+        </w:rPr>
+      </w:pPr>
+      <w:r>
+        <w:rPr>
+          <w:rFonts w:ascii="Arial" w:eastAsia="Arial" w:hAnsi="Arial" w:cs="Arial"/>
+          <w:sz w:val="24"/>
+          <w:szCs w:val="24"/>
+        </w:rPr>
+        <w:t xml:space="preserve">Logo após é criado um objeto </w:t>
+      </w:r>
+      <w:r>
+        <w:rPr>
+          <w:rFonts w:ascii="Arial" w:eastAsia="Arial" w:hAnsi="Arial" w:cs="Arial"/>
+          <w:i/>
+          <w:sz w:val="24"/>
+          <w:szCs w:val="24"/>
+        </w:rPr>
+        <w:t>SVD,</w:t>
+      </w:r>
+      <w:r>
+        <w:rPr>
+          <w:rFonts w:ascii="Arial" w:eastAsia="Arial" w:hAnsi="Arial" w:cs="Arial"/>
+          <w:sz w:val="24"/>
+          <w:szCs w:val="24"/>
+        </w:rPr>
+        <w:t xml:space="preserve"> que é usado para realizar a fatoração de matrizes, e utilizada função </w:t>
+      </w:r>
+      <w:proofErr w:type="spellStart"/>
+      <w:r>
+        <w:rPr>
+          <w:rFonts w:ascii="Arial" w:eastAsia="Arial" w:hAnsi="Arial" w:cs="Arial"/>
+          <w:i/>
+          <w:sz w:val="24"/>
+          <w:szCs w:val="24"/>
+        </w:rPr>
+        <w:t>cross_validate</w:t>
+      </w:r>
+      <w:proofErr w:type="spellEnd"/>
+      <w:r>
+        <w:rPr>
+          <w:rFonts w:ascii="Arial" w:eastAsia="Arial" w:hAnsi="Arial" w:cs="Arial"/>
+          <w:i/>
+          <w:sz w:val="24"/>
+          <w:szCs w:val="24"/>
+        </w:rPr>
+        <w:t>,</w:t>
+      </w:r>
+      <w:r>
+        <w:rPr>
+          <w:rFonts w:ascii="Arial" w:eastAsia="Arial" w:hAnsi="Arial" w:cs="Arial"/>
+          <w:sz w:val="24"/>
+          <w:szCs w:val="24"/>
+        </w:rPr>
+        <w:t xml:space="preserve"> que execute um procedimento de validação cruzada</w:t>
+      </w:r>
+      <w:r>
+        <w:rPr>
+          <w:rFonts w:ascii="Helvetica Neue" w:eastAsia="Helvetica Neue" w:hAnsi="Helvetica Neue" w:cs="Helvetica Neue"/>
+          <w:color w:val="404040"/>
+          <w:sz w:val="24"/>
+          <w:szCs w:val="24"/>
+          <w:shd w:val="clear" w:color="auto" w:fill="FCFCFC"/>
+        </w:rPr>
+        <w:t xml:space="preserve"> </w:t>
+      </w:r>
+      <w:r>
+        <w:rPr>
+          <w:rFonts w:ascii="Arial" w:eastAsia="Arial" w:hAnsi="Arial" w:cs="Arial"/>
+          <w:sz w:val="24"/>
+          <w:szCs w:val="24"/>
+        </w:rPr>
+        <w:t>para um determinado algoritmo,</w:t>
+      </w:r>
+      <w:r>
+        <w:rPr>
+          <w:rFonts w:ascii="Helvetica Neue" w:eastAsia="Helvetica Neue" w:hAnsi="Helvetica Neue" w:cs="Helvetica Neue"/>
+          <w:color w:val="404040"/>
+          <w:sz w:val="24"/>
+          <w:szCs w:val="24"/>
+          <w:shd w:val="clear" w:color="auto" w:fill="FCFCFC"/>
+        </w:rPr>
+        <w:t xml:space="preserve"> </w:t>
+      </w:r>
+      <w:r>
+        <w:rPr>
+          <w:rFonts w:ascii="Arial" w:eastAsia="Arial" w:hAnsi="Arial" w:cs="Arial"/>
+          <w:sz w:val="24"/>
+          <w:szCs w:val="24"/>
+        </w:rPr>
+        <w:t xml:space="preserve">passando como parâmetros o objeto </w:t>
+      </w:r>
+      <w:r>
+        <w:rPr>
+          <w:rFonts w:ascii="Arial" w:eastAsia="Arial" w:hAnsi="Arial" w:cs="Arial"/>
+          <w:i/>
+          <w:sz w:val="24"/>
+          <w:szCs w:val="24"/>
+        </w:rPr>
+        <w:t>SVD</w:t>
+      </w:r>
+      <w:r>
+        <w:rPr>
+          <w:rFonts w:ascii="Arial" w:eastAsia="Arial" w:hAnsi="Arial" w:cs="Arial"/>
+          <w:sz w:val="24"/>
+          <w:szCs w:val="24"/>
+        </w:rPr>
+        <w:t xml:space="preserve"> (algoritmo a ser avaliado)</w:t>
+      </w:r>
+      <w:r>
+        <w:rPr>
+          <w:rFonts w:ascii="Arial" w:eastAsia="Arial" w:hAnsi="Arial" w:cs="Arial"/>
+          <w:i/>
+          <w:sz w:val="24"/>
+          <w:szCs w:val="24"/>
+        </w:rPr>
+        <w:t xml:space="preserve">, </w:t>
+      </w:r>
+      <w:r>
+        <w:rPr>
+          <w:rFonts w:ascii="Arial" w:eastAsia="Arial" w:hAnsi="Arial" w:cs="Arial"/>
+          <w:sz w:val="24"/>
+          <w:szCs w:val="24"/>
+        </w:rPr>
+        <w:t xml:space="preserve">os dados, as medidas (as medidas de desempenho a serem computadas) e a flag verdadeiro para o atributo </w:t>
+      </w:r>
+      <w:proofErr w:type="spellStart"/>
+      <w:r>
+        <w:rPr>
+          <w:rFonts w:ascii="Arial" w:eastAsia="Arial" w:hAnsi="Arial" w:cs="Arial"/>
+          <w:sz w:val="24"/>
+          <w:szCs w:val="24"/>
+        </w:rPr>
+        <w:t>verbose</w:t>
+      </w:r>
+      <w:proofErr w:type="spellEnd"/>
+      <w:r>
+        <w:rPr>
+          <w:rFonts w:ascii="Arial" w:eastAsia="Arial" w:hAnsi="Arial" w:cs="Arial"/>
+          <w:sz w:val="24"/>
+          <w:szCs w:val="24"/>
+        </w:rPr>
+        <w:t xml:space="preserve">, essa função é usada para avaliar o desempenho do modelo com base nas métricas de erro </w:t>
+      </w:r>
+      <w:r>
+        <w:rPr>
+          <w:rFonts w:ascii="Arial" w:eastAsia="Arial" w:hAnsi="Arial" w:cs="Arial"/>
+          <w:i/>
+          <w:sz w:val="24"/>
+          <w:szCs w:val="24"/>
+        </w:rPr>
+        <w:t xml:space="preserve">RMSE (Root </w:t>
+      </w:r>
+      <w:proofErr w:type="spellStart"/>
+      <w:r>
+        <w:rPr>
+          <w:rFonts w:ascii="Arial" w:eastAsia="Arial" w:hAnsi="Arial" w:cs="Arial"/>
+          <w:i/>
           <w:sz w:val="24"/>
           <w:szCs w:val="24"/>
         </w:rPr>
@@ -5368,6 +6061,7 @@
       <w:r>
         <w:rPr>
           <w:rFonts w:ascii="Arial" w:eastAsia="Arial" w:hAnsi="Arial" w:cs="Arial"/>
+          <w:i/>
           <w:sz w:val="24"/>
           <w:szCs w:val="24"/>
         </w:rPr>
@@ -5377,6 +6071,7 @@
       <w:r>
         <w:rPr>
           <w:rFonts w:ascii="Arial" w:eastAsia="Arial" w:hAnsi="Arial" w:cs="Arial"/>
+          <w:i/>
           <w:sz w:val="24"/>
           <w:szCs w:val="24"/>
         </w:rPr>
@@ -5386,10 +6081,59 @@
       <w:r>
         <w:rPr>
           <w:rFonts w:ascii="Arial" w:eastAsia="Arial" w:hAnsi="Arial" w:cs="Arial"/>
-          <w:sz w:val="24"/>
-          <w:szCs w:val="24"/>
-        </w:rPr>
-        <w:t xml:space="preserve"> - Raiz do Erro Quadrático Médio) e fornecer ótimas recomendações.</w:t>
+          <w:i/>
+          <w:sz w:val="24"/>
+          <w:szCs w:val="24"/>
+        </w:rPr>
+        <w:t xml:space="preserve"> - Raiz do erro quadrático médio) e MAE (</w:t>
+      </w:r>
+      <w:proofErr w:type="spellStart"/>
+      <w:r>
+        <w:rPr>
+          <w:rFonts w:ascii="Arial" w:eastAsia="Arial" w:hAnsi="Arial" w:cs="Arial"/>
+          <w:i/>
+          <w:sz w:val="24"/>
+          <w:szCs w:val="24"/>
+        </w:rPr>
+        <w:t>Mean</w:t>
+      </w:r>
+      <w:proofErr w:type="spellEnd"/>
+      <w:r>
+        <w:rPr>
+          <w:rFonts w:ascii="Arial" w:eastAsia="Arial" w:hAnsi="Arial" w:cs="Arial"/>
+          <w:i/>
+          <w:sz w:val="24"/>
+          <w:szCs w:val="24"/>
+        </w:rPr>
+        <w:t xml:space="preserve"> Absolute </w:t>
+      </w:r>
+      <w:proofErr w:type="spellStart"/>
+      <w:r>
+        <w:rPr>
+          <w:rFonts w:ascii="Arial" w:eastAsia="Arial" w:hAnsi="Arial" w:cs="Arial"/>
+          <w:i/>
+          <w:sz w:val="24"/>
+          <w:szCs w:val="24"/>
+        </w:rPr>
+        <w:t>Error</w:t>
+      </w:r>
+      <w:proofErr w:type="spellEnd"/>
+      <w:r>
+        <w:rPr>
+          <w:rFonts w:ascii="Arial" w:eastAsia="Arial" w:hAnsi="Arial" w:cs="Arial"/>
+          <w:i/>
+          <w:sz w:val="24"/>
+          <w:szCs w:val="24"/>
+        </w:rPr>
+        <w:t xml:space="preserve"> - Erro Absoluto Médio)</w:t>
+      </w:r>
+      <w:r>
+        <w:rPr>
+          <w:rFonts w:ascii="Arial" w:eastAsia="Arial" w:hAnsi="Arial" w:cs="Arial"/>
+          <w:sz w:val="24"/>
+          <w:szCs w:val="24"/>
+        </w:rPr>
+        <w:t>.</w:t>
       </w:r>
     </w:p>
     <w:p>
@@ -5399,487 +6143,9 @@
         <w:jc w:val="both"/>
         <w:rPr>
           <w:rFonts w:ascii="Arial" w:eastAsia="Arial" w:hAnsi="Arial" w:cs="Arial"/>
-          <w:sz w:val="24"/>
-          <w:szCs w:val="24"/>
-        </w:rPr>
-      </w:pPr>
-      <w:r>
-        <w:rPr>
-          <w:rFonts w:ascii="Arial" w:eastAsia="Arial" w:hAnsi="Arial" w:cs="Arial"/>
-          <w:sz w:val="24"/>
-          <w:szCs w:val="24"/>
-        </w:rPr>
-        <w:lastRenderedPageBreak/>
-        <w:t xml:space="preserve">A princípio foi criado um objeto </w:t>
-      </w:r>
-      <w:r>
-        <w:rPr>
-          <w:rFonts w:ascii="Arial" w:eastAsia="Arial" w:hAnsi="Arial" w:cs="Arial"/>
-          <w:i/>
-          <w:sz w:val="24"/>
-          <w:szCs w:val="24"/>
-        </w:rPr>
-        <w:t xml:space="preserve">Reader </w:t>
-      </w:r>
-      <w:r>
-        <w:rPr>
-          <w:rFonts w:ascii="Arial" w:eastAsia="Arial" w:hAnsi="Arial" w:cs="Arial"/>
-          <w:sz w:val="24"/>
-          <w:szCs w:val="24"/>
-        </w:rPr>
-        <w:t xml:space="preserve">que é usado para analisar um arquivo contendo avaliações, e que em resumo define as configurações de leitura dos dados de entrada para o algoritmo de recomendação. Logo após, o código carrega um conjunto de dados de avaliações dos filmes usando a biblioteca Pandas e criado o </w:t>
-      </w:r>
-      <w:proofErr w:type="spellStart"/>
-      <w:r>
-        <w:rPr>
-          <w:rFonts w:ascii="Arial" w:eastAsia="Arial" w:hAnsi="Arial" w:cs="Arial"/>
-          <w:sz w:val="24"/>
-          <w:szCs w:val="24"/>
-        </w:rPr>
-        <w:t>dataframe</w:t>
-      </w:r>
-      <w:proofErr w:type="spellEnd"/>
-      <w:r>
-        <w:rPr>
-          <w:rFonts w:ascii="Arial" w:eastAsia="Arial" w:hAnsi="Arial" w:cs="Arial"/>
-          <w:sz w:val="24"/>
-          <w:szCs w:val="24"/>
-        </w:rPr>
-        <w:t xml:space="preserve"> </w:t>
-      </w:r>
-      <w:proofErr w:type="spellStart"/>
-      <w:r>
-        <w:rPr>
-          <w:rFonts w:ascii="Arial" w:eastAsia="Arial" w:hAnsi="Arial" w:cs="Arial"/>
-          <w:sz w:val="24"/>
-          <w:szCs w:val="24"/>
-        </w:rPr>
-        <w:t>ds_avaliações</w:t>
-      </w:r>
-      <w:proofErr w:type="spellEnd"/>
-      <w:r>
-        <w:rPr>
-          <w:rFonts w:ascii="Arial" w:eastAsia="Arial" w:hAnsi="Arial" w:cs="Arial"/>
-          <w:sz w:val="24"/>
-          <w:szCs w:val="24"/>
-        </w:rPr>
-        <w:t xml:space="preserve"> que será usado na implementação do </w:t>
-      </w:r>
-      <w:proofErr w:type="spellStart"/>
-      <w:r>
-        <w:rPr>
-          <w:rFonts w:ascii="Arial" w:eastAsia="Arial" w:hAnsi="Arial" w:cs="Arial"/>
-          <w:sz w:val="24"/>
-          <w:szCs w:val="24"/>
-        </w:rPr>
-        <w:t>kNN</w:t>
-      </w:r>
-      <w:proofErr w:type="spellEnd"/>
-      <w:r>
-        <w:rPr>
-          <w:rFonts w:ascii="Arial" w:eastAsia="Arial" w:hAnsi="Arial" w:cs="Arial"/>
-          <w:sz w:val="24"/>
-          <w:szCs w:val="24"/>
-        </w:rPr>
-        <w:t>.</w:t>
-      </w:r>
-    </w:p>
-    <w:p>
-      <w:pPr>
-        <w:spacing w:after="0" w:line="360" w:lineRule="auto"/>
-        <w:ind w:firstLine="720"/>
-        <w:jc w:val="both"/>
-        <w:rPr>
-          <w:rFonts w:ascii="Arial" w:eastAsia="Arial" w:hAnsi="Arial" w:cs="Arial"/>
-          <w:sz w:val="24"/>
-          <w:szCs w:val="24"/>
-        </w:rPr>
-      </w:pPr>
-      <w:r>
-        <w:rPr>
-          <w:rFonts w:ascii="Arial" w:eastAsia="Arial" w:hAnsi="Arial" w:cs="Arial"/>
-          <w:sz w:val="24"/>
-          <w:szCs w:val="24"/>
-        </w:rPr>
-        <w:t xml:space="preserve">Em seguida é feito o uso da biblioteca </w:t>
-      </w:r>
-      <w:proofErr w:type="spellStart"/>
-      <w:r>
-        <w:rPr>
-          <w:rFonts w:ascii="Arial" w:eastAsia="Arial" w:hAnsi="Arial" w:cs="Arial"/>
-          <w:sz w:val="24"/>
-          <w:szCs w:val="24"/>
-        </w:rPr>
-        <w:t>Surprise</w:t>
-      </w:r>
-      <w:proofErr w:type="spellEnd"/>
-      <w:r>
-        <w:rPr>
-          <w:rFonts w:ascii="Arial" w:eastAsia="Arial" w:hAnsi="Arial" w:cs="Arial"/>
-          <w:sz w:val="24"/>
-          <w:szCs w:val="24"/>
-        </w:rPr>
-        <w:t xml:space="preserve"> para carregar esses dados em um objeto </w:t>
-      </w:r>
-      <w:r>
-        <w:rPr>
-          <w:rFonts w:ascii="Arial" w:eastAsia="Arial" w:hAnsi="Arial" w:cs="Arial"/>
-          <w:i/>
-          <w:sz w:val="24"/>
-          <w:szCs w:val="24"/>
-        </w:rPr>
-        <w:t xml:space="preserve">Dataset </w:t>
-      </w:r>
-      <w:r>
-        <w:rPr>
-          <w:rFonts w:ascii="Arial" w:eastAsia="Arial" w:hAnsi="Arial" w:cs="Arial"/>
-          <w:sz w:val="24"/>
-          <w:szCs w:val="24"/>
-        </w:rPr>
-        <w:t xml:space="preserve">fazendo o uso da função </w:t>
-      </w:r>
-      <w:proofErr w:type="spellStart"/>
-      <w:r>
-        <w:rPr>
-          <w:rFonts w:ascii="Arial" w:eastAsia="Arial" w:hAnsi="Arial" w:cs="Arial"/>
-          <w:i/>
-          <w:sz w:val="24"/>
-          <w:szCs w:val="24"/>
-        </w:rPr>
-        <w:t>load_from_df</w:t>
-      </w:r>
-      <w:proofErr w:type="spellEnd"/>
-      <w:r>
-        <w:rPr>
-          <w:rFonts w:ascii="Arial" w:eastAsia="Arial" w:hAnsi="Arial" w:cs="Arial"/>
-          <w:i/>
-          <w:sz w:val="24"/>
-          <w:szCs w:val="24"/>
-        </w:rPr>
-        <w:t>,</w:t>
-      </w:r>
-      <w:r>
-        <w:rPr>
-          <w:rFonts w:ascii="Arial" w:eastAsia="Arial" w:hAnsi="Arial" w:cs="Arial"/>
-          <w:sz w:val="24"/>
-          <w:szCs w:val="24"/>
-        </w:rPr>
-        <w:t xml:space="preserve"> onde são passados como parâmetros as colunas que contém as informações relevantes do </w:t>
-      </w:r>
-      <w:proofErr w:type="spellStart"/>
-      <w:r>
-        <w:rPr>
-          <w:rFonts w:ascii="Arial" w:eastAsia="Arial" w:hAnsi="Arial" w:cs="Arial"/>
-          <w:sz w:val="24"/>
-          <w:szCs w:val="24"/>
-        </w:rPr>
-        <w:t>dataframe</w:t>
-      </w:r>
-      <w:proofErr w:type="spellEnd"/>
-      <w:r>
-        <w:rPr>
-          <w:rFonts w:ascii="Arial" w:eastAsia="Arial" w:hAnsi="Arial" w:cs="Arial"/>
-          <w:sz w:val="24"/>
-          <w:szCs w:val="24"/>
-        </w:rPr>
-        <w:t xml:space="preserve"> </w:t>
-      </w:r>
-      <w:proofErr w:type="gramStart"/>
-      <w:r>
-        <w:rPr>
-          <w:rFonts w:ascii="Arial" w:eastAsia="Arial" w:hAnsi="Arial" w:cs="Arial"/>
-          <w:i/>
-          <w:sz w:val="24"/>
-          <w:szCs w:val="24"/>
-        </w:rPr>
-        <w:t xml:space="preserve">avaliações </w:t>
-      </w:r>
-      <w:r>
-        <w:rPr>
-          <w:rFonts w:ascii="Arial" w:eastAsia="Arial" w:hAnsi="Arial" w:cs="Arial"/>
-          <w:sz w:val="24"/>
-          <w:szCs w:val="24"/>
-        </w:rPr>
-        <w:t xml:space="preserve"> (</w:t>
-      </w:r>
-      <w:proofErr w:type="gramEnd"/>
-      <w:r>
-        <w:rPr>
-          <w:rFonts w:ascii="Arial" w:eastAsia="Arial" w:hAnsi="Arial" w:cs="Arial"/>
-          <w:sz w:val="24"/>
-          <w:szCs w:val="24"/>
-        </w:rPr>
-        <w:t>‘</w:t>
-      </w:r>
-      <w:proofErr w:type="spellStart"/>
-      <w:r>
-        <w:rPr>
-          <w:rFonts w:ascii="Arial" w:eastAsia="Arial" w:hAnsi="Arial" w:cs="Arial"/>
-          <w:sz w:val="24"/>
-          <w:szCs w:val="24"/>
-        </w:rPr>
-        <w:t>user_id</w:t>
-      </w:r>
-      <w:proofErr w:type="spellEnd"/>
-      <w:r>
-        <w:rPr>
-          <w:rFonts w:ascii="Arial" w:eastAsia="Arial" w:hAnsi="Arial" w:cs="Arial"/>
-          <w:sz w:val="24"/>
-          <w:szCs w:val="24"/>
-        </w:rPr>
-        <w:t>’, ‘</w:t>
-      </w:r>
-      <w:proofErr w:type="spellStart"/>
-      <w:r>
-        <w:rPr>
-          <w:rFonts w:ascii="Arial" w:eastAsia="Arial" w:hAnsi="Arial" w:cs="Arial"/>
-          <w:sz w:val="24"/>
-          <w:szCs w:val="24"/>
-        </w:rPr>
-        <w:t>movie_id</w:t>
-      </w:r>
-      <w:proofErr w:type="spellEnd"/>
-      <w:r>
-        <w:rPr>
-          <w:rFonts w:ascii="Arial" w:eastAsia="Arial" w:hAnsi="Arial" w:cs="Arial"/>
-          <w:sz w:val="24"/>
-          <w:szCs w:val="24"/>
-        </w:rPr>
-        <w:t xml:space="preserve">’, ‘rating’) e o objeto </w:t>
-      </w:r>
-      <w:r>
-        <w:rPr>
-          <w:rFonts w:ascii="Arial" w:eastAsia="Arial" w:hAnsi="Arial" w:cs="Arial"/>
-          <w:i/>
-          <w:sz w:val="24"/>
-          <w:szCs w:val="24"/>
-        </w:rPr>
-        <w:t>Reader</w:t>
-      </w:r>
-      <w:r>
-        <w:rPr>
-          <w:rFonts w:ascii="Arial" w:eastAsia="Arial" w:hAnsi="Arial" w:cs="Arial"/>
-          <w:sz w:val="24"/>
-          <w:szCs w:val="24"/>
-        </w:rPr>
-        <w:t xml:space="preserve"> para que a biblioteca possa ler corretamente os dados do </w:t>
-      </w:r>
-      <w:proofErr w:type="spellStart"/>
-      <w:r>
-        <w:rPr>
-          <w:rFonts w:ascii="Arial" w:eastAsia="Arial" w:hAnsi="Arial" w:cs="Arial"/>
-          <w:sz w:val="24"/>
-          <w:szCs w:val="24"/>
-        </w:rPr>
-        <w:t>dataframe</w:t>
-      </w:r>
-      <w:proofErr w:type="spellEnd"/>
-      <w:r>
-        <w:rPr>
-          <w:rFonts w:ascii="Arial" w:eastAsia="Arial" w:hAnsi="Arial" w:cs="Arial"/>
-          <w:sz w:val="24"/>
-          <w:szCs w:val="24"/>
-        </w:rPr>
-        <w:t xml:space="preserve">. </w:t>
-      </w:r>
-    </w:p>
-    <w:p>
-      <w:pPr>
-        <w:spacing w:after="0" w:line="360" w:lineRule="auto"/>
-        <w:ind w:firstLine="720"/>
-        <w:jc w:val="both"/>
-        <w:rPr>
-          <w:rFonts w:ascii="Arial" w:eastAsia="Arial" w:hAnsi="Arial" w:cs="Arial"/>
-          <w:sz w:val="24"/>
-          <w:szCs w:val="24"/>
-        </w:rPr>
-      </w:pPr>
-      <w:r>
-        <w:rPr>
-          <w:rFonts w:ascii="Arial" w:eastAsia="Arial" w:hAnsi="Arial" w:cs="Arial"/>
-          <w:sz w:val="24"/>
-          <w:szCs w:val="24"/>
-        </w:rPr>
-        <w:t xml:space="preserve">Logo após é criado um objeto </w:t>
-      </w:r>
-      <w:r>
-        <w:rPr>
-          <w:rFonts w:ascii="Arial" w:eastAsia="Arial" w:hAnsi="Arial" w:cs="Arial"/>
-          <w:i/>
-          <w:sz w:val="24"/>
-          <w:szCs w:val="24"/>
-        </w:rPr>
-        <w:t>SVD</w:t>
-      </w:r>
-      <w:r>
-        <w:rPr>
-          <w:rFonts w:ascii="Arial" w:eastAsia="Arial" w:hAnsi="Arial" w:cs="Arial"/>
-          <w:sz w:val="24"/>
-          <w:szCs w:val="24"/>
-        </w:rPr>
-        <w:t xml:space="preserve"> e utilizada função </w:t>
-      </w:r>
-      <w:proofErr w:type="spellStart"/>
-      <w:r>
-        <w:rPr>
-          <w:rFonts w:ascii="Arial" w:eastAsia="Arial" w:hAnsi="Arial" w:cs="Arial"/>
-          <w:i/>
-          <w:sz w:val="24"/>
-          <w:szCs w:val="24"/>
-        </w:rPr>
-        <w:t>cross_validate</w:t>
-      </w:r>
-      <w:proofErr w:type="spellEnd"/>
-      <w:r>
-        <w:rPr>
-          <w:rFonts w:ascii="Arial" w:eastAsia="Arial" w:hAnsi="Arial" w:cs="Arial"/>
-          <w:sz w:val="24"/>
-          <w:szCs w:val="24"/>
-        </w:rPr>
-        <w:t xml:space="preserve"> passando como parâmetros o objeto </w:t>
-      </w:r>
-      <w:r>
-        <w:rPr>
-          <w:rFonts w:ascii="Arial" w:eastAsia="Arial" w:hAnsi="Arial" w:cs="Arial"/>
-          <w:i/>
-          <w:sz w:val="24"/>
-          <w:szCs w:val="24"/>
-        </w:rPr>
-        <w:t xml:space="preserve">SVD, </w:t>
-      </w:r>
-      <w:r>
-        <w:rPr>
-          <w:rFonts w:ascii="Arial" w:eastAsia="Arial" w:hAnsi="Arial" w:cs="Arial"/>
-          <w:sz w:val="24"/>
-          <w:szCs w:val="24"/>
-        </w:rPr>
-        <w:t xml:space="preserve">os dados, as medidas e a flag verdadeiro para o atributo </w:t>
-      </w:r>
-      <w:proofErr w:type="spellStart"/>
-      <w:r>
-        <w:rPr>
-          <w:rFonts w:ascii="Arial" w:eastAsia="Arial" w:hAnsi="Arial" w:cs="Arial"/>
-          <w:sz w:val="24"/>
-          <w:szCs w:val="24"/>
-        </w:rPr>
-        <w:t>verbose</w:t>
-      </w:r>
-      <w:proofErr w:type="spellEnd"/>
-      <w:r>
-        <w:rPr>
-          <w:rFonts w:ascii="Arial" w:eastAsia="Arial" w:hAnsi="Arial" w:cs="Arial"/>
-          <w:sz w:val="24"/>
-          <w:szCs w:val="24"/>
-        </w:rPr>
-        <w:t xml:space="preserve">, essa função é usada para avaliar o desempenho do modelo com base nas métricas de erro </w:t>
-      </w:r>
-      <w:r>
-        <w:rPr>
-          <w:rFonts w:ascii="Arial" w:eastAsia="Arial" w:hAnsi="Arial" w:cs="Arial"/>
-          <w:i/>
-          <w:sz w:val="24"/>
-          <w:szCs w:val="24"/>
-        </w:rPr>
-        <w:t xml:space="preserve">RMSE (Root </w:t>
-      </w:r>
-      <w:proofErr w:type="spellStart"/>
-      <w:r>
-        <w:rPr>
-          <w:rFonts w:ascii="Arial" w:eastAsia="Arial" w:hAnsi="Arial" w:cs="Arial"/>
-          <w:i/>
-          <w:sz w:val="24"/>
-          <w:szCs w:val="24"/>
-        </w:rPr>
-        <w:t>Mean</w:t>
-      </w:r>
-      <w:proofErr w:type="spellEnd"/>
-      <w:r>
-        <w:rPr>
-          <w:rFonts w:ascii="Arial" w:eastAsia="Arial" w:hAnsi="Arial" w:cs="Arial"/>
-          <w:i/>
-          <w:sz w:val="24"/>
-          <w:szCs w:val="24"/>
-        </w:rPr>
-        <w:t xml:space="preserve"> Square </w:t>
-      </w:r>
-      <w:proofErr w:type="spellStart"/>
-      <w:r>
-        <w:rPr>
-          <w:rFonts w:ascii="Arial" w:eastAsia="Arial" w:hAnsi="Arial" w:cs="Arial"/>
-          <w:i/>
-          <w:sz w:val="24"/>
-          <w:szCs w:val="24"/>
-        </w:rPr>
-        <w:t>Error</w:t>
-      </w:r>
-      <w:proofErr w:type="spellEnd"/>
-      <w:r>
-        <w:rPr>
-          <w:rFonts w:ascii="Arial" w:eastAsia="Arial" w:hAnsi="Arial" w:cs="Arial"/>
-          <w:i/>
-          <w:sz w:val="24"/>
-          <w:szCs w:val="24"/>
-        </w:rPr>
-        <w:t xml:space="preserve"> - Raiz do erro quadrático médio) e MAE (</w:t>
-      </w:r>
-      <w:proofErr w:type="spellStart"/>
-      <w:r>
-        <w:rPr>
-          <w:rFonts w:ascii="Arial" w:eastAsia="Arial" w:hAnsi="Arial" w:cs="Arial"/>
-          <w:i/>
-          <w:sz w:val="24"/>
-          <w:szCs w:val="24"/>
-        </w:rPr>
-        <w:t>Mean</w:t>
-      </w:r>
-      <w:proofErr w:type="spellEnd"/>
-      <w:r>
-        <w:rPr>
-          <w:rFonts w:ascii="Arial" w:eastAsia="Arial" w:hAnsi="Arial" w:cs="Arial"/>
-          <w:i/>
-          <w:sz w:val="24"/>
-          <w:szCs w:val="24"/>
-        </w:rPr>
-        <w:t xml:space="preserve"> Absolute </w:t>
-      </w:r>
-      <w:proofErr w:type="spellStart"/>
-      <w:r>
-        <w:rPr>
-          <w:rFonts w:ascii="Arial" w:eastAsia="Arial" w:hAnsi="Arial" w:cs="Arial"/>
-          <w:i/>
-          <w:sz w:val="24"/>
-          <w:szCs w:val="24"/>
-        </w:rPr>
-        <w:t>Error</w:t>
-      </w:r>
-      <w:proofErr w:type="spellEnd"/>
-      <w:r>
-        <w:rPr>
-          <w:rFonts w:ascii="Arial" w:eastAsia="Arial" w:hAnsi="Arial" w:cs="Arial"/>
-          <w:i/>
-          <w:sz w:val="24"/>
-          <w:szCs w:val="24"/>
-        </w:rPr>
-        <w:t xml:space="preserve"> - Erro Absoluto Médio)</w:t>
-      </w:r>
-      <w:r>
-        <w:rPr>
-          <w:rFonts w:ascii="Arial" w:eastAsia="Arial" w:hAnsi="Arial" w:cs="Arial"/>
-          <w:sz w:val="24"/>
-          <w:szCs w:val="24"/>
-        </w:rPr>
-        <w:t>.</w:t>
-      </w:r>
-    </w:p>
-    <w:p>
-      <w:pPr>
-        <w:spacing w:after="0" w:line="360" w:lineRule="auto"/>
-        <w:ind w:firstLine="720"/>
-        <w:jc w:val="both"/>
-        <w:rPr>
-          <w:rFonts w:ascii="Arial" w:eastAsia="Arial" w:hAnsi="Arial" w:cs="Arial"/>
-          <w:sz w:val="24"/>
-          <w:szCs w:val="24"/>
+          <w:b/>
+          <w:sz w:val="26"/>
+          <w:szCs w:val="26"/>
         </w:rPr>
       </w:pPr>
       <w:r>
@@ -5977,7 +6243,7 @@
       <w:sdt>
         <w:sdtPr>
           <w:tag w:val="goog_rdk_4"/>
-          <w:id w:val="1708055911"/>
+          <w:id w:val="-612977571"/>
         </w:sdtPr>
         <w:sdtContent>
           <w:commentRangeStart w:id="5"/>
@@ -6003,174 +6269,6 @@
         </w:rPr>
         <w:t>.</w:t>
       </w:r>
-    </w:p>
-    <w:p>
-      <w:pPr>
-        <w:spacing w:after="0" w:line="360" w:lineRule="auto"/>
-        <w:jc w:val="both"/>
-        <w:rPr>
-          <w:rFonts w:ascii="Arial" w:eastAsia="Arial" w:hAnsi="Arial" w:cs="Arial"/>
-          <w:b/>
-          <w:sz w:val="26"/>
-          <w:szCs w:val="26"/>
-        </w:rPr>
-      </w:pPr>
-    </w:p>
-    <w:p>
-      <w:pPr>
-        <w:spacing w:after="0" w:line="360" w:lineRule="auto"/>
-        <w:jc w:val="both"/>
-        <w:rPr>
-          <w:rFonts w:ascii="Arial" w:eastAsia="Arial" w:hAnsi="Arial" w:cs="Arial"/>
-          <w:b/>
-          <w:sz w:val="26"/>
-          <w:szCs w:val="26"/>
-        </w:rPr>
-      </w:pPr>
-    </w:p>
-    <w:p>
-      <w:pPr>
-        <w:spacing w:after="0" w:line="360" w:lineRule="auto"/>
-        <w:jc w:val="both"/>
-        <w:rPr>
-          <w:rFonts w:ascii="Arial" w:eastAsia="Arial" w:hAnsi="Arial" w:cs="Arial"/>
-          <w:b/>
-          <w:sz w:val="26"/>
-          <w:szCs w:val="26"/>
-        </w:rPr>
-      </w:pPr>
-    </w:p>
-    <w:p>
-      <w:pPr>
-        <w:spacing w:after="0" w:line="360" w:lineRule="auto"/>
-        <w:jc w:val="both"/>
-        <w:rPr>
-          <w:rFonts w:ascii="Arial" w:eastAsia="Arial" w:hAnsi="Arial" w:cs="Arial"/>
-          <w:b/>
-          <w:sz w:val="26"/>
-          <w:szCs w:val="26"/>
-        </w:rPr>
-      </w:pPr>
-    </w:p>
-    <w:p>
-      <w:pPr>
-        <w:spacing w:after="0" w:line="360" w:lineRule="auto"/>
-        <w:jc w:val="both"/>
-        <w:rPr>
-          <w:rFonts w:ascii="Arial" w:eastAsia="Arial" w:hAnsi="Arial" w:cs="Arial"/>
-          <w:b/>
-          <w:sz w:val="26"/>
-          <w:szCs w:val="26"/>
-        </w:rPr>
-      </w:pPr>
-    </w:p>
-    <w:p>
-      <w:pPr>
-        <w:spacing w:after="0" w:line="360" w:lineRule="auto"/>
-        <w:jc w:val="both"/>
-        <w:rPr>
-          <w:rFonts w:ascii="Arial" w:eastAsia="Arial" w:hAnsi="Arial" w:cs="Arial"/>
-          <w:b/>
-          <w:sz w:val="26"/>
-          <w:szCs w:val="26"/>
-        </w:rPr>
-      </w:pPr>
-    </w:p>
-    <w:p>
-      <w:pPr>
-        <w:spacing w:after="0" w:line="360" w:lineRule="auto"/>
-        <w:jc w:val="both"/>
-        <w:rPr>
-          <w:rFonts w:ascii="Arial" w:eastAsia="Arial" w:hAnsi="Arial" w:cs="Arial"/>
-          <w:b/>
-          <w:sz w:val="26"/>
-          <w:szCs w:val="26"/>
-        </w:rPr>
-      </w:pPr>
-    </w:p>
-    <w:p>
-      <w:pPr>
-        <w:spacing w:after="0" w:line="360" w:lineRule="auto"/>
-        <w:jc w:val="both"/>
-        <w:rPr>
-          <w:rFonts w:ascii="Arial" w:eastAsia="Arial" w:hAnsi="Arial" w:cs="Arial"/>
-          <w:b/>
-          <w:sz w:val="26"/>
-          <w:szCs w:val="26"/>
-        </w:rPr>
-      </w:pPr>
-    </w:p>
-    <w:p>
-      <w:pPr>
-        <w:spacing w:after="0" w:line="360" w:lineRule="auto"/>
-        <w:jc w:val="both"/>
-        <w:rPr>
-          <w:rFonts w:ascii="Arial" w:eastAsia="Arial" w:hAnsi="Arial" w:cs="Arial"/>
-          <w:b/>
-          <w:sz w:val="26"/>
-          <w:szCs w:val="26"/>
-        </w:rPr>
-      </w:pPr>
-    </w:p>
-    <w:p>
-      <w:pPr>
-        <w:spacing w:after="0" w:line="360" w:lineRule="auto"/>
-        <w:jc w:val="both"/>
-        <w:rPr>
-          <w:rFonts w:ascii="Arial" w:eastAsia="Arial" w:hAnsi="Arial" w:cs="Arial"/>
-          <w:b/>
-          <w:sz w:val="26"/>
-          <w:szCs w:val="26"/>
-        </w:rPr>
-      </w:pPr>
-    </w:p>
-    <w:p>
-      <w:pPr>
-        <w:spacing w:after="0" w:line="360" w:lineRule="auto"/>
-        <w:jc w:val="both"/>
-        <w:rPr>
-          <w:rFonts w:ascii="Arial" w:eastAsia="Arial" w:hAnsi="Arial" w:cs="Arial"/>
-          <w:b/>
-          <w:sz w:val="26"/>
-          <w:szCs w:val="26"/>
-        </w:rPr>
-      </w:pPr>
-    </w:p>
-    <w:p>
-      <w:pPr>
-        <w:spacing w:after="0" w:line="360" w:lineRule="auto"/>
-        <w:jc w:val="both"/>
-        <w:rPr>
-          <w:rFonts w:ascii="Arial" w:eastAsia="Arial" w:hAnsi="Arial" w:cs="Arial"/>
-          <w:b/>
-          <w:sz w:val="26"/>
-          <w:szCs w:val="26"/>
-        </w:rPr>
-      </w:pPr>
-    </w:p>
-    <w:p>
-      <w:pPr>
-        <w:spacing w:after="0" w:line="360" w:lineRule="auto"/>
-        <w:jc w:val="both"/>
-        <w:rPr>
-          <w:rFonts w:ascii="Arial" w:eastAsia="Arial" w:hAnsi="Arial" w:cs="Arial"/>
-          <w:b/>
-          <w:sz w:val="26"/>
-          <w:szCs w:val="26"/>
-        </w:rPr>
-      </w:pPr>
-    </w:p>
-    <w:p>
-      <w:pPr>
-        <w:spacing w:after="0" w:line="360" w:lineRule="auto"/>
-        <w:jc w:val="both"/>
-        <w:rPr>
-          <w:rFonts w:ascii="Arial" w:eastAsia="Arial" w:hAnsi="Arial" w:cs="Arial"/>
-          <w:b/>
-          <w:sz w:val="26"/>
-          <w:szCs w:val="26"/>
-        </w:rPr>
-      </w:pPr>
     </w:p>
     <w:p>
       <w:pPr>
@@ -8410,6 +8508,7 @@
           <w:szCs w:val="26"/>
         </w:rPr>
         <w:sectPr>
+          <w:headerReference w:type="default" r:id="rId18"/>
           <w:pgSz w:w="11906" w:h="16838"/>
           <w:pgMar w:top="1701" w:right="1134" w:bottom="1134" w:left="1701" w:header="1134" w:footer="1134" w:gutter="0"/>
           <w:pgNumType w:start="1"/>
@@ -8467,20 +8566,20 @@
           <w:noProof/>
         </w:rPr>
         <w:drawing>
-          <wp:inline distT="0" distB="0" distL="0" distR="0" wp14:anchorId="3A0FCADE" wp14:editId="0AE66E10">
+          <wp:inline distT="0" distB="0" distL="0" distR="0" wp14:anchorId="0F920EC2" wp14:editId="714CD67B">
             <wp:extent cx="8188196" cy="5358766"/>
             <wp:effectExtent l="0" t="0" r="0" b="0"/>
-            <wp:docPr id="12" name="image7.jpg"/>
+            <wp:docPr id="12" name="image8.jpg"/>
             <wp:cNvGraphicFramePr/>
             <a:graphic xmlns:a="http://schemas.openxmlformats.org/drawingml/2006/main">
               <a:graphicData uri="http://schemas.openxmlformats.org/drawingml/2006/picture">
                 <pic:pic xmlns:pic="http://schemas.openxmlformats.org/drawingml/2006/picture">
                   <pic:nvPicPr>
-                    <pic:cNvPr id="0" name="image7.jpg"/>
+                    <pic:cNvPr id="0" name="image8.jpg"/>
                     <pic:cNvPicPr preferRelativeResize="0"/>
                   </pic:nvPicPr>
                   <pic:blipFill>
-                    <a:blip r:embed="rId15"/>
+                    <a:blip r:embed="rId19"/>
                     <a:srcRect l="5495" t="8598" r="5181" b="8721"/>
                     <a:stretch>
                       <a:fillRect/>
@@ -9523,148 +9622,91 @@
 
 <file path=word/commentsExtended.xml><?xml version="1.0" encoding="utf-8"?>
 <w15:commentsEx xmlns:wpc="http://schemas.microsoft.com/office/word/2010/wordprocessingCanvas" xmlns:cx="http://schemas.microsoft.com/office/drawing/2014/chartex" xmlns:cx1="http://schemas.microsoft.com/office/drawing/2015/9/8/chartex" xmlns:cx2="http://schemas.microsoft.com/office/drawing/2015/10/21/chartex" xmlns:cx3="http://schemas.microsoft.com/office/drawing/2016/5/9/chartex" xmlns:cx4="http://schemas.microsoft.com/office/drawing/2016/5/10/chartex" xmlns:cx5="http://schemas.microsoft.com/office/drawing/2016/5/11/chartex" xmlns:cx6="http://schemas.microsoft.com/office/drawing/2016/5/12/chartex" xmlns:cx7="http://schemas.microsoft.com/office/drawing/2016/5/13/chartex" xmlns:cx8="http://schemas.microsoft.com/office/drawing/2016/5/14/chartex" xmlns:mc="http://schemas.openxmlformats.org/markup-compatibility/2006" xmlns:aink="http://schemas.microsoft.com/office/drawing/2016/ink" xmlns:am3d="http://schemas.microsoft.com/office/drawing/2017/model3d" xmlns:o="urn:schemas-microsoft-com:office:office" xmlns:oel="http://schemas.microsoft.com/office/2019/extlst" xmlns:r="http://schemas.openxmlformats.org/officeDocument/2006/relationships" xmlns:m="http://schemas.openxmlformats.org/officeDocument/2006/math" xmlns:v="urn:schemas-microsoft-com:vml" xmlns:wp14="http://schemas.microsoft.com/office/word/2010/wordprocessingDrawing" xmlns:wp="http://schemas.openxmlformats.org/drawingml/2006/wordprocessingDrawing" xmlns:w10="urn:schemas-microsoft-com:office:word" xmlns:w="http://schemas.openxmlformats.org/wordprocessingml/2006/main" xmlns:w14="http://schemas.microsoft.com/office/word/2010/wordml" xmlns:w15="http://schemas.microsoft.com/office/word/2012/wordml" xmlns:w16cex="http://schemas.microsoft.com/office/word/2018/wordml/cex" xmlns:w16cid="http://schemas.microsoft.com/office/word/2016/wordml/cid" xmlns:w16="http://schemas.microsoft.com/office/word/2018/wordml" xmlns:w16sdtdh="http://schemas.microsoft.com/office/word/2020/wordml/sdtdatahash" xmlns:w16se="http://schemas.microsoft.com/office/word/2015/wordml/symex" xmlns:wpg="http://schemas.microsoft.com/office/word/2010/wordprocessingGroup" xmlns:wpi="http://schemas.microsoft.com/office/word/2010/wordprocessingInk" xmlns:wne="http://schemas.microsoft.com/office/word/2006/wordml" xmlns:wps="http://schemas.microsoft.com/office/word/2010/wordprocessingShape" mc:Ignorable="w14 w15 w16se w16cid w16 w16cex w16sdtdh wp14">
-  <w15:commentEx w15:paraId="000000EF" w15:done="0"/>
-  <w15:commentEx w15:paraId="000000EE" w15:done="0"/>
-  <w15:commentEx w15:paraId="000000F0" w15:done="0"/>
-  <w15:commentEx w15:paraId="000000ED" w15:done="0"/>
+  <w15:commentEx w15:paraId="000000EA" w15:done="0"/>
+  <w15:commentEx w15:paraId="000000E9" w15:done="0"/>
+  <w15:commentEx w15:paraId="000000EB" w15:done="0"/>
+  <w15:commentEx w15:paraId="000000E8" w15:done="0"/>
 </w15:commentsEx>
 </file>
 
 <file path=word/commentsIds.xml><?xml version="1.0" encoding="utf-8"?>
 <w16cid:commentsIds xmlns:wpc="http://schemas.microsoft.com/office/word/2010/wordprocessingCanvas" xmlns:cx="http://schemas.microsoft.com/office/drawing/2014/chartex" xmlns:cx1="http://schemas.microsoft.com/office/drawing/2015/9/8/chartex" xmlns:cx2="http://schemas.microsoft.com/office/drawing/2015/10/21/chartex" xmlns:cx3="http://schemas.microsoft.com/office/drawing/2016/5/9/chartex" xmlns:cx4="http://schemas.microsoft.com/office/drawing/2016/5/10/chartex" xmlns:cx5="http://schemas.microsoft.com/office/drawing/2016/5/11/chartex" xmlns:cx6="http://schemas.microsoft.com/office/drawing/2016/5/12/chartex" xmlns:cx7="http://schemas.microsoft.com/office/drawing/2016/5/13/chartex" xmlns:cx8="http://schemas.microsoft.com/office/drawing/2016/5/14/chartex" xmlns:mc="http://schemas.openxmlformats.org/markup-compatibility/2006" xmlns:aink="http://schemas.microsoft.com/office/drawing/2016/ink" xmlns:am3d="http://schemas.microsoft.com/office/drawing/2017/model3d" xmlns:o="urn:schemas-microsoft-com:office:office" xmlns:oel="http://schemas.microsoft.com/office/2019/extlst" xmlns:r="http://schemas.openxmlformats.org/officeDocument/2006/relationships" xmlns:m="http://schemas.openxmlformats.org/officeDocument/2006/math" xmlns:v="urn:schemas-microsoft-com:vml" xmlns:wp14="http://schemas.microsoft.com/office/word/2010/wordprocessingDrawing" xmlns:wp="http://schemas.openxmlformats.org/drawingml/2006/wordprocessingDrawing" xmlns:w10="urn:schemas-microsoft-com:office:word" xmlns:w="http://schemas.openxmlformats.org/wordprocessingml/2006/main" xmlns:w14="http://schemas.microsoft.com/office/word/2010/wordml" xmlns:w15="http://schemas.microsoft.com/office/word/2012/wordml" xmlns:w16cex="http://schemas.microsoft.com/office/word/2018/wordml/cex" xmlns:w16cid="http://schemas.microsoft.com/office/word/2016/wordml/cid" xmlns:w16="http://schemas.microsoft.com/office/word/2018/wordml" xmlns:w16sdtdh="http://schemas.microsoft.com/office/word/2020/wordml/sdtdatahash" xmlns:w16se="http://schemas.microsoft.com/office/word/2015/wordml/symex" xmlns:wpg="http://schemas.microsoft.com/office/word/2010/wordprocessingGroup" xmlns:wpi="http://schemas.microsoft.com/office/word/2010/wordprocessingInk" xmlns:wne="http://schemas.microsoft.com/office/word/2006/wordml" xmlns:wps="http://schemas.microsoft.com/office/word/2010/wordprocessingShape" mc:Ignorable="w14 w15 w16se w16cid w16 w16cex w16sdtdh wp14">
-  <w16cid:commentId w16cid:paraId="000000EF" w16cid:durableId="27BDDA4F"/>
-  <w16cid:commentId w16cid:paraId="000000EE" w16cid:durableId="27BDDA4E"/>
-  <w16cid:commentId w16cid:paraId="000000F0" w16cid:durableId="27BDDA4D"/>
-  <w16cid:commentId w16cid:paraId="000000ED" w16cid:durableId="27BDDA4C"/>
+  <w16cid:commentId w16cid:paraId="000000EA" w16cid:durableId="27C868A3"/>
+  <w16cid:commentId w16cid:paraId="000000E9" w16cid:durableId="27C868A2"/>
+  <w16cid:commentId w16cid:paraId="000000EB" w16cid:durableId="27C868A1"/>
+  <w16cid:commentId w16cid:paraId="000000E8" w16cid:durableId="27C868A0"/>
 </w16cid:commentsIds>
+</file>
+
+<file path=word/endnotes.xml><?xml version="1.0" encoding="utf-8"?>
+<w:endnotes xmlns:wpc="http://schemas.microsoft.com/office/word/2010/wordprocessingCanvas" xmlns:cx="http://schemas.microsoft.com/office/drawing/2014/chartex" xmlns:cx1="http://schemas.microsoft.com/office/drawing/2015/9/8/chartex" xmlns:cx2="http://schemas.microsoft.com/office/drawing/2015/10/21/chartex" xmlns:cx3="http://schemas.microsoft.com/office/drawing/2016/5/9/chartex" xmlns:cx4="http://schemas.microsoft.com/office/drawing/2016/5/10/chartex" xmlns:cx5="http://schemas.microsoft.com/office/drawing/2016/5/11/chartex" xmlns:cx6="http://schemas.microsoft.com/office/drawing/2016/5/12/chartex" xmlns:cx7="http://schemas.microsoft.com/office/drawing/2016/5/13/chartex" xmlns:cx8="http://schemas.microsoft.com/office/drawing/2016/5/14/chartex" xmlns:mc="http://schemas.openxmlformats.org/markup-compatibility/2006" xmlns:aink="http://schemas.microsoft.com/office/drawing/2016/ink" xmlns:am3d="http://schemas.microsoft.com/office/drawing/2017/model3d" xmlns:o="urn:schemas-microsoft-com:office:office" xmlns:oel="http://schemas.microsoft.com/office/2019/extlst" xmlns:r="http://schemas.openxmlformats.org/officeDocument/2006/relationships" xmlns:m="http://schemas.openxmlformats.org/officeDocument/2006/math" xmlns:v="urn:schemas-microsoft-com:vml" xmlns:wp14="http://schemas.microsoft.com/office/word/2010/wordprocessingDrawing" xmlns:wp="http://schemas.openxmlformats.org/drawingml/2006/wordprocessingDrawing" xmlns:w10="urn:schemas-microsoft-com:office:word" xmlns:w="http://schemas.openxmlformats.org/wordprocessingml/2006/main" xmlns:w14="http://schemas.microsoft.com/office/word/2010/wordml" xmlns:w15="http://schemas.microsoft.com/office/word/2012/wordml" xmlns:w16cex="http://schemas.microsoft.com/office/word/2018/wordml/cex" xmlns:w16cid="http://schemas.microsoft.com/office/word/2016/wordml/cid" xmlns:w16="http://schemas.microsoft.com/office/word/2018/wordml" xmlns:w16sdtdh="http://schemas.microsoft.com/office/word/2020/wordml/sdtdatahash" xmlns:w16se="http://schemas.microsoft.com/office/word/2015/wordml/symex" xmlns:wpg="http://schemas.microsoft.com/office/word/2010/wordprocessingGroup" xmlns:wpi="http://schemas.microsoft.com/office/word/2010/wordprocessingInk" xmlns:wne="http://schemas.microsoft.com/office/word/2006/wordml" xmlns:wps="http://schemas.microsoft.com/office/word/2010/wordprocessingShape" mc:Ignorable="w14 w15 w16se w16cid w16 w16cex w16sdtdh wp14">
+  <w:endnote w:type="separator" w:id="-1">
+    <w:p>
+      <w:pPr>
+        <w:spacing w:after="0" w:line="240" w:lineRule="auto"/>
+      </w:pPr>
+      <w:r>
+        <w:separator/>
+      </w:r>
+    </w:p>
+  </w:endnote>
+  <w:endnote w:type="continuationSeparator" w:id="0">
+    <w:p>
+      <w:pPr>
+        <w:spacing w:after="0" w:line="240" w:lineRule="auto"/>
+      </w:pPr>
+      <w:r>
+        <w:continuationSeparator/>
+      </w:r>
+    </w:p>
+  </w:endnote>
+</w:endnotes>
+</file>
+
+<file path=word/footnotes.xml><?xml version="1.0" encoding="utf-8"?>
+<w:footnotes xmlns:wpc="http://schemas.microsoft.com/office/word/2010/wordprocessingCanvas" xmlns:cx="http://schemas.microsoft.com/office/drawing/2014/chartex" xmlns:cx1="http://schemas.microsoft.com/office/drawing/2015/9/8/chartex" xmlns:cx2="http://schemas.microsoft.com/office/drawing/2015/10/21/chartex" xmlns:cx3="http://schemas.microsoft.com/office/drawing/2016/5/9/chartex" xmlns:cx4="http://schemas.microsoft.com/office/drawing/2016/5/10/chartex" xmlns:cx5="http://schemas.microsoft.com/office/drawing/2016/5/11/chartex" xmlns:cx6="http://schemas.microsoft.com/office/drawing/2016/5/12/chartex" xmlns:cx7="http://schemas.microsoft.com/office/drawing/2016/5/13/chartex" xmlns:cx8="http://schemas.microsoft.com/office/drawing/2016/5/14/chartex" xmlns:mc="http://schemas.openxmlformats.org/markup-compatibility/2006" xmlns:aink="http://schemas.microsoft.com/office/drawing/2016/ink" xmlns:am3d="http://schemas.microsoft.com/office/drawing/2017/model3d" xmlns:o="urn:schemas-microsoft-com:office:office" xmlns:oel="http://schemas.microsoft.com/office/2019/extlst" xmlns:r="http://schemas.openxmlformats.org/officeDocument/2006/relationships" xmlns:m="http://schemas.openxmlformats.org/officeDocument/2006/math" xmlns:v="urn:schemas-microsoft-com:vml" xmlns:wp14="http://schemas.microsoft.com/office/word/2010/wordprocessingDrawing" xmlns:wp="http://schemas.openxmlformats.org/drawingml/2006/wordprocessingDrawing" xmlns:w10="urn:schemas-microsoft-com:office:word" xmlns:w="http://schemas.openxmlformats.org/wordprocessingml/2006/main" xmlns:w14="http://schemas.microsoft.com/office/word/2010/wordml" xmlns:w15="http://schemas.microsoft.com/office/word/2012/wordml" xmlns:w16cex="http://schemas.microsoft.com/office/word/2018/wordml/cex" xmlns:w16cid="http://schemas.microsoft.com/office/word/2016/wordml/cid" xmlns:w16="http://schemas.microsoft.com/office/word/2018/wordml" xmlns:w16sdtdh="http://schemas.microsoft.com/office/word/2020/wordml/sdtdatahash" xmlns:w16se="http://schemas.microsoft.com/office/word/2015/wordml/symex" xmlns:wpg="http://schemas.microsoft.com/office/word/2010/wordprocessingGroup" xmlns:wpi="http://schemas.microsoft.com/office/word/2010/wordprocessingInk" xmlns:wne="http://schemas.microsoft.com/office/word/2006/wordml" xmlns:wps="http://schemas.microsoft.com/office/word/2010/wordprocessingShape" mc:Ignorable="w14 w15 w16se w16cid w16 w16cex w16sdtdh wp14">
+  <w:footnote w:type="separator" w:id="-1">
+    <w:p>
+      <w:pPr>
+        <w:spacing w:after="0" w:line="240" w:lineRule="auto"/>
+      </w:pPr>
+      <w:r>
+        <w:separator/>
+      </w:r>
+    </w:p>
+  </w:footnote>
+  <w:footnote w:type="continuationSeparator" w:id="0">
+    <w:p>
+      <w:pPr>
+        <w:spacing w:after="0" w:line="240" w:lineRule="auto"/>
+      </w:pPr>
+      <w:r>
+        <w:continuationSeparator/>
+      </w:r>
+    </w:p>
+  </w:footnote>
+</w:footnotes>
+</file>
+
+<file path=word/header1.xml><?xml version="1.0" encoding="utf-8"?>
+<w:hdr xmlns:wpc="http://schemas.microsoft.com/office/word/2010/wordprocessingCanvas" xmlns:cx="http://schemas.microsoft.com/office/drawing/2014/chartex" xmlns:cx1="http://schemas.microsoft.com/office/drawing/2015/9/8/chartex" xmlns:cx2="http://schemas.microsoft.com/office/drawing/2015/10/21/chartex" xmlns:cx3="http://schemas.microsoft.com/office/drawing/2016/5/9/chartex" xmlns:cx4="http://schemas.microsoft.com/office/drawing/2016/5/10/chartex" xmlns:cx5="http://schemas.microsoft.com/office/drawing/2016/5/11/chartex" xmlns:cx6="http://schemas.microsoft.com/office/drawing/2016/5/12/chartex" xmlns:cx7="http://schemas.microsoft.com/office/drawing/2016/5/13/chartex" xmlns:cx8="http://schemas.microsoft.com/office/drawing/2016/5/14/chartex" xmlns:mc="http://schemas.openxmlformats.org/markup-compatibility/2006" xmlns:aink="http://schemas.microsoft.com/office/drawing/2016/ink" xmlns:am3d="http://schemas.microsoft.com/office/drawing/2017/model3d" xmlns:o="urn:schemas-microsoft-com:office:office" xmlns:oel="http://schemas.microsoft.com/office/2019/extlst" xmlns:r="http://schemas.openxmlformats.org/officeDocument/2006/relationships" xmlns:m="http://schemas.openxmlformats.org/officeDocument/2006/math" xmlns:v="urn:schemas-microsoft-com:vml" xmlns:wp14="http://schemas.microsoft.com/office/word/2010/wordprocessingDrawing" xmlns:wp="http://schemas.openxmlformats.org/drawingml/2006/wordprocessingDrawing" xmlns:w10="urn:schemas-microsoft-com:office:word" xmlns:w="http://schemas.openxmlformats.org/wordprocessingml/2006/main" xmlns:w14="http://schemas.microsoft.com/office/word/2010/wordml" xmlns:w15="http://schemas.microsoft.com/office/word/2012/wordml" xmlns:w16cex="http://schemas.microsoft.com/office/word/2018/wordml/cex" xmlns:w16cid="http://schemas.microsoft.com/office/word/2016/wordml/cid" xmlns:w16="http://schemas.microsoft.com/office/word/2018/wordml" xmlns:w16sdtdh="http://schemas.microsoft.com/office/word/2020/wordml/sdtdatahash" xmlns:w16se="http://schemas.microsoft.com/office/word/2015/wordml/symex" xmlns:wpg="http://schemas.microsoft.com/office/word/2010/wordprocessingGroup" xmlns:wpi="http://schemas.microsoft.com/office/word/2010/wordprocessingInk" xmlns:wne="http://schemas.microsoft.com/office/word/2006/wordml" xmlns:wps="http://schemas.microsoft.com/office/word/2010/wordprocessingShape" mc:Ignorable="w14 w15 w16se w16cid w16 w16cex w16sdtdh wp14">
+  <w:p/>
+</w:hdr>
 </file>
 
 <file path=word/numbering.xml><?xml version="1.0" encoding="utf-8"?>
 <w:numbering xmlns:wpc="http://schemas.microsoft.com/office/word/2010/wordprocessingCanvas" xmlns:cx="http://schemas.microsoft.com/office/drawing/2014/chartex" xmlns:cx1="http://schemas.microsoft.com/office/drawing/2015/9/8/chartex" xmlns:cx2="http://schemas.microsoft.com/office/drawing/2015/10/21/chartex" xmlns:cx3="http://schemas.microsoft.com/office/drawing/2016/5/9/chartex" xmlns:cx4="http://schemas.microsoft.com/office/drawing/2016/5/10/chartex" xmlns:cx5="http://schemas.microsoft.com/office/drawing/2016/5/11/chartex" xmlns:cx6="http://schemas.microsoft.com/office/drawing/2016/5/12/chartex" xmlns:cx7="http://schemas.microsoft.com/office/drawing/2016/5/13/chartex" xmlns:cx8="http://schemas.microsoft.com/office/drawing/2016/5/14/chartex" xmlns:mc="http://schemas.openxmlformats.org/markup-compatibility/2006" xmlns:aink="http://schemas.microsoft.com/office/drawing/2016/ink" xmlns:am3d="http://schemas.microsoft.com/office/drawing/2017/model3d" xmlns:o="urn:schemas-microsoft-com:office:office" xmlns:oel="http://schemas.microsoft.com/office/2019/extlst" xmlns:r="http://schemas.openxmlformats.org/officeDocument/2006/relationships" xmlns:m="http://schemas.openxmlformats.org/officeDocument/2006/math" xmlns:v="urn:schemas-microsoft-com:vml" xmlns:wp14="http://schemas.microsoft.com/office/word/2010/wordprocessingDrawing" xmlns:wp="http://schemas.openxmlformats.org/drawingml/2006/wordprocessingDrawing" xmlns:w10="urn:schemas-microsoft-com:office:word" xmlns:w="http://schemas.openxmlformats.org/wordprocessingml/2006/main" xmlns:w14="http://schemas.microsoft.com/office/word/2010/wordml" xmlns:w15="http://schemas.microsoft.com/office/word/2012/wordml" xmlns:w16cex="http://schemas.microsoft.com/office/word/2018/wordml/cex" xmlns:w16cid="http://schemas.microsoft.com/office/word/2016/wordml/cid" xmlns:w16="http://schemas.microsoft.com/office/word/2018/wordml" xmlns:w16sdtdh="http://schemas.microsoft.com/office/word/2020/wordml/sdtdatahash" xmlns:w16se="http://schemas.microsoft.com/office/word/2015/wordml/symex" xmlns:wpg="http://schemas.microsoft.com/office/word/2010/wordprocessingGroup" xmlns:wpi="http://schemas.microsoft.com/office/word/2010/wordprocessingInk" xmlns:wne="http://schemas.microsoft.com/office/word/2006/wordml" xmlns:wps="http://schemas.microsoft.com/office/word/2010/wordprocessingShape" mc:Ignorable="w14 w15 w16se w16cid w16 w16cex w16sdtdh wp14">
   <w:abstractNum w:abstractNumId="0" w15:restartNumberingAfterBreak="0">
-    <w:nsid w:val="40147609"/>
+    <w:nsid w:val="13926DDD"/>
     <w:multiLevelType w:val="multilevel"/>
-    <w:tmpl w:val="0B589FBA"/>
+    <w:tmpl w:val="070CCF06"/>
     <w:lvl w:ilvl="0">
       <w:start w:val="1"/>
       <w:numFmt w:val="bullet"/>
       <w:lvlText w:val="●"/>
       <w:lvlJc w:val="left"/>
       <w:pPr>
-        <w:ind w:left="1440" w:hanging="360"/>
-      </w:pPr>
-      <w:rPr>
-        <w:u w:val="none"/>
-      </w:rPr>
-    </w:lvl>
-    <w:lvl w:ilvl="1">
-      <w:start w:val="1"/>
-      <w:numFmt w:val="bullet"/>
-      <w:lvlText w:val="○"/>
-      <w:lvlJc w:val="left"/>
-      <w:pPr>
-        <w:ind w:left="2160" w:hanging="360"/>
-      </w:pPr>
-      <w:rPr>
-        <w:u w:val="none"/>
-      </w:rPr>
-    </w:lvl>
-    <w:lvl w:ilvl="2">
-      <w:start w:val="1"/>
-      <w:numFmt w:val="bullet"/>
-      <w:lvlText w:val="■"/>
-      <w:lvlJc w:val="left"/>
-      <w:pPr>
-        <w:ind w:left="2880" w:hanging="360"/>
-      </w:pPr>
-      <w:rPr>
-        <w:u w:val="none"/>
-      </w:rPr>
-    </w:lvl>
-    <w:lvl w:ilvl="3">
-      <w:start w:val="1"/>
-      <w:numFmt w:val="bullet"/>
-      <w:lvlText w:val="●"/>
-      <w:lvlJc w:val="left"/>
-      <w:pPr>
-        <w:ind w:left="3600" w:hanging="360"/>
-      </w:pPr>
-      <w:rPr>
-        <w:u w:val="none"/>
-      </w:rPr>
-    </w:lvl>
-    <w:lvl w:ilvl="4">
-      <w:start w:val="1"/>
-      <w:numFmt w:val="bullet"/>
-      <w:lvlText w:val="○"/>
-      <w:lvlJc w:val="left"/>
-      <w:pPr>
-        <w:ind w:left="4320" w:hanging="360"/>
-      </w:pPr>
-      <w:rPr>
-        <w:u w:val="none"/>
-      </w:rPr>
-    </w:lvl>
-    <w:lvl w:ilvl="5">
-      <w:start w:val="1"/>
-      <w:numFmt w:val="bullet"/>
-      <w:lvlText w:val="■"/>
-      <w:lvlJc w:val="left"/>
-      <w:pPr>
-        <w:ind w:left="5040" w:hanging="360"/>
-      </w:pPr>
-      <w:rPr>
-        <w:u w:val="none"/>
-      </w:rPr>
-    </w:lvl>
-    <w:lvl w:ilvl="6">
-      <w:start w:val="1"/>
-      <w:numFmt w:val="bullet"/>
-      <w:lvlText w:val="●"/>
-      <w:lvlJc w:val="left"/>
-      <w:pPr>
-        <w:ind w:left="5760" w:hanging="360"/>
-      </w:pPr>
-      <w:rPr>
-        <w:u w:val="none"/>
-      </w:rPr>
-    </w:lvl>
-    <w:lvl w:ilvl="7">
-      <w:start w:val="1"/>
-      <w:numFmt w:val="bullet"/>
-      <w:lvlText w:val="○"/>
-      <w:lvlJc w:val="left"/>
-      <w:pPr>
-        <w:ind w:left="6480" w:hanging="360"/>
-      </w:pPr>
-      <w:rPr>
-        <w:u w:val="none"/>
-      </w:rPr>
-    </w:lvl>
-    <w:lvl w:ilvl="8">
-      <w:start w:val="1"/>
-      <w:numFmt w:val="bullet"/>
-      <w:lvlText w:val="■"/>
-      <w:lvlJc w:val="left"/>
-      <w:pPr>
-        <w:ind w:left="7200" w:hanging="360"/>
-      </w:pPr>
-      <w:rPr>
-        <w:u w:val="none"/>
-      </w:rPr>
-    </w:lvl>
-  </w:abstractNum>
-  <w:abstractNum w:abstractNumId="1" w15:restartNumberingAfterBreak="0">
-    <w:nsid w:val="492E3C51"/>
-    <w:multiLevelType w:val="multilevel"/>
-    <w:tmpl w:val="3AA42176"/>
-    <w:lvl w:ilvl="0">
-      <w:start w:val="1"/>
-      <w:numFmt w:val="bullet"/>
-      <w:lvlText w:val="●"/>
-      <w:lvlJc w:val="left"/>
-      <w:pPr>
-        <w:ind w:left="720" w:hanging="360"/>
+        <w:ind w:left="1429" w:hanging="360"/>
       </w:pPr>
       <w:rPr>
         <w:rFonts w:ascii="Noto Sans Symbols" w:eastAsia="Noto Sans Symbols" w:hAnsi="Noto Sans Symbols" w:cs="Noto Sans Symbols"/>
@@ -9676,7 +9718,7 @@
       <w:lvlText w:val="o"/>
       <w:lvlJc w:val="left"/>
       <w:pPr>
-        <w:ind w:left="1440" w:hanging="360"/>
+        <w:ind w:left="2149" w:hanging="360"/>
       </w:pPr>
       <w:rPr>
         <w:rFonts w:ascii="Courier New" w:eastAsia="Courier New" w:hAnsi="Courier New" w:cs="Courier New"/>
@@ -9688,7 +9730,7 @@
       <w:lvlText w:val="▪"/>
       <w:lvlJc w:val="left"/>
       <w:pPr>
-        <w:ind w:left="2160" w:hanging="360"/>
+        <w:ind w:left="2869" w:hanging="360"/>
       </w:pPr>
       <w:rPr>
         <w:rFonts w:ascii="Noto Sans Symbols" w:eastAsia="Noto Sans Symbols" w:hAnsi="Noto Sans Symbols" w:cs="Noto Sans Symbols"/>
@@ -9700,7 +9742,7 @@
       <w:lvlText w:val="●"/>
       <w:lvlJc w:val="left"/>
       <w:pPr>
-        <w:ind w:left="2880" w:hanging="360"/>
+        <w:ind w:left="3589" w:hanging="360"/>
       </w:pPr>
       <w:rPr>
         <w:rFonts w:ascii="Noto Sans Symbols" w:eastAsia="Noto Sans Symbols" w:hAnsi="Noto Sans Symbols" w:cs="Noto Sans Symbols"/>
@@ -9712,7 +9754,7 @@
       <w:lvlText w:val="o"/>
       <w:lvlJc w:val="left"/>
       <w:pPr>
-        <w:ind w:left="3600" w:hanging="360"/>
+        <w:ind w:left="4309" w:hanging="360"/>
       </w:pPr>
       <w:rPr>
         <w:rFonts w:ascii="Courier New" w:eastAsia="Courier New" w:hAnsi="Courier New" w:cs="Courier New"/>
@@ -9724,7 +9766,7 @@
       <w:lvlText w:val="▪"/>
       <w:lvlJc w:val="left"/>
       <w:pPr>
-        <w:ind w:left="4320" w:hanging="360"/>
+        <w:ind w:left="5029" w:hanging="360"/>
       </w:pPr>
       <w:rPr>
         <w:rFonts w:ascii="Noto Sans Symbols" w:eastAsia="Noto Sans Symbols" w:hAnsi="Noto Sans Symbols" w:cs="Noto Sans Symbols"/>
@@ -9736,7 +9778,7 @@
       <w:lvlText w:val="●"/>
       <w:lvlJc w:val="left"/>
       <w:pPr>
-        <w:ind w:left="5040" w:hanging="360"/>
+        <w:ind w:left="5749" w:hanging="360"/>
       </w:pPr>
       <w:rPr>
         <w:rFonts w:ascii="Noto Sans Symbols" w:eastAsia="Noto Sans Symbols" w:hAnsi="Noto Sans Symbols" w:cs="Noto Sans Symbols"/>
@@ -9748,7 +9790,7 @@
       <w:lvlText w:val="o"/>
       <w:lvlJc w:val="left"/>
       <w:pPr>
-        <w:ind w:left="5760" w:hanging="360"/>
+        <w:ind w:left="6469" w:hanging="360"/>
       </w:pPr>
       <w:rPr>
         <w:rFonts w:ascii="Courier New" w:eastAsia="Courier New" w:hAnsi="Courier New" w:cs="Courier New"/>
@@ -9760,216 +9802,17 @@
       <w:lvlText w:val="▪"/>
       <w:lvlJc w:val="left"/>
       <w:pPr>
-        <w:ind w:left="6480" w:hanging="360"/>
+        <w:ind w:left="7189" w:hanging="360"/>
       </w:pPr>
       <w:rPr>
         <w:rFonts w:ascii="Noto Sans Symbols" w:eastAsia="Noto Sans Symbols" w:hAnsi="Noto Sans Symbols" w:cs="Noto Sans Symbols"/>
       </w:rPr>
     </w:lvl>
   </w:abstractNum>
-  <w:abstractNum w:abstractNumId="2" w15:restartNumberingAfterBreak="0">
-    <w:nsid w:val="61D0263A"/>
+  <w:abstractNum w:abstractNumId="1" w15:restartNumberingAfterBreak="0">
+    <w:nsid w:val="1D7302A2"/>
     <w:multiLevelType w:val="multilevel"/>
-    <w:tmpl w:val="7A580DB6"/>
-    <w:lvl w:ilvl="0">
-      <w:start w:val="1"/>
-      <w:numFmt w:val="decimal"/>
-      <w:lvlText w:val="%1"/>
-      <w:lvlJc w:val="left"/>
-      <w:pPr>
-        <w:ind w:left="435" w:hanging="435"/>
-      </w:pPr>
-    </w:lvl>
-    <w:lvl w:ilvl="1">
-      <w:start w:val="1"/>
-      <w:numFmt w:val="decimal"/>
-      <w:lvlText w:val="%1.%2"/>
-      <w:lvlJc w:val="left"/>
-      <w:pPr>
-        <w:ind w:left="435" w:hanging="435"/>
-      </w:pPr>
-    </w:lvl>
-    <w:lvl w:ilvl="2">
-      <w:start w:val="1"/>
-      <w:numFmt w:val="decimal"/>
-      <w:lvlText w:val="%1.%2.%3"/>
-      <w:lvlJc w:val="left"/>
-      <w:pPr>
-        <w:ind w:left="720" w:hanging="720"/>
-      </w:pPr>
-    </w:lvl>
-    <w:lvl w:ilvl="3">
-      <w:start w:val="1"/>
-      <w:numFmt w:val="decimal"/>
-      <w:lvlText w:val="%1.%2.%3.%4"/>
-      <w:lvlJc w:val="left"/>
-      <w:pPr>
-        <w:ind w:left="1080" w:hanging="1080"/>
-      </w:pPr>
-    </w:lvl>
-    <w:lvl w:ilvl="4">
-      <w:start w:val="1"/>
-      <w:numFmt w:val="decimal"/>
-      <w:lvlText w:val="%1.%2.%3.%4.%5"/>
-      <w:lvlJc w:val="left"/>
-      <w:pPr>
-        <w:ind w:left="1080" w:hanging="1080"/>
-      </w:pPr>
-    </w:lvl>
-    <w:lvl w:ilvl="5">
-      <w:start w:val="1"/>
-      <w:numFmt w:val="decimal"/>
-      <w:lvlText w:val="%1.%2.%3.%4.%5.%6"/>
-      <w:lvlJc w:val="left"/>
-      <w:pPr>
-        <w:ind w:left="1440" w:hanging="1440"/>
-      </w:pPr>
-    </w:lvl>
-    <w:lvl w:ilvl="6">
-      <w:start w:val="1"/>
-      <w:numFmt w:val="decimal"/>
-      <w:lvlText w:val="%1.%2.%3.%4.%5.%6.%7"/>
-      <w:lvlJc w:val="left"/>
-      <w:pPr>
-        <w:ind w:left="1440" w:hanging="1440"/>
-      </w:pPr>
-    </w:lvl>
-    <w:lvl w:ilvl="7">
-      <w:start w:val="1"/>
-      <w:numFmt w:val="decimal"/>
-      <w:lvlText w:val="%1.%2.%3.%4.%5.%6.%7.%8"/>
-      <w:lvlJc w:val="left"/>
-      <w:pPr>
-        <w:ind w:left="1800" w:hanging="1800"/>
-      </w:pPr>
-    </w:lvl>
-    <w:lvl w:ilvl="8">
-      <w:start w:val="1"/>
-      <w:numFmt w:val="decimal"/>
-      <w:lvlText w:val="%1.%2.%3.%4.%5.%6.%7.%8.%9"/>
-      <w:lvlJc w:val="left"/>
-      <w:pPr>
-        <w:ind w:left="1800" w:hanging="1800"/>
-      </w:pPr>
-    </w:lvl>
-  </w:abstractNum>
-  <w:abstractNum w:abstractNumId="3" w15:restartNumberingAfterBreak="0">
-    <w:nsid w:val="6F1301EC"/>
-    <w:multiLevelType w:val="multilevel"/>
-    <w:tmpl w:val="EBEA2F74"/>
-    <w:lvl w:ilvl="0">
-      <w:start w:val="1"/>
-      <w:numFmt w:val="bullet"/>
-      <w:lvlText w:val="●"/>
-      <w:lvlJc w:val="left"/>
-      <w:pPr>
-        <w:ind w:left="1429" w:hanging="360"/>
-      </w:pPr>
-      <w:rPr>
-        <w:rFonts w:ascii="Noto Sans Symbols" w:eastAsia="Noto Sans Symbols" w:hAnsi="Noto Sans Symbols" w:cs="Noto Sans Symbols"/>
-      </w:rPr>
-    </w:lvl>
-    <w:lvl w:ilvl="1">
-      <w:start w:val="1"/>
-      <w:numFmt w:val="bullet"/>
-      <w:lvlText w:val="o"/>
-      <w:lvlJc w:val="left"/>
-      <w:pPr>
-        <w:ind w:left="2149" w:hanging="360"/>
-      </w:pPr>
-      <w:rPr>
-        <w:rFonts w:ascii="Courier New" w:eastAsia="Courier New" w:hAnsi="Courier New" w:cs="Courier New"/>
-      </w:rPr>
-    </w:lvl>
-    <w:lvl w:ilvl="2">
-      <w:start w:val="1"/>
-      <w:numFmt w:val="bullet"/>
-      <w:lvlText w:val="▪"/>
-      <w:lvlJc w:val="left"/>
-      <w:pPr>
-        <w:ind w:left="2869" w:hanging="360"/>
-      </w:pPr>
-      <w:rPr>
-        <w:rFonts w:ascii="Noto Sans Symbols" w:eastAsia="Noto Sans Symbols" w:hAnsi="Noto Sans Symbols" w:cs="Noto Sans Symbols"/>
-      </w:rPr>
-    </w:lvl>
-    <w:lvl w:ilvl="3">
-      <w:start w:val="1"/>
-      <w:numFmt w:val="bullet"/>
-      <w:lvlText w:val="●"/>
-      <w:lvlJc w:val="left"/>
-      <w:pPr>
-        <w:ind w:left="3589" w:hanging="360"/>
-      </w:pPr>
-      <w:rPr>
-        <w:rFonts w:ascii="Noto Sans Symbols" w:eastAsia="Noto Sans Symbols" w:hAnsi="Noto Sans Symbols" w:cs="Noto Sans Symbols"/>
-      </w:rPr>
-    </w:lvl>
-    <w:lvl w:ilvl="4">
-      <w:start w:val="1"/>
-      <w:numFmt w:val="bullet"/>
-      <w:lvlText w:val="o"/>
-      <w:lvlJc w:val="left"/>
-      <w:pPr>
-        <w:ind w:left="4309" w:hanging="360"/>
-      </w:pPr>
-      <w:rPr>
-        <w:rFonts w:ascii="Courier New" w:eastAsia="Courier New" w:hAnsi="Courier New" w:cs="Courier New"/>
-      </w:rPr>
-    </w:lvl>
-    <w:lvl w:ilvl="5">
-      <w:start w:val="1"/>
-      <w:numFmt w:val="bullet"/>
-      <w:lvlText w:val="▪"/>
-      <w:lvlJc w:val="left"/>
-      <w:pPr>
-        <w:ind w:left="5029" w:hanging="360"/>
-      </w:pPr>
-      <w:rPr>
-        <w:rFonts w:ascii="Noto Sans Symbols" w:eastAsia="Noto Sans Symbols" w:hAnsi="Noto Sans Symbols" w:cs="Noto Sans Symbols"/>
-      </w:rPr>
-    </w:lvl>
-    <w:lvl w:ilvl="6">
-      <w:start w:val="1"/>
-      <w:numFmt w:val="bullet"/>
-      <w:lvlText w:val="●"/>
-      <w:lvlJc w:val="left"/>
-      <w:pPr>
-        <w:ind w:left="5749" w:hanging="360"/>
-      </w:pPr>
-      <w:rPr>
-        <w:rFonts w:ascii="Noto Sans Symbols" w:eastAsia="Noto Sans Symbols" w:hAnsi="Noto Sans Symbols" w:cs="Noto Sans Symbols"/>
-      </w:rPr>
-    </w:lvl>
-    <w:lvl w:ilvl="7">
-      <w:start w:val="1"/>
-      <w:numFmt w:val="bullet"/>
-      <w:lvlText w:val="o"/>
-      <w:lvlJc w:val="left"/>
-      <w:pPr>
-        <w:ind w:left="6469" w:hanging="360"/>
-      </w:pPr>
-      <w:rPr>
-        <w:rFonts w:ascii="Courier New" w:eastAsia="Courier New" w:hAnsi="Courier New" w:cs="Courier New"/>
-      </w:rPr>
-    </w:lvl>
-    <w:lvl w:ilvl="8">
-      <w:start w:val="1"/>
-      <w:numFmt w:val="bullet"/>
-      <w:lvlText w:val="▪"/>
-      <w:lvlJc w:val="left"/>
-      <w:pPr>
-        <w:ind w:left="7189" w:hanging="360"/>
-      </w:pPr>
-      <w:rPr>
-        <w:rFonts w:ascii="Noto Sans Symbols" w:eastAsia="Noto Sans Symbols" w:hAnsi="Noto Sans Symbols" w:cs="Noto Sans Symbols"/>
-      </w:rPr>
-    </w:lvl>
-  </w:abstractNum>
-  <w:abstractNum w:abstractNumId="4" w15:restartNumberingAfterBreak="0">
-    <w:nsid w:val="7FF939CB"/>
-    <w:multiLevelType w:val="multilevel"/>
-    <w:tmpl w:val="BF408668"/>
+    <w:tmpl w:val="4492E4A2"/>
     <w:lvl w:ilvl="0">
       <w:start w:val="3"/>
       <w:numFmt w:val="decimal"/>
@@ -10062,20 +9905,332 @@
       </w:pPr>
     </w:lvl>
   </w:abstractNum>
-  <w:num w:numId="1" w16cid:durableId="379019730">
+  <w:abstractNum w:abstractNumId="2" w15:restartNumberingAfterBreak="0">
+    <w:nsid w:val="2ECD1FD2"/>
+    <w:multiLevelType w:val="multilevel"/>
+    <w:tmpl w:val="E416E6B4"/>
+    <w:lvl w:ilvl="0">
+      <w:start w:val="1"/>
+      <w:numFmt w:val="bullet"/>
+      <w:lvlText w:val="●"/>
+      <w:lvlJc w:val="left"/>
+      <w:pPr>
+        <w:ind w:left="720" w:hanging="360"/>
+      </w:pPr>
+      <w:rPr>
+        <w:rFonts w:ascii="Noto Sans Symbols" w:eastAsia="Noto Sans Symbols" w:hAnsi="Noto Sans Symbols" w:cs="Noto Sans Symbols"/>
+      </w:rPr>
+    </w:lvl>
+    <w:lvl w:ilvl="1">
+      <w:start w:val="1"/>
+      <w:numFmt w:val="bullet"/>
+      <w:lvlText w:val="o"/>
+      <w:lvlJc w:val="left"/>
+      <w:pPr>
+        <w:ind w:left="1440" w:hanging="360"/>
+      </w:pPr>
+      <w:rPr>
+        <w:rFonts w:ascii="Courier New" w:eastAsia="Courier New" w:hAnsi="Courier New" w:cs="Courier New"/>
+      </w:rPr>
+    </w:lvl>
+    <w:lvl w:ilvl="2">
+      <w:start w:val="1"/>
+      <w:numFmt w:val="bullet"/>
+      <w:lvlText w:val="▪"/>
+      <w:lvlJc w:val="left"/>
+      <w:pPr>
+        <w:ind w:left="2160" w:hanging="360"/>
+      </w:pPr>
+      <w:rPr>
+        <w:rFonts w:ascii="Noto Sans Symbols" w:eastAsia="Noto Sans Symbols" w:hAnsi="Noto Sans Symbols" w:cs="Noto Sans Symbols"/>
+      </w:rPr>
+    </w:lvl>
+    <w:lvl w:ilvl="3">
+      <w:start w:val="1"/>
+      <w:numFmt w:val="bullet"/>
+      <w:lvlText w:val="●"/>
+      <w:lvlJc w:val="left"/>
+      <w:pPr>
+        <w:ind w:left="2880" w:hanging="360"/>
+      </w:pPr>
+      <w:rPr>
+        <w:rFonts w:ascii="Noto Sans Symbols" w:eastAsia="Noto Sans Symbols" w:hAnsi="Noto Sans Symbols" w:cs="Noto Sans Symbols"/>
+      </w:rPr>
+    </w:lvl>
+    <w:lvl w:ilvl="4">
+      <w:start w:val="1"/>
+      <w:numFmt w:val="bullet"/>
+      <w:lvlText w:val="o"/>
+      <w:lvlJc w:val="left"/>
+      <w:pPr>
+        <w:ind w:left="3600" w:hanging="360"/>
+      </w:pPr>
+      <w:rPr>
+        <w:rFonts w:ascii="Courier New" w:eastAsia="Courier New" w:hAnsi="Courier New" w:cs="Courier New"/>
+      </w:rPr>
+    </w:lvl>
+    <w:lvl w:ilvl="5">
+      <w:start w:val="1"/>
+      <w:numFmt w:val="bullet"/>
+      <w:lvlText w:val="▪"/>
+      <w:lvlJc w:val="left"/>
+      <w:pPr>
+        <w:ind w:left="4320" w:hanging="360"/>
+      </w:pPr>
+      <w:rPr>
+        <w:rFonts w:ascii="Noto Sans Symbols" w:eastAsia="Noto Sans Symbols" w:hAnsi="Noto Sans Symbols" w:cs="Noto Sans Symbols"/>
+      </w:rPr>
+    </w:lvl>
+    <w:lvl w:ilvl="6">
+      <w:start w:val="1"/>
+      <w:numFmt w:val="bullet"/>
+      <w:lvlText w:val="●"/>
+      <w:lvlJc w:val="left"/>
+      <w:pPr>
+        <w:ind w:left="5040" w:hanging="360"/>
+      </w:pPr>
+      <w:rPr>
+        <w:rFonts w:ascii="Noto Sans Symbols" w:eastAsia="Noto Sans Symbols" w:hAnsi="Noto Sans Symbols" w:cs="Noto Sans Symbols"/>
+      </w:rPr>
+    </w:lvl>
+    <w:lvl w:ilvl="7">
+      <w:start w:val="1"/>
+      <w:numFmt w:val="bullet"/>
+      <w:lvlText w:val="o"/>
+      <w:lvlJc w:val="left"/>
+      <w:pPr>
+        <w:ind w:left="5760" w:hanging="360"/>
+      </w:pPr>
+      <w:rPr>
+        <w:rFonts w:ascii="Courier New" w:eastAsia="Courier New" w:hAnsi="Courier New" w:cs="Courier New"/>
+      </w:rPr>
+    </w:lvl>
+    <w:lvl w:ilvl="8">
+      <w:start w:val="1"/>
+      <w:numFmt w:val="bullet"/>
+      <w:lvlText w:val="▪"/>
+      <w:lvlJc w:val="left"/>
+      <w:pPr>
+        <w:ind w:left="6480" w:hanging="360"/>
+      </w:pPr>
+      <w:rPr>
+        <w:rFonts w:ascii="Noto Sans Symbols" w:eastAsia="Noto Sans Symbols" w:hAnsi="Noto Sans Symbols" w:cs="Noto Sans Symbols"/>
+      </w:rPr>
+    </w:lvl>
+  </w:abstractNum>
+  <w:abstractNum w:abstractNumId="3" w15:restartNumberingAfterBreak="0">
+    <w:nsid w:val="3430645B"/>
+    <w:multiLevelType w:val="multilevel"/>
+    <w:tmpl w:val="A3521F70"/>
+    <w:lvl w:ilvl="0">
+      <w:start w:val="1"/>
+      <w:numFmt w:val="decimal"/>
+      <w:lvlText w:val="%1"/>
+      <w:lvlJc w:val="left"/>
+      <w:pPr>
+        <w:ind w:left="435" w:hanging="435"/>
+      </w:pPr>
+    </w:lvl>
+    <w:lvl w:ilvl="1">
+      <w:start w:val="1"/>
+      <w:numFmt w:val="decimal"/>
+      <w:lvlText w:val="%1.%2"/>
+      <w:lvlJc w:val="left"/>
+      <w:pPr>
+        <w:ind w:left="435" w:hanging="435"/>
+      </w:pPr>
+    </w:lvl>
+    <w:lvl w:ilvl="2">
+      <w:start w:val="1"/>
+      <w:numFmt w:val="decimal"/>
+      <w:lvlText w:val="%1.%2.%3"/>
+      <w:lvlJc w:val="left"/>
+      <w:pPr>
+        <w:ind w:left="720" w:hanging="720"/>
+      </w:pPr>
+    </w:lvl>
+    <w:lvl w:ilvl="3">
+      <w:start w:val="1"/>
+      <w:numFmt w:val="decimal"/>
+      <w:lvlText w:val="%1.%2.%3.%4"/>
+      <w:lvlJc w:val="left"/>
+      <w:pPr>
+        <w:ind w:left="1080" w:hanging="1080"/>
+      </w:pPr>
+    </w:lvl>
+    <w:lvl w:ilvl="4">
+      <w:start w:val="1"/>
+      <w:numFmt w:val="decimal"/>
+      <w:lvlText w:val="%1.%2.%3.%4.%5"/>
+      <w:lvlJc w:val="left"/>
+      <w:pPr>
+        <w:ind w:left="1080" w:hanging="1080"/>
+      </w:pPr>
+    </w:lvl>
+    <w:lvl w:ilvl="5">
+      <w:start w:val="1"/>
+      <w:numFmt w:val="decimal"/>
+      <w:lvlText w:val="%1.%2.%3.%4.%5.%6"/>
+      <w:lvlJc w:val="left"/>
+      <w:pPr>
+        <w:ind w:left="1440" w:hanging="1440"/>
+      </w:pPr>
+    </w:lvl>
+    <w:lvl w:ilvl="6">
+      <w:start w:val="1"/>
+      <w:numFmt w:val="decimal"/>
+      <w:lvlText w:val="%1.%2.%3.%4.%5.%6.%7"/>
+      <w:lvlJc w:val="left"/>
+      <w:pPr>
+        <w:ind w:left="1440" w:hanging="1440"/>
+      </w:pPr>
+    </w:lvl>
+    <w:lvl w:ilvl="7">
+      <w:start w:val="1"/>
+      <w:numFmt w:val="decimal"/>
+      <w:lvlText w:val="%1.%2.%3.%4.%5.%6.%7.%8"/>
+      <w:lvlJc w:val="left"/>
+      <w:pPr>
+        <w:ind w:left="1800" w:hanging="1800"/>
+      </w:pPr>
+    </w:lvl>
+    <w:lvl w:ilvl="8">
+      <w:start w:val="1"/>
+      <w:numFmt w:val="decimal"/>
+      <w:lvlText w:val="%1.%2.%3.%4.%5.%6.%7.%8.%9"/>
+      <w:lvlJc w:val="left"/>
+      <w:pPr>
+        <w:ind w:left="1800" w:hanging="1800"/>
+      </w:pPr>
+    </w:lvl>
+  </w:abstractNum>
+  <w:abstractNum w:abstractNumId="4" w15:restartNumberingAfterBreak="0">
+    <w:nsid w:val="694705D1"/>
+    <w:multiLevelType w:val="multilevel"/>
+    <w:tmpl w:val="C62C2C3E"/>
+    <w:lvl w:ilvl="0">
+      <w:start w:val="1"/>
+      <w:numFmt w:val="bullet"/>
+      <w:lvlText w:val="●"/>
+      <w:lvlJc w:val="left"/>
+      <w:pPr>
+        <w:ind w:left="1440" w:hanging="360"/>
+      </w:pPr>
+      <w:rPr>
+        <w:u w:val="none"/>
+      </w:rPr>
+    </w:lvl>
+    <w:lvl w:ilvl="1">
+      <w:start w:val="1"/>
+      <w:numFmt w:val="bullet"/>
+      <w:lvlText w:val="○"/>
+      <w:lvlJc w:val="left"/>
+      <w:pPr>
+        <w:ind w:left="2160" w:hanging="360"/>
+      </w:pPr>
+      <w:rPr>
+        <w:u w:val="none"/>
+      </w:rPr>
+    </w:lvl>
+    <w:lvl w:ilvl="2">
+      <w:start w:val="1"/>
+      <w:numFmt w:val="bullet"/>
+      <w:lvlText w:val="■"/>
+      <w:lvlJc w:val="left"/>
+      <w:pPr>
+        <w:ind w:left="2880" w:hanging="360"/>
+      </w:pPr>
+      <w:rPr>
+        <w:u w:val="none"/>
+      </w:rPr>
+    </w:lvl>
+    <w:lvl w:ilvl="3">
+      <w:start w:val="1"/>
+      <w:numFmt w:val="bullet"/>
+      <w:lvlText w:val="●"/>
+      <w:lvlJc w:val="left"/>
+      <w:pPr>
+        <w:ind w:left="3600" w:hanging="360"/>
+      </w:pPr>
+      <w:rPr>
+        <w:u w:val="none"/>
+      </w:rPr>
+    </w:lvl>
+    <w:lvl w:ilvl="4">
+      <w:start w:val="1"/>
+      <w:numFmt w:val="bullet"/>
+      <w:lvlText w:val="○"/>
+      <w:lvlJc w:val="left"/>
+      <w:pPr>
+        <w:ind w:left="4320" w:hanging="360"/>
+      </w:pPr>
+      <w:rPr>
+        <w:u w:val="none"/>
+      </w:rPr>
+    </w:lvl>
+    <w:lvl w:ilvl="5">
+      <w:start w:val="1"/>
+      <w:numFmt w:val="bullet"/>
+      <w:lvlText w:val="■"/>
+      <w:lvlJc w:val="left"/>
+      <w:pPr>
+        <w:ind w:left="5040" w:hanging="360"/>
+      </w:pPr>
+      <w:rPr>
+        <w:u w:val="none"/>
+      </w:rPr>
+    </w:lvl>
+    <w:lvl w:ilvl="6">
+      <w:start w:val="1"/>
+      <w:numFmt w:val="bullet"/>
+      <w:lvlText w:val="●"/>
+      <w:lvlJc w:val="left"/>
+      <w:pPr>
+        <w:ind w:left="5760" w:hanging="360"/>
+      </w:pPr>
+      <w:rPr>
+        <w:u w:val="none"/>
+      </w:rPr>
+    </w:lvl>
+    <w:lvl w:ilvl="7">
+      <w:start w:val="1"/>
+      <w:numFmt w:val="bullet"/>
+      <w:lvlText w:val="○"/>
+      <w:lvlJc w:val="left"/>
+      <w:pPr>
+        <w:ind w:left="6480" w:hanging="360"/>
+      </w:pPr>
+      <w:rPr>
+        <w:u w:val="none"/>
+      </w:rPr>
+    </w:lvl>
+    <w:lvl w:ilvl="8">
+      <w:start w:val="1"/>
+      <w:numFmt w:val="bullet"/>
+      <w:lvlText w:val="■"/>
+      <w:lvlJc w:val="left"/>
+      <w:pPr>
+        <w:ind w:left="7200" w:hanging="360"/>
+      </w:pPr>
+      <w:rPr>
+        <w:u w:val="none"/>
+      </w:rPr>
+    </w:lvl>
+  </w:abstractNum>
+  <w:num w:numId="1" w16cid:durableId="1624337740">
+    <w:abstractNumId w:val="1"/>
+  </w:num>
+  <w:num w:numId="2" w16cid:durableId="1978148861">
     <w:abstractNumId w:val="4"/>
   </w:num>
-  <w:num w:numId="2" w16cid:durableId="830103494">
+  <w:num w:numId="3" w16cid:durableId="958219588">
     <w:abstractNumId w:val="0"/>
   </w:num>
-  <w:num w:numId="3" w16cid:durableId="1369793907">
+  <w:num w:numId="4" w16cid:durableId="1955165426">
     <w:abstractNumId w:val="3"/>
   </w:num>
-  <w:num w:numId="4" w16cid:durableId="1131826212">
+  <w:num w:numId="5" w16cid:durableId="1997412935">
     <w:abstractNumId w:val="2"/>
-  </w:num>
-  <w:num w:numId="5" w16cid:durableId="624503099">
-    <w:abstractNumId w:val="1"/>
   </w:num>
 </w:numbering>
 </file>
@@ -11094,7 +11249,7 @@
 
 <file path=customXml/item1.xml><?xml version="1.0" encoding="utf-8"?>
 <go:gDocsCustomXmlDataStorage xmlns:go="http://customooxmlschemas.google.com/" xmlns:r="http://schemas.openxmlformats.org/officeDocument/2006/relationships" uri="GoogleDocsCustomDataVersion1">
-  <go:docsCustomData xmlns:go="http://customooxmlschemas.google.com/" roundtripDataSignature="AMtx7mg/d2nCf3momOujiKJtWEBdJ2/3Vg==">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</go:docsCustomData>
+  <go:docsCustomData xmlns:go="http://customooxmlschemas.google.com/" roundtripDataSignature="AMtx7mg/d2nCf3momOujiKJtWEBdJ2/3Vg==">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</go:docsCustomData>
 </go:gDocsCustomXmlDataStorage>
 </file>
 

</xml_diff>

<commit_message>
Adicionando imagens do algoritmo do KNN
</commit_message>
<xml_diff>
--- a/doc/atual_TCC_final/2022_KaikiMelloDosSantos_TCC.docx
+++ b/doc/atual_TCC_final/2022_KaikiMelloDosSantos_TCC.docx
@@ -1,6 +1,6 @@
 
 <file path=word/document.xml><?xml version="1.0" encoding="utf-8"?>
-<w:document xmlns:wpc="http://schemas.microsoft.com/office/word/2010/wordprocessingCanvas" xmlns:cx="http://schemas.microsoft.com/office/drawing/2014/chartex" xmlns:cx1="http://schemas.microsoft.com/office/drawing/2015/9/8/chartex" xmlns:cx2="http://schemas.microsoft.com/office/drawing/2015/10/21/chartex" xmlns:cx3="http://schemas.microsoft.com/office/drawing/2016/5/9/chartex" xmlns:cx4="http://schemas.microsoft.com/office/drawing/2016/5/10/chartex" xmlns:cx5="http://schemas.microsoft.com/office/drawing/2016/5/11/chartex" xmlns:cx6="http://schemas.microsoft.com/office/drawing/2016/5/12/chartex" xmlns:cx7="http://schemas.microsoft.com/office/drawing/2016/5/13/chartex" xmlns:cx8="http://schemas.microsoft.com/office/drawing/2016/5/14/chartex" xmlns:mc="http://schemas.openxmlformats.org/markup-compatibility/2006" xmlns:aink="http://schemas.microsoft.com/office/drawing/2016/ink" xmlns:am3d="http://schemas.microsoft.com/office/drawing/2017/model3d" xmlns:o="urn:schemas-microsoft-com:office:office" xmlns:oel="http://schemas.microsoft.com/office/2019/extlst" xmlns:r="http://schemas.openxmlformats.org/officeDocument/2006/relationships" xmlns:m="http://schemas.openxmlformats.org/officeDocument/2006/math" xmlns:v="urn:schemas-microsoft-com:vml" xmlns:wp14="http://schemas.microsoft.com/office/word/2010/wordprocessingDrawing" xmlns:wp="http://schemas.openxmlformats.org/drawingml/2006/wordprocessingDrawing" xmlns:w10="urn:schemas-microsoft-com:office:word" xmlns:w="http://schemas.openxmlformats.org/wordprocessingml/2006/main" xmlns:w14="http://schemas.microsoft.com/office/word/2010/wordml" xmlns:w15="http://schemas.microsoft.com/office/word/2012/wordml" xmlns:w16cex="http://schemas.microsoft.com/office/word/2018/wordml/cex" xmlns:w16cid="http://schemas.microsoft.com/office/word/2016/wordml/cid" xmlns:w16="http://schemas.microsoft.com/office/word/2018/wordml" xmlns:w16sdtdh="http://schemas.microsoft.com/office/word/2020/wordml/sdtdatahash" xmlns:w16se="http://schemas.microsoft.com/office/word/2015/wordml/symex" xmlns:wpg="http://schemas.microsoft.com/office/word/2010/wordprocessingGroup" xmlns:wpi="http://schemas.microsoft.com/office/word/2010/wordprocessingInk" xmlns:wne="http://schemas.microsoft.com/office/word/2006/wordml" xmlns:wps="http://schemas.microsoft.com/office/word/2010/wordprocessingShape" mc:Ignorable="w14 w15 w16se w16cid w16 w16cex w16sdtdh wp14">
+<w:document xmlns:wpc="http://schemas.microsoft.com/office/word/2010/wordprocessingCanvas" xmlns:cx="http://schemas.microsoft.com/office/drawing/2014/chartex" xmlns:cx1="http://schemas.microsoft.com/office/drawing/2015/9/8/chartex" xmlns:cx2="http://schemas.microsoft.com/office/drawing/2015/10/21/chartex" xmlns:cx3="http://schemas.microsoft.com/office/drawing/2016/5/9/chartex" xmlns:cx4="http://schemas.microsoft.com/office/drawing/2016/5/10/chartex" xmlns:cx5="http://schemas.microsoft.com/office/drawing/2016/5/11/chartex" xmlns:cx6="http://schemas.microsoft.com/office/drawing/2016/5/12/chartex" xmlns:cx7="http://schemas.microsoft.com/office/drawing/2016/5/13/chartex" xmlns:cx8="http://schemas.microsoft.com/office/drawing/2016/5/14/chartex" xmlns:mc="http://schemas.openxmlformats.org/markup-compatibility/2006" xmlns:aink="http://schemas.microsoft.com/office/drawing/2016/ink" xmlns:am3d="http://schemas.microsoft.com/office/drawing/2017/model3d" xmlns:o="urn:schemas-microsoft-com:office:office" xmlns:oel="http://schemas.microsoft.com/office/2019/extlst" xmlns:r="http://schemas.openxmlformats.org/officeDocument/2006/relationships" xmlns:m="http://schemas.openxmlformats.org/officeDocument/2006/math" xmlns:v="urn:schemas-microsoft-com:vml" xmlns:wp14="http://schemas.microsoft.com/office/word/2010/wordprocessingDrawing" xmlns:wp="http://schemas.openxmlformats.org/drawingml/2006/wordprocessingDrawing" xmlns:w10="urn:schemas-microsoft-com:office:word" xmlns:w="http://schemas.openxmlformats.org/wordprocessingml/2006/main" xmlns:w14="http://schemas.microsoft.com/office/word/2010/wordml" xmlns:w15="http://schemas.microsoft.com/office/word/2012/wordml" xmlns:w16cex="http://schemas.microsoft.com/office/word/2018/wordml/cex" xmlns:w16cid="http://schemas.microsoft.com/office/word/2016/wordml/cid" xmlns:w16="http://schemas.microsoft.com/office/word/2018/wordml" xmlns:w16du="http://schemas.microsoft.com/office/word/2023/wordml/word16du" xmlns:w16sdtdh="http://schemas.microsoft.com/office/word/2020/wordml/sdtdatahash" xmlns:w16se="http://schemas.microsoft.com/office/word/2015/wordml/symex" xmlns:wpg="http://schemas.microsoft.com/office/word/2010/wordprocessingGroup" xmlns:wpi="http://schemas.microsoft.com/office/word/2010/wordprocessingInk" xmlns:wne="http://schemas.microsoft.com/office/word/2006/wordml" xmlns:wps="http://schemas.microsoft.com/office/word/2010/wordprocessingShape" mc:Ignorable="w14 w15 w16se w16cid w16 w16cex w16sdtdh wp14">
   <w:body>
     <w:p>
       <w:pPr>
@@ -20,16 +20,16 @@
           <w:color w:val="000000"/>
         </w:rPr>
         <w:drawing>
-          <wp:inline distT="0" distB="0" distL="0" distR="0" wp14:anchorId="2DF365DA" wp14:editId="6D971ECE">
+          <wp:inline distT="0" distB="0" distL="0" distR="0" wp14:anchorId="2EA100D7" wp14:editId="71AA13D1">
             <wp:extent cx="4362450" cy="1285875"/>
             <wp:effectExtent l="0" t="0" r="0" b="0"/>
-            <wp:docPr id="11" name="image3.png"/>
+            <wp:docPr id="12" name="image1.png"/>
             <wp:cNvGraphicFramePr/>
             <a:graphic xmlns:a="http://schemas.openxmlformats.org/drawingml/2006/main">
               <a:graphicData uri="http://schemas.openxmlformats.org/drawingml/2006/picture">
                 <pic:pic xmlns:pic="http://schemas.openxmlformats.org/drawingml/2006/picture">
                   <pic:nvPicPr>
-                    <pic:cNvPr id="0" name="image3.png"/>
+                    <pic:cNvPr id="0" name="image1.png"/>
                     <pic:cNvPicPr preferRelativeResize="0"/>
                   </pic:nvPicPr>
                   <pic:blipFill>
@@ -520,16 +520,16 @@
           <w:szCs w:val="24"/>
         </w:rPr>
         <w:drawing>
-          <wp:inline distT="0" distB="0" distL="0" distR="0" wp14:anchorId="5985B108" wp14:editId="78E564D5">
+          <wp:inline distT="0" distB="0" distL="0" distR="0" wp14:anchorId="24C71F5B" wp14:editId="060AA53A">
             <wp:extent cx="1057275" cy="695325"/>
             <wp:effectExtent l="0" t="0" r="0" b="0"/>
-            <wp:docPr id="14" name="image1.png"/>
+            <wp:docPr id="15" name="image2.png"/>
             <wp:cNvGraphicFramePr/>
             <a:graphic xmlns:a="http://schemas.openxmlformats.org/drawingml/2006/main">
               <a:graphicData uri="http://schemas.openxmlformats.org/drawingml/2006/picture">
                 <pic:pic xmlns:pic="http://schemas.openxmlformats.org/drawingml/2006/picture">
                   <pic:nvPicPr>
-                    <pic:cNvPr id="0" name="image1.png"/>
+                    <pic:cNvPr id="0" name="image2.png"/>
                     <pic:cNvPicPr preferRelativeResize="0"/>
                   </pic:nvPicPr>
                   <pic:blipFill>
@@ -2563,8 +2563,6 @@
     </w:p>
     <w:p>
       <w:pPr>
-        <w:spacing w:after="240" w:line="240" w:lineRule="auto"/>
-        <w:jc w:val="both"/>
         <w:rPr>
           <w:rFonts w:ascii="Arial" w:eastAsia="Arial" w:hAnsi="Arial" w:cs="Arial"/>
           <w:b/>
@@ -2572,10 +2570,19 @@
           <w:szCs w:val="26"/>
         </w:rPr>
       </w:pPr>
+      <w:r>
+        <w:rPr>
+          <w:rFonts w:ascii="Arial" w:eastAsia="Arial" w:hAnsi="Arial" w:cs="Arial"/>
+          <w:b/>
+          <w:sz w:val="26"/>
+          <w:szCs w:val="26"/>
+        </w:rPr>
+        <w:t>2.1 DATASETS</w:t>
+      </w:r>
       <w:sdt>
         <w:sdtPr>
           <w:tag w:val="goog_rdk_0"/>
-          <w:id w:val="690884322"/>
+          <w:id w:val="1514797903"/>
         </w:sdtPr>
         <w:sdtContent>
           <w:commentRangeStart w:id="1"/>
@@ -2585,17 +2592,25 @@
     <w:commentRangeEnd w:id="1"/>
     <w:p>
       <w:pPr>
-        <w:spacing w:after="240" w:line="240" w:lineRule="auto"/>
-        <w:jc w:val="both"/>
-        <w:rPr>
-          <w:rFonts w:ascii="Arial" w:eastAsia="Arial" w:hAnsi="Arial" w:cs="Arial"/>
-          <w:b/>
-          <w:sz w:val="26"/>
-          <w:szCs w:val="26"/>
+        <w:spacing w:after="0" w:line="360" w:lineRule="auto"/>
+        <w:ind w:firstLine="709"/>
+        <w:jc w:val="both"/>
+        <w:rPr>
+          <w:rFonts w:ascii="Arial" w:eastAsia="Arial" w:hAnsi="Arial" w:cs="Arial"/>
+          <w:sz w:val="24"/>
+          <w:szCs w:val="24"/>
         </w:rPr>
       </w:pPr>
       <w:r>
         <w:commentReference w:id="1"/>
+      </w:r>
+      <w:r>
+        <w:rPr>
+          <w:rFonts w:ascii="Arial" w:eastAsia="Arial" w:hAnsi="Arial" w:cs="Arial"/>
+          <w:sz w:val="24"/>
+          <w:szCs w:val="24"/>
+        </w:rPr>
+        <w:t>A</w:t>
       </w:r>
     </w:p>
     <w:p>
@@ -2935,7 +2950,7 @@
       <w:sdt>
         <w:sdtPr>
           <w:tag w:val="goog_rdk_1"/>
-          <w:id w:val="1543789199"/>
+          <w:id w:val="-1444065921"/>
         </w:sdtPr>
         <w:sdtContent>
           <w:ins w:id="2" w:author="João Paulo" w:date="2023-01-13T11:12:00Z">
@@ -3340,7 +3355,7 @@
           <w:sz w:val="24"/>
           <w:szCs w:val="24"/>
         </w:rPr>
-        <w:t xml:space="preserve"> de filmes, como haviam linhas inteiras duplicadas e linhas que só se diferenciavam pela popularidade, foram considerado os dados dos filmes com maior popularidade</w:t>
+        <w:t xml:space="preserve"> de filmes, como haviam linhas inteiras duplicadas e linhas que só se diferenciavam pela popularidade, foram considerados os dados dos filmes com maior popularidade</w:t>
       </w:r>
       <w:r>
         <w:rPr>
@@ -3369,25 +3384,7 @@
           <w:sz w:val="24"/>
           <w:szCs w:val="24"/>
         </w:rPr>
-        <w:t xml:space="preserve">Para implementação desse </w:t>
-      </w:r>
-      <w:proofErr w:type="spellStart"/>
-      <w:r>
-        <w:rPr>
-          <w:rFonts w:ascii="Arial" w:eastAsia="Arial" w:hAnsi="Arial" w:cs="Arial"/>
-          <w:sz w:val="24"/>
-          <w:szCs w:val="24"/>
-        </w:rPr>
-        <w:t>recomendador</w:t>
-      </w:r>
-      <w:proofErr w:type="spellEnd"/>
-      <w:r>
-        <w:rPr>
-          <w:rFonts w:ascii="Arial" w:eastAsia="Arial" w:hAnsi="Arial" w:cs="Arial"/>
-          <w:sz w:val="24"/>
-          <w:szCs w:val="24"/>
-        </w:rPr>
-        <w:t xml:space="preserve"> de conteúdo baseado em metadados, uniu-se o </w:t>
+        <w:t xml:space="preserve">Para implementação deste algoritmo, uniu-se o </w:t>
       </w:r>
       <w:proofErr w:type="spellStart"/>
       <w:r>
@@ -3786,7 +3783,24 @@
           <w:sz w:val="24"/>
           <w:szCs w:val="24"/>
         </w:rPr>
-        <w:t xml:space="preserve">) será utilizado apenas informações relacionadas ao diretor, já que os outros não </w:t>
+        <w:t xml:space="preserve">) será utilizado apenas informações relacionadas ao diretor, já que os outros não contribuem muito para a impressão do filme </w:t>
+      </w:r>
+      <w:sdt>
+        <w:sdtPr>
+          <w:tag w:val="goog_rdk_2"/>
+          <w:id w:val="1541944010"/>
+        </w:sdtPr>
+        <w:sdtContent>
+          <w:commentRangeStart w:id="3"/>
+        </w:sdtContent>
+      </w:sdt>
+      <w:r>
+        <w:rPr>
+          <w:rFonts w:ascii="Arial" w:eastAsia="Arial" w:hAnsi="Arial" w:cs="Arial"/>
+          <w:sz w:val="24"/>
+          <w:szCs w:val="24"/>
+        </w:rPr>
+        <w:t xml:space="preserve">(ex. Steven Spielberg, Christopher Nolan, </w:t>
       </w:r>
       <w:r>
         <w:rPr>
@@ -3795,7 +3809,19 @@
           <w:szCs w:val="24"/>
         </w:rPr>
         <w:lastRenderedPageBreak/>
-        <w:t>contribuem muito para a impressão do filme (ex. Steven Spielberg, Christopher Nolan, Tim Burton). No caso do atributo elenco (</w:t>
+        <w:t>Tim Burton)</w:t>
+      </w:r>
+      <w:commentRangeEnd w:id="3"/>
+      <w:r>
+        <w:commentReference w:id="3"/>
+      </w:r>
+      <w:r>
+        <w:rPr>
+          <w:rFonts w:ascii="Arial" w:eastAsia="Arial" w:hAnsi="Arial" w:cs="Arial"/>
+          <w:sz w:val="24"/>
+          <w:szCs w:val="24"/>
+        </w:rPr>
+        <w:t>. No caso do atributo elenco (</w:t>
       </w:r>
       <w:proofErr w:type="spellStart"/>
       <w:r>
@@ -3965,6 +3991,15 @@
           <w:szCs w:val="24"/>
         </w:rPr>
       </w:pPr>
+      <w:sdt>
+        <w:sdtPr>
+          <w:tag w:val="goog_rdk_3"/>
+          <w:id w:val="870880896"/>
+        </w:sdtPr>
+        <w:sdtContent>
+          <w:commentRangeStart w:id="4"/>
+        </w:sdtContent>
+      </w:sdt>
       <w:r>
         <w:rPr>
           <w:rFonts w:ascii="Arial" w:eastAsia="Arial" w:hAnsi="Arial" w:cs="Arial"/>
@@ -3973,16 +4008,16 @@
           <w:szCs w:val="24"/>
         </w:rPr>
         <w:drawing>
-          <wp:inline distT="114300" distB="114300" distL="114300" distR="114300" wp14:anchorId="135A32EC" wp14:editId="06603ECF">
+          <wp:inline distT="114300" distB="114300" distL="114300" distR="114300" wp14:anchorId="61715A44" wp14:editId="54A0C562">
             <wp:extent cx="5759775" cy="3263900"/>
             <wp:effectExtent l="0" t="0" r="0" b="0"/>
-            <wp:docPr id="17" name="image5.png"/>
+            <wp:docPr id="19" name="image4.png"/>
             <wp:cNvGraphicFramePr/>
             <a:graphic xmlns:a="http://schemas.openxmlformats.org/drawingml/2006/main">
               <a:graphicData uri="http://schemas.openxmlformats.org/drawingml/2006/picture">
                 <pic:pic xmlns:pic="http://schemas.openxmlformats.org/drawingml/2006/picture">
                   <pic:nvPicPr>
-                    <pic:cNvPr id="0" name="image5.png"/>
+                    <pic:cNvPr id="0" name="image4.png"/>
                     <pic:cNvPicPr preferRelativeResize="0"/>
                   </pic:nvPicPr>
                   <pic:blipFill>
@@ -4008,6 +4043,10 @@
           </wp:inline>
         </w:drawing>
       </w:r>
+      <w:commentRangeEnd w:id="4"/>
+      <w:r>
+        <w:commentReference w:id="4"/>
+      </w:r>
     </w:p>
     <w:p>
       <w:pPr>
@@ -4064,16 +4103,7 @@
           <w:sz w:val="24"/>
           <w:szCs w:val="24"/>
         </w:rPr>
-        <w:t xml:space="preserve">Seguidamente é realizado um pré-processamento nas palavras chaves antes de colocá-las em uso para o cálculo da similaridade cosseno, calculada a contagem de frequência de cada palavra e é criada uma série que contém essas informações. As palavras-chave ocorrem em frequências que variam de 1 a 610, palavras que ocorrem uma única vez não tem utilidade e podem ser removidas com segurança resultando numa série contendo as palavras-chaves filtradas. Então é aplicada a </w:t>
-      </w:r>
-      <w:r>
-        <w:rPr>
-          <w:rFonts w:ascii="Arial" w:eastAsia="Arial" w:hAnsi="Arial" w:cs="Arial"/>
-          <w:sz w:val="24"/>
-          <w:szCs w:val="24"/>
-        </w:rPr>
-        <w:lastRenderedPageBreak/>
-        <w:t xml:space="preserve">função </w:t>
+        <w:t xml:space="preserve">Seguidamente é realizado um pré-processamento nas palavras chaves antes de colocá-las em uso para o cálculo da similaridade cosseno, calculada a contagem de frequência de cada palavra e é criada uma série que contém essas informações. As palavras-chave ocorrem em frequências que variam de 1 a 610, palavras que ocorrem uma única vez não tem utilidade e podem ser removidas com segurança resultando numa série contendo as palavras-chaves filtradas. Então é aplicada a função </w:t>
       </w:r>
       <w:proofErr w:type="spellStart"/>
       <w:r>
@@ -4160,6 +4190,42 @@
           <w:szCs w:val="24"/>
         </w:rPr>
       </w:pPr>
+      <w:sdt>
+        <w:sdtPr>
+          <w:tag w:val="goog_rdk_4"/>
+          <w:id w:val="1992979333"/>
+        </w:sdtPr>
+        <w:sdtContent>
+          <w:commentRangeStart w:id="5"/>
+        </w:sdtContent>
+      </w:sdt>
+      <w:sdt>
+        <w:sdtPr>
+          <w:tag w:val="goog_rdk_5"/>
+          <w:id w:val="210009999"/>
+        </w:sdtPr>
+        <w:sdtContent>
+          <w:commentRangeStart w:id="6"/>
+        </w:sdtContent>
+      </w:sdt>
+      <w:sdt>
+        <w:sdtPr>
+          <w:tag w:val="goog_rdk_6"/>
+          <w:id w:val="-35200388"/>
+        </w:sdtPr>
+        <w:sdtContent>
+          <w:commentRangeStart w:id="7"/>
+        </w:sdtContent>
+      </w:sdt>
+      <w:sdt>
+        <w:sdtPr>
+          <w:tag w:val="goog_rdk_7"/>
+          <w:id w:val="749005722"/>
+        </w:sdtPr>
+        <w:sdtContent>
+          <w:commentRangeStart w:id="8"/>
+        </w:sdtContent>
+      </w:sdt>
       <w:r>
         <w:rPr>
           <w:rFonts w:ascii="Arial" w:eastAsia="Arial" w:hAnsi="Arial" w:cs="Arial"/>
@@ -4168,16 +4234,16 @@
           <w:szCs w:val="24"/>
         </w:rPr>
         <w:drawing>
-          <wp:inline distT="114300" distB="114300" distL="114300" distR="114300" wp14:anchorId="35565215" wp14:editId="4B97C306">
+          <wp:inline distT="114300" distB="114300" distL="114300" distR="114300" wp14:anchorId="36C122E9" wp14:editId="2A65041C">
             <wp:extent cx="5759775" cy="3771900"/>
             <wp:effectExtent l="0" t="0" r="0" b="0"/>
-            <wp:docPr id="15" name="image6.png"/>
+            <wp:docPr id="17" name="image7.png"/>
             <wp:cNvGraphicFramePr/>
             <a:graphic xmlns:a="http://schemas.openxmlformats.org/drawingml/2006/main">
               <a:graphicData uri="http://schemas.openxmlformats.org/drawingml/2006/picture">
                 <pic:pic xmlns:pic="http://schemas.openxmlformats.org/drawingml/2006/picture">
                   <pic:nvPicPr>
-                    <pic:cNvPr id="0" name="image6.png"/>
+                    <pic:cNvPr id="0" name="image7.png"/>
                     <pic:cNvPicPr preferRelativeResize="0"/>
                   </pic:nvPicPr>
                   <pic:blipFill>
@@ -4203,6 +4269,22 @@
           </wp:inline>
         </w:drawing>
       </w:r>
+      <w:commentRangeEnd w:id="5"/>
+      <w:r>
+        <w:commentReference w:id="5"/>
+      </w:r>
+      <w:commentRangeEnd w:id="6"/>
+      <w:r>
+        <w:commentReference w:id="6"/>
+      </w:r>
+      <w:commentRangeEnd w:id="7"/>
+      <w:r>
+        <w:commentReference w:id="7"/>
+      </w:r>
+      <w:commentRangeEnd w:id="8"/>
+      <w:r>
+        <w:commentReference w:id="8"/>
+      </w:r>
     </w:p>
     <w:p>
       <w:pPr>
@@ -4276,18 +4358,26 @@
           <w:sz w:val="24"/>
           <w:szCs w:val="24"/>
         </w:rPr>
-        <w:t xml:space="preserve">. E então é criada </w:t>
-      </w:r>
-      <w:proofErr w:type="gramStart"/>
-      <w:r>
-        <w:rPr>
-          <w:rFonts w:ascii="Arial" w:eastAsia="Arial" w:hAnsi="Arial" w:cs="Arial"/>
-          <w:sz w:val="24"/>
-          <w:szCs w:val="24"/>
-        </w:rPr>
-        <w:t>uma colunas</w:t>
-      </w:r>
-      <w:proofErr w:type="gramEnd"/>
+        <w:t>. E então é criada uma coluna</w:t>
+      </w:r>
+      <w:sdt>
+        <w:sdtPr>
+          <w:tag w:val="goog_rdk_8"/>
+          <w:id w:val="902960255"/>
+        </w:sdtPr>
+        <w:sdtContent>
+          <w:del w:id="9" w:author="João Paulo" w:date="2023-03-28T21:50:00Z">
+            <w:r>
+              <w:rPr>
+                <w:rFonts w:ascii="Arial" w:eastAsia="Arial" w:hAnsi="Arial" w:cs="Arial"/>
+                <w:sz w:val="24"/>
+                <w:szCs w:val="24"/>
+              </w:rPr>
+              <w:delText>s</w:delText>
+            </w:r>
+          </w:del>
+        </w:sdtContent>
+      </w:sdt>
       <w:r>
         <w:rPr>
           <w:rFonts w:ascii="Arial" w:eastAsia="Arial" w:hAnsi="Arial" w:cs="Arial"/>
@@ -4361,16 +4451,42 @@
         </w:rPr>
         <w:t>Scikit</w:t>
       </w:r>
-      <w:proofErr w:type="spellEnd"/>
-      <w:r>
-        <w:rPr>
-          <w:rFonts w:ascii="Arial" w:eastAsia="Arial" w:hAnsi="Arial" w:cs="Arial"/>
-          <w:sz w:val="24"/>
-          <w:szCs w:val="24"/>
-        </w:rPr>
-        <w:t xml:space="preserve"> </w:t>
-      </w:r>
-      <w:proofErr w:type="spellStart"/>
+      <w:sdt>
+        <w:sdtPr>
+          <w:tag w:val="goog_rdk_9"/>
+          <w:id w:val="-1823499950"/>
+        </w:sdtPr>
+        <w:sdtContent>
+          <w:ins w:id="10" w:author="João Paulo" w:date="2023-03-28T21:50:00Z">
+            <w:r>
+              <w:rPr>
+                <w:rFonts w:ascii="Arial" w:eastAsia="Arial" w:hAnsi="Arial" w:cs="Arial"/>
+                <w:sz w:val="24"/>
+                <w:szCs w:val="24"/>
+              </w:rPr>
+              <w:t>-</w:t>
+            </w:r>
+          </w:ins>
+        </w:sdtContent>
+      </w:sdt>
+      <w:sdt>
+        <w:sdtPr>
+          <w:tag w:val="goog_rdk_10"/>
+          <w:id w:val="954218814"/>
+        </w:sdtPr>
+        <w:sdtContent>
+          <w:del w:id="11" w:author="João Paulo" w:date="2023-03-28T21:50:00Z">
+            <w:r>
+              <w:rPr>
+                <w:rFonts w:ascii="Arial" w:eastAsia="Arial" w:hAnsi="Arial" w:cs="Arial"/>
+                <w:sz w:val="24"/>
+                <w:szCs w:val="24"/>
+              </w:rPr>
+              <w:delText xml:space="preserve"> </w:delText>
+            </w:r>
+          </w:del>
+        </w:sdtContent>
+      </w:sdt>
       <w:r>
         <w:rPr>
           <w:rFonts w:ascii="Arial" w:eastAsia="Arial" w:hAnsi="Arial" w:cs="Arial"/>
@@ -4386,7 +4502,69 @@
           <w:sz w:val="24"/>
           <w:szCs w:val="24"/>
         </w:rPr>
-        <w:t xml:space="preserve"> para criar uma matriz de contagem de tokens, como está descrito na figura abaixo:</w:t>
+        <w:t xml:space="preserve"> para criar uma matriz de contagem de tokens, como está descrito n</w:t>
+      </w:r>
+      <w:sdt>
+        <w:sdtPr>
+          <w:tag w:val="goog_rdk_11"/>
+          <w:id w:val="1348608040"/>
+        </w:sdtPr>
+        <w:sdtContent>
+          <w:ins w:id="12" w:author="João Paulo" w:date="2023-03-28T21:50:00Z">
+            <w:r>
+              <w:rPr>
+                <w:rFonts w:ascii="Arial" w:eastAsia="Arial" w:hAnsi="Arial" w:cs="Arial"/>
+                <w:sz w:val="24"/>
+                <w:szCs w:val="24"/>
+              </w:rPr>
+              <w:t xml:space="preserve">o </w:t>
+            </w:r>
+            <w:proofErr w:type="spellStart"/>
+            <w:r>
+              <w:rPr>
+                <w:rFonts w:ascii="Arial" w:eastAsia="Arial" w:hAnsi="Arial" w:cs="Arial"/>
+                <w:sz w:val="24"/>
+                <w:szCs w:val="24"/>
+              </w:rPr>
+              <w:t>algoritmo</w:t>
+            </w:r>
+          </w:ins>
+        </w:sdtContent>
+      </w:sdt>
+      <w:sdt>
+        <w:sdtPr>
+          <w:tag w:val="goog_rdk_12"/>
+          <w:id w:val="-568115577"/>
+        </w:sdtPr>
+        <w:sdtContent>
+          <w:del w:id="13" w:author="João Paulo" w:date="2023-03-28T21:50:00Z">
+            <w:r>
+              <w:rPr>
+                <w:rFonts w:ascii="Arial" w:eastAsia="Arial" w:hAnsi="Arial" w:cs="Arial"/>
+                <w:sz w:val="24"/>
+                <w:szCs w:val="24"/>
+              </w:rPr>
+              <w:delText xml:space="preserve">a figura </w:delText>
+            </w:r>
+          </w:del>
+        </w:sdtContent>
+      </w:sdt>
+      <w:r>
+        <w:rPr>
+          <w:rFonts w:ascii="Arial" w:eastAsia="Arial" w:hAnsi="Arial" w:cs="Arial"/>
+          <w:sz w:val="24"/>
+          <w:szCs w:val="24"/>
+        </w:rPr>
+        <w:t>abaixo</w:t>
+      </w:r>
+      <w:proofErr w:type="spellEnd"/>
+      <w:r>
+        <w:rPr>
+          <w:rFonts w:ascii="Arial" w:eastAsia="Arial" w:hAnsi="Arial" w:cs="Arial"/>
+          <w:sz w:val="24"/>
+          <w:szCs w:val="24"/>
+        </w:rPr>
+        <w:t>:</w:t>
       </w:r>
     </w:p>
     <w:p>
@@ -4407,16 +4585,16 @@
           <w:szCs w:val="24"/>
         </w:rPr>
         <w:drawing>
-          <wp:inline distT="114300" distB="114300" distL="114300" distR="114300" wp14:anchorId="18219D64" wp14:editId="5C9FC17E">
+          <wp:inline distT="114300" distB="114300" distL="114300" distR="114300" wp14:anchorId="005B7A3F" wp14:editId="506D6EB8">
             <wp:extent cx="5759775" cy="2463800"/>
             <wp:effectExtent l="0" t="0" r="0" b="0"/>
-            <wp:docPr id="13" name="image4.png"/>
+            <wp:docPr id="14" name="image3.png"/>
             <wp:cNvGraphicFramePr/>
             <a:graphic xmlns:a="http://schemas.openxmlformats.org/drawingml/2006/main">
               <a:graphicData uri="http://schemas.openxmlformats.org/drawingml/2006/picture">
                 <pic:pic xmlns:pic="http://schemas.openxmlformats.org/drawingml/2006/picture">
                   <pic:nvPicPr>
-                    <pic:cNvPr id="0" name="image4.png"/>
+                    <pic:cNvPr id="0" name="image3.png"/>
                     <pic:cNvPicPr preferRelativeResize="0"/>
                   </pic:nvPicPr>
                   <pic:blipFill>
@@ -4460,7 +4638,6 @@
           <w:sz w:val="24"/>
           <w:szCs w:val="24"/>
         </w:rPr>
-        <w:lastRenderedPageBreak/>
         <w:t xml:space="preserve">Os parâmetro utilizados no </w:t>
       </w:r>
       <w:proofErr w:type="spellStart"/>
@@ -4503,11 +4680,11 @@
       </w:r>
       <w:sdt>
         <w:sdtPr>
-          <w:tag w:val="goog_rdk_2"/>
-          <w:id w:val="-2120741921"/>
+          <w:tag w:val="goog_rdk_13"/>
+          <w:id w:val="348536012"/>
         </w:sdtPr>
         <w:sdtContent>
-          <w:commentRangeStart w:id="3"/>
+          <w:commentRangeStart w:id="14"/>
         </w:sdtContent>
       </w:sdt>
       <w:r>
@@ -4527,10 +4704,10 @@
         </w:rPr>
         <w:t>grams</w:t>
       </w:r>
-      <w:commentRangeEnd w:id="3"/>
-      <w:proofErr w:type="spellEnd"/>
-      <w:r>
-        <w:commentReference w:id="3"/>
+      <w:commentRangeEnd w:id="14"/>
+      <w:proofErr w:type="spellEnd"/>
+      <w:r>
+        <w:commentReference w:id="14"/>
       </w:r>
       <w:r>
         <w:rPr>
@@ -4566,7 +4743,16 @@
           <w:sz w:val="24"/>
           <w:szCs w:val="24"/>
         </w:rPr>
-        <w:t xml:space="preserve">se refere ao intervalo de n-gramas do texto que será incluído na sopa de palavras, nesse caso são </w:t>
+        <w:t xml:space="preserve">se refere ao intervalo de </w:t>
+      </w:r>
+      <w:r>
+        <w:rPr>
+          <w:rFonts w:ascii="Arial" w:eastAsia="Arial" w:hAnsi="Arial" w:cs="Arial"/>
+          <w:sz w:val="24"/>
+          <w:szCs w:val="24"/>
+        </w:rPr>
+        <w:lastRenderedPageBreak/>
+        <w:t xml:space="preserve">n-gramas do texto que será incluído na sopa de palavras, nesse caso são </w:t>
       </w:r>
       <w:proofErr w:type="spellStart"/>
       <w:r>
@@ -5072,6 +5258,28 @@
       <w:pPr>
         <w:spacing w:after="0" w:line="360" w:lineRule="auto"/>
         <w:ind w:firstLine="708"/>
+        <w:jc w:val="both"/>
+        <w:rPr>
+          <w:rFonts w:ascii="Arial" w:eastAsia="Arial" w:hAnsi="Arial" w:cs="Arial"/>
+          <w:sz w:val="24"/>
+          <w:szCs w:val="24"/>
+        </w:rPr>
+      </w:pPr>
+    </w:p>
+    <w:p>
+      <w:pPr>
+        <w:spacing w:after="0" w:line="360" w:lineRule="auto"/>
+        <w:jc w:val="both"/>
+        <w:rPr>
+          <w:rFonts w:ascii="Arial" w:eastAsia="Arial" w:hAnsi="Arial" w:cs="Arial"/>
+          <w:sz w:val="24"/>
+          <w:szCs w:val="24"/>
+        </w:rPr>
+      </w:pPr>
+    </w:p>
+    <w:p>
+      <w:pPr>
+        <w:spacing w:after="0" w:line="360" w:lineRule="auto"/>
         <w:jc w:val="both"/>
         <w:rPr>
           <w:rFonts w:ascii="Arial" w:eastAsia="Arial" w:hAnsi="Arial" w:cs="Arial"/>
@@ -5123,6 +5331,15 @@
         </w:rPr>
         <w:t>COLABORATIVA</w:t>
       </w:r>
+      <w:sdt>
+        <w:sdtPr>
+          <w:tag w:val="goog_rdk_14"/>
+          <w:id w:val="-1517383404"/>
+        </w:sdtPr>
+        <w:sdtContent>
+          <w:commentRangeStart w:id="15"/>
+        </w:sdtContent>
+      </w:sdt>
     </w:p>
     <w:p>
       <w:pPr>
@@ -5141,7 +5358,95 @@
           <w:sz w:val="24"/>
           <w:szCs w:val="24"/>
         </w:rPr>
-        <w:t xml:space="preserve">O mecanismo baseado em conteúdo sofre a limitação de somente ser capaz de sugerir filmes </w:t>
+        <w:t xml:space="preserve">O </w:t>
+      </w:r>
+      <w:sdt>
+        <w:sdtPr>
+          <w:tag w:val="goog_rdk_15"/>
+          <w:id w:val="84510426"/>
+        </w:sdtPr>
+        <w:sdtContent>
+          <w:ins w:id="16" w:author="João Paulo" w:date="2023-03-29T12:59:00Z">
+            <w:r>
+              <w:rPr>
+                <w:rFonts w:ascii="Arial" w:eastAsia="Arial" w:hAnsi="Arial" w:cs="Arial"/>
+                <w:sz w:val="24"/>
+                <w:szCs w:val="24"/>
+              </w:rPr>
+              <w:t>algoritmo baseado</w:t>
+            </w:r>
+          </w:ins>
+        </w:sdtContent>
+      </w:sdt>
+      <w:sdt>
+        <w:sdtPr>
+          <w:tag w:val="goog_rdk_16"/>
+          <w:id w:val="1909490566"/>
+        </w:sdtPr>
+        <w:sdtContent>
+          <w:customXmlInsRangeStart w:id="17" w:author="João Paulo" w:date="2023-03-29T12:59:00Z"/>
+          <w:sdt>
+            <w:sdtPr>
+              <w:tag w:val="goog_rdk_17"/>
+              <w:id w:val="-1545902638"/>
+            </w:sdtPr>
+            <w:sdtContent>
+              <w:customXmlInsRangeEnd w:id="17"/>
+              <w:ins w:id="18" w:author="João Paulo" w:date="2023-03-29T12:59:00Z">
+                <w:del w:id="19" w:author="João Paulo" w:date="2023-03-29T12:59:00Z">
+                  <w:r>
+                    <w:rPr>
+                      <w:rFonts w:ascii="Arial" w:eastAsia="Arial" w:hAnsi="Arial" w:cs="Arial"/>
+                      <w:sz w:val="24"/>
+                      <w:szCs w:val="24"/>
+                    </w:rPr>
+                    <w:delText>algoritmo</w:delText>
+                  </w:r>
+                </w:del>
+              </w:ins>
+              <w:customXmlInsRangeStart w:id="20" w:author="João Paulo" w:date="2023-03-29T12:59:00Z"/>
+            </w:sdtContent>
+          </w:sdt>
+          <w:customXmlInsRangeEnd w:id="20"/>
+        </w:sdtContent>
+      </w:sdt>
+      <w:sdt>
+        <w:sdtPr>
+          <w:tag w:val="goog_rdk_18"/>
+          <w:id w:val="132296788"/>
+        </w:sdtPr>
+        <w:sdtContent>
+          <w:del w:id="21" w:author="João Paulo" w:date="2023-03-29T12:59:00Z">
+            <w:r>
+              <w:rPr>
+                <w:rFonts w:ascii="Arial" w:eastAsia="Arial" w:hAnsi="Arial" w:cs="Arial"/>
+                <w:sz w:val="24"/>
+                <w:szCs w:val="24"/>
+              </w:rPr>
+              <w:delText>mecanismo baseado</w:delText>
+            </w:r>
+          </w:del>
+        </w:sdtContent>
+      </w:sdt>
+      <w:r>
+        <w:rPr>
+          <w:rFonts w:ascii="Arial" w:eastAsia="Arial" w:hAnsi="Arial" w:cs="Arial"/>
+          <w:sz w:val="24"/>
+          <w:szCs w:val="24"/>
+        </w:rPr>
+        <w:t xml:space="preserve"> em conteúdo sofre a limitação de somente ser capaz </w:t>
+      </w:r>
+      <w:commentRangeEnd w:id="15"/>
+      <w:r>
+        <w:commentReference w:id="15"/>
+      </w:r>
+      <w:r>
+        <w:rPr>
+          <w:rFonts w:ascii="Arial" w:eastAsia="Arial" w:hAnsi="Arial" w:cs="Arial"/>
+          <w:sz w:val="24"/>
+          <w:szCs w:val="24"/>
+        </w:rPr>
+        <w:t xml:space="preserve">de sugerir filmes </w:t>
       </w:r>
       <w:r>
         <w:rPr>
@@ -5269,11 +5574,11 @@
       </w:pPr>
       <w:sdt>
         <w:sdtPr>
-          <w:tag w:val="goog_rdk_3"/>
-          <w:id w:val="483975040"/>
+          <w:tag w:val="goog_rdk_19"/>
+          <w:id w:val="1775515586"/>
         </w:sdtPr>
         <w:sdtContent>
-          <w:commentRangeStart w:id="4"/>
+          <w:commentRangeStart w:id="22"/>
         </w:sdtContent>
       </w:sdt>
       <w:r>
@@ -5284,16 +5589,16 @@
           <w:szCs w:val="24"/>
         </w:rPr>
         <w:drawing>
-          <wp:inline distT="114300" distB="114300" distL="114300" distR="114300" wp14:anchorId="77CEF981" wp14:editId="5A46B7EF">
+          <wp:inline distT="114300" distB="114300" distL="114300" distR="114300" wp14:anchorId="113D6CA7" wp14:editId="7C7E026E">
             <wp:extent cx="5762625" cy="2485387"/>
             <wp:effectExtent l="0" t="0" r="0" b="0"/>
-            <wp:docPr id="16" name="image7.png"/>
+            <wp:docPr id="18" name="image5.png"/>
             <wp:cNvGraphicFramePr/>
             <a:graphic xmlns:a="http://schemas.openxmlformats.org/drawingml/2006/main">
               <a:graphicData uri="http://schemas.openxmlformats.org/drawingml/2006/picture">
                 <pic:pic xmlns:pic="http://schemas.openxmlformats.org/drawingml/2006/picture">
                   <pic:nvPicPr>
-                    <pic:cNvPr id="0" name="image7.png"/>
+                    <pic:cNvPr id="0" name="image5.png"/>
                     <pic:cNvPicPr preferRelativeResize="0"/>
                   </pic:nvPicPr>
                   <pic:blipFill>
@@ -5319,9 +5624,9 @@
           </wp:inline>
         </w:drawing>
       </w:r>
-      <w:commentRangeEnd w:id="4"/>
-      <w:r>
-        <w:commentReference w:id="4"/>
+      <w:commentRangeEnd w:id="22"/>
+      <w:r>
+        <w:commentReference w:id="22"/>
       </w:r>
     </w:p>
     <w:p>
@@ -5512,7 +5817,77 @@
           <w:sz w:val="24"/>
           <w:szCs w:val="24"/>
         </w:rPr>
-        <w:t xml:space="preserve"> - Raiz do Erro Quadrático Médio) e fornecer ótimas recomendações.</w:t>
+        <w:t xml:space="preserve"> - Raiz do Erro Quadrático Médio) e </w:t>
+      </w:r>
+      <w:proofErr w:type="spellStart"/>
+      <w:r>
+        <w:rPr>
+          <w:rFonts w:ascii="Arial" w:eastAsia="Arial" w:hAnsi="Arial" w:cs="Arial"/>
+          <w:sz w:val="24"/>
+          <w:szCs w:val="24"/>
+        </w:rPr>
+        <w:t>fornecer</w:t>
+      </w:r>
+      <w:proofErr w:type="spellEnd"/>
+      <w:r>
+        <w:rPr>
+          <w:rFonts w:ascii="Arial" w:eastAsia="Arial" w:hAnsi="Arial" w:cs="Arial"/>
+          <w:sz w:val="24"/>
+          <w:szCs w:val="24"/>
+        </w:rPr>
+        <w:t xml:space="preserve"> </w:t>
+      </w:r>
+      <w:sdt>
+        <w:sdtPr>
+          <w:tag w:val="goog_rdk_20"/>
+          <w:id w:val="-1981447606"/>
+        </w:sdtPr>
+        <w:sdtContent>
+          <w:del w:id="23" w:author="João Paulo" w:date="2023-03-29T15:16:00Z">
+            <w:r>
+              <w:rPr>
+                <w:rFonts w:ascii="Arial" w:eastAsia="Arial" w:hAnsi="Arial" w:cs="Arial"/>
+                <w:sz w:val="24"/>
+                <w:szCs w:val="24"/>
+              </w:rPr>
+              <w:delText xml:space="preserve">ótimas </w:delText>
+            </w:r>
+          </w:del>
+        </w:sdtContent>
+      </w:sdt>
+      <w:r>
+        <w:rPr>
+          <w:rFonts w:ascii="Arial" w:eastAsia="Arial" w:hAnsi="Arial" w:cs="Arial"/>
+          <w:sz w:val="24"/>
+          <w:szCs w:val="24"/>
+        </w:rPr>
+        <w:t>recomendações</w:t>
+      </w:r>
+      <w:sdt>
+        <w:sdtPr>
+          <w:tag w:val="goog_rdk_21"/>
+          <w:id w:val="-1685822263"/>
+        </w:sdtPr>
+        <w:sdtContent>
+          <w:ins w:id="24" w:author="João Paulo" w:date="2023-03-29T15:16:00Z">
+            <w:r>
+              <w:rPr>
+                <w:rFonts w:ascii="Arial" w:eastAsia="Arial" w:hAnsi="Arial" w:cs="Arial"/>
+                <w:sz w:val="24"/>
+                <w:szCs w:val="24"/>
+              </w:rPr>
+              <w:t xml:space="preserve"> com maior precisão</w:t>
+            </w:r>
+          </w:ins>
+        </w:sdtContent>
+      </w:sdt>
+      <w:r>
+        <w:rPr>
+          <w:rFonts w:ascii="Arial" w:eastAsia="Arial" w:hAnsi="Arial" w:cs="Arial"/>
+          <w:sz w:val="24"/>
+          <w:szCs w:val="24"/>
+        </w:rPr>
+        <w:t>.</w:t>
       </w:r>
     </w:p>
     <w:p>
@@ -5633,16 +6008,16 @@
           <w:szCs w:val="24"/>
         </w:rPr>
         <w:drawing>
-          <wp:inline distT="114300" distB="114300" distL="114300" distR="114300" wp14:anchorId="660B1F38" wp14:editId="53B9878D">
+          <wp:inline distT="114300" distB="114300" distL="114300" distR="114300" wp14:anchorId="093025E8" wp14:editId="172AF725">
             <wp:extent cx="5759775" cy="3276600"/>
             <wp:effectExtent l="0" t="0" r="0" b="0"/>
-            <wp:docPr id="10" name="image2.png"/>
+            <wp:docPr id="11" name="image10.png"/>
             <wp:cNvGraphicFramePr/>
             <a:graphic xmlns:a="http://schemas.openxmlformats.org/drawingml/2006/main">
               <a:graphicData uri="http://schemas.openxmlformats.org/drawingml/2006/picture">
                 <pic:pic xmlns:pic="http://schemas.openxmlformats.org/drawingml/2006/picture">
                   <pic:nvPicPr>
-                    <pic:cNvPr id="0" name="image2.png"/>
+                    <pic:cNvPr id="0" name="image10.png"/>
                     <pic:cNvPicPr preferRelativeResize="0"/>
                   </pic:nvPicPr>
                   <pic:blipFill>
@@ -6242,11 +6617,11 @@
       </w:r>
       <w:sdt>
         <w:sdtPr>
-          <w:tag w:val="goog_rdk_4"/>
-          <w:id w:val="-612977571"/>
+          <w:tag w:val="goog_rdk_22"/>
+          <w:id w:val="-603878359"/>
         </w:sdtPr>
         <w:sdtContent>
-          <w:commentRangeStart w:id="5"/>
+          <w:commentRangeStart w:id="25"/>
         </w:sdtContent>
       </w:sdt>
       <w:r>
@@ -6257,9 +6632,9 @@
         </w:rPr>
         <w:t>decomposição de valores singulares (SVD)</w:t>
       </w:r>
-      <w:commentRangeEnd w:id="5"/>
-      <w:r>
-        <w:commentReference w:id="5"/>
+      <w:commentRangeEnd w:id="25"/>
+      <w:r>
+        <w:commentReference w:id="25"/>
       </w:r>
       <w:r>
         <w:rPr>
@@ -6939,7 +7314,109 @@
           <w:sz w:val="24"/>
           <w:szCs w:val="24"/>
         </w:rPr>
-        <w:t xml:space="preserve"> respectivamente) são substituídos pela nota zero.</w:t>
+        <w:t xml:space="preserve"> respectivamente) são substituídos pela nota zero. Em seguida é instanciado o modelo de vizinhos mais próximos </w:t>
+      </w:r>
+      <w:proofErr w:type="spellStart"/>
+      <w:r>
+        <w:rPr>
+          <w:rFonts w:ascii="Arial" w:eastAsia="Arial" w:hAnsi="Arial" w:cs="Arial"/>
+          <w:i/>
+          <w:sz w:val="24"/>
+          <w:szCs w:val="24"/>
+        </w:rPr>
+        <w:t>Nearest</w:t>
+      </w:r>
+      <w:proofErr w:type="spellEnd"/>
+      <w:r>
+        <w:rPr>
+          <w:rFonts w:ascii="Arial" w:eastAsia="Arial" w:hAnsi="Arial" w:cs="Arial"/>
+          <w:i/>
+          <w:sz w:val="24"/>
+          <w:szCs w:val="24"/>
+        </w:rPr>
+        <w:t xml:space="preserve"> </w:t>
+      </w:r>
+      <w:proofErr w:type="spellStart"/>
+      <w:r>
+        <w:rPr>
+          <w:rFonts w:ascii="Arial" w:eastAsia="Arial" w:hAnsi="Arial" w:cs="Arial"/>
+          <w:i/>
+          <w:sz w:val="24"/>
+          <w:szCs w:val="24"/>
+        </w:rPr>
+        <w:t>Neighbors</w:t>
+      </w:r>
+      <w:proofErr w:type="spellEnd"/>
+      <w:r>
+        <w:rPr>
+          <w:rFonts w:ascii="Arial" w:eastAsia="Arial" w:hAnsi="Arial" w:cs="Arial"/>
+          <w:i/>
+          <w:sz w:val="24"/>
+          <w:szCs w:val="24"/>
+        </w:rPr>
+        <w:t xml:space="preserve"> - </w:t>
+      </w:r>
+      <w:r>
+        <w:rPr>
+          <w:rFonts w:ascii="Arial" w:eastAsia="Arial" w:hAnsi="Arial" w:cs="Arial"/>
+          <w:sz w:val="24"/>
+          <w:szCs w:val="24"/>
+        </w:rPr>
+        <w:t xml:space="preserve">que implementa o aprendizado não supervisionado dos vizinhos mais próximos - como mostrado abaixo. </w:t>
+      </w:r>
+    </w:p>
+    <w:p>
+      <w:pPr>
+        <w:spacing w:after="0" w:line="360" w:lineRule="auto"/>
+        <w:jc w:val="center"/>
+        <w:rPr>
+          <w:rFonts w:ascii="Arial" w:eastAsia="Arial" w:hAnsi="Arial" w:cs="Arial"/>
+          <w:sz w:val="24"/>
+          <w:szCs w:val="24"/>
+        </w:rPr>
+      </w:pPr>
+      <w:r>
+        <w:rPr>
+          <w:rFonts w:ascii="Arial" w:eastAsia="Arial" w:hAnsi="Arial" w:cs="Arial"/>
+          <w:noProof/>
+          <w:sz w:val="24"/>
+          <w:szCs w:val="24"/>
+        </w:rPr>
+        <w:drawing>
+          <wp:inline distT="114300" distB="114300" distL="114300" distR="114300" wp14:anchorId="66581351" wp14:editId="5BE9F233">
+            <wp:extent cx="5460203" cy="3007340"/>
+            <wp:effectExtent l="0" t="0" r="0" b="0"/>
+            <wp:docPr id="10" name="image8.png"/>
+            <wp:cNvGraphicFramePr/>
+            <a:graphic xmlns:a="http://schemas.openxmlformats.org/drawingml/2006/main">
+              <a:graphicData uri="http://schemas.openxmlformats.org/drawingml/2006/picture">
+                <pic:pic xmlns:pic="http://schemas.openxmlformats.org/drawingml/2006/picture">
+                  <pic:nvPicPr>
+                    <pic:cNvPr id="0" name="image8.png"/>
+                    <pic:cNvPicPr preferRelativeResize="0"/>
+                  </pic:nvPicPr>
+                  <pic:blipFill>
+                    <a:blip r:embed="rId18"/>
+                    <a:srcRect b="2176"/>
+                    <a:stretch>
+                      <a:fillRect/>
+                    </a:stretch>
+                  </pic:blipFill>
+                  <pic:spPr>
+                    <a:xfrm>
+                      <a:off x="0" y="0"/>
+                      <a:ext cx="5460203" cy="3007340"/>
+                    </a:xfrm>
+                    <a:prstGeom prst="rect">
+                      <a:avLst/>
+                    </a:prstGeom>
+                    <a:ln/>
+                  </pic:spPr>
+                </pic:pic>
+              </a:graphicData>
+            </a:graphic>
+          </wp:inline>
+        </w:drawing>
       </w:r>
     </w:p>
     <w:p>
@@ -6959,17 +7436,36 @@
           <w:sz w:val="24"/>
           <w:szCs w:val="24"/>
         </w:rPr>
-        <w:t xml:space="preserve">Em seguida é instanciado o modelo de vizinhos mais próximos </w:t>
-      </w:r>
-      <w:proofErr w:type="spellStart"/>
-      <w:r>
-        <w:rPr>
-          <w:rFonts w:ascii="Arial" w:eastAsia="Arial" w:hAnsi="Arial" w:cs="Arial"/>
-          <w:i/>
-          <w:sz w:val="24"/>
-          <w:szCs w:val="24"/>
-        </w:rPr>
-        <w:t>Nearest</w:t>
+        <w:lastRenderedPageBreak/>
+        <w:t xml:space="preserve">Por conseguinte é passado como </w:t>
+      </w:r>
+      <w:proofErr w:type="spellStart"/>
+      <w:r>
+        <w:rPr>
+          <w:rFonts w:ascii="Arial" w:eastAsia="Arial" w:hAnsi="Arial" w:cs="Arial"/>
+          <w:sz w:val="24"/>
+          <w:szCs w:val="24"/>
+        </w:rPr>
+        <w:t>hiperparâmetro</w:t>
+      </w:r>
+      <w:proofErr w:type="spellEnd"/>
+      <w:r>
+        <w:rPr>
+          <w:rFonts w:ascii="Arial" w:eastAsia="Arial" w:hAnsi="Arial" w:cs="Arial"/>
+          <w:sz w:val="24"/>
+          <w:szCs w:val="24"/>
+        </w:rPr>
+        <w:t xml:space="preserve"> a métrica de distância do cosseno, em seguida é buscado o índice do usuário no </w:t>
+      </w:r>
+      <w:proofErr w:type="spellStart"/>
+      <w:r>
+        <w:rPr>
+          <w:rFonts w:ascii="Arial" w:eastAsia="Arial" w:hAnsi="Arial" w:cs="Arial"/>
+          <w:i/>
+          <w:sz w:val="24"/>
+          <w:szCs w:val="24"/>
+        </w:rPr>
+        <w:t>df_recommender</w:t>
       </w:r>
       <w:proofErr w:type="spellEnd"/>
       <w:r>
@@ -6981,15 +7477,23 @@
         </w:rPr>
         <w:t xml:space="preserve"> </w:t>
       </w:r>
-      <w:proofErr w:type="spellStart"/>
-      <w:r>
-        <w:rPr>
-          <w:rFonts w:ascii="Arial" w:eastAsia="Arial" w:hAnsi="Arial" w:cs="Arial"/>
-          <w:i/>
-          <w:sz w:val="24"/>
-          <w:szCs w:val="24"/>
-        </w:rPr>
-        <w:t>Neighbors</w:t>
+      <w:r>
+        <w:rPr>
+          <w:rFonts w:ascii="Arial" w:eastAsia="Arial" w:hAnsi="Arial" w:cs="Arial"/>
+          <w:sz w:val="24"/>
+          <w:szCs w:val="24"/>
+        </w:rPr>
+        <w:t xml:space="preserve">que passa pelo </w:t>
+      </w:r>
+      <w:proofErr w:type="spellStart"/>
+      <w:r>
+        <w:rPr>
+          <w:rFonts w:ascii="Arial" w:eastAsia="Arial" w:hAnsi="Arial" w:cs="Arial"/>
+          <w:i/>
+          <w:sz w:val="24"/>
+          <w:szCs w:val="24"/>
+        </w:rPr>
+        <w:t>reshape</w:t>
       </w:r>
       <w:proofErr w:type="spellEnd"/>
       <w:r>
@@ -7007,35 +7511,54 @@
           <w:sz w:val="24"/>
           <w:szCs w:val="24"/>
         </w:rPr>
-        <w:t xml:space="preserve">- que implementa o aprendizado não supervisionado dos vizinhos mais próximos - com o </w:t>
-      </w:r>
-      <w:proofErr w:type="spellStart"/>
-      <w:r>
-        <w:rPr>
-          <w:rFonts w:ascii="Arial" w:eastAsia="Arial" w:hAnsi="Arial" w:cs="Arial"/>
-          <w:sz w:val="24"/>
-          <w:szCs w:val="24"/>
-        </w:rPr>
-        <w:t>hiperparâmetro</w:t>
-      </w:r>
-      <w:proofErr w:type="spellEnd"/>
-      <w:r>
-        <w:rPr>
-          <w:rFonts w:ascii="Arial" w:eastAsia="Arial" w:hAnsi="Arial" w:cs="Arial"/>
-          <w:sz w:val="24"/>
-          <w:szCs w:val="24"/>
-        </w:rPr>
-        <w:t xml:space="preserve"> da métrica de distância do cosseno, em seguida é  definida a quantidade de vizinhos a serem avaliados que no caso do algoritmo são quatro é buscado o índice do usuário no </w:t>
-      </w:r>
-      <w:proofErr w:type="spellStart"/>
-      <w:r>
-        <w:rPr>
-          <w:rFonts w:ascii="Arial" w:eastAsia="Arial" w:hAnsi="Arial" w:cs="Arial"/>
-          <w:i/>
-          <w:sz w:val="24"/>
-          <w:szCs w:val="24"/>
-        </w:rPr>
-        <w:t>df_recommender</w:t>
+        <w:t xml:space="preserve">que reformula o formato da série retornada para um </w:t>
+      </w:r>
+      <w:proofErr w:type="spellStart"/>
+      <w:r>
+        <w:rPr>
+          <w:rFonts w:ascii="Arial" w:eastAsia="Arial" w:hAnsi="Arial" w:cs="Arial"/>
+          <w:sz w:val="24"/>
+          <w:szCs w:val="24"/>
+        </w:rPr>
+        <w:t>Array</w:t>
+      </w:r>
+      <w:proofErr w:type="spellEnd"/>
+      <w:r>
+        <w:rPr>
+          <w:rFonts w:ascii="Arial" w:eastAsia="Arial" w:hAnsi="Arial" w:cs="Arial"/>
+          <w:sz w:val="24"/>
+          <w:szCs w:val="24"/>
+        </w:rPr>
+        <w:t xml:space="preserve"> 2D pois é isso que a função </w:t>
+      </w:r>
+      <w:proofErr w:type="spellStart"/>
+      <w:r>
+        <w:rPr>
+          <w:rFonts w:ascii="Arial" w:eastAsia="Arial" w:hAnsi="Arial" w:cs="Arial"/>
+          <w:i/>
+          <w:sz w:val="24"/>
+          <w:szCs w:val="24"/>
+        </w:rPr>
+        <w:t>kneighbors</w:t>
+      </w:r>
+      <w:proofErr w:type="spellEnd"/>
+      <w:r>
+        <w:rPr>
+          <w:rFonts w:ascii="Arial" w:eastAsia="Arial" w:hAnsi="Arial" w:cs="Arial"/>
+          <w:sz w:val="24"/>
+          <w:szCs w:val="24"/>
+        </w:rPr>
+        <w:t xml:space="preserve"> espera, logo após é definida a quantidade de vizinhos a serem avaliados que no caso do algoritmo são quatro e então é executada a função </w:t>
+      </w:r>
+      <w:proofErr w:type="spellStart"/>
+      <w:r>
+        <w:rPr>
+          <w:rFonts w:ascii="Arial" w:eastAsia="Arial" w:hAnsi="Arial" w:cs="Arial"/>
+          <w:i/>
+          <w:sz w:val="24"/>
+          <w:szCs w:val="24"/>
+        </w:rPr>
+        <w:t>kneighbors</w:t>
       </w:r>
       <w:proofErr w:type="spellEnd"/>
       <w:r>
@@ -7053,7 +7576,27 @@
           <w:sz w:val="24"/>
           <w:szCs w:val="24"/>
         </w:rPr>
-        <w:t xml:space="preserve">e então é chamada a função </w:t>
+        <w:t>que irá encontrar os vizinhos mais próximos do usuário com base nas avaliações dadas pelos outros usuários.</w:t>
+      </w:r>
+    </w:p>
+    <w:p>
+      <w:pPr>
+        <w:spacing w:after="0" w:line="360" w:lineRule="auto"/>
+        <w:ind w:firstLine="720"/>
+        <w:jc w:val="both"/>
+        <w:rPr>
+          <w:rFonts w:ascii="Arial" w:eastAsia="Arial" w:hAnsi="Arial" w:cs="Arial"/>
+          <w:sz w:val="24"/>
+          <w:szCs w:val="24"/>
+        </w:rPr>
+      </w:pPr>
+      <w:r>
+        <w:rPr>
+          <w:rFonts w:ascii="Arial" w:eastAsia="Arial" w:hAnsi="Arial" w:cs="Arial"/>
+          <w:sz w:val="24"/>
+          <w:szCs w:val="24"/>
+        </w:rPr>
+        <w:t xml:space="preserve">A função </w:t>
       </w:r>
       <w:proofErr w:type="spellStart"/>
       <w:r>
@@ -7081,7 +7624,135 @@
           <w:sz w:val="24"/>
           <w:szCs w:val="24"/>
         </w:rPr>
-        <w:t>que irá encontrar os vizinhos mais próximos do usuário com base nas avaliações dadas pelos outros usuários.</w:t>
+        <w:t xml:space="preserve">retorna dois </w:t>
+      </w:r>
+      <w:proofErr w:type="spellStart"/>
+      <w:r>
+        <w:rPr>
+          <w:rFonts w:ascii="Arial" w:eastAsia="Arial" w:hAnsi="Arial" w:cs="Arial"/>
+          <w:sz w:val="24"/>
+          <w:szCs w:val="24"/>
+        </w:rPr>
+        <w:t>arrays</w:t>
+      </w:r>
+      <w:proofErr w:type="spellEnd"/>
+      <w:r>
+        <w:rPr>
+          <w:rFonts w:ascii="Arial" w:eastAsia="Arial" w:hAnsi="Arial" w:cs="Arial"/>
+          <w:sz w:val="24"/>
+          <w:szCs w:val="24"/>
+        </w:rPr>
+        <w:t xml:space="preserve"> um contendo as distâncias dos vizinhos mais próximos e o outro contendo os índices desses vizinhos, a seguir é criada uma lista de </w:t>
+      </w:r>
+      <w:proofErr w:type="spellStart"/>
+      <w:r>
+        <w:rPr>
+          <w:rFonts w:ascii="Arial" w:eastAsia="Arial" w:hAnsi="Arial" w:cs="Arial"/>
+          <w:sz w:val="24"/>
+          <w:szCs w:val="24"/>
+        </w:rPr>
+        <w:t>dataframes</w:t>
+      </w:r>
+      <w:proofErr w:type="spellEnd"/>
+      <w:r>
+        <w:rPr>
+          <w:rFonts w:ascii="Arial" w:eastAsia="Arial" w:hAnsi="Arial" w:cs="Arial"/>
+          <w:sz w:val="24"/>
+          <w:szCs w:val="24"/>
+        </w:rPr>
+        <w:t xml:space="preserve">, onde cada </w:t>
+      </w:r>
+      <w:proofErr w:type="spellStart"/>
+      <w:r>
+        <w:rPr>
+          <w:rFonts w:ascii="Arial" w:eastAsia="Arial" w:hAnsi="Arial" w:cs="Arial"/>
+          <w:sz w:val="24"/>
+          <w:szCs w:val="24"/>
+        </w:rPr>
+        <w:t>dataframe</w:t>
+      </w:r>
+      <w:proofErr w:type="spellEnd"/>
+      <w:r>
+        <w:rPr>
+          <w:rFonts w:ascii="Arial" w:eastAsia="Arial" w:hAnsi="Arial" w:cs="Arial"/>
+          <w:sz w:val="24"/>
+          <w:szCs w:val="24"/>
+        </w:rPr>
+        <w:t xml:space="preserve"> é composto pelos títulos de filmes e as avaliações dadas pelo usuário e os vizinhos mais próximos. Posteriormente é feito uma mescla entre o </w:t>
+      </w:r>
+      <w:proofErr w:type="spellStart"/>
+      <w:r>
+        <w:rPr>
+          <w:rFonts w:ascii="Arial" w:eastAsia="Arial" w:hAnsi="Arial" w:cs="Arial"/>
+          <w:sz w:val="24"/>
+          <w:szCs w:val="24"/>
+        </w:rPr>
+        <w:t>dataframe</w:t>
+      </w:r>
+      <w:proofErr w:type="spellEnd"/>
+      <w:r>
+        <w:rPr>
+          <w:rFonts w:ascii="Arial" w:eastAsia="Arial" w:hAnsi="Arial" w:cs="Arial"/>
+          <w:sz w:val="24"/>
+          <w:szCs w:val="24"/>
+        </w:rPr>
+        <w:t xml:space="preserve"> do usuário e seus vizinhos mais próximos utilizando a função </w:t>
+      </w:r>
+      <w:proofErr w:type="spellStart"/>
+      <w:r>
+        <w:rPr>
+          <w:rFonts w:ascii="Arial" w:eastAsia="Arial" w:hAnsi="Arial" w:cs="Arial"/>
+          <w:i/>
+          <w:sz w:val="24"/>
+          <w:szCs w:val="24"/>
+        </w:rPr>
+        <w:t>reduce</w:t>
+      </w:r>
+      <w:proofErr w:type="spellEnd"/>
+      <w:r>
+        <w:rPr>
+          <w:rFonts w:ascii="Arial" w:eastAsia="Arial" w:hAnsi="Arial" w:cs="Arial"/>
+          <w:i/>
+          <w:sz w:val="24"/>
+          <w:szCs w:val="24"/>
+        </w:rPr>
+        <w:t xml:space="preserve"> </w:t>
+      </w:r>
+      <w:r>
+        <w:rPr>
+          <w:rFonts w:ascii="Arial" w:eastAsia="Arial" w:hAnsi="Arial" w:cs="Arial"/>
+          <w:sz w:val="24"/>
+          <w:szCs w:val="24"/>
+        </w:rPr>
+        <w:t xml:space="preserve">do módulo </w:t>
+      </w:r>
+      <w:proofErr w:type="spellStart"/>
+      <w:r>
+        <w:rPr>
+          <w:rFonts w:ascii="Arial" w:eastAsia="Arial" w:hAnsi="Arial" w:cs="Arial"/>
+          <w:i/>
+          <w:sz w:val="24"/>
+          <w:szCs w:val="24"/>
+        </w:rPr>
+        <w:t>functools</w:t>
+      </w:r>
+      <w:proofErr w:type="spellEnd"/>
+      <w:r>
+        <w:rPr>
+          <w:rFonts w:ascii="Arial" w:eastAsia="Arial" w:hAnsi="Arial" w:cs="Arial"/>
+          <w:i/>
+          <w:sz w:val="24"/>
+          <w:szCs w:val="24"/>
+        </w:rPr>
+        <w:t xml:space="preserve"> </w:t>
+      </w:r>
+      <w:r>
+        <w:rPr>
+          <w:rFonts w:ascii="Arial" w:eastAsia="Arial" w:hAnsi="Arial" w:cs="Arial"/>
+          <w:sz w:val="24"/>
+          <w:szCs w:val="24"/>
+        </w:rPr>
+        <w:t>que aplica uma função de dois argumentos cumulativamente aos itens da sequência.</w:t>
       </w:r>
     </w:p>
     <w:p>
@@ -7101,19 +7772,45 @@
           <w:sz w:val="24"/>
           <w:szCs w:val="24"/>
         </w:rPr>
-        <w:t xml:space="preserve">A função </w:t>
-      </w:r>
-      <w:proofErr w:type="spellStart"/>
-      <w:r>
-        <w:rPr>
-          <w:rFonts w:ascii="Arial" w:eastAsia="Arial" w:hAnsi="Arial" w:cs="Arial"/>
-          <w:i/>
-          <w:sz w:val="24"/>
-          <w:szCs w:val="24"/>
-        </w:rPr>
-        <w:t>kneighbors</w:t>
-      </w:r>
-      <w:proofErr w:type="spellEnd"/>
+        <w:t xml:space="preserve">Logo depois, a variável </w:t>
+      </w:r>
+      <w:proofErr w:type="spellStart"/>
+      <w:r>
+        <w:rPr>
+          <w:rFonts w:ascii="Arial" w:eastAsia="Arial" w:hAnsi="Arial" w:cs="Arial"/>
+          <w:sz w:val="24"/>
+          <w:szCs w:val="24"/>
+        </w:rPr>
+        <w:t>ds_titulos</w:t>
+      </w:r>
+      <w:proofErr w:type="spellEnd"/>
+      <w:r>
+        <w:rPr>
+          <w:rFonts w:ascii="Arial" w:eastAsia="Arial" w:hAnsi="Arial" w:cs="Arial"/>
+          <w:sz w:val="24"/>
+          <w:szCs w:val="24"/>
+        </w:rPr>
+        <w:t xml:space="preserve"> (dataset títulos) que foi criada após a aplicação do </w:t>
+      </w:r>
+      <w:proofErr w:type="spellStart"/>
+      <w:r>
+        <w:rPr>
+          <w:rFonts w:ascii="Arial" w:eastAsia="Arial" w:hAnsi="Arial" w:cs="Arial"/>
+          <w:i/>
+          <w:sz w:val="24"/>
+          <w:szCs w:val="24"/>
+        </w:rPr>
+        <w:t>reduce</w:t>
+      </w:r>
+      <w:proofErr w:type="spellEnd"/>
+      <w:r>
+        <w:rPr>
+          <w:rFonts w:ascii="Arial" w:eastAsia="Arial" w:hAnsi="Arial" w:cs="Arial"/>
+          <w:sz w:val="24"/>
+          <w:szCs w:val="24"/>
+        </w:rPr>
+        <w:t>,</w:t>
+      </w:r>
       <w:r>
         <w:rPr>
           <w:rFonts w:ascii="Arial" w:eastAsia="Arial" w:hAnsi="Arial" w:cs="Arial"/>
@@ -7129,43 +7826,341 @@
           <w:sz w:val="24"/>
           <w:szCs w:val="24"/>
         </w:rPr>
-        <w:t xml:space="preserve">retorna dois </w:t>
-      </w:r>
-      <w:proofErr w:type="spellStart"/>
-      <w:r>
-        <w:rPr>
-          <w:rFonts w:ascii="Arial" w:eastAsia="Arial" w:hAnsi="Arial" w:cs="Arial"/>
-          <w:sz w:val="24"/>
-          <w:szCs w:val="24"/>
-        </w:rPr>
-        <w:t>arrays</w:t>
-      </w:r>
-      <w:proofErr w:type="spellEnd"/>
-      <w:r>
-        <w:rPr>
-          <w:rFonts w:ascii="Arial" w:eastAsia="Arial" w:hAnsi="Arial" w:cs="Arial"/>
-          <w:sz w:val="24"/>
-          <w:szCs w:val="24"/>
-        </w:rPr>
-        <w:t xml:space="preserve"> um contendo as distâncias dos vizinhos mais próximos e o outro contendo os índices desses vizinhos, a seguir é criada uma lista de </w:t>
-      </w:r>
-      <w:proofErr w:type="spellStart"/>
-      <w:r>
-        <w:rPr>
-          <w:rFonts w:ascii="Arial" w:eastAsia="Arial" w:hAnsi="Arial" w:cs="Arial"/>
-          <w:sz w:val="24"/>
-          <w:szCs w:val="24"/>
-        </w:rPr>
-        <w:t>dataframes</w:t>
-      </w:r>
-      <w:proofErr w:type="spellEnd"/>
-      <w:r>
-        <w:rPr>
-          <w:rFonts w:ascii="Arial" w:eastAsia="Arial" w:hAnsi="Arial" w:cs="Arial"/>
-          <w:sz w:val="24"/>
-          <w:szCs w:val="24"/>
-        </w:rPr>
-        <w:t xml:space="preserve">, onde cada </w:t>
+        <w:t xml:space="preserve">é ordenada de forma decrescente pelos vizinhos mais próximos e então é feito um filtro de todos os filmes que os vizinhos mais próximos assistiram e avaliaram e o usuário não. Após isso, é criada a coluna de média que em </w:t>
+      </w:r>
+      <w:proofErr w:type="spellStart"/>
+      <w:r>
+        <w:rPr>
+          <w:rFonts w:ascii="Arial" w:eastAsia="Arial" w:hAnsi="Arial" w:cs="Arial"/>
+          <w:i/>
+          <w:sz w:val="24"/>
+          <w:szCs w:val="24"/>
+        </w:rPr>
+        <w:t>ds_titulos</w:t>
+      </w:r>
+      <w:proofErr w:type="spellEnd"/>
+      <w:r>
+        <w:rPr>
+          <w:rFonts w:ascii="Arial" w:eastAsia="Arial" w:hAnsi="Arial" w:cs="Arial"/>
+          <w:i/>
+          <w:sz w:val="24"/>
+          <w:szCs w:val="24"/>
+        </w:rPr>
+        <w:t xml:space="preserve"> </w:t>
+      </w:r>
+      <w:r>
+        <w:rPr>
+          <w:rFonts w:ascii="Arial" w:eastAsia="Arial" w:hAnsi="Arial" w:cs="Arial"/>
+          <w:sz w:val="24"/>
+          <w:szCs w:val="24"/>
+        </w:rPr>
+        <w:t xml:space="preserve">que é calculada através da soma das avaliações de cada vizinho dividida pela quantidade de vizinhos mais próximos. </w:t>
+      </w:r>
+    </w:p>
+    <w:p>
+      <w:pPr>
+        <w:spacing w:after="0" w:line="360" w:lineRule="auto"/>
+        <w:ind w:firstLine="720"/>
+        <w:jc w:val="both"/>
+        <w:rPr>
+          <w:rFonts w:ascii="Arial" w:eastAsia="Arial" w:hAnsi="Arial" w:cs="Arial"/>
+          <w:sz w:val="24"/>
+          <w:szCs w:val="24"/>
+        </w:rPr>
+      </w:pPr>
+      <w:sdt>
+        <w:sdtPr>
+          <w:tag w:val="goog_rdk_23"/>
+          <w:id w:val="305291694"/>
+        </w:sdtPr>
+        <w:sdtContent>
+          <w:commentRangeStart w:id="26"/>
+        </w:sdtContent>
+      </w:sdt>
+      <w:r>
+        <w:rPr>
+          <w:rFonts w:ascii="Arial" w:eastAsia="Arial" w:hAnsi="Arial" w:cs="Arial"/>
+          <w:sz w:val="24"/>
+          <w:szCs w:val="24"/>
+        </w:rPr>
+        <w:t xml:space="preserve">A seguir é resetado o índice do </w:t>
+      </w:r>
+      <w:proofErr w:type="spellStart"/>
+      <w:r>
+        <w:rPr>
+          <w:rFonts w:ascii="Arial" w:eastAsia="Arial" w:hAnsi="Arial" w:cs="Arial"/>
+          <w:i/>
+          <w:sz w:val="24"/>
+          <w:szCs w:val="24"/>
+        </w:rPr>
+        <w:t>ds_titulos</w:t>
+      </w:r>
+      <w:proofErr w:type="spellEnd"/>
+      <w:r>
+        <w:rPr>
+          <w:rFonts w:ascii="Arial" w:eastAsia="Arial" w:hAnsi="Arial" w:cs="Arial"/>
+          <w:i/>
+          <w:sz w:val="24"/>
+          <w:szCs w:val="24"/>
+        </w:rPr>
+        <w:t xml:space="preserve"> </w:t>
+      </w:r>
+      <w:r>
+        <w:rPr>
+          <w:rFonts w:ascii="Arial" w:eastAsia="Arial" w:hAnsi="Arial" w:cs="Arial"/>
+          <w:sz w:val="24"/>
+          <w:szCs w:val="24"/>
+        </w:rPr>
+        <w:t>(que antes eram os títulos dos filmes) para inteiros e os títulos passam a ser uma coluna, após isso é realizada a normalização dos valores da média para que os valores fiquem entre 0 e 1 conforme a função</w:t>
+      </w:r>
+      <w:r>
+        <w:rPr>
+          <w:rFonts w:ascii="Arial" w:eastAsia="Arial" w:hAnsi="Arial" w:cs="Arial"/>
+          <w:i/>
+          <w:sz w:val="24"/>
+          <w:szCs w:val="24"/>
+        </w:rPr>
+        <w:t xml:space="preserve"> </w:t>
+      </w:r>
+      <w:proofErr w:type="spellStart"/>
+      <w:r>
+        <w:rPr>
+          <w:rFonts w:ascii="Arial" w:eastAsia="Arial" w:hAnsi="Arial" w:cs="Arial"/>
+          <w:i/>
+          <w:sz w:val="24"/>
+          <w:szCs w:val="24"/>
+        </w:rPr>
+        <w:t>normalizacao_valores</w:t>
+      </w:r>
+      <w:proofErr w:type="spellEnd"/>
+      <w:r>
+        <w:rPr>
+          <w:rFonts w:ascii="Arial" w:eastAsia="Arial" w:hAnsi="Arial" w:cs="Arial"/>
+          <w:sz w:val="24"/>
+          <w:szCs w:val="24"/>
+        </w:rPr>
+        <w:t xml:space="preserve">. Essa função faz uso do </w:t>
+      </w:r>
+      <w:proofErr w:type="spellStart"/>
+      <w:r>
+        <w:rPr>
+          <w:rFonts w:ascii="Arial" w:eastAsia="Arial" w:hAnsi="Arial" w:cs="Arial"/>
+          <w:i/>
+          <w:sz w:val="24"/>
+          <w:szCs w:val="24"/>
+        </w:rPr>
+        <w:t>MinMaxScaler</w:t>
+      </w:r>
+      <w:proofErr w:type="spellEnd"/>
+      <w:r>
+        <w:rPr>
+          <w:rFonts w:ascii="Arial" w:eastAsia="Arial" w:hAnsi="Arial" w:cs="Arial"/>
+          <w:i/>
+          <w:sz w:val="24"/>
+          <w:szCs w:val="24"/>
+        </w:rPr>
+        <w:t xml:space="preserve"> </w:t>
+      </w:r>
+      <w:r>
+        <w:rPr>
+          <w:rFonts w:ascii="Arial" w:eastAsia="Arial" w:hAnsi="Arial" w:cs="Arial"/>
+          <w:sz w:val="24"/>
+          <w:szCs w:val="24"/>
+        </w:rPr>
+        <w:t xml:space="preserve">do </w:t>
+      </w:r>
+      <w:proofErr w:type="spellStart"/>
+      <w:r>
+        <w:rPr>
+          <w:rFonts w:ascii="Arial" w:eastAsia="Arial" w:hAnsi="Arial" w:cs="Arial"/>
+          <w:sz w:val="24"/>
+          <w:szCs w:val="24"/>
+        </w:rPr>
+        <w:t>Scikit</w:t>
+      </w:r>
+      <w:proofErr w:type="spellEnd"/>
+      <w:r>
+        <w:rPr>
+          <w:rFonts w:ascii="Arial" w:eastAsia="Arial" w:hAnsi="Arial" w:cs="Arial"/>
+          <w:sz w:val="24"/>
+          <w:szCs w:val="24"/>
+        </w:rPr>
+        <w:t xml:space="preserve"> </w:t>
+      </w:r>
+      <w:proofErr w:type="spellStart"/>
+      <w:r>
+        <w:rPr>
+          <w:rFonts w:ascii="Arial" w:eastAsia="Arial" w:hAnsi="Arial" w:cs="Arial"/>
+          <w:sz w:val="24"/>
+          <w:szCs w:val="24"/>
+        </w:rPr>
+        <w:t>Learn</w:t>
+      </w:r>
+      <w:proofErr w:type="spellEnd"/>
+      <w:r>
+        <w:rPr>
+          <w:rFonts w:ascii="Arial" w:eastAsia="Arial" w:hAnsi="Arial" w:cs="Arial"/>
+          <w:sz w:val="24"/>
+          <w:szCs w:val="24"/>
+        </w:rPr>
+        <w:t xml:space="preserve"> que irá transformar os valores dimensionando cada valor para um determinado intervalo, nesse caso deixando os valores padronizados entre o intervalo de 0 e 1, em seguida é criada uma coluna chamada </w:t>
+      </w:r>
+      <w:r>
+        <w:rPr>
+          <w:rFonts w:ascii="Arial" w:eastAsia="Arial" w:hAnsi="Arial" w:cs="Arial"/>
+          <w:i/>
+          <w:sz w:val="24"/>
+          <w:szCs w:val="24"/>
+        </w:rPr>
+        <w:t xml:space="preserve">est </w:t>
+      </w:r>
+      <w:r>
+        <w:rPr>
+          <w:rFonts w:ascii="Arial" w:eastAsia="Arial" w:hAnsi="Arial" w:cs="Arial"/>
+          <w:sz w:val="24"/>
+          <w:szCs w:val="24"/>
+        </w:rPr>
+        <w:t>(estimativa) onde os valores retornados pela função são atribuídos a essa coluna. A função de normalização descrita acima está ilustrada a seguir:</w:t>
+      </w:r>
+      <w:commentRangeEnd w:id="26"/>
+      <w:r>
+        <w:commentReference w:id="26"/>
+      </w:r>
+    </w:p>
+    <w:p>
+      <w:pPr>
+        <w:spacing w:after="0" w:line="360" w:lineRule="auto"/>
+        <w:rPr>
+          <w:rFonts w:ascii="Arial" w:eastAsia="Arial" w:hAnsi="Arial" w:cs="Arial"/>
+          <w:sz w:val="24"/>
+          <w:szCs w:val="24"/>
+        </w:rPr>
+      </w:pPr>
+      <w:r>
+        <w:rPr>
+          <w:rFonts w:ascii="Arial" w:eastAsia="Arial" w:hAnsi="Arial" w:cs="Arial"/>
+          <w:noProof/>
+          <w:sz w:val="24"/>
+          <w:szCs w:val="24"/>
+        </w:rPr>
+        <w:lastRenderedPageBreak/>
+        <w:drawing>
+          <wp:inline distT="114300" distB="114300" distL="114300" distR="114300" wp14:anchorId="38FD7E52" wp14:editId="6FE3E9ED">
+            <wp:extent cx="5759775" cy="3937000"/>
+            <wp:effectExtent l="0" t="0" r="0" b="0"/>
+            <wp:docPr id="16" name="image9.png"/>
+            <wp:cNvGraphicFramePr/>
+            <a:graphic xmlns:a="http://schemas.openxmlformats.org/drawingml/2006/main">
+              <a:graphicData uri="http://schemas.openxmlformats.org/drawingml/2006/picture">
+                <pic:pic xmlns:pic="http://schemas.openxmlformats.org/drawingml/2006/picture">
+                  <pic:nvPicPr>
+                    <pic:cNvPr id="0" name="image9.png"/>
+                    <pic:cNvPicPr preferRelativeResize="0"/>
+                  </pic:nvPicPr>
+                  <pic:blipFill>
+                    <a:blip r:embed="rId19"/>
+                    <a:srcRect/>
+                    <a:stretch>
+                      <a:fillRect/>
+                    </a:stretch>
+                  </pic:blipFill>
+                  <pic:spPr>
+                    <a:xfrm>
+                      <a:off x="0" y="0"/>
+                      <a:ext cx="5759775" cy="3937000"/>
+                    </a:xfrm>
+                    <a:prstGeom prst="rect">
+                      <a:avLst/>
+                    </a:prstGeom>
+                    <a:ln/>
+                  </pic:spPr>
+                </pic:pic>
+              </a:graphicData>
+            </a:graphic>
+          </wp:inline>
+        </w:drawing>
+      </w:r>
+    </w:p>
+    <w:p>
+      <w:pPr>
+        <w:spacing w:after="0" w:line="360" w:lineRule="auto"/>
+        <w:ind w:firstLine="720"/>
+        <w:jc w:val="both"/>
+        <w:rPr>
+          <w:rFonts w:ascii="Arial" w:eastAsia="Arial" w:hAnsi="Arial" w:cs="Arial"/>
+          <w:sz w:val="24"/>
+          <w:szCs w:val="24"/>
+        </w:rPr>
+      </w:pPr>
+      <w:r>
+        <w:rPr>
+          <w:rFonts w:ascii="Arial" w:eastAsia="Arial" w:hAnsi="Arial" w:cs="Arial"/>
+          <w:sz w:val="24"/>
+          <w:szCs w:val="24"/>
+        </w:rPr>
+        <w:t xml:space="preserve">Enfim, são selecionadas as colunas </w:t>
+      </w:r>
+      <w:r>
+        <w:rPr>
+          <w:rFonts w:ascii="Arial" w:eastAsia="Arial" w:hAnsi="Arial" w:cs="Arial"/>
+          <w:i/>
+          <w:sz w:val="24"/>
+          <w:szCs w:val="24"/>
+        </w:rPr>
+        <w:t xml:space="preserve">títulos </w:t>
+      </w:r>
+      <w:r>
+        <w:rPr>
+          <w:rFonts w:ascii="Arial" w:eastAsia="Arial" w:hAnsi="Arial" w:cs="Arial"/>
+          <w:sz w:val="24"/>
+          <w:szCs w:val="24"/>
+        </w:rPr>
+        <w:t xml:space="preserve">e </w:t>
+      </w:r>
+      <w:r>
+        <w:rPr>
+          <w:rFonts w:ascii="Arial" w:eastAsia="Arial" w:hAnsi="Arial" w:cs="Arial"/>
+          <w:i/>
+          <w:sz w:val="24"/>
+          <w:szCs w:val="24"/>
+        </w:rPr>
+        <w:t xml:space="preserve">est </w:t>
+      </w:r>
+      <w:r>
+        <w:rPr>
+          <w:rFonts w:ascii="Arial" w:eastAsia="Arial" w:hAnsi="Arial" w:cs="Arial"/>
+          <w:sz w:val="24"/>
+          <w:szCs w:val="24"/>
+        </w:rPr>
+        <w:t xml:space="preserve">do </w:t>
+      </w:r>
+      <w:proofErr w:type="spellStart"/>
+      <w:r>
+        <w:rPr>
+          <w:rFonts w:ascii="Arial" w:eastAsia="Arial" w:hAnsi="Arial" w:cs="Arial"/>
+          <w:i/>
+          <w:sz w:val="24"/>
+          <w:szCs w:val="24"/>
+        </w:rPr>
+        <w:t>ds_titulos</w:t>
+      </w:r>
+      <w:proofErr w:type="spellEnd"/>
+      <w:r>
+        <w:rPr>
+          <w:rFonts w:ascii="Arial" w:eastAsia="Arial" w:hAnsi="Arial" w:cs="Arial"/>
+          <w:i/>
+          <w:sz w:val="24"/>
+          <w:szCs w:val="24"/>
+        </w:rPr>
+        <w:t xml:space="preserve"> </w:t>
+      </w:r>
+      <w:r>
+        <w:rPr>
+          <w:rFonts w:ascii="Arial" w:eastAsia="Arial" w:hAnsi="Arial" w:cs="Arial"/>
+          <w:sz w:val="24"/>
+          <w:szCs w:val="24"/>
+        </w:rPr>
+        <w:t xml:space="preserve">ordenados os títulos de forma decrescente pelos valores da coluna de estimativas e logo em seguida é retornado o </w:t>
       </w:r>
       <w:proofErr w:type="spellStart"/>
       <w:r>
@@ -7183,81 +8178,7 @@
           <w:sz w:val="24"/>
           <w:szCs w:val="24"/>
         </w:rPr>
-        <w:t xml:space="preserve"> é composto pelos títulos de filmes e as avaliações dadas pelo usuário e os vizinhos mais próximos. Posteriormente é feito uma mescla entre o </w:t>
-      </w:r>
-      <w:proofErr w:type="spellStart"/>
-      <w:r>
-        <w:rPr>
-          <w:rFonts w:ascii="Arial" w:eastAsia="Arial" w:hAnsi="Arial" w:cs="Arial"/>
-          <w:sz w:val="24"/>
-          <w:szCs w:val="24"/>
-        </w:rPr>
-        <w:t>dataframe</w:t>
-      </w:r>
-      <w:proofErr w:type="spellEnd"/>
-      <w:r>
-        <w:rPr>
-          <w:rFonts w:ascii="Arial" w:eastAsia="Arial" w:hAnsi="Arial" w:cs="Arial"/>
-          <w:sz w:val="24"/>
-          <w:szCs w:val="24"/>
-        </w:rPr>
-        <w:t xml:space="preserve"> do usuário e seus vizinhos mais próximos utilizando a função </w:t>
-      </w:r>
-      <w:proofErr w:type="spellStart"/>
-      <w:r>
-        <w:rPr>
-          <w:rFonts w:ascii="Arial" w:eastAsia="Arial" w:hAnsi="Arial" w:cs="Arial"/>
-          <w:i/>
-          <w:sz w:val="24"/>
-          <w:szCs w:val="24"/>
-        </w:rPr>
-        <w:t>reduce</w:t>
-      </w:r>
-      <w:proofErr w:type="spellEnd"/>
-      <w:r>
-        <w:rPr>
-          <w:rFonts w:ascii="Arial" w:eastAsia="Arial" w:hAnsi="Arial" w:cs="Arial"/>
-          <w:i/>
-          <w:sz w:val="24"/>
-          <w:szCs w:val="24"/>
-        </w:rPr>
-        <w:t xml:space="preserve"> </w:t>
-      </w:r>
-      <w:r>
-        <w:rPr>
-          <w:rFonts w:ascii="Arial" w:eastAsia="Arial" w:hAnsi="Arial" w:cs="Arial"/>
-          <w:sz w:val="24"/>
-          <w:szCs w:val="24"/>
-        </w:rPr>
-        <w:t xml:space="preserve">do módulo </w:t>
-      </w:r>
-      <w:proofErr w:type="spellStart"/>
-      <w:r>
-        <w:rPr>
-          <w:rFonts w:ascii="Arial" w:eastAsia="Arial" w:hAnsi="Arial" w:cs="Arial"/>
-          <w:i/>
-          <w:sz w:val="24"/>
-          <w:szCs w:val="24"/>
-        </w:rPr>
-        <w:t>functools</w:t>
-      </w:r>
-      <w:proofErr w:type="spellEnd"/>
-      <w:r>
-        <w:rPr>
-          <w:rFonts w:ascii="Arial" w:eastAsia="Arial" w:hAnsi="Arial" w:cs="Arial"/>
-          <w:i/>
-          <w:sz w:val="24"/>
-          <w:szCs w:val="24"/>
-        </w:rPr>
-        <w:t xml:space="preserve"> </w:t>
-      </w:r>
-      <w:r>
-        <w:rPr>
-          <w:rFonts w:ascii="Arial" w:eastAsia="Arial" w:hAnsi="Arial" w:cs="Arial"/>
-          <w:sz w:val="24"/>
-          <w:szCs w:val="24"/>
-        </w:rPr>
-        <w:t>que aplica uma função de dois argumentos cumulativamente aos itens da sequência.</w:t>
+        <w:t xml:space="preserve"> contendo os dez títulos e as respectivas estimativas dos filmes que foram avaliados pelos os vizinhos mais próximos e que o usuário ainda não assistiu.</w:t>
       </w:r>
     </w:p>
     <w:p>
@@ -7271,115 +8192,6 @@
           <w:szCs w:val="24"/>
         </w:rPr>
       </w:pPr>
-      <w:r>
-        <w:rPr>
-          <w:rFonts w:ascii="Arial" w:eastAsia="Arial" w:hAnsi="Arial" w:cs="Arial"/>
-          <w:sz w:val="24"/>
-          <w:szCs w:val="24"/>
-        </w:rPr>
-        <w:lastRenderedPageBreak/>
-        <w:t xml:space="preserve">Logo depois, a variável </w:t>
-      </w:r>
-      <w:proofErr w:type="spellStart"/>
-      <w:r>
-        <w:rPr>
-          <w:rFonts w:ascii="Arial" w:eastAsia="Arial" w:hAnsi="Arial" w:cs="Arial"/>
-          <w:sz w:val="24"/>
-          <w:szCs w:val="24"/>
-        </w:rPr>
-        <w:t>ds_titulos</w:t>
-      </w:r>
-      <w:proofErr w:type="spellEnd"/>
-      <w:r>
-        <w:rPr>
-          <w:rFonts w:ascii="Arial" w:eastAsia="Arial" w:hAnsi="Arial" w:cs="Arial"/>
-          <w:sz w:val="24"/>
-          <w:szCs w:val="24"/>
-        </w:rPr>
-        <w:t xml:space="preserve"> (dataset títulos) que foi criada após a aplicação do </w:t>
-      </w:r>
-      <w:proofErr w:type="spellStart"/>
-      <w:r>
-        <w:rPr>
-          <w:rFonts w:ascii="Arial" w:eastAsia="Arial" w:hAnsi="Arial" w:cs="Arial"/>
-          <w:i/>
-          <w:sz w:val="24"/>
-          <w:szCs w:val="24"/>
-        </w:rPr>
-        <w:t>reduce</w:t>
-      </w:r>
-      <w:proofErr w:type="spellEnd"/>
-      <w:r>
-        <w:rPr>
-          <w:rFonts w:ascii="Arial" w:eastAsia="Arial" w:hAnsi="Arial" w:cs="Arial"/>
-          <w:sz w:val="24"/>
-          <w:szCs w:val="24"/>
-        </w:rPr>
-        <w:t>,</w:t>
-      </w:r>
-      <w:r>
-        <w:rPr>
-          <w:rFonts w:ascii="Arial" w:eastAsia="Arial" w:hAnsi="Arial" w:cs="Arial"/>
-          <w:i/>
-          <w:sz w:val="24"/>
-          <w:szCs w:val="24"/>
-        </w:rPr>
-        <w:t xml:space="preserve"> </w:t>
-      </w:r>
-      <w:r>
-        <w:rPr>
-          <w:rFonts w:ascii="Arial" w:eastAsia="Arial" w:hAnsi="Arial" w:cs="Arial"/>
-          <w:sz w:val="24"/>
-          <w:szCs w:val="24"/>
-        </w:rPr>
-        <w:t xml:space="preserve">é ordenada de forma decrescente pelos vizinhos mais próximos e então é feito um filtro de todos os filmes que os vizinhos mais próximos assistiram e avaliaram e o usuário não. Após isso, é criada a coluna de média que em </w:t>
-      </w:r>
-      <w:proofErr w:type="spellStart"/>
-      <w:r>
-        <w:rPr>
-          <w:rFonts w:ascii="Arial" w:eastAsia="Arial" w:hAnsi="Arial" w:cs="Arial"/>
-          <w:i/>
-          <w:sz w:val="24"/>
-          <w:szCs w:val="24"/>
-        </w:rPr>
-        <w:t>ds_titulos</w:t>
-      </w:r>
-      <w:proofErr w:type="spellEnd"/>
-      <w:r>
-        <w:rPr>
-          <w:rFonts w:ascii="Arial" w:eastAsia="Arial" w:hAnsi="Arial" w:cs="Arial"/>
-          <w:i/>
-          <w:sz w:val="24"/>
-          <w:szCs w:val="24"/>
-        </w:rPr>
-        <w:t xml:space="preserve"> </w:t>
-      </w:r>
-      <w:r>
-        <w:rPr>
-          <w:rFonts w:ascii="Arial" w:eastAsia="Arial" w:hAnsi="Arial" w:cs="Arial"/>
-          <w:sz w:val="24"/>
-          <w:szCs w:val="24"/>
-        </w:rPr>
-        <w:t xml:space="preserve">que é calculada através da soma </w:t>
-      </w:r>
-      <w:proofErr w:type="gramStart"/>
-      <w:r>
-        <w:rPr>
-          <w:rFonts w:ascii="Arial" w:eastAsia="Arial" w:hAnsi="Arial" w:cs="Arial"/>
-          <w:sz w:val="24"/>
-          <w:szCs w:val="24"/>
-        </w:rPr>
-        <w:t>dos avaliações</w:t>
-      </w:r>
-      <w:proofErr w:type="gramEnd"/>
-      <w:r>
-        <w:rPr>
-          <w:rFonts w:ascii="Arial" w:eastAsia="Arial" w:hAnsi="Arial" w:cs="Arial"/>
-          <w:sz w:val="24"/>
-          <w:szCs w:val="24"/>
-        </w:rPr>
-        <w:t xml:space="preserve"> de cada vizinho dividida pela quantidade de vizinhos mais próximos. </w:t>
-      </w:r>
     </w:p>
     <w:p>
       <w:pPr>
@@ -7392,79 +8204,6 @@
           <w:szCs w:val="24"/>
         </w:rPr>
       </w:pPr>
-      <w:r>
-        <w:rPr>
-          <w:rFonts w:ascii="Arial" w:eastAsia="Arial" w:hAnsi="Arial" w:cs="Arial"/>
-          <w:sz w:val="24"/>
-          <w:szCs w:val="24"/>
-        </w:rPr>
-        <w:t xml:space="preserve">A seguir é resetado o índice do </w:t>
-      </w:r>
-      <w:proofErr w:type="spellStart"/>
-      <w:r>
-        <w:rPr>
-          <w:rFonts w:ascii="Arial" w:eastAsia="Arial" w:hAnsi="Arial" w:cs="Arial"/>
-          <w:i/>
-          <w:sz w:val="24"/>
-          <w:szCs w:val="24"/>
-        </w:rPr>
-        <w:t>ds_titulos</w:t>
-      </w:r>
-      <w:proofErr w:type="spellEnd"/>
-      <w:r>
-        <w:rPr>
-          <w:rFonts w:ascii="Arial" w:eastAsia="Arial" w:hAnsi="Arial" w:cs="Arial"/>
-          <w:i/>
-          <w:sz w:val="24"/>
-          <w:szCs w:val="24"/>
-        </w:rPr>
-        <w:t xml:space="preserve"> </w:t>
-      </w:r>
-      <w:r>
-        <w:rPr>
-          <w:rFonts w:ascii="Arial" w:eastAsia="Arial" w:hAnsi="Arial" w:cs="Arial"/>
-          <w:sz w:val="24"/>
-          <w:szCs w:val="24"/>
-        </w:rPr>
-        <w:t>(que antes eram os títulos dos filmes) para inteiros e os títulos passam a ser uma coluna, após isso é realizada a normalização dos valores da média para que os valores fiquem entre 0 e 1 conforme a função</w:t>
-      </w:r>
-      <w:r>
-        <w:rPr>
-          <w:rFonts w:ascii="Arial" w:eastAsia="Arial" w:hAnsi="Arial" w:cs="Arial"/>
-          <w:i/>
-          <w:sz w:val="24"/>
-          <w:szCs w:val="24"/>
-        </w:rPr>
-        <w:t xml:space="preserve"> </w:t>
-      </w:r>
-      <w:proofErr w:type="spellStart"/>
-      <w:r>
-        <w:rPr>
-          <w:rFonts w:ascii="Arial" w:eastAsia="Arial" w:hAnsi="Arial" w:cs="Arial"/>
-          <w:i/>
-          <w:sz w:val="24"/>
-          <w:szCs w:val="24"/>
-        </w:rPr>
-        <w:t>normalizacao_valores</w:t>
-      </w:r>
-      <w:proofErr w:type="spellEnd"/>
-      <w:r>
-        <w:rPr>
-          <w:rFonts w:ascii="Arial" w:eastAsia="Arial" w:hAnsi="Arial" w:cs="Arial"/>
-          <w:i/>
-          <w:sz w:val="24"/>
-          <w:szCs w:val="24"/>
-        </w:rPr>
-        <w:t xml:space="preserve"> </w:t>
-      </w:r>
-      <w:r>
-        <w:rPr>
-          <w:rFonts w:ascii="Arial" w:eastAsia="Arial" w:hAnsi="Arial" w:cs="Arial"/>
-          <w:sz w:val="24"/>
-          <w:szCs w:val="24"/>
-        </w:rPr>
-        <w:t>que está descrita logo abaixo:</w:t>
-      </w:r>
     </w:p>
     <w:p>
       <w:pPr>
@@ -7473,20 +8212,11 @@
         <w:jc w:val="both"/>
         <w:rPr>
           <w:rFonts w:ascii="Arial" w:eastAsia="Arial" w:hAnsi="Arial" w:cs="Arial"/>
-          <w:sz w:val="24"/>
-          <w:szCs w:val="24"/>
-          <w:highlight w:val="yellow"/>
-        </w:rPr>
-      </w:pPr>
-      <w:r>
-        <w:rPr>
-          <w:rFonts w:ascii="Arial" w:eastAsia="Arial" w:hAnsi="Arial" w:cs="Arial"/>
-          <w:sz w:val="24"/>
-          <w:szCs w:val="24"/>
-          <w:highlight w:val="yellow"/>
-        </w:rPr>
-        <w:t>Adicionar a função</w:t>
-      </w:r>
+          <w:i/>
+          <w:sz w:val="24"/>
+          <w:szCs w:val="24"/>
+        </w:rPr>
+      </w:pPr>
     </w:p>
     <w:p>
       <w:pPr>
@@ -7511,95 +8241,6 @@
           <w:szCs w:val="24"/>
         </w:rPr>
       </w:pPr>
-      <w:r>
-        <w:rPr>
-          <w:rFonts w:ascii="Arial" w:eastAsia="Arial" w:hAnsi="Arial" w:cs="Arial"/>
-          <w:sz w:val="24"/>
-          <w:szCs w:val="24"/>
-        </w:rPr>
-        <w:t xml:space="preserve">Essa função faz uso do </w:t>
-      </w:r>
-      <w:proofErr w:type="spellStart"/>
-      <w:r>
-        <w:rPr>
-          <w:rFonts w:ascii="Arial" w:eastAsia="Arial" w:hAnsi="Arial" w:cs="Arial"/>
-          <w:i/>
-          <w:sz w:val="24"/>
-          <w:szCs w:val="24"/>
-        </w:rPr>
-        <w:t>MinMaxScaler</w:t>
-      </w:r>
-      <w:proofErr w:type="spellEnd"/>
-      <w:r>
-        <w:rPr>
-          <w:rFonts w:ascii="Arial" w:eastAsia="Arial" w:hAnsi="Arial" w:cs="Arial"/>
-          <w:i/>
-          <w:sz w:val="24"/>
-          <w:szCs w:val="24"/>
-        </w:rPr>
-        <w:t xml:space="preserve"> </w:t>
-      </w:r>
-      <w:r>
-        <w:rPr>
-          <w:rFonts w:ascii="Arial" w:eastAsia="Arial" w:hAnsi="Arial" w:cs="Arial"/>
-          <w:sz w:val="24"/>
-          <w:szCs w:val="24"/>
-        </w:rPr>
-        <w:t xml:space="preserve">do </w:t>
-      </w:r>
-      <w:proofErr w:type="spellStart"/>
-      <w:r>
-        <w:rPr>
-          <w:rFonts w:ascii="Arial" w:eastAsia="Arial" w:hAnsi="Arial" w:cs="Arial"/>
-          <w:sz w:val="24"/>
-          <w:szCs w:val="24"/>
-        </w:rPr>
-        <w:t>Scikit</w:t>
-      </w:r>
-      <w:proofErr w:type="spellEnd"/>
-      <w:r>
-        <w:rPr>
-          <w:rFonts w:ascii="Arial" w:eastAsia="Arial" w:hAnsi="Arial" w:cs="Arial"/>
-          <w:sz w:val="24"/>
-          <w:szCs w:val="24"/>
-        </w:rPr>
-        <w:t xml:space="preserve"> </w:t>
-      </w:r>
-      <w:proofErr w:type="spellStart"/>
-      <w:r>
-        <w:rPr>
-          <w:rFonts w:ascii="Arial" w:eastAsia="Arial" w:hAnsi="Arial" w:cs="Arial"/>
-          <w:sz w:val="24"/>
-          <w:szCs w:val="24"/>
-        </w:rPr>
-        <w:t>Learn</w:t>
-      </w:r>
-      <w:proofErr w:type="spellEnd"/>
-      <w:r>
-        <w:rPr>
-          <w:rFonts w:ascii="Arial" w:eastAsia="Arial" w:hAnsi="Arial" w:cs="Arial"/>
-          <w:sz w:val="24"/>
-          <w:szCs w:val="24"/>
-        </w:rPr>
-        <w:t xml:space="preserve"> que irá transformar os valores dimensionando cada valor para um determinado intervalo, nesse caso deixando os valores padronizados entre o intervalo de 0 e 1, em seguida é criada uma coluna chamada </w:t>
-      </w:r>
-      <w:r>
-        <w:rPr>
-          <w:rFonts w:ascii="Arial" w:eastAsia="Arial" w:hAnsi="Arial" w:cs="Arial"/>
-          <w:i/>
-          <w:sz w:val="24"/>
-          <w:szCs w:val="24"/>
-        </w:rPr>
-        <w:t xml:space="preserve">est </w:t>
-      </w:r>
-      <w:r>
-        <w:rPr>
-          <w:rFonts w:ascii="Arial" w:eastAsia="Arial" w:hAnsi="Arial" w:cs="Arial"/>
-          <w:sz w:val="24"/>
-          <w:szCs w:val="24"/>
-        </w:rPr>
-        <w:t>(estimativa) onde os valores retornados pela função são atribuídos a essa coluna.</w:t>
-      </w:r>
     </w:p>
     <w:p>
       <w:pPr>
@@ -7612,94 +8253,6 @@
           <w:szCs w:val="24"/>
         </w:rPr>
       </w:pPr>
-      <w:r>
-        <w:rPr>
-          <w:rFonts w:ascii="Arial" w:eastAsia="Arial" w:hAnsi="Arial" w:cs="Arial"/>
-          <w:sz w:val="24"/>
-          <w:szCs w:val="24"/>
-        </w:rPr>
-        <w:t xml:space="preserve">Enfim, são selecionadas as colunas </w:t>
-      </w:r>
-      <w:r>
-        <w:rPr>
-          <w:rFonts w:ascii="Arial" w:eastAsia="Arial" w:hAnsi="Arial" w:cs="Arial"/>
-          <w:i/>
-          <w:sz w:val="24"/>
-          <w:szCs w:val="24"/>
-        </w:rPr>
-        <w:t xml:space="preserve">títulos </w:t>
-      </w:r>
-      <w:r>
-        <w:rPr>
-          <w:rFonts w:ascii="Arial" w:eastAsia="Arial" w:hAnsi="Arial" w:cs="Arial"/>
-          <w:sz w:val="24"/>
-          <w:szCs w:val="24"/>
-        </w:rPr>
-        <w:t xml:space="preserve">e </w:t>
-      </w:r>
-      <w:r>
-        <w:rPr>
-          <w:rFonts w:ascii="Arial" w:eastAsia="Arial" w:hAnsi="Arial" w:cs="Arial"/>
-          <w:i/>
-          <w:sz w:val="24"/>
-          <w:szCs w:val="24"/>
-        </w:rPr>
-        <w:t xml:space="preserve">est </w:t>
-      </w:r>
-      <w:r>
-        <w:rPr>
-          <w:rFonts w:ascii="Arial" w:eastAsia="Arial" w:hAnsi="Arial" w:cs="Arial"/>
-          <w:sz w:val="24"/>
-          <w:szCs w:val="24"/>
-        </w:rPr>
-        <w:t xml:space="preserve">do </w:t>
-      </w:r>
-      <w:proofErr w:type="spellStart"/>
-      <w:r>
-        <w:rPr>
-          <w:rFonts w:ascii="Arial" w:eastAsia="Arial" w:hAnsi="Arial" w:cs="Arial"/>
-          <w:i/>
-          <w:sz w:val="24"/>
-          <w:szCs w:val="24"/>
-        </w:rPr>
-        <w:t>ds_titulos</w:t>
-      </w:r>
-      <w:proofErr w:type="spellEnd"/>
-      <w:r>
-        <w:rPr>
-          <w:rFonts w:ascii="Arial" w:eastAsia="Arial" w:hAnsi="Arial" w:cs="Arial"/>
-          <w:i/>
-          <w:sz w:val="24"/>
-          <w:szCs w:val="24"/>
-        </w:rPr>
-        <w:t xml:space="preserve"> </w:t>
-      </w:r>
-      <w:r>
-        <w:rPr>
-          <w:rFonts w:ascii="Arial" w:eastAsia="Arial" w:hAnsi="Arial" w:cs="Arial"/>
-          <w:sz w:val="24"/>
-          <w:szCs w:val="24"/>
-        </w:rPr>
-        <w:t xml:space="preserve">ordenados os títulos de forma decrescente pelos valores da coluna de estimativas e logo em seguida é retornado o </w:t>
-      </w:r>
-      <w:proofErr w:type="spellStart"/>
-      <w:r>
-        <w:rPr>
-          <w:rFonts w:ascii="Arial" w:eastAsia="Arial" w:hAnsi="Arial" w:cs="Arial"/>
-          <w:sz w:val="24"/>
-          <w:szCs w:val="24"/>
-        </w:rPr>
-        <w:t>dataframe</w:t>
-      </w:r>
-      <w:proofErr w:type="spellEnd"/>
-      <w:r>
-        <w:rPr>
-          <w:rFonts w:ascii="Arial" w:eastAsia="Arial" w:hAnsi="Arial" w:cs="Arial"/>
-          <w:sz w:val="24"/>
-          <w:szCs w:val="24"/>
-        </w:rPr>
-        <w:t xml:space="preserve"> contendo os dez títulos e as respectivas estimativas dos filmes que foram avaliados pelos os vizinhos mais próximos e que o usuário ainda não assistiu.</w:t>
-      </w:r>
     </w:p>
     <w:p>
       <w:pPr>
@@ -7728,68 +8281,6 @@
     <w:p>
       <w:pPr>
         <w:spacing w:after="0" w:line="360" w:lineRule="auto"/>
-        <w:ind w:firstLine="720"/>
-        <w:jc w:val="both"/>
-        <w:rPr>
-          <w:rFonts w:ascii="Arial" w:eastAsia="Arial" w:hAnsi="Arial" w:cs="Arial"/>
-          <w:i/>
-          <w:sz w:val="24"/>
-          <w:szCs w:val="24"/>
-        </w:rPr>
-      </w:pPr>
-    </w:p>
-    <w:p>
-      <w:pPr>
-        <w:spacing w:after="0" w:line="360" w:lineRule="auto"/>
-        <w:ind w:firstLine="720"/>
-        <w:jc w:val="both"/>
-        <w:rPr>
-          <w:rFonts w:ascii="Arial" w:eastAsia="Arial" w:hAnsi="Arial" w:cs="Arial"/>
-          <w:sz w:val="24"/>
-          <w:szCs w:val="24"/>
-        </w:rPr>
-      </w:pPr>
-    </w:p>
-    <w:p>
-      <w:pPr>
-        <w:spacing w:after="0" w:line="360" w:lineRule="auto"/>
-        <w:ind w:firstLine="720"/>
-        <w:jc w:val="both"/>
-        <w:rPr>
-          <w:rFonts w:ascii="Arial" w:eastAsia="Arial" w:hAnsi="Arial" w:cs="Arial"/>
-          <w:sz w:val="24"/>
-          <w:szCs w:val="24"/>
-        </w:rPr>
-      </w:pPr>
-    </w:p>
-    <w:p>
-      <w:pPr>
-        <w:spacing w:after="0" w:line="360" w:lineRule="auto"/>
-        <w:ind w:firstLine="720"/>
-        <w:jc w:val="both"/>
-        <w:rPr>
-          <w:rFonts w:ascii="Arial" w:eastAsia="Arial" w:hAnsi="Arial" w:cs="Arial"/>
-          <w:sz w:val="24"/>
-          <w:szCs w:val="24"/>
-        </w:rPr>
-      </w:pPr>
-    </w:p>
-    <w:p>
-      <w:pPr>
-        <w:spacing w:after="0" w:line="360" w:lineRule="auto"/>
-        <w:ind w:firstLine="720"/>
-        <w:jc w:val="both"/>
-        <w:rPr>
-          <w:rFonts w:ascii="Arial" w:eastAsia="Arial" w:hAnsi="Arial" w:cs="Arial"/>
-          <w:sz w:val="24"/>
-          <w:szCs w:val="24"/>
-        </w:rPr>
-      </w:pPr>
-    </w:p>
-    <w:p>
-      <w:pPr>
-        <w:spacing w:after="0" w:line="360" w:lineRule="auto"/>
-        <w:ind w:firstLine="720"/>
         <w:jc w:val="both"/>
         <w:rPr>
           <w:rFonts w:ascii="Arial" w:eastAsia="Arial" w:hAnsi="Arial" w:cs="Arial"/>
@@ -8508,7 +8999,7 @@
           <w:szCs w:val="26"/>
         </w:rPr>
         <w:sectPr>
-          <w:headerReference w:type="default" r:id="rId18"/>
+          <w:headerReference w:type="default" r:id="rId20"/>
           <w:pgSz w:w="11906" w:h="16838"/>
           <w:pgMar w:top="1701" w:right="1134" w:bottom="1134" w:left="1701" w:header="1134" w:footer="1134" w:gutter="0"/>
           <w:pgNumType w:start="1"/>
@@ -8566,20 +9057,20 @@
           <w:noProof/>
         </w:rPr>
         <w:drawing>
-          <wp:inline distT="0" distB="0" distL="0" distR="0" wp14:anchorId="0F920EC2" wp14:editId="714CD67B">
+          <wp:inline distT="0" distB="0" distL="0" distR="0" wp14:anchorId="159216A5" wp14:editId="207B8100">
             <wp:extent cx="8188196" cy="5358766"/>
             <wp:effectExtent l="0" t="0" r="0" b="0"/>
-            <wp:docPr id="12" name="image8.jpg"/>
+            <wp:docPr id="13" name="image6.jpg"/>
             <wp:cNvGraphicFramePr/>
             <a:graphic xmlns:a="http://schemas.openxmlformats.org/drawingml/2006/main">
               <a:graphicData uri="http://schemas.openxmlformats.org/drawingml/2006/picture">
                 <pic:pic xmlns:pic="http://schemas.openxmlformats.org/drawingml/2006/picture">
                   <pic:nvPicPr>
-                    <pic:cNvPr id="0" name="image8.jpg"/>
+                    <pic:cNvPr id="0" name="image6.jpg"/>
                     <pic:cNvPicPr preferRelativeResize="0"/>
                   </pic:nvPicPr>
                   <pic:blipFill>
-                    <a:blip r:embed="rId19"/>
+                    <a:blip r:embed="rId21"/>
                     <a:srcRect l="5495" t="8598" r="5181" b="8721"/>
                     <a:stretch>
                       <a:fillRect/>
@@ -9503,7 +9994,7 @@
 </file>
 
 <file path=word/comments.xml><?xml version="1.0" encoding="utf-8"?>
-<w:comments xmlns:wpc="http://schemas.microsoft.com/office/word/2010/wordprocessingCanvas" xmlns:cx="http://schemas.microsoft.com/office/drawing/2014/chartex" xmlns:cx1="http://schemas.microsoft.com/office/drawing/2015/9/8/chartex" xmlns:cx2="http://schemas.microsoft.com/office/drawing/2015/10/21/chartex" xmlns:cx3="http://schemas.microsoft.com/office/drawing/2016/5/9/chartex" xmlns:cx4="http://schemas.microsoft.com/office/drawing/2016/5/10/chartex" xmlns:cx5="http://schemas.microsoft.com/office/drawing/2016/5/11/chartex" xmlns:cx6="http://schemas.microsoft.com/office/drawing/2016/5/12/chartex" xmlns:cx7="http://schemas.microsoft.com/office/drawing/2016/5/13/chartex" xmlns:cx8="http://schemas.microsoft.com/office/drawing/2016/5/14/chartex" xmlns:mc="http://schemas.openxmlformats.org/markup-compatibility/2006" xmlns:aink="http://schemas.microsoft.com/office/drawing/2016/ink" xmlns:am3d="http://schemas.microsoft.com/office/drawing/2017/model3d" xmlns:o="urn:schemas-microsoft-com:office:office" xmlns:oel="http://schemas.microsoft.com/office/2019/extlst" xmlns:r="http://schemas.openxmlformats.org/officeDocument/2006/relationships" xmlns:m="http://schemas.openxmlformats.org/officeDocument/2006/math" xmlns:v="urn:schemas-microsoft-com:vml" xmlns:wp14="http://schemas.microsoft.com/office/word/2010/wordprocessingDrawing" xmlns:wp="http://schemas.openxmlformats.org/drawingml/2006/wordprocessingDrawing" xmlns:w10="urn:schemas-microsoft-com:office:word" xmlns:w="http://schemas.openxmlformats.org/wordprocessingml/2006/main" xmlns:w14="http://schemas.microsoft.com/office/word/2010/wordml" xmlns:w15="http://schemas.microsoft.com/office/word/2012/wordml" xmlns:w16cex="http://schemas.microsoft.com/office/word/2018/wordml/cex" xmlns:w16cid="http://schemas.microsoft.com/office/word/2016/wordml/cid" xmlns:w16="http://schemas.microsoft.com/office/word/2018/wordml" xmlns:w16sdtdh="http://schemas.microsoft.com/office/word/2020/wordml/sdtdatahash" xmlns:w16se="http://schemas.microsoft.com/office/word/2015/wordml/symex" xmlns:wpg="http://schemas.microsoft.com/office/word/2010/wordprocessingGroup" xmlns:wpi="http://schemas.microsoft.com/office/word/2010/wordprocessingInk" xmlns:wne="http://schemas.microsoft.com/office/word/2006/wordml" xmlns:wps="http://schemas.microsoft.com/office/word/2010/wordprocessingShape" mc:Ignorable="w14 w15 w16se w16cid w16 w16cex w16sdtdh wp14">
+<w:comments xmlns:wpc="http://schemas.microsoft.com/office/word/2010/wordprocessingCanvas" xmlns:cx="http://schemas.microsoft.com/office/drawing/2014/chartex" xmlns:cx1="http://schemas.microsoft.com/office/drawing/2015/9/8/chartex" xmlns:cx2="http://schemas.microsoft.com/office/drawing/2015/10/21/chartex" xmlns:cx3="http://schemas.microsoft.com/office/drawing/2016/5/9/chartex" xmlns:cx4="http://schemas.microsoft.com/office/drawing/2016/5/10/chartex" xmlns:cx5="http://schemas.microsoft.com/office/drawing/2016/5/11/chartex" xmlns:cx6="http://schemas.microsoft.com/office/drawing/2016/5/12/chartex" xmlns:cx7="http://schemas.microsoft.com/office/drawing/2016/5/13/chartex" xmlns:cx8="http://schemas.microsoft.com/office/drawing/2016/5/14/chartex" xmlns:mc="http://schemas.openxmlformats.org/markup-compatibility/2006" xmlns:aink="http://schemas.microsoft.com/office/drawing/2016/ink" xmlns:am3d="http://schemas.microsoft.com/office/drawing/2017/model3d" xmlns:o="urn:schemas-microsoft-com:office:office" xmlns:oel="http://schemas.microsoft.com/office/2019/extlst" xmlns:r="http://schemas.openxmlformats.org/officeDocument/2006/relationships" xmlns:m="http://schemas.openxmlformats.org/officeDocument/2006/math" xmlns:v="urn:schemas-microsoft-com:vml" xmlns:wp14="http://schemas.microsoft.com/office/word/2010/wordprocessingDrawing" xmlns:wp="http://schemas.openxmlformats.org/drawingml/2006/wordprocessingDrawing" xmlns:w10="urn:schemas-microsoft-com:office:word" xmlns:w="http://schemas.openxmlformats.org/wordprocessingml/2006/main" xmlns:w14="http://schemas.microsoft.com/office/word/2010/wordml" xmlns:w15="http://schemas.microsoft.com/office/word/2012/wordml" xmlns:w16cex="http://schemas.microsoft.com/office/word/2018/wordml/cex" xmlns:w16cid="http://schemas.microsoft.com/office/word/2016/wordml/cid" xmlns:w16="http://schemas.microsoft.com/office/word/2018/wordml" xmlns:w16du="http://schemas.microsoft.com/office/word/2023/wordml/word16du" xmlns:w16sdtdh="http://schemas.microsoft.com/office/word/2020/wordml/sdtdatahash" xmlns:w16se="http://schemas.microsoft.com/office/word/2015/wordml/symex" xmlns:wpg="http://schemas.microsoft.com/office/word/2010/wordprocessingGroup" xmlns:wpi="http://schemas.microsoft.com/office/word/2010/wordprocessingInk" xmlns:wne="http://schemas.microsoft.com/office/word/2006/wordml" xmlns:wps="http://schemas.microsoft.com/office/word/2010/wordprocessingShape" mc:Ignorable="w14 w15 w16se w16cid w16 w16cex w16sdtdh wp14">
   <w:comment w:id="1" w:author="João Paulo" w:date="2023-01-12T11:47:00Z" w:initials="">
     <w:p>
       <w:pPr>
@@ -9539,7 +10030,7 @@
       <w:proofErr w:type="spellEnd"/>
     </w:p>
   </w:comment>
-  <w:comment w:id="3" w:author="Kaiki Mello dos Santos" w:date="2023-03-04T19:10:00Z" w:initials="">
+  <w:comment w:id="3" w:author="João Paulo" w:date="2023-03-28T21:42:00Z" w:initials="">
     <w:p>
       <w:pPr>
         <w:widowControl w:val="0"/>
@@ -9561,11 +10052,11 @@
           <w:rFonts w:ascii="Arial" w:eastAsia="Arial" w:hAnsi="Arial" w:cs="Arial"/>
           <w:color w:val="000000"/>
         </w:rPr>
-        <w:t>Lembrar de falar sobre o que é isso!</w:t>
+        <w:t>é mais vantajoso dar um exemplo das informações de diretor que não contribuem</w:t>
       </w:r>
     </w:p>
   </w:comment>
-  <w:comment w:id="4" w:author="Kaiki Mello dos Santos" w:date="2023-03-05T19:02:00Z" w:initials="">
+  <w:comment w:id="4" w:author="João Paulo" w:date="2023-03-28T21:43:00Z" w:initials="">
     <w:p>
       <w:pPr>
         <w:widowControl w:val="0"/>
@@ -9587,11 +10078,11 @@
           <w:rFonts w:ascii="Arial" w:eastAsia="Arial" w:hAnsi="Arial" w:cs="Arial"/>
           <w:color w:val="000000"/>
         </w:rPr>
-        <w:t>Verificar como colocar a referência</w:t>
+        <w:t>A lista está vazia na linha 1</w:t>
       </w:r>
     </w:p>
   </w:comment>
-  <w:comment w:id="5" w:author="Kaiki Mello dos Santos" w:date="2023-03-06T18:06:00Z" w:initials="">
+  <w:comment w:id="5" w:author="João Paulo" w:date="2023-03-28T21:47:00Z" w:initials="">
     <w:p>
       <w:pPr>
         <w:widowControl w:val="0"/>
@@ -9613,7 +10104,288 @@
           <w:rFonts w:ascii="Arial" w:eastAsia="Arial" w:hAnsi="Arial" w:cs="Arial"/>
           <w:color w:val="000000"/>
         </w:rPr>
+        <w:t>Da a entender também que o input e o output são iguais</w:t>
+      </w:r>
+    </w:p>
+  </w:comment>
+  <w:comment w:id="6" w:author="João Paulo" w:date="2023-03-28T21:49:00Z" w:initials="">
+    <w:p>
+      <w:pPr>
+        <w:widowControl w:val="0"/>
+        <w:pBdr>
+          <w:top w:val="nil"/>
+          <w:left w:val="nil"/>
+          <w:bottom w:val="nil"/>
+          <w:right w:val="nil"/>
+          <w:between w:val="nil"/>
+        </w:pBdr>
+        <w:spacing w:after="0" w:line="240" w:lineRule="auto"/>
+        <w:rPr>
+          <w:rFonts w:ascii="Arial" w:eastAsia="Arial" w:hAnsi="Arial" w:cs="Arial"/>
+          <w:color w:val="000000"/>
+        </w:rPr>
+      </w:pPr>
+      <w:r>
+        <w:rPr>
+          <w:rFonts w:ascii="Arial" w:eastAsia="Arial" w:hAnsi="Arial" w:cs="Arial"/>
+          <w:color w:val="000000"/>
+        </w:rPr>
+        <w:t>A linha 3 pode remover. O título do pseudocódigo é o nome da função. Já sabemos que esse código se refere a ela.</w:t>
+      </w:r>
+    </w:p>
+  </w:comment>
+  <w:comment w:id="7" w:author="João Paulo" w:date="2023-03-28T21:49:00Z" w:initials="">
+    <w:p>
+      <w:pPr>
+        <w:widowControl w:val="0"/>
+        <w:pBdr>
+          <w:top w:val="nil"/>
+          <w:left w:val="nil"/>
+          <w:bottom w:val="nil"/>
+          <w:right w:val="nil"/>
+          <w:between w:val="nil"/>
+        </w:pBdr>
+        <w:spacing w:after="0" w:line="240" w:lineRule="auto"/>
+        <w:rPr>
+          <w:rFonts w:ascii="Arial" w:eastAsia="Arial" w:hAnsi="Arial" w:cs="Arial"/>
+          <w:color w:val="000000"/>
+        </w:rPr>
+      </w:pPr>
+      <w:r>
+        <w:rPr>
+          <w:rFonts w:ascii="Arial" w:eastAsia="Arial" w:hAnsi="Arial" w:cs="Arial"/>
+          <w:color w:val="000000"/>
+        </w:rPr>
+        <w:t>Corrigir o mesmo problema nos demais</w:t>
+      </w:r>
+    </w:p>
+  </w:comment>
+  <w:comment w:id="8" w:author="João Paulo" w:date="2023-03-28T21:46:00Z" w:initials="">
+    <w:p>
+      <w:pPr>
+        <w:widowControl w:val="0"/>
+        <w:pBdr>
+          <w:top w:val="nil"/>
+          <w:left w:val="nil"/>
+          <w:bottom w:val="nil"/>
+          <w:right w:val="nil"/>
+          <w:between w:val="nil"/>
+        </w:pBdr>
+        <w:spacing w:after="0" w:line="240" w:lineRule="auto"/>
+        <w:rPr>
+          <w:rFonts w:ascii="Arial" w:eastAsia="Arial" w:hAnsi="Arial" w:cs="Arial"/>
+          <w:color w:val="000000"/>
+        </w:rPr>
+      </w:pPr>
+      <w:r>
+        <w:rPr>
+          <w:rFonts w:ascii="Arial" w:eastAsia="Arial" w:hAnsi="Arial" w:cs="Arial"/>
+          <w:color w:val="000000"/>
+        </w:rPr>
+        <w:t xml:space="preserve">Esse input ficou ruim porque </w:t>
+      </w:r>
+      <w:proofErr w:type="spellStart"/>
+      <w:r>
+        <w:rPr>
+          <w:rFonts w:ascii="Arial" w:eastAsia="Arial" w:hAnsi="Arial" w:cs="Arial"/>
+          <w:color w:val="000000"/>
+        </w:rPr>
+        <w:t>keyword</w:t>
+      </w:r>
+      <w:proofErr w:type="spellEnd"/>
+      <w:r>
+        <w:rPr>
+          <w:rFonts w:ascii="Arial" w:eastAsia="Arial" w:hAnsi="Arial" w:cs="Arial"/>
+          <w:color w:val="000000"/>
+        </w:rPr>
+        <w:t xml:space="preserve"> e </w:t>
+      </w:r>
+      <w:proofErr w:type="spellStart"/>
+      <w:r>
+        <w:rPr>
+          <w:rFonts w:ascii="Arial" w:eastAsia="Arial" w:hAnsi="Arial" w:cs="Arial"/>
+          <w:color w:val="000000"/>
+        </w:rPr>
+        <w:t>palavrasChave</w:t>
+      </w:r>
+      <w:proofErr w:type="spellEnd"/>
+      <w:r>
+        <w:rPr>
+          <w:rFonts w:ascii="Arial" w:eastAsia="Arial" w:hAnsi="Arial" w:cs="Arial"/>
+          <w:color w:val="000000"/>
+        </w:rPr>
+        <w:t xml:space="preserve"> são a mesma coisa. Só muda o idioma. Sugiro trocar por uma descrição melhor</w:t>
+      </w:r>
+    </w:p>
+  </w:comment>
+  <w:comment w:id="14" w:author="Kaiki Mello dos Santos" w:date="2023-03-04T19:10:00Z" w:initials="">
+    <w:p>
+      <w:pPr>
+        <w:widowControl w:val="0"/>
+        <w:pBdr>
+          <w:top w:val="nil"/>
+          <w:left w:val="nil"/>
+          <w:bottom w:val="nil"/>
+          <w:right w:val="nil"/>
+          <w:between w:val="nil"/>
+        </w:pBdr>
+        <w:spacing w:after="0" w:line="240" w:lineRule="auto"/>
+        <w:rPr>
+          <w:rFonts w:ascii="Arial" w:eastAsia="Arial" w:hAnsi="Arial" w:cs="Arial"/>
+          <w:color w:val="000000"/>
+        </w:rPr>
+      </w:pPr>
+      <w:r>
+        <w:rPr>
+          <w:rFonts w:ascii="Arial" w:eastAsia="Arial" w:hAnsi="Arial" w:cs="Arial"/>
+          <w:color w:val="000000"/>
+        </w:rPr>
+        <w:t>Lembrar de falar sobre o que é isso!</w:t>
+      </w:r>
+    </w:p>
+  </w:comment>
+  <w:comment w:id="15" w:author="João Paulo" w:date="2023-03-28T21:52:00Z" w:initials="">
+    <w:p>
+      <w:pPr>
+        <w:widowControl w:val="0"/>
+        <w:pBdr>
+          <w:top w:val="nil"/>
+          <w:left w:val="nil"/>
+          <w:bottom w:val="nil"/>
+          <w:right w:val="nil"/>
+          <w:between w:val="nil"/>
+        </w:pBdr>
+        <w:spacing w:after="0" w:line="240" w:lineRule="auto"/>
+        <w:rPr>
+          <w:rFonts w:ascii="Arial" w:eastAsia="Arial" w:hAnsi="Arial" w:cs="Arial"/>
+          <w:color w:val="000000"/>
+        </w:rPr>
+      </w:pPr>
+      <w:r>
+        <w:rPr>
+          <w:rFonts w:ascii="Arial" w:eastAsia="Arial" w:hAnsi="Arial" w:cs="Arial"/>
+          <w:color w:val="000000"/>
+        </w:rPr>
+        <w:t>Até aqui, está legal o texto e os pseudocódigos. Já temos uma melhora significativa.</w:t>
+      </w:r>
+    </w:p>
+    <w:p>
+      <w:pPr>
+        <w:widowControl w:val="0"/>
+        <w:pBdr>
+          <w:top w:val="nil"/>
+          <w:left w:val="nil"/>
+          <w:bottom w:val="nil"/>
+          <w:right w:val="nil"/>
+          <w:between w:val="nil"/>
+        </w:pBdr>
+        <w:spacing w:after="0" w:line="240" w:lineRule="auto"/>
+        <w:rPr>
+          <w:rFonts w:ascii="Arial" w:eastAsia="Arial" w:hAnsi="Arial" w:cs="Arial"/>
+          <w:color w:val="000000"/>
+        </w:rPr>
+      </w:pPr>
+    </w:p>
+    <w:p>
+      <w:pPr>
+        <w:widowControl w:val="0"/>
+        <w:pBdr>
+          <w:top w:val="nil"/>
+          <w:left w:val="nil"/>
+          <w:bottom w:val="nil"/>
+          <w:right w:val="nil"/>
+          <w:between w:val="nil"/>
+        </w:pBdr>
+        <w:spacing w:after="0" w:line="240" w:lineRule="auto"/>
+        <w:rPr>
+          <w:rFonts w:ascii="Arial" w:eastAsia="Arial" w:hAnsi="Arial" w:cs="Arial"/>
+          <w:color w:val="000000"/>
+        </w:rPr>
+      </w:pPr>
+      <w:r>
+        <w:rPr>
+          <w:rFonts w:ascii="Arial" w:eastAsia="Arial" w:hAnsi="Arial" w:cs="Arial"/>
+          <w:color w:val="000000"/>
+        </w:rPr>
+        <w:t>Assim que possível eu termino de ler o restante.</w:t>
+      </w:r>
+    </w:p>
+  </w:comment>
+  <w:comment w:id="22" w:author="Kaiki Mello dos Santos" w:date="2023-03-05T19:02:00Z" w:initials="">
+    <w:p>
+      <w:pPr>
+        <w:widowControl w:val="0"/>
+        <w:pBdr>
+          <w:top w:val="nil"/>
+          <w:left w:val="nil"/>
+          <w:bottom w:val="nil"/>
+          <w:right w:val="nil"/>
+          <w:between w:val="nil"/>
+        </w:pBdr>
+        <w:spacing w:after="0" w:line="240" w:lineRule="auto"/>
+        <w:rPr>
+          <w:rFonts w:ascii="Arial" w:eastAsia="Arial" w:hAnsi="Arial" w:cs="Arial"/>
+          <w:color w:val="000000"/>
+        </w:rPr>
+      </w:pPr>
+      <w:r>
+        <w:rPr>
+          <w:rFonts w:ascii="Arial" w:eastAsia="Arial" w:hAnsi="Arial" w:cs="Arial"/>
+          <w:color w:val="000000"/>
+        </w:rPr>
+        <w:t>Verificar como colocar a referência</w:t>
+      </w:r>
+    </w:p>
+  </w:comment>
+  <w:comment w:id="25" w:author="Kaiki Mello dos Santos" w:date="2023-03-06T18:06:00Z" w:initials="">
+    <w:p>
+      <w:pPr>
+        <w:widowControl w:val="0"/>
+        <w:pBdr>
+          <w:top w:val="nil"/>
+          <w:left w:val="nil"/>
+          <w:bottom w:val="nil"/>
+          <w:right w:val="nil"/>
+          <w:between w:val="nil"/>
+        </w:pBdr>
+        <w:spacing w:after="0" w:line="240" w:lineRule="auto"/>
+        <w:rPr>
+          <w:rFonts w:ascii="Arial" w:eastAsia="Arial" w:hAnsi="Arial" w:cs="Arial"/>
+          <w:color w:val="000000"/>
+        </w:rPr>
+      </w:pPr>
+      <w:r>
+        <w:rPr>
+          <w:rFonts w:ascii="Arial" w:eastAsia="Arial" w:hAnsi="Arial" w:cs="Arial"/>
+          <w:color w:val="000000"/>
+        </w:rPr>
         <w:t>Falar sobre isso na fundamentação</w:t>
+      </w:r>
+    </w:p>
+  </w:comment>
+  <w:comment w:id="26" w:author="Kaiki Mello dos Santos" w:date="2023-04-01T20:18:00Z" w:initials="">
+    <w:p>
+      <w:pPr>
+        <w:widowControl w:val="0"/>
+        <w:pBdr>
+          <w:top w:val="nil"/>
+          <w:left w:val="nil"/>
+          <w:bottom w:val="nil"/>
+          <w:right w:val="nil"/>
+          <w:between w:val="nil"/>
+        </w:pBdr>
+        <w:spacing w:after="0" w:line="240" w:lineRule="auto"/>
+        <w:rPr>
+          <w:rFonts w:ascii="Arial" w:eastAsia="Arial" w:hAnsi="Arial" w:cs="Arial"/>
+          <w:color w:val="000000"/>
+        </w:rPr>
+      </w:pPr>
+      <w:r>
+        <w:rPr>
+          <w:rFonts w:ascii="Arial" w:eastAsia="Arial" w:hAnsi="Arial" w:cs="Arial"/>
+          <w:color w:val="000000"/>
+        </w:rPr>
+        <w:t>Professor, esse texto estava estruturado de outra forma, deixei assim devido que a imagem não cabia no contexto anterior</w:t>
       </w:r>
     </w:p>
   </w:comment>
@@ -9621,25 +10393,41 @@
 </file>
 
 <file path=word/commentsExtended.xml><?xml version="1.0" encoding="utf-8"?>
-<w15:commentsEx xmlns:wpc="http://schemas.microsoft.com/office/word/2010/wordprocessingCanvas" xmlns:cx="http://schemas.microsoft.com/office/drawing/2014/chartex" xmlns:cx1="http://schemas.microsoft.com/office/drawing/2015/9/8/chartex" xmlns:cx2="http://schemas.microsoft.com/office/drawing/2015/10/21/chartex" xmlns:cx3="http://schemas.microsoft.com/office/drawing/2016/5/9/chartex" xmlns:cx4="http://schemas.microsoft.com/office/drawing/2016/5/10/chartex" xmlns:cx5="http://schemas.microsoft.com/office/drawing/2016/5/11/chartex" xmlns:cx6="http://schemas.microsoft.com/office/drawing/2016/5/12/chartex" xmlns:cx7="http://schemas.microsoft.com/office/drawing/2016/5/13/chartex" xmlns:cx8="http://schemas.microsoft.com/office/drawing/2016/5/14/chartex" xmlns:mc="http://schemas.openxmlformats.org/markup-compatibility/2006" xmlns:aink="http://schemas.microsoft.com/office/drawing/2016/ink" xmlns:am3d="http://schemas.microsoft.com/office/drawing/2017/model3d" xmlns:o="urn:schemas-microsoft-com:office:office" xmlns:oel="http://schemas.microsoft.com/office/2019/extlst" xmlns:r="http://schemas.openxmlformats.org/officeDocument/2006/relationships" xmlns:m="http://schemas.openxmlformats.org/officeDocument/2006/math" xmlns:v="urn:schemas-microsoft-com:vml" xmlns:wp14="http://schemas.microsoft.com/office/word/2010/wordprocessingDrawing" xmlns:wp="http://schemas.openxmlformats.org/drawingml/2006/wordprocessingDrawing" xmlns:w10="urn:schemas-microsoft-com:office:word" xmlns:w="http://schemas.openxmlformats.org/wordprocessingml/2006/main" xmlns:w14="http://schemas.microsoft.com/office/word/2010/wordml" xmlns:w15="http://schemas.microsoft.com/office/word/2012/wordml" xmlns:w16cex="http://schemas.microsoft.com/office/word/2018/wordml/cex" xmlns:w16cid="http://schemas.microsoft.com/office/word/2016/wordml/cid" xmlns:w16="http://schemas.microsoft.com/office/word/2018/wordml" xmlns:w16sdtdh="http://schemas.microsoft.com/office/word/2020/wordml/sdtdatahash" xmlns:w16se="http://schemas.microsoft.com/office/word/2015/wordml/symex" xmlns:wpg="http://schemas.microsoft.com/office/word/2010/wordprocessingGroup" xmlns:wpi="http://schemas.microsoft.com/office/word/2010/wordprocessingInk" xmlns:wne="http://schemas.microsoft.com/office/word/2006/wordml" xmlns:wps="http://schemas.microsoft.com/office/word/2010/wordprocessingShape" mc:Ignorable="w14 w15 w16se w16cid w16 w16cex w16sdtdh wp14">
-  <w15:commentEx w15:paraId="000000EA" w15:done="0"/>
+<w15:commentsEx xmlns:wpc="http://schemas.microsoft.com/office/word/2010/wordprocessingCanvas" xmlns:cx="http://schemas.microsoft.com/office/drawing/2014/chartex" xmlns:cx1="http://schemas.microsoft.com/office/drawing/2015/9/8/chartex" xmlns:cx2="http://schemas.microsoft.com/office/drawing/2015/10/21/chartex" xmlns:cx3="http://schemas.microsoft.com/office/drawing/2016/5/9/chartex" xmlns:cx4="http://schemas.microsoft.com/office/drawing/2016/5/10/chartex" xmlns:cx5="http://schemas.microsoft.com/office/drawing/2016/5/11/chartex" xmlns:cx6="http://schemas.microsoft.com/office/drawing/2016/5/12/chartex" xmlns:cx7="http://schemas.microsoft.com/office/drawing/2016/5/13/chartex" xmlns:cx8="http://schemas.microsoft.com/office/drawing/2016/5/14/chartex" xmlns:mc="http://schemas.openxmlformats.org/markup-compatibility/2006" xmlns:aink="http://schemas.microsoft.com/office/drawing/2016/ink" xmlns:am3d="http://schemas.microsoft.com/office/drawing/2017/model3d" xmlns:o="urn:schemas-microsoft-com:office:office" xmlns:oel="http://schemas.microsoft.com/office/2019/extlst" xmlns:r="http://schemas.openxmlformats.org/officeDocument/2006/relationships" xmlns:m="http://schemas.openxmlformats.org/officeDocument/2006/math" xmlns:v="urn:schemas-microsoft-com:vml" xmlns:wp14="http://schemas.microsoft.com/office/word/2010/wordprocessingDrawing" xmlns:wp="http://schemas.openxmlformats.org/drawingml/2006/wordprocessingDrawing" xmlns:w10="urn:schemas-microsoft-com:office:word" xmlns:w="http://schemas.openxmlformats.org/wordprocessingml/2006/main" xmlns:w14="http://schemas.microsoft.com/office/word/2010/wordml" xmlns:w15="http://schemas.microsoft.com/office/word/2012/wordml" xmlns:w16cex="http://schemas.microsoft.com/office/word/2018/wordml/cex" xmlns:w16cid="http://schemas.microsoft.com/office/word/2016/wordml/cid" xmlns:w16="http://schemas.microsoft.com/office/word/2018/wordml" xmlns:w16du="http://schemas.microsoft.com/office/word/2023/wordml/word16du" xmlns:w16sdtdh="http://schemas.microsoft.com/office/word/2020/wordml/sdtdatahash" xmlns:w16se="http://schemas.microsoft.com/office/word/2015/wordml/symex" xmlns:wpg="http://schemas.microsoft.com/office/word/2010/wordprocessingGroup" xmlns:wpi="http://schemas.microsoft.com/office/word/2010/wordprocessingInk" xmlns:wne="http://schemas.microsoft.com/office/word/2006/wordml" xmlns:wps="http://schemas.microsoft.com/office/word/2010/wordprocessingShape" mc:Ignorable="w14 w15 w16se w16cid w16 w16cex w16sdtdh wp14">
+  <w15:commentEx w15:paraId="000000F2" w15:done="0"/>
+  <w15:commentEx w15:paraId="000000F3" w15:done="0"/>
+  <w15:commentEx w15:paraId="000000F4" w15:done="0"/>
   <w15:commentEx w15:paraId="000000E9" w15:done="0"/>
   <w15:commentEx w15:paraId="000000EB" w15:done="0"/>
+  <w15:commentEx w15:paraId="000000EC" w15:paraIdParent="000000EB" w15:done="0"/>
   <w15:commentEx w15:paraId="000000E8" w15:done="0"/>
+  <w15:commentEx w15:paraId="000000EE" w15:done="0"/>
+  <w15:commentEx w15:paraId="000000F1" w15:done="0"/>
+  <w15:commentEx w15:paraId="000000F5" w15:done="0"/>
+  <w15:commentEx w15:paraId="000000EA" w15:done="0"/>
+  <w15:commentEx w15:paraId="000000ED" w15:done="0"/>
 </w15:commentsEx>
 </file>
 
 <file path=word/commentsIds.xml><?xml version="1.0" encoding="utf-8"?>
-<w16cid:commentsIds xmlns:wpc="http://schemas.microsoft.com/office/word/2010/wordprocessingCanvas" xmlns:cx="http://schemas.microsoft.com/office/drawing/2014/chartex" xmlns:cx1="http://schemas.microsoft.com/office/drawing/2015/9/8/chartex" xmlns:cx2="http://schemas.microsoft.com/office/drawing/2015/10/21/chartex" xmlns:cx3="http://schemas.microsoft.com/office/drawing/2016/5/9/chartex" xmlns:cx4="http://schemas.microsoft.com/office/drawing/2016/5/10/chartex" xmlns:cx5="http://schemas.microsoft.com/office/drawing/2016/5/11/chartex" xmlns:cx6="http://schemas.microsoft.com/office/drawing/2016/5/12/chartex" xmlns:cx7="http://schemas.microsoft.com/office/drawing/2016/5/13/chartex" xmlns:cx8="http://schemas.microsoft.com/office/drawing/2016/5/14/chartex" xmlns:mc="http://schemas.openxmlformats.org/markup-compatibility/2006" xmlns:aink="http://schemas.microsoft.com/office/drawing/2016/ink" xmlns:am3d="http://schemas.microsoft.com/office/drawing/2017/model3d" xmlns:o="urn:schemas-microsoft-com:office:office" xmlns:oel="http://schemas.microsoft.com/office/2019/extlst" xmlns:r="http://schemas.openxmlformats.org/officeDocument/2006/relationships" xmlns:m="http://schemas.openxmlformats.org/officeDocument/2006/math" xmlns:v="urn:schemas-microsoft-com:vml" xmlns:wp14="http://schemas.microsoft.com/office/word/2010/wordprocessingDrawing" xmlns:wp="http://schemas.openxmlformats.org/drawingml/2006/wordprocessingDrawing" xmlns:w10="urn:schemas-microsoft-com:office:word" xmlns:w="http://schemas.openxmlformats.org/wordprocessingml/2006/main" xmlns:w14="http://schemas.microsoft.com/office/word/2010/wordml" xmlns:w15="http://schemas.microsoft.com/office/word/2012/wordml" xmlns:w16cex="http://schemas.microsoft.com/office/word/2018/wordml/cex" xmlns:w16cid="http://schemas.microsoft.com/office/word/2016/wordml/cid" xmlns:w16="http://schemas.microsoft.com/office/word/2018/wordml" xmlns:w16sdtdh="http://schemas.microsoft.com/office/word/2020/wordml/sdtdatahash" xmlns:w16se="http://schemas.microsoft.com/office/word/2015/wordml/symex" xmlns:wpg="http://schemas.microsoft.com/office/word/2010/wordprocessingGroup" xmlns:wpi="http://schemas.microsoft.com/office/word/2010/wordprocessingInk" xmlns:wne="http://schemas.microsoft.com/office/word/2006/wordml" xmlns:wps="http://schemas.microsoft.com/office/word/2010/wordprocessingShape" mc:Ignorable="w14 w15 w16se w16cid w16 w16cex w16sdtdh wp14">
-  <w16cid:commentId w16cid:paraId="000000EA" w16cid:durableId="27C868A3"/>
-  <w16cid:commentId w16cid:paraId="000000E9" w16cid:durableId="27C868A2"/>
-  <w16cid:commentId w16cid:paraId="000000EB" w16cid:durableId="27C868A1"/>
-  <w16cid:commentId w16cid:paraId="000000E8" w16cid:durableId="27C868A0"/>
+<w16cid:commentsIds xmlns:wpc="http://schemas.microsoft.com/office/word/2010/wordprocessingCanvas" xmlns:cx="http://schemas.microsoft.com/office/drawing/2014/chartex" xmlns:cx1="http://schemas.microsoft.com/office/drawing/2015/9/8/chartex" xmlns:cx2="http://schemas.microsoft.com/office/drawing/2015/10/21/chartex" xmlns:cx3="http://schemas.microsoft.com/office/drawing/2016/5/9/chartex" xmlns:cx4="http://schemas.microsoft.com/office/drawing/2016/5/10/chartex" xmlns:cx5="http://schemas.microsoft.com/office/drawing/2016/5/11/chartex" xmlns:cx6="http://schemas.microsoft.com/office/drawing/2016/5/12/chartex" xmlns:cx7="http://schemas.microsoft.com/office/drawing/2016/5/13/chartex" xmlns:cx8="http://schemas.microsoft.com/office/drawing/2016/5/14/chartex" xmlns:mc="http://schemas.openxmlformats.org/markup-compatibility/2006" xmlns:aink="http://schemas.microsoft.com/office/drawing/2016/ink" xmlns:am3d="http://schemas.microsoft.com/office/drawing/2017/model3d" xmlns:o="urn:schemas-microsoft-com:office:office" xmlns:oel="http://schemas.microsoft.com/office/2019/extlst" xmlns:r="http://schemas.openxmlformats.org/officeDocument/2006/relationships" xmlns:m="http://schemas.openxmlformats.org/officeDocument/2006/math" xmlns:v="urn:schemas-microsoft-com:vml" xmlns:wp14="http://schemas.microsoft.com/office/word/2010/wordprocessingDrawing" xmlns:wp="http://schemas.openxmlformats.org/drawingml/2006/wordprocessingDrawing" xmlns:w10="urn:schemas-microsoft-com:office:word" xmlns:w="http://schemas.openxmlformats.org/wordprocessingml/2006/main" xmlns:w14="http://schemas.microsoft.com/office/word/2010/wordml" xmlns:w15="http://schemas.microsoft.com/office/word/2012/wordml" xmlns:w16cex="http://schemas.microsoft.com/office/word/2018/wordml/cex" xmlns:w16cid="http://schemas.microsoft.com/office/word/2016/wordml/cid" xmlns:w16="http://schemas.microsoft.com/office/word/2018/wordml" xmlns:w16du="http://schemas.microsoft.com/office/word/2023/wordml/word16du" xmlns:w16sdtdh="http://schemas.microsoft.com/office/word/2020/wordml/sdtdatahash" xmlns:w16se="http://schemas.microsoft.com/office/word/2015/wordml/symex" xmlns:wpg="http://schemas.microsoft.com/office/word/2010/wordprocessingGroup" xmlns:wpi="http://schemas.microsoft.com/office/word/2010/wordprocessingInk" xmlns:wne="http://schemas.microsoft.com/office/word/2006/wordml" xmlns:wps="http://schemas.microsoft.com/office/word/2010/wordprocessingShape" mc:Ignorable="w14 w15 w16se w16cid w16 w16cex w16sdtdh wp14">
+  <w16cid:commentId w16cid:paraId="000000F2" w16cid:durableId="27D2E6ED"/>
+  <w16cid:commentId w16cid:paraId="000000F3" w16cid:durableId="27D2E6EC"/>
+  <w16cid:commentId w16cid:paraId="000000F4" w16cid:durableId="27D2E6EB"/>
+  <w16cid:commentId w16cid:paraId="000000E9" w16cid:durableId="27D2E6EA"/>
+  <w16cid:commentId w16cid:paraId="000000EB" w16cid:durableId="27D2E6E9"/>
+  <w16cid:commentId w16cid:paraId="000000EC" w16cid:durableId="27D2E6E8"/>
+  <w16cid:commentId w16cid:paraId="000000E8" w16cid:durableId="27D2E6E7"/>
+  <w16cid:commentId w16cid:paraId="000000EE" w16cid:durableId="27D2E6E6"/>
+  <w16cid:commentId w16cid:paraId="000000F1" w16cid:durableId="27D2E6E5"/>
+  <w16cid:commentId w16cid:paraId="000000F5" w16cid:durableId="27D2E6E4"/>
+  <w16cid:commentId w16cid:paraId="000000EA" w16cid:durableId="27D2E6E3"/>
+  <w16cid:commentId w16cid:paraId="000000ED" w16cid:durableId="27D2E6E2"/>
 </w16cid:commentsIds>
 </file>
 
 <file path=word/endnotes.xml><?xml version="1.0" encoding="utf-8"?>
-<w:endnotes xmlns:wpc="http://schemas.microsoft.com/office/word/2010/wordprocessingCanvas" xmlns:cx="http://schemas.microsoft.com/office/drawing/2014/chartex" xmlns:cx1="http://schemas.microsoft.com/office/drawing/2015/9/8/chartex" xmlns:cx2="http://schemas.microsoft.com/office/drawing/2015/10/21/chartex" xmlns:cx3="http://schemas.microsoft.com/office/drawing/2016/5/9/chartex" xmlns:cx4="http://schemas.microsoft.com/office/drawing/2016/5/10/chartex" xmlns:cx5="http://schemas.microsoft.com/office/drawing/2016/5/11/chartex" xmlns:cx6="http://schemas.microsoft.com/office/drawing/2016/5/12/chartex" xmlns:cx7="http://schemas.microsoft.com/office/drawing/2016/5/13/chartex" xmlns:cx8="http://schemas.microsoft.com/office/drawing/2016/5/14/chartex" xmlns:mc="http://schemas.openxmlformats.org/markup-compatibility/2006" xmlns:aink="http://schemas.microsoft.com/office/drawing/2016/ink" xmlns:am3d="http://schemas.microsoft.com/office/drawing/2017/model3d" xmlns:o="urn:schemas-microsoft-com:office:office" xmlns:oel="http://schemas.microsoft.com/office/2019/extlst" xmlns:r="http://schemas.openxmlformats.org/officeDocument/2006/relationships" xmlns:m="http://schemas.openxmlformats.org/officeDocument/2006/math" xmlns:v="urn:schemas-microsoft-com:vml" xmlns:wp14="http://schemas.microsoft.com/office/word/2010/wordprocessingDrawing" xmlns:wp="http://schemas.openxmlformats.org/drawingml/2006/wordprocessingDrawing" xmlns:w10="urn:schemas-microsoft-com:office:word" xmlns:w="http://schemas.openxmlformats.org/wordprocessingml/2006/main" xmlns:w14="http://schemas.microsoft.com/office/word/2010/wordml" xmlns:w15="http://schemas.microsoft.com/office/word/2012/wordml" xmlns:w16cex="http://schemas.microsoft.com/office/word/2018/wordml/cex" xmlns:w16cid="http://schemas.microsoft.com/office/word/2016/wordml/cid" xmlns:w16="http://schemas.microsoft.com/office/word/2018/wordml" xmlns:w16sdtdh="http://schemas.microsoft.com/office/word/2020/wordml/sdtdatahash" xmlns:w16se="http://schemas.microsoft.com/office/word/2015/wordml/symex" xmlns:wpg="http://schemas.microsoft.com/office/word/2010/wordprocessingGroup" xmlns:wpi="http://schemas.microsoft.com/office/word/2010/wordprocessingInk" xmlns:wne="http://schemas.microsoft.com/office/word/2006/wordml" xmlns:wps="http://schemas.microsoft.com/office/word/2010/wordprocessingShape" mc:Ignorable="w14 w15 w16se w16cid w16 w16cex w16sdtdh wp14">
+<w:endnotes xmlns:wpc="http://schemas.microsoft.com/office/word/2010/wordprocessingCanvas" xmlns:cx="http://schemas.microsoft.com/office/drawing/2014/chartex" xmlns:cx1="http://schemas.microsoft.com/office/drawing/2015/9/8/chartex" xmlns:cx2="http://schemas.microsoft.com/office/drawing/2015/10/21/chartex" xmlns:cx3="http://schemas.microsoft.com/office/drawing/2016/5/9/chartex" xmlns:cx4="http://schemas.microsoft.com/office/drawing/2016/5/10/chartex" xmlns:cx5="http://schemas.microsoft.com/office/drawing/2016/5/11/chartex" xmlns:cx6="http://schemas.microsoft.com/office/drawing/2016/5/12/chartex" xmlns:cx7="http://schemas.microsoft.com/office/drawing/2016/5/13/chartex" xmlns:cx8="http://schemas.microsoft.com/office/drawing/2016/5/14/chartex" xmlns:mc="http://schemas.openxmlformats.org/markup-compatibility/2006" xmlns:aink="http://schemas.microsoft.com/office/drawing/2016/ink" xmlns:am3d="http://schemas.microsoft.com/office/drawing/2017/model3d" xmlns:o="urn:schemas-microsoft-com:office:office" xmlns:oel="http://schemas.microsoft.com/office/2019/extlst" xmlns:r="http://schemas.openxmlformats.org/officeDocument/2006/relationships" xmlns:m="http://schemas.openxmlformats.org/officeDocument/2006/math" xmlns:v="urn:schemas-microsoft-com:vml" xmlns:wp14="http://schemas.microsoft.com/office/word/2010/wordprocessingDrawing" xmlns:wp="http://schemas.openxmlformats.org/drawingml/2006/wordprocessingDrawing" xmlns:w10="urn:schemas-microsoft-com:office:word" xmlns:w="http://schemas.openxmlformats.org/wordprocessingml/2006/main" xmlns:w14="http://schemas.microsoft.com/office/word/2010/wordml" xmlns:w15="http://schemas.microsoft.com/office/word/2012/wordml" xmlns:w16cex="http://schemas.microsoft.com/office/word/2018/wordml/cex" xmlns:w16cid="http://schemas.microsoft.com/office/word/2016/wordml/cid" xmlns:w16="http://schemas.microsoft.com/office/word/2018/wordml" xmlns:w16du="http://schemas.microsoft.com/office/word/2023/wordml/word16du" xmlns:w16sdtdh="http://schemas.microsoft.com/office/word/2020/wordml/sdtdatahash" xmlns:w16se="http://schemas.microsoft.com/office/word/2015/wordml/symex" xmlns:wpg="http://schemas.microsoft.com/office/word/2010/wordprocessingGroup" xmlns:wpi="http://schemas.microsoft.com/office/word/2010/wordprocessingInk" xmlns:wne="http://schemas.microsoft.com/office/word/2006/wordml" xmlns:wps="http://schemas.microsoft.com/office/word/2010/wordprocessingShape" mc:Ignorable="w14 w15 w16se w16cid w16 w16cex w16sdtdh wp14">
   <w:endnote w:type="separator" w:id="-1">
     <w:p>
       <w:pPr>
@@ -9664,7 +10452,7 @@
 </file>
 
 <file path=word/footnotes.xml><?xml version="1.0" encoding="utf-8"?>
-<w:footnotes xmlns:wpc="http://schemas.microsoft.com/office/word/2010/wordprocessingCanvas" xmlns:cx="http://schemas.microsoft.com/office/drawing/2014/chartex" xmlns:cx1="http://schemas.microsoft.com/office/drawing/2015/9/8/chartex" xmlns:cx2="http://schemas.microsoft.com/office/drawing/2015/10/21/chartex" xmlns:cx3="http://schemas.microsoft.com/office/drawing/2016/5/9/chartex" xmlns:cx4="http://schemas.microsoft.com/office/drawing/2016/5/10/chartex" xmlns:cx5="http://schemas.microsoft.com/office/drawing/2016/5/11/chartex" xmlns:cx6="http://schemas.microsoft.com/office/drawing/2016/5/12/chartex" xmlns:cx7="http://schemas.microsoft.com/office/drawing/2016/5/13/chartex" xmlns:cx8="http://schemas.microsoft.com/office/drawing/2016/5/14/chartex" xmlns:mc="http://schemas.openxmlformats.org/markup-compatibility/2006" xmlns:aink="http://schemas.microsoft.com/office/drawing/2016/ink" xmlns:am3d="http://schemas.microsoft.com/office/drawing/2017/model3d" xmlns:o="urn:schemas-microsoft-com:office:office" xmlns:oel="http://schemas.microsoft.com/office/2019/extlst" xmlns:r="http://schemas.openxmlformats.org/officeDocument/2006/relationships" xmlns:m="http://schemas.openxmlformats.org/officeDocument/2006/math" xmlns:v="urn:schemas-microsoft-com:vml" xmlns:wp14="http://schemas.microsoft.com/office/word/2010/wordprocessingDrawing" xmlns:wp="http://schemas.openxmlformats.org/drawingml/2006/wordprocessingDrawing" xmlns:w10="urn:schemas-microsoft-com:office:word" xmlns:w="http://schemas.openxmlformats.org/wordprocessingml/2006/main" xmlns:w14="http://schemas.microsoft.com/office/word/2010/wordml" xmlns:w15="http://schemas.microsoft.com/office/word/2012/wordml" xmlns:w16cex="http://schemas.microsoft.com/office/word/2018/wordml/cex" xmlns:w16cid="http://schemas.microsoft.com/office/word/2016/wordml/cid" xmlns:w16="http://schemas.microsoft.com/office/word/2018/wordml" xmlns:w16sdtdh="http://schemas.microsoft.com/office/word/2020/wordml/sdtdatahash" xmlns:w16se="http://schemas.microsoft.com/office/word/2015/wordml/symex" xmlns:wpg="http://schemas.microsoft.com/office/word/2010/wordprocessingGroup" xmlns:wpi="http://schemas.microsoft.com/office/word/2010/wordprocessingInk" xmlns:wne="http://schemas.microsoft.com/office/word/2006/wordml" xmlns:wps="http://schemas.microsoft.com/office/word/2010/wordprocessingShape" mc:Ignorable="w14 w15 w16se w16cid w16 w16cex w16sdtdh wp14">
+<w:footnotes xmlns:wpc="http://schemas.microsoft.com/office/word/2010/wordprocessingCanvas" xmlns:cx="http://schemas.microsoft.com/office/drawing/2014/chartex" xmlns:cx1="http://schemas.microsoft.com/office/drawing/2015/9/8/chartex" xmlns:cx2="http://schemas.microsoft.com/office/drawing/2015/10/21/chartex" xmlns:cx3="http://schemas.microsoft.com/office/drawing/2016/5/9/chartex" xmlns:cx4="http://schemas.microsoft.com/office/drawing/2016/5/10/chartex" xmlns:cx5="http://schemas.microsoft.com/office/drawing/2016/5/11/chartex" xmlns:cx6="http://schemas.microsoft.com/office/drawing/2016/5/12/chartex" xmlns:cx7="http://schemas.microsoft.com/office/drawing/2016/5/13/chartex" xmlns:cx8="http://schemas.microsoft.com/office/drawing/2016/5/14/chartex" xmlns:mc="http://schemas.openxmlformats.org/markup-compatibility/2006" xmlns:aink="http://schemas.microsoft.com/office/drawing/2016/ink" xmlns:am3d="http://schemas.microsoft.com/office/drawing/2017/model3d" xmlns:o="urn:schemas-microsoft-com:office:office" xmlns:oel="http://schemas.microsoft.com/office/2019/extlst" xmlns:r="http://schemas.openxmlformats.org/officeDocument/2006/relationships" xmlns:m="http://schemas.openxmlformats.org/officeDocument/2006/math" xmlns:v="urn:schemas-microsoft-com:vml" xmlns:wp14="http://schemas.microsoft.com/office/word/2010/wordprocessingDrawing" xmlns:wp="http://schemas.openxmlformats.org/drawingml/2006/wordprocessingDrawing" xmlns:w10="urn:schemas-microsoft-com:office:word" xmlns:w="http://schemas.openxmlformats.org/wordprocessingml/2006/main" xmlns:w14="http://schemas.microsoft.com/office/word/2010/wordml" xmlns:w15="http://schemas.microsoft.com/office/word/2012/wordml" xmlns:w16cex="http://schemas.microsoft.com/office/word/2018/wordml/cex" xmlns:w16cid="http://schemas.microsoft.com/office/word/2016/wordml/cid" xmlns:w16="http://schemas.microsoft.com/office/word/2018/wordml" xmlns:w16du="http://schemas.microsoft.com/office/word/2023/wordml/word16du" xmlns:w16sdtdh="http://schemas.microsoft.com/office/word/2020/wordml/sdtdatahash" xmlns:w16se="http://schemas.microsoft.com/office/word/2015/wordml/symex" xmlns:wpg="http://schemas.microsoft.com/office/word/2010/wordprocessingGroup" xmlns:wpi="http://schemas.microsoft.com/office/word/2010/wordprocessingInk" xmlns:wne="http://schemas.microsoft.com/office/word/2006/wordml" xmlns:wps="http://schemas.microsoft.com/office/word/2010/wordprocessingShape" mc:Ignorable="w14 w15 w16se w16cid w16 w16cex w16sdtdh wp14">
   <w:footnote w:type="separator" w:id="-1">
     <w:p>
       <w:pPr>
@@ -9689,17 +10477,17 @@
 </file>
 
 <file path=word/header1.xml><?xml version="1.0" encoding="utf-8"?>
-<w:hdr xmlns:wpc="http://schemas.microsoft.com/office/word/2010/wordprocessingCanvas" xmlns:cx="http://schemas.microsoft.com/office/drawing/2014/chartex" xmlns:cx1="http://schemas.microsoft.com/office/drawing/2015/9/8/chartex" xmlns:cx2="http://schemas.microsoft.com/office/drawing/2015/10/21/chartex" xmlns:cx3="http://schemas.microsoft.com/office/drawing/2016/5/9/chartex" xmlns:cx4="http://schemas.microsoft.com/office/drawing/2016/5/10/chartex" xmlns:cx5="http://schemas.microsoft.com/office/drawing/2016/5/11/chartex" xmlns:cx6="http://schemas.microsoft.com/office/drawing/2016/5/12/chartex" xmlns:cx7="http://schemas.microsoft.com/office/drawing/2016/5/13/chartex" xmlns:cx8="http://schemas.microsoft.com/office/drawing/2016/5/14/chartex" xmlns:mc="http://schemas.openxmlformats.org/markup-compatibility/2006" xmlns:aink="http://schemas.microsoft.com/office/drawing/2016/ink" xmlns:am3d="http://schemas.microsoft.com/office/drawing/2017/model3d" xmlns:o="urn:schemas-microsoft-com:office:office" xmlns:oel="http://schemas.microsoft.com/office/2019/extlst" xmlns:r="http://schemas.openxmlformats.org/officeDocument/2006/relationships" xmlns:m="http://schemas.openxmlformats.org/officeDocument/2006/math" xmlns:v="urn:schemas-microsoft-com:vml" xmlns:wp14="http://schemas.microsoft.com/office/word/2010/wordprocessingDrawing" xmlns:wp="http://schemas.openxmlformats.org/drawingml/2006/wordprocessingDrawing" xmlns:w10="urn:schemas-microsoft-com:office:word" xmlns:w="http://schemas.openxmlformats.org/wordprocessingml/2006/main" xmlns:w14="http://schemas.microsoft.com/office/word/2010/wordml" xmlns:w15="http://schemas.microsoft.com/office/word/2012/wordml" xmlns:w16cex="http://schemas.microsoft.com/office/word/2018/wordml/cex" xmlns:w16cid="http://schemas.microsoft.com/office/word/2016/wordml/cid" xmlns:w16="http://schemas.microsoft.com/office/word/2018/wordml" xmlns:w16sdtdh="http://schemas.microsoft.com/office/word/2020/wordml/sdtdatahash" xmlns:w16se="http://schemas.microsoft.com/office/word/2015/wordml/symex" xmlns:wpg="http://schemas.microsoft.com/office/word/2010/wordprocessingGroup" xmlns:wpi="http://schemas.microsoft.com/office/word/2010/wordprocessingInk" xmlns:wne="http://schemas.microsoft.com/office/word/2006/wordml" xmlns:wps="http://schemas.microsoft.com/office/word/2010/wordprocessingShape" mc:Ignorable="w14 w15 w16se w16cid w16 w16cex w16sdtdh wp14">
+<w:hdr xmlns:wpc="http://schemas.microsoft.com/office/word/2010/wordprocessingCanvas" xmlns:cx="http://schemas.microsoft.com/office/drawing/2014/chartex" xmlns:cx1="http://schemas.microsoft.com/office/drawing/2015/9/8/chartex" xmlns:cx2="http://schemas.microsoft.com/office/drawing/2015/10/21/chartex" xmlns:cx3="http://schemas.microsoft.com/office/drawing/2016/5/9/chartex" xmlns:cx4="http://schemas.microsoft.com/office/drawing/2016/5/10/chartex" xmlns:cx5="http://schemas.microsoft.com/office/drawing/2016/5/11/chartex" xmlns:cx6="http://schemas.microsoft.com/office/drawing/2016/5/12/chartex" xmlns:cx7="http://schemas.microsoft.com/office/drawing/2016/5/13/chartex" xmlns:cx8="http://schemas.microsoft.com/office/drawing/2016/5/14/chartex" xmlns:mc="http://schemas.openxmlformats.org/markup-compatibility/2006" xmlns:aink="http://schemas.microsoft.com/office/drawing/2016/ink" xmlns:am3d="http://schemas.microsoft.com/office/drawing/2017/model3d" xmlns:o="urn:schemas-microsoft-com:office:office" xmlns:oel="http://schemas.microsoft.com/office/2019/extlst" xmlns:r="http://schemas.openxmlformats.org/officeDocument/2006/relationships" xmlns:m="http://schemas.openxmlformats.org/officeDocument/2006/math" xmlns:v="urn:schemas-microsoft-com:vml" xmlns:wp14="http://schemas.microsoft.com/office/word/2010/wordprocessingDrawing" xmlns:wp="http://schemas.openxmlformats.org/drawingml/2006/wordprocessingDrawing" xmlns:w10="urn:schemas-microsoft-com:office:word" xmlns:w="http://schemas.openxmlformats.org/wordprocessingml/2006/main" xmlns:w14="http://schemas.microsoft.com/office/word/2010/wordml" xmlns:w15="http://schemas.microsoft.com/office/word/2012/wordml" xmlns:w16cex="http://schemas.microsoft.com/office/word/2018/wordml/cex" xmlns:w16cid="http://schemas.microsoft.com/office/word/2016/wordml/cid" xmlns:w16="http://schemas.microsoft.com/office/word/2018/wordml" xmlns:w16du="http://schemas.microsoft.com/office/word/2023/wordml/word16du" xmlns:w16sdtdh="http://schemas.microsoft.com/office/word/2020/wordml/sdtdatahash" xmlns:w16se="http://schemas.microsoft.com/office/word/2015/wordml/symex" xmlns:wpg="http://schemas.microsoft.com/office/word/2010/wordprocessingGroup" xmlns:wpi="http://schemas.microsoft.com/office/word/2010/wordprocessingInk" xmlns:wne="http://schemas.microsoft.com/office/word/2006/wordml" xmlns:wps="http://schemas.microsoft.com/office/word/2010/wordprocessingShape" mc:Ignorable="w14 w15 w16se w16cid w16 w16cex w16sdtdh wp14">
   <w:p/>
 </w:hdr>
 </file>
 
 <file path=word/numbering.xml><?xml version="1.0" encoding="utf-8"?>
-<w:numbering xmlns:wpc="http://schemas.microsoft.com/office/word/2010/wordprocessingCanvas" xmlns:cx="http://schemas.microsoft.com/office/drawing/2014/chartex" xmlns:cx1="http://schemas.microsoft.com/office/drawing/2015/9/8/chartex" xmlns:cx2="http://schemas.microsoft.com/office/drawing/2015/10/21/chartex" xmlns:cx3="http://schemas.microsoft.com/office/drawing/2016/5/9/chartex" xmlns:cx4="http://schemas.microsoft.com/office/drawing/2016/5/10/chartex" xmlns:cx5="http://schemas.microsoft.com/office/drawing/2016/5/11/chartex" xmlns:cx6="http://schemas.microsoft.com/office/drawing/2016/5/12/chartex" xmlns:cx7="http://schemas.microsoft.com/office/drawing/2016/5/13/chartex" xmlns:cx8="http://schemas.microsoft.com/office/drawing/2016/5/14/chartex" xmlns:mc="http://schemas.openxmlformats.org/markup-compatibility/2006" xmlns:aink="http://schemas.microsoft.com/office/drawing/2016/ink" xmlns:am3d="http://schemas.microsoft.com/office/drawing/2017/model3d" xmlns:o="urn:schemas-microsoft-com:office:office" xmlns:oel="http://schemas.microsoft.com/office/2019/extlst" xmlns:r="http://schemas.openxmlformats.org/officeDocument/2006/relationships" xmlns:m="http://schemas.openxmlformats.org/officeDocument/2006/math" xmlns:v="urn:schemas-microsoft-com:vml" xmlns:wp14="http://schemas.microsoft.com/office/word/2010/wordprocessingDrawing" xmlns:wp="http://schemas.openxmlformats.org/drawingml/2006/wordprocessingDrawing" xmlns:w10="urn:schemas-microsoft-com:office:word" xmlns:w="http://schemas.openxmlformats.org/wordprocessingml/2006/main" xmlns:w14="http://schemas.microsoft.com/office/word/2010/wordml" xmlns:w15="http://schemas.microsoft.com/office/word/2012/wordml" xmlns:w16cex="http://schemas.microsoft.com/office/word/2018/wordml/cex" xmlns:w16cid="http://schemas.microsoft.com/office/word/2016/wordml/cid" xmlns:w16="http://schemas.microsoft.com/office/word/2018/wordml" xmlns:w16sdtdh="http://schemas.microsoft.com/office/word/2020/wordml/sdtdatahash" xmlns:w16se="http://schemas.microsoft.com/office/word/2015/wordml/symex" xmlns:wpg="http://schemas.microsoft.com/office/word/2010/wordprocessingGroup" xmlns:wpi="http://schemas.microsoft.com/office/word/2010/wordprocessingInk" xmlns:wne="http://schemas.microsoft.com/office/word/2006/wordml" xmlns:wps="http://schemas.microsoft.com/office/word/2010/wordprocessingShape" mc:Ignorable="w14 w15 w16se w16cid w16 w16cex w16sdtdh wp14">
+<w:numbering xmlns:wpc="http://schemas.microsoft.com/office/word/2010/wordprocessingCanvas" xmlns:cx="http://schemas.microsoft.com/office/drawing/2014/chartex" xmlns:cx1="http://schemas.microsoft.com/office/drawing/2015/9/8/chartex" xmlns:cx2="http://schemas.microsoft.com/office/drawing/2015/10/21/chartex" xmlns:cx3="http://schemas.microsoft.com/office/drawing/2016/5/9/chartex" xmlns:cx4="http://schemas.microsoft.com/office/drawing/2016/5/10/chartex" xmlns:cx5="http://schemas.microsoft.com/office/drawing/2016/5/11/chartex" xmlns:cx6="http://schemas.microsoft.com/office/drawing/2016/5/12/chartex" xmlns:cx7="http://schemas.microsoft.com/office/drawing/2016/5/13/chartex" xmlns:cx8="http://schemas.microsoft.com/office/drawing/2016/5/14/chartex" xmlns:mc="http://schemas.openxmlformats.org/markup-compatibility/2006" xmlns:aink="http://schemas.microsoft.com/office/drawing/2016/ink" xmlns:am3d="http://schemas.microsoft.com/office/drawing/2017/model3d" xmlns:o="urn:schemas-microsoft-com:office:office" xmlns:oel="http://schemas.microsoft.com/office/2019/extlst" xmlns:r="http://schemas.openxmlformats.org/officeDocument/2006/relationships" xmlns:m="http://schemas.openxmlformats.org/officeDocument/2006/math" xmlns:v="urn:schemas-microsoft-com:vml" xmlns:wp14="http://schemas.microsoft.com/office/word/2010/wordprocessingDrawing" xmlns:wp="http://schemas.openxmlformats.org/drawingml/2006/wordprocessingDrawing" xmlns:w10="urn:schemas-microsoft-com:office:word" xmlns:w="http://schemas.openxmlformats.org/wordprocessingml/2006/main" xmlns:w14="http://schemas.microsoft.com/office/word/2010/wordml" xmlns:w15="http://schemas.microsoft.com/office/word/2012/wordml" xmlns:w16cex="http://schemas.microsoft.com/office/word/2018/wordml/cex" xmlns:w16cid="http://schemas.microsoft.com/office/word/2016/wordml/cid" xmlns:w16="http://schemas.microsoft.com/office/word/2018/wordml" xmlns:w16du="http://schemas.microsoft.com/office/word/2023/wordml/word16du" xmlns:w16sdtdh="http://schemas.microsoft.com/office/word/2020/wordml/sdtdatahash" xmlns:w16se="http://schemas.microsoft.com/office/word/2015/wordml/symex" xmlns:wpg="http://schemas.microsoft.com/office/word/2010/wordprocessingGroup" xmlns:wpi="http://schemas.microsoft.com/office/word/2010/wordprocessingInk" xmlns:wne="http://schemas.microsoft.com/office/word/2006/wordml" xmlns:wps="http://schemas.microsoft.com/office/word/2010/wordprocessingShape" mc:Ignorable="w14 w15 w16se w16cid w16 w16cex w16sdtdh wp14">
   <w:abstractNum w:abstractNumId="0" w15:restartNumberingAfterBreak="0">
-    <w:nsid w:val="13926DDD"/>
+    <w:nsid w:val="063B3FD1"/>
     <w:multiLevelType w:val="multilevel"/>
-    <w:tmpl w:val="070CCF06"/>
+    <w:tmpl w:val="F4528448"/>
     <w:lvl w:ilvl="0">
       <w:start w:val="1"/>
       <w:numFmt w:val="bullet"/>
@@ -9810,9 +10598,235 @@
     </w:lvl>
   </w:abstractNum>
   <w:abstractNum w:abstractNumId="1" w15:restartNumberingAfterBreak="0">
-    <w:nsid w:val="1D7302A2"/>
+    <w:nsid w:val="101E7A0D"/>
     <w:multiLevelType w:val="multilevel"/>
-    <w:tmpl w:val="4492E4A2"/>
+    <w:tmpl w:val="14CAF0C6"/>
+    <w:lvl w:ilvl="0">
+      <w:start w:val="1"/>
+      <w:numFmt w:val="bullet"/>
+      <w:lvlText w:val="●"/>
+      <w:lvlJc w:val="left"/>
+      <w:pPr>
+        <w:ind w:left="720" w:hanging="360"/>
+      </w:pPr>
+      <w:rPr>
+        <w:rFonts w:ascii="Noto Sans Symbols" w:eastAsia="Noto Sans Symbols" w:hAnsi="Noto Sans Symbols" w:cs="Noto Sans Symbols"/>
+      </w:rPr>
+    </w:lvl>
+    <w:lvl w:ilvl="1">
+      <w:start w:val="1"/>
+      <w:numFmt w:val="bullet"/>
+      <w:lvlText w:val="o"/>
+      <w:lvlJc w:val="left"/>
+      <w:pPr>
+        <w:ind w:left="1440" w:hanging="360"/>
+      </w:pPr>
+      <w:rPr>
+        <w:rFonts w:ascii="Courier New" w:eastAsia="Courier New" w:hAnsi="Courier New" w:cs="Courier New"/>
+      </w:rPr>
+    </w:lvl>
+    <w:lvl w:ilvl="2">
+      <w:start w:val="1"/>
+      <w:numFmt w:val="bullet"/>
+      <w:lvlText w:val="▪"/>
+      <w:lvlJc w:val="left"/>
+      <w:pPr>
+        <w:ind w:left="2160" w:hanging="360"/>
+      </w:pPr>
+      <w:rPr>
+        <w:rFonts w:ascii="Noto Sans Symbols" w:eastAsia="Noto Sans Symbols" w:hAnsi="Noto Sans Symbols" w:cs="Noto Sans Symbols"/>
+      </w:rPr>
+    </w:lvl>
+    <w:lvl w:ilvl="3">
+      <w:start w:val="1"/>
+      <w:numFmt w:val="bullet"/>
+      <w:lvlText w:val="●"/>
+      <w:lvlJc w:val="left"/>
+      <w:pPr>
+        <w:ind w:left="2880" w:hanging="360"/>
+      </w:pPr>
+      <w:rPr>
+        <w:rFonts w:ascii="Noto Sans Symbols" w:eastAsia="Noto Sans Symbols" w:hAnsi="Noto Sans Symbols" w:cs="Noto Sans Symbols"/>
+      </w:rPr>
+    </w:lvl>
+    <w:lvl w:ilvl="4">
+      <w:start w:val="1"/>
+      <w:numFmt w:val="bullet"/>
+      <w:lvlText w:val="o"/>
+      <w:lvlJc w:val="left"/>
+      <w:pPr>
+        <w:ind w:left="3600" w:hanging="360"/>
+      </w:pPr>
+      <w:rPr>
+        <w:rFonts w:ascii="Courier New" w:eastAsia="Courier New" w:hAnsi="Courier New" w:cs="Courier New"/>
+      </w:rPr>
+    </w:lvl>
+    <w:lvl w:ilvl="5">
+      <w:start w:val="1"/>
+      <w:numFmt w:val="bullet"/>
+      <w:lvlText w:val="▪"/>
+      <w:lvlJc w:val="left"/>
+      <w:pPr>
+        <w:ind w:left="4320" w:hanging="360"/>
+      </w:pPr>
+      <w:rPr>
+        <w:rFonts w:ascii="Noto Sans Symbols" w:eastAsia="Noto Sans Symbols" w:hAnsi="Noto Sans Symbols" w:cs="Noto Sans Symbols"/>
+      </w:rPr>
+    </w:lvl>
+    <w:lvl w:ilvl="6">
+      <w:start w:val="1"/>
+      <w:numFmt w:val="bullet"/>
+      <w:lvlText w:val="●"/>
+      <w:lvlJc w:val="left"/>
+      <w:pPr>
+        <w:ind w:left="5040" w:hanging="360"/>
+      </w:pPr>
+      <w:rPr>
+        <w:rFonts w:ascii="Noto Sans Symbols" w:eastAsia="Noto Sans Symbols" w:hAnsi="Noto Sans Symbols" w:cs="Noto Sans Symbols"/>
+      </w:rPr>
+    </w:lvl>
+    <w:lvl w:ilvl="7">
+      <w:start w:val="1"/>
+      <w:numFmt w:val="bullet"/>
+      <w:lvlText w:val="o"/>
+      <w:lvlJc w:val="left"/>
+      <w:pPr>
+        <w:ind w:left="5760" w:hanging="360"/>
+      </w:pPr>
+      <w:rPr>
+        <w:rFonts w:ascii="Courier New" w:eastAsia="Courier New" w:hAnsi="Courier New" w:cs="Courier New"/>
+      </w:rPr>
+    </w:lvl>
+    <w:lvl w:ilvl="8">
+      <w:start w:val="1"/>
+      <w:numFmt w:val="bullet"/>
+      <w:lvlText w:val="▪"/>
+      <w:lvlJc w:val="left"/>
+      <w:pPr>
+        <w:ind w:left="6480" w:hanging="360"/>
+      </w:pPr>
+      <w:rPr>
+        <w:rFonts w:ascii="Noto Sans Symbols" w:eastAsia="Noto Sans Symbols" w:hAnsi="Noto Sans Symbols" w:cs="Noto Sans Symbols"/>
+      </w:rPr>
+    </w:lvl>
+  </w:abstractNum>
+  <w:abstractNum w:abstractNumId="2" w15:restartNumberingAfterBreak="0">
+    <w:nsid w:val="23CB58B6"/>
+    <w:multiLevelType w:val="multilevel"/>
+    <w:tmpl w:val="190E9974"/>
+    <w:lvl w:ilvl="0">
+      <w:start w:val="1"/>
+      <w:numFmt w:val="bullet"/>
+      <w:lvlText w:val="●"/>
+      <w:lvlJc w:val="left"/>
+      <w:pPr>
+        <w:ind w:left="1440" w:hanging="360"/>
+      </w:pPr>
+      <w:rPr>
+        <w:u w:val="none"/>
+      </w:rPr>
+    </w:lvl>
+    <w:lvl w:ilvl="1">
+      <w:start w:val="1"/>
+      <w:numFmt w:val="bullet"/>
+      <w:lvlText w:val="○"/>
+      <w:lvlJc w:val="left"/>
+      <w:pPr>
+        <w:ind w:left="2160" w:hanging="360"/>
+      </w:pPr>
+      <w:rPr>
+        <w:u w:val="none"/>
+      </w:rPr>
+    </w:lvl>
+    <w:lvl w:ilvl="2">
+      <w:start w:val="1"/>
+      <w:numFmt w:val="bullet"/>
+      <w:lvlText w:val="■"/>
+      <w:lvlJc w:val="left"/>
+      <w:pPr>
+        <w:ind w:left="2880" w:hanging="360"/>
+      </w:pPr>
+      <w:rPr>
+        <w:u w:val="none"/>
+      </w:rPr>
+    </w:lvl>
+    <w:lvl w:ilvl="3">
+      <w:start w:val="1"/>
+      <w:numFmt w:val="bullet"/>
+      <w:lvlText w:val="●"/>
+      <w:lvlJc w:val="left"/>
+      <w:pPr>
+        <w:ind w:left="3600" w:hanging="360"/>
+      </w:pPr>
+      <w:rPr>
+        <w:u w:val="none"/>
+      </w:rPr>
+    </w:lvl>
+    <w:lvl w:ilvl="4">
+      <w:start w:val="1"/>
+      <w:numFmt w:val="bullet"/>
+      <w:lvlText w:val="○"/>
+      <w:lvlJc w:val="left"/>
+      <w:pPr>
+        <w:ind w:left="4320" w:hanging="360"/>
+      </w:pPr>
+      <w:rPr>
+        <w:u w:val="none"/>
+      </w:rPr>
+    </w:lvl>
+    <w:lvl w:ilvl="5">
+      <w:start w:val="1"/>
+      <w:numFmt w:val="bullet"/>
+      <w:lvlText w:val="■"/>
+      <w:lvlJc w:val="left"/>
+      <w:pPr>
+        <w:ind w:left="5040" w:hanging="360"/>
+      </w:pPr>
+      <w:rPr>
+        <w:u w:val="none"/>
+      </w:rPr>
+    </w:lvl>
+    <w:lvl w:ilvl="6">
+      <w:start w:val="1"/>
+      <w:numFmt w:val="bullet"/>
+      <w:lvlText w:val="●"/>
+      <w:lvlJc w:val="left"/>
+      <w:pPr>
+        <w:ind w:left="5760" w:hanging="360"/>
+      </w:pPr>
+      <w:rPr>
+        <w:u w:val="none"/>
+      </w:rPr>
+    </w:lvl>
+    <w:lvl w:ilvl="7">
+      <w:start w:val="1"/>
+      <w:numFmt w:val="bullet"/>
+      <w:lvlText w:val="○"/>
+      <w:lvlJc w:val="left"/>
+      <w:pPr>
+        <w:ind w:left="6480" w:hanging="360"/>
+      </w:pPr>
+      <w:rPr>
+        <w:u w:val="none"/>
+      </w:rPr>
+    </w:lvl>
+    <w:lvl w:ilvl="8">
+      <w:start w:val="1"/>
+      <w:numFmt w:val="bullet"/>
+      <w:lvlText w:val="■"/>
+      <w:lvlJc w:val="left"/>
+      <w:pPr>
+        <w:ind w:left="7200" w:hanging="360"/>
+      </w:pPr>
+      <w:rPr>
+        <w:u w:val="none"/>
+      </w:rPr>
+    </w:lvl>
+  </w:abstractNum>
+  <w:abstractNum w:abstractNumId="3" w15:restartNumberingAfterBreak="0">
+    <w:nsid w:val="45516E74"/>
+    <w:multiLevelType w:val="multilevel"/>
+    <w:tmpl w:val="456479B8"/>
     <w:lvl w:ilvl="0">
       <w:start w:val="3"/>
       <w:numFmt w:val="decimal"/>
@@ -9905,123 +10919,10 @@
       </w:pPr>
     </w:lvl>
   </w:abstractNum>
-  <w:abstractNum w:abstractNumId="2" w15:restartNumberingAfterBreak="0">
-    <w:nsid w:val="2ECD1FD2"/>
+  <w:abstractNum w:abstractNumId="4" w15:restartNumberingAfterBreak="0">
+    <w:nsid w:val="544A70AE"/>
     <w:multiLevelType w:val="multilevel"/>
-    <w:tmpl w:val="E416E6B4"/>
-    <w:lvl w:ilvl="0">
-      <w:start w:val="1"/>
-      <w:numFmt w:val="bullet"/>
-      <w:lvlText w:val="●"/>
-      <w:lvlJc w:val="left"/>
-      <w:pPr>
-        <w:ind w:left="720" w:hanging="360"/>
-      </w:pPr>
-      <w:rPr>
-        <w:rFonts w:ascii="Noto Sans Symbols" w:eastAsia="Noto Sans Symbols" w:hAnsi="Noto Sans Symbols" w:cs="Noto Sans Symbols"/>
-      </w:rPr>
-    </w:lvl>
-    <w:lvl w:ilvl="1">
-      <w:start w:val="1"/>
-      <w:numFmt w:val="bullet"/>
-      <w:lvlText w:val="o"/>
-      <w:lvlJc w:val="left"/>
-      <w:pPr>
-        <w:ind w:left="1440" w:hanging="360"/>
-      </w:pPr>
-      <w:rPr>
-        <w:rFonts w:ascii="Courier New" w:eastAsia="Courier New" w:hAnsi="Courier New" w:cs="Courier New"/>
-      </w:rPr>
-    </w:lvl>
-    <w:lvl w:ilvl="2">
-      <w:start w:val="1"/>
-      <w:numFmt w:val="bullet"/>
-      <w:lvlText w:val="▪"/>
-      <w:lvlJc w:val="left"/>
-      <w:pPr>
-        <w:ind w:left="2160" w:hanging="360"/>
-      </w:pPr>
-      <w:rPr>
-        <w:rFonts w:ascii="Noto Sans Symbols" w:eastAsia="Noto Sans Symbols" w:hAnsi="Noto Sans Symbols" w:cs="Noto Sans Symbols"/>
-      </w:rPr>
-    </w:lvl>
-    <w:lvl w:ilvl="3">
-      <w:start w:val="1"/>
-      <w:numFmt w:val="bullet"/>
-      <w:lvlText w:val="●"/>
-      <w:lvlJc w:val="left"/>
-      <w:pPr>
-        <w:ind w:left="2880" w:hanging="360"/>
-      </w:pPr>
-      <w:rPr>
-        <w:rFonts w:ascii="Noto Sans Symbols" w:eastAsia="Noto Sans Symbols" w:hAnsi="Noto Sans Symbols" w:cs="Noto Sans Symbols"/>
-      </w:rPr>
-    </w:lvl>
-    <w:lvl w:ilvl="4">
-      <w:start w:val="1"/>
-      <w:numFmt w:val="bullet"/>
-      <w:lvlText w:val="o"/>
-      <w:lvlJc w:val="left"/>
-      <w:pPr>
-        <w:ind w:left="3600" w:hanging="360"/>
-      </w:pPr>
-      <w:rPr>
-        <w:rFonts w:ascii="Courier New" w:eastAsia="Courier New" w:hAnsi="Courier New" w:cs="Courier New"/>
-      </w:rPr>
-    </w:lvl>
-    <w:lvl w:ilvl="5">
-      <w:start w:val="1"/>
-      <w:numFmt w:val="bullet"/>
-      <w:lvlText w:val="▪"/>
-      <w:lvlJc w:val="left"/>
-      <w:pPr>
-        <w:ind w:left="4320" w:hanging="360"/>
-      </w:pPr>
-      <w:rPr>
-        <w:rFonts w:ascii="Noto Sans Symbols" w:eastAsia="Noto Sans Symbols" w:hAnsi="Noto Sans Symbols" w:cs="Noto Sans Symbols"/>
-      </w:rPr>
-    </w:lvl>
-    <w:lvl w:ilvl="6">
-      <w:start w:val="1"/>
-      <w:numFmt w:val="bullet"/>
-      <w:lvlText w:val="●"/>
-      <w:lvlJc w:val="left"/>
-      <w:pPr>
-        <w:ind w:left="5040" w:hanging="360"/>
-      </w:pPr>
-      <w:rPr>
-        <w:rFonts w:ascii="Noto Sans Symbols" w:eastAsia="Noto Sans Symbols" w:hAnsi="Noto Sans Symbols" w:cs="Noto Sans Symbols"/>
-      </w:rPr>
-    </w:lvl>
-    <w:lvl w:ilvl="7">
-      <w:start w:val="1"/>
-      <w:numFmt w:val="bullet"/>
-      <w:lvlText w:val="o"/>
-      <w:lvlJc w:val="left"/>
-      <w:pPr>
-        <w:ind w:left="5760" w:hanging="360"/>
-      </w:pPr>
-      <w:rPr>
-        <w:rFonts w:ascii="Courier New" w:eastAsia="Courier New" w:hAnsi="Courier New" w:cs="Courier New"/>
-      </w:rPr>
-    </w:lvl>
-    <w:lvl w:ilvl="8">
-      <w:start w:val="1"/>
-      <w:numFmt w:val="bullet"/>
-      <w:lvlText w:val="▪"/>
-      <w:lvlJc w:val="left"/>
-      <w:pPr>
-        <w:ind w:left="6480" w:hanging="360"/>
-      </w:pPr>
-      <w:rPr>
-        <w:rFonts w:ascii="Noto Sans Symbols" w:eastAsia="Noto Sans Symbols" w:hAnsi="Noto Sans Symbols" w:cs="Noto Sans Symbols"/>
-      </w:rPr>
-    </w:lvl>
-  </w:abstractNum>
-  <w:abstractNum w:abstractNumId="3" w15:restartNumberingAfterBreak="0">
-    <w:nsid w:val="3430645B"/>
-    <w:multiLevelType w:val="multilevel"/>
-    <w:tmpl w:val="A3521F70"/>
+    <w:tmpl w:val="4B6A8042"/>
     <w:lvl w:ilvl="0">
       <w:start w:val="1"/>
       <w:numFmt w:val="decimal"/>
@@ -10104,133 +11005,20 @@
       </w:pPr>
     </w:lvl>
   </w:abstractNum>
-  <w:abstractNum w:abstractNumId="4" w15:restartNumberingAfterBreak="0">
-    <w:nsid w:val="694705D1"/>
-    <w:multiLevelType w:val="multilevel"/>
-    <w:tmpl w:val="C62C2C3E"/>
-    <w:lvl w:ilvl="0">
-      <w:start w:val="1"/>
-      <w:numFmt w:val="bullet"/>
-      <w:lvlText w:val="●"/>
-      <w:lvlJc w:val="left"/>
-      <w:pPr>
-        <w:ind w:left="1440" w:hanging="360"/>
-      </w:pPr>
-      <w:rPr>
-        <w:u w:val="none"/>
-      </w:rPr>
-    </w:lvl>
-    <w:lvl w:ilvl="1">
-      <w:start w:val="1"/>
-      <w:numFmt w:val="bullet"/>
-      <w:lvlText w:val="○"/>
-      <w:lvlJc w:val="left"/>
-      <w:pPr>
-        <w:ind w:left="2160" w:hanging="360"/>
-      </w:pPr>
-      <w:rPr>
-        <w:u w:val="none"/>
-      </w:rPr>
-    </w:lvl>
-    <w:lvl w:ilvl="2">
-      <w:start w:val="1"/>
-      <w:numFmt w:val="bullet"/>
-      <w:lvlText w:val="■"/>
-      <w:lvlJc w:val="left"/>
-      <w:pPr>
-        <w:ind w:left="2880" w:hanging="360"/>
-      </w:pPr>
-      <w:rPr>
-        <w:u w:val="none"/>
-      </w:rPr>
-    </w:lvl>
-    <w:lvl w:ilvl="3">
-      <w:start w:val="1"/>
-      <w:numFmt w:val="bullet"/>
-      <w:lvlText w:val="●"/>
-      <w:lvlJc w:val="left"/>
-      <w:pPr>
-        <w:ind w:left="3600" w:hanging="360"/>
-      </w:pPr>
-      <w:rPr>
-        <w:u w:val="none"/>
-      </w:rPr>
-    </w:lvl>
-    <w:lvl w:ilvl="4">
-      <w:start w:val="1"/>
-      <w:numFmt w:val="bullet"/>
-      <w:lvlText w:val="○"/>
-      <w:lvlJc w:val="left"/>
-      <w:pPr>
-        <w:ind w:left="4320" w:hanging="360"/>
-      </w:pPr>
-      <w:rPr>
-        <w:u w:val="none"/>
-      </w:rPr>
-    </w:lvl>
-    <w:lvl w:ilvl="5">
-      <w:start w:val="1"/>
-      <w:numFmt w:val="bullet"/>
-      <w:lvlText w:val="■"/>
-      <w:lvlJc w:val="left"/>
-      <w:pPr>
-        <w:ind w:left="5040" w:hanging="360"/>
-      </w:pPr>
-      <w:rPr>
-        <w:u w:val="none"/>
-      </w:rPr>
-    </w:lvl>
-    <w:lvl w:ilvl="6">
-      <w:start w:val="1"/>
-      <w:numFmt w:val="bullet"/>
-      <w:lvlText w:val="●"/>
-      <w:lvlJc w:val="left"/>
-      <w:pPr>
-        <w:ind w:left="5760" w:hanging="360"/>
-      </w:pPr>
-      <w:rPr>
-        <w:u w:val="none"/>
-      </w:rPr>
-    </w:lvl>
-    <w:lvl w:ilvl="7">
-      <w:start w:val="1"/>
-      <w:numFmt w:val="bullet"/>
-      <w:lvlText w:val="○"/>
-      <w:lvlJc w:val="left"/>
-      <w:pPr>
-        <w:ind w:left="6480" w:hanging="360"/>
-      </w:pPr>
-      <w:rPr>
-        <w:u w:val="none"/>
-      </w:rPr>
-    </w:lvl>
-    <w:lvl w:ilvl="8">
-      <w:start w:val="1"/>
-      <w:numFmt w:val="bullet"/>
-      <w:lvlText w:val="■"/>
-      <w:lvlJc w:val="left"/>
-      <w:pPr>
-        <w:ind w:left="7200" w:hanging="360"/>
-      </w:pPr>
-      <w:rPr>
-        <w:u w:val="none"/>
-      </w:rPr>
-    </w:lvl>
-  </w:abstractNum>
-  <w:num w:numId="1" w16cid:durableId="1624337740">
-    <w:abstractNumId w:val="1"/>
+  <w:num w:numId="1" w16cid:durableId="1343236542">
+    <w:abstractNumId w:val="3"/>
   </w:num>
-  <w:num w:numId="2" w16cid:durableId="1978148861">
+  <w:num w:numId="2" w16cid:durableId="1201281721">
+    <w:abstractNumId w:val="2"/>
+  </w:num>
+  <w:num w:numId="3" w16cid:durableId="1934774652">
+    <w:abstractNumId w:val="0"/>
+  </w:num>
+  <w:num w:numId="4" w16cid:durableId="1263996501">
     <w:abstractNumId w:val="4"/>
   </w:num>
-  <w:num w:numId="3" w16cid:durableId="958219588">
-    <w:abstractNumId w:val="0"/>
-  </w:num>
-  <w:num w:numId="4" w16cid:durableId="1955165426">
-    <w:abstractNumId w:val="3"/>
-  </w:num>
-  <w:num w:numId="5" w16cid:durableId="1997412935">
-    <w:abstractNumId w:val="2"/>
+  <w:num w:numId="5" w16cid:durableId="1671134655">
+    <w:abstractNumId w:val="1"/>
   </w:num>
 </w:numbering>
 </file>
@@ -11249,7 +12037,7 @@
 
 <file path=customXml/item1.xml><?xml version="1.0" encoding="utf-8"?>
 <go:gDocsCustomXmlDataStorage xmlns:go="http://customooxmlschemas.google.com/" xmlns:r="http://schemas.openxmlformats.org/officeDocument/2006/relationships" uri="GoogleDocsCustomDataVersion1">
-  <go:docsCustomData xmlns:go="http://customooxmlschemas.google.com/" roundtripDataSignature="AMtx7mg/d2nCf3momOujiKJtWEBdJ2/3Vg==">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</go:docsCustomData>
+  <go:docsCustomData xmlns:go="http://customooxmlschemas.google.com/" roundtripDataSignature="AMtx7mgxF2XBvlcFghHSNfKFHCPdahVjBA==">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</go:docsCustomData>
 </go:gDocsCustomXmlDataStorage>
 </file>
 

</xml_diff>

<commit_message>
Inserindo o design do Sistema Hibrido, falta explicar o algoritmo hibrido
</commit_message>
<xml_diff>
--- a/doc/atual_TCC_final/2022_KaikiMelloDosSantos_TCC.docx
+++ b/doc/atual_TCC_final/2022_KaikiMelloDosSantos_TCC.docx
@@ -20,16 +20,16 @@
           <w:color w:val="000000"/>
         </w:rPr>
         <w:drawing>
-          <wp:inline distT="0" distB="0" distL="0" distR="0" wp14:anchorId="2EA100D7" wp14:editId="71AA13D1">
+          <wp:inline distT="0" distB="0" distL="0" distR="0" wp14:anchorId="17865D13" wp14:editId="18AD59A7">
             <wp:extent cx="4362450" cy="1285875"/>
             <wp:effectExtent l="0" t="0" r="0" b="0"/>
-            <wp:docPr id="12" name="image1.png"/>
+            <wp:docPr id="12" name="image2.png"/>
             <wp:cNvGraphicFramePr/>
             <a:graphic xmlns:a="http://schemas.openxmlformats.org/drawingml/2006/main">
               <a:graphicData uri="http://schemas.openxmlformats.org/drawingml/2006/picture">
                 <pic:pic xmlns:pic="http://schemas.openxmlformats.org/drawingml/2006/picture">
                   <pic:nvPicPr>
-                    <pic:cNvPr id="0" name="image1.png"/>
+                    <pic:cNvPr id="0" name="image2.png"/>
                     <pic:cNvPicPr preferRelativeResize="0"/>
                   </pic:nvPicPr>
                   <pic:blipFill>
@@ -520,16 +520,16 @@
           <w:szCs w:val="24"/>
         </w:rPr>
         <w:drawing>
-          <wp:inline distT="0" distB="0" distL="0" distR="0" wp14:anchorId="24C71F5B" wp14:editId="060AA53A">
+          <wp:inline distT="0" distB="0" distL="0" distR="0" wp14:anchorId="4D55148A" wp14:editId="5401C6CD">
             <wp:extent cx="1057275" cy="695325"/>
             <wp:effectExtent l="0" t="0" r="0" b="0"/>
-            <wp:docPr id="15" name="image2.png"/>
+            <wp:docPr id="15" name="image1.png"/>
             <wp:cNvGraphicFramePr/>
             <a:graphic xmlns:a="http://schemas.openxmlformats.org/drawingml/2006/main">
               <a:graphicData uri="http://schemas.openxmlformats.org/drawingml/2006/picture">
                 <pic:pic xmlns:pic="http://schemas.openxmlformats.org/drawingml/2006/picture">
                   <pic:nvPicPr>
-                    <pic:cNvPr id="0" name="image2.png"/>
+                    <pic:cNvPr id="0" name="image1.png"/>
                     <pic:cNvPicPr preferRelativeResize="0"/>
                   </pic:nvPicPr>
                   <pic:blipFill>
@@ -1588,30 +1588,18 @@
         <w:spacing w:after="240" w:line="240" w:lineRule="auto"/>
         <w:rPr>
           <w:rFonts w:ascii="Arial" w:eastAsia="Arial" w:hAnsi="Arial" w:cs="Arial"/>
-          <w:b/>
+          <w:sz w:val="24"/>
+          <w:szCs w:val="24"/>
+        </w:rPr>
+      </w:pPr>
+      <w:r>
+        <w:rPr>
+          <w:rFonts w:ascii="Arial" w:eastAsia="Arial" w:hAnsi="Arial" w:cs="Arial"/>
+          <w:b/>
+          <w:color w:val="000000"/>
           <w:sz w:val="26"/>
           <w:szCs w:val="26"/>
         </w:rPr>
-      </w:pPr>
-    </w:p>
-    <w:p>
-      <w:pPr>
-        <w:spacing w:after="240" w:line="240" w:lineRule="auto"/>
-        <w:rPr>
-          <w:rFonts w:ascii="Arial" w:eastAsia="Arial" w:hAnsi="Arial" w:cs="Arial"/>
-          <w:sz w:val="24"/>
-          <w:szCs w:val="24"/>
-        </w:rPr>
-      </w:pPr>
-      <w:r>
-        <w:rPr>
-          <w:rFonts w:ascii="Arial" w:eastAsia="Arial" w:hAnsi="Arial" w:cs="Arial"/>
-          <w:b/>
-          <w:color w:val="000000"/>
-          <w:sz w:val="26"/>
-          <w:szCs w:val="26"/>
-        </w:rPr>
-        <w:lastRenderedPageBreak/>
         <w:t>1.2 OBJETIVO GERAL</w:t>
       </w:r>
     </w:p>
@@ -1634,6 +1622,7 @@
           <w:sz w:val="24"/>
           <w:szCs w:val="24"/>
         </w:rPr>
+        <w:lastRenderedPageBreak/>
         <w:t xml:space="preserve">Este trabalho tem como objetivo implementar um sistema de recomendação de músicas, tendo como base a análise da similaridade dos metadados que descrevem as faixas mais </w:t>
       </w:r>
       <w:r>
@@ -2011,7 +2000,6 @@
           <w:sz w:val="26"/>
           <w:szCs w:val="26"/>
         </w:rPr>
-        <w:lastRenderedPageBreak/>
         <w:t>2 METODOLOGIA</w:t>
       </w:r>
     </w:p>
@@ -2032,6 +2020,7 @@
           <w:sz w:val="24"/>
           <w:szCs w:val="24"/>
         </w:rPr>
+        <w:lastRenderedPageBreak/>
         <w:t xml:space="preserve">Este estudo propõe o desenvolvimento de um sistema de recomendação de músicas faz uso dos metadados que descrevem as faixas e das interações do usuário com o sistema para sugerir músicas de forma personalizada ao usuário. Considerando o desenvolvimento do software quanto </w:t>
       </w:r>
       <w:proofErr w:type="gramStart"/>
@@ -2448,7 +2437,6 @@
           <w:sz w:val="24"/>
           <w:szCs w:val="24"/>
         </w:rPr>
-        <w:lastRenderedPageBreak/>
         <w:t xml:space="preserve">Treinamento de algoritmos de classificação: </w:t>
       </w:r>
       <w:r>
@@ -2493,6 +2481,7 @@
           <w:sz w:val="24"/>
           <w:szCs w:val="24"/>
         </w:rPr>
+        <w:lastRenderedPageBreak/>
         <w:t xml:space="preserve">Personalização do sistema de recomendação: </w:t>
       </w:r>
       <w:r>
@@ -2582,7 +2571,7 @@
       <w:sdt>
         <w:sdtPr>
           <w:tag w:val="goog_rdk_0"/>
-          <w:id w:val="1514797903"/>
+          <w:id w:val="-1328821230"/>
         </w:sdtPr>
         <w:sdtContent>
           <w:commentRangeStart w:id="1"/>
@@ -2771,13 +2760,8 @@
     </w:p>
     <w:p>
       <w:pPr>
-        <w:pBdr>
-          <w:top w:val="nil"/>
-          <w:left w:val="nil"/>
-          <w:bottom w:val="nil"/>
-          <w:right w:val="nil"/>
-          <w:between w:val="nil"/>
-        </w:pBdr>
+        <w:spacing w:after="240" w:line="240" w:lineRule="auto"/>
+        <w:jc w:val="both"/>
         <w:rPr>
           <w:rFonts w:ascii="Arial" w:eastAsia="Arial" w:hAnsi="Arial" w:cs="Arial"/>
           <w:b/>
@@ -2788,13 +2772,8 @@
     </w:p>
     <w:p>
       <w:pPr>
-        <w:pBdr>
-          <w:top w:val="nil"/>
-          <w:left w:val="nil"/>
-          <w:bottom w:val="nil"/>
-          <w:right w:val="nil"/>
-          <w:between w:val="nil"/>
-        </w:pBdr>
+        <w:spacing w:after="240" w:line="240" w:lineRule="auto"/>
+        <w:jc w:val="both"/>
         <w:rPr>
           <w:rFonts w:ascii="Arial" w:eastAsia="Arial" w:hAnsi="Arial" w:cs="Arial"/>
           <w:b/>
@@ -2805,13 +2784,32 @@
     </w:p>
     <w:p>
       <w:pPr>
-        <w:pBdr>
-          <w:top w:val="nil"/>
-          <w:left w:val="nil"/>
-          <w:bottom w:val="nil"/>
-          <w:right w:val="nil"/>
-          <w:between w:val="nil"/>
-        </w:pBdr>
+        <w:spacing w:after="240" w:line="240" w:lineRule="auto"/>
+        <w:jc w:val="both"/>
+        <w:rPr>
+          <w:rFonts w:ascii="Arial" w:eastAsia="Arial" w:hAnsi="Arial" w:cs="Arial"/>
+          <w:b/>
+          <w:sz w:val="26"/>
+          <w:szCs w:val="26"/>
+        </w:rPr>
+      </w:pPr>
+    </w:p>
+    <w:p>
+      <w:pPr>
+        <w:spacing w:after="240" w:line="240" w:lineRule="auto"/>
+        <w:jc w:val="both"/>
+        <w:rPr>
+          <w:rFonts w:ascii="Arial" w:eastAsia="Arial" w:hAnsi="Arial" w:cs="Arial"/>
+          <w:b/>
+          <w:sz w:val="26"/>
+          <w:szCs w:val="26"/>
+        </w:rPr>
+      </w:pPr>
+    </w:p>
+    <w:p>
+      <w:pPr>
+        <w:spacing w:after="240" w:line="240" w:lineRule="auto"/>
+        <w:jc w:val="both"/>
         <w:rPr>
           <w:rFonts w:ascii="Arial" w:eastAsia="Arial" w:hAnsi="Arial" w:cs="Arial"/>
           <w:b/>
@@ -2950,7 +2948,7 @@
       <w:sdt>
         <w:sdtPr>
           <w:tag w:val="goog_rdk_1"/>
-          <w:id w:val="-1444065921"/>
+          <w:id w:val="-1210417399"/>
         </w:sdtPr>
         <w:sdtContent>
           <w:ins w:id="2" w:author="João Paulo" w:date="2023-01-13T11:12:00Z">
@@ -3788,7 +3786,7 @@
       <w:sdt>
         <w:sdtPr>
           <w:tag w:val="goog_rdk_2"/>
-          <w:id w:val="1541944010"/>
+          <w:id w:val="-613668810"/>
         </w:sdtPr>
         <w:sdtContent>
           <w:commentRangeStart w:id="3"/>
@@ -3994,7 +3992,7 @@
       <w:sdt>
         <w:sdtPr>
           <w:tag w:val="goog_rdk_3"/>
-          <w:id w:val="870880896"/>
+          <w:id w:val="-149749313"/>
         </w:sdtPr>
         <w:sdtContent>
           <w:commentRangeStart w:id="4"/>
@@ -4008,16 +4006,16 @@
           <w:szCs w:val="24"/>
         </w:rPr>
         <w:drawing>
-          <wp:inline distT="114300" distB="114300" distL="114300" distR="114300" wp14:anchorId="61715A44" wp14:editId="54A0C562">
+          <wp:inline distT="114300" distB="114300" distL="114300" distR="114300" wp14:anchorId="63348A0D" wp14:editId="71A0FDEB">
             <wp:extent cx="5759775" cy="3263900"/>
             <wp:effectExtent l="0" t="0" r="0" b="0"/>
-            <wp:docPr id="19" name="image4.png"/>
+            <wp:docPr id="20" name="image5.png"/>
             <wp:cNvGraphicFramePr/>
             <a:graphic xmlns:a="http://schemas.openxmlformats.org/drawingml/2006/main">
               <a:graphicData uri="http://schemas.openxmlformats.org/drawingml/2006/picture">
                 <pic:pic xmlns:pic="http://schemas.openxmlformats.org/drawingml/2006/picture">
                   <pic:nvPicPr>
-                    <pic:cNvPr id="0" name="image4.png"/>
+                    <pic:cNvPr id="0" name="image5.png"/>
                     <pic:cNvPicPr preferRelativeResize="0"/>
                   </pic:nvPicPr>
                   <pic:blipFill>
@@ -4193,7 +4191,7 @@
       <w:sdt>
         <w:sdtPr>
           <w:tag w:val="goog_rdk_4"/>
-          <w:id w:val="1992979333"/>
+          <w:id w:val="435497419"/>
         </w:sdtPr>
         <w:sdtContent>
           <w:commentRangeStart w:id="5"/>
@@ -4202,7 +4200,7 @@
       <w:sdt>
         <w:sdtPr>
           <w:tag w:val="goog_rdk_5"/>
-          <w:id w:val="210009999"/>
+          <w:id w:val="-1697921208"/>
         </w:sdtPr>
         <w:sdtContent>
           <w:commentRangeStart w:id="6"/>
@@ -4211,7 +4209,7 @@
       <w:sdt>
         <w:sdtPr>
           <w:tag w:val="goog_rdk_6"/>
-          <w:id w:val="-35200388"/>
+          <w:id w:val="1812592958"/>
         </w:sdtPr>
         <w:sdtContent>
           <w:commentRangeStart w:id="7"/>
@@ -4220,7 +4218,7 @@
       <w:sdt>
         <w:sdtPr>
           <w:tag w:val="goog_rdk_7"/>
-          <w:id w:val="749005722"/>
+          <w:id w:val="846132253"/>
         </w:sdtPr>
         <w:sdtContent>
           <w:commentRangeStart w:id="8"/>
@@ -4234,16 +4232,16 @@
           <w:szCs w:val="24"/>
         </w:rPr>
         <w:drawing>
-          <wp:inline distT="114300" distB="114300" distL="114300" distR="114300" wp14:anchorId="36C122E9" wp14:editId="2A65041C">
+          <wp:inline distT="114300" distB="114300" distL="114300" distR="114300" wp14:anchorId="483A2179" wp14:editId="7922F798">
             <wp:extent cx="5759775" cy="3771900"/>
             <wp:effectExtent l="0" t="0" r="0" b="0"/>
-            <wp:docPr id="17" name="image7.png"/>
+            <wp:docPr id="18" name="image4.png"/>
             <wp:cNvGraphicFramePr/>
             <a:graphic xmlns:a="http://schemas.openxmlformats.org/drawingml/2006/main">
               <a:graphicData uri="http://schemas.openxmlformats.org/drawingml/2006/picture">
                 <pic:pic xmlns:pic="http://schemas.openxmlformats.org/drawingml/2006/picture">
                   <pic:nvPicPr>
-                    <pic:cNvPr id="0" name="image7.png"/>
+                    <pic:cNvPr id="0" name="image4.png"/>
                     <pic:cNvPicPr preferRelativeResize="0"/>
                   </pic:nvPicPr>
                   <pic:blipFill>
@@ -4363,7 +4361,7 @@
       <w:sdt>
         <w:sdtPr>
           <w:tag w:val="goog_rdk_8"/>
-          <w:id w:val="902960255"/>
+          <w:id w:val="196361535"/>
         </w:sdtPr>
         <w:sdtContent>
           <w:del w:id="9" w:author="João Paulo" w:date="2023-03-28T21:50:00Z">
@@ -4454,7 +4452,7 @@
       <w:sdt>
         <w:sdtPr>
           <w:tag w:val="goog_rdk_9"/>
-          <w:id w:val="-1823499950"/>
+          <w:id w:val="-217059601"/>
         </w:sdtPr>
         <w:sdtContent>
           <w:ins w:id="10" w:author="João Paulo" w:date="2023-03-28T21:50:00Z">
@@ -4472,7 +4470,7 @@
       <w:sdt>
         <w:sdtPr>
           <w:tag w:val="goog_rdk_10"/>
-          <w:id w:val="954218814"/>
+          <w:id w:val="-1572887578"/>
         </w:sdtPr>
         <w:sdtContent>
           <w:del w:id="11" w:author="João Paulo" w:date="2023-03-28T21:50:00Z">
@@ -4507,7 +4505,7 @@
       <w:sdt>
         <w:sdtPr>
           <w:tag w:val="goog_rdk_11"/>
-          <w:id w:val="1348608040"/>
+          <w:id w:val="504251755"/>
         </w:sdtPr>
         <w:sdtContent>
           <w:ins w:id="12" w:author="João Paulo" w:date="2023-03-28T21:50:00Z">
@@ -4534,7 +4532,7 @@
       <w:sdt>
         <w:sdtPr>
           <w:tag w:val="goog_rdk_12"/>
-          <w:id w:val="-568115577"/>
+          <w:id w:val="1966154660"/>
         </w:sdtPr>
         <w:sdtContent>
           <w:del w:id="13" w:author="João Paulo" w:date="2023-03-28T21:50:00Z">
@@ -4585,16 +4583,16 @@
           <w:szCs w:val="24"/>
         </w:rPr>
         <w:drawing>
-          <wp:inline distT="114300" distB="114300" distL="114300" distR="114300" wp14:anchorId="005B7A3F" wp14:editId="506D6EB8">
+          <wp:inline distT="114300" distB="114300" distL="114300" distR="114300" wp14:anchorId="4D817DDA" wp14:editId="7BC5E2F1">
             <wp:extent cx="5759775" cy="2463800"/>
             <wp:effectExtent l="0" t="0" r="0" b="0"/>
-            <wp:docPr id="14" name="image3.png"/>
+            <wp:docPr id="14" name="image10.png"/>
             <wp:cNvGraphicFramePr/>
             <a:graphic xmlns:a="http://schemas.openxmlformats.org/drawingml/2006/main">
               <a:graphicData uri="http://schemas.openxmlformats.org/drawingml/2006/picture">
                 <pic:pic xmlns:pic="http://schemas.openxmlformats.org/drawingml/2006/picture">
                   <pic:nvPicPr>
-                    <pic:cNvPr id="0" name="image3.png"/>
+                    <pic:cNvPr id="0" name="image10.png"/>
                     <pic:cNvPicPr preferRelativeResize="0"/>
                   </pic:nvPicPr>
                   <pic:blipFill>
@@ -4681,7 +4679,7 @@
       <w:sdt>
         <w:sdtPr>
           <w:tag w:val="goog_rdk_13"/>
-          <w:id w:val="348536012"/>
+          <w:id w:val="-1647495887"/>
         </w:sdtPr>
         <w:sdtContent>
           <w:commentRangeStart w:id="14"/>
@@ -4975,20 +4973,8 @@
           <w:sz w:val="24"/>
           <w:szCs w:val="24"/>
         </w:rPr>
-        <w:t>.</w:t>
-      </w:r>
-    </w:p>
-    <w:p>
-      <w:pPr>
-        <w:spacing w:after="0" w:line="360" w:lineRule="auto"/>
-        <w:ind w:firstLine="708"/>
-        <w:jc w:val="both"/>
-        <w:rPr>
-          <w:rFonts w:ascii="Arial" w:eastAsia="Arial" w:hAnsi="Arial" w:cs="Arial"/>
-          <w:sz w:val="24"/>
-          <w:szCs w:val="24"/>
-        </w:rPr>
-      </w:pPr>
+        <w:t>, essa série será utilizada para buscar o id do filme através de seu título.</w:t>
+      </w:r>
     </w:p>
     <w:p>
       <w:pPr>
@@ -5334,7 +5320,7 @@
       <w:sdt>
         <w:sdtPr>
           <w:tag w:val="goog_rdk_14"/>
-          <w:id w:val="-1517383404"/>
+          <w:id w:val="-1011906452"/>
         </w:sdtPr>
         <w:sdtContent>
           <w:commentRangeStart w:id="15"/>
@@ -5363,7 +5349,7 @@
       <w:sdt>
         <w:sdtPr>
           <w:tag w:val="goog_rdk_15"/>
-          <w:id w:val="84510426"/>
+          <w:id w:val="-60949991"/>
         </w:sdtPr>
         <w:sdtContent>
           <w:ins w:id="16" w:author="João Paulo" w:date="2023-03-29T12:59:00Z">
@@ -5381,14 +5367,14 @@
       <w:sdt>
         <w:sdtPr>
           <w:tag w:val="goog_rdk_16"/>
-          <w:id w:val="1909490566"/>
+          <w:id w:val="-1613663152"/>
         </w:sdtPr>
         <w:sdtContent>
           <w:customXmlInsRangeStart w:id="17" w:author="João Paulo" w:date="2023-03-29T12:59:00Z"/>
           <w:sdt>
             <w:sdtPr>
               <w:tag w:val="goog_rdk_17"/>
-              <w:id w:val="-1545902638"/>
+              <w:id w:val="314075426"/>
             </w:sdtPr>
             <w:sdtContent>
               <w:customXmlInsRangeEnd w:id="17"/>
@@ -5413,7 +5399,7 @@
       <w:sdt>
         <w:sdtPr>
           <w:tag w:val="goog_rdk_18"/>
-          <w:id w:val="132296788"/>
+          <w:id w:val="2099064875"/>
         </w:sdtPr>
         <w:sdtContent>
           <w:del w:id="21" w:author="João Paulo" w:date="2023-03-29T12:59:00Z">
@@ -5575,7 +5561,7 @@
       <w:sdt>
         <w:sdtPr>
           <w:tag w:val="goog_rdk_19"/>
-          <w:id w:val="1775515586"/>
+          <w:id w:val="-738240983"/>
         </w:sdtPr>
         <w:sdtContent>
           <w:commentRangeStart w:id="22"/>
@@ -5589,16 +5575,16 @@
           <w:szCs w:val="24"/>
         </w:rPr>
         <w:drawing>
-          <wp:inline distT="114300" distB="114300" distL="114300" distR="114300" wp14:anchorId="113D6CA7" wp14:editId="7C7E026E">
+          <wp:inline distT="114300" distB="114300" distL="114300" distR="114300" wp14:anchorId="71A03414" wp14:editId="29FADF46">
             <wp:extent cx="5762625" cy="2485387"/>
             <wp:effectExtent l="0" t="0" r="0" b="0"/>
-            <wp:docPr id="18" name="image5.png"/>
+            <wp:docPr id="19" name="image7.png"/>
             <wp:cNvGraphicFramePr/>
             <a:graphic xmlns:a="http://schemas.openxmlformats.org/drawingml/2006/main">
               <a:graphicData uri="http://schemas.openxmlformats.org/drawingml/2006/picture">
                 <pic:pic xmlns:pic="http://schemas.openxmlformats.org/drawingml/2006/picture">
                   <pic:nvPicPr>
-                    <pic:cNvPr id="0" name="image5.png"/>
+                    <pic:cNvPr id="0" name="image7.png"/>
                     <pic:cNvPicPr preferRelativeResize="0"/>
                   </pic:nvPicPr>
                   <pic:blipFill>
@@ -5840,7 +5826,7 @@
       <w:sdt>
         <w:sdtPr>
           <w:tag w:val="goog_rdk_20"/>
-          <w:id w:val="-1981447606"/>
+          <w:id w:val="2118789930"/>
         </w:sdtPr>
         <w:sdtContent>
           <w:del w:id="23" w:author="João Paulo" w:date="2023-03-29T15:16:00Z">
@@ -5866,7 +5852,7 @@
       <w:sdt>
         <w:sdtPr>
           <w:tag w:val="goog_rdk_21"/>
-          <w:id w:val="-1685822263"/>
+          <w:id w:val="1185097740"/>
         </w:sdtPr>
         <w:sdtContent>
           <w:ins w:id="24" w:author="João Paulo" w:date="2023-03-29T15:16:00Z">
@@ -6008,16 +5994,16 @@
           <w:szCs w:val="24"/>
         </w:rPr>
         <w:drawing>
-          <wp:inline distT="114300" distB="114300" distL="114300" distR="114300" wp14:anchorId="093025E8" wp14:editId="172AF725">
+          <wp:inline distT="114300" distB="114300" distL="114300" distR="114300" wp14:anchorId="18544B96" wp14:editId="74E47415">
             <wp:extent cx="5759775" cy="3276600"/>
             <wp:effectExtent l="0" t="0" r="0" b="0"/>
-            <wp:docPr id="11" name="image10.png"/>
+            <wp:docPr id="11" name="image8.png"/>
             <wp:cNvGraphicFramePr/>
             <a:graphic xmlns:a="http://schemas.openxmlformats.org/drawingml/2006/main">
               <a:graphicData uri="http://schemas.openxmlformats.org/drawingml/2006/picture">
                 <pic:pic xmlns:pic="http://schemas.openxmlformats.org/drawingml/2006/picture">
                   <pic:nvPicPr>
-                    <pic:cNvPr id="0" name="image10.png"/>
+                    <pic:cNvPr id="0" name="image8.png"/>
                     <pic:cNvPicPr preferRelativeResize="0"/>
                   </pic:nvPicPr>
                   <pic:blipFill>
@@ -6618,7 +6604,7 @@
       <w:sdt>
         <w:sdtPr>
           <w:tag w:val="goog_rdk_22"/>
-          <w:id w:val="-603878359"/>
+          <w:id w:val="-1698533052"/>
         </w:sdtPr>
         <w:sdtContent>
           <w:commentRangeStart w:id="25"/>
@@ -7383,16 +7369,16 @@
           <w:szCs w:val="24"/>
         </w:rPr>
         <w:drawing>
-          <wp:inline distT="114300" distB="114300" distL="114300" distR="114300" wp14:anchorId="66581351" wp14:editId="5BE9F233">
+          <wp:inline distT="114300" distB="114300" distL="114300" distR="114300" wp14:anchorId="7B464B7A" wp14:editId="52CA7F48">
             <wp:extent cx="5460203" cy="3007340"/>
             <wp:effectExtent l="0" t="0" r="0" b="0"/>
-            <wp:docPr id="10" name="image8.png"/>
+            <wp:docPr id="10" name="image3.png"/>
             <wp:cNvGraphicFramePr/>
             <a:graphic xmlns:a="http://schemas.openxmlformats.org/drawingml/2006/main">
               <a:graphicData uri="http://schemas.openxmlformats.org/drawingml/2006/picture">
                 <pic:pic xmlns:pic="http://schemas.openxmlformats.org/drawingml/2006/picture">
                   <pic:nvPicPr>
-                    <pic:cNvPr id="0" name="image8.png"/>
+                    <pic:cNvPr id="0" name="image3.png"/>
                     <pic:cNvPicPr preferRelativeResize="0"/>
                   </pic:nvPicPr>
                   <pic:blipFill>
@@ -7871,7 +7857,7 @@
       <w:sdt>
         <w:sdtPr>
           <w:tag w:val="goog_rdk_23"/>
-          <w:id w:val="305291694"/>
+          <w:id w:val="1278222099"/>
         </w:sdtPr>
         <w:sdtContent>
           <w:commentRangeStart w:id="26"/>
@@ -8045,16 +8031,16 @@
         </w:rPr>
         <w:lastRenderedPageBreak/>
         <w:drawing>
-          <wp:inline distT="114300" distB="114300" distL="114300" distR="114300" wp14:anchorId="38FD7E52" wp14:editId="6FE3E9ED">
+          <wp:inline distT="114300" distB="114300" distL="114300" distR="114300" wp14:anchorId="3D81BFA7" wp14:editId="35A242FC">
             <wp:extent cx="5759775" cy="3937000"/>
             <wp:effectExtent l="0" t="0" r="0" b="0"/>
-            <wp:docPr id="16" name="image9.png"/>
+            <wp:docPr id="16" name="image6.png"/>
             <wp:cNvGraphicFramePr/>
             <a:graphic xmlns:a="http://schemas.openxmlformats.org/drawingml/2006/main">
               <a:graphicData uri="http://schemas.openxmlformats.org/drawingml/2006/picture">
                 <pic:pic xmlns:pic="http://schemas.openxmlformats.org/drawingml/2006/picture">
                   <pic:nvPicPr>
-                    <pic:cNvPr id="0" name="image9.png"/>
+                    <pic:cNvPr id="0" name="image6.png"/>
                     <pic:cNvPicPr preferRelativeResize="0"/>
                   </pic:nvPicPr>
                   <pic:blipFill>
@@ -8221,7 +8207,6 @@
     <w:p>
       <w:pPr>
         <w:spacing w:after="0" w:line="360" w:lineRule="auto"/>
-        <w:ind w:firstLine="720"/>
         <w:jc w:val="both"/>
         <w:rPr>
           <w:rFonts w:ascii="Arial" w:eastAsia="Arial" w:hAnsi="Arial" w:cs="Arial"/>
@@ -8233,7 +8218,6 @@
     <w:p>
       <w:pPr>
         <w:spacing w:after="0" w:line="360" w:lineRule="auto"/>
-        <w:ind w:firstLine="720"/>
         <w:jc w:val="both"/>
         <w:rPr>
           <w:rFonts w:ascii="Arial" w:eastAsia="Arial" w:hAnsi="Arial" w:cs="Arial"/>
@@ -8245,7 +8229,6 @@
     <w:p>
       <w:pPr>
         <w:spacing w:after="0" w:line="360" w:lineRule="auto"/>
-        <w:ind w:firstLine="720"/>
         <w:jc w:val="both"/>
         <w:rPr>
           <w:rFonts w:ascii="Arial" w:eastAsia="Arial" w:hAnsi="Arial" w:cs="Arial"/>
@@ -8257,7 +8240,6 @@
     <w:p>
       <w:pPr>
         <w:spacing w:after="0" w:line="360" w:lineRule="auto"/>
-        <w:ind w:firstLine="720"/>
         <w:jc w:val="both"/>
         <w:rPr>
           <w:rFonts w:ascii="Arial" w:eastAsia="Arial" w:hAnsi="Arial" w:cs="Arial"/>
@@ -8269,7 +8251,6 @@
     <w:p>
       <w:pPr>
         <w:spacing w:after="0" w:line="360" w:lineRule="auto"/>
-        <w:ind w:firstLine="720"/>
         <w:jc w:val="both"/>
         <w:rPr>
           <w:rFonts w:ascii="Arial" w:eastAsia="Arial" w:hAnsi="Arial" w:cs="Arial"/>
@@ -8515,7 +8496,282 @@
           <w:sz w:val="24"/>
           <w:szCs w:val="24"/>
         </w:rPr>
-        <w:t>Então</w:t>
+        <w:t xml:space="preserve">Inicialmente o algoritmo começa com a carregando o arquivo CSV </w:t>
+      </w:r>
+      <w:proofErr w:type="spellStart"/>
+      <w:r>
+        <w:rPr>
+          <w:rFonts w:ascii="Arial" w:eastAsia="Arial" w:hAnsi="Arial" w:cs="Arial"/>
+          <w:i/>
+          <w:sz w:val="24"/>
+          <w:szCs w:val="24"/>
+        </w:rPr>
+        <w:t>links_small</w:t>
+      </w:r>
+      <w:proofErr w:type="spellEnd"/>
+      <w:r>
+        <w:rPr>
+          <w:rFonts w:ascii="Arial" w:eastAsia="Arial" w:hAnsi="Arial" w:cs="Arial"/>
+          <w:sz w:val="24"/>
+          <w:szCs w:val="24"/>
+        </w:rPr>
+        <w:t xml:space="preserve"> que contém o mapeamento entre identificadores dos filmes (</w:t>
+      </w:r>
+      <w:proofErr w:type="spellStart"/>
+      <w:r>
+        <w:rPr>
+          <w:rFonts w:ascii="Arial" w:eastAsia="Arial" w:hAnsi="Arial" w:cs="Arial"/>
+          <w:sz w:val="24"/>
+          <w:szCs w:val="24"/>
+        </w:rPr>
+        <w:t>IDs</w:t>
+      </w:r>
+      <w:proofErr w:type="spellEnd"/>
+      <w:r>
+        <w:rPr>
+          <w:rFonts w:ascii="Arial" w:eastAsia="Arial" w:hAnsi="Arial" w:cs="Arial"/>
+          <w:sz w:val="24"/>
+          <w:szCs w:val="24"/>
+        </w:rPr>
+        <w:t xml:space="preserve">), os </w:t>
+      </w:r>
+      <w:proofErr w:type="spellStart"/>
+      <w:r>
+        <w:rPr>
+          <w:rFonts w:ascii="Arial" w:eastAsia="Arial" w:hAnsi="Arial" w:cs="Arial"/>
+          <w:sz w:val="24"/>
+          <w:szCs w:val="24"/>
+        </w:rPr>
+        <w:t>IDs</w:t>
+      </w:r>
+      <w:proofErr w:type="spellEnd"/>
+      <w:r>
+        <w:rPr>
+          <w:rFonts w:ascii="Arial" w:eastAsia="Arial" w:hAnsi="Arial" w:cs="Arial"/>
+          <w:sz w:val="24"/>
+          <w:szCs w:val="24"/>
+        </w:rPr>
+        <w:t xml:space="preserve"> do The </w:t>
+      </w:r>
+      <w:proofErr w:type="spellStart"/>
+      <w:r>
+        <w:rPr>
+          <w:rFonts w:ascii="Arial" w:eastAsia="Arial" w:hAnsi="Arial" w:cs="Arial"/>
+          <w:sz w:val="24"/>
+          <w:szCs w:val="24"/>
+        </w:rPr>
+        <w:t>Movie</w:t>
+      </w:r>
+      <w:proofErr w:type="spellEnd"/>
+      <w:r>
+        <w:rPr>
+          <w:rFonts w:ascii="Arial" w:eastAsia="Arial" w:hAnsi="Arial" w:cs="Arial"/>
+          <w:sz w:val="24"/>
+          <w:szCs w:val="24"/>
+        </w:rPr>
+        <w:t xml:space="preserve"> </w:t>
+      </w:r>
+      <w:proofErr w:type="spellStart"/>
+      <w:r>
+        <w:rPr>
+          <w:rFonts w:ascii="Arial" w:eastAsia="Arial" w:hAnsi="Arial" w:cs="Arial"/>
+          <w:sz w:val="24"/>
+          <w:szCs w:val="24"/>
+        </w:rPr>
+        <w:t>Database</w:t>
+      </w:r>
+      <w:proofErr w:type="spellEnd"/>
+      <w:r>
+        <w:rPr>
+          <w:rFonts w:ascii="Arial" w:eastAsia="Arial" w:hAnsi="Arial" w:cs="Arial"/>
+          <w:sz w:val="24"/>
+          <w:szCs w:val="24"/>
+        </w:rPr>
+        <w:t xml:space="preserve"> (</w:t>
+      </w:r>
+      <w:proofErr w:type="spellStart"/>
+      <w:r>
+        <w:rPr>
+          <w:rFonts w:ascii="Arial" w:eastAsia="Arial" w:hAnsi="Arial" w:cs="Arial"/>
+          <w:sz w:val="24"/>
+          <w:szCs w:val="24"/>
+        </w:rPr>
+        <w:t>tmdbIds</w:t>
+      </w:r>
+      <w:proofErr w:type="spellEnd"/>
+      <w:r>
+        <w:rPr>
+          <w:rFonts w:ascii="Arial" w:eastAsia="Arial" w:hAnsi="Arial" w:cs="Arial"/>
+          <w:sz w:val="24"/>
+          <w:szCs w:val="24"/>
+        </w:rPr>
+        <w:t xml:space="preserve">) e os </w:t>
+      </w:r>
+      <w:proofErr w:type="spellStart"/>
+      <w:r>
+        <w:rPr>
+          <w:rFonts w:ascii="Arial" w:eastAsia="Arial" w:hAnsi="Arial" w:cs="Arial"/>
+          <w:sz w:val="24"/>
+          <w:szCs w:val="24"/>
+        </w:rPr>
+        <w:t>IDs</w:t>
+      </w:r>
+      <w:proofErr w:type="spellEnd"/>
+      <w:r>
+        <w:rPr>
+          <w:rFonts w:ascii="Arial" w:eastAsia="Arial" w:hAnsi="Arial" w:cs="Arial"/>
+          <w:sz w:val="24"/>
+          <w:szCs w:val="24"/>
+        </w:rPr>
+        <w:t xml:space="preserve"> do Internet </w:t>
+      </w:r>
+      <w:proofErr w:type="spellStart"/>
+      <w:r>
+        <w:rPr>
+          <w:rFonts w:ascii="Arial" w:eastAsia="Arial" w:hAnsi="Arial" w:cs="Arial"/>
+          <w:sz w:val="24"/>
+          <w:szCs w:val="24"/>
+        </w:rPr>
+        <w:t>Movie</w:t>
+      </w:r>
+      <w:proofErr w:type="spellEnd"/>
+      <w:r>
+        <w:rPr>
+          <w:rFonts w:ascii="Arial" w:eastAsia="Arial" w:hAnsi="Arial" w:cs="Arial"/>
+          <w:sz w:val="24"/>
+          <w:szCs w:val="24"/>
+        </w:rPr>
+        <w:t xml:space="preserve"> </w:t>
+      </w:r>
+      <w:proofErr w:type="spellStart"/>
+      <w:r>
+        <w:rPr>
+          <w:rFonts w:ascii="Arial" w:eastAsia="Arial" w:hAnsi="Arial" w:cs="Arial"/>
+          <w:sz w:val="24"/>
+          <w:szCs w:val="24"/>
+        </w:rPr>
+        <w:t>Database</w:t>
+      </w:r>
+      <w:proofErr w:type="spellEnd"/>
+      <w:r>
+        <w:rPr>
+          <w:rFonts w:ascii="Arial" w:eastAsia="Arial" w:hAnsi="Arial" w:cs="Arial"/>
+          <w:sz w:val="24"/>
+          <w:szCs w:val="24"/>
+        </w:rPr>
+        <w:t xml:space="preserve"> (</w:t>
+      </w:r>
+      <w:proofErr w:type="spellStart"/>
+      <w:r>
+        <w:rPr>
+          <w:rFonts w:ascii="Arial" w:eastAsia="Arial" w:hAnsi="Arial" w:cs="Arial"/>
+          <w:sz w:val="24"/>
+          <w:szCs w:val="24"/>
+        </w:rPr>
+        <w:t>imdbIds</w:t>
+      </w:r>
+      <w:proofErr w:type="spellEnd"/>
+      <w:r>
+        <w:rPr>
+          <w:rFonts w:ascii="Arial" w:eastAsia="Arial" w:hAnsi="Arial" w:cs="Arial"/>
+          <w:sz w:val="24"/>
+          <w:szCs w:val="24"/>
+        </w:rPr>
+        <w:t xml:space="preserve">), sendo selecionadas as colunas </w:t>
+      </w:r>
+      <w:proofErr w:type="spellStart"/>
+      <w:r>
+        <w:rPr>
+          <w:rFonts w:ascii="Arial" w:eastAsia="Arial" w:hAnsi="Arial" w:cs="Arial"/>
+          <w:i/>
+          <w:sz w:val="24"/>
+          <w:szCs w:val="24"/>
+        </w:rPr>
+        <w:t>movieId</w:t>
+      </w:r>
+      <w:proofErr w:type="spellEnd"/>
+      <w:r>
+        <w:rPr>
+          <w:rFonts w:ascii="Arial" w:eastAsia="Arial" w:hAnsi="Arial" w:cs="Arial"/>
+          <w:i/>
+          <w:sz w:val="24"/>
+          <w:szCs w:val="24"/>
+        </w:rPr>
+        <w:t xml:space="preserve"> </w:t>
+      </w:r>
+      <w:r>
+        <w:rPr>
+          <w:rFonts w:ascii="Arial" w:eastAsia="Arial" w:hAnsi="Arial" w:cs="Arial"/>
+          <w:sz w:val="24"/>
+          <w:szCs w:val="24"/>
+        </w:rPr>
+        <w:t xml:space="preserve">e </w:t>
+      </w:r>
+      <w:proofErr w:type="spellStart"/>
+      <w:r>
+        <w:rPr>
+          <w:rFonts w:ascii="Arial" w:eastAsia="Arial" w:hAnsi="Arial" w:cs="Arial"/>
+          <w:i/>
+          <w:sz w:val="24"/>
+          <w:szCs w:val="24"/>
+        </w:rPr>
+        <w:t>tmdbId</w:t>
+      </w:r>
+      <w:proofErr w:type="spellEnd"/>
+      <w:r>
+        <w:rPr>
+          <w:rFonts w:ascii="Arial" w:eastAsia="Arial" w:hAnsi="Arial" w:cs="Arial"/>
+          <w:sz w:val="24"/>
+          <w:szCs w:val="24"/>
+        </w:rPr>
+        <w:t xml:space="preserve">, os valores da coluna </w:t>
+      </w:r>
+      <w:proofErr w:type="spellStart"/>
+      <w:r>
+        <w:rPr>
+          <w:rFonts w:ascii="Arial" w:eastAsia="Arial" w:hAnsi="Arial" w:cs="Arial"/>
+          <w:i/>
+          <w:sz w:val="24"/>
+          <w:szCs w:val="24"/>
+        </w:rPr>
+        <w:t>tmdbId</w:t>
+      </w:r>
+      <w:proofErr w:type="spellEnd"/>
+      <w:r>
+        <w:rPr>
+          <w:rFonts w:ascii="Arial" w:eastAsia="Arial" w:hAnsi="Arial" w:cs="Arial"/>
+          <w:i/>
+          <w:sz w:val="24"/>
+          <w:szCs w:val="24"/>
+        </w:rPr>
+        <w:t xml:space="preserve"> </w:t>
+      </w:r>
+      <w:r>
+        <w:rPr>
+          <w:rFonts w:ascii="Arial" w:eastAsia="Arial" w:hAnsi="Arial" w:cs="Arial"/>
+          <w:sz w:val="24"/>
+          <w:szCs w:val="24"/>
+        </w:rPr>
+        <w:t xml:space="preserve">são convertidos para inteiros fazendo o uso da função </w:t>
+      </w:r>
+      <w:proofErr w:type="spellStart"/>
+      <w:r>
+        <w:rPr>
+          <w:rFonts w:ascii="Arial" w:eastAsia="Arial" w:hAnsi="Arial" w:cs="Arial"/>
+          <w:i/>
+          <w:sz w:val="24"/>
+          <w:szCs w:val="24"/>
+        </w:rPr>
+        <w:t>convert_int</w:t>
+      </w:r>
+      <w:proofErr w:type="spellEnd"/>
+      <w:r>
+        <w:rPr>
+          <w:rFonts w:ascii="Arial" w:eastAsia="Arial" w:hAnsi="Arial" w:cs="Arial"/>
+          <w:sz w:val="24"/>
+          <w:szCs w:val="24"/>
+        </w:rPr>
+        <w:t xml:space="preserve"> que consta no algoritmo abaixo. Essa função é responsável por converter um valor em inteiro, ela recebe uma variável “x” e tenta convertê-la, caso a conversão falhe é retornado um valor nulo. </w:t>
       </w:r>
     </w:p>
     <w:p>
@@ -8527,41 +8783,37 @@
           <w:rFonts w:ascii="Arial" w:eastAsia="Arial" w:hAnsi="Arial" w:cs="Arial"/>
           <w:sz w:val="24"/>
           <w:szCs w:val="24"/>
-        </w:rPr>
-      </w:pPr>
-      <w:r>
-        <w:rPr>
-          <w:rFonts w:ascii="Arial" w:eastAsia="Arial" w:hAnsi="Arial" w:cs="Arial"/>
-          <w:sz w:val="24"/>
-          <w:szCs w:val="24"/>
-        </w:rPr>
-        <w:t xml:space="preserve">Por fim, é observado que o </w:t>
-      </w:r>
-      <w:proofErr w:type="spellStart"/>
-      <w:r>
-        <w:rPr>
-          <w:rFonts w:ascii="Arial" w:eastAsia="Arial" w:hAnsi="Arial" w:cs="Arial"/>
-          <w:sz w:val="24"/>
-          <w:szCs w:val="24"/>
-        </w:rPr>
-        <w:t>recomendador</w:t>
-      </w:r>
-      <w:proofErr w:type="spellEnd"/>
-      <w:r>
-        <w:rPr>
-          <w:rFonts w:ascii="Arial" w:eastAsia="Arial" w:hAnsi="Arial" w:cs="Arial"/>
-          <w:sz w:val="24"/>
-          <w:szCs w:val="24"/>
-        </w:rPr>
-        <w:t xml:space="preserve"> híbrido, fornece recomendações diferentes para os usuários, embora o título dos filmes seja o mesmo. Demonstrando que as recomendações são personalizadas e moldadas para distintos usuários.   </w:t>
-      </w:r>
-      <w:r>
-        <w:rPr>
-          <w:rFonts w:ascii="Arial" w:eastAsia="Arial" w:hAnsi="Arial" w:cs="Arial"/>
-          <w:sz w:val="24"/>
-          <w:szCs w:val="24"/>
-        </w:rPr>
-        <w:tab/>
+          <w:highlight w:val="yellow"/>
+        </w:rPr>
+      </w:pPr>
+      <w:r>
+        <w:rPr>
+          <w:rFonts w:ascii="Arial" w:eastAsia="Arial" w:hAnsi="Arial" w:cs="Arial"/>
+          <w:sz w:val="24"/>
+          <w:szCs w:val="24"/>
+          <w:highlight w:val="yellow"/>
+        </w:rPr>
+        <w:t xml:space="preserve">Aqui colocar função </w:t>
+      </w:r>
+      <w:proofErr w:type="spellStart"/>
+      <w:r>
+        <w:rPr>
+          <w:rFonts w:ascii="Arial" w:eastAsia="Arial" w:hAnsi="Arial" w:cs="Arial"/>
+          <w:sz w:val="24"/>
+          <w:szCs w:val="24"/>
+          <w:highlight w:val="yellow"/>
+        </w:rPr>
+        <w:t>convert_int</w:t>
+      </w:r>
+      <w:proofErr w:type="spellEnd"/>
+      <w:r>
+        <w:rPr>
+          <w:rFonts w:ascii="Arial" w:eastAsia="Arial" w:hAnsi="Arial" w:cs="Arial"/>
+          <w:sz w:val="24"/>
+          <w:szCs w:val="24"/>
+          <w:highlight w:val="yellow"/>
+        </w:rPr>
+        <w:t xml:space="preserve"> 7</w:t>
       </w:r>
     </w:p>
     <w:p>
@@ -8575,63 +8827,488 @@
           <w:szCs w:val="24"/>
         </w:rPr>
       </w:pPr>
-    </w:p>
-    <w:p>
-      <w:pPr>
-        <w:pBdr>
-          <w:top w:val="nil"/>
-          <w:left w:val="nil"/>
-          <w:bottom w:val="nil"/>
-          <w:right w:val="nil"/>
-          <w:between w:val="nil"/>
-        </w:pBdr>
+      <w:r>
+        <w:rPr>
+          <w:rFonts w:ascii="Arial" w:eastAsia="Arial" w:hAnsi="Arial" w:cs="Arial"/>
+          <w:sz w:val="24"/>
+          <w:szCs w:val="24"/>
+        </w:rPr>
+        <w:t xml:space="preserve">Em seguida, é renomeada a coluna da </w:t>
+      </w:r>
+      <w:proofErr w:type="spellStart"/>
+      <w:r>
+        <w:rPr>
+          <w:rFonts w:ascii="Arial" w:eastAsia="Arial" w:hAnsi="Arial" w:cs="Arial"/>
+          <w:i/>
+          <w:sz w:val="24"/>
+          <w:szCs w:val="24"/>
+        </w:rPr>
+        <w:t>tmdbId</w:t>
+      </w:r>
+      <w:proofErr w:type="spellEnd"/>
+      <w:r>
+        <w:rPr>
+          <w:rFonts w:ascii="Arial" w:eastAsia="Arial" w:hAnsi="Arial" w:cs="Arial"/>
+          <w:i/>
+          <w:sz w:val="24"/>
+          <w:szCs w:val="24"/>
+        </w:rPr>
+        <w:t xml:space="preserve"> </w:t>
+      </w:r>
+      <w:r>
+        <w:rPr>
+          <w:rFonts w:ascii="Arial" w:eastAsia="Arial" w:hAnsi="Arial" w:cs="Arial"/>
+          <w:sz w:val="24"/>
+          <w:szCs w:val="24"/>
+        </w:rPr>
+        <w:t xml:space="preserve">para </w:t>
+      </w:r>
+      <w:r>
+        <w:rPr>
+          <w:rFonts w:ascii="Arial" w:eastAsia="Arial" w:hAnsi="Arial" w:cs="Arial"/>
+          <w:i/>
+          <w:sz w:val="24"/>
+          <w:szCs w:val="24"/>
+        </w:rPr>
+        <w:t xml:space="preserve">id </w:t>
+      </w:r>
+      <w:r>
+        <w:rPr>
+          <w:rFonts w:ascii="Arial" w:eastAsia="Arial" w:hAnsi="Arial" w:cs="Arial"/>
+          <w:sz w:val="24"/>
+          <w:szCs w:val="24"/>
+        </w:rPr>
+        <w:t xml:space="preserve">do arquivo carregado e realizado o merge com o </w:t>
+      </w:r>
+      <w:proofErr w:type="spellStart"/>
+      <w:r>
+        <w:rPr>
+          <w:rFonts w:ascii="Arial" w:eastAsia="Arial" w:hAnsi="Arial" w:cs="Arial"/>
+          <w:sz w:val="24"/>
+          <w:szCs w:val="24"/>
+        </w:rPr>
+        <w:t>dataframe</w:t>
+      </w:r>
+      <w:proofErr w:type="spellEnd"/>
+      <w:r>
+        <w:rPr>
+          <w:rFonts w:ascii="Arial" w:eastAsia="Arial" w:hAnsi="Arial" w:cs="Arial"/>
+          <w:sz w:val="24"/>
+          <w:szCs w:val="24"/>
+        </w:rPr>
+        <w:t xml:space="preserve"> </w:t>
+      </w:r>
+      <w:proofErr w:type="spellStart"/>
+      <w:r>
+        <w:rPr>
+          <w:rFonts w:ascii="Arial" w:eastAsia="Arial" w:hAnsi="Arial" w:cs="Arial"/>
+          <w:sz w:val="24"/>
+          <w:szCs w:val="24"/>
+        </w:rPr>
+        <w:t>smd</w:t>
+      </w:r>
+      <w:proofErr w:type="spellEnd"/>
+      <w:r>
+        <w:rPr>
+          <w:rFonts w:ascii="Arial" w:eastAsia="Arial" w:hAnsi="Arial" w:cs="Arial"/>
+          <w:sz w:val="24"/>
+          <w:szCs w:val="24"/>
+        </w:rPr>
+        <w:t xml:space="preserve"> (Similar </w:t>
+      </w:r>
+      <w:proofErr w:type="spellStart"/>
+      <w:r>
+        <w:rPr>
+          <w:rFonts w:ascii="Arial" w:eastAsia="Arial" w:hAnsi="Arial" w:cs="Arial"/>
+          <w:sz w:val="24"/>
+          <w:szCs w:val="24"/>
+        </w:rPr>
+        <w:t>Movie</w:t>
+      </w:r>
+      <w:proofErr w:type="spellEnd"/>
+      <w:r>
+        <w:rPr>
+          <w:rFonts w:ascii="Arial" w:eastAsia="Arial" w:hAnsi="Arial" w:cs="Arial"/>
+          <w:sz w:val="24"/>
+          <w:szCs w:val="24"/>
+        </w:rPr>
+        <w:t xml:space="preserve"> Data) que contém as informações dos filmes, filtrada as colunas título e id, além de definir como identificador do </w:t>
+      </w:r>
+      <w:proofErr w:type="spellStart"/>
+      <w:r>
+        <w:rPr>
+          <w:rFonts w:ascii="Arial" w:eastAsia="Arial" w:hAnsi="Arial" w:cs="Arial"/>
+          <w:sz w:val="24"/>
+          <w:szCs w:val="24"/>
+        </w:rPr>
+        <w:t>dataframe</w:t>
+      </w:r>
+      <w:proofErr w:type="spellEnd"/>
+      <w:r>
+        <w:rPr>
+          <w:rFonts w:ascii="Arial" w:eastAsia="Arial" w:hAnsi="Arial" w:cs="Arial"/>
+          <w:sz w:val="24"/>
+          <w:szCs w:val="24"/>
+        </w:rPr>
+        <w:t xml:space="preserve"> o título. Logo depois é criada uma variável que irá conter o mesmo </w:t>
+      </w:r>
+      <w:proofErr w:type="spellStart"/>
+      <w:r>
+        <w:rPr>
+          <w:rFonts w:ascii="Arial" w:eastAsia="Arial" w:hAnsi="Arial" w:cs="Arial"/>
+          <w:sz w:val="24"/>
+          <w:szCs w:val="24"/>
+        </w:rPr>
+        <w:t>dataframe</w:t>
+      </w:r>
+      <w:proofErr w:type="spellEnd"/>
+      <w:r>
+        <w:rPr>
+          <w:rFonts w:ascii="Arial" w:eastAsia="Arial" w:hAnsi="Arial" w:cs="Arial"/>
+          <w:sz w:val="24"/>
+          <w:szCs w:val="24"/>
+        </w:rPr>
+        <w:t xml:space="preserve"> sem a coluna de título e é definida a função que </w:t>
+      </w:r>
+      <w:proofErr w:type="spellStart"/>
+      <w:r>
+        <w:rPr>
+          <w:rFonts w:ascii="Arial" w:eastAsia="Arial" w:hAnsi="Arial" w:cs="Arial"/>
+          <w:i/>
+          <w:sz w:val="24"/>
+          <w:szCs w:val="24"/>
+        </w:rPr>
+        <w:t>agrupa_recomendacoes</w:t>
+      </w:r>
+      <w:proofErr w:type="spellEnd"/>
+      <w:r>
+        <w:rPr>
+          <w:rFonts w:ascii="Arial" w:eastAsia="Arial" w:hAnsi="Arial" w:cs="Arial"/>
+          <w:i/>
+          <w:sz w:val="24"/>
+          <w:szCs w:val="24"/>
+        </w:rPr>
+        <w:t xml:space="preserve"> </w:t>
+      </w:r>
+      <w:r>
+        <w:rPr>
+          <w:rFonts w:ascii="Arial" w:eastAsia="Arial" w:hAnsi="Arial" w:cs="Arial"/>
+          <w:sz w:val="24"/>
+          <w:szCs w:val="24"/>
+        </w:rPr>
+        <w:t xml:space="preserve">que irá juntar o resultado das recomendações das abordagens em conteúdo e filtragem </w:t>
+      </w:r>
+      <w:proofErr w:type="gramStart"/>
+      <w:r>
+        <w:rPr>
+          <w:rFonts w:ascii="Arial" w:eastAsia="Arial" w:hAnsi="Arial" w:cs="Arial"/>
+          <w:sz w:val="24"/>
+          <w:szCs w:val="24"/>
+        </w:rPr>
+        <w:t>colaborativa(</w:t>
+      </w:r>
+      <w:proofErr w:type="gramEnd"/>
+      <w:r>
+        <w:rPr>
+          <w:rFonts w:ascii="Arial" w:eastAsia="Arial" w:hAnsi="Arial" w:cs="Arial"/>
+          <w:sz w:val="24"/>
+          <w:szCs w:val="24"/>
+        </w:rPr>
+        <w:t>k-NN e SVD) conforme o algoritmo a seguir.</w:t>
+      </w:r>
+    </w:p>
+    <w:p>
+      <w:pPr>
         <w:spacing w:after="0" w:line="360" w:lineRule="auto"/>
-        <w:jc w:val="both"/>
-        <w:rPr>
-          <w:rFonts w:ascii="Arial" w:eastAsia="Arial" w:hAnsi="Arial" w:cs="Arial"/>
-          <w:sz w:val="24"/>
-          <w:szCs w:val="24"/>
-        </w:rPr>
-      </w:pPr>
-    </w:p>
-    <w:p>
-      <w:pPr>
-        <w:pBdr>
-          <w:top w:val="nil"/>
-          <w:left w:val="nil"/>
-          <w:bottom w:val="nil"/>
-          <w:right w:val="nil"/>
-          <w:between w:val="nil"/>
-        </w:pBdr>
+        <w:ind w:firstLine="720"/>
+        <w:jc w:val="both"/>
+        <w:rPr>
+          <w:rFonts w:ascii="Arial" w:eastAsia="Arial" w:hAnsi="Arial" w:cs="Arial"/>
+          <w:sz w:val="24"/>
+          <w:szCs w:val="24"/>
+          <w:highlight w:val="yellow"/>
+        </w:rPr>
+      </w:pPr>
+      <w:r>
+        <w:rPr>
+          <w:rFonts w:ascii="Arial" w:eastAsia="Arial" w:hAnsi="Arial" w:cs="Arial"/>
+          <w:sz w:val="24"/>
+          <w:szCs w:val="24"/>
+          <w:highlight w:val="yellow"/>
+        </w:rPr>
+        <w:t xml:space="preserve">Aqui coloco o algoritmo da função </w:t>
+      </w:r>
+      <w:proofErr w:type="spellStart"/>
+      <w:r>
+        <w:rPr>
+          <w:rFonts w:ascii="Arial" w:eastAsia="Arial" w:hAnsi="Arial" w:cs="Arial"/>
+          <w:i/>
+          <w:sz w:val="24"/>
+          <w:szCs w:val="24"/>
+          <w:highlight w:val="yellow"/>
+        </w:rPr>
+        <w:t>agrupa_recomendacoes</w:t>
+      </w:r>
+      <w:proofErr w:type="spellEnd"/>
+      <w:r>
+        <w:rPr>
+          <w:rFonts w:ascii="Arial" w:eastAsia="Arial" w:hAnsi="Arial" w:cs="Arial"/>
+          <w:i/>
+          <w:sz w:val="24"/>
+          <w:szCs w:val="24"/>
+          <w:highlight w:val="yellow"/>
+        </w:rPr>
+        <w:t xml:space="preserve"> 8</w:t>
+      </w:r>
+    </w:p>
+    <w:p>
+      <w:pPr>
         <w:spacing w:after="0" w:line="360" w:lineRule="auto"/>
-        <w:jc w:val="both"/>
-        <w:rPr>
-          <w:rFonts w:ascii="Arial" w:eastAsia="Arial" w:hAnsi="Arial" w:cs="Arial"/>
-          <w:sz w:val="24"/>
-          <w:szCs w:val="24"/>
-        </w:rPr>
-      </w:pPr>
-    </w:p>
-    <w:p>
-      <w:pPr>
-        <w:pBdr>
-          <w:top w:val="nil"/>
-          <w:left w:val="nil"/>
-          <w:bottom w:val="nil"/>
-          <w:right w:val="nil"/>
-          <w:between w:val="nil"/>
-        </w:pBdr>
+        <w:ind w:firstLine="720"/>
+        <w:jc w:val="both"/>
+        <w:rPr>
+          <w:rFonts w:ascii="Arial" w:eastAsia="Arial" w:hAnsi="Arial" w:cs="Arial"/>
+          <w:sz w:val="24"/>
+          <w:szCs w:val="24"/>
+        </w:rPr>
+      </w:pPr>
+      <w:r>
+        <w:rPr>
+          <w:rFonts w:ascii="Arial" w:eastAsia="Arial" w:hAnsi="Arial" w:cs="Arial"/>
+          <w:sz w:val="24"/>
+          <w:szCs w:val="24"/>
+        </w:rPr>
+        <w:t xml:space="preserve">A função acima combina os </w:t>
+      </w:r>
+      <w:proofErr w:type="spellStart"/>
+      <w:r>
+        <w:rPr>
+          <w:rFonts w:ascii="Arial" w:eastAsia="Arial" w:hAnsi="Arial" w:cs="Arial"/>
+          <w:sz w:val="24"/>
+          <w:szCs w:val="24"/>
+        </w:rPr>
+        <w:t>dataframes</w:t>
+      </w:r>
+      <w:proofErr w:type="spellEnd"/>
+      <w:r>
+        <w:rPr>
+          <w:rFonts w:ascii="Arial" w:eastAsia="Arial" w:hAnsi="Arial" w:cs="Arial"/>
+          <w:sz w:val="24"/>
+          <w:szCs w:val="24"/>
+        </w:rPr>
+        <w:t xml:space="preserve"> que contém os resultados de cada abordagem em seguida agrupa as recomendações com base nos títulos e média das estimativas de classificação, isso é feito devido que o mesmo título pode ser retornado pelas diferentes abordagens utilizadas visando evitar que o valor da estimativa (nota) eleve mais determinado filme em consequência do seu título se repetir nas recomendações. Logo após os títulos são ordenados com base nas estimativas em ordem decrescente e o índice é redefinido para valor inteiro. Essa função é utilizada posteriormente para agrupar as recomendações geradas pelas diferentes abordagens. </w:t>
+      </w:r>
+    </w:p>
+    <w:p>
+      <w:pPr>
         <w:spacing w:after="0" w:line="360" w:lineRule="auto"/>
-        <w:jc w:val="both"/>
-        <w:rPr>
-          <w:rFonts w:ascii="Arial" w:eastAsia="Arial" w:hAnsi="Arial" w:cs="Arial"/>
-          <w:sz w:val="24"/>
-          <w:szCs w:val="24"/>
-        </w:rPr>
-      </w:pPr>
-    </w:p>
-    <w:p>
-      <w:pPr>
+        <w:ind w:firstLine="720"/>
+        <w:jc w:val="both"/>
+        <w:rPr>
+          <w:rFonts w:ascii="Arial" w:eastAsia="Arial" w:hAnsi="Arial" w:cs="Arial"/>
+          <w:sz w:val="24"/>
+          <w:szCs w:val="24"/>
+        </w:rPr>
+      </w:pPr>
+      <w:sdt>
+        <w:sdtPr>
+          <w:tag w:val="goog_rdk_24"/>
+          <w:id w:val="194737905"/>
+        </w:sdtPr>
+        <w:sdtContent>
+          <w:commentRangeStart w:id="27"/>
+        </w:sdtContent>
+      </w:sdt>
+      <w:r>
+        <w:rPr>
+          <w:rFonts w:ascii="Arial" w:eastAsia="Arial" w:hAnsi="Arial" w:cs="Arial"/>
+          <w:sz w:val="24"/>
+          <w:szCs w:val="24"/>
+        </w:rPr>
+        <w:t xml:space="preserve">Os sistemas de recomendação híbridos possuem </w:t>
+      </w:r>
+      <w:proofErr w:type="gramStart"/>
+      <w:r>
+        <w:rPr>
+          <w:rFonts w:ascii="Arial" w:eastAsia="Arial" w:hAnsi="Arial" w:cs="Arial"/>
+          <w:sz w:val="24"/>
+          <w:szCs w:val="24"/>
+        </w:rPr>
+        <w:t>dois design</w:t>
+      </w:r>
+      <w:proofErr w:type="gramEnd"/>
+      <w:r>
+        <w:rPr>
+          <w:rFonts w:ascii="Arial" w:eastAsia="Arial" w:hAnsi="Arial" w:cs="Arial"/>
+          <w:sz w:val="24"/>
+          <w:szCs w:val="24"/>
+        </w:rPr>
+        <w:t xml:space="preserve"> predominantes, o paralelo e o sequencial. Para o desenvolvimento do sistema de recomendação deste trabalho foi utilizada a abordagem sequencial onde são fornecidos os parâmetros de entrada para um único mecanismo de recomendação e a saída é passada para as próximas abordagens de recomendação em uma sequência até que as saídas sejam combinadas e as recomendações fornecidas ao usuário conforme a figura abaixo.</w:t>
+      </w:r>
+      <w:commentRangeEnd w:id="27"/>
+      <w:r>
+        <w:commentReference w:id="27"/>
+      </w:r>
+    </w:p>
+    <w:p>
+      <w:pPr>
+        <w:spacing w:after="0" w:line="360" w:lineRule="auto"/>
+        <w:jc w:val="both"/>
+        <w:rPr>
+          <w:rFonts w:ascii="Arial" w:eastAsia="Arial" w:hAnsi="Arial" w:cs="Arial"/>
+          <w:sz w:val="24"/>
+          <w:szCs w:val="24"/>
+        </w:rPr>
+      </w:pPr>
+      <w:r>
+        <w:rPr>
+          <w:rFonts w:ascii="Arial" w:eastAsia="Arial" w:hAnsi="Arial" w:cs="Arial"/>
+          <w:noProof/>
+          <w:sz w:val="24"/>
+          <w:szCs w:val="24"/>
+        </w:rPr>
+        <w:drawing>
+          <wp:inline distT="114300" distB="114300" distL="114300" distR="114300" wp14:anchorId="2CF084CE" wp14:editId="2223A2B6">
+            <wp:extent cx="5762625" cy="2038596"/>
+            <wp:effectExtent l="0" t="0" r="0" b="0"/>
+            <wp:docPr id="17" name="image9.png"/>
+            <wp:cNvGraphicFramePr/>
+            <a:graphic xmlns:a="http://schemas.openxmlformats.org/drawingml/2006/main">
+              <a:graphicData uri="http://schemas.openxmlformats.org/drawingml/2006/picture">
+                <pic:pic xmlns:pic="http://schemas.openxmlformats.org/drawingml/2006/picture">
+                  <pic:nvPicPr>
+                    <pic:cNvPr id="0" name="image9.png"/>
+                    <pic:cNvPicPr preferRelativeResize="0"/>
+                  </pic:nvPicPr>
+                  <pic:blipFill>
+                    <a:blip r:embed="rId20"/>
+                    <a:srcRect t="5968" b="2967"/>
+                    <a:stretch>
+                      <a:fillRect/>
+                    </a:stretch>
+                  </pic:blipFill>
+                  <pic:spPr>
+                    <a:xfrm>
+                      <a:off x="0" y="0"/>
+                      <a:ext cx="5762625" cy="2038596"/>
+                    </a:xfrm>
+                    <a:prstGeom prst="rect">
+                      <a:avLst/>
+                    </a:prstGeom>
+                    <a:ln/>
+                  </pic:spPr>
+                </pic:pic>
+              </a:graphicData>
+            </a:graphic>
+          </wp:inline>
+        </w:drawing>
+      </w:r>
+    </w:p>
+    <w:p>
+      <w:pPr>
+        <w:spacing w:after="0" w:line="360" w:lineRule="auto"/>
+        <w:ind w:firstLine="720"/>
+        <w:jc w:val="both"/>
+        <w:rPr>
+          <w:rFonts w:ascii="Arial" w:eastAsia="Arial" w:hAnsi="Arial" w:cs="Arial"/>
+          <w:sz w:val="24"/>
+          <w:szCs w:val="24"/>
+        </w:rPr>
+      </w:pPr>
+      <w:r>
+        <w:rPr>
+          <w:rFonts w:ascii="Arial" w:eastAsia="Arial" w:hAnsi="Arial" w:cs="Arial"/>
+          <w:sz w:val="24"/>
+          <w:szCs w:val="24"/>
+        </w:rPr>
+        <w:t>Como demonstrado na imagem, as setas pontilhadas representam os passos (</w:t>
+      </w:r>
+      <w:r>
+        <w:rPr>
+          <w:rFonts w:ascii="Arial" w:eastAsia="Arial" w:hAnsi="Arial" w:cs="Arial"/>
+          <w:b/>
+          <w:sz w:val="24"/>
+          <w:szCs w:val="24"/>
+        </w:rPr>
+        <w:t xml:space="preserve">P1 </w:t>
+      </w:r>
+      <w:r>
+        <w:rPr>
+          <w:rFonts w:ascii="Arial" w:eastAsia="Arial" w:hAnsi="Arial" w:cs="Arial"/>
+          <w:sz w:val="24"/>
+          <w:szCs w:val="24"/>
+        </w:rPr>
+        <w:t xml:space="preserve">e </w:t>
+      </w:r>
+      <w:r>
+        <w:rPr>
+          <w:rFonts w:ascii="Arial" w:eastAsia="Arial" w:hAnsi="Arial" w:cs="Arial"/>
+          <w:b/>
+          <w:sz w:val="24"/>
+          <w:szCs w:val="24"/>
+        </w:rPr>
+        <w:t xml:space="preserve">P2) </w:t>
+      </w:r>
+      <w:r>
+        <w:rPr>
+          <w:rFonts w:ascii="Arial" w:eastAsia="Arial" w:hAnsi="Arial" w:cs="Arial"/>
+          <w:sz w:val="24"/>
+          <w:szCs w:val="24"/>
+        </w:rPr>
+        <w:t xml:space="preserve">do percurso percorrido por cada abordagem no sistema de recomendação híbrido, mostrando a forma que as recomendações foram computadas e agrupadas. Após o entendimento do design utilizado para o desenvolvimento </w:t>
+      </w:r>
+      <w:proofErr w:type="gramStart"/>
+      <w:r>
+        <w:rPr>
+          <w:rFonts w:ascii="Arial" w:eastAsia="Arial" w:hAnsi="Arial" w:cs="Arial"/>
+          <w:sz w:val="24"/>
+          <w:szCs w:val="24"/>
+        </w:rPr>
+        <w:t>do sistemas</w:t>
+      </w:r>
+      <w:proofErr w:type="gramEnd"/>
+      <w:r>
+        <w:rPr>
+          <w:rFonts w:ascii="Arial" w:eastAsia="Arial" w:hAnsi="Arial" w:cs="Arial"/>
+          <w:sz w:val="24"/>
+          <w:szCs w:val="24"/>
+        </w:rPr>
+        <w:t xml:space="preserve"> de recomendação híbrido será descrita a função </w:t>
+      </w:r>
+      <w:proofErr w:type="spellStart"/>
+      <w:r>
+        <w:rPr>
+          <w:rFonts w:ascii="Arial" w:eastAsia="Arial" w:hAnsi="Arial" w:cs="Arial"/>
+          <w:i/>
+          <w:sz w:val="24"/>
+          <w:szCs w:val="24"/>
+        </w:rPr>
+        <w:t>recomendador_hibrido</w:t>
+      </w:r>
+      <w:proofErr w:type="spellEnd"/>
+      <w:r>
+        <w:rPr>
+          <w:rFonts w:ascii="Arial" w:eastAsia="Arial" w:hAnsi="Arial" w:cs="Arial"/>
+          <w:i/>
+          <w:sz w:val="24"/>
+          <w:szCs w:val="24"/>
+        </w:rPr>
+        <w:t xml:space="preserve"> </w:t>
+      </w:r>
+      <w:r>
+        <w:rPr>
+          <w:rFonts w:ascii="Arial" w:eastAsia="Arial" w:hAnsi="Arial" w:cs="Arial"/>
+          <w:sz w:val="24"/>
+          <w:szCs w:val="24"/>
+        </w:rPr>
+        <w:t xml:space="preserve">que é uma das principais funções desse mecanismo de recomendação, nela serão passados o id do usuário e o título do filme para qual deseja obter a recomendação. </w:t>
+      </w:r>
+    </w:p>
+    <w:p>
+      <w:pPr>
+        <w:spacing w:after="0" w:line="360" w:lineRule="auto"/>
+        <w:ind w:firstLine="720"/>
+        <w:jc w:val="both"/>
         <w:rPr>
           <w:rFonts w:ascii="Arial" w:eastAsia="Arial" w:hAnsi="Arial" w:cs="Arial"/>
           <w:b/>
@@ -8639,6 +9316,52 @@
           <w:szCs w:val="26"/>
         </w:rPr>
       </w:pPr>
+      <w:r>
+        <w:rPr>
+          <w:rFonts w:ascii="Arial" w:eastAsia="Arial" w:hAnsi="Arial" w:cs="Arial"/>
+          <w:sz w:val="24"/>
+          <w:szCs w:val="24"/>
+        </w:rPr>
+        <w:t xml:space="preserve">Por fim, é observado que o sistema de recomendação híbrido fornece a lista de recomendações distintas para cada usuário, inclusive se os títulos dos filmes passados para o mecanismo de recomendação for o mesmo. A lista de recomendação possui vinte títulos ordenados de forma decrescente por suas respectivas notas (estimativas) para que o usuário possa ter um leque variado de filmes para selecionar. Demonstrando assim, que as recomendações são personalizadas e moldadas para usuários diferentes.   </w:t>
+      </w:r>
+      <w:r>
+        <w:rPr>
+          <w:rFonts w:ascii="Arial" w:eastAsia="Arial" w:hAnsi="Arial" w:cs="Arial"/>
+          <w:sz w:val="24"/>
+          <w:szCs w:val="24"/>
+        </w:rPr>
+        <w:tab/>
+      </w:r>
+    </w:p>
+    <w:p>
+      <w:pPr>
+        <w:rPr>
+          <w:rFonts w:ascii="Arial" w:eastAsia="Arial" w:hAnsi="Arial" w:cs="Arial"/>
+          <w:b/>
+          <w:sz w:val="26"/>
+          <w:szCs w:val="26"/>
+        </w:rPr>
+      </w:pPr>
+    </w:p>
+    <w:p>
+      <w:pPr>
+        <w:rPr>
+          <w:rFonts w:ascii="Arial" w:eastAsia="Arial" w:hAnsi="Arial" w:cs="Arial"/>
+          <w:b/>
+          <w:sz w:val="26"/>
+          <w:szCs w:val="26"/>
+        </w:rPr>
+      </w:pPr>
+    </w:p>
+    <w:p>
+      <w:pPr>
+        <w:rPr>
+          <w:rFonts w:ascii="Arial" w:eastAsia="Arial" w:hAnsi="Arial" w:cs="Arial"/>
+          <w:b/>
+          <w:sz w:val="26"/>
+          <w:szCs w:val="26"/>
+        </w:rPr>
+      </w:pPr>
     </w:p>
     <w:p>
       <w:pPr>
@@ -8697,6 +9420,7 @@
           <w:sz w:val="24"/>
           <w:szCs w:val="24"/>
         </w:rPr>
+        <w:lastRenderedPageBreak/>
         <w:t>KNN</w:t>
       </w:r>
     </w:p>
@@ -8820,13 +9544,193 @@
           <w:szCs w:val="26"/>
         </w:rPr>
       </w:pPr>
-      <w:r>
+    </w:p>
+    <w:p>
+      <w:pPr>
         <w:rPr>
           <w:rFonts w:ascii="Arial" w:eastAsia="Arial" w:hAnsi="Arial" w:cs="Arial"/>
           <w:b/>
           <w:sz w:val="26"/>
           <w:szCs w:val="26"/>
         </w:rPr>
+      </w:pPr>
+    </w:p>
+    <w:p>
+      <w:pPr>
+        <w:rPr>
+          <w:rFonts w:ascii="Arial" w:eastAsia="Arial" w:hAnsi="Arial" w:cs="Arial"/>
+          <w:b/>
+          <w:sz w:val="26"/>
+          <w:szCs w:val="26"/>
+        </w:rPr>
+      </w:pPr>
+    </w:p>
+    <w:p>
+      <w:pPr>
+        <w:rPr>
+          <w:rFonts w:ascii="Arial" w:eastAsia="Arial" w:hAnsi="Arial" w:cs="Arial"/>
+          <w:b/>
+          <w:sz w:val="26"/>
+          <w:szCs w:val="26"/>
+        </w:rPr>
+      </w:pPr>
+    </w:p>
+    <w:p>
+      <w:pPr>
+        <w:rPr>
+          <w:rFonts w:ascii="Arial" w:eastAsia="Arial" w:hAnsi="Arial" w:cs="Arial"/>
+          <w:b/>
+          <w:sz w:val="26"/>
+          <w:szCs w:val="26"/>
+        </w:rPr>
+      </w:pPr>
+    </w:p>
+    <w:p>
+      <w:pPr>
+        <w:rPr>
+          <w:rFonts w:ascii="Arial" w:eastAsia="Arial" w:hAnsi="Arial" w:cs="Arial"/>
+          <w:b/>
+          <w:sz w:val="26"/>
+          <w:szCs w:val="26"/>
+        </w:rPr>
+      </w:pPr>
+    </w:p>
+    <w:p>
+      <w:pPr>
+        <w:rPr>
+          <w:rFonts w:ascii="Arial" w:eastAsia="Arial" w:hAnsi="Arial" w:cs="Arial"/>
+          <w:b/>
+          <w:sz w:val="26"/>
+          <w:szCs w:val="26"/>
+        </w:rPr>
+      </w:pPr>
+    </w:p>
+    <w:p>
+      <w:pPr>
+        <w:rPr>
+          <w:rFonts w:ascii="Arial" w:eastAsia="Arial" w:hAnsi="Arial" w:cs="Arial"/>
+          <w:b/>
+          <w:sz w:val="26"/>
+          <w:szCs w:val="26"/>
+        </w:rPr>
+      </w:pPr>
+    </w:p>
+    <w:p>
+      <w:pPr>
+        <w:rPr>
+          <w:rFonts w:ascii="Arial" w:eastAsia="Arial" w:hAnsi="Arial" w:cs="Arial"/>
+          <w:b/>
+          <w:sz w:val="26"/>
+          <w:szCs w:val="26"/>
+        </w:rPr>
+      </w:pPr>
+    </w:p>
+    <w:p>
+      <w:pPr>
+        <w:rPr>
+          <w:rFonts w:ascii="Arial" w:eastAsia="Arial" w:hAnsi="Arial" w:cs="Arial"/>
+          <w:b/>
+          <w:sz w:val="26"/>
+          <w:szCs w:val="26"/>
+        </w:rPr>
+      </w:pPr>
+    </w:p>
+    <w:p>
+      <w:pPr>
+        <w:rPr>
+          <w:rFonts w:ascii="Arial" w:eastAsia="Arial" w:hAnsi="Arial" w:cs="Arial"/>
+          <w:b/>
+          <w:sz w:val="26"/>
+          <w:szCs w:val="26"/>
+        </w:rPr>
+      </w:pPr>
+    </w:p>
+    <w:p>
+      <w:pPr>
+        <w:rPr>
+          <w:rFonts w:ascii="Arial" w:eastAsia="Arial" w:hAnsi="Arial" w:cs="Arial"/>
+          <w:b/>
+          <w:sz w:val="26"/>
+          <w:szCs w:val="26"/>
+        </w:rPr>
+      </w:pPr>
+    </w:p>
+    <w:p>
+      <w:pPr>
+        <w:rPr>
+          <w:rFonts w:ascii="Arial" w:eastAsia="Arial" w:hAnsi="Arial" w:cs="Arial"/>
+          <w:b/>
+          <w:sz w:val="26"/>
+          <w:szCs w:val="26"/>
+        </w:rPr>
+      </w:pPr>
+    </w:p>
+    <w:p>
+      <w:pPr>
+        <w:rPr>
+          <w:rFonts w:ascii="Arial" w:eastAsia="Arial" w:hAnsi="Arial" w:cs="Arial"/>
+          <w:b/>
+          <w:sz w:val="26"/>
+          <w:szCs w:val="26"/>
+        </w:rPr>
+      </w:pPr>
+    </w:p>
+    <w:p>
+      <w:pPr>
+        <w:rPr>
+          <w:rFonts w:ascii="Arial" w:eastAsia="Arial" w:hAnsi="Arial" w:cs="Arial"/>
+          <w:b/>
+          <w:sz w:val="26"/>
+          <w:szCs w:val="26"/>
+        </w:rPr>
+      </w:pPr>
+    </w:p>
+    <w:p>
+      <w:pPr>
+        <w:rPr>
+          <w:rFonts w:ascii="Arial" w:eastAsia="Arial" w:hAnsi="Arial" w:cs="Arial"/>
+          <w:b/>
+          <w:sz w:val="26"/>
+          <w:szCs w:val="26"/>
+        </w:rPr>
+      </w:pPr>
+    </w:p>
+    <w:p>
+      <w:pPr>
+        <w:rPr>
+          <w:rFonts w:ascii="Arial" w:eastAsia="Arial" w:hAnsi="Arial" w:cs="Arial"/>
+          <w:b/>
+          <w:sz w:val="26"/>
+          <w:szCs w:val="26"/>
+        </w:rPr>
+      </w:pPr>
+    </w:p>
+    <w:p>
+      <w:pPr>
+        <w:rPr>
+          <w:rFonts w:ascii="Arial" w:eastAsia="Arial" w:hAnsi="Arial" w:cs="Arial"/>
+          <w:b/>
+          <w:sz w:val="26"/>
+          <w:szCs w:val="26"/>
+        </w:rPr>
+      </w:pPr>
+    </w:p>
+    <w:p>
+      <w:pPr>
+        <w:rPr>
+          <w:rFonts w:ascii="Arial" w:eastAsia="Arial" w:hAnsi="Arial" w:cs="Arial"/>
+          <w:b/>
+          <w:sz w:val="26"/>
+          <w:szCs w:val="26"/>
+        </w:rPr>
+      </w:pPr>
+      <w:r>
+        <w:rPr>
+          <w:rFonts w:ascii="Arial" w:eastAsia="Arial" w:hAnsi="Arial" w:cs="Arial"/>
+          <w:b/>
+          <w:sz w:val="26"/>
+          <w:szCs w:val="26"/>
+        </w:rPr>
         <w:lastRenderedPageBreak/>
         <w:t>4 CONSIDERAÇÕES FINAIS</w:t>
       </w:r>
@@ -8999,7 +9903,7 @@
           <w:szCs w:val="26"/>
         </w:rPr>
         <w:sectPr>
-          <w:headerReference w:type="default" r:id="rId20"/>
+          <w:headerReference w:type="default" r:id="rId21"/>
           <w:pgSz w:w="11906" w:h="16838"/>
           <w:pgMar w:top="1701" w:right="1134" w:bottom="1134" w:left="1701" w:header="1134" w:footer="1134" w:gutter="0"/>
           <w:pgNumType w:start="1"/>
@@ -9057,20 +9961,20 @@
           <w:noProof/>
         </w:rPr>
         <w:drawing>
-          <wp:inline distT="0" distB="0" distL="0" distR="0" wp14:anchorId="159216A5" wp14:editId="207B8100">
+          <wp:inline distT="0" distB="0" distL="0" distR="0" wp14:anchorId="4C25EBB8" wp14:editId="65D0D63F">
             <wp:extent cx="8188196" cy="5358766"/>
             <wp:effectExtent l="0" t="0" r="0" b="0"/>
-            <wp:docPr id="13" name="image6.jpg"/>
+            <wp:docPr id="13" name="image11.jpg"/>
             <wp:cNvGraphicFramePr/>
             <a:graphic xmlns:a="http://schemas.openxmlformats.org/drawingml/2006/main">
               <a:graphicData uri="http://schemas.openxmlformats.org/drawingml/2006/picture">
                 <pic:pic xmlns:pic="http://schemas.openxmlformats.org/drawingml/2006/picture">
                   <pic:nvPicPr>
-                    <pic:cNvPr id="0" name="image6.jpg"/>
+                    <pic:cNvPr id="0" name="image11.jpg"/>
                     <pic:cNvPicPr preferRelativeResize="0"/>
                   </pic:nvPicPr>
                   <pic:blipFill>
-                    <a:blip r:embed="rId21"/>
+                    <a:blip r:embed="rId22"/>
                     <a:srcRect l="5495" t="8598" r="5181" b="8721"/>
                     <a:stretch>
                       <a:fillRect/>
@@ -10389,40 +11293,100 @@
       </w:r>
     </w:p>
   </w:comment>
+  <w:comment w:id="27" w:author="Kaiki Mello dos Santos" w:date="2023-04-11T18:42:00Z" w:initials="">
+    <w:p>
+      <w:pPr>
+        <w:widowControl w:val="0"/>
+        <w:pBdr>
+          <w:top w:val="nil"/>
+          <w:left w:val="nil"/>
+          <w:bottom w:val="nil"/>
+          <w:right w:val="nil"/>
+          <w:between w:val="nil"/>
+        </w:pBdr>
+        <w:spacing w:after="0" w:line="240" w:lineRule="auto"/>
+        <w:rPr>
+          <w:rFonts w:ascii="Arial" w:eastAsia="Arial" w:hAnsi="Arial" w:cs="Arial"/>
+          <w:color w:val="000000"/>
+        </w:rPr>
+      </w:pPr>
+      <w:r>
+        <w:rPr>
+          <w:rFonts w:ascii="Arial" w:eastAsia="Arial" w:hAnsi="Arial" w:cs="Arial"/>
+          <w:color w:val="000000"/>
+        </w:rPr>
+        <w:t xml:space="preserve">Nesse caso a saída do </w:t>
+      </w:r>
+      <w:proofErr w:type="spellStart"/>
+      <w:r>
+        <w:rPr>
+          <w:rFonts w:ascii="Arial" w:eastAsia="Arial" w:hAnsi="Arial" w:cs="Arial"/>
+          <w:color w:val="000000"/>
+        </w:rPr>
+        <w:t>recomendador</w:t>
+      </w:r>
+      <w:proofErr w:type="spellEnd"/>
+      <w:r>
+        <w:rPr>
+          <w:rFonts w:ascii="Arial" w:eastAsia="Arial" w:hAnsi="Arial" w:cs="Arial"/>
+          <w:color w:val="000000"/>
+        </w:rPr>
+        <w:t xml:space="preserve"> KNN fica esperando não é repassada para o </w:t>
+      </w:r>
+      <w:proofErr w:type="spellStart"/>
+      <w:r>
+        <w:rPr>
+          <w:rFonts w:ascii="Arial" w:eastAsia="Arial" w:hAnsi="Arial" w:cs="Arial"/>
+          <w:color w:val="000000"/>
+        </w:rPr>
+        <w:t>recomendador</w:t>
+      </w:r>
+      <w:proofErr w:type="spellEnd"/>
+      <w:r>
+        <w:rPr>
+          <w:rFonts w:ascii="Arial" w:eastAsia="Arial" w:hAnsi="Arial" w:cs="Arial"/>
+          <w:color w:val="000000"/>
+        </w:rPr>
+        <w:t xml:space="preserve"> em conteúdo que será usado com o SVD, fiquei com essa dúvida de saber se é puramente sequencial.</w:t>
+      </w:r>
+    </w:p>
+  </w:comment>
 </w:comments>
 </file>
 
 <file path=word/commentsExtended.xml><?xml version="1.0" encoding="utf-8"?>
 <w15:commentsEx xmlns:wpc="http://schemas.microsoft.com/office/word/2010/wordprocessingCanvas" xmlns:cx="http://schemas.microsoft.com/office/drawing/2014/chartex" xmlns:cx1="http://schemas.microsoft.com/office/drawing/2015/9/8/chartex" xmlns:cx2="http://schemas.microsoft.com/office/drawing/2015/10/21/chartex" xmlns:cx3="http://schemas.microsoft.com/office/drawing/2016/5/9/chartex" xmlns:cx4="http://schemas.microsoft.com/office/drawing/2016/5/10/chartex" xmlns:cx5="http://schemas.microsoft.com/office/drawing/2016/5/11/chartex" xmlns:cx6="http://schemas.microsoft.com/office/drawing/2016/5/12/chartex" xmlns:cx7="http://schemas.microsoft.com/office/drawing/2016/5/13/chartex" xmlns:cx8="http://schemas.microsoft.com/office/drawing/2016/5/14/chartex" xmlns:mc="http://schemas.openxmlformats.org/markup-compatibility/2006" xmlns:aink="http://schemas.microsoft.com/office/drawing/2016/ink" xmlns:am3d="http://schemas.microsoft.com/office/drawing/2017/model3d" xmlns:o="urn:schemas-microsoft-com:office:office" xmlns:oel="http://schemas.microsoft.com/office/2019/extlst" xmlns:r="http://schemas.openxmlformats.org/officeDocument/2006/relationships" xmlns:m="http://schemas.openxmlformats.org/officeDocument/2006/math" xmlns:v="urn:schemas-microsoft-com:vml" xmlns:wp14="http://schemas.microsoft.com/office/word/2010/wordprocessingDrawing" xmlns:wp="http://schemas.openxmlformats.org/drawingml/2006/wordprocessingDrawing" xmlns:w10="urn:schemas-microsoft-com:office:word" xmlns:w="http://schemas.openxmlformats.org/wordprocessingml/2006/main" xmlns:w14="http://schemas.microsoft.com/office/word/2010/wordml" xmlns:w15="http://schemas.microsoft.com/office/word/2012/wordml" xmlns:w16cex="http://schemas.microsoft.com/office/word/2018/wordml/cex" xmlns:w16cid="http://schemas.microsoft.com/office/word/2016/wordml/cid" xmlns:w16="http://schemas.microsoft.com/office/word/2018/wordml" xmlns:w16du="http://schemas.microsoft.com/office/word/2023/wordml/word16du" xmlns:w16sdtdh="http://schemas.microsoft.com/office/word/2020/wordml/sdtdatahash" xmlns:w16se="http://schemas.microsoft.com/office/word/2015/wordml/symex" xmlns:wpg="http://schemas.microsoft.com/office/word/2010/wordprocessingGroup" xmlns:wpi="http://schemas.microsoft.com/office/word/2010/wordprocessingInk" xmlns:wne="http://schemas.microsoft.com/office/word/2006/wordml" xmlns:wps="http://schemas.microsoft.com/office/word/2010/wordprocessingShape" mc:Ignorable="w14 w15 w16se w16cid w16 w16cex w16sdtdh wp14">
-  <w15:commentEx w15:paraId="000000F2" w15:done="0"/>
-  <w15:commentEx w15:paraId="000000F3" w15:done="0"/>
-  <w15:commentEx w15:paraId="000000F4" w15:done="0"/>
-  <w15:commentEx w15:paraId="000000E9" w15:done="0"/>
-  <w15:commentEx w15:paraId="000000EB" w15:done="0"/>
-  <w15:commentEx w15:paraId="000000EC" w15:paraIdParent="000000EB" w15:done="0"/>
-  <w15:commentEx w15:paraId="000000E8" w15:done="0"/>
-  <w15:commentEx w15:paraId="000000EE" w15:done="0"/>
-  <w15:commentEx w15:paraId="000000F1" w15:done="0"/>
-  <w15:commentEx w15:paraId="000000F5" w15:done="0"/>
-  <w15:commentEx w15:paraId="000000EA" w15:done="0"/>
-  <w15:commentEx w15:paraId="000000ED" w15:done="0"/>
+  <w15:commentEx w15:paraId="00000106" w15:done="0"/>
+  <w15:commentEx w15:paraId="00000107" w15:done="0"/>
+  <w15:commentEx w15:paraId="00000108" w15:done="0"/>
+  <w15:commentEx w15:paraId="000000FD" w15:done="0"/>
+  <w15:commentEx w15:paraId="000000FF" w15:done="0"/>
+  <w15:commentEx w15:paraId="00000100" w15:paraIdParent="000000FF" w15:done="0"/>
+  <w15:commentEx w15:paraId="000000FC" w15:done="0"/>
+  <w15:commentEx w15:paraId="00000102" w15:done="0"/>
+  <w15:commentEx w15:paraId="00000105" w15:done="0"/>
+  <w15:commentEx w15:paraId="00000109" w15:done="0"/>
+  <w15:commentEx w15:paraId="000000FE" w15:done="0"/>
+  <w15:commentEx w15:paraId="00000101" w15:done="0"/>
+  <w15:commentEx w15:paraId="000000FB" w15:done="0"/>
 </w15:commentsEx>
 </file>
 
 <file path=word/commentsIds.xml><?xml version="1.0" encoding="utf-8"?>
 <w16cid:commentsIds xmlns:wpc="http://schemas.microsoft.com/office/word/2010/wordprocessingCanvas" xmlns:cx="http://schemas.microsoft.com/office/drawing/2014/chartex" xmlns:cx1="http://schemas.microsoft.com/office/drawing/2015/9/8/chartex" xmlns:cx2="http://schemas.microsoft.com/office/drawing/2015/10/21/chartex" xmlns:cx3="http://schemas.microsoft.com/office/drawing/2016/5/9/chartex" xmlns:cx4="http://schemas.microsoft.com/office/drawing/2016/5/10/chartex" xmlns:cx5="http://schemas.microsoft.com/office/drawing/2016/5/11/chartex" xmlns:cx6="http://schemas.microsoft.com/office/drawing/2016/5/12/chartex" xmlns:cx7="http://schemas.microsoft.com/office/drawing/2016/5/13/chartex" xmlns:cx8="http://schemas.microsoft.com/office/drawing/2016/5/14/chartex" xmlns:mc="http://schemas.openxmlformats.org/markup-compatibility/2006" xmlns:aink="http://schemas.microsoft.com/office/drawing/2016/ink" xmlns:am3d="http://schemas.microsoft.com/office/drawing/2017/model3d" xmlns:o="urn:schemas-microsoft-com:office:office" xmlns:oel="http://schemas.microsoft.com/office/2019/extlst" xmlns:r="http://schemas.openxmlformats.org/officeDocument/2006/relationships" xmlns:m="http://schemas.openxmlformats.org/officeDocument/2006/math" xmlns:v="urn:schemas-microsoft-com:vml" xmlns:wp14="http://schemas.microsoft.com/office/word/2010/wordprocessingDrawing" xmlns:wp="http://schemas.openxmlformats.org/drawingml/2006/wordprocessingDrawing" xmlns:w10="urn:schemas-microsoft-com:office:word" xmlns:w="http://schemas.openxmlformats.org/wordprocessingml/2006/main" xmlns:w14="http://schemas.microsoft.com/office/word/2010/wordml" xmlns:w15="http://schemas.microsoft.com/office/word/2012/wordml" xmlns:w16cex="http://schemas.microsoft.com/office/word/2018/wordml/cex" xmlns:w16cid="http://schemas.microsoft.com/office/word/2016/wordml/cid" xmlns:w16="http://schemas.microsoft.com/office/word/2018/wordml" xmlns:w16du="http://schemas.microsoft.com/office/word/2023/wordml/word16du" xmlns:w16sdtdh="http://schemas.microsoft.com/office/word/2020/wordml/sdtdatahash" xmlns:w16se="http://schemas.microsoft.com/office/word/2015/wordml/symex" xmlns:wpg="http://schemas.microsoft.com/office/word/2010/wordprocessingGroup" xmlns:wpi="http://schemas.microsoft.com/office/word/2010/wordprocessingInk" xmlns:wne="http://schemas.microsoft.com/office/word/2006/wordml" xmlns:wps="http://schemas.microsoft.com/office/word/2010/wordprocessingShape" mc:Ignorable="w14 w15 w16se w16cid w16 w16cex w16sdtdh wp14">
-  <w16cid:commentId w16cid:paraId="000000F2" w16cid:durableId="27D2E6ED"/>
-  <w16cid:commentId w16cid:paraId="000000F3" w16cid:durableId="27D2E6EC"/>
-  <w16cid:commentId w16cid:paraId="000000F4" w16cid:durableId="27D2E6EB"/>
-  <w16cid:commentId w16cid:paraId="000000E9" w16cid:durableId="27D2E6EA"/>
-  <w16cid:commentId w16cid:paraId="000000EB" w16cid:durableId="27D2E6E9"/>
-  <w16cid:commentId w16cid:paraId="000000EC" w16cid:durableId="27D2E6E8"/>
-  <w16cid:commentId w16cid:paraId="000000E8" w16cid:durableId="27D2E6E7"/>
-  <w16cid:commentId w16cid:paraId="000000EE" w16cid:durableId="27D2E6E6"/>
-  <w16cid:commentId w16cid:paraId="000000F1" w16cid:durableId="27D2E6E5"/>
-  <w16cid:commentId w16cid:paraId="000000F5" w16cid:durableId="27D2E6E4"/>
-  <w16cid:commentId w16cid:paraId="000000EA" w16cid:durableId="27D2E6E3"/>
-  <w16cid:commentId w16cid:paraId="000000ED" w16cid:durableId="27D2E6E2"/>
+  <w16cid:commentId w16cid:paraId="00000106" w16cid:durableId="27E01D74"/>
+  <w16cid:commentId w16cid:paraId="00000107" w16cid:durableId="27E01D73"/>
+  <w16cid:commentId w16cid:paraId="00000108" w16cid:durableId="27E01D72"/>
+  <w16cid:commentId w16cid:paraId="000000FD" w16cid:durableId="27E01D71"/>
+  <w16cid:commentId w16cid:paraId="000000FF" w16cid:durableId="27E01D70"/>
+  <w16cid:commentId w16cid:paraId="00000100" w16cid:durableId="27E01D6F"/>
+  <w16cid:commentId w16cid:paraId="000000FC" w16cid:durableId="27E01D6E"/>
+  <w16cid:commentId w16cid:paraId="00000102" w16cid:durableId="27E01D6D"/>
+  <w16cid:commentId w16cid:paraId="00000105" w16cid:durableId="27E01D6C"/>
+  <w16cid:commentId w16cid:paraId="00000109" w16cid:durableId="27E01D6B"/>
+  <w16cid:commentId w16cid:paraId="000000FE" w16cid:durableId="27E01D6A"/>
+  <w16cid:commentId w16cid:paraId="00000101" w16cid:durableId="27E01D69"/>
+  <w16cid:commentId w16cid:paraId="000000FB" w16cid:durableId="27E01D68"/>
 </w16cid:commentsIds>
 </file>
 
@@ -10485,16 +11449,16 @@
 <file path=word/numbering.xml><?xml version="1.0" encoding="utf-8"?>
 <w:numbering xmlns:wpc="http://schemas.microsoft.com/office/word/2010/wordprocessingCanvas" xmlns:cx="http://schemas.microsoft.com/office/drawing/2014/chartex" xmlns:cx1="http://schemas.microsoft.com/office/drawing/2015/9/8/chartex" xmlns:cx2="http://schemas.microsoft.com/office/drawing/2015/10/21/chartex" xmlns:cx3="http://schemas.microsoft.com/office/drawing/2016/5/9/chartex" xmlns:cx4="http://schemas.microsoft.com/office/drawing/2016/5/10/chartex" xmlns:cx5="http://schemas.microsoft.com/office/drawing/2016/5/11/chartex" xmlns:cx6="http://schemas.microsoft.com/office/drawing/2016/5/12/chartex" xmlns:cx7="http://schemas.microsoft.com/office/drawing/2016/5/13/chartex" xmlns:cx8="http://schemas.microsoft.com/office/drawing/2016/5/14/chartex" xmlns:mc="http://schemas.openxmlformats.org/markup-compatibility/2006" xmlns:aink="http://schemas.microsoft.com/office/drawing/2016/ink" xmlns:am3d="http://schemas.microsoft.com/office/drawing/2017/model3d" xmlns:o="urn:schemas-microsoft-com:office:office" xmlns:oel="http://schemas.microsoft.com/office/2019/extlst" xmlns:r="http://schemas.openxmlformats.org/officeDocument/2006/relationships" xmlns:m="http://schemas.openxmlformats.org/officeDocument/2006/math" xmlns:v="urn:schemas-microsoft-com:vml" xmlns:wp14="http://schemas.microsoft.com/office/word/2010/wordprocessingDrawing" xmlns:wp="http://schemas.openxmlformats.org/drawingml/2006/wordprocessingDrawing" xmlns:w10="urn:schemas-microsoft-com:office:word" xmlns:w="http://schemas.openxmlformats.org/wordprocessingml/2006/main" xmlns:w14="http://schemas.microsoft.com/office/word/2010/wordml" xmlns:w15="http://schemas.microsoft.com/office/word/2012/wordml" xmlns:w16cex="http://schemas.microsoft.com/office/word/2018/wordml/cex" xmlns:w16cid="http://schemas.microsoft.com/office/word/2016/wordml/cid" xmlns:w16="http://schemas.microsoft.com/office/word/2018/wordml" xmlns:w16du="http://schemas.microsoft.com/office/word/2023/wordml/word16du" xmlns:w16sdtdh="http://schemas.microsoft.com/office/word/2020/wordml/sdtdatahash" xmlns:w16se="http://schemas.microsoft.com/office/word/2015/wordml/symex" xmlns:wpg="http://schemas.microsoft.com/office/word/2010/wordprocessingGroup" xmlns:wpi="http://schemas.microsoft.com/office/word/2010/wordprocessingInk" xmlns:wne="http://schemas.microsoft.com/office/word/2006/wordml" xmlns:wps="http://schemas.microsoft.com/office/word/2010/wordprocessingShape" mc:Ignorable="w14 w15 w16se w16cid w16 w16cex w16sdtdh wp14">
   <w:abstractNum w:abstractNumId="0" w15:restartNumberingAfterBreak="0">
-    <w:nsid w:val="063B3FD1"/>
+    <w:nsid w:val="30502E6B"/>
     <w:multiLevelType w:val="multilevel"/>
-    <w:tmpl w:val="F4528448"/>
+    <w:tmpl w:val="E6D4D45A"/>
     <w:lvl w:ilvl="0">
       <w:start w:val="1"/>
       <w:numFmt w:val="bullet"/>
       <w:lvlText w:val="●"/>
       <w:lvlJc w:val="left"/>
       <w:pPr>
-        <w:ind w:left="1429" w:hanging="360"/>
+        <w:ind w:left="720" w:hanging="360"/>
       </w:pPr>
       <w:rPr>
         <w:rFonts w:ascii="Noto Sans Symbols" w:eastAsia="Noto Sans Symbols" w:hAnsi="Noto Sans Symbols" w:cs="Noto Sans Symbols"/>
@@ -10506,7 +11470,7 @@
       <w:lvlText w:val="o"/>
       <w:lvlJc w:val="left"/>
       <w:pPr>
-        <w:ind w:left="2149" w:hanging="360"/>
+        <w:ind w:left="1440" w:hanging="360"/>
       </w:pPr>
       <w:rPr>
         <w:rFonts w:ascii="Courier New" w:eastAsia="Courier New" w:hAnsi="Courier New" w:cs="Courier New"/>
@@ -10518,7 +11482,7 @@
       <w:lvlText w:val="▪"/>
       <w:lvlJc w:val="left"/>
       <w:pPr>
-        <w:ind w:left="2869" w:hanging="360"/>
+        <w:ind w:left="2160" w:hanging="360"/>
       </w:pPr>
       <w:rPr>
         <w:rFonts w:ascii="Noto Sans Symbols" w:eastAsia="Noto Sans Symbols" w:hAnsi="Noto Sans Symbols" w:cs="Noto Sans Symbols"/>
@@ -10530,7 +11494,7 @@
       <w:lvlText w:val="●"/>
       <w:lvlJc w:val="left"/>
       <w:pPr>
-        <w:ind w:left="3589" w:hanging="360"/>
+        <w:ind w:left="2880" w:hanging="360"/>
       </w:pPr>
       <w:rPr>
         <w:rFonts w:ascii="Noto Sans Symbols" w:eastAsia="Noto Sans Symbols" w:hAnsi="Noto Sans Symbols" w:cs="Noto Sans Symbols"/>
@@ -10542,7 +11506,7 @@
       <w:lvlText w:val="o"/>
       <w:lvlJc w:val="left"/>
       <w:pPr>
-        <w:ind w:left="4309" w:hanging="360"/>
+        <w:ind w:left="3600" w:hanging="360"/>
       </w:pPr>
       <w:rPr>
         <w:rFonts w:ascii="Courier New" w:eastAsia="Courier New" w:hAnsi="Courier New" w:cs="Courier New"/>
@@ -10554,7 +11518,7 @@
       <w:lvlText w:val="▪"/>
       <w:lvlJc w:val="left"/>
       <w:pPr>
-        <w:ind w:left="5029" w:hanging="360"/>
+        <w:ind w:left="4320" w:hanging="360"/>
       </w:pPr>
       <w:rPr>
         <w:rFonts w:ascii="Noto Sans Symbols" w:eastAsia="Noto Sans Symbols" w:hAnsi="Noto Sans Symbols" w:cs="Noto Sans Symbols"/>
@@ -10566,7 +11530,7 @@
       <w:lvlText w:val="●"/>
       <w:lvlJc w:val="left"/>
       <w:pPr>
-        <w:ind w:left="5749" w:hanging="360"/>
+        <w:ind w:left="5040" w:hanging="360"/>
       </w:pPr>
       <w:rPr>
         <w:rFonts w:ascii="Noto Sans Symbols" w:eastAsia="Noto Sans Symbols" w:hAnsi="Noto Sans Symbols" w:cs="Noto Sans Symbols"/>
@@ -10578,7 +11542,7 @@
       <w:lvlText w:val="o"/>
       <w:lvlJc w:val="left"/>
       <w:pPr>
-        <w:ind w:left="6469" w:hanging="360"/>
+        <w:ind w:left="5760" w:hanging="360"/>
       </w:pPr>
       <w:rPr>
         <w:rFonts w:ascii="Courier New" w:eastAsia="Courier New" w:hAnsi="Courier New" w:cs="Courier New"/>
@@ -10590,7 +11554,7 @@
       <w:lvlText w:val="▪"/>
       <w:lvlJc w:val="left"/>
       <w:pPr>
-        <w:ind w:left="7189" w:hanging="360"/>
+        <w:ind w:left="6480" w:hanging="360"/>
       </w:pPr>
       <w:rPr>
         <w:rFonts w:ascii="Noto Sans Symbols" w:eastAsia="Noto Sans Symbols" w:hAnsi="Noto Sans Symbols" w:cs="Noto Sans Symbols"/>
@@ -10598,16 +11562,129 @@
     </w:lvl>
   </w:abstractNum>
   <w:abstractNum w:abstractNumId="1" w15:restartNumberingAfterBreak="0">
-    <w:nsid w:val="101E7A0D"/>
+    <w:nsid w:val="37446A3E"/>
     <w:multiLevelType w:val="multilevel"/>
-    <w:tmpl w:val="14CAF0C6"/>
+    <w:tmpl w:val="44F617A6"/>
     <w:lvl w:ilvl="0">
       <w:start w:val="1"/>
       <w:numFmt w:val="bullet"/>
       <w:lvlText w:val="●"/>
       <w:lvlJc w:val="left"/>
       <w:pPr>
-        <w:ind w:left="720" w:hanging="360"/>
+        <w:ind w:left="1440" w:hanging="360"/>
+      </w:pPr>
+      <w:rPr>
+        <w:u w:val="none"/>
+      </w:rPr>
+    </w:lvl>
+    <w:lvl w:ilvl="1">
+      <w:start w:val="1"/>
+      <w:numFmt w:val="bullet"/>
+      <w:lvlText w:val="○"/>
+      <w:lvlJc w:val="left"/>
+      <w:pPr>
+        <w:ind w:left="2160" w:hanging="360"/>
+      </w:pPr>
+      <w:rPr>
+        <w:u w:val="none"/>
+      </w:rPr>
+    </w:lvl>
+    <w:lvl w:ilvl="2">
+      <w:start w:val="1"/>
+      <w:numFmt w:val="bullet"/>
+      <w:lvlText w:val="■"/>
+      <w:lvlJc w:val="left"/>
+      <w:pPr>
+        <w:ind w:left="2880" w:hanging="360"/>
+      </w:pPr>
+      <w:rPr>
+        <w:u w:val="none"/>
+      </w:rPr>
+    </w:lvl>
+    <w:lvl w:ilvl="3">
+      <w:start w:val="1"/>
+      <w:numFmt w:val="bullet"/>
+      <w:lvlText w:val="●"/>
+      <w:lvlJc w:val="left"/>
+      <w:pPr>
+        <w:ind w:left="3600" w:hanging="360"/>
+      </w:pPr>
+      <w:rPr>
+        <w:u w:val="none"/>
+      </w:rPr>
+    </w:lvl>
+    <w:lvl w:ilvl="4">
+      <w:start w:val="1"/>
+      <w:numFmt w:val="bullet"/>
+      <w:lvlText w:val="○"/>
+      <w:lvlJc w:val="left"/>
+      <w:pPr>
+        <w:ind w:left="4320" w:hanging="360"/>
+      </w:pPr>
+      <w:rPr>
+        <w:u w:val="none"/>
+      </w:rPr>
+    </w:lvl>
+    <w:lvl w:ilvl="5">
+      <w:start w:val="1"/>
+      <w:numFmt w:val="bullet"/>
+      <w:lvlText w:val="■"/>
+      <w:lvlJc w:val="left"/>
+      <w:pPr>
+        <w:ind w:left="5040" w:hanging="360"/>
+      </w:pPr>
+      <w:rPr>
+        <w:u w:val="none"/>
+      </w:rPr>
+    </w:lvl>
+    <w:lvl w:ilvl="6">
+      <w:start w:val="1"/>
+      <w:numFmt w:val="bullet"/>
+      <w:lvlText w:val="●"/>
+      <w:lvlJc w:val="left"/>
+      <w:pPr>
+        <w:ind w:left="5760" w:hanging="360"/>
+      </w:pPr>
+      <w:rPr>
+        <w:u w:val="none"/>
+      </w:rPr>
+    </w:lvl>
+    <w:lvl w:ilvl="7">
+      <w:start w:val="1"/>
+      <w:numFmt w:val="bullet"/>
+      <w:lvlText w:val="○"/>
+      <w:lvlJc w:val="left"/>
+      <w:pPr>
+        <w:ind w:left="6480" w:hanging="360"/>
+      </w:pPr>
+      <w:rPr>
+        <w:u w:val="none"/>
+      </w:rPr>
+    </w:lvl>
+    <w:lvl w:ilvl="8">
+      <w:start w:val="1"/>
+      <w:numFmt w:val="bullet"/>
+      <w:lvlText w:val="■"/>
+      <w:lvlJc w:val="left"/>
+      <w:pPr>
+        <w:ind w:left="7200" w:hanging="360"/>
+      </w:pPr>
+      <w:rPr>
+        <w:u w:val="none"/>
+      </w:rPr>
+    </w:lvl>
+  </w:abstractNum>
+  <w:abstractNum w:abstractNumId="2" w15:restartNumberingAfterBreak="0">
+    <w:nsid w:val="3B126A7D"/>
+    <w:multiLevelType w:val="multilevel"/>
+    <w:tmpl w:val="3932BDD4"/>
+    <w:lvl w:ilvl="0">
+      <w:start w:val="1"/>
+      <w:numFmt w:val="bullet"/>
+      <w:lvlText w:val="●"/>
+      <w:lvlJc w:val="left"/>
+      <w:pPr>
+        <w:ind w:left="1429" w:hanging="360"/>
       </w:pPr>
       <w:rPr>
         <w:rFonts w:ascii="Noto Sans Symbols" w:eastAsia="Noto Sans Symbols" w:hAnsi="Noto Sans Symbols" w:cs="Noto Sans Symbols"/>
@@ -10619,7 +11696,7 @@
       <w:lvlText w:val="o"/>
       <w:lvlJc w:val="left"/>
       <w:pPr>
-        <w:ind w:left="1440" w:hanging="360"/>
+        <w:ind w:left="2149" w:hanging="360"/>
       </w:pPr>
       <w:rPr>
         <w:rFonts w:ascii="Courier New" w:eastAsia="Courier New" w:hAnsi="Courier New" w:cs="Courier New"/>
@@ -10631,7 +11708,7 @@
       <w:lvlText w:val="▪"/>
       <w:lvlJc w:val="left"/>
       <w:pPr>
-        <w:ind w:left="2160" w:hanging="360"/>
+        <w:ind w:left="2869" w:hanging="360"/>
       </w:pPr>
       <w:rPr>
         <w:rFonts w:ascii="Noto Sans Symbols" w:eastAsia="Noto Sans Symbols" w:hAnsi="Noto Sans Symbols" w:cs="Noto Sans Symbols"/>
@@ -10643,7 +11720,7 @@
       <w:lvlText w:val="●"/>
       <w:lvlJc w:val="left"/>
       <w:pPr>
-        <w:ind w:left="2880" w:hanging="360"/>
+        <w:ind w:left="3589" w:hanging="360"/>
       </w:pPr>
       <w:rPr>
         <w:rFonts w:ascii="Noto Sans Symbols" w:eastAsia="Noto Sans Symbols" w:hAnsi="Noto Sans Symbols" w:cs="Noto Sans Symbols"/>
@@ -10655,7 +11732,7 @@
       <w:lvlText w:val="o"/>
       <w:lvlJc w:val="left"/>
       <w:pPr>
-        <w:ind w:left="3600" w:hanging="360"/>
+        <w:ind w:left="4309" w:hanging="360"/>
       </w:pPr>
       <w:rPr>
         <w:rFonts w:ascii="Courier New" w:eastAsia="Courier New" w:hAnsi="Courier New" w:cs="Courier New"/>
@@ -10667,7 +11744,7 @@
       <w:lvlText w:val="▪"/>
       <w:lvlJc w:val="left"/>
       <w:pPr>
-        <w:ind w:left="4320" w:hanging="360"/>
+        <w:ind w:left="5029" w:hanging="360"/>
       </w:pPr>
       <w:rPr>
         <w:rFonts w:ascii="Noto Sans Symbols" w:eastAsia="Noto Sans Symbols" w:hAnsi="Noto Sans Symbols" w:cs="Noto Sans Symbols"/>
@@ -10679,7 +11756,7 @@
       <w:lvlText w:val="●"/>
       <w:lvlJc w:val="left"/>
       <w:pPr>
-        <w:ind w:left="5040" w:hanging="360"/>
+        <w:ind w:left="5749" w:hanging="360"/>
       </w:pPr>
       <w:rPr>
         <w:rFonts w:ascii="Noto Sans Symbols" w:eastAsia="Noto Sans Symbols" w:hAnsi="Noto Sans Symbols" w:cs="Noto Sans Symbols"/>
@@ -10691,7 +11768,7 @@
       <w:lvlText w:val="o"/>
       <w:lvlJc w:val="left"/>
       <w:pPr>
-        <w:ind w:left="5760" w:hanging="360"/>
+        <w:ind w:left="6469" w:hanging="360"/>
       </w:pPr>
       <w:rPr>
         <w:rFonts w:ascii="Courier New" w:eastAsia="Courier New" w:hAnsi="Courier New" w:cs="Courier New"/>
@@ -10703,130 +11780,103 @@
       <w:lvlText w:val="▪"/>
       <w:lvlJc w:val="left"/>
       <w:pPr>
-        <w:ind w:left="6480" w:hanging="360"/>
+        <w:ind w:left="7189" w:hanging="360"/>
       </w:pPr>
       <w:rPr>
         <w:rFonts w:ascii="Noto Sans Symbols" w:eastAsia="Noto Sans Symbols" w:hAnsi="Noto Sans Symbols" w:cs="Noto Sans Symbols"/>
       </w:rPr>
     </w:lvl>
   </w:abstractNum>
-  <w:abstractNum w:abstractNumId="2" w15:restartNumberingAfterBreak="0">
-    <w:nsid w:val="23CB58B6"/>
+  <w:abstractNum w:abstractNumId="3" w15:restartNumberingAfterBreak="0">
+    <w:nsid w:val="5F3F44DF"/>
     <w:multiLevelType w:val="multilevel"/>
-    <w:tmpl w:val="190E9974"/>
+    <w:tmpl w:val="D5F48550"/>
     <w:lvl w:ilvl="0">
       <w:start w:val="1"/>
-      <w:numFmt w:val="bullet"/>
-      <w:lvlText w:val="●"/>
+      <w:numFmt w:val="decimal"/>
+      <w:lvlText w:val="%1"/>
       <w:lvlJc w:val="left"/>
       <w:pPr>
-        <w:ind w:left="1440" w:hanging="360"/>
-      </w:pPr>
-      <w:rPr>
-        <w:u w:val="none"/>
-      </w:rPr>
+        <w:ind w:left="435" w:hanging="435"/>
+      </w:pPr>
     </w:lvl>
     <w:lvl w:ilvl="1">
       <w:start w:val="1"/>
-      <w:numFmt w:val="bullet"/>
-      <w:lvlText w:val="○"/>
+      <w:numFmt w:val="decimal"/>
+      <w:lvlText w:val="%1.%2"/>
       <w:lvlJc w:val="left"/>
       <w:pPr>
-        <w:ind w:left="2160" w:hanging="360"/>
-      </w:pPr>
-      <w:rPr>
-        <w:u w:val="none"/>
-      </w:rPr>
+        <w:ind w:left="435" w:hanging="435"/>
+      </w:pPr>
     </w:lvl>
     <w:lvl w:ilvl="2">
       <w:start w:val="1"/>
-      <w:numFmt w:val="bullet"/>
-      <w:lvlText w:val="■"/>
+      <w:numFmt w:val="decimal"/>
+      <w:lvlText w:val="%1.%2.%3"/>
       <w:lvlJc w:val="left"/>
       <w:pPr>
-        <w:ind w:left="2880" w:hanging="360"/>
-      </w:pPr>
-      <w:rPr>
-        <w:u w:val="none"/>
-      </w:rPr>
+        <w:ind w:left="720" w:hanging="720"/>
+      </w:pPr>
     </w:lvl>
     <w:lvl w:ilvl="3">
       <w:start w:val="1"/>
-      <w:numFmt w:val="bullet"/>
-      <w:lvlText w:val="●"/>
+      <w:numFmt w:val="decimal"/>
+      <w:lvlText w:val="%1.%2.%3.%4"/>
       <w:lvlJc w:val="left"/>
       <w:pPr>
-        <w:ind w:left="3600" w:hanging="360"/>
-      </w:pPr>
-      <w:rPr>
-        <w:u w:val="none"/>
-      </w:rPr>
+        <w:ind w:left="1080" w:hanging="1080"/>
+      </w:pPr>
     </w:lvl>
     <w:lvl w:ilvl="4">
       <w:start w:val="1"/>
-      <w:numFmt w:val="bullet"/>
-      <w:lvlText w:val="○"/>
+      <w:numFmt w:val="decimal"/>
+      <w:lvlText w:val="%1.%2.%3.%4.%5"/>
       <w:lvlJc w:val="left"/>
       <w:pPr>
-        <w:ind w:left="4320" w:hanging="360"/>
-      </w:pPr>
-      <w:rPr>
-        <w:u w:val="none"/>
-      </w:rPr>
+        <w:ind w:left="1080" w:hanging="1080"/>
+      </w:pPr>
     </w:lvl>
     <w:lvl w:ilvl="5">
       <w:start w:val="1"/>
-      <w:numFmt w:val="bullet"/>
-      <w:lvlText w:val="■"/>
+      <w:numFmt w:val="decimal"/>
+      <w:lvlText w:val="%1.%2.%3.%4.%5.%6"/>
       <w:lvlJc w:val="left"/>
       <w:pPr>
-        <w:ind w:left="5040" w:hanging="360"/>
-      </w:pPr>
-      <w:rPr>
-        <w:u w:val="none"/>
-      </w:rPr>
+        <w:ind w:left="1440" w:hanging="1440"/>
+      </w:pPr>
     </w:lvl>
     <w:lvl w:ilvl="6">
       <w:start w:val="1"/>
-      <w:numFmt w:val="bullet"/>
-      <w:lvlText w:val="●"/>
+      <w:numFmt w:val="decimal"/>
+      <w:lvlText w:val="%1.%2.%3.%4.%5.%6.%7"/>
       <w:lvlJc w:val="left"/>
       <w:pPr>
-        <w:ind w:left="5760" w:hanging="360"/>
-      </w:pPr>
-      <w:rPr>
-        <w:u w:val="none"/>
-      </w:rPr>
+        <w:ind w:left="1440" w:hanging="1440"/>
+      </w:pPr>
     </w:lvl>
     <w:lvl w:ilvl="7">
       <w:start w:val="1"/>
-      <w:numFmt w:val="bullet"/>
-      <w:lvlText w:val="○"/>
+      <w:numFmt w:val="decimal"/>
+      <w:lvlText w:val="%1.%2.%3.%4.%5.%6.%7.%8"/>
       <w:lvlJc w:val="left"/>
       <w:pPr>
-        <w:ind w:left="6480" w:hanging="360"/>
-      </w:pPr>
-      <w:rPr>
-        <w:u w:val="none"/>
-      </w:rPr>
+        <w:ind w:left="1800" w:hanging="1800"/>
+      </w:pPr>
     </w:lvl>
     <w:lvl w:ilvl="8">
       <w:start w:val="1"/>
-      <w:numFmt w:val="bullet"/>
-      <w:lvlText w:val="■"/>
+      <w:numFmt w:val="decimal"/>
+      <w:lvlText w:val="%1.%2.%3.%4.%5.%6.%7.%8.%9"/>
       <w:lvlJc w:val="left"/>
       <w:pPr>
-        <w:ind w:left="7200" w:hanging="360"/>
-      </w:pPr>
-      <w:rPr>
-        <w:u w:val="none"/>
-      </w:rPr>
+        <w:ind w:left="1800" w:hanging="1800"/>
+      </w:pPr>
     </w:lvl>
   </w:abstractNum>
-  <w:abstractNum w:abstractNumId="3" w15:restartNumberingAfterBreak="0">
-    <w:nsid w:val="45516E74"/>
+  <w:abstractNum w:abstractNumId="4" w15:restartNumberingAfterBreak="0">
+    <w:nsid w:val="65954A98"/>
     <w:multiLevelType w:val="multilevel"/>
-    <w:tmpl w:val="456479B8"/>
+    <w:tmpl w:val="DF88EAF4"/>
     <w:lvl w:ilvl="0">
       <w:start w:val="3"/>
       <w:numFmt w:val="decimal"/>
@@ -10919,106 +11969,20 @@
       </w:pPr>
     </w:lvl>
   </w:abstractNum>
-  <w:abstractNum w:abstractNumId="4" w15:restartNumberingAfterBreak="0">
-    <w:nsid w:val="544A70AE"/>
-    <w:multiLevelType w:val="multilevel"/>
-    <w:tmpl w:val="4B6A8042"/>
-    <w:lvl w:ilvl="0">
-      <w:start w:val="1"/>
-      <w:numFmt w:val="decimal"/>
-      <w:lvlText w:val="%1"/>
-      <w:lvlJc w:val="left"/>
-      <w:pPr>
-        <w:ind w:left="435" w:hanging="435"/>
-      </w:pPr>
-    </w:lvl>
-    <w:lvl w:ilvl="1">
-      <w:start w:val="1"/>
-      <w:numFmt w:val="decimal"/>
-      <w:lvlText w:val="%1.%2"/>
-      <w:lvlJc w:val="left"/>
-      <w:pPr>
-        <w:ind w:left="435" w:hanging="435"/>
-      </w:pPr>
-    </w:lvl>
-    <w:lvl w:ilvl="2">
-      <w:start w:val="1"/>
-      <w:numFmt w:val="decimal"/>
-      <w:lvlText w:val="%1.%2.%3"/>
-      <w:lvlJc w:val="left"/>
-      <w:pPr>
-        <w:ind w:left="720" w:hanging="720"/>
-      </w:pPr>
-    </w:lvl>
-    <w:lvl w:ilvl="3">
-      <w:start w:val="1"/>
-      <w:numFmt w:val="decimal"/>
-      <w:lvlText w:val="%1.%2.%3.%4"/>
-      <w:lvlJc w:val="left"/>
-      <w:pPr>
-        <w:ind w:left="1080" w:hanging="1080"/>
-      </w:pPr>
-    </w:lvl>
-    <w:lvl w:ilvl="4">
-      <w:start w:val="1"/>
-      <w:numFmt w:val="decimal"/>
-      <w:lvlText w:val="%1.%2.%3.%4.%5"/>
-      <w:lvlJc w:val="left"/>
-      <w:pPr>
-        <w:ind w:left="1080" w:hanging="1080"/>
-      </w:pPr>
-    </w:lvl>
-    <w:lvl w:ilvl="5">
-      <w:start w:val="1"/>
-      <w:numFmt w:val="decimal"/>
-      <w:lvlText w:val="%1.%2.%3.%4.%5.%6"/>
-      <w:lvlJc w:val="left"/>
-      <w:pPr>
-        <w:ind w:left="1440" w:hanging="1440"/>
-      </w:pPr>
-    </w:lvl>
-    <w:lvl w:ilvl="6">
-      <w:start w:val="1"/>
-      <w:numFmt w:val="decimal"/>
-      <w:lvlText w:val="%1.%2.%3.%4.%5.%6.%7"/>
-      <w:lvlJc w:val="left"/>
-      <w:pPr>
-        <w:ind w:left="1440" w:hanging="1440"/>
-      </w:pPr>
-    </w:lvl>
-    <w:lvl w:ilvl="7">
-      <w:start w:val="1"/>
-      <w:numFmt w:val="decimal"/>
-      <w:lvlText w:val="%1.%2.%3.%4.%5.%6.%7.%8"/>
-      <w:lvlJc w:val="left"/>
-      <w:pPr>
-        <w:ind w:left="1800" w:hanging="1800"/>
-      </w:pPr>
-    </w:lvl>
-    <w:lvl w:ilvl="8">
-      <w:start w:val="1"/>
-      <w:numFmt w:val="decimal"/>
-      <w:lvlText w:val="%1.%2.%3.%4.%5.%6.%7.%8.%9"/>
-      <w:lvlJc w:val="left"/>
-      <w:pPr>
-        <w:ind w:left="1800" w:hanging="1800"/>
-      </w:pPr>
-    </w:lvl>
-  </w:abstractNum>
-  <w:num w:numId="1" w16cid:durableId="1343236542">
+  <w:num w:numId="1" w16cid:durableId="2112620457">
+    <w:abstractNumId w:val="4"/>
+  </w:num>
+  <w:num w:numId="2" w16cid:durableId="420756534">
+    <w:abstractNumId w:val="1"/>
+  </w:num>
+  <w:num w:numId="3" w16cid:durableId="464351949">
+    <w:abstractNumId w:val="2"/>
+  </w:num>
+  <w:num w:numId="4" w16cid:durableId="243953040">
     <w:abstractNumId w:val="3"/>
   </w:num>
-  <w:num w:numId="2" w16cid:durableId="1201281721">
-    <w:abstractNumId w:val="2"/>
-  </w:num>
-  <w:num w:numId="3" w16cid:durableId="1934774652">
+  <w:num w:numId="5" w16cid:durableId="755126564">
     <w:abstractNumId w:val="0"/>
-  </w:num>
-  <w:num w:numId="4" w16cid:durableId="1263996501">
-    <w:abstractNumId w:val="4"/>
-  </w:num>
-  <w:num w:numId="5" w16cid:durableId="1671134655">
-    <w:abstractNumId w:val="1"/>
   </w:num>
 </w:numbering>
 </file>
@@ -12037,7 +13001,7 @@
 
 <file path=customXml/item1.xml><?xml version="1.0" encoding="utf-8"?>
 <go:gDocsCustomXmlDataStorage xmlns:go="http://customooxmlschemas.google.com/" xmlns:r="http://schemas.openxmlformats.org/officeDocument/2006/relationships" uri="GoogleDocsCustomDataVersion1">
-  <go:docsCustomData xmlns:go="http://customooxmlschemas.google.com/" roundtripDataSignature="AMtx7mgxF2XBvlcFghHSNfKFHCPdahVjBA==">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</go:docsCustomData>
+  <go:docsCustomData xmlns:go="http://customooxmlschemas.google.com/" roundtripDataSignature="AMtx7mgWiRa0GQB8xxE4mcOP8Ql4EGDJ5g==">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</go:docsCustomData>
 </go:gDocsCustomXmlDataStorage>
 </file>
 

</xml_diff>

<commit_message>
Dando desenvolvimento ao recomendador hibrido, falta inserir as imagens
</commit_message>
<xml_diff>
--- a/doc/atual_TCC_final/2022_KaikiMelloDosSantos_TCC.docx
+++ b/doc/atual_TCC_final/2022_KaikiMelloDosSantos_TCC.docx
@@ -20,7 +20,7 @@
           <w:color w:val="000000"/>
         </w:rPr>
         <w:drawing>
-          <wp:inline distT="0" distB="0" distL="0" distR="0" wp14:anchorId="17865D13" wp14:editId="18AD59A7">
+          <wp:inline distT="0" distB="0" distL="0" distR="0" wp14:anchorId="18619685" wp14:editId="72D837B1">
             <wp:extent cx="4362450" cy="1285875"/>
             <wp:effectExtent l="0" t="0" r="0" b="0"/>
             <wp:docPr id="12" name="image2.png"/>
@@ -520,7 +520,7 @@
           <w:szCs w:val="24"/>
         </w:rPr>
         <w:drawing>
-          <wp:inline distT="0" distB="0" distL="0" distR="0" wp14:anchorId="4D55148A" wp14:editId="5401C6CD">
+          <wp:inline distT="0" distB="0" distL="0" distR="0" wp14:anchorId="6BDD7729" wp14:editId="2A315575">
             <wp:extent cx="1057275" cy="695325"/>
             <wp:effectExtent l="0" t="0" r="0" b="0"/>
             <wp:docPr id="15" name="image1.png"/>
@@ -1993,13 +1993,24 @@
           <w:szCs w:val="26"/>
         </w:rPr>
       </w:pPr>
-      <w:r>
+    </w:p>
+    <w:p>
+      <w:pPr>
         <w:rPr>
           <w:rFonts w:ascii="Arial" w:eastAsia="Arial" w:hAnsi="Arial" w:cs="Arial"/>
           <w:b/>
           <w:sz w:val="26"/>
           <w:szCs w:val="26"/>
         </w:rPr>
+      </w:pPr>
+      <w:r>
+        <w:rPr>
+          <w:rFonts w:ascii="Arial" w:eastAsia="Arial" w:hAnsi="Arial" w:cs="Arial"/>
+          <w:b/>
+          <w:sz w:val="26"/>
+          <w:szCs w:val="26"/>
+        </w:rPr>
+        <w:lastRenderedPageBreak/>
         <w:t>2 METODOLOGIA</w:t>
       </w:r>
     </w:p>
@@ -2020,7 +2031,6 @@
           <w:sz w:val="24"/>
           <w:szCs w:val="24"/>
         </w:rPr>
-        <w:lastRenderedPageBreak/>
         <w:t xml:space="preserve">Este estudo propõe o desenvolvimento de um sistema de recomendação de músicas faz uso dos metadados que descrevem as faixas e das interações do usuário com o sistema para sugerir músicas de forma personalizada ao usuário. Considerando o desenvolvimento do software quanto </w:t>
       </w:r>
       <w:proofErr w:type="gramStart"/>
@@ -2437,6 +2447,7 @@
           <w:sz w:val="24"/>
           <w:szCs w:val="24"/>
         </w:rPr>
+        <w:lastRenderedPageBreak/>
         <w:t xml:space="preserve">Treinamento de algoritmos de classificação: </w:t>
       </w:r>
       <w:r>
@@ -2481,7 +2492,6 @@
           <w:sz w:val="24"/>
           <w:szCs w:val="24"/>
         </w:rPr>
-        <w:lastRenderedPageBreak/>
         <w:t xml:space="preserve">Personalização do sistema de recomendação: </w:t>
       </w:r>
       <w:r>
@@ -2571,7 +2581,7 @@
       <w:sdt>
         <w:sdtPr>
           <w:tag w:val="goog_rdk_0"/>
-          <w:id w:val="-1328821230"/>
+          <w:id w:val="1216087270"/>
         </w:sdtPr>
         <w:sdtContent>
           <w:commentRangeStart w:id="1"/>
@@ -2760,8 +2770,13 @@
     </w:p>
     <w:p>
       <w:pPr>
-        <w:spacing w:after="240" w:line="240" w:lineRule="auto"/>
-        <w:jc w:val="both"/>
+        <w:pBdr>
+          <w:top w:val="nil"/>
+          <w:left w:val="nil"/>
+          <w:bottom w:val="nil"/>
+          <w:right w:val="nil"/>
+          <w:between w:val="nil"/>
+        </w:pBdr>
         <w:rPr>
           <w:rFonts w:ascii="Arial" w:eastAsia="Arial" w:hAnsi="Arial" w:cs="Arial"/>
           <w:b/>
@@ -2772,8 +2787,13 @@
     </w:p>
     <w:p>
       <w:pPr>
-        <w:spacing w:after="240" w:line="240" w:lineRule="auto"/>
-        <w:jc w:val="both"/>
+        <w:pBdr>
+          <w:top w:val="nil"/>
+          <w:left w:val="nil"/>
+          <w:bottom w:val="nil"/>
+          <w:right w:val="nil"/>
+          <w:between w:val="nil"/>
+        </w:pBdr>
         <w:rPr>
           <w:rFonts w:ascii="Arial" w:eastAsia="Arial" w:hAnsi="Arial" w:cs="Arial"/>
           <w:b/>
@@ -2784,32 +2804,13 @@
     </w:p>
     <w:p>
       <w:pPr>
-        <w:spacing w:after="240" w:line="240" w:lineRule="auto"/>
-        <w:jc w:val="both"/>
-        <w:rPr>
-          <w:rFonts w:ascii="Arial" w:eastAsia="Arial" w:hAnsi="Arial" w:cs="Arial"/>
-          <w:b/>
-          <w:sz w:val="26"/>
-          <w:szCs w:val="26"/>
-        </w:rPr>
-      </w:pPr>
-    </w:p>
-    <w:p>
-      <w:pPr>
-        <w:spacing w:after="240" w:line="240" w:lineRule="auto"/>
-        <w:jc w:val="both"/>
-        <w:rPr>
-          <w:rFonts w:ascii="Arial" w:eastAsia="Arial" w:hAnsi="Arial" w:cs="Arial"/>
-          <w:b/>
-          <w:sz w:val="26"/>
-          <w:szCs w:val="26"/>
-        </w:rPr>
-      </w:pPr>
-    </w:p>
-    <w:p>
-      <w:pPr>
-        <w:spacing w:after="240" w:line="240" w:lineRule="auto"/>
-        <w:jc w:val="both"/>
+        <w:pBdr>
+          <w:top w:val="nil"/>
+          <w:left w:val="nil"/>
+          <w:bottom w:val="nil"/>
+          <w:right w:val="nil"/>
+          <w:between w:val="nil"/>
+        </w:pBdr>
         <w:rPr>
           <w:rFonts w:ascii="Arial" w:eastAsia="Arial" w:hAnsi="Arial" w:cs="Arial"/>
           <w:b/>
@@ -2948,7 +2949,7 @@
       <w:sdt>
         <w:sdtPr>
           <w:tag w:val="goog_rdk_1"/>
-          <w:id w:val="-1210417399"/>
+          <w:id w:val="412350921"/>
         </w:sdtPr>
         <w:sdtContent>
           <w:ins w:id="2" w:author="João Paulo" w:date="2023-01-13T11:12:00Z">
@@ -3786,7 +3787,7 @@
       <w:sdt>
         <w:sdtPr>
           <w:tag w:val="goog_rdk_2"/>
-          <w:id w:val="-613668810"/>
+          <w:id w:val="294033235"/>
         </w:sdtPr>
         <w:sdtContent>
           <w:commentRangeStart w:id="3"/>
@@ -3992,7 +3993,7 @@
       <w:sdt>
         <w:sdtPr>
           <w:tag w:val="goog_rdk_3"/>
-          <w:id w:val="-149749313"/>
+          <w:id w:val="742685147"/>
         </w:sdtPr>
         <w:sdtContent>
           <w:commentRangeStart w:id="4"/>
@@ -4006,16 +4007,16 @@
           <w:szCs w:val="24"/>
         </w:rPr>
         <w:drawing>
-          <wp:inline distT="114300" distB="114300" distL="114300" distR="114300" wp14:anchorId="63348A0D" wp14:editId="71A0FDEB">
+          <wp:inline distT="114300" distB="114300" distL="114300" distR="114300" wp14:anchorId="41A84331" wp14:editId="6F2698E6">
             <wp:extent cx="5759775" cy="3263900"/>
             <wp:effectExtent l="0" t="0" r="0" b="0"/>
-            <wp:docPr id="20" name="image5.png"/>
+            <wp:docPr id="20" name="image3.png"/>
             <wp:cNvGraphicFramePr/>
             <a:graphic xmlns:a="http://schemas.openxmlformats.org/drawingml/2006/main">
               <a:graphicData uri="http://schemas.openxmlformats.org/drawingml/2006/picture">
                 <pic:pic xmlns:pic="http://schemas.openxmlformats.org/drawingml/2006/picture">
                   <pic:nvPicPr>
-                    <pic:cNvPr id="0" name="image5.png"/>
+                    <pic:cNvPr id="0" name="image3.png"/>
                     <pic:cNvPicPr preferRelativeResize="0"/>
                   </pic:nvPicPr>
                   <pic:blipFill>
@@ -4191,7 +4192,7 @@
       <w:sdt>
         <w:sdtPr>
           <w:tag w:val="goog_rdk_4"/>
-          <w:id w:val="435497419"/>
+          <w:id w:val="1039021084"/>
         </w:sdtPr>
         <w:sdtContent>
           <w:commentRangeStart w:id="5"/>
@@ -4200,7 +4201,7 @@
       <w:sdt>
         <w:sdtPr>
           <w:tag w:val="goog_rdk_5"/>
-          <w:id w:val="-1697921208"/>
+          <w:id w:val="1692258752"/>
         </w:sdtPr>
         <w:sdtContent>
           <w:commentRangeStart w:id="6"/>
@@ -4209,7 +4210,7 @@
       <w:sdt>
         <w:sdtPr>
           <w:tag w:val="goog_rdk_6"/>
-          <w:id w:val="1812592958"/>
+          <w:id w:val="238605834"/>
         </w:sdtPr>
         <w:sdtContent>
           <w:commentRangeStart w:id="7"/>
@@ -4218,7 +4219,7 @@
       <w:sdt>
         <w:sdtPr>
           <w:tag w:val="goog_rdk_7"/>
-          <w:id w:val="846132253"/>
+          <w:id w:val="-1765608578"/>
         </w:sdtPr>
         <w:sdtContent>
           <w:commentRangeStart w:id="8"/>
@@ -4232,16 +4233,16 @@
           <w:szCs w:val="24"/>
         </w:rPr>
         <w:drawing>
-          <wp:inline distT="114300" distB="114300" distL="114300" distR="114300" wp14:anchorId="483A2179" wp14:editId="7922F798">
+          <wp:inline distT="114300" distB="114300" distL="114300" distR="114300" wp14:anchorId="36C49130" wp14:editId="2E02ABFD">
             <wp:extent cx="5759775" cy="3771900"/>
             <wp:effectExtent l="0" t="0" r="0" b="0"/>
-            <wp:docPr id="18" name="image4.png"/>
+            <wp:docPr id="18" name="image8.png"/>
             <wp:cNvGraphicFramePr/>
             <a:graphic xmlns:a="http://schemas.openxmlformats.org/drawingml/2006/main">
               <a:graphicData uri="http://schemas.openxmlformats.org/drawingml/2006/picture">
                 <pic:pic xmlns:pic="http://schemas.openxmlformats.org/drawingml/2006/picture">
                   <pic:nvPicPr>
-                    <pic:cNvPr id="0" name="image4.png"/>
+                    <pic:cNvPr id="0" name="image8.png"/>
                     <pic:cNvPicPr preferRelativeResize="0"/>
                   </pic:nvPicPr>
                   <pic:blipFill>
@@ -4361,7 +4362,7 @@
       <w:sdt>
         <w:sdtPr>
           <w:tag w:val="goog_rdk_8"/>
-          <w:id w:val="196361535"/>
+          <w:id w:val="-1305384786"/>
         </w:sdtPr>
         <w:sdtContent>
           <w:del w:id="9" w:author="João Paulo" w:date="2023-03-28T21:50:00Z">
@@ -4452,7 +4453,7 @@
       <w:sdt>
         <w:sdtPr>
           <w:tag w:val="goog_rdk_9"/>
-          <w:id w:val="-217059601"/>
+          <w:id w:val="1189563892"/>
         </w:sdtPr>
         <w:sdtContent>
           <w:ins w:id="10" w:author="João Paulo" w:date="2023-03-28T21:50:00Z">
@@ -4470,7 +4471,7 @@
       <w:sdt>
         <w:sdtPr>
           <w:tag w:val="goog_rdk_10"/>
-          <w:id w:val="-1572887578"/>
+          <w:id w:val="-428735870"/>
         </w:sdtPr>
         <w:sdtContent>
           <w:del w:id="11" w:author="João Paulo" w:date="2023-03-28T21:50:00Z">
@@ -4505,7 +4506,7 @@
       <w:sdt>
         <w:sdtPr>
           <w:tag w:val="goog_rdk_11"/>
-          <w:id w:val="504251755"/>
+          <w:id w:val="-1870141982"/>
         </w:sdtPr>
         <w:sdtContent>
           <w:ins w:id="12" w:author="João Paulo" w:date="2023-03-28T21:50:00Z">
@@ -4532,7 +4533,7 @@
       <w:sdt>
         <w:sdtPr>
           <w:tag w:val="goog_rdk_12"/>
-          <w:id w:val="1966154660"/>
+          <w:id w:val="1752702918"/>
         </w:sdtPr>
         <w:sdtContent>
           <w:del w:id="13" w:author="João Paulo" w:date="2023-03-28T21:50:00Z">
@@ -4583,16 +4584,16 @@
           <w:szCs w:val="24"/>
         </w:rPr>
         <w:drawing>
-          <wp:inline distT="114300" distB="114300" distL="114300" distR="114300" wp14:anchorId="4D817DDA" wp14:editId="7BC5E2F1">
+          <wp:inline distT="114300" distB="114300" distL="114300" distR="114300" wp14:anchorId="378CE2AD" wp14:editId="32E0D18D">
             <wp:extent cx="5759775" cy="2463800"/>
             <wp:effectExtent l="0" t="0" r="0" b="0"/>
-            <wp:docPr id="14" name="image10.png"/>
+            <wp:docPr id="14" name="image5.png"/>
             <wp:cNvGraphicFramePr/>
             <a:graphic xmlns:a="http://schemas.openxmlformats.org/drawingml/2006/main">
               <a:graphicData uri="http://schemas.openxmlformats.org/drawingml/2006/picture">
                 <pic:pic xmlns:pic="http://schemas.openxmlformats.org/drawingml/2006/picture">
                   <pic:nvPicPr>
-                    <pic:cNvPr id="0" name="image10.png"/>
+                    <pic:cNvPr id="0" name="image5.png"/>
                     <pic:cNvPicPr preferRelativeResize="0"/>
                   </pic:nvPicPr>
                   <pic:blipFill>
@@ -4679,7 +4680,7 @@
       <w:sdt>
         <w:sdtPr>
           <w:tag w:val="goog_rdk_13"/>
-          <w:id w:val="-1647495887"/>
+          <w:id w:val="928929416"/>
         </w:sdtPr>
         <w:sdtContent>
           <w:commentRangeStart w:id="14"/>
@@ -5231,7 +5232,6 @@
     <w:p>
       <w:pPr>
         <w:spacing w:after="0" w:line="360" w:lineRule="auto"/>
-        <w:ind w:firstLine="708"/>
         <w:jc w:val="both"/>
         <w:rPr>
           <w:rFonts w:ascii="Arial" w:eastAsia="Arial" w:hAnsi="Arial" w:cs="Arial"/>
@@ -5243,7 +5243,6 @@
     <w:p>
       <w:pPr>
         <w:spacing w:after="0" w:line="360" w:lineRule="auto"/>
-        <w:ind w:firstLine="708"/>
         <w:jc w:val="both"/>
         <w:rPr>
           <w:rFonts w:ascii="Arial" w:eastAsia="Arial" w:hAnsi="Arial" w:cs="Arial"/>
@@ -5320,7 +5319,7 @@
       <w:sdt>
         <w:sdtPr>
           <w:tag w:val="goog_rdk_14"/>
-          <w:id w:val="-1011906452"/>
+          <w:id w:val="-406374352"/>
         </w:sdtPr>
         <w:sdtContent>
           <w:commentRangeStart w:id="15"/>
@@ -5349,7 +5348,7 @@
       <w:sdt>
         <w:sdtPr>
           <w:tag w:val="goog_rdk_15"/>
-          <w:id w:val="-60949991"/>
+          <w:id w:val="-757370264"/>
         </w:sdtPr>
         <w:sdtContent>
           <w:ins w:id="16" w:author="João Paulo" w:date="2023-03-29T12:59:00Z">
@@ -5367,14 +5366,14 @@
       <w:sdt>
         <w:sdtPr>
           <w:tag w:val="goog_rdk_16"/>
-          <w:id w:val="-1613663152"/>
+          <w:id w:val="-723454799"/>
         </w:sdtPr>
         <w:sdtContent>
           <w:customXmlInsRangeStart w:id="17" w:author="João Paulo" w:date="2023-03-29T12:59:00Z"/>
           <w:sdt>
             <w:sdtPr>
               <w:tag w:val="goog_rdk_17"/>
-              <w:id w:val="314075426"/>
+              <w:id w:val="1358084494"/>
             </w:sdtPr>
             <w:sdtContent>
               <w:customXmlInsRangeEnd w:id="17"/>
@@ -5399,7 +5398,7 @@
       <w:sdt>
         <w:sdtPr>
           <w:tag w:val="goog_rdk_18"/>
-          <w:id w:val="2099064875"/>
+          <w:id w:val="-1737778043"/>
         </w:sdtPr>
         <w:sdtContent>
           <w:del w:id="21" w:author="João Paulo" w:date="2023-03-29T12:59:00Z">
@@ -5561,7 +5560,7 @@
       <w:sdt>
         <w:sdtPr>
           <w:tag w:val="goog_rdk_19"/>
-          <w:id w:val="-738240983"/>
+          <w:id w:val="727660456"/>
         </w:sdtPr>
         <w:sdtContent>
           <w:commentRangeStart w:id="22"/>
@@ -5575,16 +5574,16 @@
           <w:szCs w:val="24"/>
         </w:rPr>
         <w:drawing>
-          <wp:inline distT="114300" distB="114300" distL="114300" distR="114300" wp14:anchorId="71A03414" wp14:editId="29FADF46">
+          <wp:inline distT="114300" distB="114300" distL="114300" distR="114300" wp14:anchorId="75D3EBBB" wp14:editId="5E075925">
             <wp:extent cx="5762625" cy="2485387"/>
             <wp:effectExtent l="0" t="0" r="0" b="0"/>
-            <wp:docPr id="19" name="image7.png"/>
+            <wp:docPr id="19" name="image11.png"/>
             <wp:cNvGraphicFramePr/>
             <a:graphic xmlns:a="http://schemas.openxmlformats.org/drawingml/2006/main">
               <a:graphicData uri="http://schemas.openxmlformats.org/drawingml/2006/picture">
                 <pic:pic xmlns:pic="http://schemas.openxmlformats.org/drawingml/2006/picture">
                   <pic:nvPicPr>
-                    <pic:cNvPr id="0" name="image7.png"/>
+                    <pic:cNvPr id="0" name="image11.png"/>
                     <pic:cNvPicPr preferRelativeResize="0"/>
                   </pic:nvPicPr>
                   <pic:blipFill>
@@ -5826,7 +5825,7 @@
       <w:sdt>
         <w:sdtPr>
           <w:tag w:val="goog_rdk_20"/>
-          <w:id w:val="2118789930"/>
+          <w:id w:val="-540828897"/>
         </w:sdtPr>
         <w:sdtContent>
           <w:del w:id="23" w:author="João Paulo" w:date="2023-03-29T15:16:00Z">
@@ -5852,7 +5851,7 @@
       <w:sdt>
         <w:sdtPr>
           <w:tag w:val="goog_rdk_21"/>
-          <w:id w:val="1185097740"/>
+          <w:id w:val="1586031359"/>
         </w:sdtPr>
         <w:sdtContent>
           <w:ins w:id="24" w:author="João Paulo" w:date="2023-03-29T15:16:00Z">
@@ -5994,16 +5993,16 @@
           <w:szCs w:val="24"/>
         </w:rPr>
         <w:drawing>
-          <wp:inline distT="114300" distB="114300" distL="114300" distR="114300" wp14:anchorId="18544B96" wp14:editId="74E47415">
+          <wp:inline distT="114300" distB="114300" distL="114300" distR="114300" wp14:anchorId="5AF3D627" wp14:editId="576B7DB8">
             <wp:extent cx="5759775" cy="3276600"/>
             <wp:effectExtent l="0" t="0" r="0" b="0"/>
-            <wp:docPr id="11" name="image8.png"/>
+            <wp:docPr id="11" name="image4.png"/>
             <wp:cNvGraphicFramePr/>
             <a:graphic xmlns:a="http://schemas.openxmlformats.org/drawingml/2006/main">
               <a:graphicData uri="http://schemas.openxmlformats.org/drawingml/2006/picture">
                 <pic:pic xmlns:pic="http://schemas.openxmlformats.org/drawingml/2006/picture">
                   <pic:nvPicPr>
-                    <pic:cNvPr id="0" name="image8.png"/>
+                    <pic:cNvPr id="0" name="image4.png"/>
                     <pic:cNvPicPr preferRelativeResize="0"/>
                   </pic:nvPicPr>
                   <pic:blipFill>
@@ -6604,7 +6603,7 @@
       <w:sdt>
         <w:sdtPr>
           <w:tag w:val="goog_rdk_22"/>
-          <w:id w:val="-1698533052"/>
+          <w:id w:val="-1464332212"/>
         </w:sdtPr>
         <w:sdtContent>
           <w:commentRangeStart w:id="25"/>
@@ -7369,16 +7368,16 @@
           <w:szCs w:val="24"/>
         </w:rPr>
         <w:drawing>
-          <wp:inline distT="114300" distB="114300" distL="114300" distR="114300" wp14:anchorId="7B464B7A" wp14:editId="52CA7F48">
+          <wp:inline distT="114300" distB="114300" distL="114300" distR="114300" wp14:anchorId="51C2D6BB" wp14:editId="3AB4AA70">
             <wp:extent cx="5460203" cy="3007340"/>
             <wp:effectExtent l="0" t="0" r="0" b="0"/>
-            <wp:docPr id="10" name="image3.png"/>
+            <wp:docPr id="10" name="image10.png"/>
             <wp:cNvGraphicFramePr/>
             <a:graphic xmlns:a="http://schemas.openxmlformats.org/drawingml/2006/main">
               <a:graphicData uri="http://schemas.openxmlformats.org/drawingml/2006/picture">
                 <pic:pic xmlns:pic="http://schemas.openxmlformats.org/drawingml/2006/picture">
                   <pic:nvPicPr>
-                    <pic:cNvPr id="0" name="image3.png"/>
+                    <pic:cNvPr id="0" name="image10.png"/>
                     <pic:cNvPicPr preferRelativeResize="0"/>
                   </pic:nvPicPr>
                   <pic:blipFill>
@@ -7857,7 +7856,7 @@
       <w:sdt>
         <w:sdtPr>
           <w:tag w:val="goog_rdk_23"/>
-          <w:id w:val="1278222099"/>
+          <w:id w:val="-1446689014"/>
         </w:sdtPr>
         <w:sdtContent>
           <w:commentRangeStart w:id="26"/>
@@ -8031,7 +8030,7 @@
         </w:rPr>
         <w:lastRenderedPageBreak/>
         <w:drawing>
-          <wp:inline distT="114300" distB="114300" distL="114300" distR="114300" wp14:anchorId="3D81BFA7" wp14:editId="35A242FC">
+          <wp:inline distT="114300" distB="114300" distL="114300" distR="114300" wp14:anchorId="3FFB50BF" wp14:editId="275582DC">
             <wp:extent cx="5759775" cy="3937000"/>
             <wp:effectExtent l="0" t="0" r="0" b="0"/>
             <wp:docPr id="16" name="image6.png"/>
@@ -8950,7 +8949,63 @@
           <w:sz w:val="24"/>
           <w:szCs w:val="24"/>
         </w:rPr>
-        <w:t xml:space="preserve"> o título. Logo depois é criada uma variável que irá conter o mesmo </w:t>
+        <w:t xml:space="preserve"> o título e </w:t>
+      </w:r>
+      <w:proofErr w:type="spellStart"/>
+      <w:r>
+        <w:rPr>
+          <w:rFonts w:ascii="Arial" w:eastAsia="Arial" w:hAnsi="Arial" w:cs="Arial"/>
+          <w:sz w:val="24"/>
+          <w:szCs w:val="24"/>
+        </w:rPr>
+        <w:t>atribuido</w:t>
+      </w:r>
+      <w:proofErr w:type="spellEnd"/>
+      <w:r>
+        <w:rPr>
+          <w:rFonts w:ascii="Arial" w:eastAsia="Arial" w:hAnsi="Arial" w:cs="Arial"/>
+          <w:sz w:val="24"/>
+          <w:szCs w:val="24"/>
+        </w:rPr>
+        <w:t xml:space="preserve"> a </w:t>
+      </w:r>
+      <w:proofErr w:type="spellStart"/>
+      <w:r>
+        <w:rPr>
+          <w:rFonts w:ascii="Arial" w:eastAsia="Arial" w:hAnsi="Arial" w:cs="Arial"/>
+          <w:i/>
+          <w:sz w:val="24"/>
+          <w:szCs w:val="24"/>
+        </w:rPr>
+        <w:t>id_map</w:t>
+      </w:r>
+      <w:proofErr w:type="spellEnd"/>
+      <w:r>
+        <w:rPr>
+          <w:rFonts w:ascii="Arial" w:eastAsia="Arial" w:hAnsi="Arial" w:cs="Arial"/>
+          <w:sz w:val="24"/>
+          <w:szCs w:val="24"/>
+        </w:rPr>
+        <w:t>. Logo depois é criada uma variável (</w:t>
+      </w:r>
+      <w:proofErr w:type="spellStart"/>
+      <w:r>
+        <w:rPr>
+          <w:rFonts w:ascii="Arial" w:eastAsia="Arial" w:hAnsi="Arial" w:cs="Arial"/>
+          <w:i/>
+          <w:sz w:val="24"/>
+          <w:szCs w:val="24"/>
+        </w:rPr>
+        <w:t>indices_map</w:t>
+      </w:r>
+      <w:proofErr w:type="spellEnd"/>
+      <w:r>
+        <w:rPr>
+          <w:rFonts w:ascii="Arial" w:eastAsia="Arial" w:hAnsi="Arial" w:cs="Arial"/>
+          <w:sz w:val="24"/>
+          <w:szCs w:val="24"/>
+        </w:rPr>
+        <w:t xml:space="preserve">) que irá conter o mesmo </w:t>
       </w:r>
       <w:proofErr w:type="spellStart"/>
       <w:r>
@@ -8996,25 +9051,7 @@
           <w:sz w:val="24"/>
           <w:szCs w:val="24"/>
         </w:rPr>
-        <w:t xml:space="preserve">que irá juntar o resultado das recomendações das abordagens em conteúdo e filtragem </w:t>
-      </w:r>
-      <w:proofErr w:type="gramStart"/>
-      <w:r>
-        <w:rPr>
-          <w:rFonts w:ascii="Arial" w:eastAsia="Arial" w:hAnsi="Arial" w:cs="Arial"/>
-          <w:sz w:val="24"/>
-          <w:szCs w:val="24"/>
-        </w:rPr>
-        <w:t>colaborativa(</w:t>
-      </w:r>
-      <w:proofErr w:type="gramEnd"/>
-      <w:r>
-        <w:rPr>
-          <w:rFonts w:ascii="Arial" w:eastAsia="Arial" w:hAnsi="Arial" w:cs="Arial"/>
-          <w:sz w:val="24"/>
-          <w:szCs w:val="24"/>
-        </w:rPr>
-        <w:t>k-NN e SVD) conforme o algoritmo a seguir.</w:t>
+        <w:t>que irá juntar o resultado das recomendações das abordagens em conteúdo e filtragem colaborativa(k-NN e SVD) conforme o algoritmo a seguir.</w:t>
       </w:r>
     </w:p>
     <w:p>
@@ -9096,7 +9133,16 @@
           <w:sz w:val="24"/>
           <w:szCs w:val="24"/>
         </w:rPr>
-        <w:t xml:space="preserve"> que contém os resultados de cada abordagem em seguida agrupa as recomendações com base nos títulos e média das estimativas de classificação, isso é feito devido que o mesmo título pode ser retornado pelas diferentes abordagens utilizadas visando evitar que o valor da estimativa (nota) eleve mais determinado filme em consequência do seu título se repetir nas recomendações. Logo após os títulos são ordenados com base nas estimativas em ordem decrescente e o índice é redefinido para valor inteiro. Essa função é utilizada posteriormente para agrupar as recomendações geradas pelas diferentes abordagens. </w:t>
+        <w:t xml:space="preserve"> que contém os resultados de cada abordagem em seguida agrupa as recomendações com base nos títulos e média das estimativas de classificação, isso é feito devido que o mesmo título pode ser retornado pelas diferentes abordagens utilizadas visando evitar que o valor da estimativa (nota) eleve mais determinado filme em consequência do seu título se repetir nas recomendações. Logo após os títulos são ordenados com base nas estimativas em ordem decrescente e o índice é redefinido para valor inteiro. Essa função é utilizada </w:t>
+      </w:r>
+      <w:r>
+        <w:rPr>
+          <w:rFonts w:ascii="Arial" w:eastAsia="Arial" w:hAnsi="Arial" w:cs="Arial"/>
+          <w:sz w:val="24"/>
+          <w:szCs w:val="24"/>
+        </w:rPr>
+        <w:lastRenderedPageBreak/>
+        <w:t xml:space="preserve">posteriormente para agrupar as recomendações geradas pelas diferentes abordagens. </w:t>
       </w:r>
     </w:p>
     <w:p>
@@ -9113,7 +9159,7 @@
       <w:sdt>
         <w:sdtPr>
           <w:tag w:val="goog_rdk_24"/>
-          <w:id w:val="194737905"/>
+          <w:id w:val="-1315872948"/>
         </w:sdtPr>
         <w:sdtContent>
           <w:commentRangeStart w:id="27"/>
@@ -9168,16 +9214,16 @@
           <w:szCs w:val="24"/>
         </w:rPr>
         <w:drawing>
-          <wp:inline distT="114300" distB="114300" distL="114300" distR="114300" wp14:anchorId="2CF084CE" wp14:editId="2223A2B6">
+          <wp:inline distT="114300" distB="114300" distL="114300" distR="114300" wp14:anchorId="1689F2BD" wp14:editId="4531F4B5">
             <wp:extent cx="5762625" cy="2038596"/>
             <wp:effectExtent l="0" t="0" r="0" b="0"/>
-            <wp:docPr id="17" name="image9.png"/>
+            <wp:docPr id="17" name="image7.png"/>
             <wp:cNvGraphicFramePr/>
             <a:graphic xmlns:a="http://schemas.openxmlformats.org/drawingml/2006/main">
               <a:graphicData uri="http://schemas.openxmlformats.org/drawingml/2006/picture">
                 <pic:pic xmlns:pic="http://schemas.openxmlformats.org/drawingml/2006/picture">
                   <pic:nvPicPr>
-                    <pic:cNvPr id="0" name="image9.png"/>
+                    <pic:cNvPr id="0" name="image7.png"/>
                     <pic:cNvPicPr preferRelativeResize="0"/>
                   </pic:nvPicPr>
                   <pic:blipFill>
@@ -9301,7 +9347,7 @@
           <w:sz w:val="24"/>
           <w:szCs w:val="24"/>
         </w:rPr>
-        <w:t xml:space="preserve">que é uma das principais funções desse mecanismo de recomendação, nela serão passados o id do usuário e o título do filme para qual deseja obter a recomendação. </w:t>
+        <w:t xml:space="preserve">que é uma das principais funções desse mecanismo de recomendação, nela serão passados o id (código) do usuário e o título do filme para qual deseja obter a recomendação. </w:t>
       </w:r>
     </w:p>
     <w:p>
@@ -9311,6 +9357,487 @@
         <w:jc w:val="both"/>
         <w:rPr>
           <w:rFonts w:ascii="Arial" w:eastAsia="Arial" w:hAnsi="Arial" w:cs="Arial"/>
+          <w:sz w:val="24"/>
+          <w:szCs w:val="24"/>
+        </w:rPr>
+      </w:pPr>
+      <w:r>
+        <w:rPr>
+          <w:rFonts w:ascii="Arial" w:eastAsia="Arial" w:hAnsi="Arial" w:cs="Arial"/>
+          <w:sz w:val="24"/>
+          <w:szCs w:val="24"/>
+        </w:rPr>
+        <w:t xml:space="preserve">A função </w:t>
+      </w:r>
+      <w:proofErr w:type="spellStart"/>
+      <w:r>
+        <w:rPr>
+          <w:rFonts w:ascii="Arial" w:eastAsia="Arial" w:hAnsi="Arial" w:cs="Arial"/>
+          <w:i/>
+          <w:sz w:val="24"/>
+          <w:szCs w:val="24"/>
+        </w:rPr>
+        <w:t>recomendador_hibrido</w:t>
+      </w:r>
+      <w:proofErr w:type="spellEnd"/>
+      <w:r>
+        <w:rPr>
+          <w:rFonts w:ascii="Arial" w:eastAsia="Arial" w:hAnsi="Arial" w:cs="Arial"/>
+          <w:i/>
+          <w:sz w:val="24"/>
+          <w:szCs w:val="24"/>
+        </w:rPr>
+        <w:t xml:space="preserve"> </w:t>
+      </w:r>
+      <w:r>
+        <w:rPr>
+          <w:rFonts w:ascii="Arial" w:eastAsia="Arial" w:hAnsi="Arial" w:cs="Arial"/>
+          <w:sz w:val="24"/>
+          <w:szCs w:val="24"/>
+        </w:rPr>
+        <w:t xml:space="preserve">recebe como parâmetros o código do usuário e o título do filme, esses dados são passados para uma estrutura de controle que verifica se o código do usuário é inteiro e se o título do filme é um texto caso contrário uma mensagem de erro é exibida, então é verificado se o id do usuário está presente no </w:t>
+      </w:r>
+      <w:proofErr w:type="spellStart"/>
+      <w:r>
+        <w:rPr>
+          <w:rFonts w:ascii="Arial" w:eastAsia="Arial" w:hAnsi="Arial" w:cs="Arial"/>
+          <w:sz w:val="24"/>
+          <w:szCs w:val="24"/>
+        </w:rPr>
+        <w:t>dataframe</w:t>
+      </w:r>
+      <w:proofErr w:type="spellEnd"/>
+      <w:r>
+        <w:rPr>
+          <w:rFonts w:ascii="Arial" w:eastAsia="Arial" w:hAnsi="Arial" w:cs="Arial"/>
+          <w:sz w:val="24"/>
+          <w:szCs w:val="24"/>
+        </w:rPr>
+        <w:t xml:space="preserve"> de avaliações e se o título do filme está presente no </w:t>
+      </w:r>
+      <w:proofErr w:type="spellStart"/>
+      <w:r>
+        <w:rPr>
+          <w:rFonts w:ascii="Arial" w:eastAsia="Arial" w:hAnsi="Arial" w:cs="Arial"/>
+          <w:sz w:val="24"/>
+          <w:szCs w:val="24"/>
+        </w:rPr>
+        <w:t>dataframe</w:t>
+      </w:r>
+      <w:proofErr w:type="spellEnd"/>
+      <w:r>
+        <w:rPr>
+          <w:rFonts w:ascii="Arial" w:eastAsia="Arial" w:hAnsi="Arial" w:cs="Arial"/>
+          <w:sz w:val="24"/>
+          <w:szCs w:val="24"/>
+        </w:rPr>
+        <w:t xml:space="preserve"> </w:t>
+      </w:r>
+      <w:proofErr w:type="spellStart"/>
+      <w:r>
+        <w:rPr>
+          <w:rFonts w:ascii="Arial" w:eastAsia="Arial" w:hAnsi="Arial" w:cs="Arial"/>
+          <w:i/>
+          <w:sz w:val="24"/>
+          <w:szCs w:val="24"/>
+        </w:rPr>
+        <w:t>id_map</w:t>
+      </w:r>
+      <w:proofErr w:type="spellEnd"/>
+      <w:r>
+        <w:rPr>
+          <w:rFonts w:ascii="Arial" w:eastAsia="Arial" w:hAnsi="Arial" w:cs="Arial"/>
+          <w:i/>
+          <w:sz w:val="24"/>
+          <w:szCs w:val="24"/>
+        </w:rPr>
+        <w:t xml:space="preserve">, </w:t>
+      </w:r>
+      <w:r>
+        <w:rPr>
+          <w:rFonts w:ascii="Arial" w:eastAsia="Arial" w:hAnsi="Arial" w:cs="Arial"/>
+          <w:sz w:val="24"/>
+          <w:szCs w:val="24"/>
+        </w:rPr>
+        <w:t xml:space="preserve">se ambos os dados estiverem presentes nos </w:t>
+      </w:r>
+      <w:proofErr w:type="spellStart"/>
+      <w:r>
+        <w:rPr>
+          <w:rFonts w:ascii="Arial" w:eastAsia="Arial" w:hAnsi="Arial" w:cs="Arial"/>
+          <w:sz w:val="24"/>
+          <w:szCs w:val="24"/>
+        </w:rPr>
+        <w:t>dataframes</w:t>
+      </w:r>
+      <w:proofErr w:type="spellEnd"/>
+      <w:r>
+        <w:rPr>
+          <w:rFonts w:ascii="Arial" w:eastAsia="Arial" w:hAnsi="Arial" w:cs="Arial"/>
+          <w:sz w:val="24"/>
+          <w:szCs w:val="24"/>
+        </w:rPr>
+        <w:t xml:space="preserve"> a função prossegue. Depois o título é passado para a função </w:t>
+      </w:r>
+      <w:proofErr w:type="spellStart"/>
+      <w:r>
+        <w:rPr>
+          <w:rFonts w:ascii="Arial" w:eastAsia="Arial" w:hAnsi="Arial" w:cs="Arial"/>
+          <w:i/>
+          <w:sz w:val="24"/>
+          <w:szCs w:val="24"/>
+        </w:rPr>
+        <w:t>get_index</w:t>
+      </w:r>
+      <w:proofErr w:type="spellEnd"/>
+      <w:r>
+        <w:rPr>
+          <w:rFonts w:ascii="Arial" w:eastAsia="Arial" w:hAnsi="Arial" w:cs="Arial"/>
+          <w:i/>
+          <w:sz w:val="24"/>
+          <w:szCs w:val="24"/>
+        </w:rPr>
+        <w:t xml:space="preserve"> </w:t>
+      </w:r>
+      <w:r>
+        <w:rPr>
+          <w:rFonts w:ascii="Arial" w:eastAsia="Arial" w:hAnsi="Arial" w:cs="Arial"/>
+          <w:sz w:val="24"/>
+          <w:szCs w:val="24"/>
+        </w:rPr>
+        <w:t xml:space="preserve">para obter o índice do filme correspondente ao título que foi passado, abaixo a imagem descreve o código da função. </w:t>
+      </w:r>
+    </w:p>
+    <w:p>
+      <w:pPr>
+        <w:spacing w:after="0" w:line="360" w:lineRule="auto"/>
+        <w:ind w:firstLine="720"/>
+        <w:jc w:val="both"/>
+        <w:rPr>
+          <w:rFonts w:ascii="Arial" w:eastAsia="Arial" w:hAnsi="Arial" w:cs="Arial"/>
+          <w:sz w:val="24"/>
+          <w:szCs w:val="24"/>
+          <w:highlight w:val="yellow"/>
+        </w:rPr>
+      </w:pPr>
+      <w:r>
+        <w:rPr>
+          <w:rFonts w:ascii="Arial" w:eastAsia="Arial" w:hAnsi="Arial" w:cs="Arial"/>
+          <w:sz w:val="24"/>
+          <w:szCs w:val="24"/>
+          <w:highlight w:val="yellow"/>
+        </w:rPr>
+        <w:t xml:space="preserve">Função </w:t>
+      </w:r>
+      <w:proofErr w:type="spellStart"/>
+      <w:r>
+        <w:rPr>
+          <w:rFonts w:ascii="Arial" w:eastAsia="Arial" w:hAnsi="Arial" w:cs="Arial"/>
+          <w:sz w:val="24"/>
+          <w:szCs w:val="24"/>
+          <w:highlight w:val="yellow"/>
+        </w:rPr>
+        <w:t>get_index</w:t>
+      </w:r>
+      <w:proofErr w:type="spellEnd"/>
+    </w:p>
+    <w:p>
+      <w:pPr>
+        <w:spacing w:after="0" w:line="360" w:lineRule="auto"/>
+        <w:ind w:firstLine="720"/>
+        <w:jc w:val="both"/>
+        <w:rPr>
+          <w:rFonts w:ascii="Arial" w:eastAsia="Arial" w:hAnsi="Arial" w:cs="Arial"/>
+          <w:sz w:val="24"/>
+          <w:szCs w:val="24"/>
+        </w:rPr>
+      </w:pPr>
+      <w:r>
+        <w:rPr>
+          <w:rFonts w:ascii="Arial" w:eastAsia="Arial" w:hAnsi="Arial" w:cs="Arial"/>
+          <w:sz w:val="24"/>
+          <w:szCs w:val="24"/>
+        </w:rPr>
+        <w:t xml:space="preserve">A função </w:t>
+      </w:r>
+      <w:proofErr w:type="spellStart"/>
+      <w:r>
+        <w:rPr>
+          <w:rFonts w:ascii="Arial" w:eastAsia="Arial" w:hAnsi="Arial" w:cs="Arial"/>
+          <w:i/>
+          <w:sz w:val="24"/>
+          <w:szCs w:val="24"/>
+        </w:rPr>
+        <w:t>get_index</w:t>
+      </w:r>
+      <w:proofErr w:type="spellEnd"/>
+      <w:r>
+        <w:rPr>
+          <w:rFonts w:ascii="Arial" w:eastAsia="Arial" w:hAnsi="Arial" w:cs="Arial"/>
+          <w:i/>
+          <w:sz w:val="24"/>
+          <w:szCs w:val="24"/>
+        </w:rPr>
+        <w:t xml:space="preserve"> </w:t>
+      </w:r>
+      <w:r>
+        <w:rPr>
+          <w:rFonts w:ascii="Arial" w:eastAsia="Arial" w:hAnsi="Arial" w:cs="Arial"/>
+          <w:sz w:val="24"/>
+          <w:szCs w:val="24"/>
+        </w:rPr>
+        <w:t xml:space="preserve">recebe o título do filme e será buscado o id do filme na série </w:t>
+      </w:r>
+      <w:proofErr w:type="gramStart"/>
+      <w:r>
+        <w:rPr>
+          <w:rFonts w:ascii="Arial" w:eastAsia="Arial" w:hAnsi="Arial" w:cs="Arial"/>
+          <w:sz w:val="24"/>
+          <w:szCs w:val="24"/>
+        </w:rPr>
+        <w:t>índices criada</w:t>
+      </w:r>
+      <w:proofErr w:type="gramEnd"/>
+      <w:r>
+        <w:rPr>
+          <w:rFonts w:ascii="Arial" w:eastAsia="Arial" w:hAnsi="Arial" w:cs="Arial"/>
+          <w:sz w:val="24"/>
+          <w:szCs w:val="24"/>
+        </w:rPr>
+        <w:t xml:space="preserve"> no final da abordagem baseada em conteúdo. Em seguida é feita uma </w:t>
+      </w:r>
+      <w:r>
+        <w:rPr>
+          <w:rFonts w:ascii="Arial" w:eastAsia="Arial" w:hAnsi="Arial" w:cs="Arial"/>
+          <w:sz w:val="24"/>
+          <w:szCs w:val="24"/>
+        </w:rPr>
+        <w:lastRenderedPageBreak/>
+        <w:t xml:space="preserve">verificação se o valor retornado é uma série ou o código o título, como </w:t>
+      </w:r>
+      <w:proofErr w:type="gramStart"/>
+      <w:r>
+        <w:rPr>
+          <w:rFonts w:ascii="Arial" w:eastAsia="Arial" w:hAnsi="Arial" w:cs="Arial"/>
+          <w:sz w:val="24"/>
+          <w:szCs w:val="24"/>
+        </w:rPr>
+        <w:t>muitos  filmes</w:t>
+      </w:r>
+      <w:proofErr w:type="gramEnd"/>
+      <w:r>
+        <w:rPr>
+          <w:rFonts w:ascii="Arial" w:eastAsia="Arial" w:hAnsi="Arial" w:cs="Arial"/>
+          <w:sz w:val="24"/>
+          <w:szCs w:val="24"/>
+        </w:rPr>
+        <w:t xml:space="preserve"> podem possuir o mesmo título mas seus conteúdos, histórias e enredos podem ser totalmente diferentes, em alguns casos podem ser retornados uma série contendo os índices do filmes com aquele determinado título, então foi definido que somente o primeiro índice dessa série será retornado.  </w:t>
+      </w:r>
+    </w:p>
+    <w:p>
+      <w:pPr>
+        <w:spacing w:after="0" w:line="360" w:lineRule="auto"/>
+        <w:ind w:firstLine="720"/>
+        <w:jc w:val="both"/>
+        <w:rPr>
+          <w:rFonts w:ascii="Arial" w:eastAsia="Arial" w:hAnsi="Arial" w:cs="Arial"/>
+          <w:sz w:val="24"/>
+          <w:szCs w:val="24"/>
+        </w:rPr>
+      </w:pPr>
+      <w:r>
+        <w:rPr>
+          <w:rFonts w:ascii="Arial" w:eastAsia="Arial" w:hAnsi="Arial" w:cs="Arial"/>
+          <w:sz w:val="24"/>
+          <w:szCs w:val="24"/>
+        </w:rPr>
+        <w:t xml:space="preserve">Logo após é chamada a função </w:t>
+      </w:r>
+      <w:proofErr w:type="spellStart"/>
+      <w:r>
+        <w:rPr>
+          <w:rFonts w:ascii="Arial" w:eastAsia="Arial" w:hAnsi="Arial" w:cs="Arial"/>
+          <w:i/>
+          <w:sz w:val="24"/>
+          <w:szCs w:val="24"/>
+        </w:rPr>
+        <w:t>recomendacao_KNN</w:t>
+      </w:r>
+      <w:proofErr w:type="spellEnd"/>
+      <w:r>
+        <w:rPr>
+          <w:rFonts w:ascii="Arial" w:eastAsia="Arial" w:hAnsi="Arial" w:cs="Arial"/>
+          <w:i/>
+          <w:sz w:val="24"/>
+          <w:szCs w:val="24"/>
+        </w:rPr>
+        <w:t xml:space="preserve"> </w:t>
+      </w:r>
+      <w:r>
+        <w:rPr>
+          <w:rFonts w:ascii="Arial" w:eastAsia="Arial" w:hAnsi="Arial" w:cs="Arial"/>
+          <w:sz w:val="24"/>
+          <w:szCs w:val="24"/>
+        </w:rPr>
+        <w:t>passando como parâmetro para ela o id do usuário que retorna uma lista dos filmes recomendados para o usuário, empregando o método de filtragem colaborativa baseada em usuários e fazendo o uso do algoritmo de k-</w:t>
+      </w:r>
+      <w:proofErr w:type="spellStart"/>
+      <w:r>
+        <w:rPr>
+          <w:rFonts w:ascii="Arial" w:eastAsia="Arial" w:hAnsi="Arial" w:cs="Arial"/>
+          <w:sz w:val="24"/>
+          <w:szCs w:val="24"/>
+        </w:rPr>
+        <w:t>Nearest</w:t>
+      </w:r>
+      <w:proofErr w:type="spellEnd"/>
+      <w:r>
+        <w:rPr>
+          <w:rFonts w:ascii="Arial" w:eastAsia="Arial" w:hAnsi="Arial" w:cs="Arial"/>
+          <w:sz w:val="24"/>
+          <w:szCs w:val="24"/>
+        </w:rPr>
+        <w:t xml:space="preserve"> </w:t>
+      </w:r>
+      <w:proofErr w:type="spellStart"/>
+      <w:r>
+        <w:rPr>
+          <w:rFonts w:ascii="Arial" w:eastAsia="Arial" w:hAnsi="Arial" w:cs="Arial"/>
+          <w:sz w:val="24"/>
+          <w:szCs w:val="24"/>
+        </w:rPr>
+        <w:t>Neighbors</w:t>
+      </w:r>
+      <w:proofErr w:type="spellEnd"/>
+      <w:r>
+        <w:rPr>
+          <w:rFonts w:ascii="Arial" w:eastAsia="Arial" w:hAnsi="Arial" w:cs="Arial"/>
+          <w:sz w:val="24"/>
+          <w:szCs w:val="24"/>
+        </w:rPr>
+        <w:t xml:space="preserve"> (k-NN), a lista retornada é armazenada na variável </w:t>
+      </w:r>
+      <w:proofErr w:type="spellStart"/>
+      <w:r>
+        <w:rPr>
+          <w:rFonts w:ascii="Arial" w:eastAsia="Arial" w:hAnsi="Arial" w:cs="Arial"/>
+          <w:sz w:val="24"/>
+          <w:szCs w:val="24"/>
+        </w:rPr>
+        <w:t>titulos_recomendados_KNN</w:t>
+      </w:r>
+      <w:proofErr w:type="spellEnd"/>
+      <w:r>
+        <w:rPr>
+          <w:rFonts w:ascii="Arial" w:eastAsia="Arial" w:hAnsi="Arial" w:cs="Arial"/>
+          <w:sz w:val="24"/>
+          <w:szCs w:val="24"/>
+        </w:rPr>
+        <w:t xml:space="preserve"> que será usada logo mais. Depois é criada uma variável chamada </w:t>
+      </w:r>
+      <w:proofErr w:type="spellStart"/>
+      <w:r>
+        <w:rPr>
+          <w:rFonts w:ascii="Arial" w:eastAsia="Arial" w:hAnsi="Arial" w:cs="Arial"/>
+          <w:i/>
+          <w:sz w:val="24"/>
+          <w:szCs w:val="24"/>
+        </w:rPr>
+        <w:t>sim_scores</w:t>
+      </w:r>
+      <w:proofErr w:type="spellEnd"/>
+      <w:r>
+        <w:rPr>
+          <w:rFonts w:ascii="Arial" w:eastAsia="Arial" w:hAnsi="Arial" w:cs="Arial"/>
+          <w:i/>
+          <w:sz w:val="24"/>
+          <w:szCs w:val="24"/>
+        </w:rPr>
+        <w:t xml:space="preserve"> </w:t>
+      </w:r>
+      <w:r>
+        <w:rPr>
+          <w:rFonts w:ascii="Arial" w:eastAsia="Arial" w:hAnsi="Arial" w:cs="Arial"/>
+          <w:sz w:val="24"/>
+          <w:szCs w:val="24"/>
+        </w:rPr>
+        <w:t xml:space="preserve">que contém a lista similaridade do cosseno do filme consultado e os demais filmes, a similaridade do cosseno foi calculada na abordagem baseada em conteúdo. </w:t>
+      </w:r>
+    </w:p>
+    <w:p>
+      <w:pPr>
+        <w:spacing w:after="0" w:line="360" w:lineRule="auto"/>
+        <w:ind w:firstLine="720"/>
+        <w:jc w:val="both"/>
+        <w:rPr>
+          <w:rFonts w:ascii="Arial" w:eastAsia="Arial" w:hAnsi="Arial" w:cs="Arial"/>
+          <w:sz w:val="24"/>
+          <w:szCs w:val="24"/>
+        </w:rPr>
+      </w:pPr>
+      <w:r>
+        <w:rPr>
+          <w:rFonts w:ascii="Arial" w:eastAsia="Arial" w:hAnsi="Arial" w:cs="Arial"/>
+          <w:sz w:val="24"/>
+          <w:szCs w:val="24"/>
+        </w:rPr>
+        <w:t xml:space="preserve">A lista de </w:t>
+      </w:r>
+      <w:proofErr w:type="spellStart"/>
+      <w:r>
+        <w:rPr>
+          <w:rFonts w:ascii="Arial" w:eastAsia="Arial" w:hAnsi="Arial" w:cs="Arial"/>
+          <w:i/>
+          <w:sz w:val="24"/>
+          <w:szCs w:val="24"/>
+        </w:rPr>
+        <w:t>sim_scores</w:t>
+      </w:r>
+      <w:proofErr w:type="spellEnd"/>
+      <w:r>
+        <w:rPr>
+          <w:rFonts w:ascii="Arial" w:eastAsia="Arial" w:hAnsi="Arial" w:cs="Arial"/>
+          <w:i/>
+          <w:sz w:val="24"/>
+          <w:szCs w:val="24"/>
+        </w:rPr>
+        <w:t xml:space="preserve"> </w:t>
+      </w:r>
+      <w:r>
+        <w:rPr>
+          <w:rFonts w:ascii="Arial" w:eastAsia="Arial" w:hAnsi="Arial" w:cs="Arial"/>
+          <w:sz w:val="24"/>
+          <w:szCs w:val="24"/>
+        </w:rPr>
+        <w:t xml:space="preserve">contém tuplas que comportam os valores do id dos filmes e suas respectivas similaridades, em seguida os filmes são classificados em ordem decrescente com bases no escores de similaridade e então são selecionados os vinte e cinco filmes mais semelhantes, um detalhe a se notar é que nessa lista de similaridade o primeiro item será o próprio filme e devido a isso o range para selecionar esses filmes inicia do código 1 ao invés de 0. Dos filmes selecionados são extraídos os índices e armazenados na variável </w:t>
+      </w:r>
+      <w:proofErr w:type="spellStart"/>
+      <w:r>
+        <w:rPr>
+          <w:rFonts w:ascii="Arial" w:eastAsia="Arial" w:hAnsi="Arial" w:cs="Arial"/>
+          <w:i/>
+          <w:sz w:val="24"/>
+          <w:szCs w:val="24"/>
+        </w:rPr>
+        <w:t>movie_indices</w:t>
+      </w:r>
+      <w:proofErr w:type="spellEnd"/>
+      <w:r>
+        <w:rPr>
+          <w:rFonts w:ascii="Arial" w:eastAsia="Arial" w:hAnsi="Arial" w:cs="Arial"/>
+          <w:sz w:val="24"/>
+          <w:szCs w:val="24"/>
+        </w:rPr>
+        <w:t>.</w:t>
+      </w:r>
+    </w:p>
+    <w:p>
+      <w:pPr>
+        <w:spacing w:after="0" w:line="360" w:lineRule="auto"/>
+        <w:ind w:firstLine="720"/>
+        <w:jc w:val="both"/>
+        <w:rPr>
+          <w:rFonts w:ascii="Arial" w:eastAsia="Arial" w:hAnsi="Arial" w:cs="Arial"/>
           <w:b/>
           <w:sz w:val="26"/>
           <w:szCs w:val="26"/>
@@ -9365,6 +9892,36 @@
     </w:p>
     <w:p>
       <w:pPr>
+        <w:rPr>
+          <w:rFonts w:ascii="Arial" w:eastAsia="Arial" w:hAnsi="Arial" w:cs="Arial"/>
+          <w:b/>
+          <w:sz w:val="26"/>
+          <w:szCs w:val="26"/>
+        </w:rPr>
+      </w:pPr>
+    </w:p>
+    <w:p>
+      <w:pPr>
+        <w:rPr>
+          <w:rFonts w:ascii="Arial" w:eastAsia="Arial" w:hAnsi="Arial" w:cs="Arial"/>
+          <w:b/>
+          <w:sz w:val="26"/>
+          <w:szCs w:val="26"/>
+        </w:rPr>
+      </w:pPr>
+    </w:p>
+    <w:p>
+      <w:pPr>
+        <w:rPr>
+          <w:rFonts w:ascii="Arial" w:eastAsia="Arial" w:hAnsi="Arial" w:cs="Arial"/>
+          <w:b/>
+          <w:sz w:val="26"/>
+          <w:szCs w:val="26"/>
+        </w:rPr>
+      </w:pPr>
+    </w:p>
+    <w:p>
+      <w:pPr>
         <w:spacing w:after="0" w:line="360" w:lineRule="auto"/>
         <w:ind w:firstLine="708"/>
         <w:jc w:val="both"/>
@@ -9380,6 +9937,7 @@
           <w:sz w:val="24"/>
           <w:szCs w:val="24"/>
         </w:rPr>
+        <w:lastRenderedPageBreak/>
         <w:t>ANÁLISE COLABORATIVA</w:t>
       </w:r>
     </w:p>
@@ -9420,7 +9978,6 @@
           <w:sz w:val="24"/>
           <w:szCs w:val="24"/>
         </w:rPr>
-        <w:lastRenderedPageBreak/>
         <w:t>KNN</w:t>
       </w:r>
     </w:p>
@@ -9444,26 +10001,6 @@
         </w:rPr>
         <w:t>NOSSO ALGORITMO</w:t>
       </w:r>
-    </w:p>
-    <w:p>
-      <w:pPr>
-        <w:rPr>
-          <w:rFonts w:ascii="Arial" w:eastAsia="Arial" w:hAnsi="Arial" w:cs="Arial"/>
-          <w:b/>
-          <w:sz w:val="26"/>
-          <w:szCs w:val="26"/>
-        </w:rPr>
-      </w:pPr>
-    </w:p>
-    <w:p>
-      <w:pPr>
-        <w:rPr>
-          <w:rFonts w:ascii="Arial" w:eastAsia="Arial" w:hAnsi="Arial" w:cs="Arial"/>
-          <w:b/>
-          <w:sz w:val="26"/>
-          <w:szCs w:val="26"/>
-        </w:rPr>
-      </w:pPr>
     </w:p>
     <w:p>
       <w:pPr>
@@ -9961,16 +10498,16 @@
           <w:noProof/>
         </w:rPr>
         <w:drawing>
-          <wp:inline distT="0" distB="0" distL="0" distR="0" wp14:anchorId="4C25EBB8" wp14:editId="65D0D63F">
+          <wp:inline distT="0" distB="0" distL="0" distR="0" wp14:anchorId="28859880" wp14:editId="28382AB0">
             <wp:extent cx="8188196" cy="5358766"/>
             <wp:effectExtent l="0" t="0" r="0" b="0"/>
-            <wp:docPr id="13" name="image11.jpg"/>
+            <wp:docPr id="13" name="image9.jpg"/>
             <wp:cNvGraphicFramePr/>
             <a:graphic xmlns:a="http://schemas.openxmlformats.org/drawingml/2006/main">
               <a:graphicData uri="http://schemas.openxmlformats.org/drawingml/2006/picture">
                 <pic:pic xmlns:pic="http://schemas.openxmlformats.org/drawingml/2006/picture">
                   <pic:nvPicPr>
-                    <pic:cNvPr id="0" name="image11.jpg"/>
+                    <pic:cNvPr id="0" name="image9.jpg"/>
                     <pic:cNvPicPr preferRelativeResize="0"/>
                   </pic:nvPicPr>
                   <pic:blipFill>
@@ -11356,37 +11893,37 @@
 
 <file path=word/commentsExtended.xml><?xml version="1.0" encoding="utf-8"?>
 <w15:commentsEx xmlns:wpc="http://schemas.microsoft.com/office/word/2010/wordprocessingCanvas" xmlns:cx="http://schemas.microsoft.com/office/drawing/2014/chartex" xmlns:cx1="http://schemas.microsoft.com/office/drawing/2015/9/8/chartex" xmlns:cx2="http://schemas.microsoft.com/office/drawing/2015/10/21/chartex" xmlns:cx3="http://schemas.microsoft.com/office/drawing/2016/5/9/chartex" xmlns:cx4="http://schemas.microsoft.com/office/drawing/2016/5/10/chartex" xmlns:cx5="http://schemas.microsoft.com/office/drawing/2016/5/11/chartex" xmlns:cx6="http://schemas.microsoft.com/office/drawing/2016/5/12/chartex" xmlns:cx7="http://schemas.microsoft.com/office/drawing/2016/5/13/chartex" xmlns:cx8="http://schemas.microsoft.com/office/drawing/2016/5/14/chartex" xmlns:mc="http://schemas.openxmlformats.org/markup-compatibility/2006" xmlns:aink="http://schemas.microsoft.com/office/drawing/2016/ink" xmlns:am3d="http://schemas.microsoft.com/office/drawing/2017/model3d" xmlns:o="urn:schemas-microsoft-com:office:office" xmlns:oel="http://schemas.microsoft.com/office/2019/extlst" xmlns:r="http://schemas.openxmlformats.org/officeDocument/2006/relationships" xmlns:m="http://schemas.openxmlformats.org/officeDocument/2006/math" xmlns:v="urn:schemas-microsoft-com:vml" xmlns:wp14="http://schemas.microsoft.com/office/word/2010/wordprocessingDrawing" xmlns:wp="http://schemas.openxmlformats.org/drawingml/2006/wordprocessingDrawing" xmlns:w10="urn:schemas-microsoft-com:office:word" xmlns:w="http://schemas.openxmlformats.org/wordprocessingml/2006/main" xmlns:w14="http://schemas.microsoft.com/office/word/2010/wordml" xmlns:w15="http://schemas.microsoft.com/office/word/2012/wordml" xmlns:w16cex="http://schemas.microsoft.com/office/word/2018/wordml/cex" xmlns:w16cid="http://schemas.microsoft.com/office/word/2016/wordml/cid" xmlns:w16="http://schemas.microsoft.com/office/word/2018/wordml" xmlns:w16du="http://schemas.microsoft.com/office/word/2023/wordml/word16du" xmlns:w16sdtdh="http://schemas.microsoft.com/office/word/2020/wordml/sdtdatahash" xmlns:w16se="http://schemas.microsoft.com/office/word/2015/wordml/symex" xmlns:wpg="http://schemas.microsoft.com/office/word/2010/wordprocessingGroup" xmlns:wpi="http://schemas.microsoft.com/office/word/2010/wordprocessingInk" xmlns:wne="http://schemas.microsoft.com/office/word/2006/wordml" xmlns:wps="http://schemas.microsoft.com/office/word/2010/wordprocessingShape" mc:Ignorable="w14 w15 w16se w16cid w16 w16cex w16sdtdh wp14">
+  <w15:commentEx w15:paraId="0000010B" w15:done="0"/>
+  <w15:commentEx w15:paraId="0000010C" w15:done="0"/>
+  <w15:commentEx w15:paraId="0000010D" w15:done="0"/>
+  <w15:commentEx w15:paraId="00000102" w15:done="0"/>
+  <w15:commentEx w15:paraId="00000104" w15:done="0"/>
+  <w15:commentEx w15:paraId="00000105" w15:paraIdParent="00000104" w15:done="0"/>
+  <w15:commentEx w15:paraId="00000101" w15:done="0"/>
+  <w15:commentEx w15:paraId="00000107" w15:done="0"/>
+  <w15:commentEx w15:paraId="0000010A" w15:done="0"/>
+  <w15:commentEx w15:paraId="0000010E" w15:done="0"/>
+  <w15:commentEx w15:paraId="00000103" w15:done="0"/>
   <w15:commentEx w15:paraId="00000106" w15:done="0"/>
-  <w15:commentEx w15:paraId="00000107" w15:done="0"/>
-  <w15:commentEx w15:paraId="00000108" w15:done="0"/>
-  <w15:commentEx w15:paraId="000000FD" w15:done="0"/>
-  <w15:commentEx w15:paraId="000000FF" w15:done="0"/>
-  <w15:commentEx w15:paraId="00000100" w15:paraIdParent="000000FF" w15:done="0"/>
-  <w15:commentEx w15:paraId="000000FC" w15:done="0"/>
-  <w15:commentEx w15:paraId="00000102" w15:done="0"/>
-  <w15:commentEx w15:paraId="00000105" w15:done="0"/>
-  <w15:commentEx w15:paraId="00000109" w15:done="0"/>
-  <w15:commentEx w15:paraId="000000FE" w15:done="0"/>
-  <w15:commentEx w15:paraId="00000101" w15:done="0"/>
-  <w15:commentEx w15:paraId="000000FB" w15:done="0"/>
+  <w15:commentEx w15:paraId="00000100" w15:done="0"/>
 </w15:commentsEx>
 </file>
 
 <file path=word/commentsIds.xml><?xml version="1.0" encoding="utf-8"?>
 <w16cid:commentsIds xmlns:wpc="http://schemas.microsoft.com/office/word/2010/wordprocessingCanvas" xmlns:cx="http://schemas.microsoft.com/office/drawing/2014/chartex" xmlns:cx1="http://schemas.microsoft.com/office/drawing/2015/9/8/chartex" xmlns:cx2="http://schemas.microsoft.com/office/drawing/2015/10/21/chartex" xmlns:cx3="http://schemas.microsoft.com/office/drawing/2016/5/9/chartex" xmlns:cx4="http://schemas.microsoft.com/office/drawing/2016/5/10/chartex" xmlns:cx5="http://schemas.microsoft.com/office/drawing/2016/5/11/chartex" xmlns:cx6="http://schemas.microsoft.com/office/drawing/2016/5/12/chartex" xmlns:cx7="http://schemas.microsoft.com/office/drawing/2016/5/13/chartex" xmlns:cx8="http://schemas.microsoft.com/office/drawing/2016/5/14/chartex" xmlns:mc="http://schemas.openxmlformats.org/markup-compatibility/2006" xmlns:aink="http://schemas.microsoft.com/office/drawing/2016/ink" xmlns:am3d="http://schemas.microsoft.com/office/drawing/2017/model3d" xmlns:o="urn:schemas-microsoft-com:office:office" xmlns:oel="http://schemas.microsoft.com/office/2019/extlst" xmlns:r="http://schemas.openxmlformats.org/officeDocument/2006/relationships" xmlns:m="http://schemas.openxmlformats.org/officeDocument/2006/math" xmlns:v="urn:schemas-microsoft-com:vml" xmlns:wp14="http://schemas.microsoft.com/office/word/2010/wordprocessingDrawing" xmlns:wp="http://schemas.openxmlformats.org/drawingml/2006/wordprocessingDrawing" xmlns:w10="urn:schemas-microsoft-com:office:word" xmlns:w="http://schemas.openxmlformats.org/wordprocessingml/2006/main" xmlns:w14="http://schemas.microsoft.com/office/word/2010/wordml" xmlns:w15="http://schemas.microsoft.com/office/word/2012/wordml" xmlns:w16cex="http://schemas.microsoft.com/office/word/2018/wordml/cex" xmlns:w16cid="http://schemas.microsoft.com/office/word/2016/wordml/cid" xmlns:w16="http://schemas.microsoft.com/office/word/2018/wordml" xmlns:w16du="http://schemas.microsoft.com/office/word/2023/wordml/word16du" xmlns:w16sdtdh="http://schemas.microsoft.com/office/word/2020/wordml/sdtdatahash" xmlns:w16se="http://schemas.microsoft.com/office/word/2015/wordml/symex" xmlns:wpg="http://schemas.microsoft.com/office/word/2010/wordprocessingGroup" xmlns:wpi="http://schemas.microsoft.com/office/word/2010/wordprocessingInk" xmlns:wne="http://schemas.microsoft.com/office/word/2006/wordml" xmlns:wps="http://schemas.microsoft.com/office/word/2010/wordprocessingShape" mc:Ignorable="w14 w15 w16se w16cid w16 w16cex w16sdtdh wp14">
-  <w16cid:commentId w16cid:paraId="00000106" w16cid:durableId="27E01D74"/>
-  <w16cid:commentId w16cid:paraId="00000107" w16cid:durableId="27E01D73"/>
-  <w16cid:commentId w16cid:paraId="00000108" w16cid:durableId="27E01D72"/>
-  <w16cid:commentId w16cid:paraId="000000FD" w16cid:durableId="27E01D71"/>
-  <w16cid:commentId w16cid:paraId="000000FF" w16cid:durableId="27E01D70"/>
-  <w16cid:commentId w16cid:paraId="00000100" w16cid:durableId="27E01D6F"/>
-  <w16cid:commentId w16cid:paraId="000000FC" w16cid:durableId="27E01D6E"/>
-  <w16cid:commentId w16cid:paraId="00000102" w16cid:durableId="27E01D6D"/>
-  <w16cid:commentId w16cid:paraId="00000105" w16cid:durableId="27E01D6C"/>
-  <w16cid:commentId w16cid:paraId="00000109" w16cid:durableId="27E01D6B"/>
-  <w16cid:commentId w16cid:paraId="000000FE" w16cid:durableId="27E01D6A"/>
-  <w16cid:commentId w16cid:paraId="00000101" w16cid:durableId="27E01D69"/>
-  <w16cid:commentId w16cid:paraId="000000FB" w16cid:durableId="27E01D68"/>
+  <w16cid:commentId w16cid:paraId="0000010B" w16cid:durableId="27E1C155"/>
+  <w16cid:commentId w16cid:paraId="0000010C" w16cid:durableId="27E1C154"/>
+  <w16cid:commentId w16cid:paraId="0000010D" w16cid:durableId="27E1C153"/>
+  <w16cid:commentId w16cid:paraId="00000102" w16cid:durableId="27E1C152"/>
+  <w16cid:commentId w16cid:paraId="00000104" w16cid:durableId="27E1C151"/>
+  <w16cid:commentId w16cid:paraId="00000105" w16cid:durableId="27E1C150"/>
+  <w16cid:commentId w16cid:paraId="00000101" w16cid:durableId="27E1C14F"/>
+  <w16cid:commentId w16cid:paraId="00000107" w16cid:durableId="27E1C14E"/>
+  <w16cid:commentId w16cid:paraId="0000010A" w16cid:durableId="27E1C14D"/>
+  <w16cid:commentId w16cid:paraId="0000010E" w16cid:durableId="27E1C14C"/>
+  <w16cid:commentId w16cid:paraId="00000103" w16cid:durableId="27E1C14B"/>
+  <w16cid:commentId w16cid:paraId="00000106" w16cid:durableId="27E1C14A"/>
+  <w16cid:commentId w16cid:paraId="00000100" w16cid:durableId="27E1C149"/>
 </w16cid:commentsIds>
 </file>
 
@@ -11449,9 +11986,95 @@
 <file path=word/numbering.xml><?xml version="1.0" encoding="utf-8"?>
 <w:numbering xmlns:wpc="http://schemas.microsoft.com/office/word/2010/wordprocessingCanvas" xmlns:cx="http://schemas.microsoft.com/office/drawing/2014/chartex" xmlns:cx1="http://schemas.microsoft.com/office/drawing/2015/9/8/chartex" xmlns:cx2="http://schemas.microsoft.com/office/drawing/2015/10/21/chartex" xmlns:cx3="http://schemas.microsoft.com/office/drawing/2016/5/9/chartex" xmlns:cx4="http://schemas.microsoft.com/office/drawing/2016/5/10/chartex" xmlns:cx5="http://schemas.microsoft.com/office/drawing/2016/5/11/chartex" xmlns:cx6="http://schemas.microsoft.com/office/drawing/2016/5/12/chartex" xmlns:cx7="http://schemas.microsoft.com/office/drawing/2016/5/13/chartex" xmlns:cx8="http://schemas.microsoft.com/office/drawing/2016/5/14/chartex" xmlns:mc="http://schemas.openxmlformats.org/markup-compatibility/2006" xmlns:aink="http://schemas.microsoft.com/office/drawing/2016/ink" xmlns:am3d="http://schemas.microsoft.com/office/drawing/2017/model3d" xmlns:o="urn:schemas-microsoft-com:office:office" xmlns:oel="http://schemas.microsoft.com/office/2019/extlst" xmlns:r="http://schemas.openxmlformats.org/officeDocument/2006/relationships" xmlns:m="http://schemas.openxmlformats.org/officeDocument/2006/math" xmlns:v="urn:schemas-microsoft-com:vml" xmlns:wp14="http://schemas.microsoft.com/office/word/2010/wordprocessingDrawing" xmlns:wp="http://schemas.openxmlformats.org/drawingml/2006/wordprocessingDrawing" xmlns:w10="urn:schemas-microsoft-com:office:word" xmlns:w="http://schemas.openxmlformats.org/wordprocessingml/2006/main" xmlns:w14="http://schemas.microsoft.com/office/word/2010/wordml" xmlns:w15="http://schemas.microsoft.com/office/word/2012/wordml" xmlns:w16cex="http://schemas.microsoft.com/office/word/2018/wordml/cex" xmlns:w16cid="http://schemas.microsoft.com/office/word/2016/wordml/cid" xmlns:w16="http://schemas.microsoft.com/office/word/2018/wordml" xmlns:w16du="http://schemas.microsoft.com/office/word/2023/wordml/word16du" xmlns:w16sdtdh="http://schemas.microsoft.com/office/word/2020/wordml/sdtdatahash" xmlns:w16se="http://schemas.microsoft.com/office/word/2015/wordml/symex" xmlns:wpg="http://schemas.microsoft.com/office/word/2010/wordprocessingGroup" xmlns:wpi="http://schemas.microsoft.com/office/word/2010/wordprocessingInk" xmlns:wne="http://schemas.microsoft.com/office/word/2006/wordml" xmlns:wps="http://schemas.microsoft.com/office/word/2010/wordprocessingShape" mc:Ignorable="w14 w15 w16se w16cid w16 w16cex w16sdtdh wp14">
   <w:abstractNum w:abstractNumId="0" w15:restartNumberingAfterBreak="0">
-    <w:nsid w:val="30502E6B"/>
+    <w:nsid w:val="21A575D5"/>
     <w:multiLevelType w:val="multilevel"/>
-    <w:tmpl w:val="E6D4D45A"/>
+    <w:tmpl w:val="8918F242"/>
+    <w:lvl w:ilvl="0">
+      <w:start w:val="1"/>
+      <w:numFmt w:val="decimal"/>
+      <w:lvlText w:val="%1"/>
+      <w:lvlJc w:val="left"/>
+      <w:pPr>
+        <w:ind w:left="435" w:hanging="435"/>
+      </w:pPr>
+    </w:lvl>
+    <w:lvl w:ilvl="1">
+      <w:start w:val="1"/>
+      <w:numFmt w:val="decimal"/>
+      <w:lvlText w:val="%1.%2"/>
+      <w:lvlJc w:val="left"/>
+      <w:pPr>
+        <w:ind w:left="435" w:hanging="435"/>
+      </w:pPr>
+    </w:lvl>
+    <w:lvl w:ilvl="2">
+      <w:start w:val="1"/>
+      <w:numFmt w:val="decimal"/>
+      <w:lvlText w:val="%1.%2.%3"/>
+      <w:lvlJc w:val="left"/>
+      <w:pPr>
+        <w:ind w:left="720" w:hanging="720"/>
+      </w:pPr>
+    </w:lvl>
+    <w:lvl w:ilvl="3">
+      <w:start w:val="1"/>
+      <w:numFmt w:val="decimal"/>
+      <w:lvlText w:val="%1.%2.%3.%4"/>
+      <w:lvlJc w:val="left"/>
+      <w:pPr>
+        <w:ind w:left="1080" w:hanging="1080"/>
+      </w:pPr>
+    </w:lvl>
+    <w:lvl w:ilvl="4">
+      <w:start w:val="1"/>
+      <w:numFmt w:val="decimal"/>
+      <w:lvlText w:val="%1.%2.%3.%4.%5"/>
+      <w:lvlJc w:val="left"/>
+      <w:pPr>
+        <w:ind w:left="1080" w:hanging="1080"/>
+      </w:pPr>
+    </w:lvl>
+    <w:lvl w:ilvl="5">
+      <w:start w:val="1"/>
+      <w:numFmt w:val="decimal"/>
+      <w:lvlText w:val="%1.%2.%3.%4.%5.%6"/>
+      <w:lvlJc w:val="left"/>
+      <w:pPr>
+        <w:ind w:left="1440" w:hanging="1440"/>
+      </w:pPr>
+    </w:lvl>
+    <w:lvl w:ilvl="6">
+      <w:start w:val="1"/>
+      <w:numFmt w:val="decimal"/>
+      <w:lvlText w:val="%1.%2.%3.%4.%5.%6.%7"/>
+      <w:lvlJc w:val="left"/>
+      <w:pPr>
+        <w:ind w:left="1440" w:hanging="1440"/>
+      </w:pPr>
+    </w:lvl>
+    <w:lvl w:ilvl="7">
+      <w:start w:val="1"/>
+      <w:numFmt w:val="decimal"/>
+      <w:lvlText w:val="%1.%2.%3.%4.%5.%6.%7.%8"/>
+      <w:lvlJc w:val="left"/>
+      <w:pPr>
+        <w:ind w:left="1800" w:hanging="1800"/>
+      </w:pPr>
+    </w:lvl>
+    <w:lvl w:ilvl="8">
+      <w:start w:val="1"/>
+      <w:numFmt w:val="decimal"/>
+      <w:lvlText w:val="%1.%2.%3.%4.%5.%6.%7.%8.%9"/>
+      <w:lvlJc w:val="left"/>
+      <w:pPr>
+        <w:ind w:left="1800" w:hanging="1800"/>
+      </w:pPr>
+    </w:lvl>
+  </w:abstractNum>
+  <w:abstractNum w:abstractNumId="1" w15:restartNumberingAfterBreak="0">
+    <w:nsid w:val="27A04C26"/>
+    <w:multiLevelType w:val="multilevel"/>
+    <w:tmpl w:val="387C3FF0"/>
     <w:lvl w:ilvl="0">
       <w:start w:val="1"/>
       <w:numFmt w:val="bullet"/>
@@ -11561,322 +12184,10 @@
       </w:rPr>
     </w:lvl>
   </w:abstractNum>
-  <w:abstractNum w:abstractNumId="1" w15:restartNumberingAfterBreak="0">
-    <w:nsid w:val="37446A3E"/>
+  <w:abstractNum w:abstractNumId="2" w15:restartNumberingAfterBreak="0">
+    <w:nsid w:val="2C29690D"/>
     <w:multiLevelType w:val="multilevel"/>
-    <w:tmpl w:val="44F617A6"/>
-    <w:lvl w:ilvl="0">
-      <w:start w:val="1"/>
-      <w:numFmt w:val="bullet"/>
-      <w:lvlText w:val="●"/>
-      <w:lvlJc w:val="left"/>
-      <w:pPr>
-        <w:ind w:left="1440" w:hanging="360"/>
-      </w:pPr>
-      <w:rPr>
-        <w:u w:val="none"/>
-      </w:rPr>
-    </w:lvl>
-    <w:lvl w:ilvl="1">
-      <w:start w:val="1"/>
-      <w:numFmt w:val="bullet"/>
-      <w:lvlText w:val="○"/>
-      <w:lvlJc w:val="left"/>
-      <w:pPr>
-        <w:ind w:left="2160" w:hanging="360"/>
-      </w:pPr>
-      <w:rPr>
-        <w:u w:val="none"/>
-      </w:rPr>
-    </w:lvl>
-    <w:lvl w:ilvl="2">
-      <w:start w:val="1"/>
-      <w:numFmt w:val="bullet"/>
-      <w:lvlText w:val="■"/>
-      <w:lvlJc w:val="left"/>
-      <w:pPr>
-        <w:ind w:left="2880" w:hanging="360"/>
-      </w:pPr>
-      <w:rPr>
-        <w:u w:val="none"/>
-      </w:rPr>
-    </w:lvl>
-    <w:lvl w:ilvl="3">
-      <w:start w:val="1"/>
-      <w:numFmt w:val="bullet"/>
-      <w:lvlText w:val="●"/>
-      <w:lvlJc w:val="left"/>
-      <w:pPr>
-        <w:ind w:left="3600" w:hanging="360"/>
-      </w:pPr>
-      <w:rPr>
-        <w:u w:val="none"/>
-      </w:rPr>
-    </w:lvl>
-    <w:lvl w:ilvl="4">
-      <w:start w:val="1"/>
-      <w:numFmt w:val="bullet"/>
-      <w:lvlText w:val="○"/>
-      <w:lvlJc w:val="left"/>
-      <w:pPr>
-        <w:ind w:left="4320" w:hanging="360"/>
-      </w:pPr>
-      <w:rPr>
-        <w:u w:val="none"/>
-      </w:rPr>
-    </w:lvl>
-    <w:lvl w:ilvl="5">
-      <w:start w:val="1"/>
-      <w:numFmt w:val="bullet"/>
-      <w:lvlText w:val="■"/>
-      <w:lvlJc w:val="left"/>
-      <w:pPr>
-        <w:ind w:left="5040" w:hanging="360"/>
-      </w:pPr>
-      <w:rPr>
-        <w:u w:val="none"/>
-      </w:rPr>
-    </w:lvl>
-    <w:lvl w:ilvl="6">
-      <w:start w:val="1"/>
-      <w:numFmt w:val="bullet"/>
-      <w:lvlText w:val="●"/>
-      <w:lvlJc w:val="left"/>
-      <w:pPr>
-        <w:ind w:left="5760" w:hanging="360"/>
-      </w:pPr>
-      <w:rPr>
-        <w:u w:val="none"/>
-      </w:rPr>
-    </w:lvl>
-    <w:lvl w:ilvl="7">
-      <w:start w:val="1"/>
-      <w:numFmt w:val="bullet"/>
-      <w:lvlText w:val="○"/>
-      <w:lvlJc w:val="left"/>
-      <w:pPr>
-        <w:ind w:left="6480" w:hanging="360"/>
-      </w:pPr>
-      <w:rPr>
-        <w:u w:val="none"/>
-      </w:rPr>
-    </w:lvl>
-    <w:lvl w:ilvl="8">
-      <w:start w:val="1"/>
-      <w:numFmt w:val="bullet"/>
-      <w:lvlText w:val="■"/>
-      <w:lvlJc w:val="left"/>
-      <w:pPr>
-        <w:ind w:left="7200" w:hanging="360"/>
-      </w:pPr>
-      <w:rPr>
-        <w:u w:val="none"/>
-      </w:rPr>
-    </w:lvl>
-  </w:abstractNum>
-  <w:abstractNum w:abstractNumId="2" w15:restartNumberingAfterBreak="0">
-    <w:nsid w:val="3B126A7D"/>
-    <w:multiLevelType w:val="multilevel"/>
-    <w:tmpl w:val="3932BDD4"/>
-    <w:lvl w:ilvl="0">
-      <w:start w:val="1"/>
-      <w:numFmt w:val="bullet"/>
-      <w:lvlText w:val="●"/>
-      <w:lvlJc w:val="left"/>
-      <w:pPr>
-        <w:ind w:left="1429" w:hanging="360"/>
-      </w:pPr>
-      <w:rPr>
-        <w:rFonts w:ascii="Noto Sans Symbols" w:eastAsia="Noto Sans Symbols" w:hAnsi="Noto Sans Symbols" w:cs="Noto Sans Symbols"/>
-      </w:rPr>
-    </w:lvl>
-    <w:lvl w:ilvl="1">
-      <w:start w:val="1"/>
-      <w:numFmt w:val="bullet"/>
-      <w:lvlText w:val="o"/>
-      <w:lvlJc w:val="left"/>
-      <w:pPr>
-        <w:ind w:left="2149" w:hanging="360"/>
-      </w:pPr>
-      <w:rPr>
-        <w:rFonts w:ascii="Courier New" w:eastAsia="Courier New" w:hAnsi="Courier New" w:cs="Courier New"/>
-      </w:rPr>
-    </w:lvl>
-    <w:lvl w:ilvl="2">
-      <w:start w:val="1"/>
-      <w:numFmt w:val="bullet"/>
-      <w:lvlText w:val="▪"/>
-      <w:lvlJc w:val="left"/>
-      <w:pPr>
-        <w:ind w:left="2869" w:hanging="360"/>
-      </w:pPr>
-      <w:rPr>
-        <w:rFonts w:ascii="Noto Sans Symbols" w:eastAsia="Noto Sans Symbols" w:hAnsi="Noto Sans Symbols" w:cs="Noto Sans Symbols"/>
-      </w:rPr>
-    </w:lvl>
-    <w:lvl w:ilvl="3">
-      <w:start w:val="1"/>
-      <w:numFmt w:val="bullet"/>
-      <w:lvlText w:val="●"/>
-      <w:lvlJc w:val="left"/>
-      <w:pPr>
-        <w:ind w:left="3589" w:hanging="360"/>
-      </w:pPr>
-      <w:rPr>
-        <w:rFonts w:ascii="Noto Sans Symbols" w:eastAsia="Noto Sans Symbols" w:hAnsi="Noto Sans Symbols" w:cs="Noto Sans Symbols"/>
-      </w:rPr>
-    </w:lvl>
-    <w:lvl w:ilvl="4">
-      <w:start w:val="1"/>
-      <w:numFmt w:val="bullet"/>
-      <w:lvlText w:val="o"/>
-      <w:lvlJc w:val="left"/>
-      <w:pPr>
-        <w:ind w:left="4309" w:hanging="360"/>
-      </w:pPr>
-      <w:rPr>
-        <w:rFonts w:ascii="Courier New" w:eastAsia="Courier New" w:hAnsi="Courier New" w:cs="Courier New"/>
-      </w:rPr>
-    </w:lvl>
-    <w:lvl w:ilvl="5">
-      <w:start w:val="1"/>
-      <w:numFmt w:val="bullet"/>
-      <w:lvlText w:val="▪"/>
-      <w:lvlJc w:val="left"/>
-      <w:pPr>
-        <w:ind w:left="5029" w:hanging="360"/>
-      </w:pPr>
-      <w:rPr>
-        <w:rFonts w:ascii="Noto Sans Symbols" w:eastAsia="Noto Sans Symbols" w:hAnsi="Noto Sans Symbols" w:cs="Noto Sans Symbols"/>
-      </w:rPr>
-    </w:lvl>
-    <w:lvl w:ilvl="6">
-      <w:start w:val="1"/>
-      <w:numFmt w:val="bullet"/>
-      <w:lvlText w:val="●"/>
-      <w:lvlJc w:val="left"/>
-      <w:pPr>
-        <w:ind w:left="5749" w:hanging="360"/>
-      </w:pPr>
-      <w:rPr>
-        <w:rFonts w:ascii="Noto Sans Symbols" w:eastAsia="Noto Sans Symbols" w:hAnsi="Noto Sans Symbols" w:cs="Noto Sans Symbols"/>
-      </w:rPr>
-    </w:lvl>
-    <w:lvl w:ilvl="7">
-      <w:start w:val="1"/>
-      <w:numFmt w:val="bullet"/>
-      <w:lvlText w:val="o"/>
-      <w:lvlJc w:val="left"/>
-      <w:pPr>
-        <w:ind w:left="6469" w:hanging="360"/>
-      </w:pPr>
-      <w:rPr>
-        <w:rFonts w:ascii="Courier New" w:eastAsia="Courier New" w:hAnsi="Courier New" w:cs="Courier New"/>
-      </w:rPr>
-    </w:lvl>
-    <w:lvl w:ilvl="8">
-      <w:start w:val="1"/>
-      <w:numFmt w:val="bullet"/>
-      <w:lvlText w:val="▪"/>
-      <w:lvlJc w:val="left"/>
-      <w:pPr>
-        <w:ind w:left="7189" w:hanging="360"/>
-      </w:pPr>
-      <w:rPr>
-        <w:rFonts w:ascii="Noto Sans Symbols" w:eastAsia="Noto Sans Symbols" w:hAnsi="Noto Sans Symbols" w:cs="Noto Sans Symbols"/>
-      </w:rPr>
-    </w:lvl>
-  </w:abstractNum>
-  <w:abstractNum w:abstractNumId="3" w15:restartNumberingAfterBreak="0">
-    <w:nsid w:val="5F3F44DF"/>
-    <w:multiLevelType w:val="multilevel"/>
-    <w:tmpl w:val="D5F48550"/>
-    <w:lvl w:ilvl="0">
-      <w:start w:val="1"/>
-      <w:numFmt w:val="decimal"/>
-      <w:lvlText w:val="%1"/>
-      <w:lvlJc w:val="left"/>
-      <w:pPr>
-        <w:ind w:left="435" w:hanging="435"/>
-      </w:pPr>
-    </w:lvl>
-    <w:lvl w:ilvl="1">
-      <w:start w:val="1"/>
-      <w:numFmt w:val="decimal"/>
-      <w:lvlText w:val="%1.%2"/>
-      <w:lvlJc w:val="left"/>
-      <w:pPr>
-        <w:ind w:left="435" w:hanging="435"/>
-      </w:pPr>
-    </w:lvl>
-    <w:lvl w:ilvl="2">
-      <w:start w:val="1"/>
-      <w:numFmt w:val="decimal"/>
-      <w:lvlText w:val="%1.%2.%3"/>
-      <w:lvlJc w:val="left"/>
-      <w:pPr>
-        <w:ind w:left="720" w:hanging="720"/>
-      </w:pPr>
-    </w:lvl>
-    <w:lvl w:ilvl="3">
-      <w:start w:val="1"/>
-      <w:numFmt w:val="decimal"/>
-      <w:lvlText w:val="%1.%2.%3.%4"/>
-      <w:lvlJc w:val="left"/>
-      <w:pPr>
-        <w:ind w:left="1080" w:hanging="1080"/>
-      </w:pPr>
-    </w:lvl>
-    <w:lvl w:ilvl="4">
-      <w:start w:val="1"/>
-      <w:numFmt w:val="decimal"/>
-      <w:lvlText w:val="%1.%2.%3.%4.%5"/>
-      <w:lvlJc w:val="left"/>
-      <w:pPr>
-        <w:ind w:left="1080" w:hanging="1080"/>
-      </w:pPr>
-    </w:lvl>
-    <w:lvl w:ilvl="5">
-      <w:start w:val="1"/>
-      <w:numFmt w:val="decimal"/>
-      <w:lvlText w:val="%1.%2.%3.%4.%5.%6"/>
-      <w:lvlJc w:val="left"/>
-      <w:pPr>
-        <w:ind w:left="1440" w:hanging="1440"/>
-      </w:pPr>
-    </w:lvl>
-    <w:lvl w:ilvl="6">
-      <w:start w:val="1"/>
-      <w:numFmt w:val="decimal"/>
-      <w:lvlText w:val="%1.%2.%3.%4.%5.%6.%7"/>
-      <w:lvlJc w:val="left"/>
-      <w:pPr>
-        <w:ind w:left="1440" w:hanging="1440"/>
-      </w:pPr>
-    </w:lvl>
-    <w:lvl w:ilvl="7">
-      <w:start w:val="1"/>
-      <w:numFmt w:val="decimal"/>
-      <w:lvlText w:val="%1.%2.%3.%4.%5.%6.%7.%8"/>
-      <w:lvlJc w:val="left"/>
-      <w:pPr>
-        <w:ind w:left="1800" w:hanging="1800"/>
-      </w:pPr>
-    </w:lvl>
-    <w:lvl w:ilvl="8">
-      <w:start w:val="1"/>
-      <w:numFmt w:val="decimal"/>
-      <w:lvlText w:val="%1.%2.%3.%4.%5.%6.%7.%8.%9"/>
-      <w:lvlJc w:val="left"/>
-      <w:pPr>
-        <w:ind w:left="1800" w:hanging="1800"/>
-      </w:pPr>
-    </w:lvl>
-  </w:abstractNum>
-  <w:abstractNum w:abstractNumId="4" w15:restartNumberingAfterBreak="0">
-    <w:nsid w:val="65954A98"/>
-    <w:multiLevelType w:val="multilevel"/>
-    <w:tmpl w:val="DF88EAF4"/>
+    <w:tmpl w:val="B39610EC"/>
     <w:lvl w:ilvl="0">
       <w:start w:val="3"/>
       <w:numFmt w:val="decimal"/>
@@ -11969,20 +12280,246 @@
       </w:pPr>
     </w:lvl>
   </w:abstractNum>
-  <w:num w:numId="1" w16cid:durableId="2112620457">
+  <w:abstractNum w:abstractNumId="3" w15:restartNumberingAfterBreak="0">
+    <w:nsid w:val="64141122"/>
+    <w:multiLevelType w:val="multilevel"/>
+    <w:tmpl w:val="D99A9C60"/>
+    <w:lvl w:ilvl="0">
+      <w:start w:val="1"/>
+      <w:numFmt w:val="bullet"/>
+      <w:lvlText w:val="●"/>
+      <w:lvlJc w:val="left"/>
+      <w:pPr>
+        <w:ind w:left="1429" w:hanging="360"/>
+      </w:pPr>
+      <w:rPr>
+        <w:rFonts w:ascii="Noto Sans Symbols" w:eastAsia="Noto Sans Symbols" w:hAnsi="Noto Sans Symbols" w:cs="Noto Sans Symbols"/>
+      </w:rPr>
+    </w:lvl>
+    <w:lvl w:ilvl="1">
+      <w:start w:val="1"/>
+      <w:numFmt w:val="bullet"/>
+      <w:lvlText w:val="o"/>
+      <w:lvlJc w:val="left"/>
+      <w:pPr>
+        <w:ind w:left="2149" w:hanging="360"/>
+      </w:pPr>
+      <w:rPr>
+        <w:rFonts w:ascii="Courier New" w:eastAsia="Courier New" w:hAnsi="Courier New" w:cs="Courier New"/>
+      </w:rPr>
+    </w:lvl>
+    <w:lvl w:ilvl="2">
+      <w:start w:val="1"/>
+      <w:numFmt w:val="bullet"/>
+      <w:lvlText w:val="▪"/>
+      <w:lvlJc w:val="left"/>
+      <w:pPr>
+        <w:ind w:left="2869" w:hanging="360"/>
+      </w:pPr>
+      <w:rPr>
+        <w:rFonts w:ascii="Noto Sans Symbols" w:eastAsia="Noto Sans Symbols" w:hAnsi="Noto Sans Symbols" w:cs="Noto Sans Symbols"/>
+      </w:rPr>
+    </w:lvl>
+    <w:lvl w:ilvl="3">
+      <w:start w:val="1"/>
+      <w:numFmt w:val="bullet"/>
+      <w:lvlText w:val="●"/>
+      <w:lvlJc w:val="left"/>
+      <w:pPr>
+        <w:ind w:left="3589" w:hanging="360"/>
+      </w:pPr>
+      <w:rPr>
+        <w:rFonts w:ascii="Noto Sans Symbols" w:eastAsia="Noto Sans Symbols" w:hAnsi="Noto Sans Symbols" w:cs="Noto Sans Symbols"/>
+      </w:rPr>
+    </w:lvl>
+    <w:lvl w:ilvl="4">
+      <w:start w:val="1"/>
+      <w:numFmt w:val="bullet"/>
+      <w:lvlText w:val="o"/>
+      <w:lvlJc w:val="left"/>
+      <w:pPr>
+        <w:ind w:left="4309" w:hanging="360"/>
+      </w:pPr>
+      <w:rPr>
+        <w:rFonts w:ascii="Courier New" w:eastAsia="Courier New" w:hAnsi="Courier New" w:cs="Courier New"/>
+      </w:rPr>
+    </w:lvl>
+    <w:lvl w:ilvl="5">
+      <w:start w:val="1"/>
+      <w:numFmt w:val="bullet"/>
+      <w:lvlText w:val="▪"/>
+      <w:lvlJc w:val="left"/>
+      <w:pPr>
+        <w:ind w:left="5029" w:hanging="360"/>
+      </w:pPr>
+      <w:rPr>
+        <w:rFonts w:ascii="Noto Sans Symbols" w:eastAsia="Noto Sans Symbols" w:hAnsi="Noto Sans Symbols" w:cs="Noto Sans Symbols"/>
+      </w:rPr>
+    </w:lvl>
+    <w:lvl w:ilvl="6">
+      <w:start w:val="1"/>
+      <w:numFmt w:val="bullet"/>
+      <w:lvlText w:val="●"/>
+      <w:lvlJc w:val="left"/>
+      <w:pPr>
+        <w:ind w:left="5749" w:hanging="360"/>
+      </w:pPr>
+      <w:rPr>
+        <w:rFonts w:ascii="Noto Sans Symbols" w:eastAsia="Noto Sans Symbols" w:hAnsi="Noto Sans Symbols" w:cs="Noto Sans Symbols"/>
+      </w:rPr>
+    </w:lvl>
+    <w:lvl w:ilvl="7">
+      <w:start w:val="1"/>
+      <w:numFmt w:val="bullet"/>
+      <w:lvlText w:val="o"/>
+      <w:lvlJc w:val="left"/>
+      <w:pPr>
+        <w:ind w:left="6469" w:hanging="360"/>
+      </w:pPr>
+      <w:rPr>
+        <w:rFonts w:ascii="Courier New" w:eastAsia="Courier New" w:hAnsi="Courier New" w:cs="Courier New"/>
+      </w:rPr>
+    </w:lvl>
+    <w:lvl w:ilvl="8">
+      <w:start w:val="1"/>
+      <w:numFmt w:val="bullet"/>
+      <w:lvlText w:val="▪"/>
+      <w:lvlJc w:val="left"/>
+      <w:pPr>
+        <w:ind w:left="7189" w:hanging="360"/>
+      </w:pPr>
+      <w:rPr>
+        <w:rFonts w:ascii="Noto Sans Symbols" w:eastAsia="Noto Sans Symbols" w:hAnsi="Noto Sans Symbols" w:cs="Noto Sans Symbols"/>
+      </w:rPr>
+    </w:lvl>
+  </w:abstractNum>
+  <w:abstractNum w:abstractNumId="4" w15:restartNumberingAfterBreak="0">
+    <w:nsid w:val="7A5326D5"/>
+    <w:multiLevelType w:val="multilevel"/>
+    <w:tmpl w:val="FEF20DF8"/>
+    <w:lvl w:ilvl="0">
+      <w:start w:val="1"/>
+      <w:numFmt w:val="bullet"/>
+      <w:lvlText w:val="●"/>
+      <w:lvlJc w:val="left"/>
+      <w:pPr>
+        <w:ind w:left="1440" w:hanging="360"/>
+      </w:pPr>
+      <w:rPr>
+        <w:u w:val="none"/>
+      </w:rPr>
+    </w:lvl>
+    <w:lvl w:ilvl="1">
+      <w:start w:val="1"/>
+      <w:numFmt w:val="bullet"/>
+      <w:lvlText w:val="○"/>
+      <w:lvlJc w:val="left"/>
+      <w:pPr>
+        <w:ind w:left="2160" w:hanging="360"/>
+      </w:pPr>
+      <w:rPr>
+        <w:u w:val="none"/>
+      </w:rPr>
+    </w:lvl>
+    <w:lvl w:ilvl="2">
+      <w:start w:val="1"/>
+      <w:numFmt w:val="bullet"/>
+      <w:lvlText w:val="■"/>
+      <w:lvlJc w:val="left"/>
+      <w:pPr>
+        <w:ind w:left="2880" w:hanging="360"/>
+      </w:pPr>
+      <w:rPr>
+        <w:u w:val="none"/>
+      </w:rPr>
+    </w:lvl>
+    <w:lvl w:ilvl="3">
+      <w:start w:val="1"/>
+      <w:numFmt w:val="bullet"/>
+      <w:lvlText w:val="●"/>
+      <w:lvlJc w:val="left"/>
+      <w:pPr>
+        <w:ind w:left="3600" w:hanging="360"/>
+      </w:pPr>
+      <w:rPr>
+        <w:u w:val="none"/>
+      </w:rPr>
+    </w:lvl>
+    <w:lvl w:ilvl="4">
+      <w:start w:val="1"/>
+      <w:numFmt w:val="bullet"/>
+      <w:lvlText w:val="○"/>
+      <w:lvlJc w:val="left"/>
+      <w:pPr>
+        <w:ind w:left="4320" w:hanging="360"/>
+      </w:pPr>
+      <w:rPr>
+        <w:u w:val="none"/>
+      </w:rPr>
+    </w:lvl>
+    <w:lvl w:ilvl="5">
+      <w:start w:val="1"/>
+      <w:numFmt w:val="bullet"/>
+      <w:lvlText w:val="■"/>
+      <w:lvlJc w:val="left"/>
+      <w:pPr>
+        <w:ind w:left="5040" w:hanging="360"/>
+      </w:pPr>
+      <w:rPr>
+        <w:u w:val="none"/>
+      </w:rPr>
+    </w:lvl>
+    <w:lvl w:ilvl="6">
+      <w:start w:val="1"/>
+      <w:numFmt w:val="bullet"/>
+      <w:lvlText w:val="●"/>
+      <w:lvlJc w:val="left"/>
+      <w:pPr>
+        <w:ind w:left="5760" w:hanging="360"/>
+      </w:pPr>
+      <w:rPr>
+        <w:u w:val="none"/>
+      </w:rPr>
+    </w:lvl>
+    <w:lvl w:ilvl="7">
+      <w:start w:val="1"/>
+      <w:numFmt w:val="bullet"/>
+      <w:lvlText w:val="○"/>
+      <w:lvlJc w:val="left"/>
+      <w:pPr>
+        <w:ind w:left="6480" w:hanging="360"/>
+      </w:pPr>
+      <w:rPr>
+        <w:u w:val="none"/>
+      </w:rPr>
+    </w:lvl>
+    <w:lvl w:ilvl="8">
+      <w:start w:val="1"/>
+      <w:numFmt w:val="bullet"/>
+      <w:lvlText w:val="■"/>
+      <w:lvlJc w:val="left"/>
+      <w:pPr>
+        <w:ind w:left="7200" w:hanging="360"/>
+      </w:pPr>
+      <w:rPr>
+        <w:u w:val="none"/>
+      </w:rPr>
+    </w:lvl>
+  </w:abstractNum>
+  <w:num w:numId="1" w16cid:durableId="640578506">
+    <w:abstractNumId w:val="2"/>
+  </w:num>
+  <w:num w:numId="2" w16cid:durableId="1098984992">
     <w:abstractNumId w:val="4"/>
   </w:num>
-  <w:num w:numId="2" w16cid:durableId="420756534">
-    <w:abstractNumId w:val="1"/>
-  </w:num>
-  <w:num w:numId="3" w16cid:durableId="464351949">
-    <w:abstractNumId w:val="2"/>
-  </w:num>
-  <w:num w:numId="4" w16cid:durableId="243953040">
+  <w:num w:numId="3" w16cid:durableId="1100030574">
     <w:abstractNumId w:val="3"/>
   </w:num>
-  <w:num w:numId="5" w16cid:durableId="755126564">
+  <w:num w:numId="4" w16cid:durableId="1282956959">
     <w:abstractNumId w:val="0"/>
+  </w:num>
+  <w:num w:numId="5" w16cid:durableId="1958560756">
+    <w:abstractNumId w:val="1"/>
   </w:num>
 </w:numbering>
 </file>
@@ -13001,7 +13538,7 @@
 
 <file path=customXml/item1.xml><?xml version="1.0" encoding="utf-8"?>
 <go:gDocsCustomXmlDataStorage xmlns:go="http://customooxmlschemas.google.com/" xmlns:r="http://schemas.openxmlformats.org/officeDocument/2006/relationships" uri="GoogleDocsCustomDataVersion1">
-  <go:docsCustomData xmlns:go="http://customooxmlschemas.google.com/" roundtripDataSignature="AMtx7mgWiRa0GQB8xxE4mcOP8Ql4EGDJ5g==">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</go:docsCustomData>
+  <go:docsCustomData xmlns:go="http://customooxmlschemas.google.com/" roundtripDataSignature="AMtx7mgWiRa0GQB8xxE4mcOP8Ql4EGDJ5g==">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</go:docsCustomData>
 </go:gDocsCustomXmlDataStorage>
 </file>
 

</xml_diff>

<commit_message>
Adicionando mais informações a abordagem hibrida, falta adicionar as figuras
</commit_message>
<xml_diff>
--- a/doc/atual_TCC_final/2022_KaikiMelloDosSantos_TCC.docx
+++ b/doc/atual_TCC_final/2022_KaikiMelloDosSantos_TCC.docx
@@ -1,6 +1,6 @@
 
 <file path=word/document.xml><?xml version="1.0" encoding="utf-8"?>
-<w:document xmlns:wpc="http://schemas.microsoft.com/office/word/2010/wordprocessingCanvas" xmlns:cx="http://schemas.microsoft.com/office/drawing/2014/chartex" xmlns:cx1="http://schemas.microsoft.com/office/drawing/2015/9/8/chartex" xmlns:cx2="http://schemas.microsoft.com/office/drawing/2015/10/21/chartex" xmlns:cx3="http://schemas.microsoft.com/office/drawing/2016/5/9/chartex" xmlns:cx4="http://schemas.microsoft.com/office/drawing/2016/5/10/chartex" xmlns:cx5="http://schemas.microsoft.com/office/drawing/2016/5/11/chartex" xmlns:cx6="http://schemas.microsoft.com/office/drawing/2016/5/12/chartex" xmlns:cx7="http://schemas.microsoft.com/office/drawing/2016/5/13/chartex" xmlns:cx8="http://schemas.microsoft.com/office/drawing/2016/5/14/chartex" xmlns:mc="http://schemas.openxmlformats.org/markup-compatibility/2006" xmlns:aink="http://schemas.microsoft.com/office/drawing/2016/ink" xmlns:am3d="http://schemas.microsoft.com/office/drawing/2017/model3d" xmlns:o="urn:schemas-microsoft-com:office:office" xmlns:oel="http://schemas.microsoft.com/office/2019/extlst" xmlns:r="http://schemas.openxmlformats.org/officeDocument/2006/relationships" xmlns:m="http://schemas.openxmlformats.org/officeDocument/2006/math" xmlns:v="urn:schemas-microsoft-com:vml" xmlns:wp14="http://schemas.microsoft.com/office/word/2010/wordprocessingDrawing" xmlns:wp="http://schemas.openxmlformats.org/drawingml/2006/wordprocessingDrawing" xmlns:w10="urn:schemas-microsoft-com:office:word" xmlns:w="http://schemas.openxmlformats.org/wordprocessingml/2006/main" xmlns:w14="http://schemas.microsoft.com/office/word/2010/wordml" xmlns:w15="http://schemas.microsoft.com/office/word/2012/wordml" xmlns:w16cex="http://schemas.microsoft.com/office/word/2018/wordml/cex" xmlns:w16cid="http://schemas.microsoft.com/office/word/2016/wordml/cid" xmlns:w16="http://schemas.microsoft.com/office/word/2018/wordml" xmlns:w16du="http://schemas.microsoft.com/office/word/2023/wordml/word16du" xmlns:w16sdtdh="http://schemas.microsoft.com/office/word/2020/wordml/sdtdatahash" xmlns:w16se="http://schemas.microsoft.com/office/word/2015/wordml/symex" xmlns:wpg="http://schemas.microsoft.com/office/word/2010/wordprocessingGroup" xmlns:wpi="http://schemas.microsoft.com/office/word/2010/wordprocessingInk" xmlns:wne="http://schemas.microsoft.com/office/word/2006/wordml" xmlns:wps="http://schemas.microsoft.com/office/word/2010/wordprocessingShape" mc:Ignorable="w14 w15 w16se w16cid w16 w16cex w16sdtdh wp14">
+<w:document xmlns:wpc="http://schemas.microsoft.com/office/word/2010/wordprocessingCanvas" xmlns:cx="http://schemas.microsoft.com/office/drawing/2014/chartex" xmlns:cx1="http://schemas.microsoft.com/office/drawing/2015/9/8/chartex" xmlns:cx2="http://schemas.microsoft.com/office/drawing/2015/10/21/chartex" xmlns:cx3="http://schemas.microsoft.com/office/drawing/2016/5/9/chartex" xmlns:cx4="http://schemas.microsoft.com/office/drawing/2016/5/10/chartex" xmlns:cx5="http://schemas.microsoft.com/office/drawing/2016/5/11/chartex" xmlns:cx6="http://schemas.microsoft.com/office/drawing/2016/5/12/chartex" xmlns:cx7="http://schemas.microsoft.com/office/drawing/2016/5/13/chartex" xmlns:cx8="http://schemas.microsoft.com/office/drawing/2016/5/14/chartex" xmlns:mc="http://schemas.openxmlformats.org/markup-compatibility/2006" xmlns:aink="http://schemas.microsoft.com/office/drawing/2016/ink" xmlns:am3d="http://schemas.microsoft.com/office/drawing/2017/model3d" xmlns:o="urn:schemas-microsoft-com:office:office" xmlns:oel="http://schemas.microsoft.com/office/2019/extlst" xmlns:r="http://schemas.openxmlformats.org/officeDocument/2006/relationships" xmlns:m="http://schemas.openxmlformats.org/officeDocument/2006/math" xmlns:v="urn:schemas-microsoft-com:vml" xmlns:wp14="http://schemas.microsoft.com/office/word/2010/wordprocessingDrawing" xmlns:wp="http://schemas.openxmlformats.org/drawingml/2006/wordprocessingDrawing" xmlns:w10="urn:schemas-microsoft-com:office:word" xmlns:w="http://schemas.openxmlformats.org/wordprocessingml/2006/main" xmlns:w14="http://schemas.microsoft.com/office/word/2010/wordml" xmlns:w15="http://schemas.microsoft.com/office/word/2012/wordml" xmlns:w16cex="http://schemas.microsoft.com/office/word/2018/wordml/cex" xmlns:w16cid="http://schemas.microsoft.com/office/word/2016/wordml/cid" xmlns:w16="http://schemas.microsoft.com/office/word/2018/wordml" xmlns:w16sdtdh="http://schemas.microsoft.com/office/word/2020/wordml/sdtdatahash" xmlns:w16se="http://schemas.microsoft.com/office/word/2015/wordml/symex" xmlns:wpg="http://schemas.microsoft.com/office/word/2010/wordprocessingGroup" xmlns:wpi="http://schemas.microsoft.com/office/word/2010/wordprocessingInk" xmlns:wne="http://schemas.microsoft.com/office/word/2006/wordml" xmlns:wps="http://schemas.microsoft.com/office/word/2010/wordprocessingShape" mc:Ignorable="w14 w15 w16se w16cid w16 w16cex w16sdtdh wp14">
   <w:body>
     <w:p>
       <w:pPr>
@@ -20,16 +20,16 @@
           <w:color w:val="000000"/>
         </w:rPr>
         <w:drawing>
-          <wp:inline distT="0" distB="0" distL="0" distR="0" wp14:anchorId="18619685" wp14:editId="72D837B1">
+          <wp:inline distT="0" distB="0" distL="0" distR="0" wp14:anchorId="215CAECB" wp14:editId="7BAA6554">
             <wp:extent cx="4362450" cy="1285875"/>
             <wp:effectExtent l="0" t="0" r="0" b="0"/>
-            <wp:docPr id="12" name="image2.png"/>
+            <wp:docPr id="12" name="image5.png"/>
             <wp:cNvGraphicFramePr/>
             <a:graphic xmlns:a="http://schemas.openxmlformats.org/drawingml/2006/main">
               <a:graphicData uri="http://schemas.openxmlformats.org/drawingml/2006/picture">
                 <pic:pic xmlns:pic="http://schemas.openxmlformats.org/drawingml/2006/picture">
                   <pic:nvPicPr>
-                    <pic:cNvPr id="0" name="image2.png"/>
+                    <pic:cNvPr id="0" name="image5.png"/>
                     <pic:cNvPicPr preferRelativeResize="0"/>
                   </pic:nvPicPr>
                   <pic:blipFill>
@@ -520,16 +520,16 @@
           <w:szCs w:val="24"/>
         </w:rPr>
         <w:drawing>
-          <wp:inline distT="0" distB="0" distL="0" distR="0" wp14:anchorId="6BDD7729" wp14:editId="2A315575">
+          <wp:inline distT="0" distB="0" distL="0" distR="0" wp14:anchorId="52FE4193" wp14:editId="7F267A31">
             <wp:extent cx="1057275" cy="695325"/>
             <wp:effectExtent l="0" t="0" r="0" b="0"/>
-            <wp:docPr id="15" name="image1.png"/>
+            <wp:docPr id="15" name="image4.png"/>
             <wp:cNvGraphicFramePr/>
             <a:graphic xmlns:a="http://schemas.openxmlformats.org/drawingml/2006/main">
               <a:graphicData uri="http://schemas.openxmlformats.org/drawingml/2006/picture">
                 <pic:pic xmlns:pic="http://schemas.openxmlformats.org/drawingml/2006/picture">
                   <pic:nvPicPr>
-                    <pic:cNvPr id="0" name="image1.png"/>
+                    <pic:cNvPr id="0" name="image4.png"/>
                     <pic:cNvPicPr preferRelativeResize="0"/>
                   </pic:nvPicPr>
                   <pic:blipFill>
@@ -1588,18 +1588,30 @@
         <w:spacing w:after="240" w:line="240" w:lineRule="auto"/>
         <w:rPr>
           <w:rFonts w:ascii="Arial" w:eastAsia="Arial" w:hAnsi="Arial" w:cs="Arial"/>
-          <w:sz w:val="24"/>
-          <w:szCs w:val="24"/>
-        </w:rPr>
-      </w:pPr>
-      <w:r>
-        <w:rPr>
-          <w:rFonts w:ascii="Arial" w:eastAsia="Arial" w:hAnsi="Arial" w:cs="Arial"/>
           <w:b/>
-          <w:color w:val="000000"/>
           <w:sz w:val="26"/>
           <w:szCs w:val="26"/>
         </w:rPr>
+      </w:pPr>
+    </w:p>
+    <w:p>
+      <w:pPr>
+        <w:spacing w:after="240" w:line="240" w:lineRule="auto"/>
+        <w:rPr>
+          <w:rFonts w:ascii="Arial" w:eastAsia="Arial" w:hAnsi="Arial" w:cs="Arial"/>
+          <w:sz w:val="24"/>
+          <w:szCs w:val="24"/>
+        </w:rPr>
+      </w:pPr>
+      <w:r>
+        <w:rPr>
+          <w:rFonts w:ascii="Arial" w:eastAsia="Arial" w:hAnsi="Arial" w:cs="Arial"/>
+          <w:b/>
+          <w:color w:val="000000"/>
+          <w:sz w:val="26"/>
+          <w:szCs w:val="26"/>
+        </w:rPr>
+        <w:lastRenderedPageBreak/>
         <w:t>1.2 OBJETIVO GERAL</w:t>
       </w:r>
     </w:p>
@@ -1622,7 +1634,6 @@
           <w:sz w:val="24"/>
           <w:szCs w:val="24"/>
         </w:rPr>
-        <w:lastRenderedPageBreak/>
         <w:t xml:space="preserve">Este trabalho tem como objetivo implementar um sistema de recomendação de músicas, tendo como base a análise da similaridade dos metadados que descrevem as faixas mais </w:t>
       </w:r>
       <w:r>
@@ -1959,6 +1970,18 @@
         <w:rPr>
           <w:rFonts w:ascii="Arial" w:eastAsia="Arial" w:hAnsi="Arial" w:cs="Arial"/>
           <w:b/>
+          <w:color w:val="000000"/>
+          <w:sz w:val="26"/>
+          <w:szCs w:val="26"/>
+        </w:rPr>
+      </w:pPr>
+    </w:p>
+    <w:p>
+      <w:pPr>
+        <w:rPr>
+          <w:rFonts w:ascii="Arial" w:eastAsia="Arial" w:hAnsi="Arial" w:cs="Arial"/>
+          <w:b/>
+          <w:color w:val="000000"/>
           <w:sz w:val="26"/>
           <w:szCs w:val="26"/>
         </w:rPr>
@@ -1983,33 +2006,13 @@
           <w:szCs w:val="26"/>
         </w:rPr>
       </w:pPr>
-    </w:p>
-    <w:p>
-      <w:pPr>
+      <w:r>
         <w:rPr>
           <w:rFonts w:ascii="Arial" w:eastAsia="Arial" w:hAnsi="Arial" w:cs="Arial"/>
           <w:b/>
           <w:sz w:val="26"/>
           <w:szCs w:val="26"/>
         </w:rPr>
-      </w:pPr>
-    </w:p>
-    <w:p>
-      <w:pPr>
-        <w:rPr>
-          <w:rFonts w:ascii="Arial" w:eastAsia="Arial" w:hAnsi="Arial" w:cs="Arial"/>
-          <w:b/>
-          <w:sz w:val="26"/>
-          <w:szCs w:val="26"/>
-        </w:rPr>
-      </w:pPr>
-      <w:r>
-        <w:rPr>
-          <w:rFonts w:ascii="Arial" w:eastAsia="Arial" w:hAnsi="Arial" w:cs="Arial"/>
-          <w:b/>
-          <w:sz w:val="26"/>
-          <w:szCs w:val="26"/>
-        </w:rPr>
         <w:lastRenderedPageBreak/>
         <w:t>2 METODOLOGIA</w:t>
       </w:r>
@@ -2087,25 +2090,7 @@
           <w:sz w:val="24"/>
           <w:szCs w:val="24"/>
         </w:rPr>
-        <w:t xml:space="preserve"> (2017) é um método de pesquisa que lida com análise de variáveis e de dados usando técnicas estatísticas para obter resultados e responder perguntas. Serão definidas e utilizadas métricas </w:t>
-      </w:r>
-      <w:proofErr w:type="gramStart"/>
-      <w:r>
-        <w:rPr>
-          <w:rFonts w:ascii="Arial" w:eastAsia="Arial" w:hAnsi="Arial" w:cs="Arial"/>
-          <w:sz w:val="24"/>
-          <w:szCs w:val="24"/>
-        </w:rPr>
-        <w:t>para  quantificar</w:t>
-      </w:r>
-      <w:proofErr w:type="gramEnd"/>
-      <w:r>
-        <w:rPr>
-          <w:rFonts w:ascii="Arial" w:eastAsia="Arial" w:hAnsi="Arial" w:cs="Arial"/>
-          <w:sz w:val="24"/>
-          <w:szCs w:val="24"/>
-        </w:rPr>
-        <w:t xml:space="preserve"> o desempenho do sistema de recomendação e do algoritmo de classificação.</w:t>
+        <w:t xml:space="preserve"> (2017) é um método de pesquisa que lida com análise de variáveis e de dados usando técnicas estatísticas para obter resultados e responder perguntas. Serão definidas e utilizadas métricas para  quantificar o desempenho do sistema de recomendação e do algoritmo de classificação.</w:t>
       </w:r>
     </w:p>
     <w:p>
@@ -2581,7 +2566,7 @@
       <w:sdt>
         <w:sdtPr>
           <w:tag w:val="goog_rdk_0"/>
-          <w:id w:val="1216087270"/>
+          <w:id w:val="947501847"/>
         </w:sdtPr>
         <w:sdtContent>
           <w:commentRangeStart w:id="1"/>
@@ -2770,13 +2755,8 @@
     </w:p>
     <w:p>
       <w:pPr>
-        <w:pBdr>
-          <w:top w:val="nil"/>
-          <w:left w:val="nil"/>
-          <w:bottom w:val="nil"/>
-          <w:right w:val="nil"/>
-          <w:between w:val="nil"/>
-        </w:pBdr>
+        <w:spacing w:after="240" w:line="240" w:lineRule="auto"/>
+        <w:jc w:val="both"/>
         <w:rPr>
           <w:rFonts w:ascii="Arial" w:eastAsia="Arial" w:hAnsi="Arial" w:cs="Arial"/>
           <w:b/>
@@ -2787,13 +2767,8 @@
     </w:p>
     <w:p>
       <w:pPr>
-        <w:pBdr>
-          <w:top w:val="nil"/>
-          <w:left w:val="nil"/>
-          <w:bottom w:val="nil"/>
-          <w:right w:val="nil"/>
-          <w:between w:val="nil"/>
-        </w:pBdr>
+        <w:spacing w:after="240" w:line="240" w:lineRule="auto"/>
+        <w:jc w:val="both"/>
         <w:rPr>
           <w:rFonts w:ascii="Arial" w:eastAsia="Arial" w:hAnsi="Arial" w:cs="Arial"/>
           <w:b/>
@@ -2804,13 +2779,8 @@
     </w:p>
     <w:p>
       <w:pPr>
-        <w:pBdr>
-          <w:top w:val="nil"/>
-          <w:left w:val="nil"/>
-          <w:bottom w:val="nil"/>
-          <w:right w:val="nil"/>
-          <w:between w:val="nil"/>
-        </w:pBdr>
+        <w:spacing w:after="240" w:line="240" w:lineRule="auto"/>
+        <w:jc w:val="both"/>
         <w:rPr>
           <w:rFonts w:ascii="Arial" w:eastAsia="Arial" w:hAnsi="Arial" w:cs="Arial"/>
           <w:b/>
@@ -2949,7 +2919,7 @@
       <w:sdt>
         <w:sdtPr>
           <w:tag w:val="goog_rdk_1"/>
-          <w:id w:val="412350921"/>
+          <w:id w:val="-1456407661"/>
         </w:sdtPr>
         <w:sdtContent>
           <w:ins w:id="2" w:author="João Paulo" w:date="2023-01-13T11:12:00Z">
@@ -3787,7 +3757,7 @@
       <w:sdt>
         <w:sdtPr>
           <w:tag w:val="goog_rdk_2"/>
-          <w:id w:val="294033235"/>
+          <w:id w:val="-1665617358"/>
         </w:sdtPr>
         <w:sdtContent>
           <w:commentRangeStart w:id="3"/>
@@ -3993,7 +3963,7 @@
       <w:sdt>
         <w:sdtPr>
           <w:tag w:val="goog_rdk_3"/>
-          <w:id w:val="742685147"/>
+          <w:id w:val="2075008707"/>
         </w:sdtPr>
         <w:sdtContent>
           <w:commentRangeStart w:id="4"/>
@@ -4007,16 +3977,16 @@
           <w:szCs w:val="24"/>
         </w:rPr>
         <w:drawing>
-          <wp:inline distT="114300" distB="114300" distL="114300" distR="114300" wp14:anchorId="41A84331" wp14:editId="6F2698E6">
+          <wp:inline distT="114300" distB="114300" distL="114300" distR="114300" wp14:anchorId="022AA92F" wp14:editId="39A91B75">
             <wp:extent cx="5759775" cy="3263900"/>
             <wp:effectExtent l="0" t="0" r="0" b="0"/>
-            <wp:docPr id="20" name="image3.png"/>
+            <wp:docPr id="20" name="image2.png"/>
             <wp:cNvGraphicFramePr/>
             <a:graphic xmlns:a="http://schemas.openxmlformats.org/drawingml/2006/main">
               <a:graphicData uri="http://schemas.openxmlformats.org/drawingml/2006/picture">
                 <pic:pic xmlns:pic="http://schemas.openxmlformats.org/drawingml/2006/picture">
                   <pic:nvPicPr>
-                    <pic:cNvPr id="0" name="image3.png"/>
+                    <pic:cNvPr id="0" name="image2.png"/>
                     <pic:cNvPicPr preferRelativeResize="0"/>
                   </pic:nvPicPr>
                   <pic:blipFill>
@@ -4192,7 +4162,7 @@
       <w:sdt>
         <w:sdtPr>
           <w:tag w:val="goog_rdk_4"/>
-          <w:id w:val="1039021084"/>
+          <w:id w:val="96137413"/>
         </w:sdtPr>
         <w:sdtContent>
           <w:commentRangeStart w:id="5"/>
@@ -4201,7 +4171,7 @@
       <w:sdt>
         <w:sdtPr>
           <w:tag w:val="goog_rdk_5"/>
-          <w:id w:val="1692258752"/>
+          <w:id w:val="573169222"/>
         </w:sdtPr>
         <w:sdtContent>
           <w:commentRangeStart w:id="6"/>
@@ -4210,7 +4180,7 @@
       <w:sdt>
         <w:sdtPr>
           <w:tag w:val="goog_rdk_6"/>
-          <w:id w:val="238605834"/>
+          <w:id w:val="-2043658072"/>
         </w:sdtPr>
         <w:sdtContent>
           <w:commentRangeStart w:id="7"/>
@@ -4219,7 +4189,7 @@
       <w:sdt>
         <w:sdtPr>
           <w:tag w:val="goog_rdk_7"/>
-          <w:id w:val="-1765608578"/>
+          <w:id w:val="-1263687303"/>
         </w:sdtPr>
         <w:sdtContent>
           <w:commentRangeStart w:id="8"/>
@@ -4233,16 +4203,16 @@
           <w:szCs w:val="24"/>
         </w:rPr>
         <w:drawing>
-          <wp:inline distT="114300" distB="114300" distL="114300" distR="114300" wp14:anchorId="36C49130" wp14:editId="2E02ABFD">
+          <wp:inline distT="114300" distB="114300" distL="114300" distR="114300" wp14:anchorId="278F37DE" wp14:editId="3C5EFA65">
             <wp:extent cx="5759775" cy="3771900"/>
             <wp:effectExtent l="0" t="0" r="0" b="0"/>
-            <wp:docPr id="18" name="image8.png"/>
+            <wp:docPr id="18" name="image9.png"/>
             <wp:cNvGraphicFramePr/>
             <a:graphic xmlns:a="http://schemas.openxmlformats.org/drawingml/2006/main">
               <a:graphicData uri="http://schemas.openxmlformats.org/drawingml/2006/picture">
                 <pic:pic xmlns:pic="http://schemas.openxmlformats.org/drawingml/2006/picture">
                   <pic:nvPicPr>
-                    <pic:cNvPr id="0" name="image8.png"/>
+                    <pic:cNvPr id="0" name="image9.png"/>
                     <pic:cNvPicPr preferRelativeResize="0"/>
                   </pic:nvPicPr>
                   <pic:blipFill>
@@ -4362,7 +4332,7 @@
       <w:sdt>
         <w:sdtPr>
           <w:tag w:val="goog_rdk_8"/>
-          <w:id w:val="-1305384786"/>
+          <w:id w:val="-1558305136"/>
         </w:sdtPr>
         <w:sdtContent>
           <w:del w:id="9" w:author="João Paulo" w:date="2023-03-28T21:50:00Z">
@@ -4453,7 +4423,7 @@
       <w:sdt>
         <w:sdtPr>
           <w:tag w:val="goog_rdk_9"/>
-          <w:id w:val="1189563892"/>
+          <w:id w:val="-1147357567"/>
         </w:sdtPr>
         <w:sdtContent>
           <w:ins w:id="10" w:author="João Paulo" w:date="2023-03-28T21:50:00Z">
@@ -4471,7 +4441,7 @@
       <w:sdt>
         <w:sdtPr>
           <w:tag w:val="goog_rdk_10"/>
-          <w:id w:val="-428735870"/>
+          <w:id w:val="-935437925"/>
         </w:sdtPr>
         <w:sdtContent>
           <w:del w:id="11" w:author="João Paulo" w:date="2023-03-28T21:50:00Z">
@@ -4506,7 +4476,7 @@
       <w:sdt>
         <w:sdtPr>
           <w:tag w:val="goog_rdk_11"/>
-          <w:id w:val="-1870141982"/>
+          <w:id w:val="-675654898"/>
         </w:sdtPr>
         <w:sdtContent>
           <w:ins w:id="12" w:author="João Paulo" w:date="2023-03-28T21:50:00Z">
@@ -4533,7 +4503,7 @@
       <w:sdt>
         <w:sdtPr>
           <w:tag w:val="goog_rdk_12"/>
-          <w:id w:val="1752702918"/>
+          <w:id w:val="-1998870947"/>
         </w:sdtPr>
         <w:sdtContent>
           <w:del w:id="13" w:author="João Paulo" w:date="2023-03-28T21:50:00Z">
@@ -4584,16 +4554,16 @@
           <w:szCs w:val="24"/>
         </w:rPr>
         <w:drawing>
-          <wp:inline distT="114300" distB="114300" distL="114300" distR="114300" wp14:anchorId="378CE2AD" wp14:editId="32E0D18D">
+          <wp:inline distT="114300" distB="114300" distL="114300" distR="114300" wp14:anchorId="22B8B7C1" wp14:editId="236E3065">
             <wp:extent cx="5759775" cy="2463800"/>
             <wp:effectExtent l="0" t="0" r="0" b="0"/>
-            <wp:docPr id="14" name="image5.png"/>
+            <wp:docPr id="14" name="image7.png"/>
             <wp:cNvGraphicFramePr/>
             <a:graphic xmlns:a="http://schemas.openxmlformats.org/drawingml/2006/main">
               <a:graphicData uri="http://schemas.openxmlformats.org/drawingml/2006/picture">
                 <pic:pic xmlns:pic="http://schemas.openxmlformats.org/drawingml/2006/picture">
                   <pic:nvPicPr>
-                    <pic:cNvPr id="0" name="image5.png"/>
+                    <pic:cNvPr id="0" name="image7.png"/>
                     <pic:cNvPicPr preferRelativeResize="0"/>
                   </pic:nvPicPr>
                   <pic:blipFill>
@@ -4680,7 +4650,7 @@
       <w:sdt>
         <w:sdtPr>
           <w:tag w:val="goog_rdk_13"/>
-          <w:id w:val="928929416"/>
+          <w:id w:val="-1557306021"/>
         </w:sdtPr>
         <w:sdtContent>
           <w:commentRangeStart w:id="14"/>
@@ -5319,7 +5289,7 @@
       <w:sdt>
         <w:sdtPr>
           <w:tag w:val="goog_rdk_14"/>
-          <w:id w:val="-406374352"/>
+          <w:id w:val="-2038732496"/>
         </w:sdtPr>
         <w:sdtContent>
           <w:commentRangeStart w:id="15"/>
@@ -5348,7 +5318,7 @@
       <w:sdt>
         <w:sdtPr>
           <w:tag w:val="goog_rdk_15"/>
-          <w:id w:val="-757370264"/>
+          <w:id w:val="-1315093838"/>
         </w:sdtPr>
         <w:sdtContent>
           <w:ins w:id="16" w:author="João Paulo" w:date="2023-03-29T12:59:00Z">
@@ -5366,14 +5336,14 @@
       <w:sdt>
         <w:sdtPr>
           <w:tag w:val="goog_rdk_16"/>
-          <w:id w:val="-723454799"/>
+          <w:id w:val="738216720"/>
         </w:sdtPr>
         <w:sdtContent>
           <w:customXmlInsRangeStart w:id="17" w:author="João Paulo" w:date="2023-03-29T12:59:00Z"/>
           <w:sdt>
             <w:sdtPr>
               <w:tag w:val="goog_rdk_17"/>
-              <w:id w:val="1358084494"/>
+              <w:id w:val="58533657"/>
             </w:sdtPr>
             <w:sdtContent>
               <w:customXmlInsRangeEnd w:id="17"/>
@@ -5398,7 +5368,7 @@
       <w:sdt>
         <w:sdtPr>
           <w:tag w:val="goog_rdk_18"/>
-          <w:id w:val="-1737778043"/>
+          <w:id w:val="-45224237"/>
         </w:sdtPr>
         <w:sdtContent>
           <w:del w:id="21" w:author="João Paulo" w:date="2023-03-29T12:59:00Z">
@@ -5560,7 +5530,7 @@
       <w:sdt>
         <w:sdtPr>
           <w:tag w:val="goog_rdk_19"/>
-          <w:id w:val="727660456"/>
+          <w:id w:val="1307740091"/>
         </w:sdtPr>
         <w:sdtContent>
           <w:commentRangeStart w:id="22"/>
@@ -5574,16 +5544,16 @@
           <w:szCs w:val="24"/>
         </w:rPr>
         <w:drawing>
-          <wp:inline distT="114300" distB="114300" distL="114300" distR="114300" wp14:anchorId="75D3EBBB" wp14:editId="5E075925">
+          <wp:inline distT="114300" distB="114300" distL="114300" distR="114300" wp14:anchorId="55435EE4" wp14:editId="149C469E">
             <wp:extent cx="5762625" cy="2485387"/>
             <wp:effectExtent l="0" t="0" r="0" b="0"/>
-            <wp:docPr id="19" name="image11.png"/>
+            <wp:docPr id="19" name="image3.png"/>
             <wp:cNvGraphicFramePr/>
             <a:graphic xmlns:a="http://schemas.openxmlformats.org/drawingml/2006/main">
               <a:graphicData uri="http://schemas.openxmlformats.org/drawingml/2006/picture">
                 <pic:pic xmlns:pic="http://schemas.openxmlformats.org/drawingml/2006/picture">
                   <pic:nvPicPr>
-                    <pic:cNvPr id="0" name="image11.png"/>
+                    <pic:cNvPr id="0" name="image3.png"/>
                     <pic:cNvPicPr preferRelativeResize="0"/>
                   </pic:nvPicPr>
                   <pic:blipFill>
@@ -5825,7 +5795,7 @@
       <w:sdt>
         <w:sdtPr>
           <w:tag w:val="goog_rdk_20"/>
-          <w:id w:val="-540828897"/>
+          <w:id w:val="1530680572"/>
         </w:sdtPr>
         <w:sdtContent>
           <w:del w:id="23" w:author="João Paulo" w:date="2023-03-29T15:16:00Z">
@@ -5851,7 +5821,7 @@
       <w:sdt>
         <w:sdtPr>
           <w:tag w:val="goog_rdk_21"/>
-          <w:id w:val="1586031359"/>
+          <w:id w:val="-1847551693"/>
         </w:sdtPr>
         <w:sdtContent>
           <w:ins w:id="24" w:author="João Paulo" w:date="2023-03-29T15:16:00Z">
@@ -5993,16 +5963,16 @@
           <w:szCs w:val="24"/>
         </w:rPr>
         <w:drawing>
-          <wp:inline distT="114300" distB="114300" distL="114300" distR="114300" wp14:anchorId="5AF3D627" wp14:editId="576B7DB8">
+          <wp:inline distT="114300" distB="114300" distL="114300" distR="114300" wp14:anchorId="4A4DE38E" wp14:editId="291F955B">
             <wp:extent cx="5759775" cy="3276600"/>
             <wp:effectExtent l="0" t="0" r="0" b="0"/>
-            <wp:docPr id="11" name="image4.png"/>
+            <wp:docPr id="11" name="image8.png"/>
             <wp:cNvGraphicFramePr/>
             <a:graphic xmlns:a="http://schemas.openxmlformats.org/drawingml/2006/main">
               <a:graphicData uri="http://schemas.openxmlformats.org/drawingml/2006/picture">
                 <pic:pic xmlns:pic="http://schemas.openxmlformats.org/drawingml/2006/picture">
                   <pic:nvPicPr>
-                    <pic:cNvPr id="0" name="image4.png"/>
+                    <pic:cNvPr id="0" name="image8.png"/>
                     <pic:cNvPicPr preferRelativeResize="0"/>
                   </pic:nvPicPr>
                   <pic:blipFill>
@@ -6603,7 +6573,7 @@
       <w:sdt>
         <w:sdtPr>
           <w:tag w:val="goog_rdk_22"/>
-          <w:id w:val="-1464332212"/>
+          <w:id w:val="-2023242102"/>
         </w:sdtPr>
         <w:sdtContent>
           <w:commentRangeStart w:id="25"/>
@@ -7368,16 +7338,16 @@
           <w:szCs w:val="24"/>
         </w:rPr>
         <w:drawing>
-          <wp:inline distT="114300" distB="114300" distL="114300" distR="114300" wp14:anchorId="51C2D6BB" wp14:editId="3AB4AA70">
+          <wp:inline distT="114300" distB="114300" distL="114300" distR="114300" wp14:anchorId="3BB18493" wp14:editId="2437BDF1">
             <wp:extent cx="5460203" cy="3007340"/>
             <wp:effectExtent l="0" t="0" r="0" b="0"/>
-            <wp:docPr id="10" name="image10.png"/>
+            <wp:docPr id="10" name="image6.png"/>
             <wp:cNvGraphicFramePr/>
             <a:graphic xmlns:a="http://schemas.openxmlformats.org/drawingml/2006/main">
               <a:graphicData uri="http://schemas.openxmlformats.org/drawingml/2006/picture">
                 <pic:pic xmlns:pic="http://schemas.openxmlformats.org/drawingml/2006/picture">
                   <pic:nvPicPr>
-                    <pic:cNvPr id="0" name="image10.png"/>
+                    <pic:cNvPr id="0" name="image6.png"/>
                     <pic:cNvPicPr preferRelativeResize="0"/>
                   </pic:nvPicPr>
                   <pic:blipFill>
@@ -7856,7 +7826,7 @@
       <w:sdt>
         <w:sdtPr>
           <w:tag w:val="goog_rdk_23"/>
-          <w:id w:val="-1446689014"/>
+          <w:id w:val="-300550460"/>
         </w:sdtPr>
         <w:sdtContent>
           <w:commentRangeStart w:id="26"/>
@@ -8030,16 +8000,16 @@
         </w:rPr>
         <w:lastRenderedPageBreak/>
         <w:drawing>
-          <wp:inline distT="114300" distB="114300" distL="114300" distR="114300" wp14:anchorId="3FFB50BF" wp14:editId="275582DC">
+          <wp:inline distT="114300" distB="114300" distL="114300" distR="114300" wp14:anchorId="097E856B" wp14:editId="55D11C8E">
             <wp:extent cx="5759775" cy="3937000"/>
             <wp:effectExtent l="0" t="0" r="0" b="0"/>
-            <wp:docPr id="16" name="image6.png"/>
+            <wp:docPr id="16" name="image1.png"/>
             <wp:cNvGraphicFramePr/>
             <a:graphic xmlns:a="http://schemas.openxmlformats.org/drawingml/2006/main">
               <a:graphicData uri="http://schemas.openxmlformats.org/drawingml/2006/picture">
                 <pic:pic xmlns:pic="http://schemas.openxmlformats.org/drawingml/2006/picture">
                   <pic:nvPicPr>
-                    <pic:cNvPr id="0" name="image6.png"/>
+                    <pic:cNvPr id="0" name="image1.png"/>
                     <pic:cNvPicPr preferRelativeResize="0"/>
                   </pic:nvPicPr>
                   <pic:blipFill>
@@ -9159,7 +9129,7 @@
       <w:sdt>
         <w:sdtPr>
           <w:tag w:val="goog_rdk_24"/>
-          <w:id w:val="-1315872948"/>
+          <w:id w:val="-1354650746"/>
         </w:sdtPr>
         <w:sdtContent>
           <w:commentRangeStart w:id="27"/>
@@ -9214,16 +9184,16 @@
           <w:szCs w:val="24"/>
         </w:rPr>
         <w:drawing>
-          <wp:inline distT="114300" distB="114300" distL="114300" distR="114300" wp14:anchorId="1689F2BD" wp14:editId="4531F4B5">
+          <wp:inline distT="114300" distB="114300" distL="114300" distR="114300" wp14:anchorId="524166C0" wp14:editId="320FB48F">
             <wp:extent cx="5762625" cy="2038596"/>
             <wp:effectExtent l="0" t="0" r="0" b="0"/>
-            <wp:docPr id="17" name="image7.png"/>
+            <wp:docPr id="17" name="image10.png"/>
             <wp:cNvGraphicFramePr/>
             <a:graphic xmlns:a="http://schemas.openxmlformats.org/drawingml/2006/main">
               <a:graphicData uri="http://schemas.openxmlformats.org/drawingml/2006/picture">
                 <pic:pic xmlns:pic="http://schemas.openxmlformats.org/drawingml/2006/picture">
                   <pic:nvPicPr>
-                    <pic:cNvPr id="0" name="image7.png"/>
+                    <pic:cNvPr id="0" name="image10.png"/>
                     <pic:cNvPicPr preferRelativeResize="0"/>
                   </pic:nvPicPr>
                   <pic:blipFill>
@@ -9809,7 +9779,7 @@
           <w:sz w:val="24"/>
           <w:szCs w:val="24"/>
         </w:rPr>
-        <w:t xml:space="preserve">contém tuplas que comportam os valores do id dos filmes e suas respectivas similaridades, em seguida os filmes são classificados em ordem decrescente com bases no escores de similaridade e então são selecionados os vinte e cinco filmes mais semelhantes, um detalhe a se notar é que nessa lista de similaridade o primeiro item será o próprio filme e devido a isso o range para selecionar esses filmes inicia do código 1 ao invés de 0. Dos filmes selecionados são extraídos os índices e armazenados na variável </w:t>
+        <w:t xml:space="preserve">contém tuplas que comportam os valores do índice dos filmes e suas respectivas similaridades, em seguida os filmes são classificados em ordem decrescente com bases no escores de similaridade e então são selecionados os vinte e cinco filmes mais semelhantes, um detalhe a se notar é que nessa lista de similaridade o primeiro item será o próprio filme e devido a isso o range para selecionar esses filmes inicia do código 1 ao invés de 0. Dos filmes selecionados são extraídos os índices e armazenados na variável </w:t>
       </w:r>
       <w:proofErr w:type="spellStart"/>
       <w:r>
@@ -9829,6 +9799,148 @@
           <w:szCs w:val="24"/>
         </w:rPr>
         <w:t>.</w:t>
+      </w:r>
+    </w:p>
+    <w:p>
+      <w:pPr>
+        <w:spacing w:after="0" w:line="360" w:lineRule="auto"/>
+        <w:ind w:firstLine="720"/>
+        <w:jc w:val="both"/>
+        <w:rPr>
+          <w:rFonts w:ascii="Arial" w:eastAsia="Arial" w:hAnsi="Arial" w:cs="Arial"/>
+          <w:sz w:val="24"/>
+          <w:szCs w:val="24"/>
+        </w:rPr>
+      </w:pPr>
+      <w:r>
+        <w:rPr>
+          <w:rFonts w:ascii="Arial" w:eastAsia="Arial" w:hAnsi="Arial" w:cs="Arial"/>
+          <w:sz w:val="24"/>
+          <w:szCs w:val="24"/>
+        </w:rPr>
+        <w:t xml:space="preserve">No passo seguinte os índices selecionados contidos em </w:t>
+      </w:r>
+      <w:proofErr w:type="spellStart"/>
+      <w:r>
+        <w:rPr>
+          <w:rFonts w:ascii="Arial" w:eastAsia="Arial" w:hAnsi="Arial" w:cs="Arial"/>
+          <w:i/>
+          <w:sz w:val="24"/>
+          <w:szCs w:val="24"/>
+        </w:rPr>
+        <w:t>movie_indices</w:t>
+      </w:r>
+      <w:proofErr w:type="spellEnd"/>
+      <w:r>
+        <w:rPr>
+          <w:rFonts w:ascii="Arial" w:eastAsia="Arial" w:hAnsi="Arial" w:cs="Arial"/>
+          <w:i/>
+          <w:sz w:val="24"/>
+          <w:szCs w:val="24"/>
+        </w:rPr>
+        <w:t xml:space="preserve"> </w:t>
+      </w:r>
+      <w:r>
+        <w:rPr>
+          <w:rFonts w:ascii="Arial" w:eastAsia="Arial" w:hAnsi="Arial" w:cs="Arial"/>
+          <w:sz w:val="24"/>
+          <w:szCs w:val="24"/>
+        </w:rPr>
+        <w:t xml:space="preserve">são usados para extrair informações relevantes dos filmes no </w:t>
+      </w:r>
+      <w:proofErr w:type="spellStart"/>
+      <w:r>
+        <w:rPr>
+          <w:rFonts w:ascii="Arial" w:eastAsia="Arial" w:hAnsi="Arial" w:cs="Arial"/>
+          <w:sz w:val="24"/>
+          <w:szCs w:val="24"/>
+        </w:rPr>
+        <w:t>Dataframe</w:t>
+      </w:r>
+      <w:proofErr w:type="spellEnd"/>
+      <w:r>
+        <w:rPr>
+          <w:rFonts w:ascii="Arial" w:eastAsia="Arial" w:hAnsi="Arial" w:cs="Arial"/>
+          <w:sz w:val="24"/>
+          <w:szCs w:val="24"/>
+        </w:rPr>
+        <w:t xml:space="preserve"> </w:t>
+      </w:r>
+      <w:proofErr w:type="spellStart"/>
+      <w:r>
+        <w:rPr>
+          <w:rFonts w:ascii="Arial" w:eastAsia="Arial" w:hAnsi="Arial" w:cs="Arial"/>
+          <w:sz w:val="24"/>
+          <w:szCs w:val="24"/>
+        </w:rPr>
+        <w:t>smd</w:t>
+      </w:r>
+      <w:proofErr w:type="spellEnd"/>
+      <w:r>
+        <w:rPr>
+          <w:rFonts w:ascii="Arial" w:eastAsia="Arial" w:hAnsi="Arial" w:cs="Arial"/>
+          <w:sz w:val="24"/>
+          <w:szCs w:val="24"/>
+        </w:rPr>
+        <w:t xml:space="preserve"> essas informações são: título, contagem de votos, média de votos, ano de lançamento e ID do filme. Então o ID do filme é utilizado para obter uma estimativa de classificação do usuário para cada um dos filmes selecionados fazendo uso da função “</w:t>
+      </w:r>
+      <w:proofErr w:type="spellStart"/>
+      <w:r>
+        <w:rPr>
+          <w:rFonts w:ascii="Arial" w:eastAsia="Arial" w:hAnsi="Arial" w:cs="Arial"/>
+          <w:sz w:val="24"/>
+          <w:szCs w:val="24"/>
+        </w:rPr>
+        <w:t>predict</w:t>
+      </w:r>
+      <w:proofErr w:type="spellEnd"/>
+      <w:r>
+        <w:rPr>
+          <w:rFonts w:ascii="Arial" w:eastAsia="Arial" w:hAnsi="Arial" w:cs="Arial"/>
+          <w:sz w:val="24"/>
+          <w:szCs w:val="24"/>
+        </w:rPr>
+        <w:t xml:space="preserve">” do SVD que foi treinado na abordagem colaborativa, esse método calcula a previsão de classificação para determinado usuário e item, retorna a previsão e então é obtida a classificação estimada. </w:t>
+      </w:r>
+    </w:p>
+    <w:p>
+      <w:pPr>
+        <w:spacing w:after="0" w:line="360" w:lineRule="auto"/>
+        <w:ind w:firstLine="720"/>
+        <w:jc w:val="both"/>
+        <w:rPr>
+          <w:rFonts w:ascii="Arial" w:eastAsia="Arial" w:hAnsi="Arial" w:cs="Arial"/>
+          <w:sz w:val="24"/>
+          <w:szCs w:val="24"/>
+        </w:rPr>
+      </w:pPr>
+      <w:r>
+        <w:rPr>
+          <w:rFonts w:ascii="Arial" w:eastAsia="Arial" w:hAnsi="Arial" w:cs="Arial"/>
+          <w:sz w:val="24"/>
+          <w:szCs w:val="24"/>
+        </w:rPr>
+        <w:t xml:space="preserve">Em seguida as estimativas passam pelo processo de normalização para que estejam na mesma escala </w:t>
+      </w:r>
+    </w:p>
+    <w:p>
+      <w:pPr>
+        <w:spacing w:after="0" w:line="360" w:lineRule="auto"/>
+        <w:ind w:firstLine="720"/>
+        <w:jc w:val="both"/>
+        <w:rPr>
+          <w:rFonts w:ascii="Arial" w:eastAsia="Arial" w:hAnsi="Arial" w:cs="Arial"/>
+          <w:sz w:val="24"/>
+          <w:szCs w:val="24"/>
+        </w:rPr>
+      </w:pPr>
+      <w:r>
+        <w:rPr>
+          <w:rFonts w:ascii="Arial" w:eastAsia="Arial" w:hAnsi="Arial" w:cs="Arial"/>
+          <w:sz w:val="24"/>
+          <w:szCs w:val="24"/>
+        </w:rPr>
+        <w:t xml:space="preserve">   </w:t>
       </w:r>
     </w:p>
     <w:p>
@@ -9849,7 +9961,16 @@
           <w:sz w:val="24"/>
           <w:szCs w:val="24"/>
         </w:rPr>
-        <w:t xml:space="preserve">Por fim, é observado que o sistema de recomendação híbrido fornece a lista de recomendações distintas para cada usuário, inclusive se os títulos dos filmes passados para o mecanismo de recomendação for o mesmo. A lista de recomendação possui vinte títulos ordenados de forma decrescente por suas respectivas notas (estimativas) para que o usuário possa ter um leque variado de filmes para selecionar. Demonstrando assim, que as recomendações são personalizadas e moldadas para usuários diferentes.   </w:t>
+        <w:t xml:space="preserve">Por fim, é observado que o sistema de recomendação híbrido fornece a lista de recomendações distintas para cada usuário, inclusive se os títulos dos filmes passados para o mecanismo de recomendação for o mesmo. A lista de recomendação </w:t>
+      </w:r>
+      <w:r>
+        <w:rPr>
+          <w:rFonts w:ascii="Arial" w:eastAsia="Arial" w:hAnsi="Arial" w:cs="Arial"/>
+          <w:sz w:val="24"/>
+          <w:szCs w:val="24"/>
+        </w:rPr>
+        <w:lastRenderedPageBreak/>
+        <w:t xml:space="preserve">possui vinte títulos ordenados de forma decrescente por suas respectivas notas (estimativas) para que o usuário possa ter um leque variado de filmes para selecionar. Demonstrando assim, que as recomendações são personalizadas e moldadas para usuários diferentes.   </w:t>
       </w:r>
       <w:r>
         <w:rPr>
@@ -9892,6 +10013,69 @@
     </w:p>
     <w:p>
       <w:pPr>
+        <w:spacing w:after="0" w:line="360" w:lineRule="auto"/>
+        <w:ind w:firstLine="708"/>
+        <w:jc w:val="both"/>
+        <w:rPr>
+          <w:rFonts w:ascii="Arial" w:eastAsia="Arial" w:hAnsi="Arial" w:cs="Arial"/>
+          <w:sz w:val="24"/>
+          <w:szCs w:val="24"/>
+        </w:rPr>
+      </w:pPr>
+      <w:r>
+        <w:rPr>
+          <w:rFonts w:ascii="Arial" w:eastAsia="Arial" w:hAnsi="Arial" w:cs="Arial"/>
+          <w:sz w:val="24"/>
+          <w:szCs w:val="24"/>
+        </w:rPr>
+        <w:t>ANÁLISE COLABORATIVA</w:t>
+      </w:r>
+    </w:p>
+    <w:p>
+      <w:pPr>
+        <w:spacing w:after="0" w:line="360" w:lineRule="auto"/>
+        <w:ind w:firstLine="708"/>
+        <w:jc w:val="both"/>
+        <w:rPr>
+          <w:rFonts w:ascii="Arial" w:eastAsia="Arial" w:hAnsi="Arial" w:cs="Arial"/>
+          <w:sz w:val="24"/>
+          <w:szCs w:val="24"/>
+        </w:rPr>
+      </w:pPr>
+      <w:r>
+        <w:rPr>
+          <w:rFonts w:ascii="Arial" w:eastAsia="Arial" w:hAnsi="Arial" w:cs="Arial"/>
+          <w:sz w:val="24"/>
+          <w:szCs w:val="24"/>
+        </w:rPr>
+        <w:t>SISTEMA DE RECOMENDAÇÃO HÍBRIDA</w:t>
+      </w:r>
+    </w:p>
+    <w:p>
+      <w:pPr>
+        <w:spacing w:after="0" w:line="360" w:lineRule="auto"/>
+        <w:ind w:firstLine="708"/>
+        <w:jc w:val="both"/>
+        <w:rPr>
+          <w:rFonts w:ascii="Arial" w:eastAsia="Arial" w:hAnsi="Arial" w:cs="Arial"/>
+          <w:sz w:val="24"/>
+          <w:szCs w:val="24"/>
+        </w:rPr>
+      </w:pPr>
+      <w:r>
+        <w:rPr>
+          <w:rFonts w:ascii="Arial" w:eastAsia="Arial" w:hAnsi="Arial" w:cs="Arial"/>
+          <w:sz w:val="24"/>
+          <w:szCs w:val="24"/>
+        </w:rPr>
+        <w:t>KNN</w:t>
+      </w:r>
+    </w:p>
+    <w:p>
+      <w:pPr>
+        <w:spacing w:after="0" w:line="360" w:lineRule="auto"/>
+        <w:ind w:firstLine="708"/>
+        <w:jc w:val="both"/>
         <w:rPr>
           <w:rFonts w:ascii="Arial" w:eastAsia="Arial" w:hAnsi="Arial" w:cs="Arial"/>
           <w:b/>
@@ -9899,100 +10083,6 @@
           <w:szCs w:val="26"/>
         </w:rPr>
       </w:pPr>
-    </w:p>
-    <w:p>
-      <w:pPr>
-        <w:rPr>
-          <w:rFonts w:ascii="Arial" w:eastAsia="Arial" w:hAnsi="Arial" w:cs="Arial"/>
-          <w:b/>
-          <w:sz w:val="26"/>
-          <w:szCs w:val="26"/>
-        </w:rPr>
-      </w:pPr>
-    </w:p>
-    <w:p>
-      <w:pPr>
-        <w:rPr>
-          <w:rFonts w:ascii="Arial" w:eastAsia="Arial" w:hAnsi="Arial" w:cs="Arial"/>
-          <w:b/>
-          <w:sz w:val="26"/>
-          <w:szCs w:val="26"/>
-        </w:rPr>
-      </w:pPr>
-    </w:p>
-    <w:p>
-      <w:pPr>
-        <w:spacing w:after="0" w:line="360" w:lineRule="auto"/>
-        <w:ind w:firstLine="708"/>
-        <w:jc w:val="both"/>
-        <w:rPr>
-          <w:rFonts w:ascii="Arial" w:eastAsia="Arial" w:hAnsi="Arial" w:cs="Arial"/>
-          <w:sz w:val="24"/>
-          <w:szCs w:val="24"/>
-        </w:rPr>
-      </w:pPr>
-      <w:r>
-        <w:rPr>
-          <w:rFonts w:ascii="Arial" w:eastAsia="Arial" w:hAnsi="Arial" w:cs="Arial"/>
-          <w:sz w:val="24"/>
-          <w:szCs w:val="24"/>
-        </w:rPr>
-        <w:lastRenderedPageBreak/>
-        <w:t>ANÁLISE COLABORATIVA</w:t>
-      </w:r>
-    </w:p>
-    <w:p>
-      <w:pPr>
-        <w:spacing w:after="0" w:line="360" w:lineRule="auto"/>
-        <w:ind w:firstLine="708"/>
-        <w:jc w:val="both"/>
-        <w:rPr>
-          <w:rFonts w:ascii="Arial" w:eastAsia="Arial" w:hAnsi="Arial" w:cs="Arial"/>
-          <w:sz w:val="24"/>
-          <w:szCs w:val="24"/>
-        </w:rPr>
-      </w:pPr>
-      <w:r>
-        <w:rPr>
-          <w:rFonts w:ascii="Arial" w:eastAsia="Arial" w:hAnsi="Arial" w:cs="Arial"/>
-          <w:sz w:val="24"/>
-          <w:szCs w:val="24"/>
-        </w:rPr>
-        <w:t>SISTEMA DE RECOMENDAÇÃO HÍBRIDA</w:t>
-      </w:r>
-    </w:p>
-    <w:p>
-      <w:pPr>
-        <w:spacing w:after="0" w:line="360" w:lineRule="auto"/>
-        <w:ind w:firstLine="708"/>
-        <w:jc w:val="both"/>
-        <w:rPr>
-          <w:rFonts w:ascii="Arial" w:eastAsia="Arial" w:hAnsi="Arial" w:cs="Arial"/>
-          <w:sz w:val="24"/>
-          <w:szCs w:val="24"/>
-        </w:rPr>
-      </w:pPr>
-      <w:r>
-        <w:rPr>
-          <w:rFonts w:ascii="Arial" w:eastAsia="Arial" w:hAnsi="Arial" w:cs="Arial"/>
-          <w:sz w:val="24"/>
-          <w:szCs w:val="24"/>
-        </w:rPr>
-        <w:t>KNN</w:t>
-      </w:r>
-    </w:p>
-    <w:p>
-      <w:pPr>
-        <w:spacing w:after="0" w:line="360" w:lineRule="auto"/>
-        <w:ind w:firstLine="708"/>
-        <w:jc w:val="both"/>
-        <w:rPr>
-          <w:rFonts w:ascii="Arial" w:eastAsia="Arial" w:hAnsi="Arial" w:cs="Arial"/>
-          <w:b/>
-          <w:sz w:val="26"/>
-          <w:szCs w:val="26"/>
-        </w:rPr>
-      </w:pPr>
       <w:r>
         <w:rPr>
           <w:rFonts w:ascii="Arial" w:eastAsia="Arial" w:hAnsi="Arial" w:cs="Arial"/>
@@ -10001,66 +10091,6 @@
         </w:rPr>
         <w:t>NOSSO ALGORITMO</w:t>
       </w:r>
-    </w:p>
-    <w:p>
-      <w:pPr>
-        <w:rPr>
-          <w:rFonts w:ascii="Arial" w:eastAsia="Arial" w:hAnsi="Arial" w:cs="Arial"/>
-          <w:b/>
-          <w:sz w:val="26"/>
-          <w:szCs w:val="26"/>
-        </w:rPr>
-      </w:pPr>
-    </w:p>
-    <w:p>
-      <w:pPr>
-        <w:rPr>
-          <w:rFonts w:ascii="Arial" w:eastAsia="Arial" w:hAnsi="Arial" w:cs="Arial"/>
-          <w:b/>
-          <w:sz w:val="26"/>
-          <w:szCs w:val="26"/>
-        </w:rPr>
-      </w:pPr>
-    </w:p>
-    <w:p>
-      <w:pPr>
-        <w:rPr>
-          <w:rFonts w:ascii="Arial" w:eastAsia="Arial" w:hAnsi="Arial" w:cs="Arial"/>
-          <w:b/>
-          <w:sz w:val="26"/>
-          <w:szCs w:val="26"/>
-        </w:rPr>
-      </w:pPr>
-    </w:p>
-    <w:p>
-      <w:pPr>
-        <w:rPr>
-          <w:rFonts w:ascii="Arial" w:eastAsia="Arial" w:hAnsi="Arial" w:cs="Arial"/>
-          <w:b/>
-          <w:sz w:val="26"/>
-          <w:szCs w:val="26"/>
-        </w:rPr>
-      </w:pPr>
-    </w:p>
-    <w:p>
-      <w:pPr>
-        <w:rPr>
-          <w:rFonts w:ascii="Arial" w:eastAsia="Arial" w:hAnsi="Arial" w:cs="Arial"/>
-          <w:b/>
-          <w:sz w:val="26"/>
-          <w:szCs w:val="26"/>
-        </w:rPr>
-      </w:pPr>
-    </w:p>
-    <w:p>
-      <w:pPr>
-        <w:rPr>
-          <w:rFonts w:ascii="Arial" w:eastAsia="Arial" w:hAnsi="Arial" w:cs="Arial"/>
-          <w:b/>
-          <w:sz w:val="26"/>
-          <w:szCs w:val="26"/>
-        </w:rPr>
-      </w:pPr>
     </w:p>
     <w:p>
       <w:pPr>
@@ -10498,16 +10528,16 @@
           <w:noProof/>
         </w:rPr>
         <w:drawing>
-          <wp:inline distT="0" distB="0" distL="0" distR="0" wp14:anchorId="28859880" wp14:editId="28382AB0">
+          <wp:inline distT="0" distB="0" distL="0" distR="0" wp14:anchorId="1F8E9F81" wp14:editId="3D89CB44">
             <wp:extent cx="8188196" cy="5358766"/>
             <wp:effectExtent l="0" t="0" r="0" b="0"/>
-            <wp:docPr id="13" name="image9.jpg"/>
+            <wp:docPr id="13" name="image11.jpg"/>
             <wp:cNvGraphicFramePr/>
             <a:graphic xmlns:a="http://schemas.openxmlformats.org/drawingml/2006/main">
               <a:graphicData uri="http://schemas.openxmlformats.org/drawingml/2006/picture">
                 <pic:pic xmlns:pic="http://schemas.openxmlformats.org/drawingml/2006/picture">
                   <pic:nvPicPr>
-                    <pic:cNvPr id="0" name="image9.jpg"/>
+                    <pic:cNvPr id="0" name="image11.jpg"/>
                     <pic:cNvPicPr preferRelativeResize="0"/>
                   </pic:nvPicPr>
                   <pic:blipFill>
@@ -11435,7 +11465,7 @@
 </file>
 
 <file path=word/comments.xml><?xml version="1.0" encoding="utf-8"?>
-<w:comments xmlns:wpc="http://schemas.microsoft.com/office/word/2010/wordprocessingCanvas" xmlns:cx="http://schemas.microsoft.com/office/drawing/2014/chartex" xmlns:cx1="http://schemas.microsoft.com/office/drawing/2015/9/8/chartex" xmlns:cx2="http://schemas.microsoft.com/office/drawing/2015/10/21/chartex" xmlns:cx3="http://schemas.microsoft.com/office/drawing/2016/5/9/chartex" xmlns:cx4="http://schemas.microsoft.com/office/drawing/2016/5/10/chartex" xmlns:cx5="http://schemas.microsoft.com/office/drawing/2016/5/11/chartex" xmlns:cx6="http://schemas.microsoft.com/office/drawing/2016/5/12/chartex" xmlns:cx7="http://schemas.microsoft.com/office/drawing/2016/5/13/chartex" xmlns:cx8="http://schemas.microsoft.com/office/drawing/2016/5/14/chartex" xmlns:mc="http://schemas.openxmlformats.org/markup-compatibility/2006" xmlns:aink="http://schemas.microsoft.com/office/drawing/2016/ink" xmlns:am3d="http://schemas.microsoft.com/office/drawing/2017/model3d" xmlns:o="urn:schemas-microsoft-com:office:office" xmlns:oel="http://schemas.microsoft.com/office/2019/extlst" xmlns:r="http://schemas.openxmlformats.org/officeDocument/2006/relationships" xmlns:m="http://schemas.openxmlformats.org/officeDocument/2006/math" xmlns:v="urn:schemas-microsoft-com:vml" xmlns:wp14="http://schemas.microsoft.com/office/word/2010/wordprocessingDrawing" xmlns:wp="http://schemas.openxmlformats.org/drawingml/2006/wordprocessingDrawing" xmlns:w10="urn:schemas-microsoft-com:office:word" xmlns:w="http://schemas.openxmlformats.org/wordprocessingml/2006/main" xmlns:w14="http://schemas.microsoft.com/office/word/2010/wordml" xmlns:w15="http://schemas.microsoft.com/office/word/2012/wordml" xmlns:w16cex="http://schemas.microsoft.com/office/word/2018/wordml/cex" xmlns:w16cid="http://schemas.microsoft.com/office/word/2016/wordml/cid" xmlns:w16="http://schemas.microsoft.com/office/word/2018/wordml" xmlns:w16du="http://schemas.microsoft.com/office/word/2023/wordml/word16du" xmlns:w16sdtdh="http://schemas.microsoft.com/office/word/2020/wordml/sdtdatahash" xmlns:w16se="http://schemas.microsoft.com/office/word/2015/wordml/symex" xmlns:wpg="http://schemas.microsoft.com/office/word/2010/wordprocessingGroup" xmlns:wpi="http://schemas.microsoft.com/office/word/2010/wordprocessingInk" xmlns:wne="http://schemas.microsoft.com/office/word/2006/wordml" xmlns:wps="http://schemas.microsoft.com/office/word/2010/wordprocessingShape" mc:Ignorable="w14 w15 w16se w16cid w16 w16cex w16sdtdh wp14">
+<w:comments xmlns:wpc="http://schemas.microsoft.com/office/word/2010/wordprocessingCanvas" xmlns:cx="http://schemas.microsoft.com/office/drawing/2014/chartex" xmlns:cx1="http://schemas.microsoft.com/office/drawing/2015/9/8/chartex" xmlns:cx2="http://schemas.microsoft.com/office/drawing/2015/10/21/chartex" xmlns:cx3="http://schemas.microsoft.com/office/drawing/2016/5/9/chartex" xmlns:cx4="http://schemas.microsoft.com/office/drawing/2016/5/10/chartex" xmlns:cx5="http://schemas.microsoft.com/office/drawing/2016/5/11/chartex" xmlns:cx6="http://schemas.microsoft.com/office/drawing/2016/5/12/chartex" xmlns:cx7="http://schemas.microsoft.com/office/drawing/2016/5/13/chartex" xmlns:cx8="http://schemas.microsoft.com/office/drawing/2016/5/14/chartex" xmlns:mc="http://schemas.openxmlformats.org/markup-compatibility/2006" xmlns:aink="http://schemas.microsoft.com/office/drawing/2016/ink" xmlns:am3d="http://schemas.microsoft.com/office/drawing/2017/model3d" xmlns:o="urn:schemas-microsoft-com:office:office" xmlns:oel="http://schemas.microsoft.com/office/2019/extlst" xmlns:r="http://schemas.openxmlformats.org/officeDocument/2006/relationships" xmlns:m="http://schemas.openxmlformats.org/officeDocument/2006/math" xmlns:v="urn:schemas-microsoft-com:vml" xmlns:wp14="http://schemas.microsoft.com/office/word/2010/wordprocessingDrawing" xmlns:wp="http://schemas.openxmlformats.org/drawingml/2006/wordprocessingDrawing" xmlns:w10="urn:schemas-microsoft-com:office:word" xmlns:w="http://schemas.openxmlformats.org/wordprocessingml/2006/main" xmlns:w14="http://schemas.microsoft.com/office/word/2010/wordml" xmlns:w15="http://schemas.microsoft.com/office/word/2012/wordml" xmlns:w16cex="http://schemas.microsoft.com/office/word/2018/wordml/cex" xmlns:w16cid="http://schemas.microsoft.com/office/word/2016/wordml/cid" xmlns:w16="http://schemas.microsoft.com/office/word/2018/wordml" xmlns:w16sdtdh="http://schemas.microsoft.com/office/word/2020/wordml/sdtdatahash" xmlns:w16se="http://schemas.microsoft.com/office/word/2015/wordml/symex" xmlns:wpg="http://schemas.microsoft.com/office/word/2010/wordprocessingGroup" xmlns:wpi="http://schemas.microsoft.com/office/word/2010/wordprocessingInk" xmlns:wne="http://schemas.microsoft.com/office/word/2006/wordml" xmlns:wps="http://schemas.microsoft.com/office/word/2010/wordprocessingShape" mc:Ignorable="w14 w15 w16se w16cid w16 w16cex w16sdtdh wp14">
   <w:comment w:id="1" w:author="João Paulo" w:date="2023-01-12T11:47:00Z" w:initials="">
     <w:p>
       <w:pPr>
@@ -11892,43 +11922,43 @@
 </file>
 
 <file path=word/commentsExtended.xml><?xml version="1.0" encoding="utf-8"?>
-<w15:commentsEx xmlns:wpc="http://schemas.microsoft.com/office/word/2010/wordprocessingCanvas" xmlns:cx="http://schemas.microsoft.com/office/drawing/2014/chartex" xmlns:cx1="http://schemas.microsoft.com/office/drawing/2015/9/8/chartex" xmlns:cx2="http://schemas.microsoft.com/office/drawing/2015/10/21/chartex" xmlns:cx3="http://schemas.microsoft.com/office/drawing/2016/5/9/chartex" xmlns:cx4="http://schemas.microsoft.com/office/drawing/2016/5/10/chartex" xmlns:cx5="http://schemas.microsoft.com/office/drawing/2016/5/11/chartex" xmlns:cx6="http://schemas.microsoft.com/office/drawing/2016/5/12/chartex" xmlns:cx7="http://schemas.microsoft.com/office/drawing/2016/5/13/chartex" xmlns:cx8="http://schemas.microsoft.com/office/drawing/2016/5/14/chartex" xmlns:mc="http://schemas.openxmlformats.org/markup-compatibility/2006" xmlns:aink="http://schemas.microsoft.com/office/drawing/2016/ink" xmlns:am3d="http://schemas.microsoft.com/office/drawing/2017/model3d" xmlns:o="urn:schemas-microsoft-com:office:office" xmlns:oel="http://schemas.microsoft.com/office/2019/extlst" xmlns:r="http://schemas.openxmlformats.org/officeDocument/2006/relationships" xmlns:m="http://schemas.openxmlformats.org/officeDocument/2006/math" xmlns:v="urn:schemas-microsoft-com:vml" xmlns:wp14="http://schemas.microsoft.com/office/word/2010/wordprocessingDrawing" xmlns:wp="http://schemas.openxmlformats.org/drawingml/2006/wordprocessingDrawing" xmlns:w10="urn:schemas-microsoft-com:office:word" xmlns:w="http://schemas.openxmlformats.org/wordprocessingml/2006/main" xmlns:w14="http://schemas.microsoft.com/office/word/2010/wordml" xmlns:w15="http://schemas.microsoft.com/office/word/2012/wordml" xmlns:w16cex="http://schemas.microsoft.com/office/word/2018/wordml/cex" xmlns:w16cid="http://schemas.microsoft.com/office/word/2016/wordml/cid" xmlns:w16="http://schemas.microsoft.com/office/word/2018/wordml" xmlns:w16du="http://schemas.microsoft.com/office/word/2023/wordml/word16du" xmlns:w16sdtdh="http://schemas.microsoft.com/office/word/2020/wordml/sdtdatahash" xmlns:w16se="http://schemas.microsoft.com/office/word/2015/wordml/symex" xmlns:wpg="http://schemas.microsoft.com/office/word/2010/wordprocessingGroup" xmlns:wpi="http://schemas.microsoft.com/office/word/2010/wordprocessingInk" xmlns:wne="http://schemas.microsoft.com/office/word/2006/wordml" xmlns:wps="http://schemas.microsoft.com/office/word/2010/wordprocessingShape" mc:Ignorable="w14 w15 w16se w16cid w16 w16cex w16sdtdh wp14">
-  <w15:commentEx w15:paraId="0000010B" w15:done="0"/>
-  <w15:commentEx w15:paraId="0000010C" w15:done="0"/>
+<w15:commentsEx xmlns:wpc="http://schemas.microsoft.com/office/word/2010/wordprocessingCanvas" xmlns:cx="http://schemas.microsoft.com/office/drawing/2014/chartex" xmlns:cx1="http://schemas.microsoft.com/office/drawing/2015/9/8/chartex" xmlns:cx2="http://schemas.microsoft.com/office/drawing/2015/10/21/chartex" xmlns:cx3="http://schemas.microsoft.com/office/drawing/2016/5/9/chartex" xmlns:cx4="http://schemas.microsoft.com/office/drawing/2016/5/10/chartex" xmlns:cx5="http://schemas.microsoft.com/office/drawing/2016/5/11/chartex" xmlns:cx6="http://schemas.microsoft.com/office/drawing/2016/5/12/chartex" xmlns:cx7="http://schemas.microsoft.com/office/drawing/2016/5/13/chartex" xmlns:cx8="http://schemas.microsoft.com/office/drawing/2016/5/14/chartex" xmlns:mc="http://schemas.openxmlformats.org/markup-compatibility/2006" xmlns:aink="http://schemas.microsoft.com/office/drawing/2016/ink" xmlns:am3d="http://schemas.microsoft.com/office/drawing/2017/model3d" xmlns:o="urn:schemas-microsoft-com:office:office" xmlns:oel="http://schemas.microsoft.com/office/2019/extlst" xmlns:r="http://schemas.openxmlformats.org/officeDocument/2006/relationships" xmlns:m="http://schemas.openxmlformats.org/officeDocument/2006/math" xmlns:v="urn:schemas-microsoft-com:vml" xmlns:wp14="http://schemas.microsoft.com/office/word/2010/wordprocessingDrawing" xmlns:wp="http://schemas.openxmlformats.org/drawingml/2006/wordprocessingDrawing" xmlns:w10="urn:schemas-microsoft-com:office:word" xmlns:w="http://schemas.openxmlformats.org/wordprocessingml/2006/main" xmlns:w14="http://schemas.microsoft.com/office/word/2010/wordml" xmlns:w15="http://schemas.microsoft.com/office/word/2012/wordml" xmlns:w16cex="http://schemas.microsoft.com/office/word/2018/wordml/cex" xmlns:w16cid="http://schemas.microsoft.com/office/word/2016/wordml/cid" xmlns:w16="http://schemas.microsoft.com/office/word/2018/wordml" xmlns:w16sdtdh="http://schemas.microsoft.com/office/word/2020/wordml/sdtdatahash" xmlns:w16se="http://schemas.microsoft.com/office/word/2015/wordml/symex" xmlns:wpg="http://schemas.microsoft.com/office/word/2010/wordprocessingGroup" xmlns:wpi="http://schemas.microsoft.com/office/word/2010/wordprocessingInk" xmlns:wne="http://schemas.microsoft.com/office/word/2006/wordml" xmlns:wps="http://schemas.microsoft.com/office/word/2010/wordprocessingShape" mc:Ignorable="w14 w15 w16se w16cid w16 w16cex w16sdtdh wp14">
+  <w15:commentEx w15:paraId="0000010E" w15:done="0"/>
+  <w15:commentEx w15:paraId="0000010F" w15:done="0"/>
+  <w15:commentEx w15:paraId="00000110" w15:done="0"/>
+  <w15:commentEx w15:paraId="00000105" w15:done="0"/>
+  <w15:commentEx w15:paraId="00000107" w15:done="0"/>
+  <w15:commentEx w15:paraId="00000108" w15:paraIdParent="00000107" w15:done="0"/>
+  <w15:commentEx w15:paraId="00000104" w15:done="0"/>
+  <w15:commentEx w15:paraId="0000010A" w15:done="0"/>
   <w15:commentEx w15:paraId="0000010D" w15:done="0"/>
-  <w15:commentEx w15:paraId="00000102" w15:done="0"/>
-  <w15:commentEx w15:paraId="00000104" w15:done="0"/>
-  <w15:commentEx w15:paraId="00000105" w15:paraIdParent="00000104" w15:done="0"/>
-  <w15:commentEx w15:paraId="00000101" w15:done="0"/>
-  <w15:commentEx w15:paraId="00000107" w15:done="0"/>
-  <w15:commentEx w15:paraId="0000010A" w15:done="0"/>
-  <w15:commentEx w15:paraId="0000010E" w15:done="0"/>
+  <w15:commentEx w15:paraId="00000111" w15:done="0"/>
+  <w15:commentEx w15:paraId="00000106" w15:done="0"/>
+  <w15:commentEx w15:paraId="00000109" w15:done="0"/>
   <w15:commentEx w15:paraId="00000103" w15:done="0"/>
-  <w15:commentEx w15:paraId="00000106" w15:done="0"/>
-  <w15:commentEx w15:paraId="00000100" w15:done="0"/>
 </w15:commentsEx>
 </file>
 
 <file path=word/commentsIds.xml><?xml version="1.0" encoding="utf-8"?>
-<w16cid:commentsIds xmlns:wpc="http://schemas.microsoft.com/office/word/2010/wordprocessingCanvas" xmlns:cx="http://schemas.microsoft.com/office/drawing/2014/chartex" xmlns:cx1="http://schemas.microsoft.com/office/drawing/2015/9/8/chartex" xmlns:cx2="http://schemas.microsoft.com/office/drawing/2015/10/21/chartex" xmlns:cx3="http://schemas.microsoft.com/office/drawing/2016/5/9/chartex" xmlns:cx4="http://schemas.microsoft.com/office/drawing/2016/5/10/chartex" xmlns:cx5="http://schemas.microsoft.com/office/drawing/2016/5/11/chartex" xmlns:cx6="http://schemas.microsoft.com/office/drawing/2016/5/12/chartex" xmlns:cx7="http://schemas.microsoft.com/office/drawing/2016/5/13/chartex" xmlns:cx8="http://schemas.microsoft.com/office/drawing/2016/5/14/chartex" xmlns:mc="http://schemas.openxmlformats.org/markup-compatibility/2006" xmlns:aink="http://schemas.microsoft.com/office/drawing/2016/ink" xmlns:am3d="http://schemas.microsoft.com/office/drawing/2017/model3d" xmlns:o="urn:schemas-microsoft-com:office:office" xmlns:oel="http://schemas.microsoft.com/office/2019/extlst" xmlns:r="http://schemas.openxmlformats.org/officeDocument/2006/relationships" xmlns:m="http://schemas.openxmlformats.org/officeDocument/2006/math" xmlns:v="urn:schemas-microsoft-com:vml" xmlns:wp14="http://schemas.microsoft.com/office/word/2010/wordprocessingDrawing" xmlns:wp="http://schemas.openxmlformats.org/drawingml/2006/wordprocessingDrawing" xmlns:w10="urn:schemas-microsoft-com:office:word" xmlns:w="http://schemas.openxmlformats.org/wordprocessingml/2006/main" xmlns:w14="http://schemas.microsoft.com/office/word/2010/wordml" xmlns:w15="http://schemas.microsoft.com/office/word/2012/wordml" xmlns:w16cex="http://schemas.microsoft.com/office/word/2018/wordml/cex" xmlns:w16cid="http://schemas.microsoft.com/office/word/2016/wordml/cid" xmlns:w16="http://schemas.microsoft.com/office/word/2018/wordml" xmlns:w16du="http://schemas.microsoft.com/office/word/2023/wordml/word16du" xmlns:w16sdtdh="http://schemas.microsoft.com/office/word/2020/wordml/sdtdatahash" xmlns:w16se="http://schemas.microsoft.com/office/word/2015/wordml/symex" xmlns:wpg="http://schemas.microsoft.com/office/word/2010/wordprocessingGroup" xmlns:wpi="http://schemas.microsoft.com/office/word/2010/wordprocessingInk" xmlns:wne="http://schemas.microsoft.com/office/word/2006/wordml" xmlns:wps="http://schemas.microsoft.com/office/word/2010/wordprocessingShape" mc:Ignorable="w14 w15 w16se w16cid w16 w16cex w16sdtdh wp14">
-  <w16cid:commentId w16cid:paraId="0000010B" w16cid:durableId="27E1C155"/>
-  <w16cid:commentId w16cid:paraId="0000010C" w16cid:durableId="27E1C154"/>
-  <w16cid:commentId w16cid:paraId="0000010D" w16cid:durableId="27E1C153"/>
-  <w16cid:commentId w16cid:paraId="00000102" w16cid:durableId="27E1C152"/>
-  <w16cid:commentId w16cid:paraId="00000104" w16cid:durableId="27E1C151"/>
-  <w16cid:commentId w16cid:paraId="00000105" w16cid:durableId="27E1C150"/>
-  <w16cid:commentId w16cid:paraId="00000101" w16cid:durableId="27E1C14F"/>
-  <w16cid:commentId w16cid:paraId="00000107" w16cid:durableId="27E1C14E"/>
-  <w16cid:commentId w16cid:paraId="0000010A" w16cid:durableId="27E1C14D"/>
-  <w16cid:commentId w16cid:paraId="0000010E" w16cid:durableId="27E1C14C"/>
-  <w16cid:commentId w16cid:paraId="00000103" w16cid:durableId="27E1C14B"/>
-  <w16cid:commentId w16cid:paraId="00000106" w16cid:durableId="27E1C14A"/>
-  <w16cid:commentId w16cid:paraId="00000100" w16cid:durableId="27E1C149"/>
+<w16cid:commentsIds xmlns:wpc="http://schemas.microsoft.com/office/word/2010/wordprocessingCanvas" xmlns:cx="http://schemas.microsoft.com/office/drawing/2014/chartex" xmlns:cx1="http://schemas.microsoft.com/office/drawing/2015/9/8/chartex" xmlns:cx2="http://schemas.microsoft.com/office/drawing/2015/10/21/chartex" xmlns:cx3="http://schemas.microsoft.com/office/drawing/2016/5/9/chartex" xmlns:cx4="http://schemas.microsoft.com/office/drawing/2016/5/10/chartex" xmlns:cx5="http://schemas.microsoft.com/office/drawing/2016/5/11/chartex" xmlns:cx6="http://schemas.microsoft.com/office/drawing/2016/5/12/chartex" xmlns:cx7="http://schemas.microsoft.com/office/drawing/2016/5/13/chartex" xmlns:cx8="http://schemas.microsoft.com/office/drawing/2016/5/14/chartex" xmlns:mc="http://schemas.openxmlformats.org/markup-compatibility/2006" xmlns:aink="http://schemas.microsoft.com/office/drawing/2016/ink" xmlns:am3d="http://schemas.microsoft.com/office/drawing/2017/model3d" xmlns:o="urn:schemas-microsoft-com:office:office" xmlns:oel="http://schemas.microsoft.com/office/2019/extlst" xmlns:r="http://schemas.openxmlformats.org/officeDocument/2006/relationships" xmlns:m="http://schemas.openxmlformats.org/officeDocument/2006/math" xmlns:v="urn:schemas-microsoft-com:vml" xmlns:wp14="http://schemas.microsoft.com/office/word/2010/wordprocessingDrawing" xmlns:wp="http://schemas.openxmlformats.org/drawingml/2006/wordprocessingDrawing" xmlns:w10="urn:schemas-microsoft-com:office:word" xmlns:w="http://schemas.openxmlformats.org/wordprocessingml/2006/main" xmlns:w14="http://schemas.microsoft.com/office/word/2010/wordml" xmlns:w15="http://schemas.microsoft.com/office/word/2012/wordml" xmlns:w16cex="http://schemas.microsoft.com/office/word/2018/wordml/cex" xmlns:w16cid="http://schemas.microsoft.com/office/word/2016/wordml/cid" xmlns:w16="http://schemas.microsoft.com/office/word/2018/wordml" xmlns:w16sdtdh="http://schemas.microsoft.com/office/word/2020/wordml/sdtdatahash" xmlns:w16se="http://schemas.microsoft.com/office/word/2015/wordml/symex" xmlns:wpg="http://schemas.microsoft.com/office/word/2010/wordprocessingGroup" xmlns:wpi="http://schemas.microsoft.com/office/word/2010/wordprocessingInk" xmlns:wne="http://schemas.microsoft.com/office/word/2006/wordml" xmlns:wps="http://schemas.microsoft.com/office/word/2010/wordprocessingShape" mc:Ignorable="w14 w15 w16se w16cid w16 w16cex w16sdtdh wp14">
+  <w16cid:commentId w16cid:paraId="0000010E" w16cid:durableId="27E2FE5B"/>
+  <w16cid:commentId w16cid:paraId="0000010F" w16cid:durableId="27E2FE5A"/>
+  <w16cid:commentId w16cid:paraId="00000110" w16cid:durableId="27E2FE59"/>
+  <w16cid:commentId w16cid:paraId="00000105" w16cid:durableId="27E2FE58"/>
+  <w16cid:commentId w16cid:paraId="00000107" w16cid:durableId="27E2FE57"/>
+  <w16cid:commentId w16cid:paraId="00000108" w16cid:durableId="27E2FE56"/>
+  <w16cid:commentId w16cid:paraId="00000104" w16cid:durableId="27E2FE55"/>
+  <w16cid:commentId w16cid:paraId="0000010A" w16cid:durableId="27E2FE54"/>
+  <w16cid:commentId w16cid:paraId="0000010D" w16cid:durableId="27E2FE53"/>
+  <w16cid:commentId w16cid:paraId="00000111" w16cid:durableId="27E2FE52"/>
+  <w16cid:commentId w16cid:paraId="00000106" w16cid:durableId="27E2FE51"/>
+  <w16cid:commentId w16cid:paraId="00000109" w16cid:durableId="27E2FE50"/>
+  <w16cid:commentId w16cid:paraId="00000103" w16cid:durableId="27E2FE4F"/>
 </w16cid:commentsIds>
 </file>
 
 <file path=word/endnotes.xml><?xml version="1.0" encoding="utf-8"?>
-<w:endnotes xmlns:wpc="http://schemas.microsoft.com/office/word/2010/wordprocessingCanvas" xmlns:cx="http://schemas.microsoft.com/office/drawing/2014/chartex" xmlns:cx1="http://schemas.microsoft.com/office/drawing/2015/9/8/chartex" xmlns:cx2="http://schemas.microsoft.com/office/drawing/2015/10/21/chartex" xmlns:cx3="http://schemas.microsoft.com/office/drawing/2016/5/9/chartex" xmlns:cx4="http://schemas.microsoft.com/office/drawing/2016/5/10/chartex" xmlns:cx5="http://schemas.microsoft.com/office/drawing/2016/5/11/chartex" xmlns:cx6="http://schemas.microsoft.com/office/drawing/2016/5/12/chartex" xmlns:cx7="http://schemas.microsoft.com/office/drawing/2016/5/13/chartex" xmlns:cx8="http://schemas.microsoft.com/office/drawing/2016/5/14/chartex" xmlns:mc="http://schemas.openxmlformats.org/markup-compatibility/2006" xmlns:aink="http://schemas.microsoft.com/office/drawing/2016/ink" xmlns:am3d="http://schemas.microsoft.com/office/drawing/2017/model3d" xmlns:o="urn:schemas-microsoft-com:office:office" xmlns:oel="http://schemas.microsoft.com/office/2019/extlst" xmlns:r="http://schemas.openxmlformats.org/officeDocument/2006/relationships" xmlns:m="http://schemas.openxmlformats.org/officeDocument/2006/math" xmlns:v="urn:schemas-microsoft-com:vml" xmlns:wp14="http://schemas.microsoft.com/office/word/2010/wordprocessingDrawing" xmlns:wp="http://schemas.openxmlformats.org/drawingml/2006/wordprocessingDrawing" xmlns:w10="urn:schemas-microsoft-com:office:word" xmlns:w="http://schemas.openxmlformats.org/wordprocessingml/2006/main" xmlns:w14="http://schemas.microsoft.com/office/word/2010/wordml" xmlns:w15="http://schemas.microsoft.com/office/word/2012/wordml" xmlns:w16cex="http://schemas.microsoft.com/office/word/2018/wordml/cex" xmlns:w16cid="http://schemas.microsoft.com/office/word/2016/wordml/cid" xmlns:w16="http://schemas.microsoft.com/office/word/2018/wordml" xmlns:w16du="http://schemas.microsoft.com/office/word/2023/wordml/word16du" xmlns:w16sdtdh="http://schemas.microsoft.com/office/word/2020/wordml/sdtdatahash" xmlns:w16se="http://schemas.microsoft.com/office/word/2015/wordml/symex" xmlns:wpg="http://schemas.microsoft.com/office/word/2010/wordprocessingGroup" xmlns:wpi="http://schemas.microsoft.com/office/word/2010/wordprocessingInk" xmlns:wne="http://schemas.microsoft.com/office/word/2006/wordml" xmlns:wps="http://schemas.microsoft.com/office/word/2010/wordprocessingShape" mc:Ignorable="w14 w15 w16se w16cid w16 w16cex w16sdtdh wp14">
+<w:endnotes xmlns:wpc="http://schemas.microsoft.com/office/word/2010/wordprocessingCanvas" xmlns:cx="http://schemas.microsoft.com/office/drawing/2014/chartex" xmlns:cx1="http://schemas.microsoft.com/office/drawing/2015/9/8/chartex" xmlns:cx2="http://schemas.microsoft.com/office/drawing/2015/10/21/chartex" xmlns:cx3="http://schemas.microsoft.com/office/drawing/2016/5/9/chartex" xmlns:cx4="http://schemas.microsoft.com/office/drawing/2016/5/10/chartex" xmlns:cx5="http://schemas.microsoft.com/office/drawing/2016/5/11/chartex" xmlns:cx6="http://schemas.microsoft.com/office/drawing/2016/5/12/chartex" xmlns:cx7="http://schemas.microsoft.com/office/drawing/2016/5/13/chartex" xmlns:cx8="http://schemas.microsoft.com/office/drawing/2016/5/14/chartex" xmlns:mc="http://schemas.openxmlformats.org/markup-compatibility/2006" xmlns:aink="http://schemas.microsoft.com/office/drawing/2016/ink" xmlns:am3d="http://schemas.microsoft.com/office/drawing/2017/model3d" xmlns:o="urn:schemas-microsoft-com:office:office" xmlns:oel="http://schemas.microsoft.com/office/2019/extlst" xmlns:r="http://schemas.openxmlformats.org/officeDocument/2006/relationships" xmlns:m="http://schemas.openxmlformats.org/officeDocument/2006/math" xmlns:v="urn:schemas-microsoft-com:vml" xmlns:wp14="http://schemas.microsoft.com/office/word/2010/wordprocessingDrawing" xmlns:wp="http://schemas.openxmlformats.org/drawingml/2006/wordprocessingDrawing" xmlns:w10="urn:schemas-microsoft-com:office:word" xmlns:w="http://schemas.openxmlformats.org/wordprocessingml/2006/main" xmlns:w14="http://schemas.microsoft.com/office/word/2010/wordml" xmlns:w15="http://schemas.microsoft.com/office/word/2012/wordml" xmlns:w16cex="http://schemas.microsoft.com/office/word/2018/wordml/cex" xmlns:w16cid="http://schemas.microsoft.com/office/word/2016/wordml/cid" xmlns:w16="http://schemas.microsoft.com/office/word/2018/wordml" xmlns:w16sdtdh="http://schemas.microsoft.com/office/word/2020/wordml/sdtdatahash" xmlns:w16se="http://schemas.microsoft.com/office/word/2015/wordml/symex" xmlns:wpg="http://schemas.microsoft.com/office/word/2010/wordprocessingGroup" xmlns:wpi="http://schemas.microsoft.com/office/word/2010/wordprocessingInk" xmlns:wne="http://schemas.microsoft.com/office/word/2006/wordml" xmlns:wps="http://schemas.microsoft.com/office/word/2010/wordprocessingShape" mc:Ignorable="w14 w15 w16se w16cid w16 w16cex w16sdtdh wp14">
   <w:endnote w:type="separator" w:id="-1">
     <w:p>
       <w:pPr>
@@ -11953,7 +11983,7 @@
 </file>
 
 <file path=word/footnotes.xml><?xml version="1.0" encoding="utf-8"?>
-<w:footnotes xmlns:wpc="http://schemas.microsoft.com/office/word/2010/wordprocessingCanvas" xmlns:cx="http://schemas.microsoft.com/office/drawing/2014/chartex" xmlns:cx1="http://schemas.microsoft.com/office/drawing/2015/9/8/chartex" xmlns:cx2="http://schemas.microsoft.com/office/drawing/2015/10/21/chartex" xmlns:cx3="http://schemas.microsoft.com/office/drawing/2016/5/9/chartex" xmlns:cx4="http://schemas.microsoft.com/office/drawing/2016/5/10/chartex" xmlns:cx5="http://schemas.microsoft.com/office/drawing/2016/5/11/chartex" xmlns:cx6="http://schemas.microsoft.com/office/drawing/2016/5/12/chartex" xmlns:cx7="http://schemas.microsoft.com/office/drawing/2016/5/13/chartex" xmlns:cx8="http://schemas.microsoft.com/office/drawing/2016/5/14/chartex" xmlns:mc="http://schemas.openxmlformats.org/markup-compatibility/2006" xmlns:aink="http://schemas.microsoft.com/office/drawing/2016/ink" xmlns:am3d="http://schemas.microsoft.com/office/drawing/2017/model3d" xmlns:o="urn:schemas-microsoft-com:office:office" xmlns:oel="http://schemas.microsoft.com/office/2019/extlst" xmlns:r="http://schemas.openxmlformats.org/officeDocument/2006/relationships" xmlns:m="http://schemas.openxmlformats.org/officeDocument/2006/math" xmlns:v="urn:schemas-microsoft-com:vml" xmlns:wp14="http://schemas.microsoft.com/office/word/2010/wordprocessingDrawing" xmlns:wp="http://schemas.openxmlformats.org/drawingml/2006/wordprocessingDrawing" xmlns:w10="urn:schemas-microsoft-com:office:word" xmlns:w="http://schemas.openxmlformats.org/wordprocessingml/2006/main" xmlns:w14="http://schemas.microsoft.com/office/word/2010/wordml" xmlns:w15="http://schemas.microsoft.com/office/word/2012/wordml" xmlns:w16cex="http://schemas.microsoft.com/office/word/2018/wordml/cex" xmlns:w16cid="http://schemas.microsoft.com/office/word/2016/wordml/cid" xmlns:w16="http://schemas.microsoft.com/office/word/2018/wordml" xmlns:w16du="http://schemas.microsoft.com/office/word/2023/wordml/word16du" xmlns:w16sdtdh="http://schemas.microsoft.com/office/word/2020/wordml/sdtdatahash" xmlns:w16se="http://schemas.microsoft.com/office/word/2015/wordml/symex" xmlns:wpg="http://schemas.microsoft.com/office/word/2010/wordprocessingGroup" xmlns:wpi="http://schemas.microsoft.com/office/word/2010/wordprocessingInk" xmlns:wne="http://schemas.microsoft.com/office/word/2006/wordml" xmlns:wps="http://schemas.microsoft.com/office/word/2010/wordprocessingShape" mc:Ignorable="w14 w15 w16se w16cid w16 w16cex w16sdtdh wp14">
+<w:footnotes xmlns:wpc="http://schemas.microsoft.com/office/word/2010/wordprocessingCanvas" xmlns:cx="http://schemas.microsoft.com/office/drawing/2014/chartex" xmlns:cx1="http://schemas.microsoft.com/office/drawing/2015/9/8/chartex" xmlns:cx2="http://schemas.microsoft.com/office/drawing/2015/10/21/chartex" xmlns:cx3="http://schemas.microsoft.com/office/drawing/2016/5/9/chartex" xmlns:cx4="http://schemas.microsoft.com/office/drawing/2016/5/10/chartex" xmlns:cx5="http://schemas.microsoft.com/office/drawing/2016/5/11/chartex" xmlns:cx6="http://schemas.microsoft.com/office/drawing/2016/5/12/chartex" xmlns:cx7="http://schemas.microsoft.com/office/drawing/2016/5/13/chartex" xmlns:cx8="http://schemas.microsoft.com/office/drawing/2016/5/14/chartex" xmlns:mc="http://schemas.openxmlformats.org/markup-compatibility/2006" xmlns:aink="http://schemas.microsoft.com/office/drawing/2016/ink" xmlns:am3d="http://schemas.microsoft.com/office/drawing/2017/model3d" xmlns:o="urn:schemas-microsoft-com:office:office" xmlns:oel="http://schemas.microsoft.com/office/2019/extlst" xmlns:r="http://schemas.openxmlformats.org/officeDocument/2006/relationships" xmlns:m="http://schemas.openxmlformats.org/officeDocument/2006/math" xmlns:v="urn:schemas-microsoft-com:vml" xmlns:wp14="http://schemas.microsoft.com/office/word/2010/wordprocessingDrawing" xmlns:wp="http://schemas.openxmlformats.org/drawingml/2006/wordprocessingDrawing" xmlns:w10="urn:schemas-microsoft-com:office:word" xmlns:w="http://schemas.openxmlformats.org/wordprocessingml/2006/main" xmlns:w14="http://schemas.microsoft.com/office/word/2010/wordml" xmlns:w15="http://schemas.microsoft.com/office/word/2012/wordml" xmlns:w16cex="http://schemas.microsoft.com/office/word/2018/wordml/cex" xmlns:w16cid="http://schemas.microsoft.com/office/word/2016/wordml/cid" xmlns:w16="http://schemas.microsoft.com/office/word/2018/wordml" xmlns:w16sdtdh="http://schemas.microsoft.com/office/word/2020/wordml/sdtdatahash" xmlns:w16se="http://schemas.microsoft.com/office/word/2015/wordml/symex" xmlns:wpg="http://schemas.microsoft.com/office/word/2010/wordprocessingGroup" xmlns:wpi="http://schemas.microsoft.com/office/word/2010/wordprocessingInk" xmlns:wne="http://schemas.microsoft.com/office/word/2006/wordml" xmlns:wps="http://schemas.microsoft.com/office/word/2010/wordprocessingShape" mc:Ignorable="w14 w15 w16se w16cid w16 w16cex w16sdtdh wp14">
   <w:footnote w:type="separator" w:id="-1">
     <w:p>
       <w:pPr>
@@ -11978,110 +12008,137 @@
 </file>
 
 <file path=word/header1.xml><?xml version="1.0" encoding="utf-8"?>
-<w:hdr xmlns:wpc="http://schemas.microsoft.com/office/word/2010/wordprocessingCanvas" xmlns:cx="http://schemas.microsoft.com/office/drawing/2014/chartex" xmlns:cx1="http://schemas.microsoft.com/office/drawing/2015/9/8/chartex" xmlns:cx2="http://schemas.microsoft.com/office/drawing/2015/10/21/chartex" xmlns:cx3="http://schemas.microsoft.com/office/drawing/2016/5/9/chartex" xmlns:cx4="http://schemas.microsoft.com/office/drawing/2016/5/10/chartex" xmlns:cx5="http://schemas.microsoft.com/office/drawing/2016/5/11/chartex" xmlns:cx6="http://schemas.microsoft.com/office/drawing/2016/5/12/chartex" xmlns:cx7="http://schemas.microsoft.com/office/drawing/2016/5/13/chartex" xmlns:cx8="http://schemas.microsoft.com/office/drawing/2016/5/14/chartex" xmlns:mc="http://schemas.openxmlformats.org/markup-compatibility/2006" xmlns:aink="http://schemas.microsoft.com/office/drawing/2016/ink" xmlns:am3d="http://schemas.microsoft.com/office/drawing/2017/model3d" xmlns:o="urn:schemas-microsoft-com:office:office" xmlns:oel="http://schemas.microsoft.com/office/2019/extlst" xmlns:r="http://schemas.openxmlformats.org/officeDocument/2006/relationships" xmlns:m="http://schemas.openxmlformats.org/officeDocument/2006/math" xmlns:v="urn:schemas-microsoft-com:vml" xmlns:wp14="http://schemas.microsoft.com/office/word/2010/wordprocessingDrawing" xmlns:wp="http://schemas.openxmlformats.org/drawingml/2006/wordprocessingDrawing" xmlns:w10="urn:schemas-microsoft-com:office:word" xmlns:w="http://schemas.openxmlformats.org/wordprocessingml/2006/main" xmlns:w14="http://schemas.microsoft.com/office/word/2010/wordml" xmlns:w15="http://schemas.microsoft.com/office/word/2012/wordml" xmlns:w16cex="http://schemas.microsoft.com/office/word/2018/wordml/cex" xmlns:w16cid="http://schemas.microsoft.com/office/word/2016/wordml/cid" xmlns:w16="http://schemas.microsoft.com/office/word/2018/wordml" xmlns:w16du="http://schemas.microsoft.com/office/word/2023/wordml/word16du" xmlns:w16sdtdh="http://schemas.microsoft.com/office/word/2020/wordml/sdtdatahash" xmlns:w16se="http://schemas.microsoft.com/office/word/2015/wordml/symex" xmlns:wpg="http://schemas.microsoft.com/office/word/2010/wordprocessingGroup" xmlns:wpi="http://schemas.microsoft.com/office/word/2010/wordprocessingInk" xmlns:wne="http://schemas.microsoft.com/office/word/2006/wordml" xmlns:wps="http://schemas.microsoft.com/office/word/2010/wordprocessingShape" mc:Ignorable="w14 w15 w16se w16cid w16 w16cex w16sdtdh wp14">
+<w:hdr xmlns:wpc="http://schemas.microsoft.com/office/word/2010/wordprocessingCanvas" xmlns:cx="http://schemas.microsoft.com/office/drawing/2014/chartex" xmlns:cx1="http://schemas.microsoft.com/office/drawing/2015/9/8/chartex" xmlns:cx2="http://schemas.microsoft.com/office/drawing/2015/10/21/chartex" xmlns:cx3="http://schemas.microsoft.com/office/drawing/2016/5/9/chartex" xmlns:cx4="http://schemas.microsoft.com/office/drawing/2016/5/10/chartex" xmlns:cx5="http://schemas.microsoft.com/office/drawing/2016/5/11/chartex" xmlns:cx6="http://schemas.microsoft.com/office/drawing/2016/5/12/chartex" xmlns:cx7="http://schemas.microsoft.com/office/drawing/2016/5/13/chartex" xmlns:cx8="http://schemas.microsoft.com/office/drawing/2016/5/14/chartex" xmlns:mc="http://schemas.openxmlformats.org/markup-compatibility/2006" xmlns:aink="http://schemas.microsoft.com/office/drawing/2016/ink" xmlns:am3d="http://schemas.microsoft.com/office/drawing/2017/model3d" xmlns:o="urn:schemas-microsoft-com:office:office" xmlns:oel="http://schemas.microsoft.com/office/2019/extlst" xmlns:r="http://schemas.openxmlformats.org/officeDocument/2006/relationships" xmlns:m="http://schemas.openxmlformats.org/officeDocument/2006/math" xmlns:v="urn:schemas-microsoft-com:vml" xmlns:wp14="http://schemas.microsoft.com/office/word/2010/wordprocessingDrawing" xmlns:wp="http://schemas.openxmlformats.org/drawingml/2006/wordprocessingDrawing" xmlns:w10="urn:schemas-microsoft-com:office:word" xmlns:w="http://schemas.openxmlformats.org/wordprocessingml/2006/main" xmlns:w14="http://schemas.microsoft.com/office/word/2010/wordml" xmlns:w15="http://schemas.microsoft.com/office/word/2012/wordml" xmlns:w16cex="http://schemas.microsoft.com/office/word/2018/wordml/cex" xmlns:w16cid="http://schemas.microsoft.com/office/word/2016/wordml/cid" xmlns:w16="http://schemas.microsoft.com/office/word/2018/wordml" xmlns:w16sdtdh="http://schemas.microsoft.com/office/word/2020/wordml/sdtdatahash" xmlns:w16se="http://schemas.microsoft.com/office/word/2015/wordml/symex" xmlns:wpg="http://schemas.microsoft.com/office/word/2010/wordprocessingGroup" xmlns:wpi="http://schemas.microsoft.com/office/word/2010/wordprocessingInk" xmlns:wne="http://schemas.microsoft.com/office/word/2006/wordml" xmlns:wps="http://schemas.microsoft.com/office/word/2010/wordprocessingShape" mc:Ignorable="w14 w15 w16se w16cid w16 w16cex w16sdtdh wp14">
   <w:p/>
 </w:hdr>
 </file>
 
 <file path=word/numbering.xml><?xml version="1.0" encoding="utf-8"?>
-<w:numbering xmlns:wpc="http://schemas.microsoft.com/office/word/2010/wordprocessingCanvas" xmlns:cx="http://schemas.microsoft.com/office/drawing/2014/chartex" xmlns:cx1="http://schemas.microsoft.com/office/drawing/2015/9/8/chartex" xmlns:cx2="http://schemas.microsoft.com/office/drawing/2015/10/21/chartex" xmlns:cx3="http://schemas.microsoft.com/office/drawing/2016/5/9/chartex" xmlns:cx4="http://schemas.microsoft.com/office/drawing/2016/5/10/chartex" xmlns:cx5="http://schemas.microsoft.com/office/drawing/2016/5/11/chartex" xmlns:cx6="http://schemas.microsoft.com/office/drawing/2016/5/12/chartex" xmlns:cx7="http://schemas.microsoft.com/office/drawing/2016/5/13/chartex" xmlns:cx8="http://schemas.microsoft.com/office/drawing/2016/5/14/chartex" xmlns:mc="http://schemas.openxmlformats.org/markup-compatibility/2006" xmlns:aink="http://schemas.microsoft.com/office/drawing/2016/ink" xmlns:am3d="http://schemas.microsoft.com/office/drawing/2017/model3d" xmlns:o="urn:schemas-microsoft-com:office:office" xmlns:oel="http://schemas.microsoft.com/office/2019/extlst" xmlns:r="http://schemas.openxmlformats.org/officeDocument/2006/relationships" xmlns:m="http://schemas.openxmlformats.org/officeDocument/2006/math" xmlns:v="urn:schemas-microsoft-com:vml" xmlns:wp14="http://schemas.microsoft.com/office/word/2010/wordprocessingDrawing" xmlns:wp="http://schemas.openxmlformats.org/drawingml/2006/wordprocessingDrawing" xmlns:w10="urn:schemas-microsoft-com:office:word" xmlns:w="http://schemas.openxmlformats.org/wordprocessingml/2006/main" xmlns:w14="http://schemas.microsoft.com/office/word/2010/wordml" xmlns:w15="http://schemas.microsoft.com/office/word/2012/wordml" xmlns:w16cex="http://schemas.microsoft.com/office/word/2018/wordml/cex" xmlns:w16cid="http://schemas.microsoft.com/office/word/2016/wordml/cid" xmlns:w16="http://schemas.microsoft.com/office/word/2018/wordml" xmlns:w16du="http://schemas.microsoft.com/office/word/2023/wordml/word16du" xmlns:w16sdtdh="http://schemas.microsoft.com/office/word/2020/wordml/sdtdatahash" xmlns:w16se="http://schemas.microsoft.com/office/word/2015/wordml/symex" xmlns:wpg="http://schemas.microsoft.com/office/word/2010/wordprocessingGroup" xmlns:wpi="http://schemas.microsoft.com/office/word/2010/wordprocessingInk" xmlns:wne="http://schemas.microsoft.com/office/word/2006/wordml" xmlns:wps="http://schemas.microsoft.com/office/word/2010/wordprocessingShape" mc:Ignorable="w14 w15 w16se w16cid w16 w16cex w16sdtdh wp14">
+<w:numbering xmlns:wpc="http://schemas.microsoft.com/office/word/2010/wordprocessingCanvas" xmlns:cx="http://schemas.microsoft.com/office/drawing/2014/chartex" xmlns:cx1="http://schemas.microsoft.com/office/drawing/2015/9/8/chartex" xmlns:cx2="http://schemas.microsoft.com/office/drawing/2015/10/21/chartex" xmlns:cx3="http://schemas.microsoft.com/office/drawing/2016/5/9/chartex" xmlns:cx4="http://schemas.microsoft.com/office/drawing/2016/5/10/chartex" xmlns:cx5="http://schemas.microsoft.com/office/drawing/2016/5/11/chartex" xmlns:cx6="http://schemas.microsoft.com/office/drawing/2016/5/12/chartex" xmlns:cx7="http://schemas.microsoft.com/office/drawing/2016/5/13/chartex" xmlns:cx8="http://schemas.microsoft.com/office/drawing/2016/5/14/chartex" xmlns:mc="http://schemas.openxmlformats.org/markup-compatibility/2006" xmlns:aink="http://schemas.microsoft.com/office/drawing/2016/ink" xmlns:am3d="http://schemas.microsoft.com/office/drawing/2017/model3d" xmlns:o="urn:schemas-microsoft-com:office:office" xmlns:oel="http://schemas.microsoft.com/office/2019/extlst" xmlns:r="http://schemas.openxmlformats.org/officeDocument/2006/relationships" xmlns:m="http://schemas.openxmlformats.org/officeDocument/2006/math" xmlns:v="urn:schemas-microsoft-com:vml" xmlns:wp14="http://schemas.microsoft.com/office/word/2010/wordprocessingDrawing" xmlns:wp="http://schemas.openxmlformats.org/drawingml/2006/wordprocessingDrawing" xmlns:w10="urn:schemas-microsoft-com:office:word" xmlns:w="http://schemas.openxmlformats.org/wordprocessingml/2006/main" xmlns:w14="http://schemas.microsoft.com/office/word/2010/wordml" xmlns:w15="http://schemas.microsoft.com/office/word/2012/wordml" xmlns:w16cex="http://schemas.microsoft.com/office/word/2018/wordml/cex" xmlns:w16cid="http://schemas.microsoft.com/office/word/2016/wordml/cid" xmlns:w16="http://schemas.microsoft.com/office/word/2018/wordml" xmlns:w16sdtdh="http://schemas.microsoft.com/office/word/2020/wordml/sdtdatahash" xmlns:w16se="http://schemas.microsoft.com/office/word/2015/wordml/symex" xmlns:wpg="http://schemas.microsoft.com/office/word/2010/wordprocessingGroup" xmlns:wpi="http://schemas.microsoft.com/office/word/2010/wordprocessingInk" xmlns:wne="http://schemas.microsoft.com/office/word/2006/wordml" xmlns:wps="http://schemas.microsoft.com/office/word/2010/wordprocessingShape" mc:Ignorable="w14 w15 w16se w16cid w16 w16cex w16sdtdh wp14">
   <w:abstractNum w:abstractNumId="0" w15:restartNumberingAfterBreak="0">
-    <w:nsid w:val="21A575D5"/>
+    <w:nsid w:val="05E01ACD"/>
     <w:multiLevelType w:val="multilevel"/>
-    <w:tmpl w:val="8918F242"/>
-    <w:lvl w:ilvl="0">
-      <w:start w:val="1"/>
-      <w:numFmt w:val="decimal"/>
-      <w:lvlText w:val="%1"/>
-      <w:lvlJc w:val="left"/>
-      <w:pPr>
-        <w:ind w:left="435" w:hanging="435"/>
-      </w:pPr>
-    </w:lvl>
-    <w:lvl w:ilvl="1">
-      <w:start w:val="1"/>
-      <w:numFmt w:val="decimal"/>
-      <w:lvlText w:val="%1.%2"/>
-      <w:lvlJc w:val="left"/>
-      <w:pPr>
-        <w:ind w:left="435" w:hanging="435"/>
-      </w:pPr>
-    </w:lvl>
-    <w:lvl w:ilvl="2">
-      <w:start w:val="1"/>
-      <w:numFmt w:val="decimal"/>
-      <w:lvlText w:val="%1.%2.%3"/>
-      <w:lvlJc w:val="left"/>
-      <w:pPr>
-        <w:ind w:left="720" w:hanging="720"/>
-      </w:pPr>
-    </w:lvl>
-    <w:lvl w:ilvl="3">
-      <w:start w:val="1"/>
-      <w:numFmt w:val="decimal"/>
-      <w:lvlText w:val="%1.%2.%3.%4"/>
-      <w:lvlJc w:val="left"/>
-      <w:pPr>
-        <w:ind w:left="1080" w:hanging="1080"/>
-      </w:pPr>
-    </w:lvl>
-    <w:lvl w:ilvl="4">
-      <w:start w:val="1"/>
-      <w:numFmt w:val="decimal"/>
-      <w:lvlText w:val="%1.%2.%3.%4.%5"/>
-      <w:lvlJc w:val="left"/>
-      <w:pPr>
-        <w:ind w:left="1080" w:hanging="1080"/>
-      </w:pPr>
-    </w:lvl>
-    <w:lvl w:ilvl="5">
-      <w:start w:val="1"/>
-      <w:numFmt w:val="decimal"/>
-      <w:lvlText w:val="%1.%2.%3.%4.%5.%6"/>
-      <w:lvlJc w:val="left"/>
-      <w:pPr>
-        <w:ind w:left="1440" w:hanging="1440"/>
-      </w:pPr>
-    </w:lvl>
-    <w:lvl w:ilvl="6">
-      <w:start w:val="1"/>
-      <w:numFmt w:val="decimal"/>
-      <w:lvlText w:val="%1.%2.%3.%4.%5.%6.%7"/>
-      <w:lvlJc w:val="left"/>
-      <w:pPr>
-        <w:ind w:left="1440" w:hanging="1440"/>
-      </w:pPr>
-    </w:lvl>
-    <w:lvl w:ilvl="7">
-      <w:start w:val="1"/>
-      <w:numFmt w:val="decimal"/>
-      <w:lvlText w:val="%1.%2.%3.%4.%5.%6.%7.%8"/>
-      <w:lvlJc w:val="left"/>
-      <w:pPr>
-        <w:ind w:left="1800" w:hanging="1800"/>
-      </w:pPr>
-    </w:lvl>
-    <w:lvl w:ilvl="8">
-      <w:start w:val="1"/>
-      <w:numFmt w:val="decimal"/>
-      <w:lvlText w:val="%1.%2.%3.%4.%5.%6.%7.%8.%9"/>
-      <w:lvlJc w:val="left"/>
-      <w:pPr>
-        <w:ind w:left="1800" w:hanging="1800"/>
-      </w:pPr>
-    </w:lvl>
-  </w:abstractNum>
-  <w:abstractNum w:abstractNumId="1" w15:restartNumberingAfterBreak="0">
-    <w:nsid w:val="27A04C26"/>
-    <w:multiLevelType w:val="multilevel"/>
-    <w:tmpl w:val="387C3FF0"/>
+    <w:tmpl w:val="E492708E"/>
     <w:lvl w:ilvl="0">
       <w:start w:val="1"/>
       <w:numFmt w:val="bullet"/>
       <w:lvlText w:val="●"/>
       <w:lvlJc w:val="left"/>
       <w:pPr>
-        <w:ind w:left="720" w:hanging="360"/>
+        <w:ind w:left="1440" w:hanging="360"/>
+      </w:pPr>
+      <w:rPr>
+        <w:u w:val="none"/>
+      </w:rPr>
+    </w:lvl>
+    <w:lvl w:ilvl="1">
+      <w:start w:val="1"/>
+      <w:numFmt w:val="bullet"/>
+      <w:lvlText w:val="○"/>
+      <w:lvlJc w:val="left"/>
+      <w:pPr>
+        <w:ind w:left="2160" w:hanging="360"/>
+      </w:pPr>
+      <w:rPr>
+        <w:u w:val="none"/>
+      </w:rPr>
+    </w:lvl>
+    <w:lvl w:ilvl="2">
+      <w:start w:val="1"/>
+      <w:numFmt w:val="bullet"/>
+      <w:lvlText w:val="■"/>
+      <w:lvlJc w:val="left"/>
+      <w:pPr>
+        <w:ind w:left="2880" w:hanging="360"/>
+      </w:pPr>
+      <w:rPr>
+        <w:u w:val="none"/>
+      </w:rPr>
+    </w:lvl>
+    <w:lvl w:ilvl="3">
+      <w:start w:val="1"/>
+      <w:numFmt w:val="bullet"/>
+      <w:lvlText w:val="●"/>
+      <w:lvlJc w:val="left"/>
+      <w:pPr>
+        <w:ind w:left="3600" w:hanging="360"/>
+      </w:pPr>
+      <w:rPr>
+        <w:u w:val="none"/>
+      </w:rPr>
+    </w:lvl>
+    <w:lvl w:ilvl="4">
+      <w:start w:val="1"/>
+      <w:numFmt w:val="bullet"/>
+      <w:lvlText w:val="○"/>
+      <w:lvlJc w:val="left"/>
+      <w:pPr>
+        <w:ind w:left="4320" w:hanging="360"/>
+      </w:pPr>
+      <w:rPr>
+        <w:u w:val="none"/>
+      </w:rPr>
+    </w:lvl>
+    <w:lvl w:ilvl="5">
+      <w:start w:val="1"/>
+      <w:numFmt w:val="bullet"/>
+      <w:lvlText w:val="■"/>
+      <w:lvlJc w:val="left"/>
+      <w:pPr>
+        <w:ind w:left="5040" w:hanging="360"/>
+      </w:pPr>
+      <w:rPr>
+        <w:u w:val="none"/>
+      </w:rPr>
+    </w:lvl>
+    <w:lvl w:ilvl="6">
+      <w:start w:val="1"/>
+      <w:numFmt w:val="bullet"/>
+      <w:lvlText w:val="●"/>
+      <w:lvlJc w:val="left"/>
+      <w:pPr>
+        <w:ind w:left="5760" w:hanging="360"/>
+      </w:pPr>
+      <w:rPr>
+        <w:u w:val="none"/>
+      </w:rPr>
+    </w:lvl>
+    <w:lvl w:ilvl="7">
+      <w:start w:val="1"/>
+      <w:numFmt w:val="bullet"/>
+      <w:lvlText w:val="○"/>
+      <w:lvlJc w:val="left"/>
+      <w:pPr>
+        <w:ind w:left="6480" w:hanging="360"/>
+      </w:pPr>
+      <w:rPr>
+        <w:u w:val="none"/>
+      </w:rPr>
+    </w:lvl>
+    <w:lvl w:ilvl="8">
+      <w:start w:val="1"/>
+      <w:numFmt w:val="bullet"/>
+      <w:lvlText w:val="■"/>
+      <w:lvlJc w:val="left"/>
+      <w:pPr>
+        <w:ind w:left="7200" w:hanging="360"/>
+      </w:pPr>
+      <w:rPr>
+        <w:u w:val="none"/>
+      </w:rPr>
+    </w:lvl>
+  </w:abstractNum>
+  <w:abstractNum w:abstractNumId="1" w15:restartNumberingAfterBreak="0">
+    <w:nsid w:val="214163D7"/>
+    <w:multiLevelType w:val="multilevel"/>
+    <w:tmpl w:val="14F6A0DE"/>
+    <w:lvl w:ilvl="0">
+      <w:start w:val="1"/>
+      <w:numFmt w:val="bullet"/>
+      <w:lvlText w:val="●"/>
+      <w:lvlJc w:val="left"/>
+      <w:pPr>
+        <w:ind w:left="1429" w:hanging="360"/>
       </w:pPr>
       <w:rPr>
         <w:rFonts w:ascii="Noto Sans Symbols" w:eastAsia="Noto Sans Symbols" w:hAnsi="Noto Sans Symbols" w:cs="Noto Sans Symbols"/>
@@ -12093,7 +12150,7 @@
       <w:lvlText w:val="o"/>
       <w:lvlJc w:val="left"/>
       <w:pPr>
-        <w:ind w:left="1440" w:hanging="360"/>
+        <w:ind w:left="2149" w:hanging="360"/>
       </w:pPr>
       <w:rPr>
         <w:rFonts w:ascii="Courier New" w:eastAsia="Courier New" w:hAnsi="Courier New" w:cs="Courier New"/>
@@ -12105,7 +12162,7 @@
       <w:lvlText w:val="▪"/>
       <w:lvlJc w:val="left"/>
       <w:pPr>
-        <w:ind w:left="2160" w:hanging="360"/>
+        <w:ind w:left="2869" w:hanging="360"/>
       </w:pPr>
       <w:rPr>
         <w:rFonts w:ascii="Noto Sans Symbols" w:eastAsia="Noto Sans Symbols" w:hAnsi="Noto Sans Symbols" w:cs="Noto Sans Symbols"/>
@@ -12117,7 +12174,7 @@
       <w:lvlText w:val="●"/>
       <w:lvlJc w:val="left"/>
       <w:pPr>
-        <w:ind w:left="2880" w:hanging="360"/>
+        <w:ind w:left="3589" w:hanging="360"/>
       </w:pPr>
       <w:rPr>
         <w:rFonts w:ascii="Noto Sans Symbols" w:eastAsia="Noto Sans Symbols" w:hAnsi="Noto Sans Symbols" w:cs="Noto Sans Symbols"/>
@@ -12129,7 +12186,7 @@
       <w:lvlText w:val="o"/>
       <w:lvlJc w:val="left"/>
       <w:pPr>
-        <w:ind w:left="3600" w:hanging="360"/>
+        <w:ind w:left="4309" w:hanging="360"/>
       </w:pPr>
       <w:rPr>
         <w:rFonts w:ascii="Courier New" w:eastAsia="Courier New" w:hAnsi="Courier New" w:cs="Courier New"/>
@@ -12141,7 +12198,7 @@
       <w:lvlText w:val="▪"/>
       <w:lvlJc w:val="left"/>
       <w:pPr>
-        <w:ind w:left="4320" w:hanging="360"/>
+        <w:ind w:left="5029" w:hanging="360"/>
       </w:pPr>
       <w:rPr>
         <w:rFonts w:ascii="Noto Sans Symbols" w:eastAsia="Noto Sans Symbols" w:hAnsi="Noto Sans Symbols" w:cs="Noto Sans Symbols"/>
@@ -12153,7 +12210,7 @@
       <w:lvlText w:val="●"/>
       <w:lvlJc w:val="left"/>
       <w:pPr>
-        <w:ind w:left="5040" w:hanging="360"/>
+        <w:ind w:left="5749" w:hanging="360"/>
       </w:pPr>
       <w:rPr>
         <w:rFonts w:ascii="Noto Sans Symbols" w:eastAsia="Noto Sans Symbols" w:hAnsi="Noto Sans Symbols" w:cs="Noto Sans Symbols"/>
@@ -12165,7 +12222,7 @@
       <w:lvlText w:val="o"/>
       <w:lvlJc w:val="left"/>
       <w:pPr>
-        <w:ind w:left="5760" w:hanging="360"/>
+        <w:ind w:left="6469" w:hanging="360"/>
       </w:pPr>
       <w:rPr>
         <w:rFonts w:ascii="Courier New" w:eastAsia="Courier New" w:hAnsi="Courier New" w:cs="Courier New"/>
@@ -12177,7 +12234,7 @@
       <w:lvlText w:val="▪"/>
       <w:lvlJc w:val="left"/>
       <w:pPr>
-        <w:ind w:left="6480" w:hanging="360"/>
+        <w:ind w:left="7189" w:hanging="360"/>
       </w:pPr>
       <w:rPr>
         <w:rFonts w:ascii="Noto Sans Symbols" w:eastAsia="Noto Sans Symbols" w:hAnsi="Noto Sans Symbols" w:cs="Noto Sans Symbols"/>
@@ -12185,9 +12242,9 @@
     </w:lvl>
   </w:abstractNum>
   <w:abstractNum w:abstractNumId="2" w15:restartNumberingAfterBreak="0">
-    <w:nsid w:val="2C29690D"/>
+    <w:nsid w:val="28FE62E8"/>
     <w:multiLevelType w:val="multilevel"/>
-    <w:tmpl w:val="B39610EC"/>
+    <w:tmpl w:val="45181C02"/>
     <w:lvl w:ilvl="0">
       <w:start w:val="3"/>
       <w:numFmt w:val="decimal"/>
@@ -12281,16 +12338,16 @@
     </w:lvl>
   </w:abstractNum>
   <w:abstractNum w:abstractNumId="3" w15:restartNumberingAfterBreak="0">
-    <w:nsid w:val="64141122"/>
+    <w:nsid w:val="40803A8A"/>
     <w:multiLevelType w:val="multilevel"/>
-    <w:tmpl w:val="D99A9C60"/>
+    <w:tmpl w:val="FC54AB9A"/>
     <w:lvl w:ilvl="0">
       <w:start w:val="1"/>
       <w:numFmt w:val="bullet"/>
       <w:lvlText w:val="●"/>
       <w:lvlJc w:val="left"/>
       <w:pPr>
-        <w:ind w:left="1429" w:hanging="360"/>
+        <w:ind w:left="720" w:hanging="360"/>
       </w:pPr>
       <w:rPr>
         <w:rFonts w:ascii="Noto Sans Symbols" w:eastAsia="Noto Sans Symbols" w:hAnsi="Noto Sans Symbols" w:cs="Noto Sans Symbols"/>
@@ -12302,7 +12359,7 @@
       <w:lvlText w:val="o"/>
       <w:lvlJc w:val="left"/>
       <w:pPr>
-        <w:ind w:left="2149" w:hanging="360"/>
+        <w:ind w:left="1440" w:hanging="360"/>
       </w:pPr>
       <w:rPr>
         <w:rFonts w:ascii="Courier New" w:eastAsia="Courier New" w:hAnsi="Courier New" w:cs="Courier New"/>
@@ -12314,7 +12371,7 @@
       <w:lvlText w:val="▪"/>
       <w:lvlJc w:val="left"/>
       <w:pPr>
-        <w:ind w:left="2869" w:hanging="360"/>
+        <w:ind w:left="2160" w:hanging="360"/>
       </w:pPr>
       <w:rPr>
         <w:rFonts w:ascii="Noto Sans Symbols" w:eastAsia="Noto Sans Symbols" w:hAnsi="Noto Sans Symbols" w:cs="Noto Sans Symbols"/>
@@ -12326,7 +12383,7 @@
       <w:lvlText w:val="●"/>
       <w:lvlJc w:val="left"/>
       <w:pPr>
-        <w:ind w:left="3589" w:hanging="360"/>
+        <w:ind w:left="2880" w:hanging="360"/>
       </w:pPr>
       <w:rPr>
         <w:rFonts w:ascii="Noto Sans Symbols" w:eastAsia="Noto Sans Symbols" w:hAnsi="Noto Sans Symbols" w:cs="Noto Sans Symbols"/>
@@ -12338,7 +12395,7 @@
       <w:lvlText w:val="o"/>
       <w:lvlJc w:val="left"/>
       <w:pPr>
-        <w:ind w:left="4309" w:hanging="360"/>
+        <w:ind w:left="3600" w:hanging="360"/>
       </w:pPr>
       <w:rPr>
         <w:rFonts w:ascii="Courier New" w:eastAsia="Courier New" w:hAnsi="Courier New" w:cs="Courier New"/>
@@ -12350,7 +12407,7 @@
       <w:lvlText w:val="▪"/>
       <w:lvlJc w:val="left"/>
       <w:pPr>
-        <w:ind w:left="5029" w:hanging="360"/>
+        <w:ind w:left="4320" w:hanging="360"/>
       </w:pPr>
       <w:rPr>
         <w:rFonts w:ascii="Noto Sans Symbols" w:eastAsia="Noto Sans Symbols" w:hAnsi="Noto Sans Symbols" w:cs="Noto Sans Symbols"/>
@@ -12362,7 +12419,7 @@
       <w:lvlText w:val="●"/>
       <w:lvlJc w:val="left"/>
       <w:pPr>
-        <w:ind w:left="5749" w:hanging="360"/>
+        <w:ind w:left="5040" w:hanging="360"/>
       </w:pPr>
       <w:rPr>
         <w:rFonts w:ascii="Noto Sans Symbols" w:eastAsia="Noto Sans Symbols" w:hAnsi="Noto Sans Symbols" w:cs="Noto Sans Symbols"/>
@@ -12374,7 +12431,7 @@
       <w:lvlText w:val="o"/>
       <w:lvlJc w:val="left"/>
       <w:pPr>
-        <w:ind w:left="6469" w:hanging="360"/>
+        <w:ind w:left="5760" w:hanging="360"/>
       </w:pPr>
       <w:rPr>
         <w:rFonts w:ascii="Courier New" w:eastAsia="Courier New" w:hAnsi="Courier New" w:cs="Courier New"/>
@@ -12386,7 +12443,7 @@
       <w:lvlText w:val="▪"/>
       <w:lvlJc w:val="left"/>
       <w:pPr>
-        <w:ind w:left="7189" w:hanging="360"/>
+        <w:ind w:left="6480" w:hanging="360"/>
       </w:pPr>
       <w:rPr>
         <w:rFonts w:ascii="Noto Sans Symbols" w:eastAsia="Noto Sans Symbols" w:hAnsi="Noto Sans Symbols" w:cs="Noto Sans Symbols"/>
@@ -12394,132 +12451,105 @@
     </w:lvl>
   </w:abstractNum>
   <w:abstractNum w:abstractNumId="4" w15:restartNumberingAfterBreak="0">
-    <w:nsid w:val="7A5326D5"/>
+    <w:nsid w:val="48A81D4E"/>
     <w:multiLevelType w:val="multilevel"/>
-    <w:tmpl w:val="FEF20DF8"/>
+    <w:tmpl w:val="C1A2000C"/>
     <w:lvl w:ilvl="0">
       <w:start w:val="1"/>
-      <w:numFmt w:val="bullet"/>
-      <w:lvlText w:val="●"/>
+      <w:numFmt w:val="decimal"/>
+      <w:lvlText w:val="%1"/>
       <w:lvlJc w:val="left"/>
       <w:pPr>
-        <w:ind w:left="1440" w:hanging="360"/>
-      </w:pPr>
-      <w:rPr>
-        <w:u w:val="none"/>
-      </w:rPr>
+        <w:ind w:left="435" w:hanging="435"/>
+      </w:pPr>
     </w:lvl>
     <w:lvl w:ilvl="1">
       <w:start w:val="1"/>
-      <w:numFmt w:val="bullet"/>
-      <w:lvlText w:val="○"/>
+      <w:numFmt w:val="decimal"/>
+      <w:lvlText w:val="%1.%2"/>
       <w:lvlJc w:val="left"/>
       <w:pPr>
-        <w:ind w:left="2160" w:hanging="360"/>
-      </w:pPr>
-      <w:rPr>
-        <w:u w:val="none"/>
-      </w:rPr>
+        <w:ind w:left="435" w:hanging="435"/>
+      </w:pPr>
     </w:lvl>
     <w:lvl w:ilvl="2">
       <w:start w:val="1"/>
-      <w:numFmt w:val="bullet"/>
-      <w:lvlText w:val="■"/>
+      <w:numFmt w:val="decimal"/>
+      <w:lvlText w:val="%1.%2.%3"/>
       <w:lvlJc w:val="left"/>
       <w:pPr>
-        <w:ind w:left="2880" w:hanging="360"/>
-      </w:pPr>
-      <w:rPr>
-        <w:u w:val="none"/>
-      </w:rPr>
+        <w:ind w:left="720" w:hanging="720"/>
+      </w:pPr>
     </w:lvl>
     <w:lvl w:ilvl="3">
       <w:start w:val="1"/>
-      <w:numFmt w:val="bullet"/>
-      <w:lvlText w:val="●"/>
+      <w:numFmt w:val="decimal"/>
+      <w:lvlText w:val="%1.%2.%3.%4"/>
       <w:lvlJc w:val="left"/>
       <w:pPr>
-        <w:ind w:left="3600" w:hanging="360"/>
-      </w:pPr>
-      <w:rPr>
-        <w:u w:val="none"/>
-      </w:rPr>
+        <w:ind w:left="1080" w:hanging="1080"/>
+      </w:pPr>
     </w:lvl>
     <w:lvl w:ilvl="4">
       <w:start w:val="1"/>
-      <w:numFmt w:val="bullet"/>
-      <w:lvlText w:val="○"/>
+      <w:numFmt w:val="decimal"/>
+      <w:lvlText w:val="%1.%2.%3.%4.%5"/>
       <w:lvlJc w:val="left"/>
       <w:pPr>
-        <w:ind w:left="4320" w:hanging="360"/>
-      </w:pPr>
-      <w:rPr>
-        <w:u w:val="none"/>
-      </w:rPr>
+        <w:ind w:left="1080" w:hanging="1080"/>
+      </w:pPr>
     </w:lvl>
     <w:lvl w:ilvl="5">
       <w:start w:val="1"/>
-      <w:numFmt w:val="bullet"/>
-      <w:lvlText w:val="■"/>
+      <w:numFmt w:val="decimal"/>
+      <w:lvlText w:val="%1.%2.%3.%4.%5.%6"/>
       <w:lvlJc w:val="left"/>
       <w:pPr>
-        <w:ind w:left="5040" w:hanging="360"/>
-      </w:pPr>
-      <w:rPr>
-        <w:u w:val="none"/>
-      </w:rPr>
+        <w:ind w:left="1440" w:hanging="1440"/>
+      </w:pPr>
     </w:lvl>
     <w:lvl w:ilvl="6">
       <w:start w:val="1"/>
-      <w:numFmt w:val="bullet"/>
-      <w:lvlText w:val="●"/>
+      <w:numFmt w:val="decimal"/>
+      <w:lvlText w:val="%1.%2.%3.%4.%5.%6.%7"/>
       <w:lvlJc w:val="left"/>
       <w:pPr>
-        <w:ind w:left="5760" w:hanging="360"/>
-      </w:pPr>
-      <w:rPr>
-        <w:u w:val="none"/>
-      </w:rPr>
+        <w:ind w:left="1440" w:hanging="1440"/>
+      </w:pPr>
     </w:lvl>
     <w:lvl w:ilvl="7">
       <w:start w:val="1"/>
-      <w:numFmt w:val="bullet"/>
-      <w:lvlText w:val="○"/>
+      <w:numFmt w:val="decimal"/>
+      <w:lvlText w:val="%1.%2.%3.%4.%5.%6.%7.%8"/>
       <w:lvlJc w:val="left"/>
       <w:pPr>
-        <w:ind w:left="6480" w:hanging="360"/>
-      </w:pPr>
-      <w:rPr>
-        <w:u w:val="none"/>
-      </w:rPr>
+        <w:ind w:left="1800" w:hanging="1800"/>
+      </w:pPr>
     </w:lvl>
     <w:lvl w:ilvl="8">
       <w:start w:val="1"/>
-      <w:numFmt w:val="bullet"/>
-      <w:lvlText w:val="■"/>
+      <w:numFmt w:val="decimal"/>
+      <w:lvlText w:val="%1.%2.%3.%4.%5.%6.%7.%8.%9"/>
       <w:lvlJc w:val="left"/>
       <w:pPr>
-        <w:ind w:left="7200" w:hanging="360"/>
-      </w:pPr>
-      <w:rPr>
-        <w:u w:val="none"/>
-      </w:rPr>
+        <w:ind w:left="1800" w:hanging="1800"/>
+      </w:pPr>
     </w:lvl>
   </w:abstractNum>
-  <w:num w:numId="1" w16cid:durableId="640578506">
+  <w:num w:numId="1" w16cid:durableId="1718046207">
     <w:abstractNumId w:val="2"/>
   </w:num>
-  <w:num w:numId="2" w16cid:durableId="1098984992">
+  <w:num w:numId="2" w16cid:durableId="49572959">
+    <w:abstractNumId w:val="0"/>
+  </w:num>
+  <w:num w:numId="3" w16cid:durableId="2062052748">
+    <w:abstractNumId w:val="1"/>
+  </w:num>
+  <w:num w:numId="4" w16cid:durableId="794828716">
     <w:abstractNumId w:val="4"/>
   </w:num>
-  <w:num w:numId="3" w16cid:durableId="1100030574">
+  <w:num w:numId="5" w16cid:durableId="1359701051">
     <w:abstractNumId w:val="3"/>
-  </w:num>
-  <w:num w:numId="4" w16cid:durableId="1282956959">
-    <w:abstractNumId w:val="0"/>
-  </w:num>
-  <w:num w:numId="5" w16cid:durableId="1958560756">
-    <w:abstractNumId w:val="1"/>
   </w:num>
 </w:numbering>
 </file>
@@ -13538,7 +13568,7 @@
 
 <file path=customXml/item1.xml><?xml version="1.0" encoding="utf-8"?>
 <go:gDocsCustomXmlDataStorage xmlns:go="http://customooxmlschemas.google.com/" xmlns:r="http://schemas.openxmlformats.org/officeDocument/2006/relationships" uri="GoogleDocsCustomDataVersion1">
-  <go:docsCustomData xmlns:go="http://customooxmlschemas.google.com/" roundtripDataSignature="AMtx7mgWiRa0GQB8xxE4mcOP8Ql4EGDJ5g==">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</go:docsCustomData>
+  <go:docsCustomData xmlns:go="http://customooxmlschemas.google.com/" roundtripDataSignature="AMtx7mgWiRa0GQB8xxE4mcOP8Ql4EGDJ5g==">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</go:docsCustomData>
 </go:gDocsCustomXmlDataStorage>
 </file>
 

</xml_diff>

<commit_message>
Finalizando a seção recomendador hibrido e iniciada a seção dataset
</commit_message>
<xml_diff>
--- a/doc/atual_TCC_final/2022_KaikiMelloDosSantos_TCC.docx
+++ b/doc/atual_TCC_final/2022_KaikiMelloDosSantos_TCC.docx
@@ -20,16 +20,16 @@
           <w:color w:val="000000"/>
         </w:rPr>
         <w:drawing>
-          <wp:inline distT="0" distB="0" distL="0" distR="0" wp14:anchorId="3DEE0D14" wp14:editId="70788EE1">
+          <wp:inline distT="0" distB="0" distL="0" distR="0" wp14:anchorId="10B6A62F" wp14:editId="4A122593">
             <wp:extent cx="4362450" cy="1285875"/>
             <wp:effectExtent l="0" t="0" r="0" b="0"/>
-            <wp:docPr id="16" name="image4.png"/>
+            <wp:docPr id="16" name="image11.png"/>
             <wp:cNvGraphicFramePr/>
             <a:graphic xmlns:a="http://schemas.openxmlformats.org/drawingml/2006/main">
               <a:graphicData uri="http://schemas.openxmlformats.org/drawingml/2006/picture">
                 <pic:pic xmlns:pic="http://schemas.openxmlformats.org/drawingml/2006/picture">
                   <pic:nvPicPr>
-                    <pic:cNvPr id="0" name="image4.png"/>
+                    <pic:cNvPr id="0" name="image11.png"/>
                     <pic:cNvPicPr preferRelativeResize="0"/>
                   </pic:nvPicPr>
                   <pic:blipFill>
@@ -520,16 +520,16 @@
           <w:szCs w:val="24"/>
         </w:rPr>
         <w:drawing>
-          <wp:inline distT="0" distB="0" distL="0" distR="0" wp14:anchorId="5C0E4D0A" wp14:editId="2BAE69DA">
+          <wp:inline distT="0" distB="0" distL="0" distR="0" wp14:anchorId="353863B3" wp14:editId="4F55A810">
             <wp:extent cx="1057275" cy="695325"/>
             <wp:effectExtent l="0" t="0" r="0" b="0"/>
-            <wp:docPr id="19" name="image1.png"/>
+            <wp:docPr id="19" name="image4.png"/>
             <wp:cNvGraphicFramePr/>
             <a:graphic xmlns:a="http://schemas.openxmlformats.org/drawingml/2006/main">
               <a:graphicData uri="http://schemas.openxmlformats.org/drawingml/2006/picture">
                 <pic:pic xmlns:pic="http://schemas.openxmlformats.org/drawingml/2006/picture">
                   <pic:nvPicPr>
-                    <pic:cNvPr id="0" name="image1.png"/>
+                    <pic:cNvPr id="0" name="image4.png"/>
                     <pic:cNvPicPr preferRelativeResize="0"/>
                   </pic:nvPicPr>
                   <pic:blipFill>
@@ -1776,18 +1776,6 @@
     </w:p>
     <w:p>
       <w:pPr>
-        <w:spacing w:after="240" w:line="360" w:lineRule="auto"/>
-        <w:jc w:val="both"/>
-        <w:rPr>
-          <w:rFonts w:ascii="Arial" w:eastAsia="Arial" w:hAnsi="Arial" w:cs="Arial"/>
-          <w:color w:val="FF0000"/>
-          <w:sz w:val="24"/>
-          <w:szCs w:val="24"/>
-        </w:rPr>
-      </w:pPr>
-    </w:p>
-    <w:p>
-      <w:pPr>
         <w:spacing w:after="240" w:line="240" w:lineRule="auto"/>
         <w:rPr>
           <w:rFonts w:ascii="Arial" w:eastAsia="Arial" w:hAnsi="Arial" w:cs="Arial"/>
@@ -1814,7 +1802,6 @@
           <w:sz w:val="26"/>
           <w:szCs w:val="26"/>
         </w:rPr>
-        <w:lastRenderedPageBreak/>
         <w:t>1.2 OBJETIVO GERAL</w:t>
       </w:r>
     </w:p>
@@ -1837,6 +1824,7 @@
           <w:sz w:val="24"/>
           <w:szCs w:val="24"/>
         </w:rPr>
+        <w:lastRenderedPageBreak/>
         <w:t xml:space="preserve">Este trabalho tem como objetivo implementar um sistema de recomendação de músicas, tendo como base a análise da similaridade dos metadados que descrevem as faixas mais </w:t>
       </w:r>
       <w:r>
@@ -2190,6 +2178,16 @@
           <w:rFonts w:ascii="Arial" w:eastAsia="Arial" w:hAnsi="Arial" w:cs="Arial"/>
           <w:b/>
           <w:color w:val="000000"/>
+          <w:sz w:val="26"/>
+          <w:szCs w:val="26"/>
+        </w:rPr>
+      </w:pPr>
+    </w:p>
+    <w:p>
+      <w:pPr>
+        <w:rPr>
+          <w:rFonts w:ascii="Arial" w:eastAsia="Arial" w:hAnsi="Arial" w:cs="Arial"/>
+          <w:b/>
           <w:sz w:val="26"/>
           <w:szCs w:val="26"/>
         </w:rPr>
@@ -2889,7 +2887,7 @@
       <w:sdt>
         <w:sdtPr>
           <w:tag w:val="goog_rdk_0"/>
-          <w:id w:val="362179561"/>
+          <w:id w:val="-93781053"/>
         </w:sdtPr>
         <w:sdtEndPr/>
         <w:sdtContent>
@@ -2918,7 +2916,392 @@
           <w:sz w:val="24"/>
           <w:szCs w:val="24"/>
         </w:rPr>
-        <w:t>A</w:t>
+        <w:t xml:space="preserve">Para o desenvolvimento do sistema de recomendação o presente estudo fez uso do conjunto de dados </w:t>
+      </w:r>
+      <w:r>
+        <w:rPr>
+          <w:rFonts w:ascii="Arial" w:eastAsia="Arial" w:hAnsi="Arial" w:cs="Arial"/>
+          <w:i/>
+          <w:sz w:val="24"/>
+          <w:szCs w:val="24"/>
+        </w:rPr>
+        <w:t xml:space="preserve">The </w:t>
+      </w:r>
+      <w:proofErr w:type="spellStart"/>
+      <w:r>
+        <w:rPr>
+          <w:rFonts w:ascii="Arial" w:eastAsia="Arial" w:hAnsi="Arial" w:cs="Arial"/>
+          <w:i/>
+          <w:sz w:val="24"/>
+          <w:szCs w:val="24"/>
+        </w:rPr>
+        <w:t>Movies</w:t>
+      </w:r>
+      <w:proofErr w:type="spellEnd"/>
+      <w:r>
+        <w:rPr>
+          <w:rFonts w:ascii="Arial" w:eastAsia="Arial" w:hAnsi="Arial" w:cs="Arial"/>
+          <w:i/>
+          <w:sz w:val="24"/>
+          <w:szCs w:val="24"/>
+        </w:rPr>
+        <w:t xml:space="preserve"> Dataset</w:t>
+      </w:r>
+      <w:r>
+        <w:rPr>
+          <w:rFonts w:ascii="Arial" w:eastAsia="Arial" w:hAnsi="Arial" w:cs="Arial"/>
+          <w:sz w:val="24"/>
+          <w:szCs w:val="24"/>
+        </w:rPr>
+        <w:t xml:space="preserve"> como base para análise e construção do sistema de recomendação. O </w:t>
+      </w:r>
+      <w:r>
+        <w:rPr>
+          <w:rFonts w:ascii="Arial" w:eastAsia="Arial" w:hAnsi="Arial" w:cs="Arial"/>
+          <w:i/>
+          <w:sz w:val="24"/>
+          <w:szCs w:val="24"/>
+        </w:rPr>
+        <w:t xml:space="preserve">The </w:t>
+      </w:r>
+      <w:proofErr w:type="spellStart"/>
+      <w:r>
+        <w:rPr>
+          <w:rFonts w:ascii="Arial" w:eastAsia="Arial" w:hAnsi="Arial" w:cs="Arial"/>
+          <w:i/>
+          <w:sz w:val="24"/>
+          <w:szCs w:val="24"/>
+        </w:rPr>
+        <w:t>Movies</w:t>
+      </w:r>
+      <w:proofErr w:type="spellEnd"/>
+      <w:r>
+        <w:rPr>
+          <w:rFonts w:ascii="Arial" w:eastAsia="Arial" w:hAnsi="Arial" w:cs="Arial"/>
+          <w:i/>
+          <w:sz w:val="24"/>
+          <w:szCs w:val="24"/>
+        </w:rPr>
+        <w:t xml:space="preserve"> Dataset</w:t>
+      </w:r>
+      <w:r>
+        <w:rPr>
+          <w:rFonts w:ascii="Arial" w:eastAsia="Arial" w:hAnsi="Arial" w:cs="Arial"/>
+          <w:sz w:val="24"/>
+          <w:szCs w:val="24"/>
+        </w:rPr>
+        <w:t xml:space="preserve"> é uma fonte abrangente de dados relacionados a filmes compilados por </w:t>
+      </w:r>
+      <w:proofErr w:type="spellStart"/>
+      <w:r>
+        <w:rPr>
+          <w:rFonts w:ascii="Arial" w:eastAsia="Arial" w:hAnsi="Arial" w:cs="Arial"/>
+          <w:sz w:val="24"/>
+          <w:szCs w:val="24"/>
+        </w:rPr>
+        <w:t>Rounak</w:t>
+      </w:r>
+      <w:proofErr w:type="spellEnd"/>
+      <w:r>
+        <w:rPr>
+          <w:rFonts w:ascii="Arial" w:eastAsia="Arial" w:hAnsi="Arial" w:cs="Arial"/>
+          <w:sz w:val="24"/>
+          <w:szCs w:val="24"/>
+        </w:rPr>
+        <w:t xml:space="preserve"> </w:t>
+      </w:r>
+      <w:proofErr w:type="spellStart"/>
+      <w:r>
+        <w:rPr>
+          <w:rFonts w:ascii="Arial" w:eastAsia="Arial" w:hAnsi="Arial" w:cs="Arial"/>
+          <w:sz w:val="24"/>
+          <w:szCs w:val="24"/>
+        </w:rPr>
+        <w:t>Banik</w:t>
+      </w:r>
+      <w:proofErr w:type="spellEnd"/>
+      <w:r>
+        <w:rPr>
+          <w:rFonts w:ascii="Arial" w:eastAsia="Arial" w:hAnsi="Arial" w:cs="Arial"/>
+          <w:sz w:val="24"/>
+          <w:szCs w:val="24"/>
+        </w:rPr>
+        <w:t xml:space="preserve"> e disponibilizados no </w:t>
+      </w:r>
+      <w:proofErr w:type="spellStart"/>
+      <w:r>
+        <w:rPr>
+          <w:rFonts w:ascii="Arial" w:eastAsia="Arial" w:hAnsi="Arial" w:cs="Arial"/>
+          <w:sz w:val="24"/>
+          <w:szCs w:val="24"/>
+        </w:rPr>
+        <w:t>Kaggle</w:t>
+      </w:r>
+      <w:proofErr w:type="spellEnd"/>
+      <w:r>
+        <w:rPr>
+          <w:rFonts w:ascii="Arial" w:eastAsia="Arial" w:hAnsi="Arial" w:cs="Arial"/>
+          <w:sz w:val="24"/>
+          <w:szCs w:val="24"/>
+        </w:rPr>
+        <w:t xml:space="preserve">. Essa fonte de dados foi criada a partir </w:t>
+      </w:r>
+      <w:r>
+        <w:rPr>
+          <w:rFonts w:ascii="Arial" w:eastAsia="Arial" w:hAnsi="Arial" w:cs="Arial"/>
+          <w:sz w:val="24"/>
+          <w:szCs w:val="24"/>
+        </w:rPr>
+        <w:t xml:space="preserve">de dados do Dataset </w:t>
+      </w:r>
+      <w:proofErr w:type="spellStart"/>
+      <w:r>
+        <w:rPr>
+          <w:rFonts w:ascii="Arial" w:eastAsia="Arial" w:hAnsi="Arial" w:cs="Arial"/>
+          <w:i/>
+          <w:sz w:val="24"/>
+          <w:szCs w:val="24"/>
+        </w:rPr>
+        <w:t>MovieLens</w:t>
+      </w:r>
+      <w:proofErr w:type="spellEnd"/>
+      <w:r>
+        <w:rPr>
+          <w:rFonts w:ascii="Arial" w:eastAsia="Arial" w:hAnsi="Arial" w:cs="Arial"/>
+          <w:i/>
+          <w:sz w:val="24"/>
+          <w:szCs w:val="24"/>
+        </w:rPr>
+        <w:t xml:space="preserve"> </w:t>
+      </w:r>
+      <w:r>
+        <w:rPr>
+          <w:rFonts w:ascii="Arial" w:eastAsia="Arial" w:hAnsi="Arial" w:cs="Arial"/>
+          <w:sz w:val="24"/>
+          <w:szCs w:val="24"/>
+        </w:rPr>
+        <w:t xml:space="preserve">que é uma base de dados de acesso gratuita e pública mantido pelo </w:t>
+      </w:r>
+      <w:proofErr w:type="spellStart"/>
+      <w:r>
+        <w:rPr>
+          <w:rFonts w:ascii="Arial" w:eastAsia="Arial" w:hAnsi="Arial" w:cs="Arial"/>
+          <w:sz w:val="24"/>
+          <w:szCs w:val="24"/>
+        </w:rPr>
+        <w:t>GroupLens</w:t>
+      </w:r>
+      <w:proofErr w:type="spellEnd"/>
+      <w:r>
+        <w:rPr>
+          <w:rFonts w:ascii="Arial" w:eastAsia="Arial" w:hAnsi="Arial" w:cs="Arial"/>
+          <w:sz w:val="24"/>
+          <w:szCs w:val="24"/>
+        </w:rPr>
+        <w:t xml:space="preserve"> e utilizada em estudos anteriores, incluindo os trabalhos de </w:t>
+      </w:r>
+      <w:sdt>
+        <w:sdtPr>
+          <w:tag w:val="goog_rdk_1"/>
+          <w:id w:val="-130015393"/>
+        </w:sdtPr>
+        <w:sdtEndPr/>
+        <w:sdtContent>
+          <w:commentRangeStart w:id="2"/>
+        </w:sdtContent>
+      </w:sdt>
+      <w:r>
+        <w:rPr>
+          <w:rFonts w:ascii="Arial" w:eastAsia="Arial" w:hAnsi="Arial" w:cs="Arial"/>
+          <w:sz w:val="24"/>
+          <w:szCs w:val="24"/>
+        </w:rPr>
+        <w:t xml:space="preserve">Silva (2021), </w:t>
+      </w:r>
+      <w:proofErr w:type="spellStart"/>
+      <w:r>
+        <w:rPr>
+          <w:rFonts w:ascii="Arial" w:eastAsia="Arial" w:hAnsi="Arial" w:cs="Arial"/>
+          <w:sz w:val="24"/>
+          <w:szCs w:val="24"/>
+        </w:rPr>
+        <w:t>Steck</w:t>
+      </w:r>
+      <w:proofErr w:type="spellEnd"/>
+      <w:r>
+        <w:rPr>
+          <w:rFonts w:ascii="Arial" w:eastAsia="Arial" w:hAnsi="Arial" w:cs="Arial"/>
+          <w:sz w:val="24"/>
+          <w:szCs w:val="24"/>
+        </w:rPr>
+        <w:t xml:space="preserve"> (2018) e </w:t>
+      </w:r>
+      <w:proofErr w:type="spellStart"/>
+      <w:r>
+        <w:rPr>
+          <w:rFonts w:ascii="Arial" w:eastAsia="Arial" w:hAnsi="Arial" w:cs="Arial"/>
+          <w:sz w:val="24"/>
+          <w:szCs w:val="24"/>
+        </w:rPr>
+        <w:t>Kaya</w:t>
+      </w:r>
+      <w:proofErr w:type="spellEnd"/>
+      <w:r>
+        <w:rPr>
+          <w:rFonts w:ascii="Arial" w:eastAsia="Arial" w:hAnsi="Arial" w:cs="Arial"/>
+          <w:sz w:val="24"/>
+          <w:szCs w:val="24"/>
+        </w:rPr>
+        <w:t xml:space="preserve"> e Bridge (2019). </w:t>
+      </w:r>
+      <w:commentRangeEnd w:id="2"/>
+      <w:r>
+        <w:commentReference w:id="2"/>
+      </w:r>
+    </w:p>
+    <w:p>
+      <w:pPr>
+        <w:spacing w:after="0" w:line="360" w:lineRule="auto"/>
+        <w:ind w:firstLine="709"/>
+        <w:jc w:val="both"/>
+        <w:rPr>
+          <w:rFonts w:ascii="Arial" w:eastAsia="Arial" w:hAnsi="Arial" w:cs="Arial"/>
+          <w:sz w:val="24"/>
+          <w:szCs w:val="24"/>
+        </w:rPr>
+      </w:pPr>
+      <w:r>
+        <w:rPr>
+          <w:rFonts w:ascii="Arial" w:eastAsia="Arial" w:hAnsi="Arial" w:cs="Arial"/>
+          <w:sz w:val="24"/>
+          <w:szCs w:val="24"/>
+        </w:rPr>
+        <w:t xml:space="preserve"> O </w:t>
+      </w:r>
+      <w:r>
+        <w:rPr>
+          <w:rFonts w:ascii="Arial" w:eastAsia="Arial" w:hAnsi="Arial" w:cs="Arial"/>
+          <w:i/>
+          <w:sz w:val="24"/>
+          <w:szCs w:val="24"/>
+        </w:rPr>
+        <w:t xml:space="preserve">The </w:t>
+      </w:r>
+      <w:proofErr w:type="spellStart"/>
+      <w:r>
+        <w:rPr>
+          <w:rFonts w:ascii="Arial" w:eastAsia="Arial" w:hAnsi="Arial" w:cs="Arial"/>
+          <w:i/>
+          <w:sz w:val="24"/>
+          <w:szCs w:val="24"/>
+        </w:rPr>
+        <w:t>Movies</w:t>
+      </w:r>
+      <w:proofErr w:type="spellEnd"/>
+      <w:r>
+        <w:rPr>
+          <w:rFonts w:ascii="Arial" w:eastAsia="Arial" w:hAnsi="Arial" w:cs="Arial"/>
+          <w:i/>
+          <w:sz w:val="24"/>
+          <w:szCs w:val="24"/>
+        </w:rPr>
+        <w:t xml:space="preserve"> Dataset</w:t>
+      </w:r>
+      <w:r>
+        <w:rPr>
+          <w:rFonts w:ascii="Arial" w:eastAsia="Arial" w:hAnsi="Arial" w:cs="Arial"/>
+          <w:sz w:val="24"/>
+          <w:szCs w:val="24"/>
+        </w:rPr>
+        <w:t xml:space="preserve"> contém uma</w:t>
+      </w:r>
+      <w:r>
+        <w:rPr>
+          <w:rFonts w:ascii="Arial" w:eastAsia="Arial" w:hAnsi="Arial" w:cs="Arial"/>
+          <w:sz w:val="24"/>
+          <w:szCs w:val="24"/>
+        </w:rPr>
+        <w:t xml:space="preserve"> vasta gama de informações sobre filmes, incluindo detalhes sobre títulos, elenco, equipes de produção, gêneros, sinopses, datas de lançamento, idiomas, orçamentos, receitas, avaliações de usuários, dados de palavras-chave, </w:t>
+      </w:r>
+      <w:proofErr w:type="spellStart"/>
+      <w:r>
+        <w:rPr>
+          <w:rFonts w:ascii="Arial" w:eastAsia="Arial" w:hAnsi="Arial" w:cs="Arial"/>
+          <w:sz w:val="24"/>
+          <w:szCs w:val="24"/>
+        </w:rPr>
+        <w:t>tags</w:t>
+      </w:r>
+      <w:proofErr w:type="spellEnd"/>
+      <w:r>
+        <w:rPr>
+          <w:rFonts w:ascii="Arial" w:eastAsia="Arial" w:hAnsi="Arial" w:cs="Arial"/>
+          <w:sz w:val="24"/>
+          <w:szCs w:val="24"/>
+        </w:rPr>
+        <w:t>, links para mais informaçõe</w:t>
+      </w:r>
+      <w:r>
+        <w:rPr>
+          <w:rFonts w:ascii="Arial" w:eastAsia="Arial" w:hAnsi="Arial" w:cs="Arial"/>
+          <w:sz w:val="24"/>
+          <w:szCs w:val="24"/>
+        </w:rPr>
+        <w:t xml:space="preserve">s em outras </w:t>
+      </w:r>
+      <w:proofErr w:type="spellStart"/>
+      <w:proofErr w:type="gramStart"/>
+      <w:r>
+        <w:rPr>
+          <w:rFonts w:ascii="Arial" w:eastAsia="Arial" w:hAnsi="Arial" w:cs="Arial"/>
+          <w:sz w:val="24"/>
+          <w:szCs w:val="24"/>
+        </w:rPr>
+        <w:t>bases,e</w:t>
+      </w:r>
+      <w:proofErr w:type="spellEnd"/>
+      <w:proofErr w:type="gramEnd"/>
+      <w:r>
+        <w:rPr>
+          <w:rFonts w:ascii="Arial" w:eastAsia="Arial" w:hAnsi="Arial" w:cs="Arial"/>
+          <w:sz w:val="24"/>
+          <w:szCs w:val="24"/>
+        </w:rPr>
+        <w:t xml:space="preserve"> muito mais. A base de </w:t>
+      </w:r>
+      <w:r>
+        <w:rPr>
+          <w:rFonts w:ascii="Arial" w:eastAsia="Arial" w:hAnsi="Arial" w:cs="Arial"/>
+          <w:sz w:val="24"/>
+          <w:szCs w:val="24"/>
+        </w:rPr>
+        <w:t>dados foi</w:t>
+      </w:r>
+      <w:r>
+        <w:rPr>
+          <w:rFonts w:ascii="Arial" w:eastAsia="Arial" w:hAnsi="Arial" w:cs="Arial"/>
+          <w:sz w:val="24"/>
+          <w:szCs w:val="24"/>
+        </w:rPr>
+        <w:t xml:space="preserve"> coletada do site de competição </w:t>
+      </w:r>
+      <w:proofErr w:type="spellStart"/>
+      <w:r>
+        <w:rPr>
+          <w:rFonts w:ascii="Arial" w:eastAsia="Arial" w:hAnsi="Arial" w:cs="Arial"/>
+          <w:sz w:val="24"/>
+          <w:szCs w:val="24"/>
+        </w:rPr>
+        <w:t>Kaggle</w:t>
+      </w:r>
+      <w:proofErr w:type="spellEnd"/>
+      <w:r>
+        <w:rPr>
+          <w:rFonts w:ascii="Arial" w:eastAsia="Arial" w:hAnsi="Arial" w:cs="Arial"/>
+          <w:sz w:val="24"/>
+          <w:szCs w:val="24"/>
+        </w:rPr>
+        <w:t xml:space="preserve"> e oferece um rico conjunto de informações interessantes para pesquisas como: análises exploratórias, estudos de mercado e recomendação de filmes. </w:t>
       </w:r>
     </w:p>
     <w:p>
@@ -2961,148 +3344,6 @@
       <w:pPr>
         <w:spacing w:after="240" w:line="240" w:lineRule="auto"/>
         <w:jc w:val="both"/>
-        <w:rPr>
-          <w:rFonts w:ascii="Arial" w:eastAsia="Arial" w:hAnsi="Arial" w:cs="Arial"/>
-          <w:b/>
-          <w:sz w:val="26"/>
-          <w:szCs w:val="26"/>
-        </w:rPr>
-      </w:pPr>
-    </w:p>
-    <w:p>
-      <w:pPr>
-        <w:spacing w:after="240" w:line="240" w:lineRule="auto"/>
-        <w:jc w:val="both"/>
-        <w:rPr>
-          <w:rFonts w:ascii="Arial" w:eastAsia="Arial" w:hAnsi="Arial" w:cs="Arial"/>
-          <w:b/>
-          <w:sz w:val="26"/>
-          <w:szCs w:val="26"/>
-        </w:rPr>
-      </w:pPr>
-    </w:p>
-    <w:p>
-      <w:pPr>
-        <w:spacing w:after="240" w:line="240" w:lineRule="auto"/>
-        <w:jc w:val="both"/>
-        <w:rPr>
-          <w:rFonts w:ascii="Arial" w:eastAsia="Arial" w:hAnsi="Arial" w:cs="Arial"/>
-          <w:b/>
-          <w:sz w:val="26"/>
-          <w:szCs w:val="26"/>
-        </w:rPr>
-      </w:pPr>
-    </w:p>
-    <w:p>
-      <w:pPr>
-        <w:spacing w:after="240" w:line="240" w:lineRule="auto"/>
-        <w:jc w:val="both"/>
-        <w:rPr>
-          <w:rFonts w:ascii="Arial" w:eastAsia="Arial" w:hAnsi="Arial" w:cs="Arial"/>
-          <w:b/>
-          <w:sz w:val="26"/>
-          <w:szCs w:val="26"/>
-        </w:rPr>
-      </w:pPr>
-    </w:p>
-    <w:p>
-      <w:pPr>
-        <w:spacing w:after="240" w:line="240" w:lineRule="auto"/>
-        <w:jc w:val="both"/>
-        <w:rPr>
-          <w:rFonts w:ascii="Arial" w:eastAsia="Arial" w:hAnsi="Arial" w:cs="Arial"/>
-          <w:b/>
-          <w:sz w:val="26"/>
-          <w:szCs w:val="26"/>
-        </w:rPr>
-      </w:pPr>
-    </w:p>
-    <w:p>
-      <w:pPr>
-        <w:spacing w:after="240" w:line="240" w:lineRule="auto"/>
-        <w:jc w:val="both"/>
-        <w:rPr>
-          <w:rFonts w:ascii="Arial" w:eastAsia="Arial" w:hAnsi="Arial" w:cs="Arial"/>
-          <w:b/>
-          <w:sz w:val="26"/>
-          <w:szCs w:val="26"/>
-        </w:rPr>
-      </w:pPr>
-    </w:p>
-    <w:p>
-      <w:pPr>
-        <w:spacing w:after="240" w:line="240" w:lineRule="auto"/>
-        <w:jc w:val="both"/>
-        <w:rPr>
-          <w:rFonts w:ascii="Arial" w:eastAsia="Arial" w:hAnsi="Arial" w:cs="Arial"/>
-          <w:b/>
-          <w:sz w:val="26"/>
-          <w:szCs w:val="26"/>
-        </w:rPr>
-      </w:pPr>
-    </w:p>
-    <w:p>
-      <w:pPr>
-        <w:spacing w:after="240" w:line="240" w:lineRule="auto"/>
-        <w:jc w:val="both"/>
-        <w:rPr>
-          <w:rFonts w:ascii="Arial" w:eastAsia="Arial" w:hAnsi="Arial" w:cs="Arial"/>
-          <w:b/>
-          <w:sz w:val="26"/>
-          <w:szCs w:val="26"/>
-        </w:rPr>
-      </w:pPr>
-    </w:p>
-    <w:p>
-      <w:pPr>
-        <w:spacing w:after="240" w:line="240" w:lineRule="auto"/>
-        <w:jc w:val="both"/>
-        <w:rPr>
-          <w:rFonts w:ascii="Arial" w:eastAsia="Arial" w:hAnsi="Arial" w:cs="Arial"/>
-          <w:b/>
-          <w:sz w:val="26"/>
-          <w:szCs w:val="26"/>
-        </w:rPr>
-      </w:pPr>
-    </w:p>
-    <w:p>
-      <w:pPr>
-        <w:spacing w:after="240" w:line="240" w:lineRule="auto"/>
-        <w:jc w:val="both"/>
-        <w:rPr>
-          <w:rFonts w:ascii="Arial" w:eastAsia="Arial" w:hAnsi="Arial" w:cs="Arial"/>
-          <w:b/>
-          <w:sz w:val="26"/>
-          <w:szCs w:val="26"/>
-        </w:rPr>
-      </w:pPr>
-    </w:p>
-    <w:p>
-      <w:pPr>
-        <w:pBdr>
-          <w:top w:val="nil"/>
-          <w:left w:val="nil"/>
-          <w:bottom w:val="nil"/>
-          <w:right w:val="nil"/>
-          <w:between w:val="nil"/>
-        </w:pBdr>
-        <w:rPr>
-          <w:rFonts w:ascii="Arial" w:eastAsia="Arial" w:hAnsi="Arial" w:cs="Arial"/>
-          <w:b/>
-          <w:sz w:val="26"/>
-          <w:szCs w:val="26"/>
-        </w:rPr>
-      </w:pPr>
-    </w:p>
-    <w:p>
-      <w:pPr>
-        <w:pBdr>
-          <w:top w:val="nil"/>
-          <w:left w:val="nil"/>
-          <w:bottom w:val="nil"/>
-          <w:right w:val="nil"/>
-          <w:between w:val="nil"/>
-        </w:pBdr>
         <w:rPr>
           <w:rFonts w:ascii="Arial" w:eastAsia="Arial" w:hAnsi="Arial" w:cs="Arial"/>
           <w:b/>
@@ -3206,7 +3447,16 @@
           <w:sz w:val="24"/>
           <w:szCs w:val="24"/>
         </w:rPr>
-        <w:t>Nearest</w:t>
+        <w:t>Nea</w:t>
+      </w:r>
+      <w:r>
+        <w:rPr>
+          <w:rFonts w:ascii="Arial" w:eastAsia="Arial" w:hAnsi="Arial" w:cs="Arial"/>
+          <w:i/>
+          <w:sz w:val="24"/>
+          <w:szCs w:val="24"/>
+        </w:rPr>
+        <w:t>rest</w:t>
       </w:r>
       <w:proofErr w:type="spellEnd"/>
       <w:r>
@@ -3235,15 +3485,7 @@
           <w:sz w:val="24"/>
           <w:szCs w:val="24"/>
         </w:rPr>
-        <w:t xml:space="preserve"> </w:t>
-      </w:r>
-      <w:r>
-        <w:rPr>
-          <w:rFonts w:ascii="Arial" w:eastAsia="Arial" w:hAnsi="Arial" w:cs="Arial"/>
-          <w:sz w:val="24"/>
-          <w:szCs w:val="24"/>
-        </w:rPr>
-        <w:t>(k-NN)</w:t>
+        <w:t xml:space="preserve"> (k-NN)</w:t>
       </w:r>
       <w:proofErr w:type="gramStart"/>
       <w:r>
@@ -3483,24 +3725,23 @@
           <w:sz w:val="24"/>
           <w:szCs w:val="24"/>
         </w:rPr>
-        <w:t xml:space="preserve">  similares a um determinado film</w:t>
-      </w:r>
-      <w:r>
-        <w:rPr>
-          <w:rFonts w:ascii="Arial" w:eastAsia="Arial" w:hAnsi="Arial" w:cs="Arial"/>
-          <w:color w:val="000000"/>
-          <w:sz w:val="24"/>
-          <w:szCs w:val="24"/>
-        </w:rPr>
-        <w:t>e que o usuário gostou. Ao usar o</w:t>
-      </w:r>
-      <w:r>
-        <w:rPr>
-          <w:rFonts w:ascii="Arial" w:eastAsia="Arial" w:hAnsi="Arial" w:cs="Arial"/>
-          <w:sz w:val="24"/>
-          <w:szCs w:val="24"/>
-        </w:rPr>
-        <w:t xml:space="preserve">s metadados dos filmes (conteúdo) para construir esse mecanismo, isso é conhecido como filtragem baseada em conteúdo. Para iniciar a implementação desse mecanismo foram lidos os </w:t>
+        <w:t xml:space="preserve">  similares a um determinado filme que o usuário gostou. Ao usar o</w:t>
+      </w:r>
+      <w:r>
+        <w:rPr>
+          <w:rFonts w:ascii="Arial" w:eastAsia="Arial" w:hAnsi="Arial" w:cs="Arial"/>
+          <w:sz w:val="24"/>
+          <w:szCs w:val="24"/>
+        </w:rPr>
+        <w:t>s metadados dos filmes (conteúdo) para construir esse mecanismo, isso é conhecido como filtragem baseada em conteúdo. Para iniciar a imple</w:t>
+      </w:r>
+      <w:r>
+        <w:rPr>
+          <w:rFonts w:ascii="Arial" w:eastAsia="Arial" w:hAnsi="Arial" w:cs="Arial"/>
+          <w:sz w:val="24"/>
+          <w:szCs w:val="24"/>
+        </w:rPr>
+        <w:t xml:space="preserve">mentação desse mecanismo foram lidos os </w:t>
       </w:r>
       <w:proofErr w:type="spellStart"/>
       <w:r>
@@ -3546,15 +3787,7 @@
           <w:sz w:val="24"/>
           <w:szCs w:val="24"/>
         </w:rPr>
-        <w:t>(que co</w:t>
-      </w:r>
-      <w:r>
-        <w:rPr>
-          <w:rFonts w:ascii="Arial" w:eastAsia="Arial" w:hAnsi="Arial" w:cs="Arial"/>
-          <w:sz w:val="24"/>
-          <w:szCs w:val="24"/>
-        </w:rPr>
-        <w:t xml:space="preserve">ntém os dados de </w:t>
+        <w:t xml:space="preserve">(que contém os dados de </w:t>
       </w:r>
       <w:proofErr w:type="spellStart"/>
       <w:r>
@@ -3618,7 +3851,16 @@
           <w:sz w:val="24"/>
           <w:szCs w:val="24"/>
         </w:rPr>
-        <w:t xml:space="preserve"> conteúdo dos filmes foi realizada uma etapa de pré-processamento dos dados, nessa etapa foi percebido a necessidade de excluir algumas linhas que possuíam dados mal formatados (ex. linhas do  </w:t>
+        <w:t xml:space="preserve"> conteúdo dos filmes foi realizada uma etapa de pré-processamento dos dados, nessa etapa foi perc</w:t>
+      </w:r>
+      <w:r>
+        <w:rPr>
+          <w:rFonts w:ascii="Arial" w:eastAsia="Arial" w:hAnsi="Arial" w:cs="Arial"/>
+          <w:color w:val="000000"/>
+          <w:sz w:val="24"/>
+          <w:szCs w:val="24"/>
+        </w:rPr>
+        <w:t xml:space="preserve">ebido a necessidade de excluir algumas linhas que possuíam dados mal formatados (ex. linhas do  </w:t>
       </w:r>
       <w:proofErr w:type="spellStart"/>
       <w:r>
@@ -3646,15 +3888,7 @@
           <w:sz w:val="24"/>
           <w:szCs w:val="24"/>
         </w:rPr>
-        <w:t xml:space="preserve">onde na coluna id foi inserido data, além de valores </w:t>
-      </w:r>
-      <w:r>
-        <w:rPr>
-          <w:rFonts w:ascii="Arial" w:eastAsia="Arial" w:hAnsi="Arial" w:cs="Arial"/>
-          <w:sz w:val="24"/>
-          <w:szCs w:val="24"/>
-        </w:rPr>
-        <w:t>ausentes nos demais atributos</w:t>
+        <w:t>onde na coluna id foi inserido data, além de valores ausentes nos demais atributos</w:t>
       </w:r>
       <w:r>
         <w:rPr>
@@ -3671,7 +3905,15 @@
           <w:sz w:val="24"/>
           <w:szCs w:val="24"/>
         </w:rPr>
-        <w:t>ano e organizar dados em formato de lista da coluna de gênero além de</w:t>
+        <w:t>ano e organizar dados em formato de lista da coluna</w:t>
+      </w:r>
+      <w:r>
+        <w:rPr>
+          <w:rFonts w:ascii="Arial" w:eastAsia="Arial" w:hAnsi="Arial" w:cs="Arial"/>
+          <w:sz w:val="24"/>
+          <w:szCs w:val="24"/>
+        </w:rPr>
+        <w:t xml:space="preserve"> de gênero além de</w:t>
       </w:r>
       <w:r>
         <w:rPr>
@@ -3706,15 +3948,7 @@
           <w:sz w:val="24"/>
           <w:szCs w:val="24"/>
         </w:rPr>
-        <w:t xml:space="preserve"> de filmes, como haviam linhas inteiras duplicadas e linhas que só se diferenciavam pela popu</w:t>
-      </w:r>
-      <w:r>
-        <w:rPr>
-          <w:rFonts w:ascii="Arial" w:eastAsia="Arial" w:hAnsi="Arial" w:cs="Arial"/>
-          <w:sz w:val="24"/>
-          <w:szCs w:val="24"/>
-        </w:rPr>
-        <w:t>laridade, foram considerados os dados dos filmes com maior popularidade</w:t>
+        <w:t xml:space="preserve"> de filmes, como haviam linhas inteiras duplicadas e linhas que só se diferenciavam pela popularidade, foram considerados os dados dos filmes com maior popularidade</w:t>
       </w:r>
       <w:r>
         <w:rPr>
@@ -3743,7 +3977,15 @@
           <w:sz w:val="24"/>
           <w:szCs w:val="24"/>
         </w:rPr>
-        <w:t xml:space="preserve">Para implementação deste algoritmo, uniu-se o </w:t>
+        <w:t>Para implementação deste</w:t>
+      </w:r>
+      <w:r>
+        <w:rPr>
+          <w:rFonts w:ascii="Arial" w:eastAsia="Arial" w:hAnsi="Arial" w:cs="Arial"/>
+          <w:sz w:val="24"/>
+          <w:szCs w:val="24"/>
+        </w:rPr>
+        <w:t xml:space="preserve"> algoritmo, uniu-se o </w:t>
       </w:r>
       <w:proofErr w:type="spellStart"/>
       <w:r>
@@ -3797,15 +4039,7 @@
           <w:sz w:val="24"/>
           <w:szCs w:val="24"/>
         </w:rPr>
-        <w:t xml:space="preserve"> d</w:t>
-      </w:r>
-      <w:r>
-        <w:rPr>
-          <w:rFonts w:ascii="Arial" w:eastAsia="Arial" w:hAnsi="Arial" w:cs="Arial"/>
-          <w:sz w:val="24"/>
-          <w:szCs w:val="24"/>
-        </w:rPr>
-        <w:t>e palavras-chave (</w:t>
+        <w:t xml:space="preserve"> de palavras-chave (</w:t>
       </w:r>
       <w:proofErr w:type="spellStart"/>
       <w:r>
@@ -3887,7 +4121,15 @@
           <w:sz w:val="24"/>
           <w:szCs w:val="24"/>
         </w:rPr>
-        <w:t xml:space="preserve">) que será o principal </w:t>
+        <w:t xml:space="preserve">) que será </w:t>
+      </w:r>
+      <w:r>
+        <w:rPr>
+          <w:rFonts w:ascii="Arial" w:eastAsia="Arial" w:hAnsi="Arial" w:cs="Arial"/>
+          <w:sz w:val="24"/>
+          <w:szCs w:val="24"/>
+        </w:rPr>
+        <w:t xml:space="preserve">o principal </w:t>
       </w:r>
       <w:proofErr w:type="spellStart"/>
       <w:r>
@@ -4004,15 +4246,7 @@
           <w:sz w:val="24"/>
           <w:szCs w:val="24"/>
         </w:rPr>
-        <w:t xml:space="preserve"> data filmes) filtrado pelo conjunto de </w:t>
-      </w:r>
-      <w:r>
-        <w:rPr>
-          <w:rFonts w:ascii="Arial" w:eastAsia="Arial" w:hAnsi="Arial" w:cs="Arial"/>
-          <w:sz w:val="24"/>
-          <w:szCs w:val="24"/>
-        </w:rPr>
-        <w:t xml:space="preserve">dados do </w:t>
+        <w:t xml:space="preserve"> data filmes) filtrado pelo conjunto de dados do </w:t>
       </w:r>
       <w:proofErr w:type="spellStart"/>
       <w:r>
@@ -4084,7 +4318,15 @@
           <w:sz w:val="24"/>
           <w:szCs w:val="24"/>
         </w:rPr>
-        <w:t xml:space="preserve"> que será utilizado na implementação do </w:t>
+        <w:t xml:space="preserve"> que será utilizado na impleme</w:t>
+      </w:r>
+      <w:r>
+        <w:rPr>
+          <w:rFonts w:ascii="Arial" w:eastAsia="Arial" w:hAnsi="Arial" w:cs="Arial"/>
+          <w:sz w:val="24"/>
+          <w:szCs w:val="24"/>
+        </w:rPr>
+        <w:t xml:space="preserve">ntação do </w:t>
       </w:r>
       <w:proofErr w:type="spellStart"/>
       <w:r>
@@ -4158,33 +4400,7 @@
           <w:sz w:val="24"/>
           <w:szCs w:val="24"/>
         </w:rPr>
-        <w:t>) será utilizado apenas informações relacionadas ao diretor, já q</w:t>
-      </w:r>
-      <w:r>
-        <w:rPr>
-          <w:rFonts w:ascii="Arial" w:eastAsia="Arial" w:hAnsi="Arial" w:cs="Arial"/>
-          <w:sz w:val="24"/>
-          <w:szCs w:val="24"/>
-        </w:rPr>
-        <w:t xml:space="preserve">ue os outros não contribuem muito para a impressão do filme </w:t>
-      </w:r>
-      <w:sdt>
-        <w:sdtPr>
-          <w:tag w:val="goog_rdk_1"/>
-          <w:id w:val="-1036346701"/>
-        </w:sdtPr>
-        <w:sdtEndPr/>
-        <w:sdtContent>
-          <w:commentRangeStart w:id="2"/>
-        </w:sdtContent>
-      </w:sdt>
-      <w:r>
-        <w:rPr>
-          <w:rFonts w:ascii="Arial" w:eastAsia="Arial" w:hAnsi="Arial" w:cs="Arial"/>
-          <w:sz w:val="24"/>
-          <w:szCs w:val="24"/>
-        </w:rPr>
-        <w:t xml:space="preserve">(ex. Steven Spielberg, Christopher Nolan, </w:t>
+        <w:t xml:space="preserve">) será utilizado apenas informações relacionadas ao diretor, já que os outros não contribuem muito para a impressão do filme (ex. equipe de animação, efeitos </w:t>
       </w:r>
       <w:r>
         <w:rPr>
@@ -4193,19 +4409,15 @@
           <w:szCs w:val="24"/>
         </w:rPr>
         <w:lastRenderedPageBreak/>
-        <w:t>Tim Burton)</w:t>
-      </w:r>
-      <w:commentRangeEnd w:id="2"/>
-      <w:r>
-        <w:commentReference w:id="2"/>
-      </w:r>
-      <w:r>
-        <w:rPr>
-          <w:rFonts w:ascii="Arial" w:eastAsia="Arial" w:hAnsi="Arial" w:cs="Arial"/>
-          <w:sz w:val="24"/>
-          <w:szCs w:val="24"/>
-        </w:rPr>
-        <w:t>. No caso do atributo elenco (</w:t>
+        <w:t>espe</w:t>
+      </w:r>
+      <w:r>
+        <w:rPr>
+          <w:rFonts w:ascii="Arial" w:eastAsia="Arial" w:hAnsi="Arial" w:cs="Arial"/>
+          <w:sz w:val="24"/>
+          <w:szCs w:val="24"/>
+        </w:rPr>
+        <w:t>ciais, produtores, editores entre outros). No caso do atributo elenco (</w:t>
       </w:r>
       <w:proofErr w:type="spellStart"/>
       <w:r>
@@ -4243,16 +4455,7 @@
           <w:sz w:val="24"/>
           <w:szCs w:val="24"/>
         </w:rPr>
-        <w:t>,</w:t>
-      </w:r>
-      <w:r>
-        <w:rPr>
-          <w:rFonts w:ascii="Arial" w:eastAsia="Arial" w:hAnsi="Arial" w:cs="Arial"/>
-          <w:i/>
-          <w:sz w:val="24"/>
-          <w:szCs w:val="24"/>
-        </w:rPr>
-        <w:t xml:space="preserve"> </w:t>
+        <w:t xml:space="preserve">, </w:t>
       </w:r>
       <w:r>
         <w:rPr>
@@ -4287,7 +4490,15 @@
           <w:sz w:val="24"/>
           <w:szCs w:val="24"/>
         </w:rPr>
-        <w:t>python</w:t>
+        <w:t>p</w:t>
+      </w:r>
+      <w:r>
+        <w:rPr>
+          <w:rFonts w:ascii="Arial" w:eastAsia="Arial" w:hAnsi="Arial" w:cs="Arial"/>
+          <w:sz w:val="24"/>
+          <w:szCs w:val="24"/>
+        </w:rPr>
+        <w:t>ython</w:t>
       </w:r>
       <w:proofErr w:type="spellEnd"/>
       <w:r>
@@ -4371,15 +4582,15 @@
           <w:sz w:val="24"/>
           <w:szCs w:val="24"/>
         </w:rPr>
-        <w:t>” que vai receber ess</w:t>
-      </w:r>
-      <w:r>
-        <w:rPr>
-          <w:rFonts w:ascii="Arial" w:eastAsia="Arial" w:hAnsi="Arial" w:cs="Arial"/>
-          <w:sz w:val="24"/>
-          <w:szCs w:val="24"/>
-        </w:rPr>
-        <w:t>e dado. Posteriormente, os nomes dos atores que constam no elenco são organizados e são selecionados os três principais atores.</w:t>
+        <w:t>” que vai receber esse dado. Posteriormente, os nomes dos atores que constam no elenco são organiz</w:t>
+      </w:r>
+      <w:r>
+        <w:rPr>
+          <w:rFonts w:ascii="Arial" w:eastAsia="Arial" w:hAnsi="Arial" w:cs="Arial"/>
+          <w:sz w:val="24"/>
+          <w:szCs w:val="24"/>
+        </w:rPr>
+        <w:t>ados e são selecionados os três principais atores.</w:t>
       </w:r>
     </w:p>
     <w:p>
@@ -4400,16 +4611,16 @@
           <w:szCs w:val="24"/>
         </w:rPr>
         <w:drawing>
-          <wp:inline distT="114300" distB="114300" distL="114300" distR="114300" wp14:anchorId="5D1F9547" wp14:editId="1FAEB0C4">
+          <wp:inline distT="114300" distB="114300" distL="114300" distR="114300" wp14:anchorId="241D4614" wp14:editId="1216460F">
             <wp:extent cx="5759775" cy="3568700"/>
             <wp:effectExtent l="0" t="0" r="0" b="0"/>
-            <wp:docPr id="10" name="image2.png"/>
+            <wp:docPr id="10" name="image7.png"/>
             <wp:cNvGraphicFramePr/>
             <a:graphic xmlns:a="http://schemas.openxmlformats.org/drawingml/2006/main">
               <a:graphicData uri="http://schemas.openxmlformats.org/drawingml/2006/picture">
                 <pic:pic xmlns:pic="http://schemas.openxmlformats.org/drawingml/2006/picture">
                   <pic:nvPicPr>
-                    <pic:cNvPr id="0" name="image2.png"/>
+                    <pic:cNvPr id="0" name="image7.png"/>
                     <pic:cNvPicPr preferRelativeResize="0"/>
                   </pic:nvPicPr>
                   <pic:blipFill>
@@ -4627,16 +4838,16 @@
           <w:szCs w:val="24"/>
         </w:rPr>
         <w:drawing>
-          <wp:inline distT="114300" distB="114300" distL="114300" distR="114300" wp14:anchorId="0BC01F3B" wp14:editId="647ACD9C">
+          <wp:inline distT="114300" distB="114300" distL="114300" distR="114300" wp14:anchorId="7B8A6A4A" wp14:editId="081C859C">
             <wp:extent cx="5759775" cy="4457700"/>
             <wp:effectExtent l="0" t="0" r="0" b="0"/>
-            <wp:docPr id="20" name="image5.png"/>
+            <wp:docPr id="20" name="image2.png"/>
             <wp:cNvGraphicFramePr/>
             <a:graphic xmlns:a="http://schemas.openxmlformats.org/drawingml/2006/main">
               <a:graphicData uri="http://schemas.openxmlformats.org/drawingml/2006/picture">
                 <pic:pic xmlns:pic="http://schemas.openxmlformats.org/drawingml/2006/picture">
                   <pic:nvPicPr>
-                    <pic:cNvPr id="0" name="image5.png"/>
+                    <pic:cNvPr id="0" name="image2.png"/>
                     <pic:cNvPicPr preferRelativeResize="0"/>
                   </pic:nvPicPr>
                   <pic:blipFill>
@@ -4817,15 +5028,7 @@
           <w:sz w:val="24"/>
           <w:szCs w:val="24"/>
         </w:rPr>
-        <w:t xml:space="preserve"> para criar uma matriz de contagem de tokens, como está descrito no a</w:t>
-      </w:r>
-      <w:r>
-        <w:rPr>
-          <w:rFonts w:ascii="Arial" w:eastAsia="Arial" w:hAnsi="Arial" w:cs="Arial"/>
-          <w:sz w:val="24"/>
-          <w:szCs w:val="24"/>
-        </w:rPr>
-        <w:t>lgoritmo abaixo:</w:t>
+        <w:t xml:space="preserve"> para criar uma matriz de contagem de tokens, como está descrito no algoritmo abaixo:</w:t>
       </w:r>
     </w:p>
     <w:p>
@@ -4847,7 +5050,7 @@
         </w:rPr>
         <w:lastRenderedPageBreak/>
         <w:drawing>
-          <wp:inline distT="114300" distB="114300" distL="114300" distR="114300" wp14:anchorId="562EB5D5" wp14:editId="59029640">
+          <wp:inline distT="114300" distB="114300" distL="114300" distR="114300" wp14:anchorId="493E545D" wp14:editId="77375171">
             <wp:extent cx="5759775" cy="2463800"/>
             <wp:effectExtent l="0" t="0" r="0" b="0"/>
             <wp:docPr id="18" name="image3.png"/>
@@ -4943,7 +5146,7 @@
       <w:sdt>
         <w:sdtPr>
           <w:tag w:val="goog_rdk_2"/>
-          <w:id w:val="-401221492"/>
+          <w:id w:val="969943430"/>
         </w:sdtPr>
         <w:sdtEndPr/>
         <w:sdtContent>
@@ -5608,7 +5811,7 @@
       <w:sdt>
         <w:sdtPr>
           <w:tag w:val="goog_rdk_3"/>
-          <w:id w:val="1091661824"/>
+          <w:id w:val="-922410459"/>
         </w:sdtPr>
         <w:sdtEndPr/>
         <w:sdtContent>
@@ -5623,16 +5826,16 @@
           <w:szCs w:val="24"/>
         </w:rPr>
         <w:drawing>
-          <wp:inline distT="114300" distB="114300" distL="114300" distR="114300" wp14:anchorId="534B0857" wp14:editId="008BCB73">
+          <wp:inline distT="114300" distB="114300" distL="114300" distR="114300" wp14:anchorId="203C5E34" wp14:editId="46F6B7FF">
             <wp:extent cx="5762625" cy="2485387"/>
             <wp:effectExtent l="0" t="0" r="0" b="0"/>
-            <wp:docPr id="23" name="image8.png"/>
+            <wp:docPr id="23" name="image12.png"/>
             <wp:cNvGraphicFramePr/>
             <a:graphic xmlns:a="http://schemas.openxmlformats.org/drawingml/2006/main">
               <a:graphicData uri="http://schemas.openxmlformats.org/drawingml/2006/picture">
                 <pic:pic xmlns:pic="http://schemas.openxmlformats.org/drawingml/2006/picture">
                   <pic:nvPicPr>
-                    <pic:cNvPr id="0" name="image8.png"/>
+                    <pic:cNvPr id="0" name="image12.png"/>
                     <pic:cNvPicPr preferRelativeResize="0"/>
                   </pic:nvPicPr>
                   <pic:blipFill>
@@ -6014,16 +6217,16 @@
           <w:szCs w:val="24"/>
         </w:rPr>
         <w:drawing>
-          <wp:inline distT="114300" distB="114300" distL="114300" distR="114300" wp14:anchorId="0E08A617" wp14:editId="7CD87361">
+          <wp:inline distT="114300" distB="114300" distL="114300" distR="114300" wp14:anchorId="01FD99F1" wp14:editId="79076007">
             <wp:extent cx="5759775" cy="3111500"/>
             <wp:effectExtent l="0" t="0" r="0" b="0"/>
-            <wp:docPr id="12" name="image10.png"/>
+            <wp:docPr id="12" name="image8.png"/>
             <wp:cNvGraphicFramePr/>
             <a:graphic xmlns:a="http://schemas.openxmlformats.org/drawingml/2006/main">
               <a:graphicData uri="http://schemas.openxmlformats.org/drawingml/2006/picture">
                 <pic:pic xmlns:pic="http://schemas.openxmlformats.org/drawingml/2006/picture">
                   <pic:nvPicPr>
-                    <pic:cNvPr id="0" name="image10.png"/>
+                    <pic:cNvPr id="0" name="image8.png"/>
                     <pic:cNvPicPr preferRelativeResize="0"/>
                   </pic:nvPicPr>
                   <pic:blipFill>
@@ -6355,7 +6558,15 @@
           <w:sz w:val="24"/>
           <w:szCs w:val="24"/>
         </w:rPr>
-        <w:t>para um determinado algoritmo,</w:t>
+        <w:t>para um determina</w:t>
+      </w:r>
+      <w:r>
+        <w:rPr>
+          <w:rFonts w:ascii="Arial" w:eastAsia="Arial" w:hAnsi="Arial" w:cs="Arial"/>
+          <w:sz w:val="24"/>
+          <w:szCs w:val="24"/>
+        </w:rPr>
+        <w:t>do algoritmo,</w:t>
       </w:r>
       <w:r>
         <w:rPr>
@@ -6425,15 +6636,15 @@
           <w:sz w:val="24"/>
           <w:szCs w:val="24"/>
         </w:rPr>
-        <w:t xml:space="preserve">, essa função é usada para avaliar o desempenho do modelo com base nas métricas </w:t>
-      </w:r>
-      <w:r>
-        <w:rPr>
-          <w:rFonts w:ascii="Arial" w:eastAsia="Arial" w:hAnsi="Arial" w:cs="Arial"/>
-          <w:sz w:val="24"/>
-          <w:szCs w:val="24"/>
-        </w:rPr>
-        <w:t xml:space="preserve">de erro </w:t>
+        <w:t>, essa função é usada para avaliar o desempenho do modelo com base</w:t>
+      </w:r>
+      <w:r>
+        <w:rPr>
+          <w:rFonts w:ascii="Arial" w:eastAsia="Arial" w:hAnsi="Arial" w:cs="Arial"/>
+          <w:sz w:val="24"/>
+          <w:szCs w:val="24"/>
+        </w:rPr>
+        <w:t xml:space="preserve"> nas métricas de erro </w:t>
       </w:r>
       <w:r>
         <w:rPr>
@@ -6627,15 +6838,15 @@
           <w:sz w:val="24"/>
           <w:szCs w:val="24"/>
         </w:rPr>
-        <w:t>que contém todos os dados disponíveis de treinamento,</w:t>
-      </w:r>
-      <w:r>
-        <w:rPr>
-          <w:rFonts w:ascii="Arial" w:eastAsia="Arial" w:hAnsi="Arial" w:cs="Arial"/>
-          <w:sz w:val="24"/>
-          <w:szCs w:val="24"/>
-        </w:rPr>
-        <w:t xml:space="preserve"> logo após o modelo é treinado com esse conjunto de dados completo usando a função </w:t>
+        <w:t>que contém todos os dados disponíveis d</w:t>
+      </w:r>
+      <w:r>
+        <w:rPr>
+          <w:rFonts w:ascii="Arial" w:eastAsia="Arial" w:hAnsi="Arial" w:cs="Arial"/>
+          <w:sz w:val="24"/>
+          <w:szCs w:val="24"/>
+        </w:rPr>
+        <w:t xml:space="preserve">e treinamento, logo após o modelo é treinado com esse conjunto de dados completo usando a função </w:t>
       </w:r>
       <w:proofErr w:type="spellStart"/>
       <w:r>
@@ -6668,7 +6879,7 @@
       <w:sdt>
         <w:sdtPr>
           <w:tag w:val="goog_rdk_4"/>
-          <w:id w:val="-1063795111"/>
+          <w:id w:val="144479598"/>
         </w:sdtPr>
         <w:sdtEndPr/>
         <w:sdtContent>
@@ -6747,15 +6958,7 @@
           <w:sz w:val="24"/>
           <w:szCs w:val="24"/>
         </w:rPr>
-        <w:t xml:space="preserve">Em adicional </w:t>
-      </w:r>
-      <w:r>
-        <w:rPr>
-          <w:rFonts w:ascii="Arial" w:eastAsia="Arial" w:hAnsi="Arial" w:cs="Arial"/>
-          <w:sz w:val="24"/>
-          <w:szCs w:val="24"/>
-        </w:rPr>
-        <w:t xml:space="preserve">foi desenvolvido o mecanismo de recomendação usando o K-NN (K - </w:t>
+        <w:t xml:space="preserve">Em adicional foi desenvolvido o mecanismo de recomendação usando o K-NN (K - </w:t>
       </w:r>
       <w:proofErr w:type="spellStart"/>
       <w:r>
@@ -6809,15 +7012,15 @@
           <w:sz w:val="24"/>
           <w:szCs w:val="24"/>
         </w:rPr>
-        <w:t>) que usa a técnica de filtragem colaborativa baseada em usuários. Que tem por objetivo realizar a recomendação de filmes para um usuário específ</w:t>
-      </w:r>
-      <w:r>
-        <w:rPr>
-          <w:rFonts w:ascii="Arial" w:eastAsia="Arial" w:hAnsi="Arial" w:cs="Arial"/>
-          <w:sz w:val="24"/>
-          <w:szCs w:val="24"/>
-        </w:rPr>
-        <w:t xml:space="preserve">ico com base nas avaliações de outros usuários. Esse algoritmo faz uso de alguns </w:t>
+        <w:t>) que usa a técnica de filtragem colaborativa baseada em usuários. Que tem por objetivo realizar a recomendação de filmes para um u</w:t>
+      </w:r>
+      <w:r>
+        <w:rPr>
+          <w:rFonts w:ascii="Arial" w:eastAsia="Arial" w:hAnsi="Arial" w:cs="Arial"/>
+          <w:sz w:val="24"/>
+          <w:szCs w:val="24"/>
+        </w:rPr>
+        <w:t xml:space="preserve">suário específico com base nas avaliações de outros usuários. Esse algoritmo faz uso de alguns </w:t>
       </w:r>
       <w:proofErr w:type="spellStart"/>
       <w:r>
@@ -7474,16 +7677,16 @@
           <w:szCs w:val="24"/>
         </w:rPr>
         <w:drawing>
-          <wp:inline distT="114300" distB="114300" distL="114300" distR="114300" wp14:anchorId="16CF5055" wp14:editId="2A4980F5">
+          <wp:inline distT="114300" distB="114300" distL="114300" distR="114300" wp14:anchorId="2AFBF691" wp14:editId="1F2ED332">
             <wp:extent cx="5460203" cy="3007340"/>
             <wp:effectExtent l="0" t="0" r="0" b="0"/>
-            <wp:docPr id="13" name="image12.png"/>
+            <wp:docPr id="13" name="image1.png"/>
             <wp:cNvGraphicFramePr/>
             <a:graphic xmlns:a="http://schemas.openxmlformats.org/drawingml/2006/main">
               <a:graphicData uri="http://schemas.openxmlformats.org/drawingml/2006/picture">
                 <pic:pic xmlns:pic="http://schemas.openxmlformats.org/drawingml/2006/picture">
                   <pic:nvPicPr>
-                    <pic:cNvPr id="0" name="image12.png"/>
+                    <pic:cNvPr id="0" name="image1.png"/>
                     <pic:cNvPicPr preferRelativeResize="0"/>
                   </pic:nvPicPr>
                   <pic:blipFill>
@@ -8010,7 +8213,7 @@
       <w:sdt>
         <w:sdtPr>
           <w:tag w:val="goog_rdk_5"/>
-          <w:id w:val="779620945"/>
+          <w:id w:val="-1187446942"/>
         </w:sdtPr>
         <w:sdtEndPr/>
         <w:sdtContent>
@@ -8210,16 +8413,16 @@
         </w:rPr>
         <w:lastRenderedPageBreak/>
         <w:drawing>
-          <wp:inline distT="114300" distB="114300" distL="114300" distR="114300" wp14:anchorId="60E4F3B2" wp14:editId="4A65D273">
+          <wp:inline distT="114300" distB="114300" distL="114300" distR="114300" wp14:anchorId="6268F9AE" wp14:editId="703F8437">
             <wp:extent cx="5759775" cy="3962400"/>
             <wp:effectExtent l="0" t="0" r="0" b="0"/>
-            <wp:docPr id="24" name="image9.png"/>
+            <wp:docPr id="24" name="image5.png"/>
             <wp:cNvGraphicFramePr/>
             <a:graphic xmlns:a="http://schemas.openxmlformats.org/drawingml/2006/main">
               <a:graphicData uri="http://schemas.openxmlformats.org/drawingml/2006/picture">
                 <pic:pic xmlns:pic="http://schemas.openxmlformats.org/drawingml/2006/picture">
                   <pic:nvPicPr>
-                    <pic:cNvPr id="0" name="image9.png"/>
+                    <pic:cNvPr id="0" name="image5.png"/>
                     <pic:cNvPicPr preferRelativeResize="0"/>
                   </pic:nvPicPr>
                   <pic:blipFill>
@@ -8995,7 +9198,7 @@
           <w:szCs w:val="24"/>
         </w:rPr>
         <w:drawing>
-          <wp:inline distT="114300" distB="114300" distL="114300" distR="114300" wp14:anchorId="3F475700" wp14:editId="2EE170F2">
+          <wp:inline distT="114300" distB="114300" distL="114300" distR="114300" wp14:anchorId="4FC0236C" wp14:editId="191BC060">
             <wp:extent cx="5759775" cy="3073400"/>
             <wp:effectExtent l="0" t="0" r="0" b="0"/>
             <wp:docPr id="15" name="image6.png"/>
@@ -9310,16 +9513,16 @@
           <w:szCs w:val="24"/>
         </w:rPr>
         <w:drawing>
-          <wp:inline distT="114300" distB="114300" distL="114300" distR="114300" wp14:anchorId="19B6B481" wp14:editId="1137825F">
+          <wp:inline distT="114300" distB="114300" distL="114300" distR="114300" wp14:anchorId="58AFEA0E" wp14:editId="6FB30A5A">
             <wp:extent cx="5759775" cy="4051300"/>
             <wp:effectExtent l="0" t="0" r="0" b="0"/>
-            <wp:docPr id="14" name="image14.png"/>
+            <wp:docPr id="14" name="image10.png"/>
             <wp:cNvGraphicFramePr/>
             <a:graphic xmlns:a="http://schemas.openxmlformats.org/drawingml/2006/main">
               <a:graphicData uri="http://schemas.openxmlformats.org/drawingml/2006/picture">
                 <pic:pic xmlns:pic="http://schemas.openxmlformats.org/drawingml/2006/picture">
                   <pic:nvPicPr>
-                    <pic:cNvPr id="0" name="image14.png"/>
+                    <pic:cNvPr id="0" name="image10.png"/>
                     <pic:cNvPicPr preferRelativeResize="0"/>
                   </pic:nvPicPr>
                   <pic:blipFill>
@@ -9422,7 +9625,7 @@
       <w:sdt>
         <w:sdtPr>
           <w:tag w:val="goog_rdk_6"/>
-          <w:id w:val="1678003958"/>
+          <w:id w:val="-1143187982"/>
         </w:sdtPr>
         <w:sdtEndPr/>
         <w:sdtContent>
@@ -9495,16 +9698,16 @@
         </w:rPr>
         <w:lastRenderedPageBreak/>
         <w:drawing>
-          <wp:inline distT="114300" distB="114300" distL="114300" distR="114300" wp14:anchorId="19913142" wp14:editId="721B7409">
+          <wp:inline distT="114300" distB="114300" distL="114300" distR="114300" wp14:anchorId="42A114C8" wp14:editId="38A720B0">
             <wp:extent cx="5762625" cy="2038596"/>
             <wp:effectExtent l="0" t="0" r="0" b="0"/>
-            <wp:docPr id="21" name="image11.png"/>
+            <wp:docPr id="21" name="image14.png"/>
             <wp:cNvGraphicFramePr/>
             <a:graphic xmlns:a="http://schemas.openxmlformats.org/drawingml/2006/main">
               <a:graphicData uri="http://schemas.openxmlformats.org/drawingml/2006/picture">
                 <pic:pic xmlns:pic="http://schemas.openxmlformats.org/drawingml/2006/picture">
                   <pic:nvPicPr>
-                    <pic:cNvPr id="0" name="image11.png"/>
+                    <pic:cNvPr id="0" name="image14.png"/>
                     <pic:cNvPicPr preferRelativeResize="0"/>
                   </pic:nvPicPr>
                   <pic:blipFill>
@@ -9667,7 +9870,7 @@
         </w:rPr>
         <w:lastRenderedPageBreak/>
         <w:drawing>
-          <wp:inline distT="114300" distB="114300" distL="114300" distR="114300" wp14:anchorId="223F6CEA" wp14:editId="7642195B">
+          <wp:inline distT="114300" distB="114300" distL="114300" distR="114300" wp14:anchorId="7E9DC637" wp14:editId="05CA3AB9">
             <wp:extent cx="5762625" cy="7249477"/>
             <wp:effectExtent l="0" t="0" r="0" b="0"/>
             <wp:docPr id="22" name="image15.jpg"/>
@@ -9905,16 +10108,16 @@
           <w:szCs w:val="24"/>
         </w:rPr>
         <w:drawing>
-          <wp:inline distT="114300" distB="114300" distL="114300" distR="114300" wp14:anchorId="60D3BBC8" wp14:editId="35D7CE16">
+          <wp:inline distT="114300" distB="114300" distL="114300" distR="114300" wp14:anchorId="3A3B7FBC" wp14:editId="17A00F70">
             <wp:extent cx="5759775" cy="2781300"/>
             <wp:effectExtent l="0" t="0" r="0" b="0"/>
-            <wp:docPr id="11" name="image7.png"/>
+            <wp:docPr id="11" name="image9.png"/>
             <wp:cNvGraphicFramePr/>
             <a:graphic xmlns:a="http://schemas.openxmlformats.org/drawingml/2006/main">
               <a:graphicData uri="http://schemas.openxmlformats.org/drawingml/2006/picture">
                 <pic:pic xmlns:pic="http://schemas.openxmlformats.org/drawingml/2006/picture">
                   <pic:nvPicPr>
-                    <pic:cNvPr id="0" name="image7.png"/>
+                    <pic:cNvPr id="0" name="image9.png"/>
                     <pic:cNvPicPr preferRelativeResize="0"/>
                   </pic:nvPicPr>
                   <pic:blipFill>
@@ -10186,15 +10389,7 @@
           <w:sz w:val="24"/>
           <w:szCs w:val="24"/>
         </w:rPr>
-        <w:t>que contém a lista similaridade do cosseno do filme consultado e os demais filmes, a si</w:t>
-      </w:r>
-      <w:r>
-        <w:rPr>
-          <w:rFonts w:ascii="Arial" w:eastAsia="Arial" w:hAnsi="Arial" w:cs="Arial"/>
-          <w:sz w:val="24"/>
-          <w:szCs w:val="24"/>
-        </w:rPr>
-        <w:t xml:space="preserve">milaridade do cosseno foi calculada na abordagem baseada em conteúdo. </w:t>
+        <w:t xml:space="preserve">que contém a lista similaridade do cosseno do filme consultado e os demais filmes, a similaridade do cosseno foi calculada na abordagem baseada em conteúdo. </w:t>
       </w:r>
     </w:p>
     <w:p>
@@ -10260,15 +10455,23 @@
           <w:sz w:val="24"/>
           <w:szCs w:val="24"/>
         </w:rPr>
-        <w:t xml:space="preserve"> que comportam os valores do índice dos filmes e suas respectivas similaridades, em seguida os filmes são classificados em ordem decrescente com base nos escores de similaridade e então são selecionados os vinte e cinco filmes mais semelhantes</w:t>
-      </w:r>
-      <w:r>
-        <w:rPr>
-          <w:rFonts w:ascii="Arial" w:eastAsia="Arial" w:hAnsi="Arial" w:cs="Arial"/>
-          <w:sz w:val="24"/>
-          <w:szCs w:val="24"/>
-        </w:rPr>
-        <w:t xml:space="preserve">, um detalhe a se notar é que nessa lista de similaridade o primeiro item será o próprio filme e devido a isso o range para selecionar </w:t>
+        <w:t xml:space="preserve"> que comportam os valores do índice dos filmes e suas respectiv</w:t>
+      </w:r>
+      <w:r>
+        <w:rPr>
+          <w:rFonts w:ascii="Arial" w:eastAsia="Arial" w:hAnsi="Arial" w:cs="Arial"/>
+          <w:sz w:val="24"/>
+          <w:szCs w:val="24"/>
+        </w:rPr>
+        <w:t>as similaridades, em seguida os filmes são classificados em ordem decrescente com base nos escores de similaridade e então são selecionados os vinte e cinco filmes mais semelhantes, um detalhe a se notar é que nessa lista de similaridade o primeiro item se</w:t>
+      </w:r>
+      <w:r>
+        <w:rPr>
+          <w:rFonts w:ascii="Arial" w:eastAsia="Arial" w:hAnsi="Arial" w:cs="Arial"/>
+          <w:sz w:val="24"/>
+          <w:szCs w:val="24"/>
+        </w:rPr>
+        <w:t xml:space="preserve">rá o próprio filme e devido a isso o range para selecionar </w:t>
       </w:r>
       <w:r>
         <w:rPr>
@@ -10277,15 +10480,7 @@
           <w:szCs w:val="24"/>
         </w:rPr>
         <w:lastRenderedPageBreak/>
-        <w:t>esses filmes inicia do código 1 ao invés de 0. Dos filmes selecionados são extraídos os índices e armazenados na variável</w:t>
-      </w:r>
-      <w:r>
-        <w:rPr>
-          <w:rFonts w:ascii="Arial" w:eastAsia="Arial" w:hAnsi="Arial" w:cs="Arial"/>
-          <w:sz w:val="24"/>
-          <w:szCs w:val="24"/>
-        </w:rPr>
-        <w:t xml:space="preserve"> </w:t>
+        <w:t xml:space="preserve">esses filmes inicia do código 1 ao invés de 0. Dos filmes selecionados são extraídos os índices e armazenados na variável </w:t>
       </w:r>
       <w:proofErr w:type="spellStart"/>
       <w:r>
@@ -10334,7 +10529,16 @@
           <w:sz w:val="24"/>
           <w:szCs w:val="24"/>
         </w:rPr>
-        <w:t>movie_indices</w:t>
+        <w:t>movie_</w:t>
+      </w:r>
+      <w:r>
+        <w:rPr>
+          <w:rFonts w:ascii="Arial" w:eastAsia="Arial" w:hAnsi="Arial" w:cs="Arial"/>
+          <w:i/>
+          <w:sz w:val="24"/>
+          <w:szCs w:val="24"/>
+        </w:rPr>
+        <w:t>indices</w:t>
       </w:r>
       <w:proofErr w:type="spellEnd"/>
       <w:r>
@@ -10388,15 +10592,7 @@
           <w:sz w:val="24"/>
           <w:szCs w:val="24"/>
         </w:rPr>
-        <w:t xml:space="preserve"> essas informações são: título, contagem de votos, média de votos, ano de lançamento e ID do filme</w:t>
-      </w:r>
-      <w:r>
-        <w:rPr>
-          <w:rFonts w:ascii="Arial" w:eastAsia="Arial" w:hAnsi="Arial" w:cs="Arial"/>
-          <w:sz w:val="24"/>
-          <w:szCs w:val="24"/>
-        </w:rPr>
-        <w:t xml:space="preserve">, esses são armazenados na variável </w:t>
+        <w:t xml:space="preserve"> essas informações são: título, contagem de votos, média de votos, ano de lançamento e ID do filme, esses são armazenados na variável </w:t>
       </w:r>
       <w:proofErr w:type="spellStart"/>
       <w:r>
@@ -10415,7 +10611,15 @@
           <w:sz w:val="24"/>
           <w:szCs w:val="24"/>
         </w:rPr>
-        <w:t>. E então o ID do filme é utilizado para obter uma estimativa de classificação do usuário para cada um dos filmes selecionados fazendo uso da função “</w:t>
+        <w:t>. E então o ID do filme é utilizad</w:t>
+      </w:r>
+      <w:r>
+        <w:rPr>
+          <w:rFonts w:ascii="Arial" w:eastAsia="Arial" w:hAnsi="Arial" w:cs="Arial"/>
+          <w:sz w:val="24"/>
+          <w:szCs w:val="24"/>
+        </w:rPr>
+        <w:t>o para obter uma estimativa de classificação do usuário para cada um dos filmes selecionados fazendo uso da função “</w:t>
       </w:r>
       <w:proofErr w:type="spellStart"/>
       <w:r>
@@ -10433,15 +10637,15 @@
           <w:sz w:val="24"/>
           <w:szCs w:val="24"/>
         </w:rPr>
-        <w:t>” do SVD que foi treinado na abordagem colaborativa, esse</w:t>
-      </w:r>
-      <w:r>
-        <w:rPr>
-          <w:rFonts w:ascii="Arial" w:eastAsia="Arial" w:hAnsi="Arial" w:cs="Arial"/>
-          <w:sz w:val="24"/>
-          <w:szCs w:val="24"/>
-        </w:rPr>
-        <w:t xml:space="preserve"> método calcula a previsão de classificação para determinado usuário e item, retorna a previsão e então é obtida a classificação estimada. </w:t>
+        <w:t>” do SVD que foi treinado na abordagem colaborativa, esse método calcula a previsão de classificação para determinado usuário e item,</w:t>
+      </w:r>
+      <w:r>
+        <w:rPr>
+          <w:rFonts w:ascii="Arial" w:eastAsia="Arial" w:hAnsi="Arial" w:cs="Arial"/>
+          <w:sz w:val="24"/>
+          <w:szCs w:val="24"/>
+        </w:rPr>
+        <w:t xml:space="preserve"> retorna a previsão e então é obtida a classificação estimada. </w:t>
       </w:r>
     </w:p>
     <w:p>
@@ -10461,23 +10665,23 @@
           <w:sz w:val="24"/>
           <w:szCs w:val="24"/>
         </w:rPr>
-        <w:t>Em seguida, é utilizada a função listada no algoritmo 6 para normalizar as estimativas de classificação dos filmes p</w:t>
-      </w:r>
-      <w:r>
-        <w:rPr>
-          <w:rFonts w:ascii="Arial" w:eastAsia="Arial" w:hAnsi="Arial" w:cs="Arial"/>
-          <w:sz w:val="24"/>
-          <w:szCs w:val="24"/>
-        </w:rPr>
-        <w:t>ara que estejam na escala entre 0 e 1, mesma escala da saída da abordagem colaborativa que usa k-NN. Depois são filtradas as colunas dos títulos e estimativas, esses dados são ordenados de forma decrescente com base nas estimativas de classificação dos fil</w:t>
-      </w:r>
-      <w:r>
-        <w:rPr>
-          <w:rFonts w:ascii="Arial" w:eastAsia="Arial" w:hAnsi="Arial" w:cs="Arial"/>
-          <w:sz w:val="24"/>
-          <w:szCs w:val="24"/>
-        </w:rPr>
-        <w:t xml:space="preserve">mes e então são selecionados os dez melhores filmes com base nas estimativas de classificação e são armazenados na variável </w:t>
+        <w:t>Em seguida, é utilizada a função listada no algoritmo 6 para normalizar as estimativas de classificação dos filmes para que estejam na escala entre 0 e 1, mesma escala da saída da abordagem co</w:t>
+      </w:r>
+      <w:r>
+        <w:rPr>
+          <w:rFonts w:ascii="Arial" w:eastAsia="Arial" w:hAnsi="Arial" w:cs="Arial"/>
+          <w:sz w:val="24"/>
+          <w:szCs w:val="24"/>
+        </w:rPr>
+        <w:t>laborativa que usa k-NN. Depois são filtradas as colunas dos títulos e estimativas, esses dados são ordenados de forma decrescente com base nas estimativas de classificação dos filmes e então são selecionados os dez melhores filmes com base nas estimativas</w:t>
+      </w:r>
+      <w:r>
+        <w:rPr>
+          <w:rFonts w:ascii="Arial" w:eastAsia="Arial" w:hAnsi="Arial" w:cs="Arial"/>
+          <w:sz w:val="24"/>
+          <w:szCs w:val="24"/>
+        </w:rPr>
+        <w:t xml:space="preserve"> de classificação e são armazenados na variável </w:t>
       </w:r>
       <w:proofErr w:type="spellStart"/>
       <w:r>
@@ -10544,15 +10748,7 @@
           <w:sz w:val="24"/>
           <w:szCs w:val="24"/>
         </w:rPr>
-        <w:t>presente no algoritmo 8 desta seção, que irá receber como parâmetros as v</w:t>
-      </w:r>
-      <w:r>
-        <w:rPr>
-          <w:rFonts w:ascii="Arial" w:eastAsia="Arial" w:hAnsi="Arial" w:cs="Arial"/>
-          <w:sz w:val="24"/>
-          <w:szCs w:val="24"/>
-        </w:rPr>
-        <w:t xml:space="preserve">ariáveis </w:t>
+        <w:t xml:space="preserve">presente no algoritmo 8 desta seção, que irá receber como parâmetros as variáveis </w:t>
       </w:r>
       <w:proofErr w:type="gramStart"/>
       <w:r>
@@ -10570,7 +10766,15 @@
           <w:sz w:val="24"/>
           <w:szCs w:val="24"/>
         </w:rPr>
-        <w:t xml:space="preserve"> obtidas da abordagem colaborativa que usa o k-NN e da abordagem de conteúdo combinada com a colaborativa que usa SVD. Desse modo são passadas as variáveis contendo as respectivas recomendações </w:t>
+        <w:t xml:space="preserve"> obtidas da abordagem colaborativa que usa o</w:t>
+      </w:r>
+      <w:r>
+        <w:rPr>
+          <w:rFonts w:ascii="Arial" w:eastAsia="Arial" w:hAnsi="Arial" w:cs="Arial"/>
+          <w:sz w:val="24"/>
+          <w:szCs w:val="24"/>
+        </w:rPr>
+        <w:t xml:space="preserve"> k-NN e da abordagem de conteúdo combinada com a colaborativa que usa SVD. Desse modo são passadas as variáveis contendo as respectivas recomendações </w:t>
       </w:r>
       <w:proofErr w:type="spellStart"/>
       <w:r>
@@ -10608,16 +10812,7 @@
           <w:sz w:val="24"/>
           <w:szCs w:val="24"/>
         </w:rPr>
-        <w:t>mov</w:t>
-      </w:r>
-      <w:r>
-        <w:rPr>
-          <w:rFonts w:ascii="Arial" w:eastAsia="Arial" w:hAnsi="Arial" w:cs="Arial"/>
-          <w:i/>
-          <w:sz w:val="24"/>
-          <w:szCs w:val="24"/>
-        </w:rPr>
-        <w:t>ies</w:t>
+        <w:t>movies</w:t>
       </w:r>
       <w:proofErr w:type="spellEnd"/>
       <w:r>
@@ -10644,7 +10839,15 @@
           <w:sz w:val="24"/>
           <w:szCs w:val="24"/>
         </w:rPr>
-        <w:t xml:space="preserve"> recomendação híbrida resultante da combinação dos dois </w:t>
+        <w:t xml:space="preserve"> recomendaçã</w:t>
+      </w:r>
+      <w:r>
+        <w:rPr>
+          <w:rFonts w:ascii="Arial" w:eastAsia="Arial" w:hAnsi="Arial" w:cs="Arial"/>
+          <w:sz w:val="24"/>
+          <w:szCs w:val="24"/>
+        </w:rPr>
+        <w:t xml:space="preserve">o híbrida resultante da combinação dos dois </w:t>
       </w:r>
       <w:proofErr w:type="spellStart"/>
       <w:r>
@@ -10683,23 +10886,23 @@
           <w:sz w:val="24"/>
           <w:szCs w:val="24"/>
         </w:rPr>
-        <w:t>Por fim, é observado que o sistema de recomendação híbrido fornece lista de recomendações distint</w:t>
-      </w:r>
-      <w:r>
-        <w:rPr>
-          <w:rFonts w:ascii="Arial" w:eastAsia="Arial" w:hAnsi="Arial" w:cs="Arial"/>
-          <w:sz w:val="24"/>
-          <w:szCs w:val="24"/>
-        </w:rPr>
-        <w:t>as para cada usuário, inclusive se os títulos dos filmes passados para o mecanismo de recomendação for o mesmo. A lista de recomendação possui vinte títulos ordenados de forma decrescente por suas respectivas notas (estimativas) para que o usuário possa te</w:t>
-      </w:r>
-      <w:r>
-        <w:rPr>
-          <w:rFonts w:ascii="Arial" w:eastAsia="Arial" w:hAnsi="Arial" w:cs="Arial"/>
-          <w:sz w:val="24"/>
-          <w:szCs w:val="24"/>
-        </w:rPr>
-        <w:t xml:space="preserve">r um leque variado de filmes para selecionar. Demonstrando assim, que as recomendações são personalizadas e moldadas para usuários diferentes.   </w:t>
+        <w:t>Por fim, é observado que o sistema de recomendação híbrido fornece lista de recomendações distintas para cada usuário, inclusive se os títulos dos filmes passados para o mec</w:t>
+      </w:r>
+      <w:r>
+        <w:rPr>
+          <w:rFonts w:ascii="Arial" w:eastAsia="Arial" w:hAnsi="Arial" w:cs="Arial"/>
+          <w:sz w:val="24"/>
+          <w:szCs w:val="24"/>
+        </w:rPr>
+        <w:t>anismo de recomendação for o mesmo. A lista de recomendação possui vinte títulos ordenados de forma decrescente por suas respectivas notas (estimativas) para que o usuário possa ter um leque variado de filmes para selecionar. Demonstrando assim, que as rec</w:t>
+      </w:r>
+      <w:r>
+        <w:rPr>
+          <w:rFonts w:ascii="Arial" w:eastAsia="Arial" w:hAnsi="Arial" w:cs="Arial"/>
+          <w:sz w:val="24"/>
+          <w:szCs w:val="24"/>
+        </w:rPr>
+        <w:t xml:space="preserve">omendações são personalizadas e moldadas para usuários diferentes.   </w:t>
       </w:r>
       <w:r>
         <w:rPr>
@@ -11098,15 +11301,7 @@
           <w:sz w:val="24"/>
           <w:szCs w:val="24"/>
         </w:rPr>
-        <w:t>Esse trabalho apresenta a proposta do desenvolvimento de um sistema de recomendação de músicas baseado nos gêneros musicais mais escutados pelos usuários, este sistema será implementado durante a disciplina de Trabalho de Conclusão d</w:t>
-      </w:r>
-      <w:r>
-        <w:rPr>
-          <w:rFonts w:ascii="Arial" w:eastAsia="Arial" w:hAnsi="Arial" w:cs="Arial"/>
-          <w:sz w:val="24"/>
-          <w:szCs w:val="24"/>
-        </w:rPr>
-        <w:t>e Curso II.</w:t>
+        <w:t>Esse trabalho apresenta a proposta do desenvolvimento de um sistema de recomendação de músicas baseado nos gêneros musicais mais escutados pelos usuários, este sistema será implementado durante a disciplina de Trabalho de Conclusão de Curso II.</w:t>
       </w:r>
     </w:p>
     <w:p>
@@ -11126,7 +11321,15 @@
           <w:sz w:val="24"/>
           <w:szCs w:val="24"/>
         </w:rPr>
-        <w:t xml:space="preserve">Os sistemas de recomendação visam oferecer, com base em uma grande quantidade de dados e análise do perfil do usuário, informações pertinentes que podem interessar de forma específica ou em grupo aos usuários. </w:t>
+        <w:t>Os sistemas</w:t>
+      </w:r>
+      <w:r>
+        <w:rPr>
+          <w:rFonts w:ascii="Arial" w:eastAsia="Arial" w:hAnsi="Arial" w:cs="Arial"/>
+          <w:sz w:val="24"/>
+          <w:szCs w:val="24"/>
+        </w:rPr>
+        <w:t xml:space="preserve"> de recomendação visam oferecer, com base em uma grande quantidade de dados e análise do perfil do usuário, informações pertinentes que podem interessar de forma específica ou em grupo aos usuários. </w:t>
       </w:r>
     </w:p>
     <w:p>
@@ -11146,23 +11349,23 @@
           <w:sz w:val="24"/>
           <w:szCs w:val="24"/>
         </w:rPr>
-        <w:t>Tendo isso em vista o mercado mus</w:t>
-      </w:r>
-      <w:r>
-        <w:rPr>
-          <w:rFonts w:ascii="Arial" w:eastAsia="Arial" w:hAnsi="Arial" w:cs="Arial"/>
-          <w:sz w:val="24"/>
-          <w:szCs w:val="24"/>
-        </w:rPr>
-        <w:t>ical, os sistemas de recomendação servem tanto para fortalecer o vínculo entre artista e fã visto que as recomendações se baseiam no perfil do que o usuário ouve, além de ser uma nova forma para descoberta de novos artistas e músicas, que antes só era poss</w:t>
-      </w:r>
-      <w:r>
-        <w:rPr>
-          <w:rFonts w:ascii="Arial" w:eastAsia="Arial" w:hAnsi="Arial" w:cs="Arial"/>
-          <w:sz w:val="24"/>
-          <w:szCs w:val="24"/>
-        </w:rPr>
-        <w:t>ível por meios de comunicação como rádio e TV.</w:t>
+        <w:t>Tendo isso em vista o mercado musical, os sistemas de re</w:t>
+      </w:r>
+      <w:r>
+        <w:rPr>
+          <w:rFonts w:ascii="Arial" w:eastAsia="Arial" w:hAnsi="Arial" w:cs="Arial"/>
+          <w:sz w:val="24"/>
+          <w:szCs w:val="24"/>
+        </w:rPr>
+        <w:t>comendação servem tanto para fortalecer o vínculo entre artista e fã visto que as recomendações se baseiam no perfil do que o usuário ouve, além de ser uma nova forma para descoberta de novos artistas e músicas, que antes só era possível por meios de comun</w:t>
+      </w:r>
+      <w:r>
+        <w:rPr>
+          <w:rFonts w:ascii="Arial" w:eastAsia="Arial" w:hAnsi="Arial" w:cs="Arial"/>
+          <w:sz w:val="24"/>
+          <w:szCs w:val="24"/>
+        </w:rPr>
+        <w:t>icação como rádio e TV.</w:t>
       </w:r>
     </w:p>
     <w:p>
@@ -11182,15 +11385,7 @@
           <w:sz w:val="24"/>
           <w:szCs w:val="24"/>
         </w:rPr>
-        <w:t xml:space="preserve">Para o autor os principais desafios a serem enfrentados é aprender de forma mais profunda a utilização de Inteligência Artificial (IA), como utilizar a IA aplicada ao contexto de um sistema de recomendação de </w:t>
-      </w:r>
-      <w:r>
-        <w:rPr>
-          <w:rFonts w:ascii="Arial" w:eastAsia="Arial" w:hAnsi="Arial" w:cs="Arial"/>
-          <w:sz w:val="24"/>
-          <w:szCs w:val="24"/>
-        </w:rPr>
-        <w:t>músicas.</w:t>
+        <w:t>Para o autor os principais desafios a serem enfrentados é aprender de forma mais profunda a utilização de Inteligência Artificial (IA), como utilizar a IA aplicada ao contexto de um sistema de recomendação de músicas.</w:t>
       </w:r>
     </w:p>
     <w:p>
@@ -11210,15 +11405,23 @@
           <w:sz w:val="24"/>
           <w:szCs w:val="24"/>
         </w:rPr>
-        <w:t>Ao mesmo tempo, o autor deste trabalho espera que com o conhecimento adquirido com o desenvolvimento desse projeto possa contribuir para seu início no mercado de trabalho visto que sistemas de recomendação atualmente são muito usados para auxiliar</w:t>
-      </w:r>
-      <w:r>
-        <w:rPr>
-          <w:rFonts w:ascii="Arial" w:eastAsia="Arial" w:hAnsi="Arial" w:cs="Arial"/>
-          <w:sz w:val="24"/>
-          <w:szCs w:val="24"/>
-        </w:rPr>
-        <w:t xml:space="preserve"> no processo de tomada de decisão das empresas e contribuem para aumento das vendas direcionando produtos e serviços para compradores em potencial.</w:t>
+        <w:t>Ao mesmo tempo</w:t>
+      </w:r>
+      <w:r>
+        <w:rPr>
+          <w:rFonts w:ascii="Arial" w:eastAsia="Arial" w:hAnsi="Arial" w:cs="Arial"/>
+          <w:sz w:val="24"/>
+          <w:szCs w:val="24"/>
+        </w:rPr>
+        <w:t xml:space="preserve">, o autor deste trabalho espera que com o conhecimento adquirido com o desenvolvimento desse projeto possa contribuir para seu início no mercado de trabalho visto que sistemas de recomendação atualmente são muito usados para auxiliar no processo de tomada </w:t>
+      </w:r>
+      <w:r>
+        <w:rPr>
+          <w:rFonts w:ascii="Arial" w:eastAsia="Arial" w:hAnsi="Arial" w:cs="Arial"/>
+          <w:sz w:val="24"/>
+          <w:szCs w:val="24"/>
+        </w:rPr>
+        <w:t>de decisão das empresas e contribuem para aumento das vendas direcionando produtos e serviços para compradores em potencial.</w:t>
       </w:r>
     </w:p>
     <w:p>
@@ -11238,15 +11441,15 @@
           <w:sz w:val="24"/>
           <w:szCs w:val="24"/>
         </w:rPr>
-        <w:t xml:space="preserve">Após a revisão bibliográfica esse trabalho segue para etapa de desenvolvimento onde será feita a escolha do </w:t>
-      </w:r>
-      <w:r>
-        <w:rPr>
-          <w:rFonts w:ascii="Arial" w:eastAsia="Arial" w:hAnsi="Arial" w:cs="Arial"/>
-          <w:sz w:val="24"/>
-          <w:szCs w:val="24"/>
-        </w:rPr>
-        <w:t>Dataset (que são bases de dados específicas que servem de amostras para treinamentos), implementação do sistema de recomendação, escolha dos algoritmos que serão aplicados para recomendação e testes dos mesmos.</w:t>
+        <w:t xml:space="preserve">Após a revisão bibliográfica esse trabalho segue para etapa de desenvolvimento onde será feita a escolha do Dataset (que são bases </w:t>
+      </w:r>
+      <w:r>
+        <w:rPr>
+          <w:rFonts w:ascii="Arial" w:eastAsia="Arial" w:hAnsi="Arial" w:cs="Arial"/>
+          <w:sz w:val="24"/>
+          <w:szCs w:val="24"/>
+        </w:rPr>
+        <w:t>de dados específicas que servem de amostras para treinamentos), implementação do sistema de recomendação, escolha dos algoritmos que serão aplicados para recomendação e testes dos mesmos.</w:t>
       </w:r>
     </w:p>
     <w:p>
@@ -11266,15 +11469,15 @@
           <w:sz w:val="24"/>
           <w:szCs w:val="24"/>
         </w:rPr>
-        <w:t>Como trabalhos futuros esse trabalho poderá r</w:t>
-      </w:r>
-      <w:r>
-        <w:rPr>
-          <w:rFonts w:ascii="Arial" w:eastAsia="Arial" w:hAnsi="Arial" w:cs="Arial"/>
-          <w:sz w:val="24"/>
-          <w:szCs w:val="24"/>
-        </w:rPr>
-        <w:t xml:space="preserve">eceber o feedback do usuário sobre a sugestão, fazer recomendações de playlists completas para os usuários e </w:t>
+        <w:t>Como trabalhos futuros esse trabalho poderá receber o feedback do us</w:t>
+      </w:r>
+      <w:r>
+        <w:rPr>
+          <w:rFonts w:ascii="Arial" w:eastAsia="Arial" w:hAnsi="Arial" w:cs="Arial"/>
+          <w:sz w:val="24"/>
+          <w:szCs w:val="24"/>
+        </w:rPr>
+        <w:t xml:space="preserve">uário sobre a sugestão, fazer recomendações de playlists completas para os usuários e </w:t>
       </w:r>
       <w:proofErr w:type="spellStart"/>
       <w:r>
@@ -11363,7 +11566,7 @@
           <w:noProof/>
         </w:rPr>
         <w:drawing>
-          <wp:inline distT="0" distB="0" distL="0" distR="0" wp14:anchorId="3309E115" wp14:editId="1D0CBA39">
+          <wp:inline distT="0" distB="0" distL="0" distR="0" wp14:anchorId="727D01BE" wp14:editId="40B8CFDB">
             <wp:extent cx="8188196" cy="5358766"/>
             <wp:effectExtent l="0" t="0" r="0" b="0"/>
             <wp:docPr id="17" name="image13.jpg"/>
@@ -12411,7 +12614,7 @@
       <w:proofErr w:type="spellEnd"/>
     </w:p>
   </w:comment>
-  <w:comment w:id="2" w:author="João Paulo" w:date="2023-03-28T21:42:00Z" w:initials="">
+  <w:comment w:id="2" w:author="Kaiki Mello dos Santos" w:date="2023-04-17T19:02:00Z" w:initials="">
     <w:p>
       <w:pPr>
         <w:widowControl w:val="0"/>
@@ -12428,13 +12631,47 @@
           <w:color w:val="000000"/>
         </w:rPr>
       </w:pPr>
-      <w:r>
-        <w:rPr>
-          <w:rFonts w:ascii="Arial" w:eastAsia="Arial" w:hAnsi="Arial" w:cs="Arial"/>
-          <w:color w:val="000000"/>
-        </w:rPr>
-        <w:t>é mais vantajoso dar um exemplo das informações de diretor que não contribuem</w:t>
-      </w:r>
+      <w:proofErr w:type="spellStart"/>
+      <w:r>
+        <w:rPr>
+          <w:rFonts w:ascii="Arial" w:eastAsia="Arial" w:hAnsi="Arial" w:cs="Arial"/>
+          <w:color w:val="000000"/>
+        </w:rPr>
+        <w:t>Lemmbrar</w:t>
+      </w:r>
+      <w:proofErr w:type="spellEnd"/>
+      <w:r>
+        <w:rPr>
+          <w:rFonts w:ascii="Arial" w:eastAsia="Arial" w:hAnsi="Arial" w:cs="Arial"/>
+          <w:color w:val="000000"/>
+        </w:rPr>
+        <w:t xml:space="preserve"> de citar </w:t>
+      </w:r>
+      <w:proofErr w:type="spellStart"/>
+      <w:r>
+        <w:rPr>
+          <w:rFonts w:ascii="Arial" w:eastAsia="Arial" w:hAnsi="Arial" w:cs="Arial"/>
+          <w:color w:val="000000"/>
+        </w:rPr>
+        <w:t>Kaya</w:t>
+      </w:r>
+      <w:proofErr w:type="spellEnd"/>
+      <w:r>
+        <w:rPr>
+          <w:rFonts w:ascii="Arial" w:eastAsia="Arial" w:hAnsi="Arial" w:cs="Arial"/>
+          <w:color w:val="000000"/>
+        </w:rPr>
+        <w:t xml:space="preserve"> e </w:t>
+      </w:r>
+      <w:proofErr w:type="spellStart"/>
+      <w:r>
+        <w:rPr>
+          <w:rFonts w:ascii="Arial" w:eastAsia="Arial" w:hAnsi="Arial" w:cs="Arial"/>
+          <w:color w:val="000000"/>
+        </w:rPr>
+        <w:t>Steck</w:t>
+      </w:r>
+      <w:proofErr w:type="spellEnd"/>
     </w:p>
   </w:comment>
   <w:comment w:id="3" w:author="Kaiki Mello dos Santos" w:date="2023-03-04T19:10:00Z" w:initials="">
@@ -12611,25 +12848,25 @@
 
 <file path=word/commentsExtended.xml><?xml version="1.0" encoding="utf-8"?>
 <w15:commentsEx xmlns:wpc="http://schemas.microsoft.com/office/word/2010/wordprocessingCanvas" xmlns:cx="http://schemas.microsoft.com/office/drawing/2014/chartex" xmlns:cx1="http://schemas.microsoft.com/office/drawing/2015/9/8/chartex" xmlns:cx2="http://schemas.microsoft.com/office/drawing/2015/10/21/chartex" xmlns:cx3="http://schemas.microsoft.com/office/drawing/2016/5/9/chartex" xmlns:cx4="http://schemas.microsoft.com/office/drawing/2016/5/10/chartex" xmlns:cx5="http://schemas.microsoft.com/office/drawing/2016/5/11/chartex" xmlns:cx6="http://schemas.microsoft.com/office/drawing/2016/5/12/chartex" xmlns:cx7="http://schemas.microsoft.com/office/drawing/2016/5/13/chartex" xmlns:cx8="http://schemas.microsoft.com/office/drawing/2016/5/14/chartex" xmlns:mc="http://schemas.openxmlformats.org/markup-compatibility/2006" xmlns:aink="http://schemas.microsoft.com/office/drawing/2016/ink" xmlns:am3d="http://schemas.microsoft.com/office/drawing/2017/model3d" xmlns:o="urn:schemas-microsoft-com:office:office" xmlns:r="http://schemas.openxmlformats.org/officeDocument/2006/relationships" xmlns:m="http://schemas.openxmlformats.org/officeDocument/2006/math" xmlns:v="urn:schemas-microsoft-com:vml" xmlns:wp14="http://schemas.microsoft.com/office/word/2010/wordprocessingDrawing" xmlns:wp="http://schemas.openxmlformats.org/drawingml/2006/wordprocessingDrawing" xmlns:w10="urn:schemas-microsoft-com:office:word" xmlns:w="http://schemas.openxmlformats.org/wordprocessingml/2006/main" xmlns:w14="http://schemas.microsoft.com/office/word/2010/wordml" xmlns:w15="http://schemas.microsoft.com/office/word/2012/wordml" xmlns:w16cex="http://schemas.microsoft.com/office/word/2018/wordml/cex" xmlns:w16cid="http://schemas.microsoft.com/office/word/2016/wordml/cid" xmlns:w16="http://schemas.microsoft.com/office/word/2018/wordml" xmlns:w16se="http://schemas.microsoft.com/office/word/2015/wordml/symex" xmlns:wpg="http://schemas.microsoft.com/office/word/2010/wordprocessingGroup" xmlns:wpi="http://schemas.microsoft.com/office/word/2010/wordprocessingInk" xmlns:wne="http://schemas.microsoft.com/office/word/2006/wordml" xmlns:wps="http://schemas.microsoft.com/office/word/2010/wordprocessingShape" mc:Ignorable="w14 w15 w16se w16cid w16 w16cex wp14">
+  <w15:commentEx w15:paraId="00000101" w15:done="0"/>
+  <w15:commentEx w15:paraId="00000102" w15:done="0"/>
   <w15:commentEx w15:paraId="00000100" w15:done="0"/>
-  <w15:commentEx w15:paraId="00000101" w15:done="0"/>
+  <w15:commentEx w15:paraId="00000103" w15:done="0"/>
+  <w15:commentEx w15:paraId="000000FE" w15:done="0"/>
   <w15:commentEx w15:paraId="000000FF" w15:done="0"/>
-  <w15:commentEx w15:paraId="00000102" w15:done="0"/>
   <w15:commentEx w15:paraId="000000FD" w15:done="0"/>
-  <w15:commentEx w15:paraId="000000FE" w15:done="0"/>
-  <w15:commentEx w15:paraId="000000FC" w15:done="0"/>
 </w15:commentsEx>
 </file>
 
 <file path=word/commentsIds.xml><?xml version="1.0" encoding="utf-8"?>
 <w16cid:commentsIds xmlns:wpc="http://schemas.microsoft.com/office/word/2010/wordprocessingCanvas" xmlns:cx="http://schemas.microsoft.com/office/drawing/2014/chartex" xmlns:cx1="http://schemas.microsoft.com/office/drawing/2015/9/8/chartex" xmlns:cx2="http://schemas.microsoft.com/office/drawing/2015/10/21/chartex" xmlns:cx3="http://schemas.microsoft.com/office/drawing/2016/5/9/chartex" xmlns:cx4="http://schemas.microsoft.com/office/drawing/2016/5/10/chartex" xmlns:cx5="http://schemas.microsoft.com/office/drawing/2016/5/11/chartex" xmlns:cx6="http://schemas.microsoft.com/office/drawing/2016/5/12/chartex" xmlns:cx7="http://schemas.microsoft.com/office/drawing/2016/5/13/chartex" xmlns:cx8="http://schemas.microsoft.com/office/drawing/2016/5/14/chartex" xmlns:mc="http://schemas.openxmlformats.org/markup-compatibility/2006" xmlns:aink="http://schemas.microsoft.com/office/drawing/2016/ink" xmlns:am3d="http://schemas.microsoft.com/office/drawing/2017/model3d" xmlns:o="urn:schemas-microsoft-com:office:office" xmlns:r="http://schemas.openxmlformats.org/officeDocument/2006/relationships" xmlns:m="http://schemas.openxmlformats.org/officeDocument/2006/math" xmlns:v="urn:schemas-microsoft-com:vml" xmlns:wp14="http://schemas.microsoft.com/office/word/2010/wordprocessingDrawing" xmlns:wp="http://schemas.openxmlformats.org/drawingml/2006/wordprocessingDrawing" xmlns:w10="urn:schemas-microsoft-com:office:word" xmlns:w="http://schemas.openxmlformats.org/wordprocessingml/2006/main" xmlns:w14="http://schemas.microsoft.com/office/word/2010/wordml" xmlns:w15="http://schemas.microsoft.com/office/word/2012/wordml" xmlns:w16cex="http://schemas.microsoft.com/office/word/2018/wordml/cex" xmlns:w16cid="http://schemas.microsoft.com/office/word/2016/wordml/cid" xmlns:w16="http://schemas.microsoft.com/office/word/2018/wordml" xmlns:w16se="http://schemas.microsoft.com/office/word/2015/wordml/symex" xmlns:wpg="http://schemas.microsoft.com/office/word/2010/wordprocessingGroup" xmlns:wpi="http://schemas.microsoft.com/office/word/2010/wordprocessingInk" xmlns:wne="http://schemas.microsoft.com/office/word/2006/wordml" xmlns:wps="http://schemas.microsoft.com/office/word/2010/wordprocessingShape" mc:Ignorable="w14 w15 w16se w16cid w16 w16cex wp14">
-  <w16cid:commentId w16cid:paraId="00000100" w16cid:durableId="27E6EE8E"/>
-  <w16cid:commentId w16cid:paraId="00000101" w16cid:durableId="27E6EE8D"/>
-  <w16cid:commentId w16cid:paraId="000000FF" w16cid:durableId="27E6EE8C"/>
-  <w16cid:commentId w16cid:paraId="00000102" w16cid:durableId="27E6EE8B"/>
-  <w16cid:commentId w16cid:paraId="000000FD" w16cid:durableId="27E6EE8A"/>
-  <w16cid:commentId w16cid:paraId="000000FE" w16cid:durableId="27E6EE89"/>
-  <w16cid:commentId w16cid:paraId="000000FC" w16cid:durableId="27E6EE88"/>
+  <w16cid:commentId w16cid:paraId="00000101" w16cid:durableId="27E7F029"/>
+  <w16cid:commentId w16cid:paraId="00000102" w16cid:durableId="27E7F028"/>
+  <w16cid:commentId w16cid:paraId="00000100" w16cid:durableId="27E7F027"/>
+  <w16cid:commentId w16cid:paraId="00000103" w16cid:durableId="27E7F026"/>
+  <w16cid:commentId w16cid:paraId="000000FE" w16cid:durableId="27E7F025"/>
+  <w16cid:commentId w16cid:paraId="000000FF" w16cid:durableId="27E7F024"/>
+  <w16cid:commentId w16cid:paraId="000000FD" w16cid:durableId="27E7F023"/>
 </w16cid:commentsIds>
 </file>
 
@@ -12692,43 +12929,129 @@
 <file path=word/numbering.xml><?xml version="1.0" encoding="utf-8"?>
 <w:numbering xmlns:wpc="http://schemas.microsoft.com/office/word/2010/wordprocessingCanvas" xmlns:cx="http://schemas.microsoft.com/office/drawing/2014/chartex" xmlns:cx1="http://schemas.microsoft.com/office/drawing/2015/9/8/chartex" xmlns:cx2="http://schemas.microsoft.com/office/drawing/2015/10/21/chartex" xmlns:cx3="http://schemas.microsoft.com/office/drawing/2016/5/9/chartex" xmlns:cx4="http://schemas.microsoft.com/office/drawing/2016/5/10/chartex" xmlns:cx5="http://schemas.microsoft.com/office/drawing/2016/5/11/chartex" xmlns:cx6="http://schemas.microsoft.com/office/drawing/2016/5/12/chartex" xmlns:cx7="http://schemas.microsoft.com/office/drawing/2016/5/13/chartex" xmlns:cx8="http://schemas.microsoft.com/office/drawing/2016/5/14/chartex" xmlns:mc="http://schemas.openxmlformats.org/markup-compatibility/2006" xmlns:aink="http://schemas.microsoft.com/office/drawing/2016/ink" xmlns:am3d="http://schemas.microsoft.com/office/drawing/2017/model3d" xmlns:o="urn:schemas-microsoft-com:office:office" xmlns:r="http://schemas.openxmlformats.org/officeDocument/2006/relationships" xmlns:m="http://schemas.openxmlformats.org/officeDocument/2006/math" xmlns:v="urn:schemas-microsoft-com:vml" xmlns:wp14="http://schemas.microsoft.com/office/word/2010/wordprocessingDrawing" xmlns:wp="http://schemas.openxmlformats.org/drawingml/2006/wordprocessingDrawing" xmlns:w10="urn:schemas-microsoft-com:office:word" xmlns:w="http://schemas.openxmlformats.org/wordprocessingml/2006/main" xmlns:w14="http://schemas.microsoft.com/office/word/2010/wordml" xmlns:w15="http://schemas.microsoft.com/office/word/2012/wordml" xmlns:w16cex="http://schemas.microsoft.com/office/word/2018/wordml/cex" xmlns:w16cid="http://schemas.microsoft.com/office/word/2016/wordml/cid" xmlns:w16="http://schemas.microsoft.com/office/word/2018/wordml" xmlns:w16se="http://schemas.microsoft.com/office/word/2015/wordml/symex" xmlns:wpg="http://schemas.microsoft.com/office/word/2010/wordprocessingGroup" xmlns:wpi="http://schemas.microsoft.com/office/word/2010/wordprocessingInk" xmlns:wne="http://schemas.microsoft.com/office/word/2006/wordml" xmlns:wps="http://schemas.microsoft.com/office/word/2010/wordprocessingShape" mc:Ignorable="w14 w15 w16se w16cid w16 w16cex wp14">
   <w:abstractNum w:abstractNumId="0" w15:restartNumberingAfterBreak="0">
-    <w:nsid w:val="163228FC"/>
+    <w:nsid w:val="06424059"/>
     <w:multiLevelType w:val="multilevel"/>
-    <w:tmpl w:val="F0E2B7D4"/>
+    <w:tmpl w:val="D0EA3F9A"/>
+    <w:lvl w:ilvl="0">
+      <w:start w:val="1"/>
+      <w:numFmt w:val="decimal"/>
+      <w:lvlText w:val="%1"/>
+      <w:lvlJc w:val="left"/>
+      <w:pPr>
+        <w:ind w:left="435" w:hanging="435"/>
+      </w:pPr>
+    </w:lvl>
+    <w:lvl w:ilvl="1">
+      <w:start w:val="1"/>
+      <w:numFmt w:val="decimal"/>
+      <w:lvlText w:val="%1.%2"/>
+      <w:lvlJc w:val="left"/>
+      <w:pPr>
+        <w:ind w:left="435" w:hanging="435"/>
+      </w:pPr>
+    </w:lvl>
+    <w:lvl w:ilvl="2">
+      <w:start w:val="1"/>
+      <w:numFmt w:val="decimal"/>
+      <w:lvlText w:val="%1.%2.%3"/>
+      <w:lvlJc w:val="left"/>
+      <w:pPr>
+        <w:ind w:left="720" w:hanging="720"/>
+      </w:pPr>
+    </w:lvl>
+    <w:lvl w:ilvl="3">
+      <w:start w:val="1"/>
+      <w:numFmt w:val="decimal"/>
+      <w:lvlText w:val="%1.%2.%3.%4"/>
+      <w:lvlJc w:val="left"/>
+      <w:pPr>
+        <w:ind w:left="1080" w:hanging="1080"/>
+      </w:pPr>
+    </w:lvl>
+    <w:lvl w:ilvl="4">
+      <w:start w:val="1"/>
+      <w:numFmt w:val="decimal"/>
+      <w:lvlText w:val="%1.%2.%3.%4.%5"/>
+      <w:lvlJc w:val="left"/>
+      <w:pPr>
+        <w:ind w:left="1080" w:hanging="1080"/>
+      </w:pPr>
+    </w:lvl>
+    <w:lvl w:ilvl="5">
+      <w:start w:val="1"/>
+      <w:numFmt w:val="decimal"/>
+      <w:lvlText w:val="%1.%2.%3.%4.%5.%6"/>
+      <w:lvlJc w:val="left"/>
+      <w:pPr>
+        <w:ind w:left="1440" w:hanging="1440"/>
+      </w:pPr>
+    </w:lvl>
+    <w:lvl w:ilvl="6">
+      <w:start w:val="1"/>
+      <w:numFmt w:val="decimal"/>
+      <w:lvlText w:val="%1.%2.%3.%4.%5.%6.%7"/>
+      <w:lvlJc w:val="left"/>
+      <w:pPr>
+        <w:ind w:left="1440" w:hanging="1440"/>
+      </w:pPr>
+    </w:lvl>
+    <w:lvl w:ilvl="7">
+      <w:start w:val="1"/>
+      <w:numFmt w:val="decimal"/>
+      <w:lvlText w:val="%1.%2.%3.%4.%5.%6.%7.%8"/>
+      <w:lvlJc w:val="left"/>
+      <w:pPr>
+        <w:ind w:left="1800" w:hanging="1800"/>
+      </w:pPr>
+    </w:lvl>
+    <w:lvl w:ilvl="8">
+      <w:start w:val="1"/>
+      <w:numFmt w:val="decimal"/>
+      <w:lvlText w:val="%1.%2.%3.%4.%5.%6.%7.%8.%9"/>
+      <w:lvlJc w:val="left"/>
+      <w:pPr>
+        <w:ind w:left="1800" w:hanging="1800"/>
+      </w:pPr>
+    </w:lvl>
+  </w:abstractNum>
+  <w:abstractNum w:abstractNumId="1" w15:restartNumberingAfterBreak="0">
+    <w:nsid w:val="0BBA7FD7"/>
+    <w:multiLevelType w:val="multilevel"/>
+    <w:tmpl w:val="57E08B68"/>
     <w:lvl w:ilvl="0">
       <w:start w:val="1"/>
       <w:numFmt w:val="bullet"/>
       <w:lvlText w:val="●"/>
       <w:lvlJc w:val="left"/>
       <w:pPr>
-        <w:ind w:left="1429" w:hanging="360"/>
+        <w:ind w:left="1440" w:hanging="360"/>
       </w:pPr>
       <w:rPr>
-        <w:rFonts w:ascii="Noto Sans Symbols" w:eastAsia="Noto Sans Symbols" w:hAnsi="Noto Sans Symbols" w:cs="Noto Sans Symbols"/>
+        <w:u w:val="none"/>
       </w:rPr>
     </w:lvl>
     <w:lvl w:ilvl="1">
       <w:start w:val="1"/>
       <w:numFmt w:val="bullet"/>
-      <w:lvlText w:val="o"/>
+      <w:lvlText w:val="○"/>
       <w:lvlJc w:val="left"/>
       <w:pPr>
-        <w:ind w:left="2149" w:hanging="360"/>
+        <w:ind w:left="2160" w:hanging="360"/>
       </w:pPr>
       <w:rPr>
-        <w:rFonts w:ascii="Courier New" w:eastAsia="Courier New" w:hAnsi="Courier New" w:cs="Courier New"/>
+        <w:u w:val="none"/>
       </w:rPr>
     </w:lvl>
     <w:lvl w:ilvl="2">
       <w:start w:val="1"/>
       <w:numFmt w:val="bullet"/>
-      <w:lvlText w:val="▪"/>
+      <w:lvlText w:val="■"/>
       <w:lvlJc w:val="left"/>
       <w:pPr>
-        <w:ind w:left="2869" w:hanging="360"/>
+        <w:ind w:left="2880" w:hanging="360"/>
       </w:pPr>
       <w:rPr>
-        <w:rFonts w:ascii="Noto Sans Symbols" w:eastAsia="Noto Sans Symbols" w:hAnsi="Noto Sans Symbols" w:cs="Noto Sans Symbols"/>
+        <w:u w:val="none"/>
       </w:rPr>
     </w:lvl>
     <w:lvl w:ilvl="3">
@@ -12737,34 +13060,34 @@
       <w:lvlText w:val="●"/>
       <w:lvlJc w:val="left"/>
       <w:pPr>
-        <w:ind w:left="3589" w:hanging="360"/>
+        <w:ind w:left="3600" w:hanging="360"/>
       </w:pPr>
       <w:rPr>
-        <w:rFonts w:ascii="Noto Sans Symbols" w:eastAsia="Noto Sans Symbols" w:hAnsi="Noto Sans Symbols" w:cs="Noto Sans Symbols"/>
+        <w:u w:val="none"/>
       </w:rPr>
     </w:lvl>
     <w:lvl w:ilvl="4">
       <w:start w:val="1"/>
       <w:numFmt w:val="bullet"/>
-      <w:lvlText w:val="o"/>
+      <w:lvlText w:val="○"/>
       <w:lvlJc w:val="left"/>
       <w:pPr>
-        <w:ind w:left="4309" w:hanging="360"/>
+        <w:ind w:left="4320" w:hanging="360"/>
       </w:pPr>
       <w:rPr>
-        <w:rFonts w:ascii="Courier New" w:eastAsia="Courier New" w:hAnsi="Courier New" w:cs="Courier New"/>
+        <w:u w:val="none"/>
       </w:rPr>
     </w:lvl>
     <w:lvl w:ilvl="5">
       <w:start w:val="1"/>
       <w:numFmt w:val="bullet"/>
-      <w:lvlText w:val="▪"/>
+      <w:lvlText w:val="■"/>
       <w:lvlJc w:val="left"/>
       <w:pPr>
-        <w:ind w:left="5029" w:hanging="360"/>
+        <w:ind w:left="5040" w:hanging="360"/>
       </w:pPr>
       <w:rPr>
-        <w:rFonts w:ascii="Noto Sans Symbols" w:eastAsia="Noto Sans Symbols" w:hAnsi="Noto Sans Symbols" w:cs="Noto Sans Symbols"/>
+        <w:u w:val="none"/>
       </w:rPr>
     </w:lvl>
     <w:lvl w:ilvl="6">
@@ -12773,154 +13096,41 @@
       <w:lvlText w:val="●"/>
       <w:lvlJc w:val="left"/>
       <w:pPr>
-        <w:ind w:left="5749" w:hanging="360"/>
+        <w:ind w:left="5760" w:hanging="360"/>
       </w:pPr>
       <w:rPr>
-        <w:rFonts w:ascii="Noto Sans Symbols" w:eastAsia="Noto Sans Symbols" w:hAnsi="Noto Sans Symbols" w:cs="Noto Sans Symbols"/>
+        <w:u w:val="none"/>
       </w:rPr>
     </w:lvl>
     <w:lvl w:ilvl="7">
       <w:start w:val="1"/>
       <w:numFmt w:val="bullet"/>
-      <w:lvlText w:val="o"/>
+      <w:lvlText w:val="○"/>
       <w:lvlJc w:val="left"/>
       <w:pPr>
-        <w:ind w:left="6469" w:hanging="360"/>
+        <w:ind w:left="6480" w:hanging="360"/>
       </w:pPr>
       <w:rPr>
-        <w:rFonts w:ascii="Courier New" w:eastAsia="Courier New" w:hAnsi="Courier New" w:cs="Courier New"/>
+        <w:u w:val="none"/>
       </w:rPr>
     </w:lvl>
     <w:lvl w:ilvl="8">
       <w:start w:val="1"/>
       <w:numFmt w:val="bullet"/>
-      <w:lvlText w:val="▪"/>
+      <w:lvlText w:val="■"/>
       <w:lvlJc w:val="left"/>
       <w:pPr>
-        <w:ind w:left="7189" w:hanging="360"/>
+        <w:ind w:left="7200" w:hanging="360"/>
       </w:pPr>
       <w:rPr>
-        <w:rFonts w:ascii="Noto Sans Symbols" w:eastAsia="Noto Sans Symbols" w:hAnsi="Noto Sans Symbols" w:cs="Noto Sans Symbols"/>
-      </w:rPr>
-    </w:lvl>
-  </w:abstractNum>
-  <w:abstractNum w:abstractNumId="1" w15:restartNumberingAfterBreak="0">
-    <w:nsid w:val="5F0B75C9"/>
-    <w:multiLevelType w:val="multilevel"/>
-    <w:tmpl w:val="C822469E"/>
-    <w:lvl w:ilvl="0">
-      <w:start w:val="1"/>
-      <w:numFmt w:val="bullet"/>
-      <w:lvlText w:val="●"/>
-      <w:lvlJc w:val="left"/>
-      <w:pPr>
-        <w:ind w:left="720" w:hanging="360"/>
-      </w:pPr>
-      <w:rPr>
-        <w:rFonts w:ascii="Noto Sans Symbols" w:eastAsia="Noto Sans Symbols" w:hAnsi="Noto Sans Symbols" w:cs="Noto Sans Symbols"/>
-      </w:rPr>
-    </w:lvl>
-    <w:lvl w:ilvl="1">
-      <w:start w:val="1"/>
-      <w:numFmt w:val="bullet"/>
-      <w:lvlText w:val="o"/>
-      <w:lvlJc w:val="left"/>
-      <w:pPr>
-        <w:ind w:left="1440" w:hanging="360"/>
-      </w:pPr>
-      <w:rPr>
-        <w:rFonts w:ascii="Courier New" w:eastAsia="Courier New" w:hAnsi="Courier New" w:cs="Courier New"/>
-      </w:rPr>
-    </w:lvl>
-    <w:lvl w:ilvl="2">
-      <w:start w:val="1"/>
-      <w:numFmt w:val="bullet"/>
-      <w:lvlText w:val="▪"/>
-      <w:lvlJc w:val="left"/>
-      <w:pPr>
-        <w:ind w:left="2160" w:hanging="360"/>
-      </w:pPr>
-      <w:rPr>
-        <w:rFonts w:ascii="Noto Sans Symbols" w:eastAsia="Noto Sans Symbols" w:hAnsi="Noto Sans Symbols" w:cs="Noto Sans Symbols"/>
-      </w:rPr>
-    </w:lvl>
-    <w:lvl w:ilvl="3">
-      <w:start w:val="1"/>
-      <w:numFmt w:val="bullet"/>
-      <w:lvlText w:val="●"/>
-      <w:lvlJc w:val="left"/>
-      <w:pPr>
-        <w:ind w:left="2880" w:hanging="360"/>
-      </w:pPr>
-      <w:rPr>
-        <w:rFonts w:ascii="Noto Sans Symbols" w:eastAsia="Noto Sans Symbols" w:hAnsi="Noto Sans Symbols" w:cs="Noto Sans Symbols"/>
-      </w:rPr>
-    </w:lvl>
-    <w:lvl w:ilvl="4">
-      <w:start w:val="1"/>
-      <w:numFmt w:val="bullet"/>
-      <w:lvlText w:val="o"/>
-      <w:lvlJc w:val="left"/>
-      <w:pPr>
-        <w:ind w:left="3600" w:hanging="360"/>
-      </w:pPr>
-      <w:rPr>
-        <w:rFonts w:ascii="Courier New" w:eastAsia="Courier New" w:hAnsi="Courier New" w:cs="Courier New"/>
-      </w:rPr>
-    </w:lvl>
-    <w:lvl w:ilvl="5">
-      <w:start w:val="1"/>
-      <w:numFmt w:val="bullet"/>
-      <w:lvlText w:val="▪"/>
-      <w:lvlJc w:val="left"/>
-      <w:pPr>
-        <w:ind w:left="4320" w:hanging="360"/>
-      </w:pPr>
-      <w:rPr>
-        <w:rFonts w:ascii="Noto Sans Symbols" w:eastAsia="Noto Sans Symbols" w:hAnsi="Noto Sans Symbols" w:cs="Noto Sans Symbols"/>
-      </w:rPr>
-    </w:lvl>
-    <w:lvl w:ilvl="6">
-      <w:start w:val="1"/>
-      <w:numFmt w:val="bullet"/>
-      <w:lvlText w:val="●"/>
-      <w:lvlJc w:val="left"/>
-      <w:pPr>
-        <w:ind w:left="5040" w:hanging="360"/>
-      </w:pPr>
-      <w:rPr>
-        <w:rFonts w:ascii="Noto Sans Symbols" w:eastAsia="Noto Sans Symbols" w:hAnsi="Noto Sans Symbols" w:cs="Noto Sans Symbols"/>
-      </w:rPr>
-    </w:lvl>
-    <w:lvl w:ilvl="7">
-      <w:start w:val="1"/>
-      <w:numFmt w:val="bullet"/>
-      <w:lvlText w:val="o"/>
-      <w:lvlJc w:val="left"/>
-      <w:pPr>
-        <w:ind w:left="5760" w:hanging="360"/>
-      </w:pPr>
-      <w:rPr>
-        <w:rFonts w:ascii="Courier New" w:eastAsia="Courier New" w:hAnsi="Courier New" w:cs="Courier New"/>
-      </w:rPr>
-    </w:lvl>
-    <w:lvl w:ilvl="8">
-      <w:start w:val="1"/>
-      <w:numFmt w:val="bullet"/>
-      <w:lvlText w:val="▪"/>
-      <w:lvlJc w:val="left"/>
-      <w:pPr>
-        <w:ind w:left="6480" w:hanging="360"/>
-      </w:pPr>
-      <w:rPr>
-        <w:rFonts w:ascii="Noto Sans Symbols" w:eastAsia="Noto Sans Symbols" w:hAnsi="Noto Sans Symbols" w:cs="Noto Sans Symbols"/>
+        <w:u w:val="none"/>
       </w:rPr>
     </w:lvl>
   </w:abstractNum>
   <w:abstractNum w:abstractNumId="2" w15:restartNumberingAfterBreak="0">
-    <w:nsid w:val="67A15EA0"/>
+    <w:nsid w:val="265A0FEC"/>
     <w:multiLevelType w:val="multilevel"/>
-    <w:tmpl w:val="B3A66B84"/>
+    <w:tmpl w:val="05366C8E"/>
     <w:lvl w:ilvl="0">
       <w:start w:val="3"/>
       <w:numFmt w:val="decimal"/>
@@ -13014,129 +13224,43 @@
     </w:lvl>
   </w:abstractNum>
   <w:abstractNum w:abstractNumId="3" w15:restartNumberingAfterBreak="0">
-    <w:nsid w:val="76224060"/>
+    <w:nsid w:val="3FEB67C9"/>
     <w:multiLevelType w:val="multilevel"/>
-    <w:tmpl w:val="B718AE78"/>
-    <w:lvl w:ilvl="0">
-      <w:start w:val="1"/>
-      <w:numFmt w:val="decimal"/>
-      <w:lvlText w:val="%1"/>
-      <w:lvlJc w:val="left"/>
-      <w:pPr>
-        <w:ind w:left="435" w:hanging="435"/>
-      </w:pPr>
-    </w:lvl>
-    <w:lvl w:ilvl="1">
-      <w:start w:val="1"/>
-      <w:numFmt w:val="decimal"/>
-      <w:lvlText w:val="%1.%2"/>
-      <w:lvlJc w:val="left"/>
-      <w:pPr>
-        <w:ind w:left="435" w:hanging="435"/>
-      </w:pPr>
-    </w:lvl>
-    <w:lvl w:ilvl="2">
-      <w:start w:val="1"/>
-      <w:numFmt w:val="decimal"/>
-      <w:lvlText w:val="%1.%2.%3"/>
-      <w:lvlJc w:val="left"/>
-      <w:pPr>
-        <w:ind w:left="720" w:hanging="720"/>
-      </w:pPr>
-    </w:lvl>
-    <w:lvl w:ilvl="3">
-      <w:start w:val="1"/>
-      <w:numFmt w:val="decimal"/>
-      <w:lvlText w:val="%1.%2.%3.%4"/>
-      <w:lvlJc w:val="left"/>
-      <w:pPr>
-        <w:ind w:left="1080" w:hanging="1080"/>
-      </w:pPr>
-    </w:lvl>
-    <w:lvl w:ilvl="4">
-      <w:start w:val="1"/>
-      <w:numFmt w:val="decimal"/>
-      <w:lvlText w:val="%1.%2.%3.%4.%5"/>
-      <w:lvlJc w:val="left"/>
-      <w:pPr>
-        <w:ind w:left="1080" w:hanging="1080"/>
-      </w:pPr>
-    </w:lvl>
-    <w:lvl w:ilvl="5">
-      <w:start w:val="1"/>
-      <w:numFmt w:val="decimal"/>
-      <w:lvlText w:val="%1.%2.%3.%4.%5.%6"/>
-      <w:lvlJc w:val="left"/>
-      <w:pPr>
-        <w:ind w:left="1440" w:hanging="1440"/>
-      </w:pPr>
-    </w:lvl>
-    <w:lvl w:ilvl="6">
-      <w:start w:val="1"/>
-      <w:numFmt w:val="decimal"/>
-      <w:lvlText w:val="%1.%2.%3.%4.%5.%6.%7"/>
-      <w:lvlJc w:val="left"/>
-      <w:pPr>
-        <w:ind w:left="1440" w:hanging="1440"/>
-      </w:pPr>
-    </w:lvl>
-    <w:lvl w:ilvl="7">
-      <w:start w:val="1"/>
-      <w:numFmt w:val="decimal"/>
-      <w:lvlText w:val="%1.%2.%3.%4.%5.%6.%7.%8"/>
-      <w:lvlJc w:val="left"/>
-      <w:pPr>
-        <w:ind w:left="1800" w:hanging="1800"/>
-      </w:pPr>
-    </w:lvl>
-    <w:lvl w:ilvl="8">
-      <w:start w:val="1"/>
-      <w:numFmt w:val="decimal"/>
-      <w:lvlText w:val="%1.%2.%3.%4.%5.%6.%7.%8.%9"/>
-      <w:lvlJc w:val="left"/>
-      <w:pPr>
-        <w:ind w:left="1800" w:hanging="1800"/>
-      </w:pPr>
-    </w:lvl>
-  </w:abstractNum>
-  <w:abstractNum w:abstractNumId="4" w15:restartNumberingAfterBreak="0">
-    <w:nsid w:val="7FA66030"/>
-    <w:multiLevelType w:val="multilevel"/>
-    <w:tmpl w:val="AE64E48A"/>
+    <w:tmpl w:val="B1AA71F4"/>
     <w:lvl w:ilvl="0">
       <w:start w:val="1"/>
       <w:numFmt w:val="bullet"/>
       <w:lvlText w:val="●"/>
       <w:lvlJc w:val="left"/>
       <w:pPr>
-        <w:ind w:left="1440" w:hanging="360"/>
+        <w:ind w:left="720" w:hanging="360"/>
       </w:pPr>
       <w:rPr>
-        <w:u w:val="none"/>
+        <w:rFonts w:ascii="Noto Sans Symbols" w:eastAsia="Noto Sans Symbols" w:hAnsi="Noto Sans Symbols" w:cs="Noto Sans Symbols"/>
       </w:rPr>
     </w:lvl>
     <w:lvl w:ilvl="1">
       <w:start w:val="1"/>
       <w:numFmt w:val="bullet"/>
-      <w:lvlText w:val="○"/>
+      <w:lvlText w:val="o"/>
       <w:lvlJc w:val="left"/>
       <w:pPr>
-        <w:ind w:left="2160" w:hanging="360"/>
+        <w:ind w:left="1440" w:hanging="360"/>
       </w:pPr>
       <w:rPr>
-        <w:u w:val="none"/>
+        <w:rFonts w:ascii="Courier New" w:eastAsia="Courier New" w:hAnsi="Courier New" w:cs="Courier New"/>
       </w:rPr>
     </w:lvl>
     <w:lvl w:ilvl="2">
       <w:start w:val="1"/>
       <w:numFmt w:val="bullet"/>
-      <w:lvlText w:val="■"/>
+      <w:lvlText w:val="▪"/>
       <w:lvlJc w:val="left"/>
       <w:pPr>
-        <w:ind w:left="2880" w:hanging="360"/>
+        <w:ind w:left="2160" w:hanging="360"/>
       </w:pPr>
       <w:rPr>
-        <w:u w:val="none"/>
+        <w:rFonts w:ascii="Noto Sans Symbols" w:eastAsia="Noto Sans Symbols" w:hAnsi="Noto Sans Symbols" w:cs="Noto Sans Symbols"/>
       </w:rPr>
     </w:lvl>
     <w:lvl w:ilvl="3">
@@ -13145,34 +13269,34 @@
       <w:lvlText w:val="●"/>
       <w:lvlJc w:val="left"/>
       <w:pPr>
-        <w:ind w:left="3600" w:hanging="360"/>
+        <w:ind w:left="2880" w:hanging="360"/>
       </w:pPr>
       <w:rPr>
-        <w:u w:val="none"/>
+        <w:rFonts w:ascii="Noto Sans Symbols" w:eastAsia="Noto Sans Symbols" w:hAnsi="Noto Sans Symbols" w:cs="Noto Sans Symbols"/>
       </w:rPr>
     </w:lvl>
     <w:lvl w:ilvl="4">
       <w:start w:val="1"/>
       <w:numFmt w:val="bullet"/>
-      <w:lvlText w:val="○"/>
+      <w:lvlText w:val="o"/>
       <w:lvlJc w:val="left"/>
       <w:pPr>
-        <w:ind w:left="4320" w:hanging="360"/>
+        <w:ind w:left="3600" w:hanging="360"/>
       </w:pPr>
       <w:rPr>
-        <w:u w:val="none"/>
+        <w:rFonts w:ascii="Courier New" w:eastAsia="Courier New" w:hAnsi="Courier New" w:cs="Courier New"/>
       </w:rPr>
     </w:lvl>
     <w:lvl w:ilvl="5">
       <w:start w:val="1"/>
       <w:numFmt w:val="bullet"/>
-      <w:lvlText w:val="■"/>
+      <w:lvlText w:val="▪"/>
       <w:lvlJc w:val="left"/>
       <w:pPr>
-        <w:ind w:left="5040" w:hanging="360"/>
+        <w:ind w:left="4320" w:hanging="360"/>
       </w:pPr>
       <w:rPr>
-        <w:u w:val="none"/>
+        <w:rFonts w:ascii="Noto Sans Symbols" w:eastAsia="Noto Sans Symbols" w:hAnsi="Noto Sans Symbols" w:cs="Noto Sans Symbols"/>
       </w:rPr>
     </w:lvl>
     <w:lvl w:ilvl="6">
@@ -13181,34 +13305,147 @@
       <w:lvlText w:val="●"/>
       <w:lvlJc w:val="left"/>
       <w:pPr>
-        <w:ind w:left="5760" w:hanging="360"/>
+        <w:ind w:left="5040" w:hanging="360"/>
       </w:pPr>
       <w:rPr>
-        <w:u w:val="none"/>
+        <w:rFonts w:ascii="Noto Sans Symbols" w:eastAsia="Noto Sans Symbols" w:hAnsi="Noto Sans Symbols" w:cs="Noto Sans Symbols"/>
       </w:rPr>
     </w:lvl>
     <w:lvl w:ilvl="7">
       <w:start w:val="1"/>
       <w:numFmt w:val="bullet"/>
-      <w:lvlText w:val="○"/>
+      <w:lvlText w:val="o"/>
       <w:lvlJc w:val="left"/>
       <w:pPr>
-        <w:ind w:left="6480" w:hanging="360"/>
+        <w:ind w:left="5760" w:hanging="360"/>
       </w:pPr>
       <w:rPr>
-        <w:u w:val="none"/>
+        <w:rFonts w:ascii="Courier New" w:eastAsia="Courier New" w:hAnsi="Courier New" w:cs="Courier New"/>
       </w:rPr>
     </w:lvl>
     <w:lvl w:ilvl="8">
       <w:start w:val="1"/>
       <w:numFmt w:val="bullet"/>
-      <w:lvlText w:val="■"/>
+      <w:lvlText w:val="▪"/>
       <w:lvlJc w:val="left"/>
       <w:pPr>
-        <w:ind w:left="7200" w:hanging="360"/>
+        <w:ind w:left="6480" w:hanging="360"/>
       </w:pPr>
       <w:rPr>
-        <w:u w:val="none"/>
+        <w:rFonts w:ascii="Noto Sans Symbols" w:eastAsia="Noto Sans Symbols" w:hAnsi="Noto Sans Symbols" w:cs="Noto Sans Symbols"/>
+      </w:rPr>
+    </w:lvl>
+  </w:abstractNum>
+  <w:abstractNum w:abstractNumId="4" w15:restartNumberingAfterBreak="0">
+    <w:nsid w:val="5CA15CDF"/>
+    <w:multiLevelType w:val="multilevel"/>
+    <w:tmpl w:val="1BDC3DD8"/>
+    <w:lvl w:ilvl="0">
+      <w:start w:val="1"/>
+      <w:numFmt w:val="bullet"/>
+      <w:lvlText w:val="●"/>
+      <w:lvlJc w:val="left"/>
+      <w:pPr>
+        <w:ind w:left="1429" w:hanging="360"/>
+      </w:pPr>
+      <w:rPr>
+        <w:rFonts w:ascii="Noto Sans Symbols" w:eastAsia="Noto Sans Symbols" w:hAnsi="Noto Sans Symbols" w:cs="Noto Sans Symbols"/>
+      </w:rPr>
+    </w:lvl>
+    <w:lvl w:ilvl="1">
+      <w:start w:val="1"/>
+      <w:numFmt w:val="bullet"/>
+      <w:lvlText w:val="o"/>
+      <w:lvlJc w:val="left"/>
+      <w:pPr>
+        <w:ind w:left="2149" w:hanging="360"/>
+      </w:pPr>
+      <w:rPr>
+        <w:rFonts w:ascii="Courier New" w:eastAsia="Courier New" w:hAnsi="Courier New" w:cs="Courier New"/>
+      </w:rPr>
+    </w:lvl>
+    <w:lvl w:ilvl="2">
+      <w:start w:val="1"/>
+      <w:numFmt w:val="bullet"/>
+      <w:lvlText w:val="▪"/>
+      <w:lvlJc w:val="left"/>
+      <w:pPr>
+        <w:ind w:left="2869" w:hanging="360"/>
+      </w:pPr>
+      <w:rPr>
+        <w:rFonts w:ascii="Noto Sans Symbols" w:eastAsia="Noto Sans Symbols" w:hAnsi="Noto Sans Symbols" w:cs="Noto Sans Symbols"/>
+      </w:rPr>
+    </w:lvl>
+    <w:lvl w:ilvl="3">
+      <w:start w:val="1"/>
+      <w:numFmt w:val="bullet"/>
+      <w:lvlText w:val="●"/>
+      <w:lvlJc w:val="left"/>
+      <w:pPr>
+        <w:ind w:left="3589" w:hanging="360"/>
+      </w:pPr>
+      <w:rPr>
+        <w:rFonts w:ascii="Noto Sans Symbols" w:eastAsia="Noto Sans Symbols" w:hAnsi="Noto Sans Symbols" w:cs="Noto Sans Symbols"/>
+      </w:rPr>
+    </w:lvl>
+    <w:lvl w:ilvl="4">
+      <w:start w:val="1"/>
+      <w:numFmt w:val="bullet"/>
+      <w:lvlText w:val="o"/>
+      <w:lvlJc w:val="left"/>
+      <w:pPr>
+        <w:ind w:left="4309" w:hanging="360"/>
+      </w:pPr>
+      <w:rPr>
+        <w:rFonts w:ascii="Courier New" w:eastAsia="Courier New" w:hAnsi="Courier New" w:cs="Courier New"/>
+      </w:rPr>
+    </w:lvl>
+    <w:lvl w:ilvl="5">
+      <w:start w:val="1"/>
+      <w:numFmt w:val="bullet"/>
+      <w:lvlText w:val="▪"/>
+      <w:lvlJc w:val="left"/>
+      <w:pPr>
+        <w:ind w:left="5029" w:hanging="360"/>
+      </w:pPr>
+      <w:rPr>
+        <w:rFonts w:ascii="Noto Sans Symbols" w:eastAsia="Noto Sans Symbols" w:hAnsi="Noto Sans Symbols" w:cs="Noto Sans Symbols"/>
+      </w:rPr>
+    </w:lvl>
+    <w:lvl w:ilvl="6">
+      <w:start w:val="1"/>
+      <w:numFmt w:val="bullet"/>
+      <w:lvlText w:val="●"/>
+      <w:lvlJc w:val="left"/>
+      <w:pPr>
+        <w:ind w:left="5749" w:hanging="360"/>
+      </w:pPr>
+      <w:rPr>
+        <w:rFonts w:ascii="Noto Sans Symbols" w:eastAsia="Noto Sans Symbols" w:hAnsi="Noto Sans Symbols" w:cs="Noto Sans Symbols"/>
+      </w:rPr>
+    </w:lvl>
+    <w:lvl w:ilvl="7">
+      <w:start w:val="1"/>
+      <w:numFmt w:val="bullet"/>
+      <w:lvlText w:val="o"/>
+      <w:lvlJc w:val="left"/>
+      <w:pPr>
+        <w:ind w:left="6469" w:hanging="360"/>
+      </w:pPr>
+      <w:rPr>
+        <w:rFonts w:ascii="Courier New" w:eastAsia="Courier New" w:hAnsi="Courier New" w:cs="Courier New"/>
+      </w:rPr>
+    </w:lvl>
+    <w:lvl w:ilvl="8">
+      <w:start w:val="1"/>
+      <w:numFmt w:val="bullet"/>
+      <w:lvlText w:val="▪"/>
+      <w:lvlJc w:val="left"/>
+      <w:pPr>
+        <w:ind w:left="7189" w:hanging="360"/>
+      </w:pPr>
+      <w:rPr>
+        <w:rFonts w:ascii="Noto Sans Symbols" w:eastAsia="Noto Sans Symbols" w:hAnsi="Noto Sans Symbols" w:cs="Noto Sans Symbols"/>
       </w:rPr>
     </w:lvl>
   </w:abstractNum>
@@ -13216,16 +13453,16 @@
     <w:abstractNumId w:val="2"/>
   </w:num>
   <w:num w:numId="2">
+    <w:abstractNumId w:val="1"/>
+  </w:num>
+  <w:num w:numId="3">
     <w:abstractNumId w:val="4"/>
   </w:num>
-  <w:num w:numId="3">
+  <w:num w:numId="4">
     <w:abstractNumId w:val="0"/>
   </w:num>
-  <w:num w:numId="4">
+  <w:num w:numId="5">
     <w:abstractNumId w:val="3"/>
-  </w:num>
-  <w:num w:numId="5">
-    <w:abstractNumId w:val="1"/>
   </w:num>
 </w:numbering>
 </file>
@@ -14244,7 +14481,7 @@
 
 <file path=customXml/item1.xml><?xml version="1.0" encoding="utf-8"?>
 <go:gDocsCustomXmlDataStorage xmlns:go="http://customooxmlschemas.google.com/" xmlns:r="http://schemas.openxmlformats.org/officeDocument/2006/relationships" uri="GoogleDocsCustomDataVersion1">
-  <go:docsCustomData xmlns:go="http://customooxmlschemas.google.com/" roundtripDataSignature="AMtx7mhGoGyAQIA3MWm9zBBVC5c6jJ6o0g==">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</go:docsCustomData>
+  <go:docsCustomData xmlns:go="http://customooxmlschemas.google.com/" roundtripDataSignature="AMtx7mj9V0WiCYWI+6rocfGPD6IBc7Cviw==">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</go:docsCustomData>
 </go:gDocsCustomXmlDataStorage>
 </file>
 

</xml_diff>

<commit_message>
Adicionando mais informações a Datasets, falta finalizar.
</commit_message>
<xml_diff>
--- a/doc/atual_TCC_final/2022_KaikiMelloDosSantos_TCC.docx
+++ b/doc/atual_TCC_final/2022_KaikiMelloDosSantos_TCC.docx
@@ -20,16 +20,16 @@
           <w:color w:val="000000"/>
         </w:rPr>
         <w:drawing>
-          <wp:inline distT="0" distB="0" distL="0" distR="0" wp14:anchorId="10B6A62F" wp14:editId="4A122593">
+          <wp:inline distT="0" distB="0" distL="0" distR="0" wp14:anchorId="06639F02" wp14:editId="36D7B92A">
             <wp:extent cx="4362450" cy="1285875"/>
             <wp:effectExtent l="0" t="0" r="0" b="0"/>
-            <wp:docPr id="16" name="image11.png"/>
+            <wp:docPr id="16" name="image3.png"/>
             <wp:cNvGraphicFramePr/>
             <a:graphic xmlns:a="http://schemas.openxmlformats.org/drawingml/2006/main">
               <a:graphicData uri="http://schemas.openxmlformats.org/drawingml/2006/picture">
                 <pic:pic xmlns:pic="http://schemas.openxmlformats.org/drawingml/2006/picture">
                   <pic:nvPicPr>
-                    <pic:cNvPr id="0" name="image11.png"/>
+                    <pic:cNvPr id="0" name="image3.png"/>
                     <pic:cNvPicPr preferRelativeResize="0"/>
                   </pic:nvPicPr>
                   <pic:blipFill>
@@ -520,16 +520,16 @@
           <w:szCs w:val="24"/>
         </w:rPr>
         <w:drawing>
-          <wp:inline distT="0" distB="0" distL="0" distR="0" wp14:anchorId="353863B3" wp14:editId="4F55A810">
+          <wp:inline distT="0" distB="0" distL="0" distR="0" wp14:anchorId="0CE744E5" wp14:editId="1F4AC75B">
             <wp:extent cx="1057275" cy="695325"/>
             <wp:effectExtent l="0" t="0" r="0" b="0"/>
-            <wp:docPr id="19" name="image4.png"/>
+            <wp:docPr id="19" name="image6.png"/>
             <wp:cNvGraphicFramePr/>
             <a:graphic xmlns:a="http://schemas.openxmlformats.org/drawingml/2006/main">
               <a:graphicData uri="http://schemas.openxmlformats.org/drawingml/2006/picture">
                 <pic:pic xmlns:pic="http://schemas.openxmlformats.org/drawingml/2006/picture">
                   <pic:nvPicPr>
-                    <pic:cNvPr id="0" name="image4.png"/>
+                    <pic:cNvPr id="0" name="image6.png"/>
                     <pic:cNvPicPr preferRelativeResize="0"/>
                   </pic:nvPicPr>
                   <pic:blipFill>
@@ -1790,18 +1790,30 @@
         <w:spacing w:after="240" w:line="240" w:lineRule="auto"/>
         <w:rPr>
           <w:rFonts w:ascii="Arial" w:eastAsia="Arial" w:hAnsi="Arial" w:cs="Arial"/>
-          <w:sz w:val="24"/>
-          <w:szCs w:val="24"/>
-        </w:rPr>
-      </w:pPr>
-      <w:r>
-        <w:rPr>
-          <w:rFonts w:ascii="Arial" w:eastAsia="Arial" w:hAnsi="Arial" w:cs="Arial"/>
           <w:b/>
-          <w:color w:val="000000"/>
           <w:sz w:val="26"/>
           <w:szCs w:val="26"/>
         </w:rPr>
+      </w:pPr>
+    </w:p>
+    <w:p>
+      <w:pPr>
+        <w:spacing w:after="240" w:line="240" w:lineRule="auto"/>
+        <w:rPr>
+          <w:rFonts w:ascii="Arial" w:eastAsia="Arial" w:hAnsi="Arial" w:cs="Arial"/>
+          <w:sz w:val="24"/>
+          <w:szCs w:val="24"/>
+        </w:rPr>
+      </w:pPr>
+      <w:r>
+        <w:rPr>
+          <w:rFonts w:ascii="Arial" w:eastAsia="Arial" w:hAnsi="Arial" w:cs="Arial"/>
+          <w:b/>
+          <w:color w:val="000000"/>
+          <w:sz w:val="26"/>
+          <w:szCs w:val="26"/>
+        </w:rPr>
+        <w:lastRenderedPageBreak/>
         <w:t>1.2 OBJETIVO GERAL</w:t>
       </w:r>
     </w:p>
@@ -1824,7 +1836,6 @@
           <w:sz w:val="24"/>
           <w:szCs w:val="24"/>
         </w:rPr>
-        <w:lastRenderedPageBreak/>
         <w:t xml:space="preserve">Este trabalho tem como objetivo implementar um sistema de recomendação de músicas, tendo como base a análise da similaridade dos metadados que descrevem as faixas mais </w:t>
       </w:r>
       <w:r>
@@ -2178,16 +2189,6 @@
           <w:rFonts w:ascii="Arial" w:eastAsia="Arial" w:hAnsi="Arial" w:cs="Arial"/>
           <w:b/>
           <w:color w:val="000000"/>
-          <w:sz w:val="26"/>
-          <w:szCs w:val="26"/>
-        </w:rPr>
-      </w:pPr>
-    </w:p>
-    <w:p>
-      <w:pPr>
-        <w:rPr>
-          <w:rFonts w:ascii="Arial" w:eastAsia="Arial" w:hAnsi="Arial" w:cs="Arial"/>
-          <w:b/>
           <w:sz w:val="26"/>
           <w:szCs w:val="26"/>
         </w:rPr>
@@ -2887,7 +2888,7 @@
       <w:sdt>
         <w:sdtPr>
           <w:tag w:val="goog_rdk_0"/>
-          <w:id w:val="-93781053"/>
+          <w:id w:val="762801429"/>
         </w:sdtPr>
         <w:sdtEndPr/>
         <w:sdtContent>
@@ -3103,7 +3104,7 @@
       <w:sdt>
         <w:sdtPr>
           <w:tag w:val="goog_rdk_1"/>
-          <w:id w:val="-130015393"/>
+          <w:id w:val="-1264908705"/>
         </w:sdtPr>
         <w:sdtEndPr/>
         <w:sdtContent>
@@ -3221,7 +3222,7 @@
           <w:sz w:val="24"/>
           <w:szCs w:val="24"/>
         </w:rPr>
-        <w:t xml:space="preserve"> vasta gama de informações sobre filmes, incluindo detalhes sobre títulos, elenco, equipes de produção, gêneros, sinopses, datas de lançamento, idiomas, orçamentos, receitas, avaliações de usuários, dados de palavras-chave, </w:t>
+        <w:t xml:space="preserve"> vasta gama de informações sobre filmes, incluindo detalhes sobre títulos, elenco, equipes de produção, gêneros, sinopses, datas de lançamento, idiomas, contagem de votos TMDB, médias de votos, avaliações de usuários, dados de palavras-chave, </w:t>
       </w:r>
       <w:proofErr w:type="spellStart"/>
       <w:r>
@@ -3239,17 +3240,16 @@
           <w:sz w:val="24"/>
           <w:szCs w:val="24"/>
         </w:rPr>
-        <w:t>, links para mais informaçõe</w:t>
-      </w:r>
-      <w:r>
-        <w:rPr>
-          <w:rFonts w:ascii="Arial" w:eastAsia="Arial" w:hAnsi="Arial" w:cs="Arial"/>
-          <w:sz w:val="24"/>
-          <w:szCs w:val="24"/>
-        </w:rPr>
-        <w:t xml:space="preserve">s em outras </w:t>
-      </w:r>
-      <w:proofErr w:type="spellStart"/>
+        <w:t>, links p</w:t>
+      </w:r>
+      <w:r>
+        <w:rPr>
+          <w:rFonts w:ascii="Arial" w:eastAsia="Arial" w:hAnsi="Arial" w:cs="Arial"/>
+          <w:sz w:val="24"/>
+          <w:szCs w:val="24"/>
+        </w:rPr>
+        <w:t xml:space="preserve">ara informações em outras bases e muito mais. A base de </w:t>
+      </w:r>
       <w:proofErr w:type="gramStart"/>
       <w:r>
         <w:rPr>
@@ -3257,9 +3257,8 @@
           <w:sz w:val="24"/>
           <w:szCs w:val="24"/>
         </w:rPr>
-        <w:t>bases,e</w:t>
-      </w:r>
-      <w:proofErr w:type="spellEnd"/>
+        <w:t>dados  foi</w:t>
+      </w:r>
       <w:proofErr w:type="gramEnd"/>
       <w:r>
         <w:rPr>
@@ -3267,22 +3266,6 @@
           <w:sz w:val="24"/>
           <w:szCs w:val="24"/>
         </w:rPr>
-        <w:t xml:space="preserve"> muito mais. A base de </w:t>
-      </w:r>
-      <w:r>
-        <w:rPr>
-          <w:rFonts w:ascii="Arial" w:eastAsia="Arial" w:hAnsi="Arial" w:cs="Arial"/>
-          <w:sz w:val="24"/>
-          <w:szCs w:val="24"/>
-        </w:rPr>
-        <w:t>dados foi</w:t>
-      </w:r>
-      <w:r>
-        <w:rPr>
-          <w:rFonts w:ascii="Arial" w:eastAsia="Arial" w:hAnsi="Arial" w:cs="Arial"/>
-          <w:sz w:val="24"/>
-          <w:szCs w:val="24"/>
-        </w:rPr>
         <w:t xml:space="preserve"> coletada do site de competição </w:t>
       </w:r>
       <w:proofErr w:type="spellStart"/>
@@ -3301,7 +3284,161 @@
           <w:sz w:val="24"/>
           <w:szCs w:val="24"/>
         </w:rPr>
-        <w:t xml:space="preserve"> e oferece um rico conjunto de informações interessantes para pesquisas como: análises exploratórias, estudos de mercado e recomendação de filmes. </w:t>
+        <w:t xml:space="preserve"> (https://www.kaggle.com/</w:t>
+      </w:r>
+      <w:proofErr w:type="spellStart"/>
+      <w:r>
+        <w:rPr>
+          <w:rFonts w:ascii="Arial" w:eastAsia="Arial" w:hAnsi="Arial" w:cs="Arial"/>
+          <w:sz w:val="24"/>
+          <w:szCs w:val="24"/>
+        </w:rPr>
+        <w:t>datasets</w:t>
+      </w:r>
+      <w:proofErr w:type="spellEnd"/>
+      <w:r>
+        <w:rPr>
+          <w:rFonts w:ascii="Arial" w:eastAsia="Arial" w:hAnsi="Arial" w:cs="Arial"/>
+          <w:sz w:val="24"/>
+          <w:szCs w:val="24"/>
+        </w:rPr>
+        <w:t>/</w:t>
+      </w:r>
+      <w:proofErr w:type="spellStart"/>
+      <w:r>
+        <w:rPr>
+          <w:rFonts w:ascii="Arial" w:eastAsia="Arial" w:hAnsi="Arial" w:cs="Arial"/>
+          <w:sz w:val="24"/>
+          <w:szCs w:val="24"/>
+        </w:rPr>
+        <w:t>rounakbanik</w:t>
+      </w:r>
+      <w:proofErr w:type="spellEnd"/>
+      <w:r>
+        <w:rPr>
+          <w:rFonts w:ascii="Arial" w:eastAsia="Arial" w:hAnsi="Arial" w:cs="Arial"/>
+          <w:sz w:val="24"/>
+          <w:szCs w:val="24"/>
+        </w:rPr>
+        <w:t>/</w:t>
+      </w:r>
+      <w:proofErr w:type="spellStart"/>
+      <w:r>
+        <w:rPr>
+          <w:rFonts w:ascii="Arial" w:eastAsia="Arial" w:hAnsi="Arial" w:cs="Arial"/>
+          <w:sz w:val="24"/>
+          <w:szCs w:val="24"/>
+        </w:rPr>
+        <w:t>the</w:t>
+      </w:r>
+      <w:proofErr w:type="spellEnd"/>
+      <w:r>
+        <w:rPr>
+          <w:rFonts w:ascii="Arial" w:eastAsia="Arial" w:hAnsi="Arial" w:cs="Arial"/>
+          <w:sz w:val="24"/>
+          <w:szCs w:val="24"/>
+        </w:rPr>
+        <w:t>-</w:t>
+      </w:r>
+      <w:proofErr w:type="spellStart"/>
+      <w:r>
+        <w:rPr>
+          <w:rFonts w:ascii="Arial" w:eastAsia="Arial" w:hAnsi="Arial" w:cs="Arial"/>
+          <w:sz w:val="24"/>
+          <w:szCs w:val="24"/>
+        </w:rPr>
+        <w:t>movies</w:t>
+      </w:r>
+      <w:proofErr w:type="spellEnd"/>
+      <w:r>
+        <w:rPr>
+          <w:rFonts w:ascii="Arial" w:eastAsia="Arial" w:hAnsi="Arial" w:cs="Arial"/>
+          <w:sz w:val="24"/>
+          <w:szCs w:val="24"/>
+        </w:rPr>
+        <w:t xml:space="preserve">-dataset) e oferece um rico conjunto de informações interessantes para pesquisas como: análises </w:t>
+      </w:r>
+      <w:r>
+        <w:rPr>
+          <w:rFonts w:ascii="Arial" w:eastAsia="Arial" w:hAnsi="Arial" w:cs="Arial"/>
+          <w:sz w:val="24"/>
+          <w:szCs w:val="24"/>
+        </w:rPr>
+        <w:t xml:space="preserve">exploratórias, estudos de mercado, recomendação de filmes e muitas outras aplicações de pesquisa científica no campo de cinema e indústria cinematográfica. </w:t>
+      </w:r>
+    </w:p>
+    <w:p>
+      <w:pPr>
+        <w:spacing w:after="0" w:line="360" w:lineRule="auto"/>
+        <w:ind w:firstLine="709"/>
+        <w:jc w:val="both"/>
+        <w:rPr>
+          <w:rFonts w:ascii="Arial" w:eastAsia="Arial" w:hAnsi="Arial" w:cs="Arial"/>
+          <w:sz w:val="24"/>
+          <w:szCs w:val="24"/>
+          <w:highlight w:val="yellow"/>
+        </w:rPr>
+      </w:pPr>
+      <w:r>
+        <w:rPr>
+          <w:rFonts w:ascii="Arial" w:eastAsia="Arial" w:hAnsi="Arial" w:cs="Arial"/>
+          <w:sz w:val="24"/>
+          <w:szCs w:val="24"/>
+        </w:rPr>
+        <w:t>A base de dados é apresentada em formato CSV (</w:t>
+      </w:r>
+      <w:proofErr w:type="spellStart"/>
+      <w:r>
+        <w:rPr>
+          <w:rFonts w:ascii="Arial" w:eastAsia="Arial" w:hAnsi="Arial" w:cs="Arial"/>
+          <w:sz w:val="24"/>
+          <w:szCs w:val="24"/>
+        </w:rPr>
+        <w:t>Comma-separated</w:t>
+      </w:r>
+      <w:proofErr w:type="spellEnd"/>
+      <w:r>
+        <w:rPr>
+          <w:rFonts w:ascii="Arial" w:eastAsia="Arial" w:hAnsi="Arial" w:cs="Arial"/>
+          <w:sz w:val="24"/>
+          <w:szCs w:val="24"/>
+        </w:rPr>
+        <w:t xml:space="preserve"> </w:t>
+      </w:r>
+      <w:proofErr w:type="spellStart"/>
+      <w:r>
+        <w:rPr>
+          <w:rFonts w:ascii="Arial" w:eastAsia="Arial" w:hAnsi="Arial" w:cs="Arial"/>
+          <w:sz w:val="24"/>
+          <w:szCs w:val="24"/>
+        </w:rPr>
+        <w:t>values</w:t>
+      </w:r>
+      <w:proofErr w:type="spellEnd"/>
+      <w:r>
+        <w:rPr>
+          <w:rFonts w:ascii="Arial" w:eastAsia="Arial" w:hAnsi="Arial" w:cs="Arial"/>
+          <w:sz w:val="24"/>
+          <w:szCs w:val="24"/>
+        </w:rPr>
+        <w:t xml:space="preserve"> - valores separados por vírgul</w:t>
+      </w:r>
+      <w:r>
+        <w:rPr>
+          <w:rFonts w:ascii="Arial" w:eastAsia="Arial" w:hAnsi="Arial" w:cs="Arial"/>
+          <w:sz w:val="24"/>
+          <w:szCs w:val="24"/>
+        </w:rPr>
+        <w:t>as) e é composta por vários arquivos, cada um contendo informações específicas sobre diferentes aspectos e características dos filmes. O conjunto de dados é composto por filmes que foram lançados em julho de 2017 ou anteriorment</w:t>
+      </w:r>
+      <w:r>
+        <w:rPr>
+          <w:rFonts w:ascii="Arial" w:eastAsia="Arial" w:hAnsi="Arial" w:cs="Arial"/>
+          <w:sz w:val="24"/>
+          <w:szCs w:val="24"/>
+          <w:highlight w:val="yellow"/>
+        </w:rPr>
+        <w:t>e….</w:t>
       </w:r>
     </w:p>
     <w:p>
@@ -3327,23 +3464,342 @@
           <w:szCs w:val="26"/>
         </w:rPr>
       </w:pPr>
-    </w:p>
-    <w:p>
-      <w:pPr>
-        <w:spacing w:after="240" w:line="240" w:lineRule="auto"/>
-        <w:jc w:val="both"/>
+      <w:r>
         <w:rPr>
           <w:rFonts w:ascii="Arial" w:eastAsia="Arial" w:hAnsi="Arial" w:cs="Arial"/>
           <w:b/>
           <w:sz w:val="26"/>
           <w:szCs w:val="26"/>
         </w:rPr>
-      </w:pPr>
+        <w:t xml:space="preserve">Falar das colunas de cada dataset </w:t>
+      </w:r>
     </w:p>
     <w:p>
       <w:pPr>
         <w:spacing w:after="240" w:line="240" w:lineRule="auto"/>
         <w:jc w:val="both"/>
+        <w:rPr>
+          <w:rFonts w:ascii="Arial" w:eastAsia="Arial" w:hAnsi="Arial" w:cs="Arial"/>
+          <w:b/>
+          <w:sz w:val="26"/>
+          <w:szCs w:val="26"/>
+        </w:rPr>
+      </w:pPr>
+    </w:p>
+    <w:p>
+      <w:pPr>
+        <w:spacing w:after="240" w:line="240" w:lineRule="auto"/>
+        <w:jc w:val="both"/>
+        <w:rPr>
+          <w:rFonts w:ascii="Arial" w:eastAsia="Arial" w:hAnsi="Arial" w:cs="Arial"/>
+          <w:b/>
+          <w:sz w:val="26"/>
+          <w:szCs w:val="26"/>
+        </w:rPr>
+      </w:pPr>
+      <w:r>
+        <w:rPr>
+          <w:rFonts w:ascii="Arial" w:eastAsia="Arial" w:hAnsi="Arial" w:cs="Arial"/>
+          <w:sz w:val="24"/>
+          <w:szCs w:val="24"/>
+        </w:rPr>
+        <w:t>Uma série de etapas foram aplicadas à base de dados bruta para limpar e filtrar as informações</w:t>
+      </w:r>
+    </w:p>
+    <w:p>
+      <w:pPr>
+        <w:spacing w:after="240" w:line="240" w:lineRule="auto"/>
+        <w:jc w:val="both"/>
+        <w:rPr>
+          <w:rFonts w:ascii="Arial" w:eastAsia="Arial" w:hAnsi="Arial" w:cs="Arial"/>
+          <w:b/>
+          <w:sz w:val="26"/>
+          <w:szCs w:val="26"/>
+        </w:rPr>
+      </w:pPr>
+    </w:p>
+    <w:p>
+      <w:pPr>
+        <w:spacing w:after="240" w:line="240" w:lineRule="auto"/>
+        <w:jc w:val="both"/>
+        <w:rPr>
+          <w:rFonts w:ascii="Arial" w:eastAsia="Arial" w:hAnsi="Arial" w:cs="Arial"/>
+          <w:b/>
+          <w:sz w:val="26"/>
+          <w:szCs w:val="26"/>
+        </w:rPr>
+      </w:pPr>
+    </w:p>
+    <w:p>
+      <w:pPr>
+        <w:spacing w:after="240" w:line="240" w:lineRule="auto"/>
+        <w:jc w:val="both"/>
+        <w:rPr>
+          <w:rFonts w:ascii="Arial" w:eastAsia="Arial" w:hAnsi="Arial" w:cs="Arial"/>
+          <w:b/>
+          <w:sz w:val="26"/>
+          <w:szCs w:val="26"/>
+        </w:rPr>
+      </w:pPr>
+    </w:p>
+    <w:p>
+      <w:pPr>
+        <w:spacing w:after="240" w:line="240" w:lineRule="auto"/>
+        <w:jc w:val="both"/>
+        <w:rPr>
+          <w:rFonts w:ascii="Arial" w:eastAsia="Arial" w:hAnsi="Arial" w:cs="Arial"/>
+          <w:b/>
+          <w:sz w:val="26"/>
+          <w:szCs w:val="26"/>
+        </w:rPr>
+      </w:pPr>
+    </w:p>
+    <w:p>
+      <w:pPr>
+        <w:spacing w:after="240" w:line="240" w:lineRule="auto"/>
+        <w:jc w:val="both"/>
+        <w:rPr>
+          <w:rFonts w:ascii="Arial" w:eastAsia="Arial" w:hAnsi="Arial" w:cs="Arial"/>
+          <w:b/>
+          <w:sz w:val="26"/>
+          <w:szCs w:val="26"/>
+        </w:rPr>
+      </w:pPr>
+    </w:p>
+    <w:p>
+      <w:pPr>
+        <w:spacing w:after="240" w:line="240" w:lineRule="auto"/>
+        <w:jc w:val="both"/>
+        <w:rPr>
+          <w:rFonts w:ascii="Arial" w:eastAsia="Arial" w:hAnsi="Arial" w:cs="Arial"/>
+          <w:b/>
+          <w:sz w:val="26"/>
+          <w:szCs w:val="26"/>
+        </w:rPr>
+      </w:pPr>
+    </w:p>
+    <w:p>
+      <w:pPr>
+        <w:spacing w:after="240" w:line="240" w:lineRule="auto"/>
+        <w:jc w:val="both"/>
+        <w:rPr>
+          <w:rFonts w:ascii="Arial" w:eastAsia="Arial" w:hAnsi="Arial" w:cs="Arial"/>
+          <w:b/>
+          <w:sz w:val="26"/>
+          <w:szCs w:val="26"/>
+        </w:rPr>
+      </w:pPr>
+    </w:p>
+    <w:p>
+      <w:pPr>
+        <w:spacing w:after="240" w:line="240" w:lineRule="auto"/>
+        <w:jc w:val="both"/>
+        <w:rPr>
+          <w:rFonts w:ascii="Arial" w:eastAsia="Arial" w:hAnsi="Arial" w:cs="Arial"/>
+          <w:b/>
+          <w:sz w:val="26"/>
+          <w:szCs w:val="26"/>
+        </w:rPr>
+      </w:pPr>
+    </w:p>
+    <w:p>
+      <w:pPr>
+        <w:spacing w:after="240" w:line="240" w:lineRule="auto"/>
+        <w:jc w:val="both"/>
+        <w:rPr>
+          <w:rFonts w:ascii="Arial" w:eastAsia="Arial" w:hAnsi="Arial" w:cs="Arial"/>
+          <w:b/>
+          <w:sz w:val="26"/>
+          <w:szCs w:val="26"/>
+        </w:rPr>
+      </w:pPr>
+    </w:p>
+    <w:p>
+      <w:pPr>
+        <w:spacing w:after="240" w:line="240" w:lineRule="auto"/>
+        <w:jc w:val="both"/>
+        <w:rPr>
+          <w:rFonts w:ascii="Arial" w:eastAsia="Arial" w:hAnsi="Arial" w:cs="Arial"/>
+          <w:b/>
+          <w:sz w:val="26"/>
+          <w:szCs w:val="26"/>
+        </w:rPr>
+      </w:pPr>
+    </w:p>
+    <w:p>
+      <w:pPr>
+        <w:spacing w:after="240" w:line="240" w:lineRule="auto"/>
+        <w:jc w:val="both"/>
+        <w:rPr>
+          <w:rFonts w:ascii="Arial" w:eastAsia="Arial" w:hAnsi="Arial" w:cs="Arial"/>
+          <w:b/>
+          <w:sz w:val="26"/>
+          <w:szCs w:val="26"/>
+        </w:rPr>
+      </w:pPr>
+    </w:p>
+    <w:p>
+      <w:pPr>
+        <w:pBdr>
+          <w:top w:val="nil"/>
+          <w:left w:val="nil"/>
+          <w:bottom w:val="nil"/>
+          <w:right w:val="nil"/>
+          <w:between w:val="nil"/>
+        </w:pBdr>
+        <w:rPr>
+          <w:rFonts w:ascii="Arial" w:eastAsia="Arial" w:hAnsi="Arial" w:cs="Arial"/>
+          <w:b/>
+          <w:sz w:val="26"/>
+          <w:szCs w:val="26"/>
+        </w:rPr>
+      </w:pPr>
+    </w:p>
+    <w:p>
+      <w:pPr>
+        <w:pBdr>
+          <w:top w:val="nil"/>
+          <w:left w:val="nil"/>
+          <w:bottom w:val="nil"/>
+          <w:right w:val="nil"/>
+          <w:between w:val="nil"/>
+        </w:pBdr>
+        <w:rPr>
+          <w:rFonts w:ascii="Arial" w:eastAsia="Arial" w:hAnsi="Arial" w:cs="Arial"/>
+          <w:b/>
+          <w:sz w:val="26"/>
+          <w:szCs w:val="26"/>
+        </w:rPr>
+      </w:pPr>
+    </w:p>
+    <w:p>
+      <w:pPr>
+        <w:pBdr>
+          <w:top w:val="nil"/>
+          <w:left w:val="nil"/>
+          <w:bottom w:val="nil"/>
+          <w:right w:val="nil"/>
+          <w:between w:val="nil"/>
+        </w:pBdr>
+        <w:rPr>
+          <w:rFonts w:ascii="Arial" w:eastAsia="Arial" w:hAnsi="Arial" w:cs="Arial"/>
+          <w:b/>
+          <w:sz w:val="26"/>
+          <w:szCs w:val="26"/>
+        </w:rPr>
+      </w:pPr>
+    </w:p>
+    <w:p>
+      <w:pPr>
+        <w:pBdr>
+          <w:top w:val="nil"/>
+          <w:left w:val="nil"/>
+          <w:bottom w:val="nil"/>
+          <w:right w:val="nil"/>
+          <w:between w:val="nil"/>
+        </w:pBdr>
+        <w:rPr>
+          <w:rFonts w:ascii="Arial" w:eastAsia="Arial" w:hAnsi="Arial" w:cs="Arial"/>
+          <w:b/>
+          <w:sz w:val="26"/>
+          <w:szCs w:val="26"/>
+        </w:rPr>
+      </w:pPr>
+    </w:p>
+    <w:p>
+      <w:pPr>
+        <w:pBdr>
+          <w:top w:val="nil"/>
+          <w:left w:val="nil"/>
+          <w:bottom w:val="nil"/>
+          <w:right w:val="nil"/>
+          <w:between w:val="nil"/>
+        </w:pBdr>
+        <w:rPr>
+          <w:rFonts w:ascii="Arial" w:eastAsia="Arial" w:hAnsi="Arial" w:cs="Arial"/>
+          <w:b/>
+          <w:sz w:val="26"/>
+          <w:szCs w:val="26"/>
+        </w:rPr>
+      </w:pPr>
+    </w:p>
+    <w:p>
+      <w:pPr>
+        <w:pBdr>
+          <w:top w:val="nil"/>
+          <w:left w:val="nil"/>
+          <w:bottom w:val="nil"/>
+          <w:right w:val="nil"/>
+          <w:between w:val="nil"/>
+        </w:pBdr>
+        <w:rPr>
+          <w:rFonts w:ascii="Arial" w:eastAsia="Arial" w:hAnsi="Arial" w:cs="Arial"/>
+          <w:b/>
+          <w:sz w:val="26"/>
+          <w:szCs w:val="26"/>
+        </w:rPr>
+      </w:pPr>
+    </w:p>
+    <w:p>
+      <w:pPr>
+        <w:pBdr>
+          <w:top w:val="nil"/>
+          <w:left w:val="nil"/>
+          <w:bottom w:val="nil"/>
+          <w:right w:val="nil"/>
+          <w:between w:val="nil"/>
+        </w:pBdr>
+        <w:rPr>
+          <w:rFonts w:ascii="Arial" w:eastAsia="Arial" w:hAnsi="Arial" w:cs="Arial"/>
+          <w:b/>
+          <w:sz w:val="26"/>
+          <w:szCs w:val="26"/>
+        </w:rPr>
+      </w:pPr>
+    </w:p>
+    <w:p>
+      <w:pPr>
+        <w:pBdr>
+          <w:top w:val="nil"/>
+          <w:left w:val="nil"/>
+          <w:bottom w:val="nil"/>
+          <w:right w:val="nil"/>
+          <w:between w:val="nil"/>
+        </w:pBdr>
+        <w:rPr>
+          <w:rFonts w:ascii="Arial" w:eastAsia="Arial" w:hAnsi="Arial" w:cs="Arial"/>
+          <w:b/>
+          <w:sz w:val="26"/>
+          <w:szCs w:val="26"/>
+        </w:rPr>
+      </w:pPr>
+    </w:p>
+    <w:p>
+      <w:pPr>
+        <w:pBdr>
+          <w:top w:val="nil"/>
+          <w:left w:val="nil"/>
+          <w:bottom w:val="nil"/>
+          <w:right w:val="nil"/>
+          <w:between w:val="nil"/>
+        </w:pBdr>
+        <w:rPr>
+          <w:rFonts w:ascii="Arial" w:eastAsia="Arial" w:hAnsi="Arial" w:cs="Arial"/>
+          <w:b/>
+          <w:sz w:val="26"/>
+          <w:szCs w:val="26"/>
+        </w:rPr>
+      </w:pPr>
+    </w:p>
+    <w:p>
+      <w:pPr>
+        <w:pBdr>
+          <w:top w:val="nil"/>
+          <w:left w:val="nil"/>
+          <w:bottom w:val="nil"/>
+          <w:right w:val="nil"/>
+          <w:between w:val="nil"/>
+        </w:pBdr>
         <w:rPr>
           <w:rFonts w:ascii="Arial" w:eastAsia="Arial" w:hAnsi="Arial" w:cs="Arial"/>
           <w:b/>
@@ -3447,16 +3903,7 @@
           <w:sz w:val="24"/>
           <w:szCs w:val="24"/>
         </w:rPr>
-        <w:t>Nea</w:t>
-      </w:r>
-      <w:r>
-        <w:rPr>
-          <w:rFonts w:ascii="Arial" w:eastAsia="Arial" w:hAnsi="Arial" w:cs="Arial"/>
-          <w:i/>
-          <w:sz w:val="24"/>
-          <w:szCs w:val="24"/>
-        </w:rPr>
-        <w:t>rest</w:t>
+        <w:t>Nearest</w:t>
       </w:r>
       <w:proofErr w:type="spellEnd"/>
       <w:r>
@@ -3485,7 +3932,15 @@
           <w:sz w:val="24"/>
           <w:szCs w:val="24"/>
         </w:rPr>
-        <w:t xml:space="preserve"> (k-NN)</w:t>
+        <w:t xml:space="preserve"> </w:t>
+      </w:r>
+      <w:r>
+        <w:rPr>
+          <w:rFonts w:ascii="Arial" w:eastAsia="Arial" w:hAnsi="Arial" w:cs="Arial"/>
+          <w:sz w:val="24"/>
+          <w:szCs w:val="24"/>
+        </w:rPr>
+        <w:t>(k-NN)</w:t>
       </w:r>
       <w:proofErr w:type="gramStart"/>
       <w:r>
@@ -3725,23 +4180,24 @@
           <w:sz w:val="24"/>
           <w:szCs w:val="24"/>
         </w:rPr>
-        <w:t xml:space="preserve">  similares a um determinado filme que o usuário gostou. Ao usar o</w:t>
-      </w:r>
-      <w:r>
-        <w:rPr>
-          <w:rFonts w:ascii="Arial" w:eastAsia="Arial" w:hAnsi="Arial" w:cs="Arial"/>
-          <w:sz w:val="24"/>
-          <w:szCs w:val="24"/>
-        </w:rPr>
-        <w:t>s metadados dos filmes (conteúdo) para construir esse mecanismo, isso é conhecido como filtragem baseada em conteúdo. Para iniciar a imple</w:t>
-      </w:r>
-      <w:r>
-        <w:rPr>
-          <w:rFonts w:ascii="Arial" w:eastAsia="Arial" w:hAnsi="Arial" w:cs="Arial"/>
-          <w:sz w:val="24"/>
-          <w:szCs w:val="24"/>
-        </w:rPr>
-        <w:t xml:space="preserve">mentação desse mecanismo foram lidos os </w:t>
+        <w:t xml:space="preserve">  similares a um determinado film</w:t>
+      </w:r>
+      <w:r>
+        <w:rPr>
+          <w:rFonts w:ascii="Arial" w:eastAsia="Arial" w:hAnsi="Arial" w:cs="Arial"/>
+          <w:color w:val="000000"/>
+          <w:sz w:val="24"/>
+          <w:szCs w:val="24"/>
+        </w:rPr>
+        <w:t>e que o usuário gostou. Ao usar o</w:t>
+      </w:r>
+      <w:r>
+        <w:rPr>
+          <w:rFonts w:ascii="Arial" w:eastAsia="Arial" w:hAnsi="Arial" w:cs="Arial"/>
+          <w:sz w:val="24"/>
+          <w:szCs w:val="24"/>
+        </w:rPr>
+        <w:t xml:space="preserve">s metadados dos filmes (conteúdo) para construir esse mecanismo, isso é conhecido como filtragem baseada em conteúdo. Para iniciar a implementação desse mecanismo foram lidos os </w:t>
       </w:r>
       <w:proofErr w:type="spellStart"/>
       <w:r>
@@ -3787,7 +4243,15 @@
           <w:sz w:val="24"/>
           <w:szCs w:val="24"/>
         </w:rPr>
-        <w:t xml:space="preserve">(que contém os dados de </w:t>
+        <w:t>(que co</w:t>
+      </w:r>
+      <w:r>
+        <w:rPr>
+          <w:rFonts w:ascii="Arial" w:eastAsia="Arial" w:hAnsi="Arial" w:cs="Arial"/>
+          <w:sz w:val="24"/>
+          <w:szCs w:val="24"/>
+        </w:rPr>
+        <w:t xml:space="preserve">ntém os dados de </w:t>
       </w:r>
       <w:proofErr w:type="spellStart"/>
       <w:r>
@@ -3851,16 +4315,16 @@
           <w:sz w:val="24"/>
           <w:szCs w:val="24"/>
         </w:rPr>
-        <w:t xml:space="preserve"> conteúdo dos filmes foi realizada uma etapa de pré-processamento dos dados, nessa etapa foi perc</w:t>
-      </w:r>
-      <w:r>
-        <w:rPr>
-          <w:rFonts w:ascii="Arial" w:eastAsia="Arial" w:hAnsi="Arial" w:cs="Arial"/>
-          <w:color w:val="000000"/>
-          <w:sz w:val="24"/>
-          <w:szCs w:val="24"/>
-        </w:rPr>
-        <w:t xml:space="preserve">ebido a necessidade de excluir algumas linhas que possuíam dados mal formatados (ex. linhas do  </w:t>
+        <w:t xml:space="preserve"> conteúdo dos filmes foi realizada uma etapa de pré-processamento dos dados, nessa etapa foi percebido a necessidade de excluir algumas linhas que possuíam dados mal formatados (ex. </w:t>
+      </w:r>
+      <w:r>
+        <w:rPr>
+          <w:rFonts w:ascii="Arial" w:eastAsia="Arial" w:hAnsi="Arial" w:cs="Arial"/>
+          <w:color w:val="000000"/>
+          <w:sz w:val="24"/>
+          <w:szCs w:val="24"/>
+        </w:rPr>
+        <w:t xml:space="preserve">linhas do  </w:t>
       </w:r>
       <w:proofErr w:type="spellStart"/>
       <w:r>
@@ -3905,15 +4369,7 @@
           <w:sz w:val="24"/>
           <w:szCs w:val="24"/>
         </w:rPr>
-        <w:t>ano e organizar dados em formato de lista da coluna</w:t>
-      </w:r>
-      <w:r>
-        <w:rPr>
-          <w:rFonts w:ascii="Arial" w:eastAsia="Arial" w:hAnsi="Arial" w:cs="Arial"/>
-          <w:sz w:val="24"/>
-          <w:szCs w:val="24"/>
-        </w:rPr>
-        <w:t xml:space="preserve"> de gênero além de</w:t>
+        <w:t>ano e organizar dados em formato de lista da coluna de gênero além de</w:t>
       </w:r>
       <w:r>
         <w:rPr>
@@ -3948,7 +4404,15 @@
           <w:sz w:val="24"/>
           <w:szCs w:val="24"/>
         </w:rPr>
-        <w:t xml:space="preserve"> de filmes, como haviam linhas inteiras duplicadas e linhas que só se diferenciavam pela popularidade, foram considerados os dados dos filmes com maior popularidade</w:t>
+        <w:t xml:space="preserve"> de filmes, como ha</w:t>
+      </w:r>
+      <w:r>
+        <w:rPr>
+          <w:rFonts w:ascii="Arial" w:eastAsia="Arial" w:hAnsi="Arial" w:cs="Arial"/>
+          <w:sz w:val="24"/>
+          <w:szCs w:val="24"/>
+        </w:rPr>
+        <w:t>viam linhas inteiras duplicadas e linhas que só se diferenciavam pela popularidade, foram considerados os dados dos filmes com maior popularidade</w:t>
       </w:r>
       <w:r>
         <w:rPr>
@@ -3977,15 +4441,7 @@
           <w:sz w:val="24"/>
           <w:szCs w:val="24"/>
         </w:rPr>
-        <w:t>Para implementação deste</w:t>
-      </w:r>
-      <w:r>
-        <w:rPr>
-          <w:rFonts w:ascii="Arial" w:eastAsia="Arial" w:hAnsi="Arial" w:cs="Arial"/>
-          <w:sz w:val="24"/>
-          <w:szCs w:val="24"/>
-        </w:rPr>
-        <w:t xml:space="preserve"> algoritmo, uniu-se o </w:t>
+        <w:t xml:space="preserve">Para implementação deste algoritmo, uniu-se o </w:t>
       </w:r>
       <w:proofErr w:type="spellStart"/>
       <w:r>
@@ -4012,7 +4468,15 @@
           <w:sz w:val="24"/>
           <w:szCs w:val="24"/>
         </w:rPr>
-        <w:t>dataframes</w:t>
+        <w:t>dataframe</w:t>
+      </w:r>
+      <w:r>
+        <w:rPr>
+          <w:rFonts w:ascii="Arial" w:eastAsia="Arial" w:hAnsi="Arial" w:cs="Arial"/>
+          <w:sz w:val="24"/>
+          <w:szCs w:val="24"/>
+        </w:rPr>
+        <w:t>s</w:t>
       </w:r>
       <w:proofErr w:type="spellEnd"/>
       <w:r>
@@ -4121,15 +4585,7 @@
           <w:sz w:val="24"/>
           <w:szCs w:val="24"/>
         </w:rPr>
-        <w:t xml:space="preserve">) que será </w:t>
-      </w:r>
-      <w:r>
-        <w:rPr>
-          <w:rFonts w:ascii="Arial" w:eastAsia="Arial" w:hAnsi="Arial" w:cs="Arial"/>
-          <w:sz w:val="24"/>
-          <w:szCs w:val="24"/>
-        </w:rPr>
-        <w:t xml:space="preserve">o principal </w:t>
+        <w:t xml:space="preserve">) que será o principal </w:t>
       </w:r>
       <w:proofErr w:type="spellStart"/>
       <w:r>
@@ -4200,7 +4656,15 @@
           <w:sz w:val="24"/>
           <w:szCs w:val="24"/>
         </w:rPr>
-        <w:t xml:space="preserve">) é um subconjunto de dados do </w:t>
+        <w:t>) é um subcon</w:t>
+      </w:r>
+      <w:r>
+        <w:rPr>
+          <w:rFonts w:ascii="Arial" w:eastAsia="Arial" w:hAnsi="Arial" w:cs="Arial"/>
+          <w:sz w:val="24"/>
+          <w:szCs w:val="24"/>
+        </w:rPr>
+        <w:t xml:space="preserve">junto de dados do </w:t>
       </w:r>
       <w:proofErr w:type="spellStart"/>
       <w:r>
@@ -4318,15 +4782,7 @@
           <w:sz w:val="24"/>
           <w:szCs w:val="24"/>
         </w:rPr>
-        <w:t xml:space="preserve"> que será utilizado na impleme</w:t>
-      </w:r>
-      <w:r>
-        <w:rPr>
-          <w:rFonts w:ascii="Arial" w:eastAsia="Arial" w:hAnsi="Arial" w:cs="Arial"/>
-          <w:sz w:val="24"/>
-          <w:szCs w:val="24"/>
-        </w:rPr>
-        <w:t xml:space="preserve">ntação do </w:t>
+        <w:t xml:space="preserve"> que será utilizado na implementação do </w:t>
       </w:r>
       <w:proofErr w:type="spellStart"/>
       <w:r>
@@ -4382,7 +4838,15 @@
           <w:sz w:val="24"/>
           <w:szCs w:val="24"/>
         </w:rPr>
-        <w:t xml:space="preserve"> foi definido que do atributo equipe (</w:t>
+        <w:t xml:space="preserve"> foi definido que do atributo equ</w:t>
+      </w:r>
+      <w:r>
+        <w:rPr>
+          <w:rFonts w:ascii="Arial" w:eastAsia="Arial" w:hAnsi="Arial" w:cs="Arial"/>
+          <w:sz w:val="24"/>
+          <w:szCs w:val="24"/>
+        </w:rPr>
+        <w:t>ipe (</w:t>
       </w:r>
       <w:proofErr w:type="spellStart"/>
       <w:r>
@@ -4409,15 +4873,7 @@
           <w:szCs w:val="24"/>
         </w:rPr>
         <w:lastRenderedPageBreak/>
-        <w:t>espe</w:t>
-      </w:r>
-      <w:r>
-        <w:rPr>
-          <w:rFonts w:ascii="Arial" w:eastAsia="Arial" w:hAnsi="Arial" w:cs="Arial"/>
-          <w:sz w:val="24"/>
-          <w:szCs w:val="24"/>
-        </w:rPr>
-        <w:t>ciais, produtores, editores entre outros). No caso do atributo elenco (</w:t>
+        <w:t>especiais, produtores, editores entre outros). No caso do atributo elenco (</w:t>
       </w:r>
       <w:proofErr w:type="spellStart"/>
       <w:r>
@@ -4435,7 +4891,15 @@
           <w:sz w:val="24"/>
           <w:szCs w:val="24"/>
         </w:rPr>
-        <w:t xml:space="preserve">) foram selecionados os três principais atores. Logo após, é aplicado nas colunas a função </w:t>
+        <w:t>) foram se</w:t>
+      </w:r>
+      <w:r>
+        <w:rPr>
+          <w:rFonts w:ascii="Arial" w:eastAsia="Arial" w:hAnsi="Arial" w:cs="Arial"/>
+          <w:sz w:val="24"/>
+          <w:szCs w:val="24"/>
+        </w:rPr>
+        <w:t xml:space="preserve">lecionados os três principais atores. Logo após, é aplicado nas colunas a função </w:t>
       </w:r>
       <w:proofErr w:type="spellStart"/>
       <w:r>
@@ -4490,15 +4954,7 @@
           <w:sz w:val="24"/>
           <w:szCs w:val="24"/>
         </w:rPr>
-        <w:t>p</w:t>
-      </w:r>
-      <w:r>
-        <w:rPr>
-          <w:rFonts w:ascii="Arial" w:eastAsia="Arial" w:hAnsi="Arial" w:cs="Arial"/>
-          <w:sz w:val="24"/>
-          <w:szCs w:val="24"/>
-        </w:rPr>
-        <w:t>ython</w:t>
+        <w:t>python</w:t>
       </w:r>
       <w:proofErr w:type="spellEnd"/>
       <w:r>
@@ -4546,7 +5002,15 @@
           <w:sz w:val="24"/>
           <w:szCs w:val="24"/>
         </w:rPr>
-        <w:t xml:space="preserve">) para obter o nome dos diretores que constam na coluna </w:t>
+        <w:t xml:space="preserve">) para obter o nome </w:t>
+      </w:r>
+      <w:r>
+        <w:rPr>
+          <w:rFonts w:ascii="Arial" w:eastAsia="Arial" w:hAnsi="Arial" w:cs="Arial"/>
+          <w:sz w:val="24"/>
+          <w:szCs w:val="24"/>
+        </w:rPr>
+        <w:t xml:space="preserve">dos diretores que constam na coluna </w:t>
       </w:r>
       <w:proofErr w:type="spellStart"/>
       <w:r>
@@ -4582,15 +5046,7 @@
           <w:sz w:val="24"/>
           <w:szCs w:val="24"/>
         </w:rPr>
-        <w:t>” que vai receber esse dado. Posteriormente, os nomes dos atores que constam no elenco são organiz</w:t>
-      </w:r>
-      <w:r>
-        <w:rPr>
-          <w:rFonts w:ascii="Arial" w:eastAsia="Arial" w:hAnsi="Arial" w:cs="Arial"/>
-          <w:sz w:val="24"/>
-          <w:szCs w:val="24"/>
-        </w:rPr>
-        <w:t>ados e são selecionados os três principais atores.</w:t>
+        <w:t>” que vai receber esse dado. Posteriormente, os nomes dos atores que constam no elenco são organizados e são selecionados os três principais atores.</w:t>
       </w:r>
     </w:p>
     <w:p>
@@ -4611,16 +5067,16 @@
           <w:szCs w:val="24"/>
         </w:rPr>
         <w:drawing>
-          <wp:inline distT="114300" distB="114300" distL="114300" distR="114300" wp14:anchorId="241D4614" wp14:editId="1216460F">
+          <wp:inline distT="114300" distB="114300" distL="114300" distR="114300" wp14:anchorId="12CEB073" wp14:editId="1E53DCB5">
             <wp:extent cx="5759775" cy="3568700"/>
             <wp:effectExtent l="0" t="0" r="0" b="0"/>
-            <wp:docPr id="10" name="image7.png"/>
+            <wp:docPr id="10" name="image5.png"/>
             <wp:cNvGraphicFramePr/>
             <a:graphic xmlns:a="http://schemas.openxmlformats.org/drawingml/2006/main">
               <a:graphicData uri="http://schemas.openxmlformats.org/drawingml/2006/picture">
                 <pic:pic xmlns:pic="http://schemas.openxmlformats.org/drawingml/2006/picture">
                   <pic:nvPicPr>
-                    <pic:cNvPr id="0" name="image7.png"/>
+                    <pic:cNvPr id="0" name="image5.png"/>
                     <pic:cNvPicPr preferRelativeResize="0"/>
                   </pic:nvPicPr>
                   <pic:blipFill>
@@ -4838,7 +5294,7 @@
           <w:szCs w:val="24"/>
         </w:rPr>
         <w:drawing>
-          <wp:inline distT="114300" distB="114300" distL="114300" distR="114300" wp14:anchorId="7B8A6A4A" wp14:editId="081C859C">
+          <wp:inline distT="114300" distB="114300" distL="114300" distR="114300" wp14:anchorId="1246D6AF" wp14:editId="42A6C3A0">
             <wp:extent cx="5759775" cy="4457700"/>
             <wp:effectExtent l="0" t="0" r="0" b="0"/>
             <wp:docPr id="20" name="image2.png"/>
@@ -5028,7 +5484,15 @@
           <w:sz w:val="24"/>
           <w:szCs w:val="24"/>
         </w:rPr>
-        <w:t xml:space="preserve"> para criar uma matriz de contagem de tokens, como está descrito no algoritmo abaixo:</w:t>
+        <w:t xml:space="preserve"> para criar uma matriz de contagem de tokens, como está descrito no a</w:t>
+      </w:r>
+      <w:r>
+        <w:rPr>
+          <w:rFonts w:ascii="Arial" w:eastAsia="Arial" w:hAnsi="Arial" w:cs="Arial"/>
+          <w:sz w:val="24"/>
+          <w:szCs w:val="24"/>
+        </w:rPr>
+        <w:t>lgoritmo abaixo:</w:t>
       </w:r>
     </w:p>
     <w:p>
@@ -5050,16 +5514,16 @@
         </w:rPr>
         <w:lastRenderedPageBreak/>
         <w:drawing>
-          <wp:inline distT="114300" distB="114300" distL="114300" distR="114300" wp14:anchorId="493E545D" wp14:editId="77375171">
+          <wp:inline distT="114300" distB="114300" distL="114300" distR="114300" wp14:anchorId="12ABB8FB" wp14:editId="60E41F37">
             <wp:extent cx="5759775" cy="2463800"/>
             <wp:effectExtent l="0" t="0" r="0" b="0"/>
-            <wp:docPr id="18" name="image3.png"/>
+            <wp:docPr id="18" name="image4.png"/>
             <wp:cNvGraphicFramePr/>
             <a:graphic xmlns:a="http://schemas.openxmlformats.org/drawingml/2006/main">
               <a:graphicData uri="http://schemas.openxmlformats.org/drawingml/2006/picture">
                 <pic:pic xmlns:pic="http://schemas.openxmlformats.org/drawingml/2006/picture">
                   <pic:nvPicPr>
-                    <pic:cNvPr id="0" name="image3.png"/>
+                    <pic:cNvPr id="0" name="image4.png"/>
                     <pic:cNvPicPr preferRelativeResize="0"/>
                   </pic:nvPicPr>
                   <pic:blipFill>
@@ -5146,7 +5610,7 @@
       <w:sdt>
         <w:sdtPr>
           <w:tag w:val="goog_rdk_2"/>
-          <w:id w:val="969943430"/>
+          <w:id w:val="-1275167010"/>
         </w:sdtPr>
         <w:sdtEndPr/>
         <w:sdtContent>
@@ -5218,7 +5682,15 @@
           <w:sz w:val="24"/>
           <w:szCs w:val="24"/>
         </w:rPr>
-        <w:t>unigramas</w:t>
+        <w:t>u</w:t>
+      </w:r>
+      <w:r>
+        <w:rPr>
+          <w:rFonts w:ascii="Arial" w:eastAsia="Arial" w:hAnsi="Arial" w:cs="Arial"/>
+          <w:sz w:val="24"/>
+          <w:szCs w:val="24"/>
+        </w:rPr>
+        <w:t>nigramas</w:t>
       </w:r>
       <w:proofErr w:type="spellEnd"/>
       <w:r>
@@ -5274,15 +5746,7 @@
           <w:sz w:val="24"/>
           <w:szCs w:val="24"/>
         </w:rPr>
-        <w:t xml:space="preserve"> que irá remover palavras de parada da língua ing</w:t>
-      </w:r>
-      <w:r>
-        <w:rPr>
-          <w:rFonts w:ascii="Arial" w:eastAsia="Arial" w:hAnsi="Arial" w:cs="Arial"/>
-          <w:sz w:val="24"/>
-          <w:szCs w:val="24"/>
-        </w:rPr>
-        <w:t>lesa dos tokens resultantes (ex. "a", "</w:t>
+        <w:t xml:space="preserve"> que irá remover palavras de parada da língua inglesa dos tokens resultantes (ex. "a", "</w:t>
       </w:r>
       <w:proofErr w:type="spellStart"/>
       <w:r>
@@ -5384,15 +5848,7 @@
           <w:sz w:val="24"/>
           <w:szCs w:val="24"/>
         </w:rPr>
-        <w:t xml:space="preserve"> que irá aprender o dicionário de vocabulário e retornar uma matriz documento-termo, posteriormente é calculada a similaridade cosseno e criada uma sér</w:t>
-      </w:r>
-      <w:r>
-        <w:rPr>
-          <w:rFonts w:ascii="Arial" w:eastAsia="Arial" w:hAnsi="Arial" w:cs="Arial"/>
-          <w:sz w:val="24"/>
-          <w:szCs w:val="24"/>
-        </w:rPr>
-        <w:t xml:space="preserve">ie chamada de </w:t>
+        <w:t xml:space="preserve"> que irá aprender o dicionário de vocabulário e retornar uma matriz documento-termo, posteriormente é calculada a similaridade cosseno e criada uma série chamada de </w:t>
       </w:r>
       <w:proofErr w:type="spellStart"/>
       <w:r>
@@ -5411,7 +5867,15 @@
           <w:sz w:val="24"/>
           <w:szCs w:val="24"/>
         </w:rPr>
-        <w:t xml:space="preserve"> que contém os títulos e seus respectivos índices no </w:t>
+        <w:t xml:space="preserve"> que contém os títulos e seus respectivo</w:t>
+      </w:r>
+      <w:r>
+        <w:rPr>
+          <w:rFonts w:ascii="Arial" w:eastAsia="Arial" w:hAnsi="Arial" w:cs="Arial"/>
+          <w:sz w:val="24"/>
+          <w:szCs w:val="24"/>
+        </w:rPr>
+        <w:t xml:space="preserve">s índices no </w:t>
       </w:r>
       <w:proofErr w:type="spellStart"/>
       <w:r>
@@ -5728,15 +6192,15 @@
           <w:sz w:val="24"/>
           <w:szCs w:val="24"/>
         </w:rPr>
-        <w:t xml:space="preserve"> para oferecer recomendações mais customizadas e pessoais para o usuário. Essa técnica é baseada na ideia de que indivíduos semelhantes a um usuário, podem ser usados para prever o quanto esse usuário vai gostar de um determinado produto (ex. os filmes) ou</w:t>
-      </w:r>
-      <w:r>
-        <w:rPr>
-          <w:rFonts w:ascii="Arial" w:eastAsia="Arial" w:hAnsi="Arial" w:cs="Arial"/>
-          <w:sz w:val="24"/>
-          <w:szCs w:val="24"/>
-        </w:rPr>
-        <w:t xml:space="preserve"> serviço que esses indivíduos </w:t>
+        <w:t xml:space="preserve"> para oferecer recomendações mais </w:t>
+      </w:r>
+      <w:r>
+        <w:rPr>
+          <w:rFonts w:ascii="Arial" w:eastAsia="Arial" w:hAnsi="Arial" w:cs="Arial"/>
+          <w:sz w:val="24"/>
+          <w:szCs w:val="24"/>
+        </w:rPr>
+        <w:t xml:space="preserve">customizadas e pessoais para o usuário. Essa técnica é baseada na ideia de que indivíduos semelhantes a um usuário, podem ser usados para prever o quanto esse usuário vai gostar de um determinado produto (ex. os filmes) ou serviço que esses indivíduos </w:t>
       </w:r>
       <w:r>
         <w:rPr>
@@ -5746,7 +6210,17 @@
           <w:szCs w:val="24"/>
           <w:highlight w:val="white"/>
         </w:rPr>
-        <w:t>consumiram</w:t>
+        <w:t>cons</w:t>
+      </w:r>
+      <w:r>
+        <w:rPr>
+          <w:rFonts w:ascii="Arial" w:eastAsia="Arial" w:hAnsi="Arial" w:cs="Arial"/>
+          <w:color w:val="202124"/>
+          <w:sz w:val="24"/>
+          <w:szCs w:val="24"/>
+          <w:highlight w:val="white"/>
+        </w:rPr>
+        <w:t>umiram</w:t>
       </w:r>
       <w:r>
         <w:rPr>
@@ -5811,7 +6285,7 @@
       <w:sdt>
         <w:sdtPr>
           <w:tag w:val="goog_rdk_3"/>
-          <w:id w:val="-922410459"/>
+          <w:id w:val="181564851"/>
         </w:sdtPr>
         <w:sdtEndPr/>
         <w:sdtContent>
@@ -5826,16 +6300,16 @@
           <w:szCs w:val="24"/>
         </w:rPr>
         <w:drawing>
-          <wp:inline distT="114300" distB="114300" distL="114300" distR="114300" wp14:anchorId="203C5E34" wp14:editId="46F6B7FF">
+          <wp:inline distT="114300" distB="114300" distL="114300" distR="114300" wp14:anchorId="2A8E7D5D" wp14:editId="376C2058">
             <wp:extent cx="5762625" cy="2485387"/>
             <wp:effectExtent l="0" t="0" r="0" b="0"/>
-            <wp:docPr id="23" name="image12.png"/>
+            <wp:docPr id="23" name="image14.png"/>
             <wp:cNvGraphicFramePr/>
             <a:graphic xmlns:a="http://schemas.openxmlformats.org/drawingml/2006/main">
               <a:graphicData uri="http://schemas.openxmlformats.org/drawingml/2006/picture">
                 <pic:pic xmlns:pic="http://schemas.openxmlformats.org/drawingml/2006/picture">
                   <pic:nvPicPr>
-                    <pic:cNvPr id="0" name="image12.png"/>
+                    <pic:cNvPr id="0" name="image14.png"/>
                     <pic:cNvPicPr preferRelativeResize="0"/>
                   </pic:nvPicPr>
                   <pic:blipFill>
@@ -5929,15 +6403,7 @@
           <w:sz w:val="24"/>
           <w:szCs w:val="24"/>
         </w:rPr>
-        <w:t xml:space="preserve"> foi feita utilizando a b</w:t>
-      </w:r>
-      <w:r>
-        <w:rPr>
-          <w:rFonts w:ascii="Arial" w:eastAsia="Arial" w:hAnsi="Arial" w:cs="Arial"/>
-          <w:sz w:val="24"/>
-          <w:szCs w:val="24"/>
-        </w:rPr>
-        <w:t xml:space="preserve">iblioteca </w:t>
+        <w:t xml:space="preserve"> foi feita utilizando a biblioteca </w:t>
       </w:r>
       <w:proofErr w:type="spellStart"/>
       <w:r>
@@ -6100,15 +6566,7 @@
           <w:sz w:val="24"/>
           <w:szCs w:val="24"/>
         </w:rPr>
-        <w:t>A princípio foi cria</w:t>
-      </w:r>
-      <w:r>
-        <w:rPr>
-          <w:rFonts w:ascii="Arial" w:eastAsia="Arial" w:hAnsi="Arial" w:cs="Arial"/>
-          <w:sz w:val="24"/>
-          <w:szCs w:val="24"/>
-        </w:rPr>
-        <w:t xml:space="preserve">do um objeto </w:t>
+        <w:t xml:space="preserve">A princípio foi criado um objeto </w:t>
       </w:r>
       <w:r>
         <w:rPr>
@@ -6125,7 +6583,15 @@
           <w:sz w:val="24"/>
           <w:szCs w:val="24"/>
         </w:rPr>
-        <w:t xml:space="preserve">que é usado para analisar um arquivo contendo avaliações, e que em resumo define as configurações de leitura dos dados </w:t>
+        <w:t>que é usado para analisar um arquivo contendo avaliações, e que em resumo define as configurações de leitura dos d</w:t>
+      </w:r>
+      <w:r>
+        <w:rPr>
+          <w:rFonts w:ascii="Arial" w:eastAsia="Arial" w:hAnsi="Arial" w:cs="Arial"/>
+          <w:sz w:val="24"/>
+          <w:szCs w:val="24"/>
+        </w:rPr>
+        <w:t xml:space="preserve">ados </w:t>
       </w:r>
       <w:r>
         <w:rPr>
@@ -6134,15 +6600,7 @@
           <w:szCs w:val="24"/>
         </w:rPr>
         <w:lastRenderedPageBreak/>
-        <w:t>de entrada para o algoritmo de recomendação. Logo após, o código carrega um conjunto de dados de avaliações dos filme</w:t>
-      </w:r>
-      <w:r>
-        <w:rPr>
-          <w:rFonts w:ascii="Arial" w:eastAsia="Arial" w:hAnsi="Arial" w:cs="Arial"/>
-          <w:sz w:val="24"/>
-          <w:szCs w:val="24"/>
-        </w:rPr>
-        <w:t xml:space="preserve">s usando a biblioteca Pandas e criado o </w:t>
+        <w:t xml:space="preserve">de entrada para o algoritmo de recomendação. Logo após, o código carrega um conjunto de dados de avaliações dos filmes usando a biblioteca Pandas e criado o </w:t>
       </w:r>
       <w:proofErr w:type="spellStart"/>
       <w:r>
@@ -6217,16 +6675,16 @@
           <w:szCs w:val="24"/>
         </w:rPr>
         <w:drawing>
-          <wp:inline distT="114300" distB="114300" distL="114300" distR="114300" wp14:anchorId="01FD99F1" wp14:editId="79076007">
+          <wp:inline distT="114300" distB="114300" distL="114300" distR="114300" wp14:anchorId="4A21955A" wp14:editId="056B7F2E">
             <wp:extent cx="5759775" cy="3111500"/>
             <wp:effectExtent l="0" t="0" r="0" b="0"/>
-            <wp:docPr id="12" name="image8.png"/>
+            <wp:docPr id="12" name="image11.png"/>
             <wp:cNvGraphicFramePr/>
             <a:graphic xmlns:a="http://schemas.openxmlformats.org/drawingml/2006/main">
               <a:graphicData uri="http://schemas.openxmlformats.org/drawingml/2006/picture">
                 <pic:pic xmlns:pic="http://schemas.openxmlformats.org/drawingml/2006/picture">
                   <pic:nvPicPr>
-                    <pic:cNvPr id="0" name="image8.png"/>
+                    <pic:cNvPr id="0" name="image11.png"/>
                     <pic:cNvPicPr preferRelativeResize="0"/>
                   </pic:nvPicPr>
                   <pic:blipFill>
@@ -6270,7 +6728,15 @@
           <w:sz w:val="24"/>
           <w:szCs w:val="24"/>
         </w:rPr>
-        <w:t xml:space="preserve">Em seguida é feito o uso da biblioteca </w:t>
+        <w:t xml:space="preserve">Em seguida é feito o uso da </w:t>
+      </w:r>
+      <w:r>
+        <w:rPr>
+          <w:rFonts w:ascii="Arial" w:eastAsia="Arial" w:hAnsi="Arial" w:cs="Arial"/>
+          <w:sz w:val="24"/>
+          <w:szCs w:val="24"/>
+        </w:rPr>
+        <w:t xml:space="preserve">biblioteca </w:t>
       </w:r>
       <w:proofErr w:type="spellStart"/>
       <w:r>
@@ -6333,15 +6799,7 @@
           <w:sz w:val="24"/>
           <w:szCs w:val="24"/>
         </w:rPr>
-        <w:t xml:space="preserve"> que carrega um co</w:t>
-      </w:r>
-      <w:r>
-        <w:rPr>
-          <w:rFonts w:ascii="Arial" w:eastAsia="Arial" w:hAnsi="Arial" w:cs="Arial"/>
-          <w:sz w:val="24"/>
-          <w:szCs w:val="24"/>
-        </w:rPr>
-        <w:t xml:space="preserve">njunto de dados de um </w:t>
+        <w:t xml:space="preserve"> que carrega um conjunto de dados de um </w:t>
       </w:r>
       <w:proofErr w:type="spellStart"/>
       <w:r>
@@ -6540,7 +6998,15 @@
           <w:sz w:val="24"/>
           <w:szCs w:val="24"/>
         </w:rPr>
-        <w:t xml:space="preserve"> que execute um procedimento de validação cruzada</w:t>
+        <w:t xml:space="preserve"> qu</w:t>
+      </w:r>
+      <w:r>
+        <w:rPr>
+          <w:rFonts w:ascii="Arial" w:eastAsia="Arial" w:hAnsi="Arial" w:cs="Arial"/>
+          <w:sz w:val="24"/>
+          <w:szCs w:val="24"/>
+        </w:rPr>
+        <w:t>e execute um procedimento de validação cruzada</w:t>
       </w:r>
       <w:r>
         <w:rPr>
@@ -6558,15 +7024,7 @@
           <w:sz w:val="24"/>
           <w:szCs w:val="24"/>
         </w:rPr>
-        <w:t>para um determina</w:t>
-      </w:r>
-      <w:r>
-        <w:rPr>
-          <w:rFonts w:ascii="Arial" w:eastAsia="Arial" w:hAnsi="Arial" w:cs="Arial"/>
-          <w:sz w:val="24"/>
-          <w:szCs w:val="24"/>
-        </w:rPr>
-        <w:t>do algoritmo,</w:t>
+        <w:t>para um determinado algoritmo,</w:t>
       </w:r>
       <w:r>
         <w:rPr>
@@ -6636,15 +7094,15 @@
           <w:sz w:val="24"/>
           <w:szCs w:val="24"/>
         </w:rPr>
-        <w:t>, essa função é usada para avaliar o desempenho do modelo com base</w:t>
-      </w:r>
-      <w:r>
-        <w:rPr>
-          <w:rFonts w:ascii="Arial" w:eastAsia="Arial" w:hAnsi="Arial" w:cs="Arial"/>
-          <w:sz w:val="24"/>
-          <w:szCs w:val="24"/>
-        </w:rPr>
-        <w:t xml:space="preserve"> nas métricas de erro </w:t>
+        <w:t xml:space="preserve">, </w:t>
+      </w:r>
+      <w:r>
+        <w:rPr>
+          <w:rFonts w:ascii="Arial" w:eastAsia="Arial" w:hAnsi="Arial" w:cs="Arial"/>
+          <w:sz w:val="24"/>
+          <w:szCs w:val="24"/>
+        </w:rPr>
+        <w:t xml:space="preserve">essa função é usada para avaliar o desempenho do modelo com base nas métricas de erro </w:t>
       </w:r>
       <w:r>
         <w:rPr>
@@ -6810,7 +7268,15 @@
           <w:sz w:val="24"/>
           <w:szCs w:val="24"/>
         </w:rPr>
-        <w:t xml:space="preserve">para criar um objeto </w:t>
+        <w:t xml:space="preserve">para </w:t>
+      </w:r>
+      <w:r>
+        <w:rPr>
+          <w:rFonts w:ascii="Arial" w:eastAsia="Arial" w:hAnsi="Arial" w:cs="Arial"/>
+          <w:sz w:val="24"/>
+          <w:szCs w:val="24"/>
+        </w:rPr>
+        <w:t xml:space="preserve">criar um objeto </w:t>
       </w:r>
       <w:proofErr w:type="spellStart"/>
       <w:r>
@@ -6838,15 +7304,7 @@
           <w:sz w:val="24"/>
           <w:szCs w:val="24"/>
         </w:rPr>
-        <w:t>que contém todos os dados disponíveis d</w:t>
-      </w:r>
-      <w:r>
-        <w:rPr>
-          <w:rFonts w:ascii="Arial" w:eastAsia="Arial" w:hAnsi="Arial" w:cs="Arial"/>
-          <w:sz w:val="24"/>
-          <w:szCs w:val="24"/>
-        </w:rPr>
-        <w:t xml:space="preserve">e treinamento, logo após o modelo é treinado com esse conjunto de dados completo usando a função </w:t>
+        <w:t xml:space="preserve">que contém todos os dados disponíveis de treinamento, logo após o modelo é treinado com esse conjunto de dados completo usando a função </w:t>
       </w:r>
       <w:proofErr w:type="spellStart"/>
       <w:r>
@@ -6879,7 +7337,7 @@
       <w:sdt>
         <w:sdtPr>
           <w:tag w:val="goog_rdk_4"/>
-          <w:id w:val="144479598"/>
+          <w:id w:val="-2064862432"/>
         </w:sdtPr>
         <w:sdtEndPr/>
         <w:sdtContent>
@@ -6892,7 +7350,15 @@
           <w:sz w:val="24"/>
           <w:szCs w:val="24"/>
         </w:rPr>
-        <w:t>decomposição de valores singulares (SVD)</w:t>
+        <w:t>decomposição de valores singu</w:t>
+      </w:r>
+      <w:r>
+        <w:rPr>
+          <w:rFonts w:ascii="Arial" w:eastAsia="Arial" w:hAnsi="Arial" w:cs="Arial"/>
+          <w:sz w:val="24"/>
+          <w:szCs w:val="24"/>
+        </w:rPr>
+        <w:t>lares (SVD)</w:t>
       </w:r>
       <w:commentRangeEnd w:id="5"/>
       <w:r>
@@ -7012,15 +7478,15 @@
           <w:sz w:val="24"/>
           <w:szCs w:val="24"/>
         </w:rPr>
-        <w:t>) que usa a técnica de filtragem colaborativa baseada em usuários. Que tem por objetivo realizar a recomendação de filmes para um u</w:t>
-      </w:r>
-      <w:r>
-        <w:rPr>
-          <w:rFonts w:ascii="Arial" w:eastAsia="Arial" w:hAnsi="Arial" w:cs="Arial"/>
-          <w:sz w:val="24"/>
-          <w:szCs w:val="24"/>
-        </w:rPr>
-        <w:t xml:space="preserve">suário específico com base nas avaliações de outros usuários. Esse algoritmo faz uso de alguns </w:t>
+        <w:t>) que usa a técnica de filtragem colaborativa baseada em usuários. Que tem por objetivo realizar a recomendação de filmes para um us</w:t>
+      </w:r>
+      <w:r>
+        <w:rPr>
+          <w:rFonts w:ascii="Arial" w:eastAsia="Arial" w:hAnsi="Arial" w:cs="Arial"/>
+          <w:sz w:val="24"/>
+          <w:szCs w:val="24"/>
+        </w:rPr>
+        <w:t xml:space="preserve">uário específico com base nas avaliações de outros usuários. Esse algoritmo faz uso de alguns </w:t>
       </w:r>
       <w:proofErr w:type="spellStart"/>
       <w:r>
@@ -7067,7 +7533,16 @@
           <w:sz w:val="24"/>
           <w:szCs w:val="24"/>
         </w:rPr>
-        <w:t xml:space="preserve">id </w:t>
+        <w:t>id</w:t>
+      </w:r>
+      <w:r>
+        <w:rPr>
+          <w:rFonts w:ascii="Arial" w:eastAsia="Arial" w:hAnsi="Arial" w:cs="Arial"/>
+          <w:i/>
+          <w:sz w:val="24"/>
+          <w:szCs w:val="24"/>
+        </w:rPr>
+        <w:t xml:space="preserve"> </w:t>
       </w:r>
       <w:r>
         <w:rPr>
@@ -7149,15 +7624,7 @@
           <w:sz w:val="24"/>
           <w:szCs w:val="24"/>
         </w:rPr>
-        <w:t xml:space="preserve"> e convertida para o tipo de dado inteiro e e</w:t>
-      </w:r>
-      <w:r>
-        <w:rPr>
-          <w:rFonts w:ascii="Arial" w:eastAsia="Arial" w:hAnsi="Arial" w:cs="Arial"/>
-          <w:sz w:val="24"/>
-          <w:szCs w:val="24"/>
-        </w:rPr>
-        <w:t xml:space="preserve">ntão feito o merge com </w:t>
+        <w:t xml:space="preserve"> e convertida para o tipo de dado inteiro e então feito o merge com </w:t>
       </w:r>
       <w:proofErr w:type="spellStart"/>
       <w:r>
@@ -7202,7 +7669,15 @@
           <w:sz w:val="24"/>
           <w:szCs w:val="24"/>
         </w:rPr>
-        <w:t xml:space="preserve"> além disso são selecionadas as colunas </w:t>
+        <w:t xml:space="preserve"> além disso</w:t>
+      </w:r>
+      <w:r>
+        <w:rPr>
+          <w:rFonts w:ascii="Arial" w:eastAsia="Arial" w:hAnsi="Arial" w:cs="Arial"/>
+          <w:sz w:val="24"/>
+          <w:szCs w:val="24"/>
+        </w:rPr>
+        <w:t xml:space="preserve"> são selecionadas as colunas </w:t>
       </w:r>
       <w:proofErr w:type="spellStart"/>
       <w:r>
@@ -7436,7 +7911,15 @@
           <w:sz w:val="24"/>
           <w:szCs w:val="24"/>
         </w:rPr>
-        <w:t xml:space="preserve">usando a coluna de </w:t>
+        <w:t>usando a coluna</w:t>
+      </w:r>
+      <w:r>
+        <w:rPr>
+          <w:rFonts w:ascii="Arial" w:eastAsia="Arial" w:hAnsi="Arial" w:cs="Arial"/>
+          <w:sz w:val="24"/>
+          <w:szCs w:val="24"/>
+        </w:rPr>
+        <w:t xml:space="preserve"> de </w:t>
       </w:r>
       <w:proofErr w:type="spellStart"/>
       <w:r>
@@ -7500,15 +7983,15 @@
           <w:sz w:val="24"/>
           <w:szCs w:val="24"/>
         </w:rPr>
-        <w:t xml:space="preserve"> onde os dados ficam dist</w:t>
-      </w:r>
-      <w:r>
-        <w:rPr>
-          <w:rFonts w:ascii="Arial" w:eastAsia="Arial" w:hAnsi="Arial" w:cs="Arial"/>
-          <w:sz w:val="24"/>
-          <w:szCs w:val="24"/>
-        </w:rPr>
-        <w:t xml:space="preserve">ribuídos no formato de uma matriz onde as linhas são os usuários, as colunas são os títulos dos filmes e os valores são as avaliações dadas pelos usuários aos filmes, e os valores NA ou </w:t>
+        <w:t xml:space="preserve"> onde os dados ficam distribuídos no formato de uma matriz onde as linhas são os usuários, as colunas são os títulos dos filmes e os valores são as avaliações dadas pelos usuários aos filmes, e os valores </w:t>
+      </w:r>
+      <w:r>
+        <w:rPr>
+          <w:rFonts w:ascii="Arial" w:eastAsia="Arial" w:hAnsi="Arial" w:cs="Arial"/>
+          <w:sz w:val="24"/>
+          <w:szCs w:val="24"/>
+        </w:rPr>
+        <w:t xml:space="preserve">NA ou </w:t>
       </w:r>
       <w:proofErr w:type="spellStart"/>
       <w:proofErr w:type="gramStart"/>
@@ -7600,15 +8083,7 @@
           <w:sz w:val="24"/>
           <w:szCs w:val="24"/>
         </w:rPr>
-        <w:t xml:space="preserve"> respectivamente) são substituídos pel</w:t>
-      </w:r>
-      <w:r>
-        <w:rPr>
-          <w:rFonts w:ascii="Arial" w:eastAsia="Arial" w:hAnsi="Arial" w:cs="Arial"/>
-          <w:sz w:val="24"/>
-          <w:szCs w:val="24"/>
-        </w:rPr>
-        <w:t xml:space="preserve">a nota zero. Em seguida é instanciado o modelo de vizinhos mais próximos </w:t>
+        <w:t xml:space="preserve"> respectivamente) são substituídos pela nota zero. Em seguida é instanciado o modelo de vizinhos mais próximos </w:t>
       </w:r>
       <w:proofErr w:type="spellStart"/>
       <w:r>
@@ -7656,7 +8131,15 @@
           <w:sz w:val="24"/>
           <w:szCs w:val="24"/>
         </w:rPr>
-        <w:t xml:space="preserve">que implementa o aprendizado não supervisionado dos vizinhos mais próximos - como mostrado abaixo. </w:t>
+        <w:t>que implementa o aprendizado não supervisionado dos vizinhos mais próximos - como mostr</w:t>
+      </w:r>
+      <w:r>
+        <w:rPr>
+          <w:rFonts w:ascii="Arial" w:eastAsia="Arial" w:hAnsi="Arial" w:cs="Arial"/>
+          <w:sz w:val="24"/>
+          <w:szCs w:val="24"/>
+        </w:rPr>
+        <w:t xml:space="preserve">ado abaixo. </w:t>
       </w:r>
     </w:p>
     <w:p>
@@ -7677,16 +8160,16 @@
           <w:szCs w:val="24"/>
         </w:rPr>
         <w:drawing>
-          <wp:inline distT="114300" distB="114300" distL="114300" distR="114300" wp14:anchorId="2AFBF691" wp14:editId="1F2ED332">
+          <wp:inline distT="114300" distB="114300" distL="114300" distR="114300" wp14:anchorId="07FAC741" wp14:editId="3ABABD4A">
             <wp:extent cx="5460203" cy="3007340"/>
             <wp:effectExtent l="0" t="0" r="0" b="0"/>
-            <wp:docPr id="13" name="image1.png"/>
+            <wp:docPr id="13" name="image7.png"/>
             <wp:cNvGraphicFramePr/>
             <a:graphic xmlns:a="http://schemas.openxmlformats.org/drawingml/2006/main">
               <a:graphicData uri="http://schemas.openxmlformats.org/drawingml/2006/picture">
                 <pic:pic xmlns:pic="http://schemas.openxmlformats.org/drawingml/2006/picture">
                   <pic:nvPicPr>
-                    <pic:cNvPr id="0" name="image1.png"/>
+                    <pic:cNvPr id="0" name="image7.png"/>
                     <pic:cNvPicPr preferRelativeResize="0"/>
                   </pic:nvPicPr>
                   <pic:blipFill>
@@ -7749,15 +8232,7 @@
           <w:sz w:val="24"/>
           <w:szCs w:val="24"/>
         </w:rPr>
-        <w:t xml:space="preserve"> a métrica de di</w:t>
-      </w:r>
-      <w:r>
-        <w:rPr>
-          <w:rFonts w:ascii="Arial" w:eastAsia="Arial" w:hAnsi="Arial" w:cs="Arial"/>
-          <w:sz w:val="24"/>
-          <w:szCs w:val="24"/>
-        </w:rPr>
-        <w:t xml:space="preserve">stância do cosseno, em seguida é buscado o índice do usuário no </w:t>
+        <w:t xml:space="preserve"> a métrica de distância do cosseno, em seguida é buscado o índice do usuário no </w:t>
       </w:r>
       <w:proofErr w:type="spellStart"/>
       <w:r>
@@ -7831,7 +8306,15 @@
           <w:sz w:val="24"/>
           <w:szCs w:val="24"/>
         </w:rPr>
-        <w:t xml:space="preserve"> 2D pois é isso que a função </w:t>
+        <w:t xml:space="preserve"> 2D pois é isso que a </w:t>
+      </w:r>
+      <w:r>
+        <w:rPr>
+          <w:rFonts w:ascii="Arial" w:eastAsia="Arial" w:hAnsi="Arial" w:cs="Arial"/>
+          <w:sz w:val="24"/>
+          <w:szCs w:val="24"/>
+        </w:rPr>
+        <w:t xml:space="preserve">função </w:t>
       </w:r>
       <w:proofErr w:type="spellStart"/>
       <w:r>
@@ -7850,15 +8333,7 @@
           <w:sz w:val="24"/>
           <w:szCs w:val="24"/>
         </w:rPr>
-        <w:t xml:space="preserve"> espera, logo após é definida a quantidade de vizinhos a se</w:t>
-      </w:r>
-      <w:r>
-        <w:rPr>
-          <w:rFonts w:ascii="Arial" w:eastAsia="Arial" w:hAnsi="Arial" w:cs="Arial"/>
-          <w:sz w:val="24"/>
-          <w:szCs w:val="24"/>
-        </w:rPr>
-        <w:t xml:space="preserve">rem avaliados que no caso do algoritmo são quatro e então é executada a função </w:t>
+        <w:t xml:space="preserve"> espera, logo após é definida a quantidade de vizinhos a serem avaliados que no caso do algoritmo são quatro e então é executada a função </w:t>
       </w:r>
       <w:proofErr w:type="spellStart"/>
       <w:r>
@@ -7886,7 +8361,15 @@
           <w:sz w:val="24"/>
           <w:szCs w:val="24"/>
         </w:rPr>
-        <w:t>que irá encontrar os vizinhos mais próximos do usuário com base nas avaliações dadas pelos outros usuários.</w:t>
+        <w:t>que irá encontrar os vizinhos mais próximos do usuário com base nas avaliações dadas pelos</w:t>
+      </w:r>
+      <w:r>
+        <w:rPr>
+          <w:rFonts w:ascii="Arial" w:eastAsia="Arial" w:hAnsi="Arial" w:cs="Arial"/>
+          <w:sz w:val="24"/>
+          <w:szCs w:val="24"/>
+        </w:rPr>
+        <w:t xml:space="preserve"> outros usuários.</w:t>
       </w:r>
     </w:p>
     <w:p>
@@ -7952,15 +8435,7 @@
           <w:sz w:val="24"/>
           <w:szCs w:val="24"/>
         </w:rPr>
-        <w:t xml:space="preserve"> um contendo as dis</w:t>
-      </w:r>
-      <w:r>
-        <w:rPr>
-          <w:rFonts w:ascii="Arial" w:eastAsia="Arial" w:hAnsi="Arial" w:cs="Arial"/>
-          <w:sz w:val="24"/>
-          <w:szCs w:val="24"/>
-        </w:rPr>
-        <w:t xml:space="preserve">tâncias dos vizinhos mais próximos e o outro contendo os índices desses vizinhos, a seguir é criada uma lista de </w:t>
+        <w:t xml:space="preserve"> um contendo as distâncias dos vizinhos mais próximos e o outro contendo os índices desses vizinhos, a seguir é criada uma lista de </w:t>
       </w:r>
       <w:proofErr w:type="spellStart"/>
       <w:r>
@@ -7996,15 +8471,15 @@
           <w:sz w:val="24"/>
           <w:szCs w:val="24"/>
         </w:rPr>
-        <w:t xml:space="preserve"> é composto pelos títulos de filmes e as avaliações dadas pelo usuário e os vizinhos mais próximos. Posteriormen</w:t>
-      </w:r>
-      <w:r>
-        <w:rPr>
-          <w:rFonts w:ascii="Arial" w:eastAsia="Arial" w:hAnsi="Arial" w:cs="Arial"/>
-          <w:sz w:val="24"/>
-          <w:szCs w:val="24"/>
-        </w:rPr>
-        <w:t xml:space="preserve">te é feito uma mescla entre o </w:t>
+        <w:t xml:space="preserve"> é composto pelos títulos de filmes e as avaliações dadas pelo usuário e o</w:t>
+      </w:r>
+      <w:r>
+        <w:rPr>
+          <w:rFonts w:ascii="Arial" w:eastAsia="Arial" w:hAnsi="Arial" w:cs="Arial"/>
+          <w:sz w:val="24"/>
+          <w:szCs w:val="24"/>
+        </w:rPr>
+        <w:t xml:space="preserve">s vizinhos mais próximos. Posteriormente é feito uma mescla entre o </w:t>
       </w:r>
       <w:proofErr w:type="spellStart"/>
       <w:r>
@@ -8098,7 +8573,15 @@
           <w:sz w:val="24"/>
           <w:szCs w:val="24"/>
         </w:rPr>
-        <w:t xml:space="preserve">Logo depois, a variável </w:t>
+        <w:t>Logo depo</w:t>
+      </w:r>
+      <w:r>
+        <w:rPr>
+          <w:rFonts w:ascii="Arial" w:eastAsia="Arial" w:hAnsi="Arial" w:cs="Arial"/>
+          <w:sz w:val="24"/>
+          <w:szCs w:val="24"/>
+        </w:rPr>
+        <w:t xml:space="preserve">is, a variável </w:t>
       </w:r>
       <w:proofErr w:type="spellStart"/>
       <w:r>
@@ -8116,15 +8599,7 @@
           <w:sz w:val="24"/>
           <w:szCs w:val="24"/>
         </w:rPr>
-        <w:t xml:space="preserve"> (dataset tít</w:t>
-      </w:r>
-      <w:r>
-        <w:rPr>
-          <w:rFonts w:ascii="Arial" w:eastAsia="Arial" w:hAnsi="Arial" w:cs="Arial"/>
-          <w:sz w:val="24"/>
-          <w:szCs w:val="24"/>
-        </w:rPr>
-        <w:t xml:space="preserve">ulos) que foi criada após a aplicação do </w:t>
+        <w:t xml:space="preserve"> (dataset títulos) que foi criada após a aplicação do </w:t>
       </w:r>
       <w:proofErr w:type="spellStart"/>
       <w:r>
@@ -8160,15 +8635,7 @@
           <w:sz w:val="24"/>
           <w:szCs w:val="24"/>
         </w:rPr>
-        <w:t>é ordenada de forma decrescente pelos vizinhos mais próximos e então é feito um filtro de todos os filmes que os vizinhos mais próximos assistiram e avaliaram e o usuário não. Após isso, é criada a coluna de</w:t>
-      </w:r>
-      <w:r>
-        <w:rPr>
-          <w:rFonts w:ascii="Arial" w:eastAsia="Arial" w:hAnsi="Arial" w:cs="Arial"/>
-          <w:sz w:val="24"/>
-          <w:szCs w:val="24"/>
-        </w:rPr>
-        <w:t xml:space="preserve"> média que em </w:t>
+        <w:t xml:space="preserve">é ordenada de forma decrescente pelos vizinhos mais próximos e então é feito um filtro de todos os filmes que os vizinhos mais próximos assistiram e avaliaram e o usuário não. Após isso, é criada a coluna de média que em </w:t>
       </w:r>
       <w:proofErr w:type="spellStart"/>
       <w:r>
@@ -8196,7 +8663,15 @@
           <w:sz w:val="24"/>
           <w:szCs w:val="24"/>
         </w:rPr>
-        <w:t xml:space="preserve">que é calculada através da soma das avaliações de cada vizinho dividida pela quantidade de vizinhos mais próximos. </w:t>
+        <w:t xml:space="preserve">que é calculada através </w:t>
+      </w:r>
+      <w:r>
+        <w:rPr>
+          <w:rFonts w:ascii="Arial" w:eastAsia="Arial" w:hAnsi="Arial" w:cs="Arial"/>
+          <w:sz w:val="24"/>
+          <w:szCs w:val="24"/>
+        </w:rPr>
+        <w:t xml:space="preserve">da soma das avaliações de cada vizinho dividida pela quantidade de vizinhos mais próximos. </w:t>
       </w:r>
     </w:p>
     <w:p>
@@ -8213,7 +8688,7 @@
       <w:sdt>
         <w:sdtPr>
           <w:tag w:val="goog_rdk_5"/>
-          <w:id w:val="-1187446942"/>
+          <w:id w:val="733976094"/>
         </w:sdtPr>
         <w:sdtEndPr/>
         <w:sdtContent>
@@ -8254,15 +8729,15 @@
           <w:sz w:val="24"/>
           <w:szCs w:val="24"/>
         </w:rPr>
-        <w:t>(que antes eram os títulos dos filmes) para inteiros e os títulos pass</w:t>
-      </w:r>
-      <w:r>
-        <w:rPr>
-          <w:rFonts w:ascii="Arial" w:eastAsia="Arial" w:hAnsi="Arial" w:cs="Arial"/>
-          <w:sz w:val="24"/>
-          <w:szCs w:val="24"/>
-        </w:rPr>
-        <w:t>am a ser uma coluna, após isso é realizada a normalização dos valores da média para que os valores fiquem entre 0 e 1 conforme a função</w:t>
+        <w:t>(que antes eram os títulos dos filmes) para inteiros e os títulos passam a ser uma coluna, após isso é realizada a norm</w:t>
+      </w:r>
+      <w:r>
+        <w:rPr>
+          <w:rFonts w:ascii="Arial" w:eastAsia="Arial" w:hAnsi="Arial" w:cs="Arial"/>
+          <w:sz w:val="24"/>
+          <w:szCs w:val="24"/>
+        </w:rPr>
+        <w:t>alização dos valores da média para que os valores fiquem entre 0 e 1 conforme a função</w:t>
       </w:r>
       <w:r>
         <w:rPr>
@@ -8354,15 +8829,15 @@
           <w:sz w:val="24"/>
           <w:szCs w:val="24"/>
         </w:rPr>
-        <w:t xml:space="preserve"> que irá transformar os valores dimensionando c</w:t>
-      </w:r>
-      <w:r>
-        <w:rPr>
-          <w:rFonts w:ascii="Arial" w:eastAsia="Arial" w:hAnsi="Arial" w:cs="Arial"/>
-          <w:sz w:val="24"/>
-          <w:szCs w:val="24"/>
-        </w:rPr>
-        <w:t xml:space="preserve">ada valor para um determinado intervalo, nesse caso deixando os valores padronizados entre o intervalo de 0 e 1, em seguida é criada uma coluna chamada </w:t>
+        <w:t xml:space="preserve"> que irá transformar os valores dimensionando cada valor para um determinado intervalo, nesse ca</w:t>
+      </w:r>
+      <w:r>
+        <w:rPr>
+          <w:rFonts w:ascii="Arial" w:eastAsia="Arial" w:hAnsi="Arial" w:cs="Arial"/>
+          <w:sz w:val="24"/>
+          <w:szCs w:val="24"/>
+        </w:rPr>
+        <w:t xml:space="preserve">so deixando os valores padronizados entre o intervalo de 0 e 1, em seguida é criada uma coluna chamada </w:t>
       </w:r>
       <w:r>
         <w:rPr>
@@ -8379,15 +8854,7 @@
           <w:sz w:val="24"/>
           <w:szCs w:val="24"/>
         </w:rPr>
-        <w:t>(estimativa) onde os valores retornados pela função são atribuídos a essa coluna. A função de normal</w:t>
-      </w:r>
-      <w:r>
-        <w:rPr>
-          <w:rFonts w:ascii="Arial" w:eastAsia="Arial" w:hAnsi="Arial" w:cs="Arial"/>
-          <w:sz w:val="24"/>
-          <w:szCs w:val="24"/>
-        </w:rPr>
-        <w:t>ização descrita acima está ilustrada a seguir:</w:t>
+        <w:t>(estimativa) onde os valores retornados pela função são atribuídos a essa coluna. A função de normalização descrita acima está ilustrada a seguir:</w:t>
       </w:r>
       <w:commentRangeEnd w:id="6"/>
       <w:r>
@@ -8413,16 +8880,16 @@
         </w:rPr>
         <w:lastRenderedPageBreak/>
         <w:drawing>
-          <wp:inline distT="114300" distB="114300" distL="114300" distR="114300" wp14:anchorId="6268F9AE" wp14:editId="703F8437">
+          <wp:inline distT="114300" distB="114300" distL="114300" distR="114300" wp14:anchorId="28FC8DF6" wp14:editId="7BDED42E">
             <wp:extent cx="5759775" cy="3962400"/>
             <wp:effectExtent l="0" t="0" r="0" b="0"/>
-            <wp:docPr id="24" name="image5.png"/>
+            <wp:docPr id="24" name="image13.png"/>
             <wp:cNvGraphicFramePr/>
             <a:graphic xmlns:a="http://schemas.openxmlformats.org/drawingml/2006/main">
               <a:graphicData uri="http://schemas.openxmlformats.org/drawingml/2006/picture">
                 <pic:pic xmlns:pic="http://schemas.openxmlformats.org/drawingml/2006/picture">
                   <pic:nvPicPr>
-                    <pic:cNvPr id="0" name="image5.png"/>
+                    <pic:cNvPr id="0" name="image13.png"/>
                     <pic:cNvPicPr preferRelativeResize="0"/>
                   </pic:nvPicPr>
                   <pic:blipFill>
@@ -8528,15 +8995,7 @@
           <w:sz w:val="24"/>
           <w:szCs w:val="24"/>
         </w:rPr>
-        <w:t>ordenados os títulos</w:t>
-      </w:r>
-      <w:r>
-        <w:rPr>
-          <w:rFonts w:ascii="Arial" w:eastAsia="Arial" w:hAnsi="Arial" w:cs="Arial"/>
-          <w:sz w:val="24"/>
-          <w:szCs w:val="24"/>
-        </w:rPr>
-        <w:t xml:space="preserve"> de forma decrescente pelos valores da coluna de estimativas e logo em seguida é retornado o </w:t>
+        <w:t xml:space="preserve">ordenados os títulos de forma decrescente pelos valores da coluna de estimativas e logo em seguida é retornado o </w:t>
       </w:r>
       <w:proofErr w:type="spellStart"/>
       <w:r>
@@ -8554,7 +9013,15 @@
           <w:sz w:val="24"/>
           <w:szCs w:val="24"/>
         </w:rPr>
-        <w:t xml:space="preserve"> contendo os dez títulos e as respectivas estimativas dos filmes que foram avaliados pelos os vizinhos mais próximos e que o usuário ainda não assistiu.</w:t>
+        <w:t xml:space="preserve"> contendo os dez títulos e as respectivas estimativas dos filmes que</w:t>
+      </w:r>
+      <w:r>
+        <w:rPr>
+          <w:rFonts w:ascii="Arial" w:eastAsia="Arial" w:hAnsi="Arial" w:cs="Arial"/>
+          <w:sz w:val="24"/>
+          <w:szCs w:val="24"/>
+        </w:rPr>
+        <w:t xml:space="preserve"> foram avaliados pelos os vizinhos mais próximos e que o usuário ainda não assistiu.</w:t>
       </w:r>
     </w:p>
     <w:p>
@@ -8805,15 +9272,7 @@
           <w:sz w:val="24"/>
           <w:szCs w:val="24"/>
         </w:rPr>
-        <w:t>Ident</w:t>
-      </w:r>
-      <w:r>
-        <w:rPr>
-          <w:rFonts w:ascii="Arial" w:eastAsia="Arial" w:hAnsi="Arial" w:cs="Arial"/>
-          <w:sz w:val="24"/>
-          <w:szCs w:val="24"/>
-        </w:rPr>
-        <w:t>ificação do usuário (ID) e o título do filme no idioma inglês.</w:t>
+        <w:t>Identificação do usuário (ID) e o título do filme no idioma inglês.</w:t>
       </w:r>
     </w:p>
     <w:p>
@@ -8874,7 +9333,15 @@
           <w:sz w:val="24"/>
           <w:szCs w:val="24"/>
         </w:rPr>
-        <w:t xml:space="preserve"> para um determinado usuário, com base nas classificações deste usuário e ordenados pela coluna de estimativa (‘est’). </w:t>
+        <w:t xml:space="preserve"> para um determinado usuário, com base nas classificações deste usuário e ordenados pela coluna de estimativa (‘es</w:t>
+      </w:r>
+      <w:r>
+        <w:rPr>
+          <w:rFonts w:ascii="Arial" w:eastAsia="Arial" w:hAnsi="Arial" w:cs="Arial"/>
+          <w:sz w:val="24"/>
+          <w:szCs w:val="24"/>
+        </w:rPr>
+        <w:t xml:space="preserve">t’). </w:t>
       </w:r>
     </w:p>
     <w:p>
@@ -9075,7 +9542,15 @@
           <w:sz w:val="24"/>
           <w:szCs w:val="24"/>
         </w:rPr>
-        <w:t xml:space="preserve">), sendo selecionadas as colunas </w:t>
+        <w:t>), sendo selecionadas as col</w:t>
+      </w:r>
+      <w:r>
+        <w:rPr>
+          <w:rFonts w:ascii="Arial" w:eastAsia="Arial" w:hAnsi="Arial" w:cs="Arial"/>
+          <w:sz w:val="24"/>
+          <w:szCs w:val="24"/>
+        </w:rPr>
+        <w:t xml:space="preserve">unas </w:t>
       </w:r>
       <w:proofErr w:type="spellStart"/>
       <w:r>
@@ -9169,15 +9644,15 @@
           <w:sz w:val="24"/>
           <w:szCs w:val="24"/>
         </w:rPr>
-        <w:t xml:space="preserve"> que consta no algoritmo abaixo. Essa função é responsável por converter um valor em inteiro, ela recebe uma variável “x” e tenta convertê-la, ca</w:t>
-      </w:r>
-      <w:r>
-        <w:rPr>
-          <w:rFonts w:ascii="Arial" w:eastAsia="Arial" w:hAnsi="Arial" w:cs="Arial"/>
-          <w:sz w:val="24"/>
-          <w:szCs w:val="24"/>
-        </w:rPr>
-        <w:t xml:space="preserve">so a conversão falhe é retornado um valor nulo. </w:t>
+        <w:t xml:space="preserve"> que consta no algoritmo abaixo. Essa função é responsável por converter um valor em inteiro, ela recebe uma variável “x” e tenta convertê-l</w:t>
+      </w:r>
+      <w:r>
+        <w:rPr>
+          <w:rFonts w:ascii="Arial" w:eastAsia="Arial" w:hAnsi="Arial" w:cs="Arial"/>
+          <w:sz w:val="24"/>
+          <w:szCs w:val="24"/>
+        </w:rPr>
+        <w:t xml:space="preserve">a, caso a conversão falhe é retornado um valor nulo. </w:t>
       </w:r>
     </w:p>
     <w:p>
@@ -9198,16 +9673,16 @@
           <w:szCs w:val="24"/>
         </w:rPr>
         <w:drawing>
-          <wp:inline distT="114300" distB="114300" distL="114300" distR="114300" wp14:anchorId="4FC0236C" wp14:editId="191BC060">
+          <wp:inline distT="114300" distB="114300" distL="114300" distR="114300" wp14:anchorId="2E7EE34C" wp14:editId="54E29461">
             <wp:extent cx="5759775" cy="3073400"/>
             <wp:effectExtent l="0" t="0" r="0" b="0"/>
-            <wp:docPr id="15" name="image6.png"/>
+            <wp:docPr id="15" name="image9.png"/>
             <wp:cNvGraphicFramePr/>
             <a:graphic xmlns:a="http://schemas.openxmlformats.org/drawingml/2006/main">
               <a:graphicData uri="http://schemas.openxmlformats.org/drawingml/2006/picture">
                 <pic:pic xmlns:pic="http://schemas.openxmlformats.org/drawingml/2006/picture">
                   <pic:nvPicPr>
-                    <pic:cNvPr id="0" name="image6.png"/>
+                    <pic:cNvPr id="0" name="image9.png"/>
                     <pic:cNvPicPr preferRelativeResize="0"/>
                   </pic:nvPicPr>
                   <pic:blipFill>
@@ -9362,7 +9837,15 @@
           <w:sz w:val="24"/>
           <w:szCs w:val="24"/>
         </w:rPr>
-        <w:t xml:space="preserve"> Data) que contém as informações dos filmes, filtrada as colunas título e id, além de definir como identificador do </w:t>
+        <w:t xml:space="preserve"> Data) que contém as informações dos filmes, filtrada as colunas título e</w:t>
+      </w:r>
+      <w:r>
+        <w:rPr>
+          <w:rFonts w:ascii="Arial" w:eastAsia="Arial" w:hAnsi="Arial" w:cs="Arial"/>
+          <w:sz w:val="24"/>
+          <w:szCs w:val="24"/>
+        </w:rPr>
+        <w:t xml:space="preserve"> id, além de definir como identificador do </w:t>
       </w:r>
       <w:proofErr w:type="spellStart"/>
       <w:r>
@@ -9491,7 +9974,15 @@
           <w:sz w:val="24"/>
           <w:szCs w:val="24"/>
         </w:rPr>
-        <w:t>que irá juntar o resultado das recomendações das abordagens em conteúdo e filtragem colaborativa(k-NN e SVD) conforme o algoritmo a seguir.</w:t>
+        <w:t>que irá juntar o resu</w:t>
+      </w:r>
+      <w:r>
+        <w:rPr>
+          <w:rFonts w:ascii="Arial" w:eastAsia="Arial" w:hAnsi="Arial" w:cs="Arial"/>
+          <w:sz w:val="24"/>
+          <w:szCs w:val="24"/>
+        </w:rPr>
+        <w:t>ltado das recomendações das abordagens em conteúdo e filtragem colaborativa(k-NN e SVD) conforme o algoritmo a seguir.</w:t>
       </w:r>
     </w:p>
     <w:p>
@@ -9513,16 +10004,16 @@
           <w:szCs w:val="24"/>
         </w:rPr>
         <w:drawing>
-          <wp:inline distT="114300" distB="114300" distL="114300" distR="114300" wp14:anchorId="58AFEA0E" wp14:editId="6FB30A5A">
+          <wp:inline distT="114300" distB="114300" distL="114300" distR="114300" wp14:anchorId="136328CE" wp14:editId="5E2118F6">
             <wp:extent cx="5759775" cy="4051300"/>
             <wp:effectExtent l="0" t="0" r="0" b="0"/>
-            <wp:docPr id="14" name="image10.png"/>
+            <wp:docPr id="14" name="image8.png"/>
             <wp:cNvGraphicFramePr/>
             <a:graphic xmlns:a="http://schemas.openxmlformats.org/drawingml/2006/main">
               <a:graphicData uri="http://schemas.openxmlformats.org/drawingml/2006/picture">
                 <pic:pic xmlns:pic="http://schemas.openxmlformats.org/drawingml/2006/picture">
                   <pic:nvPicPr>
-                    <pic:cNvPr id="0" name="image10.png"/>
+                    <pic:cNvPr id="0" name="image8.png"/>
                     <pic:cNvPicPr preferRelativeResize="0"/>
                   </pic:nvPicPr>
                   <pic:blipFill>
@@ -9584,31 +10075,23 @@
           <w:sz w:val="24"/>
           <w:szCs w:val="24"/>
         </w:rPr>
-        <w:t xml:space="preserve"> que co</w:t>
-      </w:r>
-      <w:r>
-        <w:rPr>
-          <w:rFonts w:ascii="Arial" w:eastAsia="Arial" w:hAnsi="Arial" w:cs="Arial"/>
-          <w:sz w:val="24"/>
-          <w:szCs w:val="24"/>
-        </w:rPr>
-        <w:t>ntém os resultados de cada abordagem em seguida agrupa as recomendações com base nos títulos e média das estimativas de classificação, isso é feito devido que o mesmo título pode ser retornado pelas diferentes abordagens utilizadas visando evitar que o val</w:t>
-      </w:r>
-      <w:r>
-        <w:rPr>
-          <w:rFonts w:ascii="Arial" w:eastAsia="Arial" w:hAnsi="Arial" w:cs="Arial"/>
-          <w:sz w:val="24"/>
-          <w:szCs w:val="24"/>
-        </w:rPr>
-        <w:t>or da estimativa (nota) eleve mais determinado filme em consequência do seu título se repetir nas recomendações. Logo após os títulos são ordenados com base nas estimativas em ordem decrescente e o índice é redefinido para valor inteiro. Essa função é util</w:t>
-      </w:r>
-      <w:r>
-        <w:rPr>
-          <w:rFonts w:ascii="Arial" w:eastAsia="Arial" w:hAnsi="Arial" w:cs="Arial"/>
-          <w:sz w:val="24"/>
-          <w:szCs w:val="24"/>
-        </w:rPr>
-        <w:t xml:space="preserve">izada posteriormente para agrupar as recomendações geradas pelas diferentes abordagens. </w:t>
+        <w:t xml:space="preserve"> que contém os resultados de cada abordagem em seguida agrupa as recomendações com base nos títulos</w:t>
+      </w:r>
+      <w:r>
+        <w:rPr>
+          <w:rFonts w:ascii="Arial" w:eastAsia="Arial" w:hAnsi="Arial" w:cs="Arial"/>
+          <w:sz w:val="24"/>
+          <w:szCs w:val="24"/>
+        </w:rPr>
+        <w:t xml:space="preserve"> e média das estimativas de classificação, isso é feito devido que o mesmo título pode ser retornado pelas diferentes abordagens utilizadas visando evitar que o valor da estimativa (nota) eleve mais determinado filme em consequência do seu título se repeti</w:t>
+      </w:r>
+      <w:r>
+        <w:rPr>
+          <w:rFonts w:ascii="Arial" w:eastAsia="Arial" w:hAnsi="Arial" w:cs="Arial"/>
+          <w:sz w:val="24"/>
+          <w:szCs w:val="24"/>
+        </w:rPr>
+        <w:t xml:space="preserve">r nas recomendações. Logo após os títulos são ordenados com base nas estimativas em ordem decrescente e o índice é redefinido para valor inteiro. Essa função é utilizada posteriormente para agrupar as recomendações geradas pelas diferentes abordagens. </w:t>
       </w:r>
     </w:p>
     <w:p>
@@ -9625,7 +10108,7 @@
       <w:sdt>
         <w:sdtPr>
           <w:tag w:val="goog_rdk_6"/>
-          <w:id w:val="-1143187982"/>
+          <w:id w:val="197901353"/>
         </w:sdtPr>
         <w:sdtEndPr/>
         <w:sdtContent>
@@ -9638,7 +10121,15 @@
           <w:sz w:val="24"/>
           <w:szCs w:val="24"/>
         </w:rPr>
-        <w:t xml:space="preserve">Os sistemas de recomendação híbridos possuem </w:t>
+        <w:t>O</w:t>
+      </w:r>
+      <w:r>
+        <w:rPr>
+          <w:rFonts w:ascii="Arial" w:eastAsia="Arial" w:hAnsi="Arial" w:cs="Arial"/>
+          <w:sz w:val="24"/>
+          <w:szCs w:val="24"/>
+        </w:rPr>
+        <w:t xml:space="preserve">s sistemas de recomendação híbridos possuem </w:t>
       </w:r>
       <w:proofErr w:type="gramStart"/>
       <w:r>
@@ -9656,23 +10147,15 @@
           <w:sz w:val="24"/>
           <w:szCs w:val="24"/>
         </w:rPr>
-        <w:t xml:space="preserve"> predominantes, o paralelo e o sequencial. Para o desenvolvimento do sistema de recomendação deste trabalho f</w:t>
-      </w:r>
-      <w:r>
-        <w:rPr>
-          <w:rFonts w:ascii="Arial" w:eastAsia="Arial" w:hAnsi="Arial" w:cs="Arial"/>
-          <w:sz w:val="24"/>
-          <w:szCs w:val="24"/>
-        </w:rPr>
-        <w:t xml:space="preserve">oi utilizada a abordagem sequencial onde são fornecidos os parâmetros de entrada para um único mecanismo de recomendação e a saída é passada para as próximas abordagens de recomendação em uma sequência até que as saídas sejam combinadas e as recomendações </w:t>
-      </w:r>
-      <w:r>
-        <w:rPr>
-          <w:rFonts w:ascii="Arial" w:eastAsia="Arial" w:hAnsi="Arial" w:cs="Arial"/>
-          <w:sz w:val="24"/>
-          <w:szCs w:val="24"/>
-        </w:rPr>
-        <w:t>fornecidas ao usuário conforme a figura abaixo.</w:t>
+        <w:t xml:space="preserve"> predominantes, o paralelo e o sequencial. Para o desenvolvimento do sistema de recomendação deste trabalho foi utilizada a abordagem sequencial onde são fornecidos os parâmetros de entrada para um úni</w:t>
+      </w:r>
+      <w:r>
+        <w:rPr>
+          <w:rFonts w:ascii="Arial" w:eastAsia="Arial" w:hAnsi="Arial" w:cs="Arial"/>
+          <w:sz w:val="24"/>
+          <w:szCs w:val="24"/>
+        </w:rPr>
+        <w:t>co mecanismo de recomendação e a saída é passada para as próximas abordagens de recomendação em uma sequência até que as saídas sejam combinadas e as recomendações fornecidas ao usuário conforme a figura abaixo.</w:t>
       </w:r>
       <w:commentRangeEnd w:id="7"/>
       <w:r>
@@ -9698,16 +10181,16 @@
         </w:rPr>
         <w:lastRenderedPageBreak/>
         <w:drawing>
-          <wp:inline distT="114300" distB="114300" distL="114300" distR="114300" wp14:anchorId="42A114C8" wp14:editId="38A720B0">
+          <wp:inline distT="114300" distB="114300" distL="114300" distR="114300" wp14:anchorId="36C78310" wp14:editId="1EFBD3A8">
             <wp:extent cx="5762625" cy="2038596"/>
             <wp:effectExtent l="0" t="0" r="0" b="0"/>
-            <wp:docPr id="21" name="image14.png"/>
+            <wp:docPr id="21" name="image10.png"/>
             <wp:cNvGraphicFramePr/>
             <a:graphic xmlns:a="http://schemas.openxmlformats.org/drawingml/2006/main">
               <a:graphicData uri="http://schemas.openxmlformats.org/drawingml/2006/picture">
                 <pic:pic xmlns:pic="http://schemas.openxmlformats.org/drawingml/2006/picture">
                   <pic:nvPicPr>
-                    <pic:cNvPr id="0" name="image14.png"/>
+                    <pic:cNvPr id="0" name="image10.png"/>
                     <pic:cNvPicPr preferRelativeResize="0"/>
                   </pic:nvPicPr>
                   <pic:blipFill>
@@ -9751,7 +10234,15 @@
           <w:sz w:val="24"/>
           <w:szCs w:val="24"/>
         </w:rPr>
-        <w:t>Como demonstrado na imagem, as setas pontilhadas representam os passos (</w:t>
+        <w:t>Como demonstrado na imagem, as setas po</w:t>
+      </w:r>
+      <w:r>
+        <w:rPr>
+          <w:rFonts w:ascii="Arial" w:eastAsia="Arial" w:hAnsi="Arial" w:cs="Arial"/>
+          <w:sz w:val="24"/>
+          <w:szCs w:val="24"/>
+        </w:rPr>
+        <w:t>ntilhadas representam os passos (</w:t>
       </w:r>
       <w:r>
         <w:rPr>
@@ -9785,15 +10276,7 @@
           <w:sz w:val="24"/>
           <w:szCs w:val="24"/>
         </w:rPr>
-        <w:t>do percurso percorrido por cada abordagem no sistema de recomendação híbrido, mostrando a forma que as recomendações foram</w:t>
-      </w:r>
-      <w:r>
-        <w:rPr>
-          <w:rFonts w:ascii="Arial" w:eastAsia="Arial" w:hAnsi="Arial" w:cs="Arial"/>
-          <w:sz w:val="24"/>
-          <w:szCs w:val="24"/>
-        </w:rPr>
-        <w:t xml:space="preserve"> computadas e agrupadas. Após o entendimento do design utilizado para o desenvolvimento </w:t>
+        <w:t xml:space="preserve">do percurso percorrido por cada abordagem no sistema de recomendação híbrido, mostrando a forma que as recomendações foram computadas e agrupadas. Após o entendimento do design utilizado para o desenvolvimento </w:t>
       </w:r>
       <w:proofErr w:type="gramStart"/>
       <w:r>
@@ -9811,7 +10294,15 @@
           <w:sz w:val="24"/>
           <w:szCs w:val="24"/>
         </w:rPr>
-        <w:t xml:space="preserve"> de recomendação híbrido será descrita a função </w:t>
+        <w:t xml:space="preserve"> de recomendação híbrido será descr</w:t>
+      </w:r>
+      <w:r>
+        <w:rPr>
+          <w:rFonts w:ascii="Arial" w:eastAsia="Arial" w:hAnsi="Arial" w:cs="Arial"/>
+          <w:sz w:val="24"/>
+          <w:szCs w:val="24"/>
+        </w:rPr>
+        <w:t xml:space="preserve">ita a função </w:t>
       </w:r>
       <w:proofErr w:type="spellStart"/>
       <w:r>
@@ -9839,15 +10330,7 @@
           <w:sz w:val="24"/>
           <w:szCs w:val="24"/>
         </w:rPr>
-        <w:t xml:space="preserve">que é uma das principais funções desse mecanismo de recomendação, nela serão passados o </w:t>
-      </w:r>
-      <w:r>
-        <w:rPr>
-          <w:rFonts w:ascii="Arial" w:eastAsia="Arial" w:hAnsi="Arial" w:cs="Arial"/>
-          <w:sz w:val="24"/>
-          <w:szCs w:val="24"/>
-        </w:rPr>
-        <w:t>id (código) do usuário e o título do filme para qual deseja obter a recomendação.</w:t>
+        <w:t>que é uma das principais funções desse mecanismo de recomendação, nela serão passados o id (código) do usuário e o título do filme para qual deseja obter a recomendação.</w:t>
       </w:r>
     </w:p>
     <w:p>
@@ -9870,7 +10353,7 @@
         </w:rPr>
         <w:lastRenderedPageBreak/>
         <w:drawing>
-          <wp:inline distT="114300" distB="114300" distL="114300" distR="114300" wp14:anchorId="7E9DC637" wp14:editId="05CA3AB9">
+          <wp:inline distT="114300" distB="114300" distL="114300" distR="114300" wp14:anchorId="3DF39B83" wp14:editId="45A1D55E">
             <wp:extent cx="5762625" cy="7249477"/>
             <wp:effectExtent l="0" t="0" r="0" b="0"/>
             <wp:docPr id="22" name="image15.jpg"/>
@@ -9951,15 +10434,23 @@
           <w:sz w:val="24"/>
           <w:szCs w:val="24"/>
         </w:rPr>
-        <w:t>recebe como parâmetros o código do usuário e o título do filme, esses dados são passados para uma estrutura de controle que verifica se o códi</w:t>
-      </w:r>
-      <w:r>
-        <w:rPr>
-          <w:rFonts w:ascii="Arial" w:eastAsia="Arial" w:hAnsi="Arial" w:cs="Arial"/>
-          <w:sz w:val="24"/>
-          <w:szCs w:val="24"/>
-        </w:rPr>
-        <w:t xml:space="preserve">go do usuário é inteiro e se o título do filme é um texto caso contrário uma mensagem de erro é exibida, então é verificado se o id do usuário está presente no </w:t>
+        <w:t>recebe como parâmetr</w:t>
+      </w:r>
+      <w:r>
+        <w:rPr>
+          <w:rFonts w:ascii="Arial" w:eastAsia="Arial" w:hAnsi="Arial" w:cs="Arial"/>
+          <w:sz w:val="24"/>
+          <w:szCs w:val="24"/>
+        </w:rPr>
+        <w:t>os o código do usuário e o título do filme, esses dados são passados para uma estrutura de controle que verifica se o código do usuário é inteiro e se o título do filme é um texto caso contrário uma mensagem de erro é exibida, então é verificado se o id do</w:t>
+      </w:r>
+      <w:r>
+        <w:rPr>
+          <w:rFonts w:ascii="Arial" w:eastAsia="Arial" w:hAnsi="Arial" w:cs="Arial"/>
+          <w:sz w:val="24"/>
+          <w:szCs w:val="24"/>
+        </w:rPr>
+        <w:t xml:space="preserve"> usuário está presente no </w:t>
       </w:r>
       <w:proofErr w:type="spellStart"/>
       <w:r>
@@ -10023,15 +10514,7 @@
           <w:sz w:val="24"/>
           <w:szCs w:val="24"/>
         </w:rPr>
-        <w:t>se ambos os da</w:t>
-      </w:r>
-      <w:r>
-        <w:rPr>
-          <w:rFonts w:ascii="Arial" w:eastAsia="Arial" w:hAnsi="Arial" w:cs="Arial"/>
-          <w:sz w:val="24"/>
-          <w:szCs w:val="24"/>
-        </w:rPr>
-        <w:t xml:space="preserve">dos estiverem presentes nos </w:t>
+        <w:t xml:space="preserve">se ambos os dados estiverem presentes nos </w:t>
       </w:r>
       <w:proofErr w:type="spellStart"/>
       <w:r>
@@ -10086,7 +10569,15 @@
           <w:sz w:val="24"/>
           <w:szCs w:val="24"/>
         </w:rPr>
-        <w:t xml:space="preserve">para obter o índice do filme correspondente ao título que foi passado, abaixo a imagem descreve o código da função. </w:t>
+        <w:t>para obter o índice do fi</w:t>
+      </w:r>
+      <w:r>
+        <w:rPr>
+          <w:rFonts w:ascii="Arial" w:eastAsia="Arial" w:hAnsi="Arial" w:cs="Arial"/>
+          <w:sz w:val="24"/>
+          <w:szCs w:val="24"/>
+        </w:rPr>
+        <w:t xml:space="preserve">lme correspondente ao título que foi passado, abaixo a imagem descreve o código da função. </w:t>
       </w:r>
     </w:p>
     <w:p>
@@ -10108,16 +10599,16 @@
           <w:szCs w:val="24"/>
         </w:rPr>
         <w:drawing>
-          <wp:inline distT="114300" distB="114300" distL="114300" distR="114300" wp14:anchorId="3A3B7FBC" wp14:editId="17A00F70">
+          <wp:inline distT="114300" distB="114300" distL="114300" distR="114300" wp14:anchorId="6C835CC0" wp14:editId="068A1748">
             <wp:extent cx="5759775" cy="2781300"/>
             <wp:effectExtent l="0" t="0" r="0" b="0"/>
-            <wp:docPr id="11" name="image9.png"/>
+            <wp:docPr id="11" name="image1.png"/>
             <wp:cNvGraphicFramePr/>
             <a:graphic xmlns:a="http://schemas.openxmlformats.org/drawingml/2006/main">
               <a:graphicData uri="http://schemas.openxmlformats.org/drawingml/2006/picture">
                 <pic:pic xmlns:pic="http://schemas.openxmlformats.org/drawingml/2006/picture">
                   <pic:nvPicPr>
-                    <pic:cNvPr id="0" name="image9.png"/>
+                    <pic:cNvPr id="0" name="image1.png"/>
                     <pic:cNvPicPr preferRelativeResize="0"/>
                   </pic:nvPicPr>
                   <pic:blipFill>
@@ -10189,15 +10680,7 @@
           <w:sz w:val="24"/>
           <w:szCs w:val="24"/>
         </w:rPr>
-        <w:t xml:space="preserve">recebe o </w:t>
-      </w:r>
-      <w:r>
-        <w:rPr>
-          <w:rFonts w:ascii="Arial" w:eastAsia="Arial" w:hAnsi="Arial" w:cs="Arial"/>
-          <w:sz w:val="24"/>
-          <w:szCs w:val="24"/>
-        </w:rPr>
-        <w:t xml:space="preserve">título do filme e será buscado o id do filme na série </w:t>
+        <w:t xml:space="preserve">recebe o título do filme e será buscado o id do filme na série </w:t>
       </w:r>
       <w:proofErr w:type="gramStart"/>
       <w:r>
@@ -10215,7 +10698,15 @@
           <w:sz w:val="24"/>
           <w:szCs w:val="24"/>
         </w:rPr>
-        <w:t xml:space="preserve"> no final da abordagem baseada em conteúdo. Em seguida é feita uma verificação se o valor retornado é uma série ou o código o título, como </w:t>
+        <w:t xml:space="preserve"> no final da abordagem baseada em conteúdo. Em seguida é feita uma</w:t>
+      </w:r>
+      <w:r>
+        <w:rPr>
+          <w:rFonts w:ascii="Arial" w:eastAsia="Arial" w:hAnsi="Arial" w:cs="Arial"/>
+          <w:sz w:val="24"/>
+          <w:szCs w:val="24"/>
+        </w:rPr>
+        <w:t xml:space="preserve"> verificação se o valor retornado é uma série ou o código o título, como </w:t>
       </w:r>
       <w:proofErr w:type="gramStart"/>
       <w:r>
@@ -10233,15 +10724,15 @@
           <w:sz w:val="24"/>
           <w:szCs w:val="24"/>
         </w:rPr>
-        <w:t xml:space="preserve"> podem possuir o mesmo título mas s</w:t>
-      </w:r>
-      <w:r>
-        <w:rPr>
-          <w:rFonts w:ascii="Arial" w:eastAsia="Arial" w:hAnsi="Arial" w:cs="Arial"/>
-          <w:sz w:val="24"/>
-          <w:szCs w:val="24"/>
-        </w:rPr>
-        <w:t xml:space="preserve">eus conteúdos, histórias e enredos podem ser totalmente diferentes, em alguns casos podem ser retornados uma série contendo os índices do filmes com aquele determinado título, então foi definido que somente o primeiro índice dessa série será retornado.  </w:t>
+        <w:t xml:space="preserve"> podem possuir o mesmo título mas seus conteúdos, histórias e enredos podem ser totalmente diferentes, em alguns casos podem ser retornados uma série contendo os índices</w:t>
+      </w:r>
+      <w:r>
+        <w:rPr>
+          <w:rFonts w:ascii="Arial" w:eastAsia="Arial" w:hAnsi="Arial" w:cs="Arial"/>
+          <w:sz w:val="24"/>
+          <w:szCs w:val="24"/>
+        </w:rPr>
+        <w:t xml:space="preserve"> do filmes com aquele determinado título, então foi definido que somente o primeiro índice dessa série será retornado.  </w:t>
       </w:r>
     </w:p>
     <w:p>
@@ -10289,15 +10780,15 @@
           <w:sz w:val="24"/>
           <w:szCs w:val="24"/>
         </w:rPr>
-        <w:t>passando como parâmetro para ela o id do usuário que retorna uma lista dos filmes recomendados para o usuário, empregando o método de filtragem colaborativa baseada em usuários e fazendo o uso do algoritmo de k</w:t>
-      </w:r>
-      <w:r>
-        <w:rPr>
-          <w:rFonts w:ascii="Arial" w:eastAsia="Arial" w:hAnsi="Arial" w:cs="Arial"/>
-          <w:sz w:val="24"/>
-          <w:szCs w:val="24"/>
-        </w:rPr>
-        <w:t>-</w:t>
+        <w:t>passando como parâmetro para ela o id do usuário que retorna uma lista dos filmes recomen</w:t>
+      </w:r>
+      <w:r>
+        <w:rPr>
+          <w:rFonts w:ascii="Arial" w:eastAsia="Arial" w:hAnsi="Arial" w:cs="Arial"/>
+          <w:sz w:val="24"/>
+          <w:szCs w:val="24"/>
+        </w:rPr>
+        <w:t>dados para o usuário, empregando o método de filtragem colaborativa baseada em usuários e fazendo o uso do algoritmo de k-</w:t>
       </w:r>
       <w:proofErr w:type="spellStart"/>
       <w:r>
@@ -10361,7 +10852,15 @@
           <w:sz w:val="24"/>
           <w:szCs w:val="24"/>
         </w:rPr>
-        <w:t xml:space="preserve">que será usada logo mais. Depois é criada uma variável chamada </w:t>
+        <w:t>que será usada logo mais. Depois é criad</w:t>
+      </w:r>
+      <w:r>
+        <w:rPr>
+          <w:rFonts w:ascii="Arial" w:eastAsia="Arial" w:hAnsi="Arial" w:cs="Arial"/>
+          <w:sz w:val="24"/>
+          <w:szCs w:val="24"/>
+        </w:rPr>
+        <w:t xml:space="preserve">a uma variável chamada </w:t>
       </w:r>
       <w:proofErr w:type="spellStart"/>
       <w:r>
@@ -10455,23 +10954,23 @@
           <w:sz w:val="24"/>
           <w:szCs w:val="24"/>
         </w:rPr>
-        <w:t xml:space="preserve"> que comportam os valores do índice dos filmes e suas respectiv</w:t>
-      </w:r>
-      <w:r>
-        <w:rPr>
-          <w:rFonts w:ascii="Arial" w:eastAsia="Arial" w:hAnsi="Arial" w:cs="Arial"/>
-          <w:sz w:val="24"/>
-          <w:szCs w:val="24"/>
-        </w:rPr>
-        <w:t>as similaridades, em seguida os filmes são classificados em ordem decrescente com base nos escores de similaridade e então são selecionados os vinte e cinco filmes mais semelhantes, um detalhe a se notar é que nessa lista de similaridade o primeiro item se</w:t>
-      </w:r>
-      <w:r>
-        <w:rPr>
-          <w:rFonts w:ascii="Arial" w:eastAsia="Arial" w:hAnsi="Arial" w:cs="Arial"/>
-          <w:sz w:val="24"/>
-          <w:szCs w:val="24"/>
-        </w:rPr>
-        <w:t xml:space="preserve">rá o próprio filme e devido a isso o range para selecionar </w:t>
+        <w:t xml:space="preserve"> que comportam os valores do </w:t>
+      </w:r>
+      <w:r>
+        <w:rPr>
+          <w:rFonts w:ascii="Arial" w:eastAsia="Arial" w:hAnsi="Arial" w:cs="Arial"/>
+          <w:sz w:val="24"/>
+          <w:szCs w:val="24"/>
+        </w:rPr>
+        <w:t xml:space="preserve">índice dos filmes e suas respectivas similaridades, em seguida os filmes são classificados em ordem decrescente com base nos escores de similaridade e então são selecionados os vinte e cinco filmes mais semelhantes, um detalhe a se notar é que nessa lista </w:t>
+      </w:r>
+      <w:r>
+        <w:rPr>
+          <w:rFonts w:ascii="Arial" w:eastAsia="Arial" w:hAnsi="Arial" w:cs="Arial"/>
+          <w:sz w:val="24"/>
+          <w:szCs w:val="24"/>
+        </w:rPr>
+        <w:t xml:space="preserve">de similaridade o primeiro item será o próprio filme e devido a isso o range para selecionar </w:t>
       </w:r>
       <w:r>
         <w:rPr>
@@ -10519,26 +11018,25 @@
           <w:sz w:val="24"/>
           <w:szCs w:val="24"/>
         </w:rPr>
-        <w:t xml:space="preserve">No passo seguinte os índices selecionados contidos em </w:t>
-      </w:r>
-      <w:proofErr w:type="spellStart"/>
-      <w:r>
-        <w:rPr>
-          <w:rFonts w:ascii="Arial" w:eastAsia="Arial" w:hAnsi="Arial" w:cs="Arial"/>
-          <w:i/>
-          <w:sz w:val="24"/>
-          <w:szCs w:val="24"/>
-        </w:rPr>
-        <w:t>movie_</w:t>
-      </w:r>
-      <w:r>
-        <w:rPr>
-          <w:rFonts w:ascii="Arial" w:eastAsia="Arial" w:hAnsi="Arial" w:cs="Arial"/>
-          <w:i/>
-          <w:sz w:val="24"/>
-          <w:szCs w:val="24"/>
-        </w:rPr>
-        <w:t>indices</w:t>
+        <w:t>No passo seguinte os índic</w:t>
+      </w:r>
+      <w:r>
+        <w:rPr>
+          <w:rFonts w:ascii="Arial" w:eastAsia="Arial" w:hAnsi="Arial" w:cs="Arial"/>
+          <w:sz w:val="24"/>
+          <w:szCs w:val="24"/>
+        </w:rPr>
+        <w:t xml:space="preserve">es selecionados contidos em </w:t>
+      </w:r>
+      <w:proofErr w:type="spellStart"/>
+      <w:r>
+        <w:rPr>
+          <w:rFonts w:ascii="Arial" w:eastAsia="Arial" w:hAnsi="Arial" w:cs="Arial"/>
+          <w:i/>
+          <w:sz w:val="24"/>
+          <w:szCs w:val="24"/>
+        </w:rPr>
+        <w:t>movie_indices</w:t>
       </w:r>
       <w:proofErr w:type="spellEnd"/>
       <w:r>
@@ -10611,15 +11109,7 @@
           <w:sz w:val="24"/>
           <w:szCs w:val="24"/>
         </w:rPr>
-        <w:t>. E então o ID do filme é utilizad</w:t>
-      </w:r>
-      <w:r>
-        <w:rPr>
-          <w:rFonts w:ascii="Arial" w:eastAsia="Arial" w:hAnsi="Arial" w:cs="Arial"/>
-          <w:sz w:val="24"/>
-          <w:szCs w:val="24"/>
-        </w:rPr>
-        <w:t>o para obter uma estimativa de classificação do usuário para cada um dos filmes selecionados fazendo uso da função “</w:t>
+        <w:t>. E então o ID do filme é utilizado para obter uma estimativa de classificação do usuário para cada um dos filmes selecionados fazendo uso da função “</w:t>
       </w:r>
       <w:proofErr w:type="spellStart"/>
       <w:r>
@@ -10637,15 +11127,15 @@
           <w:sz w:val="24"/>
           <w:szCs w:val="24"/>
         </w:rPr>
-        <w:t>” do SVD que foi treinado na abordagem colaborativa, esse método calcula a previsão de classificação para determinado usuário e item,</w:t>
-      </w:r>
-      <w:r>
-        <w:rPr>
-          <w:rFonts w:ascii="Arial" w:eastAsia="Arial" w:hAnsi="Arial" w:cs="Arial"/>
-          <w:sz w:val="24"/>
-          <w:szCs w:val="24"/>
-        </w:rPr>
-        <w:t xml:space="preserve"> retorna a previsão e então é obtida a classificação estimada. </w:t>
+        <w:t>” do SVD que foi treinado na abordagem colaborativa, esse método calcula a previsão de classificaçã</w:t>
+      </w:r>
+      <w:r>
+        <w:rPr>
+          <w:rFonts w:ascii="Arial" w:eastAsia="Arial" w:hAnsi="Arial" w:cs="Arial"/>
+          <w:sz w:val="24"/>
+          <w:szCs w:val="24"/>
+        </w:rPr>
+        <w:t xml:space="preserve">o para determinado usuário e item, retorna a previsão e então é obtida a classificação estimada. </w:t>
       </w:r>
     </w:p>
     <w:p>
@@ -10665,23 +11155,23 @@
           <w:sz w:val="24"/>
           <w:szCs w:val="24"/>
         </w:rPr>
-        <w:t>Em seguida, é utilizada a função listada no algoritmo 6 para normalizar as estimativas de classificação dos filmes para que estejam na escala entre 0 e 1, mesma escala da saída da abordagem co</w:t>
-      </w:r>
-      <w:r>
-        <w:rPr>
-          <w:rFonts w:ascii="Arial" w:eastAsia="Arial" w:hAnsi="Arial" w:cs="Arial"/>
-          <w:sz w:val="24"/>
-          <w:szCs w:val="24"/>
-        </w:rPr>
-        <w:t>laborativa que usa k-NN. Depois são filtradas as colunas dos títulos e estimativas, esses dados são ordenados de forma decrescente com base nas estimativas de classificação dos filmes e então são selecionados os dez melhores filmes com base nas estimativas</w:t>
-      </w:r>
-      <w:r>
-        <w:rPr>
-          <w:rFonts w:ascii="Arial" w:eastAsia="Arial" w:hAnsi="Arial" w:cs="Arial"/>
-          <w:sz w:val="24"/>
-          <w:szCs w:val="24"/>
-        </w:rPr>
-        <w:t xml:space="preserve"> de classificação e são armazenados na variável </w:t>
+        <w:t>Em seguida, é utilizada a função listada no algoritmo 6 para normalizar as estimativas de classificação dos filmes para que estejam na escala entre 0 e 1, mes</w:t>
+      </w:r>
+      <w:r>
+        <w:rPr>
+          <w:rFonts w:ascii="Arial" w:eastAsia="Arial" w:hAnsi="Arial" w:cs="Arial"/>
+          <w:sz w:val="24"/>
+          <w:szCs w:val="24"/>
+        </w:rPr>
+        <w:t>ma escala da saída da abordagem colaborativa que usa k-NN. Depois são filtradas as colunas dos títulos e estimativas, esses dados são ordenados de forma decrescente com base nas estimativas de classificação dos filmes e então são selecionados os dez melhor</w:t>
+      </w:r>
+      <w:r>
+        <w:rPr>
+          <w:rFonts w:ascii="Arial" w:eastAsia="Arial" w:hAnsi="Arial" w:cs="Arial"/>
+          <w:sz w:val="24"/>
+          <w:szCs w:val="24"/>
+        </w:rPr>
+        <w:t xml:space="preserve">es filmes com base nas estimativas de classificação e são armazenados na variável </w:t>
       </w:r>
       <w:proofErr w:type="spellStart"/>
       <w:r>
@@ -10766,15 +11256,15 @@
           <w:sz w:val="24"/>
           <w:szCs w:val="24"/>
         </w:rPr>
-        <w:t xml:space="preserve"> obtidas da abordagem colaborativa que usa o</w:t>
-      </w:r>
-      <w:r>
-        <w:rPr>
-          <w:rFonts w:ascii="Arial" w:eastAsia="Arial" w:hAnsi="Arial" w:cs="Arial"/>
-          <w:sz w:val="24"/>
-          <w:szCs w:val="24"/>
-        </w:rPr>
-        <w:t xml:space="preserve"> k-NN e da abordagem de conteúdo combinada com a colaborativa que usa SVD. Desse modo são passadas as variáveis contendo as respectivas recomendações </w:t>
+        <w:t xml:space="preserve"> obtidas d</w:t>
+      </w:r>
+      <w:r>
+        <w:rPr>
+          <w:rFonts w:ascii="Arial" w:eastAsia="Arial" w:hAnsi="Arial" w:cs="Arial"/>
+          <w:sz w:val="24"/>
+          <w:szCs w:val="24"/>
+        </w:rPr>
+        <w:t xml:space="preserve">a abordagem colaborativa que usa o k-NN e da abordagem de conteúdo combinada com a colaborativa que usa SVD. Desse modo são passadas as variáveis contendo as respectivas recomendações </w:t>
       </w:r>
       <w:proofErr w:type="spellStart"/>
       <w:r>
@@ -10821,7 +11311,15 @@
           <w:sz w:val="24"/>
           <w:szCs w:val="24"/>
         </w:rPr>
-        <w:t xml:space="preserve">, são combinadas as listas recomendadas e então é retornada </w:t>
+        <w:t>, são combinadas as listas recomendadas</w:t>
+      </w:r>
+      <w:r>
+        <w:rPr>
+          <w:rFonts w:ascii="Arial" w:eastAsia="Arial" w:hAnsi="Arial" w:cs="Arial"/>
+          <w:sz w:val="24"/>
+          <w:szCs w:val="24"/>
+        </w:rPr>
+        <w:t xml:space="preserve"> e então é retornada </w:t>
       </w:r>
       <w:proofErr w:type="gramStart"/>
       <w:r>
@@ -10839,15 +11337,7 @@
           <w:sz w:val="24"/>
           <w:szCs w:val="24"/>
         </w:rPr>
-        <w:t xml:space="preserve"> recomendaçã</w:t>
-      </w:r>
-      <w:r>
-        <w:rPr>
-          <w:rFonts w:ascii="Arial" w:eastAsia="Arial" w:hAnsi="Arial" w:cs="Arial"/>
-          <w:sz w:val="24"/>
-          <w:szCs w:val="24"/>
-        </w:rPr>
-        <w:t xml:space="preserve">o híbrida resultante da combinação dos dois </w:t>
+        <w:t xml:space="preserve"> recomendação híbrida resultante da combinação dos dois </w:t>
       </w:r>
       <w:proofErr w:type="spellStart"/>
       <w:r>
@@ -10886,23 +11376,23 @@
           <w:sz w:val="24"/>
           <w:szCs w:val="24"/>
         </w:rPr>
-        <w:t>Por fim, é observado que o sistema de recomendação híbrido fornece lista de recomendações distintas para cada usuário, inclusive se os títulos dos filmes passados para o mec</w:t>
-      </w:r>
-      <w:r>
-        <w:rPr>
-          <w:rFonts w:ascii="Arial" w:eastAsia="Arial" w:hAnsi="Arial" w:cs="Arial"/>
-          <w:sz w:val="24"/>
-          <w:szCs w:val="24"/>
-        </w:rPr>
-        <w:t>anismo de recomendação for o mesmo. A lista de recomendação possui vinte títulos ordenados de forma decrescente por suas respectivas notas (estimativas) para que o usuário possa ter um leque variado de filmes para selecionar. Demonstrando assim, que as rec</w:t>
-      </w:r>
-      <w:r>
-        <w:rPr>
-          <w:rFonts w:ascii="Arial" w:eastAsia="Arial" w:hAnsi="Arial" w:cs="Arial"/>
-          <w:sz w:val="24"/>
-          <w:szCs w:val="24"/>
-        </w:rPr>
-        <w:t xml:space="preserve">omendações são personalizadas e moldadas para usuários diferentes.   </w:t>
+        <w:t>Por fim, é observado que o sistema de recomendação híbrido fornece lista de recomendações distintas para cada usuário, inclusive se os títu</w:t>
+      </w:r>
+      <w:r>
+        <w:rPr>
+          <w:rFonts w:ascii="Arial" w:eastAsia="Arial" w:hAnsi="Arial" w:cs="Arial"/>
+          <w:sz w:val="24"/>
+          <w:szCs w:val="24"/>
+        </w:rPr>
+        <w:t>los dos filmes passados para o mecanismo de recomendação for o mesmo. A lista de recomendação possui vinte títulos ordenados de forma decrescente por suas respectivas notas (estimativas) para que o usuário possa ter um leque variado de filmes para selecion</w:t>
+      </w:r>
+      <w:r>
+        <w:rPr>
+          <w:rFonts w:ascii="Arial" w:eastAsia="Arial" w:hAnsi="Arial" w:cs="Arial"/>
+          <w:sz w:val="24"/>
+          <w:szCs w:val="24"/>
+        </w:rPr>
+        <w:t xml:space="preserve">ar. Demonstrando assim, que as recomendações são personalizadas e moldadas para usuários diferentes.   </w:t>
       </w:r>
       <w:r>
         <w:rPr>
@@ -11566,16 +12056,16 @@
           <w:noProof/>
         </w:rPr>
         <w:drawing>
-          <wp:inline distT="0" distB="0" distL="0" distR="0" wp14:anchorId="727D01BE" wp14:editId="40B8CFDB">
+          <wp:inline distT="0" distB="0" distL="0" distR="0" wp14:anchorId="7AABDD6D" wp14:editId="2E5A883F">
             <wp:extent cx="8188196" cy="5358766"/>
             <wp:effectExtent l="0" t="0" r="0" b="0"/>
-            <wp:docPr id="17" name="image13.jpg"/>
+            <wp:docPr id="17" name="image12.jpg"/>
             <wp:cNvGraphicFramePr/>
             <a:graphic xmlns:a="http://schemas.openxmlformats.org/drawingml/2006/main">
               <a:graphicData uri="http://schemas.openxmlformats.org/drawingml/2006/picture">
                 <pic:pic xmlns:pic="http://schemas.openxmlformats.org/drawingml/2006/picture">
                   <pic:nvPicPr>
-                    <pic:cNvPr id="0" name="image13.jpg"/>
+                    <pic:cNvPr id="0" name="image12.jpg"/>
                     <pic:cNvPicPr preferRelativeResize="0"/>
                   </pic:nvPicPr>
                   <pic:blipFill>
@@ -12502,7 +12992,15 @@
           <w:sz w:val="24"/>
           <w:szCs w:val="24"/>
         </w:rPr>
-        <w:t xml:space="preserve"> systems. Disponível em: &lt;https://towardsdatascience.com/introduction-to-recommender-systems-6c66cf15ada&gt;. Acesso em: 9 jun. 2022.</w:t>
+        <w:t xml:space="preserve"> systems. Disponível em: &lt;https://towardsdatascience.com/introduction-to-recommender-systems-6c66cf15ada&gt;. Acesso em: 9 j</w:t>
+      </w:r>
+      <w:r>
+        <w:rPr>
+          <w:rFonts w:ascii="Arial" w:eastAsia="Arial" w:hAnsi="Arial" w:cs="Arial"/>
+          <w:sz w:val="24"/>
+          <w:szCs w:val="24"/>
+        </w:rPr>
+        <w:t>un. 2022.</w:t>
       </w:r>
     </w:p>
     <w:p>
@@ -12594,24 +13092,8 @@
           <w:rFonts w:ascii="Arial" w:eastAsia="Arial" w:hAnsi="Arial" w:cs="Arial"/>
           <w:color w:val="000000"/>
         </w:rPr>
-        <w:t>Vamos p</w:t>
-      </w:r>
-      <w:r>
-        <w:rPr>
-          <w:rFonts w:ascii="Arial" w:eastAsia="Arial" w:hAnsi="Arial" w:cs="Arial"/>
-          <w:color w:val="000000"/>
-        </w:rPr>
-        <w:t xml:space="preserve">recisar acrescentar uma seção aqui para descrever os </w:t>
-      </w:r>
-      <w:proofErr w:type="spellStart"/>
-      <w:r>
-        <w:rPr>
-          <w:rFonts w:ascii="Arial" w:eastAsia="Arial" w:hAnsi="Arial" w:cs="Arial"/>
-          <w:color w:val="000000"/>
-        </w:rPr>
-        <w:t>datasets</w:t>
-      </w:r>
-      <w:proofErr w:type="spellEnd"/>
+        <w:t>Vamos precisar acrescentar uma seção aqui para descrever os datasets</w:t>
+      </w:r>
     </w:p>
   </w:comment>
   <w:comment w:id="2" w:author="Kaiki Mello dos Santos" w:date="2023-04-17T19:02:00Z" w:initials="">
@@ -12631,47 +13113,13 @@
           <w:color w:val="000000"/>
         </w:rPr>
       </w:pPr>
-      <w:proofErr w:type="spellStart"/>
-      <w:r>
-        <w:rPr>
-          <w:rFonts w:ascii="Arial" w:eastAsia="Arial" w:hAnsi="Arial" w:cs="Arial"/>
-          <w:color w:val="000000"/>
-        </w:rPr>
-        <w:t>Lemmbrar</w:t>
-      </w:r>
-      <w:proofErr w:type="spellEnd"/>
-      <w:r>
-        <w:rPr>
-          <w:rFonts w:ascii="Arial" w:eastAsia="Arial" w:hAnsi="Arial" w:cs="Arial"/>
-          <w:color w:val="000000"/>
-        </w:rPr>
-        <w:t xml:space="preserve"> de citar </w:t>
-      </w:r>
-      <w:proofErr w:type="spellStart"/>
-      <w:r>
-        <w:rPr>
-          <w:rFonts w:ascii="Arial" w:eastAsia="Arial" w:hAnsi="Arial" w:cs="Arial"/>
-          <w:color w:val="000000"/>
-        </w:rPr>
-        <w:t>Kaya</w:t>
-      </w:r>
-      <w:proofErr w:type="spellEnd"/>
-      <w:r>
-        <w:rPr>
-          <w:rFonts w:ascii="Arial" w:eastAsia="Arial" w:hAnsi="Arial" w:cs="Arial"/>
-          <w:color w:val="000000"/>
-        </w:rPr>
-        <w:t xml:space="preserve"> e </w:t>
-      </w:r>
-      <w:proofErr w:type="spellStart"/>
-      <w:r>
-        <w:rPr>
-          <w:rFonts w:ascii="Arial" w:eastAsia="Arial" w:hAnsi="Arial" w:cs="Arial"/>
-          <w:color w:val="000000"/>
-        </w:rPr>
-        <w:t>Steck</w:t>
-      </w:r>
-      <w:proofErr w:type="spellEnd"/>
+      <w:r>
+        <w:rPr>
+          <w:rFonts w:ascii="Arial" w:eastAsia="Arial" w:hAnsi="Arial" w:cs="Arial"/>
+          <w:color w:val="000000"/>
+        </w:rPr>
+        <w:t>Lemmbrar de citar Kaya e Steck</w:t>
+      </w:r>
     </w:p>
   </w:comment>
   <w:comment w:id="3" w:author="Kaiki Mello dos Santos" w:date="2023-03-04T19:10:00Z" w:initials="">
@@ -12722,7 +13170,14 @@
           <w:rFonts w:ascii="Arial" w:eastAsia="Arial" w:hAnsi="Arial" w:cs="Arial"/>
           <w:color w:val="000000"/>
         </w:rPr>
-        <w:t>Verificar como colocar a referência</w:t>
+        <w:t>Verificar como colocar a referênc</w:t>
+      </w:r>
+      <w:r>
+        <w:rPr>
+          <w:rFonts w:ascii="Arial" w:eastAsia="Arial" w:hAnsi="Arial" w:cs="Arial"/>
+          <w:color w:val="000000"/>
+        </w:rPr>
+        <w:t>ia</w:t>
       </w:r>
     </w:p>
   </w:comment>
@@ -12774,7 +13229,14 @@
           <w:rFonts w:ascii="Arial" w:eastAsia="Arial" w:hAnsi="Arial" w:cs="Arial"/>
           <w:color w:val="000000"/>
         </w:rPr>
-        <w:t>Professor, esse texto estava estruturado de outra forma, deixei assim devido que a imagem não cabia no contexto anterior</w:t>
+        <w:t>Professor, esse texto estava estrut</w:t>
+      </w:r>
+      <w:r>
+        <w:rPr>
+          <w:rFonts w:ascii="Arial" w:eastAsia="Arial" w:hAnsi="Arial" w:cs="Arial"/>
+          <w:color w:val="000000"/>
+        </w:rPr>
+        <w:t>urado de outra forma, deixei assim devido que a imagem não cabia no contexto anterior</w:t>
       </w:r>
     </w:p>
   </w:comment>
@@ -12800,46 +13262,7 @@
           <w:rFonts w:ascii="Arial" w:eastAsia="Arial" w:hAnsi="Arial" w:cs="Arial"/>
           <w:color w:val="000000"/>
         </w:rPr>
-        <w:t xml:space="preserve">Nesse caso a saída do </w:t>
-      </w:r>
-      <w:proofErr w:type="spellStart"/>
-      <w:r>
-        <w:rPr>
-          <w:rFonts w:ascii="Arial" w:eastAsia="Arial" w:hAnsi="Arial" w:cs="Arial"/>
-          <w:color w:val="000000"/>
-        </w:rPr>
-        <w:t>recomendador</w:t>
-      </w:r>
-      <w:proofErr w:type="spellEnd"/>
-      <w:r>
-        <w:rPr>
-          <w:rFonts w:ascii="Arial" w:eastAsia="Arial" w:hAnsi="Arial" w:cs="Arial"/>
-          <w:color w:val="000000"/>
-        </w:rPr>
-        <w:t xml:space="preserve"> KNN fica esperando não é repassada para o </w:t>
-      </w:r>
-      <w:proofErr w:type="spellStart"/>
-      <w:r>
-        <w:rPr>
-          <w:rFonts w:ascii="Arial" w:eastAsia="Arial" w:hAnsi="Arial" w:cs="Arial"/>
-          <w:color w:val="000000"/>
-        </w:rPr>
-        <w:t>recomendador</w:t>
-      </w:r>
-      <w:proofErr w:type="spellEnd"/>
-      <w:r>
-        <w:rPr>
-          <w:rFonts w:ascii="Arial" w:eastAsia="Arial" w:hAnsi="Arial" w:cs="Arial"/>
-          <w:color w:val="000000"/>
-        </w:rPr>
-        <w:t xml:space="preserve"> em conteúdo que será usado com o SVD, fi</w:t>
-      </w:r>
-      <w:r>
-        <w:rPr>
-          <w:rFonts w:ascii="Arial" w:eastAsia="Arial" w:hAnsi="Arial" w:cs="Arial"/>
-          <w:color w:val="000000"/>
-        </w:rPr>
-        <w:t>quei com essa dúvida de saber se é puramente sequencial.</w:t>
+        <w:t>Nesse caso a saída do recomendador KNN fica esperando não é repassada para o recomendador em conteúdo que será usado com o SVD, fiquei com essa dúvida de saber se é puramente sequencial.</w:t>
       </w:r>
     </w:p>
   </w:comment>
@@ -12848,25 +13271,25 @@
 
 <file path=word/commentsExtended.xml><?xml version="1.0" encoding="utf-8"?>
 <w15:commentsEx xmlns:wpc="http://schemas.microsoft.com/office/word/2010/wordprocessingCanvas" xmlns:cx="http://schemas.microsoft.com/office/drawing/2014/chartex" xmlns:cx1="http://schemas.microsoft.com/office/drawing/2015/9/8/chartex" xmlns:cx2="http://schemas.microsoft.com/office/drawing/2015/10/21/chartex" xmlns:cx3="http://schemas.microsoft.com/office/drawing/2016/5/9/chartex" xmlns:cx4="http://schemas.microsoft.com/office/drawing/2016/5/10/chartex" xmlns:cx5="http://schemas.microsoft.com/office/drawing/2016/5/11/chartex" xmlns:cx6="http://schemas.microsoft.com/office/drawing/2016/5/12/chartex" xmlns:cx7="http://schemas.microsoft.com/office/drawing/2016/5/13/chartex" xmlns:cx8="http://schemas.microsoft.com/office/drawing/2016/5/14/chartex" xmlns:mc="http://schemas.openxmlformats.org/markup-compatibility/2006" xmlns:aink="http://schemas.microsoft.com/office/drawing/2016/ink" xmlns:am3d="http://schemas.microsoft.com/office/drawing/2017/model3d" xmlns:o="urn:schemas-microsoft-com:office:office" xmlns:r="http://schemas.openxmlformats.org/officeDocument/2006/relationships" xmlns:m="http://schemas.openxmlformats.org/officeDocument/2006/math" xmlns:v="urn:schemas-microsoft-com:vml" xmlns:wp14="http://schemas.microsoft.com/office/word/2010/wordprocessingDrawing" xmlns:wp="http://schemas.openxmlformats.org/drawingml/2006/wordprocessingDrawing" xmlns:w10="urn:schemas-microsoft-com:office:word" xmlns:w="http://schemas.openxmlformats.org/wordprocessingml/2006/main" xmlns:w14="http://schemas.microsoft.com/office/word/2010/wordml" xmlns:w15="http://schemas.microsoft.com/office/word/2012/wordml" xmlns:w16cex="http://schemas.microsoft.com/office/word/2018/wordml/cex" xmlns:w16cid="http://schemas.microsoft.com/office/word/2016/wordml/cid" xmlns:w16="http://schemas.microsoft.com/office/word/2018/wordml" xmlns:w16se="http://schemas.microsoft.com/office/word/2015/wordml/symex" xmlns:wpg="http://schemas.microsoft.com/office/word/2010/wordprocessingGroup" xmlns:wpi="http://schemas.microsoft.com/office/word/2010/wordprocessingInk" xmlns:wne="http://schemas.microsoft.com/office/word/2006/wordml" xmlns:wps="http://schemas.microsoft.com/office/word/2010/wordprocessingShape" mc:Ignorable="w14 w15 w16se w16cid w16 w16cex wp14">
-  <w15:commentEx w15:paraId="00000101" w15:done="0"/>
-  <w15:commentEx w15:paraId="00000102" w15:done="0"/>
-  <w15:commentEx w15:paraId="00000100" w15:done="0"/>
-  <w15:commentEx w15:paraId="00000103" w15:done="0"/>
-  <w15:commentEx w15:paraId="000000FE" w15:done="0"/>
-  <w15:commentEx w15:paraId="000000FF" w15:done="0"/>
-  <w15:commentEx w15:paraId="000000FD" w15:done="0"/>
+  <w15:commentEx w15:paraId="0000010F" w15:done="0"/>
+  <w15:commentEx w15:paraId="00000110" w15:done="0"/>
+  <w15:commentEx w15:paraId="0000010E" w15:done="0"/>
+  <w15:commentEx w15:paraId="00000111" w15:done="0"/>
+  <w15:commentEx w15:paraId="0000010C" w15:done="0"/>
+  <w15:commentEx w15:paraId="0000010D" w15:done="0"/>
+  <w15:commentEx w15:paraId="0000010B" w15:done="0"/>
 </w15:commentsEx>
 </file>
 
 <file path=word/commentsIds.xml><?xml version="1.0" encoding="utf-8"?>
 <w16cid:commentsIds xmlns:wpc="http://schemas.microsoft.com/office/word/2010/wordprocessingCanvas" xmlns:cx="http://schemas.microsoft.com/office/drawing/2014/chartex" xmlns:cx1="http://schemas.microsoft.com/office/drawing/2015/9/8/chartex" xmlns:cx2="http://schemas.microsoft.com/office/drawing/2015/10/21/chartex" xmlns:cx3="http://schemas.microsoft.com/office/drawing/2016/5/9/chartex" xmlns:cx4="http://schemas.microsoft.com/office/drawing/2016/5/10/chartex" xmlns:cx5="http://schemas.microsoft.com/office/drawing/2016/5/11/chartex" xmlns:cx6="http://schemas.microsoft.com/office/drawing/2016/5/12/chartex" xmlns:cx7="http://schemas.microsoft.com/office/drawing/2016/5/13/chartex" xmlns:cx8="http://schemas.microsoft.com/office/drawing/2016/5/14/chartex" xmlns:mc="http://schemas.openxmlformats.org/markup-compatibility/2006" xmlns:aink="http://schemas.microsoft.com/office/drawing/2016/ink" xmlns:am3d="http://schemas.microsoft.com/office/drawing/2017/model3d" xmlns:o="urn:schemas-microsoft-com:office:office" xmlns:r="http://schemas.openxmlformats.org/officeDocument/2006/relationships" xmlns:m="http://schemas.openxmlformats.org/officeDocument/2006/math" xmlns:v="urn:schemas-microsoft-com:vml" xmlns:wp14="http://schemas.microsoft.com/office/word/2010/wordprocessingDrawing" xmlns:wp="http://schemas.openxmlformats.org/drawingml/2006/wordprocessingDrawing" xmlns:w10="urn:schemas-microsoft-com:office:word" xmlns:w="http://schemas.openxmlformats.org/wordprocessingml/2006/main" xmlns:w14="http://schemas.microsoft.com/office/word/2010/wordml" xmlns:w15="http://schemas.microsoft.com/office/word/2012/wordml" xmlns:w16cex="http://schemas.microsoft.com/office/word/2018/wordml/cex" xmlns:w16cid="http://schemas.microsoft.com/office/word/2016/wordml/cid" xmlns:w16="http://schemas.microsoft.com/office/word/2018/wordml" xmlns:w16se="http://schemas.microsoft.com/office/word/2015/wordml/symex" xmlns:wpg="http://schemas.microsoft.com/office/word/2010/wordprocessingGroup" xmlns:wpi="http://schemas.microsoft.com/office/word/2010/wordprocessingInk" xmlns:wne="http://schemas.microsoft.com/office/word/2006/wordml" xmlns:wps="http://schemas.microsoft.com/office/word/2010/wordprocessingShape" mc:Ignorable="w14 w15 w16se w16cid w16 w16cex wp14">
-  <w16cid:commentId w16cid:paraId="00000101" w16cid:durableId="27E7F029"/>
-  <w16cid:commentId w16cid:paraId="00000102" w16cid:durableId="27E7F028"/>
-  <w16cid:commentId w16cid:paraId="00000100" w16cid:durableId="27E7F027"/>
-  <w16cid:commentId w16cid:paraId="00000103" w16cid:durableId="27E7F026"/>
-  <w16cid:commentId w16cid:paraId="000000FE" w16cid:durableId="27E7F025"/>
-  <w16cid:commentId w16cid:paraId="000000FF" w16cid:durableId="27E7F024"/>
-  <w16cid:commentId w16cid:paraId="000000FD" w16cid:durableId="27E7F023"/>
+  <w16cid:commentId w16cid:paraId="0000010F" w16cid:durableId="27E8426D"/>
+  <w16cid:commentId w16cid:paraId="00000110" w16cid:durableId="27E8426C"/>
+  <w16cid:commentId w16cid:paraId="0000010E" w16cid:durableId="27E8426B"/>
+  <w16cid:commentId w16cid:paraId="00000111" w16cid:durableId="27E8426A"/>
+  <w16cid:commentId w16cid:paraId="0000010C" w16cid:durableId="27E84269"/>
+  <w16cid:commentId w16cid:paraId="0000010D" w16cid:durableId="27E84268"/>
+  <w16cid:commentId w16cid:paraId="0000010B" w16cid:durableId="27E84267"/>
 </w16cid:commentsIds>
 </file>
 
@@ -12929,95 +13352,9 @@
 <file path=word/numbering.xml><?xml version="1.0" encoding="utf-8"?>
 <w:numbering xmlns:wpc="http://schemas.microsoft.com/office/word/2010/wordprocessingCanvas" xmlns:cx="http://schemas.microsoft.com/office/drawing/2014/chartex" xmlns:cx1="http://schemas.microsoft.com/office/drawing/2015/9/8/chartex" xmlns:cx2="http://schemas.microsoft.com/office/drawing/2015/10/21/chartex" xmlns:cx3="http://schemas.microsoft.com/office/drawing/2016/5/9/chartex" xmlns:cx4="http://schemas.microsoft.com/office/drawing/2016/5/10/chartex" xmlns:cx5="http://schemas.microsoft.com/office/drawing/2016/5/11/chartex" xmlns:cx6="http://schemas.microsoft.com/office/drawing/2016/5/12/chartex" xmlns:cx7="http://schemas.microsoft.com/office/drawing/2016/5/13/chartex" xmlns:cx8="http://schemas.microsoft.com/office/drawing/2016/5/14/chartex" xmlns:mc="http://schemas.openxmlformats.org/markup-compatibility/2006" xmlns:aink="http://schemas.microsoft.com/office/drawing/2016/ink" xmlns:am3d="http://schemas.microsoft.com/office/drawing/2017/model3d" xmlns:o="urn:schemas-microsoft-com:office:office" xmlns:r="http://schemas.openxmlformats.org/officeDocument/2006/relationships" xmlns:m="http://schemas.openxmlformats.org/officeDocument/2006/math" xmlns:v="urn:schemas-microsoft-com:vml" xmlns:wp14="http://schemas.microsoft.com/office/word/2010/wordprocessingDrawing" xmlns:wp="http://schemas.openxmlformats.org/drawingml/2006/wordprocessingDrawing" xmlns:w10="urn:schemas-microsoft-com:office:word" xmlns:w="http://schemas.openxmlformats.org/wordprocessingml/2006/main" xmlns:w14="http://schemas.microsoft.com/office/word/2010/wordml" xmlns:w15="http://schemas.microsoft.com/office/word/2012/wordml" xmlns:w16cex="http://schemas.microsoft.com/office/word/2018/wordml/cex" xmlns:w16cid="http://schemas.microsoft.com/office/word/2016/wordml/cid" xmlns:w16="http://schemas.microsoft.com/office/word/2018/wordml" xmlns:w16se="http://schemas.microsoft.com/office/word/2015/wordml/symex" xmlns:wpg="http://schemas.microsoft.com/office/word/2010/wordprocessingGroup" xmlns:wpi="http://schemas.microsoft.com/office/word/2010/wordprocessingInk" xmlns:wne="http://schemas.microsoft.com/office/word/2006/wordml" xmlns:wps="http://schemas.microsoft.com/office/word/2010/wordprocessingShape" mc:Ignorable="w14 w15 w16se w16cid w16 w16cex wp14">
   <w:abstractNum w:abstractNumId="0" w15:restartNumberingAfterBreak="0">
-    <w:nsid w:val="06424059"/>
+    <w:nsid w:val="15406B81"/>
     <w:multiLevelType w:val="multilevel"/>
-    <w:tmpl w:val="D0EA3F9A"/>
-    <w:lvl w:ilvl="0">
-      <w:start w:val="1"/>
-      <w:numFmt w:val="decimal"/>
-      <w:lvlText w:val="%1"/>
-      <w:lvlJc w:val="left"/>
-      <w:pPr>
-        <w:ind w:left="435" w:hanging="435"/>
-      </w:pPr>
-    </w:lvl>
-    <w:lvl w:ilvl="1">
-      <w:start w:val="1"/>
-      <w:numFmt w:val="decimal"/>
-      <w:lvlText w:val="%1.%2"/>
-      <w:lvlJc w:val="left"/>
-      <w:pPr>
-        <w:ind w:left="435" w:hanging="435"/>
-      </w:pPr>
-    </w:lvl>
-    <w:lvl w:ilvl="2">
-      <w:start w:val="1"/>
-      <w:numFmt w:val="decimal"/>
-      <w:lvlText w:val="%1.%2.%3"/>
-      <w:lvlJc w:val="left"/>
-      <w:pPr>
-        <w:ind w:left="720" w:hanging="720"/>
-      </w:pPr>
-    </w:lvl>
-    <w:lvl w:ilvl="3">
-      <w:start w:val="1"/>
-      <w:numFmt w:val="decimal"/>
-      <w:lvlText w:val="%1.%2.%3.%4"/>
-      <w:lvlJc w:val="left"/>
-      <w:pPr>
-        <w:ind w:left="1080" w:hanging="1080"/>
-      </w:pPr>
-    </w:lvl>
-    <w:lvl w:ilvl="4">
-      <w:start w:val="1"/>
-      <w:numFmt w:val="decimal"/>
-      <w:lvlText w:val="%1.%2.%3.%4.%5"/>
-      <w:lvlJc w:val="left"/>
-      <w:pPr>
-        <w:ind w:left="1080" w:hanging="1080"/>
-      </w:pPr>
-    </w:lvl>
-    <w:lvl w:ilvl="5">
-      <w:start w:val="1"/>
-      <w:numFmt w:val="decimal"/>
-      <w:lvlText w:val="%1.%2.%3.%4.%5.%6"/>
-      <w:lvlJc w:val="left"/>
-      <w:pPr>
-        <w:ind w:left="1440" w:hanging="1440"/>
-      </w:pPr>
-    </w:lvl>
-    <w:lvl w:ilvl="6">
-      <w:start w:val="1"/>
-      <w:numFmt w:val="decimal"/>
-      <w:lvlText w:val="%1.%2.%3.%4.%5.%6.%7"/>
-      <w:lvlJc w:val="left"/>
-      <w:pPr>
-        <w:ind w:left="1440" w:hanging="1440"/>
-      </w:pPr>
-    </w:lvl>
-    <w:lvl w:ilvl="7">
-      <w:start w:val="1"/>
-      <w:numFmt w:val="decimal"/>
-      <w:lvlText w:val="%1.%2.%3.%4.%5.%6.%7.%8"/>
-      <w:lvlJc w:val="left"/>
-      <w:pPr>
-        <w:ind w:left="1800" w:hanging="1800"/>
-      </w:pPr>
-    </w:lvl>
-    <w:lvl w:ilvl="8">
-      <w:start w:val="1"/>
-      <w:numFmt w:val="decimal"/>
-      <w:lvlText w:val="%1.%2.%3.%4.%5.%6.%7.%8.%9"/>
-      <w:lvlJc w:val="left"/>
-      <w:pPr>
-        <w:ind w:left="1800" w:hanging="1800"/>
-      </w:pPr>
-    </w:lvl>
-  </w:abstractNum>
-  <w:abstractNum w:abstractNumId="1" w15:restartNumberingAfterBreak="0">
-    <w:nsid w:val="0BBA7FD7"/>
-    <w:multiLevelType w:val="multilevel"/>
-    <w:tmpl w:val="57E08B68"/>
+    <w:tmpl w:val="EB7814F8"/>
     <w:lvl w:ilvl="0">
       <w:start w:val="1"/>
       <w:numFmt w:val="bullet"/>
@@ -13127,10 +13464,209 @@
       </w:rPr>
     </w:lvl>
   </w:abstractNum>
+  <w:abstractNum w:abstractNumId="1" w15:restartNumberingAfterBreak="0">
+    <w:nsid w:val="23257141"/>
+    <w:multiLevelType w:val="multilevel"/>
+    <w:tmpl w:val="15F6D120"/>
+    <w:lvl w:ilvl="0">
+      <w:start w:val="1"/>
+      <w:numFmt w:val="decimal"/>
+      <w:lvlText w:val="%1"/>
+      <w:lvlJc w:val="left"/>
+      <w:pPr>
+        <w:ind w:left="435" w:hanging="435"/>
+      </w:pPr>
+    </w:lvl>
+    <w:lvl w:ilvl="1">
+      <w:start w:val="1"/>
+      <w:numFmt w:val="decimal"/>
+      <w:lvlText w:val="%1.%2"/>
+      <w:lvlJc w:val="left"/>
+      <w:pPr>
+        <w:ind w:left="435" w:hanging="435"/>
+      </w:pPr>
+    </w:lvl>
+    <w:lvl w:ilvl="2">
+      <w:start w:val="1"/>
+      <w:numFmt w:val="decimal"/>
+      <w:lvlText w:val="%1.%2.%3"/>
+      <w:lvlJc w:val="left"/>
+      <w:pPr>
+        <w:ind w:left="720" w:hanging="720"/>
+      </w:pPr>
+    </w:lvl>
+    <w:lvl w:ilvl="3">
+      <w:start w:val="1"/>
+      <w:numFmt w:val="decimal"/>
+      <w:lvlText w:val="%1.%2.%3.%4"/>
+      <w:lvlJc w:val="left"/>
+      <w:pPr>
+        <w:ind w:left="1080" w:hanging="1080"/>
+      </w:pPr>
+    </w:lvl>
+    <w:lvl w:ilvl="4">
+      <w:start w:val="1"/>
+      <w:numFmt w:val="decimal"/>
+      <w:lvlText w:val="%1.%2.%3.%4.%5"/>
+      <w:lvlJc w:val="left"/>
+      <w:pPr>
+        <w:ind w:left="1080" w:hanging="1080"/>
+      </w:pPr>
+    </w:lvl>
+    <w:lvl w:ilvl="5">
+      <w:start w:val="1"/>
+      <w:numFmt w:val="decimal"/>
+      <w:lvlText w:val="%1.%2.%3.%4.%5.%6"/>
+      <w:lvlJc w:val="left"/>
+      <w:pPr>
+        <w:ind w:left="1440" w:hanging="1440"/>
+      </w:pPr>
+    </w:lvl>
+    <w:lvl w:ilvl="6">
+      <w:start w:val="1"/>
+      <w:numFmt w:val="decimal"/>
+      <w:lvlText w:val="%1.%2.%3.%4.%5.%6.%7"/>
+      <w:lvlJc w:val="left"/>
+      <w:pPr>
+        <w:ind w:left="1440" w:hanging="1440"/>
+      </w:pPr>
+    </w:lvl>
+    <w:lvl w:ilvl="7">
+      <w:start w:val="1"/>
+      <w:numFmt w:val="decimal"/>
+      <w:lvlText w:val="%1.%2.%3.%4.%5.%6.%7.%8"/>
+      <w:lvlJc w:val="left"/>
+      <w:pPr>
+        <w:ind w:left="1800" w:hanging="1800"/>
+      </w:pPr>
+    </w:lvl>
+    <w:lvl w:ilvl="8">
+      <w:start w:val="1"/>
+      <w:numFmt w:val="decimal"/>
+      <w:lvlText w:val="%1.%2.%3.%4.%5.%6.%7.%8.%9"/>
+      <w:lvlJc w:val="left"/>
+      <w:pPr>
+        <w:ind w:left="1800" w:hanging="1800"/>
+      </w:pPr>
+    </w:lvl>
+  </w:abstractNum>
   <w:abstractNum w:abstractNumId="2" w15:restartNumberingAfterBreak="0">
-    <w:nsid w:val="265A0FEC"/>
+    <w:nsid w:val="2D71123E"/>
     <w:multiLevelType w:val="multilevel"/>
-    <w:tmpl w:val="05366C8E"/>
+    <w:tmpl w:val="00BC7916"/>
+    <w:lvl w:ilvl="0">
+      <w:start w:val="1"/>
+      <w:numFmt w:val="bullet"/>
+      <w:lvlText w:val="●"/>
+      <w:lvlJc w:val="left"/>
+      <w:pPr>
+        <w:ind w:left="720" w:hanging="360"/>
+      </w:pPr>
+      <w:rPr>
+        <w:rFonts w:ascii="Noto Sans Symbols" w:eastAsia="Noto Sans Symbols" w:hAnsi="Noto Sans Symbols" w:cs="Noto Sans Symbols"/>
+      </w:rPr>
+    </w:lvl>
+    <w:lvl w:ilvl="1">
+      <w:start w:val="1"/>
+      <w:numFmt w:val="bullet"/>
+      <w:lvlText w:val="o"/>
+      <w:lvlJc w:val="left"/>
+      <w:pPr>
+        <w:ind w:left="1440" w:hanging="360"/>
+      </w:pPr>
+      <w:rPr>
+        <w:rFonts w:ascii="Courier New" w:eastAsia="Courier New" w:hAnsi="Courier New" w:cs="Courier New"/>
+      </w:rPr>
+    </w:lvl>
+    <w:lvl w:ilvl="2">
+      <w:start w:val="1"/>
+      <w:numFmt w:val="bullet"/>
+      <w:lvlText w:val="▪"/>
+      <w:lvlJc w:val="left"/>
+      <w:pPr>
+        <w:ind w:left="2160" w:hanging="360"/>
+      </w:pPr>
+      <w:rPr>
+        <w:rFonts w:ascii="Noto Sans Symbols" w:eastAsia="Noto Sans Symbols" w:hAnsi="Noto Sans Symbols" w:cs="Noto Sans Symbols"/>
+      </w:rPr>
+    </w:lvl>
+    <w:lvl w:ilvl="3">
+      <w:start w:val="1"/>
+      <w:numFmt w:val="bullet"/>
+      <w:lvlText w:val="●"/>
+      <w:lvlJc w:val="left"/>
+      <w:pPr>
+        <w:ind w:left="2880" w:hanging="360"/>
+      </w:pPr>
+      <w:rPr>
+        <w:rFonts w:ascii="Noto Sans Symbols" w:eastAsia="Noto Sans Symbols" w:hAnsi="Noto Sans Symbols" w:cs="Noto Sans Symbols"/>
+      </w:rPr>
+    </w:lvl>
+    <w:lvl w:ilvl="4">
+      <w:start w:val="1"/>
+      <w:numFmt w:val="bullet"/>
+      <w:lvlText w:val="o"/>
+      <w:lvlJc w:val="left"/>
+      <w:pPr>
+        <w:ind w:left="3600" w:hanging="360"/>
+      </w:pPr>
+      <w:rPr>
+        <w:rFonts w:ascii="Courier New" w:eastAsia="Courier New" w:hAnsi="Courier New" w:cs="Courier New"/>
+      </w:rPr>
+    </w:lvl>
+    <w:lvl w:ilvl="5">
+      <w:start w:val="1"/>
+      <w:numFmt w:val="bullet"/>
+      <w:lvlText w:val="▪"/>
+      <w:lvlJc w:val="left"/>
+      <w:pPr>
+        <w:ind w:left="4320" w:hanging="360"/>
+      </w:pPr>
+      <w:rPr>
+        <w:rFonts w:ascii="Noto Sans Symbols" w:eastAsia="Noto Sans Symbols" w:hAnsi="Noto Sans Symbols" w:cs="Noto Sans Symbols"/>
+      </w:rPr>
+    </w:lvl>
+    <w:lvl w:ilvl="6">
+      <w:start w:val="1"/>
+      <w:numFmt w:val="bullet"/>
+      <w:lvlText w:val="●"/>
+      <w:lvlJc w:val="left"/>
+      <w:pPr>
+        <w:ind w:left="5040" w:hanging="360"/>
+      </w:pPr>
+      <w:rPr>
+        <w:rFonts w:ascii="Noto Sans Symbols" w:eastAsia="Noto Sans Symbols" w:hAnsi="Noto Sans Symbols" w:cs="Noto Sans Symbols"/>
+      </w:rPr>
+    </w:lvl>
+    <w:lvl w:ilvl="7">
+      <w:start w:val="1"/>
+      <w:numFmt w:val="bullet"/>
+      <w:lvlText w:val="o"/>
+      <w:lvlJc w:val="left"/>
+      <w:pPr>
+        <w:ind w:left="5760" w:hanging="360"/>
+      </w:pPr>
+      <w:rPr>
+        <w:rFonts w:ascii="Courier New" w:eastAsia="Courier New" w:hAnsi="Courier New" w:cs="Courier New"/>
+      </w:rPr>
+    </w:lvl>
+    <w:lvl w:ilvl="8">
+      <w:start w:val="1"/>
+      <w:numFmt w:val="bullet"/>
+      <w:lvlText w:val="▪"/>
+      <w:lvlJc w:val="left"/>
+      <w:pPr>
+        <w:ind w:left="6480" w:hanging="360"/>
+      </w:pPr>
+      <w:rPr>
+        <w:rFonts w:ascii="Noto Sans Symbols" w:eastAsia="Noto Sans Symbols" w:hAnsi="Noto Sans Symbols" w:cs="Noto Sans Symbols"/>
+      </w:rPr>
+    </w:lvl>
+  </w:abstractNum>
+  <w:abstractNum w:abstractNumId="3" w15:restartNumberingAfterBreak="0">
+    <w:nsid w:val="47472D22"/>
+    <w:multiLevelType w:val="multilevel"/>
+    <w:tmpl w:val="7DE67C12"/>
     <w:lvl w:ilvl="0">
       <w:start w:val="3"/>
       <w:numFmt w:val="decimal"/>
@@ -13223,17 +13759,17 @@
       </w:pPr>
     </w:lvl>
   </w:abstractNum>
-  <w:abstractNum w:abstractNumId="3" w15:restartNumberingAfterBreak="0">
-    <w:nsid w:val="3FEB67C9"/>
+  <w:abstractNum w:abstractNumId="4" w15:restartNumberingAfterBreak="0">
+    <w:nsid w:val="766271AD"/>
     <w:multiLevelType w:val="multilevel"/>
-    <w:tmpl w:val="B1AA71F4"/>
+    <w:tmpl w:val="B468ABA4"/>
     <w:lvl w:ilvl="0">
       <w:start w:val="1"/>
       <w:numFmt w:val="bullet"/>
       <w:lvlText w:val="●"/>
       <w:lvlJc w:val="left"/>
       <w:pPr>
-        <w:ind w:left="720" w:hanging="360"/>
+        <w:ind w:left="1429" w:hanging="360"/>
       </w:pPr>
       <w:rPr>
         <w:rFonts w:ascii="Noto Sans Symbols" w:eastAsia="Noto Sans Symbols" w:hAnsi="Noto Sans Symbols" w:cs="Noto Sans Symbols"/>
@@ -13245,7 +13781,7 @@
       <w:lvlText w:val="o"/>
       <w:lvlJc w:val="left"/>
       <w:pPr>
-        <w:ind w:left="1440" w:hanging="360"/>
+        <w:ind w:left="2149" w:hanging="360"/>
       </w:pPr>
       <w:rPr>
         <w:rFonts w:ascii="Courier New" w:eastAsia="Courier New" w:hAnsi="Courier New" w:cs="Courier New"/>
@@ -13257,7 +13793,7 @@
       <w:lvlText w:val="▪"/>
       <w:lvlJc w:val="left"/>
       <w:pPr>
-        <w:ind w:left="2160" w:hanging="360"/>
+        <w:ind w:left="2869" w:hanging="360"/>
       </w:pPr>
       <w:rPr>
         <w:rFonts w:ascii="Noto Sans Symbols" w:eastAsia="Noto Sans Symbols" w:hAnsi="Noto Sans Symbols" w:cs="Noto Sans Symbols"/>
@@ -13269,7 +13805,7 @@
       <w:lvlText w:val="●"/>
       <w:lvlJc w:val="left"/>
       <w:pPr>
-        <w:ind w:left="2880" w:hanging="360"/>
+        <w:ind w:left="3589" w:hanging="360"/>
       </w:pPr>
       <w:rPr>
         <w:rFonts w:ascii="Noto Sans Symbols" w:eastAsia="Noto Sans Symbols" w:hAnsi="Noto Sans Symbols" w:cs="Noto Sans Symbols"/>
@@ -13281,7 +13817,7 @@
       <w:lvlText w:val="o"/>
       <w:lvlJc w:val="left"/>
       <w:pPr>
-        <w:ind w:left="3600" w:hanging="360"/>
+        <w:ind w:left="4309" w:hanging="360"/>
       </w:pPr>
       <w:rPr>
         <w:rFonts w:ascii="Courier New" w:eastAsia="Courier New" w:hAnsi="Courier New" w:cs="Courier New"/>
@@ -13293,7 +13829,7 @@
       <w:lvlText w:val="▪"/>
       <w:lvlJc w:val="left"/>
       <w:pPr>
-        <w:ind w:left="4320" w:hanging="360"/>
+        <w:ind w:left="5029" w:hanging="360"/>
       </w:pPr>
       <w:rPr>
         <w:rFonts w:ascii="Noto Sans Symbols" w:eastAsia="Noto Sans Symbols" w:hAnsi="Noto Sans Symbols" w:cs="Noto Sans Symbols"/>
@@ -13305,7 +13841,7 @@
       <w:lvlText w:val="●"/>
       <w:lvlJc w:val="left"/>
       <w:pPr>
-        <w:ind w:left="5040" w:hanging="360"/>
+        <w:ind w:left="5749" w:hanging="360"/>
       </w:pPr>
       <w:rPr>
         <w:rFonts w:ascii="Noto Sans Symbols" w:eastAsia="Noto Sans Symbols" w:hAnsi="Noto Sans Symbols" w:cs="Noto Sans Symbols"/>
@@ -13317,7 +13853,7 @@
       <w:lvlText w:val="o"/>
       <w:lvlJc w:val="left"/>
       <w:pPr>
-        <w:ind w:left="5760" w:hanging="360"/>
+        <w:ind w:left="6469" w:hanging="360"/>
       </w:pPr>
       <w:rPr>
         <w:rFonts w:ascii="Courier New" w:eastAsia="Courier New" w:hAnsi="Courier New" w:cs="Courier New"/>
@@ -13329,119 +13865,6 @@
       <w:lvlText w:val="▪"/>
       <w:lvlJc w:val="left"/>
       <w:pPr>
-        <w:ind w:left="6480" w:hanging="360"/>
-      </w:pPr>
-      <w:rPr>
-        <w:rFonts w:ascii="Noto Sans Symbols" w:eastAsia="Noto Sans Symbols" w:hAnsi="Noto Sans Symbols" w:cs="Noto Sans Symbols"/>
-      </w:rPr>
-    </w:lvl>
-  </w:abstractNum>
-  <w:abstractNum w:abstractNumId="4" w15:restartNumberingAfterBreak="0">
-    <w:nsid w:val="5CA15CDF"/>
-    <w:multiLevelType w:val="multilevel"/>
-    <w:tmpl w:val="1BDC3DD8"/>
-    <w:lvl w:ilvl="0">
-      <w:start w:val="1"/>
-      <w:numFmt w:val="bullet"/>
-      <w:lvlText w:val="●"/>
-      <w:lvlJc w:val="left"/>
-      <w:pPr>
-        <w:ind w:left="1429" w:hanging="360"/>
-      </w:pPr>
-      <w:rPr>
-        <w:rFonts w:ascii="Noto Sans Symbols" w:eastAsia="Noto Sans Symbols" w:hAnsi="Noto Sans Symbols" w:cs="Noto Sans Symbols"/>
-      </w:rPr>
-    </w:lvl>
-    <w:lvl w:ilvl="1">
-      <w:start w:val="1"/>
-      <w:numFmt w:val="bullet"/>
-      <w:lvlText w:val="o"/>
-      <w:lvlJc w:val="left"/>
-      <w:pPr>
-        <w:ind w:left="2149" w:hanging="360"/>
-      </w:pPr>
-      <w:rPr>
-        <w:rFonts w:ascii="Courier New" w:eastAsia="Courier New" w:hAnsi="Courier New" w:cs="Courier New"/>
-      </w:rPr>
-    </w:lvl>
-    <w:lvl w:ilvl="2">
-      <w:start w:val="1"/>
-      <w:numFmt w:val="bullet"/>
-      <w:lvlText w:val="▪"/>
-      <w:lvlJc w:val="left"/>
-      <w:pPr>
-        <w:ind w:left="2869" w:hanging="360"/>
-      </w:pPr>
-      <w:rPr>
-        <w:rFonts w:ascii="Noto Sans Symbols" w:eastAsia="Noto Sans Symbols" w:hAnsi="Noto Sans Symbols" w:cs="Noto Sans Symbols"/>
-      </w:rPr>
-    </w:lvl>
-    <w:lvl w:ilvl="3">
-      <w:start w:val="1"/>
-      <w:numFmt w:val="bullet"/>
-      <w:lvlText w:val="●"/>
-      <w:lvlJc w:val="left"/>
-      <w:pPr>
-        <w:ind w:left="3589" w:hanging="360"/>
-      </w:pPr>
-      <w:rPr>
-        <w:rFonts w:ascii="Noto Sans Symbols" w:eastAsia="Noto Sans Symbols" w:hAnsi="Noto Sans Symbols" w:cs="Noto Sans Symbols"/>
-      </w:rPr>
-    </w:lvl>
-    <w:lvl w:ilvl="4">
-      <w:start w:val="1"/>
-      <w:numFmt w:val="bullet"/>
-      <w:lvlText w:val="o"/>
-      <w:lvlJc w:val="left"/>
-      <w:pPr>
-        <w:ind w:left="4309" w:hanging="360"/>
-      </w:pPr>
-      <w:rPr>
-        <w:rFonts w:ascii="Courier New" w:eastAsia="Courier New" w:hAnsi="Courier New" w:cs="Courier New"/>
-      </w:rPr>
-    </w:lvl>
-    <w:lvl w:ilvl="5">
-      <w:start w:val="1"/>
-      <w:numFmt w:val="bullet"/>
-      <w:lvlText w:val="▪"/>
-      <w:lvlJc w:val="left"/>
-      <w:pPr>
-        <w:ind w:left="5029" w:hanging="360"/>
-      </w:pPr>
-      <w:rPr>
-        <w:rFonts w:ascii="Noto Sans Symbols" w:eastAsia="Noto Sans Symbols" w:hAnsi="Noto Sans Symbols" w:cs="Noto Sans Symbols"/>
-      </w:rPr>
-    </w:lvl>
-    <w:lvl w:ilvl="6">
-      <w:start w:val="1"/>
-      <w:numFmt w:val="bullet"/>
-      <w:lvlText w:val="●"/>
-      <w:lvlJc w:val="left"/>
-      <w:pPr>
-        <w:ind w:left="5749" w:hanging="360"/>
-      </w:pPr>
-      <w:rPr>
-        <w:rFonts w:ascii="Noto Sans Symbols" w:eastAsia="Noto Sans Symbols" w:hAnsi="Noto Sans Symbols" w:cs="Noto Sans Symbols"/>
-      </w:rPr>
-    </w:lvl>
-    <w:lvl w:ilvl="7">
-      <w:start w:val="1"/>
-      <w:numFmt w:val="bullet"/>
-      <w:lvlText w:val="o"/>
-      <w:lvlJc w:val="left"/>
-      <w:pPr>
-        <w:ind w:left="6469" w:hanging="360"/>
-      </w:pPr>
-      <w:rPr>
-        <w:rFonts w:ascii="Courier New" w:eastAsia="Courier New" w:hAnsi="Courier New" w:cs="Courier New"/>
-      </w:rPr>
-    </w:lvl>
-    <w:lvl w:ilvl="8">
-      <w:start w:val="1"/>
-      <w:numFmt w:val="bullet"/>
-      <w:lvlText w:val="▪"/>
-      <w:lvlJc w:val="left"/>
-      <w:pPr>
         <w:ind w:left="7189" w:hanging="360"/>
       </w:pPr>
       <w:rPr>
@@ -13450,19 +13873,19 @@
     </w:lvl>
   </w:abstractNum>
   <w:num w:numId="1">
-    <w:abstractNumId w:val="2"/>
+    <w:abstractNumId w:val="3"/>
   </w:num>
   <w:num w:numId="2">
-    <w:abstractNumId w:val="1"/>
+    <w:abstractNumId w:val="0"/>
   </w:num>
   <w:num w:numId="3">
     <w:abstractNumId w:val="4"/>
   </w:num>
   <w:num w:numId="4">
-    <w:abstractNumId w:val="0"/>
+    <w:abstractNumId w:val="1"/>
   </w:num>
   <w:num w:numId="5">
-    <w:abstractNumId w:val="3"/>
+    <w:abstractNumId w:val="2"/>
   </w:num>
 </w:numbering>
 </file>
@@ -14481,7 +14904,7 @@
 
 <file path=customXml/item1.xml><?xml version="1.0" encoding="utf-8"?>
 <go:gDocsCustomXmlDataStorage xmlns:go="http://customooxmlschemas.google.com/" xmlns:r="http://schemas.openxmlformats.org/officeDocument/2006/relationships" uri="GoogleDocsCustomDataVersion1">
-  <go:docsCustomData xmlns:go="http://customooxmlschemas.google.com/" roundtripDataSignature="AMtx7mj9V0WiCYWI+6rocfGPD6IBc7Cviw==">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</go:docsCustomData>
+  <go:docsCustomData xmlns:go="http://customooxmlschemas.google.com/" roundtripDataSignature="AMtx7mixY/LWqqsuB+rX8TUd6Sogajb+FA==">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</go:docsCustomData>
 </go:gDocsCustomXmlDataStorage>
 </file>
 

</xml_diff>

<commit_message>
Quase finalizada parte de KNN e SVD
</commit_message>
<xml_diff>
--- a/doc/atual_TCC_final/2022_KaikiMelloDosSantos_TCC.docx
+++ b/doc/atual_TCC_final/2022_KaikiMelloDosSantos_TCC.docx
@@ -22,12 +22,12 @@
           <wp:inline distB="0" distT="0" distL="0" distR="0">
             <wp:extent cx="4362450" cy="1285875"/>
             <wp:effectExtent b="0" l="0" r="0" t="0"/>
-            <wp:docPr id="25" name="image16.png"/>
+            <wp:docPr id="27" name="image12.png"/>
             <a:graphic>
               <a:graphicData uri="http://schemas.openxmlformats.org/drawingml/2006/picture">
                 <pic:pic>
                   <pic:nvPicPr>
-                    <pic:cNvPr id="0" name="image16.png"/>
+                    <pic:cNvPr id="0" name="image12.png"/>
                     <pic:cNvPicPr preferRelativeResize="0"/>
                   </pic:nvPicPr>
                   <pic:blipFill>
@@ -280,12 +280,12 @@
           <wp:inline distB="114300" distT="114300" distL="114300" distR="114300">
             <wp:extent cx="2188365" cy="1971675"/>
             <wp:effectExtent b="0" l="0" r="0" t="0"/>
-            <wp:docPr id="13" name="image4.png"/>
+            <wp:docPr id="13" name="image14.png"/>
             <a:graphic>
               <a:graphicData uri="http://schemas.openxmlformats.org/drawingml/2006/picture">
                 <pic:pic>
                   <pic:nvPicPr>
-                    <pic:cNvPr id="0" name="image4.png"/>
+                    <pic:cNvPr id="0" name="image14.png"/>
                     <pic:cNvPicPr preferRelativeResize="0"/>
                   </pic:nvPicPr>
                   <pic:blipFill>
@@ -1181,7 +1181,7 @@
           <w:szCs w:val="24"/>
           <w:rtl w:val="0"/>
         </w:rPr>
-        <w:t xml:space="preserve">A disponibilidade da música digital atualmente é abundante quando comparada ao passado. </w:t>
+        <w:t xml:space="preserve">A disponibilidade digital de filmes atualmente é abundante quando comparada ao passado. </w:t>
       </w:r>
       <w:r>
         <w:rPr>
@@ -1219,16 +1219,16 @@
           <w:szCs w:val="24"/>
           <w:rtl w:val="0"/>
         </w:rPr>
-        <w:t xml:space="preserve"> que músicas </w:t>
-      </w:r>
-      <w:r>
-        <w:rPr>
-          <w:rFonts w:ascii="Arial" w:cs="Arial" w:eastAsia="Arial" w:hAnsi="Arial"/>
-          <w:sz w:val="24"/>
-          <w:szCs w:val="24"/>
-          <w:rtl w:val="0"/>
-        </w:rPr>
-        <w:t xml:space="preserve">possam </w:t>
+        <w:t xml:space="preserve"> que </w:t>
+      </w:r>
+      <w:r>
+        <w:rPr>
+          <w:rFonts w:ascii="Arial" w:cs="Arial" w:eastAsia="Arial" w:hAnsi="Arial"/>
+          <w:sz w:val="24"/>
+          <w:szCs w:val="24"/>
+          <w:rtl w:val="0"/>
+        </w:rPr>
+        <w:t xml:space="preserve">filmes possam </w:t>
       </w:r>
       <w:r>
         <w:rPr>
@@ -1238,7 +1238,26 @@
           <w:szCs w:val="24"/>
           <w:rtl w:val="0"/>
         </w:rPr>
-        <w:t xml:space="preserve">ser acessadas de diferentes dispositivos (e.g. tablet, computador, celular) em qualquer local, online ou offline. Esse excesso de informação musical causa alguns efeitos colaterais, como </w:t>
+        <w:t xml:space="preserve">ser </w:t>
+      </w:r>
+      <w:r>
+        <w:rPr>
+          <w:rFonts w:ascii="Arial" w:cs="Arial" w:eastAsia="Arial" w:hAnsi="Arial"/>
+          <w:sz w:val="24"/>
+          <w:szCs w:val="24"/>
+          <w:rtl w:val="0"/>
+        </w:rPr>
+        <w:t xml:space="preserve">acessados</w:t>
+      </w:r>
+      <w:r>
+        <w:rPr>
+          <w:rFonts w:ascii="Arial" w:cs="Arial" w:eastAsia="Arial" w:hAnsi="Arial"/>
+          <w:color w:val="000000"/>
+          <w:sz w:val="24"/>
+          <w:szCs w:val="24"/>
+          <w:rtl w:val="0"/>
+        </w:rPr>
+        <w:t xml:space="preserve"> de diferentes dispositivos (e.g. tablet, computador, celular) em qualquer local, online ou offline. Esse excesso de informação musical causa alguns efeitos colaterais, como </w:t>
       </w:r>
       <w:r>
         <w:rPr>
@@ -1460,9 +1479,10 @@
       <w:pPr>
         <w:spacing w:after="240" w:line="240" w:lineRule="auto"/>
         <w:rPr>
-          <w:rFonts w:ascii="Times New Roman" w:cs="Times New Roman" w:eastAsia="Times New Roman" w:hAnsi="Times New Roman"/>
-          <w:sz w:val="24"/>
-          <w:szCs w:val="24"/>
+          <w:rFonts w:ascii="Arial" w:cs="Arial" w:eastAsia="Arial" w:hAnsi="Arial"/>
+          <w:b w:val="1"/>
+          <w:sz w:val="26"/>
+          <w:szCs w:val="26"/>
         </w:rPr>
       </w:pPr>
       <w:r>
@@ -1489,24 +1509,36 @@
         <w:jc w:val="both"/>
         <w:rPr>
           <w:rFonts w:ascii="Arial" w:cs="Arial" w:eastAsia="Arial" w:hAnsi="Arial"/>
-          <w:color w:val="000000"/>
-          <w:sz w:val="24"/>
-          <w:szCs w:val="24"/>
-        </w:rPr>
-      </w:pPr>
-      <w:r>
-        <w:rPr>
-          <w:rFonts w:ascii="Arial" w:cs="Arial" w:eastAsia="Arial" w:hAnsi="Arial"/>
-          <w:sz w:val="24"/>
-          <w:szCs w:val="24"/>
-          <w:rtl w:val="0"/>
-        </w:rPr>
-        <w:t xml:space="preserve">A música é um dos elementos culturais mais antigos da sociedade e está presente em todo mundo em diferentes culturas. Seu conteúdo pode impactar, gerar debates e formar opiniões na vida dos consumidores. Segundo Silva e Domingues (2022), a música está relacionada com a formação do indivíduo e não é meramente uma forma de passatempo. O processo de compor e produzir canções busca criar melodias e arranjos que transmitam sentimentos e sensações que conectem o artista a seu público através da música. Adiyansjah, Gunawan e Suhartono (2019) consideram a música como trabalho criativo humano que busca manifestar ideias e emoções através de sons, e esses podem ser classificados em diversos gêneros (e.g. pop, jazz, forró).</w:t>
-      </w:r>
-      <w:r>
-        <w:rPr>
-          <w:rtl w:val="0"/>
-        </w:rPr>
+          <w:sz w:val="24"/>
+          <w:szCs w:val="24"/>
+        </w:rPr>
+      </w:pPr>
+      <w:r>
+        <w:rPr>
+          <w:rFonts w:ascii="Arial" w:cs="Arial" w:eastAsia="Arial" w:hAnsi="Arial"/>
+          <w:sz w:val="24"/>
+          <w:szCs w:val="24"/>
+          <w:rtl w:val="0"/>
+        </w:rPr>
+        <w:t xml:space="preserve">Os filmes são uma forma de arte que tem o poder de emocionar e inspirar pessoas de todas as idades e origens. Eles contam histórias que transportam o espectador para outros mundos e provocam reflexões sobre a vida, a sociedade e a humanidade. Alguns filmes se tornam clássicos e são lembrados por gerações, enquanto outros são esquecidos logo após o lançamento. A indústria cinematográfica é um ambiente altamente competitivo e </w:t>
+      </w:r>
+      <w:r>
+        <w:rPr>
+          <w:rFonts w:ascii="Arial" w:cs="Arial" w:eastAsia="Arial" w:hAnsi="Arial"/>
+          <w:sz w:val="24"/>
+          <w:szCs w:val="24"/>
+          <w:rtl w:val="0"/>
+        </w:rPr>
+        <w:t xml:space="preserve">exigente</w:t>
+      </w:r>
+      <w:r>
+        <w:rPr>
+          <w:rFonts w:ascii="Arial" w:cs="Arial" w:eastAsia="Arial" w:hAnsi="Arial"/>
+          <w:sz w:val="24"/>
+          <w:szCs w:val="24"/>
+          <w:rtl w:val="0"/>
+        </w:rPr>
+        <w:t xml:space="preserve">, onde o sucesso requer uma combinação de talento, criatividade e inovação. Nesse contexto, tanto a indústria do cinema quanto o mundo do entretenimento em geral precisam se reinventar continuamente para se destacarem. Com a crescente adoção de formatos digitais, os serviços de streaming de filmes e séries, como Prime Video, Netflix, Apple TV e outros, surgiram rapidamente, transformando a forma como o público consome conteúdo audiovisual</w:t>
       </w:r>
     </w:p>
     <w:p>
@@ -1516,19 +1548,75 @@
         <w:jc w:val="both"/>
         <w:rPr>
           <w:rFonts w:ascii="Arial" w:cs="Arial" w:eastAsia="Arial" w:hAnsi="Arial"/>
-          <w:color w:val="000000"/>
-          <w:sz w:val="24"/>
-          <w:szCs w:val="24"/>
-        </w:rPr>
-      </w:pPr>
-      <w:r>
-        <w:rPr>
-          <w:rFonts w:ascii="Arial" w:cs="Arial" w:eastAsia="Arial" w:hAnsi="Arial"/>
-          <w:sz w:val="24"/>
-          <w:szCs w:val="24"/>
-          <w:rtl w:val="0"/>
-        </w:rPr>
-        <w:t xml:space="preserve">O mercado musical nunca esteve tão imerso no ramo digital quanto atualmente, desde antes do surgimento do MP3 (formalmente MPEG-1 Audio Layer III ou MPEG-2 Audio Layer III) a indústria fonográfica vem se adaptando aos novos meios de criação, composição, consumo e distribuição de obras musicais. A popularização ágil da música em formato digital proporcionou o surgimento dos serviços de streaming de música como Spotify, Tidal, Apple Music entre outros. Estes vêm se destacando por motivarem cada vez mais ganhos no faturamento do setor fonográfico. De acordo com relatório publicado em 2021 pela Federação Internacional da Indústria Fonográfica (IFPI - International Federation of the Phonographic Industry), o comércio global de músicas registrou crescimento de 7,4% em 2020, onde esse valor em receitas totais no mesmo ano foram de 21,6 bilhões de dólares, sendo esse crescimento impulsionado pelo streaming. </w:t>
+          <w:sz w:val="24"/>
+          <w:szCs w:val="24"/>
+        </w:rPr>
+      </w:pPr>
+      <w:r>
+        <w:rPr>
+          <w:rFonts w:ascii="Arial" w:cs="Arial" w:eastAsia="Arial" w:hAnsi="Arial"/>
+          <w:sz w:val="24"/>
+          <w:szCs w:val="24"/>
+          <w:rtl w:val="0"/>
+        </w:rPr>
+        <w:t xml:space="preserve">Estes vêm se destacando por motivarem cada vez mais ganhos no faturamento do setor cinematográfico. De acordo com r</w:t>
+      </w:r>
+      <w:sdt>
+        <w:sdtPr>
+          <w:tag w:val="goog_rdk_0"/>
+        </w:sdtPr>
+        <w:sdtContent>
+          <w:commentRangeStart w:id="0"/>
+        </w:sdtContent>
+      </w:sdt>
+      <w:r>
+        <w:rPr>
+          <w:rFonts w:ascii="Arial" w:cs="Arial" w:eastAsia="Arial" w:hAnsi="Arial"/>
+          <w:sz w:val="24"/>
+          <w:szCs w:val="24"/>
+          <w:rtl w:val="0"/>
+        </w:rPr>
+        <w:t xml:space="preserve">elatório publicado em 2022 pela Motion Picture Association, Inc. (MPA), o comércio </w:t>
+      </w:r>
+      <w:r>
+        <w:rPr>
+          <w:rFonts w:ascii="Arial" w:cs="Arial" w:eastAsia="Arial" w:hAnsi="Arial"/>
+          <w:sz w:val="24"/>
+          <w:szCs w:val="24"/>
+          <w:rtl w:val="0"/>
+        </w:rPr>
+        <w:t xml:space="preserve">global de entretenimen</w:t>
+      </w:r>
+      <w:commentRangeEnd w:id="0"/>
+      <w:r>
+        <w:commentReference w:id="0"/>
+      </w:r>
+      <w:r>
+        <w:rPr>
+          <w:rFonts w:ascii="Arial" w:cs="Arial" w:eastAsia="Arial" w:hAnsi="Arial"/>
+          <w:sz w:val="24"/>
+          <w:szCs w:val="24"/>
+          <w:rtl w:val="0"/>
+        </w:rPr>
+        <w:t xml:space="preserve">to </w:t>
+      </w:r>
+      <w:r>
+        <w:rPr>
+          <w:rFonts w:ascii="Arial" w:cs="Arial" w:eastAsia="Arial" w:hAnsi="Arial"/>
+          <w:sz w:val="24"/>
+          <w:szCs w:val="24"/>
+          <w:rtl w:val="0"/>
+        </w:rPr>
+        <w:t xml:space="preserve">teatral e doméstico</w:t>
+      </w:r>
+      <w:r>
+        <w:rPr>
+          <w:rFonts w:ascii="Arial" w:cs="Arial" w:eastAsia="Arial" w:hAnsi="Arial"/>
+          <w:sz w:val="24"/>
+          <w:szCs w:val="24"/>
+          <w:rtl w:val="0"/>
+        </w:rPr>
+        <w:t xml:space="preserve">, apresentou uma recuperação significativa, com um total de US$99,7 bilhões em gastos por parte dos consumidores. Esse valor supera os números registrados em 2019, indicando um forte impulso de retomada para o setor. Ademais, é importante destacar que o streaming tem sido um dos principais impulsionadores do crescimento da indústria do entretenimento. De fato, o número de assinaturas de serviços de streaming alcançou a marca de 1,3 bilhão em todo o mundo, o que representa um aumento de 14% em comparação a 2020.</w:t>
       </w:r>
       <w:r>
         <w:rPr>
@@ -1542,23 +1630,19 @@
         <w:ind w:firstLine="709"/>
         <w:jc w:val="both"/>
         <w:rPr>
-          <w:rFonts w:ascii="Helvetica Neue" w:cs="Helvetica Neue" w:eastAsia="Helvetica Neue" w:hAnsi="Helvetica Neue"/>
-          <w:color w:val="000000"/>
-        </w:rPr>
-      </w:pPr>
-      <w:r>
-        <w:rPr>
-          <w:rFonts w:ascii="Arial" w:cs="Arial" w:eastAsia="Arial" w:hAnsi="Arial"/>
-          <w:sz w:val="24"/>
-          <w:szCs w:val="24"/>
-          <w:rtl w:val="0"/>
-        </w:rPr>
-        <w:t xml:space="preserve">A disponibilidade de filmes na era digital é abundante nos serviços de streaming. Nunca foi tão fácil assistir filmes e séries como nos dias atuais em virtude da facilidade de acesso desses serviços através dos diversos dispositivos (e.g. tablet, computador, celular), de qualquer local, online ou offline. A facilidade de acesso a todo esse conteúdo trouxe um novo problema para o usuário, visto que o mesmo, se encontra com dificuldades para decidir o que consumir.  Além disso, a simplicidade de acesso e sobrecarga de informação dificulta a descoberta de novas obras (JORDÃO, 2016). Sendo assim, esse excesso de informação causa alguns efeitos colaterais, como dificuldade na classificação, busca e organização desse grande catálogo de obras disponíveis. Então organizar todo esse aglomerado de música é muito custoso e causa fadiga de informação (ADIYANSJAH; GUNAWAN; SUHARTONO, 2019). Desta maneira, é de grande utilidade o desenvolvimento de um sistema de recomendação de filmes que possa sugerir itens semelhantes ao perfil do usuário.</w:t>
-      </w:r>
-      <w:r>
-        <w:rPr>
-          <w:rtl w:val="0"/>
-        </w:rPr>
+          <w:rFonts w:ascii="Arial" w:cs="Arial" w:eastAsia="Arial" w:hAnsi="Arial"/>
+          <w:sz w:val="24"/>
+          <w:szCs w:val="24"/>
+        </w:rPr>
+      </w:pPr>
+      <w:r>
+        <w:rPr>
+          <w:rFonts w:ascii="Arial" w:cs="Arial" w:eastAsia="Arial" w:hAnsi="Arial"/>
+          <w:sz w:val="24"/>
+          <w:szCs w:val="24"/>
+          <w:rtl w:val="0"/>
+        </w:rPr>
+        <w:t xml:space="preserve">A disponibilidade de filmes na era digital é abundante nos serviços de streaming. Nunca foi tão fácil assistir filmes e séries como nos dias atuais em virtude da facilidade de acesso desses serviços através dos diversos dispositivos (e.g. tablet, computador, celular), de qualquer local, online ou offline. A facilidade de acesso a todo esse conteúdo trouxe um novo problema para o usuário, visto que o mesmo, se encontra com dificuldades para decidir o que consumir.  Além disso, a simplicidade de acesso e sobrecarga de informação dificulta a descoberta de novas obras (JORDÃO, 2016). Sendo assim, esse excesso de informação causa alguns efeitos colaterais, como dificuldade na classificação, busca e organização desse grande catálogo de obras disponíveis. </w:t>
       </w:r>
     </w:p>
     <w:p>
@@ -1568,24 +1652,70 @@
         <w:jc w:val="both"/>
         <w:rPr>
           <w:rFonts w:ascii="Arial" w:cs="Arial" w:eastAsia="Arial" w:hAnsi="Arial"/>
-          <w:color w:val="000000"/>
-          <w:sz w:val="24"/>
-          <w:szCs w:val="24"/>
-        </w:rPr>
-      </w:pPr>
-      <w:r>
-        <w:rPr>
-          <w:rFonts w:ascii="Arial" w:cs="Arial" w:eastAsia="Arial" w:hAnsi="Arial"/>
-          <w:sz w:val="24"/>
-          <w:szCs w:val="24"/>
-          <w:rtl w:val="0"/>
-        </w:rPr>
-        <w:t xml:space="preserve">Segundo Ricci et al. (2011) os sistemas de recomendação são ferramentas e técnicas que provêm sugestão de itens para os clientes. Esses sistemas baseiam-se no histórico de preferências do usuário e em seu perfil para prever e ofertar itens (e.g. filmes, músicas, vídeos, produtos) adequadas aos indivíduos levando em conta a semelhança das características para surpreender o usuário com itens que atendam suas necessidades no momento, ou para facilitar a utilização dos serviços. Os sistemas de recomendação encontram sugestões com base na comparação entre itens e/ou usuários, filtram as informações relevantes ordenando itens de acordo com a preferência dos usuários, viabilizando assim a tomada de decisão (SILVA, 2021).</w:t>
-      </w:r>
-      <w:r>
-        <w:rPr>
-          <w:rtl w:val="0"/>
-        </w:rPr>
+          <w:sz w:val="24"/>
+          <w:szCs w:val="24"/>
+        </w:rPr>
+      </w:pPr>
+      <w:r>
+        <w:rPr>
+          <w:rFonts w:ascii="Arial" w:cs="Arial" w:eastAsia="Arial" w:hAnsi="Arial"/>
+          <w:sz w:val="24"/>
+          <w:szCs w:val="24"/>
+          <w:rtl w:val="0"/>
+        </w:rPr>
+        <w:t xml:space="preserve">Então organizar todo esse aglomerado de conteúdo é muito custoso e causa fadiga de informação </w:t>
+      </w:r>
+      <w:r>
+        <w:rPr>
+          <w:rFonts w:ascii="Arial" w:cs="Arial" w:eastAsia="Arial" w:hAnsi="Arial"/>
+          <w:sz w:val="24"/>
+          <w:szCs w:val="24"/>
+          <w:rtl w:val="0"/>
+        </w:rPr>
+        <w:t xml:space="preserve">(ADIYANSJAH;</w:t>
+      </w:r>
+      <w:r>
+        <w:rPr>
+          <w:rFonts w:ascii="Arial" w:cs="Arial" w:eastAsia="Arial" w:hAnsi="Arial"/>
+          <w:sz w:val="24"/>
+          <w:szCs w:val="24"/>
+          <w:rtl w:val="0"/>
+        </w:rPr>
+        <w:t xml:space="preserve"> GUNAWAN; </w:t>
+      </w:r>
+      <w:r>
+        <w:rPr>
+          <w:rFonts w:ascii="Arial" w:cs="Arial" w:eastAsia="Arial" w:hAnsi="Arial"/>
+          <w:sz w:val="24"/>
+          <w:szCs w:val="24"/>
+          <w:rtl w:val="0"/>
+        </w:rPr>
+        <w:t xml:space="preserve">SUHARTONO,</w:t>
+      </w:r>
+      <w:r>
+        <w:rPr>
+          <w:rFonts w:ascii="Arial" w:cs="Arial" w:eastAsia="Arial" w:hAnsi="Arial"/>
+          <w:sz w:val="24"/>
+          <w:szCs w:val="24"/>
+          <w:rtl w:val="0"/>
+        </w:rPr>
+        <w:t xml:space="preserve"> 2019). Desta maneira, é de grande utilidade o desenvolvimento de um sistema de recomendação de filmes que possa sugerir itens semelhantes ao perfil do usuário.</w:t>
+      </w:r>
+      <w:r>
+        <w:rPr>
+          <w:rFonts w:ascii="Helvetica Neue" w:cs="Helvetica Neue" w:eastAsia="Helvetica Neue" w:hAnsi="Helvetica Neue"/>
+          <w:rtl w:val="0"/>
+        </w:rPr>
+        <w:t xml:space="preserve"> </w:t>
+      </w:r>
+      <w:r>
+        <w:rPr>
+          <w:rFonts w:ascii="Arial" w:cs="Arial" w:eastAsia="Arial" w:hAnsi="Arial"/>
+          <w:sz w:val="24"/>
+          <w:szCs w:val="24"/>
+          <w:rtl w:val="0"/>
+        </w:rPr>
+        <w:t xml:space="preserve">Segundo Ricci et al. (2011) os sistemas de recomendação são ferramentas e técnicas que provêm sugestão de itens para os clientes. Esses sistemas baseiam-se no histórico de preferências do usuário e em seu perfil para prever e ofertar itens (e.g. filmes, músicas, vídeos, produtos) adequadas aos indivíduos levando em conta a semelhança das características para surpreender o usuário com itens que atendam suas necessidades no momento, ou para facilitar a utilização dos serviços. </w:t>
       </w:r>
     </w:p>
     <w:p>
@@ -1606,7 +1736,7 @@
           <w:szCs w:val="24"/>
           <w:rtl w:val="0"/>
         </w:rPr>
-        <w:t xml:space="preserve">Ao considerar essa problemática acerca da dificuldade que o processo de seleção de filmes gera ao usuário diante da abundância do acervo digital de obras disponíveis, o presente trabalho objetiva o desenvolvimento de um sistema de recomendação de filmes que possa fornecer recomendações tendo como base a semelhança dos metadados que descrevem as mídias e visa utilizar a interação do indivíduo com os filmes para gerar melhores recomendações personalizadas para cada usuário.</w:t>
+        <w:t xml:space="preserve">Os sistemas de recomendação encontram sugestões com base na comparação entre itens e/ou usuários, filtram as informações relevantes ordenando itens de acordo com a preferência dos usuários, viabilizando assim a tomada de decisão (SILVA, 2021). Ao considerar essa problemática acerca da dificuldade que o processo de seleção de filmes gera ao usuário diante da abundância do acervo digital de obras disponíveis, o presente trabalho objetiva o desenvolvimento de um sistema de recomendação de filmes que possa fornecer recomendações tendo como base a semelhança dos metadados que descrevem as mídias e visa utilizar a interação do indivíduo com os filmes para gerar melhores recomendações personalizadas para cada usuário.</w:t>
       </w:r>
     </w:p>
     <w:p>
@@ -2650,25 +2780,10 @@
       </w:pPr>
       <w:r>
         <w:rPr>
-          <w:rtl w:val="0"/>
-        </w:rPr>
-      </w:r>
-    </w:p>
-    <w:p>
-      <w:pPr>
-        <w:rPr>
           <w:rFonts w:ascii="Arial" w:cs="Arial" w:eastAsia="Arial" w:hAnsi="Arial"/>
           <w:b w:val="1"/>
           <w:sz w:val="26"/>
           <w:szCs w:val="26"/>
-        </w:rPr>
-      </w:pPr>
-      <w:r>
-        <w:rPr>
-          <w:rFonts w:ascii="Arial" w:cs="Arial" w:eastAsia="Arial" w:hAnsi="Arial"/>
-          <w:b w:val="1"/>
-          <w:sz w:val="26"/>
-          <w:szCs w:val="26"/>
           <w:rtl w:val="0"/>
         </w:rPr>
         <w:t xml:space="preserve">2 METODOLOGIA</w:t>
@@ -2754,7 +2869,7 @@
     </w:p>
     <w:sdt>
       <w:sdtPr>
-        <w:tag w:val="goog_rdk_1"/>
+        <w:tag w:val="goog_rdk_2"/>
       </w:sdtPr>
       <w:sdtContent>
         <w:p>
@@ -2780,7 +2895,7 @@
           </w:r>
           <w:sdt>
             <w:sdtPr>
-              <w:tag w:val="goog_rdk_0"/>
+              <w:tag w:val="goog_rdk_1"/>
             </w:sdtPr>
             <w:sdtContent>
               <w:ins w:author="João Paulo" w:id="0" w:date="2023-04-19T14:33:22Z">
@@ -2797,7 +2912,7 @@
     </w:sdt>
     <w:sdt>
       <w:sdtPr>
-        <w:tag w:val="goog_rdk_3"/>
+        <w:tag w:val="goog_rdk_4"/>
       </w:sdtPr>
       <w:sdtContent>
         <w:p>
@@ -2832,7 +2947,7 @@
           </w:pPr>
           <w:sdt>
             <w:sdtPr>
-              <w:tag w:val="goog_rdk_2"/>
+              <w:tag w:val="goog_rdk_3"/>
             </w:sdtPr>
             <w:sdtContent>
               <w:ins w:author="João Paulo" w:id="0" w:date="2023-04-19T14:33:22Z">
@@ -3286,7 +3401,7 @@
       </w:r>
       <w:sdt>
         <w:sdtPr>
-          <w:tag w:val="goog_rdk_4"/>
+          <w:tag w:val="goog_rdk_5"/>
         </w:sdtPr>
         <w:sdtContent>
           <w:ins w:author="João Paulo" w:id="2" w:date="2023-04-19T14:34:14Z">
@@ -3332,10 +3447,10 @@
       </w:r>
       <w:sdt>
         <w:sdtPr>
-          <w:tag w:val="goog_rdk_5"/>
+          <w:tag w:val="goog_rdk_6"/>
         </w:sdtPr>
         <w:sdtContent>
-          <w:commentRangeStart w:id="0"/>
+          <w:commentRangeStart w:id="1"/>
         </w:sdtContent>
       </w:sdt>
       <w:r>
@@ -3347,9 +3462,9 @@
         </w:rPr>
         <w:t xml:space="preserve">Silva (2021), Steck (2018) e Kaya e Bridge (2019). </w:t>
       </w:r>
-      <w:commentRangeEnd w:id="0"/>
-      <w:r>
-        <w:commentReference w:id="0"/>
+      <w:commentRangeEnd w:id="1"/>
+      <w:r>
+        <w:commentReference w:id="1"/>
       </w:r>
       <w:r>
         <w:rPr>
@@ -3425,7 +3540,7 @@
       </w:r>
       <w:sdt>
         <w:sdtPr>
-          <w:tag w:val="goog_rdk_6"/>
+          <w:tag w:val="goog_rdk_7"/>
         </w:sdtPr>
         <w:sdtContent>
           <w:del w:author="João Paulo" w:id="3" w:date="2023-04-19T14:35:05Z">
@@ -3443,7 +3558,7 @@
       </w:sdt>
       <w:sdt>
         <w:sdtPr>
-          <w:tag w:val="goog_rdk_7"/>
+          <w:tag w:val="goog_rdk_8"/>
         </w:sdtPr>
         <w:sdtContent>
           <w:ins w:author="João Paulo" w:id="3" w:date="2023-04-19T14:35:05Z">
@@ -3568,129 +3683,121 @@
       </w:r>
       <w:sdt>
         <w:sdtPr>
-          <w:tag w:val="goog_rdk_8"/>
-        </w:sdtPr>
-        <w:sdtContent>
-          <w:commentRangeStart w:id="1"/>
-        </w:sdtContent>
-      </w:sdt>
-      <w:r>
-        <w:rPr>
-          <w:rFonts w:ascii="Arial" w:cs="Arial" w:eastAsia="Arial" w:hAnsi="Arial"/>
-          <w:sz w:val="24"/>
-          <w:szCs w:val="24"/>
-          <w:rtl w:val="0"/>
-        </w:rPr>
-        <w:t xml:space="preserve">julho de 2017</w:t>
-      </w:r>
-      <w:commentRangeEnd w:id="1"/>
-      <w:r>
-        <w:commentReference w:id="1"/>
-      </w:r>
-      <w:r>
-        <w:rPr>
-          <w:rFonts w:ascii="Arial" w:cs="Arial" w:eastAsia="Arial" w:hAnsi="Arial"/>
-          <w:sz w:val="24"/>
-          <w:szCs w:val="24"/>
-          <w:rtl w:val="0"/>
-        </w:rPr>
-        <w:t xml:space="preserve"> </w:t>
-      </w:r>
-      <w:r>
-        <w:rPr>
-          <w:rFonts w:ascii="Arial" w:cs="Arial" w:eastAsia="Arial" w:hAnsi="Arial"/>
-          <w:sz w:val="24"/>
-          <w:szCs w:val="24"/>
-          <w:rtl w:val="0"/>
-        </w:rPr>
-        <w:t xml:space="preserve">e é dividido em </w:t>
-      </w:r>
-      <w:r>
-        <w:rPr>
-          <w:rFonts w:ascii="Arial" w:cs="Arial" w:eastAsia="Arial" w:hAnsi="Arial"/>
-          <w:b w:val="1"/>
-          <w:sz w:val="24"/>
-          <w:szCs w:val="24"/>
-          <w:rtl w:val="0"/>
-        </w:rPr>
-        <w:t xml:space="preserve">The Full Dataset</w:t>
-      </w:r>
-      <w:r>
-        <w:rPr>
-          <w:rFonts w:ascii="Arial" w:cs="Arial" w:eastAsia="Arial" w:hAnsi="Arial"/>
-          <w:sz w:val="24"/>
-          <w:szCs w:val="24"/>
-          <w:rtl w:val="0"/>
-        </w:rPr>
-        <w:t xml:space="preserve"> e</w:t>
-      </w:r>
-      <w:r>
-        <w:rPr>
-          <w:rFonts w:ascii="Arial" w:cs="Arial" w:eastAsia="Arial" w:hAnsi="Arial"/>
-          <w:b w:val="1"/>
-          <w:sz w:val="24"/>
-          <w:szCs w:val="24"/>
-          <w:rtl w:val="0"/>
-        </w:rPr>
-        <w:t xml:space="preserve"> The Small Dataset</w:t>
-      </w:r>
-      <w:r>
-        <w:rPr>
-          <w:rFonts w:ascii="Arial" w:cs="Arial" w:eastAsia="Arial" w:hAnsi="Arial"/>
-          <w:sz w:val="24"/>
-          <w:szCs w:val="24"/>
-          <w:rtl w:val="0"/>
-        </w:rPr>
-        <w:t xml:space="preserve">.</w:t>
-      </w:r>
-    </w:p>
-    <w:p>
-      <w:pPr>
-        <w:spacing w:after="0" w:line="360" w:lineRule="auto"/>
-        <w:ind w:firstLine="709"/>
-        <w:jc w:val="both"/>
-        <w:rPr>
-          <w:rFonts w:ascii="Arial" w:cs="Arial" w:eastAsia="Arial" w:hAnsi="Arial"/>
-          <w:sz w:val="24"/>
-          <w:szCs w:val="24"/>
-        </w:rPr>
-      </w:pPr>
-      <w:r>
-        <w:rPr>
-          <w:rFonts w:ascii="Arial" w:cs="Arial" w:eastAsia="Arial" w:hAnsi="Arial"/>
-          <w:sz w:val="24"/>
-          <w:szCs w:val="24"/>
-          <w:rtl w:val="0"/>
-        </w:rPr>
-        <w:t xml:space="preserve"> O </w:t>
-      </w:r>
-      <w:r>
-        <w:rPr>
-          <w:rFonts w:ascii="Arial" w:cs="Arial" w:eastAsia="Arial" w:hAnsi="Arial"/>
-          <w:b w:val="1"/>
-          <w:sz w:val="24"/>
-          <w:szCs w:val="24"/>
-          <w:rtl w:val="0"/>
-        </w:rPr>
-        <w:t xml:space="preserve">The Full Dataset</w:t>
-      </w:r>
-      <w:r>
-        <w:rPr>
-          <w:rFonts w:ascii="Arial" w:cs="Arial" w:eastAsia="Arial" w:hAnsi="Arial"/>
-          <w:sz w:val="24"/>
-          <w:szCs w:val="24"/>
-          <w:rtl w:val="0"/>
-        </w:rPr>
-        <w:t xml:space="preserve"> é o conjunto de dados completo que consiste em </w:t>
-      </w:r>
-      <w:sdt>
-        <w:sdtPr>
           <w:tag w:val="goog_rdk_9"/>
         </w:sdtPr>
         <w:sdtContent>
           <w:commentRangeStart w:id="2"/>
         </w:sdtContent>
       </w:sdt>
+      <w:r>
+        <w:rPr>
+          <w:rFonts w:ascii="Arial" w:cs="Arial" w:eastAsia="Arial" w:hAnsi="Arial"/>
+          <w:sz w:val="24"/>
+          <w:szCs w:val="24"/>
+          <w:rtl w:val="0"/>
+        </w:rPr>
+        <w:t xml:space="preserve">julho de 2017</w:t>
+      </w:r>
+      <w:commentRangeEnd w:id="2"/>
+      <w:r>
+        <w:commentReference w:id="2"/>
+      </w:r>
+      <w:r>
+        <w:rPr>
+          <w:rFonts w:ascii="Arial" w:cs="Arial" w:eastAsia="Arial" w:hAnsi="Arial"/>
+          <w:sz w:val="24"/>
+          <w:szCs w:val="24"/>
+          <w:rtl w:val="0"/>
+        </w:rPr>
+        <w:t xml:space="preserve"> </w:t>
+      </w:r>
+      <w:r>
+        <w:rPr>
+          <w:rFonts w:ascii="Arial" w:cs="Arial" w:eastAsia="Arial" w:hAnsi="Arial"/>
+          <w:sz w:val="24"/>
+          <w:szCs w:val="24"/>
+          <w:rtl w:val="0"/>
+        </w:rPr>
+        <w:t xml:space="preserve">e é dividido em </w:t>
+      </w:r>
+      <w:r>
+        <w:rPr>
+          <w:rFonts w:ascii="Arial" w:cs="Arial" w:eastAsia="Arial" w:hAnsi="Arial"/>
+          <w:b w:val="1"/>
+          <w:sz w:val="24"/>
+          <w:szCs w:val="24"/>
+          <w:rtl w:val="0"/>
+        </w:rPr>
+        <w:t xml:space="preserve">The Full Dataset</w:t>
+      </w:r>
+      <w:r>
+        <w:rPr>
+          <w:rFonts w:ascii="Arial" w:cs="Arial" w:eastAsia="Arial" w:hAnsi="Arial"/>
+          <w:sz w:val="24"/>
+          <w:szCs w:val="24"/>
+          <w:rtl w:val="0"/>
+        </w:rPr>
+        <w:t xml:space="preserve"> e</w:t>
+      </w:r>
+      <w:r>
+        <w:rPr>
+          <w:rFonts w:ascii="Arial" w:cs="Arial" w:eastAsia="Arial" w:hAnsi="Arial"/>
+          <w:b w:val="1"/>
+          <w:sz w:val="24"/>
+          <w:szCs w:val="24"/>
+          <w:rtl w:val="0"/>
+        </w:rPr>
+        <w:t xml:space="preserve"> The Small Dataset</w:t>
+      </w:r>
+      <w:r>
+        <w:rPr>
+          <w:rFonts w:ascii="Arial" w:cs="Arial" w:eastAsia="Arial" w:hAnsi="Arial"/>
+          <w:sz w:val="24"/>
+          <w:szCs w:val="24"/>
+          <w:rtl w:val="0"/>
+        </w:rPr>
+        <w:t xml:space="preserve">.</w:t>
+      </w:r>
+    </w:p>
+    <w:p>
+      <w:pPr>
+        <w:spacing w:after="0" w:line="360" w:lineRule="auto"/>
+        <w:ind w:firstLine="709"/>
+        <w:jc w:val="both"/>
+        <w:rPr>
+          <w:rFonts w:ascii="Arial" w:cs="Arial" w:eastAsia="Arial" w:hAnsi="Arial"/>
+          <w:sz w:val="24"/>
+          <w:szCs w:val="24"/>
+        </w:rPr>
+      </w:pPr>
+      <w:r>
+        <w:rPr>
+          <w:rFonts w:ascii="Arial" w:cs="Arial" w:eastAsia="Arial" w:hAnsi="Arial"/>
+          <w:sz w:val="24"/>
+          <w:szCs w:val="24"/>
+          <w:rtl w:val="0"/>
+        </w:rPr>
+        <w:t xml:space="preserve"> O </w:t>
+      </w:r>
+      <w:r>
+        <w:rPr>
+          <w:rFonts w:ascii="Arial" w:cs="Arial" w:eastAsia="Arial" w:hAnsi="Arial"/>
+          <w:b w:val="1"/>
+          <w:sz w:val="24"/>
+          <w:szCs w:val="24"/>
+          <w:rtl w:val="0"/>
+        </w:rPr>
+        <w:t xml:space="preserve">The Full Dataset</w:t>
+      </w:r>
+      <w:r>
+        <w:rPr>
+          <w:rFonts w:ascii="Arial" w:cs="Arial" w:eastAsia="Arial" w:hAnsi="Arial"/>
+          <w:sz w:val="24"/>
+          <w:szCs w:val="24"/>
+          <w:rtl w:val="0"/>
+        </w:rPr>
+        <w:t xml:space="preserve"> é o conjunto de dados completo que consiste em </w:t>
+      </w:r>
       <w:sdt>
         <w:sdtPr>
           <w:tag w:val="goog_rdk_10"/>
@@ -3699,6 +3806,14 @@
           <w:commentRangeStart w:id="3"/>
         </w:sdtContent>
       </w:sdt>
+      <w:sdt>
+        <w:sdtPr>
+          <w:tag w:val="goog_rdk_11"/>
+        </w:sdtPr>
+        <w:sdtContent>
+          <w:commentRangeStart w:id="4"/>
+        </w:sdtContent>
+      </w:sdt>
       <w:r>
         <w:rPr>
           <w:rFonts w:ascii="Arial" w:cs="Arial" w:eastAsia="Arial" w:hAnsi="Arial"/>
@@ -3708,13 +3823,13 @@
         </w:rPr>
         <w:t xml:space="preserve">mais </w:t>
       </w:r>
-      <w:commentRangeEnd w:id="2"/>
-      <w:r>
-        <w:commentReference w:id="2"/>
-      </w:r>
       <w:commentRangeEnd w:id="3"/>
       <w:r>
         <w:commentReference w:id="3"/>
+      </w:r>
+      <w:commentRangeEnd w:id="4"/>
+      <w:r>
+        <w:commentReference w:id="4"/>
       </w:r>
       <w:r>
         <w:rPr>
@@ -4226,12 +4341,12 @@
           <wp:inline distB="114300" distT="114300" distL="114300" distR="114300">
             <wp:extent cx="5762625" cy="1992719"/>
             <wp:effectExtent b="0" l="0" r="0" t="0"/>
-            <wp:docPr id="10" name="image2.png"/>
+            <wp:docPr id="10" name="image3.png"/>
             <a:graphic>
               <a:graphicData uri="http://schemas.openxmlformats.org/drawingml/2006/picture">
                 <pic:pic>
                   <pic:nvPicPr>
-                    <pic:cNvPr id="0" name="image2.png"/>
+                    <pic:cNvPr id="0" name="image3.png"/>
                     <pic:cNvPicPr preferRelativeResize="0"/>
                   </pic:nvPicPr>
                   <pic:blipFill>
@@ -4283,7 +4398,7 @@
       </w:r>
       <w:sdt>
         <w:sdtPr>
-          <w:tag w:val="goog_rdk_11"/>
+          <w:tag w:val="goog_rdk_12"/>
         </w:sdtPr>
         <w:sdtContent>
           <w:ins w:author="João Paulo" w:id="4" w:date="2023-04-19T14:42:02Z">
@@ -4336,7 +4451,7 @@
       </w:r>
       <w:sdt>
         <w:sdtPr>
-          <w:tag w:val="goog_rdk_12"/>
+          <w:tag w:val="goog_rdk_13"/>
         </w:sdtPr>
         <w:sdtContent>
           <w:ins w:author="João Paulo" w:id="5" w:date="2023-04-19T14:43:18Z">
@@ -4385,7 +4500,7 @@
       </w:r>
       <w:sdt>
         <w:sdtPr>
-          <w:tag w:val="goog_rdk_13"/>
+          <w:tag w:val="goog_rdk_14"/>
         </w:sdtPr>
         <w:sdtContent>
           <w:ins w:author="João Paulo" w:id="6" w:date="2023-04-19T14:43:51Z">
@@ -4590,7 +4705,7 @@
       </w:r>
       <w:sdt>
         <w:sdtPr>
-          <w:tag w:val="goog_rdk_14"/>
+          <w:tag w:val="goog_rdk_15"/>
         </w:sdtPr>
         <w:sdtContent>
           <w:ins w:author="João Paulo" w:id="7" w:date="2023-04-19T14:44:46Z">
@@ -4702,7 +4817,7 @@
       </w:r>
       <w:sdt>
         <w:sdtPr>
-          <w:tag w:val="goog_rdk_15"/>
+          <w:tag w:val="goog_rdk_16"/>
         </w:sdtPr>
         <w:sdtContent>
           <w:ins w:author="João Paulo" w:id="8" w:date="2023-04-19T14:45:02Z">
@@ -5245,10 +5360,10 @@
       </w:pPr>
       <w:sdt>
         <w:sdtPr>
-          <w:tag w:val="goog_rdk_16"/>
+          <w:tag w:val="goog_rdk_17"/>
         </w:sdtPr>
         <w:sdtContent>
-          <w:commentRangeStart w:id="4"/>
+          <w:commentRangeStart w:id="5"/>
         </w:sdtContent>
       </w:sdt>
       <w:r>
@@ -5261,12 +5376,12 @@
           <wp:inline distB="114300" distT="114300" distL="114300" distR="114300">
             <wp:extent cx="3829050" cy="3048134"/>
             <wp:effectExtent b="0" l="0" r="0" t="0"/>
-            <wp:docPr id="15" name="image8.png"/>
+            <wp:docPr id="16" name="image11.png"/>
             <a:graphic>
               <a:graphicData uri="http://schemas.openxmlformats.org/drawingml/2006/picture">
                 <pic:pic>
                   <pic:nvPicPr>
-                    <pic:cNvPr id="0" name="image8.png"/>
+                    <pic:cNvPr id="0" name="image11.png"/>
                     <pic:cNvPicPr preferRelativeResize="0"/>
                   </pic:nvPicPr>
                   <pic:blipFill>
@@ -5290,9 +5405,9 @@
           </wp:inline>
         </w:drawing>
       </w:r>
-      <w:commentRangeEnd w:id="4"/>
-      <w:r>
-        <w:commentReference w:id="4"/>
+      <w:commentRangeEnd w:id="5"/>
+      <w:r>
+        <w:commentReference w:id="5"/>
       </w:r>
       <w:r>
         <w:rPr>
@@ -5919,10 +6034,10 @@
       </w:pPr>
       <w:sdt>
         <w:sdtPr>
-          <w:tag w:val="goog_rdk_17"/>
+          <w:tag w:val="goog_rdk_18"/>
         </w:sdtPr>
         <w:sdtContent>
-          <w:commentRangeStart w:id="5"/>
+          <w:commentRangeStart w:id="6"/>
         </w:sdtContent>
       </w:sdt>
       <w:r>
@@ -5935,12 +6050,12 @@
           <wp:inline distB="114300" distT="114300" distL="114300" distR="114300">
             <wp:extent cx="4993599" cy="2344103"/>
             <wp:effectExtent b="0" l="0" r="0" t="0"/>
-            <wp:docPr id="26" name="image19.png"/>
+            <wp:docPr id="28" name="image9.png"/>
             <a:graphic>
               <a:graphicData uri="http://schemas.openxmlformats.org/drawingml/2006/picture">
                 <pic:pic>
                   <pic:nvPicPr>
-                    <pic:cNvPr id="0" name="image19.png"/>
+                    <pic:cNvPr id="0" name="image9.png"/>
                     <pic:cNvPicPr preferRelativeResize="0"/>
                   </pic:nvPicPr>
                   <pic:blipFill>
@@ -5964,9 +6079,9 @@
           </wp:inline>
         </w:drawing>
       </w:r>
-      <w:commentRangeEnd w:id="5"/>
-      <w:r>
-        <w:commentReference w:id="5"/>
+      <w:commentRangeEnd w:id="6"/>
+      <w:r>
+        <w:commentReference w:id="6"/>
       </w:r>
       <w:r>
         <w:rPr>
@@ -6366,10 +6481,10 @@
       </w:pPr>
       <w:sdt>
         <w:sdtPr>
-          <w:tag w:val="goog_rdk_18"/>
+          <w:tag w:val="goog_rdk_19"/>
         </w:sdtPr>
         <w:sdtContent>
-          <w:commentRangeStart w:id="6"/>
+          <w:commentRangeStart w:id="7"/>
         </w:sdtContent>
       </w:sdt>
       <w:r>
@@ -6380,14 +6495,14 @@
         </w:rPr>
         <w:drawing>
           <wp:inline distB="114300" distT="114300" distL="114300" distR="114300">
-            <wp:extent cx="4241664" cy="3787200"/>
+            <wp:extent cx="3600000" cy="3212000"/>
             <wp:effectExtent b="0" l="0" r="0" t="0"/>
-            <wp:docPr id="21" name="image5.png"/>
+            <wp:docPr id="22" name="image15.png"/>
             <a:graphic>
               <a:graphicData uri="http://schemas.openxmlformats.org/drawingml/2006/picture">
                 <pic:pic>
                   <pic:nvPicPr>
-                    <pic:cNvPr id="0" name="image5.png"/>
+                    <pic:cNvPr id="0" name="image15.png"/>
                     <pic:cNvPicPr preferRelativeResize="0"/>
                   </pic:nvPicPr>
                   <pic:blipFill>
@@ -6400,7 +6515,7 @@
                   <pic:spPr>
                     <a:xfrm>
                       <a:off x="0" y="0"/>
-                      <a:ext cx="4241664" cy="3787200"/>
+                      <a:ext cx="3600000" cy="3212000"/>
                     </a:xfrm>
                     <a:prstGeom prst="rect"/>
                     <a:ln/>
@@ -6411,9 +6526,9 @@
           </wp:inline>
         </w:drawing>
       </w:r>
-      <w:commentRangeEnd w:id="6"/>
-      <w:r>
-        <w:commentReference w:id="6"/>
+      <w:commentRangeEnd w:id="7"/>
+      <w:r>
+        <w:commentReference w:id="7"/>
       </w:r>
       <w:r>
         <w:rPr>
@@ -6439,7 +6554,7 @@
           <w:szCs w:val="24"/>
           <w:rtl w:val="0"/>
         </w:rPr>
-        <w:t xml:space="preserve">De acordo com FACELI et al. (2021), as relações entre itens e usuários podem ocorrer de várias formas, como por exemplo, através de uma pontuação que varia dentro de um determinado intervalo (como uma nota atribuída a um item por um usuário), um valor binário que indica se o usuário gostou ou não do item, ou até mesmo um valor </w:t>
+        <w:t xml:space="preserve">De acordo com Faceli et al. (2021), as relações entre itens e usuários podem ocorrer de várias formas, como por exemplo, através de uma pontuação que varia dentro de um determinado intervalo (como uma nota atribuída a um item por um usuário), um valor binário que indica se o usuário gostou ou não do item, ou até mesmo um valor </w:t>
       </w:r>
       <w:r>
         <w:rPr>
@@ -6481,12 +6596,12 @@
           <wp:inline distB="114300" distT="114300" distL="114300" distR="114300">
             <wp:extent cx="5644515" cy="2809875"/>
             <wp:effectExtent b="0" l="0" r="0" t="0"/>
-            <wp:docPr id="16" name="image9.png"/>
+            <wp:docPr id="17" name="image6.png"/>
             <a:graphic>
               <a:graphicData uri="http://schemas.openxmlformats.org/drawingml/2006/picture">
                 <pic:pic>
                   <pic:nvPicPr>
-                    <pic:cNvPr id="0" name="image9.png"/>
+                    <pic:cNvPr id="0" name="image6.png"/>
                     <pic:cNvPicPr preferRelativeResize="0"/>
                   </pic:nvPicPr>
                   <pic:blipFill>
@@ -6583,10 +6698,10 @@
       </w:r>
       <w:sdt>
         <w:sdtPr>
-          <w:tag w:val="goog_rdk_19"/>
+          <w:tag w:val="goog_rdk_20"/>
         </w:sdtPr>
         <w:sdtContent>
-          <w:commentRangeStart w:id="7"/>
+          <w:commentRangeStart w:id="8"/>
         </w:sdtContent>
       </w:sdt>
       <w:r>
@@ -6598,9 +6713,9 @@
         </w:rPr>
         <w:t xml:space="preserve">(RICCI; ROKACH; SHAPIRA, 2011; ISINKAYE; FOLAJIMI; OJOKOH, 2015; SILVA, 2021).</w:t>
       </w:r>
-      <w:commentRangeEnd w:id="7"/>
-      <w:r>
-        <w:commentReference w:id="7"/>
+      <w:commentRangeEnd w:id="8"/>
+      <w:r>
+        <w:commentReference w:id="8"/>
       </w:r>
       <w:r>
         <w:rPr>
@@ -6787,20 +6902,20 @@
       </w:pPr>
       <w:sdt>
         <w:sdtPr>
-          <w:tag w:val="goog_rdk_20"/>
-        </w:sdtPr>
-        <w:sdtContent>
-          <w:commentRangeStart w:id="8"/>
-        </w:sdtContent>
-      </w:sdt>
-      <w:sdt>
-        <w:sdtPr>
           <w:tag w:val="goog_rdk_21"/>
         </w:sdtPr>
         <w:sdtContent>
           <w:commentRangeStart w:id="9"/>
         </w:sdtContent>
       </w:sdt>
+      <w:sdt>
+        <w:sdtPr>
+          <w:tag w:val="goog_rdk_22"/>
+        </w:sdtPr>
+        <w:sdtContent>
+          <w:commentRangeStart w:id="10"/>
+        </w:sdtContent>
+      </w:sdt>
       <w:r>
         <w:rPr>
           <w:rFonts w:ascii="Arial" w:cs="Arial" w:eastAsia="Arial" w:hAnsi="Arial"/>
@@ -6811,12 +6926,12 @@
           <wp:inline distB="114300" distT="114300" distL="114300" distR="114300">
             <wp:extent cx="5347335" cy="2962275"/>
             <wp:effectExtent b="0" l="0" r="0" t="0"/>
-            <wp:docPr id="19" name="image6.png"/>
+            <wp:docPr id="20" name="image13.png"/>
             <a:graphic>
               <a:graphicData uri="http://schemas.openxmlformats.org/drawingml/2006/picture">
                 <pic:pic>
                   <pic:nvPicPr>
-                    <pic:cNvPr id="0" name="image6.png"/>
+                    <pic:cNvPr id="0" name="image13.png"/>
                     <pic:cNvPicPr preferRelativeResize="0"/>
                   </pic:nvPicPr>
                   <pic:blipFill>
@@ -6840,13 +6955,13 @@
           </wp:inline>
         </w:drawing>
       </w:r>
-      <w:commentRangeEnd w:id="8"/>
-      <w:r>
-        <w:commentReference w:id="8"/>
-      </w:r>
       <w:commentRangeEnd w:id="9"/>
       <w:r>
         <w:commentReference w:id="9"/>
+      </w:r>
+      <w:commentRangeEnd w:id="10"/>
+      <w:r>
+        <w:commentReference w:id="10"/>
       </w:r>
       <w:r>
         <w:rPr>
@@ -7351,14 +7466,14 @@
         </w:rPr>
         <w:drawing>
           <wp:inline distB="114300" distT="114300" distL="114300" distR="114300">
-            <wp:extent cx="3359940" cy="2777438"/>
+            <wp:extent cx="2897978" cy="2397194"/>
             <wp:effectExtent b="0" l="0" r="0" t="0"/>
-            <wp:docPr id="24" name="image15.png"/>
+            <wp:docPr id="26" name="image16.png"/>
             <a:graphic>
               <a:graphicData uri="http://schemas.openxmlformats.org/drawingml/2006/picture">
                 <pic:pic>
                   <pic:nvPicPr>
-                    <pic:cNvPr id="0" name="image15.png"/>
+                    <pic:cNvPr id="0" name="image16.png"/>
                     <pic:cNvPicPr preferRelativeResize="0"/>
                   </pic:nvPicPr>
                   <pic:blipFill>
@@ -7371,7 +7486,7 @@
                   <pic:spPr>
                     <a:xfrm>
                       <a:off x="0" y="0"/>
-                      <a:ext cx="3359940" cy="2777438"/>
+                      <a:ext cx="2897978" cy="2397194"/>
                     </a:xfrm>
                     <a:prstGeom prst="rect"/>
                     <a:ln/>
@@ -7422,8 +7537,12 @@
       </w:pPr>
       <w:r>
         <w:rPr>
-          <w:rtl w:val="0"/>
-        </w:rPr>
+          <w:rFonts w:ascii="Arial" w:cs="Arial" w:eastAsia="Arial" w:hAnsi="Arial"/>
+          <w:sz w:val="24"/>
+          <w:szCs w:val="24"/>
+          <w:rtl w:val="0"/>
+        </w:rPr>
+        <w:t xml:space="preserve">Algumas das vantagens do k-NN incluem sua facilidade de implementação e interpretação, flexibilidade para trabalhar com diferentes tipos de dados e o algoritmo de treinamento é simples. No entanto, o k-NN tem algumas desvantagens. Uma desvantagem é que ele pode ser computacionalmente caro para grandes conjuntos de dados, uma vez que é necessário calcular a distância para cada ponto no conjunto de treinamento. Além disso, o k-NN pode ter problemas com a chamada "maldição da dimensionalidade", que ocorre quando o número de dimensões dos dados aumenta e o espaço de características fica muito espalhado, tornando difícil encontrar vizinhos próximos  (FACELI et al., 2021).</w:t>
       </w:r>
     </w:p>
     <w:p>
@@ -7439,294 +7558,19 @@
       </w:pPr>
       <w:r>
         <w:rPr>
-          <w:rtl w:val="0"/>
-        </w:rPr>
-      </w:r>
-    </w:p>
-    <w:p>
-      <w:pPr>
-        <w:spacing w:after="200" w:line="360" w:lineRule="auto"/>
+          <w:rFonts w:ascii="Arial" w:cs="Arial" w:eastAsia="Arial" w:hAnsi="Arial"/>
+          <w:sz w:val="24"/>
+          <w:szCs w:val="24"/>
+          <w:rtl w:val="0"/>
+        </w:rPr>
+        <w:t xml:space="preserve">De acordo com Silva (2021), os métodos de recomendação baseados em memória, também chamados de métodos baseados em vizinhança, utilizam o feedback dos usuários para determinar a similaridade entre os vizinhos. Quanto maior a similaridade, mais próximos estão esses vizinhos. Esses métodos podem ser divididos em dois grupos: um que verifica a similaridade entre os usuários (baseado em usuários) e outro que verifica a similaridade entre os itens (baseado em itens). No presente estudo é utilizada a abordagem baseada em usuários.</w:t>
+      </w:r>
+    </w:p>
+    <w:p>
+      <w:pPr>
+        <w:spacing w:after="0" w:line="360" w:lineRule="auto"/>
         <w:ind w:left="0" w:firstLine="0"/>
         <w:jc w:val="both"/>
-        <w:rPr>
-          <w:rFonts w:ascii="Arial" w:cs="Arial" w:eastAsia="Arial" w:hAnsi="Arial"/>
-          <w:b w:val="1"/>
-          <w:sz w:val="24"/>
-          <w:szCs w:val="24"/>
-        </w:rPr>
-      </w:pPr>
-      <w:r>
-        <w:rPr>
-          <w:rtl w:val="0"/>
-        </w:rPr>
-      </w:r>
-    </w:p>
-    <w:p>
-      <w:pPr>
-        <w:spacing w:after="0" w:line="360" w:lineRule="auto"/>
-        <w:jc w:val="both"/>
-        <w:rPr>
-          <w:rFonts w:ascii="Arial" w:cs="Arial" w:eastAsia="Arial" w:hAnsi="Arial"/>
-          <w:b w:val="1"/>
-          <w:sz w:val="24"/>
-          <w:szCs w:val="24"/>
-        </w:rPr>
-      </w:pPr>
-      <w:r>
-        <w:rPr>
-          <w:rFonts w:ascii="Arial" w:cs="Arial" w:eastAsia="Arial" w:hAnsi="Arial"/>
-          <w:b w:val="1"/>
-          <w:sz w:val="24"/>
-          <w:szCs w:val="24"/>
-          <w:rtl w:val="0"/>
-        </w:rPr>
-        <w:t xml:space="preserve">SIMILARIDADE DE COSSENO </w:t>
-      </w:r>
-    </w:p>
-    <w:p>
-      <w:pPr>
-        <w:spacing w:after="0" w:line="360" w:lineRule="auto"/>
-        <w:jc w:val="both"/>
-        <w:rPr>
-          <w:rFonts w:ascii="Arial" w:cs="Arial" w:eastAsia="Arial" w:hAnsi="Arial"/>
-          <w:b w:val="1"/>
-          <w:sz w:val="24"/>
-          <w:szCs w:val="24"/>
-        </w:rPr>
-      </w:pPr>
-      <w:r>
-        <w:rPr>
-          <w:rFonts w:ascii="Arial" w:cs="Arial" w:eastAsia="Arial" w:hAnsi="Arial"/>
-          <w:b w:val="1"/>
-          <w:sz w:val="24"/>
-          <w:szCs w:val="24"/>
-          <w:rtl w:val="0"/>
-        </w:rPr>
-        <w:t xml:space="preserve">DISTÂNCIA DE COSSENO </w:t>
-      </w:r>
-    </w:p>
-    <w:p>
-      <w:pPr>
-        <w:spacing w:after="0" w:line="360" w:lineRule="auto"/>
-        <w:jc w:val="both"/>
-        <w:rPr>
-          <w:rFonts w:ascii="Arial" w:cs="Arial" w:eastAsia="Arial" w:hAnsi="Arial"/>
-          <w:b w:val="1"/>
-          <w:sz w:val="24"/>
-          <w:szCs w:val="24"/>
-        </w:rPr>
-      </w:pPr>
-      <w:r>
-        <w:rPr>
-          <w:rtl w:val="0"/>
-        </w:rPr>
-      </w:r>
-    </w:p>
-    <w:p>
-      <w:pPr>
-        <w:spacing w:after="0" w:line="360" w:lineRule="auto"/>
-        <w:jc w:val="both"/>
-        <w:rPr>
-          <w:rFonts w:ascii="Arial" w:cs="Arial" w:eastAsia="Arial" w:hAnsi="Arial"/>
-          <w:b w:val="1"/>
-          <w:sz w:val="24"/>
-          <w:szCs w:val="24"/>
-        </w:rPr>
-      </w:pPr>
-      <w:r>
-        <w:rPr>
-          <w:rFonts w:ascii="Arial" w:cs="Arial" w:eastAsia="Arial" w:hAnsi="Arial"/>
-          <w:b w:val="1"/>
-          <w:sz w:val="24"/>
-          <w:szCs w:val="24"/>
-          <w:rtl w:val="0"/>
-        </w:rPr>
-        <w:t xml:space="preserve">3.1.2.2 FATORAÇÃO DE MATRIZES</w:t>
-      </w:r>
-    </w:p>
-    <w:p>
-      <w:pPr>
-        <w:spacing w:after="0" w:line="360" w:lineRule="auto"/>
-        <w:jc w:val="both"/>
-        <w:rPr>
-          <w:rFonts w:ascii="Arial" w:cs="Arial" w:eastAsia="Arial" w:hAnsi="Arial"/>
-          <w:b w:val="1"/>
-          <w:sz w:val="24"/>
-          <w:szCs w:val="24"/>
-        </w:rPr>
-      </w:pPr>
-      <w:r>
-        <w:rPr>
-          <w:rtl w:val="0"/>
-        </w:rPr>
-      </w:r>
-    </w:p>
-    <w:p>
-      <w:pPr>
-        <w:spacing w:after="0" w:line="360" w:lineRule="auto"/>
-        <w:jc w:val="both"/>
-        <w:rPr>
-          <w:rFonts w:ascii="Arial" w:cs="Arial" w:eastAsia="Arial" w:hAnsi="Arial"/>
-          <w:b w:val="1"/>
-          <w:sz w:val="24"/>
-          <w:szCs w:val="24"/>
-        </w:rPr>
-      </w:pPr>
-      <w:r>
-        <w:rPr>
-          <w:rtl w:val="0"/>
-        </w:rPr>
-      </w:r>
-    </w:p>
-    <w:p>
-      <w:pPr>
-        <w:spacing w:after="0" w:line="360" w:lineRule="auto"/>
-        <w:ind w:left="0" w:firstLine="0"/>
-        <w:jc w:val="both"/>
-        <w:rPr>
-          <w:rFonts w:ascii="Arial" w:cs="Arial" w:eastAsia="Arial" w:hAnsi="Arial"/>
-          <w:b w:val="1"/>
-          <w:sz w:val="24"/>
-          <w:szCs w:val="24"/>
-        </w:rPr>
-      </w:pPr>
-      <w:r>
-        <w:rPr>
-          <w:rFonts w:ascii="Arial" w:cs="Arial" w:eastAsia="Arial" w:hAnsi="Arial"/>
-          <w:b w:val="1"/>
-          <w:sz w:val="26"/>
-          <w:szCs w:val="26"/>
-          <w:rtl w:val="0"/>
-        </w:rPr>
-        <w:t xml:space="preserve">3.1.3 </w:t>
-      </w:r>
-      <w:r>
-        <w:rPr>
-          <w:rFonts w:ascii="Arial" w:cs="Arial" w:eastAsia="Arial" w:hAnsi="Arial"/>
-          <w:b w:val="1"/>
-          <w:sz w:val="24"/>
-          <w:szCs w:val="24"/>
-          <w:rtl w:val="0"/>
-        </w:rPr>
-        <w:t xml:space="preserve">FILTRAGEM BASEADA EM CONTEÚDO</w:t>
-      </w:r>
-    </w:p>
-    <w:p>
-      <w:pPr>
-        <w:spacing w:after="0" w:line="360" w:lineRule="auto"/>
-        <w:ind w:firstLine="709"/>
-        <w:jc w:val="both"/>
-        <w:rPr>
-          <w:rFonts w:ascii="Arial" w:cs="Arial" w:eastAsia="Arial" w:hAnsi="Arial"/>
-          <w:sz w:val="24"/>
-          <w:szCs w:val="24"/>
-        </w:rPr>
-      </w:pPr>
-      <w:r>
-        <w:rPr>
-          <w:rFonts w:ascii="Arial" w:cs="Arial" w:eastAsia="Arial" w:hAnsi="Arial"/>
-          <w:sz w:val="24"/>
-          <w:szCs w:val="24"/>
-          <w:rtl w:val="0"/>
-        </w:rPr>
-        <w:t xml:space="preserve">A abordagem baseada em conteúdo é uma técnica de filtragem de informações baseada que usa características dos conteúdos para filtrar para recomendar itens semelhantes. De acordo com Dias et al. (2018), o  sistema aprende a recomendar itens semelhantes aos que o usuário apreciou anteriormente, levando em consideração as características associadas a esses  itens, por exemplo, se um filme de ação foi avaliado positivamente pelo usuário, o sistema aprende a recomendar outros filmes do mesmo gênero.</w:t>
-      </w:r>
-    </w:p>
-    <w:p>
-      <w:pPr>
-        <w:spacing w:after="0" w:line="360" w:lineRule="auto"/>
-        <w:ind w:firstLine="709"/>
-        <w:jc w:val="both"/>
-        <w:rPr>
-          <w:rFonts w:ascii="Arial" w:cs="Arial" w:eastAsia="Arial" w:hAnsi="Arial"/>
-          <w:sz w:val="24"/>
-          <w:szCs w:val="24"/>
-        </w:rPr>
-      </w:pPr>
-      <w:r>
-        <w:rPr>
-          <w:rFonts w:ascii="Arial" w:cs="Arial" w:eastAsia="Arial" w:hAnsi="Arial"/>
-          <w:sz w:val="24"/>
-          <w:szCs w:val="24"/>
-          <w:rtl w:val="0"/>
-        </w:rPr>
-        <w:t xml:space="preserve">A ideia por trás da filtragem baseada em conteúdo é que se um usuário gostou de um item específico, é provável que ele goste de outros itens que possuem características semelhantes. Segundo Silva (2021), os sistemas que adotam essa técnica examinam os metadados que constituem os itens, criando uma estrutura de informações que é utilizada no processo de recomendação. Esse processo se baseia na utilização dos metadados dos itens e das preferências do usuário para encontrar itens desconhecidos com conteúdos semelhantes, classificando-os em uma lista de recomendação.</w:t>
-      </w:r>
-    </w:p>
-    <w:p>
-      <w:pPr>
-        <w:spacing w:after="0" w:line="360" w:lineRule="auto"/>
-        <w:ind w:firstLine="709"/>
-        <w:jc w:val="both"/>
-        <w:rPr>
-          <w:rFonts w:ascii="Arial" w:cs="Arial" w:eastAsia="Arial" w:hAnsi="Arial"/>
-          <w:sz w:val="24"/>
-          <w:szCs w:val="24"/>
-        </w:rPr>
-      </w:pPr>
-      <w:r>
-        <w:rPr>
-          <w:rFonts w:ascii="Arial" w:cs="Arial" w:eastAsia="Arial" w:hAnsi="Arial"/>
-          <w:sz w:val="24"/>
-          <w:szCs w:val="24"/>
-          <w:rtl w:val="0"/>
-        </w:rPr>
-        <w:t xml:space="preserve">Os sistemas baseados em conteúdo são amplamente utilizados em várias áreas, como comércio eletrônico, música, filmes e mídia social. Eles podem ser implementados de várias maneiras, fazendo uso dos metadados e analisando seu conteúdo como: palavras-chave, sinopses, tags, gêneros, elencos, músicas entre outros. Como exemplo, na </w:t>
-      </w:r>
-      <w:sdt>
-        <w:sdtPr>
-          <w:tag w:val="goog_rdk_22"/>
-        </w:sdtPr>
-        <w:sdtContent>
-          <w:commentRangeStart w:id="10"/>
-        </w:sdtContent>
-      </w:sdt>
-      <w:r>
-        <w:rPr>
-          <w:rFonts w:ascii="Arial" w:cs="Arial" w:eastAsia="Arial" w:hAnsi="Arial"/>
-          <w:sz w:val="24"/>
-          <w:szCs w:val="24"/>
-          <w:rtl w:val="0"/>
-        </w:rPr>
-        <w:t xml:space="preserve">figura </w:t>
-      </w:r>
-      <w:commentRangeEnd w:id="10"/>
-      <w:r>
-        <w:commentReference w:id="10"/>
-      </w:r>
-      <w:r>
-        <w:rPr>
-          <w:rFonts w:ascii="Arial" w:cs="Arial" w:eastAsia="Arial" w:hAnsi="Arial"/>
-          <w:sz w:val="24"/>
-          <w:szCs w:val="24"/>
-          <w:rtl w:val="0"/>
-        </w:rPr>
-        <w:t xml:space="preserve">é possível verificar que o usuário comprou um determinado livro e devido a similaridade das informações que </w:t>
-      </w:r>
-      <w:r>
-        <w:rPr>
-          <w:rFonts w:ascii="Arial" w:cs="Arial" w:eastAsia="Arial" w:hAnsi="Arial"/>
-          <w:sz w:val="24"/>
-          <w:szCs w:val="24"/>
-          <w:rtl w:val="0"/>
-        </w:rPr>
-        <w:t xml:space="preserve">constituem</w:t>
-      </w:r>
-      <w:r>
-        <w:rPr>
-          <w:rFonts w:ascii="Arial" w:cs="Arial" w:eastAsia="Arial" w:hAnsi="Arial"/>
-          <w:sz w:val="24"/>
-          <w:szCs w:val="24"/>
-          <w:rtl w:val="0"/>
-        </w:rPr>
-        <w:t xml:space="preserve"> o livro foi recomendado outra obra similar. </w:t>
-      </w:r>
-    </w:p>
-    <w:p>
-      <w:pPr>
-        <w:spacing w:after="0" w:line="360" w:lineRule="auto"/>
-        <w:ind w:left="0" w:firstLine="0"/>
-        <w:jc w:val="center"/>
         <w:rPr>
           <w:rFonts w:ascii="Arial" w:cs="Arial" w:eastAsia="Arial" w:hAnsi="Arial"/>
           <w:sz w:val="24"/>
@@ -7741,19 +7585,19 @@
         </w:rPr>
         <w:drawing>
           <wp:inline distB="114300" distT="114300" distL="114300" distR="114300">
-            <wp:extent cx="3864765" cy="3786071"/>
+            <wp:extent cx="5759775" cy="2463800"/>
             <wp:effectExtent b="0" l="0" r="0" t="0"/>
-            <wp:docPr id="18" name="image11.png"/>
+            <wp:docPr id="23" name="image18.png"/>
             <a:graphic>
               <a:graphicData uri="http://schemas.openxmlformats.org/drawingml/2006/picture">
                 <pic:pic>
                   <pic:nvPicPr>
-                    <pic:cNvPr id="0" name="image11.png"/>
+                    <pic:cNvPr id="0" name="image18.png"/>
                     <pic:cNvPicPr preferRelativeResize="0"/>
                   </pic:nvPicPr>
                   <pic:blipFill>
                     <a:blip r:embed="rId19"/>
-                    <a:srcRect b="2647" l="0" r="0" t="1212"/>
+                    <a:srcRect b="0" l="0" r="0" t="0"/>
                     <a:stretch>
                       <a:fillRect/>
                     </a:stretch>
@@ -7761,7 +7605,7 @@
                   <pic:spPr>
                     <a:xfrm>
                       <a:off x="0" y="0"/>
-                      <a:ext cx="3864765" cy="3786071"/>
+                      <a:ext cx="5759775" cy="2463800"/>
                     </a:xfrm>
                     <a:prstGeom prst="rect"/>
                     <a:ln/>
@@ -7781,212 +7625,123 @@
     <w:p>
       <w:pPr>
         <w:spacing w:after="0" w:line="360" w:lineRule="auto"/>
+        <w:ind w:firstLine="709"/>
+        <w:jc w:val="both"/>
+        <w:rPr>
+          <w:rFonts w:ascii="Arial" w:cs="Arial" w:eastAsia="Arial" w:hAnsi="Arial"/>
+          <w:sz w:val="24"/>
+          <w:szCs w:val="24"/>
+        </w:rPr>
+      </w:pPr>
+      <w:r>
+        <w:rPr>
+          <w:rFonts w:ascii="Arial" w:cs="Arial" w:eastAsia="Arial" w:hAnsi="Arial"/>
+          <w:sz w:val="24"/>
+          <w:szCs w:val="24"/>
+          <w:rtl w:val="0"/>
+        </w:rPr>
+        <w:t xml:space="preserve">Essa implementação do k-NN se baseia em identificar os usuários que têm as maiores similaridades. A relação entre todos os usuários e todos os itens é representada por meio de uma matriz usuário-item, na qual cada linha corresponde a um usuário e cada coluna corresponde a um item. Ao escolher um usuário para gerar recomendações, são verificados os outros usuários que apresentam semelhanças nos feedbacks. Essa abordagem avalia o grau de similaridade entre o usuário e outro usuário usando qualquer medida de distância (SILVA, 2021).</w:t>
+      </w:r>
+    </w:p>
+    <w:p>
+      <w:pPr>
+        <w:spacing w:after="0" w:line="360" w:lineRule="auto"/>
+        <w:ind w:firstLine="709"/>
+        <w:jc w:val="both"/>
+        <w:rPr>
+          <w:rFonts w:ascii="Arial" w:cs="Arial" w:eastAsia="Arial" w:hAnsi="Arial"/>
+          <w:sz w:val="24"/>
+          <w:szCs w:val="24"/>
+        </w:rPr>
+      </w:pPr>
+      <w:r>
+        <w:rPr>
+          <w:rtl w:val="0"/>
+        </w:rPr>
+      </w:r>
+    </w:p>
+    <w:p>
+      <w:pPr>
+        <w:spacing w:after="0" w:line="360" w:lineRule="auto"/>
+        <w:ind w:firstLine="709"/>
+        <w:jc w:val="both"/>
+        <w:rPr>
+          <w:rFonts w:ascii="Arial" w:cs="Arial" w:eastAsia="Arial" w:hAnsi="Arial"/>
+          <w:sz w:val="24"/>
+          <w:szCs w:val="24"/>
+        </w:rPr>
+      </w:pPr>
+      <w:r>
+        <w:rPr>
+          <w:rtl w:val="0"/>
+        </w:rPr>
+      </w:r>
+    </w:p>
+    <w:p>
+      <w:pPr>
+        <w:spacing w:after="0" w:line="360" w:lineRule="auto"/>
+        <w:jc w:val="both"/>
+        <w:rPr>
+          <w:rFonts w:ascii="Arial" w:cs="Arial" w:eastAsia="Arial" w:hAnsi="Arial"/>
+          <w:b w:val="1"/>
+          <w:sz w:val="24"/>
+          <w:szCs w:val="24"/>
+        </w:rPr>
+      </w:pPr>
+      <w:r>
+        <w:rPr>
+          <w:rFonts w:ascii="Arial" w:cs="Arial" w:eastAsia="Arial" w:hAnsi="Arial"/>
+          <w:b w:val="1"/>
+          <w:sz w:val="24"/>
+          <w:szCs w:val="24"/>
+          <w:rtl w:val="0"/>
+        </w:rPr>
+        <w:t xml:space="preserve">3.1.2.2 FATORAÇÃO DE MATRIZES</w:t>
+      </w:r>
+    </w:p>
+    <w:p>
+      <w:pPr>
+        <w:spacing w:after="0" w:line="360" w:lineRule="auto"/>
+        <w:ind w:firstLine="709"/>
+        <w:jc w:val="both"/>
+        <w:rPr>
+          <w:rFonts w:ascii="Arial" w:cs="Arial" w:eastAsia="Arial" w:hAnsi="Arial"/>
+          <w:sz w:val="24"/>
+          <w:szCs w:val="24"/>
+        </w:rPr>
+      </w:pPr>
+      <w:r>
+        <w:rPr>
+          <w:rFonts w:ascii="Arial" w:cs="Arial" w:eastAsia="Arial" w:hAnsi="Arial"/>
+          <w:sz w:val="24"/>
+          <w:szCs w:val="24"/>
+          <w:rtl w:val="0"/>
+        </w:rPr>
+        <w:t xml:space="preserve">De acordo com Silva (2021), existem algoritmos dentro dos métodos baseados em modelos que utilizam a técnica de </w:t>
+      </w:r>
+      <w:r>
+        <w:rPr>
+          <w:rFonts w:ascii="Arial" w:cs="Arial" w:eastAsia="Arial" w:hAnsi="Arial"/>
+          <w:sz w:val="24"/>
+          <w:szCs w:val="24"/>
+          <w:rtl w:val="0"/>
+        </w:rPr>
+        <w:t xml:space="preserve">fatoração</w:t>
+      </w:r>
+      <w:r>
+        <w:rPr>
+          <w:rFonts w:ascii="Arial" w:cs="Arial" w:eastAsia="Arial" w:hAnsi="Arial"/>
+          <w:sz w:val="24"/>
+          <w:szCs w:val="24"/>
+          <w:rtl w:val="0"/>
+        </w:rPr>
+        <w:t xml:space="preserve"> de matrizes. Os algoritmos de fatoração de matriz têm como objetivo decompor uma matriz incompleta de interações entre usuário e item em duas matrizes menores, uma para representar usuários e outra para representar itens. Essa decomposição é realizada de tal forma que é possível reconstruir a matriz original usando as matrizes resultantes. Durante a reconstrução, os valores das avaliações existentes são mantidos e os valores das avaliações faltantes são previstos, gerando recomendações.</w:t>
+      </w:r>
+    </w:p>
+    <w:p>
+      <w:pPr>
+        <w:spacing w:after="0" w:line="360" w:lineRule="auto"/>
         <w:ind w:left="0" w:firstLine="0"/>
-        <w:jc w:val="left"/>
-        <w:rPr>
-          <w:rFonts w:ascii="Arial" w:cs="Arial" w:eastAsia="Arial" w:hAnsi="Arial"/>
-          <w:sz w:val="24"/>
-          <w:szCs w:val="24"/>
-        </w:rPr>
-      </w:pPr>
-      <w:r>
-        <w:rPr>
-          <w:rtl w:val="0"/>
-        </w:rPr>
-      </w:r>
-    </w:p>
-    <w:p>
-      <w:pPr>
-        <w:spacing w:after="0" w:line="360" w:lineRule="auto"/>
-        <w:ind w:firstLine="709"/>
-        <w:jc w:val="both"/>
-        <w:rPr>
-          <w:rFonts w:ascii="Arial" w:cs="Arial" w:eastAsia="Arial" w:hAnsi="Arial"/>
-          <w:sz w:val="24"/>
-          <w:szCs w:val="24"/>
-        </w:rPr>
-      </w:pPr>
-      <w:r>
-        <w:rPr>
-          <w:rFonts w:ascii="Arial" w:cs="Arial" w:eastAsia="Arial" w:hAnsi="Arial"/>
-          <w:sz w:val="24"/>
-          <w:szCs w:val="24"/>
-          <w:rtl w:val="0"/>
-        </w:rPr>
-        <w:t xml:space="preserve">Assim como outras técnicas de recomendação, os sistemas que utilizam filtragem baseada em conteúdo têm suas vantagens e desvantagens. Algumas das </w:t>
-      </w:r>
-      <w:r>
-        <w:rPr>
-          <w:rFonts w:ascii="Arial" w:cs="Arial" w:eastAsia="Arial" w:hAnsi="Arial"/>
-          <w:sz w:val="24"/>
-          <w:szCs w:val="24"/>
-          <w:rtl w:val="0"/>
-        </w:rPr>
-        <w:t xml:space="preserve">desvantagens</w:t>
-      </w:r>
-      <w:r>
-        <w:rPr>
-          <w:rFonts w:ascii="Arial" w:cs="Arial" w:eastAsia="Arial" w:hAnsi="Arial"/>
-          <w:sz w:val="24"/>
-          <w:szCs w:val="24"/>
-          <w:rtl w:val="0"/>
-        </w:rPr>
-        <w:t xml:space="preserve"> são listadas nos estudos de Silva (2021) e </w:t>
-      </w:r>
-      <w:r>
-        <w:rPr>
-          <w:rFonts w:ascii="Arial" w:cs="Arial" w:eastAsia="Arial" w:hAnsi="Arial"/>
-          <w:sz w:val="24"/>
-          <w:szCs w:val="24"/>
-          <w:rtl w:val="0"/>
-        </w:rPr>
-        <w:t xml:space="preserve">Pires (2021). Entre as vantagens temos a </w:t>
-      </w:r>
-      <w:r>
-        <w:rPr>
-          <w:rFonts w:ascii="Arial" w:cs="Arial" w:eastAsia="Arial" w:hAnsi="Arial"/>
-          <w:sz w:val="24"/>
-          <w:szCs w:val="24"/>
-          <w:rtl w:val="0"/>
-        </w:rPr>
-        <w:t xml:space="preserve">rápida adaptação, onde o sistema pode se adaptar rapidamente às mudanças nas preferências do usuário, independentemente da magnitude dessas alterações. Outra vantagem é que o sistema pode fornecer recomendações de novos itens mesmo que o usuário não tenha muitos itens no perfil ou não forneça uma quantidade de feedbacks significativos.</w:t>
-      </w:r>
-    </w:p>
-    <w:p>
-      <w:pPr>
-        <w:spacing w:after="0" w:line="360" w:lineRule="auto"/>
-        <w:ind w:firstLine="709"/>
-        <w:jc w:val="both"/>
-        <w:rPr>
-          <w:rFonts w:ascii="Arial" w:cs="Arial" w:eastAsia="Arial" w:hAnsi="Arial"/>
-          <w:sz w:val="24"/>
-          <w:szCs w:val="24"/>
-        </w:rPr>
-      </w:pPr>
-      <w:r>
-        <w:rPr>
-          <w:rFonts w:ascii="Arial" w:cs="Arial" w:eastAsia="Arial" w:hAnsi="Arial"/>
-          <w:sz w:val="24"/>
-          <w:szCs w:val="24"/>
-          <w:rtl w:val="0"/>
-        </w:rPr>
-        <w:t xml:space="preserve">Já entre as desvantagens estão superespecialização onde os itens recomendados têm o máximo de similaridade com os itens já presentes no perfil do usuário, levando o mesmo a ficar preso em uma "bolha de preferências", temos a dependência de informações </w:t>
-      </w:r>
-      <w:r>
-        <w:rPr>
-          <w:rFonts w:ascii="Arial" w:cs="Arial" w:eastAsia="Arial" w:hAnsi="Arial"/>
-          <w:sz w:val="24"/>
-          <w:szCs w:val="24"/>
-          <w:rtl w:val="0"/>
-        </w:rPr>
-        <w:t xml:space="preserve">em que os itens recomendados dependem de metadados que os descrevem, quanto menos informações sobre os itens estiverem disponíveis, mais imprecisa será a recomendação. </w:t>
-      </w:r>
-    </w:p>
-    <w:p>
-      <w:pPr>
-        <w:spacing w:after="0" w:line="360" w:lineRule="auto"/>
-        <w:ind w:firstLine="709"/>
-        <w:jc w:val="both"/>
-        <w:rPr>
-          <w:rFonts w:ascii="Arial" w:cs="Arial" w:eastAsia="Arial" w:hAnsi="Arial"/>
-          <w:sz w:val="24"/>
-          <w:szCs w:val="24"/>
-        </w:rPr>
-      </w:pPr>
-      <w:r>
-        <w:rPr>
-          <w:rFonts w:ascii="Arial" w:cs="Arial" w:eastAsia="Arial" w:hAnsi="Arial"/>
-          <w:sz w:val="24"/>
-          <w:szCs w:val="24"/>
-          <w:rtl w:val="0"/>
-        </w:rPr>
-        <w:t xml:space="preserve">A abordagem de filtragem baseada em conteúdo enfrenta menos problemas de partida a frio (cold start problem) do que a abordagem colaborativa. Isso decorre devido que novos usuários ou itens podem ser descritos por suas características (conteúdo), </w:t>
-      </w:r>
-      <w:r>
-        <w:rPr>
-          <w:rFonts w:ascii="Arial" w:cs="Arial" w:eastAsia="Arial" w:hAnsi="Arial"/>
-          <w:sz w:val="24"/>
-          <w:szCs w:val="24"/>
-          <w:rtl w:val="0"/>
-        </w:rPr>
-        <w:t xml:space="preserve">permitindo que sugestões relevantes sejam feitas para essas novas entidades. Com informações sobre as características dos itens ou usuários, o sistema consegue gerar recomendações personalizadas e relevantes desde o início, sem precisar depender de interações anteriores do usuário com o sistema.</w:t>
-      </w:r>
-    </w:p>
-    <w:p>
-      <w:pPr>
-        <w:spacing w:after="0" w:line="360" w:lineRule="auto"/>
-        <w:ind w:left="0" w:firstLine="0"/>
-        <w:jc w:val="both"/>
-        <w:rPr>
-          <w:rFonts w:ascii="Arial" w:cs="Arial" w:eastAsia="Arial" w:hAnsi="Arial"/>
-          <w:sz w:val="24"/>
-          <w:szCs w:val="24"/>
-        </w:rPr>
-      </w:pPr>
-      <w:r>
-        <w:rPr>
-          <w:rtl w:val="0"/>
-        </w:rPr>
-      </w:r>
-    </w:p>
-    <w:p>
-      <w:pPr>
-        <w:spacing w:after="0" w:line="360" w:lineRule="auto"/>
-        <w:ind w:left="0" w:firstLine="0"/>
-        <w:jc w:val="both"/>
-        <w:rPr>
-          <w:rFonts w:ascii="Arial" w:cs="Arial" w:eastAsia="Arial" w:hAnsi="Arial"/>
-          <w:b w:val="1"/>
-          <w:sz w:val="24"/>
-          <w:szCs w:val="24"/>
-        </w:rPr>
-      </w:pPr>
-      <w:r>
-        <w:rPr>
-          <w:rFonts w:ascii="Arial" w:cs="Arial" w:eastAsia="Arial" w:hAnsi="Arial"/>
-          <w:b w:val="1"/>
-          <w:sz w:val="26"/>
-          <w:szCs w:val="26"/>
-          <w:rtl w:val="0"/>
-        </w:rPr>
-        <w:t xml:space="preserve">3.1.4 </w:t>
-      </w:r>
-      <w:r>
-        <w:rPr>
-          <w:rFonts w:ascii="Arial" w:cs="Arial" w:eastAsia="Arial" w:hAnsi="Arial"/>
-          <w:b w:val="1"/>
-          <w:sz w:val="24"/>
-          <w:szCs w:val="24"/>
-          <w:rtl w:val="0"/>
-        </w:rPr>
-        <w:t xml:space="preserve">FILTRAGEM HÍBRIDA </w:t>
-      </w:r>
-    </w:p>
-    <w:p>
-      <w:pPr>
-        <w:spacing w:after="0" w:line="360" w:lineRule="auto"/>
-        <w:ind w:firstLine="709"/>
-        <w:jc w:val="both"/>
-        <w:rPr>
-          <w:rFonts w:ascii="Arial" w:cs="Arial" w:eastAsia="Arial" w:hAnsi="Arial"/>
-          <w:sz w:val="24"/>
-          <w:szCs w:val="24"/>
-        </w:rPr>
-      </w:pPr>
-      <w:r>
-        <w:rPr>
-          <w:rFonts w:ascii="Arial" w:cs="Arial" w:eastAsia="Arial" w:hAnsi="Arial"/>
-          <w:sz w:val="24"/>
-          <w:szCs w:val="24"/>
-          <w:rtl w:val="0"/>
-        </w:rPr>
-        <w:t xml:space="preserve">Os sistemas de recomendação que usam a abordagem de filtragem híbrida são aqueles que combinam múltiplas técnicas de recomendação para gerar sugestões personalizadas para os usuários. De acordo com as pesquisas realizadas por Dias et al. (2018) e Silva (2021), um sistema de recomendação híbrido consiste na combinação de duas ou mais técnicas de recomendação, visando melhorar o desempenho e minimizar as desvantagens de cada técnica individualmente. Essa abordagem pode ser realizada de diversas maneiras, como por exemplo, combinando sistemas baseados em conteúdo com filtragem colaborativa.</w:t>
-      </w:r>
-    </w:p>
-    <w:p>
-      <w:pPr>
-        <w:spacing w:after="0" w:line="360" w:lineRule="auto"/>
-        <w:ind w:firstLine="0"/>
         <w:jc w:val="center"/>
         <w:rPr>
           <w:rFonts w:ascii="Arial" w:cs="Arial" w:eastAsia="Arial" w:hAnsi="Arial"/>
@@ -8002,19 +7757,19 @@
         </w:rPr>
         <w:drawing>
           <wp:inline distB="114300" distT="114300" distL="114300" distR="114300">
-            <wp:extent cx="3479003" cy="3371850"/>
+            <wp:extent cx="5762625" cy="2501220"/>
             <wp:effectExtent b="0" l="0" r="0" t="0"/>
-            <wp:docPr id="14" name="image14.png"/>
+            <wp:docPr id="15" name="image7.png"/>
             <a:graphic>
               <a:graphicData uri="http://schemas.openxmlformats.org/drawingml/2006/picture">
                 <pic:pic>
                   <pic:nvPicPr>
-                    <pic:cNvPr id="0" name="image14.png"/>
+                    <pic:cNvPr id="0" name="image7.png"/>
                     <pic:cNvPicPr preferRelativeResize="0"/>
                   </pic:nvPicPr>
                   <pic:blipFill>
                     <a:blip r:embed="rId20"/>
-                    <a:srcRect b="0" l="1658" r="1457" t="0"/>
+                    <a:srcRect b="8998" l="0" r="0" t="13666"/>
                     <a:stretch>
                       <a:fillRect/>
                     </a:stretch>
@@ -8022,7 +7777,7 @@
                   <pic:spPr>
                     <a:xfrm>
                       <a:off x="0" y="0"/>
-                      <a:ext cx="3479003" cy="3371850"/>
+                      <a:ext cx="5762625" cy="2501220"/>
                     </a:xfrm>
                     <a:prstGeom prst="rect"/>
                     <a:ln/>
@@ -8057,6 +7812,736 @@
           <w:szCs w:val="24"/>
           <w:rtl w:val="0"/>
         </w:rPr>
+        <w:t xml:space="preserve">Faceli et al. (2021) afirmam que, existem vários algoritmos que utilizam a técnica de fatoração de matriz, e um deles é o SVD (o Singular Value Decomposition, decomposição em valores singulares). O SVD é um método amplamente utilizado para a redução de dimensionalidade e análise de dados, e também pode ser aplicado para recomendação de itens em sistemas de recomendação. Segundo Koren, Bell e Volinsky, (2009) SVD ficou famoso pelo seu desempenho no Netflix Prize, competição promovida pela Netflix .</w:t>
+      </w:r>
+    </w:p>
+    <w:p>
+      <w:pPr>
+        <w:spacing w:after="0" w:line="360" w:lineRule="auto"/>
+        <w:ind w:firstLine="709"/>
+        <w:jc w:val="both"/>
+        <w:rPr>
+          <w:rFonts w:ascii="Arial" w:cs="Arial" w:eastAsia="Arial" w:hAnsi="Arial"/>
+          <w:b w:val="1"/>
+          <w:sz w:val="24"/>
+          <w:szCs w:val="24"/>
+        </w:rPr>
+      </w:pPr>
+      <w:r>
+        <w:rPr>
+          <w:rtl w:val="0"/>
+        </w:rPr>
+      </w:r>
+    </w:p>
+    <w:p>
+      <w:pPr>
+        <w:spacing w:after="0" w:line="360" w:lineRule="auto"/>
+        <w:jc w:val="both"/>
+        <w:rPr>
+          <w:rFonts w:ascii="Arial" w:cs="Arial" w:eastAsia="Arial" w:hAnsi="Arial"/>
+          <w:b w:val="1"/>
+          <w:sz w:val="24"/>
+          <w:szCs w:val="24"/>
+        </w:rPr>
+      </w:pPr>
+      <w:r>
+        <w:rPr>
+          <w:rtl w:val="0"/>
+        </w:rPr>
+      </w:r>
+    </w:p>
+    <w:p>
+      <w:pPr>
+        <w:spacing w:after="0" w:line="360" w:lineRule="auto"/>
+        <w:jc w:val="both"/>
+        <w:rPr>
+          <w:rFonts w:ascii="Arial" w:cs="Arial" w:eastAsia="Arial" w:hAnsi="Arial"/>
+          <w:b w:val="1"/>
+          <w:sz w:val="24"/>
+          <w:szCs w:val="24"/>
+        </w:rPr>
+      </w:pPr>
+      <w:r>
+        <w:rPr>
+          <w:rtl w:val="0"/>
+        </w:rPr>
+      </w:r>
+    </w:p>
+    <w:p>
+      <w:pPr>
+        <w:spacing w:after="0" w:line="360" w:lineRule="auto"/>
+        <w:jc w:val="both"/>
+        <w:rPr>
+          <w:rFonts w:ascii="Arial" w:cs="Arial" w:eastAsia="Arial" w:hAnsi="Arial"/>
+          <w:b w:val="1"/>
+          <w:sz w:val="24"/>
+          <w:szCs w:val="24"/>
+        </w:rPr>
+      </w:pPr>
+      <w:r>
+        <w:rPr>
+          <w:rtl w:val="0"/>
+        </w:rPr>
+      </w:r>
+    </w:p>
+    <w:p>
+      <w:pPr>
+        <w:spacing w:after="0" w:line="360" w:lineRule="auto"/>
+        <w:jc w:val="both"/>
+        <w:rPr>
+          <w:rFonts w:ascii="Arial" w:cs="Arial" w:eastAsia="Arial" w:hAnsi="Arial"/>
+          <w:b w:val="1"/>
+          <w:sz w:val="24"/>
+          <w:szCs w:val="24"/>
+        </w:rPr>
+      </w:pPr>
+      <w:r>
+        <w:rPr>
+          <w:rtl w:val="0"/>
+        </w:rPr>
+      </w:r>
+    </w:p>
+    <w:p>
+      <w:pPr>
+        <w:spacing w:after="0" w:line="360" w:lineRule="auto"/>
+        <w:ind w:left="0" w:firstLine="0"/>
+        <w:jc w:val="both"/>
+        <w:rPr>
+          <w:rFonts w:ascii="Arial" w:cs="Arial" w:eastAsia="Arial" w:hAnsi="Arial"/>
+          <w:b w:val="1"/>
+          <w:sz w:val="26"/>
+          <w:szCs w:val="26"/>
+        </w:rPr>
+      </w:pPr>
+      <w:r>
+        <w:rPr>
+          <w:rtl w:val="0"/>
+        </w:rPr>
+      </w:r>
+    </w:p>
+    <w:p>
+      <w:pPr>
+        <w:spacing w:after="0" w:line="360" w:lineRule="auto"/>
+        <w:ind w:left="0" w:firstLine="0"/>
+        <w:jc w:val="both"/>
+        <w:rPr>
+          <w:rFonts w:ascii="Arial" w:cs="Arial" w:eastAsia="Arial" w:hAnsi="Arial"/>
+          <w:b w:val="1"/>
+          <w:sz w:val="26"/>
+          <w:szCs w:val="26"/>
+        </w:rPr>
+      </w:pPr>
+      <w:r>
+        <w:rPr>
+          <w:rtl w:val="0"/>
+        </w:rPr>
+      </w:r>
+    </w:p>
+    <w:p>
+      <w:pPr>
+        <w:spacing w:after="0" w:line="360" w:lineRule="auto"/>
+        <w:ind w:left="0" w:firstLine="0"/>
+        <w:jc w:val="both"/>
+        <w:rPr>
+          <w:rFonts w:ascii="Arial" w:cs="Arial" w:eastAsia="Arial" w:hAnsi="Arial"/>
+          <w:b w:val="1"/>
+          <w:sz w:val="26"/>
+          <w:szCs w:val="26"/>
+        </w:rPr>
+      </w:pPr>
+      <w:r>
+        <w:rPr>
+          <w:rtl w:val="0"/>
+        </w:rPr>
+      </w:r>
+    </w:p>
+    <w:p>
+      <w:pPr>
+        <w:spacing w:after="0" w:line="360" w:lineRule="auto"/>
+        <w:ind w:left="0" w:firstLine="0"/>
+        <w:jc w:val="both"/>
+        <w:rPr>
+          <w:rFonts w:ascii="Arial" w:cs="Arial" w:eastAsia="Arial" w:hAnsi="Arial"/>
+          <w:b w:val="1"/>
+          <w:sz w:val="26"/>
+          <w:szCs w:val="26"/>
+        </w:rPr>
+      </w:pPr>
+      <w:r>
+        <w:rPr>
+          <w:rtl w:val="0"/>
+        </w:rPr>
+      </w:r>
+    </w:p>
+    <w:p>
+      <w:pPr>
+        <w:spacing w:after="0" w:line="360" w:lineRule="auto"/>
+        <w:ind w:left="0" w:firstLine="0"/>
+        <w:jc w:val="both"/>
+        <w:rPr>
+          <w:rFonts w:ascii="Arial" w:cs="Arial" w:eastAsia="Arial" w:hAnsi="Arial"/>
+          <w:b w:val="1"/>
+          <w:sz w:val="26"/>
+          <w:szCs w:val="26"/>
+        </w:rPr>
+      </w:pPr>
+      <w:r>
+        <w:rPr>
+          <w:rtl w:val="0"/>
+        </w:rPr>
+      </w:r>
+    </w:p>
+    <w:p>
+      <w:pPr>
+        <w:spacing w:after="0" w:line="360" w:lineRule="auto"/>
+        <w:ind w:left="0" w:firstLine="0"/>
+        <w:jc w:val="both"/>
+        <w:rPr>
+          <w:rFonts w:ascii="Arial" w:cs="Arial" w:eastAsia="Arial" w:hAnsi="Arial"/>
+          <w:b w:val="1"/>
+          <w:sz w:val="26"/>
+          <w:szCs w:val="26"/>
+        </w:rPr>
+      </w:pPr>
+      <w:r>
+        <w:rPr>
+          <w:rtl w:val="0"/>
+        </w:rPr>
+      </w:r>
+    </w:p>
+    <w:p>
+      <w:pPr>
+        <w:spacing w:after="0" w:line="360" w:lineRule="auto"/>
+        <w:ind w:left="0" w:firstLine="0"/>
+        <w:jc w:val="both"/>
+        <w:rPr>
+          <w:rFonts w:ascii="Arial" w:cs="Arial" w:eastAsia="Arial" w:hAnsi="Arial"/>
+          <w:b w:val="1"/>
+          <w:sz w:val="26"/>
+          <w:szCs w:val="26"/>
+        </w:rPr>
+      </w:pPr>
+      <w:r>
+        <w:rPr>
+          <w:rtl w:val="0"/>
+        </w:rPr>
+      </w:r>
+    </w:p>
+    <w:p>
+      <w:pPr>
+        <w:spacing w:after="0" w:line="360" w:lineRule="auto"/>
+        <w:ind w:left="0" w:firstLine="0"/>
+        <w:jc w:val="both"/>
+        <w:rPr>
+          <w:rFonts w:ascii="Arial" w:cs="Arial" w:eastAsia="Arial" w:hAnsi="Arial"/>
+          <w:b w:val="1"/>
+          <w:sz w:val="26"/>
+          <w:szCs w:val="26"/>
+        </w:rPr>
+      </w:pPr>
+      <w:r>
+        <w:rPr>
+          <w:rtl w:val="0"/>
+        </w:rPr>
+      </w:r>
+    </w:p>
+    <w:p>
+      <w:pPr>
+        <w:spacing w:after="0" w:line="360" w:lineRule="auto"/>
+        <w:ind w:left="0" w:firstLine="0"/>
+        <w:jc w:val="both"/>
+        <w:rPr>
+          <w:rFonts w:ascii="Arial" w:cs="Arial" w:eastAsia="Arial" w:hAnsi="Arial"/>
+          <w:b w:val="1"/>
+          <w:sz w:val="26"/>
+          <w:szCs w:val="26"/>
+        </w:rPr>
+      </w:pPr>
+      <w:r>
+        <w:rPr>
+          <w:rtl w:val="0"/>
+        </w:rPr>
+      </w:r>
+    </w:p>
+    <w:p>
+      <w:pPr>
+        <w:spacing w:after="0" w:line="360" w:lineRule="auto"/>
+        <w:ind w:left="0" w:firstLine="0"/>
+        <w:jc w:val="both"/>
+        <w:rPr>
+          <w:rFonts w:ascii="Arial" w:cs="Arial" w:eastAsia="Arial" w:hAnsi="Arial"/>
+          <w:b w:val="1"/>
+          <w:sz w:val="24"/>
+          <w:szCs w:val="24"/>
+        </w:rPr>
+      </w:pPr>
+      <w:r>
+        <w:rPr>
+          <w:rFonts w:ascii="Arial" w:cs="Arial" w:eastAsia="Arial" w:hAnsi="Arial"/>
+          <w:b w:val="1"/>
+          <w:sz w:val="26"/>
+          <w:szCs w:val="26"/>
+          <w:rtl w:val="0"/>
+        </w:rPr>
+        <w:t xml:space="preserve">3.1.3 </w:t>
+      </w:r>
+      <w:r>
+        <w:rPr>
+          <w:rFonts w:ascii="Arial" w:cs="Arial" w:eastAsia="Arial" w:hAnsi="Arial"/>
+          <w:b w:val="1"/>
+          <w:sz w:val="24"/>
+          <w:szCs w:val="24"/>
+          <w:rtl w:val="0"/>
+        </w:rPr>
+        <w:t xml:space="preserve">FILTRAGEM BASEADA EM CONTEÚDO</w:t>
+      </w:r>
+    </w:p>
+    <w:p>
+      <w:pPr>
+        <w:spacing w:after="0" w:line="360" w:lineRule="auto"/>
+        <w:ind w:firstLine="709"/>
+        <w:jc w:val="both"/>
+        <w:rPr>
+          <w:rFonts w:ascii="Arial" w:cs="Arial" w:eastAsia="Arial" w:hAnsi="Arial"/>
+          <w:sz w:val="24"/>
+          <w:szCs w:val="24"/>
+        </w:rPr>
+      </w:pPr>
+      <w:r>
+        <w:rPr>
+          <w:rFonts w:ascii="Arial" w:cs="Arial" w:eastAsia="Arial" w:hAnsi="Arial"/>
+          <w:sz w:val="24"/>
+          <w:szCs w:val="24"/>
+          <w:rtl w:val="0"/>
+        </w:rPr>
+        <w:t xml:space="preserve">A abordagem baseada em conteúdo é uma técnica de filtragem de informações baseada que usa características dos conteúdos para filtrar para recomendar itens semelhantes. De acordo com Dias et al. (2018), o  sistema aprende a recomendar itens semelhantes aos que o usuário apreciou anteriormente, levando em consideração as características associadas a esses  itens, por exemplo, se um filme de ação foi avaliado positivamente pelo usuário, o sistema aprende a recomendar outros filmes do mesmo gênero.</w:t>
+      </w:r>
+    </w:p>
+    <w:p>
+      <w:pPr>
+        <w:spacing w:after="0" w:line="360" w:lineRule="auto"/>
+        <w:ind w:firstLine="709"/>
+        <w:jc w:val="both"/>
+        <w:rPr>
+          <w:rFonts w:ascii="Arial" w:cs="Arial" w:eastAsia="Arial" w:hAnsi="Arial"/>
+          <w:sz w:val="24"/>
+          <w:szCs w:val="24"/>
+        </w:rPr>
+      </w:pPr>
+      <w:r>
+        <w:rPr>
+          <w:rFonts w:ascii="Arial" w:cs="Arial" w:eastAsia="Arial" w:hAnsi="Arial"/>
+          <w:sz w:val="24"/>
+          <w:szCs w:val="24"/>
+          <w:rtl w:val="0"/>
+        </w:rPr>
+        <w:t xml:space="preserve">A ideia por trás da filtragem baseada em conteúdo é que se um usuário gostou de um item específico, é provável que ele goste de outros itens que possuem características semelhantes. Segundo Silva (2021), os sistemas que adotam essa técnica examinam os metadados que constituem os itens, criando uma estrutura de informações que é utilizada no processo de recomendação. Esse processo se baseia na utilização dos metadados dos itens e das preferências do usuário para encontrar itens desconhecidos com conteúdos semelhantes, classificando-os em uma lista de recomendação.</w:t>
+      </w:r>
+    </w:p>
+    <w:p>
+      <w:pPr>
+        <w:spacing w:after="0" w:line="360" w:lineRule="auto"/>
+        <w:ind w:firstLine="709"/>
+        <w:jc w:val="both"/>
+        <w:rPr>
+          <w:rFonts w:ascii="Arial" w:cs="Arial" w:eastAsia="Arial" w:hAnsi="Arial"/>
+          <w:sz w:val="24"/>
+          <w:szCs w:val="24"/>
+        </w:rPr>
+      </w:pPr>
+      <w:r>
+        <w:rPr>
+          <w:rFonts w:ascii="Arial" w:cs="Arial" w:eastAsia="Arial" w:hAnsi="Arial"/>
+          <w:sz w:val="24"/>
+          <w:szCs w:val="24"/>
+          <w:rtl w:val="0"/>
+        </w:rPr>
+        <w:t xml:space="preserve">Os sistemas baseados em conteúdo são amplamente utilizados em várias áreas, como comércio eletrônico, música, filmes e mídia social. Eles podem ser implementados de várias maneiras, fazendo uso dos metadados e analisando seu conteúdo como: palavras-chave, sinopses, tags, gêneros, elencos, músicas entre outros. Como exemplo, na </w:t>
+      </w:r>
+      <w:sdt>
+        <w:sdtPr>
+          <w:tag w:val="goog_rdk_23"/>
+        </w:sdtPr>
+        <w:sdtContent>
+          <w:commentRangeStart w:id="11"/>
+        </w:sdtContent>
+      </w:sdt>
+      <w:r>
+        <w:rPr>
+          <w:rFonts w:ascii="Arial" w:cs="Arial" w:eastAsia="Arial" w:hAnsi="Arial"/>
+          <w:sz w:val="24"/>
+          <w:szCs w:val="24"/>
+          <w:rtl w:val="0"/>
+        </w:rPr>
+        <w:t xml:space="preserve">figura </w:t>
+      </w:r>
+      <w:commentRangeEnd w:id="11"/>
+      <w:r>
+        <w:commentReference w:id="11"/>
+      </w:r>
+      <w:r>
+        <w:rPr>
+          <w:rFonts w:ascii="Arial" w:cs="Arial" w:eastAsia="Arial" w:hAnsi="Arial"/>
+          <w:sz w:val="24"/>
+          <w:szCs w:val="24"/>
+          <w:rtl w:val="0"/>
+        </w:rPr>
+        <w:t xml:space="preserve">é possível verificar que o usuário comprou um determinado livro e devido a similaridade das informações que </w:t>
+      </w:r>
+      <w:r>
+        <w:rPr>
+          <w:rFonts w:ascii="Arial" w:cs="Arial" w:eastAsia="Arial" w:hAnsi="Arial"/>
+          <w:sz w:val="24"/>
+          <w:szCs w:val="24"/>
+          <w:rtl w:val="0"/>
+        </w:rPr>
+        <w:t xml:space="preserve">constituem</w:t>
+      </w:r>
+      <w:r>
+        <w:rPr>
+          <w:rFonts w:ascii="Arial" w:cs="Arial" w:eastAsia="Arial" w:hAnsi="Arial"/>
+          <w:sz w:val="24"/>
+          <w:szCs w:val="24"/>
+          <w:rtl w:val="0"/>
+        </w:rPr>
+        <w:t xml:space="preserve"> o livro foi recomendado outra obra similar. </w:t>
+      </w:r>
+    </w:p>
+    <w:p>
+      <w:pPr>
+        <w:spacing w:after="0" w:line="360" w:lineRule="auto"/>
+        <w:ind w:left="0" w:firstLine="0"/>
+        <w:jc w:val="center"/>
+        <w:rPr>
+          <w:rFonts w:ascii="Arial" w:cs="Arial" w:eastAsia="Arial" w:hAnsi="Arial"/>
+          <w:sz w:val="24"/>
+          <w:szCs w:val="24"/>
+        </w:rPr>
+      </w:pPr>
+      <w:r>
+        <w:rPr>
+          <w:rFonts w:ascii="Arial" w:cs="Arial" w:eastAsia="Arial" w:hAnsi="Arial"/>
+          <w:sz w:val="24"/>
+          <w:szCs w:val="24"/>
+        </w:rPr>
+        <w:drawing>
+          <wp:inline distB="114300" distT="114300" distL="114300" distR="114300">
+            <wp:extent cx="3600000" cy="3528000"/>
+            <wp:effectExtent b="0" l="0" r="0" t="0"/>
+            <wp:docPr id="19" name="image17.png"/>
+            <a:graphic>
+              <a:graphicData uri="http://schemas.openxmlformats.org/drawingml/2006/picture">
+                <pic:pic>
+                  <pic:nvPicPr>
+                    <pic:cNvPr id="0" name="image17.png"/>
+                    <pic:cNvPicPr preferRelativeResize="0"/>
+                  </pic:nvPicPr>
+                  <pic:blipFill>
+                    <a:blip r:embed="rId21"/>
+                    <a:srcRect b="2647" l="0" r="0" t="1212"/>
+                    <a:stretch>
+                      <a:fillRect/>
+                    </a:stretch>
+                  </pic:blipFill>
+                  <pic:spPr>
+                    <a:xfrm>
+                      <a:off x="0" y="0"/>
+                      <a:ext cx="3600000" cy="3528000"/>
+                    </a:xfrm>
+                    <a:prstGeom prst="rect"/>
+                    <a:ln/>
+                  </pic:spPr>
+                </pic:pic>
+              </a:graphicData>
+            </a:graphic>
+          </wp:inline>
+        </w:drawing>
+      </w:r>
+      <w:r>
+        <w:rPr>
+          <w:rtl w:val="0"/>
+        </w:rPr>
+      </w:r>
+    </w:p>
+    <w:p>
+      <w:pPr>
+        <w:spacing w:after="0" w:line="360" w:lineRule="auto"/>
+        <w:ind w:left="0" w:firstLine="0"/>
+        <w:jc w:val="left"/>
+        <w:rPr>
+          <w:rFonts w:ascii="Arial" w:cs="Arial" w:eastAsia="Arial" w:hAnsi="Arial"/>
+          <w:sz w:val="24"/>
+          <w:szCs w:val="24"/>
+        </w:rPr>
+      </w:pPr>
+      <w:r>
+        <w:rPr>
+          <w:rtl w:val="0"/>
+        </w:rPr>
+      </w:r>
+    </w:p>
+    <w:p>
+      <w:pPr>
+        <w:spacing w:after="0" w:line="360" w:lineRule="auto"/>
+        <w:ind w:firstLine="709"/>
+        <w:jc w:val="both"/>
+        <w:rPr>
+          <w:rFonts w:ascii="Arial" w:cs="Arial" w:eastAsia="Arial" w:hAnsi="Arial"/>
+          <w:sz w:val="24"/>
+          <w:szCs w:val="24"/>
+        </w:rPr>
+      </w:pPr>
+      <w:r>
+        <w:rPr>
+          <w:rFonts w:ascii="Arial" w:cs="Arial" w:eastAsia="Arial" w:hAnsi="Arial"/>
+          <w:sz w:val="24"/>
+          <w:szCs w:val="24"/>
+          <w:rtl w:val="0"/>
+        </w:rPr>
+        <w:t xml:space="preserve">Assim como outras técnicas de recomendação, os sistemas que utilizam filtragem baseada em conteúdo têm suas vantagens e desvantagens. Algumas das </w:t>
+      </w:r>
+      <w:r>
+        <w:rPr>
+          <w:rFonts w:ascii="Arial" w:cs="Arial" w:eastAsia="Arial" w:hAnsi="Arial"/>
+          <w:sz w:val="24"/>
+          <w:szCs w:val="24"/>
+          <w:rtl w:val="0"/>
+        </w:rPr>
+        <w:t xml:space="preserve">desvantagens</w:t>
+      </w:r>
+      <w:r>
+        <w:rPr>
+          <w:rFonts w:ascii="Arial" w:cs="Arial" w:eastAsia="Arial" w:hAnsi="Arial"/>
+          <w:sz w:val="24"/>
+          <w:szCs w:val="24"/>
+          <w:rtl w:val="0"/>
+        </w:rPr>
+        <w:t xml:space="preserve"> são listadas nos estudos de Silva (2021) e </w:t>
+      </w:r>
+      <w:r>
+        <w:rPr>
+          <w:rFonts w:ascii="Arial" w:cs="Arial" w:eastAsia="Arial" w:hAnsi="Arial"/>
+          <w:sz w:val="24"/>
+          <w:szCs w:val="24"/>
+          <w:rtl w:val="0"/>
+        </w:rPr>
+        <w:t xml:space="preserve">Pires (2021). Entre as vantagens temos a </w:t>
+      </w:r>
+      <w:r>
+        <w:rPr>
+          <w:rFonts w:ascii="Arial" w:cs="Arial" w:eastAsia="Arial" w:hAnsi="Arial"/>
+          <w:sz w:val="24"/>
+          <w:szCs w:val="24"/>
+          <w:rtl w:val="0"/>
+        </w:rPr>
+        <w:t xml:space="preserve">rápida adaptação, onde o sistema pode se adaptar rapidamente às mudanças nas preferências do usuário, independentemente da magnitude dessas alterações. Outra vantagem é que o sistema pode fornecer recomendações de novos itens mesmo que o usuário não tenha muitos itens no perfil ou não forneça uma quantidade de feedbacks significativos.</w:t>
+      </w:r>
+    </w:p>
+    <w:p>
+      <w:pPr>
+        <w:spacing w:after="0" w:line="360" w:lineRule="auto"/>
+        <w:ind w:firstLine="709"/>
+        <w:jc w:val="both"/>
+        <w:rPr>
+          <w:rFonts w:ascii="Arial" w:cs="Arial" w:eastAsia="Arial" w:hAnsi="Arial"/>
+          <w:sz w:val="24"/>
+          <w:szCs w:val="24"/>
+        </w:rPr>
+      </w:pPr>
+      <w:r>
+        <w:rPr>
+          <w:rFonts w:ascii="Arial" w:cs="Arial" w:eastAsia="Arial" w:hAnsi="Arial"/>
+          <w:sz w:val="24"/>
+          <w:szCs w:val="24"/>
+          <w:rtl w:val="0"/>
+        </w:rPr>
+        <w:t xml:space="preserve">Já entre as desvantagens estão superespecialização onde os itens recomendados têm o máximo de similaridade com os itens já presentes no perfil do usuário, levando o mesmo a ficar preso em uma "bolha de preferências", temos a dependência de informações </w:t>
+      </w:r>
+      <w:r>
+        <w:rPr>
+          <w:rFonts w:ascii="Arial" w:cs="Arial" w:eastAsia="Arial" w:hAnsi="Arial"/>
+          <w:sz w:val="24"/>
+          <w:szCs w:val="24"/>
+          <w:rtl w:val="0"/>
+        </w:rPr>
+        <w:t xml:space="preserve">em que os itens recomendados dependem de metadados que os descrevem, quanto menos informações sobre os itens estiverem disponíveis, mais imprecisa será a recomendação. </w:t>
+      </w:r>
+    </w:p>
+    <w:p>
+      <w:pPr>
+        <w:spacing w:after="0" w:line="360" w:lineRule="auto"/>
+        <w:ind w:firstLine="709"/>
+        <w:jc w:val="both"/>
+        <w:rPr>
+          <w:rFonts w:ascii="Arial" w:cs="Arial" w:eastAsia="Arial" w:hAnsi="Arial"/>
+          <w:sz w:val="24"/>
+          <w:szCs w:val="24"/>
+        </w:rPr>
+      </w:pPr>
+      <w:r>
+        <w:rPr>
+          <w:rFonts w:ascii="Arial" w:cs="Arial" w:eastAsia="Arial" w:hAnsi="Arial"/>
+          <w:sz w:val="24"/>
+          <w:szCs w:val="24"/>
+          <w:rtl w:val="0"/>
+        </w:rPr>
+        <w:t xml:space="preserve">A abordagem de filtragem baseada em conteúdo enfrenta menos problemas de partida a frio (cold start problem) do que a abordagem colaborativa. Isso decorre devido que novos usuários ou itens podem ser descritos por suas características (conteúdo), </w:t>
+      </w:r>
+      <w:r>
+        <w:rPr>
+          <w:rFonts w:ascii="Arial" w:cs="Arial" w:eastAsia="Arial" w:hAnsi="Arial"/>
+          <w:sz w:val="24"/>
+          <w:szCs w:val="24"/>
+          <w:rtl w:val="0"/>
+        </w:rPr>
+        <w:t xml:space="preserve">permitindo que sugestões relevantes sejam feitas para essas novas entidades. Com informações sobre as características dos itens ou usuários, o sistema consegue gerar recomendações personalizadas e relevantes desde o início, sem precisar depender de interações anteriores do usuário com o sistema.</w:t>
+      </w:r>
+    </w:p>
+    <w:p>
+      <w:pPr>
+        <w:spacing w:after="0" w:line="360" w:lineRule="auto"/>
+        <w:ind w:left="0" w:firstLine="0"/>
+        <w:jc w:val="both"/>
+        <w:rPr>
+          <w:rFonts w:ascii="Arial" w:cs="Arial" w:eastAsia="Arial" w:hAnsi="Arial"/>
+          <w:sz w:val="24"/>
+          <w:szCs w:val="24"/>
+        </w:rPr>
+      </w:pPr>
+      <w:r>
+        <w:rPr>
+          <w:rtl w:val="0"/>
+        </w:rPr>
+      </w:r>
+    </w:p>
+    <w:p>
+      <w:pPr>
+        <w:spacing w:after="0" w:line="360" w:lineRule="auto"/>
+        <w:ind w:left="0" w:firstLine="0"/>
+        <w:jc w:val="both"/>
+        <w:rPr>
+          <w:rFonts w:ascii="Arial" w:cs="Arial" w:eastAsia="Arial" w:hAnsi="Arial"/>
+          <w:b w:val="1"/>
+          <w:sz w:val="24"/>
+          <w:szCs w:val="24"/>
+        </w:rPr>
+      </w:pPr>
+      <w:r>
+        <w:rPr>
+          <w:rFonts w:ascii="Arial" w:cs="Arial" w:eastAsia="Arial" w:hAnsi="Arial"/>
+          <w:b w:val="1"/>
+          <w:sz w:val="26"/>
+          <w:szCs w:val="26"/>
+          <w:rtl w:val="0"/>
+        </w:rPr>
+        <w:t xml:space="preserve">3.1.4 </w:t>
+      </w:r>
+      <w:r>
+        <w:rPr>
+          <w:rFonts w:ascii="Arial" w:cs="Arial" w:eastAsia="Arial" w:hAnsi="Arial"/>
+          <w:b w:val="1"/>
+          <w:sz w:val="24"/>
+          <w:szCs w:val="24"/>
+          <w:rtl w:val="0"/>
+        </w:rPr>
+        <w:t xml:space="preserve">FILTRAGEM HÍBRIDA </w:t>
+      </w:r>
+    </w:p>
+    <w:p>
+      <w:pPr>
+        <w:spacing w:after="0" w:line="360" w:lineRule="auto"/>
+        <w:ind w:firstLine="709"/>
+        <w:jc w:val="both"/>
+        <w:rPr>
+          <w:rFonts w:ascii="Arial" w:cs="Arial" w:eastAsia="Arial" w:hAnsi="Arial"/>
+          <w:sz w:val="24"/>
+          <w:szCs w:val="24"/>
+        </w:rPr>
+      </w:pPr>
+      <w:r>
+        <w:rPr>
+          <w:rFonts w:ascii="Arial" w:cs="Arial" w:eastAsia="Arial" w:hAnsi="Arial"/>
+          <w:sz w:val="24"/>
+          <w:szCs w:val="24"/>
+          <w:rtl w:val="0"/>
+        </w:rPr>
+        <w:t xml:space="preserve">Os sistemas de recomendação que usam a abordagem de filtragem híbrida são aqueles que combinam múltiplas técnicas de recomendação para gerar sugestões personalizadas para os usuários. De acordo com as pesquisas realizadas por Dias et al. (2018) e Silva (2021), um sistema de recomendação híbrido consiste na combinação de duas ou mais técnicas de recomendação, visando melhorar o desempenho e minimizar as desvantagens de cada técnica individualmente. Essa abordagem pode ser realizada de diversas maneiras, como por exemplo, combinando sistemas baseados em conteúdo com filtragem colaborativa.</w:t>
+      </w:r>
+    </w:p>
+    <w:p>
+      <w:pPr>
+        <w:spacing w:after="0" w:line="360" w:lineRule="auto"/>
+        <w:ind w:firstLine="0"/>
+        <w:jc w:val="center"/>
+        <w:rPr>
+          <w:rFonts w:ascii="Arial" w:cs="Arial" w:eastAsia="Arial" w:hAnsi="Arial"/>
+          <w:sz w:val="24"/>
+          <w:szCs w:val="24"/>
+        </w:rPr>
+      </w:pPr>
+      <w:r>
+        <w:rPr>
+          <w:rFonts w:ascii="Arial" w:cs="Arial" w:eastAsia="Arial" w:hAnsi="Arial"/>
+          <w:sz w:val="24"/>
+          <w:szCs w:val="24"/>
+        </w:rPr>
+        <w:drawing>
+          <wp:inline distB="114300" distT="114300" distL="114300" distR="114300">
+            <wp:extent cx="3600000" cy="3492000"/>
+            <wp:effectExtent b="0" l="0" r="0" t="0"/>
+            <wp:docPr id="14" name="image10.png"/>
+            <a:graphic>
+              <a:graphicData uri="http://schemas.openxmlformats.org/drawingml/2006/picture">
+                <pic:pic>
+                  <pic:nvPicPr>
+                    <pic:cNvPr id="0" name="image10.png"/>
+                    <pic:cNvPicPr preferRelativeResize="0"/>
+                  </pic:nvPicPr>
+                  <pic:blipFill>
+                    <a:blip r:embed="rId22"/>
+                    <a:srcRect b="0" l="1658" r="1457" t="0"/>
+                    <a:stretch>
+                      <a:fillRect/>
+                    </a:stretch>
+                  </pic:blipFill>
+                  <pic:spPr>
+                    <a:xfrm>
+                      <a:off x="0" y="0"/>
+                      <a:ext cx="3600000" cy="3492000"/>
+                    </a:xfrm>
+                    <a:prstGeom prst="rect"/>
+                    <a:ln/>
+                  </pic:spPr>
+                </pic:pic>
+              </a:graphicData>
+            </a:graphic>
+          </wp:inline>
+        </w:drawing>
+      </w:r>
+      <w:r>
+        <w:rPr>
+          <w:rtl w:val="0"/>
+        </w:rPr>
+      </w:r>
+    </w:p>
+    <w:p>
+      <w:pPr>
+        <w:spacing w:after="0" w:line="360" w:lineRule="auto"/>
+        <w:ind w:firstLine="709"/>
+        <w:jc w:val="both"/>
+        <w:rPr>
+          <w:rFonts w:ascii="Arial" w:cs="Arial" w:eastAsia="Arial" w:hAnsi="Arial"/>
+          <w:sz w:val="24"/>
+          <w:szCs w:val="24"/>
+        </w:rPr>
+      </w:pPr>
+      <w:r>
+        <w:rPr>
+          <w:rFonts w:ascii="Arial" w:cs="Arial" w:eastAsia="Arial" w:hAnsi="Arial"/>
+          <w:sz w:val="24"/>
+          <w:szCs w:val="24"/>
+          <w:rtl w:val="0"/>
+        </w:rPr>
         <w:t xml:space="preserve">A precisão e diversidade de itens sugeridos podem ser aprimoradas pela combinação de múltiplos métodos de recomendação, visto que essa abordagem leva em conta informações de diferentes fontes e técnicas de recomendação. Além disso, Dias et al. (2018), em sua pesquisa, explica que o uso dessa abordagem reduz o problema de "cold-start", onde o sistema tem dificuldades para fazer recomendações para novos usuários ou itens. Devido aos resultados superiores em comparação com os métodos utilizados individualmente, essa abordagem tem se tornado mais amplamente utilizada no mercado.</w:t>
       </w:r>
     </w:p>
@@ -8591,10 +9076,54 @@
       </w:pPr>
       <w:r>
         <w:rPr>
+          <w:rtl w:val="0"/>
+        </w:rPr>
+      </w:r>
+    </w:p>
+    <w:p>
+      <w:pPr>
+        <w:pBdr>
+          <w:top w:space="0" w:sz="0" w:val="nil"/>
+          <w:left w:space="0" w:sz="0" w:val="nil"/>
+          <w:bottom w:space="0" w:sz="0" w:val="nil"/>
+          <w:right w:space="0" w:sz="0" w:val="nil"/>
+          <w:between w:space="0" w:sz="0" w:val="nil"/>
+        </w:pBdr>
+        <w:rPr>
           <w:rFonts w:ascii="Arial" w:cs="Arial" w:eastAsia="Arial" w:hAnsi="Arial"/>
           <w:b w:val="1"/>
           <w:sz w:val="26"/>
           <w:szCs w:val="26"/>
+        </w:rPr>
+      </w:pPr>
+      <w:r>
+        <w:rPr>
+          <w:rtl w:val="0"/>
+        </w:rPr>
+      </w:r>
+    </w:p>
+    <w:p>
+      <w:pPr>
+        <w:pBdr>
+          <w:top w:space="0" w:sz="0" w:val="nil"/>
+          <w:left w:space="0" w:sz="0" w:val="nil"/>
+          <w:bottom w:space="0" w:sz="0" w:val="nil"/>
+          <w:right w:space="0" w:sz="0" w:val="nil"/>
+          <w:between w:space="0" w:sz="0" w:val="nil"/>
+        </w:pBdr>
+        <w:rPr>
+          <w:rFonts w:ascii="Arial" w:cs="Arial" w:eastAsia="Arial" w:hAnsi="Arial"/>
+          <w:b w:val="1"/>
+          <w:sz w:val="26"/>
+          <w:szCs w:val="26"/>
+        </w:rPr>
+      </w:pPr>
+      <w:r>
+        <w:rPr>
+          <w:rFonts w:ascii="Arial" w:cs="Arial" w:eastAsia="Arial" w:hAnsi="Arial"/>
+          <w:b w:val="1"/>
+          <w:sz w:val="26"/>
+          <w:szCs w:val="26"/>
           <w:rtl w:val="0"/>
         </w:rPr>
         <w:t xml:space="preserve">4 ALGORITMOS </w:t>
@@ -8602,7 +9131,7 @@
     </w:p>
     <w:sdt>
       <w:sdtPr>
-        <w:tag w:val="goog_rdk_24"/>
+        <w:tag w:val="goog_rdk_25"/>
       </w:sdtPr>
       <w:sdtContent>
         <w:p>
@@ -8672,7 +9201,7 @@
           </w:r>
           <w:sdt>
             <w:sdtPr>
-              <w:tag w:val="goog_rdk_23"/>
+              <w:tag w:val="goog_rdk_24"/>
             </w:sdtPr>
             <w:sdtContent>
               <w:ins w:author="João Paulo" w:id="9" w:date="2023-04-19T14:53:38Z">
@@ -9004,7 +9533,7 @@
       </w:r>
       <w:sdt>
         <w:sdtPr>
-          <w:tag w:val="goog_rdk_25"/>
+          <w:tag w:val="goog_rdk_26"/>
         </w:sdtPr>
         <w:sdtContent>
           <w:ins w:author="João Paulo" w:id="10" w:date="2023-04-19T14:52:00Z">
@@ -9022,7 +9551,7 @@
       </w:sdt>
       <w:sdt>
         <w:sdtPr>
-          <w:tag w:val="goog_rdk_26"/>
+          <w:tag w:val="goog_rdk_27"/>
         </w:sdtPr>
         <w:sdtContent>
           <w:del w:author="João Paulo" w:id="10" w:date="2023-04-19T14:52:00Z">
@@ -9049,7 +9578,7 @@
       </w:r>
       <w:sdt>
         <w:sdtPr>
-          <w:tag w:val="goog_rdk_27"/>
+          <w:tag w:val="goog_rdk_28"/>
         </w:sdtPr>
         <w:sdtContent>
           <w:ins w:author="João Paulo" w:id="11" w:date="2023-04-19T14:52:22Z">
@@ -9852,16 +10381,16 @@
           <wp:inline distB="114300" distT="114300" distL="114300" distR="114300">
             <wp:extent cx="5759775" cy="3568700"/>
             <wp:effectExtent b="0" l="0" r="0" t="0"/>
-            <wp:docPr id="11" name="image1.png"/>
+            <wp:docPr id="11" name="image4.png"/>
             <a:graphic>
               <a:graphicData uri="http://schemas.openxmlformats.org/drawingml/2006/picture">
                 <pic:pic>
                   <pic:nvPicPr>
-                    <pic:cNvPr id="0" name="image1.png"/>
+                    <pic:cNvPr id="0" name="image4.png"/>
                     <pic:cNvPicPr preferRelativeResize="0"/>
                   </pic:nvPicPr>
                   <pic:blipFill>
-                    <a:blip r:embed="rId21"/>
+                    <a:blip r:embed="rId23"/>
                     <a:srcRect b="0" l="0" r="0" t="0"/>
                     <a:stretch>
                       <a:fillRect/>
@@ -10155,16 +10684,16 @@
           <wp:inline distB="114300" distT="114300" distL="114300" distR="114300">
             <wp:extent cx="5759775" cy="4457700"/>
             <wp:effectExtent b="0" l="0" r="0" t="0"/>
-            <wp:docPr id="28" name="image20.png"/>
+            <wp:docPr id="30" name="image21.png"/>
             <a:graphic>
               <a:graphicData uri="http://schemas.openxmlformats.org/drawingml/2006/picture">
                 <pic:pic>
                   <pic:nvPicPr>
-                    <pic:cNvPr id="0" name="image20.png"/>
+                    <pic:cNvPr id="0" name="image21.png"/>
                     <pic:cNvPicPr preferRelativeResize="0"/>
                   </pic:nvPicPr>
                   <pic:blipFill>
-                    <a:blip r:embed="rId22"/>
+                    <a:blip r:embed="rId24"/>
                     <a:srcRect b="0" l="0" r="0" t="0"/>
                     <a:stretch>
                       <a:fillRect/>
@@ -10240,10 +10769,10 @@
       </w:r>
       <w:sdt>
         <w:sdtPr>
-          <w:tag w:val="goog_rdk_28"/>
+          <w:tag w:val="goog_rdk_29"/>
         </w:sdtPr>
         <w:sdtContent>
-          <w:commentRangeStart w:id="11"/>
+          <w:commentRangeStart w:id="12"/>
         </w:sdtContent>
       </w:sdt>
       <w:r>
@@ -10255,9 +10784,9 @@
         </w:rPr>
         <w:t xml:space="preserve">sopa de palavras</w:t>
       </w:r>
-      <w:commentRangeEnd w:id="11"/>
-      <w:r>
-        <w:commentReference w:id="11"/>
+      <w:commentRangeEnd w:id="12"/>
+      <w:r>
+        <w:commentReference w:id="12"/>
       </w:r>
       <w:r>
         <w:rPr>
@@ -10336,16 +10865,16 @@
           <wp:inline distB="114300" distT="114300" distL="114300" distR="114300">
             <wp:extent cx="5759775" cy="2463800"/>
             <wp:effectExtent b="0" l="0" r="0" t="0"/>
-            <wp:docPr id="27" name="image18.png"/>
+            <wp:docPr id="29" name="image5.png"/>
             <a:graphic>
               <a:graphicData uri="http://schemas.openxmlformats.org/drawingml/2006/picture">
                 <pic:pic>
                   <pic:nvPicPr>
-                    <pic:cNvPr id="0" name="image18.png"/>
+                    <pic:cNvPr id="0" name="image5.png"/>
                     <pic:cNvPicPr preferRelativeResize="0"/>
                   </pic:nvPicPr>
                   <pic:blipFill>
-                    <a:blip r:embed="rId23"/>
+                    <a:blip r:embed="rId25"/>
                     <a:srcRect b="0" l="0" r="0" t="0"/>
                     <a:stretch>
                       <a:fillRect/>
@@ -10993,7 +11522,7 @@
       </w:r>
       <w:sdt>
         <w:sdtPr>
-          <w:tag w:val="goog_rdk_29"/>
+          <w:tag w:val="goog_rdk_30"/>
         </w:sdtPr>
         <w:sdtContent>
           <w:ins w:author="João Paulo" w:id="12" w:date="2023-04-19T15:04:17Z">
@@ -11041,16 +11570,16 @@
       </w:r>
       <w:sdt>
         <w:sdtPr>
-          <w:tag w:val="goog_rdk_30"/>
+          <w:tag w:val="goog_rdk_31"/>
         </w:sdtPr>
         <w:sdtContent>
           <w:ins w:author="João Paulo" w:id="13" w:date="2023-04-19T15:21:14Z"/>
           <w:sdt>
             <w:sdtPr>
-              <w:tag w:val="goog_rdk_31"/>
+              <w:tag w:val="goog_rdk_32"/>
             </w:sdtPr>
             <w:sdtContent>
-              <w:commentRangeStart w:id="12"/>
+              <w:commentRangeStart w:id="13"/>
             </w:sdtContent>
           </w:sdt>
           <w:ins w:author="João Paulo" w:id="13" w:date="2023-04-19T15:21:14Z">
@@ -11066,9 +11595,9 @@
           </w:ins>
         </w:sdtContent>
       </w:sdt>
-      <w:commentRangeEnd w:id="12"/>
-      <w:r>
-        <w:commentReference w:id="12"/>
+      <w:commentRangeEnd w:id="13"/>
+      <w:r>
+        <w:commentReference w:id="13"/>
       </w:r>
       <w:r>
         <w:rPr>
@@ -11198,10 +11727,10 @@
       </w:pPr>
       <w:sdt>
         <w:sdtPr>
-          <w:tag w:val="goog_rdk_32"/>
+          <w:tag w:val="goog_rdk_33"/>
         </w:sdtPr>
         <w:sdtContent>
-          <w:commentRangeStart w:id="13"/>
+          <w:commentRangeStart w:id="14"/>
         </w:sdtContent>
       </w:sdt>
       <w:r>
@@ -11214,16 +11743,16 @@
           <wp:inline distB="114300" distT="114300" distL="114300" distR="114300">
             <wp:extent cx="5762625" cy="2485387"/>
             <wp:effectExtent b="0" l="0" r="0" t="0"/>
-            <wp:docPr id="31" name="image21.png"/>
+            <wp:docPr id="33" name="image22.png"/>
             <a:graphic>
               <a:graphicData uri="http://schemas.openxmlformats.org/drawingml/2006/picture">
                 <pic:pic>
                   <pic:nvPicPr>
-                    <pic:cNvPr id="0" name="image21.png"/>
+                    <pic:cNvPr id="0" name="image22.png"/>
                     <pic:cNvPicPr preferRelativeResize="0"/>
                   </pic:nvPicPr>
                   <pic:blipFill>
-                    <a:blip r:embed="rId24"/>
+                    <a:blip r:embed="rId26"/>
                     <a:srcRect b="25324" l="0" r="0" t="31504"/>
                     <a:stretch>
                       <a:fillRect/>
@@ -11243,9 +11772,9 @@
           </wp:inline>
         </w:drawing>
       </w:r>
-      <w:commentRangeEnd w:id="13"/>
-      <w:r>
-        <w:commentReference w:id="13"/>
+      <w:commentRangeEnd w:id="14"/>
+      <w:r>
+        <w:commentReference w:id="14"/>
       </w:r>
       <w:r>
         <w:rPr>
@@ -11283,7 +11812,7 @@
       </w:pPr>
       <w:sdt>
         <w:sdtPr>
-          <w:tag w:val="goog_rdk_34"/>
+          <w:tag w:val="goog_rdk_35"/>
         </w:sdtPr>
         <w:sdtContent>
           <w:ins w:author="João Paulo" w:id="14" w:date="2023-04-19T15:05:15Z">
@@ -11301,7 +11830,7 @@
       </w:sdt>
       <w:sdt>
         <w:sdtPr>
-          <w:tag w:val="goog_rdk_35"/>
+          <w:tag w:val="goog_rdk_36"/>
         </w:sdtPr>
         <w:sdtContent>
           <w:del w:author="João Paulo" w:id="14" w:date="2023-04-19T15:05:15Z">
@@ -11339,7 +11868,7 @@
       </w:r>
       <w:sdt>
         <w:sdtPr>
-          <w:tag w:val="goog_rdk_36"/>
+          <w:tag w:val="goog_rdk_37"/>
         </w:sdtPr>
         <w:sdtContent>
           <w:del w:author="João Paulo" w:id="15" w:date="2023-04-19T15:05:23Z">
@@ -11358,7 +11887,7 @@
       </w:sdt>
       <w:sdt>
         <w:sdtPr>
-          <w:tag w:val="goog_rdk_37"/>
+          <w:tag w:val="goog_rdk_38"/>
         </w:sdtPr>
         <w:sdtContent>
           <w:ins w:author="João Paulo" w:id="15" w:date="2023-04-19T15:05:23Z">
@@ -11396,7 +11925,7 @@
       </w:r>
       <w:sdt>
         <w:sdtPr>
-          <w:tag w:val="goog_rdk_38"/>
+          <w:tag w:val="goog_rdk_39"/>
         </w:sdtPr>
         <w:sdtContent>
           <w:ins w:author="João Paulo" w:id="16" w:date="2023-04-19T15:05:25Z">
@@ -11414,7 +11943,7 @@
       </w:sdt>
       <w:sdt>
         <w:sdtPr>
-          <w:tag w:val="goog_rdk_39"/>
+          <w:tag w:val="goog_rdk_40"/>
         </w:sdtPr>
         <w:sdtContent>
           <w:del w:author="João Paulo" w:id="16" w:date="2023-04-19T15:05:25Z">
@@ -11432,7 +11961,7 @@
       </w:sdt>
       <w:sdt>
         <w:sdtPr>
-          <w:tag w:val="goog_rdk_40"/>
+          <w:tag w:val="goog_rdk_41"/>
         </w:sdtPr>
         <w:sdtContent>
           <w:ins w:author="João Paulo" w:id="16" w:date="2023-04-19T15:05:25Z">
@@ -11469,7 +11998,7 @@
       </w:r>
       <w:sdt>
         <w:sdtPr>
-          <w:tag w:val="goog_rdk_41"/>
+          <w:tag w:val="goog_rdk_42"/>
         </w:sdtPr>
         <w:sdtContent>
           <w:ins w:author="João Paulo" w:id="17" w:date="2023-04-19T15:05:41Z">
@@ -11497,7 +12026,7 @@
       </w:r>
       <w:sdt>
         <w:sdtPr>
-          <w:tag w:val="goog_rdk_42"/>
+          <w:tag w:val="goog_rdk_43"/>
         </w:sdtPr>
         <w:sdtContent>
           <w:ins w:author="João Paulo" w:id="18" w:date="2023-04-19T15:05:44Z">
@@ -11515,7 +12044,7 @@
       </w:sdt>
       <w:sdt>
         <w:sdtPr>
-          <w:tag w:val="goog_rdk_43"/>
+          <w:tag w:val="goog_rdk_44"/>
         </w:sdtPr>
         <w:sdtContent>
           <w:del w:author="João Paulo" w:id="18" w:date="2023-04-19T15:05:44Z">
@@ -11592,10 +12121,10 @@
       </w:pPr>
       <w:sdt>
         <w:sdtPr>
-          <w:tag w:val="goog_rdk_44"/>
+          <w:tag w:val="goog_rdk_45"/>
         </w:sdtPr>
         <w:sdtContent>
-          <w:commentRangeStart w:id="14"/>
+          <w:commentRangeStart w:id="15"/>
         </w:sdtContent>
       </w:sdt>
       <w:r>
@@ -11607,9 +12136,9 @@
         </w:rPr>
         <w:t xml:space="preserve">Na linha 2</w:t>
       </w:r>
-      <w:commentRangeEnd w:id="14"/>
-      <w:r>
-        <w:commentReference w:id="14"/>
+      <w:commentRangeEnd w:id="15"/>
+      <w:r>
+        <w:commentReference w:id="15"/>
       </w:r>
       <w:r>
         <w:rPr>
@@ -11686,7 +12215,7 @@
       </w:r>
       <w:sdt>
         <w:sdtPr>
-          <w:tag w:val="goog_rdk_45"/>
+          <w:tag w:val="goog_rdk_46"/>
         </w:sdtPr>
         <w:sdtContent>
           <w:ins w:author="João Paulo" w:id="19" w:date="2023-04-19T15:24:45Z">
@@ -11713,10 +12242,10 @@
       </w:r>
       <w:sdt>
         <w:sdtPr>
-          <w:tag w:val="goog_rdk_46"/>
+          <w:tag w:val="goog_rdk_47"/>
         </w:sdtPr>
         <w:sdtContent>
-          <w:commentRangeStart w:id="15"/>
+          <w:commentRangeStart w:id="16"/>
         </w:sdtContent>
       </w:sdt>
       <w:r>
@@ -11736,9 +12265,9 @@
           <w:szCs w:val="24"/>
         </w:rPr>
       </w:pPr>
-      <w:commentRangeEnd w:id="15"/>
-      <w:r>
-        <w:commentReference w:id="15"/>
+      <w:commentRangeEnd w:id="16"/>
+      <w:r>
+        <w:commentReference w:id="16"/>
       </w:r>
       <w:r>
         <w:rPr>
@@ -11750,16 +12279,16 @@
           <wp:inline distB="114300" distT="114300" distL="114300" distR="114300">
             <wp:extent cx="5759775" cy="3111500"/>
             <wp:effectExtent b="0" l="0" r="0" t="0"/>
-            <wp:docPr id="17" name="image7.png"/>
+            <wp:docPr id="18" name="image1.png"/>
             <a:graphic>
               <a:graphicData uri="http://schemas.openxmlformats.org/drawingml/2006/picture">
                 <pic:pic>
                   <pic:nvPicPr>
-                    <pic:cNvPr id="0" name="image7.png"/>
+                    <pic:cNvPr id="0" name="image1.png"/>
                     <pic:cNvPicPr preferRelativeResize="0"/>
                   </pic:nvPicPr>
                   <pic:blipFill>
-                    <a:blip r:embed="rId25"/>
+                    <a:blip r:embed="rId27"/>
                     <a:srcRect b="0" l="0" r="0" t="0"/>
                     <a:stretch>
                       <a:fillRect/>
@@ -12220,10 +12749,10 @@
       </w:r>
       <w:sdt>
         <w:sdtPr>
-          <w:tag w:val="goog_rdk_47"/>
+          <w:tag w:val="goog_rdk_48"/>
         </w:sdtPr>
         <w:sdtContent>
-          <w:commentRangeStart w:id="16"/>
+          <w:commentRangeStart w:id="17"/>
         </w:sdtContent>
       </w:sdt>
       <w:r>
@@ -12235,9 +12764,9 @@
         </w:rPr>
         <w:t xml:space="preserve">decomposição de valores singulares (SVD)</w:t>
       </w:r>
-      <w:commentRangeEnd w:id="16"/>
-      <w:r>
-        <w:commentReference w:id="16"/>
+      <w:commentRangeEnd w:id="17"/>
+      <w:r>
+        <w:commentReference w:id="17"/>
       </w:r>
       <w:r>
         <w:rPr>
@@ -12332,7 +12861,7 @@
       </w:r>
       <w:sdt>
         <w:sdtPr>
-          <w:tag w:val="goog_rdk_48"/>
+          <w:tag w:val="goog_rdk_49"/>
         </w:sdtPr>
         <w:sdtContent>
           <w:ins w:author="João Paulo" w:id="20" w:date="2023-04-19T15:09:06Z">
@@ -12350,7 +12879,7 @@
       </w:sdt>
       <w:sdt>
         <w:sdtPr>
-          <w:tag w:val="goog_rdk_49"/>
+          <w:tag w:val="goog_rdk_50"/>
         </w:sdtPr>
         <w:sdtContent>
           <w:del w:author="João Paulo" w:id="20" w:date="2023-04-19T15:09:06Z">
@@ -12377,7 +12906,7 @@
       </w:r>
       <w:sdt>
         <w:sdtPr>
-          <w:tag w:val="goog_rdk_50"/>
+          <w:tag w:val="goog_rdk_51"/>
         </w:sdtPr>
         <w:sdtContent>
           <w:ins w:author="João Paulo" w:id="21" w:date="2023-04-19T15:09:36Z">
@@ -12395,7 +12924,7 @@
       </w:sdt>
       <w:sdt>
         <w:sdtPr>
-          <w:tag w:val="goog_rdk_51"/>
+          <w:tag w:val="goog_rdk_52"/>
         </w:sdtPr>
         <w:sdtContent>
           <w:del w:author="João Paulo" w:id="21" w:date="2023-04-19T15:09:36Z">
@@ -12422,36 +12951,6 @@
       </w:r>
       <w:sdt>
         <w:sdtPr>
-          <w:tag w:val="goog_rdk_52"/>
-        </w:sdtPr>
-        <w:sdtContent>
-          <w:commentRangeStart w:id="17"/>
-        </w:sdtContent>
-      </w:sdt>
-      <w:r>
-        <w:rPr>
-          <w:rFonts w:ascii="Arial" w:cs="Arial" w:eastAsia="Arial" w:hAnsi="Arial"/>
-          <w:sz w:val="24"/>
-          <w:szCs w:val="24"/>
-          <w:rtl w:val="0"/>
-        </w:rPr>
-        <w:t xml:space="preserve">alguns </w:t>
-      </w:r>
-      <w:commentRangeEnd w:id="17"/>
-      <w:r>
-        <w:commentReference w:id="17"/>
-      </w:r>
-      <w:r>
-        <w:rPr>
-          <w:rFonts w:ascii="Arial" w:cs="Arial" w:eastAsia="Arial" w:hAnsi="Arial"/>
-          <w:sz w:val="24"/>
-          <w:szCs w:val="24"/>
-          <w:rtl w:val="0"/>
-        </w:rPr>
-        <w:t xml:space="preserve">dataframes criados nas seções anteriores e que são passados como parâmetros da </w:t>
-      </w:r>
-      <w:sdt>
-        <w:sdtPr>
           <w:tag w:val="goog_rdk_53"/>
         </w:sdtPr>
         <w:sdtContent>
@@ -12465,7 +12964,7 @@
           <w:szCs w:val="24"/>
           <w:rtl w:val="0"/>
         </w:rPr>
-        <w:t xml:space="preserve">função</w:t>
+        <w:t xml:space="preserve">alguns </w:t>
       </w:r>
       <w:commentRangeEnd w:id="18"/>
       <w:r>
@@ -12478,20 +12977,8 @@
           <w:szCs w:val="24"/>
           <w:rtl w:val="0"/>
         </w:rPr>
-        <w:t xml:space="preserve">.</w:t>
-      </w:r>
-    </w:p>
-    <w:p>
-      <w:pPr>
-        <w:spacing w:after="0" w:line="360" w:lineRule="auto"/>
-        <w:ind w:firstLine="720"/>
-        <w:jc w:val="both"/>
-        <w:rPr>
-          <w:rFonts w:ascii="Arial" w:cs="Arial" w:eastAsia="Arial" w:hAnsi="Arial"/>
-          <w:sz w:val="24"/>
-          <w:szCs w:val="24"/>
-        </w:rPr>
-      </w:pPr>
+        <w:t xml:space="preserve">dataframes criados nas seções anteriores e que são passados como parâmetros da </w:t>
+      </w:r>
       <w:sdt>
         <w:sdtPr>
           <w:tag w:val="goog_rdk_54"/>
@@ -12507,11 +12994,53 @@
           <w:szCs w:val="24"/>
           <w:rtl w:val="0"/>
         </w:rPr>
-        <w:t xml:space="preserve">Para implementação desse </w:t>
-      </w:r>
+        <w:t xml:space="preserve">função</w:t>
+      </w:r>
+      <w:commentRangeEnd w:id="19"/>
+      <w:r>
+        <w:commentReference w:id="19"/>
+      </w:r>
+      <w:r>
+        <w:rPr>
+          <w:rFonts w:ascii="Arial" w:cs="Arial" w:eastAsia="Arial" w:hAnsi="Arial"/>
+          <w:sz w:val="24"/>
+          <w:szCs w:val="24"/>
+          <w:rtl w:val="0"/>
+        </w:rPr>
+        <w:t xml:space="preserve">.</w:t>
+      </w:r>
+    </w:p>
+    <w:p>
+      <w:pPr>
+        <w:spacing w:after="0" w:line="360" w:lineRule="auto"/>
+        <w:ind w:firstLine="720"/>
+        <w:jc w:val="both"/>
+        <w:rPr>
+          <w:rFonts w:ascii="Arial" w:cs="Arial" w:eastAsia="Arial" w:hAnsi="Arial"/>
+          <w:sz w:val="24"/>
+          <w:szCs w:val="24"/>
+        </w:rPr>
+      </w:pPr>
       <w:sdt>
         <w:sdtPr>
           <w:tag w:val="goog_rdk_55"/>
+        </w:sdtPr>
+        <w:sdtContent>
+          <w:commentRangeStart w:id="20"/>
+        </w:sdtContent>
+      </w:sdt>
+      <w:r>
+        <w:rPr>
+          <w:rFonts w:ascii="Arial" w:cs="Arial" w:eastAsia="Arial" w:hAnsi="Arial"/>
+          <w:sz w:val="24"/>
+          <w:szCs w:val="24"/>
+          <w:rtl w:val="0"/>
+        </w:rPr>
+        <w:t xml:space="preserve">Para implementação desse </w:t>
+      </w:r>
+      <w:sdt>
+        <w:sdtPr>
+          <w:tag w:val="goog_rdk_56"/>
         </w:sdtPr>
         <w:sdtContent>
           <w:ins w:author="João Paulo" w:id="22" w:date="2023-04-19T15:11:32Z">
@@ -12529,7 +13058,7 @@
       </w:sdt>
       <w:sdt>
         <w:sdtPr>
-          <w:tag w:val="goog_rdk_56"/>
+          <w:tag w:val="goog_rdk_57"/>
         </w:sdtPr>
         <w:sdtContent>
           <w:del w:author="João Paulo" w:id="22" w:date="2023-04-19T15:11:32Z">
@@ -12547,7 +13076,7 @@
       </w:sdt>
       <w:sdt>
         <w:sdtPr>
-          <w:tag w:val="goog_rdk_57"/>
+          <w:tag w:val="goog_rdk_58"/>
         </w:sdtPr>
         <w:sdtContent>
           <w:ins w:author="João Paulo" w:id="22" w:date="2023-04-19T15:11:32Z">
@@ -12640,9 +13169,9 @@
         </w:rPr>
         <w:t xml:space="preserve">ds_filmes</w:t>
       </w:r>
-      <w:commentRangeEnd w:id="19"/>
-      <w:r>
-        <w:commentReference w:id="19"/>
+      <w:commentRangeEnd w:id="20"/>
+      <w:r>
+        <w:commentReference w:id="20"/>
       </w:r>
       <w:r>
         <w:rPr>
@@ -12655,7 +13184,7 @@
       </w:r>
       <w:sdt>
         <w:sdtPr>
-          <w:tag w:val="goog_rdk_58"/>
+          <w:tag w:val="goog_rdk_59"/>
         </w:sdtPr>
         <w:sdtContent>
           <w:ins w:author="João Paulo" w:id="23" w:date="2023-04-19T15:12:11Z">
@@ -12673,7 +13202,7 @@
       </w:sdt>
       <w:sdt>
         <w:sdtPr>
-          <w:tag w:val="goog_rdk_59"/>
+          <w:tag w:val="goog_rdk_60"/>
         </w:sdtPr>
         <w:sdtContent>
           <w:del w:author="João Paulo" w:id="23" w:date="2023-04-19T15:12:11Z">
@@ -12747,7 +13276,7 @@
       </w:r>
       <w:sdt>
         <w:sdtPr>
-          <w:tag w:val="goog_rdk_60"/>
+          <w:tag w:val="goog_rdk_61"/>
         </w:sdtPr>
         <w:sdtContent>
           <w:ins w:author="João Paulo" w:id="24" w:date="2023-04-19T15:13:17Z">
@@ -12765,7 +13294,7 @@
       </w:sdt>
       <w:sdt>
         <w:sdtPr>
-          <w:tag w:val="goog_rdk_61"/>
+          <w:tag w:val="goog_rdk_62"/>
         </w:sdtPr>
         <w:sdtContent>
           <w:del w:author="João Paulo" w:id="24" w:date="2023-04-19T15:13:17Z">
@@ -12886,7 +13415,7 @@
       </w:r>
       <w:sdt>
         <w:sdtPr>
-          <w:tag w:val="goog_rdk_62"/>
+          <w:tag w:val="goog_rdk_63"/>
         </w:sdtPr>
         <w:sdtContent>
           <w:ins w:author="João Paulo" w:id="25" w:date="2023-04-19T15:13:30Z">
@@ -12904,7 +13433,7 @@
       </w:sdt>
       <w:sdt>
         <w:sdtPr>
-          <w:tag w:val="goog_rdk_63"/>
+          <w:tag w:val="goog_rdk_64"/>
         </w:sdtPr>
         <w:sdtContent>
           <w:del w:author="João Paulo" w:id="25" w:date="2023-04-19T15:13:30Z">
@@ -13101,10 +13630,10 @@
       </w:r>
       <w:sdt>
         <w:sdtPr>
-          <w:tag w:val="goog_rdk_64"/>
+          <w:tag w:val="goog_rdk_65"/>
         </w:sdtPr>
         <w:sdtContent>
-          <w:commentRangeStart w:id="20"/>
+          <w:commentRangeStart w:id="21"/>
         </w:sdtContent>
       </w:sdt>
       <w:r>
@@ -13116,9 +13645,9 @@
         </w:rPr>
         <w:t xml:space="preserve">pivot </w:t>
       </w:r>
-      <w:commentRangeEnd w:id="20"/>
-      <w:r>
-        <w:commentReference w:id="20"/>
+      <w:commentRangeEnd w:id="21"/>
+      <w:r>
+        <w:commentReference w:id="21"/>
       </w:r>
       <w:r>
         <w:rPr>
@@ -13149,7 +13678,7 @@
       </w:r>
       <w:sdt>
         <w:sdtPr>
-          <w:tag w:val="goog_rdk_65"/>
+          <w:tag w:val="goog_rdk_66"/>
         </w:sdtPr>
         <w:sdtContent>
           <w:ins w:author="João Paulo" w:id="26" w:date="2023-04-19T15:16:32Z">
@@ -13233,16 +13762,16 @@
           <wp:inline distB="114300" distT="114300" distL="114300" distR="114300">
             <wp:extent cx="5460203" cy="3007340"/>
             <wp:effectExtent b="0" l="0" r="0" t="0"/>
-            <wp:docPr id="20" name="image12.png"/>
+            <wp:docPr id="21" name="image20.png"/>
             <a:graphic>
               <a:graphicData uri="http://schemas.openxmlformats.org/drawingml/2006/picture">
                 <pic:pic>
                   <pic:nvPicPr>
-                    <pic:cNvPr id="0" name="image12.png"/>
+                    <pic:cNvPr id="0" name="image20.png"/>
                     <pic:cNvPicPr preferRelativeResize="0"/>
                   </pic:nvPicPr>
                   <pic:blipFill>
-                    <a:blip r:embed="rId26"/>
+                    <a:blip r:embed="rId28"/>
                     <a:srcRect b="2176" l="0" r="0" t="0"/>
                     <a:stretch>
                       <a:fillRect/>
@@ -13375,7 +13904,7 @@
       </w:r>
       <w:sdt>
         <w:sdtPr>
-          <w:tag w:val="goog_rdk_66"/>
+          <w:tag w:val="goog_rdk_67"/>
         </w:sdtPr>
         <w:sdtContent>
           <w:ins w:author="João Paulo" w:id="27" w:date="2023-04-19T15:17:08Z">
@@ -13393,7 +13922,7 @@
       </w:sdt>
       <w:sdt>
         <w:sdtPr>
-          <w:tag w:val="goog_rdk_67"/>
+          <w:tag w:val="goog_rdk_68"/>
         </w:sdtPr>
         <w:sdtContent>
           <w:del w:author="João Paulo" w:id="27" w:date="2023-04-19T15:17:08Z">
@@ -13420,7 +13949,7 @@
       </w:r>
       <w:sdt>
         <w:sdtPr>
-          <w:tag w:val="goog_rdk_68"/>
+          <w:tag w:val="goog_rdk_69"/>
         </w:sdtPr>
         <w:sdtContent>
           <w:del w:author="João Paulo" w:id="28" w:date="2023-04-19T15:17:16Z">
@@ -13438,7 +13967,7 @@
       </w:sdt>
       <w:sdt>
         <w:sdtPr>
-          <w:tag w:val="goog_rdk_69"/>
+          <w:tag w:val="goog_rdk_70"/>
         </w:sdtPr>
         <w:sdtContent>
           <w:ins w:author="João Paulo" w:id="28" w:date="2023-04-19T15:17:16Z">
@@ -13465,7 +13994,7 @@
       </w:r>
       <w:sdt>
         <w:sdtPr>
-          <w:tag w:val="goog_rdk_70"/>
+          <w:tag w:val="goog_rdk_71"/>
         </w:sdtPr>
         <w:sdtContent>
           <w:ins w:author="João Paulo" w:id="29" w:date="2023-04-19T15:17:26Z">
@@ -13492,7 +14021,7 @@
       </w:r>
       <w:sdt>
         <w:sdtPr>
-          <w:tag w:val="goog_rdk_71"/>
+          <w:tag w:val="goog_rdk_72"/>
         </w:sdtPr>
         <w:sdtContent>
           <w:ins w:author="João Paulo" w:id="30" w:date="2023-04-19T15:17:31Z">
@@ -13510,7 +14039,7 @@
       </w:sdt>
       <w:sdt>
         <w:sdtPr>
-          <w:tag w:val="goog_rdk_72"/>
+          <w:tag w:val="goog_rdk_73"/>
         </w:sdtPr>
         <w:sdtContent>
           <w:del w:author="João Paulo" w:id="30" w:date="2023-04-19T15:17:31Z">
@@ -13537,7 +14066,7 @@
       </w:r>
       <w:sdt>
         <w:sdtPr>
-          <w:tag w:val="goog_rdk_73"/>
+          <w:tag w:val="goog_rdk_74"/>
         </w:sdtPr>
         <w:sdtContent>
           <w:ins w:author="João Paulo" w:id="31" w:date="2023-04-19T15:17:36Z">
@@ -13652,7 +14181,7 @@
       </w:r>
       <w:sdt>
         <w:sdtPr>
-          <w:tag w:val="goog_rdk_74"/>
+          <w:tag w:val="goog_rdk_75"/>
         </w:sdtPr>
         <w:sdtContent>
           <w:ins w:author="João Paulo" w:id="32" w:date="2023-04-19T15:17:47Z">
@@ -13679,7 +14208,7 @@
       </w:r>
       <w:sdt>
         <w:sdtPr>
-          <w:tag w:val="goog_rdk_75"/>
+          <w:tag w:val="goog_rdk_76"/>
         </w:sdtPr>
         <w:sdtContent>
           <w:del w:author="João Paulo" w:id="33" w:date="2023-04-19T15:17:58Z">
@@ -13697,7 +14226,7 @@
       </w:sdt>
       <w:sdt>
         <w:sdtPr>
-          <w:tag w:val="goog_rdk_76"/>
+          <w:tag w:val="goog_rdk_77"/>
         </w:sdtPr>
         <w:sdtContent>
           <w:ins w:author="João Paulo" w:id="33" w:date="2023-04-19T15:17:58Z">
@@ -13724,7 +14253,7 @@
       </w:r>
       <w:sdt>
         <w:sdtPr>
-          <w:tag w:val="goog_rdk_77"/>
+          <w:tag w:val="goog_rdk_78"/>
         </w:sdtPr>
         <w:sdtContent>
           <w:del w:author="João Paulo" w:id="34" w:date="2023-04-19T15:18:00Z">
@@ -13742,7 +14271,7 @@
       </w:sdt>
       <w:sdt>
         <w:sdtPr>
-          <w:tag w:val="goog_rdk_78"/>
+          <w:tag w:val="goog_rdk_79"/>
         </w:sdtPr>
         <w:sdtContent>
           <w:ins w:author="João Paulo" w:id="34" w:date="2023-04-19T15:18:00Z">
@@ -13989,10 +14518,10 @@
       </w:pPr>
       <w:sdt>
         <w:sdtPr>
-          <w:tag w:val="goog_rdk_79"/>
+          <w:tag w:val="goog_rdk_80"/>
         </w:sdtPr>
         <w:sdtContent>
-          <w:commentRangeStart w:id="21"/>
+          <w:commentRangeStart w:id="22"/>
         </w:sdtContent>
       </w:sdt>
       <w:r>
@@ -14146,9 +14675,9 @@
         </w:rPr>
         <w:t xml:space="preserve">(estimativa) onde os valores retornados pela função são atribuídos a essa coluna. A função de normalização descrita acima está ilustrada a seguir:</w:t>
       </w:r>
-      <w:commentRangeEnd w:id="21"/>
-      <w:r>
-        <w:commentReference w:id="21"/>
+      <w:commentRangeEnd w:id="22"/>
+      <w:r>
+        <w:commentReference w:id="22"/>
       </w:r>
       <w:r>
         <w:rPr>
@@ -14177,16 +14706,16 @@
           <wp:inline distB="114300" distT="114300" distL="114300" distR="114300">
             <wp:extent cx="5759775" cy="3962400"/>
             <wp:effectExtent b="0" l="0" r="0" t="0"/>
-            <wp:docPr id="32" name="image22.png"/>
+            <wp:docPr id="34" name="image23.png"/>
             <a:graphic>
               <a:graphicData uri="http://schemas.openxmlformats.org/drawingml/2006/picture">
                 <pic:pic>
                   <pic:nvPicPr>
-                    <pic:cNvPr id="0" name="image22.png"/>
+                    <pic:cNvPr id="0" name="image23.png"/>
                     <pic:cNvPicPr preferRelativeResize="0"/>
                   </pic:nvPicPr>
                   <pic:blipFill>
-                    <a:blip r:embed="rId27"/>
+                    <a:blip r:embed="rId29"/>
                     <a:srcRect b="0" l="0" r="0" t="0"/>
                     <a:stretch>
                       <a:fillRect/>
@@ -14441,125 +14970,6 @@
     </w:p>
     <w:p>
       <w:pPr>
-        <w:spacing w:after="0" w:line="360" w:lineRule="auto"/>
-        <w:ind w:left="0" w:firstLine="0"/>
-        <w:jc w:val="both"/>
-        <w:rPr>
-          <w:rFonts w:ascii="Arial" w:cs="Arial" w:eastAsia="Arial" w:hAnsi="Arial"/>
-          <w:sz w:val="24"/>
-          <w:szCs w:val="24"/>
-        </w:rPr>
-      </w:pPr>
-      <w:r>
-        <w:rPr>
-          <w:rtl w:val="0"/>
-        </w:rPr>
-      </w:r>
-    </w:p>
-    <w:p>
-      <w:pPr>
-        <w:spacing w:after="0" w:line="360" w:lineRule="auto"/>
-        <w:ind w:left="0" w:firstLine="0"/>
-        <w:jc w:val="both"/>
-        <w:rPr>
-          <w:rFonts w:ascii="Arial" w:cs="Arial" w:eastAsia="Arial" w:hAnsi="Arial"/>
-          <w:sz w:val="24"/>
-          <w:szCs w:val="24"/>
-        </w:rPr>
-      </w:pPr>
-      <w:r>
-        <w:rPr>
-          <w:rtl w:val="0"/>
-        </w:rPr>
-      </w:r>
-    </w:p>
-    <w:p>
-      <w:pPr>
-        <w:spacing w:after="0" w:line="360" w:lineRule="auto"/>
-        <w:ind w:left="0" w:firstLine="0"/>
-        <w:jc w:val="both"/>
-        <w:rPr>
-          <w:rFonts w:ascii="Arial" w:cs="Arial" w:eastAsia="Arial" w:hAnsi="Arial"/>
-          <w:sz w:val="24"/>
-          <w:szCs w:val="24"/>
-        </w:rPr>
-      </w:pPr>
-      <w:r>
-        <w:rPr>
-          <w:rtl w:val="0"/>
-        </w:rPr>
-      </w:r>
-    </w:p>
-    <w:p>
-      <w:pPr>
-        <w:spacing w:after="0" w:line="360" w:lineRule="auto"/>
-        <w:ind w:left="0" w:firstLine="0"/>
-        <w:jc w:val="both"/>
-        <w:rPr>
-          <w:rFonts w:ascii="Arial" w:cs="Arial" w:eastAsia="Arial" w:hAnsi="Arial"/>
-          <w:sz w:val="24"/>
-          <w:szCs w:val="24"/>
-        </w:rPr>
-      </w:pPr>
-      <w:r>
-        <w:rPr>
-          <w:rtl w:val="0"/>
-        </w:rPr>
-      </w:r>
-    </w:p>
-    <w:p>
-      <w:pPr>
-        <w:spacing w:after="0" w:line="360" w:lineRule="auto"/>
-        <w:ind w:left="0" w:firstLine="0"/>
-        <w:jc w:val="both"/>
-        <w:rPr>
-          <w:rFonts w:ascii="Arial" w:cs="Arial" w:eastAsia="Arial" w:hAnsi="Arial"/>
-          <w:sz w:val="24"/>
-          <w:szCs w:val="24"/>
-        </w:rPr>
-      </w:pPr>
-      <w:r>
-        <w:rPr>
-          <w:rtl w:val="0"/>
-        </w:rPr>
-      </w:r>
-    </w:p>
-    <w:p>
-      <w:pPr>
-        <w:spacing w:after="0" w:line="360" w:lineRule="auto"/>
-        <w:ind w:left="0" w:firstLine="0"/>
-        <w:jc w:val="both"/>
-        <w:rPr>
-          <w:rFonts w:ascii="Arial" w:cs="Arial" w:eastAsia="Arial" w:hAnsi="Arial"/>
-          <w:sz w:val="24"/>
-          <w:szCs w:val="24"/>
-        </w:rPr>
-      </w:pPr>
-      <w:r>
-        <w:rPr>
-          <w:rtl w:val="0"/>
-        </w:rPr>
-      </w:r>
-    </w:p>
-    <w:p>
-      <w:pPr>
-        <w:spacing w:after="0" w:line="360" w:lineRule="auto"/>
-        <w:ind w:left="0" w:firstLine="0"/>
-        <w:jc w:val="both"/>
-        <w:rPr>
-          <w:rFonts w:ascii="Arial" w:cs="Arial" w:eastAsia="Arial" w:hAnsi="Arial"/>
-          <w:sz w:val="24"/>
-          <w:szCs w:val="24"/>
-        </w:rPr>
-      </w:pPr>
-      <w:r>
-        <w:rPr>
-          <w:rtl w:val="0"/>
-        </w:rPr>
-      </w:r>
-    </w:p>
-    <w:p>
-      <w:pPr>
         <w:keepNext w:val="0"/>
         <w:keepLines w:val="0"/>
         <w:pageBreakBefore w:val="0"/>
@@ -14793,10 +15203,10 @@
       </w:r>
       <w:sdt>
         <w:sdtPr>
-          <w:tag w:val="goog_rdk_80"/>
+          <w:tag w:val="goog_rdk_81"/>
         </w:sdtPr>
         <w:sdtContent>
-          <w:commentRangeStart w:id="22"/>
+          <w:commentRangeStart w:id="23"/>
         </w:sdtContent>
       </w:sdt>
       <w:r>
@@ -14808,9 +15218,9 @@
         </w:rPr>
         <w:t xml:space="preserve">estimativa </w:t>
       </w:r>
-      <w:commentRangeEnd w:id="22"/>
-      <w:r>
-        <w:commentReference w:id="22"/>
+      <w:commentRangeEnd w:id="23"/>
+      <w:r>
+        <w:commentReference w:id="23"/>
       </w:r>
       <w:r>
         <w:rPr>
@@ -15050,16 +15460,16 @@
           <wp:inline distB="114300" distT="114300" distL="114300" distR="114300">
             <wp:extent cx="5759775" cy="3073400"/>
             <wp:effectExtent b="0" l="0" r="0" t="0"/>
-            <wp:docPr id="23" name="image10.png"/>
+            <wp:docPr id="25" name="image2.png"/>
             <a:graphic>
               <a:graphicData uri="http://schemas.openxmlformats.org/drawingml/2006/picture">
                 <pic:pic>
                   <pic:nvPicPr>
-                    <pic:cNvPr id="0" name="image10.png"/>
+                    <pic:cNvPr id="0" name="image2.png"/>
                     <pic:cNvPicPr preferRelativeResize="0"/>
                   </pic:nvPicPr>
                   <pic:blipFill>
-                    <a:blip r:embed="rId28"/>
+                    <a:blip r:embed="rId30"/>
                     <a:srcRect b="0" l="0" r="0" t="0"/>
                     <a:stretch>
                       <a:fillRect/>
@@ -15341,16 +15751,16 @@
           <wp:inline distB="114300" distT="114300" distL="114300" distR="114300">
             <wp:extent cx="5759775" cy="4051300"/>
             <wp:effectExtent b="0" l="0" r="0" t="0"/>
-            <wp:docPr id="22" name="image13.png"/>
+            <wp:docPr id="24" name="image19.png"/>
             <a:graphic>
               <a:graphicData uri="http://schemas.openxmlformats.org/drawingml/2006/picture">
                 <pic:pic>
                   <pic:nvPicPr>
-                    <pic:cNvPr id="0" name="image13.png"/>
+                    <pic:cNvPr id="0" name="image19.png"/>
                     <pic:cNvPicPr preferRelativeResize="0"/>
                   </pic:nvPicPr>
                   <pic:blipFill>
-                    <a:blip r:embed="rId29"/>
+                    <a:blip r:embed="rId31"/>
                     <a:srcRect b="0" l="0" r="0" t="0"/>
                     <a:stretch>
                       <a:fillRect/>
@@ -15446,20 +15856,20 @@
       </w:pPr>
       <w:sdt>
         <w:sdtPr>
-          <w:tag w:val="goog_rdk_81"/>
-        </w:sdtPr>
-        <w:sdtContent>
-          <w:commentRangeStart w:id="23"/>
-        </w:sdtContent>
-      </w:sdt>
-      <w:sdt>
-        <w:sdtPr>
           <w:tag w:val="goog_rdk_82"/>
         </w:sdtPr>
         <w:sdtContent>
           <w:commentRangeStart w:id="24"/>
         </w:sdtContent>
       </w:sdt>
+      <w:sdt>
+        <w:sdtPr>
+          <w:tag w:val="goog_rdk_83"/>
+        </w:sdtPr>
+        <w:sdtContent>
+          <w:commentRangeStart w:id="25"/>
+        </w:sdtContent>
+      </w:sdt>
       <w:r>
         <w:rPr>
           <w:rFonts w:ascii="Arial" w:cs="Arial" w:eastAsia="Arial" w:hAnsi="Arial"/>
@@ -15469,13 +15879,13 @@
         </w:rPr>
         <w:t xml:space="preserve">Os sistemas de recomendação híbridos possuem dois design predominantes, o paralelo e o sequencial. Para o desenvolvimento do sistema de recomendação deste trabalho foi utilizada a abordagem sequencial onde são fornecidos os parâmetros de entrada para um único algoritmo de recomendação e a saída é passada para as próximas abordagens de recomendação em uma sequência até que as saídas sejam combinadas e as recomendações fornecidas ao usuário conforme a figura abaixo.</w:t>
       </w:r>
-      <w:commentRangeEnd w:id="23"/>
-      <w:r>
-        <w:commentReference w:id="23"/>
-      </w:r>
       <w:commentRangeEnd w:id="24"/>
       <w:r>
         <w:commentReference w:id="24"/>
+      </w:r>
+      <w:commentRangeEnd w:id="25"/>
+      <w:r>
+        <w:commentReference w:id="25"/>
       </w:r>
       <w:r>
         <w:rPr>
@@ -15504,16 +15914,16 @@
           <wp:inline distB="114300" distT="114300" distL="114300" distR="114300">
             <wp:extent cx="5762625" cy="2038596"/>
             <wp:effectExtent b="0" l="0" r="0" t="0"/>
-            <wp:docPr id="29" name="image17.png"/>
+            <wp:docPr id="31" name="image24.png"/>
             <a:graphic>
               <a:graphicData uri="http://schemas.openxmlformats.org/drawingml/2006/picture">
                 <pic:pic>
                   <pic:nvPicPr>
-                    <pic:cNvPr id="0" name="image17.png"/>
+                    <pic:cNvPr id="0" name="image24.png"/>
                     <pic:cNvPicPr preferRelativeResize="0"/>
                   </pic:nvPicPr>
                   <pic:blipFill>
-                    <a:blip r:embed="rId30"/>
+                    <a:blip r:embed="rId32"/>
                     <a:srcRect b="2967" l="0" r="0" t="5968"/>
                     <a:stretch>
                       <a:fillRect/>
@@ -15599,10 +16009,10 @@
       </w:r>
       <w:sdt>
         <w:sdtPr>
-          <w:tag w:val="goog_rdk_83"/>
+          <w:tag w:val="goog_rdk_84"/>
         </w:sdtPr>
         <w:sdtContent>
-          <w:commentRangeStart w:id="25"/>
+          <w:commentRangeStart w:id="26"/>
         </w:sdtContent>
       </w:sdt>
       <w:r>
@@ -15615,9 +16025,9 @@
         </w:rPr>
         <w:t xml:space="preserve">recomendador_hibrido</w:t>
       </w:r>
-      <w:commentRangeEnd w:id="25"/>
-      <w:r>
-        <w:commentReference w:id="25"/>
+      <w:commentRangeEnd w:id="26"/>
+      <w:r>
+        <w:commentReference w:id="26"/>
       </w:r>
       <w:r>
         <w:rPr>
@@ -15688,16 +16098,16 @@
           <wp:inline distB="114300" distT="114300" distL="114300" distR="114300">
             <wp:extent cx="5762625" cy="7249477"/>
             <wp:effectExtent b="0" l="0" r="0" t="0"/>
-            <wp:docPr id="30" name="image23.jpg"/>
+            <wp:docPr id="32" name="image25.jpg"/>
             <a:graphic>
               <a:graphicData uri="http://schemas.openxmlformats.org/drawingml/2006/picture">
                 <pic:pic>
                   <pic:nvPicPr>
-                    <pic:cNvPr id="0" name="image23.jpg"/>
+                    <pic:cNvPr id="0" name="image25.jpg"/>
                     <pic:cNvPicPr preferRelativeResize="0"/>
                   </pic:nvPicPr>
                   <pic:blipFill>
-                    <a:blip r:embed="rId31"/>
+                    <a:blip r:embed="rId33"/>
                     <a:srcRect b="0" l="0" r="0" t="0"/>
                     <a:stretch>
                       <a:fillRect/>
@@ -15881,16 +16291,16 @@
           <wp:inline distB="114300" distT="114300" distL="114300" distR="114300">
             <wp:extent cx="5759775" cy="2781300"/>
             <wp:effectExtent b="0" l="0" r="0" t="0"/>
-            <wp:docPr id="12" name="image3.png"/>
+            <wp:docPr id="12" name="image8.png"/>
             <a:graphic>
               <a:graphicData uri="http://schemas.openxmlformats.org/drawingml/2006/picture">
                 <pic:pic>
                   <pic:nvPicPr>
-                    <pic:cNvPr id="0" name="image3.png"/>
+                    <pic:cNvPr id="0" name="image8.png"/>
                     <pic:cNvPicPr preferRelativeResize="0"/>
                   </pic:nvPicPr>
                   <pic:blipFill>
-                    <a:blip r:embed="rId32"/>
+                    <a:blip r:embed="rId34"/>
                     <a:srcRect b="0" l="0" r="0" t="0"/>
                     <a:stretch>
                       <a:fillRect/>
@@ -16670,7 +17080,7 @@
           <w:szCs w:val="26"/>
         </w:rPr>
         <w:sectPr>
-          <w:headerReference r:id="rId33" w:type="default"/>
+          <w:headerReference r:id="rId35" w:type="default"/>
           <w:pgSz w:h="16838" w:w="11906" w:orient="portrait"/>
           <w:pgMar w:bottom="1134" w:top="1701" w:left="1701" w:right="1134" w:header="1134" w:footer="1134"/>
           <w:pgNumType w:start="1"/>
@@ -17186,7 +17596,7 @@
 
 <file path=word/comments.xml><?xml version="1.0" encoding="utf-8"?>
 <w:comments xmlns:mc="http://schemas.openxmlformats.org/markup-compatibility/2006" xmlns:o="urn:schemas-microsoft-com:office:office" xmlns:r="http://schemas.openxmlformats.org/officeDocument/2006/relationships" xmlns:m="http://schemas.openxmlformats.org/officeDocument/2006/math" xmlns:v="urn:schemas-microsoft-com:vml" xmlns:wp="http://schemas.openxmlformats.org/drawingml/2006/wordprocessingDrawing" xmlns:w10="urn:schemas-microsoft-com:office:word" xmlns:w="http://schemas.openxmlformats.org/wordprocessingml/2006/main" xmlns:wne="http://schemas.microsoft.com/office/word/2006/wordml" xmlns:sl="http://schemas.openxmlformats.org/schemaLibrary/2006/main" xmlns:a="http://schemas.openxmlformats.org/drawingml/2006/main" xmlns:pic="http://schemas.openxmlformats.org/drawingml/2006/picture" xmlns:c="http://schemas.openxmlformats.org/drawingml/2006/chart" xmlns:lc="http://schemas.openxmlformats.org/drawingml/2006/lockedCanvas" xmlns:dgm="http://schemas.openxmlformats.org/drawingml/2006/diagram" xmlns:wps="http://schemas.microsoft.com/office/word/2010/wordprocessingShape" xmlns:wpg="http://schemas.microsoft.com/office/word/2010/wordprocessingGroup" xmlns:w14="http://schemas.microsoft.com/office/word/2010/wordml" xmlns:w15="http://schemas.microsoft.com/office/word/2012/wordml">
-  <w:comment w:author="Kaiki Mello dos Santos" w:id="23" w:date="2023-04-11T18:42:07Z">
+  <w:comment w:author="Kaiki Mello dos Santos" w:id="24" w:date="2023-04-11T18:42:07Z">
     <w:p>
       <w:pPr>
         <w:keepNext w:val="0"/>
@@ -17237,7 +17647,7 @@
       </w:r>
     </w:p>
   </w:comment>
-  <w:comment w:author="João Paulo" w:id="24" w:date="2023-04-19T15:42:36Z">
+  <w:comment w:author="João Paulo" w:id="25" w:date="2023-04-19T15:42:36Z">
     <w:p>
       <w:pPr>
         <w:keepNext w:val="0"/>
@@ -17288,7 +17698,7 @@
       </w:r>
     </w:p>
   </w:comment>
-  <w:comment w:author="Kaiki Mello dos Santos" w:id="7" w:date="2023-05-02T01:49:31Z">
+  <w:comment w:author="Kaiki Mello dos Santos" w:id="8" w:date="2023-05-02T01:49:31Z">
     <w:p>
       <w:pPr>
         <w:keepNext w:val="0"/>
@@ -17339,7 +17749,7 @@
       </w:r>
     </w:p>
   </w:comment>
-  <w:comment w:author="Kaiki Mello dos Santos" w:id="10" w:date="2023-04-25T22:02:38Z">
+  <w:comment w:author="Kaiki Mello dos Santos" w:id="11" w:date="2023-04-25T22:02:38Z">
     <w:p>
       <w:pPr>
         <w:keepNext w:val="0"/>
@@ -17390,7 +17800,7 @@
       </w:r>
     </w:p>
   </w:comment>
-  <w:comment w:author="Kaiki Mello dos Santos" w:id="11" w:date="2023-04-27T23:10:13Z">
+  <w:comment w:author="Kaiki Mello dos Santos" w:id="12" w:date="2023-04-27T23:10:13Z">
     <w:p>
       <w:pPr>
         <w:keepNext w:val="0"/>
@@ -17441,7 +17851,7 @@
       </w:r>
     </w:p>
   </w:comment>
-  <w:comment w:author="Kaiki Mello dos Santos" w:id="8" w:date="2023-05-03T01:22:16Z">
+  <w:comment w:author="Kaiki Mello dos Santos" w:id="9" w:date="2023-05-03T01:22:16Z">
     <w:p>
       <w:pPr>
         <w:keepNext w:val="0"/>
@@ -17492,7 +17902,7 @@
       </w:r>
     </w:p>
   </w:comment>
-  <w:comment w:author="Kaiki Mello dos Santos" w:id="9" w:date="2023-05-03T01:22:30Z">
+  <w:comment w:author="Kaiki Mello dos Santos" w:id="10" w:date="2023-05-03T01:22:30Z">
     <w:p>
       <w:pPr>
         <w:keepNext w:val="0"/>
@@ -17543,7 +17953,7 @@
       </w:r>
     </w:p>
   </w:comment>
-  <w:comment w:author="Kaiki Mello dos Santos" w:id="16" w:date="2023-03-06T18:06:39Z">
+  <w:comment w:author="Kaiki Mello dos Santos" w:id="17" w:date="2023-03-06T18:06:39Z">
     <w:p>
       <w:pPr>
         <w:keepNext w:val="0"/>
@@ -17594,7 +18004,7 @@
       </w:r>
     </w:p>
   </w:comment>
-  <w:comment w:author="Kaiki Mello dos Santos" w:id="4" w:date="2023-05-03T02:31:01Z">
+  <w:comment w:author="Kaiki Mello dos Santos" w:id="5" w:date="2023-05-03T02:31:01Z">
     <w:p>
       <w:pPr>
         <w:keepNext w:val="0"/>
@@ -17645,7 +18055,7 @@
       </w:r>
     </w:p>
   </w:comment>
-  <w:comment w:author="Kaiki Mello dos Santos" w:id="6" w:date="2023-05-03T02:29:43Z">
+  <w:comment w:author="Kaiki Mello dos Santos" w:id="7" w:date="2023-05-03T02:29:43Z">
     <w:p>
       <w:pPr>
         <w:keepNext w:val="0"/>
@@ -17696,7 +18106,7 @@
       </w:r>
     </w:p>
   </w:comment>
-  <w:comment w:author="Kaiki Mello dos Santos" w:id="5" w:date="2023-05-03T02:30:03Z">
+  <w:comment w:author="Kaiki Mello dos Santos" w:id="6" w:date="2023-05-03T02:30:03Z">
     <w:p>
       <w:pPr>
         <w:keepNext w:val="0"/>
@@ -17747,7 +18157,7 @@
       </w:r>
     </w:p>
   </w:comment>
-  <w:comment w:author="João Paulo" w:id="1" w:date="2023-04-19T14:36:57Z">
+  <w:comment w:author="João Paulo" w:id="2" w:date="2023-04-19T14:36:57Z">
     <w:p>
       <w:pPr>
         <w:keepNext w:val="0"/>
@@ -17884,7 +18294,7 @@
       </w:r>
     </w:p>
   </w:comment>
-  <w:comment w:author="João Paulo" w:id="2" w:date="2023-04-19T14:37:45Z">
+  <w:comment w:author="João Paulo" w:id="3" w:date="2023-04-19T14:37:45Z">
     <w:p>
       <w:pPr>
         <w:keepNext w:val="0"/>
@@ -17935,7 +18345,7 @@
       </w:r>
     </w:p>
   </w:comment>
-  <w:comment w:author="João Paulo" w:id="3" w:date="2023-04-19T14:38:24Z">
+  <w:comment w:author="João Paulo" w:id="4" w:date="2023-04-19T14:38:24Z">
     <w:p>
       <w:pPr>
         <w:keepNext w:val="0"/>
@@ -17986,7 +18396,7 @@
       </w:r>
     </w:p>
   </w:comment>
-  <w:comment w:author="João Paulo" w:id="19" w:date="2023-04-19T15:12:56Z">
+  <w:comment w:author="João Paulo" w:id="20" w:date="2023-04-19T15:12:56Z">
     <w:p>
       <w:pPr>
         <w:keepNext w:val="0"/>
@@ -18037,7 +18447,7 @@
       </w:r>
     </w:p>
   </w:comment>
-  <w:comment w:author="Kaiki Mello dos Santos" w:id="21" w:date="2023-04-01T20:18:54Z">
+  <w:comment w:author="Kaiki Mello dos Santos" w:id="22" w:date="2023-04-01T20:18:54Z">
     <w:p>
       <w:pPr>
         <w:keepNext w:val="0"/>
@@ -18088,7 +18498,7 @@
       </w:r>
     </w:p>
   </w:comment>
-  <w:comment w:author="João Paulo" w:id="14" w:date="2023-04-19T15:24:02Z">
+  <w:comment w:author="João Paulo" w:id="15" w:date="2023-04-19T15:24:02Z">
     <w:p>
       <w:pPr>
         <w:keepNext w:val="0"/>
@@ -18139,7 +18549,7 @@
       </w:r>
     </w:p>
   </w:comment>
-  <w:comment w:author="João Paulo" w:id="18" w:date="2023-04-19T15:11:28Z">
+  <w:comment w:author="João Paulo" w:id="19" w:date="2023-04-19T15:11:28Z">
     <w:p>
       <w:pPr>
         <w:keepNext w:val="0"/>
@@ -18190,7 +18600,7 @@
       </w:r>
     </w:p>
   </w:comment>
-  <w:comment w:author="João Paulo" w:id="20" w:date="2023-04-19T15:16:19Z">
+  <w:comment w:author="João Paulo" w:id="21" w:date="2023-04-19T15:16:19Z">
     <w:p>
       <w:pPr>
         <w:keepNext w:val="0"/>
@@ -18241,7 +18651,7 @@
       </w:r>
     </w:p>
   </w:comment>
-  <w:comment w:author="João Paulo" w:id="17" w:date="2023-04-19T15:11:09Z">
+  <w:comment w:author="João Paulo" w:id="18" w:date="2023-04-19T15:11:09Z">
     <w:p>
       <w:pPr>
         <w:keepNext w:val="0"/>
@@ -18292,7 +18702,7 @@
       </w:r>
     </w:p>
   </w:comment>
-  <w:comment w:author="João Paulo" w:id="12" w:date="2023-04-19T15:21:43Z">
+  <w:comment w:author="João Paulo" w:id="13" w:date="2023-04-19T15:21:43Z">
     <w:p>
       <w:pPr>
         <w:keepNext w:val="0"/>
@@ -18343,7 +18753,7 @@
       </w:r>
     </w:p>
   </w:comment>
-  <w:comment w:author="João Paulo" w:id="22" w:date="2023-04-19T15:35:03Z">
+  <w:comment w:author="João Paulo" w:id="23" w:date="2023-04-19T15:35:03Z">
     <w:p>
       <w:pPr>
         <w:keepNext w:val="0"/>
@@ -18394,7 +18804,7 @@
       </w:r>
     </w:p>
   </w:comment>
-  <w:comment w:author="João Paulo" w:id="15" w:date="2023-04-19T15:25:56Z">
+  <w:comment w:author="João Paulo" w:id="16" w:date="2023-04-19T15:25:56Z">
     <w:p>
       <w:pPr>
         <w:keepNext w:val="0"/>
@@ -18445,7 +18855,7 @@
       </w:r>
     </w:p>
   </w:comment>
-  <w:comment w:author="João Paulo" w:id="25" w:date="2023-04-19T15:44:26Z">
+  <w:comment w:author="Kaiki Mello dos Santos" w:id="0" w:date="2023-05-04T18:51:28Z">
     <w:p>
       <w:pPr>
         <w:keepNext w:val="0"/>
@@ -18492,11 +18902,11 @@
           <w:vertAlign w:val="baseline"/>
           <w:rtl w:val="0"/>
         </w:rPr>
-        <w:t xml:space="preserve">sugiro mudar o nome. recomendador_hydra seria melhor</w:t>
+        <w:t xml:space="preserve">https://www.motionpictures.org/press/global-theatrical-home-entertainment-and-pay-tv-market-rebounds-to-328-2-billion-new-mpa-report-shows/#:~:text=In%20the%20United%20States%2C%20the,2019%20figure%20of%20%2436.1%20billion. Refeenciar</w:t>
       </w:r>
     </w:p>
   </w:comment>
-  <w:comment w:author="Kaiki Mello dos Santos" w:id="0" w:date="2023-04-17T19:02:33Z">
+  <w:comment w:author="João Paulo" w:id="26" w:date="2023-04-19T15:44:26Z">
     <w:p>
       <w:pPr>
         <w:keepNext w:val="0"/>
@@ -18543,11 +18953,11 @@
           <w:vertAlign w:val="baseline"/>
           <w:rtl w:val="0"/>
         </w:rPr>
-        <w:t xml:space="preserve">Lemmbrar de citar Kaya e Steck</w:t>
+        <w:t xml:space="preserve">sugiro mudar o nome. recomendador_hydra seria melhor</w:t>
       </w:r>
     </w:p>
   </w:comment>
-  <w:comment w:author="Kaiki Mello dos Santos" w:id="13" w:date="2023-03-05T19:02:52Z">
+  <w:comment w:author="Kaiki Mello dos Santos" w:id="1" w:date="2023-04-17T19:02:33Z">
     <w:p>
       <w:pPr>
         <w:keepNext w:val="0"/>
@@ -18594,6 +19004,57 @@
           <w:vertAlign w:val="baseline"/>
           <w:rtl w:val="0"/>
         </w:rPr>
+        <w:t xml:space="preserve">Lemmbrar de citar Kaya e Steck</w:t>
+      </w:r>
+    </w:p>
+  </w:comment>
+  <w:comment w:author="Kaiki Mello dos Santos" w:id="14" w:date="2023-03-05T19:02:52Z">
+    <w:p>
+      <w:pPr>
+        <w:keepNext w:val="0"/>
+        <w:keepLines w:val="0"/>
+        <w:pageBreakBefore w:val="0"/>
+        <w:widowControl w:val="0"/>
+        <w:pBdr>
+          <w:top w:space="0" w:sz="0" w:val="nil"/>
+          <w:left w:space="0" w:sz="0" w:val="nil"/>
+          <w:bottom w:space="0" w:sz="0" w:val="nil"/>
+          <w:right w:space="0" w:sz="0" w:val="nil"/>
+          <w:between w:space="0" w:sz="0" w:val="nil"/>
+        </w:pBdr>
+        <w:shd w:fill="auto" w:val="clear"/>
+        <w:spacing w:after="0" w:before="0" w:line="240" w:lineRule="auto"/>
+        <w:ind w:left="0" w:right="0" w:firstLine="0"/>
+        <w:jc w:val="left"/>
+        <w:rPr>
+          <w:rFonts w:ascii="Arial" w:cs="Arial" w:eastAsia="Arial" w:hAnsi="Arial"/>
+          <w:b w:val="0"/>
+          <w:i w:val="0"/>
+          <w:smallCaps w:val="0"/>
+          <w:strike w:val="0"/>
+          <w:color w:val="000000"/>
+          <w:sz w:val="22"/>
+          <w:szCs w:val="22"/>
+          <w:u w:val="none"/>
+          <w:shd w:fill="auto" w:val="clear"/>
+          <w:vertAlign w:val="baseline"/>
+        </w:rPr>
+      </w:pPr>
+      <w:r>
+        <w:rPr>
+          <w:rFonts w:ascii="Arial" w:cs="Arial" w:eastAsia="Arial" w:hAnsi="Arial"/>
+          <w:b w:val="0"/>
+          <w:i w:val="0"/>
+          <w:smallCaps w:val="0"/>
+          <w:strike w:val="0"/>
+          <w:color w:val="000000"/>
+          <w:sz w:val="22"/>
+          <w:szCs w:val="22"/>
+          <w:u w:val="none"/>
+          <w:shd w:fill="auto" w:val="clear"/>
+          <w:vertAlign w:val="baseline"/>
+          <w:rtl w:val="0"/>
+        </w:rPr>
         <w:t xml:space="preserve">Verificar como colocar a referência</w:t>
       </w:r>
     </w:p>
@@ -18603,17 +19064,10 @@
 
 <file path=word/commentsExtended.xml><?xml version="1.0" encoding="utf-8"?>
 <w15:commentsEx xmlns:mc="http://schemas.openxmlformats.org/markup-compatibility/2006" xmlns:o="urn:schemas-microsoft-com:office:office" xmlns:r="http://schemas.openxmlformats.org/officeDocument/2006/relationships" xmlns:m="http://schemas.openxmlformats.org/officeDocument/2006/math" xmlns:v="urn:schemas-microsoft-com:vml" xmlns:wp="http://schemas.openxmlformats.org/drawingml/2006/wordprocessingDrawing" xmlns:w10="urn:schemas-microsoft-com:office:word" xmlns:w="http://schemas.openxmlformats.org/wordprocessingml/2006/main" xmlns:wne="http://schemas.microsoft.com/office/word/2006/wordml" xmlns:sl="http://schemas.openxmlformats.org/schemaLibrary/2006/main" xmlns:a="http://schemas.openxmlformats.org/drawingml/2006/main" xmlns:pic="http://schemas.openxmlformats.org/drawingml/2006/picture" xmlns:c="http://schemas.openxmlformats.org/drawingml/2006/chart" xmlns:lc="http://schemas.openxmlformats.org/drawingml/2006/lockedCanvas" xmlns:dgm="http://schemas.openxmlformats.org/drawingml/2006/diagram" xmlns:wps="http://schemas.microsoft.com/office/word/2010/wordprocessingShape" xmlns:wpg="http://schemas.microsoft.com/office/word/2010/wordprocessingGroup" xmlns:w14="http://schemas.microsoft.com/office/word/2010/wordml" xmlns:w15="http://schemas.microsoft.com/office/word/2012/wordml">
-  <w15:commentEx w15:paraId="00000182" w15:done="0"/>
-  <w15:commentEx w15:paraId="00000183" w15:paraIdParent="00000182" w15:done="0"/>
-  <w15:commentEx w15:paraId="00000184" w15:done="0"/>
-  <w15:commentEx w15:paraId="00000185" w15:done="0"/>
-  <w15:commentEx w15:paraId="00000186" w15:done="0"/>
-  <w15:commentEx w15:paraId="00000187" w15:done="0"/>
-  <w15:commentEx w15:paraId="00000188" w15:paraIdParent="00000187" w15:done="0"/>
-  <w15:commentEx w15:paraId="00000189" w15:done="0"/>
-  <w15:commentEx w15:paraId="0000018A" w15:done="0"/>
   <w15:commentEx w15:paraId="0000018B" w15:done="0"/>
-  <w15:commentEx w15:paraId="0000018C" w15:done="0"/>
+  <w15:commentEx w15:paraId="0000018C" w15:paraIdParent="0000018B" w15:done="0"/>
+  <w15:commentEx w15:paraId="0000018D" w15:done="0"/>
+  <w15:commentEx w15:paraId="0000018E" w15:done="0"/>
   <w15:commentEx w15:paraId="0000018F" w15:done="0"/>
   <w15:commentEx w15:paraId="00000190" w15:done="0"/>
   <w15:commentEx w15:paraId="00000191" w15:paraIdParent="00000190" w15:done="0"/>
@@ -18621,14 +19075,22 @@
   <w15:commentEx w15:paraId="00000193" w15:done="0"/>
   <w15:commentEx w15:paraId="00000194" w15:done="0"/>
   <w15:commentEx w15:paraId="00000195" w15:done="0"/>
-  <w15:commentEx w15:paraId="00000196" w15:done="0"/>
-  <w15:commentEx w15:paraId="00000197" w15:done="0"/>
   <w15:commentEx w15:paraId="00000198" w15:done="0"/>
   <w15:commentEx w15:paraId="00000199" w15:done="0"/>
-  <w15:commentEx w15:paraId="0000019A" w15:done="0"/>
+  <w15:commentEx w15:paraId="0000019A" w15:paraIdParent="00000199" w15:done="0"/>
   <w15:commentEx w15:paraId="0000019B" w15:done="0"/>
   <w15:commentEx w15:paraId="0000019C" w15:done="0"/>
   <w15:commentEx w15:paraId="0000019D" w15:done="0"/>
+  <w15:commentEx w15:paraId="0000019E" w15:done="0"/>
+  <w15:commentEx w15:paraId="0000019F" w15:done="0"/>
+  <w15:commentEx w15:paraId="000001A0" w15:done="0"/>
+  <w15:commentEx w15:paraId="000001A1" w15:done="0"/>
+  <w15:commentEx w15:paraId="000001A2" w15:done="0"/>
+  <w15:commentEx w15:paraId="000001A3" w15:done="0"/>
+  <w15:commentEx w15:paraId="000001A4" w15:done="0"/>
+  <w15:commentEx w15:paraId="000001A5" w15:done="0"/>
+  <w15:commentEx w15:paraId="000001A6" w15:done="0"/>
+  <w15:commentEx w15:paraId="000001A7" w15:done="0"/>
 </w15:commentsEx>
 </file>
 
@@ -20468,7 +20930,7 @@
 
 <file path=customXML/item1.xml><?xml version="1.0" encoding="utf-8"?>
 <go:gDocsCustomXmlDataStorage xmlns:go="http://customooxmlschemas.google.com/" xmlns:r="http://schemas.openxmlformats.org/officeDocument/2006/relationships" uri="GoogleDocsCustomDataVersion1">
-  <go:docsCustomData xmlns:go="http://customooxmlschemas.google.com/" roundtripDataSignature="AMtx7mhZmiddaWq3giSbsqpl0kJ2bzPS1w==">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</go:docsCustomData>
+  <go:docsCustomData xmlns:go="http://customooxmlschemas.google.com/" roundtripDataSignature="AMtx7midHdnRK5J7pzsqbumrCN7u71WTHw==">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</go:docsCustomData>
 </go:gDocsCustomXmlDataStorage>
 </file>
 

</xml_diff>

<commit_message>
Falta finalizar a inserção da legenda das imagens
</commit_message>
<xml_diff>
--- a/doc/atual_TCC_final/2022_KaikiMelloDosSantos_TCC.docx
+++ b/doc/atual_TCC_final/2022_KaikiMelloDosSantos_TCC.docx
@@ -22,12 +22,12 @@
           <wp:inline distB="0" distT="0" distL="0" distR="0">
             <wp:extent cx="4362450" cy="1285875"/>
             <wp:effectExtent b="0" l="0" r="0" t="0"/>
-            <wp:docPr id="27" name="image2.png"/>
+            <wp:docPr id="27" name="image12.png"/>
             <a:graphic>
               <a:graphicData uri="http://schemas.openxmlformats.org/drawingml/2006/picture">
                 <pic:pic>
                   <pic:nvPicPr>
-                    <pic:cNvPr id="0" name="image2.png"/>
+                    <pic:cNvPr id="0" name="image12.png"/>
                     <pic:cNvPicPr preferRelativeResize="0"/>
                   </pic:nvPicPr>
                   <pic:blipFill>
@@ -280,12 +280,12 @@
           <wp:inline distB="114300" distT="114300" distL="114300" distR="114300">
             <wp:extent cx="2188365" cy="1971675"/>
             <wp:effectExtent b="0" l="0" r="0" t="0"/>
-            <wp:docPr id="13" name="image3.png"/>
+            <wp:docPr id="13" name="image8.png"/>
             <a:graphic>
               <a:graphicData uri="http://schemas.openxmlformats.org/drawingml/2006/picture">
                 <pic:pic>
                   <pic:nvPicPr>
-                    <pic:cNvPr id="0" name="image3.png"/>
+                    <pic:cNvPr id="0" name="image8.png"/>
                     <pic:cNvPicPr preferRelativeResize="0"/>
                   </pic:nvPicPr>
                   <pic:blipFill>
@@ -3576,428 +3576,17 @@
       </w:pPr>
       <w:r>
         <w:rPr>
+          <w:rtl w:val="0"/>
+        </w:rPr>
+      </w:r>
+    </w:p>
+    <w:p>
+      <w:pPr>
+        <w:spacing w:after="240" w:line="240" w:lineRule="auto"/>
+        <w:rPr>
           <w:rFonts w:ascii="Times New Roman" w:cs="Times New Roman" w:eastAsia="Times New Roman" w:hAnsi="Times New Roman"/>
           <w:sz w:val="24"/>
           <w:szCs w:val="24"/>
-          <w:rtl w:val="0"/>
-        </w:rPr>
-        <w:br w:type="textWrapping"/>
-      </w:r>
-    </w:p>
-    <w:p>
-      <w:pPr>
-        <w:spacing w:after="240" w:line="240" w:lineRule="auto"/>
-        <w:rPr>
-          <w:rFonts w:ascii="Arial" w:cs="Arial" w:eastAsia="Arial" w:hAnsi="Arial"/>
-          <w:b w:val="1"/>
-          <w:sz w:val="26"/>
-          <w:szCs w:val="26"/>
-        </w:rPr>
-      </w:pPr>
-      <w:r>
-        <w:rPr>
-          <w:rtl w:val="0"/>
-        </w:rPr>
-      </w:r>
-    </w:p>
-    <w:p>
-      <w:pPr>
-        <w:spacing w:after="240" w:line="240" w:lineRule="auto"/>
-        <w:rPr>
-          <w:rFonts w:ascii="Arial" w:cs="Arial" w:eastAsia="Arial" w:hAnsi="Arial"/>
-          <w:b w:val="1"/>
-          <w:sz w:val="26"/>
-          <w:szCs w:val="26"/>
-        </w:rPr>
-      </w:pPr>
-      <w:r>
-        <w:rPr>
-          <w:rtl w:val="0"/>
-        </w:rPr>
-      </w:r>
-    </w:p>
-    <w:p>
-      <w:pPr>
-        <w:spacing w:after="240" w:line="240" w:lineRule="auto"/>
-        <w:jc w:val="center"/>
-        <w:rPr>
-          <w:rFonts w:ascii="Arial" w:cs="Arial" w:eastAsia="Arial" w:hAnsi="Arial"/>
-          <w:b w:val="1"/>
-          <w:sz w:val="24"/>
-          <w:szCs w:val="24"/>
-        </w:rPr>
-      </w:pPr>
-      <w:r>
-        <w:rPr>
-          <w:rFonts w:ascii="Arial" w:cs="Arial" w:eastAsia="Arial" w:hAnsi="Arial"/>
-          <w:b w:val="1"/>
-          <w:sz w:val="24"/>
-          <w:szCs w:val="24"/>
-          <w:rtl w:val="0"/>
-        </w:rPr>
-        <w:t xml:space="preserve">LISTAS DE SIGLAS </w:t>
-      </w:r>
-    </w:p>
-    <w:p>
-      <w:pPr>
-        <w:spacing w:after="240" w:line="240" w:lineRule="auto"/>
-        <w:rPr>
-          <w:rFonts w:ascii="Arial" w:cs="Arial" w:eastAsia="Arial" w:hAnsi="Arial"/>
-          <w:b w:val="1"/>
-          <w:sz w:val="26"/>
-          <w:szCs w:val="26"/>
-        </w:rPr>
-      </w:pPr>
-      <w:r>
-        <w:rPr>
-          <w:rtl w:val="0"/>
-        </w:rPr>
-      </w:r>
-    </w:p>
-    <w:p>
-      <w:pPr>
-        <w:spacing w:after="240" w:line="240" w:lineRule="auto"/>
-        <w:rPr>
-          <w:rFonts w:ascii="Arial" w:cs="Arial" w:eastAsia="Arial" w:hAnsi="Arial"/>
-          <w:b w:val="1"/>
-          <w:sz w:val="26"/>
-          <w:szCs w:val="26"/>
-        </w:rPr>
-      </w:pPr>
-      <w:r>
-        <w:rPr>
-          <w:rtl w:val="0"/>
-        </w:rPr>
-      </w:r>
-    </w:p>
-    <w:p>
-      <w:pPr>
-        <w:spacing w:after="240" w:line="240" w:lineRule="auto"/>
-        <w:rPr>
-          <w:rFonts w:ascii="Arial" w:cs="Arial" w:eastAsia="Arial" w:hAnsi="Arial"/>
-          <w:b w:val="1"/>
-          <w:sz w:val="26"/>
-          <w:szCs w:val="26"/>
-        </w:rPr>
-      </w:pPr>
-      <w:r>
-        <w:rPr>
-          <w:rtl w:val="0"/>
-        </w:rPr>
-      </w:r>
-    </w:p>
-    <w:p>
-      <w:pPr>
-        <w:spacing w:after="240" w:line="240" w:lineRule="auto"/>
-        <w:rPr>
-          <w:rFonts w:ascii="Arial" w:cs="Arial" w:eastAsia="Arial" w:hAnsi="Arial"/>
-          <w:b w:val="1"/>
-          <w:sz w:val="26"/>
-          <w:szCs w:val="26"/>
-        </w:rPr>
-      </w:pPr>
-      <w:r>
-        <w:rPr>
-          <w:rtl w:val="0"/>
-        </w:rPr>
-      </w:r>
-    </w:p>
-    <w:p>
-      <w:pPr>
-        <w:spacing w:after="240" w:line="240" w:lineRule="auto"/>
-        <w:rPr>
-          <w:rFonts w:ascii="Arial" w:cs="Arial" w:eastAsia="Arial" w:hAnsi="Arial"/>
-          <w:b w:val="1"/>
-          <w:sz w:val="26"/>
-          <w:szCs w:val="26"/>
-        </w:rPr>
-      </w:pPr>
-      <w:r>
-        <w:rPr>
-          <w:rtl w:val="0"/>
-        </w:rPr>
-      </w:r>
-    </w:p>
-    <w:p>
-      <w:pPr>
-        <w:spacing w:after="240" w:line="240" w:lineRule="auto"/>
-        <w:rPr>
-          <w:rFonts w:ascii="Arial" w:cs="Arial" w:eastAsia="Arial" w:hAnsi="Arial"/>
-          <w:b w:val="1"/>
-          <w:sz w:val="26"/>
-          <w:szCs w:val="26"/>
-        </w:rPr>
-      </w:pPr>
-      <w:r>
-        <w:rPr>
-          <w:rtl w:val="0"/>
-        </w:rPr>
-      </w:r>
-    </w:p>
-    <w:p>
-      <w:pPr>
-        <w:spacing w:after="240" w:line="240" w:lineRule="auto"/>
-        <w:rPr>
-          <w:rFonts w:ascii="Arial" w:cs="Arial" w:eastAsia="Arial" w:hAnsi="Arial"/>
-          <w:b w:val="1"/>
-          <w:sz w:val="26"/>
-          <w:szCs w:val="26"/>
-        </w:rPr>
-      </w:pPr>
-      <w:r>
-        <w:rPr>
-          <w:rtl w:val="0"/>
-        </w:rPr>
-      </w:r>
-    </w:p>
-    <w:p>
-      <w:pPr>
-        <w:spacing w:after="240" w:line="240" w:lineRule="auto"/>
-        <w:rPr>
-          <w:rFonts w:ascii="Arial" w:cs="Arial" w:eastAsia="Arial" w:hAnsi="Arial"/>
-          <w:b w:val="1"/>
-          <w:sz w:val="26"/>
-          <w:szCs w:val="26"/>
-        </w:rPr>
-      </w:pPr>
-      <w:r>
-        <w:rPr>
-          <w:rtl w:val="0"/>
-        </w:rPr>
-      </w:r>
-    </w:p>
-    <w:p>
-      <w:pPr>
-        <w:spacing w:after="240" w:line="240" w:lineRule="auto"/>
-        <w:rPr>
-          <w:rFonts w:ascii="Arial" w:cs="Arial" w:eastAsia="Arial" w:hAnsi="Arial"/>
-          <w:b w:val="1"/>
-          <w:sz w:val="26"/>
-          <w:szCs w:val="26"/>
-        </w:rPr>
-      </w:pPr>
-      <w:r>
-        <w:rPr>
-          <w:rtl w:val="0"/>
-        </w:rPr>
-      </w:r>
-    </w:p>
-    <w:p>
-      <w:pPr>
-        <w:spacing w:after="240" w:line="240" w:lineRule="auto"/>
-        <w:rPr>
-          <w:rFonts w:ascii="Arial" w:cs="Arial" w:eastAsia="Arial" w:hAnsi="Arial"/>
-          <w:b w:val="1"/>
-          <w:sz w:val="26"/>
-          <w:szCs w:val="26"/>
-        </w:rPr>
-      </w:pPr>
-      <w:r>
-        <w:rPr>
-          <w:rtl w:val="0"/>
-        </w:rPr>
-      </w:r>
-    </w:p>
-    <w:p>
-      <w:pPr>
-        <w:spacing w:after="240" w:line="240" w:lineRule="auto"/>
-        <w:rPr>
-          <w:rFonts w:ascii="Arial" w:cs="Arial" w:eastAsia="Arial" w:hAnsi="Arial"/>
-          <w:b w:val="1"/>
-          <w:sz w:val="26"/>
-          <w:szCs w:val="26"/>
-        </w:rPr>
-      </w:pPr>
-      <w:r>
-        <w:rPr>
-          <w:rtl w:val="0"/>
-        </w:rPr>
-      </w:r>
-    </w:p>
-    <w:p>
-      <w:pPr>
-        <w:spacing w:after="240" w:line="240" w:lineRule="auto"/>
-        <w:rPr>
-          <w:rFonts w:ascii="Arial" w:cs="Arial" w:eastAsia="Arial" w:hAnsi="Arial"/>
-          <w:b w:val="1"/>
-          <w:sz w:val="26"/>
-          <w:szCs w:val="26"/>
-        </w:rPr>
-      </w:pPr>
-      <w:r>
-        <w:rPr>
-          <w:rtl w:val="0"/>
-        </w:rPr>
-      </w:r>
-    </w:p>
-    <w:p>
-      <w:pPr>
-        <w:spacing w:after="240" w:line="240" w:lineRule="auto"/>
-        <w:rPr>
-          <w:rFonts w:ascii="Arial" w:cs="Arial" w:eastAsia="Arial" w:hAnsi="Arial"/>
-          <w:b w:val="1"/>
-          <w:sz w:val="26"/>
-          <w:szCs w:val="26"/>
-        </w:rPr>
-      </w:pPr>
-      <w:r>
-        <w:rPr>
-          <w:rtl w:val="0"/>
-        </w:rPr>
-      </w:r>
-    </w:p>
-    <w:p>
-      <w:pPr>
-        <w:spacing w:after="240" w:line="240" w:lineRule="auto"/>
-        <w:rPr>
-          <w:rFonts w:ascii="Arial" w:cs="Arial" w:eastAsia="Arial" w:hAnsi="Arial"/>
-          <w:b w:val="1"/>
-          <w:sz w:val="26"/>
-          <w:szCs w:val="26"/>
-        </w:rPr>
-      </w:pPr>
-      <w:r>
-        <w:rPr>
-          <w:rtl w:val="0"/>
-        </w:rPr>
-      </w:r>
-    </w:p>
-    <w:p>
-      <w:pPr>
-        <w:spacing w:after="240" w:line="240" w:lineRule="auto"/>
-        <w:rPr>
-          <w:rFonts w:ascii="Arial" w:cs="Arial" w:eastAsia="Arial" w:hAnsi="Arial"/>
-          <w:b w:val="1"/>
-          <w:sz w:val="26"/>
-          <w:szCs w:val="26"/>
-        </w:rPr>
-      </w:pPr>
-      <w:r>
-        <w:rPr>
-          <w:rtl w:val="0"/>
-        </w:rPr>
-      </w:r>
-    </w:p>
-    <w:p>
-      <w:pPr>
-        <w:spacing w:after="240" w:line="240" w:lineRule="auto"/>
-        <w:rPr>
-          <w:rFonts w:ascii="Arial" w:cs="Arial" w:eastAsia="Arial" w:hAnsi="Arial"/>
-          <w:b w:val="1"/>
-          <w:sz w:val="26"/>
-          <w:szCs w:val="26"/>
-        </w:rPr>
-      </w:pPr>
-      <w:r>
-        <w:rPr>
-          <w:rtl w:val="0"/>
-        </w:rPr>
-      </w:r>
-    </w:p>
-    <w:p>
-      <w:pPr>
-        <w:spacing w:after="240" w:line="240" w:lineRule="auto"/>
-        <w:rPr>
-          <w:rFonts w:ascii="Arial" w:cs="Arial" w:eastAsia="Arial" w:hAnsi="Arial"/>
-          <w:b w:val="1"/>
-          <w:sz w:val="26"/>
-          <w:szCs w:val="26"/>
-        </w:rPr>
-      </w:pPr>
-      <w:r>
-        <w:rPr>
-          <w:rtl w:val="0"/>
-        </w:rPr>
-      </w:r>
-    </w:p>
-    <w:p>
-      <w:pPr>
-        <w:spacing w:after="240" w:line="240" w:lineRule="auto"/>
-        <w:rPr>
-          <w:rFonts w:ascii="Arial" w:cs="Arial" w:eastAsia="Arial" w:hAnsi="Arial"/>
-          <w:b w:val="1"/>
-          <w:sz w:val="26"/>
-          <w:szCs w:val="26"/>
-        </w:rPr>
-      </w:pPr>
-      <w:r>
-        <w:rPr>
-          <w:rtl w:val="0"/>
-        </w:rPr>
-      </w:r>
-    </w:p>
-    <w:p>
-      <w:pPr>
-        <w:spacing w:after="240" w:line="240" w:lineRule="auto"/>
-        <w:rPr>
-          <w:rFonts w:ascii="Arial" w:cs="Arial" w:eastAsia="Arial" w:hAnsi="Arial"/>
-          <w:b w:val="1"/>
-          <w:sz w:val="26"/>
-          <w:szCs w:val="26"/>
-        </w:rPr>
-      </w:pPr>
-      <w:r>
-        <w:rPr>
-          <w:rtl w:val="0"/>
-        </w:rPr>
-      </w:r>
-    </w:p>
-    <w:p>
-      <w:pPr>
-        <w:spacing w:after="240" w:line="240" w:lineRule="auto"/>
-        <w:rPr>
-          <w:rFonts w:ascii="Arial" w:cs="Arial" w:eastAsia="Arial" w:hAnsi="Arial"/>
-          <w:b w:val="1"/>
-          <w:sz w:val="26"/>
-          <w:szCs w:val="26"/>
-        </w:rPr>
-      </w:pPr>
-      <w:r>
-        <w:rPr>
-          <w:rtl w:val="0"/>
-        </w:rPr>
-      </w:r>
-    </w:p>
-    <w:p>
-      <w:pPr>
-        <w:spacing w:after="240" w:line="240" w:lineRule="auto"/>
-        <w:rPr>
-          <w:rFonts w:ascii="Arial" w:cs="Arial" w:eastAsia="Arial" w:hAnsi="Arial"/>
-          <w:b w:val="1"/>
-          <w:sz w:val="26"/>
-          <w:szCs w:val="26"/>
-        </w:rPr>
-      </w:pPr>
-      <w:r>
-        <w:rPr>
-          <w:rtl w:val="0"/>
-        </w:rPr>
-      </w:r>
-    </w:p>
-    <w:p>
-      <w:pPr>
-        <w:spacing w:after="240" w:line="240" w:lineRule="auto"/>
-        <w:rPr>
-          <w:rFonts w:ascii="Arial" w:cs="Arial" w:eastAsia="Arial" w:hAnsi="Arial"/>
-          <w:b w:val="1"/>
-          <w:sz w:val="26"/>
-          <w:szCs w:val="26"/>
-        </w:rPr>
-      </w:pPr>
-      <w:r>
-        <w:rPr>
-          <w:rtl w:val="0"/>
-        </w:rPr>
-      </w:r>
-    </w:p>
-    <w:p>
-      <w:pPr>
-        <w:spacing w:after="240" w:line="240" w:lineRule="auto"/>
-        <w:rPr>
-          <w:rFonts w:ascii="Arial" w:cs="Arial" w:eastAsia="Arial" w:hAnsi="Arial"/>
-          <w:b w:val="1"/>
-          <w:sz w:val="26"/>
-          <w:szCs w:val="26"/>
         </w:rPr>
       </w:pPr>
       <w:r>
@@ -4081,8 +3670,11 @@
             </w:tabs>
             <w:spacing w:after="0" w:before="60" w:line="240" w:lineRule="auto"/>
             <w:rPr>
+              <w:rFonts w:ascii="Arial" w:cs="Arial" w:eastAsia="Arial" w:hAnsi="Arial"/>
               <w:b w:val="1"/>
               <w:color w:val="000000"/>
+              <w:sz w:val="24"/>
+              <w:szCs w:val="24"/>
               <w:u w:val="none"/>
             </w:rPr>
           </w:pPr>
@@ -4094,7 +3686,7 @@
           <w:hyperlink w:anchor="_heading=h.dd124yh9uj1e">
             <w:r>
               <w:rPr>
-                <w:rFonts w:ascii="Calibri" w:cs="Calibri" w:eastAsia="Calibri" w:hAnsi="Calibri"/>
+                <w:rFonts w:ascii="Arial" w:cs="Arial" w:eastAsia="Arial" w:hAnsi="Arial"/>
                 <w:b w:val="1"/>
                 <w:i w:val="0"/>
                 <w:smallCaps w:val="0"/>
@@ -4127,15 +3719,17 @@
             <w:spacing w:after="0" w:before="60" w:line="240" w:lineRule="auto"/>
             <w:ind w:left="360" w:firstLine="0"/>
             <w:rPr>
+              <w:rFonts w:ascii="Arial" w:cs="Arial" w:eastAsia="Arial" w:hAnsi="Arial"/>
               <w:color w:val="000000"/>
+              <w:sz w:val="24"/>
+              <w:szCs w:val="24"/>
               <w:u w:val="none"/>
             </w:rPr>
           </w:pPr>
           <w:hyperlink w:anchor="_heading=h.6hsi6jq7n4ac">
             <w:r>
               <w:rPr>
-                <w:rFonts w:ascii="Calibri" w:cs="Calibri" w:eastAsia="Calibri" w:hAnsi="Calibri"/>
-                <w:b w:val="0"/>
+                <w:rFonts w:ascii="Arial" w:cs="Arial" w:eastAsia="Arial" w:hAnsi="Arial"/>
                 <w:i w:val="0"/>
                 <w:smallCaps w:val="0"/>
                 <w:strike w:val="0"/>
@@ -4167,15 +3761,17 @@
             <w:spacing w:after="0" w:before="60" w:line="240" w:lineRule="auto"/>
             <w:ind w:left="360" w:firstLine="0"/>
             <w:rPr>
+              <w:rFonts w:ascii="Arial" w:cs="Arial" w:eastAsia="Arial" w:hAnsi="Arial"/>
               <w:color w:val="000000"/>
+              <w:sz w:val="24"/>
+              <w:szCs w:val="24"/>
               <w:u w:val="none"/>
             </w:rPr>
           </w:pPr>
           <w:hyperlink w:anchor="_heading=h.xm971di3q24o">
             <w:r>
               <w:rPr>
-                <w:rFonts w:ascii="Calibri" w:cs="Calibri" w:eastAsia="Calibri" w:hAnsi="Calibri"/>
-                <w:b w:val="0"/>
+                <w:rFonts w:ascii="Arial" w:cs="Arial" w:eastAsia="Arial" w:hAnsi="Arial"/>
                 <w:i w:val="0"/>
                 <w:smallCaps w:val="0"/>
                 <w:strike w:val="0"/>
@@ -4207,15 +3803,17 @@
             <w:spacing w:after="0" w:before="60" w:line="240" w:lineRule="auto"/>
             <w:ind w:left="360" w:firstLine="0"/>
             <w:rPr>
+              <w:rFonts w:ascii="Arial" w:cs="Arial" w:eastAsia="Arial" w:hAnsi="Arial"/>
               <w:color w:val="000000"/>
+              <w:sz w:val="24"/>
+              <w:szCs w:val="24"/>
               <w:u w:val="none"/>
             </w:rPr>
           </w:pPr>
           <w:hyperlink w:anchor="_heading=h.4o82vqpups4m">
             <w:r>
               <w:rPr>
-                <w:rFonts w:ascii="Calibri" w:cs="Calibri" w:eastAsia="Calibri" w:hAnsi="Calibri"/>
-                <w:b w:val="0"/>
+                <w:rFonts w:ascii="Arial" w:cs="Arial" w:eastAsia="Arial" w:hAnsi="Arial"/>
                 <w:i w:val="0"/>
                 <w:smallCaps w:val="0"/>
                 <w:strike w:val="0"/>
@@ -4246,15 +3844,18 @@
             </w:tabs>
             <w:spacing w:after="0" w:before="60" w:line="240" w:lineRule="auto"/>
             <w:rPr>
+              <w:rFonts w:ascii="Arial" w:cs="Arial" w:eastAsia="Arial" w:hAnsi="Arial"/>
               <w:b w:val="1"/>
               <w:color w:val="000000"/>
+              <w:sz w:val="24"/>
+              <w:szCs w:val="24"/>
               <w:u w:val="none"/>
             </w:rPr>
           </w:pPr>
           <w:hyperlink w:anchor="_heading=h.74k5dmjz1nhp">
             <w:r>
               <w:rPr>
-                <w:rFonts w:ascii="Calibri" w:cs="Calibri" w:eastAsia="Calibri" w:hAnsi="Calibri"/>
+                <w:rFonts w:ascii="Arial" w:cs="Arial" w:eastAsia="Arial" w:hAnsi="Arial"/>
                 <w:b w:val="1"/>
                 <w:i w:val="0"/>
                 <w:smallCaps w:val="0"/>
@@ -4287,15 +3888,17 @@
             <w:spacing w:after="0" w:before="60" w:line="240" w:lineRule="auto"/>
             <w:ind w:left="360" w:firstLine="0"/>
             <w:rPr>
+              <w:rFonts w:ascii="Arial" w:cs="Arial" w:eastAsia="Arial" w:hAnsi="Arial"/>
               <w:color w:val="000000"/>
+              <w:sz w:val="24"/>
+              <w:szCs w:val="24"/>
               <w:u w:val="none"/>
             </w:rPr>
           </w:pPr>
           <w:hyperlink w:anchor="_heading=h.w6y1bdxuq4uh">
             <w:r>
               <w:rPr>
-                <w:rFonts w:ascii="Calibri" w:cs="Calibri" w:eastAsia="Calibri" w:hAnsi="Calibri"/>
-                <w:b w:val="0"/>
+                <w:rFonts w:ascii="Arial" w:cs="Arial" w:eastAsia="Arial" w:hAnsi="Arial"/>
                 <w:i w:val="0"/>
                 <w:smallCaps w:val="0"/>
                 <w:strike w:val="0"/>
@@ -4326,15 +3929,18 @@
             </w:tabs>
             <w:spacing w:after="0" w:before="60" w:line="240" w:lineRule="auto"/>
             <w:rPr>
+              <w:rFonts w:ascii="Arial" w:cs="Arial" w:eastAsia="Arial" w:hAnsi="Arial"/>
               <w:b w:val="1"/>
               <w:color w:val="000000"/>
+              <w:sz w:val="24"/>
+              <w:szCs w:val="24"/>
               <w:u w:val="none"/>
             </w:rPr>
           </w:pPr>
           <w:hyperlink w:anchor="_heading=h.57ciht6ezoj4">
             <w:r>
               <w:rPr>
-                <w:rFonts w:ascii="Calibri" w:cs="Calibri" w:eastAsia="Calibri" w:hAnsi="Calibri"/>
+                <w:rFonts w:ascii="Arial" w:cs="Arial" w:eastAsia="Arial" w:hAnsi="Arial"/>
                 <w:b w:val="1"/>
                 <w:i w:val="0"/>
                 <w:smallCaps w:val="0"/>
@@ -4367,15 +3973,17 @@
             <w:spacing w:after="0" w:before="60" w:line="240" w:lineRule="auto"/>
             <w:ind w:left="360" w:firstLine="0"/>
             <w:rPr>
+              <w:rFonts w:ascii="Arial" w:cs="Arial" w:eastAsia="Arial" w:hAnsi="Arial"/>
               <w:color w:val="000000"/>
+              <w:sz w:val="24"/>
+              <w:szCs w:val="24"/>
               <w:u w:val="none"/>
             </w:rPr>
           </w:pPr>
           <w:hyperlink w:anchor="_heading=h.7225pau8fr21">
             <w:r>
               <w:rPr>
-                <w:rFonts w:ascii="Calibri" w:cs="Calibri" w:eastAsia="Calibri" w:hAnsi="Calibri"/>
-                <w:b w:val="0"/>
+                <w:rFonts w:ascii="Arial" w:cs="Arial" w:eastAsia="Arial" w:hAnsi="Arial"/>
                 <w:i w:val="0"/>
                 <w:smallCaps w:val="0"/>
                 <w:strike w:val="0"/>
@@ -4407,15 +4015,17 @@
             <w:spacing w:after="0" w:before="60" w:line="240" w:lineRule="auto"/>
             <w:ind w:left="720" w:firstLine="0"/>
             <w:rPr>
+              <w:rFonts w:ascii="Arial" w:cs="Arial" w:eastAsia="Arial" w:hAnsi="Arial"/>
               <w:color w:val="000000"/>
+              <w:sz w:val="24"/>
+              <w:szCs w:val="24"/>
               <w:u w:val="none"/>
             </w:rPr>
           </w:pPr>
           <w:hyperlink w:anchor="_heading=h.g1w9pxed0dq0">
             <w:r>
               <w:rPr>
-                <w:rFonts w:ascii="Calibri" w:cs="Calibri" w:eastAsia="Calibri" w:hAnsi="Calibri"/>
-                <w:b w:val="0"/>
+                <w:rFonts w:ascii="Arial" w:cs="Arial" w:eastAsia="Arial" w:hAnsi="Arial"/>
                 <w:i w:val="0"/>
                 <w:smallCaps w:val="0"/>
                 <w:strike w:val="0"/>
@@ -4447,15 +4057,17 @@
             <w:spacing w:after="0" w:before="60" w:line="240" w:lineRule="auto"/>
             <w:ind w:left="1080" w:firstLine="0"/>
             <w:rPr>
+              <w:rFonts w:ascii="Arial" w:cs="Arial" w:eastAsia="Arial" w:hAnsi="Arial"/>
               <w:color w:val="000000"/>
+              <w:sz w:val="24"/>
+              <w:szCs w:val="24"/>
               <w:u w:val="none"/>
             </w:rPr>
           </w:pPr>
           <w:hyperlink w:anchor="_heading=h.xls2wuc362s9">
             <w:r>
               <w:rPr>
-                <w:rFonts w:ascii="Calibri" w:cs="Calibri" w:eastAsia="Calibri" w:hAnsi="Calibri"/>
-                <w:b w:val="0"/>
+                <w:rFonts w:ascii="Arial" w:cs="Arial" w:eastAsia="Arial" w:hAnsi="Arial"/>
                 <w:i w:val="0"/>
                 <w:smallCaps w:val="0"/>
                 <w:strike w:val="0"/>
@@ -4487,15 +4099,17 @@
             <w:spacing w:after="0" w:before="60" w:line="240" w:lineRule="auto"/>
             <w:ind w:left="720" w:firstLine="0"/>
             <w:rPr>
+              <w:rFonts w:ascii="Arial" w:cs="Arial" w:eastAsia="Arial" w:hAnsi="Arial"/>
               <w:color w:val="000000"/>
+              <w:sz w:val="24"/>
+              <w:szCs w:val="24"/>
               <w:u w:val="none"/>
             </w:rPr>
           </w:pPr>
           <w:hyperlink w:anchor="_heading=h.wuiefsd4rsxs">
             <w:r>
               <w:rPr>
-                <w:rFonts w:ascii="Calibri" w:cs="Calibri" w:eastAsia="Calibri" w:hAnsi="Calibri"/>
-                <w:b w:val="0"/>
+                <w:rFonts w:ascii="Arial" w:cs="Arial" w:eastAsia="Arial" w:hAnsi="Arial"/>
                 <w:i w:val="0"/>
                 <w:smallCaps w:val="0"/>
                 <w:strike w:val="0"/>
@@ -4527,15 +4141,17 @@
             <w:spacing w:after="0" w:before="60" w:line="240" w:lineRule="auto"/>
             <w:ind w:left="720" w:firstLine="0"/>
             <w:rPr>
+              <w:rFonts w:ascii="Arial" w:cs="Arial" w:eastAsia="Arial" w:hAnsi="Arial"/>
               <w:color w:val="000000"/>
+              <w:sz w:val="24"/>
+              <w:szCs w:val="24"/>
               <w:u w:val="none"/>
             </w:rPr>
           </w:pPr>
           <w:hyperlink w:anchor="_heading=h.s1yhcy7lwyr9">
             <w:r>
               <w:rPr>
-                <w:rFonts w:ascii="Calibri" w:cs="Calibri" w:eastAsia="Calibri" w:hAnsi="Calibri"/>
-                <w:b w:val="0"/>
+                <w:rFonts w:ascii="Arial" w:cs="Arial" w:eastAsia="Arial" w:hAnsi="Arial"/>
                 <w:i w:val="0"/>
                 <w:smallCaps w:val="0"/>
                 <w:strike w:val="0"/>
@@ -4567,15 +4183,17 @@
             <w:spacing w:after="0" w:before="60" w:line="240" w:lineRule="auto"/>
             <w:ind w:left="1080" w:firstLine="0"/>
             <w:rPr>
+              <w:rFonts w:ascii="Arial" w:cs="Arial" w:eastAsia="Arial" w:hAnsi="Arial"/>
               <w:color w:val="000000"/>
+              <w:sz w:val="24"/>
+              <w:szCs w:val="24"/>
               <w:u w:val="none"/>
             </w:rPr>
           </w:pPr>
           <w:hyperlink w:anchor="_heading=h.puvlis69qsbn">
             <w:r>
               <w:rPr>
-                <w:rFonts w:ascii="Calibri" w:cs="Calibri" w:eastAsia="Calibri" w:hAnsi="Calibri"/>
-                <w:b w:val="0"/>
+                <w:rFonts w:ascii="Arial" w:cs="Arial" w:eastAsia="Arial" w:hAnsi="Arial"/>
                 <w:i w:val="0"/>
                 <w:smallCaps w:val="0"/>
                 <w:strike w:val="0"/>
@@ -4607,15 +4225,17 @@
             <w:spacing w:after="0" w:before="60" w:line="240" w:lineRule="auto"/>
             <w:ind w:left="1080" w:firstLine="0"/>
             <w:rPr>
+              <w:rFonts w:ascii="Arial" w:cs="Arial" w:eastAsia="Arial" w:hAnsi="Arial"/>
               <w:color w:val="000000"/>
+              <w:sz w:val="24"/>
+              <w:szCs w:val="24"/>
               <w:u w:val="none"/>
             </w:rPr>
           </w:pPr>
           <w:hyperlink w:anchor="_heading=h.gnypczc59xaw">
             <w:r>
               <w:rPr>
-                <w:rFonts w:ascii="Calibri" w:cs="Calibri" w:eastAsia="Calibri" w:hAnsi="Calibri"/>
-                <w:b w:val="0"/>
+                <w:rFonts w:ascii="Arial" w:cs="Arial" w:eastAsia="Arial" w:hAnsi="Arial"/>
                 <w:i w:val="0"/>
                 <w:smallCaps w:val="0"/>
                 <w:strike w:val="0"/>
@@ -4647,15 +4267,17 @@
             <w:spacing w:after="0" w:before="60" w:line="240" w:lineRule="auto"/>
             <w:ind w:left="720" w:firstLine="0"/>
             <w:rPr>
+              <w:rFonts w:ascii="Arial" w:cs="Arial" w:eastAsia="Arial" w:hAnsi="Arial"/>
               <w:color w:val="000000"/>
+              <w:sz w:val="24"/>
+              <w:szCs w:val="24"/>
               <w:u w:val="none"/>
             </w:rPr>
           </w:pPr>
           <w:hyperlink w:anchor="_heading=h.qcmgvkbqifhy">
             <w:r>
               <w:rPr>
-                <w:rFonts w:ascii="Calibri" w:cs="Calibri" w:eastAsia="Calibri" w:hAnsi="Calibri"/>
-                <w:b w:val="0"/>
+                <w:rFonts w:ascii="Arial" w:cs="Arial" w:eastAsia="Arial" w:hAnsi="Arial"/>
                 <w:i w:val="0"/>
                 <w:smallCaps w:val="0"/>
                 <w:strike w:val="0"/>
@@ -4687,15 +4309,17 @@
             <w:spacing w:after="0" w:before="60" w:line="240" w:lineRule="auto"/>
             <w:ind w:left="720" w:firstLine="0"/>
             <w:rPr>
+              <w:rFonts w:ascii="Arial" w:cs="Arial" w:eastAsia="Arial" w:hAnsi="Arial"/>
               <w:color w:val="000000"/>
+              <w:sz w:val="24"/>
+              <w:szCs w:val="24"/>
               <w:u w:val="none"/>
             </w:rPr>
           </w:pPr>
           <w:hyperlink w:anchor="_heading=h.p5x5by4ljvfb">
             <w:r>
               <w:rPr>
-                <w:rFonts w:ascii="Calibri" w:cs="Calibri" w:eastAsia="Calibri" w:hAnsi="Calibri"/>
-                <w:b w:val="0"/>
+                <w:rFonts w:ascii="Arial" w:cs="Arial" w:eastAsia="Arial" w:hAnsi="Arial"/>
                 <w:i w:val="0"/>
                 <w:smallCaps w:val="0"/>
                 <w:strike w:val="0"/>
@@ -4726,15 +4350,18 @@
             </w:tabs>
             <w:spacing w:after="0" w:before="60" w:line="240" w:lineRule="auto"/>
             <w:rPr>
+              <w:rFonts w:ascii="Arial" w:cs="Arial" w:eastAsia="Arial" w:hAnsi="Arial"/>
               <w:b w:val="1"/>
               <w:color w:val="000000"/>
+              <w:sz w:val="24"/>
+              <w:szCs w:val="24"/>
               <w:u w:val="none"/>
             </w:rPr>
           </w:pPr>
           <w:hyperlink w:anchor="_heading=h.2whmw4qhzrby">
             <w:r>
               <w:rPr>
-                <w:rFonts w:ascii="Calibri" w:cs="Calibri" w:eastAsia="Calibri" w:hAnsi="Calibri"/>
+                <w:rFonts w:ascii="Arial" w:cs="Arial" w:eastAsia="Arial" w:hAnsi="Arial"/>
                 <w:b w:val="1"/>
                 <w:i w:val="0"/>
                 <w:smallCaps w:val="0"/>
@@ -4767,15 +4394,17 @@
             <w:spacing w:after="0" w:before="60" w:line="240" w:lineRule="auto"/>
             <w:ind w:left="360" w:firstLine="0"/>
             <w:rPr>
+              <w:rFonts w:ascii="Arial" w:cs="Arial" w:eastAsia="Arial" w:hAnsi="Arial"/>
               <w:color w:val="000000"/>
+              <w:sz w:val="24"/>
+              <w:szCs w:val="24"/>
               <w:u w:val="none"/>
             </w:rPr>
           </w:pPr>
           <w:hyperlink w:anchor="_heading=h.jytsn3xw1cz7">
             <w:r>
               <w:rPr>
-                <w:rFonts w:ascii="Calibri" w:cs="Calibri" w:eastAsia="Calibri" w:hAnsi="Calibri"/>
-                <w:b w:val="0"/>
+                <w:rFonts w:ascii="Arial" w:cs="Arial" w:eastAsia="Arial" w:hAnsi="Arial"/>
                 <w:i w:val="0"/>
                 <w:smallCaps w:val="0"/>
                 <w:strike w:val="0"/>
@@ -4807,15 +4436,17 @@
             <w:spacing w:after="0" w:before="60" w:line="240" w:lineRule="auto"/>
             <w:ind w:left="360" w:firstLine="0"/>
             <w:rPr>
+              <w:rFonts w:ascii="Arial" w:cs="Arial" w:eastAsia="Arial" w:hAnsi="Arial"/>
               <w:color w:val="000000"/>
+              <w:sz w:val="24"/>
+              <w:szCs w:val="24"/>
               <w:u w:val="none"/>
             </w:rPr>
           </w:pPr>
           <w:hyperlink w:anchor="_heading=h.2gof8fv94xc4">
             <w:r>
               <w:rPr>
-                <w:rFonts w:ascii="Calibri" w:cs="Calibri" w:eastAsia="Calibri" w:hAnsi="Calibri"/>
-                <w:b w:val="0"/>
+                <w:rFonts w:ascii="Arial" w:cs="Arial" w:eastAsia="Arial" w:hAnsi="Arial"/>
                 <w:i w:val="0"/>
                 <w:smallCaps w:val="0"/>
                 <w:strike w:val="0"/>
@@ -4847,15 +4478,17 @@
             <w:spacing w:after="0" w:before="60" w:line="240" w:lineRule="auto"/>
             <w:ind w:left="360" w:firstLine="0"/>
             <w:rPr>
+              <w:rFonts w:ascii="Arial" w:cs="Arial" w:eastAsia="Arial" w:hAnsi="Arial"/>
               <w:color w:val="000000"/>
+              <w:sz w:val="24"/>
+              <w:szCs w:val="24"/>
               <w:u w:val="none"/>
             </w:rPr>
           </w:pPr>
           <w:hyperlink w:anchor="_heading=h.1cc6g2x9afnz">
             <w:r>
               <w:rPr>
-                <w:rFonts w:ascii="Calibri" w:cs="Calibri" w:eastAsia="Calibri" w:hAnsi="Calibri"/>
-                <w:b w:val="0"/>
+                <w:rFonts w:ascii="Arial" w:cs="Arial" w:eastAsia="Arial" w:hAnsi="Arial"/>
                 <w:i w:val="0"/>
                 <w:smallCaps w:val="0"/>
                 <w:strike w:val="0"/>
@@ -4887,15 +4520,17 @@
             <w:spacing w:after="0" w:before="60" w:line="240" w:lineRule="auto"/>
             <w:ind w:left="360" w:firstLine="0"/>
             <w:rPr>
+              <w:rFonts w:ascii="Arial" w:cs="Arial" w:eastAsia="Arial" w:hAnsi="Arial"/>
               <w:color w:val="000000"/>
+              <w:sz w:val="24"/>
+              <w:szCs w:val="24"/>
               <w:u w:val="none"/>
             </w:rPr>
           </w:pPr>
           <w:hyperlink w:anchor="_heading=h.6z4yszijc5rl">
             <w:r>
               <w:rPr>
-                <w:rFonts w:ascii="Calibri" w:cs="Calibri" w:eastAsia="Calibri" w:hAnsi="Calibri"/>
-                <w:b w:val="0"/>
+                <w:rFonts w:ascii="Arial" w:cs="Arial" w:eastAsia="Arial" w:hAnsi="Arial"/>
                 <w:i w:val="0"/>
                 <w:smallCaps w:val="0"/>
                 <w:strike w:val="0"/>
@@ -4913,8 +4548,7 @@
           <w:hyperlink w:anchor="_heading=h.6z4yszijc5rl">
             <w:r>
               <w:rPr>
-                <w:rFonts w:ascii="Calibri" w:cs="Calibri" w:eastAsia="Calibri" w:hAnsi="Calibri"/>
-                <w:b w:val="0"/>
+                <w:rFonts w:ascii="Arial" w:cs="Arial" w:eastAsia="Arial" w:hAnsi="Arial"/>
                 <w:i w:val="0"/>
                 <w:smallCaps w:val="0"/>
                 <w:strike w:val="0"/>
@@ -4932,8 +4566,7 @@
           <w:hyperlink w:anchor="_heading=h.6z4yszijc5rl">
             <w:r>
               <w:rPr>
-                <w:rFonts w:ascii="Calibri" w:cs="Calibri" w:eastAsia="Calibri" w:hAnsi="Calibri"/>
-                <w:b w:val="0"/>
+                <w:rFonts w:ascii="Arial" w:cs="Arial" w:eastAsia="Arial" w:hAnsi="Arial"/>
                 <w:i w:val="0"/>
                 <w:smallCaps w:val="0"/>
                 <w:strike w:val="0"/>
@@ -4964,15 +4597,18 @@
             </w:tabs>
             <w:spacing w:after="0" w:before="60" w:line="240" w:lineRule="auto"/>
             <w:rPr>
+              <w:rFonts w:ascii="Arial" w:cs="Arial" w:eastAsia="Arial" w:hAnsi="Arial"/>
               <w:b w:val="1"/>
               <w:color w:val="000000"/>
+              <w:sz w:val="24"/>
+              <w:szCs w:val="24"/>
               <w:u w:val="none"/>
             </w:rPr>
           </w:pPr>
           <w:hyperlink w:anchor="_heading=h.tjmao39b7klm">
             <w:r>
               <w:rPr>
-                <w:rFonts w:ascii="Calibri" w:cs="Calibri" w:eastAsia="Calibri" w:hAnsi="Calibri"/>
+                <w:rFonts w:ascii="Arial" w:cs="Arial" w:eastAsia="Arial" w:hAnsi="Arial"/>
                 <w:b w:val="1"/>
                 <w:i w:val="0"/>
                 <w:smallCaps w:val="0"/>
@@ -5004,15 +4640,18 @@
             </w:tabs>
             <w:spacing w:after="0" w:before="60" w:line="240" w:lineRule="auto"/>
             <w:rPr>
+              <w:rFonts w:ascii="Arial" w:cs="Arial" w:eastAsia="Arial" w:hAnsi="Arial"/>
               <w:b w:val="1"/>
               <w:color w:val="000000"/>
+              <w:sz w:val="24"/>
+              <w:szCs w:val="24"/>
               <w:u w:val="none"/>
             </w:rPr>
           </w:pPr>
           <w:hyperlink w:anchor="_heading=h.gctt9x7az1e6">
             <w:r>
               <w:rPr>
-                <w:rFonts w:ascii="Calibri" w:cs="Calibri" w:eastAsia="Calibri" w:hAnsi="Calibri"/>
+                <w:rFonts w:ascii="Arial" w:cs="Arial" w:eastAsia="Arial" w:hAnsi="Arial"/>
                 <w:b w:val="1"/>
                 <w:i w:val="0"/>
                 <w:smallCaps w:val="0"/>
@@ -7731,14 +7370,96 @@
           <w:szCs w:val="24"/>
           <w:rtl w:val="0"/>
         </w:rPr>
-        <w:t xml:space="preserve">As bases de dados brutas passaram por um pré-processamento, durante o qual uma sequência de transformações foi aplicada, com o objetivo de torná-las mais limpas e passíveis de filtragem. A figura abaixo exemplifica essa etapa de pré-processamento.</w:t>
+        <w:t xml:space="preserve">As bases de dados brutas passaram por um pré-processamento, durante o qual uma sequência de transformações foi aplicada, com o objetivo de torná-las mais limpas e passíveis de filtragem. A Figura 1 demonstra a sequência de etapas realizadas durante o pré-processamento.</w:t>
+      </w:r>
+    </w:p>
+    <w:p>
+      <w:pPr>
+        <w:spacing w:after="0" w:line="360" w:lineRule="auto"/>
+        <w:ind w:firstLine="709"/>
+        <w:jc w:val="both"/>
+        <w:rPr>
+          <w:rFonts w:ascii="Arial" w:cs="Arial" w:eastAsia="Arial" w:hAnsi="Arial"/>
+          <w:sz w:val="24"/>
+          <w:szCs w:val="24"/>
+        </w:rPr>
+      </w:pPr>
+      <w:r>
+        <w:rPr>
+          <w:rtl w:val="0"/>
+        </w:rPr>
+      </w:r>
+    </w:p>
+    <w:p>
+      <w:pPr>
+        <w:spacing w:after="0" w:line="360" w:lineRule="auto"/>
+        <w:ind w:firstLine="709"/>
+        <w:jc w:val="both"/>
+        <w:rPr>
+          <w:rFonts w:ascii="Arial" w:cs="Arial" w:eastAsia="Arial" w:hAnsi="Arial"/>
+          <w:sz w:val="24"/>
+          <w:szCs w:val="24"/>
+        </w:rPr>
+      </w:pPr>
+      <w:r>
+        <w:rPr>
+          <w:rtl w:val="0"/>
+        </w:rPr>
+      </w:r>
+    </w:p>
+    <w:p>
+      <w:pPr>
+        <w:spacing w:after="0" w:line="360" w:lineRule="auto"/>
+        <w:ind w:firstLine="709"/>
+        <w:jc w:val="both"/>
+        <w:rPr>
+          <w:rFonts w:ascii="Arial" w:cs="Arial" w:eastAsia="Arial" w:hAnsi="Arial"/>
+          <w:sz w:val="24"/>
+          <w:szCs w:val="24"/>
+        </w:rPr>
+      </w:pPr>
+      <w:r>
+        <w:rPr>
+          <w:rtl w:val="0"/>
+        </w:rPr>
       </w:r>
     </w:p>
     <w:p>
       <w:pPr>
         <w:spacing w:after="0" w:line="360" w:lineRule="auto"/>
         <w:ind w:left="0" w:firstLine="0"/>
-        <w:jc w:val="both"/>
+        <w:jc w:val="center"/>
+        <w:rPr>
+          <w:rFonts w:ascii="Arial" w:cs="Arial" w:eastAsia="Arial" w:hAnsi="Arial"/>
+          <w:sz w:val="24"/>
+          <w:szCs w:val="24"/>
+        </w:rPr>
+      </w:pPr>
+      <w:r>
+        <w:rPr>
+          <w:rFonts w:ascii="Arial" w:cs="Arial" w:eastAsia="Arial" w:hAnsi="Arial"/>
+          <w:b w:val="1"/>
+          <w:sz w:val="24"/>
+          <w:szCs w:val="24"/>
+          <w:rtl w:val="0"/>
+        </w:rPr>
+        <w:t xml:space="preserve">Figura 1:</w:t>
+      </w:r>
+      <w:r>
+        <w:rPr>
+          <w:rFonts w:ascii="Arial" w:cs="Arial" w:eastAsia="Arial" w:hAnsi="Arial"/>
+          <w:sz w:val="24"/>
+          <w:szCs w:val="24"/>
+          <w:rtl w:val="0"/>
+        </w:rPr>
+        <w:t xml:space="preserve"> Sequência de etapas do pré-processamento </w:t>
+      </w:r>
+    </w:p>
+    <w:p>
+      <w:pPr>
+        <w:spacing w:after="0" w:line="360" w:lineRule="auto"/>
+        <w:ind w:left="0" w:firstLine="0"/>
+        <w:jc w:val="center"/>
         <w:rPr>
           <w:rFonts w:ascii="Arial" w:cs="Arial" w:eastAsia="Arial" w:hAnsi="Arial"/>
           <w:sz w:val="24"/>
@@ -7753,19 +7474,19 @@
         </w:rPr>
         <w:drawing>
           <wp:inline distB="114300" distT="114300" distL="114300" distR="114300">
-            <wp:extent cx="5762625" cy="1992719"/>
+            <wp:extent cx="5334000" cy="1876447"/>
             <wp:effectExtent b="0" l="0" r="0" t="0"/>
-            <wp:docPr id="10" name="image20.png"/>
+            <wp:docPr id="10" name="image2.png"/>
             <a:graphic>
               <a:graphicData uri="http://schemas.openxmlformats.org/drawingml/2006/picture">
                 <pic:pic>
                   <pic:nvPicPr>
-                    <pic:cNvPr id="0" name="image20.png"/>
+                    <pic:cNvPr id="0" name="image2.png"/>
                     <pic:cNvPicPr preferRelativeResize="0"/>
                   </pic:nvPicPr>
                   <pic:blipFill>
                     <a:blip r:embed="rId12"/>
-                    <a:srcRect b="13393" l="0" r="0" t="8318"/>
+                    <a:srcRect b="17887" l="2436" r="4982" t="8318"/>
                     <a:stretch>
                       <a:fillRect/>
                     </a:stretch>
@@ -7773,7 +7494,7 @@
                   <pic:spPr>
                     <a:xfrm>
                       <a:off x="0" y="0"/>
-                      <a:ext cx="5762625" cy="1992719"/>
+                      <a:ext cx="5334000" cy="1876447"/>
                     </a:xfrm>
                     <a:prstGeom prst="rect"/>
                     <a:ln/>
@@ -7784,6 +7505,40 @@
           </wp:inline>
         </w:drawing>
       </w:r>
+      <w:r>
+        <w:rPr>
+          <w:rtl w:val="0"/>
+        </w:rPr>
+      </w:r>
+    </w:p>
+    <w:p>
+      <w:pPr>
+        <w:spacing w:after="0" w:line="360" w:lineRule="auto"/>
+        <w:ind w:left="0" w:firstLine="0"/>
+        <w:jc w:val="center"/>
+        <w:rPr>
+          <w:rFonts w:ascii="Arial" w:cs="Arial" w:eastAsia="Arial" w:hAnsi="Arial"/>
+        </w:rPr>
+      </w:pPr>
+      <w:r>
+        <w:rPr>
+          <w:rFonts w:ascii="Arial" w:cs="Arial" w:eastAsia="Arial" w:hAnsi="Arial"/>
+          <w:rtl w:val="0"/>
+        </w:rPr>
+        <w:t xml:space="preserve">Fonte: Autor</w:t>
+      </w:r>
+    </w:p>
+    <w:p>
+      <w:pPr>
+        <w:spacing w:after="0" w:line="360" w:lineRule="auto"/>
+        <w:ind w:left="0" w:firstLine="0"/>
+        <w:jc w:val="center"/>
+        <w:rPr>
+          <w:rFonts w:ascii="Arial" w:cs="Arial" w:eastAsia="Arial" w:hAnsi="Arial"/>
+          <w:sz w:val="24"/>
+          <w:szCs w:val="24"/>
+        </w:rPr>
+      </w:pPr>
       <w:r>
         <w:rPr>
           <w:rtl w:val="0"/>
@@ -8584,13 +8339,43 @@
           <w:szCs w:val="24"/>
           <w:rtl w:val="0"/>
         </w:rPr>
-        <w:t xml:space="preserve">As técnicas de pré-processamento de dados são frequentemente empregadas para melhorar a qualidade dos dados, seja eliminando ou minimizando problemas existentes citados anteriormente (FACELI et al., 2021). O objetivo dessa etapa é preparar os dados para que possam ser consumidos pelos algoritmos de aprendizado de máquina, de forma a obter resultados mais precisos e relevantes, algumas das tarefas realizadas nessa etapa são: limpeza, normalização, transformação dos dados, além de redução de dimensionalidade e criação de recursos. </w:t>
+        <w:t xml:space="preserve">As técnicas de pré-processamento de dados listadas na Figura 2 são frequentemente empregadas para melhorar a qualidade dos dados, seja eliminando ou minimizando problemas existentes citados anteriormente (FACELI et al., 2021). O objetivo dessa etapa é preparar os dados para que possam ser consumidos pelos algoritmos de aprendizado de máquina, de forma a obter resultados mais precisos e relevantes, algumas das tarefas realizadas nessa etapa são: limpeza, normalização, transformação dos dados, além de redução de dimensionalidade e criação de recursos. </w:t>
       </w:r>
     </w:p>
     <w:p>
       <w:pPr>
         <w:spacing w:after="0" w:line="360" w:lineRule="auto"/>
-        <w:ind w:firstLine="709"/>
+        <w:jc w:val="center"/>
+        <w:rPr>
+          <w:rFonts w:ascii="Arial" w:cs="Arial" w:eastAsia="Arial" w:hAnsi="Arial"/>
+          <w:sz w:val="24"/>
+          <w:szCs w:val="24"/>
+        </w:rPr>
+      </w:pPr>
+      <w:r>
+        <w:rPr>
+          <w:rFonts w:ascii="Arial" w:cs="Arial" w:eastAsia="Arial" w:hAnsi="Arial"/>
+          <w:b w:val="1"/>
+          <w:sz w:val="24"/>
+          <w:szCs w:val="24"/>
+          <w:rtl w:val="0"/>
+        </w:rPr>
+        <w:t xml:space="preserve">Figura 2:</w:t>
+      </w:r>
+      <w:r>
+        <w:rPr>
+          <w:rFonts w:ascii="Arial" w:cs="Arial" w:eastAsia="Arial" w:hAnsi="Arial"/>
+          <w:sz w:val="24"/>
+          <w:szCs w:val="24"/>
+          <w:rtl w:val="0"/>
+        </w:rPr>
+        <w:t xml:space="preserve"> Técnicas de pré-processamento de dados</w:t>
+      </w:r>
+    </w:p>
+    <w:p>
+      <w:pPr>
+        <w:spacing w:after="0" w:line="360" w:lineRule="auto"/>
+        <w:ind w:firstLine="0"/>
         <w:jc w:val="center"/>
         <w:rPr>
           <w:rFonts w:ascii="Arial" w:cs="Arial" w:eastAsia="Arial" w:hAnsi="Arial"/>
@@ -8616,12 +8401,12 @@
           <wp:inline distB="114300" distT="114300" distL="114300" distR="114300">
             <wp:extent cx="3829050" cy="3048134"/>
             <wp:effectExtent b="0" l="0" r="0" t="0"/>
-            <wp:docPr id="16" name="image14.png"/>
+            <wp:docPr id="16" name="image15.png"/>
             <a:graphic>
               <a:graphicData uri="http://schemas.openxmlformats.org/drawingml/2006/picture">
                 <pic:pic>
                   <pic:nvPicPr>
-                    <pic:cNvPr id="0" name="image14.png"/>
+                    <pic:cNvPr id="0" name="image15.png"/>
                     <pic:cNvPicPr preferRelativeResize="0"/>
                   </pic:nvPicPr>
                   <pic:blipFill>
@@ -8658,6 +8443,23 @@
     <w:p>
       <w:pPr>
         <w:spacing w:after="0" w:line="360" w:lineRule="auto"/>
+        <w:ind w:firstLine="0"/>
+        <w:jc w:val="center"/>
+        <w:rPr>
+          <w:rFonts w:ascii="Arial" w:cs="Arial" w:eastAsia="Arial" w:hAnsi="Arial"/>
+          <w:sz w:val="24"/>
+          <w:szCs w:val="24"/>
+        </w:rPr>
+      </w:pPr>
+      <w:r>
+        <w:rPr>
+          <w:rtl w:val="0"/>
+        </w:rPr>
+      </w:r>
+    </w:p>
+    <w:p>
+      <w:pPr>
+        <w:spacing w:after="0" w:line="360" w:lineRule="auto"/>
         <w:ind w:firstLine="709"/>
         <w:jc w:val="both"/>
         <w:rPr>
@@ -9169,7 +8971,7 @@
           <w:szCs w:val="24"/>
           <w:rtl w:val="0"/>
         </w:rPr>
-        <w:t xml:space="preserve"> que a maior parte dos algoritmos de recomendação necessitam fortemente de um registro de interações prévias para gerar uma sugestão, caso um item ou usuário não esteja presente nos dados utilizados para treinar o sistema, torna-se impossível incluí-los na recomendação. Existem duas formas de cold start problem: o cold start do usuário e o cold start do item.</w:t>
+        <w:t xml:space="preserve"> que a maior parte dos algoritmos de recomendação necessitam fortemente de um registro de interações prévias para gerar uma sugestão, caso um item ou usuário não esteja presente nos dados utilizados para treinar o sistema, torna-se impossível incluí-los na recomendação. Existem duas formas de cold start problem: o cold start do usuário e o cold start do item, como demonstra a Figura 3.</w:t>
       </w:r>
     </w:p>
     <w:p>
@@ -9191,6 +8993,87 @@
           <w:rtl w:val="0"/>
         </w:rPr>
         <w:t xml:space="preserve">O cold start do usuário ocorre quando o sistema de recomendação não tem informações suficientes sobre as preferências de um usuário novo ou pouco ativo para fazer recomendações precisas. Já o cold start do item surge quando um item novo é adicionado ao catálogo e ainda não há informações suficientes sobre suas características para que o sistema possa fazer recomendações precisas.</w:t>
+      </w:r>
+    </w:p>
+    <w:p>
+      <w:pPr>
+        <w:spacing w:after="0" w:line="360" w:lineRule="auto"/>
+        <w:ind w:firstLine="709"/>
+        <w:jc w:val="both"/>
+        <w:rPr>
+          <w:rFonts w:ascii="Arial" w:cs="Arial" w:eastAsia="Arial" w:hAnsi="Arial"/>
+          <w:sz w:val="24"/>
+          <w:szCs w:val="24"/>
+        </w:rPr>
+      </w:pPr>
+      <w:r>
+        <w:rPr>
+          <w:rtl w:val="0"/>
+        </w:rPr>
+      </w:r>
+    </w:p>
+    <w:p>
+      <w:pPr>
+        <w:spacing w:after="0" w:line="360" w:lineRule="auto"/>
+        <w:ind w:firstLine="709"/>
+        <w:jc w:val="both"/>
+        <w:rPr>
+          <w:rFonts w:ascii="Arial" w:cs="Arial" w:eastAsia="Arial" w:hAnsi="Arial"/>
+          <w:sz w:val="24"/>
+          <w:szCs w:val="24"/>
+        </w:rPr>
+      </w:pPr>
+      <w:r>
+        <w:rPr>
+          <w:rtl w:val="0"/>
+        </w:rPr>
+      </w:r>
+    </w:p>
+    <w:p>
+      <w:pPr>
+        <w:spacing w:after="0" w:line="360" w:lineRule="auto"/>
+        <w:ind w:firstLine="709"/>
+        <w:jc w:val="both"/>
+        <w:rPr>
+          <w:rFonts w:ascii="Arial" w:cs="Arial" w:eastAsia="Arial" w:hAnsi="Arial"/>
+          <w:sz w:val="24"/>
+          <w:szCs w:val="24"/>
+        </w:rPr>
+      </w:pPr>
+      <w:r>
+        <w:rPr>
+          <w:rtl w:val="0"/>
+        </w:rPr>
+      </w:r>
+    </w:p>
+    <w:p>
+      <w:pPr>
+        <w:spacing w:after="0" w:line="360" w:lineRule="auto"/>
+        <w:jc w:val="center"/>
+        <w:rPr>
+          <w:rFonts w:ascii="Arial" w:cs="Arial" w:eastAsia="Arial" w:hAnsi="Arial"/>
+          <w:sz w:val="24"/>
+          <w:szCs w:val="24"/>
+        </w:rPr>
+      </w:pPr>
+      <w:r>
+        <w:rPr>
+          <w:rFonts w:ascii="Arial" w:cs="Arial" w:eastAsia="Arial" w:hAnsi="Arial"/>
+          <w:b w:val="1"/>
+          <w:sz w:val="24"/>
+          <w:szCs w:val="24"/>
+          <w:rtl w:val="0"/>
+        </w:rPr>
+        <w:t xml:space="preserve">Figura 3:</w:t>
+      </w:r>
+      <w:r>
+        <w:rPr>
+          <w:rFonts w:ascii="Arial" w:cs="Arial" w:eastAsia="Arial" w:hAnsi="Arial"/>
+          <w:sz w:val="24"/>
+          <w:szCs w:val="24"/>
+          <w:rtl w:val="0"/>
+        </w:rPr>
+        <w:t xml:space="preserve"> Funcionamento das duas formas da partida a frio</w:t>
       </w:r>
     </w:p>
     <w:p>
@@ -9222,12 +9105,12 @@
           <wp:inline distB="114300" distT="114300" distL="114300" distR="114300">
             <wp:extent cx="4993599" cy="2344103"/>
             <wp:effectExtent b="0" l="0" r="0" t="0"/>
-            <wp:docPr id="28" name="image18.png"/>
+            <wp:docPr id="28" name="image11.png"/>
             <a:graphic>
               <a:graphicData uri="http://schemas.openxmlformats.org/drawingml/2006/picture">
                 <pic:pic>
                   <pic:nvPicPr>
-                    <pic:cNvPr id="0" name="image18.png"/>
+                    <pic:cNvPr id="0" name="image11.png"/>
                     <pic:cNvPicPr preferRelativeResize="0"/>
                   </pic:nvPicPr>
                   <pic:blipFill>
@@ -9263,6 +9146,23 @@
     </w:p>
     <w:p>
       <w:pPr>
+        <w:spacing w:after="200" w:line="360" w:lineRule="auto"/>
+        <w:ind w:left="0" w:firstLine="0"/>
+        <w:jc w:val="center"/>
+        <w:rPr>
+          <w:rFonts w:ascii="Arial" w:cs="Arial" w:eastAsia="Arial" w:hAnsi="Arial"/>
+          <w:sz w:val="24"/>
+          <w:szCs w:val="24"/>
+        </w:rPr>
+      </w:pPr>
+      <w:r>
+        <w:rPr>
+          <w:rtl w:val="0"/>
+        </w:rPr>
+      </w:r>
+    </w:p>
+    <w:p>
+      <w:pPr>
         <w:keepNext w:val="0"/>
         <w:keepLines w:val="0"/>
         <w:pageBreakBefore w:val="0"/>
@@ -9483,91 +9383,6 @@
     </w:p>
     <w:p>
       <w:pPr>
-        <w:spacing w:after="0" w:line="360" w:lineRule="auto"/>
-        <w:ind w:left="0" w:firstLine="0"/>
-        <w:jc w:val="both"/>
-        <w:rPr>
-          <w:rFonts w:ascii="Arial" w:cs="Arial" w:eastAsia="Arial" w:hAnsi="Arial"/>
-          <w:sz w:val="24"/>
-          <w:szCs w:val="24"/>
-        </w:rPr>
-      </w:pPr>
-      <w:r>
-        <w:rPr>
-          <w:rtl w:val="0"/>
-        </w:rPr>
-      </w:r>
-    </w:p>
-    <w:p>
-      <w:pPr>
-        <w:spacing w:after="0" w:line="360" w:lineRule="auto"/>
-        <w:ind w:left="0" w:firstLine="0"/>
-        <w:jc w:val="both"/>
-        <w:rPr>
-          <w:rFonts w:ascii="Arial" w:cs="Arial" w:eastAsia="Arial" w:hAnsi="Arial"/>
-          <w:sz w:val="24"/>
-          <w:szCs w:val="24"/>
-        </w:rPr>
-      </w:pPr>
-      <w:r>
-        <w:rPr>
-          <w:rtl w:val="0"/>
-        </w:rPr>
-      </w:r>
-    </w:p>
-    <w:p>
-      <w:pPr>
-        <w:spacing w:after="0" w:line="360" w:lineRule="auto"/>
-        <w:ind w:left="0" w:firstLine="0"/>
-        <w:jc w:val="both"/>
-        <w:rPr>
-          <w:rFonts w:ascii="Arial" w:cs="Arial" w:eastAsia="Arial" w:hAnsi="Arial"/>
-          <w:sz w:val="24"/>
-          <w:szCs w:val="24"/>
-        </w:rPr>
-      </w:pPr>
-      <w:r>
-        <w:rPr>
-          <w:rtl w:val="0"/>
-        </w:rPr>
-      </w:r>
-    </w:p>
-    <w:p>
-      <w:pPr>
-        <w:spacing w:after="0" w:line="360" w:lineRule="auto"/>
-        <w:ind w:left="0" w:firstLine="0"/>
-        <w:jc w:val="both"/>
-        <w:rPr>
-          <w:rFonts w:ascii="Arial" w:cs="Arial" w:eastAsia="Arial" w:hAnsi="Arial"/>
-          <w:sz w:val="24"/>
-          <w:szCs w:val="24"/>
-        </w:rPr>
-      </w:pPr>
-      <w:r>
-        <w:rPr>
-          <w:rtl w:val="0"/>
-        </w:rPr>
-      </w:r>
-    </w:p>
-    <w:p>
-      <w:pPr>
-        <w:spacing w:after="0" w:line="360" w:lineRule="auto"/>
-        <w:ind w:left="0" w:firstLine="0"/>
-        <w:jc w:val="both"/>
-        <w:rPr>
-          <w:rFonts w:ascii="Arial" w:cs="Arial" w:eastAsia="Arial" w:hAnsi="Arial"/>
-          <w:sz w:val="24"/>
-          <w:szCs w:val="24"/>
-        </w:rPr>
-      </w:pPr>
-      <w:r>
-        <w:rPr>
-          <w:rtl w:val="0"/>
-        </w:rPr>
-      </w:r>
-    </w:p>
-    <w:p>
-      <w:pPr>
         <w:pStyle w:val="Heading3"/>
         <w:rPr/>
       </w:pPr>
@@ -9598,7 +9413,7 @@
           <w:szCs w:val="24"/>
           <w:rtl w:val="0"/>
         </w:rPr>
-        <w:t xml:space="preserve">A filtragem colaborativa é uma abordagem utilizada em sistemas de recomendação que consiste em analisar as interações dos usuários com itens e, a partir disso, fazer sugestões de itens que possam ser do interesse deles. Essa técnica se baseia no pressuposto de que usuários com gostos e comportamentos semelhantes tendem a ter preferências parecidas em relação aos itens. </w:t>
+        <w:t xml:space="preserve">A filtragem colaborativa é uma abordagem utilizada em sistemas de recomendação que consiste em analisar as interações dos usuários com itens conforme ilustrado na Figura 4 e, a partir disso, fazer sugestões de itens que possam ser do interesse deles. Essa técnica se baseia no pressuposto de que usuários com gostos e comportamentos semelhantes tendem a ter preferências parecidas em relação aos itens. </w:t>
       </w:r>
     </w:p>
     <w:p>
@@ -9620,6 +9435,36 @@
           <w:rtl w:val="0"/>
         </w:rPr>
         <w:t xml:space="preserve">Conforme Silva (2021) afirma, essa técnica de recomendação considera os feedbacks de todos os usuários para indicar novos produtos ou serviços a outros usuários, levando em consideração o histórico de preferências deste usuário. Esta técnica leva em conta exclusivamente os feedbacks, sem depender, portanto, do conteúdo dos itens ou informações adicionais dos usuários.</w:t>
+      </w:r>
+    </w:p>
+    <w:p>
+      <w:pPr>
+        <w:spacing w:after="0" w:line="360" w:lineRule="auto"/>
+        <w:jc w:val="center"/>
+        <w:rPr>
+          <w:rFonts w:ascii="Arial" w:cs="Arial" w:eastAsia="Arial" w:hAnsi="Arial"/>
+          <w:sz w:val="24"/>
+          <w:szCs w:val="24"/>
+        </w:rPr>
+      </w:pPr>
+      <w:r>
+        <w:rPr>
+          <w:rFonts w:ascii="Arial" w:cs="Arial" w:eastAsia="Arial" w:hAnsi="Arial"/>
+          <w:b w:val="1"/>
+          <w:sz w:val="24"/>
+          <w:szCs w:val="24"/>
+          <w:rtl w:val="0"/>
+        </w:rPr>
+        <w:t xml:space="preserve">Figura 4:</w:t>
+      </w:r>
+      <w:r>
+        <w:rPr>
+          <w:rFonts w:ascii="Arial" w:cs="Arial" w:eastAsia="Arial" w:hAnsi="Arial"/>
+          <w:sz w:val="24"/>
+          <w:szCs w:val="24"/>
+          <w:rtl w:val="0"/>
+        </w:rPr>
+        <w:t xml:space="preserve"> Funcionamento da filtragem colaborativa</w:t>
       </w:r>
     </w:p>
     <w:p>
@@ -9651,12 +9496,12 @@
           <wp:inline distB="114300" distT="114300" distL="114300" distR="114300">
             <wp:extent cx="3600000" cy="3212000"/>
             <wp:effectExtent b="0" l="0" r="0" t="0"/>
-            <wp:docPr id="22" name="image12.png"/>
+            <wp:docPr id="22" name="image6.png"/>
             <a:graphic>
               <a:graphicData uri="http://schemas.openxmlformats.org/drawingml/2006/picture">
                 <pic:pic>
                   <pic:nvPicPr>
-                    <pic:cNvPr id="0" name="image12.png"/>
+                    <pic:cNvPr id="0" name="image6.png"/>
                     <pic:cNvPicPr preferRelativeResize="0"/>
                   </pic:nvPicPr>
                   <pic:blipFill>
@@ -9693,6 +9538,23 @@
     <w:p>
       <w:pPr>
         <w:spacing w:after="200" w:line="360" w:lineRule="auto"/>
+        <w:ind w:left="0" w:firstLine="0"/>
+        <w:jc w:val="center"/>
+        <w:rPr>
+          <w:rFonts w:ascii="Arial" w:cs="Arial" w:eastAsia="Arial" w:hAnsi="Arial"/>
+          <w:sz w:val="24"/>
+          <w:szCs w:val="24"/>
+        </w:rPr>
+      </w:pPr>
+      <w:r>
+        <w:rPr>
+          <w:rtl w:val="0"/>
+        </w:rPr>
+      </w:r>
+    </w:p>
+    <w:p>
+      <w:pPr>
+        <w:spacing w:after="200" w:line="360" w:lineRule="auto"/>
         <w:ind w:firstLine="709"/>
         <w:jc w:val="both"/>
         <w:rPr>
@@ -9727,6 +9589,36 @@
           <w:rtl w:val="0"/>
         </w:rPr>
         <w:t xml:space="preserve"> que representa o consumo ou compra do item. Esses dados podem ser coletados de forma explícita, com o usuário informando seu grau de relação com o item, ou de forma implícita, analisando apenas as ações do usuário.</w:t>
+      </w:r>
+    </w:p>
+    <w:p>
+      <w:pPr>
+        <w:spacing w:after="0" w:line="360" w:lineRule="auto"/>
+        <w:jc w:val="center"/>
+        <w:rPr>
+          <w:rFonts w:ascii="Arial" w:cs="Arial" w:eastAsia="Arial" w:hAnsi="Arial"/>
+          <w:sz w:val="24"/>
+          <w:szCs w:val="24"/>
+        </w:rPr>
+      </w:pPr>
+      <w:r>
+        <w:rPr>
+          <w:rFonts w:ascii="Arial" w:cs="Arial" w:eastAsia="Arial" w:hAnsi="Arial"/>
+          <w:b w:val="1"/>
+          <w:sz w:val="24"/>
+          <w:szCs w:val="24"/>
+          <w:rtl w:val="0"/>
+        </w:rPr>
+        <w:t xml:space="preserve">Figura 5:</w:t>
+      </w:r>
+      <w:r>
+        <w:rPr>
+          <w:rFonts w:ascii="Arial" w:cs="Arial" w:eastAsia="Arial" w:hAnsi="Arial"/>
+          <w:sz w:val="24"/>
+          <w:szCs w:val="24"/>
+          <w:rtl w:val="0"/>
+        </w:rPr>
+        <w:t xml:space="preserve"> Ilustração da matriz de interações usuário-item.</w:t>
       </w:r>
     </w:p>
     <w:p>
@@ -9750,12 +9642,12 @@
           <wp:inline distB="114300" distT="114300" distL="114300" distR="114300">
             <wp:extent cx="5644515" cy="2809875"/>
             <wp:effectExtent b="0" l="0" r="0" t="0"/>
-            <wp:docPr id="17" name="image8.png"/>
+            <wp:docPr id="17" name="image20.png"/>
             <a:graphic>
               <a:graphicData uri="http://schemas.openxmlformats.org/drawingml/2006/picture">
                 <pic:pic>
                   <pic:nvPicPr>
-                    <pic:cNvPr id="0" name="image8.png"/>
+                    <pic:cNvPr id="0" name="image20.png"/>
                     <pic:cNvPicPr preferRelativeResize="0"/>
                   </pic:nvPicPr>
                   <pic:blipFill>
@@ -9815,7 +9707,7 @@
           <w:szCs w:val="24"/>
           <w:rtl w:val="0"/>
         </w:rPr>
-        <w:t xml:space="preserve">As interações entre usuários e itens são registradas e armazenadas na matriz de interações usuário-item. Assim, a premissa fundamental dos métodos colaborativos é que as interações prévias entre usuários e itens são capazes de identificar usuários e/ou itens com características semelhantes e, com base nessas proximidades estimadas, realizar predições (ROCCA; ROCCA, 2019).</w:t>
+        <w:t xml:space="preserve">As interações entre usuários e itens são registradas e armazenadas na matriz de interações usuário-item como consta na Figura 5. Assim, a premissa fundamental dos métodos colaborativos é que as interações prévias entre usuários e itens são capazes de identificar usuários e/ou itens com características semelhantes e, com base nessas proximidades estimadas, realizar predições (ROCCA; ROCCA, 2019).</w:t>
       </w:r>
     </w:p>
     <w:p>
@@ -9934,7 +9826,7 @@
           <w:szCs w:val="24"/>
           <w:rtl w:val="0"/>
         </w:rPr>
-        <w:t xml:space="preserve">Utiliza as avaliações dos usuários diretamente para identificar outros vizinhos que apresentem avaliações semelhantes. Esse método pode ser aplicado de duas maneiras distintas: i) baseado no usuário  e ii) baseado no item.</w:t>
+        <w:t xml:space="preserve">Utiliza as avaliações dos usuários diretamente para identificar outros vizinhos que apresentem avaliações semelhantes. Esse método pode ser aplicado de duas maneiras distintas: i) baseado no usuário e ii) baseado no item , conforme evidenciado na Figura 6.</w:t>
       </w:r>
     </w:p>
     <w:p>
@@ -10045,6 +9937,65 @@
           <w:between w:space="0" w:sz="0" w:val="nil"/>
         </w:pBdr>
         <w:shd w:fill="auto" w:val="clear"/>
+        <w:spacing w:after="0" w:before="0" w:line="276" w:lineRule="auto"/>
+        <w:ind w:left="0" w:right="0" w:firstLine="0"/>
+        <w:jc w:val="both"/>
+        <w:rPr>
+          <w:rFonts w:ascii="Arial" w:cs="Arial" w:eastAsia="Arial" w:hAnsi="Arial"/>
+          <w:sz w:val="24"/>
+          <w:szCs w:val="24"/>
+        </w:rPr>
+      </w:pPr>
+      <w:r>
+        <w:rPr>
+          <w:rtl w:val="0"/>
+        </w:rPr>
+      </w:r>
+    </w:p>
+    <w:p>
+      <w:pPr>
+        <w:spacing w:after="0" w:line="360" w:lineRule="auto"/>
+        <w:jc w:val="center"/>
+        <w:rPr>
+          <w:rFonts w:ascii="Arial" w:cs="Arial" w:eastAsia="Arial" w:hAnsi="Arial"/>
+          <w:sz w:val="24"/>
+          <w:szCs w:val="24"/>
+        </w:rPr>
+      </w:pPr>
+      <w:r>
+        <w:rPr>
+          <w:rFonts w:ascii="Arial" w:cs="Arial" w:eastAsia="Arial" w:hAnsi="Arial"/>
+          <w:b w:val="1"/>
+          <w:sz w:val="24"/>
+          <w:szCs w:val="24"/>
+          <w:rtl w:val="0"/>
+        </w:rPr>
+        <w:t xml:space="preserve">Figura 6:</w:t>
+      </w:r>
+      <w:r>
+        <w:rPr>
+          <w:rFonts w:ascii="Arial" w:cs="Arial" w:eastAsia="Arial" w:hAnsi="Arial"/>
+          <w:sz w:val="24"/>
+          <w:szCs w:val="24"/>
+          <w:rtl w:val="0"/>
+        </w:rPr>
+        <w:t xml:space="preserve"> Ilustração do método baseado em usuário e baseado em item.</w:t>
+      </w:r>
+    </w:p>
+    <w:p>
+      <w:pPr>
+        <w:keepNext w:val="0"/>
+        <w:keepLines w:val="0"/>
+        <w:pageBreakBefore w:val="0"/>
+        <w:widowControl w:val="1"/>
+        <w:pBdr>
+          <w:top w:space="0" w:sz="0" w:val="nil"/>
+          <w:left w:space="0" w:sz="0" w:val="nil"/>
+          <w:bottom w:space="0" w:sz="0" w:val="nil"/>
+          <w:right w:space="0" w:sz="0" w:val="nil"/>
+          <w:between w:space="0" w:sz="0" w:val="nil"/>
+        </w:pBdr>
+        <w:shd w:fill="auto" w:val="clear"/>
         <w:spacing w:after="200" w:before="0" w:line="276" w:lineRule="auto"/>
         <w:ind w:left="0" w:right="0" w:firstLine="0"/>
         <w:jc w:val="center"/>
@@ -10080,12 +10031,12 @@
           <wp:inline distB="114300" distT="114300" distL="114300" distR="114300">
             <wp:extent cx="5347335" cy="2962275"/>
             <wp:effectExtent b="0" l="0" r="0" t="0"/>
-            <wp:docPr id="20" name="image10.png"/>
+            <wp:docPr id="20" name="image3.png"/>
             <a:graphic>
               <a:graphicData uri="http://schemas.openxmlformats.org/drawingml/2006/picture">
                 <pic:pic>
                   <pic:nvPicPr>
-                    <pic:cNvPr id="0" name="image10.png"/>
+                    <pic:cNvPr id="0" name="image3.png"/>
                     <pic:cNvPicPr preferRelativeResize="0"/>
                   </pic:nvPicPr>
                   <pic:blipFill>
@@ -10454,65 +10405,7 @@
         </w:pBdr>
         <w:shd w:fill="auto" w:val="clear"/>
         <w:spacing w:after="0" w:before="0" w:line="276" w:lineRule="auto"/>
-        <w:ind w:left="1440" w:right="0" w:firstLine="0"/>
-        <w:jc w:val="both"/>
-        <w:rPr>
-          <w:rFonts w:ascii="Arial" w:cs="Arial" w:eastAsia="Arial" w:hAnsi="Arial"/>
-          <w:sz w:val="24"/>
-          <w:szCs w:val="24"/>
-        </w:rPr>
-      </w:pPr>
-      <w:r>
-        <w:rPr>
-          <w:rtl w:val="0"/>
-        </w:rPr>
-      </w:r>
-    </w:p>
-    <w:p>
-      <w:pPr>
-        <w:keepNext w:val="0"/>
-        <w:keepLines w:val="0"/>
-        <w:pageBreakBefore w:val="0"/>
-        <w:widowControl w:val="1"/>
-        <w:pBdr>
-          <w:top w:space="0" w:sz="0" w:val="nil"/>
-          <w:left w:space="0" w:sz="0" w:val="nil"/>
-          <w:bottom w:space="0" w:sz="0" w:val="nil"/>
-          <w:right w:space="0" w:sz="0" w:val="nil"/>
-          <w:between w:space="0" w:sz="0" w:val="nil"/>
-        </w:pBdr>
-        <w:shd w:fill="auto" w:val="clear"/>
-        <w:spacing w:after="0" w:before="0" w:line="276" w:lineRule="auto"/>
-        <w:ind w:left="1440" w:right="0" w:firstLine="0"/>
-        <w:jc w:val="both"/>
-        <w:rPr>
-          <w:rFonts w:ascii="Arial" w:cs="Arial" w:eastAsia="Arial" w:hAnsi="Arial"/>
-          <w:sz w:val="24"/>
-          <w:szCs w:val="24"/>
-        </w:rPr>
-      </w:pPr>
-      <w:r>
-        <w:rPr>
-          <w:rtl w:val="0"/>
-        </w:rPr>
-      </w:r>
-    </w:p>
-    <w:p>
-      <w:pPr>
-        <w:keepNext w:val="0"/>
-        <w:keepLines w:val="0"/>
-        <w:pageBreakBefore w:val="0"/>
-        <w:widowControl w:val="1"/>
-        <w:pBdr>
-          <w:top w:space="0" w:sz="0" w:val="nil"/>
-          <w:left w:space="0" w:sz="0" w:val="nil"/>
-          <w:bottom w:space="0" w:sz="0" w:val="nil"/>
-          <w:right w:space="0" w:sz="0" w:val="nil"/>
-          <w:between w:space="0" w:sz="0" w:val="nil"/>
-        </w:pBdr>
-        <w:shd w:fill="auto" w:val="clear"/>
-        <w:spacing w:after="0" w:before="0" w:line="276" w:lineRule="auto"/>
-        <w:ind w:left="1440" w:right="0" w:firstLine="0"/>
+        <w:ind w:left="0" w:right="0" w:firstLine="0"/>
         <w:jc w:val="both"/>
         <w:rPr>
           <w:rFonts w:ascii="Arial" w:cs="Arial" w:eastAsia="Arial" w:hAnsi="Arial"/>
@@ -10577,7 +10470,37 @@
           <w:szCs w:val="24"/>
           <w:rtl w:val="0"/>
         </w:rPr>
-        <w:t xml:space="preserve">O algoritmo dos vizinhos mais próximos (K-Nearest Neighbor (k-NN)) é um algoritmo de aprendizado de máquina frequentemente utilizado para tarefas de classificação e regressão. O k-NN é um dos algoritmos mais simples de entender e implementar, e é conhecido por sua eficácia em problemas de classificação de dados. O algoritmo k-NN é baseado na ideia de que itens semelhantes são classificados juntos e seu funcionamento é relativamente simples.</w:t>
+        <w:t xml:space="preserve">O algoritmo dos vizinhos mais próximos (K-Nearest Neighbor (k-NN)) é um algoritmo de aprendizado de máquina frequentemente utilizado para tarefas de classificação e regressão. O k-NN é um dos algoritmos mais simples de entender e implementar, e é conhecido por sua eficácia em problemas de classificação de dados. O algoritmo k-NN é baseado na ideia de que itens semelhantes são classificados juntos e seu funcionamento é relativamente simples como demostrado na Figura 7.</w:t>
+      </w:r>
+    </w:p>
+    <w:p>
+      <w:pPr>
+        <w:spacing w:after="0" w:line="360" w:lineRule="auto"/>
+        <w:jc w:val="center"/>
+        <w:rPr>
+          <w:rFonts w:ascii="Arial" w:cs="Arial" w:eastAsia="Arial" w:hAnsi="Arial"/>
+          <w:sz w:val="24"/>
+          <w:szCs w:val="24"/>
+        </w:rPr>
+      </w:pPr>
+      <w:r>
+        <w:rPr>
+          <w:rFonts w:ascii="Arial" w:cs="Arial" w:eastAsia="Arial" w:hAnsi="Arial"/>
+          <w:b w:val="1"/>
+          <w:sz w:val="24"/>
+          <w:szCs w:val="24"/>
+          <w:rtl w:val="0"/>
+        </w:rPr>
+        <w:t xml:space="preserve">Figura 7: </w:t>
+      </w:r>
+      <w:r>
+        <w:rPr>
+          <w:rFonts w:ascii="Arial" w:cs="Arial" w:eastAsia="Arial" w:hAnsi="Arial"/>
+          <w:sz w:val="24"/>
+          <w:szCs w:val="24"/>
+          <w:rtl w:val="0"/>
+        </w:rPr>
+        <w:t xml:space="preserve">Exemplo de classificação usando k-NN.</w:t>
       </w:r>
     </w:p>
     <w:p>
@@ -10601,12 +10524,12 @@
           <wp:inline distB="114300" distT="114300" distL="114300" distR="114300">
             <wp:extent cx="2897978" cy="2397194"/>
             <wp:effectExtent b="0" l="0" r="0" t="0"/>
-            <wp:docPr id="26" name="image17.png"/>
+            <wp:docPr id="26" name="image14.png"/>
             <a:graphic>
               <a:graphicData uri="http://schemas.openxmlformats.org/drawingml/2006/picture">
                 <pic:pic>
                   <pic:nvPicPr>
-                    <pic:cNvPr id="0" name="image17.png"/>
+                    <pic:cNvPr id="0" name="image14.png"/>
                     <pic:cNvPicPr preferRelativeResize="0"/>
                   </pic:nvPicPr>
                   <pic:blipFill>
@@ -10702,6 +10625,36 @@
     <w:p>
       <w:pPr>
         <w:spacing w:after="0" w:line="360" w:lineRule="auto"/>
+        <w:jc w:val="center"/>
+        <w:rPr>
+          <w:rFonts w:ascii="Arial" w:cs="Arial" w:eastAsia="Arial" w:hAnsi="Arial"/>
+          <w:sz w:val="24"/>
+          <w:szCs w:val="24"/>
+        </w:rPr>
+      </w:pPr>
+      <w:r>
+        <w:rPr>
+          <w:rFonts w:ascii="Arial" w:cs="Arial" w:eastAsia="Arial" w:hAnsi="Arial"/>
+          <w:b w:val="1"/>
+          <w:sz w:val="24"/>
+          <w:szCs w:val="24"/>
+          <w:rtl w:val="0"/>
+        </w:rPr>
+        <w:t xml:space="preserve">Figura 8:</w:t>
+      </w:r>
+      <w:r>
+        <w:rPr>
+          <w:rFonts w:ascii="Arial" w:cs="Arial" w:eastAsia="Arial" w:hAnsi="Arial"/>
+          <w:sz w:val="24"/>
+          <w:szCs w:val="24"/>
+          <w:rtl w:val="0"/>
+        </w:rPr>
+        <w:t xml:space="preserve"> Ilustração do método baseado em usuário e baseado em item.</w:t>
+      </w:r>
+    </w:p>
+    <w:p>
+      <w:pPr>
+        <w:spacing w:after="0" w:line="360" w:lineRule="auto"/>
         <w:ind w:left="0" w:firstLine="0"/>
         <w:jc w:val="both"/>
         <w:rPr>
@@ -10720,12 +10673,12 @@
           <wp:inline distB="114300" distT="114300" distL="114300" distR="114300">
             <wp:extent cx="5759775" cy="2463800"/>
             <wp:effectExtent b="0" l="0" r="0" t="0"/>
-            <wp:docPr id="23" name="image16.png"/>
+            <wp:docPr id="23" name="image9.png"/>
             <a:graphic>
               <a:graphicData uri="http://schemas.openxmlformats.org/drawingml/2006/picture">
                 <pic:pic>
                   <pic:nvPicPr>
-                    <pic:cNvPr id="0" name="image16.png"/>
+                    <pic:cNvPr id="0" name="image9.png"/>
                     <pic:cNvPicPr preferRelativeResize="0"/>
                   </pic:nvPicPr>
                   <pic:blipFill>
@@ -10868,6 +10821,36 @@
     <w:p>
       <w:pPr>
         <w:spacing w:after="0" w:line="360" w:lineRule="auto"/>
+        <w:jc w:val="center"/>
+        <w:rPr>
+          <w:rFonts w:ascii="Arial" w:cs="Arial" w:eastAsia="Arial" w:hAnsi="Arial"/>
+          <w:sz w:val="24"/>
+          <w:szCs w:val="24"/>
+        </w:rPr>
+      </w:pPr>
+      <w:r>
+        <w:rPr>
+          <w:rFonts w:ascii="Arial" w:cs="Arial" w:eastAsia="Arial" w:hAnsi="Arial"/>
+          <w:b w:val="1"/>
+          <w:sz w:val="24"/>
+          <w:szCs w:val="24"/>
+          <w:rtl w:val="0"/>
+        </w:rPr>
+        <w:t xml:space="preserve">Figura 9:</w:t>
+      </w:r>
+      <w:r>
+        <w:rPr>
+          <w:rFonts w:ascii="Arial" w:cs="Arial" w:eastAsia="Arial" w:hAnsi="Arial"/>
+          <w:sz w:val="24"/>
+          <w:szCs w:val="24"/>
+          <w:rtl w:val="0"/>
+        </w:rPr>
+        <w:t xml:space="preserve"> Ilustração do método baseado em usuário e baseado em item.</w:t>
+      </w:r>
+    </w:p>
+    <w:p>
+      <w:pPr>
+        <w:spacing w:after="0" w:line="360" w:lineRule="auto"/>
         <w:ind w:left="0" w:firstLine="0"/>
         <w:jc w:val="center"/>
         <w:rPr>
@@ -10886,12 +10869,12 @@
           <wp:inline distB="114300" distT="114300" distL="114300" distR="114300">
             <wp:extent cx="5762625" cy="2501220"/>
             <wp:effectExtent b="0" l="0" r="0" t="0"/>
-            <wp:docPr id="15" name="image15.png"/>
+            <wp:docPr id="15" name="image18.png"/>
             <a:graphic>
               <a:graphicData uri="http://schemas.openxmlformats.org/drawingml/2006/picture">
                 <pic:pic>
                   <pic:nvPicPr>
-                    <pic:cNvPr id="0" name="image15.png"/>
+                    <pic:cNvPr id="0" name="image18.png"/>
                     <pic:cNvPicPr preferRelativeResize="0"/>
                   </pic:nvPicPr>
                   <pic:blipFill>
@@ -10980,40 +10963,7 @@
     <w:p>
       <w:pPr>
         <w:spacing w:after="0" w:line="360" w:lineRule="auto"/>
-        <w:jc w:val="both"/>
-        <w:rPr>
-          <w:rFonts w:ascii="Arial" w:cs="Arial" w:eastAsia="Arial" w:hAnsi="Arial"/>
-          <w:b w:val="1"/>
-          <w:sz w:val="24"/>
-          <w:szCs w:val="24"/>
-        </w:rPr>
-      </w:pPr>
-      <w:r>
-        <w:rPr>
-          <w:rtl w:val="0"/>
-        </w:rPr>
-      </w:r>
-    </w:p>
-    <w:p>
-      <w:pPr>
-        <w:spacing w:after="0" w:line="360" w:lineRule="auto"/>
-        <w:jc w:val="both"/>
-        <w:rPr>
-          <w:rFonts w:ascii="Arial" w:cs="Arial" w:eastAsia="Arial" w:hAnsi="Arial"/>
-          <w:b w:val="1"/>
-          <w:sz w:val="24"/>
-          <w:szCs w:val="24"/>
-        </w:rPr>
-      </w:pPr>
-      <w:r>
-        <w:rPr>
-          <w:rtl w:val="0"/>
-        </w:rPr>
-      </w:r>
-    </w:p>
-    <w:p>
-      <w:pPr>
-        <w:spacing w:after="0" w:line="360" w:lineRule="auto"/>
+        <w:ind w:left="0" w:firstLine="0"/>
         <w:jc w:val="both"/>
         <w:rPr>
           <w:rFonts w:ascii="Arial" w:cs="Arial" w:eastAsia="Arial" w:hAnsi="Arial"/>
@@ -11036,152 +10986,8 @@
         <w:rPr>
           <w:rFonts w:ascii="Arial" w:cs="Arial" w:eastAsia="Arial" w:hAnsi="Arial"/>
           <w:b w:val="1"/>
-          <w:sz w:val="26"/>
-          <w:szCs w:val="26"/>
-        </w:rPr>
-      </w:pPr>
-      <w:r>
-        <w:rPr>
-          <w:rtl w:val="0"/>
-        </w:rPr>
-      </w:r>
-    </w:p>
-    <w:p>
-      <w:pPr>
-        <w:spacing w:after="0" w:line="360" w:lineRule="auto"/>
-        <w:ind w:left="0" w:firstLine="0"/>
-        <w:jc w:val="both"/>
-        <w:rPr>
-          <w:rFonts w:ascii="Arial" w:cs="Arial" w:eastAsia="Arial" w:hAnsi="Arial"/>
-          <w:b w:val="1"/>
-          <w:sz w:val="26"/>
-          <w:szCs w:val="26"/>
-        </w:rPr>
-      </w:pPr>
-      <w:r>
-        <w:rPr>
-          <w:rtl w:val="0"/>
-        </w:rPr>
-      </w:r>
-    </w:p>
-    <w:p>
-      <w:pPr>
-        <w:spacing w:after="0" w:line="360" w:lineRule="auto"/>
-        <w:ind w:left="0" w:firstLine="0"/>
-        <w:jc w:val="both"/>
-        <w:rPr>
-          <w:rFonts w:ascii="Arial" w:cs="Arial" w:eastAsia="Arial" w:hAnsi="Arial"/>
-          <w:b w:val="1"/>
-          <w:sz w:val="26"/>
-          <w:szCs w:val="26"/>
-        </w:rPr>
-      </w:pPr>
-      <w:r>
-        <w:rPr>
-          <w:rtl w:val="0"/>
-        </w:rPr>
-      </w:r>
-    </w:p>
-    <w:p>
-      <w:pPr>
-        <w:spacing w:after="0" w:line="360" w:lineRule="auto"/>
-        <w:ind w:left="0" w:firstLine="0"/>
-        <w:jc w:val="both"/>
-        <w:rPr>
-          <w:rFonts w:ascii="Arial" w:cs="Arial" w:eastAsia="Arial" w:hAnsi="Arial"/>
-          <w:b w:val="1"/>
-          <w:sz w:val="26"/>
-          <w:szCs w:val="26"/>
-        </w:rPr>
-      </w:pPr>
-      <w:r>
-        <w:rPr>
-          <w:rtl w:val="0"/>
-        </w:rPr>
-      </w:r>
-    </w:p>
-    <w:p>
-      <w:pPr>
-        <w:spacing w:after="0" w:line="360" w:lineRule="auto"/>
-        <w:ind w:left="0" w:firstLine="0"/>
-        <w:jc w:val="both"/>
-        <w:rPr>
-          <w:rFonts w:ascii="Arial" w:cs="Arial" w:eastAsia="Arial" w:hAnsi="Arial"/>
-          <w:b w:val="1"/>
-          <w:sz w:val="26"/>
-          <w:szCs w:val="26"/>
-        </w:rPr>
-      </w:pPr>
-      <w:r>
-        <w:rPr>
-          <w:rtl w:val="0"/>
-        </w:rPr>
-      </w:r>
-    </w:p>
-    <w:p>
-      <w:pPr>
-        <w:spacing w:after="0" w:line="360" w:lineRule="auto"/>
-        <w:ind w:left="0" w:firstLine="0"/>
-        <w:jc w:val="both"/>
-        <w:rPr>
-          <w:rFonts w:ascii="Arial" w:cs="Arial" w:eastAsia="Arial" w:hAnsi="Arial"/>
-          <w:b w:val="1"/>
-          <w:sz w:val="26"/>
-          <w:szCs w:val="26"/>
-        </w:rPr>
-      </w:pPr>
-      <w:r>
-        <w:rPr>
-          <w:rtl w:val="0"/>
-        </w:rPr>
-      </w:r>
-    </w:p>
-    <w:p>
-      <w:pPr>
-        <w:spacing w:after="0" w:line="360" w:lineRule="auto"/>
-        <w:ind w:left="0" w:firstLine="0"/>
-        <w:jc w:val="both"/>
-        <w:rPr>
-          <w:rFonts w:ascii="Arial" w:cs="Arial" w:eastAsia="Arial" w:hAnsi="Arial"/>
-          <w:b w:val="1"/>
-          <w:sz w:val="26"/>
-          <w:szCs w:val="26"/>
-        </w:rPr>
-      </w:pPr>
-      <w:r>
-        <w:rPr>
-          <w:rtl w:val="0"/>
-        </w:rPr>
-      </w:r>
-    </w:p>
-    <w:p>
-      <w:pPr>
-        <w:spacing w:after="0" w:line="360" w:lineRule="auto"/>
-        <w:ind w:left="0" w:firstLine="0"/>
-        <w:jc w:val="both"/>
-        <w:rPr>
-          <w:rFonts w:ascii="Arial" w:cs="Arial" w:eastAsia="Arial" w:hAnsi="Arial"/>
-          <w:b w:val="1"/>
-          <w:sz w:val="26"/>
-          <w:szCs w:val="26"/>
-        </w:rPr>
-      </w:pPr>
-      <w:r>
-        <w:rPr>
-          <w:rtl w:val="0"/>
-        </w:rPr>
-      </w:r>
-    </w:p>
-    <w:p>
-      <w:pPr>
-        <w:spacing w:after="0" w:line="360" w:lineRule="auto"/>
-        <w:ind w:left="0" w:firstLine="0"/>
-        <w:jc w:val="both"/>
-        <w:rPr>
-          <w:rFonts w:ascii="Arial" w:cs="Arial" w:eastAsia="Arial" w:hAnsi="Arial"/>
-          <w:b w:val="1"/>
-          <w:sz w:val="26"/>
-          <w:szCs w:val="26"/>
+          <w:sz w:val="24"/>
+          <w:szCs w:val="24"/>
         </w:rPr>
       </w:pPr>
       <w:r>
@@ -11314,7 +11120,157 @@
           <w:szCs w:val="24"/>
           <w:rtl w:val="0"/>
         </w:rPr>
-        <w:t xml:space="preserve"> o livro foi recomendado outra obra similar. </w:t>
+        <w:t xml:space="preserve"> o livro foi recomendado outra obra similar.</w:t>
+      </w:r>
+    </w:p>
+    <w:p>
+      <w:pPr>
+        <w:spacing w:after="0" w:line="360" w:lineRule="auto"/>
+        <w:ind w:firstLine="709"/>
+        <w:jc w:val="both"/>
+        <w:rPr>
+          <w:rFonts w:ascii="Arial" w:cs="Arial" w:eastAsia="Arial" w:hAnsi="Arial"/>
+          <w:sz w:val="24"/>
+          <w:szCs w:val="24"/>
+        </w:rPr>
+      </w:pPr>
+      <w:r>
+        <w:rPr>
+          <w:rtl w:val="0"/>
+        </w:rPr>
+      </w:r>
+    </w:p>
+    <w:p>
+      <w:pPr>
+        <w:spacing w:after="0" w:line="360" w:lineRule="auto"/>
+        <w:ind w:firstLine="709"/>
+        <w:jc w:val="both"/>
+        <w:rPr>
+          <w:rFonts w:ascii="Arial" w:cs="Arial" w:eastAsia="Arial" w:hAnsi="Arial"/>
+          <w:sz w:val="24"/>
+          <w:szCs w:val="24"/>
+        </w:rPr>
+      </w:pPr>
+      <w:r>
+        <w:rPr>
+          <w:rtl w:val="0"/>
+        </w:rPr>
+      </w:r>
+    </w:p>
+    <w:p>
+      <w:pPr>
+        <w:spacing w:after="0" w:line="360" w:lineRule="auto"/>
+        <w:ind w:firstLine="709"/>
+        <w:jc w:val="both"/>
+        <w:rPr>
+          <w:rFonts w:ascii="Arial" w:cs="Arial" w:eastAsia="Arial" w:hAnsi="Arial"/>
+          <w:sz w:val="24"/>
+          <w:szCs w:val="24"/>
+        </w:rPr>
+      </w:pPr>
+      <w:r>
+        <w:rPr>
+          <w:rtl w:val="0"/>
+        </w:rPr>
+      </w:r>
+    </w:p>
+    <w:p>
+      <w:pPr>
+        <w:spacing w:after="0" w:line="360" w:lineRule="auto"/>
+        <w:ind w:firstLine="709"/>
+        <w:jc w:val="both"/>
+        <w:rPr>
+          <w:rFonts w:ascii="Arial" w:cs="Arial" w:eastAsia="Arial" w:hAnsi="Arial"/>
+          <w:sz w:val="24"/>
+          <w:szCs w:val="24"/>
+        </w:rPr>
+      </w:pPr>
+      <w:r>
+        <w:rPr>
+          <w:rtl w:val="0"/>
+        </w:rPr>
+      </w:r>
+    </w:p>
+    <w:p>
+      <w:pPr>
+        <w:spacing w:after="0" w:line="360" w:lineRule="auto"/>
+        <w:ind w:firstLine="709"/>
+        <w:jc w:val="both"/>
+        <w:rPr>
+          <w:rFonts w:ascii="Arial" w:cs="Arial" w:eastAsia="Arial" w:hAnsi="Arial"/>
+          <w:sz w:val="24"/>
+          <w:szCs w:val="24"/>
+        </w:rPr>
+      </w:pPr>
+      <w:r>
+        <w:rPr>
+          <w:rtl w:val="0"/>
+        </w:rPr>
+      </w:r>
+    </w:p>
+    <w:p>
+      <w:pPr>
+        <w:spacing w:after="0" w:line="360" w:lineRule="auto"/>
+        <w:ind w:firstLine="709"/>
+        <w:jc w:val="both"/>
+        <w:rPr>
+          <w:rFonts w:ascii="Arial" w:cs="Arial" w:eastAsia="Arial" w:hAnsi="Arial"/>
+          <w:sz w:val="24"/>
+          <w:szCs w:val="24"/>
+        </w:rPr>
+      </w:pPr>
+      <w:r>
+        <w:rPr>
+          <w:rtl w:val="0"/>
+        </w:rPr>
+      </w:r>
+    </w:p>
+    <w:p>
+      <w:pPr>
+        <w:spacing w:after="0" w:line="360" w:lineRule="auto"/>
+        <w:ind w:firstLine="709"/>
+        <w:jc w:val="both"/>
+        <w:rPr>
+          <w:rFonts w:ascii="Arial" w:cs="Arial" w:eastAsia="Arial" w:hAnsi="Arial"/>
+          <w:sz w:val="24"/>
+          <w:szCs w:val="24"/>
+        </w:rPr>
+      </w:pPr>
+      <w:r>
+        <w:rPr>
+          <w:rtl w:val="0"/>
+        </w:rPr>
+      </w:r>
+    </w:p>
+    <w:p>
+      <w:pPr>
+        <w:spacing w:after="0" w:line="360" w:lineRule="auto"/>
+        <w:ind w:left="0" w:firstLine="0"/>
+        <w:jc w:val="center"/>
+        <w:rPr>
+          <w:rFonts w:ascii="Arial" w:cs="Arial" w:eastAsia="Arial" w:hAnsi="Arial"/>
+          <w:sz w:val="24"/>
+          <w:szCs w:val="24"/>
+        </w:rPr>
+      </w:pPr>
+      <w:r>
+        <w:rPr>
+          <w:rFonts w:ascii="Arial" w:cs="Arial" w:eastAsia="Arial" w:hAnsi="Arial"/>
+          <w:b w:val="1"/>
+          <w:sz w:val="24"/>
+          <w:szCs w:val="24"/>
+          <w:rtl w:val="0"/>
+        </w:rPr>
+        <w:t xml:space="preserve">Figura 10:</w:t>
+      </w:r>
+      <w:r>
+        <w:rPr>
+          <w:rFonts w:ascii="Arial" w:cs="Arial" w:eastAsia="Arial" w:hAnsi="Arial"/>
+          <w:sz w:val="24"/>
+          <w:szCs w:val="24"/>
+          <w:rtl w:val="0"/>
+        </w:rPr>
+        <w:t xml:space="preserve"> Funcionamento da filtragem baseada em conteúdo</w:t>
       </w:r>
     </w:p>
     <w:p>
@@ -11338,12 +11294,12 @@
           <wp:inline distB="114300" distT="114300" distL="114300" distR="114300">
             <wp:extent cx="3600000" cy="3528000"/>
             <wp:effectExtent b="0" l="0" r="0" t="0"/>
-            <wp:docPr id="19" name="image13.png"/>
+            <wp:docPr id="19" name="image4.png"/>
             <a:graphic>
               <a:graphicData uri="http://schemas.openxmlformats.org/drawingml/2006/picture">
                 <pic:pic>
                   <pic:nvPicPr>
-                    <pic:cNvPr id="0" name="image13.png"/>
+                    <pic:cNvPr id="0" name="image4.png"/>
                     <pic:cNvPicPr preferRelativeResize="0"/>
                   </pic:nvPicPr>
                   <pic:blipFill>
@@ -11564,6 +11520,36 @@
     <w:p>
       <w:pPr>
         <w:spacing w:after="0" w:line="360" w:lineRule="auto"/>
+        <w:jc w:val="center"/>
+        <w:rPr>
+          <w:rFonts w:ascii="Arial" w:cs="Arial" w:eastAsia="Arial" w:hAnsi="Arial"/>
+          <w:sz w:val="24"/>
+          <w:szCs w:val="24"/>
+        </w:rPr>
+      </w:pPr>
+      <w:r>
+        <w:rPr>
+          <w:rFonts w:ascii="Arial" w:cs="Arial" w:eastAsia="Arial" w:hAnsi="Arial"/>
+          <w:b w:val="1"/>
+          <w:sz w:val="24"/>
+          <w:szCs w:val="24"/>
+          <w:rtl w:val="0"/>
+        </w:rPr>
+        <w:t xml:space="preserve">Figura 11:</w:t>
+      </w:r>
+      <w:r>
+        <w:rPr>
+          <w:rFonts w:ascii="Arial" w:cs="Arial" w:eastAsia="Arial" w:hAnsi="Arial"/>
+          <w:sz w:val="24"/>
+          <w:szCs w:val="24"/>
+          <w:rtl w:val="0"/>
+        </w:rPr>
+        <w:t xml:space="preserve"> Ilustração do método baseado em usuário e baseado em item.</w:t>
+      </w:r>
+    </w:p>
+    <w:p>
+      <w:pPr>
+        <w:spacing w:after="0" w:line="360" w:lineRule="auto"/>
         <w:ind w:firstLine="0"/>
         <w:jc w:val="center"/>
         <w:rPr>
@@ -11582,12 +11568,12 @@
           <wp:inline distB="114300" distT="114300" distL="114300" distR="114300">
             <wp:extent cx="3600000" cy="3492000"/>
             <wp:effectExtent b="0" l="0" r="0" t="0"/>
-            <wp:docPr id="14" name="image11.png"/>
+            <wp:docPr id="14" name="image5.png"/>
             <a:graphic>
               <a:graphicData uri="http://schemas.openxmlformats.org/drawingml/2006/picture">
                 <pic:pic>
                   <pic:nvPicPr>
-                    <pic:cNvPr id="0" name="image11.png"/>
+                    <pic:cNvPr id="0" name="image5.png"/>
                     <pic:cNvPicPr preferRelativeResize="0"/>
                   </pic:nvPicPr>
                   <pic:blipFill>
@@ -11718,6 +11704,39 @@
     </w:p>
     <w:p>
       <w:pPr>
+        <w:spacing w:after="0" w:line="360" w:lineRule="auto"/>
+        <w:jc w:val="center"/>
+        <w:rPr>
+          <w:rFonts w:ascii="Arial" w:cs="Arial" w:eastAsia="Arial" w:hAnsi="Arial"/>
+          <w:color w:val="ff0000"/>
+          <w:sz w:val="24"/>
+          <w:szCs w:val="24"/>
+        </w:rPr>
+      </w:pPr>
+      <w:r>
+        <w:rPr>
+          <w:rFonts w:ascii="Arial" w:cs="Arial" w:eastAsia="Arial" w:hAnsi="Arial"/>
+          <w:b w:val="1"/>
+          <w:color w:val="ff0000"/>
+          <w:sz w:val="24"/>
+          <w:szCs w:val="24"/>
+          <w:rtl w:val="0"/>
+        </w:rPr>
+        <w:t xml:space="preserve">Figura 12:</w:t>
+      </w:r>
+      <w:r>
+        <w:rPr>
+          <w:rFonts w:ascii="Arial" w:cs="Arial" w:eastAsia="Arial" w:hAnsi="Arial"/>
+          <w:color w:val="ff0000"/>
+          <w:sz w:val="24"/>
+          <w:szCs w:val="24"/>
+          <w:rtl w:val="0"/>
+        </w:rPr>
+        <w:t xml:space="preserve"> Técnicas de pré-processamento de dados</w:t>
+      </w:r>
+    </w:p>
+    <w:p>
+      <w:pPr>
         <w:spacing w:after="0" w:line="420" w:lineRule="auto"/>
         <w:ind w:firstLine="709"/>
         <w:jc w:val="both"/>
@@ -11782,204 +11801,6 @@
           <w:rFonts w:ascii="Arial" w:cs="Arial" w:eastAsia="Arial" w:hAnsi="Arial"/>
           <w:sz w:val="24"/>
           <w:szCs w:val="24"/>
-        </w:rPr>
-      </w:pPr>
-      <w:r>
-        <w:rPr>
-          <w:rtl w:val="0"/>
-        </w:rPr>
-      </w:r>
-    </w:p>
-    <w:p>
-      <w:pPr>
-        <w:pBdr>
-          <w:top w:space="0" w:sz="0" w:val="nil"/>
-          <w:left w:space="0" w:sz="0" w:val="nil"/>
-          <w:bottom w:space="0" w:sz="0" w:val="nil"/>
-          <w:right w:space="0" w:sz="0" w:val="nil"/>
-          <w:between w:space="0" w:sz="0" w:val="nil"/>
-        </w:pBdr>
-        <w:rPr>
-          <w:rFonts w:ascii="Arial" w:cs="Arial" w:eastAsia="Arial" w:hAnsi="Arial"/>
-          <w:b w:val="1"/>
-          <w:sz w:val="26"/>
-          <w:szCs w:val="26"/>
-        </w:rPr>
-      </w:pPr>
-      <w:r>
-        <w:rPr>
-          <w:rtl w:val="0"/>
-        </w:rPr>
-      </w:r>
-    </w:p>
-    <w:p>
-      <w:pPr>
-        <w:pBdr>
-          <w:top w:space="0" w:sz="0" w:val="nil"/>
-          <w:left w:space="0" w:sz="0" w:val="nil"/>
-          <w:bottom w:space="0" w:sz="0" w:val="nil"/>
-          <w:right w:space="0" w:sz="0" w:val="nil"/>
-          <w:between w:space="0" w:sz="0" w:val="nil"/>
-        </w:pBdr>
-        <w:rPr>
-          <w:rFonts w:ascii="Arial" w:cs="Arial" w:eastAsia="Arial" w:hAnsi="Arial"/>
-          <w:b w:val="1"/>
-          <w:sz w:val="26"/>
-          <w:szCs w:val="26"/>
-        </w:rPr>
-      </w:pPr>
-      <w:r>
-        <w:rPr>
-          <w:rtl w:val="0"/>
-        </w:rPr>
-      </w:r>
-    </w:p>
-    <w:p>
-      <w:pPr>
-        <w:pBdr>
-          <w:top w:space="0" w:sz="0" w:val="nil"/>
-          <w:left w:space="0" w:sz="0" w:val="nil"/>
-          <w:bottom w:space="0" w:sz="0" w:val="nil"/>
-          <w:right w:space="0" w:sz="0" w:val="nil"/>
-          <w:between w:space="0" w:sz="0" w:val="nil"/>
-        </w:pBdr>
-        <w:rPr>
-          <w:rFonts w:ascii="Arial" w:cs="Arial" w:eastAsia="Arial" w:hAnsi="Arial"/>
-          <w:b w:val="1"/>
-          <w:sz w:val="26"/>
-          <w:szCs w:val="26"/>
-        </w:rPr>
-      </w:pPr>
-      <w:r>
-        <w:rPr>
-          <w:rtl w:val="0"/>
-        </w:rPr>
-      </w:r>
-    </w:p>
-    <w:p>
-      <w:pPr>
-        <w:pBdr>
-          <w:top w:space="0" w:sz="0" w:val="nil"/>
-          <w:left w:space="0" w:sz="0" w:val="nil"/>
-          <w:bottom w:space="0" w:sz="0" w:val="nil"/>
-          <w:right w:space="0" w:sz="0" w:val="nil"/>
-          <w:between w:space="0" w:sz="0" w:val="nil"/>
-        </w:pBdr>
-        <w:rPr>
-          <w:rFonts w:ascii="Arial" w:cs="Arial" w:eastAsia="Arial" w:hAnsi="Arial"/>
-          <w:b w:val="1"/>
-          <w:sz w:val="26"/>
-          <w:szCs w:val="26"/>
-        </w:rPr>
-      </w:pPr>
-      <w:r>
-        <w:rPr>
-          <w:rtl w:val="0"/>
-        </w:rPr>
-      </w:r>
-    </w:p>
-    <w:p>
-      <w:pPr>
-        <w:pBdr>
-          <w:top w:space="0" w:sz="0" w:val="nil"/>
-          <w:left w:space="0" w:sz="0" w:val="nil"/>
-          <w:bottom w:space="0" w:sz="0" w:val="nil"/>
-          <w:right w:space="0" w:sz="0" w:val="nil"/>
-          <w:between w:space="0" w:sz="0" w:val="nil"/>
-        </w:pBdr>
-        <w:rPr>
-          <w:rFonts w:ascii="Arial" w:cs="Arial" w:eastAsia="Arial" w:hAnsi="Arial"/>
-          <w:b w:val="1"/>
-          <w:sz w:val="26"/>
-          <w:szCs w:val="26"/>
-        </w:rPr>
-      </w:pPr>
-      <w:r>
-        <w:rPr>
-          <w:rtl w:val="0"/>
-        </w:rPr>
-      </w:r>
-    </w:p>
-    <w:p>
-      <w:pPr>
-        <w:pBdr>
-          <w:top w:space="0" w:sz="0" w:val="nil"/>
-          <w:left w:space="0" w:sz="0" w:val="nil"/>
-          <w:bottom w:space="0" w:sz="0" w:val="nil"/>
-          <w:right w:space="0" w:sz="0" w:val="nil"/>
-          <w:between w:space="0" w:sz="0" w:val="nil"/>
-        </w:pBdr>
-        <w:rPr>
-          <w:rFonts w:ascii="Arial" w:cs="Arial" w:eastAsia="Arial" w:hAnsi="Arial"/>
-          <w:b w:val="1"/>
-          <w:sz w:val="26"/>
-          <w:szCs w:val="26"/>
-        </w:rPr>
-      </w:pPr>
-      <w:r>
-        <w:rPr>
-          <w:rtl w:val="0"/>
-        </w:rPr>
-      </w:r>
-    </w:p>
-    <w:p>
-      <w:pPr>
-        <w:pBdr>
-          <w:top w:space="0" w:sz="0" w:val="nil"/>
-          <w:left w:space="0" w:sz="0" w:val="nil"/>
-          <w:bottom w:space="0" w:sz="0" w:val="nil"/>
-          <w:right w:space="0" w:sz="0" w:val="nil"/>
-          <w:between w:space="0" w:sz="0" w:val="nil"/>
-        </w:pBdr>
-        <w:rPr>
-          <w:rFonts w:ascii="Arial" w:cs="Arial" w:eastAsia="Arial" w:hAnsi="Arial"/>
-          <w:b w:val="1"/>
-          <w:sz w:val="26"/>
-          <w:szCs w:val="26"/>
-        </w:rPr>
-      </w:pPr>
-      <w:r>
-        <w:rPr>
-          <w:rtl w:val="0"/>
-        </w:rPr>
-      </w:r>
-    </w:p>
-    <w:p>
-      <w:pPr>
-        <w:pBdr>
-          <w:top w:space="0" w:sz="0" w:val="nil"/>
-          <w:left w:space="0" w:sz="0" w:val="nil"/>
-          <w:bottom w:space="0" w:sz="0" w:val="nil"/>
-          <w:right w:space="0" w:sz="0" w:val="nil"/>
-          <w:between w:space="0" w:sz="0" w:val="nil"/>
-        </w:pBdr>
-        <w:rPr>
-          <w:rFonts w:ascii="Arial" w:cs="Arial" w:eastAsia="Arial" w:hAnsi="Arial"/>
-          <w:b w:val="1"/>
-          <w:sz w:val="26"/>
-          <w:szCs w:val="26"/>
-        </w:rPr>
-      </w:pPr>
-      <w:r>
-        <w:rPr>
-          <w:rtl w:val="0"/>
-        </w:rPr>
-      </w:r>
-    </w:p>
-    <w:p>
-      <w:pPr>
-        <w:pBdr>
-          <w:top w:space="0" w:sz="0" w:val="nil"/>
-          <w:left w:space="0" w:sz="0" w:val="nil"/>
-          <w:bottom w:space="0" w:sz="0" w:val="nil"/>
-          <w:right w:space="0" w:sz="0" w:val="nil"/>
-          <w:between w:space="0" w:sz="0" w:val="nil"/>
-        </w:pBdr>
-        <w:rPr>
-          <w:rFonts w:ascii="Arial" w:cs="Arial" w:eastAsia="Arial" w:hAnsi="Arial"/>
-          <w:b w:val="1"/>
-          <w:sz w:val="26"/>
-          <w:szCs w:val="26"/>
         </w:rPr>
       </w:pPr>
       <w:r>
@@ -13421,12 +13242,12 @@
           <wp:inline distB="114300" distT="114300" distL="114300" distR="114300">
             <wp:extent cx="5759775" cy="3568700"/>
             <wp:effectExtent b="0" l="0" r="0" t="0"/>
-            <wp:docPr id="11" name="image1.png"/>
+            <wp:docPr id="11" name="image22.png"/>
             <a:graphic>
               <a:graphicData uri="http://schemas.openxmlformats.org/drawingml/2006/picture">
                 <pic:pic>
                   <pic:nvPicPr>
-                    <pic:cNvPr id="0" name="image1.png"/>
+                    <pic:cNvPr id="0" name="image22.png"/>
                     <pic:cNvPicPr preferRelativeResize="0"/>
                   </pic:nvPicPr>
                   <pic:blipFill>
@@ -13724,12 +13545,12 @@
           <wp:inline distB="114300" distT="114300" distL="114300" distR="114300">
             <wp:extent cx="5759775" cy="4457700"/>
             <wp:effectExtent b="0" l="0" r="0" t="0"/>
-            <wp:docPr id="30" name="image22.png"/>
+            <wp:docPr id="30" name="image13.png"/>
             <a:graphic>
               <a:graphicData uri="http://schemas.openxmlformats.org/drawingml/2006/picture">
                 <pic:pic>
                   <pic:nvPicPr>
-                    <pic:cNvPr id="0" name="image22.png"/>
+                    <pic:cNvPr id="0" name="image13.png"/>
                     <pic:cNvPicPr preferRelativeResize="0"/>
                   </pic:nvPicPr>
                   <pic:blipFill>
@@ -13905,12 +13726,12 @@
           <wp:inline distB="114300" distT="114300" distL="114300" distR="114300">
             <wp:extent cx="5759775" cy="2463800"/>
             <wp:effectExtent b="0" l="0" r="0" t="0"/>
-            <wp:docPr id="29" name="image7.png"/>
+            <wp:docPr id="29" name="image1.png"/>
             <a:graphic>
               <a:graphicData uri="http://schemas.openxmlformats.org/drawingml/2006/picture">
                 <pic:pic>
                   <pic:nvPicPr>
-                    <pic:cNvPr id="0" name="image7.png"/>
+                    <pic:cNvPr id="0" name="image1.png"/>
                     <pic:cNvPicPr preferRelativeResize="0"/>
                   </pic:nvPicPr>
                   <pic:blipFill>
@@ -14694,7 +14515,6 @@
     <w:p>
       <w:pPr>
         <w:spacing w:after="0" w:line="360" w:lineRule="auto"/>
-        <w:ind w:left="0" w:firstLine="0"/>
         <w:jc w:val="center"/>
         <w:rPr>
           <w:rFonts w:ascii="Arial" w:cs="Arial" w:eastAsia="Arial" w:hAnsi="Arial"/>
@@ -14706,20 +14526,25 @@
         <w:rPr>
           <w:rFonts w:ascii="Arial" w:cs="Arial" w:eastAsia="Arial" w:hAnsi="Arial"/>
           <w:b w:val="1"/>
-          <w:sz w:val="20"/>
-          <w:szCs w:val="20"/>
-          <w:rtl w:val="0"/>
-        </w:rPr>
-        <w:t xml:space="preserve">Figura 1: </w:t>
-      </w:r>
-      <w:r>
-        <w:rPr>
-          <w:rFonts w:ascii="Arial" w:cs="Arial" w:eastAsia="Arial" w:hAnsi="Arial"/>
-          <w:sz w:val="20"/>
-          <w:szCs w:val="20"/>
-          <w:rtl w:val="0"/>
-        </w:rPr>
-        <w:t xml:space="preserve">Funcionamento da Filtragem Colaborativa baseada em usuários</w:t>
+          <w:sz w:val="24"/>
+          <w:szCs w:val="24"/>
+          <w:rtl w:val="0"/>
+        </w:rPr>
+        <w:t xml:space="preserve">Figura 13:</w:t>
+      </w:r>
+      <w:r>
+        <w:rPr>
+          <w:rFonts w:ascii="Arial" w:cs="Arial" w:eastAsia="Arial" w:hAnsi="Arial"/>
+          <w:sz w:val="24"/>
+          <w:szCs w:val="24"/>
+          <w:rtl w:val="0"/>
+        </w:rPr>
+        <w:t xml:space="preserve"> Ilustração do método baseado em usuário e baseado em item.</w:t>
+      </w:r>
+      <w:r>
+        <w:rPr>
+          <w:rtl w:val="0"/>
+        </w:rPr>
       </w:r>
     </w:p>
     <w:p>
@@ -14751,12 +14576,12 @@
           <wp:inline distB="114300" distT="114300" distL="114300" distR="114300">
             <wp:extent cx="5762625" cy="2485387"/>
             <wp:effectExtent b="0" l="0" r="0" t="0"/>
-            <wp:docPr id="33" name="image23.png"/>
+            <wp:docPr id="33" name="image19.png"/>
             <a:graphic>
               <a:graphicData uri="http://schemas.openxmlformats.org/drawingml/2006/picture">
                 <pic:pic>
                   <pic:nvPicPr>
-                    <pic:cNvPr id="0" name="image23.png"/>
+                    <pic:cNvPr id="0" name="image19.png"/>
                     <pic:cNvPicPr preferRelativeResize="0"/>
                   </pic:nvPicPr>
                   <pic:blipFill>
@@ -15075,12 +14900,12 @@
           <wp:inline distB="114300" distT="114300" distL="114300" distR="114300">
             <wp:extent cx="5759775" cy="3111500"/>
             <wp:effectExtent b="0" l="0" r="0" t="0"/>
-            <wp:docPr id="18" name="image4.png"/>
+            <wp:docPr id="18" name="image7.png"/>
             <a:graphic>
               <a:graphicData uri="http://schemas.openxmlformats.org/drawingml/2006/picture">
                 <pic:pic>
                   <pic:nvPicPr>
-                    <pic:cNvPr id="0" name="image4.png"/>
+                    <pic:cNvPr id="0" name="image7.png"/>
                     <pic:cNvPicPr preferRelativeResize="0"/>
                   </pic:nvPicPr>
                   <pic:blipFill>
@@ -16433,12 +16258,12 @@
           <wp:inline distB="114300" distT="114300" distL="114300" distR="114300">
             <wp:extent cx="5460203" cy="3007340"/>
             <wp:effectExtent b="0" l="0" r="0" t="0"/>
-            <wp:docPr id="21" name="image9.png"/>
+            <wp:docPr id="21" name="image16.png"/>
             <a:graphic>
               <a:graphicData uri="http://schemas.openxmlformats.org/drawingml/2006/picture">
                 <pic:pic>
                   <pic:nvPicPr>
-                    <pic:cNvPr id="0" name="image9.png"/>
+                    <pic:cNvPr id="0" name="image16.png"/>
                     <pic:cNvPicPr preferRelativeResize="0"/>
                   </pic:nvPicPr>
                   <pic:blipFill>
@@ -17071,12 +16896,12 @@
           <wp:inline distB="114300" distT="114300" distL="114300" distR="114300">
             <wp:extent cx="5759775" cy="3962400"/>
             <wp:effectExtent b="0" l="0" r="0" t="0"/>
-            <wp:docPr id="34" name="image21.png"/>
+            <wp:docPr id="34" name="image17.png"/>
             <a:graphic>
               <a:graphicData uri="http://schemas.openxmlformats.org/drawingml/2006/picture">
                 <pic:pic>
                   <pic:nvPicPr>
-                    <pic:cNvPr id="0" name="image21.png"/>
+                    <pic:cNvPr id="0" name="image17.png"/>
                     <pic:cNvPicPr preferRelativeResize="0"/>
                   </pic:nvPicPr>
                   <pic:blipFill>
@@ -17802,12 +17627,12 @@
           <wp:inline distB="114300" distT="114300" distL="114300" distR="114300">
             <wp:extent cx="5759775" cy="3073400"/>
             <wp:effectExtent b="0" l="0" r="0" t="0"/>
-            <wp:docPr id="25" name="image6.png"/>
+            <wp:docPr id="25" name="image10.png"/>
             <a:graphic>
               <a:graphicData uri="http://schemas.openxmlformats.org/drawingml/2006/picture">
                 <pic:pic>
                   <pic:nvPicPr>
-                    <pic:cNvPr id="0" name="image6.png"/>
+                    <pic:cNvPr id="0" name="image10.png"/>
                     <pic:cNvPicPr preferRelativeResize="0"/>
                   </pic:nvPicPr>
                   <pic:blipFill>
@@ -18093,12 +17918,12 @@
           <wp:inline distB="114300" distT="114300" distL="114300" distR="114300">
             <wp:extent cx="5759775" cy="4051300"/>
             <wp:effectExtent b="0" l="0" r="0" t="0"/>
-            <wp:docPr id="24" name="image19.png"/>
+            <wp:docPr id="24" name="image24.png"/>
             <a:graphic>
               <a:graphicData uri="http://schemas.openxmlformats.org/drawingml/2006/picture">
                 <pic:pic>
                   <pic:nvPicPr>
-                    <pic:cNvPr id="0" name="image19.png"/>
+                    <pic:cNvPr id="0" name="image24.png"/>
                     <pic:cNvPicPr preferRelativeResize="0"/>
                   </pic:nvPicPr>
                   <pic:blipFill>
@@ -18232,6 +18057,36 @@
     <w:p>
       <w:pPr>
         <w:spacing w:after="0" w:line="360" w:lineRule="auto"/>
+        <w:jc w:val="center"/>
+        <w:rPr>
+          <w:rFonts w:ascii="Arial" w:cs="Arial" w:eastAsia="Arial" w:hAnsi="Arial"/>
+          <w:sz w:val="24"/>
+          <w:szCs w:val="24"/>
+        </w:rPr>
+      </w:pPr>
+      <w:r>
+        <w:rPr>
+          <w:rFonts w:ascii="Arial" w:cs="Arial" w:eastAsia="Arial" w:hAnsi="Arial"/>
+          <w:b w:val="1"/>
+          <w:sz w:val="24"/>
+          <w:szCs w:val="24"/>
+          <w:rtl w:val="0"/>
+        </w:rPr>
+        <w:t xml:space="preserve">Figura 14:</w:t>
+      </w:r>
+      <w:r>
+        <w:rPr>
+          <w:rFonts w:ascii="Arial" w:cs="Arial" w:eastAsia="Arial" w:hAnsi="Arial"/>
+          <w:sz w:val="24"/>
+          <w:szCs w:val="24"/>
+          <w:rtl w:val="0"/>
+        </w:rPr>
+        <w:t xml:space="preserve"> Ilustração do método baseado em usuário e baseado em item.</w:t>
+      </w:r>
+    </w:p>
+    <w:p>
+      <w:pPr>
+        <w:spacing w:after="0" w:line="360" w:lineRule="auto"/>
         <w:ind w:left="0" w:firstLine="0"/>
         <w:jc w:val="both"/>
         <w:rPr>
@@ -18250,12 +18105,12 @@
           <wp:inline distB="114300" distT="114300" distL="114300" distR="114300">
             <wp:extent cx="5762625" cy="2038596"/>
             <wp:effectExtent b="0" l="0" r="0" t="0"/>
-            <wp:docPr id="31" name="image24.png"/>
+            <wp:docPr id="31" name="image23.png"/>
             <a:graphic>
               <a:graphicData uri="http://schemas.openxmlformats.org/drawingml/2006/picture">
                 <pic:pic>
                   <pic:nvPicPr>
-                    <pic:cNvPr id="0" name="image24.png"/>
+                    <pic:cNvPr id="0" name="image23.png"/>
                     <pic:cNvPicPr preferRelativeResize="0"/>
                   </pic:nvPicPr>
                   <pic:blipFill>
@@ -18635,12 +18490,12 @@
           <wp:inline distB="114300" distT="114300" distL="114300" distR="114300">
             <wp:extent cx="5759775" cy="2781300"/>
             <wp:effectExtent b="0" l="0" r="0" t="0"/>
-            <wp:docPr id="12" name="image5.png"/>
+            <wp:docPr id="12" name="image21.png"/>
             <a:graphic>
               <a:graphicData uri="http://schemas.openxmlformats.org/drawingml/2006/picture">
                 <pic:pic>
                   <pic:nvPicPr>
-                    <pic:cNvPr id="0" name="image5.png"/>
+                    <pic:cNvPr id="0" name="image21.png"/>
                     <pic:cNvPicPr preferRelativeResize="0"/>
                   </pic:nvPicPr>
                   <pic:blipFill>
@@ -21227,29 +21082,29 @@
 
 <file path=word/commentsExtended.xml><?xml version="1.0" encoding="utf-8"?>
 <w15:commentsEx xmlns:mc="http://schemas.openxmlformats.org/markup-compatibility/2006" xmlns:o="urn:schemas-microsoft-com:office:office" xmlns:r="http://schemas.openxmlformats.org/officeDocument/2006/relationships" xmlns:m="http://schemas.openxmlformats.org/officeDocument/2006/math" xmlns:v="urn:schemas-microsoft-com:vml" xmlns:wp="http://schemas.openxmlformats.org/drawingml/2006/wordprocessingDrawing" xmlns:w10="urn:schemas-microsoft-com:office:word" xmlns:w="http://schemas.openxmlformats.org/wordprocessingml/2006/main" xmlns:wne="http://schemas.microsoft.com/office/word/2006/wordml" xmlns:sl="http://schemas.openxmlformats.org/schemaLibrary/2006/main" xmlns:a="http://schemas.openxmlformats.org/drawingml/2006/main" xmlns:pic="http://schemas.openxmlformats.org/drawingml/2006/picture" xmlns:c="http://schemas.openxmlformats.org/drawingml/2006/chart" xmlns:lc="http://schemas.openxmlformats.org/drawingml/2006/lockedCanvas" xmlns:dgm="http://schemas.openxmlformats.org/drawingml/2006/diagram" xmlns:wps="http://schemas.microsoft.com/office/word/2010/wordprocessingShape" xmlns:wpg="http://schemas.microsoft.com/office/word/2010/wordprocessingGroup" xmlns:w14="http://schemas.microsoft.com/office/word/2010/wordml" xmlns:w15="http://schemas.microsoft.com/office/word/2012/wordml">
+  <w15:commentEx w15:paraId="0000022C" w15:done="0"/>
+  <w15:commentEx w15:paraId="0000022D" w15:done="0"/>
+  <w15:commentEx w15:paraId="0000022E" w15:done="0"/>
+  <w15:commentEx w15:paraId="0000022F" w15:done="0"/>
+  <w15:commentEx w15:paraId="00000230" w15:paraIdParent="0000022F" w15:done="0"/>
+  <w15:commentEx w15:paraId="00000231" w15:done="0"/>
+  <w15:commentEx w15:paraId="00000232" w15:done="0"/>
+  <w15:commentEx w15:paraId="00000233" w15:done="0"/>
+  <w15:commentEx w15:paraId="00000234" w15:done="0"/>
+  <w15:commentEx w15:paraId="00000237" w15:done="0"/>
+  <w15:commentEx w15:paraId="00000238" w15:done="0"/>
+  <w15:commentEx w15:paraId="00000239" w15:paraIdParent="00000238" w15:done="0"/>
+  <w15:commentEx w15:paraId="0000023A" w15:done="0"/>
+  <w15:commentEx w15:paraId="0000023B" w15:done="0"/>
+  <w15:commentEx w15:paraId="0000023C" w15:done="0"/>
+  <w15:commentEx w15:paraId="0000023D" w15:done="0"/>
+  <w15:commentEx w15:paraId="0000023E" w15:done="0"/>
   <w15:commentEx w15:paraId="0000023F" w15:done="0"/>
   <w15:commentEx w15:paraId="00000240" w15:done="0"/>
   <w15:commentEx w15:paraId="00000241" w15:done="0"/>
   <w15:commentEx w15:paraId="00000242" w15:done="0"/>
-  <w15:commentEx w15:paraId="00000243" w15:paraIdParent="00000242" w15:done="0"/>
+  <w15:commentEx w15:paraId="00000243" w15:done="0"/>
   <w15:commentEx w15:paraId="00000244" w15:done="0"/>
-  <w15:commentEx w15:paraId="00000245" w15:done="0"/>
-  <w15:commentEx w15:paraId="00000246" w15:done="0"/>
-  <w15:commentEx w15:paraId="00000247" w15:done="0"/>
-  <w15:commentEx w15:paraId="0000024A" w15:done="0"/>
-  <w15:commentEx w15:paraId="0000024B" w15:done="0"/>
-  <w15:commentEx w15:paraId="0000024C" w15:paraIdParent="0000024B" w15:done="0"/>
-  <w15:commentEx w15:paraId="0000024D" w15:done="0"/>
-  <w15:commentEx w15:paraId="0000024E" w15:done="0"/>
-  <w15:commentEx w15:paraId="0000024F" w15:done="0"/>
-  <w15:commentEx w15:paraId="00000250" w15:done="0"/>
-  <w15:commentEx w15:paraId="00000251" w15:done="0"/>
-  <w15:commentEx w15:paraId="00000252" w15:done="0"/>
-  <w15:commentEx w15:paraId="00000253" w15:done="0"/>
-  <w15:commentEx w15:paraId="00000254" w15:done="0"/>
-  <w15:commentEx w15:paraId="00000255" w15:done="0"/>
-  <w15:commentEx w15:paraId="00000256" w15:done="0"/>
-  <w15:commentEx w15:paraId="00000257" w15:done="0"/>
 </w15:commentsEx>
 </file>
 
@@ -23040,7 +22895,7 @@
 
 <file path=customXML/item1.xml><?xml version="1.0" encoding="utf-8"?>
 <go:gDocsCustomXmlDataStorage xmlns:go="http://customooxmlschemas.google.com/" xmlns:r="http://schemas.openxmlformats.org/officeDocument/2006/relationships" uri="GoogleDocsCustomDataVersion1">
-  <go:docsCustomData xmlns:go="http://customooxmlschemas.google.com/" roundtripDataSignature="AMtx7mgltL8vy6NUHJWmTSX5S/x1pvXLsw==">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</go:docsCustomData>
+  <go:docsCustomData xmlns:go="http://customooxmlschemas.google.com/" roundtripDataSignature="AMtx7mjhqPOKTQk3923KZvRygIINQXQArg==">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